<commit_message>
Figure 1 started - description of methods and diet
</commit_message>
<xml_diff>
--- a/Manuscripts/Manuscript.docx
+++ b/Manuscripts/Manuscript.docx
@@ -67,7 +67,21 @@
         <w:rPr>
           <w:rFonts w:ascii="Times New Roman" w:hAnsi="Times New Roman" w:cs="Times New Roman"/>
         </w:rPr>
-        <w:t xml:space="preserve">Animals were bred in house </w:t>
+        <w:t xml:space="preserve"> Virgin female C57/bl6J mice were obtained from Jackson Laboratory at XX days of age. After XX week of acclimatization, they  were single housed and dietary  treatment </w:t>
+      </w:r>
+      <w:proofErr w:type="spellStart"/>
+      <w:r>
+        <w:rPr>
+          <w:rFonts w:ascii="Times New Roman" w:hAnsi="Times New Roman" w:cs="Times New Roman"/>
+        </w:rPr>
+        <w:t>began.</w:t>
+      </w:r>
+      <w:proofErr w:type="spellEnd"/>
+      <w:r>
+        <w:rPr>
+          <w:rFonts w:ascii="Times New Roman" w:hAnsi="Times New Roman" w:cs="Times New Roman"/>
+        </w:rPr>
+        <w:t xml:space="preserve"> </w:t>
       </w:r>
     </w:p>
     <w:p>
@@ -75,6 +89,20 @@
         <w:spacing w:line="480" w:lineRule="auto"/>
         <w:rPr>
           <w:rFonts w:ascii="Times New Roman" w:hAnsi="Times New Roman" w:cs="Times New Roman"/>
+        </w:rPr>
+      </w:pPr>
+      <w:r>
+        <w:rPr>
+          <w:rFonts w:ascii="Times New Roman" w:hAnsi="Times New Roman" w:cs="Times New Roman"/>
+        </w:rPr>
+        <w:t xml:space="preserve">Animals were bred in house </w:t>
+      </w:r>
+    </w:p>
+    <w:p>
+      <w:pPr>
+        <w:spacing w:line="480" w:lineRule="auto"/>
+        <w:rPr>
+          <w:rFonts w:ascii="Times New Roman" w:hAnsi="Times New Roman" w:cs="Times New Roman"/>
           <w:i/>
           <w:iCs/>
         </w:rPr>
@@ -93,84 +121,80 @@
         <w:spacing w:line="480" w:lineRule="auto"/>
         <w:rPr>
           <w:rFonts w:ascii="Times New Roman" w:hAnsi="Times New Roman" w:cs="Times New Roman"/>
+        </w:rPr>
+      </w:pPr>
+      <w:r>
+        <w:rPr>
+          <w:rFonts w:ascii="Times New Roman" w:hAnsi="Times New Roman" w:cs="Times New Roman"/>
+        </w:rPr>
+        <w:t xml:space="preserve">Baseline glucose and insulin tolerance were assessed at young adulthood during NCD diet period (~ postnatal day 70). Animals were transferred into a cage with no food during the early light cycle, with water freely available. After 6 hours, fasting blood glucose was assessed using tail clip and a handheld glucometer (OneTouch Ultra). Shortly thereafter, an intraperitoneal injection of insulin (Humulin, u-100; </w:t>
+      </w:r>
+      <w:r>
+        <w:rPr>
+          <w:rFonts w:ascii="Times New Roman" w:hAnsi="Times New Roman" w:cs="Times New Roman"/>
+        </w:rPr>
+        <w:t>0.75u/kg body weight</w:t>
+      </w:r>
+      <w:r>
+        <w:rPr>
+          <w:rFonts w:ascii="Times New Roman" w:hAnsi="Times New Roman" w:cs="Times New Roman"/>
+        </w:rPr>
+        <w:t>)</w:t>
+      </w:r>
+      <w:r>
+        <w:rPr>
+          <w:rFonts w:ascii="Times New Roman" w:hAnsi="Times New Roman" w:cs="Times New Roman"/>
+        </w:rPr>
+        <w:t>. Blood glucose was assessed every 15 minutes for 2 hours. One week later, glucose tolerance was assessed in a similar way (1.5u/kg lean mass). Insulin and glucose tolerance were then re-assessed after high fat diet feeding (~PND 140-160)</w:t>
+      </w:r>
+      <w:r>
+        <w:rPr>
+          <w:rFonts w:ascii="Times New Roman" w:hAnsi="Times New Roman" w:cs="Times New Roman"/>
+        </w:rPr>
+        <w:t xml:space="preserve"> </w:t>
+      </w:r>
+      <w:r>
+        <w:rPr>
+          <w:rFonts w:ascii="Times New Roman" w:hAnsi="Times New Roman" w:cs="Times New Roman"/>
+        </w:rPr>
+        <w:t>(insulin dose 2.5u/kg lean</w:t>
+      </w:r>
+      <w:r>
+        <w:rPr>
+          <w:rFonts w:ascii="Times New Roman" w:hAnsi="Times New Roman" w:cs="Times New Roman"/>
+        </w:rPr>
+        <w:t xml:space="preserve"> mass, glucose dose </w:t>
+      </w:r>
+      <w:r>
+        <w:rPr>
+          <w:rFonts w:ascii="Times New Roman" w:hAnsi="Times New Roman" w:cs="Times New Roman"/>
+        </w:rPr>
+        <w:t>1.0</w:t>
+      </w:r>
+      <w:r>
+        <w:rPr>
+          <w:rFonts w:ascii="Times New Roman" w:hAnsi="Times New Roman" w:cs="Times New Roman"/>
+        </w:rPr>
+        <w:t>u/kg lean mass</w:t>
+      </w:r>
+      <w:r>
+        <w:rPr>
+          <w:rFonts w:ascii="Times New Roman" w:hAnsi="Times New Roman" w:cs="Times New Roman"/>
+        </w:rPr>
+        <w:t>)</w:t>
+      </w:r>
+      <w:r>
+        <w:rPr>
+          <w:rFonts w:ascii="Times New Roman" w:hAnsi="Times New Roman" w:cs="Times New Roman"/>
+        </w:rPr>
+        <w:br/>
+      </w:r>
+      <w:r>
+        <w:rPr>
+          <w:rFonts w:ascii="Times New Roman" w:hAnsi="Times New Roman" w:cs="Times New Roman"/>
           <w:b/>
           <w:bCs/>
         </w:rPr>
-      </w:pPr>
-      <w:r>
-        <w:rPr>
-          <w:rFonts w:ascii="Times New Roman" w:hAnsi="Times New Roman" w:cs="Times New Roman"/>
-        </w:rPr>
-        <w:t xml:space="preserve">Baseline glucose and insulin tolerance were assessed at young adulthood during NCD diet period (~ postnatal day 70). Animals were transferred into a cage with no food during the early light cycle, with water freely available. After 6 hours, fasting blood glucose was assessed using tail clip and a handheld glucometer (OneTouch Ultra). Shortly thereafter, an intraperitoneal injection of insulin (Humulin, u-100; </w:t>
-      </w:r>
-      <w:r>
-        <w:rPr>
-          <w:rFonts w:ascii="Times New Roman" w:hAnsi="Times New Roman" w:cs="Times New Roman"/>
-        </w:rPr>
-        <w:t>0.75u/kg body weight</w:t>
-      </w:r>
-      <w:r>
-        <w:rPr>
-          <w:rFonts w:ascii="Times New Roman" w:hAnsi="Times New Roman" w:cs="Times New Roman"/>
-        </w:rPr>
-        <w:t>)</w:t>
-      </w:r>
-      <w:r>
-        <w:rPr>
-          <w:rFonts w:ascii="Times New Roman" w:hAnsi="Times New Roman" w:cs="Times New Roman"/>
-        </w:rPr>
-        <w:t>. Blood glucose was assessed every 15 minutes for 2 hours. One week later, glucose tolerance was assessed in a similar way (1.5u/kg lean mass). Insulin and glucose tolerance were then re-assessed after high fat diet feeding (~PND 140-160)</w:t>
-      </w:r>
-      <w:r>
-        <w:rPr>
-          <w:rFonts w:ascii="Times New Roman" w:hAnsi="Times New Roman" w:cs="Times New Roman"/>
-        </w:rPr>
-        <w:t xml:space="preserve"> </w:t>
-      </w:r>
-      <w:r>
-        <w:rPr>
-          <w:rFonts w:ascii="Times New Roman" w:hAnsi="Times New Roman" w:cs="Times New Roman"/>
-        </w:rPr>
-        <w:t>(insulin dose 2.5u/kg lean</w:t>
-      </w:r>
-      <w:r>
-        <w:rPr>
-          <w:rFonts w:ascii="Times New Roman" w:hAnsi="Times New Roman" w:cs="Times New Roman"/>
-        </w:rPr>
-        <w:t xml:space="preserve"> mass, glucose dose </w:t>
-      </w:r>
-      <w:proofErr w:type="spellStart"/>
-      <w:r>
-        <w:rPr>
-          <w:rFonts w:ascii="Times New Roman" w:hAnsi="Times New Roman" w:cs="Times New Roman"/>
-        </w:rPr>
-        <w:t>XXu</w:t>
-      </w:r>
-      <w:proofErr w:type="spellEnd"/>
-      <w:r>
-        <w:rPr>
-          <w:rFonts w:ascii="Times New Roman" w:hAnsi="Times New Roman" w:cs="Times New Roman"/>
-        </w:rPr>
-        <w:t>/kg lean mass</w:t>
-      </w:r>
-      <w:r>
-        <w:rPr>
-          <w:rFonts w:ascii="Times New Roman" w:hAnsi="Times New Roman" w:cs="Times New Roman"/>
-        </w:rPr>
-        <w:t>)</w:t>
-      </w:r>
-      <w:r>
-        <w:rPr>
-          <w:rFonts w:ascii="Times New Roman" w:hAnsi="Times New Roman" w:cs="Times New Roman"/>
-        </w:rPr>
-        <w:br/>
-      </w:r>
-      <w:r>
-        <w:rPr>
-          <w:rFonts w:ascii="Times New Roman" w:hAnsi="Times New Roman" w:cs="Times New Roman"/>
-          <w:b/>
-          <w:bCs/>
-        </w:rPr>
         <w:t>Results</w:t>
       </w:r>
     </w:p>
@@ -179,32 +203,8 @@
         <w:spacing w:line="480" w:lineRule="auto"/>
         <w:rPr>
           <w:rFonts w:ascii="Times New Roman" w:hAnsi="Times New Roman" w:cs="Times New Roman"/>
-          <w:i/>
-          <w:iCs/>
         </w:rPr>
       </w:pPr>
-      <w:r>
-        <w:rPr>
-          <w:rFonts w:ascii="Times New Roman" w:hAnsi="Times New Roman" w:cs="Times New Roman"/>
-          <w:i/>
-          <w:iCs/>
-        </w:rPr>
-        <w:t>Normal responses to glucose and insulin with normal control diet consumption through young adulthood</w:t>
-      </w:r>
-    </w:p>
-    <w:p>
-      <w:pPr>
-        <w:spacing w:line="480" w:lineRule="auto"/>
-        <w:rPr>
-          <w:rFonts w:ascii="Times New Roman" w:hAnsi="Times New Roman" w:cs="Times New Roman"/>
-        </w:rPr>
-      </w:pPr>
-      <w:r>
-        <w:rPr>
-          <w:rFonts w:ascii="Times New Roman" w:hAnsi="Times New Roman" w:cs="Times New Roman"/>
-        </w:rPr>
-        <w:t xml:space="preserve"> The</w:t>
-      </w:r>
       <w:r>
         <w:rPr>
           <w:rFonts w:ascii="Times New Roman" w:hAnsi="Times New Roman" w:cs="Times New Roman"/>
@@ -446,6 +446,7 @@
     <w:lsdException w:name="HTML Sample" w:semiHidden="1" w:unhideWhenUsed="1"/>
     <w:lsdException w:name="HTML Typewriter" w:semiHidden="1" w:unhideWhenUsed="1"/>
     <w:lsdException w:name="HTML Variable" w:semiHidden="1" w:unhideWhenUsed="1"/>
+    <w:lsdException w:name="Normal Table" w:semiHidden="1" w:unhideWhenUsed="1"/>
     <w:lsdException w:name="annotation subject" w:semiHidden="1" w:unhideWhenUsed="1"/>
     <w:lsdException w:name="No List" w:semiHidden="1" w:unhideWhenUsed="1"/>
     <w:lsdException w:name="Outline List 1" w:semiHidden="1" w:unhideWhenUsed="1"/>
@@ -492,8 +493,10 @@
     <w:lsdException w:name="Table Subtle 2" w:semiHidden="1" w:unhideWhenUsed="1"/>
     <w:lsdException w:name="Table Web 1" w:semiHidden="1" w:unhideWhenUsed="1"/>
     <w:lsdException w:name="Table Web 2" w:semiHidden="1" w:unhideWhenUsed="1"/>
+    <w:lsdException w:name="Table Web 3" w:semiHidden="1" w:unhideWhenUsed="1"/>
     <w:lsdException w:name="Balloon Text" w:semiHidden="1" w:unhideWhenUsed="1"/>
     <w:lsdException w:name="Table Grid" w:uiPriority="39"/>
+    <w:lsdException w:name="Table Theme" w:semiHidden="1" w:unhideWhenUsed="1"/>
     <w:lsdException w:name="Placeholder Text" w:semiHidden="1"/>
     <w:lsdException w:name="No Spacing" w:uiPriority="1" w:qFormat="1"/>
     <w:lsdException w:name="Light Shading" w:uiPriority="60"/>

</xml_diff>

<commit_message>
Finished figure one, halfway through figure 2
</commit_message>
<xml_diff>
--- a/Manuscripts/Manuscript.docx
+++ b/Manuscripts/Manuscript.docx
@@ -748,14 +748,92 @@
         <w:rPr>
           <w:rFonts w:ascii="Times New Roman" w:hAnsi="Times New Roman" w:cs="Times New Roman"/>
         </w:rPr>
-        <w:t xml:space="preserve"> After one week of dietary  treatment, age-matched males were introduced into cages for breeding. Males were kept in the female cage until copulatory plug appeared. The day a plug appeared was designated gestational day 0.5 (E 0.5). </w:t>
+        <w:t xml:space="preserve"> After one week of dietary  treatment, age-matched males were introduced into cages for breeding. Males were kept in the female cage until copulatory plug appeared. The day a </w:t>
+      </w:r>
+      <w:r>
+        <w:rPr>
+          <w:rFonts w:ascii="Times New Roman" w:hAnsi="Times New Roman" w:cs="Times New Roman"/>
+        </w:rPr>
+        <w:t xml:space="preserve">copulatory </w:t>
+      </w:r>
+      <w:r>
+        <w:rPr>
+          <w:rFonts w:ascii="Times New Roman" w:hAnsi="Times New Roman" w:cs="Times New Roman"/>
+        </w:rPr>
+        <w:t xml:space="preserve">plug appeared was designated gestational day </w:t>
       </w:r>
       <w:r>
         <w:rPr>
           <w:rFonts w:ascii="Times New Roman" w:hAnsi="Times New Roman" w:cs="Times New Roman"/>
         </w:rPr>
         <w:lastRenderedPageBreak/>
-        <w:t xml:space="preserve">After birth (post-natal day, PND 0.5), offspring were weighed multiple times (PND 3, 7, 14, and )before reaching weaning age (PND 21.5). At weaning, </w:t>
+        <w:t xml:space="preserve">0.5 (E 0.5). </w:t>
+      </w:r>
+      <w:r>
+        <w:rPr>
+          <w:rFonts w:ascii="Times New Roman" w:hAnsi="Times New Roman" w:cs="Times New Roman"/>
+        </w:rPr>
+        <w:t>After birth (post-natal day, PND 0.5), offspring were weighed multiple times (PND 3</w:t>
+      </w:r>
+      <w:r>
+        <w:rPr>
+          <w:rFonts w:ascii="Times New Roman" w:hAnsi="Times New Roman" w:cs="Times New Roman"/>
+        </w:rPr>
+        <w:t>.5</w:t>
+      </w:r>
+      <w:r>
+        <w:rPr>
+          <w:rFonts w:ascii="Times New Roman" w:hAnsi="Times New Roman" w:cs="Times New Roman"/>
+        </w:rPr>
+        <w:t>, 7</w:t>
+      </w:r>
+      <w:r>
+        <w:rPr>
+          <w:rFonts w:ascii="Times New Roman" w:hAnsi="Times New Roman" w:cs="Times New Roman"/>
+        </w:rPr>
+        <w:t>.5</w:t>
+      </w:r>
+      <w:r>
+        <w:rPr>
+          <w:rFonts w:ascii="Times New Roman" w:hAnsi="Times New Roman" w:cs="Times New Roman"/>
+        </w:rPr>
+        <w:t>, 14</w:t>
+      </w:r>
+      <w:r>
+        <w:rPr>
+          <w:rFonts w:ascii="Times New Roman" w:hAnsi="Times New Roman" w:cs="Times New Roman"/>
+        </w:rPr>
+        <w:t>.15</w:t>
+      </w:r>
+      <w:r>
+        <w:rPr>
+          <w:rFonts w:ascii="Times New Roman" w:hAnsi="Times New Roman" w:cs="Times New Roman"/>
+        </w:rPr>
+        <w:t>)</w:t>
+      </w:r>
+      <w:r>
+        <w:rPr>
+          <w:rFonts w:ascii="Times New Roman" w:hAnsi="Times New Roman" w:cs="Times New Roman"/>
+        </w:rPr>
+        <w:t xml:space="preserve"> </w:t>
+      </w:r>
+      <w:r>
+        <w:rPr>
+          <w:rFonts w:ascii="Times New Roman" w:hAnsi="Times New Roman" w:cs="Times New Roman"/>
+        </w:rPr>
+        <w:t xml:space="preserve">before reaching weaning age (PND 21.5). </w:t>
+      </w:r>
+      <w:r>
+        <w:rPr>
+          <w:rFonts w:ascii="Times New Roman" w:hAnsi="Times New Roman" w:cs="Times New Roman"/>
+        </w:rPr>
+        <w:t xml:space="preserve">Litters were culled to 4 pups (2 males, 2 females, when possible) at PND 3.5. </w:t>
+      </w:r>
+      <w:r>
+        <w:rPr>
+          <w:rFonts w:ascii="Times New Roman" w:hAnsi="Times New Roman" w:cs="Times New Roman"/>
+        </w:rPr>
+        <w:t xml:space="preserve">At weaning, </w:t>
       </w:r>
     </w:p>
     <w:p>
@@ -951,89 +1029,99 @@
         <w:spacing w:line="480" w:lineRule="auto"/>
         <w:rPr>
           <w:rFonts w:ascii="Times New Roman" w:hAnsi="Times New Roman" w:cs="Times New Roman"/>
-        </w:rPr>
-      </w:pPr>
-      <w:r>
-        <w:rPr>
-          <w:rFonts w:ascii="Times New Roman" w:hAnsi="Times New Roman" w:cs="Times New Roman"/>
-        </w:rPr>
-        <w:t xml:space="preserve">Baseline glucose and insulin tolerance were assessed at young adulthood during NCD diet period (~ postnatal day 70). Animals were transferred into a cage with no food during the early light cycle, with water freely available. After 6 hours, fasting blood glucose was assessed using tail clip and a handheld glucometer (OneTouch Ultra). Shortly thereafter, an intraperitoneal injection of insulin (Humulin, u-100; </w:t>
-      </w:r>
-      <w:r>
-        <w:rPr>
-          <w:rFonts w:ascii="Times New Roman" w:hAnsi="Times New Roman" w:cs="Times New Roman"/>
-        </w:rPr>
-        <w:t>0.75u/kg body weight</w:t>
-      </w:r>
-      <w:r>
-        <w:rPr>
-          <w:rFonts w:ascii="Times New Roman" w:hAnsi="Times New Roman" w:cs="Times New Roman"/>
-        </w:rPr>
-        <w:t>)</w:t>
-      </w:r>
-      <w:r>
-        <w:rPr>
-          <w:rFonts w:ascii="Times New Roman" w:hAnsi="Times New Roman" w:cs="Times New Roman"/>
-        </w:rPr>
-        <w:t xml:space="preserve">. Blood glucose was assessed every 15 minutes for 2 hours. One week later, glucose tolerance was assessed in a similar way (1.5u/kg </w:t>
-      </w:r>
-      <w:r>
-        <w:rPr>
-          <w:rFonts w:ascii="Times New Roman" w:hAnsi="Times New Roman" w:cs="Times New Roman"/>
-        </w:rPr>
-        <w:lastRenderedPageBreak/>
-        <w:t>lean mass). Insulin and glucose tolerance were then re-assessed after high fat diet feeding (~PND 140-160)</w:t>
-      </w:r>
-      <w:r>
-        <w:rPr>
-          <w:rFonts w:ascii="Times New Roman" w:hAnsi="Times New Roman" w:cs="Times New Roman"/>
-        </w:rPr>
-        <w:t xml:space="preserve"> </w:t>
-      </w:r>
-      <w:r>
-        <w:rPr>
-          <w:rFonts w:ascii="Times New Roman" w:hAnsi="Times New Roman" w:cs="Times New Roman"/>
-        </w:rPr>
-        <w:t>(insulin dose 2.5u/kg lean</w:t>
-      </w:r>
-      <w:r>
-        <w:rPr>
-          <w:rFonts w:ascii="Times New Roman" w:hAnsi="Times New Roman" w:cs="Times New Roman"/>
-        </w:rPr>
-        <w:t xml:space="preserve"> mass, glucose dose </w:t>
-      </w:r>
-      <w:r>
-        <w:rPr>
-          <w:rFonts w:ascii="Times New Roman" w:hAnsi="Times New Roman" w:cs="Times New Roman"/>
-        </w:rPr>
-        <w:t>1.0</w:t>
-      </w:r>
-      <w:r>
-        <w:rPr>
-          <w:rFonts w:ascii="Times New Roman" w:hAnsi="Times New Roman" w:cs="Times New Roman"/>
-        </w:rPr>
-        <w:t>u/kg lean mass</w:t>
-      </w:r>
-      <w:r>
-        <w:rPr>
-          <w:rFonts w:ascii="Times New Roman" w:hAnsi="Times New Roman" w:cs="Times New Roman"/>
-        </w:rPr>
-        <w:t>)</w:t>
-      </w:r>
-      <w:r>
-        <w:rPr>
-          <w:rFonts w:ascii="Times New Roman" w:hAnsi="Times New Roman" w:cs="Times New Roman"/>
-        </w:rPr>
-        <w:br/>
-      </w:r>
-      <w:r>
-        <w:rPr>
-          <w:rFonts w:ascii="Times New Roman" w:hAnsi="Times New Roman" w:cs="Times New Roman"/>
           <w:b/>
           <w:bCs/>
         </w:rPr>
+      </w:pPr>
+      <w:r>
+        <w:rPr>
+          <w:rFonts w:ascii="Times New Roman" w:hAnsi="Times New Roman" w:cs="Times New Roman"/>
+        </w:rPr>
+        <w:t xml:space="preserve">Baseline glucose and insulin tolerance were assessed at young adulthood during NCD diet period (~ postnatal day 70). Animals were transferred into a cage with no food during the early light cycle, with water freely available. After 6 hours, fasting blood glucose was assessed using tail clip and a handheld glucometer (OneTouch Ultra). Shortly thereafter, an intraperitoneal injection of insulin (Humulin, u-100; </w:t>
+      </w:r>
+      <w:r>
+        <w:rPr>
+          <w:rFonts w:ascii="Times New Roman" w:hAnsi="Times New Roman" w:cs="Times New Roman"/>
+        </w:rPr>
+        <w:t>0.75u/kg body weight</w:t>
+      </w:r>
+      <w:r>
+        <w:rPr>
+          <w:rFonts w:ascii="Times New Roman" w:hAnsi="Times New Roman" w:cs="Times New Roman"/>
+        </w:rPr>
+        <w:t>)</w:t>
+      </w:r>
+      <w:r>
+        <w:rPr>
+          <w:rFonts w:ascii="Times New Roman" w:hAnsi="Times New Roman" w:cs="Times New Roman"/>
+        </w:rPr>
+        <w:t xml:space="preserve">. Blood glucose was assessed every 15 </w:t>
+      </w:r>
+      <w:r>
+        <w:rPr>
+          <w:rFonts w:ascii="Times New Roman" w:hAnsi="Times New Roman" w:cs="Times New Roman"/>
+        </w:rPr>
+        <w:lastRenderedPageBreak/>
+        <w:t>minutes for 2 hours. One week later, glucose tolerance was assessed in a similar way (1.5u/kg lean mass). Insulin and glucose tolerance were then re-assessed after high fat diet feeding (~PND 140-160)</w:t>
+      </w:r>
+      <w:r>
+        <w:rPr>
+          <w:rFonts w:ascii="Times New Roman" w:hAnsi="Times New Roman" w:cs="Times New Roman"/>
+        </w:rPr>
+        <w:t xml:space="preserve"> </w:t>
+      </w:r>
+      <w:r>
+        <w:rPr>
+          <w:rFonts w:ascii="Times New Roman" w:hAnsi="Times New Roman" w:cs="Times New Roman"/>
+        </w:rPr>
+        <w:t>(insulin dose 2.5u/kg lean</w:t>
+      </w:r>
+      <w:r>
+        <w:rPr>
+          <w:rFonts w:ascii="Times New Roman" w:hAnsi="Times New Roman" w:cs="Times New Roman"/>
+        </w:rPr>
+        <w:t xml:space="preserve"> mass, glucose dose </w:t>
+      </w:r>
+      <w:r>
+        <w:rPr>
+          <w:rFonts w:ascii="Times New Roman" w:hAnsi="Times New Roman" w:cs="Times New Roman"/>
+        </w:rPr>
+        <w:t>1.0</w:t>
+      </w:r>
+      <w:r>
+        <w:rPr>
+          <w:rFonts w:ascii="Times New Roman" w:hAnsi="Times New Roman" w:cs="Times New Roman"/>
+        </w:rPr>
+        <w:t>u/kg lean mass</w:t>
+      </w:r>
+      <w:r>
+        <w:rPr>
+          <w:rFonts w:ascii="Times New Roman" w:hAnsi="Times New Roman" w:cs="Times New Roman"/>
+        </w:rPr>
+        <w:t>)</w:t>
+      </w:r>
+      <w:r>
+        <w:rPr>
+          <w:rFonts w:ascii="Times New Roman" w:hAnsi="Times New Roman" w:cs="Times New Roman"/>
+        </w:rPr>
+        <w:br/>
+      </w:r>
+      <w:r>
+        <w:rPr>
+          <w:rFonts w:ascii="Times New Roman" w:hAnsi="Times New Roman" w:cs="Times New Roman"/>
+          <w:b/>
+          <w:bCs/>
+        </w:rPr>
         <w:t>Results</w:t>
       </w:r>
+    </w:p>
+    <w:p>
+      <w:pPr>
+        <w:spacing w:line="480" w:lineRule="auto"/>
+        <w:rPr>
+          <w:rFonts w:ascii="Times New Roman" w:hAnsi="Times New Roman" w:cs="Times New Roman"/>
+        </w:rPr>
+      </w:pPr>
     </w:p>
     <w:p>
       <w:pPr>
@@ -1453,7 +1541,6 @@
   </w:num>
   <w:num w:numId="2">
     <w:abstractNumId w:val="1"/>
-    <w:lvlOverride w:ilvl="0"/>
   </w:num>
   <w:num w:numId="3">
     <w:abstractNumId w:val="0"/>

</xml_diff>

<commit_message>
Fixed Results Section-Mostly done
</commit_message>
<xml_diff>
--- a/Manuscripts/Manuscript.docx
+++ b/Manuscripts/Manuscript.docx
@@ -17,6 +17,88 @@
           <w:b/>
           <w:bCs/>
         </w:rPr>
+        <w:t xml:space="preserve">Title: </w:t>
+      </w:r>
+      <w:r>
+        <w:rPr>
+          <w:rFonts w:ascii="Times New Roman" w:hAnsi="Times New Roman" w:cs="Times New Roman"/>
+          <w:b/>
+          <w:bCs/>
+        </w:rPr>
+        <w:t xml:space="preserve">Gestational </w:t>
+      </w:r>
+      <w:r>
+        <w:rPr>
+          <w:rFonts w:ascii="Times New Roman" w:hAnsi="Times New Roman" w:cs="Times New Roman"/>
+          <w:b/>
+          <w:bCs/>
+        </w:rPr>
+        <w:t>E</w:t>
+      </w:r>
+      <w:r>
+        <w:rPr>
+          <w:rFonts w:ascii="Times New Roman" w:hAnsi="Times New Roman" w:cs="Times New Roman"/>
+          <w:b/>
+          <w:bCs/>
+        </w:rPr>
+        <w:t xml:space="preserve">arly-Time Restricted Feeding </w:t>
+      </w:r>
+      <w:r>
+        <w:rPr>
+          <w:rFonts w:ascii="Times New Roman" w:hAnsi="Times New Roman" w:cs="Times New Roman"/>
+          <w:b/>
+          <w:bCs/>
+        </w:rPr>
+        <w:t xml:space="preserve">Results in Altered Glucose Homeostasis </w:t>
+      </w:r>
+      <w:r>
+        <w:rPr>
+          <w:rFonts w:ascii="Times New Roman" w:hAnsi="Times New Roman" w:cs="Times New Roman"/>
+          <w:b/>
+          <w:bCs/>
+        </w:rPr>
+        <w:t xml:space="preserve">in </w:t>
+      </w:r>
+      <w:r>
+        <w:rPr>
+          <w:rFonts w:ascii="Times New Roman" w:hAnsi="Times New Roman" w:cs="Times New Roman"/>
+          <w:b/>
+          <w:bCs/>
+        </w:rPr>
+        <w:t>A</w:t>
+      </w:r>
+      <w:r>
+        <w:rPr>
+          <w:rFonts w:ascii="Times New Roman" w:hAnsi="Times New Roman" w:cs="Times New Roman"/>
+          <w:b/>
+          <w:bCs/>
+        </w:rPr>
+        <w:t>dult</w:t>
+      </w:r>
+      <w:r>
+        <w:rPr>
+          <w:rFonts w:ascii="Times New Roman" w:hAnsi="Times New Roman" w:cs="Times New Roman"/>
+          <w:b/>
+          <w:bCs/>
+        </w:rPr>
+        <w:t xml:space="preserve"> Male Mice</w:t>
+      </w:r>
+    </w:p>
+    <w:p>
+      <w:pPr>
+        <w:spacing w:line="480" w:lineRule="auto"/>
+        <w:rPr>
+          <w:rFonts w:ascii="Times New Roman" w:hAnsi="Times New Roman" w:cs="Times New Roman"/>
+          <w:b/>
+          <w:bCs/>
+        </w:rPr>
+      </w:pPr>
+      <w:r>
+        <w:rPr>
+          <w:rFonts w:ascii="Times New Roman" w:hAnsi="Times New Roman" w:cs="Times New Roman"/>
+          <w:b/>
+          <w:bCs/>
+        </w:rPr>
         <w:t xml:space="preserve">Abstract </w:t>
       </w:r>
       <w:r>
@@ -41,6 +123,18 @@
       <w:r>
         <w:rPr>
           <w:rFonts w:ascii="Times New Roman" w:hAnsi="Times New Roman" w:cs="Times New Roman"/>
+        </w:rPr>
+        <w:t xml:space="preserve">Recent research has begun to correlate not only food quality and volume with health, but also with timing of intake in reference to circadian rhythms. </w:t>
+      </w:r>
+      <w:r>
+        <w:rPr>
+          <w:rFonts w:ascii="Times New Roman" w:hAnsi="Times New Roman" w:cs="Times New Roman"/>
+        </w:rPr>
+        <w:t xml:space="preserve">Robust rodent studies demonstrate that the timing of food intake is a strong zeitgeber  (ZT) capable of programming for either poor health with models of chrono-disruption, or good health with models of dark-cycle timed feeding. </w:t>
+      </w:r>
+      <w:r>
+        <w:rPr>
+          <w:rFonts w:ascii="Times New Roman" w:hAnsi="Times New Roman" w:cs="Times New Roman"/>
           <w:b/>
           <w:bCs/>
         </w:rPr>
@@ -77,7 +171,7 @@
         <w:rPr>
           <w:rFonts w:ascii="Times New Roman" w:hAnsi="Times New Roman" w:cs="Times New Roman"/>
         </w:rPr>
-        <w:t xml:space="preserve"> Virgin female C57/bl6J mice were obtained from Jackson Laboratory at XX days of age. </w:t>
+        <w:t xml:space="preserve"> Virgin female C57/bl6J mice were obtained from Jackson Laboratory. </w:t>
       </w:r>
       <w:r>
         <w:rPr>
@@ -119,7 +213,19 @@
         <w:rPr>
           <w:rFonts w:ascii="Times New Roman" w:hAnsi="Times New Roman" w:cs="Times New Roman"/>
         </w:rPr>
-        <w:t xml:space="preserve"> After one week of dietary treatment, age-matched males were introduced into cages for breeding. Males were kept in the female cage until copulatory plug appeared. The day a </w:t>
+        <w:t xml:space="preserve"> After one week of dietary treatment</w:t>
+      </w:r>
+      <w:r>
+        <w:rPr>
+          <w:rFonts w:ascii="Times New Roman" w:hAnsi="Times New Roman" w:cs="Times New Roman"/>
+        </w:rPr>
+        <w:t xml:space="preserve"> (beginning age 120 days)</w:t>
+      </w:r>
+      <w:r>
+        <w:rPr>
+          <w:rFonts w:ascii="Times New Roman" w:hAnsi="Times New Roman" w:cs="Times New Roman"/>
+        </w:rPr>
+        <w:t xml:space="preserve">, age-matched males were introduced into cages for breeding. Males were kept in the female cage until copulatory plug appeared. The day a </w:t>
       </w:r>
       <w:r>
         <w:rPr>
@@ -210,6 +316,19 @@
           <w:rFonts w:ascii="Times New Roman" w:hAnsi="Times New Roman" w:cs="Times New Roman"/>
         </w:rPr>
         <w:t xml:space="preserve">offspring were weaned by sex and maternal feeding regimen and given normal chow diet (NCD) AL until 70 days of age. </w:t>
+      </w:r>
+      <w:r>
+        <w:rPr>
+          <w:rFonts w:ascii="Times New Roman" w:hAnsi="Times New Roman" w:cs="Times New Roman"/>
+        </w:rPr>
+        <w:t xml:space="preserve">All experimental protocols </w:t>
+      </w:r>
+      <w:r>
+        <w:rPr>
+          <w:rFonts w:ascii="Times New Roman" w:hAnsi="Times New Roman" w:cs="Times New Roman"/>
+        </w:rPr>
+        <w:lastRenderedPageBreak/>
+        <w:t>were reviewed and approved by The University of Michigan Institutional Animal Care and Use Committee.</w:t>
       </w:r>
     </w:p>
     <w:p>
@@ -365,14 +484,7 @@
         <w:rPr>
           <w:rFonts w:ascii="Times New Roman" w:hAnsi="Times New Roman" w:cs="Times New Roman"/>
         </w:rPr>
-        <w:t xml:space="preserve"> of NCD and maintained on this diet </w:t>
-      </w:r>
-      <w:r>
-        <w:rPr>
-          <w:rFonts w:ascii="Times New Roman" w:hAnsi="Times New Roman" w:cs="Times New Roman"/>
-        </w:rPr>
-        <w:lastRenderedPageBreak/>
-        <w:t>until PND21.5</w:t>
+        <w:t xml:space="preserve"> of NCD and maintained on this diet until PND21.5</w:t>
       </w:r>
       <w:r>
         <w:rPr>
@@ -480,7 +592,21 @@
         <w:rPr>
           <w:rFonts w:ascii="Times New Roman" w:hAnsi="Times New Roman" w:cs="Times New Roman"/>
         </w:rPr>
-        <w:t>tion was assessed using EchoMRI before being weaned by sex and maternal feeding regimen and housed 4-5 per cage</w:t>
+        <w:t xml:space="preserve">tion was assessed using </w:t>
+      </w:r>
+      <w:proofErr w:type="spellStart"/>
+      <w:r>
+        <w:rPr>
+          <w:rFonts w:ascii="Times New Roman" w:hAnsi="Times New Roman" w:cs="Times New Roman"/>
+        </w:rPr>
+        <w:t>EchoMRI</w:t>
+      </w:r>
+      <w:proofErr w:type="spellEnd"/>
+      <w:r>
+        <w:rPr>
+          <w:rFonts w:ascii="Times New Roman" w:hAnsi="Times New Roman" w:cs="Times New Roman"/>
+        </w:rPr>
+        <w:t xml:space="preserve"> before being weaned by sex and maternal feeding regimen and housed 4-5 per cage</w:t>
       </w:r>
       <w:r>
         <w:rPr>
@@ -492,19 +618,7 @@
         <w:rPr>
           <w:rFonts w:ascii="Times New Roman" w:hAnsi="Times New Roman" w:cs="Times New Roman"/>
         </w:rPr>
-        <w:t>After PND</w:t>
-      </w:r>
-      <w:r>
-        <w:rPr>
-          <w:rFonts w:ascii="Times New Roman" w:hAnsi="Times New Roman" w:cs="Times New Roman"/>
-        </w:rPr>
-        <w:t xml:space="preserve"> </w:t>
-      </w:r>
-      <w:r>
-        <w:rPr>
-          <w:rFonts w:ascii="Times New Roman" w:hAnsi="Times New Roman" w:cs="Times New Roman"/>
-        </w:rPr>
-        <w:t xml:space="preserve">70, all animals were switched to 45% High fat diet (research diets D12451, 4.73kcal/gram). </w:t>
+        <w:t xml:space="preserve">After PND 70, all animals were switched to 45% High fat diet (research diets D12451, 4.73kcal/gram). </w:t>
       </w:r>
     </w:p>
     <w:p>
@@ -552,6 +666,7 @@
         <w:rPr>
           <w:rFonts w:ascii="Times New Roman" w:hAnsi="Times New Roman" w:cs="Times New Roman"/>
         </w:rPr>
+        <w:lastRenderedPageBreak/>
         <w:t xml:space="preserve">Baseline glucose and insulin tolerance were assessed at young adulthood during NCD diet period (~ postnatal day 70). Animals were transferred into a cage with no food during the early light cycle, with water freely available. After 6 hours, fasting blood glucose was assessed using tail clip and a handheld glucometer (OneTouch Ultra). Shortly thereafter, an intraperitoneal injection of insulin </w:t>
       </w:r>
       <w:r>
@@ -600,19 +715,7 @@
         <w:rPr>
           <w:rFonts w:ascii="Times New Roman" w:hAnsi="Times New Roman" w:cs="Times New Roman"/>
         </w:rPr>
-        <w:t>D-Glucose,</w:t>
-      </w:r>
-      <w:r>
-        <w:rPr>
-          <w:rFonts w:ascii="Times New Roman" w:hAnsi="Times New Roman" w:cs="Times New Roman"/>
-        </w:rPr>
-        <w:t>1.5u/kg</w:t>
-      </w:r>
-      <w:r>
-        <w:rPr>
-          <w:rFonts w:ascii="Times New Roman" w:hAnsi="Times New Roman" w:cs="Times New Roman"/>
-        </w:rPr>
-        <w:t xml:space="preserve"> </w:t>
+        <w:t xml:space="preserve">D-Glucose,1.5u/kg </w:t>
       </w:r>
       <w:r>
         <w:rPr>
@@ -784,35 +887,37 @@
           <w:rFonts w:ascii="Times New Roman" w:eastAsia="Times New Roman" w:hAnsi="Times New Roman" w:cs="Times New Roman"/>
           <w:color w:val="000000"/>
         </w:rPr>
-        <w:t xml:space="preserve"> anesthetized by isofluorane inhalation</w:t>
-      </w:r>
+        <w:t xml:space="preserve"> anesthetized by </w:t>
+      </w:r>
+      <w:proofErr w:type="spellStart"/>
       <w:r>
         <w:rPr>
           <w:rFonts w:ascii="Times New Roman" w:eastAsia="Times New Roman" w:hAnsi="Times New Roman" w:cs="Times New Roman"/>
           <w:color w:val="000000"/>
         </w:rPr>
-        <w:t>. Fasting b</w:t>
-      </w:r>
+        <w:t>isofluorane</w:t>
+      </w:r>
+      <w:proofErr w:type="spellEnd"/>
       <w:r>
         <w:rPr>
           <w:rFonts w:ascii="Times New Roman" w:eastAsia="Times New Roman" w:hAnsi="Times New Roman" w:cs="Times New Roman"/>
           <w:color w:val="000000"/>
         </w:rPr>
-        <w:t xml:space="preserve">lood glucose </w:t>
+        <w:t xml:space="preserve"> inhalation</w:t>
       </w:r>
       <w:r>
         <w:rPr>
           <w:rFonts w:ascii="Times New Roman" w:eastAsia="Times New Roman" w:hAnsi="Times New Roman" w:cs="Times New Roman"/>
           <w:color w:val="000000"/>
         </w:rPr>
-        <w:t>was</w:t>
+        <w:t>. Fasting b</w:t>
       </w:r>
       <w:r>
         <w:rPr>
           <w:rFonts w:ascii="Times New Roman" w:eastAsia="Times New Roman" w:hAnsi="Times New Roman" w:cs="Times New Roman"/>
           <w:color w:val="000000"/>
         </w:rPr>
-        <w:t xml:space="preserve"> determined by glucometer and a fasted blood sample </w:t>
+        <w:t xml:space="preserve">lood glucose </w:t>
       </w:r>
       <w:r>
         <w:rPr>
@@ -826,34 +931,96 @@
           <w:rFonts w:ascii="Times New Roman" w:eastAsia="Times New Roman" w:hAnsi="Times New Roman" w:cs="Times New Roman"/>
           <w:color w:val="000000"/>
         </w:rPr>
-        <w:t xml:space="preserve"> collected by retro-orbital bleed and immediately put on ice to clot. Once clot formed, whole blood was spun down in a cold centrifuge (4 degrees C) for 20 minutes at 5000 RCF. Serum was pipetted off and placed in the -80 degrees C freezer until analysis. After blood collection, animals were euthanized by isofluorane overdose and cervical dislocation. Animal body weight was </w:t>
+        <w:t xml:space="preserve"> determined by glucometer and a fasted blood sample </w:t>
       </w:r>
       <w:r>
         <w:rPr>
           <w:rFonts w:ascii="Times New Roman" w:eastAsia="Times New Roman" w:hAnsi="Times New Roman" w:cs="Times New Roman"/>
           <w:color w:val="000000"/>
         </w:rPr>
-        <w:t>measured</w:t>
+        <w:t>was</w:t>
       </w:r>
       <w:r>
         <w:rPr>
           <w:rFonts w:ascii="Times New Roman" w:eastAsia="Times New Roman" w:hAnsi="Times New Roman" w:cs="Times New Roman"/>
           <w:color w:val="000000"/>
         </w:rPr>
-        <w:t xml:space="preserve"> immediately after euthanasia on an electronic scale to the nearest 0.1 gram. Liver, inguinal white adipose tissue (iWAT), gonadal white adipose tissue (gWAT), and quadriceps femoris muscle were dissected from the right side of each mouse and snap frozen in liquid nitrogen</w:t>
-      </w:r>
+        <w:t xml:space="preserve"> collected by retro-orbital bleed and immediately put on ice to clot. Once clot formed, whole blood was spun down in a cold centrifuge (4 degrees C) for 20 minutes at 5000 RCF. Serum was pipetted off and placed in the -80 degrees C freezer until analysis. After blood collection, animals were euthanized by </w:t>
+      </w:r>
+      <w:proofErr w:type="spellStart"/>
       <w:r>
         <w:rPr>
           <w:rFonts w:ascii="Times New Roman" w:eastAsia="Times New Roman" w:hAnsi="Times New Roman" w:cs="Times New Roman"/>
           <w:color w:val="000000"/>
         </w:rPr>
-        <w:t xml:space="preserve"> and stored at -80C until later use</w:t>
-      </w:r>
+        <w:t>isofluorane</w:t>
+      </w:r>
+      <w:proofErr w:type="spellEnd"/>
       <w:r>
         <w:rPr>
           <w:rFonts w:ascii="Times New Roman" w:eastAsia="Times New Roman" w:hAnsi="Times New Roman" w:cs="Times New Roman"/>
           <w:color w:val="000000"/>
         </w:rPr>
+        <w:t xml:space="preserve"> overdose and cervical dislocation. Animal body weight was </w:t>
+      </w:r>
+      <w:r>
+        <w:rPr>
+          <w:rFonts w:ascii="Times New Roman" w:eastAsia="Times New Roman" w:hAnsi="Times New Roman" w:cs="Times New Roman"/>
+          <w:color w:val="000000"/>
+        </w:rPr>
+        <w:t>measured</w:t>
+      </w:r>
+      <w:r>
+        <w:rPr>
+          <w:rFonts w:ascii="Times New Roman" w:eastAsia="Times New Roman" w:hAnsi="Times New Roman" w:cs="Times New Roman"/>
+          <w:color w:val="000000"/>
+        </w:rPr>
+        <w:t xml:space="preserve"> immediately after euthanasia on an electronic scale to the nearest 0.1 gram. Liver, inguinal white adipose tissue (</w:t>
+      </w:r>
+      <w:proofErr w:type="spellStart"/>
+      <w:r>
+        <w:rPr>
+          <w:rFonts w:ascii="Times New Roman" w:eastAsia="Times New Roman" w:hAnsi="Times New Roman" w:cs="Times New Roman"/>
+          <w:color w:val="000000"/>
+        </w:rPr>
+        <w:t>iWAT</w:t>
+      </w:r>
+      <w:proofErr w:type="spellEnd"/>
+      <w:r>
+        <w:rPr>
+          <w:rFonts w:ascii="Times New Roman" w:eastAsia="Times New Roman" w:hAnsi="Times New Roman" w:cs="Times New Roman"/>
+          <w:color w:val="000000"/>
+        </w:rPr>
+        <w:t>), gonadal white adipose tissue (</w:t>
+      </w:r>
+      <w:proofErr w:type="spellStart"/>
+      <w:r>
+        <w:rPr>
+          <w:rFonts w:ascii="Times New Roman" w:eastAsia="Times New Roman" w:hAnsi="Times New Roman" w:cs="Times New Roman"/>
+          <w:color w:val="000000"/>
+        </w:rPr>
+        <w:t>gWAT</w:t>
+      </w:r>
+      <w:proofErr w:type="spellEnd"/>
+      <w:r>
+        <w:rPr>
+          <w:rFonts w:ascii="Times New Roman" w:eastAsia="Times New Roman" w:hAnsi="Times New Roman" w:cs="Times New Roman"/>
+          <w:color w:val="000000"/>
+        </w:rPr>
+        <w:t>), and quadriceps femoris muscle were dissected from the right side of each mouse and snap frozen in liquid nitrogen</w:t>
+      </w:r>
+      <w:r>
+        <w:rPr>
+          <w:rFonts w:ascii="Times New Roman" w:eastAsia="Times New Roman" w:hAnsi="Times New Roman" w:cs="Times New Roman"/>
+          <w:color w:val="000000"/>
+        </w:rPr>
+        <w:t xml:space="preserve"> and stored at -80C until later use</w:t>
+      </w:r>
+      <w:r>
+        <w:rPr>
+          <w:rFonts w:ascii="Times New Roman" w:eastAsia="Times New Roman" w:hAnsi="Times New Roman" w:cs="Times New Roman"/>
+          <w:color w:val="000000"/>
+        </w:rPr>
         <w:t xml:space="preserve">. </w:t>
       </w:r>
     </w:p>
@@ -880,6 +1047,7 @@
           <w:i/>
           <w:iCs/>
         </w:rPr>
+        <w:lastRenderedPageBreak/>
         <w:t>Statistical analysis</w:t>
       </w:r>
     </w:p>
@@ -894,7 +1062,19 @@
         <w:rPr>
           <w:rFonts w:ascii="Times New Roman" w:hAnsi="Times New Roman" w:cs="Times New Roman"/>
         </w:rPr>
-        <w:t>Repeated measures, such as body composition, weekly and cumulative food intake, and response to GTT or ITT were assessed via m</w:t>
+        <w:t>Repeated measures, such as body composition, cumulative food intake, and response</w:t>
+      </w:r>
+      <w:r>
+        <w:rPr>
+          <w:rFonts w:ascii="Times New Roman" w:hAnsi="Times New Roman" w:cs="Times New Roman"/>
+        </w:rPr>
+        <w:t>s</w:t>
+      </w:r>
+      <w:r>
+        <w:rPr>
+          <w:rFonts w:ascii="Times New Roman" w:hAnsi="Times New Roman" w:cs="Times New Roman"/>
+        </w:rPr>
+        <w:t xml:space="preserve"> to GTT or ITT were assessed via m</w:t>
       </w:r>
       <w:r>
         <w:rPr>
@@ -906,7 +1086,25 @@
         <w:rPr>
           <w:rFonts w:ascii="Times New Roman" w:hAnsi="Times New Roman" w:cs="Times New Roman"/>
         </w:rPr>
-        <w:t>analyses were sex-stratified to assess sexual dimorphism in phenotype</w:t>
+        <w:t xml:space="preserve">analyses were </w:t>
+      </w:r>
+      <w:r>
+        <w:rPr>
+          <w:rFonts w:ascii="Times New Roman" w:hAnsi="Times New Roman" w:cs="Times New Roman"/>
+        </w:rPr>
+        <w:t xml:space="preserve">tested for interaction of sex and diet. If interaction was present, </w:t>
+      </w:r>
+      <w:r>
+        <w:rPr>
+          <w:rFonts w:ascii="Times New Roman" w:hAnsi="Times New Roman" w:cs="Times New Roman"/>
+        </w:rPr>
+        <w:t xml:space="preserve">sex-stratified </w:t>
+      </w:r>
+      <w:r>
+        <w:rPr>
+          <w:rFonts w:ascii="Times New Roman" w:hAnsi="Times New Roman" w:cs="Times New Roman"/>
+        </w:rPr>
+        <w:t>models were then used</w:t>
       </w:r>
       <w:r>
         <w:rPr>
@@ -918,14 +1116,93 @@
         <w:rPr>
           <w:rFonts w:ascii="Times New Roman" w:hAnsi="Times New Roman" w:cs="Times New Roman"/>
         </w:rPr>
-        <w:t>Static measures, such as fasting blood glucose, were assessed for linearity by Shapiro-wilk test  and equivalence of variance by Levene’s test. Measures that were normal and of equal variance utilized student’s t-tests. Measures that were not normal used non-</w:t>
-      </w:r>
-      <w:r>
-        <w:rPr>
-          <w:rFonts w:ascii="Times New Roman" w:hAnsi="Times New Roman" w:cs="Times New Roman"/>
-        </w:rPr>
-        <w:lastRenderedPageBreak/>
-        <w:t xml:space="preserve">parametric Mann-Whitney tests. All measures whose p-values &lt;0.05 were considered statistically significant. </w:t>
+        <w:t>Static measures, such as fasting blood glucose</w:t>
+      </w:r>
+      <w:r>
+        <w:rPr>
+          <w:rFonts w:ascii="Times New Roman" w:hAnsi="Times New Roman" w:cs="Times New Roman"/>
+        </w:rPr>
+        <w:t xml:space="preserve"> and area under the curves</w:t>
+      </w:r>
+      <w:r>
+        <w:rPr>
+          <w:rFonts w:ascii="Times New Roman" w:hAnsi="Times New Roman" w:cs="Times New Roman"/>
+        </w:rPr>
+        <w:t xml:space="preserve">, were </w:t>
+      </w:r>
+      <w:proofErr w:type="spellStart"/>
+      <w:r>
+        <w:rPr>
+          <w:rFonts w:ascii="Times New Roman" w:hAnsi="Times New Roman" w:cs="Times New Roman"/>
+        </w:rPr>
+        <w:t>assedd</w:t>
+      </w:r>
+      <w:proofErr w:type="spellEnd"/>
+      <w:r>
+        <w:rPr>
+          <w:rFonts w:ascii="Times New Roman" w:hAnsi="Times New Roman" w:cs="Times New Roman"/>
+        </w:rPr>
+        <w:t xml:space="preserve"> using a two-way </w:t>
+      </w:r>
+      <w:proofErr w:type="spellStart"/>
+      <w:r>
+        <w:rPr>
+          <w:rFonts w:ascii="Times New Roman" w:hAnsi="Times New Roman" w:cs="Times New Roman"/>
+        </w:rPr>
+        <w:t>anova</w:t>
+      </w:r>
+      <w:proofErr w:type="spellEnd"/>
+      <w:r>
+        <w:rPr>
+          <w:rFonts w:ascii="Times New Roman" w:hAnsi="Times New Roman" w:cs="Times New Roman"/>
+        </w:rPr>
+        <w:t xml:space="preserve"> with for sex and maternal dietary treatment, with interaction. Those with </w:t>
+      </w:r>
+      <w:proofErr w:type="spellStart"/>
+      <w:r>
+        <w:rPr>
+          <w:rFonts w:ascii="Times New Roman" w:hAnsi="Times New Roman" w:cs="Times New Roman"/>
+        </w:rPr>
+        <w:t>intraction</w:t>
+      </w:r>
+      <w:proofErr w:type="spellEnd"/>
+      <w:r>
+        <w:rPr>
+          <w:rFonts w:ascii="Times New Roman" w:hAnsi="Times New Roman" w:cs="Times New Roman"/>
+        </w:rPr>
+        <w:t xml:space="preserve"> present were then </w:t>
+      </w:r>
+      <w:r>
+        <w:rPr>
+          <w:rFonts w:ascii="Times New Roman" w:hAnsi="Times New Roman" w:cs="Times New Roman"/>
+        </w:rPr>
+        <w:t xml:space="preserve">assessed </w:t>
+      </w:r>
+      <w:r>
+        <w:rPr>
+          <w:rFonts w:ascii="Times New Roman" w:hAnsi="Times New Roman" w:cs="Times New Roman"/>
+        </w:rPr>
+        <w:t xml:space="preserve">separately by sex; observations were tested </w:t>
+      </w:r>
+      <w:r>
+        <w:rPr>
+          <w:rFonts w:ascii="Times New Roman" w:hAnsi="Times New Roman" w:cs="Times New Roman"/>
+        </w:rPr>
+        <w:t xml:space="preserve">for linearity by Shapiro-wilk test and equivalence of variance by </w:t>
+      </w:r>
+      <w:proofErr w:type="spellStart"/>
+      <w:r>
+        <w:rPr>
+          <w:rFonts w:ascii="Times New Roman" w:hAnsi="Times New Roman" w:cs="Times New Roman"/>
+        </w:rPr>
+        <w:t>Levene’s</w:t>
+      </w:r>
+      <w:proofErr w:type="spellEnd"/>
+      <w:r>
+        <w:rPr>
+          <w:rFonts w:ascii="Times New Roman" w:hAnsi="Times New Roman" w:cs="Times New Roman"/>
+        </w:rPr>
+        <w:t xml:space="preserve"> test. Measures that were normal and of equal variance utilized student’s t-tests. Measures that were not normal used non-parametric Mann-Whitney tests. All measures whose p-values &lt;0.05 were considered statistically significant. </w:t>
       </w:r>
     </w:p>
     <w:p>
@@ -961,7 +1238,7 @@
           <w:i/>
           <w:iCs/>
         </w:rPr>
-        <w:t xml:space="preserve">Early Time Restricted Feeding </w:t>
+        <w:t xml:space="preserve">Gestational </w:t>
       </w:r>
       <w:r>
         <w:rPr>
@@ -969,7 +1246,7 @@
           <w:i/>
           <w:iCs/>
         </w:rPr>
-        <w:t xml:space="preserve">(eTRF) </w:t>
+        <w:t>eTRF</w:t>
       </w:r>
       <w:r>
         <w:rPr>
@@ -977,7 +1254,7 @@
           <w:i/>
           <w:iCs/>
         </w:rPr>
-        <w:t xml:space="preserve">has </w:t>
+        <w:t xml:space="preserve"> affects food intake, but not body composition </w:t>
       </w:r>
       <w:r>
         <w:rPr>
@@ -985,629 +1262,598 @@
           <w:i/>
           <w:iCs/>
         </w:rPr>
-        <w:t>sex-specific</w:t>
-      </w:r>
-      <w:r>
+        <w:t>in early life</w:t>
+      </w:r>
+    </w:p>
+    <w:p>
+      <w:pPr>
+        <w:spacing w:line="480" w:lineRule="auto"/>
+        <w:rPr>
+          <w:rFonts w:ascii="Times New Roman" w:hAnsi="Times New Roman" w:cs="Times New Roman"/>
+        </w:rPr>
+      </w:pPr>
+      <w:r>
+        <w:rPr>
+          <w:rFonts w:ascii="Times New Roman" w:hAnsi="Times New Roman" w:cs="Times New Roman"/>
+        </w:rPr>
+        <w:t>Body composition</w:t>
+      </w:r>
+      <w:r>
+        <w:rPr>
+          <w:rFonts w:ascii="Times New Roman" w:hAnsi="Times New Roman" w:cs="Times New Roman"/>
+        </w:rPr>
+        <w:t xml:space="preserve"> analysis using mixed linear effect modeling</w:t>
+      </w:r>
+      <w:r>
+        <w:rPr>
+          <w:rFonts w:ascii="Times New Roman" w:hAnsi="Times New Roman" w:cs="Times New Roman"/>
+        </w:rPr>
+        <w:t xml:space="preserve"> found consistent effect of age and sex, but </w:t>
+      </w:r>
+      <w:r>
+        <w:rPr>
+          <w:rFonts w:ascii="Times New Roman" w:hAnsi="Times New Roman" w:cs="Times New Roman"/>
+        </w:rPr>
+        <w:t>no effect of maternal feeding regimen on body weight (p=0.</w:t>
+      </w:r>
+      <w:r>
+        <w:rPr>
+          <w:rFonts w:ascii="Times New Roman" w:hAnsi="Times New Roman" w:cs="Times New Roman"/>
+        </w:rPr>
+        <w:t>45</w:t>
+      </w:r>
+      <w:r>
+        <w:rPr>
+          <w:rFonts w:ascii="Times New Roman" w:hAnsi="Times New Roman" w:cs="Times New Roman"/>
+        </w:rPr>
+        <w:t>)</w:t>
+      </w:r>
+      <w:r>
+        <w:rPr>
+          <w:rFonts w:ascii="Times New Roman" w:hAnsi="Times New Roman" w:cs="Times New Roman"/>
+        </w:rPr>
+        <w:t>, lean mass (p=0.</w:t>
+      </w:r>
+      <w:r>
+        <w:rPr>
+          <w:rFonts w:ascii="Times New Roman" w:hAnsi="Times New Roman" w:cs="Times New Roman"/>
+        </w:rPr>
+        <w:t>47</w:t>
+      </w:r>
+      <w:r>
+        <w:rPr>
+          <w:rFonts w:ascii="Times New Roman" w:hAnsi="Times New Roman" w:cs="Times New Roman"/>
+        </w:rPr>
+        <w:t>), and fat mass (p=0.48)</w:t>
+      </w:r>
+      <w:r>
+        <w:rPr>
+          <w:rFonts w:ascii="Times New Roman" w:hAnsi="Times New Roman" w:cs="Times New Roman"/>
+        </w:rPr>
+        <w:t xml:space="preserve"> </w:t>
+      </w:r>
+      <w:r>
+        <w:rPr>
+          <w:rFonts w:ascii="Times New Roman" w:hAnsi="Times New Roman" w:cs="Times New Roman"/>
+          <w:b/>
+          <w:bCs/>
+        </w:rPr>
+        <w:t>Figure</w:t>
+      </w:r>
+      <w:r>
+        <w:rPr>
+          <w:rFonts w:ascii="Times New Roman" w:hAnsi="Times New Roman" w:cs="Times New Roman"/>
+          <w:b/>
+          <w:bCs/>
+        </w:rPr>
+        <w:t>s</w:t>
+      </w:r>
+      <w:r>
+        <w:rPr>
+          <w:rFonts w:ascii="Times New Roman" w:hAnsi="Times New Roman" w:cs="Times New Roman"/>
+          <w:b/>
+          <w:bCs/>
+        </w:rPr>
+        <w:t xml:space="preserve"> 2A</w:t>
+      </w:r>
+      <w:r>
+        <w:rPr>
+          <w:rFonts w:ascii="Times New Roman" w:hAnsi="Times New Roman" w:cs="Times New Roman"/>
+          <w:b/>
+          <w:bCs/>
+        </w:rPr>
+        <w:t>-2C</w:t>
+      </w:r>
+      <w:r>
+        <w:rPr>
+          <w:rFonts w:ascii="Times New Roman" w:hAnsi="Times New Roman" w:cs="Times New Roman"/>
+        </w:rPr>
+        <w:t xml:space="preserve">. </w:t>
+      </w:r>
+      <w:r>
+        <w:rPr>
+          <w:rFonts w:ascii="Times New Roman" w:hAnsi="Times New Roman" w:cs="Times New Roman"/>
+        </w:rPr>
+        <w:t xml:space="preserve">Cumulative food </w:t>
+      </w:r>
+      <w:r>
+        <w:rPr>
+          <w:rFonts w:ascii="Times New Roman" w:hAnsi="Times New Roman" w:cs="Times New Roman"/>
+        </w:rPr>
+        <w:t>intake</w:t>
+      </w:r>
+      <w:r>
+        <w:rPr>
+          <w:rFonts w:ascii="Times New Roman" w:hAnsi="Times New Roman" w:cs="Times New Roman"/>
+        </w:rPr>
+        <w:t xml:space="preserve"> over the first 70 days </w:t>
+      </w:r>
+      <w:r>
+        <w:rPr>
+          <w:rFonts w:ascii="Times New Roman" w:hAnsi="Times New Roman" w:cs="Times New Roman"/>
+        </w:rPr>
+        <w:t xml:space="preserve">of life </w:t>
+      </w:r>
+      <w:r>
+        <w:rPr>
+          <w:rFonts w:ascii="Times New Roman" w:hAnsi="Times New Roman" w:cs="Times New Roman"/>
+        </w:rPr>
+        <w:t xml:space="preserve">demonstrated significant effect of </w:t>
+      </w:r>
+      <w:r>
+        <w:rPr>
+          <w:rFonts w:ascii="Times New Roman" w:hAnsi="Times New Roman" w:cs="Times New Roman"/>
+        </w:rPr>
+        <w:t>age</w:t>
+      </w:r>
+      <w:r>
+        <w:rPr>
+          <w:rFonts w:ascii="Times New Roman" w:hAnsi="Times New Roman" w:cs="Times New Roman"/>
+        </w:rPr>
+        <w:t xml:space="preserve"> </w:t>
+      </w:r>
+      <w:r>
+        <w:rPr>
+          <w:rFonts w:ascii="Times New Roman" w:hAnsi="Times New Roman" w:cs="Times New Roman"/>
+        </w:rPr>
+        <w:t>(p</w:t>
+      </w:r>
+      <w:r>
+        <w:rPr>
+          <w:rFonts w:ascii="Times New Roman" w:hAnsi="Times New Roman" w:cs="Times New Roman"/>
+        </w:rPr>
+        <w:t>&lt;0.0001</w:t>
+      </w:r>
+      <w:r>
+        <w:rPr>
+          <w:rFonts w:ascii="Times New Roman" w:hAnsi="Times New Roman" w:cs="Times New Roman"/>
+        </w:rPr>
+        <w:t>)</w:t>
+      </w:r>
+      <w:r>
+        <w:rPr>
+          <w:rFonts w:ascii="Times New Roman" w:hAnsi="Times New Roman" w:cs="Times New Roman"/>
+        </w:rPr>
+        <w:t xml:space="preserve"> and of gestational feeding regimen</w:t>
+      </w:r>
+      <w:r>
+        <w:rPr>
+          <w:rFonts w:ascii="Times New Roman" w:hAnsi="Times New Roman" w:cs="Times New Roman"/>
+        </w:rPr>
+        <w:t>(</w:t>
+      </w:r>
+      <w:r>
+        <w:rPr>
+          <w:rFonts w:ascii="Times New Roman" w:hAnsi="Times New Roman" w:cs="Times New Roman"/>
+        </w:rPr>
+        <w:t>p=0.0024</w:t>
+      </w:r>
+      <w:r>
+        <w:rPr>
+          <w:rFonts w:ascii="Times New Roman" w:hAnsi="Times New Roman" w:cs="Times New Roman"/>
+        </w:rPr>
+        <w:t>)</w:t>
+      </w:r>
+      <w:r>
+        <w:rPr>
+          <w:rFonts w:ascii="Times New Roman" w:hAnsi="Times New Roman" w:cs="Times New Roman"/>
+        </w:rPr>
+        <w:t>, where by the end of the feeding period, female eTRF pups consumed 17.8% more NCD than AL females, and males eTRF animals consumed 9.43% more NCD</w:t>
+      </w:r>
+      <w:r>
+        <w:rPr>
+          <w:rFonts w:ascii="Times New Roman" w:hAnsi="Times New Roman" w:cs="Times New Roman"/>
+        </w:rPr>
+        <w:t xml:space="preserve"> </w:t>
+      </w:r>
+      <w:r>
+        <w:rPr>
+          <w:rFonts w:ascii="Times New Roman" w:hAnsi="Times New Roman" w:cs="Times New Roman"/>
+        </w:rPr>
+        <w:t>(</w:t>
+      </w:r>
+      <w:r>
+        <w:rPr>
+          <w:rFonts w:ascii="Times New Roman" w:hAnsi="Times New Roman" w:cs="Times New Roman"/>
+          <w:b/>
+          <w:bCs/>
+        </w:rPr>
+        <w:t>Figure 2</w:t>
+      </w:r>
+      <w:r>
+        <w:rPr>
+          <w:rFonts w:ascii="Times New Roman" w:hAnsi="Times New Roman" w:cs="Times New Roman"/>
+          <w:b/>
+          <w:bCs/>
+        </w:rPr>
+        <w:t>D</w:t>
+      </w:r>
+      <w:r>
+        <w:rPr>
+          <w:rFonts w:ascii="Times New Roman" w:hAnsi="Times New Roman" w:cs="Times New Roman"/>
+        </w:rPr>
+        <w:t>)</w:t>
+      </w:r>
+      <w:r>
+        <w:rPr>
+          <w:rFonts w:ascii="Times New Roman" w:hAnsi="Times New Roman" w:cs="Times New Roman"/>
+        </w:rPr>
+        <w:t xml:space="preserve">. </w:t>
+      </w:r>
+    </w:p>
+    <w:p>
+      <w:pPr>
+        <w:spacing w:line="480" w:lineRule="auto"/>
         <w:rPr>
           <w:rFonts w:ascii="Times New Roman" w:hAnsi="Times New Roman" w:cs="Times New Roman"/>
           <w:i/>
           <w:iCs/>
         </w:rPr>
-        <w:t xml:space="preserve"> effect in early life of offspring</w:t>
-      </w:r>
-    </w:p>
-    <w:p>
-      <w:pPr>
-        <w:spacing w:line="480" w:lineRule="auto"/>
-        <w:rPr>
-          <w:rFonts w:ascii="Times New Roman" w:hAnsi="Times New Roman" w:cs="Times New Roman"/>
-        </w:rPr>
-      </w:pPr>
-      <w:r>
-        <w:rPr>
-          <w:rFonts w:ascii="Times New Roman" w:hAnsi="Times New Roman" w:cs="Times New Roman"/>
-        </w:rPr>
-        <w:t>Body composition for offspring showed that eTRF males had similar body weights compared to age-matched AL counterparts (AL weight 0.14 grams less than eTRF males, p  = 0.7</w:t>
-      </w:r>
-      <w:r>
-        <w:rPr>
-          <w:rFonts w:ascii="Times New Roman" w:hAnsi="Times New Roman" w:cs="Times New Roman"/>
-        </w:rPr>
-        <w:t xml:space="preserve">, </w:t>
-      </w:r>
-      <w:r>
-        <w:rPr>
-          <w:rFonts w:ascii="Times New Roman" w:hAnsi="Times New Roman" w:cs="Times New Roman"/>
-          <w:b/>
-          <w:bCs/>
-        </w:rPr>
-        <w:t>Figure 2A</w:t>
-      </w:r>
-      <w:r>
-        <w:rPr>
-          <w:rFonts w:ascii="Times New Roman" w:hAnsi="Times New Roman" w:cs="Times New Roman"/>
-        </w:rPr>
-        <w:t xml:space="preserve">). </w:t>
-      </w:r>
-      <w:r>
-        <w:rPr>
-          <w:rFonts w:ascii="Times New Roman" w:hAnsi="Times New Roman" w:cs="Times New Roman"/>
-        </w:rPr>
-        <w:t xml:space="preserve">Female </w:t>
-      </w:r>
-      <w:r>
-        <w:rPr>
-          <w:rFonts w:ascii="Times New Roman" w:hAnsi="Times New Roman" w:cs="Times New Roman"/>
-        </w:rPr>
-        <w:t xml:space="preserve">AL </w:t>
-      </w:r>
-      <w:r>
-        <w:rPr>
-          <w:rFonts w:ascii="Times New Roman" w:hAnsi="Times New Roman" w:cs="Times New Roman"/>
-        </w:rPr>
-        <w:t xml:space="preserve">offspring had </w:t>
-      </w:r>
-      <w:r>
-        <w:rPr>
-          <w:rFonts w:ascii="Times New Roman" w:hAnsi="Times New Roman" w:cs="Times New Roman"/>
-        </w:rPr>
-        <w:t>high</w:t>
-      </w:r>
-      <w:r>
-        <w:rPr>
-          <w:rFonts w:ascii="Times New Roman" w:hAnsi="Times New Roman" w:cs="Times New Roman"/>
-        </w:rPr>
-        <w:t>er body weights than</w:t>
-      </w:r>
-      <w:r>
-        <w:rPr>
-          <w:rFonts w:ascii="Times New Roman" w:hAnsi="Times New Roman" w:cs="Times New Roman"/>
-        </w:rPr>
-        <w:t xml:space="preserve"> age-matched eTRF females </w:t>
-      </w:r>
-      <w:r>
-        <w:rPr>
-          <w:rFonts w:ascii="Times New Roman" w:hAnsi="Times New Roman" w:cs="Times New Roman"/>
-        </w:rPr>
-        <w:t xml:space="preserve">in the first 70 days of life </w:t>
-      </w:r>
-      <w:r>
-        <w:rPr>
-          <w:rFonts w:ascii="Times New Roman" w:hAnsi="Times New Roman" w:cs="Times New Roman"/>
-        </w:rPr>
-        <w:t>(</w:t>
-      </w:r>
-      <w:r>
-        <w:rPr>
-          <w:rFonts w:ascii="Times New Roman" w:hAnsi="Times New Roman" w:cs="Times New Roman"/>
-        </w:rPr>
-        <w:t>0.044</w:t>
-      </w:r>
-      <w:r>
-        <w:rPr>
-          <w:rFonts w:ascii="Times New Roman" w:hAnsi="Times New Roman" w:cs="Times New Roman"/>
-        </w:rPr>
-        <w:t xml:space="preserve"> grams</w:t>
-      </w:r>
-      <w:r>
-        <w:rPr>
-          <w:rFonts w:ascii="Times New Roman" w:hAnsi="Times New Roman" w:cs="Times New Roman"/>
-        </w:rPr>
-        <w:t xml:space="preserve"> heavier</w:t>
-      </w:r>
-      <w:r>
-        <w:rPr>
-          <w:rFonts w:ascii="Times New Roman" w:hAnsi="Times New Roman" w:cs="Times New Roman"/>
-        </w:rPr>
-        <w:t xml:space="preserve">, p = </w:t>
-      </w:r>
-      <w:r>
-        <w:rPr>
-          <w:rFonts w:ascii="Times New Roman" w:hAnsi="Times New Roman" w:cs="Times New Roman"/>
-        </w:rPr>
-        <w:t>0.004</w:t>
-      </w:r>
-      <w:r>
-        <w:rPr>
-          <w:rFonts w:ascii="Times New Roman" w:hAnsi="Times New Roman" w:cs="Times New Roman"/>
-        </w:rPr>
-        <w:t>). A similar trend was observed for lean mass</w:t>
-      </w:r>
-      <w:r>
-        <w:rPr>
-          <w:rFonts w:ascii="Times New Roman" w:hAnsi="Times New Roman" w:cs="Times New Roman"/>
-        </w:rPr>
-        <w:t xml:space="preserve"> (</w:t>
-      </w:r>
-      <w:r>
-        <w:rPr>
-          <w:rFonts w:ascii="Times New Roman" w:hAnsi="Times New Roman" w:cs="Times New Roman"/>
-          <w:b/>
-          <w:bCs/>
-        </w:rPr>
-        <w:t>Figure 2C</w:t>
-      </w:r>
-      <w:r>
-        <w:rPr>
-          <w:rFonts w:ascii="Times New Roman" w:hAnsi="Times New Roman" w:cs="Times New Roman"/>
-        </w:rPr>
-        <w:t>)</w:t>
-      </w:r>
-      <w:r>
-        <w:rPr>
-          <w:rFonts w:ascii="Times New Roman" w:hAnsi="Times New Roman" w:cs="Times New Roman"/>
-        </w:rPr>
-        <w:t xml:space="preserve">, with females of eTRF dams </w:t>
-      </w:r>
-      <w:r>
-        <w:rPr>
-          <w:rFonts w:ascii="Times New Roman" w:hAnsi="Times New Roman" w:cs="Times New Roman"/>
-        </w:rPr>
-        <w:t>0.042 grams</w:t>
-      </w:r>
-      <w:r>
-        <w:rPr>
-          <w:rFonts w:ascii="Times New Roman" w:hAnsi="Times New Roman" w:cs="Times New Roman"/>
-        </w:rPr>
-        <w:t xml:space="preserve"> lighter than age-matched AL counterparts (p=0.0062), and males (0.012 grams heavier for eTRF vs AL, p=0.75).</w:t>
-      </w:r>
-      <w:r>
-        <w:rPr>
-          <w:rFonts w:ascii="Times New Roman" w:hAnsi="Times New Roman" w:cs="Times New Roman"/>
-        </w:rPr>
-        <w:t xml:space="preserve"> Although there were differences in body weight and lean mass observed in females, there were no differences in fat mass for either sex in the first 70 days of life</w:t>
-      </w:r>
-      <w:r>
-        <w:rPr>
-          <w:rFonts w:ascii="Times New Roman" w:hAnsi="Times New Roman" w:cs="Times New Roman"/>
-        </w:rPr>
-        <w:t xml:space="preserve"> </w:t>
-      </w:r>
-      <w:r>
-        <w:rPr>
-          <w:rFonts w:ascii="Times New Roman" w:hAnsi="Times New Roman" w:cs="Times New Roman"/>
-        </w:rPr>
-        <w:t>(male AL 0.0069 grams lighter than eTRF males, p-value=0.30 ; female AL 0.0031 grams heavier than eTRF, p-value = 0.43</w:t>
-      </w:r>
-      <w:r>
-        <w:rPr>
-          <w:rFonts w:ascii="Times New Roman" w:hAnsi="Times New Roman" w:cs="Times New Roman"/>
-        </w:rPr>
-        <w:t xml:space="preserve">, </w:t>
-      </w:r>
-      <w:r>
-        <w:rPr>
-          <w:rFonts w:ascii="Times New Roman" w:hAnsi="Times New Roman" w:cs="Times New Roman"/>
-          <w:b/>
-          <w:bCs/>
-        </w:rPr>
-        <w:t>Figure 2B</w:t>
-      </w:r>
-      <w:r>
-        <w:rPr>
-          <w:rFonts w:ascii="Times New Roman" w:hAnsi="Times New Roman" w:cs="Times New Roman"/>
-        </w:rPr>
-        <w:t xml:space="preserve">). </w:t>
-      </w:r>
-      <w:r>
-        <w:rPr>
-          <w:rFonts w:ascii="Times New Roman" w:hAnsi="Times New Roman" w:cs="Times New Roman"/>
-        </w:rPr>
-        <w:t>Female offspring of AL dams consumed 0.529 kcals more per week than female eTRF offspring (p=0.049</w:t>
-      </w:r>
-      <w:r>
-        <w:rPr>
-          <w:rFonts w:ascii="Times New Roman" w:hAnsi="Times New Roman" w:cs="Times New Roman"/>
-        </w:rPr>
-        <w:t xml:space="preserve">, </w:t>
-      </w:r>
-      <w:r>
-        <w:rPr>
-          <w:rFonts w:ascii="Times New Roman" w:hAnsi="Times New Roman" w:cs="Times New Roman"/>
-          <w:b/>
-          <w:bCs/>
-        </w:rPr>
-        <w:t>Figure 2D</w:t>
-      </w:r>
-      <w:r>
-        <w:rPr>
-          <w:rFonts w:ascii="Times New Roman" w:hAnsi="Times New Roman" w:cs="Times New Roman"/>
-        </w:rPr>
-        <w:t xml:space="preserve">). This difference in food intake was absent in male offspring (AL consumed 0.12 kcals less than eTRF, p=0.60). </w:t>
-      </w:r>
-      <w:r>
-        <w:rPr>
-          <w:rFonts w:ascii="Times New Roman" w:hAnsi="Times New Roman" w:cs="Times New Roman"/>
-        </w:rPr>
-        <w:t>Cumulative effects of food eaten over the course of the first 70 days further demonstrated this sex-specific difference</w:t>
-      </w:r>
-      <w:r>
-        <w:rPr>
-          <w:rFonts w:ascii="Times New Roman" w:hAnsi="Times New Roman" w:cs="Times New Roman"/>
-        </w:rPr>
-        <w:t xml:space="preserve"> (</w:t>
-      </w:r>
-      <w:r>
-        <w:rPr>
-          <w:rFonts w:ascii="Times New Roman" w:hAnsi="Times New Roman" w:cs="Times New Roman"/>
-          <w:b/>
-          <w:bCs/>
-        </w:rPr>
-        <w:t>Figure 2E</w:t>
-      </w:r>
-      <w:r>
-        <w:rPr>
-          <w:rFonts w:ascii="Times New Roman" w:hAnsi="Times New Roman" w:cs="Times New Roman"/>
-        </w:rPr>
-        <w:t>)</w:t>
-      </w:r>
-      <w:r>
-        <w:rPr>
-          <w:rFonts w:ascii="Times New Roman" w:hAnsi="Times New Roman" w:cs="Times New Roman"/>
-        </w:rPr>
-        <w:t xml:space="preserve">. </w:t>
-      </w:r>
+      </w:pPr>
       <w:commentRangeStart w:id="2"/>
       <w:r>
-        <w:rPr>
-          <w:rFonts w:ascii="Times New Roman" w:hAnsi="Times New Roman" w:cs="Times New Roman"/>
-        </w:rPr>
-        <w:t xml:space="preserve">Male AL offspring consuming </w:t>
-      </w:r>
-      <w:r>
-        <w:rPr>
-          <w:rFonts w:ascii="Times New Roman" w:hAnsi="Times New Roman" w:cs="Times New Roman"/>
-        </w:rPr>
-        <w:t>0.64 fewer kcals per week than eTRF counterparts (p-0.34) and female AL offspring consuming 1.44 kcals fewer than eTRF counterparts (p=0.00022).</w:t>
-      </w:r>
-      <w:commentRangeEnd w:id="2"/>
-      <w:r>
-        <w:rPr>
-          <w:rStyle w:val="CommentReference"/>
-        </w:rPr>
-        <w:commentReference w:id="2"/>
-      </w:r>
-    </w:p>
-    <w:p>
-      <w:pPr>
-        <w:spacing w:line="480" w:lineRule="auto"/>
-        <w:rPr>
-          <w:rFonts w:ascii="Times New Roman" w:hAnsi="Times New Roman" w:cs="Times New Roman"/>
-        </w:rPr>
-      </w:pPr>
-      <w:r>
-        <w:rPr>
-          <w:rFonts w:ascii="Times New Roman" w:hAnsi="Times New Roman" w:cs="Times New Roman"/>
-        </w:rPr>
-        <w:t>Insulin tolerance testing showed no interaction between time and maternal dietary treatment in males (</w:t>
-      </w:r>
-      <w:r>
-        <w:rPr>
-          <w:rFonts w:ascii="Times New Roman" w:hAnsi="Times New Roman" w:cs="Times New Roman"/>
-          <w:b/>
-          <w:bCs/>
-        </w:rPr>
-        <w:t>Figure 2F</w:t>
-      </w:r>
-      <w:r>
-        <w:rPr>
-          <w:rFonts w:ascii="Times New Roman" w:hAnsi="Times New Roman" w:cs="Times New Roman"/>
-        </w:rPr>
-        <w:t>). eTRF Males had blood glucose values 0.2</w:t>
-      </w:r>
-      <w:r>
-        <w:rPr>
-          <w:rFonts w:ascii="Times New Roman" w:hAnsi="Times New Roman" w:cs="Times New Roman"/>
-        </w:rPr>
-        <w:t>7</w:t>
-      </w:r>
-      <w:r>
-        <w:rPr>
-          <w:rFonts w:ascii="Times New Roman" w:hAnsi="Times New Roman" w:cs="Times New Roman"/>
-        </w:rPr>
-        <w:t xml:space="preserve"> mg/dL lower than AL males at each timepoint(p=0.</w:t>
-      </w:r>
-      <w:r>
-        <w:rPr>
-          <w:rFonts w:ascii="Times New Roman" w:hAnsi="Times New Roman" w:cs="Times New Roman"/>
-        </w:rPr>
-        <w:t>062</w:t>
-      </w:r>
-      <w:r>
-        <w:rPr>
-          <w:rFonts w:ascii="Times New Roman" w:hAnsi="Times New Roman" w:cs="Times New Roman"/>
-        </w:rPr>
-        <w:t>). Female eTRF offspring also showed similar insulin tolerance compared to AL counterparts (0.2</w:t>
-      </w:r>
-      <w:r>
-        <w:rPr>
-          <w:rFonts w:ascii="Times New Roman" w:hAnsi="Times New Roman" w:cs="Times New Roman"/>
-        </w:rPr>
-        <w:t>7</w:t>
-      </w:r>
-      <w:r>
-        <w:rPr>
-          <w:rFonts w:ascii="Times New Roman" w:hAnsi="Times New Roman" w:cs="Times New Roman"/>
-        </w:rPr>
-        <w:t xml:space="preserve"> mg/dL lower than AL females at each timepoint, p=0.</w:t>
-      </w:r>
-      <w:r>
-        <w:rPr>
-          <w:rFonts w:ascii="Times New Roman" w:hAnsi="Times New Roman" w:cs="Times New Roman"/>
-        </w:rPr>
-        <w:t>88</w:t>
-      </w:r>
-      <w:r>
-        <w:rPr>
-          <w:rFonts w:ascii="Times New Roman" w:hAnsi="Times New Roman" w:cs="Times New Roman"/>
-        </w:rPr>
-        <w:t>)</w:t>
-      </w:r>
-      <w:r>
-        <w:rPr>
-          <w:rFonts w:ascii="Times New Roman" w:hAnsi="Times New Roman" w:cs="Times New Roman"/>
-        </w:rPr>
-        <w:t xml:space="preserve">. </w:t>
-      </w:r>
-      <w:r>
-        <w:rPr>
-          <w:rFonts w:ascii="Times New Roman" w:hAnsi="Times New Roman" w:cs="Times New Roman"/>
-        </w:rPr>
-        <w:lastRenderedPageBreak/>
-        <w:t>Fasting blood glucose before administration of insulin also did not differ between males (AL = 197 vs eTRF = 215</w:t>
-      </w:r>
-      <w:r>
-        <w:rPr>
-          <w:rFonts w:ascii="Times New Roman" w:hAnsi="Times New Roman" w:cs="Times New Roman"/>
-        </w:rPr>
-        <w:t xml:space="preserve"> </w:t>
-      </w:r>
-      <w:r>
-        <w:rPr>
-          <w:rFonts w:ascii="Times New Roman" w:hAnsi="Times New Roman" w:cs="Times New Roman"/>
-        </w:rPr>
-        <w:t>mg/dL, p=0.</w:t>
-      </w:r>
-      <w:r>
-        <w:rPr>
-          <w:rFonts w:ascii="Times New Roman" w:hAnsi="Times New Roman" w:cs="Times New Roman"/>
-        </w:rPr>
-        <w:t>20</w:t>
-      </w:r>
-      <w:r>
-        <w:rPr>
-          <w:rFonts w:ascii="Times New Roman" w:hAnsi="Times New Roman" w:cs="Times New Roman"/>
-        </w:rPr>
-        <w:t>)</w:t>
-      </w:r>
-      <w:r>
-        <w:rPr>
-          <w:rFonts w:ascii="Times New Roman" w:hAnsi="Times New Roman" w:cs="Times New Roman"/>
-        </w:rPr>
-        <w:t xml:space="preserve"> </w:t>
-      </w:r>
-      <w:r>
-        <w:rPr>
-          <w:rFonts w:ascii="Times New Roman" w:hAnsi="Times New Roman" w:cs="Times New Roman"/>
-        </w:rPr>
-        <w:t>or females (</w:t>
-      </w:r>
-      <w:r>
-        <w:rPr>
-          <w:rFonts w:ascii="Times New Roman" w:hAnsi="Times New Roman" w:cs="Times New Roman"/>
-        </w:rPr>
-        <w:t>AL = 175 vs eTRF = 187</w:t>
-      </w:r>
-      <w:r>
-        <w:rPr>
-          <w:rFonts w:ascii="Times New Roman" w:hAnsi="Times New Roman" w:cs="Times New Roman"/>
-        </w:rPr>
-        <w:t xml:space="preserve"> </w:t>
-      </w:r>
-      <w:r>
-        <w:rPr>
-          <w:rFonts w:ascii="Times New Roman" w:hAnsi="Times New Roman" w:cs="Times New Roman"/>
-        </w:rPr>
-        <w:t>mg/dL, p=0.30</w:t>
-      </w:r>
-      <w:r>
-        <w:rPr>
-          <w:rFonts w:ascii="Times New Roman" w:hAnsi="Times New Roman" w:cs="Times New Roman"/>
-        </w:rPr>
-        <w:t>)</w:t>
-      </w:r>
-      <w:r>
-        <w:rPr>
-          <w:rFonts w:ascii="Times New Roman" w:hAnsi="Times New Roman" w:cs="Times New Roman"/>
-        </w:rPr>
-        <w:t>. Glucose tolerance was similar in young adulthood between groups in both males and females (</w:t>
-      </w:r>
-      <w:r>
-        <w:rPr>
-          <w:rFonts w:ascii="Times New Roman" w:hAnsi="Times New Roman" w:cs="Times New Roman"/>
-          <w:b/>
-          <w:bCs/>
-        </w:rPr>
-        <w:t>Figure 2G</w:t>
-      </w:r>
-      <w:r>
-        <w:rPr>
-          <w:rFonts w:ascii="Times New Roman" w:hAnsi="Times New Roman" w:cs="Times New Roman"/>
-        </w:rPr>
-        <w:t xml:space="preserve">). </w:t>
-      </w:r>
-      <w:r>
-        <w:rPr>
-          <w:rFonts w:ascii="Times New Roman" w:hAnsi="Times New Roman" w:cs="Times New Roman"/>
-        </w:rPr>
-        <w:t>There were also no statistically different responses to glucose tolerance testing</w:t>
-      </w:r>
-      <w:r>
-        <w:rPr>
-          <w:rFonts w:ascii="Times New Roman" w:hAnsi="Times New Roman" w:cs="Times New Roman"/>
-        </w:rPr>
-        <w:t xml:space="preserve"> (</w:t>
-      </w:r>
-      <w:r>
-        <w:rPr>
-          <w:rFonts w:ascii="Times New Roman" w:hAnsi="Times New Roman" w:cs="Times New Roman"/>
-          <w:b/>
-          <w:bCs/>
-        </w:rPr>
-        <w:t>Figure 2H</w:t>
-      </w:r>
-      <w:r>
-        <w:rPr>
-          <w:rFonts w:ascii="Times New Roman" w:hAnsi="Times New Roman" w:cs="Times New Roman"/>
-        </w:rPr>
-        <w:t>)</w:t>
-      </w:r>
-      <w:r>
-        <w:rPr>
-          <w:rFonts w:ascii="Times New Roman" w:hAnsi="Times New Roman" w:cs="Times New Roman"/>
-        </w:rPr>
-        <w:t xml:space="preserve"> in males </w:t>
-      </w:r>
-      <w:r>
-        <w:rPr>
-          <w:rFonts w:ascii="Times New Roman" w:hAnsi="Times New Roman" w:cs="Times New Roman"/>
-        </w:rPr>
-        <w:t xml:space="preserve">(0.25mg/dL higher </w:t>
-      </w:r>
-      <w:r>
-        <w:rPr>
-          <w:rFonts w:ascii="Times New Roman" w:hAnsi="Times New Roman" w:cs="Times New Roman"/>
-        </w:rPr>
-        <w:t>blood glucose</w:t>
-      </w:r>
-      <w:r>
-        <w:rPr>
-          <w:rFonts w:ascii="Times New Roman" w:hAnsi="Times New Roman" w:cs="Times New Roman"/>
-        </w:rPr>
-        <w:t xml:space="preserve"> per time point in AL</w:t>
-      </w:r>
-      <w:r>
-        <w:rPr>
-          <w:rFonts w:ascii="Times New Roman" w:hAnsi="Times New Roman" w:cs="Times New Roman"/>
-        </w:rPr>
-        <w:t xml:space="preserve"> vs eTRF</w:t>
-      </w:r>
-      <w:r>
-        <w:rPr>
-          <w:rFonts w:ascii="Times New Roman" w:hAnsi="Times New Roman" w:cs="Times New Roman"/>
-        </w:rPr>
-        <w:t>, p=0.17)</w:t>
-      </w:r>
-      <w:r>
-        <w:rPr>
-          <w:rFonts w:ascii="Times New Roman" w:hAnsi="Times New Roman" w:cs="Times New Roman"/>
-        </w:rPr>
-        <w:t xml:space="preserve"> or females (</w:t>
-      </w:r>
-      <w:r>
-        <w:rPr>
-          <w:rFonts w:ascii="Times New Roman" w:hAnsi="Times New Roman" w:cs="Times New Roman"/>
-        </w:rPr>
-        <w:t>0.2</w:t>
-      </w:r>
-      <w:r>
-        <w:rPr>
-          <w:rFonts w:ascii="Times New Roman" w:hAnsi="Times New Roman" w:cs="Times New Roman"/>
-        </w:rPr>
-        <w:t>7</w:t>
-      </w:r>
-      <w:r>
-        <w:rPr>
-          <w:rFonts w:ascii="Times New Roman" w:hAnsi="Times New Roman" w:cs="Times New Roman"/>
-        </w:rPr>
-        <w:t xml:space="preserve">mg/dL higher </w:t>
-      </w:r>
-      <w:r>
-        <w:rPr>
-          <w:rFonts w:ascii="Times New Roman" w:hAnsi="Times New Roman" w:cs="Times New Roman"/>
-        </w:rPr>
-        <w:t>blood glucose</w:t>
-      </w:r>
-      <w:r>
-        <w:rPr>
-          <w:rFonts w:ascii="Times New Roman" w:hAnsi="Times New Roman" w:cs="Times New Roman"/>
-        </w:rPr>
-        <w:t xml:space="preserve"> per time point in AL vs eTRF, p=0.</w:t>
-      </w:r>
-      <w:r>
-        <w:rPr>
-          <w:rFonts w:ascii="Times New Roman" w:hAnsi="Times New Roman" w:cs="Times New Roman"/>
-        </w:rPr>
-        <w:t>79)</w:t>
-      </w:r>
-      <w:r>
-        <w:rPr>
-          <w:rFonts w:ascii="Times New Roman" w:hAnsi="Times New Roman" w:cs="Times New Roman"/>
-        </w:rPr>
-        <w:t>.</w:t>
-      </w:r>
-    </w:p>
-    <w:p>
-      <w:pPr>
-        <w:spacing w:line="480" w:lineRule="auto"/>
-        <w:rPr>
-          <w:rFonts w:ascii="Times New Roman" w:hAnsi="Times New Roman" w:cs="Times New Roman"/>
-        </w:rPr>
-      </w:pPr>
-      <w:r>
-        <w:rPr>
-          <w:rFonts w:ascii="Times New Roman" w:hAnsi="Times New Roman" w:cs="Times New Roman"/>
-        </w:rPr>
-        <w:t>The effect sizes observed are modest</w:t>
-      </w:r>
-      <w:r>
-        <w:rPr>
-          <w:rFonts w:ascii="Times New Roman" w:hAnsi="Times New Roman" w:cs="Times New Roman"/>
-        </w:rPr>
-        <w:t xml:space="preserve"> and likely related to the large samples size. This</w:t>
-      </w:r>
-      <w:r>
-        <w:rPr>
-          <w:rFonts w:ascii="Times New Roman" w:hAnsi="Times New Roman" w:cs="Times New Roman"/>
-        </w:rPr>
-        <w:t xml:space="preserve"> led us to wonder how the offspring would behave given an overnutrition challenge; 45% of energy from fat</w:t>
-      </w:r>
-      <w:r>
-        <w:rPr>
-          <w:rFonts w:ascii="Times New Roman" w:hAnsi="Times New Roman" w:cs="Times New Roman"/>
-        </w:rPr>
-        <w:t xml:space="preserve">. </w:t>
-      </w:r>
-      <w:r>
-        <w:rPr>
-          <w:rFonts w:ascii="Times New Roman" w:hAnsi="Times New Roman" w:cs="Times New Roman"/>
-        </w:rPr>
-        <w:t>After 70 days, all animals were switched to AL access to 45% HFD. Weekly food intake and monitoring of body composition continued.</w:t>
-      </w:r>
-    </w:p>
-    <w:p>
-      <w:pPr>
-        <w:spacing w:line="480" w:lineRule="auto"/>
         <w:rPr>
           <w:rFonts w:ascii="Times New Roman" w:hAnsi="Times New Roman" w:cs="Times New Roman"/>
           <w:i/>
           <w:iCs/>
         </w:rPr>
-      </w:pPr>
+        <w:t>Gestational eTRF</w:t>
+      </w:r>
       <w:r>
         <w:rPr>
           <w:rFonts w:ascii="Times New Roman" w:hAnsi="Times New Roman" w:cs="Times New Roman"/>
           <w:i/>
           <w:iCs/>
         </w:rPr>
-        <w:t xml:space="preserve">Adult HFD Feeding </w:t>
-      </w:r>
-      <w:r>
+        <w:t xml:space="preserve"> </w:t>
+      </w:r>
+      <w:commentRangeEnd w:id="2"/>
+      <w:r>
+        <w:rPr>
+          <w:rStyle w:val="CommentReference"/>
+        </w:rPr>
+        <w:commentReference w:id="2"/>
+      </w:r>
+    </w:p>
+    <w:p>
+      <w:pPr>
+        <w:spacing w:line="480" w:lineRule="auto"/>
+        <w:rPr>
+          <w:rFonts w:ascii="Times New Roman" w:hAnsi="Times New Roman" w:cs="Times New Roman"/>
+        </w:rPr>
+      </w:pPr>
+      <w:r>
+        <w:rPr>
+          <w:rFonts w:ascii="Times New Roman" w:hAnsi="Times New Roman" w:cs="Times New Roman"/>
+        </w:rPr>
+        <w:t xml:space="preserve">Insulin tolerance testing </w:t>
+      </w:r>
+      <w:r>
+        <w:rPr>
+          <w:rFonts w:ascii="Times New Roman" w:hAnsi="Times New Roman" w:cs="Times New Roman"/>
+        </w:rPr>
+        <w:t>at PND 70 showed a</w:t>
+      </w:r>
+      <w:r>
+        <w:rPr>
+          <w:rFonts w:ascii="Times New Roman" w:hAnsi="Times New Roman" w:cs="Times New Roman"/>
+        </w:rPr>
+        <w:t xml:space="preserve"> significant effect of time, and sex where males glucose was ~15 mg/dL higher than females at each time point</w:t>
+      </w:r>
+      <w:r>
+        <w:rPr>
+          <w:rFonts w:ascii="Times New Roman" w:hAnsi="Times New Roman" w:cs="Times New Roman"/>
+        </w:rPr>
+        <w:t xml:space="preserve"> after insulin administration</w:t>
+      </w:r>
+      <w:r>
+        <w:rPr>
+          <w:rFonts w:ascii="Times New Roman" w:hAnsi="Times New Roman" w:cs="Times New Roman"/>
+        </w:rPr>
+        <w:t xml:space="preserve">, but </w:t>
+      </w:r>
+      <w:r>
+        <w:rPr>
+          <w:rFonts w:ascii="Times New Roman" w:hAnsi="Times New Roman" w:cs="Times New Roman"/>
+        </w:rPr>
+        <w:lastRenderedPageBreak/>
+        <w:t>no effect of maternal dietary treatment was</w:t>
+      </w:r>
+      <w:r>
+        <w:rPr>
+          <w:rFonts w:ascii="Times New Roman" w:hAnsi="Times New Roman" w:cs="Times New Roman"/>
+        </w:rPr>
+        <w:t xml:space="preserve"> evident </w:t>
+      </w:r>
+      <w:r>
+        <w:rPr>
+          <w:rFonts w:ascii="Times New Roman" w:hAnsi="Times New Roman" w:cs="Times New Roman"/>
+        </w:rPr>
+        <w:t xml:space="preserve">(p=0.72, </w:t>
+      </w:r>
+      <w:r>
+        <w:rPr>
+          <w:rFonts w:ascii="Times New Roman" w:hAnsi="Times New Roman" w:cs="Times New Roman"/>
+          <w:b/>
+          <w:bCs/>
+        </w:rPr>
+        <w:t>Figure 2</w:t>
+      </w:r>
+      <w:r>
+        <w:rPr>
+          <w:rFonts w:ascii="Times New Roman" w:hAnsi="Times New Roman" w:cs="Times New Roman"/>
+          <w:b/>
+          <w:bCs/>
+        </w:rPr>
+        <w:t>E-</w:t>
+      </w:r>
+      <w:r>
+        <w:rPr>
+          <w:rFonts w:ascii="Times New Roman" w:hAnsi="Times New Roman" w:cs="Times New Roman"/>
+          <w:b/>
+          <w:bCs/>
+        </w:rPr>
+        <w:t>G</w:t>
+      </w:r>
+      <w:r>
+        <w:rPr>
+          <w:rFonts w:ascii="Times New Roman" w:hAnsi="Times New Roman" w:cs="Times New Roman"/>
+        </w:rPr>
+        <w:t xml:space="preserve">). </w:t>
+      </w:r>
+      <w:r>
+        <w:rPr>
+          <w:rFonts w:ascii="Times New Roman" w:hAnsi="Times New Roman" w:cs="Times New Roman"/>
+        </w:rPr>
+        <w:t xml:space="preserve">Area under the curve </w:t>
+      </w:r>
+      <w:r>
+        <w:rPr>
+          <w:rFonts w:ascii="Times New Roman" w:hAnsi="Times New Roman" w:cs="Times New Roman"/>
+        </w:rPr>
+        <w:t xml:space="preserve">during the ITT </w:t>
+      </w:r>
+      <w:r>
+        <w:rPr>
+          <w:rFonts w:ascii="Times New Roman" w:hAnsi="Times New Roman" w:cs="Times New Roman"/>
+        </w:rPr>
+        <w:t xml:space="preserve">was </w:t>
+      </w:r>
+      <w:r>
+        <w:rPr>
+          <w:rFonts w:ascii="Times New Roman" w:hAnsi="Times New Roman" w:cs="Times New Roman"/>
+        </w:rPr>
+        <w:t xml:space="preserve">8.5% </w:t>
+      </w:r>
+      <w:r>
+        <w:rPr>
+          <w:rFonts w:ascii="Times New Roman" w:hAnsi="Times New Roman" w:cs="Times New Roman"/>
+        </w:rPr>
+        <w:t xml:space="preserve">lower in eTRF in females than in AL females, and 2.2% lower in eTRF males than AL males (p=0.0054). </w:t>
+      </w:r>
+      <w:r>
+        <w:rPr>
+          <w:rFonts w:ascii="Times New Roman" w:hAnsi="Times New Roman" w:cs="Times New Roman"/>
+        </w:rPr>
+        <w:t>Fasting blood glucose was 10.4% higher in males than in females(</w:t>
+      </w:r>
+      <w:r>
+        <w:rPr>
+          <w:rFonts w:ascii="Times New Roman" w:hAnsi="Times New Roman" w:cs="Times New Roman"/>
+        </w:rPr>
+        <w:t>p=0.0045</w:t>
+      </w:r>
+      <w:proofErr w:type="gramStart"/>
+      <w:r>
+        <w:rPr>
+          <w:rFonts w:ascii="Times New Roman" w:hAnsi="Times New Roman" w:cs="Times New Roman"/>
+        </w:rPr>
+        <w:t>), but</w:t>
+      </w:r>
+      <w:proofErr w:type="gramEnd"/>
+      <w:r>
+        <w:rPr>
+          <w:rFonts w:ascii="Times New Roman" w:hAnsi="Times New Roman" w:cs="Times New Roman"/>
+        </w:rPr>
+        <w:t xml:space="preserve"> did not differ by maternal dietary treatment (p=0.1873).</w:t>
+      </w:r>
+      <w:r>
+        <w:rPr>
+          <w:rFonts w:ascii="Times New Roman" w:hAnsi="Times New Roman" w:cs="Times New Roman"/>
+        </w:rPr>
+        <w:t xml:space="preserve"> </w:t>
+      </w:r>
+      <w:r>
+        <w:rPr>
+          <w:rFonts w:ascii="Times New Roman" w:hAnsi="Times New Roman" w:cs="Times New Roman"/>
+          <w:highlight w:val="yellow"/>
+        </w:rPr>
+        <w:t>This suggest that ZZZ</w:t>
+      </w:r>
+    </w:p>
+    <w:p>
+      <w:pPr>
+        <w:spacing w:line="480" w:lineRule="auto"/>
+        <w:rPr>
+          <w:rFonts w:ascii="Times New Roman" w:hAnsi="Times New Roman" w:cs="Times New Roman"/>
+        </w:rPr>
+      </w:pPr>
+      <w:r>
+        <w:rPr>
+          <w:rFonts w:ascii="Times New Roman" w:hAnsi="Times New Roman" w:cs="Times New Roman"/>
+        </w:rPr>
+        <w:t>Glucose tolerance was similar in young adulthood between groups in both males and females (</w:t>
+      </w:r>
+      <w:r>
+        <w:rPr>
+          <w:rFonts w:ascii="Times New Roman" w:hAnsi="Times New Roman" w:cs="Times New Roman"/>
+          <w:b/>
+          <w:bCs/>
+        </w:rPr>
+        <w:t>Figure 2</w:t>
+      </w:r>
+      <w:r>
+        <w:rPr>
+          <w:rFonts w:ascii="Times New Roman" w:hAnsi="Times New Roman" w:cs="Times New Roman"/>
+          <w:b/>
+          <w:bCs/>
+        </w:rPr>
+        <w:t>H-I</w:t>
+      </w:r>
+      <w:r>
+        <w:rPr>
+          <w:rFonts w:ascii="Times New Roman" w:hAnsi="Times New Roman" w:cs="Times New Roman"/>
+        </w:rPr>
+        <w:t xml:space="preserve">). </w:t>
+      </w:r>
+      <w:r>
+        <w:rPr>
+          <w:rFonts w:ascii="Times New Roman" w:hAnsi="Times New Roman" w:cs="Times New Roman"/>
+        </w:rPr>
+        <w:t>In mixed linear effect modeling, ther</w:t>
+      </w:r>
+      <w:r>
+        <w:rPr>
+          <w:rFonts w:ascii="Times New Roman" w:hAnsi="Times New Roman" w:cs="Times New Roman"/>
+        </w:rPr>
+        <w:t xml:space="preserve">e </w:t>
+      </w:r>
+      <w:r>
+        <w:rPr>
+          <w:rFonts w:ascii="Times New Roman" w:hAnsi="Times New Roman" w:cs="Times New Roman"/>
+        </w:rPr>
+        <w:t xml:space="preserve">was no significant effect of diet </w:t>
+      </w:r>
+      <w:r>
+        <w:rPr>
+          <w:rFonts w:ascii="Times New Roman" w:hAnsi="Times New Roman" w:cs="Times New Roman"/>
+        </w:rPr>
+        <w:t>(p=0.58)</w:t>
+      </w:r>
+      <w:r>
+        <w:rPr>
+          <w:rFonts w:ascii="Times New Roman" w:hAnsi="Times New Roman" w:cs="Times New Roman"/>
+        </w:rPr>
+        <w:t xml:space="preserve">, </w:t>
+      </w:r>
+      <w:r>
+        <w:rPr>
+          <w:rFonts w:ascii="Times New Roman" w:hAnsi="Times New Roman" w:cs="Times New Roman"/>
+        </w:rPr>
+        <w:t>or sex (p=0.28)</w:t>
+      </w:r>
+      <w:r>
+        <w:rPr>
+          <w:rFonts w:ascii="Times New Roman" w:hAnsi="Times New Roman" w:cs="Times New Roman"/>
+        </w:rPr>
+        <w:t xml:space="preserve"> </w:t>
+      </w:r>
+      <w:r>
+        <w:rPr>
+          <w:rFonts w:ascii="Times New Roman" w:hAnsi="Times New Roman" w:cs="Times New Roman"/>
+        </w:rPr>
+        <w:t>on glucose tolerance</w:t>
+      </w:r>
+      <w:r>
+        <w:rPr>
+          <w:rFonts w:ascii="Times New Roman" w:hAnsi="Times New Roman" w:cs="Times New Roman"/>
+        </w:rPr>
+        <w:t xml:space="preserve">. </w:t>
+      </w:r>
+      <w:r>
+        <w:rPr>
+          <w:rFonts w:ascii="Times New Roman" w:hAnsi="Times New Roman" w:cs="Times New Roman"/>
+        </w:rPr>
+        <w:t>The AUC for the GTT had a significant interaction for sex and maternal dietary treatment (p=0.0093).</w:t>
+      </w:r>
+    </w:p>
+    <w:p>
+      <w:pPr>
+        <w:spacing w:line="480" w:lineRule="auto"/>
+        <w:rPr>
+          <w:rFonts w:ascii="Times New Roman" w:hAnsi="Times New Roman" w:cs="Times New Roman"/>
+        </w:rPr>
+      </w:pPr>
+      <w:r>
+        <w:rPr>
+          <w:rFonts w:ascii="Times New Roman" w:hAnsi="Times New Roman" w:cs="Times New Roman"/>
+        </w:rPr>
+        <w:t xml:space="preserve">Given that adult offspring have few things that differ by maternal genotype, we administered an </w:t>
+      </w:r>
+      <w:r>
+        <w:rPr>
+          <w:rFonts w:ascii="Times New Roman" w:hAnsi="Times New Roman" w:cs="Times New Roman"/>
+        </w:rPr>
+        <w:t>overnutrition challenge; 45% of energy from fat</w:t>
+      </w:r>
+      <w:r>
+        <w:rPr>
+          <w:rFonts w:ascii="Times New Roman" w:hAnsi="Times New Roman" w:cs="Times New Roman"/>
+        </w:rPr>
+        <w:t xml:space="preserve">. </w:t>
+      </w:r>
+      <w:r>
+        <w:rPr>
+          <w:rFonts w:ascii="Times New Roman" w:hAnsi="Times New Roman" w:cs="Times New Roman"/>
+        </w:rPr>
+        <w:t>After 70 days, all animals were switched to AL access to 45% HFD</w:t>
+      </w:r>
+      <w:r>
+        <w:rPr>
+          <w:rFonts w:ascii="Times New Roman" w:hAnsi="Times New Roman" w:cs="Times New Roman"/>
+        </w:rPr>
+        <w:t xml:space="preserve"> while w</w:t>
+      </w:r>
+      <w:r>
+        <w:rPr>
+          <w:rFonts w:ascii="Times New Roman" w:hAnsi="Times New Roman" w:cs="Times New Roman"/>
+        </w:rPr>
+        <w:t>eekly food intake and monitoring of body composition continued.</w:t>
+      </w:r>
+    </w:p>
+    <w:p>
+      <w:pPr>
+        <w:spacing w:line="480" w:lineRule="auto"/>
         <w:rPr>
           <w:rFonts w:ascii="Times New Roman" w:hAnsi="Times New Roman" w:cs="Times New Roman"/>
           <w:i/>
           <w:iCs/>
         </w:rPr>
+      </w:pPr>
+      <w:r>
+        <w:rPr>
+          <w:rFonts w:ascii="Times New Roman" w:hAnsi="Times New Roman" w:cs="Times New Roman"/>
+          <w:i/>
+          <w:iCs/>
+        </w:rPr>
+        <w:t xml:space="preserve">Adult HFD Feeding </w:t>
+      </w:r>
+      <w:r>
+        <w:rPr>
+          <w:rFonts w:ascii="Times New Roman" w:hAnsi="Times New Roman" w:cs="Times New Roman"/>
+          <w:i/>
+          <w:iCs/>
+        </w:rPr>
         <w:t>generates glycemic deficits in a sex-specific manner</w:t>
       </w:r>
     </w:p>
@@ -1622,7 +1868,19 @@
         <w:rPr>
           <w:rFonts w:ascii="Times New Roman" w:hAnsi="Times New Roman" w:cs="Times New Roman"/>
         </w:rPr>
-        <w:t>After beginning high fat diet feeding, there were no distinct changes in body weights (</w:t>
+        <w:t xml:space="preserve">After beginning high fat diet feeding, there were no distinct changes </w:t>
+      </w:r>
+      <w:r>
+        <w:rPr>
+          <w:rFonts w:ascii="Times New Roman" w:hAnsi="Times New Roman" w:cs="Times New Roman"/>
+        </w:rPr>
+        <w:t xml:space="preserve">between eTRF and AL offspring </w:t>
+      </w:r>
+      <w:r>
+        <w:rPr>
+          <w:rFonts w:ascii="Times New Roman" w:hAnsi="Times New Roman" w:cs="Times New Roman"/>
+        </w:rPr>
+        <w:t>in body weight (</w:t>
       </w:r>
       <w:r>
         <w:rPr>
@@ -1652,13 +1910,19 @@
         <w:rPr>
           <w:rFonts w:ascii="Times New Roman" w:hAnsi="Times New Roman" w:cs="Times New Roman"/>
         </w:rPr>
-        <w:t>). eTRF females had 0.013g lighter body weights than age-matched AL females (p=0.073). This was also similar to what was found in males, with no interaction of age and diet (eTRF males 0.014 grams heavier than AL males, p=0.70).</w:t>
-      </w:r>
-      <w:r>
-        <w:rPr>
-          <w:rFonts w:ascii="Times New Roman" w:hAnsi="Times New Roman" w:cs="Times New Roman"/>
-        </w:rPr>
-        <w:t xml:space="preserve"> There were also no effect on fat mass</w:t>
+        <w:t>, p=0.99</w:t>
+      </w:r>
+      <w:r>
+        <w:rPr>
+          <w:rFonts w:ascii="Times New Roman" w:hAnsi="Times New Roman" w:cs="Times New Roman"/>
+        </w:rPr>
+        <w:t xml:space="preserve">), </w:t>
+      </w:r>
+      <w:r>
+        <w:rPr>
+          <w:rFonts w:ascii="Times New Roman" w:hAnsi="Times New Roman" w:cs="Times New Roman"/>
+        </w:rPr>
+        <w:t xml:space="preserve"> fat mass</w:t>
       </w:r>
       <w:r>
         <w:rPr>
@@ -1677,6 +1941,20 @@
       <w:r>
         <w:rPr>
           <w:rFonts w:ascii="Times New Roman" w:hAnsi="Times New Roman" w:cs="Times New Roman"/>
+          <w:b/>
+          <w:bCs/>
+        </w:rPr>
+        <w:t xml:space="preserve">, </w:t>
+      </w:r>
+      <w:r>
+        <w:rPr>
+          <w:rFonts w:ascii="Times New Roman" w:hAnsi="Times New Roman" w:cs="Times New Roman"/>
+        </w:rPr>
+        <w:t>p=0.65</w:t>
+      </w:r>
+      <w:r>
+        <w:rPr>
+          <w:rFonts w:ascii="Times New Roman" w:hAnsi="Times New Roman" w:cs="Times New Roman"/>
         </w:rPr>
         <w:t>)</w:t>
       </w:r>
@@ -1684,43 +1962,13 @@
         <w:rPr>
           <w:rFonts w:ascii="Times New Roman" w:hAnsi="Times New Roman" w:cs="Times New Roman"/>
         </w:rPr>
-        <w:t xml:space="preserve"> accretion in females(0.0078 grams lower fat mass vs AL, p=0.30)</w:t>
-      </w:r>
-      <w:r>
-        <w:rPr>
-          <w:rFonts w:ascii="Times New Roman" w:hAnsi="Times New Roman" w:cs="Times New Roman"/>
-        </w:rPr>
-        <w:t xml:space="preserve">, or males </w:t>
-      </w:r>
-      <w:r>
-        <w:rPr>
-          <w:rFonts w:ascii="Times New Roman" w:hAnsi="Times New Roman" w:cs="Times New Roman"/>
-        </w:rPr>
-        <w:t>(0.0</w:t>
-      </w:r>
-      <w:r>
-        <w:rPr>
-          <w:rFonts w:ascii="Times New Roman" w:hAnsi="Times New Roman" w:cs="Times New Roman"/>
-        </w:rPr>
-        <w:t>13</w:t>
-      </w:r>
-      <w:r>
-        <w:rPr>
-          <w:rFonts w:ascii="Times New Roman" w:hAnsi="Times New Roman" w:cs="Times New Roman"/>
-        </w:rPr>
-        <w:t xml:space="preserve"> grams lower fat mass vs AL, p=0.0</w:t>
-      </w:r>
-      <w:r>
-        <w:rPr>
-          <w:rFonts w:ascii="Times New Roman" w:hAnsi="Times New Roman" w:cs="Times New Roman"/>
-        </w:rPr>
-        <w:t>75)</w:t>
-      </w:r>
-      <w:r>
-        <w:rPr>
-          <w:rFonts w:ascii="Times New Roman" w:hAnsi="Times New Roman" w:cs="Times New Roman"/>
-        </w:rPr>
-        <w:t xml:space="preserve">; or lean mass </w:t>
+        <w:t>,</w:t>
+      </w:r>
+      <w:r>
+        <w:rPr>
+          <w:rFonts w:ascii="Times New Roman" w:hAnsi="Times New Roman" w:cs="Times New Roman"/>
+        </w:rPr>
+        <w:t xml:space="preserve">or lean mass </w:t>
       </w:r>
       <w:r>
         <w:rPr>
@@ -1739,86 +1987,72 @@
       <w:r>
         <w:rPr>
           <w:rFonts w:ascii="Times New Roman" w:hAnsi="Times New Roman" w:cs="Times New Roman"/>
-        </w:rPr>
-        <w:t xml:space="preserve">) </w:t>
-      </w:r>
-      <w:r>
-        <w:rPr>
-          <w:rFonts w:ascii="Times New Roman" w:hAnsi="Times New Roman" w:cs="Times New Roman"/>
-        </w:rPr>
-        <w:t xml:space="preserve">in </w:t>
-      </w:r>
-      <w:r>
-        <w:rPr>
-          <w:rFonts w:ascii="Times New Roman" w:hAnsi="Times New Roman" w:cs="Times New Roman"/>
-        </w:rPr>
-        <w:t>females(0.00</w:t>
-      </w:r>
-      <w:r>
-        <w:rPr>
-          <w:rFonts w:ascii="Times New Roman" w:hAnsi="Times New Roman" w:cs="Times New Roman"/>
-        </w:rPr>
-        <w:t>012</w:t>
-      </w:r>
-      <w:r>
-        <w:rPr>
-          <w:rFonts w:ascii="Times New Roman" w:hAnsi="Times New Roman" w:cs="Times New Roman"/>
-        </w:rPr>
-        <w:t xml:space="preserve"> grams </w:t>
-      </w:r>
-      <w:r>
-        <w:rPr>
-          <w:rFonts w:ascii="Times New Roman" w:hAnsi="Times New Roman" w:cs="Times New Roman"/>
-        </w:rPr>
-        <w:t>higher</w:t>
-      </w:r>
-      <w:r>
-        <w:rPr>
-          <w:rFonts w:ascii="Times New Roman" w:hAnsi="Times New Roman" w:cs="Times New Roman"/>
-        </w:rPr>
-        <w:t xml:space="preserve"> fat mass vs AL, p=0.</w:t>
-      </w:r>
-      <w:r>
-        <w:rPr>
-          <w:rFonts w:ascii="Times New Roman" w:hAnsi="Times New Roman" w:cs="Times New Roman"/>
-        </w:rPr>
-        <w:t>85</w:t>
-      </w:r>
-      <w:r>
-        <w:rPr>
-          <w:rFonts w:ascii="Times New Roman" w:hAnsi="Times New Roman" w:cs="Times New Roman"/>
-        </w:rPr>
-        <w:t>), or males (0.0</w:t>
-      </w:r>
-      <w:r>
-        <w:rPr>
-          <w:rFonts w:ascii="Times New Roman" w:hAnsi="Times New Roman" w:cs="Times New Roman"/>
-        </w:rPr>
-        <w:t>042</w:t>
-      </w:r>
-      <w:r>
-        <w:rPr>
-          <w:rFonts w:ascii="Times New Roman" w:hAnsi="Times New Roman" w:cs="Times New Roman"/>
-        </w:rPr>
-        <w:t xml:space="preserve"> grams </w:t>
-      </w:r>
-      <w:r>
-        <w:rPr>
-          <w:rFonts w:ascii="Times New Roman" w:hAnsi="Times New Roman" w:cs="Times New Roman"/>
-        </w:rPr>
-        <w:t>higher</w:t>
-      </w:r>
-      <w:r>
-        <w:rPr>
-          <w:rFonts w:ascii="Times New Roman" w:hAnsi="Times New Roman" w:cs="Times New Roman"/>
-        </w:rPr>
-        <w:t xml:space="preserve"> fat mass vs AL, p=0.</w:t>
-      </w:r>
-      <w:r>
-        <w:rPr>
-          <w:rFonts w:ascii="Times New Roman" w:hAnsi="Times New Roman" w:cs="Times New Roman"/>
-        </w:rPr>
-        <w:t>28</w:t>
+          <w:b/>
+          <w:bCs/>
+        </w:rPr>
+        <w:t xml:space="preserve">, </w:t>
+      </w:r>
+      <w:r>
+        <w:rPr>
+          <w:rFonts w:ascii="Times New Roman" w:hAnsi="Times New Roman" w:cs="Times New Roman"/>
+        </w:rPr>
+        <w:t>p=0.47).</w:t>
+      </w:r>
+      <w:r>
+        <w:rPr>
+          <w:rFonts w:ascii="Times New Roman" w:hAnsi="Times New Roman" w:cs="Times New Roman"/>
+        </w:rPr>
+        <w:t xml:space="preserve"> Therefore, offspring of eTRF and AL </w:t>
+      </w:r>
+      <w:r>
+        <w:rPr>
+          <w:rFonts w:ascii="Times New Roman" w:hAnsi="Times New Roman" w:cs="Times New Roman"/>
+        </w:rPr>
+        <w:t>experienced</w:t>
+      </w:r>
+      <w:r>
+        <w:rPr>
+          <w:rFonts w:ascii="Times New Roman" w:hAnsi="Times New Roman" w:cs="Times New Roman"/>
+        </w:rPr>
+        <w:t xml:space="preserve"> a similar transition</w:t>
+      </w:r>
+      <w:r>
+        <w:rPr>
+          <w:rFonts w:ascii="Times New Roman" w:hAnsi="Times New Roman" w:cs="Times New Roman"/>
+        </w:rPr>
+        <w:t xml:space="preserve"> in body composition</w:t>
+      </w:r>
+      <w:r>
+        <w:rPr>
+          <w:rFonts w:ascii="Times New Roman" w:hAnsi="Times New Roman" w:cs="Times New Roman"/>
+        </w:rPr>
+        <w:t xml:space="preserve"> to overnutrition challenge. </w:t>
+      </w:r>
+      <w:r>
+        <w:rPr>
+          <w:rFonts w:ascii="Times New Roman" w:hAnsi="Times New Roman" w:cs="Times New Roman"/>
+        </w:rPr>
+        <w:t xml:space="preserve">There was an initial increase in food consumption with the switch to HFD, but this normalized over the course of 12 weeks and was not different between experimental groups. </w:t>
+      </w:r>
+      <w:r>
+        <w:rPr>
+          <w:rFonts w:ascii="Times New Roman" w:hAnsi="Times New Roman" w:cs="Times New Roman"/>
+        </w:rPr>
+        <w:t>Females and males consumed similar amount of HFD (p=0.088), but there was a significant effect of maternal dietary treatment where AL consumed 4.5% less HFD over the course of the feeding period compared to AL (</w:t>
+      </w:r>
+      <w:r>
+        <w:rPr>
+          <w:rFonts w:ascii="Times New Roman" w:hAnsi="Times New Roman" w:cs="Times New Roman"/>
+          <w:b/>
+          <w:bCs/>
+        </w:rPr>
+        <w:t>Figure 3D</w:t>
+      </w:r>
+      <w:r>
+        <w:rPr>
+          <w:rFonts w:ascii="Times New Roman" w:hAnsi="Times New Roman" w:cs="Times New Roman"/>
+        </w:rPr>
+        <w:t>, p=0.00068</w:t>
       </w:r>
       <w:r>
         <w:rPr>
@@ -1830,53 +2064,284 @@
         <w:rPr>
           <w:rFonts w:ascii="Times New Roman" w:hAnsi="Times New Roman" w:cs="Times New Roman"/>
         </w:rPr>
+        <w:t xml:space="preserve"> </w:t>
+      </w:r>
+    </w:p>
+    <w:p>
+      <w:pPr>
+        <w:spacing w:line="480" w:lineRule="auto"/>
+        <w:rPr>
+          <w:rFonts w:ascii="Times New Roman" w:hAnsi="Times New Roman" w:cs="Times New Roman"/>
+        </w:rPr>
+      </w:pPr>
+      <w:r>
+        <w:rPr>
+          <w:rFonts w:ascii="Times New Roman" w:hAnsi="Times New Roman" w:cs="Times New Roman"/>
+        </w:rPr>
+        <w:t>The first indications of differences in adult health outcomes between gestational eTRF and AL animals were in assessments of their glucose homeostasis</w:t>
+      </w:r>
+      <w:r>
+        <w:rPr>
+          <w:rFonts w:ascii="Times New Roman" w:hAnsi="Times New Roman" w:cs="Times New Roman"/>
+        </w:rPr>
+        <w:t xml:space="preserve"> following HFD treatment</w:t>
+      </w:r>
+      <w:r>
+        <w:rPr>
+          <w:rFonts w:ascii="Times New Roman" w:hAnsi="Times New Roman" w:cs="Times New Roman"/>
+        </w:rPr>
+        <w:t xml:space="preserve">. </w:t>
+      </w:r>
+      <w:r>
+        <w:rPr>
+          <w:rFonts w:ascii="Times New Roman" w:hAnsi="Times New Roman" w:cs="Times New Roman"/>
+        </w:rPr>
+        <w:t>Durin</w:t>
+      </w:r>
+      <w:r>
+        <w:rPr>
+          <w:rFonts w:ascii="Times New Roman" w:hAnsi="Times New Roman" w:cs="Times New Roman"/>
+        </w:rPr>
+        <w:t>g</w:t>
+      </w:r>
+      <w:r>
+        <w:rPr>
+          <w:rFonts w:ascii="Times New Roman" w:hAnsi="Times New Roman" w:cs="Times New Roman"/>
+        </w:rPr>
+        <w:t xml:space="preserve"> ITT, </w:t>
+      </w:r>
+      <w:r>
+        <w:rPr>
+          <w:rFonts w:ascii="Times New Roman" w:hAnsi="Times New Roman" w:cs="Times New Roman"/>
+        </w:rPr>
+        <w:lastRenderedPageBreak/>
+        <w:t xml:space="preserve">there was a significant </w:t>
+      </w:r>
+      <w:proofErr w:type="spellStart"/>
+      <w:r>
+        <w:rPr>
+          <w:rFonts w:ascii="Times New Roman" w:hAnsi="Times New Roman" w:cs="Times New Roman"/>
+        </w:rPr>
+        <w:t>sex:treatment</w:t>
+      </w:r>
+      <w:proofErr w:type="spellEnd"/>
+      <w:r>
+        <w:rPr>
+          <w:rFonts w:ascii="Times New Roman" w:hAnsi="Times New Roman" w:cs="Times New Roman"/>
+        </w:rPr>
+        <w:t xml:space="preserve"> interaction in the MLM (</w:t>
+      </w:r>
+      <w:r>
+        <w:rPr>
+          <w:rFonts w:ascii="Times New Roman" w:hAnsi="Times New Roman" w:cs="Times New Roman"/>
+          <w:b/>
+          <w:bCs/>
+        </w:rPr>
+        <w:t>Figure 3F</w:t>
+      </w:r>
+      <w:r>
+        <w:rPr>
+          <w:rFonts w:ascii="Times New Roman" w:hAnsi="Times New Roman" w:cs="Times New Roman"/>
+          <w:b/>
+          <w:bCs/>
+        </w:rPr>
+        <w:t>-G</w:t>
+      </w:r>
+      <w:r>
+        <w:rPr>
+          <w:rFonts w:ascii="Times New Roman" w:hAnsi="Times New Roman" w:cs="Times New Roman"/>
+        </w:rPr>
+        <w:t>, p=0.03</w:t>
+      </w:r>
+      <w:r>
+        <w:rPr>
+          <w:rFonts w:ascii="Times New Roman" w:hAnsi="Times New Roman" w:cs="Times New Roman"/>
+        </w:rPr>
+        <w:t>)</w:t>
+      </w:r>
+      <w:r>
+        <w:rPr>
+          <w:rFonts w:ascii="Times New Roman" w:hAnsi="Times New Roman" w:cs="Times New Roman"/>
+        </w:rPr>
+        <w:t>, which made sex-stratified analysis necessary</w:t>
+      </w:r>
+      <w:r>
+        <w:rPr>
+          <w:rFonts w:ascii="Times New Roman" w:hAnsi="Times New Roman" w:cs="Times New Roman"/>
+        </w:rPr>
+        <w:t xml:space="preserve">. </w:t>
+      </w:r>
+      <w:r>
+        <w:rPr>
+          <w:rFonts w:ascii="Times New Roman" w:hAnsi="Times New Roman" w:cs="Times New Roman"/>
+        </w:rPr>
+        <w:t>Female eTRF were similar in insulin tolerance to their AL counterparts (p=0.85), but</w:t>
+      </w:r>
+      <w:r>
+        <w:rPr>
+          <w:rFonts w:ascii="Times New Roman" w:hAnsi="Times New Roman" w:cs="Times New Roman"/>
+        </w:rPr>
+        <w:t xml:space="preserve"> male eTRF tended to be more insulin sensitive than male ALs (p=0.17)</w:t>
+      </w:r>
+      <w:r>
+        <w:rPr>
+          <w:rFonts w:ascii="Times New Roman" w:hAnsi="Times New Roman" w:cs="Times New Roman"/>
+        </w:rPr>
+        <w:t xml:space="preserve">. </w:t>
+      </w:r>
+      <w:r>
+        <w:rPr>
+          <w:rFonts w:ascii="Times New Roman" w:hAnsi="Times New Roman" w:cs="Times New Roman"/>
+        </w:rPr>
+        <w:t xml:space="preserve">This was confirmed with the AUC for the ITT where females had similar AUC (p=0.20) and eTRF males had 20.4% lower AUC during the insulin tolerance test than AL males (p&lt;0.0001). </w:t>
+      </w:r>
+      <w:r>
+        <w:rPr>
+          <w:rFonts w:ascii="Times New Roman" w:hAnsi="Times New Roman" w:cs="Times New Roman"/>
+        </w:rPr>
+        <w:t xml:space="preserve">This was </w:t>
+      </w:r>
+      <w:r>
+        <w:rPr>
+          <w:rFonts w:ascii="Times New Roman" w:hAnsi="Times New Roman" w:cs="Times New Roman"/>
+        </w:rPr>
+        <w:t>not driven by f</w:t>
+      </w:r>
+      <w:r>
+        <w:rPr>
+          <w:rFonts w:ascii="Times New Roman" w:hAnsi="Times New Roman" w:cs="Times New Roman"/>
+        </w:rPr>
+        <w:t>asting blood glucose</w:t>
+      </w:r>
+      <w:r>
+        <w:rPr>
+          <w:rFonts w:ascii="Times New Roman" w:hAnsi="Times New Roman" w:cs="Times New Roman"/>
+        </w:rPr>
+        <w:t xml:space="preserve"> as females had</w:t>
+      </w:r>
+      <w:r>
+        <w:rPr>
+          <w:rFonts w:ascii="Times New Roman" w:hAnsi="Times New Roman" w:cs="Times New Roman"/>
+        </w:rPr>
+        <w:t xml:space="preserve"> </w:t>
+      </w:r>
+      <w:r>
+        <w:rPr>
+          <w:rFonts w:ascii="Times New Roman" w:hAnsi="Times New Roman" w:cs="Times New Roman"/>
+        </w:rPr>
+        <w:t xml:space="preserve">was 23% lower </w:t>
+      </w:r>
+      <w:r>
+        <w:rPr>
+          <w:rFonts w:ascii="Times New Roman" w:hAnsi="Times New Roman" w:cs="Times New Roman"/>
+        </w:rPr>
+        <w:t>FBG than</w:t>
+      </w:r>
+      <w:r>
+        <w:rPr>
+          <w:rFonts w:ascii="Times New Roman" w:hAnsi="Times New Roman" w:cs="Times New Roman"/>
+        </w:rPr>
+        <w:t xml:space="preserve"> males (vs mg/dL, p&lt;0.0001), but did not differ by maternal dietary treatment</w:t>
+      </w:r>
+      <w:r>
+        <w:rPr>
+          <w:rFonts w:ascii="Times New Roman" w:hAnsi="Times New Roman" w:cs="Times New Roman"/>
+        </w:rPr>
+        <w:t xml:space="preserve"> </w:t>
+      </w:r>
+      <w:r>
+        <w:rPr>
+          <w:rFonts w:ascii="Times New Roman" w:hAnsi="Times New Roman" w:cs="Times New Roman"/>
+        </w:rPr>
+        <w:t>(</w:t>
+      </w:r>
+      <w:r>
+        <w:rPr>
+          <w:rFonts w:ascii="Times New Roman" w:hAnsi="Times New Roman" w:cs="Times New Roman"/>
+          <w:b/>
+          <w:bCs/>
+        </w:rPr>
+        <w:t>Figure 3</w:t>
+      </w:r>
+      <w:r>
+        <w:rPr>
+          <w:rFonts w:ascii="Times New Roman" w:hAnsi="Times New Roman" w:cs="Times New Roman"/>
+          <w:b/>
+          <w:bCs/>
+        </w:rPr>
+        <w:t>E</w:t>
+      </w:r>
+      <w:r>
+        <w:rPr>
+          <w:rFonts w:ascii="Times New Roman" w:hAnsi="Times New Roman" w:cs="Times New Roman"/>
+          <w:b/>
+          <w:bCs/>
+        </w:rPr>
+        <w:t>,</w:t>
+      </w:r>
+      <w:r>
+        <w:rPr>
+          <w:rFonts w:ascii="Times New Roman" w:hAnsi="Times New Roman" w:cs="Times New Roman"/>
+        </w:rPr>
+        <w:t xml:space="preserve"> </w:t>
+      </w:r>
+      <w:r>
+        <w:rPr>
+          <w:rFonts w:ascii="Times New Roman" w:hAnsi="Times New Roman" w:cs="Times New Roman"/>
+        </w:rPr>
+        <w:t>p=0.83</w:t>
+      </w:r>
+      <w:r>
+        <w:rPr>
+          <w:rFonts w:ascii="Times New Roman" w:hAnsi="Times New Roman" w:cs="Times New Roman"/>
+          <w:b/>
+          <w:bCs/>
+        </w:rPr>
+        <w:t xml:space="preserve"> </w:t>
+      </w:r>
+      <w:r>
+        <w:rPr>
+          <w:rFonts w:ascii="Times New Roman" w:hAnsi="Times New Roman" w:cs="Times New Roman"/>
+        </w:rPr>
+        <w:t>)</w:t>
+      </w:r>
+      <w:r>
+        <w:rPr>
+          <w:rFonts w:ascii="Times New Roman" w:hAnsi="Times New Roman" w:cs="Times New Roman"/>
+        </w:rPr>
         <w:t>.</w:t>
       </w:r>
       <w:r>
         <w:rPr>
           <w:rFonts w:ascii="Times New Roman" w:hAnsi="Times New Roman" w:cs="Times New Roman"/>
         </w:rPr>
-        <w:t xml:space="preserve"> Therefore, offspring of eTRF and AL made a similar transition to overnutrition challenge. </w:t>
-      </w:r>
-      <w:r>
-        <w:rPr>
-          <w:rFonts w:ascii="Times New Roman" w:hAnsi="Times New Roman" w:cs="Times New Roman"/>
-        </w:rPr>
-        <w:t>Weekly</w:t>
-      </w:r>
-      <w:r>
-        <w:rPr>
-          <w:rFonts w:ascii="Times New Roman" w:hAnsi="Times New Roman" w:cs="Times New Roman"/>
-        </w:rPr>
-        <w:t xml:space="preserve"> food intake </w:t>
-      </w:r>
-      <w:r>
-        <w:rPr>
-          <w:rFonts w:ascii="Times New Roman" w:hAnsi="Times New Roman" w:cs="Times New Roman"/>
-        </w:rPr>
-        <w:t xml:space="preserve">during HFD feeding were also </w:t>
-      </w:r>
-      <w:r>
-        <w:rPr>
-          <w:rFonts w:ascii="Times New Roman" w:hAnsi="Times New Roman" w:cs="Times New Roman"/>
-        </w:rPr>
-        <w:t>similar among maternal feeding groups</w:t>
-      </w:r>
-      <w:r>
-        <w:rPr>
-          <w:rFonts w:ascii="Times New Roman" w:hAnsi="Times New Roman" w:cs="Times New Roman"/>
-        </w:rPr>
-        <w:t xml:space="preserve"> in males and females</w:t>
-      </w:r>
-      <w:r>
-        <w:rPr>
-          <w:rFonts w:ascii="Times New Roman" w:hAnsi="Times New Roman" w:cs="Times New Roman"/>
-        </w:rPr>
         <w:t xml:space="preserve"> </w:t>
       </w:r>
       <w:r>
         <w:rPr>
           <w:rFonts w:ascii="Times New Roman" w:hAnsi="Times New Roman" w:cs="Times New Roman"/>
+          <w:highlight w:val="yellow"/>
+        </w:rPr>
+        <w:t>THIS MEAN BLERG</w:t>
+      </w:r>
+    </w:p>
+    <w:p>
+      <w:pPr>
+        <w:spacing w:line="480" w:lineRule="auto"/>
+        <w:rPr>
+          <w:rFonts w:ascii="Times New Roman" w:hAnsi="Times New Roman" w:cs="Times New Roman"/>
+        </w:rPr>
+      </w:pPr>
+      <w:proofErr w:type="gramStart"/>
+      <w:r>
+        <w:rPr>
+          <w:rFonts w:ascii="Times New Roman" w:hAnsi="Times New Roman" w:cs="Times New Roman"/>
+        </w:rPr>
+        <w:t xml:space="preserve">Glucose tolerance testing </w:t>
+      </w:r>
+      <w:r>
+        <w:rPr>
+          <w:rFonts w:ascii="Times New Roman" w:hAnsi="Times New Roman" w:cs="Times New Roman"/>
         </w:rPr>
         <w:t>(</w:t>
       </w:r>
@@ -1886,135 +2351,34 @@
           <w:b/>
           <w:bCs/>
         </w:rPr>
-        <w:t>Figure 3D</w:t>
-      </w:r>
-      <w:r>
-        <w:rPr>
-          <w:rFonts w:ascii="Times New Roman" w:hAnsi="Times New Roman" w:cs="Times New Roman"/>
-        </w:rPr>
-        <w:t>)</w:t>
-      </w:r>
-      <w:r>
-        <w:rPr>
-          <w:rFonts w:ascii="Times New Roman" w:hAnsi="Times New Roman" w:cs="Times New Roman"/>
-        </w:rPr>
-        <w:t>(females consuming 0.13 kcal per week less in AL vs eTRF group, p=0.76; males consuming 0.45 kcal per week more in AL vs eTRF group, p=0.57)</w:t>
-      </w:r>
-      <w:r>
-        <w:rPr>
-          <w:rFonts w:ascii="Times New Roman" w:hAnsi="Times New Roman" w:cs="Times New Roman"/>
-        </w:rPr>
-        <w:t xml:space="preserve">. Unlike the NCD period, females consumed similar cumulative kcals </w:t>
-      </w:r>
-      <w:r>
-        <w:rPr>
-          <w:rFonts w:ascii="Times New Roman" w:hAnsi="Times New Roman" w:cs="Times New Roman"/>
-        </w:rPr>
-        <w:t>(</w:t>
-      </w:r>
-      <w:r>
-        <w:rPr>
-          <w:rFonts w:ascii="Times New Roman" w:hAnsi="Times New Roman" w:cs="Times New Roman"/>
-          <w:b/>
-          <w:bCs/>
-        </w:rPr>
-        <w:t>Figure 3E</w:t>
-      </w:r>
-      <w:r>
-        <w:rPr>
-          <w:rFonts w:ascii="Times New Roman" w:hAnsi="Times New Roman" w:cs="Times New Roman"/>
-        </w:rPr>
-        <w:t xml:space="preserve">) </w:t>
-      </w:r>
-      <w:r>
-        <w:rPr>
-          <w:rFonts w:ascii="Times New Roman" w:hAnsi="Times New Roman" w:cs="Times New Roman"/>
-        </w:rPr>
-        <w:t xml:space="preserve">over the HFD period </w:t>
-      </w:r>
-      <w:r>
-        <w:rPr>
-          <w:rFonts w:ascii="Times New Roman" w:hAnsi="Times New Roman" w:cs="Times New Roman"/>
-        </w:rPr>
-        <w:lastRenderedPageBreak/>
-        <w:t>(AL had 1.21kcal per week greater intake vs eTRF, p=0.47). Males also showed no differences in cumulative food intake during HFD feeding (</w:t>
-      </w:r>
-      <w:r>
-        <w:rPr>
-          <w:rFonts w:ascii="Times New Roman" w:hAnsi="Times New Roman" w:cs="Times New Roman"/>
-        </w:rPr>
-        <w:t>AL had 1.</w:t>
-      </w:r>
-      <w:r>
-        <w:rPr>
-          <w:rFonts w:ascii="Times New Roman" w:hAnsi="Times New Roman" w:cs="Times New Roman"/>
-        </w:rPr>
-        <w:t xml:space="preserve">14 </w:t>
-      </w:r>
-      <w:r>
-        <w:rPr>
-          <w:rFonts w:ascii="Times New Roman" w:hAnsi="Times New Roman" w:cs="Times New Roman"/>
-        </w:rPr>
-        <w:t>kcal per week greater intake vs eTRF, p=0.</w:t>
-      </w:r>
-      <w:r>
-        <w:rPr>
-          <w:rFonts w:ascii="Times New Roman" w:hAnsi="Times New Roman" w:cs="Times New Roman"/>
-        </w:rPr>
-        <w:t xml:space="preserve">55). </w:t>
-      </w:r>
-      <w:r>
-        <w:rPr>
-          <w:rFonts w:ascii="Times New Roman" w:hAnsi="Times New Roman" w:cs="Times New Roman"/>
-        </w:rPr>
-        <w:br/>
-        <w:t xml:space="preserve">The first indications of differences in adult health outcomes between gestational eTRF and AL animals were in assessments of their glucose homeostasis. Insulin tolerance testing </w:t>
-      </w:r>
-      <w:r>
-        <w:rPr>
-          <w:rFonts w:ascii="Times New Roman" w:hAnsi="Times New Roman" w:cs="Times New Roman"/>
-        </w:rPr>
-        <w:t>(</w:t>
-      </w:r>
-      <w:r>
-        <w:rPr>
-          <w:rFonts w:ascii="Times New Roman" w:hAnsi="Times New Roman" w:cs="Times New Roman"/>
-          <w:b/>
-          <w:bCs/>
-        </w:rPr>
-        <w:t>Figure 3F</w:t>
-      </w:r>
-      <w:r>
-        <w:rPr>
-          <w:rFonts w:ascii="Times New Roman" w:hAnsi="Times New Roman" w:cs="Times New Roman"/>
-        </w:rPr>
-        <w:t xml:space="preserve">) </w:t>
-      </w:r>
-      <w:r>
-        <w:rPr>
-          <w:rFonts w:ascii="Times New Roman" w:hAnsi="Times New Roman" w:cs="Times New Roman"/>
-        </w:rPr>
-        <w:t>did not demonstrate further insulin sensitization (females 0.049 mg/dL higher glucose in AL vs eTRF, p=0.17; males 0.054mg/dL lower glucose in AL vs eTRF, p=0.85)</w:t>
-      </w:r>
-      <w:r>
-        <w:rPr>
-          <w:rFonts w:ascii="Times New Roman" w:hAnsi="Times New Roman" w:cs="Times New Roman"/>
-        </w:rPr>
-        <w:t>. There were also no difference in fasting blood glucose (</w:t>
-      </w:r>
-      <w:r>
-        <w:rPr>
-          <w:rFonts w:ascii="Times New Roman" w:hAnsi="Times New Roman" w:cs="Times New Roman"/>
-          <w:b/>
-          <w:bCs/>
-        </w:rPr>
-        <w:t>Figure 3G</w:t>
-      </w:r>
-      <w:r>
-        <w:rPr>
-          <w:rFonts w:ascii="Times New Roman" w:hAnsi="Times New Roman" w:cs="Times New Roman"/>
-        </w:rPr>
-        <w:t xml:space="preserve">) in males (260 AL vs 244 eTRF, p=0.40) or in females (AL 188 vs eTRF 203, p=0.20). </w:t>
+        <w:t>Figure 3H</w:t>
+      </w:r>
+      <w:r>
+        <w:rPr>
+          <w:rFonts w:ascii="Times New Roman" w:hAnsi="Times New Roman" w:cs="Times New Roman"/>
+          <w:b/>
+          <w:bCs/>
+        </w:rPr>
+        <w:t>-I</w:t>
+      </w:r>
+      <w:r>
+        <w:rPr>
+          <w:rFonts w:ascii="Times New Roman" w:hAnsi="Times New Roman" w:cs="Times New Roman"/>
+        </w:rPr>
+        <w:t>),</w:t>
+      </w:r>
+      <w:proofErr w:type="gramEnd"/>
+      <w:r>
+        <w:rPr>
+          <w:rFonts w:ascii="Times New Roman" w:hAnsi="Times New Roman" w:cs="Times New Roman"/>
+        </w:rPr>
+        <w:t xml:space="preserve"> </w:t>
+      </w:r>
+      <w:r>
+        <w:rPr>
+          <w:rFonts w:ascii="Times New Roman" w:hAnsi="Times New Roman" w:cs="Times New Roman"/>
+        </w:rPr>
+        <w:t xml:space="preserve"> also showed significant time* sex interaction (p=0.011), so sex-stratified models were employed. </w:t>
       </w:r>
       <w:r>
         <w:rPr>
@@ -2026,33 +2390,49 @@
         <w:rPr>
           <w:rFonts w:ascii="Times New Roman" w:hAnsi="Times New Roman" w:cs="Times New Roman"/>
         </w:rPr>
+        <w:t xml:space="preserve"> </w:t>
+      </w:r>
+      <w:r>
+        <w:rPr>
+          <w:rFonts w:ascii="Times New Roman" w:hAnsi="Times New Roman" w:cs="Times New Roman"/>
+        </w:rPr>
+        <w:t xml:space="preserve">males </w:t>
+      </w:r>
+      <w:r>
+        <w:rPr>
+          <w:rFonts w:ascii="Times New Roman" w:hAnsi="Times New Roman" w:cs="Times New Roman"/>
+        </w:rPr>
+        <w:t>trended toward glucose intolerance</w:t>
+      </w:r>
+      <w:r>
+        <w:rPr>
+          <w:rFonts w:ascii="Times New Roman" w:hAnsi="Times New Roman" w:cs="Times New Roman"/>
+        </w:rPr>
         <w:t xml:space="preserve"> (</w:t>
       </w:r>
       <w:r>
         <w:rPr>
           <w:rFonts w:ascii="Times New Roman" w:hAnsi="Times New Roman" w:cs="Times New Roman"/>
-          <w:b/>
-          <w:bCs/>
-        </w:rPr>
-        <w:t>Figure 3H</w:t>
-      </w:r>
-      <w:r>
-        <w:rPr>
-          <w:rFonts w:ascii="Times New Roman" w:hAnsi="Times New Roman" w:cs="Times New Roman"/>
-        </w:rPr>
-        <w:t>)</w:t>
-      </w:r>
-      <w:r>
-        <w:rPr>
-          <w:rFonts w:ascii="Times New Roman" w:hAnsi="Times New Roman" w:cs="Times New Roman"/>
-        </w:rPr>
-        <w:t xml:space="preserve">, males </w:t>
-      </w:r>
-      <w:r>
-        <w:rPr>
-          <w:rFonts w:ascii="Times New Roman" w:hAnsi="Times New Roman" w:cs="Times New Roman"/>
-        </w:rPr>
-        <w:t>trended toward glucose intolerance</w:t>
+        </w:rPr>
+        <w:t>p=0.14</w:t>
+      </w:r>
+      <w:r>
+        <w:rPr>
+          <w:rFonts w:ascii="Times New Roman" w:hAnsi="Times New Roman" w:cs="Times New Roman"/>
+        </w:rPr>
+        <w:t xml:space="preserve">), which was absent in </w:t>
+      </w:r>
+      <w:r>
+        <w:rPr>
+          <w:rFonts w:ascii="Times New Roman" w:hAnsi="Times New Roman" w:cs="Times New Roman"/>
+        </w:rPr>
+        <w:t>fe</w:t>
+      </w:r>
+      <w:r>
+        <w:rPr>
+          <w:rFonts w:ascii="Times New Roman" w:hAnsi="Times New Roman" w:cs="Times New Roman"/>
+        </w:rPr>
+        <w:t>males</w:t>
       </w:r>
       <w:r>
         <w:rPr>
@@ -2064,49 +2444,73 @@
         <w:rPr>
           <w:rFonts w:ascii="Times New Roman" w:hAnsi="Times New Roman" w:cs="Times New Roman"/>
         </w:rPr>
-        <w:t>0.067 mg/dL higher glucose in eTRF compared to AL, p=0.14</w:t>
-      </w:r>
-      <w:r>
-        <w:rPr>
-          <w:rFonts w:ascii="Times New Roman" w:hAnsi="Times New Roman" w:cs="Times New Roman"/>
-        </w:rPr>
-        <w:t xml:space="preserve">), which was absent in </w:t>
-      </w:r>
-      <w:r>
-        <w:rPr>
-          <w:rFonts w:ascii="Times New Roman" w:hAnsi="Times New Roman" w:cs="Times New Roman"/>
-        </w:rPr>
-        <w:t>fe</w:t>
-      </w:r>
-      <w:r>
-        <w:rPr>
-          <w:rFonts w:ascii="Times New Roman" w:hAnsi="Times New Roman" w:cs="Times New Roman"/>
-        </w:rPr>
-        <w:t>males</w:t>
-      </w:r>
-      <w:r>
-        <w:rPr>
-          <w:rFonts w:ascii="Times New Roman" w:hAnsi="Times New Roman" w:cs="Times New Roman"/>
-        </w:rPr>
-        <w:t xml:space="preserve"> (</w:t>
-      </w:r>
-      <w:r>
-        <w:rPr>
-          <w:rFonts w:ascii="Times New Roman" w:hAnsi="Times New Roman" w:cs="Times New Roman"/>
-        </w:rPr>
-        <w:t>0.016 mg/dL higher glucose per time point in AL vs eTRF, p=0.61</w:t>
-      </w:r>
-      <w:r>
-        <w:rPr>
-          <w:rFonts w:ascii="Times New Roman" w:hAnsi="Times New Roman" w:cs="Times New Roman"/>
-        </w:rPr>
-        <w:t>)</w:t>
+        <w:t>p=0.61)</w:t>
       </w:r>
       <w:r>
         <w:rPr>
           <w:rFonts w:ascii="Times New Roman" w:hAnsi="Times New Roman" w:cs="Times New Roman"/>
         </w:rPr>
         <w:t xml:space="preserve">. </w:t>
+      </w:r>
+      <w:r>
+        <w:rPr>
+          <w:rFonts w:ascii="Times New Roman" w:hAnsi="Times New Roman" w:cs="Times New Roman"/>
+        </w:rPr>
+        <w:t>AUC was similar between groups in females (p=0.07), but was 13.5% higher in eTRF males compared to AL males ( p&lt;0.0001</w:t>
+      </w:r>
+      <w:proofErr w:type="gramStart"/>
+      <w:r>
+        <w:rPr>
+          <w:rFonts w:ascii="Times New Roman" w:hAnsi="Times New Roman" w:cs="Times New Roman"/>
+        </w:rPr>
+        <w:t>);</w:t>
+      </w:r>
+      <w:proofErr w:type="gramEnd"/>
+      <w:r>
+        <w:rPr>
+          <w:rFonts w:ascii="Times New Roman" w:hAnsi="Times New Roman" w:cs="Times New Roman"/>
+        </w:rPr>
+        <w:t xml:space="preserve"> suggesting overt glucose intolerance. Because of the glucose intolerance and insulin sensitivity, we sought to understand if this was an insulin secretion defect by conducting an in vivo glucose stimulated insulin secretion assay. </w:t>
+      </w:r>
+      <w:r>
+        <w:rPr>
+          <w:rFonts w:ascii="Times New Roman" w:hAnsi="Times New Roman" w:cs="Times New Roman"/>
+        </w:rPr>
+        <w:t>There was no effect of maternal diet (p=0.071), a significant effect of sex (</w:t>
+      </w:r>
+      <w:commentRangeStart w:id="3"/>
+      <w:r>
+        <w:rPr>
+          <w:rFonts w:ascii="Times New Roman" w:hAnsi="Times New Roman" w:cs="Times New Roman"/>
+        </w:rPr>
+        <w:t>p&lt;0.0001</w:t>
+      </w:r>
+      <w:commentRangeEnd w:id="3"/>
+      <w:r>
+        <w:rPr>
+          <w:rStyle w:val="CommentReference"/>
+        </w:rPr>
+        <w:commentReference w:id="3"/>
+      </w:r>
+      <w:r>
+        <w:rPr>
+          <w:rFonts w:ascii="Times New Roman" w:hAnsi="Times New Roman" w:cs="Times New Roman"/>
+        </w:rPr>
+        <w:t xml:space="preserve">), but no diet/sex interaction (p=0.25). </w:t>
+      </w:r>
+      <w:proofErr w:type="spellStart"/>
+      <w:r>
+        <w:rPr>
+          <w:rFonts w:ascii="Times New Roman" w:hAnsi="Times New Roman" w:cs="Times New Roman"/>
+        </w:rPr>
+        <w:t>This</w:t>
+      </w:r>
+      <w:proofErr w:type="spellEnd"/>
+      <w:r>
+        <w:rPr>
+          <w:rFonts w:ascii="Times New Roman" w:hAnsi="Times New Roman" w:cs="Times New Roman"/>
+        </w:rPr>
+        <w:t xml:space="preserve"> was done on a smaller subset of animals and may be underpowered</w:t>
       </w:r>
     </w:p>
     <w:p>
@@ -2138,22 +2542,292 @@
     </w:p>
     <w:p>
       <w:pPr>
+        <w:pStyle w:val="ListParagraph"/>
+        <w:numPr>
+          <w:ilvl w:val="0"/>
+          <w:numId w:val="6"/>
+        </w:numPr>
         <w:spacing w:line="480" w:lineRule="auto"/>
         <w:rPr>
           <w:rFonts w:ascii="Times New Roman" w:hAnsi="Times New Roman" w:cs="Times New Roman"/>
-        </w:rPr>
-      </w:pPr>
-      <w:r>
-        <w:rPr>
-          <w:rFonts w:ascii="Times New Roman" w:hAnsi="Times New Roman" w:cs="Times New Roman"/>
-        </w:rPr>
-        <w:t xml:space="preserve">To our knowledge, this is the first report off gestational time-restricted feeding effects on offspring in adulthood and after offspring high fat diet challenge. </w:t>
-      </w:r>
-      <w:r>
-        <w:rPr>
-          <w:rFonts w:ascii="Times New Roman" w:hAnsi="Times New Roman" w:cs="Times New Roman"/>
-        </w:rPr>
-        <w:t xml:space="preserve">Although this effect fails to reach statistical significance, there is a trend toward having higher blood glucose in the initial response to glucose administration and lower blood glucose in the initial response to insulin administration. </w:t>
+          <w:b/>
+          <w:bCs/>
+        </w:rPr>
+      </w:pPr>
+      <w:r>
+        <w:rPr>
+          <w:rFonts w:ascii="Times New Roman" w:hAnsi="Times New Roman" w:cs="Times New Roman"/>
+          <w:b/>
+          <w:bCs/>
+        </w:rPr>
+        <w:t>Parallel to humans</w:t>
+      </w:r>
+    </w:p>
+    <w:p>
+      <w:pPr>
+        <w:pStyle w:val="ListParagraph"/>
+        <w:numPr>
+          <w:ilvl w:val="0"/>
+          <w:numId w:val="6"/>
+        </w:numPr>
+        <w:spacing w:line="480" w:lineRule="auto"/>
+        <w:rPr>
+          <w:rFonts w:ascii="Times New Roman" w:hAnsi="Times New Roman" w:cs="Times New Roman"/>
+          <w:b/>
+          <w:bCs/>
+        </w:rPr>
+      </w:pPr>
+      <w:r>
+        <w:rPr>
+          <w:rFonts w:ascii="Times New Roman" w:hAnsi="Times New Roman" w:cs="Times New Roman"/>
+          <w:b/>
+          <w:bCs/>
+        </w:rPr>
+        <w:t>IUGR</w:t>
+      </w:r>
+    </w:p>
+    <w:p>
+      <w:pPr>
+        <w:pStyle w:val="ListParagraph"/>
+        <w:numPr>
+          <w:ilvl w:val="0"/>
+          <w:numId w:val="6"/>
+        </w:numPr>
+        <w:spacing w:line="480" w:lineRule="auto"/>
+        <w:rPr>
+          <w:rFonts w:ascii="Times New Roman" w:hAnsi="Times New Roman" w:cs="Times New Roman"/>
+          <w:b/>
+          <w:bCs/>
+        </w:rPr>
+      </w:pPr>
+      <w:r>
+        <w:rPr>
+          <w:rFonts w:ascii="Times New Roman" w:hAnsi="Times New Roman" w:cs="Times New Roman"/>
+          <w:b/>
+          <w:bCs/>
+        </w:rPr>
+        <w:t>Reference other mouse papers not in pregnancy</w:t>
+      </w:r>
+    </w:p>
+    <w:p>
+      <w:pPr>
+        <w:pStyle w:val="ListParagraph"/>
+        <w:numPr>
+          <w:ilvl w:val="0"/>
+          <w:numId w:val="6"/>
+        </w:numPr>
+        <w:spacing w:line="480" w:lineRule="auto"/>
+        <w:rPr>
+          <w:rFonts w:ascii="Times New Roman" w:hAnsi="Times New Roman" w:cs="Times New Roman"/>
+          <w:b/>
+          <w:bCs/>
+        </w:rPr>
+      </w:pPr>
+      <w:r>
+        <w:rPr>
+          <w:rFonts w:ascii="Times New Roman" w:hAnsi="Times New Roman" w:cs="Times New Roman"/>
+          <w:b/>
+          <w:bCs/>
+        </w:rPr>
+        <w:lastRenderedPageBreak/>
+        <w:t>Can project a bit (islet development )-&gt; islet hyperplasia</w:t>
+      </w:r>
+    </w:p>
+    <w:p>
+      <w:pPr>
+        <w:pStyle w:val="ListParagraph"/>
+        <w:numPr>
+          <w:ilvl w:val="0"/>
+          <w:numId w:val="6"/>
+        </w:numPr>
+        <w:spacing w:line="480" w:lineRule="auto"/>
+        <w:rPr>
+          <w:rFonts w:ascii="Times New Roman" w:hAnsi="Times New Roman" w:cs="Times New Roman"/>
+          <w:b/>
+          <w:bCs/>
+        </w:rPr>
+      </w:pPr>
+      <w:r>
+        <w:rPr>
+          <w:rFonts w:ascii="Times New Roman" w:hAnsi="Times New Roman" w:cs="Times New Roman"/>
+          <w:b/>
+          <w:bCs/>
+        </w:rPr>
+        <w:t>Ramadan fasting in pregnant women</w:t>
+      </w:r>
+    </w:p>
+    <w:p>
+      <w:pPr>
+        <w:pStyle w:val="ListParagraph"/>
+        <w:numPr>
+          <w:ilvl w:val="0"/>
+          <w:numId w:val="6"/>
+        </w:numPr>
+        <w:spacing w:line="480" w:lineRule="auto"/>
+        <w:rPr>
+          <w:rFonts w:ascii="Times New Roman" w:hAnsi="Times New Roman" w:cs="Times New Roman"/>
+          <w:b/>
+          <w:bCs/>
+        </w:rPr>
+      </w:pPr>
+      <w:r>
+        <w:rPr>
+          <w:rFonts w:ascii="Times New Roman" w:hAnsi="Times New Roman" w:cs="Times New Roman"/>
+          <w:b/>
+          <w:bCs/>
+        </w:rPr>
+        <w:t>Morning sickness and maternal behaviors</w:t>
+      </w:r>
+    </w:p>
+    <w:p>
+      <w:pPr>
+        <w:pStyle w:val="ListParagraph"/>
+        <w:numPr>
+          <w:ilvl w:val="0"/>
+          <w:numId w:val="6"/>
+        </w:numPr>
+        <w:spacing w:line="480" w:lineRule="auto"/>
+        <w:rPr>
+          <w:rFonts w:ascii="Times New Roman" w:hAnsi="Times New Roman" w:cs="Times New Roman"/>
+          <w:b/>
+          <w:bCs/>
+        </w:rPr>
+      </w:pPr>
+      <w:r>
+        <w:rPr>
+          <w:rFonts w:ascii="Times New Roman" w:hAnsi="Times New Roman" w:cs="Times New Roman"/>
+          <w:b/>
+          <w:bCs/>
+        </w:rPr>
+        <w:t xml:space="preserve">Will be common because </w:t>
+      </w:r>
+    </w:p>
+    <w:p>
+      <w:pPr>
+        <w:pStyle w:val="ListParagraph"/>
+        <w:numPr>
+          <w:ilvl w:val="1"/>
+          <w:numId w:val="6"/>
+        </w:numPr>
+        <w:spacing w:line="480" w:lineRule="auto"/>
+        <w:rPr>
+          <w:rFonts w:ascii="Times New Roman" w:hAnsi="Times New Roman" w:cs="Times New Roman"/>
+          <w:b/>
+          <w:bCs/>
+        </w:rPr>
+      </w:pPr>
+      <w:r>
+        <w:rPr>
+          <w:rFonts w:ascii="Times New Roman" w:hAnsi="Times New Roman" w:cs="Times New Roman"/>
+          <w:b/>
+          <w:bCs/>
+        </w:rPr>
+        <w:t xml:space="preserve">FI, sick, undernutrition, </w:t>
+      </w:r>
+      <w:proofErr w:type="spellStart"/>
+      <w:r>
+        <w:rPr>
+          <w:rFonts w:ascii="Times New Roman" w:hAnsi="Times New Roman" w:cs="Times New Roman"/>
+          <w:b/>
+          <w:bCs/>
+        </w:rPr>
+        <w:t>ramadan</w:t>
+      </w:r>
+      <w:proofErr w:type="spellEnd"/>
+      <w:r>
+        <w:rPr>
+          <w:rFonts w:ascii="Times New Roman" w:hAnsi="Times New Roman" w:cs="Times New Roman"/>
+          <w:b/>
+          <w:bCs/>
+        </w:rPr>
+        <w:t xml:space="preserve">, choice – almost impossible to study in humans. </w:t>
+      </w:r>
+    </w:p>
+    <w:p>
+      <w:pPr>
+        <w:spacing w:line="480" w:lineRule="auto"/>
+        <w:rPr>
+          <w:rFonts w:ascii="Times New Roman" w:hAnsi="Times New Roman" w:cs="Times New Roman"/>
+        </w:rPr>
+      </w:pPr>
+      <w:r>
+        <w:rPr>
+          <w:rFonts w:ascii="Times New Roman" w:hAnsi="Times New Roman" w:cs="Times New Roman"/>
+        </w:rPr>
+        <w:t xml:space="preserve">To our knowledge, this is the first report of gestational time-restricted feeding </w:t>
+      </w:r>
+      <w:r>
+        <w:rPr>
+          <w:rFonts w:ascii="Times New Roman" w:hAnsi="Times New Roman" w:cs="Times New Roman"/>
+        </w:rPr>
+        <w:t xml:space="preserve">and its </w:t>
+      </w:r>
+      <w:r>
+        <w:rPr>
+          <w:rFonts w:ascii="Times New Roman" w:hAnsi="Times New Roman" w:cs="Times New Roman"/>
+        </w:rPr>
+        <w:t xml:space="preserve">effects on offspring </w:t>
+      </w:r>
+      <w:r>
+        <w:rPr>
+          <w:rFonts w:ascii="Times New Roman" w:hAnsi="Times New Roman" w:cs="Times New Roman"/>
+        </w:rPr>
+        <w:t xml:space="preserve">through </w:t>
+      </w:r>
+      <w:r>
+        <w:rPr>
+          <w:rFonts w:ascii="Times New Roman" w:hAnsi="Times New Roman" w:cs="Times New Roman"/>
+        </w:rPr>
+        <w:t xml:space="preserve">adulthood. Although this effect fails to reach statistical significance, there is a trend toward having higher blood glucose in the initial response to glucose administration and lower blood glucose in the initial response to insulin administration. </w:t>
+      </w:r>
+      <w:r>
+        <w:rPr>
+          <w:rFonts w:ascii="Times New Roman" w:hAnsi="Times New Roman" w:cs="Times New Roman"/>
+        </w:rPr>
+        <w:t>One other group has studied gestational eTRF, but their models utilize 60% HFD</w:t>
+      </w:r>
+      <w:r>
+        <w:rPr>
+          <w:rFonts w:ascii="Times New Roman" w:hAnsi="Times New Roman" w:cs="Times New Roman"/>
+        </w:rPr>
+        <w:t xml:space="preserve"> and follow offspring into late fetal term (E)</w:t>
+      </w:r>
+      <w:r>
+        <w:rPr>
+          <w:rFonts w:ascii="Times New Roman" w:hAnsi="Times New Roman" w:cs="Times New Roman"/>
+        </w:rPr>
+        <w:fldChar w:fldCharType="begin"/>
+      </w:r>
+      <w:r>
+        <w:rPr>
+          <w:rFonts w:ascii="Times New Roman" w:hAnsi="Times New Roman" w:cs="Times New Roman"/>
+        </w:rPr>
+        <w:instrText xml:space="preserve"> ADDIN ZOTERO_ITEM CSL_CITATION {"citationID":"kSlnqNzw","properties":{"formattedCitation":"(Upadhyay et al., 2019, 2020)","plainCitation":"(Upadhyay et al., 2019, 2020)","noteIndex":0},"citationItems":[{"id":2,"uris":["http://zotero.org/users/5073745/items/EC9EJ9LI"],"uri":["http://zotero.org/users/5073745/items/EC9EJ9LI"],"itemData":{"id":2,"type":"article-journal","abstract":"Maternal nutrition has become a major public health concern over recent years and is a known predictor of adverse long-term metabolic derangement in offspring. Time-restricted feeding (TRF), wherein food consumption is restricted to the metabolically active phase of the day, is a dietary approach that improves metabolic parameters when consuming a high-fat diet (HFD). Here, we tested whether TRF could reduce maternal HFD associated inflammation and thereby mitigate defects in fetal organ developmental. Female rats were kept on following three dietary regimens; Ad libitum normal chow diet (NCD-AL), Ad libitum HFD (HFD-AL) and Time-restricted fed HFD (HFD-TRF) from 5 months prior to mating and continued throughout pregnancy. Rat dams were sacrificed at embryonic day 18.5 (ED18.5) and placental tissues from these rats were processed for the analysis of cellular apoptosis, inflammatory cytokines (TNFα and IL-6), oxidative stress, endoplasmic reticulum (ER) stress and autophagy. Furthermore, fetal hepatic triglyceride (TG) content and fetal lung maturation were assessed at ED18.5. Biochemical analysis revealed that HFD-TRF rat had significantly lower serum TG levels and body weight compared to HFD-AL rats. Additionally, TRF significantly blocked HFD-induced placental apoptosis and inflammation via minimizing cellular stress, and restoring autophagic flux. In addition, fetal hepatosteatosis and delayed fetal lung maturation induced by HFD was significantly ameliorated in HFD-TRF compared to HFD-AL. Collectively, our results suggest that reducing placental inflammation via TRF could prevent adverse fetal metabolic outcomes in pregnancies complicated by maternal obesity.","container-title":"Biochemical and Biophysical Research Communications","DOI":"10.1016/j.bbrc.2019.04.154","ISSN":"0006-291X","issue":"2","journalAbbreviation":"Biochemical and Biophysical Research Communications","page":"415-421","source":"ScienceDirect","title":"Time-restricted feeding reduces high-fat diet associated placental inflammation and limits adverse effects on fetal organ development","volume":"514","author":[{"family":"Upadhyay","given":"Aditya"},{"family":"Anjum","given":"B."},{"family":"Godbole","given":"Nachiket M."},{"family":"Rajak","given":"Sangam"},{"family":"Shukla","given":"Pooja"},{"family":"Tiwari","given":"Swasti"},{"family":"Sinha","given":"Rohit A."},{"family":"Godbole","given":"Madan M."}],"issued":{"date-parts":[["2019",6,25]]}}},{"id":419,"uris":["http://zotero.org/users/5073745/items/47W52XS2"],"uri":["http://zotero.org/users/5073745/items/47W52XS2"],"itemData":{"id":419,"type":"article-journal","abstract":"Maternal inﬂammation ensuing from high-fat diet (HFD) intake during pregnancy is related to spontaneous preterm birth and respiratory impairment among premature infants. Recently, a circadian aligned dietary intervention referred to as Time-restricted feeding (TRF) has been reported to have beneﬁcial metabolic eﬀects. This study aimed to assess the eﬀects of maternal TRF on fetal lung injury caused by maternal HFD intake. Female Wistar rats were kept on following three dietary regimens; Ad libitum normal chow diet (NCD-AL), Ad libitum HFD (HFD-AL) and Time-restricted fed HFD (HFD-TRF) from 5 months before mating and continued through pregnancy. Fetal lung samples were collected on the embryonic day 18.5, and apoptotic and inﬂammatory markers were assessed using TUNEL assay, western blotting, and qRT-PCR. Our results showed that TRF considerably prevented maternal HFD-induced apoptosis in fetal lung tissue that corroborated with a reduction in caspase activation and increased levels of anti-apoptotic BCL2 family proteins together with a lower level of ER-stress and autophagy markers including ATF6, CHOP and LC3-II. Besides, fetal lungs from HFD-TRF dams exhibited reduced expression of inﬂammatory genes that correlated with reduction and apoptotic injury throughout fetal development. Our results thus put forth TRF as a unique non-pharmacological approach to boost perinatal health beneath metabolic stress.","container-title":"Experimental and Molecular Pathology","DOI":"10.1016/j.yexmp.2020.104413","ISSN":"00144800","journalAbbreviation":"Experimental and Molecular Pathology","language":"en","page":"104413","source":"DOI.org (Crossref)","title":"Time-restricted feeding ameliorates maternal high-fat diet-induced fetal lung injury","volume":"114","author":[{"family":"Upadhyay","given":"Aditya"},{"family":"Sinha","given":"Rohit A."},{"family":"Kumar","given":"Alok"},{"family":"Godbole","given":"Madan M."}],"issued":{"date-parts":[["2020",6]]}}}],"schema":"https://github.com/citation-style-language/schema/raw/master/csl-citation.json"} </w:instrText>
+      </w:r>
+      <w:r>
+        <w:rPr>
+          <w:rFonts w:ascii="Times New Roman" w:hAnsi="Times New Roman" w:cs="Times New Roman"/>
+        </w:rPr>
+        <w:fldChar w:fldCharType="separate"/>
+      </w:r>
+      <w:r>
+        <w:rPr>
+          <w:rFonts w:ascii="Times New Roman" w:hAnsi="Times New Roman" w:cs="Times New Roman"/>
+          <w:noProof/>
+        </w:rPr>
+        <w:t>(Upadhyay et al., 2019, 2020)</w:t>
+      </w:r>
+      <w:r>
+        <w:rPr>
+          <w:rFonts w:ascii="Times New Roman" w:hAnsi="Times New Roman" w:cs="Times New Roman"/>
+        </w:rPr>
+        <w:fldChar w:fldCharType="end"/>
+      </w:r>
+      <w:r>
+        <w:rPr>
+          <w:rFonts w:ascii="Times New Roman" w:hAnsi="Times New Roman" w:cs="Times New Roman"/>
+        </w:rPr>
+        <w:t>.</w:t>
       </w:r>
     </w:p>
     <w:p>
@@ -2191,7 +2865,6 @@
         <w:rPr>
           <w:rFonts w:ascii="Times New Roman" w:hAnsi="Times New Roman" w:cs="Times New Roman"/>
         </w:rPr>
-        <w:lastRenderedPageBreak/>
         <w:br w:type="page"/>
       </w:r>
     </w:p>
@@ -2208,6 +2881,113 @@
         </w:rPr>
         <w:lastRenderedPageBreak/>
         <w:t>References</w:t>
+      </w:r>
+    </w:p>
+    <w:p>
+      <w:pPr>
+        <w:pStyle w:val="Bibliography"/>
+        <w:rPr>
+          <w:rFonts w:ascii="Times New Roman" w:hAnsi="Times New Roman" w:cs="Times New Roman"/>
+        </w:rPr>
+      </w:pPr>
+      <w:r>
+        <w:fldChar w:fldCharType="begin"/>
+      </w:r>
+      <w:r>
+        <w:instrText xml:space="preserve"> ADDIN ZOTERO_BIBL {"uncited":[],"omitted":[],"custom":[]} CSL_BIBLIOGRAPHY </w:instrText>
+      </w:r>
+      <w:r>
+        <w:fldChar w:fldCharType="separate"/>
+      </w:r>
+      <w:r>
+        <w:rPr>
+          <w:rFonts w:ascii="Times New Roman" w:hAnsi="Times New Roman" w:cs="Times New Roman"/>
+        </w:rPr>
+        <w:t xml:space="preserve">Upadhyay, A., Anjum, B., Godbole, N. M., Rajak, S., Shukla, P., Tiwari, S., Sinha, R. A., &amp; Godbole, M. M. (2019). Time-restricted feeding reduces high-fat diet associated placental inflammation and limits adverse effects on fetal organ development. </w:t>
+      </w:r>
+      <w:r>
+        <w:rPr>
+          <w:rFonts w:ascii="Times New Roman" w:hAnsi="Times New Roman" w:cs="Times New Roman"/>
+          <w:i/>
+          <w:iCs/>
+        </w:rPr>
+        <w:t>Biochemical and Biophysical Research Communications</w:t>
+      </w:r>
+      <w:r>
+        <w:rPr>
+          <w:rFonts w:ascii="Times New Roman" w:hAnsi="Times New Roman" w:cs="Times New Roman"/>
+        </w:rPr>
+        <w:t xml:space="preserve">, </w:t>
+      </w:r>
+      <w:r>
+        <w:rPr>
+          <w:rFonts w:ascii="Times New Roman" w:hAnsi="Times New Roman" w:cs="Times New Roman"/>
+          <w:i/>
+          <w:iCs/>
+        </w:rPr>
+        <w:t>514</w:t>
+      </w:r>
+      <w:r>
+        <w:rPr>
+          <w:rFonts w:ascii="Times New Roman" w:hAnsi="Times New Roman" w:cs="Times New Roman"/>
+        </w:rPr>
+        <w:t>(2), 415–421. https://doi.org/10.1016/j.bbrc.2019.04.154</w:t>
+      </w:r>
+    </w:p>
+    <w:p>
+      <w:pPr>
+        <w:pStyle w:val="Bibliography"/>
+        <w:rPr>
+          <w:rFonts w:ascii="Times New Roman" w:hAnsi="Times New Roman" w:cs="Times New Roman"/>
+        </w:rPr>
+      </w:pPr>
+      <w:r>
+        <w:rPr>
+          <w:rFonts w:ascii="Times New Roman" w:hAnsi="Times New Roman" w:cs="Times New Roman"/>
+        </w:rPr>
+        <w:t xml:space="preserve">Upadhyay, A., Sinha, R. A., Kumar, A., &amp; Godbole, M. M. (2020). Time-restricted feeding ameliorates maternal high-fat diet-induced fetal lung injury. </w:t>
+      </w:r>
+      <w:r>
+        <w:rPr>
+          <w:rFonts w:ascii="Times New Roman" w:hAnsi="Times New Roman" w:cs="Times New Roman"/>
+          <w:i/>
+          <w:iCs/>
+        </w:rPr>
+        <w:t>Experimental and Molecular Pathology</w:t>
+      </w:r>
+      <w:r>
+        <w:rPr>
+          <w:rFonts w:ascii="Times New Roman" w:hAnsi="Times New Roman" w:cs="Times New Roman"/>
+        </w:rPr>
+        <w:t xml:space="preserve">, </w:t>
+      </w:r>
+      <w:r>
+        <w:rPr>
+          <w:rFonts w:ascii="Times New Roman" w:hAnsi="Times New Roman" w:cs="Times New Roman"/>
+          <w:i/>
+          <w:iCs/>
+        </w:rPr>
+        <w:t>114</w:t>
+      </w:r>
+      <w:r>
+        <w:rPr>
+          <w:rFonts w:ascii="Times New Roman" w:hAnsi="Times New Roman" w:cs="Times New Roman"/>
+        </w:rPr>
+        <w:t>, 104413. https://doi.org/10.1016/j.yexmp.2020.104413</w:t>
+      </w:r>
+    </w:p>
+    <w:p>
+      <w:pPr>
+        <w:spacing w:line="480" w:lineRule="auto"/>
+        <w:rPr>
+          <w:rFonts w:ascii="Times New Roman" w:hAnsi="Times New Roman" w:cs="Times New Roman"/>
+        </w:rPr>
+      </w:pPr>
+      <w:r>
+        <w:rPr>
+          <w:rFonts w:ascii="Times New Roman" w:hAnsi="Times New Roman" w:cs="Times New Roman"/>
+        </w:rPr>
+        <w:fldChar w:fldCharType="end"/>
       </w:r>
     </w:p>
     <w:sectPr>
@@ -2247,7 +3027,7 @@
       </w:pPr>
     </w:p>
   </w:comment>
-  <w:comment w:id="2" w:author="Molly Carter" w:date="2021-05-04T14:16:00Z" w:initials="MC">
+  <w:comment w:id="2" w:author="Molly Carter" w:date="2021-05-10T14:53:00Z" w:initials="MC">
     <w:p>
       <w:pPr>
         <w:pStyle w:val="CommentText"/>
@@ -2259,7 +3039,48 @@
         <w:annotationRef/>
       </w:r>
       <w:r>
-        <w:t>Since this is an interaction effect, I need to report both the individual and interaction effect sizes, right? This isn’t what I did because I forgot.</w:t>
+        <w:t xml:space="preserve">When AUC is different but </w:t>
+      </w:r>
+      <w:r>
+        <w:t>MLM for the full experiment is not</w:t>
+      </w:r>
+      <w:r>
+        <w:t xml:space="preserve"> then </w:t>
+      </w:r>
+      <w:r>
+        <w:t>how would you suggest presenting this?</w:t>
+      </w:r>
+      <w:r>
+        <w:t>?</w:t>
+      </w:r>
+    </w:p>
+    <w:p>
+      <w:pPr>
+        <w:pStyle w:val="CommentText"/>
+      </w:pPr>
+    </w:p>
+  </w:comment>
+  <w:comment w:id="3" w:author="Molly Carter" w:date="2021-05-10T16:40:00Z" w:initials="MC">
+    <w:p>
+      <w:pPr>
+        <w:pStyle w:val="CommentText"/>
+      </w:pPr>
+      <w:r>
+        <w:rPr>
+          <w:rStyle w:val="CommentReference"/>
+        </w:rPr>
+        <w:annotationRef/>
+      </w:r>
+      <w:r>
+        <w:t xml:space="preserve">I feel like the right thing to report here might be the fold change differences between male </w:t>
+      </w:r>
+      <w:proofErr w:type="spellStart"/>
+      <w:r>
+        <w:t>and</w:t>
+      </w:r>
+      <w:proofErr w:type="spellEnd"/>
+      <w:r>
+        <w:t xml:space="preserve"> female. Thoughts? Males had 50% reduced FC</w:t>
       </w:r>
     </w:p>
   </w:comment>
@@ -2269,21 +3090,24 @@
 <file path=word/commentsExtended.xml><?xml version="1.0" encoding="utf-8"?>
 <w15:commentsEx xmlns:wpc="http://schemas.microsoft.com/office/word/2010/wordprocessingCanvas" xmlns:cx="http://schemas.microsoft.com/office/drawing/2014/chartex" xmlns:cx1="http://schemas.microsoft.com/office/drawing/2015/9/8/chartex" xmlns:cx2="http://schemas.microsoft.com/office/drawing/2015/10/21/chartex" xmlns:cx3="http://schemas.microsoft.com/office/drawing/2016/5/9/chartex" xmlns:cx4="http://schemas.microsoft.com/office/drawing/2016/5/10/chartex" xmlns:cx5="http://schemas.microsoft.com/office/drawing/2016/5/11/chartex" xmlns:cx6="http://schemas.microsoft.com/office/drawing/2016/5/12/chartex" xmlns:cx7="http://schemas.microsoft.com/office/drawing/2016/5/13/chartex" xmlns:cx8="http://schemas.microsoft.com/office/drawing/2016/5/14/chartex" xmlns:mc="http://schemas.openxmlformats.org/markup-compatibility/2006" xmlns:aink="http://schemas.microsoft.com/office/drawing/2016/ink" xmlns:am3d="http://schemas.microsoft.com/office/drawing/2017/model3d" xmlns:o="urn:schemas-microsoft-com:office:office" xmlns:r="http://schemas.openxmlformats.org/officeDocument/2006/relationships" xmlns:m="http://schemas.openxmlformats.org/officeDocument/2006/math" xmlns:v="urn:schemas-microsoft-com:vml" xmlns:wp14="http://schemas.microsoft.com/office/word/2010/wordprocessingDrawing" xmlns:wp="http://schemas.openxmlformats.org/drawingml/2006/wordprocessingDrawing" xmlns:w10="urn:schemas-microsoft-com:office:word" xmlns:w="http://schemas.openxmlformats.org/wordprocessingml/2006/main" xmlns:w14="http://schemas.microsoft.com/office/word/2010/wordml" xmlns:w15="http://schemas.microsoft.com/office/word/2012/wordml" xmlns:w16cex="http://schemas.microsoft.com/office/word/2018/wordml/cex" xmlns:w16cid="http://schemas.microsoft.com/office/word/2016/wordml/cid" xmlns:w16="http://schemas.microsoft.com/office/word/2018/wordml" xmlns:w16se="http://schemas.microsoft.com/office/word/2015/wordml/symex" xmlns:wpg="http://schemas.microsoft.com/office/word/2010/wordprocessingGroup" xmlns:wpi="http://schemas.microsoft.com/office/word/2010/wordprocessingInk" xmlns:wne="http://schemas.microsoft.com/office/word/2006/wordml" xmlns:wps="http://schemas.microsoft.com/office/word/2010/wordprocessingShape" mc:Ignorable="w14 w15 w16se w16cid w16 w16cex wp14">
   <w15:commentEx w15:paraId="79064745" w15:done="0"/>
-  <w15:commentEx w15:paraId="5FD6C038" w15:done="0"/>
+  <w15:commentEx w15:paraId="7331A17B" w15:done="0"/>
+  <w15:commentEx w15:paraId="7A44EEFE" w15:done="0"/>
 </w15:commentsEx>
 </file>
 
 <file path=word/commentsExtensible.xml><?xml version="1.0" encoding="utf-8"?>
 <w16cex:commentsExtensible xmlns:wpc="http://schemas.microsoft.com/office/word/2010/wordprocessingCanvas" xmlns:cx="http://schemas.microsoft.com/office/drawing/2014/chartex" xmlns:cx1="http://schemas.microsoft.com/office/drawing/2015/9/8/chartex" xmlns:cx2="http://schemas.microsoft.com/office/drawing/2015/10/21/chartex" xmlns:cx3="http://schemas.microsoft.com/office/drawing/2016/5/9/chartex" xmlns:cx4="http://schemas.microsoft.com/office/drawing/2016/5/10/chartex" xmlns:cx5="http://schemas.microsoft.com/office/drawing/2016/5/11/chartex" xmlns:cx6="http://schemas.microsoft.com/office/drawing/2016/5/12/chartex" xmlns:cx7="http://schemas.microsoft.com/office/drawing/2016/5/13/chartex" xmlns:cx8="http://schemas.microsoft.com/office/drawing/2016/5/14/chartex" xmlns:mc="http://schemas.openxmlformats.org/markup-compatibility/2006" xmlns:aink="http://schemas.microsoft.com/office/drawing/2016/ink" xmlns:am3d="http://schemas.microsoft.com/office/drawing/2017/model3d" xmlns:o="urn:schemas-microsoft-com:office:office" xmlns:r="http://schemas.openxmlformats.org/officeDocument/2006/relationships" xmlns:m="http://schemas.openxmlformats.org/officeDocument/2006/math" xmlns:v="urn:schemas-microsoft-com:vml" xmlns:wp14="http://schemas.microsoft.com/office/word/2010/wordprocessingDrawing" xmlns:wp="http://schemas.openxmlformats.org/drawingml/2006/wordprocessingDrawing" xmlns:w10="urn:schemas-microsoft-com:office:word" xmlns:w="http://schemas.openxmlformats.org/wordprocessingml/2006/main" xmlns:w14="http://schemas.microsoft.com/office/word/2010/wordml" xmlns:w15="http://schemas.microsoft.com/office/word/2012/wordml" xmlns:w16cex="http://schemas.microsoft.com/office/word/2018/wordml/cex" xmlns:w16cid="http://schemas.microsoft.com/office/word/2016/wordml/cid" xmlns:w16="http://schemas.microsoft.com/office/word/2018/wordml" xmlns:w16se="http://schemas.microsoft.com/office/word/2015/wordml/symex" xmlns:wpg="http://schemas.microsoft.com/office/word/2010/wordprocessingGroup" xmlns:wpi="http://schemas.microsoft.com/office/word/2010/wordprocessingInk" xmlns:wne="http://schemas.microsoft.com/office/word/2006/wordml" xmlns:wps="http://schemas.microsoft.com/office/word/2010/wordprocessingShape" mc:Ignorable="w14 w15 w16se w16cid w16 w16cex wp14">
   <w16cex:commentExtensible w16cex:durableId="240ED938" w16cex:dateUtc="2021-03-31T15:19:00Z"/>
-  <w16cex:commentExtensible w16cex:durableId="243BD5C1" w16cex:dateUtc="2021-05-04T18:16:00Z"/>
+  <w16cex:commentExtensible w16cex:durableId="2443C76D" w16cex:dateUtc="2021-05-10T18:53:00Z"/>
+  <w16cex:commentExtensible w16cex:durableId="2443E09A" w16cex:dateUtc="2021-05-10T20:40:00Z"/>
 </w16cex:commentsExtensible>
 </file>
 
 <file path=word/commentsIds.xml><?xml version="1.0" encoding="utf-8"?>
 <w16cid:commentsIds xmlns:wpc="http://schemas.microsoft.com/office/word/2010/wordprocessingCanvas" xmlns:cx="http://schemas.microsoft.com/office/drawing/2014/chartex" xmlns:cx1="http://schemas.microsoft.com/office/drawing/2015/9/8/chartex" xmlns:cx2="http://schemas.microsoft.com/office/drawing/2015/10/21/chartex" xmlns:cx3="http://schemas.microsoft.com/office/drawing/2016/5/9/chartex" xmlns:cx4="http://schemas.microsoft.com/office/drawing/2016/5/10/chartex" xmlns:cx5="http://schemas.microsoft.com/office/drawing/2016/5/11/chartex" xmlns:cx6="http://schemas.microsoft.com/office/drawing/2016/5/12/chartex" xmlns:cx7="http://schemas.microsoft.com/office/drawing/2016/5/13/chartex" xmlns:cx8="http://schemas.microsoft.com/office/drawing/2016/5/14/chartex" xmlns:mc="http://schemas.openxmlformats.org/markup-compatibility/2006" xmlns:aink="http://schemas.microsoft.com/office/drawing/2016/ink" xmlns:am3d="http://schemas.microsoft.com/office/drawing/2017/model3d" xmlns:o="urn:schemas-microsoft-com:office:office" xmlns:r="http://schemas.openxmlformats.org/officeDocument/2006/relationships" xmlns:m="http://schemas.openxmlformats.org/officeDocument/2006/math" xmlns:v="urn:schemas-microsoft-com:vml" xmlns:wp14="http://schemas.microsoft.com/office/word/2010/wordprocessingDrawing" xmlns:wp="http://schemas.openxmlformats.org/drawingml/2006/wordprocessingDrawing" xmlns:w10="urn:schemas-microsoft-com:office:word" xmlns:w="http://schemas.openxmlformats.org/wordprocessingml/2006/main" xmlns:w14="http://schemas.microsoft.com/office/word/2010/wordml" xmlns:w15="http://schemas.microsoft.com/office/word/2012/wordml" xmlns:w16cex="http://schemas.microsoft.com/office/word/2018/wordml/cex" xmlns:w16cid="http://schemas.microsoft.com/office/word/2016/wordml/cid" xmlns:w16="http://schemas.microsoft.com/office/word/2018/wordml" xmlns:w16se="http://schemas.microsoft.com/office/word/2015/wordml/symex" xmlns:wpg="http://schemas.microsoft.com/office/word/2010/wordprocessingGroup" xmlns:wpi="http://schemas.microsoft.com/office/word/2010/wordprocessingInk" xmlns:wne="http://schemas.microsoft.com/office/word/2006/wordml" xmlns:wps="http://schemas.microsoft.com/office/word/2010/wordprocessingShape" mc:Ignorable="w14 w15 w16se w16cid w16 w16cex wp14">
   <w16cid:commentId w16cid:paraId="79064745" w16cid:durableId="240ED938"/>
-  <w16cid:commentId w16cid:paraId="5FD6C038" w16cid:durableId="243BD5C1"/>
+  <w16cid:commentId w16cid:paraId="7331A17B" w16cid:durableId="2443C76D"/>
+  <w16cid:commentId w16cid:paraId="7A44EEFE" w16cid:durableId="2443E09A"/>
 </w16cid:commentsIds>
 </file>
 
@@ -2346,6 +3170,119 @@
 <file path=word/numbering.xml><?xml version="1.0" encoding="utf-8"?>
 <w:numbering xmlns:wpc="http://schemas.microsoft.com/office/word/2010/wordprocessingCanvas" xmlns:cx="http://schemas.microsoft.com/office/drawing/2014/chartex" xmlns:cx1="http://schemas.microsoft.com/office/drawing/2015/9/8/chartex" xmlns:cx2="http://schemas.microsoft.com/office/drawing/2015/10/21/chartex" xmlns:cx3="http://schemas.microsoft.com/office/drawing/2016/5/9/chartex" xmlns:cx4="http://schemas.microsoft.com/office/drawing/2016/5/10/chartex" xmlns:cx5="http://schemas.microsoft.com/office/drawing/2016/5/11/chartex" xmlns:cx6="http://schemas.microsoft.com/office/drawing/2016/5/12/chartex" xmlns:cx7="http://schemas.microsoft.com/office/drawing/2016/5/13/chartex" xmlns:cx8="http://schemas.microsoft.com/office/drawing/2016/5/14/chartex" xmlns:mc="http://schemas.openxmlformats.org/markup-compatibility/2006" xmlns:aink="http://schemas.microsoft.com/office/drawing/2016/ink" xmlns:am3d="http://schemas.microsoft.com/office/drawing/2017/model3d" xmlns:o="urn:schemas-microsoft-com:office:office" xmlns:r="http://schemas.openxmlformats.org/officeDocument/2006/relationships" xmlns:m="http://schemas.openxmlformats.org/officeDocument/2006/math" xmlns:v="urn:schemas-microsoft-com:vml" xmlns:wp14="http://schemas.microsoft.com/office/word/2010/wordprocessingDrawing" xmlns:wp="http://schemas.openxmlformats.org/drawingml/2006/wordprocessingDrawing" xmlns:w10="urn:schemas-microsoft-com:office:word" xmlns:w="http://schemas.openxmlformats.org/wordprocessingml/2006/main" xmlns:w14="http://schemas.microsoft.com/office/word/2010/wordml" xmlns:w15="http://schemas.microsoft.com/office/word/2012/wordml" xmlns:w16cex="http://schemas.microsoft.com/office/word/2018/wordml/cex" xmlns:w16cid="http://schemas.microsoft.com/office/word/2016/wordml/cid" xmlns:w16="http://schemas.microsoft.com/office/word/2018/wordml" xmlns:w16se="http://schemas.microsoft.com/office/word/2015/wordml/symex" xmlns:wpg="http://schemas.microsoft.com/office/word/2010/wordprocessingGroup" xmlns:wpi="http://schemas.microsoft.com/office/word/2010/wordprocessingInk" xmlns:wne="http://schemas.microsoft.com/office/word/2006/wordml" xmlns:wps="http://schemas.microsoft.com/office/word/2010/wordprocessingShape" mc:Ignorable="w14 w15 w16se w16cid w16 w16cex wp14">
   <w:abstractNum w:abstractNumId="0" w15:restartNumberingAfterBreak="0">
+    <w:nsid w:val="2573631F"/>
+    <w:multiLevelType w:val="hybridMultilevel"/>
+    <w:tmpl w:val="F670ABAE"/>
+    <w:lvl w:ilvl="0" w:tplc="04090001">
+      <w:start w:val="1"/>
+      <w:numFmt w:val="bullet"/>
+      <w:lvlText w:val=""/>
+      <w:lvlJc w:val="left"/>
+      <w:pPr>
+        <w:ind w:left="720" w:hanging="360"/>
+      </w:pPr>
+      <w:rPr>
+        <w:rFonts w:ascii="Symbol" w:hAnsi="Symbol" w:hint="default"/>
+      </w:rPr>
+    </w:lvl>
+    <w:lvl w:ilvl="1" w:tplc="04090003">
+      <w:start w:val="1"/>
+      <w:numFmt w:val="bullet"/>
+      <w:lvlText w:val="o"/>
+      <w:lvlJc w:val="left"/>
+      <w:pPr>
+        <w:ind w:left="1440" w:hanging="360"/>
+      </w:pPr>
+      <w:rPr>
+        <w:rFonts w:ascii="Courier New" w:hAnsi="Courier New" w:cs="Courier New" w:hint="default"/>
+      </w:rPr>
+    </w:lvl>
+    <w:lvl w:ilvl="2" w:tplc="04090005" w:tentative="1">
+      <w:start w:val="1"/>
+      <w:numFmt w:val="bullet"/>
+      <w:lvlText w:val=""/>
+      <w:lvlJc w:val="left"/>
+      <w:pPr>
+        <w:ind w:left="2160" w:hanging="360"/>
+      </w:pPr>
+      <w:rPr>
+        <w:rFonts w:ascii="Wingdings" w:hAnsi="Wingdings" w:hint="default"/>
+      </w:rPr>
+    </w:lvl>
+    <w:lvl w:ilvl="3" w:tplc="04090001" w:tentative="1">
+      <w:start w:val="1"/>
+      <w:numFmt w:val="bullet"/>
+      <w:lvlText w:val=""/>
+      <w:lvlJc w:val="left"/>
+      <w:pPr>
+        <w:ind w:left="2880" w:hanging="360"/>
+      </w:pPr>
+      <w:rPr>
+        <w:rFonts w:ascii="Symbol" w:hAnsi="Symbol" w:hint="default"/>
+      </w:rPr>
+    </w:lvl>
+    <w:lvl w:ilvl="4" w:tplc="04090003" w:tentative="1">
+      <w:start w:val="1"/>
+      <w:numFmt w:val="bullet"/>
+      <w:lvlText w:val="o"/>
+      <w:lvlJc w:val="left"/>
+      <w:pPr>
+        <w:ind w:left="3600" w:hanging="360"/>
+      </w:pPr>
+      <w:rPr>
+        <w:rFonts w:ascii="Courier New" w:hAnsi="Courier New" w:cs="Courier New" w:hint="default"/>
+      </w:rPr>
+    </w:lvl>
+    <w:lvl w:ilvl="5" w:tplc="04090005" w:tentative="1">
+      <w:start w:val="1"/>
+      <w:numFmt w:val="bullet"/>
+      <w:lvlText w:val=""/>
+      <w:lvlJc w:val="left"/>
+      <w:pPr>
+        <w:ind w:left="4320" w:hanging="360"/>
+      </w:pPr>
+      <w:rPr>
+        <w:rFonts w:ascii="Wingdings" w:hAnsi="Wingdings" w:hint="default"/>
+      </w:rPr>
+    </w:lvl>
+    <w:lvl w:ilvl="6" w:tplc="04090001" w:tentative="1">
+      <w:start w:val="1"/>
+      <w:numFmt w:val="bullet"/>
+      <w:lvlText w:val=""/>
+      <w:lvlJc w:val="left"/>
+      <w:pPr>
+        <w:ind w:left="5040" w:hanging="360"/>
+      </w:pPr>
+      <w:rPr>
+        <w:rFonts w:ascii="Symbol" w:hAnsi="Symbol" w:hint="default"/>
+      </w:rPr>
+    </w:lvl>
+    <w:lvl w:ilvl="7" w:tplc="04090003" w:tentative="1">
+      <w:start w:val="1"/>
+      <w:numFmt w:val="bullet"/>
+      <w:lvlText w:val="o"/>
+      <w:lvlJc w:val="left"/>
+      <w:pPr>
+        <w:ind w:left="5760" w:hanging="360"/>
+      </w:pPr>
+      <w:rPr>
+        <w:rFonts w:ascii="Courier New" w:hAnsi="Courier New" w:cs="Courier New" w:hint="default"/>
+      </w:rPr>
+    </w:lvl>
+    <w:lvl w:ilvl="8" w:tplc="04090005" w:tentative="1">
+      <w:start w:val="1"/>
+      <w:numFmt w:val="bullet"/>
+      <w:lvlText w:val=""/>
+      <w:lvlJc w:val="left"/>
+      <w:pPr>
+        <w:ind w:left="6480" w:hanging="360"/>
+      </w:pPr>
+      <w:rPr>
+        <w:rFonts w:ascii="Wingdings" w:hAnsi="Wingdings" w:hint="default"/>
+      </w:rPr>
+    </w:lvl>
+  </w:abstractNum>
+  <w:abstractNum w:abstractNumId="1" w15:restartNumberingAfterBreak="0">
     <w:nsid w:val="60C41672"/>
     <w:multiLevelType w:val="hybridMultilevel"/>
     <w:tmpl w:val="6CA44A88"/>
@@ -2458,7 +3395,7 @@
       </w:pPr>
     </w:lvl>
   </w:abstractNum>
-  <w:abstractNum w:abstractNumId="1" w15:restartNumberingAfterBreak="0">
+  <w:abstractNum w:abstractNumId="2" w15:restartNumberingAfterBreak="0">
     <w:nsid w:val="7DF44954"/>
     <w:multiLevelType w:val="multilevel"/>
     <w:tmpl w:val="BB9CEA54"/>
@@ -2576,16 +3513,16 @@
     </w:lvl>
   </w:abstractNum>
   <w:num w:numId="1">
+    <w:abstractNumId w:val="2"/>
+  </w:num>
+  <w:num w:numId="2">
+    <w:abstractNumId w:val="2"/>
+  </w:num>
+  <w:num w:numId="3">
     <w:abstractNumId w:val="1"/>
   </w:num>
-  <w:num w:numId="2">
+  <w:num w:numId="4">
     <w:abstractNumId w:val="1"/>
-  </w:num>
-  <w:num w:numId="3">
-    <w:abstractNumId w:val="0"/>
-  </w:num>
-  <w:num w:numId="4">
-    <w:abstractNumId w:val="0"/>
     <w:lvlOverride w:ilvl="0">
       <w:lvl w:ilvl="0" w:tplc="D682E812">
         <w:numFmt w:val="lowerRoman"/>
@@ -2595,7 +3532,7 @@
     </w:lvlOverride>
   </w:num>
   <w:num w:numId="5">
-    <w:abstractNumId w:val="0"/>
+    <w:abstractNumId w:val="1"/>
     <w:lvlOverride w:ilvl="0">
       <w:lvl w:ilvl="0" w:tplc="D682E812">
         <w:numFmt w:val="lowerRoman"/>
@@ -2603,6 +3540,9 @@
         <w:lvlJc w:val="right"/>
       </w:lvl>
     </w:lvlOverride>
+  </w:num>
+  <w:num w:numId="6">
+    <w:abstractNumId w:val="0"/>
   </w:num>
 </w:numbering>
 </file>
@@ -3188,6 +4128,29 @@
       <w:color w:val="1F3763" w:themeColor="accent1" w:themeShade="7F"/>
     </w:rPr>
   </w:style>
+  <w:style w:type="paragraph" w:styleId="Bibliography">
+    <w:name w:val="Bibliography"/>
+    <w:basedOn w:val="Normal"/>
+    <w:next w:val="Normal"/>
+    <w:uiPriority w:val="37"/>
+    <w:unhideWhenUsed/>
+    <w:rsid w:val="00ED57DF"/>
+    <w:pPr>
+      <w:spacing w:line="480" w:lineRule="auto"/>
+      <w:ind w:left="720" w:hanging="720"/>
+    </w:pPr>
+  </w:style>
+  <w:style w:type="paragraph" w:styleId="ListParagraph">
+    <w:name w:val="List Paragraph"/>
+    <w:basedOn w:val="Normal"/>
+    <w:uiPriority w:val="34"/>
+    <w:qFormat/>
+    <w:rsid w:val="00704185"/>
+    <w:pPr>
+      <w:ind w:left="720"/>
+      <w:contextualSpacing/>
+    </w:pPr>
+  </w:style>
 </w:styles>
 </file>
 

</xml_diff>

<commit_message>
updated results through fig 4A
</commit_message>
<xml_diff>
--- a/Manuscripts/Manuscript.docx
+++ b/Manuscripts/Manuscript.docx
@@ -592,21 +592,7 @@
         <w:rPr>
           <w:rFonts w:ascii="Times New Roman" w:hAnsi="Times New Roman" w:cs="Times New Roman"/>
         </w:rPr>
-        <w:t xml:space="preserve">tion was assessed using </w:t>
-      </w:r>
-      <w:proofErr w:type="spellStart"/>
-      <w:r>
-        <w:rPr>
-          <w:rFonts w:ascii="Times New Roman" w:hAnsi="Times New Roman" w:cs="Times New Roman"/>
-        </w:rPr>
-        <w:t>EchoMRI</w:t>
-      </w:r>
-      <w:proofErr w:type="spellEnd"/>
-      <w:r>
-        <w:rPr>
-          <w:rFonts w:ascii="Times New Roman" w:hAnsi="Times New Roman" w:cs="Times New Roman"/>
-        </w:rPr>
-        <w:t xml:space="preserve"> before being weaned by sex and maternal feeding regimen and housed 4-5 per cage</w:t>
+        <w:t>tion was assessed using EchoMRI before being weaned by sex and maternal feeding regimen and housed 4-5 per cage</w:t>
       </w:r>
       <w:r>
         <w:rPr>
@@ -887,37 +873,35 @@
           <w:rFonts w:ascii="Times New Roman" w:eastAsia="Times New Roman" w:hAnsi="Times New Roman" w:cs="Times New Roman"/>
           <w:color w:val="000000"/>
         </w:rPr>
-        <w:t xml:space="preserve"> anesthetized by </w:t>
-      </w:r>
-      <w:proofErr w:type="spellStart"/>
+        <w:t xml:space="preserve"> anesthetized by isofluorane inhalation</w:t>
+      </w:r>
       <w:r>
         <w:rPr>
           <w:rFonts w:ascii="Times New Roman" w:eastAsia="Times New Roman" w:hAnsi="Times New Roman" w:cs="Times New Roman"/>
           <w:color w:val="000000"/>
         </w:rPr>
-        <w:t>isofluorane</w:t>
-      </w:r>
-      <w:proofErr w:type="spellEnd"/>
+        <w:t>. Fasting b</w:t>
+      </w:r>
       <w:r>
         <w:rPr>
           <w:rFonts w:ascii="Times New Roman" w:eastAsia="Times New Roman" w:hAnsi="Times New Roman" w:cs="Times New Roman"/>
           <w:color w:val="000000"/>
         </w:rPr>
-        <w:t xml:space="preserve"> inhalation</w:t>
+        <w:t xml:space="preserve">lood glucose </w:t>
       </w:r>
       <w:r>
         <w:rPr>
           <w:rFonts w:ascii="Times New Roman" w:eastAsia="Times New Roman" w:hAnsi="Times New Roman" w:cs="Times New Roman"/>
           <w:color w:val="000000"/>
         </w:rPr>
-        <w:t>. Fasting b</w:t>
+        <w:t>was</w:t>
       </w:r>
       <w:r>
         <w:rPr>
           <w:rFonts w:ascii="Times New Roman" w:eastAsia="Times New Roman" w:hAnsi="Times New Roman" w:cs="Times New Roman"/>
           <w:color w:val="000000"/>
         </w:rPr>
-        <w:t xml:space="preserve">lood glucose </w:t>
+        <w:t xml:space="preserve"> determined by glucometer and a fasted blood sample </w:t>
       </w:r>
       <w:r>
         <w:rPr>
@@ -931,96 +915,34 @@
           <w:rFonts w:ascii="Times New Roman" w:eastAsia="Times New Roman" w:hAnsi="Times New Roman" w:cs="Times New Roman"/>
           <w:color w:val="000000"/>
         </w:rPr>
-        <w:t xml:space="preserve"> determined by glucometer and a fasted blood sample </w:t>
+        <w:t xml:space="preserve"> collected by retro-orbital bleed and immediately put on ice to clot. Once clot formed, whole blood was spun down in a cold centrifuge (4 degrees C) for 20 minutes at 5000 RCF. Serum was pipetted off and placed in the -80 degrees C freezer until analysis. After blood collection, animals were euthanized by isofluorane overdose and cervical dislocation. Animal body weight was </w:t>
       </w:r>
       <w:r>
         <w:rPr>
           <w:rFonts w:ascii="Times New Roman" w:eastAsia="Times New Roman" w:hAnsi="Times New Roman" w:cs="Times New Roman"/>
           <w:color w:val="000000"/>
         </w:rPr>
-        <w:t>was</w:t>
+        <w:t>measured</w:t>
       </w:r>
       <w:r>
         <w:rPr>
           <w:rFonts w:ascii="Times New Roman" w:eastAsia="Times New Roman" w:hAnsi="Times New Roman" w:cs="Times New Roman"/>
           <w:color w:val="000000"/>
         </w:rPr>
-        <w:t xml:space="preserve"> collected by retro-orbital bleed and immediately put on ice to clot. Once clot formed, whole blood was spun down in a cold centrifuge (4 degrees C) for 20 minutes at 5000 RCF. Serum was pipetted off and placed in the -80 degrees C freezer until analysis. After blood collection, animals were euthanized by </w:t>
-      </w:r>
-      <w:proofErr w:type="spellStart"/>
+        <w:t xml:space="preserve"> immediately after euthanasia on an electronic scale to the nearest 0.1 gram. Liver, inguinal white adipose tissue (iWAT), gonadal white adipose tissue (gWAT), and quadriceps femoris muscle were dissected from the right side of each mouse and snap frozen in liquid nitrogen</w:t>
+      </w:r>
       <w:r>
         <w:rPr>
           <w:rFonts w:ascii="Times New Roman" w:eastAsia="Times New Roman" w:hAnsi="Times New Roman" w:cs="Times New Roman"/>
           <w:color w:val="000000"/>
         </w:rPr>
-        <w:t>isofluorane</w:t>
-      </w:r>
-      <w:proofErr w:type="spellEnd"/>
+        <w:t xml:space="preserve"> and stored at -80C until later use</w:t>
+      </w:r>
       <w:r>
         <w:rPr>
           <w:rFonts w:ascii="Times New Roman" w:eastAsia="Times New Roman" w:hAnsi="Times New Roman" w:cs="Times New Roman"/>
           <w:color w:val="000000"/>
         </w:rPr>
-        <w:t xml:space="preserve"> overdose and cervical dislocation. Animal body weight was </w:t>
-      </w:r>
-      <w:r>
-        <w:rPr>
-          <w:rFonts w:ascii="Times New Roman" w:eastAsia="Times New Roman" w:hAnsi="Times New Roman" w:cs="Times New Roman"/>
-          <w:color w:val="000000"/>
-        </w:rPr>
-        <w:t>measured</w:t>
-      </w:r>
-      <w:r>
-        <w:rPr>
-          <w:rFonts w:ascii="Times New Roman" w:eastAsia="Times New Roman" w:hAnsi="Times New Roman" w:cs="Times New Roman"/>
-          <w:color w:val="000000"/>
-        </w:rPr>
-        <w:t xml:space="preserve"> immediately after euthanasia on an electronic scale to the nearest 0.1 gram. Liver, inguinal white adipose tissue (</w:t>
-      </w:r>
-      <w:proofErr w:type="spellStart"/>
-      <w:r>
-        <w:rPr>
-          <w:rFonts w:ascii="Times New Roman" w:eastAsia="Times New Roman" w:hAnsi="Times New Roman" w:cs="Times New Roman"/>
-          <w:color w:val="000000"/>
-        </w:rPr>
-        <w:t>iWAT</w:t>
-      </w:r>
-      <w:proofErr w:type="spellEnd"/>
-      <w:r>
-        <w:rPr>
-          <w:rFonts w:ascii="Times New Roman" w:eastAsia="Times New Roman" w:hAnsi="Times New Roman" w:cs="Times New Roman"/>
-          <w:color w:val="000000"/>
-        </w:rPr>
-        <w:t>), gonadal white adipose tissue (</w:t>
-      </w:r>
-      <w:proofErr w:type="spellStart"/>
-      <w:r>
-        <w:rPr>
-          <w:rFonts w:ascii="Times New Roman" w:eastAsia="Times New Roman" w:hAnsi="Times New Roman" w:cs="Times New Roman"/>
-          <w:color w:val="000000"/>
-        </w:rPr>
-        <w:t>gWAT</w:t>
-      </w:r>
-      <w:proofErr w:type="spellEnd"/>
-      <w:r>
-        <w:rPr>
-          <w:rFonts w:ascii="Times New Roman" w:eastAsia="Times New Roman" w:hAnsi="Times New Roman" w:cs="Times New Roman"/>
-          <w:color w:val="000000"/>
-        </w:rPr>
-        <w:t>), and quadriceps femoris muscle were dissected from the right side of each mouse and snap frozen in liquid nitrogen</w:t>
-      </w:r>
-      <w:r>
-        <w:rPr>
-          <w:rFonts w:ascii="Times New Roman" w:eastAsia="Times New Roman" w:hAnsi="Times New Roman" w:cs="Times New Roman"/>
-          <w:color w:val="000000"/>
-        </w:rPr>
-        <w:t xml:space="preserve"> and stored at -80C until later use</w:t>
-      </w:r>
-      <w:r>
-        <w:rPr>
-          <w:rFonts w:ascii="Times New Roman" w:eastAsia="Times New Roman" w:hAnsi="Times New Roman" w:cs="Times New Roman"/>
-          <w:color w:val="000000"/>
-        </w:rPr>
         <w:t xml:space="preserve">. </w:t>
       </w:r>
     </w:p>
@@ -1130,42 +1052,36 @@
         </w:rPr>
         <w:t xml:space="preserve">, were </w:t>
       </w:r>
-      <w:proofErr w:type="spellStart"/>
-      <w:r>
-        <w:rPr>
-          <w:rFonts w:ascii="Times New Roman" w:hAnsi="Times New Roman" w:cs="Times New Roman"/>
-        </w:rPr>
-        <w:t>assedd</w:t>
-      </w:r>
-      <w:proofErr w:type="spellEnd"/>
+      <w:r>
+        <w:rPr>
+          <w:rFonts w:ascii="Times New Roman" w:hAnsi="Times New Roman" w:cs="Times New Roman"/>
+        </w:rPr>
+        <w:t>assessed</w:t>
+      </w:r>
       <w:r>
         <w:rPr>
           <w:rFonts w:ascii="Times New Roman" w:hAnsi="Times New Roman" w:cs="Times New Roman"/>
         </w:rPr>
         <w:t xml:space="preserve"> using a two-way </w:t>
       </w:r>
-      <w:proofErr w:type="spellStart"/>
-      <w:r>
-        <w:rPr>
-          <w:rFonts w:ascii="Times New Roman" w:hAnsi="Times New Roman" w:cs="Times New Roman"/>
-        </w:rPr>
-        <w:t>anova</w:t>
-      </w:r>
-      <w:proofErr w:type="spellEnd"/>
+      <w:r>
+        <w:rPr>
+          <w:rFonts w:ascii="Times New Roman" w:hAnsi="Times New Roman" w:cs="Times New Roman"/>
+        </w:rPr>
+        <w:t>ANOVA</w:t>
+      </w:r>
       <w:r>
         <w:rPr>
           <w:rFonts w:ascii="Times New Roman" w:hAnsi="Times New Roman" w:cs="Times New Roman"/>
         </w:rPr>
         <w:t xml:space="preserve"> with for sex and maternal dietary treatment, with interaction. Those with </w:t>
       </w:r>
-      <w:proofErr w:type="spellStart"/>
-      <w:r>
-        <w:rPr>
-          <w:rFonts w:ascii="Times New Roman" w:hAnsi="Times New Roman" w:cs="Times New Roman"/>
-        </w:rPr>
-        <w:t>intraction</w:t>
-      </w:r>
-      <w:proofErr w:type="spellEnd"/>
+      <w:r>
+        <w:rPr>
+          <w:rFonts w:ascii="Times New Roman" w:hAnsi="Times New Roman" w:cs="Times New Roman"/>
+        </w:rPr>
+        <w:t>interaction</w:t>
+      </w:r>
       <w:r>
         <w:rPr>
           <w:rFonts w:ascii="Times New Roman" w:hAnsi="Times New Roman" w:cs="Times New Roman"/>
@@ -1188,21 +1104,7 @@
         <w:rPr>
           <w:rFonts w:ascii="Times New Roman" w:hAnsi="Times New Roman" w:cs="Times New Roman"/>
         </w:rPr>
-        <w:t xml:space="preserve">for linearity by Shapiro-wilk test and equivalence of variance by </w:t>
-      </w:r>
-      <w:proofErr w:type="spellStart"/>
-      <w:r>
-        <w:rPr>
-          <w:rFonts w:ascii="Times New Roman" w:hAnsi="Times New Roman" w:cs="Times New Roman"/>
-        </w:rPr>
-        <w:t>Levene’s</w:t>
-      </w:r>
-      <w:proofErr w:type="spellEnd"/>
-      <w:r>
-        <w:rPr>
-          <w:rFonts w:ascii="Times New Roman" w:hAnsi="Times New Roman" w:cs="Times New Roman"/>
-        </w:rPr>
-        <w:t xml:space="preserve"> test. Measures that were normal and of equal variance utilized student’s t-tests. Measures that were not normal used non-parametric Mann-Whitney tests. All measures whose p-values &lt;0.05 were considered statistically significant. </w:t>
+        <w:t xml:space="preserve">for linearity by Shapiro-wilk test and equivalence of variance by Levene’s test. Measures that were normal and of equal variance utilized student’s t-tests. Measures that were not normal used non-parametric Mann-Whitney tests. All measures whose p-values &lt;0.05 were considered statistically significant. </w:t>
       </w:r>
     </w:p>
     <w:p>
@@ -1324,7 +1226,19 @@
         <w:rPr>
           <w:rFonts w:ascii="Times New Roman" w:hAnsi="Times New Roman" w:cs="Times New Roman"/>
         </w:rPr>
-        <w:t>), and fat mass (p=0.48)</w:t>
+        <w:t xml:space="preserve">), </w:t>
+      </w:r>
+      <w:r>
+        <w:rPr>
+          <w:rFonts w:ascii="Times New Roman" w:hAnsi="Times New Roman" w:cs="Times New Roman"/>
+        </w:rPr>
+        <w:t>or</w:t>
+      </w:r>
+      <w:r>
+        <w:rPr>
+          <w:rFonts w:ascii="Times New Roman" w:hAnsi="Times New Roman" w:cs="Times New Roman"/>
+        </w:rPr>
+        <w:t xml:space="preserve"> fat mass (p=0.48)</w:t>
       </w:r>
       <w:r>
         <w:rPr>
@@ -1440,6 +1354,12 @@
         <w:rPr>
           <w:rFonts w:ascii="Times New Roman" w:hAnsi="Times New Roman" w:cs="Times New Roman"/>
         </w:rPr>
+        <w:t xml:space="preserve"> </w:t>
+      </w:r>
+      <w:r>
+        <w:rPr>
+          <w:rFonts w:ascii="Times New Roman" w:hAnsi="Times New Roman" w:cs="Times New Roman"/>
+        </w:rPr>
         <w:t>(</w:t>
       </w:r>
       <w:r>
@@ -1458,7 +1378,37 @@
         <w:rPr>
           <w:rFonts w:ascii="Times New Roman" w:hAnsi="Times New Roman" w:cs="Times New Roman"/>
         </w:rPr>
-        <w:t>, where by the end of the feeding period, female eTRF pups consumed 17.8% more NCD than AL females, and males eTRF animals consumed 9.43% more NCD</w:t>
+        <w:t xml:space="preserve">, where by </w:t>
+      </w:r>
+      <w:r>
+        <w:rPr>
+          <w:rFonts w:ascii="Times New Roman" w:hAnsi="Times New Roman" w:cs="Times New Roman"/>
+        </w:rPr>
+        <w:t>PND 70</w:t>
+      </w:r>
+      <w:r>
+        <w:rPr>
+          <w:rFonts w:ascii="Times New Roman" w:hAnsi="Times New Roman" w:cs="Times New Roman"/>
+        </w:rPr>
+        <w:t xml:space="preserve">, female eTRF pups consumed 17.8% more </w:t>
+      </w:r>
+      <w:r>
+        <w:rPr>
+          <w:rFonts w:ascii="Times New Roman" w:hAnsi="Times New Roman" w:cs="Times New Roman"/>
+        </w:rPr>
+        <w:t>kilocalories t</w:t>
+      </w:r>
+      <w:r>
+        <w:rPr>
+          <w:rFonts w:ascii="Times New Roman" w:hAnsi="Times New Roman" w:cs="Times New Roman"/>
+        </w:rPr>
+        <w:t xml:space="preserve">han AL females, and males eTRF animals consumed 9.43% more </w:t>
+      </w:r>
+      <w:r>
+        <w:rPr>
+          <w:rFonts w:ascii="Times New Roman" w:hAnsi="Times New Roman" w:cs="Times New Roman"/>
+        </w:rPr>
+        <w:t>kilocalories than AL males</w:t>
       </w:r>
       <w:r>
         <w:rPr>
@@ -1510,7 +1460,6 @@
           <w:iCs/>
         </w:rPr>
       </w:pPr>
-      <w:commentRangeStart w:id="2"/>
       <w:r>
         <w:rPr>
           <w:rFonts w:ascii="Times New Roman" w:hAnsi="Times New Roman" w:cs="Times New Roman"/>
@@ -1521,75 +1470,185 @@
       </w:r>
       <w:r>
         <w:rPr>
+          <w:rStyle w:val="CommentReference"/>
+        </w:rPr>
+        <w:t xml:space="preserve"> </w:t>
+      </w:r>
+      <w:r>
+        <w:rPr>
+          <w:rStyle w:val="CommentReference"/>
           <w:rFonts w:ascii="Times New Roman" w:hAnsi="Times New Roman" w:cs="Times New Roman"/>
           <w:i/>
           <w:iCs/>
+          <w:sz w:val="24"/>
+          <w:szCs w:val="24"/>
+        </w:rPr>
+        <w:t>improves insulin tolerance in young adult males</w:t>
+      </w:r>
+    </w:p>
+    <w:p>
+      <w:pPr>
+        <w:spacing w:line="480" w:lineRule="auto"/>
+        <w:rPr>
+          <w:rFonts w:ascii="Times New Roman" w:hAnsi="Times New Roman" w:cs="Times New Roman"/>
+        </w:rPr>
+      </w:pPr>
+      <w:r>
+        <w:rPr>
+          <w:rFonts w:ascii="Times New Roman" w:hAnsi="Times New Roman" w:cs="Times New Roman"/>
+        </w:rPr>
+        <w:t xml:space="preserve">To assess glycemic health effects from gestational eTRF, we conducted insulin tolerance (ITT) and glucose tolerance (GTT) tests between PND 60 and 70. </w:t>
+      </w:r>
+      <w:r>
+        <w:rPr>
+          <w:rFonts w:ascii="Times New Roman" w:hAnsi="Times New Roman" w:cs="Times New Roman"/>
+        </w:rPr>
+        <w:t>Fasting blood glucose</w:t>
+      </w:r>
+      <w:r>
+        <w:rPr>
+          <w:rFonts w:ascii="Times New Roman" w:hAnsi="Times New Roman" w:cs="Times New Roman"/>
+        </w:rPr>
+        <w:t xml:space="preserve">, assessed </w:t>
+      </w:r>
+      <w:r>
+        <w:rPr>
+          <w:rFonts w:ascii="Times New Roman" w:hAnsi="Times New Roman" w:cs="Times New Roman"/>
+        </w:rPr>
+        <w:lastRenderedPageBreak/>
+        <w:t>before ITT and GTT</w:t>
+      </w:r>
+      <w:r>
+        <w:rPr>
+          <w:rFonts w:ascii="Times New Roman" w:hAnsi="Times New Roman" w:cs="Times New Roman"/>
+        </w:rPr>
+        <w:t xml:space="preserve"> was 10.4% higher in males than in females (p=0.0045) but did not differ by maternal dietary treatment (p=0.1873). </w:t>
+      </w:r>
+      <w:r>
+        <w:rPr>
+          <w:rFonts w:ascii="Times New Roman" w:hAnsi="Times New Roman" w:cs="Times New Roman"/>
+        </w:rPr>
+        <w:t xml:space="preserve">Insulin tolerance testing </w:t>
+      </w:r>
+      <w:r>
+        <w:rPr>
+          <w:rFonts w:ascii="Times New Roman" w:hAnsi="Times New Roman" w:cs="Times New Roman"/>
+        </w:rPr>
+        <w:t>showed a</w:t>
+      </w:r>
+      <w:r>
+        <w:rPr>
+          <w:rFonts w:ascii="Times New Roman" w:hAnsi="Times New Roman" w:cs="Times New Roman"/>
+        </w:rPr>
+        <w:t xml:space="preserve"> significant effect of time, and sex where males glucose was ~15 mg/dL higher than females at each time point</w:t>
+      </w:r>
+      <w:r>
+        <w:rPr>
+          <w:rFonts w:ascii="Times New Roman" w:hAnsi="Times New Roman" w:cs="Times New Roman"/>
+        </w:rPr>
+        <w:t xml:space="preserve"> after insulin administration</w:t>
+      </w:r>
+      <w:r>
+        <w:rPr>
+          <w:rFonts w:ascii="Times New Roman" w:hAnsi="Times New Roman" w:cs="Times New Roman"/>
+        </w:rPr>
+        <w:t>, but no effect of maternal dietary treatment was</w:t>
+      </w:r>
+      <w:r>
+        <w:rPr>
+          <w:rFonts w:ascii="Times New Roman" w:hAnsi="Times New Roman" w:cs="Times New Roman"/>
+        </w:rPr>
+        <w:t xml:space="preserve"> evident </w:t>
+      </w:r>
+      <w:r>
+        <w:rPr>
+          <w:rFonts w:ascii="Times New Roman" w:hAnsi="Times New Roman" w:cs="Times New Roman"/>
+        </w:rPr>
+        <w:t xml:space="preserve">(p=0.72, </w:t>
+      </w:r>
+      <w:r>
+        <w:rPr>
+          <w:rFonts w:ascii="Times New Roman" w:hAnsi="Times New Roman" w:cs="Times New Roman"/>
+          <w:b/>
+          <w:bCs/>
+        </w:rPr>
+        <w:t>Figure 2</w:t>
+      </w:r>
+      <w:r>
+        <w:rPr>
+          <w:rFonts w:ascii="Times New Roman" w:hAnsi="Times New Roman" w:cs="Times New Roman"/>
+          <w:b/>
+          <w:bCs/>
+        </w:rPr>
+        <w:t>F</w:t>
+      </w:r>
+      <w:r>
+        <w:rPr>
+          <w:rFonts w:ascii="Times New Roman" w:hAnsi="Times New Roman" w:cs="Times New Roman"/>
+        </w:rPr>
+        <w:t xml:space="preserve">). </w:t>
+      </w:r>
+      <w:r>
+        <w:rPr>
+          <w:rFonts w:ascii="Times New Roman" w:hAnsi="Times New Roman" w:cs="Times New Roman"/>
+        </w:rPr>
+        <w:t xml:space="preserve">Area under the curve </w:t>
+      </w:r>
+      <w:r>
+        <w:rPr>
+          <w:rFonts w:ascii="Times New Roman" w:hAnsi="Times New Roman" w:cs="Times New Roman"/>
+        </w:rPr>
+        <w:t>(</w:t>
+      </w:r>
+      <w:r>
+        <w:rPr>
+          <w:rFonts w:ascii="Times New Roman" w:hAnsi="Times New Roman" w:cs="Times New Roman"/>
+          <w:b/>
+          <w:bCs/>
+        </w:rPr>
+        <w:t>Figure 2G</w:t>
+      </w:r>
+      <w:r>
+        <w:rPr>
+          <w:rFonts w:ascii="Times New Roman" w:hAnsi="Times New Roman" w:cs="Times New Roman"/>
+        </w:rPr>
+        <w:t xml:space="preserve">) </w:t>
+      </w:r>
+      <w:r>
+        <w:rPr>
+          <w:rFonts w:ascii="Times New Roman" w:hAnsi="Times New Roman" w:cs="Times New Roman"/>
+        </w:rPr>
+        <w:t xml:space="preserve">during the ITT </w:t>
+      </w:r>
+      <w:r>
+        <w:rPr>
+          <w:rFonts w:ascii="Times New Roman" w:hAnsi="Times New Roman" w:cs="Times New Roman"/>
+        </w:rPr>
+        <w:t xml:space="preserve">was 8.5% lower in eTRF in females than in AL females, and 2.2% lower in eTRF males than AL males (p=0.0054). </w:t>
+      </w:r>
+      <w:r>
+        <w:rPr>
+          <w:rFonts w:ascii="Times New Roman" w:hAnsi="Times New Roman" w:cs="Times New Roman"/>
+        </w:rPr>
+        <w:t xml:space="preserve">This suggest that </w:t>
+      </w:r>
+      <w:r>
+        <w:rPr>
+          <w:rFonts w:ascii="Times New Roman" w:hAnsi="Times New Roman" w:cs="Times New Roman"/>
+        </w:rPr>
+        <w:t>gestational eTRF impacts insulin sensitivity in adult mice.</w:t>
+      </w:r>
+      <w:r>
+        <w:rPr>
+          <w:rFonts w:ascii="Times New Roman" w:hAnsi="Times New Roman" w:cs="Times New Roman"/>
         </w:rPr>
         <w:t xml:space="preserve"> </w:t>
       </w:r>
-      <w:commentRangeEnd w:id="2"/>
-      <w:r>
-        <w:rPr>
-          <w:rStyle w:val="CommentReference"/>
-        </w:rPr>
-        <w:commentReference w:id="2"/>
-      </w:r>
-    </w:p>
-    <w:p>
-      <w:pPr>
-        <w:spacing w:line="480" w:lineRule="auto"/>
-        <w:rPr>
-          <w:rFonts w:ascii="Times New Roman" w:hAnsi="Times New Roman" w:cs="Times New Roman"/>
-        </w:rPr>
-      </w:pPr>
-      <w:r>
-        <w:rPr>
-          <w:rFonts w:ascii="Times New Roman" w:hAnsi="Times New Roman" w:cs="Times New Roman"/>
-        </w:rPr>
-        <w:t xml:space="preserve">Insulin tolerance testing </w:t>
-      </w:r>
-      <w:r>
-        <w:rPr>
-          <w:rFonts w:ascii="Times New Roman" w:hAnsi="Times New Roman" w:cs="Times New Roman"/>
-        </w:rPr>
-        <w:t>at PND 70 showed a</w:t>
-      </w:r>
-      <w:r>
-        <w:rPr>
-          <w:rFonts w:ascii="Times New Roman" w:hAnsi="Times New Roman" w:cs="Times New Roman"/>
-        </w:rPr>
-        <w:t xml:space="preserve"> significant effect of time, and sex where males glucose was ~15 mg/dL higher than females at each time point</w:t>
-      </w:r>
-      <w:r>
-        <w:rPr>
-          <w:rFonts w:ascii="Times New Roman" w:hAnsi="Times New Roman" w:cs="Times New Roman"/>
-        </w:rPr>
-        <w:t xml:space="preserve"> after insulin administration</w:t>
-      </w:r>
-      <w:r>
-        <w:rPr>
-          <w:rFonts w:ascii="Times New Roman" w:hAnsi="Times New Roman" w:cs="Times New Roman"/>
-        </w:rPr>
-        <w:t xml:space="preserve">, but </w:t>
-      </w:r>
-      <w:r>
-        <w:rPr>
-          <w:rFonts w:ascii="Times New Roman" w:hAnsi="Times New Roman" w:cs="Times New Roman"/>
-        </w:rPr>
-        <w:lastRenderedPageBreak/>
-        <w:t>no effect of maternal dietary treatment was</w:t>
-      </w:r>
-      <w:r>
-        <w:rPr>
-          <w:rFonts w:ascii="Times New Roman" w:hAnsi="Times New Roman" w:cs="Times New Roman"/>
-        </w:rPr>
-        <w:t xml:space="preserve"> evident </w:t>
-      </w:r>
-      <w:r>
-        <w:rPr>
-          <w:rFonts w:ascii="Times New Roman" w:hAnsi="Times New Roman" w:cs="Times New Roman"/>
-        </w:rPr>
-        <w:t xml:space="preserve">(p=0.72, </w:t>
+      <w:r>
+        <w:rPr>
+          <w:rFonts w:ascii="Times New Roman" w:hAnsi="Times New Roman" w:cs="Times New Roman"/>
+        </w:rPr>
+        <w:t>Glucose tolerance was similar in young adulthood between groups in both males and females (</w:t>
       </w:r>
       <w:r>
         <w:rPr>
@@ -1605,15 +1664,7 @@
           <w:b/>
           <w:bCs/>
         </w:rPr>
-        <w:t>E-</w:t>
-      </w:r>
-      <w:r>
-        <w:rPr>
-          <w:rFonts w:ascii="Times New Roman" w:hAnsi="Times New Roman" w:cs="Times New Roman"/>
-          <w:b/>
-          <w:bCs/>
-        </w:rPr>
-        <w:t>G</w:t>
+        <w:t>H</w:t>
       </w:r>
       <w:r>
         <w:rPr>
@@ -1625,57 +1676,123 @@
         <w:rPr>
           <w:rFonts w:ascii="Times New Roman" w:hAnsi="Times New Roman" w:cs="Times New Roman"/>
         </w:rPr>
-        <w:t xml:space="preserve">Area under the curve </w:t>
-      </w:r>
-      <w:r>
-        <w:rPr>
-          <w:rFonts w:ascii="Times New Roman" w:hAnsi="Times New Roman" w:cs="Times New Roman"/>
-        </w:rPr>
-        <w:t xml:space="preserve">during the ITT </w:t>
-      </w:r>
-      <w:r>
-        <w:rPr>
-          <w:rFonts w:ascii="Times New Roman" w:hAnsi="Times New Roman" w:cs="Times New Roman"/>
-        </w:rPr>
-        <w:t xml:space="preserve">was </w:t>
-      </w:r>
-      <w:r>
-        <w:rPr>
-          <w:rFonts w:ascii="Times New Roman" w:hAnsi="Times New Roman" w:cs="Times New Roman"/>
-        </w:rPr>
-        <w:t xml:space="preserve">8.5% </w:t>
-      </w:r>
-      <w:r>
-        <w:rPr>
-          <w:rFonts w:ascii="Times New Roman" w:hAnsi="Times New Roman" w:cs="Times New Roman"/>
-        </w:rPr>
-        <w:t xml:space="preserve">lower in eTRF in females than in AL females, and 2.2% lower in eTRF males than AL males (p=0.0054). </w:t>
-      </w:r>
-      <w:r>
-        <w:rPr>
-          <w:rFonts w:ascii="Times New Roman" w:hAnsi="Times New Roman" w:cs="Times New Roman"/>
-        </w:rPr>
-        <w:t>Fasting blood glucose was 10.4% higher in males than in females(</w:t>
-      </w:r>
-      <w:r>
-        <w:rPr>
-          <w:rFonts w:ascii="Times New Roman" w:hAnsi="Times New Roman" w:cs="Times New Roman"/>
-        </w:rPr>
-        <w:t>p=0.0045</w:t>
-      </w:r>
-      <w:proofErr w:type="gramStart"/>
-      <w:r>
-        <w:rPr>
-          <w:rFonts w:ascii="Times New Roman" w:hAnsi="Times New Roman" w:cs="Times New Roman"/>
-        </w:rPr>
-        <w:t>), but</w:t>
-      </w:r>
-      <w:proofErr w:type="gramEnd"/>
-      <w:r>
-        <w:rPr>
-          <w:rFonts w:ascii="Times New Roman" w:hAnsi="Times New Roman" w:cs="Times New Roman"/>
-        </w:rPr>
-        <w:t xml:space="preserve"> did not differ by maternal dietary treatment (p=0.1873).</w:t>
+        <w:t>In mixed linear effect modeling, ther</w:t>
+      </w:r>
+      <w:r>
+        <w:rPr>
+          <w:rFonts w:ascii="Times New Roman" w:hAnsi="Times New Roman" w:cs="Times New Roman"/>
+        </w:rPr>
+        <w:t xml:space="preserve">e </w:t>
+      </w:r>
+      <w:r>
+        <w:rPr>
+          <w:rFonts w:ascii="Times New Roman" w:hAnsi="Times New Roman" w:cs="Times New Roman"/>
+        </w:rPr>
+        <w:t xml:space="preserve">was no significant effect of diet (p=0.58), </w:t>
+      </w:r>
+      <w:r>
+        <w:rPr>
+          <w:rFonts w:ascii="Times New Roman" w:hAnsi="Times New Roman" w:cs="Times New Roman"/>
+        </w:rPr>
+        <w:t>or sex (p=0.28)</w:t>
+      </w:r>
+      <w:r>
+        <w:rPr>
+          <w:rFonts w:ascii="Times New Roman" w:hAnsi="Times New Roman" w:cs="Times New Roman"/>
+        </w:rPr>
+        <w:t xml:space="preserve"> on glucose tolerance</w:t>
+      </w:r>
+      <w:r>
+        <w:rPr>
+          <w:rFonts w:ascii="Times New Roman" w:hAnsi="Times New Roman" w:cs="Times New Roman"/>
+        </w:rPr>
+        <w:t xml:space="preserve">. </w:t>
+      </w:r>
+      <w:r>
+        <w:rPr>
+          <w:rFonts w:ascii="Times New Roman" w:hAnsi="Times New Roman" w:cs="Times New Roman"/>
+        </w:rPr>
+        <w:t>However,</w:t>
+      </w:r>
+      <w:r>
+        <w:rPr>
+          <w:rFonts w:ascii="Times New Roman" w:hAnsi="Times New Roman" w:cs="Times New Roman"/>
+        </w:rPr>
+        <w:t xml:space="preserve"> AUC for the GTT </w:t>
+      </w:r>
+      <w:r>
+        <w:rPr>
+          <w:rFonts w:ascii="Times New Roman" w:hAnsi="Times New Roman" w:cs="Times New Roman"/>
+        </w:rPr>
+        <w:t>(</w:t>
+      </w:r>
+      <w:r>
+        <w:rPr>
+          <w:rFonts w:ascii="Times New Roman" w:hAnsi="Times New Roman" w:cs="Times New Roman"/>
+          <w:b/>
+          <w:bCs/>
+        </w:rPr>
+        <w:t>Figure 2I</w:t>
+      </w:r>
+      <w:r>
+        <w:rPr>
+          <w:rFonts w:ascii="Times New Roman" w:hAnsi="Times New Roman" w:cs="Times New Roman"/>
+        </w:rPr>
+        <w:t xml:space="preserve">) </w:t>
+      </w:r>
+      <w:r>
+        <w:rPr>
+          <w:rFonts w:ascii="Times New Roman" w:hAnsi="Times New Roman" w:cs="Times New Roman"/>
+        </w:rPr>
+        <w:t>had a significant interaction for sex and maternal dietary treatment (p=0.0093)</w:t>
+      </w:r>
+      <w:r>
+        <w:rPr>
+          <w:rFonts w:ascii="Times New Roman" w:hAnsi="Times New Roman" w:cs="Times New Roman"/>
+        </w:rPr>
+        <w:t xml:space="preserve"> where eTRF males had lower AUC than their AL counterparts</w:t>
+      </w:r>
+      <w:r>
+        <w:rPr>
+          <w:rFonts w:ascii="Times New Roman" w:hAnsi="Times New Roman" w:cs="Times New Roman"/>
+        </w:rPr>
+        <w:t>.</w:t>
+      </w:r>
+      <w:r>
+        <w:rPr>
+          <w:rFonts w:ascii="Times New Roman" w:hAnsi="Times New Roman" w:cs="Times New Roman"/>
+        </w:rPr>
+        <w:t xml:space="preserve"> This suggests there were early </w:t>
+      </w:r>
+      <w:r>
+        <w:rPr>
+          <w:rFonts w:ascii="Times New Roman" w:hAnsi="Times New Roman" w:cs="Times New Roman"/>
+        </w:rPr>
+        <w:t>effects</w:t>
+      </w:r>
+      <w:r>
+        <w:rPr>
+          <w:rFonts w:ascii="Times New Roman" w:hAnsi="Times New Roman" w:cs="Times New Roman"/>
+        </w:rPr>
+        <w:t xml:space="preserve"> of </w:t>
+      </w:r>
+      <w:r>
+        <w:rPr>
+          <w:rFonts w:ascii="Times New Roman" w:hAnsi="Times New Roman" w:cs="Times New Roman"/>
+        </w:rPr>
+        <w:t xml:space="preserve">gestational eTRF present in male offspring that were not explained by body composition, which was comparable between groups, or food intake, which was higher in eTRF animals. </w:t>
+      </w:r>
+      <w:r>
+        <w:rPr>
+          <w:rFonts w:ascii="Times New Roman" w:hAnsi="Times New Roman" w:cs="Times New Roman"/>
+        </w:rPr>
+        <w:t>Given that adult offspring ha</w:t>
+      </w:r>
+      <w:r>
+        <w:rPr>
+          <w:rFonts w:ascii="Times New Roman" w:hAnsi="Times New Roman" w:cs="Times New Roman"/>
+        </w:rPr>
+        <w:t>d</w:t>
       </w:r>
       <w:r>
         <w:rPr>
@@ -1686,119 +1803,14 @@
       <w:r>
         <w:rPr>
           <w:rFonts w:ascii="Times New Roman" w:hAnsi="Times New Roman" w:cs="Times New Roman"/>
-          <w:highlight w:val="yellow"/>
-        </w:rPr>
-        <w:t>This suggest that ZZZ</w:t>
-      </w:r>
-    </w:p>
-    <w:p>
-      <w:pPr>
-        <w:spacing w:line="480" w:lineRule="auto"/>
-        <w:rPr>
-          <w:rFonts w:ascii="Times New Roman" w:hAnsi="Times New Roman" w:cs="Times New Roman"/>
-        </w:rPr>
-      </w:pPr>
-      <w:r>
-        <w:rPr>
-          <w:rFonts w:ascii="Times New Roman" w:hAnsi="Times New Roman" w:cs="Times New Roman"/>
-        </w:rPr>
-        <w:t>Glucose tolerance was similar in young adulthood between groups in both males and females (</w:t>
-      </w:r>
-      <w:r>
-        <w:rPr>
-          <w:rFonts w:ascii="Times New Roman" w:hAnsi="Times New Roman" w:cs="Times New Roman"/>
-          <w:b/>
-          <w:bCs/>
-        </w:rPr>
-        <w:t>Figure 2</w:t>
-      </w:r>
-      <w:r>
-        <w:rPr>
-          <w:rFonts w:ascii="Times New Roman" w:hAnsi="Times New Roman" w:cs="Times New Roman"/>
-          <w:b/>
-          <w:bCs/>
-        </w:rPr>
-        <w:t>H-I</w:t>
-      </w:r>
-      <w:r>
-        <w:rPr>
-          <w:rFonts w:ascii="Times New Roman" w:hAnsi="Times New Roman" w:cs="Times New Roman"/>
-        </w:rPr>
-        <w:t xml:space="preserve">). </w:t>
-      </w:r>
-      <w:r>
-        <w:rPr>
-          <w:rFonts w:ascii="Times New Roman" w:hAnsi="Times New Roman" w:cs="Times New Roman"/>
-        </w:rPr>
-        <w:t>In mixed linear effect modeling, ther</w:t>
-      </w:r>
-      <w:r>
-        <w:rPr>
-          <w:rFonts w:ascii="Times New Roman" w:hAnsi="Times New Roman" w:cs="Times New Roman"/>
-        </w:rPr>
-        <w:t xml:space="preserve">e </w:t>
-      </w:r>
-      <w:r>
-        <w:rPr>
-          <w:rFonts w:ascii="Times New Roman" w:hAnsi="Times New Roman" w:cs="Times New Roman"/>
-        </w:rPr>
-        <w:t xml:space="preserve">was no significant effect of diet </w:t>
-      </w:r>
-      <w:r>
-        <w:rPr>
-          <w:rFonts w:ascii="Times New Roman" w:hAnsi="Times New Roman" w:cs="Times New Roman"/>
-        </w:rPr>
-        <w:t>(p=0.58)</w:t>
-      </w:r>
-      <w:r>
-        <w:rPr>
-          <w:rFonts w:ascii="Times New Roman" w:hAnsi="Times New Roman" w:cs="Times New Roman"/>
-        </w:rPr>
-        <w:t xml:space="preserve">, </w:t>
-      </w:r>
-      <w:r>
-        <w:rPr>
-          <w:rFonts w:ascii="Times New Roman" w:hAnsi="Times New Roman" w:cs="Times New Roman"/>
-        </w:rPr>
-        <w:t>or sex (p=0.28)</w:t>
-      </w:r>
-      <w:r>
-        <w:rPr>
-          <w:rFonts w:ascii="Times New Roman" w:hAnsi="Times New Roman" w:cs="Times New Roman"/>
-        </w:rPr>
-        <w:t xml:space="preserve"> </w:t>
-      </w:r>
-      <w:r>
-        <w:rPr>
-          <w:rFonts w:ascii="Times New Roman" w:hAnsi="Times New Roman" w:cs="Times New Roman"/>
-        </w:rPr>
-        <w:t>on glucose tolerance</w:t>
-      </w:r>
-      <w:r>
-        <w:rPr>
-          <w:rFonts w:ascii="Times New Roman" w:hAnsi="Times New Roman" w:cs="Times New Roman"/>
-        </w:rPr>
-        <w:t xml:space="preserve">. </w:t>
-      </w:r>
-      <w:r>
-        <w:rPr>
-          <w:rFonts w:ascii="Times New Roman" w:hAnsi="Times New Roman" w:cs="Times New Roman"/>
-        </w:rPr>
-        <w:t>The AUC for the GTT had a significant interaction for sex and maternal dietary treatment (p=0.0093).</w:t>
-      </w:r>
-    </w:p>
-    <w:p>
-      <w:pPr>
-        <w:spacing w:line="480" w:lineRule="auto"/>
-        <w:rPr>
-          <w:rFonts w:ascii="Times New Roman" w:hAnsi="Times New Roman" w:cs="Times New Roman"/>
-        </w:rPr>
-      </w:pPr>
-      <w:r>
-        <w:rPr>
-          <w:rFonts w:ascii="Times New Roman" w:hAnsi="Times New Roman" w:cs="Times New Roman"/>
-        </w:rPr>
-        <w:t xml:space="preserve">Given that adult offspring have few things that differ by maternal genotype, we administered an </w:t>
+        </w:rPr>
+        <w:t>minimal effects as a result of gestational eTRF exposure</w:t>
+      </w:r>
+      <w:r>
+        <w:rPr>
+          <w:rFonts w:ascii="Times New Roman" w:hAnsi="Times New Roman" w:cs="Times New Roman"/>
+        </w:rPr>
+        <w:t xml:space="preserve">, we administered an </w:t>
       </w:r>
       <w:r>
         <w:rPr>
@@ -2028,11 +2040,26 @@
         </w:rPr>
         <w:t xml:space="preserve"> to overnutrition challenge. </w:t>
       </w:r>
-      <w:r>
-        <w:rPr>
-          <w:rFonts w:ascii="Times New Roman" w:hAnsi="Times New Roman" w:cs="Times New Roman"/>
-        </w:rPr>
-        <w:t xml:space="preserve">There was an initial increase in food consumption with the switch to HFD, but this normalized over the course of 12 weeks and was not different between experimental groups. </w:t>
+      <w:commentRangeStart w:id="2"/>
+      <w:r>
+        <w:rPr>
+          <w:rFonts w:ascii="Times New Roman" w:hAnsi="Times New Roman" w:cs="Times New Roman"/>
+        </w:rPr>
+        <w:t xml:space="preserve">There was an initial increase in food consumption with the switch to HFD, but this normalized over the course of 12 weeks and was not different </w:t>
+      </w:r>
+      <w:r>
+        <w:rPr>
+          <w:rFonts w:ascii="Times New Roman" w:hAnsi="Times New Roman" w:cs="Times New Roman"/>
+        </w:rPr>
+        <w:lastRenderedPageBreak/>
+        <w:t xml:space="preserve">between experimental groups. </w:t>
+      </w:r>
+      <w:commentRangeEnd w:id="2"/>
+      <w:r>
+        <w:rPr>
+          <w:rStyle w:val="CommentReference"/>
+        </w:rPr>
+        <w:commentReference w:id="2"/>
       </w:r>
       <w:r>
         <w:rPr>
@@ -2078,7 +2105,13 @@
         <w:rPr>
           <w:rFonts w:ascii="Times New Roman" w:hAnsi="Times New Roman" w:cs="Times New Roman"/>
         </w:rPr>
-        <w:t>The first indications of differences in adult health outcomes between gestational eTRF and AL animals were in assessments of their glucose homeostasis</w:t>
+        <w:t>A</w:t>
+      </w:r>
+      <w:r>
+        <w:rPr>
+          <w:rFonts w:ascii="Times New Roman" w:hAnsi="Times New Roman" w:cs="Times New Roman"/>
+        </w:rPr>
+        <w:t>ssessments of glucose homeostasis</w:t>
       </w:r>
       <w:r>
         <w:rPr>
@@ -2090,6 +2123,12 @@
         <w:rPr>
           <w:rFonts w:ascii="Times New Roman" w:hAnsi="Times New Roman" w:cs="Times New Roman"/>
         </w:rPr>
+        <w:t xml:space="preserve"> uncovered a phenotype only present in male offspring</w:t>
+      </w:r>
+      <w:r>
+        <w:rPr>
+          <w:rFonts w:ascii="Times New Roman" w:hAnsi="Times New Roman" w:cs="Times New Roman"/>
+        </w:rPr>
         <w:t xml:space="preserve">. </w:t>
       </w:r>
       <w:r>
@@ -2108,146 +2147,696 @@
         <w:rPr>
           <w:rFonts w:ascii="Times New Roman" w:hAnsi="Times New Roman" w:cs="Times New Roman"/>
         </w:rPr>
-        <w:t xml:space="preserve"> ITT, </w:t>
+        <w:t xml:space="preserve"> ITT, there was a significant sex:treatment interaction in the </w:t>
+      </w:r>
+      <w:r>
+        <w:rPr>
+          <w:rFonts w:ascii="Times New Roman" w:hAnsi="Times New Roman" w:cs="Times New Roman"/>
+        </w:rPr>
+        <w:t>mixed linear effect modeling</w:t>
+      </w:r>
+      <w:r>
+        <w:rPr>
+          <w:rFonts w:ascii="Times New Roman" w:hAnsi="Times New Roman" w:cs="Times New Roman"/>
+        </w:rPr>
+        <w:t xml:space="preserve"> (</w:t>
+      </w:r>
+      <w:r>
+        <w:rPr>
+          <w:rFonts w:ascii="Times New Roman" w:hAnsi="Times New Roman" w:cs="Times New Roman"/>
+          <w:b/>
+          <w:bCs/>
+        </w:rPr>
+        <w:t>Figure 3F</w:t>
+      </w:r>
+      <w:r>
+        <w:rPr>
+          <w:rFonts w:ascii="Times New Roman" w:hAnsi="Times New Roman" w:cs="Times New Roman"/>
+        </w:rPr>
+        <w:t>, p=0.03</w:t>
+      </w:r>
+      <w:r>
+        <w:rPr>
+          <w:rFonts w:ascii="Times New Roman" w:hAnsi="Times New Roman" w:cs="Times New Roman"/>
+        </w:rPr>
+        <w:t>)</w:t>
+      </w:r>
+      <w:r>
+        <w:rPr>
+          <w:rFonts w:ascii="Times New Roman" w:hAnsi="Times New Roman" w:cs="Times New Roman"/>
+        </w:rPr>
+        <w:t>, which made sex-stratified analysis necessary</w:t>
+      </w:r>
+      <w:r>
+        <w:rPr>
+          <w:rFonts w:ascii="Times New Roman" w:hAnsi="Times New Roman" w:cs="Times New Roman"/>
+        </w:rPr>
+        <w:t xml:space="preserve">. </w:t>
+      </w:r>
+      <w:r>
+        <w:rPr>
+          <w:rFonts w:ascii="Times New Roman" w:hAnsi="Times New Roman" w:cs="Times New Roman"/>
+        </w:rPr>
+        <w:t>Female eTRF were similar in insulin tolerance to their AL counterparts (p=0.85), but</w:t>
+      </w:r>
+      <w:r>
+        <w:rPr>
+          <w:rFonts w:ascii="Times New Roman" w:hAnsi="Times New Roman" w:cs="Times New Roman"/>
+        </w:rPr>
+        <w:t xml:space="preserve"> male eTRF </w:t>
+      </w:r>
+      <w:r>
+        <w:rPr>
+          <w:rFonts w:ascii="Times New Roman" w:hAnsi="Times New Roman" w:cs="Times New Roman"/>
+        </w:rPr>
+        <w:t xml:space="preserve">offspring </w:t>
+      </w:r>
+      <w:r>
+        <w:rPr>
+          <w:rFonts w:ascii="Times New Roman" w:hAnsi="Times New Roman" w:cs="Times New Roman"/>
+        </w:rPr>
+        <w:t>tended to be more insulin sensitive than</w:t>
+      </w:r>
+      <w:r>
+        <w:rPr>
+          <w:rFonts w:ascii="Times New Roman" w:hAnsi="Times New Roman" w:cs="Times New Roman"/>
+        </w:rPr>
+        <w:t xml:space="preserve"> </w:t>
+      </w:r>
+      <w:r>
+        <w:rPr>
+          <w:rFonts w:ascii="Times New Roman" w:hAnsi="Times New Roman" w:cs="Times New Roman"/>
+        </w:rPr>
+        <w:t>AL</w:t>
+      </w:r>
+      <w:r>
+        <w:rPr>
+          <w:rFonts w:ascii="Times New Roman" w:hAnsi="Times New Roman" w:cs="Times New Roman"/>
+        </w:rPr>
+        <w:t xml:space="preserve"> males</w:t>
+      </w:r>
+      <w:r>
+        <w:rPr>
+          <w:rFonts w:ascii="Times New Roman" w:hAnsi="Times New Roman" w:cs="Times New Roman"/>
+        </w:rPr>
+        <w:t xml:space="preserve"> (p=0.17)</w:t>
+      </w:r>
+      <w:r>
+        <w:rPr>
+          <w:rFonts w:ascii="Times New Roman" w:hAnsi="Times New Roman" w:cs="Times New Roman"/>
+        </w:rPr>
+        <w:t xml:space="preserve">. </w:t>
+      </w:r>
+      <w:r>
+        <w:rPr>
+          <w:rFonts w:ascii="Times New Roman" w:hAnsi="Times New Roman" w:cs="Times New Roman"/>
+        </w:rPr>
+        <w:t>This was confirmed with the AUC for the ITT where females had similar AUC (</w:t>
+      </w:r>
+      <w:r>
+        <w:rPr>
+          <w:rFonts w:ascii="Times New Roman" w:hAnsi="Times New Roman" w:cs="Times New Roman"/>
+          <w:b/>
+          <w:bCs/>
+        </w:rPr>
+        <w:t>Figure 3G</w:t>
+      </w:r>
+      <w:r>
+        <w:rPr>
+          <w:rFonts w:ascii="Times New Roman" w:hAnsi="Times New Roman" w:cs="Times New Roman"/>
+        </w:rPr>
+        <w:t xml:space="preserve">, </w:t>
+      </w:r>
+      <w:r>
+        <w:rPr>
+          <w:rFonts w:ascii="Times New Roman" w:hAnsi="Times New Roman" w:cs="Times New Roman"/>
+        </w:rPr>
+        <w:t xml:space="preserve">p=0.20) and eTRF males had 20.4% lower AUC during the insulin tolerance test than AL males (p&lt;0.0001). </w:t>
+      </w:r>
+      <w:r>
+        <w:rPr>
+          <w:rFonts w:ascii="Times New Roman" w:hAnsi="Times New Roman" w:cs="Times New Roman"/>
+        </w:rPr>
+        <w:t xml:space="preserve">This was </w:t>
+      </w:r>
+      <w:r>
+        <w:rPr>
+          <w:rFonts w:ascii="Times New Roman" w:hAnsi="Times New Roman" w:cs="Times New Roman"/>
+        </w:rPr>
+        <w:t xml:space="preserve">not </w:t>
+      </w:r>
+      <w:r>
+        <w:rPr>
+          <w:rFonts w:ascii="Times New Roman" w:hAnsi="Times New Roman" w:cs="Times New Roman"/>
+        </w:rPr>
+        <w:t>explained</w:t>
+      </w:r>
+      <w:r>
+        <w:rPr>
+          <w:rFonts w:ascii="Times New Roman" w:hAnsi="Times New Roman" w:cs="Times New Roman"/>
+        </w:rPr>
+        <w:t xml:space="preserve"> by f</w:t>
+      </w:r>
+      <w:r>
+        <w:rPr>
+          <w:rFonts w:ascii="Times New Roman" w:hAnsi="Times New Roman" w:cs="Times New Roman"/>
+        </w:rPr>
+        <w:t>asting blood glucose</w:t>
+      </w:r>
+      <w:r>
+        <w:rPr>
+          <w:rFonts w:ascii="Times New Roman" w:hAnsi="Times New Roman" w:cs="Times New Roman"/>
+        </w:rPr>
+        <w:t>,</w:t>
+      </w:r>
+      <w:r>
+        <w:rPr>
+          <w:rFonts w:ascii="Times New Roman" w:hAnsi="Times New Roman" w:cs="Times New Roman"/>
+        </w:rPr>
+        <w:t xml:space="preserve"> as females had</w:t>
+      </w:r>
+      <w:r>
+        <w:rPr>
+          <w:rFonts w:ascii="Times New Roman" w:hAnsi="Times New Roman" w:cs="Times New Roman"/>
+        </w:rPr>
+        <w:t xml:space="preserve"> </w:t>
+      </w:r>
+      <w:r>
+        <w:rPr>
+          <w:rFonts w:ascii="Times New Roman" w:hAnsi="Times New Roman" w:cs="Times New Roman"/>
+        </w:rPr>
+        <w:t xml:space="preserve">was 23% lower </w:t>
+      </w:r>
+      <w:r>
+        <w:rPr>
+          <w:rFonts w:ascii="Times New Roman" w:hAnsi="Times New Roman" w:cs="Times New Roman"/>
+        </w:rPr>
+        <w:t>FBG than</w:t>
+      </w:r>
+      <w:r>
+        <w:rPr>
+          <w:rFonts w:ascii="Times New Roman" w:hAnsi="Times New Roman" w:cs="Times New Roman"/>
+        </w:rPr>
+        <w:t xml:space="preserve"> males (p&lt;0.0001</w:t>
+      </w:r>
+      <w:r>
+        <w:rPr>
+          <w:rFonts w:ascii="Times New Roman" w:hAnsi="Times New Roman" w:cs="Times New Roman"/>
+        </w:rPr>
+        <w:t>) but</w:t>
+      </w:r>
+      <w:r>
+        <w:rPr>
+          <w:rFonts w:ascii="Times New Roman" w:hAnsi="Times New Roman" w:cs="Times New Roman"/>
+        </w:rPr>
+        <w:t xml:space="preserve"> </w:t>
+      </w:r>
+      <w:r>
+        <w:rPr>
+          <w:rFonts w:ascii="Times New Roman" w:hAnsi="Times New Roman" w:cs="Times New Roman"/>
+        </w:rPr>
+        <w:t>were similar between</w:t>
+      </w:r>
+      <w:r>
+        <w:rPr>
+          <w:rFonts w:ascii="Times New Roman" w:hAnsi="Times New Roman" w:cs="Times New Roman"/>
+        </w:rPr>
+        <w:t xml:space="preserve"> maternal dietary treatment</w:t>
+      </w:r>
+      <w:r>
+        <w:rPr>
+          <w:rFonts w:ascii="Times New Roman" w:hAnsi="Times New Roman" w:cs="Times New Roman"/>
+        </w:rPr>
+        <w:t xml:space="preserve"> </w:t>
+      </w:r>
+      <w:r>
+        <w:rPr>
+          <w:rFonts w:ascii="Times New Roman" w:hAnsi="Times New Roman" w:cs="Times New Roman"/>
+        </w:rPr>
+        <w:t xml:space="preserve">groups </w:t>
+      </w:r>
+      <w:r>
+        <w:rPr>
+          <w:rFonts w:ascii="Times New Roman" w:hAnsi="Times New Roman" w:cs="Times New Roman"/>
+        </w:rPr>
+        <w:t>(</w:t>
+      </w:r>
+      <w:r>
+        <w:rPr>
+          <w:rFonts w:ascii="Times New Roman" w:hAnsi="Times New Roman" w:cs="Times New Roman"/>
+          <w:b/>
+          <w:bCs/>
+        </w:rPr>
+        <w:t>Figure 3</w:t>
+      </w:r>
+      <w:r>
+        <w:rPr>
+          <w:rFonts w:ascii="Times New Roman" w:hAnsi="Times New Roman" w:cs="Times New Roman"/>
+          <w:b/>
+          <w:bCs/>
+        </w:rPr>
+        <w:t>E</w:t>
+      </w:r>
+      <w:r>
+        <w:rPr>
+          <w:rFonts w:ascii="Times New Roman" w:hAnsi="Times New Roman" w:cs="Times New Roman"/>
+          <w:b/>
+          <w:bCs/>
+        </w:rPr>
+        <w:t>,</w:t>
+      </w:r>
+      <w:r>
+        <w:rPr>
+          <w:rFonts w:ascii="Times New Roman" w:hAnsi="Times New Roman" w:cs="Times New Roman"/>
+        </w:rPr>
+        <w:t xml:space="preserve"> </w:t>
+      </w:r>
+      <w:r>
+        <w:rPr>
+          <w:rFonts w:ascii="Times New Roman" w:hAnsi="Times New Roman" w:cs="Times New Roman"/>
+        </w:rPr>
+        <w:t>p=0.83</w:t>
+      </w:r>
+      <w:r>
+        <w:rPr>
+          <w:rFonts w:ascii="Times New Roman" w:hAnsi="Times New Roman" w:cs="Times New Roman"/>
+          <w:b/>
+          <w:bCs/>
+        </w:rPr>
+        <w:t xml:space="preserve"> </w:t>
+      </w:r>
+      <w:r>
+        <w:rPr>
+          <w:rFonts w:ascii="Times New Roman" w:hAnsi="Times New Roman" w:cs="Times New Roman"/>
+        </w:rPr>
+        <w:t>)</w:t>
+      </w:r>
+      <w:r>
+        <w:rPr>
+          <w:rFonts w:ascii="Times New Roman" w:hAnsi="Times New Roman" w:cs="Times New Roman"/>
+        </w:rPr>
+        <w:t>.</w:t>
+      </w:r>
+      <w:r>
+        <w:rPr>
+          <w:rFonts w:ascii="Times New Roman" w:hAnsi="Times New Roman" w:cs="Times New Roman"/>
+        </w:rPr>
+        <w:t xml:space="preserve"> </w:t>
+      </w:r>
+      <w:r>
+        <w:rPr>
+          <w:rFonts w:ascii="Times New Roman" w:hAnsi="Times New Roman" w:cs="Times New Roman"/>
+        </w:rPr>
+        <w:t xml:space="preserve">Glucose tolerance testing </w:t>
+      </w:r>
+      <w:r>
+        <w:rPr>
+          <w:rFonts w:ascii="Times New Roman" w:hAnsi="Times New Roman" w:cs="Times New Roman"/>
+        </w:rPr>
+        <w:t>(</w:t>
+      </w:r>
+      <w:r>
+        <w:rPr>
+          <w:rFonts w:ascii="Times New Roman" w:hAnsi="Times New Roman" w:cs="Times New Roman"/>
+          <w:b/>
+          <w:bCs/>
+        </w:rPr>
+        <w:t>Figure 3H</w:t>
+      </w:r>
+      <w:r>
+        <w:rPr>
+          <w:rFonts w:ascii="Times New Roman" w:hAnsi="Times New Roman" w:cs="Times New Roman"/>
+        </w:rPr>
+        <w:t xml:space="preserve">), </w:t>
+      </w:r>
+      <w:r>
+        <w:rPr>
+          <w:rFonts w:ascii="Times New Roman" w:hAnsi="Times New Roman" w:cs="Times New Roman"/>
+        </w:rPr>
+        <w:t xml:space="preserve"> also showed significant time* sex interaction (p=0.011), so sex-stratified models were employed. </w:t>
+      </w:r>
+      <w:r>
+        <w:rPr>
+          <w:rFonts w:ascii="Times New Roman" w:hAnsi="Times New Roman" w:cs="Times New Roman"/>
+        </w:rPr>
+        <w:t>During glucose tolerance testing</w:t>
+      </w:r>
+      <w:r>
+        <w:rPr>
+          <w:rFonts w:ascii="Times New Roman" w:hAnsi="Times New Roman" w:cs="Times New Roman"/>
+        </w:rPr>
+        <w:t xml:space="preserve"> </w:t>
+      </w:r>
+      <w:r>
+        <w:rPr>
+          <w:rFonts w:ascii="Times New Roman" w:hAnsi="Times New Roman" w:cs="Times New Roman"/>
+        </w:rPr>
+        <w:t xml:space="preserve">males </w:t>
+      </w:r>
+      <w:r>
+        <w:rPr>
+          <w:rFonts w:ascii="Times New Roman" w:hAnsi="Times New Roman" w:cs="Times New Roman"/>
+        </w:rPr>
+        <w:t>trended toward glucose intolerance</w:t>
+      </w:r>
+      <w:r>
+        <w:rPr>
+          <w:rFonts w:ascii="Times New Roman" w:hAnsi="Times New Roman" w:cs="Times New Roman"/>
+        </w:rPr>
+        <w:t xml:space="preserve"> (</w:t>
+      </w:r>
+      <w:r>
+        <w:rPr>
+          <w:rFonts w:ascii="Times New Roman" w:hAnsi="Times New Roman" w:cs="Times New Roman"/>
+        </w:rPr>
+        <w:t>p=0.14</w:t>
+      </w:r>
+      <w:r>
+        <w:rPr>
+          <w:rFonts w:ascii="Times New Roman" w:hAnsi="Times New Roman" w:cs="Times New Roman"/>
+        </w:rPr>
+        <w:t xml:space="preserve">), which was absent in </w:t>
+      </w:r>
+      <w:r>
+        <w:rPr>
+          <w:rFonts w:ascii="Times New Roman" w:hAnsi="Times New Roman" w:cs="Times New Roman"/>
+        </w:rPr>
+        <w:t>fe</w:t>
+      </w:r>
+      <w:r>
+        <w:rPr>
+          <w:rFonts w:ascii="Times New Roman" w:hAnsi="Times New Roman" w:cs="Times New Roman"/>
+        </w:rPr>
+        <w:t>males</w:t>
+      </w:r>
+      <w:r>
+        <w:rPr>
+          <w:rFonts w:ascii="Times New Roman" w:hAnsi="Times New Roman" w:cs="Times New Roman"/>
+        </w:rPr>
+        <w:t xml:space="preserve"> (</w:t>
+      </w:r>
+      <w:r>
+        <w:rPr>
+          <w:rFonts w:ascii="Times New Roman" w:hAnsi="Times New Roman" w:cs="Times New Roman"/>
+        </w:rPr>
+        <w:t>p=0.61)</w:t>
+      </w:r>
+      <w:r>
+        <w:rPr>
+          <w:rFonts w:ascii="Times New Roman" w:hAnsi="Times New Roman" w:cs="Times New Roman"/>
+        </w:rPr>
+        <w:t xml:space="preserve">. </w:t>
+      </w:r>
+      <w:r>
+        <w:rPr>
+          <w:rFonts w:ascii="Times New Roman" w:hAnsi="Times New Roman" w:cs="Times New Roman"/>
+        </w:rPr>
+        <w:t>AUC</w:t>
+      </w:r>
+      <w:r>
+        <w:rPr>
+          <w:rFonts w:ascii="Times New Roman" w:hAnsi="Times New Roman" w:cs="Times New Roman"/>
+        </w:rPr>
+        <w:t xml:space="preserve"> (</w:t>
+      </w:r>
+      <w:r>
+        <w:rPr>
+          <w:rFonts w:ascii="Times New Roman" w:hAnsi="Times New Roman" w:cs="Times New Roman"/>
+          <w:b/>
+          <w:bCs/>
+        </w:rPr>
+        <w:t>Figure 3I</w:t>
+      </w:r>
+      <w:r>
+        <w:rPr>
+          <w:rFonts w:ascii="Times New Roman" w:hAnsi="Times New Roman" w:cs="Times New Roman"/>
+        </w:rPr>
+        <w:t>)</w:t>
+      </w:r>
+      <w:r>
+        <w:rPr>
+          <w:rFonts w:ascii="Times New Roman" w:hAnsi="Times New Roman" w:cs="Times New Roman"/>
+        </w:rPr>
+        <w:t xml:space="preserve"> was similar between groups in females (p=0.07</w:t>
+      </w:r>
+      <w:r>
+        <w:rPr>
+          <w:rFonts w:ascii="Times New Roman" w:hAnsi="Times New Roman" w:cs="Times New Roman"/>
+        </w:rPr>
+        <w:t>) but</w:t>
+      </w:r>
+      <w:r>
+        <w:rPr>
+          <w:rFonts w:ascii="Times New Roman" w:hAnsi="Times New Roman" w:cs="Times New Roman"/>
+        </w:rPr>
+        <w:t xml:space="preserve"> was 13.5% higher in eTRF males compared to AL males ( p&lt;0.0001)</w:t>
+      </w:r>
+      <w:r>
+        <w:rPr>
+          <w:rFonts w:ascii="Times New Roman" w:hAnsi="Times New Roman" w:cs="Times New Roman"/>
+        </w:rPr>
+        <w:t>.</w:t>
+      </w:r>
+      <w:r>
+        <w:rPr>
+          <w:rFonts w:ascii="Times New Roman" w:hAnsi="Times New Roman" w:cs="Times New Roman"/>
+        </w:rPr>
+        <w:t xml:space="preserve"> </w:t>
+      </w:r>
+      <w:r>
+        <w:rPr>
+          <w:rFonts w:ascii="Times New Roman" w:hAnsi="Times New Roman" w:cs="Times New Roman"/>
+        </w:rPr>
+        <w:t xml:space="preserve">Taken together, these tests suggest male-specific </w:t>
+      </w:r>
+      <w:r>
+        <w:rPr>
+          <w:rFonts w:ascii="Times New Roman" w:hAnsi="Times New Roman" w:cs="Times New Roman"/>
+        </w:rPr>
+        <w:t>glucose intolerance and insulin sensitivity</w:t>
+      </w:r>
+      <w:r>
+        <w:rPr>
+          <w:rFonts w:ascii="Times New Roman" w:hAnsi="Times New Roman" w:cs="Times New Roman"/>
+        </w:rPr>
+        <w:t>.</w:t>
+      </w:r>
+    </w:p>
+    <w:p>
+      <w:pPr>
+        <w:spacing w:line="480" w:lineRule="auto"/>
+        <w:rPr>
+          <w:rFonts w:ascii="Times New Roman" w:hAnsi="Times New Roman" w:cs="Times New Roman"/>
+          <w:i/>
+          <w:iCs/>
+        </w:rPr>
+      </w:pPr>
+      <w:r>
+        <w:rPr>
+          <w:rFonts w:ascii="Times New Roman" w:hAnsi="Times New Roman" w:cs="Times New Roman"/>
+          <w:i/>
+          <w:iCs/>
+        </w:rPr>
+        <w:t>Insulin secretion in eTRF males is blerg</w:t>
+      </w:r>
+    </w:p>
+    <w:p>
+      <w:pPr>
+        <w:spacing w:line="480" w:lineRule="auto"/>
+        <w:rPr>
+          <w:rFonts w:ascii="Times New Roman" w:hAnsi="Times New Roman" w:cs="Times New Roman"/>
+        </w:rPr>
+      </w:pPr>
+      <w:r>
+        <w:rPr>
+          <w:rFonts w:ascii="Times New Roman" w:hAnsi="Times New Roman" w:cs="Times New Roman"/>
+        </w:rPr>
+        <w:t xml:space="preserve"> </w:t>
+      </w:r>
+      <w:r>
+        <w:rPr>
+          <w:rFonts w:ascii="Times New Roman" w:hAnsi="Times New Roman" w:cs="Times New Roman"/>
+        </w:rPr>
+        <w:t xml:space="preserve">To further understand the male-specific phenotype of insulin sensitivity and glucose </w:t>
+      </w:r>
+      <w:r>
+        <w:rPr>
+          <w:rFonts w:ascii="Times New Roman" w:hAnsi="Times New Roman" w:cs="Times New Roman"/>
+        </w:rPr>
+        <w:t>intolerance</w:t>
+      </w:r>
+      <w:r>
+        <w:rPr>
+          <w:rFonts w:ascii="Times New Roman" w:hAnsi="Times New Roman" w:cs="Times New Roman"/>
+        </w:rPr>
+        <w:t xml:space="preserve">, </w:t>
+      </w:r>
+      <w:r>
+        <w:rPr>
+          <w:rFonts w:ascii="Times New Roman" w:hAnsi="Times New Roman" w:cs="Times New Roman"/>
+        </w:rPr>
+        <w:t xml:space="preserve">we sought to </w:t>
+      </w:r>
+      <w:r>
+        <w:rPr>
+          <w:rFonts w:ascii="Times New Roman" w:hAnsi="Times New Roman" w:cs="Times New Roman"/>
+        </w:rPr>
+        <w:t>assess</w:t>
+      </w:r>
+      <w:r>
+        <w:rPr>
+          <w:rFonts w:ascii="Times New Roman" w:hAnsi="Times New Roman" w:cs="Times New Roman"/>
+        </w:rPr>
+        <w:t xml:space="preserve"> </w:t>
+      </w:r>
+      <w:r>
+        <w:rPr>
+          <w:rFonts w:ascii="Times New Roman" w:hAnsi="Times New Roman" w:cs="Times New Roman"/>
+        </w:rPr>
+        <w:t xml:space="preserve">for </w:t>
+      </w:r>
+      <w:r>
+        <w:rPr>
+          <w:rFonts w:ascii="Times New Roman" w:hAnsi="Times New Roman" w:cs="Times New Roman"/>
+        </w:rPr>
+        <w:t>insulin secretion defect</w:t>
+      </w:r>
+      <w:r>
+        <w:rPr>
+          <w:rFonts w:ascii="Times New Roman" w:hAnsi="Times New Roman" w:cs="Times New Roman"/>
+        </w:rPr>
+        <w:t>s</w:t>
+      </w:r>
+      <w:r>
+        <w:rPr>
+          <w:rFonts w:ascii="Times New Roman" w:hAnsi="Times New Roman" w:cs="Times New Roman"/>
+        </w:rPr>
+        <w:t xml:space="preserve"> by conducting an </w:t>
+      </w:r>
+      <w:r>
+        <w:rPr>
+          <w:rFonts w:ascii="Times New Roman" w:hAnsi="Times New Roman" w:cs="Times New Roman"/>
+          <w:i/>
+          <w:iCs/>
+        </w:rPr>
+        <w:t>in vivo</w:t>
+      </w:r>
+      <w:r>
+        <w:rPr>
+          <w:rFonts w:ascii="Times New Roman" w:hAnsi="Times New Roman" w:cs="Times New Roman"/>
+        </w:rPr>
+        <w:t xml:space="preserve"> glucose stimulated insulin secretion</w:t>
+      </w:r>
+      <w:r>
+        <w:rPr>
+          <w:rFonts w:ascii="Times New Roman" w:hAnsi="Times New Roman" w:cs="Times New Roman"/>
+        </w:rPr>
+        <w:t xml:space="preserve"> (GSIS)</w:t>
+      </w:r>
+      <w:r>
+        <w:rPr>
+          <w:rFonts w:ascii="Times New Roman" w:hAnsi="Times New Roman" w:cs="Times New Roman"/>
+        </w:rPr>
+        <w:t xml:space="preserve"> assay</w:t>
+      </w:r>
+      <w:r>
+        <w:rPr>
+          <w:rFonts w:ascii="Times New Roman" w:hAnsi="Times New Roman" w:cs="Times New Roman"/>
+        </w:rPr>
+        <w:t xml:space="preserve"> (</w:t>
+      </w:r>
+      <w:r>
+        <w:rPr>
+          <w:rFonts w:ascii="Times New Roman" w:hAnsi="Times New Roman" w:cs="Times New Roman"/>
+          <w:b/>
+          <w:bCs/>
+        </w:rPr>
+        <w:t>Figure 4A</w:t>
+      </w:r>
+      <w:r>
+        <w:rPr>
+          <w:rFonts w:ascii="Times New Roman" w:hAnsi="Times New Roman" w:cs="Times New Roman"/>
+        </w:rPr>
+        <w:t>)</w:t>
+      </w:r>
+      <w:r>
+        <w:rPr>
+          <w:rFonts w:ascii="Times New Roman" w:hAnsi="Times New Roman" w:cs="Times New Roman"/>
+        </w:rPr>
+        <w:t xml:space="preserve">. </w:t>
+      </w:r>
+      <w:r>
+        <w:rPr>
+          <w:rFonts w:ascii="Times New Roman" w:hAnsi="Times New Roman" w:cs="Times New Roman"/>
+        </w:rPr>
+        <w:t xml:space="preserve">Utilizing 2-way </w:t>
+      </w:r>
+      <w:r>
+        <w:rPr>
+          <w:rFonts w:ascii="Times New Roman" w:hAnsi="Times New Roman" w:cs="Times New Roman"/>
+        </w:rPr>
+        <w:t>ANOVA</w:t>
+      </w:r>
+      <w:r>
+        <w:rPr>
+          <w:rFonts w:ascii="Times New Roman" w:hAnsi="Times New Roman" w:cs="Times New Roman"/>
+        </w:rPr>
+        <w:t>, t</w:t>
+      </w:r>
+      <w:r>
+        <w:rPr>
+          <w:rFonts w:ascii="Times New Roman" w:hAnsi="Times New Roman" w:cs="Times New Roman"/>
+        </w:rPr>
+        <w:t>here was no effect of maternal diet (p=0.071)</w:t>
+      </w:r>
+      <w:r>
+        <w:rPr>
+          <w:rFonts w:ascii="Times New Roman" w:hAnsi="Times New Roman" w:cs="Times New Roman"/>
+        </w:rPr>
+        <w:t xml:space="preserve"> on insulin </w:t>
+      </w:r>
+      <w:r>
+        <w:rPr>
+          <w:rFonts w:ascii="Times New Roman" w:hAnsi="Times New Roman" w:cs="Times New Roman"/>
+        </w:rPr>
+        <w:t>secretion,</w:t>
+      </w:r>
+      <w:r>
+        <w:rPr>
+          <w:rFonts w:ascii="Times New Roman" w:hAnsi="Times New Roman" w:cs="Times New Roman"/>
+        </w:rPr>
+        <w:t xml:space="preserve"> but</w:t>
+      </w:r>
+      <w:r>
+        <w:rPr>
+          <w:rFonts w:ascii="Times New Roman" w:hAnsi="Times New Roman" w:cs="Times New Roman"/>
+        </w:rPr>
+        <w:t xml:space="preserve"> a significant effect of sex </w:t>
+      </w:r>
+      <w:r>
+        <w:rPr>
+          <w:rFonts w:ascii="Times New Roman" w:hAnsi="Times New Roman" w:cs="Times New Roman"/>
+        </w:rPr>
+        <w:t xml:space="preserve">was present, where </w:t>
       </w:r>
       <w:r>
         <w:rPr>
           <w:rFonts w:ascii="Times New Roman" w:hAnsi="Times New Roman" w:cs="Times New Roman"/>
         </w:rPr>
         <w:lastRenderedPageBreak/>
-        <w:t xml:space="preserve">there was a significant </w:t>
-      </w:r>
-      <w:proofErr w:type="spellStart"/>
-      <w:r>
-        <w:rPr>
-          <w:rFonts w:ascii="Times New Roman" w:hAnsi="Times New Roman" w:cs="Times New Roman"/>
-        </w:rPr>
-        <w:t>sex:treatment</w:t>
-      </w:r>
-      <w:proofErr w:type="spellEnd"/>
-      <w:r>
-        <w:rPr>
-          <w:rFonts w:ascii="Times New Roman" w:hAnsi="Times New Roman" w:cs="Times New Roman"/>
-        </w:rPr>
-        <w:t xml:space="preserve"> interaction in the MLM (</w:t>
-      </w:r>
-      <w:r>
-        <w:rPr>
-          <w:rFonts w:ascii="Times New Roman" w:hAnsi="Times New Roman" w:cs="Times New Roman"/>
-          <w:b/>
-          <w:bCs/>
-        </w:rPr>
-        <w:t>Figure 3F</w:t>
-      </w:r>
-      <w:r>
-        <w:rPr>
-          <w:rFonts w:ascii="Times New Roman" w:hAnsi="Times New Roman" w:cs="Times New Roman"/>
-          <w:b/>
-          <w:bCs/>
-        </w:rPr>
-        <w:t>-G</w:t>
-      </w:r>
-      <w:r>
-        <w:rPr>
-          <w:rFonts w:ascii="Times New Roman" w:hAnsi="Times New Roman" w:cs="Times New Roman"/>
-        </w:rPr>
-        <w:t>, p=0.03</w:t>
-      </w:r>
-      <w:r>
-        <w:rPr>
-          <w:rFonts w:ascii="Times New Roman" w:hAnsi="Times New Roman" w:cs="Times New Roman"/>
-        </w:rPr>
-        <w:t>)</w:t>
-      </w:r>
-      <w:r>
-        <w:rPr>
-          <w:rFonts w:ascii="Times New Roman" w:hAnsi="Times New Roman" w:cs="Times New Roman"/>
-        </w:rPr>
-        <w:t>, which made sex-stratified analysis necessary</w:t>
-      </w:r>
-      <w:r>
-        <w:rPr>
-          <w:rFonts w:ascii="Times New Roman" w:hAnsi="Times New Roman" w:cs="Times New Roman"/>
-        </w:rPr>
-        <w:t xml:space="preserve">. </w:t>
-      </w:r>
-      <w:r>
-        <w:rPr>
-          <w:rFonts w:ascii="Times New Roman" w:hAnsi="Times New Roman" w:cs="Times New Roman"/>
-        </w:rPr>
-        <w:t>Female eTRF were similar in insulin tolerance to their AL counterparts (p=0.85), but</w:t>
-      </w:r>
-      <w:r>
-        <w:rPr>
-          <w:rFonts w:ascii="Times New Roman" w:hAnsi="Times New Roman" w:cs="Times New Roman"/>
-        </w:rPr>
-        <w:t xml:space="preserve"> male eTRF tended to be more insulin sensitive than male ALs (p=0.17)</w:t>
-      </w:r>
-      <w:r>
-        <w:rPr>
-          <w:rFonts w:ascii="Times New Roman" w:hAnsi="Times New Roman" w:cs="Times New Roman"/>
-        </w:rPr>
-        <w:t xml:space="preserve">. </w:t>
-      </w:r>
-      <w:r>
-        <w:rPr>
-          <w:rFonts w:ascii="Times New Roman" w:hAnsi="Times New Roman" w:cs="Times New Roman"/>
-        </w:rPr>
-        <w:t xml:space="preserve">This was confirmed with the AUC for the ITT where females had similar AUC (p=0.20) and eTRF males had 20.4% lower AUC during the insulin tolerance test than AL males (p&lt;0.0001). </w:t>
-      </w:r>
-      <w:r>
-        <w:rPr>
-          <w:rFonts w:ascii="Times New Roman" w:hAnsi="Times New Roman" w:cs="Times New Roman"/>
-        </w:rPr>
-        <w:t xml:space="preserve">This was </w:t>
-      </w:r>
-      <w:r>
-        <w:rPr>
-          <w:rFonts w:ascii="Times New Roman" w:hAnsi="Times New Roman" w:cs="Times New Roman"/>
-        </w:rPr>
-        <w:t>not driven by f</w:t>
-      </w:r>
-      <w:r>
-        <w:rPr>
-          <w:rFonts w:ascii="Times New Roman" w:hAnsi="Times New Roman" w:cs="Times New Roman"/>
-        </w:rPr>
-        <w:t>asting blood glucose</w:t>
-      </w:r>
-      <w:r>
-        <w:rPr>
-          <w:rFonts w:ascii="Times New Roman" w:hAnsi="Times New Roman" w:cs="Times New Roman"/>
-        </w:rPr>
-        <w:t xml:space="preserve"> as females had</w:t>
-      </w:r>
-      <w:r>
-        <w:rPr>
-          <w:rFonts w:ascii="Times New Roman" w:hAnsi="Times New Roman" w:cs="Times New Roman"/>
-        </w:rPr>
-        <w:t xml:space="preserve"> </w:t>
-      </w:r>
-      <w:r>
-        <w:rPr>
-          <w:rFonts w:ascii="Times New Roman" w:hAnsi="Times New Roman" w:cs="Times New Roman"/>
-        </w:rPr>
-        <w:t xml:space="preserve">was 23% lower </w:t>
-      </w:r>
-      <w:r>
-        <w:rPr>
-          <w:rFonts w:ascii="Times New Roman" w:hAnsi="Times New Roman" w:cs="Times New Roman"/>
-        </w:rPr>
-        <w:t>FBG than</w:t>
-      </w:r>
-      <w:r>
-        <w:rPr>
-          <w:rFonts w:ascii="Times New Roman" w:hAnsi="Times New Roman" w:cs="Times New Roman"/>
-        </w:rPr>
-        <w:t xml:space="preserve"> males (vs mg/dL, p&lt;0.0001), but did not differ by maternal dietary treatment</w:t>
-      </w:r>
-      <w:r>
-        <w:rPr>
-          <w:rFonts w:ascii="Times New Roman" w:hAnsi="Times New Roman" w:cs="Times New Roman"/>
-        </w:rPr>
-        <w:t xml:space="preserve"> </w:t>
+        <w:t xml:space="preserve">females had lower insulin secretion than males in both </w:t>
+      </w:r>
+      <w:r>
+        <w:rPr>
+          <w:rFonts w:ascii="Times New Roman" w:hAnsi="Times New Roman" w:cs="Times New Roman"/>
+        </w:rPr>
+        <w:t>eTRF</w:t>
+      </w:r>
+      <w:r>
+        <w:rPr>
+          <w:rFonts w:ascii="Times New Roman" w:hAnsi="Times New Roman" w:cs="Times New Roman"/>
+        </w:rPr>
+        <w:t xml:space="preserve"> and AL groups</w:t>
       </w:r>
       <w:r>
         <w:rPr>
@@ -2255,262 +2844,100 @@
         </w:rPr>
         <w:t>(</w:t>
       </w:r>
-      <w:r>
-        <w:rPr>
-          <w:rFonts w:ascii="Times New Roman" w:hAnsi="Times New Roman" w:cs="Times New Roman"/>
-          <w:b/>
-          <w:bCs/>
-        </w:rPr>
-        <w:t>Figure 3</w:t>
-      </w:r>
-      <w:r>
-        <w:rPr>
-          <w:rFonts w:ascii="Times New Roman" w:hAnsi="Times New Roman" w:cs="Times New Roman"/>
-          <w:b/>
-          <w:bCs/>
-        </w:rPr>
-        <w:t>E</w:t>
-      </w:r>
-      <w:r>
-        <w:rPr>
-          <w:rFonts w:ascii="Times New Roman" w:hAnsi="Times New Roman" w:cs="Times New Roman"/>
-          <w:b/>
-          <w:bCs/>
-        </w:rPr>
-        <w:t>,</w:t>
-      </w:r>
-      <w:r>
-        <w:rPr>
-          <w:rFonts w:ascii="Times New Roman" w:hAnsi="Times New Roman" w:cs="Times New Roman"/>
-        </w:rPr>
-        <w:t xml:space="preserve"> </w:t>
-      </w:r>
-      <w:r>
-        <w:rPr>
-          <w:rFonts w:ascii="Times New Roman" w:hAnsi="Times New Roman" w:cs="Times New Roman"/>
-        </w:rPr>
-        <w:t>p=0.83</w:t>
-      </w:r>
-      <w:r>
-        <w:rPr>
-          <w:rFonts w:ascii="Times New Roman" w:hAnsi="Times New Roman" w:cs="Times New Roman"/>
-          <w:b/>
-          <w:bCs/>
-        </w:rPr>
-        <w:t xml:space="preserve"> </w:t>
-      </w:r>
-      <w:r>
-        <w:rPr>
-          <w:rFonts w:ascii="Times New Roman" w:hAnsi="Times New Roman" w:cs="Times New Roman"/>
-        </w:rPr>
-        <w:t>)</w:t>
-      </w:r>
-      <w:r>
-        <w:rPr>
-          <w:rFonts w:ascii="Times New Roman" w:hAnsi="Times New Roman" w:cs="Times New Roman"/>
-        </w:rPr>
-        <w:t>.</w:t>
-      </w:r>
-      <w:r>
-        <w:rPr>
-          <w:rFonts w:ascii="Times New Roman" w:hAnsi="Times New Roman" w:cs="Times New Roman"/>
-        </w:rPr>
-        <w:t xml:space="preserve"> </w:t>
-      </w:r>
-      <w:r>
-        <w:rPr>
-          <w:rFonts w:ascii="Times New Roman" w:hAnsi="Times New Roman" w:cs="Times New Roman"/>
-          <w:highlight w:val="yellow"/>
-        </w:rPr>
-        <w:t>THIS MEAN BLERG</w:t>
-      </w:r>
-    </w:p>
-    <w:p>
-      <w:pPr>
+      <w:commentRangeStart w:id="3"/>
+      <w:r>
+        <w:rPr>
+          <w:rFonts w:ascii="Times New Roman" w:hAnsi="Times New Roman" w:cs="Times New Roman"/>
+        </w:rPr>
+        <w:t>p&lt;0.0001</w:t>
+      </w:r>
+      <w:commentRangeEnd w:id="3"/>
+      <w:r>
+        <w:rPr>
+          <w:rStyle w:val="CommentReference"/>
+        </w:rPr>
+        <w:commentReference w:id="3"/>
+      </w:r>
+      <w:r>
+        <w:rPr>
+          <w:rFonts w:ascii="Times New Roman" w:hAnsi="Times New Roman" w:cs="Times New Roman"/>
+        </w:rPr>
+        <w:t>), but no diet/sex interaction</w:t>
+      </w:r>
+      <w:r>
+        <w:rPr>
+          <w:rFonts w:ascii="Times New Roman" w:hAnsi="Times New Roman" w:cs="Times New Roman"/>
+        </w:rPr>
+        <w:t xml:space="preserve"> was present</w:t>
+      </w:r>
+      <w:r>
+        <w:rPr>
+          <w:rFonts w:ascii="Times New Roman" w:hAnsi="Times New Roman" w:cs="Times New Roman"/>
+        </w:rPr>
+        <w:t xml:space="preserve"> (p=0.25). </w:t>
+      </w:r>
+    </w:p>
+    <w:p>
+      <w:pPr>
+        <w:pStyle w:val="ListParagraph"/>
+        <w:numPr>
+          <w:ilvl w:val="0"/>
+          <w:numId w:val="7"/>
+        </w:numPr>
         <w:spacing w:line="480" w:lineRule="auto"/>
         <w:rPr>
           <w:rFonts w:ascii="Times New Roman" w:hAnsi="Times New Roman" w:cs="Times New Roman"/>
         </w:rPr>
       </w:pPr>
-      <w:proofErr w:type="gramStart"/>
-      <w:r>
-        <w:rPr>
-          <w:rFonts w:ascii="Times New Roman" w:hAnsi="Times New Roman" w:cs="Times New Roman"/>
-        </w:rPr>
-        <w:t xml:space="preserve">Glucose tolerance testing </w:t>
-      </w:r>
-      <w:r>
-        <w:rPr>
-          <w:rFonts w:ascii="Times New Roman" w:hAnsi="Times New Roman" w:cs="Times New Roman"/>
-        </w:rPr>
-        <w:t>(</w:t>
-      </w:r>
-      <w:r>
-        <w:rPr>
-          <w:rFonts w:ascii="Times New Roman" w:hAnsi="Times New Roman" w:cs="Times New Roman"/>
-          <w:b/>
-          <w:bCs/>
-        </w:rPr>
-        <w:t>Figure 3H</w:t>
-      </w:r>
-      <w:r>
-        <w:rPr>
-          <w:rFonts w:ascii="Times New Roman" w:hAnsi="Times New Roman" w:cs="Times New Roman"/>
-          <w:b/>
-          <w:bCs/>
-        </w:rPr>
-        <w:t>-I</w:t>
-      </w:r>
-      <w:r>
-        <w:rPr>
-          <w:rFonts w:ascii="Times New Roman" w:hAnsi="Times New Roman" w:cs="Times New Roman"/>
-        </w:rPr>
-        <w:t>),</w:t>
-      </w:r>
-      <w:proofErr w:type="gramEnd"/>
-      <w:r>
-        <w:rPr>
-          <w:rFonts w:ascii="Times New Roman" w:hAnsi="Times New Roman" w:cs="Times New Roman"/>
-        </w:rPr>
-        <w:t xml:space="preserve"> </w:t>
-      </w:r>
-      <w:r>
-        <w:rPr>
-          <w:rFonts w:ascii="Times New Roman" w:hAnsi="Times New Roman" w:cs="Times New Roman"/>
-        </w:rPr>
-        <w:t xml:space="preserve"> also showed significant time* sex interaction (p=0.011), so sex-stratified models were employed. </w:t>
-      </w:r>
-      <w:r>
-        <w:rPr>
-          <w:rFonts w:ascii="Times New Roman" w:hAnsi="Times New Roman" w:cs="Times New Roman"/>
-        </w:rPr>
-        <w:t>During glucose tolerance testing</w:t>
-      </w:r>
-      <w:r>
-        <w:rPr>
-          <w:rFonts w:ascii="Times New Roman" w:hAnsi="Times New Roman" w:cs="Times New Roman"/>
-        </w:rPr>
-        <w:t xml:space="preserve"> </w:t>
-      </w:r>
-      <w:r>
-        <w:rPr>
-          <w:rFonts w:ascii="Times New Roman" w:hAnsi="Times New Roman" w:cs="Times New Roman"/>
-        </w:rPr>
-        <w:t xml:space="preserve">males </w:t>
-      </w:r>
-      <w:r>
-        <w:rPr>
-          <w:rFonts w:ascii="Times New Roman" w:hAnsi="Times New Roman" w:cs="Times New Roman"/>
-        </w:rPr>
-        <w:t>trended toward glucose intolerance</w:t>
-      </w:r>
-      <w:r>
-        <w:rPr>
-          <w:rFonts w:ascii="Times New Roman" w:hAnsi="Times New Roman" w:cs="Times New Roman"/>
-        </w:rPr>
-        <w:t xml:space="preserve"> (</w:t>
-      </w:r>
-      <w:r>
-        <w:rPr>
-          <w:rFonts w:ascii="Times New Roman" w:hAnsi="Times New Roman" w:cs="Times New Roman"/>
-        </w:rPr>
-        <w:t>p=0.14</w:t>
-      </w:r>
-      <w:r>
-        <w:rPr>
-          <w:rFonts w:ascii="Times New Roman" w:hAnsi="Times New Roman" w:cs="Times New Roman"/>
-        </w:rPr>
-        <w:t xml:space="preserve">), which was absent in </w:t>
-      </w:r>
-      <w:r>
-        <w:rPr>
-          <w:rFonts w:ascii="Times New Roman" w:hAnsi="Times New Roman" w:cs="Times New Roman"/>
-        </w:rPr>
-        <w:t>fe</w:t>
-      </w:r>
-      <w:r>
-        <w:rPr>
-          <w:rFonts w:ascii="Times New Roman" w:hAnsi="Times New Roman" w:cs="Times New Roman"/>
-        </w:rPr>
-        <w:t>males</w:t>
-      </w:r>
-      <w:r>
-        <w:rPr>
-          <w:rFonts w:ascii="Times New Roman" w:hAnsi="Times New Roman" w:cs="Times New Roman"/>
-        </w:rPr>
-        <w:t xml:space="preserve"> (</w:t>
-      </w:r>
-      <w:r>
-        <w:rPr>
-          <w:rFonts w:ascii="Times New Roman" w:hAnsi="Times New Roman" w:cs="Times New Roman"/>
-        </w:rPr>
-        <w:t>p=0.61)</w:t>
-      </w:r>
-      <w:r>
-        <w:rPr>
-          <w:rFonts w:ascii="Times New Roman" w:hAnsi="Times New Roman" w:cs="Times New Roman"/>
-        </w:rPr>
-        <w:t xml:space="preserve">. </w:t>
-      </w:r>
-      <w:r>
-        <w:rPr>
-          <w:rFonts w:ascii="Times New Roman" w:hAnsi="Times New Roman" w:cs="Times New Roman"/>
-        </w:rPr>
-        <w:t>AUC was similar between groups in females (p=0.07), but was 13.5% higher in eTRF males compared to AL males ( p&lt;0.0001</w:t>
-      </w:r>
-      <w:proofErr w:type="gramStart"/>
-      <w:r>
-        <w:rPr>
-          <w:rFonts w:ascii="Times New Roman" w:hAnsi="Times New Roman" w:cs="Times New Roman"/>
-        </w:rPr>
-        <w:t>);</w:t>
-      </w:r>
-      <w:proofErr w:type="gramEnd"/>
-      <w:r>
-        <w:rPr>
-          <w:rFonts w:ascii="Times New Roman" w:hAnsi="Times New Roman" w:cs="Times New Roman"/>
-        </w:rPr>
-        <w:t xml:space="preserve"> suggesting overt glucose intolerance. Because of the glucose intolerance and insulin sensitivity, we sought to understand if this was an insulin secretion defect by conducting an in vivo glucose stimulated insulin secretion assay. </w:t>
-      </w:r>
-      <w:r>
-        <w:rPr>
-          <w:rFonts w:ascii="Times New Roman" w:hAnsi="Times New Roman" w:cs="Times New Roman"/>
-        </w:rPr>
-        <w:t>There was no effect of maternal diet (p=0.071), a significant effect of sex (</w:t>
-      </w:r>
-      <w:commentRangeStart w:id="3"/>
-      <w:r>
-        <w:rPr>
-          <w:rFonts w:ascii="Times New Roman" w:hAnsi="Times New Roman" w:cs="Times New Roman"/>
-        </w:rPr>
-        <w:t>p&lt;0.0001</w:t>
-      </w:r>
-      <w:commentRangeEnd w:id="3"/>
-      <w:r>
-        <w:rPr>
-          <w:rStyle w:val="CommentReference"/>
-        </w:rPr>
-        <w:commentReference w:id="3"/>
-      </w:r>
-      <w:r>
-        <w:rPr>
-          <w:rFonts w:ascii="Times New Roman" w:hAnsi="Times New Roman" w:cs="Times New Roman"/>
-        </w:rPr>
-        <w:t xml:space="preserve">), but no diet/sex interaction (p=0.25). </w:t>
-      </w:r>
-      <w:proofErr w:type="spellStart"/>
-      <w:r>
-        <w:rPr>
-          <w:rFonts w:ascii="Times New Roman" w:hAnsi="Times New Roman" w:cs="Times New Roman"/>
-        </w:rPr>
-        <w:t>This</w:t>
-      </w:r>
-      <w:proofErr w:type="spellEnd"/>
-      <w:r>
-        <w:rPr>
-          <w:rFonts w:ascii="Times New Roman" w:hAnsi="Times New Roman" w:cs="Times New Roman"/>
-        </w:rPr>
-        <w:t xml:space="preserve"> was done on a smaller subset of animals and may be underpowered</w:t>
+      <w:r>
+        <w:rPr>
+          <w:rFonts w:ascii="Times New Roman" w:hAnsi="Times New Roman" w:cs="Times New Roman"/>
+        </w:rPr>
+        <w:t>HOMA-IR</w:t>
+      </w:r>
+    </w:p>
+    <w:p>
+      <w:pPr>
+        <w:pStyle w:val="ListParagraph"/>
+        <w:numPr>
+          <w:ilvl w:val="0"/>
+          <w:numId w:val="7"/>
+        </w:numPr>
+        <w:spacing w:line="480" w:lineRule="auto"/>
+        <w:rPr>
+          <w:rFonts w:ascii="Times New Roman" w:hAnsi="Times New Roman" w:cs="Times New Roman"/>
+        </w:rPr>
+      </w:pPr>
+      <w:r>
+        <w:rPr>
+          <w:rFonts w:ascii="Times New Roman" w:hAnsi="Times New Roman" w:cs="Times New Roman"/>
+        </w:rPr>
+        <w:t>Include sacrifice data?</w:t>
+      </w:r>
+    </w:p>
+    <w:p>
+      <w:pPr>
+        <w:pStyle w:val="ListParagraph"/>
+        <w:numPr>
+          <w:ilvl w:val="0"/>
+          <w:numId w:val="7"/>
+        </w:numPr>
+        <w:spacing w:line="480" w:lineRule="auto"/>
+        <w:rPr>
+          <w:rFonts w:ascii="Times New Roman" w:hAnsi="Times New Roman" w:cs="Times New Roman"/>
+        </w:rPr>
+      </w:pPr>
+      <w:r>
+        <w:rPr>
+          <w:rFonts w:ascii="Times New Roman" w:hAnsi="Times New Roman" w:cs="Times New Roman"/>
+        </w:rPr>
+        <w:t>Check stats with Dave</w:t>
+      </w:r>
+      <w:r>
+        <w:rPr>
+          <w:rFonts w:ascii="Times New Roman" w:hAnsi="Times New Roman" w:cs="Times New Roman"/>
+        </w:rPr>
+        <w:t xml:space="preserve"> for GSIS</w:t>
       </w:r>
     </w:p>
     <w:p>
@@ -2629,7 +3056,6 @@
           <w:b/>
           <w:bCs/>
         </w:rPr>
-        <w:lastRenderedPageBreak/>
         <w:t>Can project a bit (islet development )-&gt; islet hyperplasia</w:t>
       </w:r>
     </w:p>
@@ -2724,16 +3150,14 @@
         </w:rPr>
         <w:t xml:space="preserve">FI, sick, undernutrition, </w:t>
       </w:r>
-      <w:proofErr w:type="spellStart"/>
-      <w:r>
-        <w:rPr>
-          <w:rFonts w:ascii="Times New Roman" w:hAnsi="Times New Roman" w:cs="Times New Roman"/>
-          <w:b/>
-          <w:bCs/>
-        </w:rPr>
-        <w:t>ramadan</w:t>
-      </w:r>
-      <w:proofErr w:type="spellEnd"/>
+      <w:r>
+        <w:rPr>
+          <w:rFonts w:ascii="Times New Roman" w:hAnsi="Times New Roman" w:cs="Times New Roman"/>
+          <w:b/>
+          <w:bCs/>
+        </w:rPr>
+        <w:t>Ramadan</w:t>
+      </w:r>
       <w:r>
         <w:rPr>
           <w:rFonts w:ascii="Times New Roman" w:hAnsi="Times New Roman" w:cs="Times New Roman"/>
@@ -2746,6 +3170,7 @@
     <w:p>
       <w:pPr>
         <w:spacing w:line="480" w:lineRule="auto"/>
+        <w:ind w:firstLine="720"/>
         <w:rPr>
           <w:rFonts w:ascii="Times New Roman" w:hAnsi="Times New Roman" w:cs="Times New Roman"/>
         </w:rPr>
@@ -2843,6 +3268,7 @@
           <w:b/>
           <w:bCs/>
         </w:rPr>
+        <w:lastRenderedPageBreak/>
         <w:br/>
         <w:t>Conclusion</w:t>
       </w:r>
@@ -3027,7 +3453,7 @@
       </w:pPr>
     </w:p>
   </w:comment>
-  <w:comment w:id="2" w:author="Molly Carter" w:date="2021-05-10T14:53:00Z" w:initials="MC">
+  <w:comment w:id="2" w:author="Molly Carter" w:date="2021-05-13T09:55:00Z" w:initials="MC">
     <w:p>
       <w:pPr>
         <w:pStyle w:val="CommentText"/>
@@ -3039,25 +3465,8 @@
         <w:annotationRef/>
       </w:r>
       <w:r>
-        <w:t xml:space="preserve">When AUC is different but </w:t>
-      </w:r>
-      <w:r>
-        <w:t>MLM for the full experiment is not</w:t>
-      </w:r>
-      <w:r>
-        <w:t xml:space="preserve"> then </w:t>
-      </w:r>
-      <w:r>
-        <w:t>how would you suggest presenting this?</w:t>
-      </w:r>
-      <w:r>
-        <w:t>?</w:t>
-      </w:r>
-    </w:p>
-    <w:p>
-      <w:pPr>
-        <w:pStyle w:val="CommentText"/>
-      </w:pPr>
+        <w:t>Originally, I had this here because off the wonky weekly food intake. Should I omit now?</w:t>
+      </w:r>
     </w:p>
   </w:comment>
   <w:comment w:id="3" w:author="Molly Carter" w:date="2021-05-10T16:40:00Z" w:initials="MC">
@@ -3072,15 +3481,7 @@
         <w:annotationRef/>
       </w:r>
       <w:r>
-        <w:t xml:space="preserve">I feel like the right thing to report here might be the fold change differences between male </w:t>
-      </w:r>
-      <w:proofErr w:type="spellStart"/>
-      <w:r>
-        <w:t>and</w:t>
-      </w:r>
-      <w:proofErr w:type="spellEnd"/>
-      <w:r>
-        <w:t xml:space="preserve"> female. Thoughts? Males had 50% reduced FC</w:t>
+        <w:t>I feel like the right thing to report here might be the fold change differences between male and female. Thoughts? Males had 50% reduced FC</w:t>
       </w:r>
     </w:p>
   </w:comment>
@@ -3090,7 +3491,7 @@
 <file path=word/commentsExtended.xml><?xml version="1.0" encoding="utf-8"?>
 <w15:commentsEx xmlns:wpc="http://schemas.microsoft.com/office/word/2010/wordprocessingCanvas" xmlns:cx="http://schemas.microsoft.com/office/drawing/2014/chartex" xmlns:cx1="http://schemas.microsoft.com/office/drawing/2015/9/8/chartex" xmlns:cx2="http://schemas.microsoft.com/office/drawing/2015/10/21/chartex" xmlns:cx3="http://schemas.microsoft.com/office/drawing/2016/5/9/chartex" xmlns:cx4="http://schemas.microsoft.com/office/drawing/2016/5/10/chartex" xmlns:cx5="http://schemas.microsoft.com/office/drawing/2016/5/11/chartex" xmlns:cx6="http://schemas.microsoft.com/office/drawing/2016/5/12/chartex" xmlns:cx7="http://schemas.microsoft.com/office/drawing/2016/5/13/chartex" xmlns:cx8="http://schemas.microsoft.com/office/drawing/2016/5/14/chartex" xmlns:mc="http://schemas.openxmlformats.org/markup-compatibility/2006" xmlns:aink="http://schemas.microsoft.com/office/drawing/2016/ink" xmlns:am3d="http://schemas.microsoft.com/office/drawing/2017/model3d" xmlns:o="urn:schemas-microsoft-com:office:office" xmlns:r="http://schemas.openxmlformats.org/officeDocument/2006/relationships" xmlns:m="http://schemas.openxmlformats.org/officeDocument/2006/math" xmlns:v="urn:schemas-microsoft-com:vml" xmlns:wp14="http://schemas.microsoft.com/office/word/2010/wordprocessingDrawing" xmlns:wp="http://schemas.openxmlformats.org/drawingml/2006/wordprocessingDrawing" xmlns:w10="urn:schemas-microsoft-com:office:word" xmlns:w="http://schemas.openxmlformats.org/wordprocessingml/2006/main" xmlns:w14="http://schemas.microsoft.com/office/word/2010/wordml" xmlns:w15="http://schemas.microsoft.com/office/word/2012/wordml" xmlns:w16cex="http://schemas.microsoft.com/office/word/2018/wordml/cex" xmlns:w16cid="http://schemas.microsoft.com/office/word/2016/wordml/cid" xmlns:w16="http://schemas.microsoft.com/office/word/2018/wordml" xmlns:w16se="http://schemas.microsoft.com/office/word/2015/wordml/symex" xmlns:wpg="http://schemas.microsoft.com/office/word/2010/wordprocessingGroup" xmlns:wpi="http://schemas.microsoft.com/office/word/2010/wordprocessingInk" xmlns:wne="http://schemas.microsoft.com/office/word/2006/wordml" xmlns:wps="http://schemas.microsoft.com/office/word/2010/wordprocessingShape" mc:Ignorable="w14 w15 w16se w16cid w16 w16cex wp14">
   <w15:commentEx w15:paraId="79064745" w15:done="0"/>
-  <w15:commentEx w15:paraId="7331A17B" w15:done="0"/>
+  <w15:commentEx w15:paraId="6BE83BDE" w15:done="0"/>
   <w15:commentEx w15:paraId="7A44EEFE" w15:done="0"/>
 </w15:commentsEx>
 </file>
@@ -3098,7 +3499,7 @@
 <file path=word/commentsExtensible.xml><?xml version="1.0" encoding="utf-8"?>
 <w16cex:commentsExtensible xmlns:wpc="http://schemas.microsoft.com/office/word/2010/wordprocessingCanvas" xmlns:cx="http://schemas.microsoft.com/office/drawing/2014/chartex" xmlns:cx1="http://schemas.microsoft.com/office/drawing/2015/9/8/chartex" xmlns:cx2="http://schemas.microsoft.com/office/drawing/2015/10/21/chartex" xmlns:cx3="http://schemas.microsoft.com/office/drawing/2016/5/9/chartex" xmlns:cx4="http://schemas.microsoft.com/office/drawing/2016/5/10/chartex" xmlns:cx5="http://schemas.microsoft.com/office/drawing/2016/5/11/chartex" xmlns:cx6="http://schemas.microsoft.com/office/drawing/2016/5/12/chartex" xmlns:cx7="http://schemas.microsoft.com/office/drawing/2016/5/13/chartex" xmlns:cx8="http://schemas.microsoft.com/office/drawing/2016/5/14/chartex" xmlns:mc="http://schemas.openxmlformats.org/markup-compatibility/2006" xmlns:aink="http://schemas.microsoft.com/office/drawing/2016/ink" xmlns:am3d="http://schemas.microsoft.com/office/drawing/2017/model3d" xmlns:o="urn:schemas-microsoft-com:office:office" xmlns:r="http://schemas.openxmlformats.org/officeDocument/2006/relationships" xmlns:m="http://schemas.openxmlformats.org/officeDocument/2006/math" xmlns:v="urn:schemas-microsoft-com:vml" xmlns:wp14="http://schemas.microsoft.com/office/word/2010/wordprocessingDrawing" xmlns:wp="http://schemas.openxmlformats.org/drawingml/2006/wordprocessingDrawing" xmlns:w10="urn:schemas-microsoft-com:office:word" xmlns:w="http://schemas.openxmlformats.org/wordprocessingml/2006/main" xmlns:w14="http://schemas.microsoft.com/office/word/2010/wordml" xmlns:w15="http://schemas.microsoft.com/office/word/2012/wordml" xmlns:w16cex="http://schemas.microsoft.com/office/word/2018/wordml/cex" xmlns:w16cid="http://schemas.microsoft.com/office/word/2016/wordml/cid" xmlns:w16="http://schemas.microsoft.com/office/word/2018/wordml" xmlns:w16se="http://schemas.microsoft.com/office/word/2015/wordml/symex" xmlns:wpg="http://schemas.microsoft.com/office/word/2010/wordprocessingGroup" xmlns:wpi="http://schemas.microsoft.com/office/word/2010/wordprocessingInk" xmlns:wne="http://schemas.microsoft.com/office/word/2006/wordml" xmlns:wps="http://schemas.microsoft.com/office/word/2010/wordprocessingShape" mc:Ignorable="w14 w15 w16se w16cid w16 w16cex wp14">
   <w16cex:commentExtensible w16cex:durableId="240ED938" w16cex:dateUtc="2021-03-31T15:19:00Z"/>
-  <w16cex:commentExtensible w16cex:durableId="2443C76D" w16cex:dateUtc="2021-05-10T18:53:00Z"/>
+  <w16cex:commentExtensible w16cex:durableId="244775F8" w16cex:dateUtc="2021-05-13T13:55:00Z"/>
   <w16cex:commentExtensible w16cex:durableId="2443E09A" w16cex:dateUtc="2021-05-10T20:40:00Z"/>
 </w16cex:commentsExtensible>
 </file>
@@ -3106,7 +3507,7 @@
 <file path=word/commentsIds.xml><?xml version="1.0" encoding="utf-8"?>
 <w16cid:commentsIds xmlns:wpc="http://schemas.microsoft.com/office/word/2010/wordprocessingCanvas" xmlns:cx="http://schemas.microsoft.com/office/drawing/2014/chartex" xmlns:cx1="http://schemas.microsoft.com/office/drawing/2015/9/8/chartex" xmlns:cx2="http://schemas.microsoft.com/office/drawing/2015/10/21/chartex" xmlns:cx3="http://schemas.microsoft.com/office/drawing/2016/5/9/chartex" xmlns:cx4="http://schemas.microsoft.com/office/drawing/2016/5/10/chartex" xmlns:cx5="http://schemas.microsoft.com/office/drawing/2016/5/11/chartex" xmlns:cx6="http://schemas.microsoft.com/office/drawing/2016/5/12/chartex" xmlns:cx7="http://schemas.microsoft.com/office/drawing/2016/5/13/chartex" xmlns:cx8="http://schemas.microsoft.com/office/drawing/2016/5/14/chartex" xmlns:mc="http://schemas.openxmlformats.org/markup-compatibility/2006" xmlns:aink="http://schemas.microsoft.com/office/drawing/2016/ink" xmlns:am3d="http://schemas.microsoft.com/office/drawing/2017/model3d" xmlns:o="urn:schemas-microsoft-com:office:office" xmlns:r="http://schemas.openxmlformats.org/officeDocument/2006/relationships" xmlns:m="http://schemas.openxmlformats.org/officeDocument/2006/math" xmlns:v="urn:schemas-microsoft-com:vml" xmlns:wp14="http://schemas.microsoft.com/office/word/2010/wordprocessingDrawing" xmlns:wp="http://schemas.openxmlformats.org/drawingml/2006/wordprocessingDrawing" xmlns:w10="urn:schemas-microsoft-com:office:word" xmlns:w="http://schemas.openxmlformats.org/wordprocessingml/2006/main" xmlns:w14="http://schemas.microsoft.com/office/word/2010/wordml" xmlns:w15="http://schemas.microsoft.com/office/word/2012/wordml" xmlns:w16cex="http://schemas.microsoft.com/office/word/2018/wordml/cex" xmlns:w16cid="http://schemas.microsoft.com/office/word/2016/wordml/cid" xmlns:w16="http://schemas.microsoft.com/office/word/2018/wordml" xmlns:w16se="http://schemas.microsoft.com/office/word/2015/wordml/symex" xmlns:wpg="http://schemas.microsoft.com/office/word/2010/wordprocessingGroup" xmlns:wpi="http://schemas.microsoft.com/office/word/2010/wordprocessingInk" xmlns:wne="http://schemas.microsoft.com/office/word/2006/wordml" xmlns:wps="http://schemas.microsoft.com/office/word/2010/wordprocessingShape" mc:Ignorable="w14 w15 w16se w16cid w16 w16cex wp14">
   <w16cid:commentId w16cid:paraId="79064745" w16cid:durableId="240ED938"/>
-  <w16cid:commentId w16cid:paraId="7331A17B" w16cid:durableId="2443C76D"/>
+  <w16cid:commentId w16cid:paraId="6BE83BDE" w16cid:durableId="244775F8"/>
   <w16cid:commentId w16cid:paraId="7A44EEFE" w16cid:durableId="2443E09A"/>
 </w16cid:commentsIds>
 </file>
@@ -3170,6 +3571,119 @@
 <file path=word/numbering.xml><?xml version="1.0" encoding="utf-8"?>
 <w:numbering xmlns:wpc="http://schemas.microsoft.com/office/word/2010/wordprocessingCanvas" xmlns:cx="http://schemas.microsoft.com/office/drawing/2014/chartex" xmlns:cx1="http://schemas.microsoft.com/office/drawing/2015/9/8/chartex" xmlns:cx2="http://schemas.microsoft.com/office/drawing/2015/10/21/chartex" xmlns:cx3="http://schemas.microsoft.com/office/drawing/2016/5/9/chartex" xmlns:cx4="http://schemas.microsoft.com/office/drawing/2016/5/10/chartex" xmlns:cx5="http://schemas.microsoft.com/office/drawing/2016/5/11/chartex" xmlns:cx6="http://schemas.microsoft.com/office/drawing/2016/5/12/chartex" xmlns:cx7="http://schemas.microsoft.com/office/drawing/2016/5/13/chartex" xmlns:cx8="http://schemas.microsoft.com/office/drawing/2016/5/14/chartex" xmlns:mc="http://schemas.openxmlformats.org/markup-compatibility/2006" xmlns:aink="http://schemas.microsoft.com/office/drawing/2016/ink" xmlns:am3d="http://schemas.microsoft.com/office/drawing/2017/model3d" xmlns:o="urn:schemas-microsoft-com:office:office" xmlns:r="http://schemas.openxmlformats.org/officeDocument/2006/relationships" xmlns:m="http://schemas.openxmlformats.org/officeDocument/2006/math" xmlns:v="urn:schemas-microsoft-com:vml" xmlns:wp14="http://schemas.microsoft.com/office/word/2010/wordprocessingDrawing" xmlns:wp="http://schemas.openxmlformats.org/drawingml/2006/wordprocessingDrawing" xmlns:w10="urn:schemas-microsoft-com:office:word" xmlns:w="http://schemas.openxmlformats.org/wordprocessingml/2006/main" xmlns:w14="http://schemas.microsoft.com/office/word/2010/wordml" xmlns:w15="http://schemas.microsoft.com/office/word/2012/wordml" xmlns:w16cex="http://schemas.microsoft.com/office/word/2018/wordml/cex" xmlns:w16cid="http://schemas.microsoft.com/office/word/2016/wordml/cid" xmlns:w16="http://schemas.microsoft.com/office/word/2018/wordml" xmlns:w16se="http://schemas.microsoft.com/office/word/2015/wordml/symex" xmlns:wpg="http://schemas.microsoft.com/office/word/2010/wordprocessingGroup" xmlns:wpi="http://schemas.microsoft.com/office/word/2010/wordprocessingInk" xmlns:wne="http://schemas.microsoft.com/office/word/2006/wordml" xmlns:wps="http://schemas.microsoft.com/office/word/2010/wordprocessingShape" mc:Ignorable="w14 w15 w16se w16cid w16 w16cex wp14">
   <w:abstractNum w:abstractNumId="0" w15:restartNumberingAfterBreak="0">
+    <w:nsid w:val="074E6199"/>
+    <w:multiLevelType w:val="hybridMultilevel"/>
+    <w:tmpl w:val="08D63DC4"/>
+    <w:lvl w:ilvl="0" w:tplc="04090001">
+      <w:start w:val="1"/>
+      <w:numFmt w:val="bullet"/>
+      <w:lvlText w:val=""/>
+      <w:lvlJc w:val="left"/>
+      <w:pPr>
+        <w:ind w:left="720" w:hanging="360"/>
+      </w:pPr>
+      <w:rPr>
+        <w:rFonts w:ascii="Symbol" w:hAnsi="Symbol" w:hint="default"/>
+      </w:rPr>
+    </w:lvl>
+    <w:lvl w:ilvl="1" w:tplc="04090003" w:tentative="1">
+      <w:start w:val="1"/>
+      <w:numFmt w:val="bullet"/>
+      <w:lvlText w:val="o"/>
+      <w:lvlJc w:val="left"/>
+      <w:pPr>
+        <w:ind w:left="1440" w:hanging="360"/>
+      </w:pPr>
+      <w:rPr>
+        <w:rFonts w:ascii="Courier New" w:hAnsi="Courier New" w:cs="Courier New" w:hint="default"/>
+      </w:rPr>
+    </w:lvl>
+    <w:lvl w:ilvl="2" w:tplc="04090005" w:tentative="1">
+      <w:start w:val="1"/>
+      <w:numFmt w:val="bullet"/>
+      <w:lvlText w:val=""/>
+      <w:lvlJc w:val="left"/>
+      <w:pPr>
+        <w:ind w:left="2160" w:hanging="360"/>
+      </w:pPr>
+      <w:rPr>
+        <w:rFonts w:ascii="Wingdings" w:hAnsi="Wingdings" w:hint="default"/>
+      </w:rPr>
+    </w:lvl>
+    <w:lvl w:ilvl="3" w:tplc="04090001" w:tentative="1">
+      <w:start w:val="1"/>
+      <w:numFmt w:val="bullet"/>
+      <w:lvlText w:val=""/>
+      <w:lvlJc w:val="left"/>
+      <w:pPr>
+        <w:ind w:left="2880" w:hanging="360"/>
+      </w:pPr>
+      <w:rPr>
+        <w:rFonts w:ascii="Symbol" w:hAnsi="Symbol" w:hint="default"/>
+      </w:rPr>
+    </w:lvl>
+    <w:lvl w:ilvl="4" w:tplc="04090003" w:tentative="1">
+      <w:start w:val="1"/>
+      <w:numFmt w:val="bullet"/>
+      <w:lvlText w:val="o"/>
+      <w:lvlJc w:val="left"/>
+      <w:pPr>
+        <w:ind w:left="3600" w:hanging="360"/>
+      </w:pPr>
+      <w:rPr>
+        <w:rFonts w:ascii="Courier New" w:hAnsi="Courier New" w:cs="Courier New" w:hint="default"/>
+      </w:rPr>
+    </w:lvl>
+    <w:lvl w:ilvl="5" w:tplc="04090005" w:tentative="1">
+      <w:start w:val="1"/>
+      <w:numFmt w:val="bullet"/>
+      <w:lvlText w:val=""/>
+      <w:lvlJc w:val="left"/>
+      <w:pPr>
+        <w:ind w:left="4320" w:hanging="360"/>
+      </w:pPr>
+      <w:rPr>
+        <w:rFonts w:ascii="Wingdings" w:hAnsi="Wingdings" w:hint="default"/>
+      </w:rPr>
+    </w:lvl>
+    <w:lvl w:ilvl="6" w:tplc="04090001" w:tentative="1">
+      <w:start w:val="1"/>
+      <w:numFmt w:val="bullet"/>
+      <w:lvlText w:val=""/>
+      <w:lvlJc w:val="left"/>
+      <w:pPr>
+        <w:ind w:left="5040" w:hanging="360"/>
+      </w:pPr>
+      <w:rPr>
+        <w:rFonts w:ascii="Symbol" w:hAnsi="Symbol" w:hint="default"/>
+      </w:rPr>
+    </w:lvl>
+    <w:lvl w:ilvl="7" w:tplc="04090003" w:tentative="1">
+      <w:start w:val="1"/>
+      <w:numFmt w:val="bullet"/>
+      <w:lvlText w:val="o"/>
+      <w:lvlJc w:val="left"/>
+      <w:pPr>
+        <w:ind w:left="5760" w:hanging="360"/>
+      </w:pPr>
+      <w:rPr>
+        <w:rFonts w:ascii="Courier New" w:hAnsi="Courier New" w:cs="Courier New" w:hint="default"/>
+      </w:rPr>
+    </w:lvl>
+    <w:lvl w:ilvl="8" w:tplc="04090005" w:tentative="1">
+      <w:start w:val="1"/>
+      <w:numFmt w:val="bullet"/>
+      <w:lvlText w:val=""/>
+      <w:lvlJc w:val="left"/>
+      <w:pPr>
+        <w:ind w:left="6480" w:hanging="360"/>
+      </w:pPr>
+      <w:rPr>
+        <w:rFonts w:ascii="Wingdings" w:hAnsi="Wingdings" w:hint="default"/>
+      </w:rPr>
+    </w:lvl>
+  </w:abstractNum>
+  <w:abstractNum w:abstractNumId="1" w15:restartNumberingAfterBreak="0">
     <w:nsid w:val="2573631F"/>
     <w:multiLevelType w:val="hybridMultilevel"/>
     <w:tmpl w:val="F670ABAE"/>
@@ -3282,7 +3796,7 @@
       </w:rPr>
     </w:lvl>
   </w:abstractNum>
-  <w:abstractNum w:abstractNumId="1" w15:restartNumberingAfterBreak="0">
+  <w:abstractNum w:abstractNumId="2" w15:restartNumberingAfterBreak="0">
     <w:nsid w:val="60C41672"/>
     <w:multiLevelType w:val="hybridMultilevel"/>
     <w:tmpl w:val="6CA44A88"/>
@@ -3395,7 +3909,7 @@
       </w:pPr>
     </w:lvl>
   </w:abstractNum>
-  <w:abstractNum w:abstractNumId="2" w15:restartNumberingAfterBreak="0">
+  <w:abstractNum w:abstractNumId="3" w15:restartNumberingAfterBreak="0">
     <w:nsid w:val="7DF44954"/>
     <w:multiLevelType w:val="multilevel"/>
     <w:tmpl w:val="BB9CEA54"/>
@@ -3513,16 +4027,16 @@
     </w:lvl>
   </w:abstractNum>
   <w:num w:numId="1">
+    <w:abstractNumId w:val="3"/>
+  </w:num>
+  <w:num w:numId="2">
+    <w:abstractNumId w:val="3"/>
+  </w:num>
+  <w:num w:numId="3">
     <w:abstractNumId w:val="2"/>
   </w:num>
-  <w:num w:numId="2">
+  <w:num w:numId="4">
     <w:abstractNumId w:val="2"/>
-  </w:num>
-  <w:num w:numId="3">
-    <w:abstractNumId w:val="1"/>
-  </w:num>
-  <w:num w:numId="4">
-    <w:abstractNumId w:val="1"/>
     <w:lvlOverride w:ilvl="0">
       <w:lvl w:ilvl="0" w:tplc="D682E812">
         <w:numFmt w:val="lowerRoman"/>
@@ -3532,7 +4046,7 @@
     </w:lvlOverride>
   </w:num>
   <w:num w:numId="5">
-    <w:abstractNumId w:val="1"/>
+    <w:abstractNumId w:val="2"/>
     <w:lvlOverride w:ilvl="0">
       <w:lvl w:ilvl="0" w:tplc="D682E812">
         <w:numFmt w:val="lowerRoman"/>
@@ -3542,6 +4056,9 @@
     </w:lvlOverride>
   </w:num>
   <w:num w:numId="6">
+    <w:abstractNumId w:val="1"/>
+  </w:num>
+  <w:num w:numId="7">
     <w:abstractNumId w:val="0"/>
   </w:num>
 </w:numbering>

</xml_diff>

<commit_message>
Made comments about methods and stats
</commit_message>
<xml_diff>
--- a/Manuscripts/Manuscript.docx
+++ b/Manuscripts/Manuscript.docx
@@ -1,6 +1,6 @@
 
 <file path=word/document.xml><?xml version="1.0" encoding="utf-8"?>
-<w:document xmlns:wpc="http://schemas.microsoft.com/office/word/2010/wordprocessingCanvas" xmlns:cx="http://schemas.microsoft.com/office/drawing/2014/chartex" xmlns:cx1="http://schemas.microsoft.com/office/drawing/2015/9/8/chartex" xmlns:cx2="http://schemas.microsoft.com/office/drawing/2015/10/21/chartex" xmlns:cx3="http://schemas.microsoft.com/office/drawing/2016/5/9/chartex" xmlns:cx4="http://schemas.microsoft.com/office/drawing/2016/5/10/chartex" xmlns:cx5="http://schemas.microsoft.com/office/drawing/2016/5/11/chartex" xmlns:cx6="http://schemas.microsoft.com/office/drawing/2016/5/12/chartex" xmlns:cx7="http://schemas.microsoft.com/office/drawing/2016/5/13/chartex" xmlns:cx8="http://schemas.microsoft.com/office/drawing/2016/5/14/chartex" xmlns:mc="http://schemas.openxmlformats.org/markup-compatibility/2006" xmlns:aink="http://schemas.microsoft.com/office/drawing/2016/ink" xmlns:am3d="http://schemas.microsoft.com/office/drawing/2017/model3d" xmlns:o="urn:schemas-microsoft-com:office:office" xmlns:r="http://schemas.openxmlformats.org/officeDocument/2006/relationships" xmlns:m="http://schemas.openxmlformats.org/officeDocument/2006/math" xmlns:v="urn:schemas-microsoft-com:vml" xmlns:wp14="http://schemas.microsoft.com/office/word/2010/wordprocessingDrawing" xmlns:wp="http://schemas.openxmlformats.org/drawingml/2006/wordprocessingDrawing" xmlns:w10="urn:schemas-microsoft-com:office:word" xmlns:w="http://schemas.openxmlformats.org/wordprocessingml/2006/main" xmlns:w14="http://schemas.microsoft.com/office/word/2010/wordml" xmlns:w15="http://schemas.microsoft.com/office/word/2012/wordml" xmlns:w16cex="http://schemas.microsoft.com/office/word/2018/wordml/cex" xmlns:w16cid="http://schemas.microsoft.com/office/word/2016/wordml/cid" xmlns:w16="http://schemas.microsoft.com/office/word/2018/wordml" xmlns:w16se="http://schemas.microsoft.com/office/word/2015/wordml/symex" xmlns:wpg="http://schemas.microsoft.com/office/word/2010/wordprocessingGroup" xmlns:wpi="http://schemas.microsoft.com/office/word/2010/wordprocessingInk" xmlns:wne="http://schemas.microsoft.com/office/word/2006/wordml" xmlns:wps="http://schemas.microsoft.com/office/word/2010/wordprocessingShape" mc:Ignorable="w14 w15 w16se w16cid w16 w16cex wp14">
+<w:document xmlns:wpc="http://schemas.microsoft.com/office/word/2010/wordprocessingCanvas" xmlns:cx="http://schemas.microsoft.com/office/drawing/2014/chartex" xmlns:cx1="http://schemas.microsoft.com/office/drawing/2015/9/8/chartex" xmlns:cx2="http://schemas.microsoft.com/office/drawing/2015/10/21/chartex" xmlns:cx3="http://schemas.microsoft.com/office/drawing/2016/5/9/chartex" xmlns:cx4="http://schemas.microsoft.com/office/drawing/2016/5/10/chartex" xmlns:cx5="http://schemas.microsoft.com/office/drawing/2016/5/11/chartex" xmlns:cx6="http://schemas.microsoft.com/office/drawing/2016/5/12/chartex" xmlns:cx7="http://schemas.microsoft.com/office/drawing/2016/5/13/chartex" xmlns:cx8="http://schemas.microsoft.com/office/drawing/2016/5/14/chartex" xmlns:mc="http://schemas.openxmlformats.org/markup-compatibility/2006" xmlns:aink="http://schemas.microsoft.com/office/drawing/2016/ink" xmlns:am3d="http://schemas.microsoft.com/office/drawing/2017/model3d" xmlns:o="urn:schemas-microsoft-com:office:office" xmlns:r="http://schemas.openxmlformats.org/officeDocument/2006/relationships" xmlns:m="http://schemas.openxmlformats.org/officeDocument/2006/math" xmlns:v="urn:schemas-microsoft-com:vml" xmlns:wp14="http://schemas.microsoft.com/office/word/2010/wordprocessingDrawing" xmlns:wp="http://schemas.openxmlformats.org/drawingml/2006/wordprocessingDrawing" xmlns:w10="urn:schemas-microsoft-com:office:word" xmlns:w="http://schemas.openxmlformats.org/wordprocessingml/2006/main" xmlns:w14="http://schemas.microsoft.com/office/word/2010/wordml" xmlns:w15="http://schemas.microsoft.com/office/word/2012/wordml" xmlns:w16cid="http://schemas.microsoft.com/office/word/2016/wordml/cid" xmlns:w16se="http://schemas.microsoft.com/office/word/2015/wordml/symex" xmlns:wpg="http://schemas.microsoft.com/office/word/2010/wordprocessingGroup" xmlns:wpi="http://schemas.microsoft.com/office/word/2010/wordprocessingInk" xmlns:wne="http://schemas.microsoft.com/office/word/2006/wordml" xmlns:wps="http://schemas.microsoft.com/office/word/2010/wordprocessingShape" mc:Ignorable="w14 w15 w16se w16cid wp14">
   <w:body>
     <w:p>
       <w:pPr>
@@ -49,7 +49,31 @@
           <w:b/>
           <w:bCs/>
         </w:rPr>
-        <w:t xml:space="preserve">Results in Altered Glucose Homeostasis </w:t>
+        <w:t xml:space="preserve">Results in </w:t>
+      </w:r>
+      <w:commentRangeStart w:id="0"/>
+      <w:r>
+        <w:rPr>
+          <w:rFonts w:ascii="Times New Roman" w:hAnsi="Times New Roman" w:cs="Times New Roman"/>
+          <w:b/>
+          <w:bCs/>
+        </w:rPr>
+        <w:t xml:space="preserve">Altered </w:t>
+      </w:r>
+      <w:commentRangeEnd w:id="0"/>
+      <w:r>
+        <w:rPr>
+          <w:rStyle w:val="CommentReference"/>
+        </w:rPr>
+        <w:commentReference w:id="0"/>
+      </w:r>
+      <w:r>
+        <w:rPr>
+          <w:rFonts w:ascii="Times New Roman" w:hAnsi="Times New Roman" w:cs="Times New Roman"/>
+          <w:b/>
+          <w:bCs/>
+        </w:rPr>
+        <w:t xml:space="preserve">Glucose Homeostasis </w:t>
       </w:r>
       <w:r>
         <w:rPr>
@@ -171,7 +195,51 @@
         <w:rPr>
           <w:rFonts w:ascii="Times New Roman" w:hAnsi="Times New Roman" w:cs="Times New Roman"/>
         </w:rPr>
-        <w:t xml:space="preserve"> Virgin female C57/bl6J mice were obtained from Jackson Laboratory. </w:t>
+        <w:t xml:space="preserve"> Virgin female </w:t>
+      </w:r>
+      <w:commentRangeStart w:id="1"/>
+      <w:r>
+        <w:rPr>
+          <w:rFonts w:ascii="Times New Roman" w:hAnsi="Times New Roman" w:cs="Times New Roman"/>
+        </w:rPr>
+        <w:t>C57</w:t>
+      </w:r>
+      <w:del w:id="2" w:author="Dave Bridges" w:date="2021-05-13T14:59:00Z">
+        <w:r>
+          <w:rPr>
+            <w:rFonts w:ascii="Times New Roman" w:hAnsi="Times New Roman" w:cs="Times New Roman"/>
+          </w:rPr>
+          <w:delText xml:space="preserve">/bl6J </w:delText>
+        </w:r>
+      </w:del>
+      <w:ins w:id="3" w:author="Dave Bridges" w:date="2021-05-13T14:59:00Z">
+        <w:r>
+          <w:rPr>
+            <w:rFonts w:ascii="Times New Roman" w:hAnsi="Times New Roman" w:cs="Times New Roman"/>
+          </w:rPr>
+          <w:t>BL/6</w:t>
+        </w:r>
+        <w:r>
+          <w:rPr>
+            <w:rFonts w:ascii="Times New Roman" w:hAnsi="Times New Roman" w:cs="Times New Roman"/>
+          </w:rPr>
+          <w:t xml:space="preserve">J </w:t>
+        </w:r>
+      </w:ins>
+      <w:commentRangeEnd w:id="1"/>
+      <w:ins w:id="4" w:author="Dave Bridges" w:date="2021-05-13T16:41:00Z">
+        <w:r>
+          <w:rPr>
+            <w:rStyle w:val="CommentReference"/>
+          </w:rPr>
+          <w:commentReference w:id="1"/>
+        </w:r>
+      </w:ins>
+      <w:r>
+        <w:rPr>
+          <w:rFonts w:ascii="Times New Roman" w:hAnsi="Times New Roman" w:cs="Times New Roman"/>
+        </w:rPr>
+        <w:t xml:space="preserve">mice were obtained from Jackson Laboratory. </w:t>
       </w:r>
       <w:r>
         <w:rPr>
@@ -213,19 +281,66 @@
         <w:rPr>
           <w:rFonts w:ascii="Times New Roman" w:hAnsi="Times New Roman" w:cs="Times New Roman"/>
         </w:rPr>
-        <w:t xml:space="preserve"> After one week of dietary treatment</w:t>
-      </w:r>
-      <w:r>
-        <w:rPr>
-          <w:rFonts w:ascii="Times New Roman" w:hAnsi="Times New Roman" w:cs="Times New Roman"/>
-        </w:rPr>
-        <w:t xml:space="preserve"> (beginning age 120 days)</w:t>
-      </w:r>
-      <w:r>
-        <w:rPr>
-          <w:rFonts w:ascii="Times New Roman" w:hAnsi="Times New Roman" w:cs="Times New Roman"/>
-        </w:rPr>
-        <w:t xml:space="preserve">, age-matched males were introduced into cages for breeding. Males were kept in the female cage until copulatory plug appeared. The day a </w:t>
+        <w:t xml:space="preserve"> </w:t>
+      </w:r>
+      <w:commentRangeStart w:id="5"/>
+      <w:r>
+        <w:rPr>
+          <w:rFonts w:ascii="Times New Roman" w:hAnsi="Times New Roman" w:cs="Times New Roman"/>
+        </w:rPr>
+        <w:t>After</w:t>
+      </w:r>
+      <w:commentRangeEnd w:id="5"/>
+      <w:r>
+        <w:rPr>
+          <w:rStyle w:val="CommentReference"/>
+        </w:rPr>
+        <w:commentReference w:id="5"/>
+      </w:r>
+      <w:r>
+        <w:rPr>
+          <w:rFonts w:ascii="Times New Roman" w:hAnsi="Times New Roman" w:cs="Times New Roman"/>
+        </w:rPr>
+        <w:t xml:space="preserve"> one week </w:t>
+      </w:r>
+      <w:commentRangeStart w:id="6"/>
+      <w:r>
+        <w:rPr>
+          <w:rFonts w:ascii="Times New Roman" w:hAnsi="Times New Roman" w:cs="Times New Roman"/>
+        </w:rPr>
+        <w:t>of dietary treatment</w:t>
+      </w:r>
+      <w:r>
+        <w:rPr>
+          <w:rFonts w:ascii="Times New Roman" w:hAnsi="Times New Roman" w:cs="Times New Roman"/>
+        </w:rPr>
+        <w:t xml:space="preserve"> </w:t>
+      </w:r>
+      <w:commentRangeEnd w:id="6"/>
+      <w:r>
+        <w:rPr>
+          <w:rStyle w:val="CommentReference"/>
+        </w:rPr>
+        <w:commentReference w:id="6"/>
+      </w:r>
+      <w:r>
+        <w:rPr>
+          <w:rFonts w:ascii="Times New Roman" w:hAnsi="Times New Roman" w:cs="Times New Roman"/>
+        </w:rPr>
+        <w:t>(beginning age 120 days)</w:t>
+      </w:r>
+      <w:r>
+        <w:rPr>
+          <w:rFonts w:ascii="Times New Roman" w:hAnsi="Times New Roman" w:cs="Times New Roman"/>
+        </w:rPr>
+        <w:t xml:space="preserve">, age-matched males were introduced into cages for breeding. Males were kept in the female cage until copulatory plug appeared. </w:t>
+      </w:r>
+      <w:commentRangeStart w:id="7"/>
+      <w:r>
+        <w:rPr>
+          <w:rFonts w:ascii="Times New Roman" w:hAnsi="Times New Roman" w:cs="Times New Roman"/>
+        </w:rPr>
+        <w:t xml:space="preserve">The day a </w:t>
       </w:r>
       <w:r>
         <w:rPr>
@@ -297,7 +412,20 @@
         <w:rPr>
           <w:rFonts w:ascii="Times New Roman" w:hAnsi="Times New Roman" w:cs="Times New Roman"/>
         </w:rPr>
-        <w:t xml:space="preserve">before reaching weaning age (PND 21.5). </w:t>
+        <w:t>before reaching weaning age (PND 21.5).</w:t>
+      </w:r>
+      <w:commentRangeEnd w:id="7"/>
+      <w:r>
+        <w:rPr>
+          <w:rStyle w:val="CommentReference"/>
+        </w:rPr>
+        <w:commentReference w:id="7"/>
+      </w:r>
+      <w:r>
+        <w:rPr>
+          <w:rFonts w:ascii="Times New Roman" w:hAnsi="Times New Roman" w:cs="Times New Roman"/>
+        </w:rPr>
+        <w:t xml:space="preserve"> </w:t>
       </w:r>
       <w:r>
         <w:rPr>
@@ -340,6 +468,7 @@
           <w:iCs/>
         </w:rPr>
       </w:pPr>
+      <w:commentRangeStart w:id="8"/>
       <w:r>
         <w:rPr>
           <w:rFonts w:ascii="Times New Roman" w:hAnsi="Times New Roman" w:cs="Times New Roman"/>
@@ -348,6 +477,13 @@
         </w:rPr>
         <w:t>Maternal dietary treatment</w:t>
       </w:r>
+      <w:commentRangeEnd w:id="8"/>
+      <w:r>
+        <w:rPr>
+          <w:rStyle w:val="CommentReference"/>
+        </w:rPr>
+        <w:commentReference w:id="8"/>
+      </w:r>
     </w:p>
     <w:p>
       <w:pPr>
@@ -376,7 +512,7 @@
         </w:rPr>
         <w:t xml:space="preserve"> (AL)  feeding during gestation  </w:t>
       </w:r>
-      <w:commentRangeStart w:id="0"/>
+      <w:commentRangeStart w:id="9"/>
       <w:r>
         <w:rPr>
           <w:rFonts w:ascii="Times New Roman" w:hAnsi="Times New Roman" w:cs="Times New Roman"/>
@@ -407,12 +543,12 @@
         </w:rPr>
         <w:t>=AL)</w:t>
       </w:r>
-      <w:commentRangeEnd w:id="0"/>
+      <w:commentRangeEnd w:id="9"/>
       <w:r>
         <w:rPr>
           <w:rStyle w:val="CommentReference"/>
         </w:rPr>
-        <w:commentReference w:id="0"/>
+        <w:commentReference w:id="9"/>
       </w:r>
       <w:r>
         <w:rPr>
@@ -468,17 +604,76 @@
         </w:rPr>
         <w:t xml:space="preserve">) for the whole of pregnancy. </w:t>
       </w:r>
-      <w:r>
-        <w:rPr>
-          <w:rFonts w:ascii="Times New Roman" w:hAnsi="Times New Roman" w:cs="Times New Roman"/>
-        </w:rPr>
-        <w:t>Each day, all</w:t>
-      </w:r>
-      <w:r>
-        <w:rPr>
-          <w:rFonts w:ascii="Times New Roman" w:hAnsi="Times New Roman" w:cs="Times New Roman"/>
-        </w:rPr>
-        <w:t xml:space="preserve"> animals were transferred to a clean cage at ZT20, allowing for similar levels of handling of all experimental animals. After birth, all dams were switched to AL feeding</w:t>
+      <w:ins w:id="10" w:author="Dave Bridges" w:date="2021-05-13T16:42:00Z">
+        <w:r>
+          <w:rPr>
+            <w:rFonts w:ascii="Times New Roman" w:hAnsi="Times New Roman" w:cs="Times New Roman"/>
+          </w:rPr>
+          <w:t xml:space="preserve">Water was provided </w:t>
+        </w:r>
+        <w:r>
+          <w:rPr>
+            <w:rFonts w:ascii="Times New Roman" w:hAnsi="Times New Roman" w:cs="Times New Roman"/>
+            <w:i/>
+          </w:rPr>
+          <w:t xml:space="preserve">ad </w:t>
+        </w:r>
+        <w:r>
+          <w:rPr>
+            <w:rFonts w:ascii="Times New Roman" w:hAnsi="Times New Roman" w:cs="Times New Roman"/>
+            <w:i/>
+            <w:rPrChange w:id="11" w:author="Dave Bridges" w:date="2021-05-13T16:42:00Z">
+              <w:rPr>
+                <w:rFonts w:ascii="Times New Roman" w:hAnsi="Times New Roman" w:cs="Times New Roman"/>
+                <w:i/>
+              </w:rPr>
+            </w:rPrChange>
+          </w:rPr>
+          <w:t>libitum</w:t>
+        </w:r>
+        <w:r>
+          <w:rPr>
+            <w:rFonts w:ascii="Times New Roman" w:hAnsi="Times New Roman" w:cs="Times New Roman"/>
+          </w:rPr>
+          <w:t xml:space="preserve"> throughout the study.  </w:t>
+        </w:r>
+      </w:ins>
+      <w:r>
+        <w:rPr>
+          <w:rFonts w:ascii="Times New Roman" w:hAnsi="Times New Roman" w:cs="Times New Roman"/>
+          <w:rPrChange w:id="12" w:author="Dave Bridges" w:date="2021-05-13T16:42:00Z">
+            <w:rPr>
+              <w:rFonts w:ascii="Times New Roman" w:hAnsi="Times New Roman" w:cs="Times New Roman"/>
+            </w:rPr>
+          </w:rPrChange>
+        </w:rPr>
+        <w:t>Each</w:t>
+      </w:r>
+      <w:r>
+        <w:rPr>
+          <w:rFonts w:ascii="Times New Roman" w:hAnsi="Times New Roman" w:cs="Times New Roman"/>
+        </w:rPr>
+        <w:t xml:space="preserve"> day, all</w:t>
+      </w:r>
+      <w:r>
+        <w:rPr>
+          <w:rFonts w:ascii="Times New Roman" w:hAnsi="Times New Roman" w:cs="Times New Roman"/>
+        </w:rPr>
+        <w:t xml:space="preserve"> animals were transferred to a clean cage at ZT20, allowing for similar levels of handling of all experimental animals. After birth, all dams were switched to AL </w:t>
+      </w:r>
+      <w:ins w:id="13" w:author="Dave Bridges" w:date="2021-05-13T16:42:00Z">
+        <w:r>
+          <w:rPr>
+            <w:rFonts w:ascii="Times New Roman" w:hAnsi="Times New Roman" w:cs="Times New Roman"/>
+          </w:rPr>
+          <w:t xml:space="preserve">unrestricted </w:t>
+        </w:r>
+      </w:ins>
+      <w:r>
+        <w:rPr>
+          <w:rFonts w:ascii="Times New Roman" w:hAnsi="Times New Roman" w:cs="Times New Roman"/>
+        </w:rPr>
+        <w:t>feeding</w:t>
       </w:r>
       <w:r>
         <w:rPr>
@@ -546,6 +741,7 @@
           <w:rFonts w:ascii="Times New Roman" w:hAnsi="Times New Roman" w:cs="Times New Roman"/>
         </w:rPr>
       </w:pPr>
+      <w:commentRangeStart w:id="14"/>
       <w:r>
         <w:rPr>
           <w:rFonts w:ascii="Times New Roman" w:hAnsi="Times New Roman" w:cs="Times New Roman"/>
@@ -580,7 +776,20 @@
         <w:rPr>
           <w:rFonts w:ascii="Times New Roman" w:hAnsi="Times New Roman" w:cs="Times New Roman"/>
         </w:rPr>
-        <w:t>. Pups were weighed again at PND 7.5, 14.5, and 21.5. At PND 21.5, offspring were weighed, and body compos</w:t>
+        <w:t xml:space="preserve">. </w:t>
+      </w:r>
+      <w:commentRangeEnd w:id="14"/>
+      <w:r>
+        <w:rPr>
+          <w:rStyle w:val="CommentReference"/>
+        </w:rPr>
+        <w:commentReference w:id="14"/>
+      </w:r>
+      <w:r>
+        <w:rPr>
+          <w:rFonts w:ascii="Times New Roman" w:hAnsi="Times New Roman" w:cs="Times New Roman"/>
+        </w:rPr>
+        <w:t>Pups were weighed again at PND 7.5, 14.5, and 21.5. At PND 21.5, offspring were weighed, and body compos</w:t>
       </w:r>
       <w:r>
         <w:rPr>
@@ -592,7 +801,35 @@
         <w:rPr>
           <w:rFonts w:ascii="Times New Roman" w:hAnsi="Times New Roman" w:cs="Times New Roman"/>
         </w:rPr>
-        <w:t>tion was assessed using EchoMRI before being weaned by sex and maternal feeding regimen and housed 4-5 per cage</w:t>
+        <w:t xml:space="preserve">tion was assessed using </w:t>
+      </w:r>
+      <w:commentRangeStart w:id="15"/>
+      <w:proofErr w:type="spellStart"/>
+      <w:r>
+        <w:rPr>
+          <w:rFonts w:ascii="Times New Roman" w:hAnsi="Times New Roman" w:cs="Times New Roman"/>
+        </w:rPr>
+        <w:t>EchoMRI</w:t>
+      </w:r>
+      <w:proofErr w:type="spellEnd"/>
+      <w:r>
+        <w:rPr>
+          <w:rFonts w:ascii="Times New Roman" w:hAnsi="Times New Roman" w:cs="Times New Roman"/>
+        </w:rPr>
+        <w:t xml:space="preserve"> </w:t>
+      </w:r>
+      <w:commentRangeEnd w:id="15"/>
+      <w:r>
+        <w:rPr>
+          <w:rStyle w:val="CommentReference"/>
+        </w:rPr>
+        <w:commentReference w:id="15"/>
+      </w:r>
+      <w:r>
+        <w:rPr>
+          <w:rFonts w:ascii="Times New Roman" w:hAnsi="Times New Roman" w:cs="Times New Roman"/>
+        </w:rPr>
+        <w:t>before being weaned by sex and maternal feeding regimen and housed 4-5 per cage</w:t>
       </w:r>
       <w:r>
         <w:rPr>
@@ -604,7 +841,139 @@
         <w:rPr>
           <w:rFonts w:ascii="Times New Roman" w:hAnsi="Times New Roman" w:cs="Times New Roman"/>
         </w:rPr>
-        <w:t xml:space="preserve">After PND 70, all animals were switched to 45% High fat diet (research diets D12451, 4.73kcal/gram). </w:t>
+        <w:t xml:space="preserve">After PND 70, all animals were switched to 45% High </w:t>
+      </w:r>
+      <w:ins w:id="16" w:author="Dave Bridges" w:date="2021-05-13T16:43:00Z">
+        <w:r>
+          <w:rPr>
+            <w:rFonts w:ascii="Times New Roman" w:hAnsi="Times New Roman" w:cs="Times New Roman"/>
+          </w:rPr>
+          <w:t>F</w:t>
+        </w:r>
+      </w:ins>
+      <w:del w:id="17" w:author="Dave Bridges" w:date="2021-05-13T16:43:00Z">
+        <w:r>
+          <w:rPr>
+            <w:rFonts w:ascii="Times New Roman" w:hAnsi="Times New Roman" w:cs="Times New Roman"/>
+          </w:rPr>
+          <w:delText>f</w:delText>
+        </w:r>
+      </w:del>
+      <w:r>
+        <w:rPr>
+          <w:rFonts w:ascii="Times New Roman" w:hAnsi="Times New Roman" w:cs="Times New Roman"/>
+        </w:rPr>
+        <w:t xml:space="preserve">at </w:t>
+      </w:r>
+      <w:ins w:id="18" w:author="Dave Bridges" w:date="2021-05-13T16:43:00Z">
+        <w:r>
+          <w:rPr>
+            <w:rFonts w:ascii="Times New Roman" w:hAnsi="Times New Roman" w:cs="Times New Roman"/>
+          </w:rPr>
+          <w:t>D</w:t>
+        </w:r>
+      </w:ins>
+      <w:del w:id="19" w:author="Dave Bridges" w:date="2021-05-13T16:43:00Z">
+        <w:r>
+          <w:rPr>
+            <w:rFonts w:ascii="Times New Roman" w:hAnsi="Times New Roman" w:cs="Times New Roman"/>
+          </w:rPr>
+          <w:delText>d</w:delText>
+        </w:r>
+      </w:del>
+      <w:r>
+        <w:rPr>
+          <w:rFonts w:ascii="Times New Roman" w:hAnsi="Times New Roman" w:cs="Times New Roman"/>
+        </w:rPr>
+        <w:t>iet (</w:t>
+      </w:r>
+      <w:ins w:id="20" w:author="Dave Bridges" w:date="2021-05-13T16:43:00Z">
+        <w:r>
+          <w:rPr>
+            <w:rFonts w:ascii="Times New Roman" w:hAnsi="Times New Roman" w:cs="Times New Roman"/>
+          </w:rPr>
+          <w:t xml:space="preserve">HFD; </w:t>
+        </w:r>
+      </w:ins>
+      <w:del w:id="21" w:author="Dave Bridges" w:date="2021-05-13T16:43:00Z">
+        <w:r>
+          <w:rPr>
+            <w:rFonts w:ascii="Times New Roman" w:hAnsi="Times New Roman" w:cs="Times New Roman"/>
+          </w:rPr>
+          <w:delText>r</w:delText>
+        </w:r>
+      </w:del>
+      <w:ins w:id="22" w:author="Dave Bridges" w:date="2021-05-13T16:43:00Z">
+        <w:r>
+          <w:rPr>
+            <w:rFonts w:ascii="Times New Roman" w:hAnsi="Times New Roman" w:cs="Times New Roman"/>
+          </w:rPr>
+          <w:t>R</w:t>
+        </w:r>
+      </w:ins>
+      <w:r>
+        <w:rPr>
+          <w:rFonts w:ascii="Times New Roman" w:hAnsi="Times New Roman" w:cs="Times New Roman"/>
+        </w:rPr>
+        <w:t xml:space="preserve">esearch </w:t>
+      </w:r>
+      <w:ins w:id="23" w:author="Dave Bridges" w:date="2021-05-13T16:43:00Z">
+        <w:r>
+          <w:rPr>
+            <w:rFonts w:ascii="Times New Roman" w:hAnsi="Times New Roman" w:cs="Times New Roman"/>
+          </w:rPr>
+          <w:t>D</w:t>
+        </w:r>
+      </w:ins>
+      <w:del w:id="24" w:author="Dave Bridges" w:date="2021-05-13T16:43:00Z">
+        <w:r>
+          <w:rPr>
+            <w:rFonts w:ascii="Times New Roman" w:hAnsi="Times New Roman" w:cs="Times New Roman"/>
+          </w:rPr>
+          <w:delText>d</w:delText>
+        </w:r>
+      </w:del>
+      <w:r>
+        <w:rPr>
+          <w:rFonts w:ascii="Times New Roman" w:hAnsi="Times New Roman" w:cs="Times New Roman"/>
+        </w:rPr>
+        <w:t xml:space="preserve">iets </w:t>
+      </w:r>
+      <w:commentRangeStart w:id="25"/>
+      <w:commentRangeStart w:id="26"/>
+      <w:r>
+        <w:rPr>
+          <w:rFonts w:ascii="Times New Roman" w:hAnsi="Times New Roman" w:cs="Times New Roman"/>
+        </w:rPr>
+        <w:t>D12451</w:t>
+      </w:r>
+      <w:commentRangeEnd w:id="25"/>
+      <w:r>
+        <w:rPr>
+          <w:rStyle w:val="CommentReference"/>
+        </w:rPr>
+        <w:commentReference w:id="25"/>
+      </w:r>
+      <w:commentRangeEnd w:id="26"/>
+      <w:r>
+        <w:rPr>
+          <w:rStyle w:val="CommentReference"/>
+        </w:rPr>
+        <w:commentReference w:id="26"/>
+      </w:r>
+      <w:del w:id="27" w:author="Dave Bridges" w:date="2021-05-13T16:43:00Z">
+        <w:r>
+          <w:rPr>
+            <w:rFonts w:ascii="Times New Roman" w:hAnsi="Times New Roman" w:cs="Times New Roman"/>
+          </w:rPr>
+          <w:delText>, 4.73kcal/gram</w:delText>
+        </w:r>
+      </w:del>
+      <w:r>
+        <w:rPr>
+          <w:rFonts w:ascii="Times New Roman" w:hAnsi="Times New Roman" w:cs="Times New Roman"/>
+        </w:rPr>
+        <w:t xml:space="preserve">). </w:t>
       </w:r>
     </w:p>
     <w:p>
@@ -653,7 +1022,75 @@
           <w:rFonts w:ascii="Times New Roman" w:hAnsi="Times New Roman" w:cs="Times New Roman"/>
         </w:rPr>
         <w:lastRenderedPageBreak/>
-        <w:t xml:space="preserve">Baseline glucose and insulin tolerance were assessed at young adulthood during NCD diet period (~ postnatal day 70). Animals were transferred into a cage with no food during the early light cycle, with water freely available. After 6 hours, fasting blood glucose was assessed using tail clip and a handheld glucometer (OneTouch Ultra). Shortly thereafter, an intraperitoneal injection of insulin </w:t>
+        <w:t xml:space="preserve">Baseline glucose and insulin tolerance were assessed at young adulthood </w:t>
+      </w:r>
+      <w:del w:id="28" w:author="Dave Bridges" w:date="2021-05-13T16:43:00Z">
+        <w:r>
+          <w:rPr>
+            <w:rFonts w:ascii="Times New Roman" w:hAnsi="Times New Roman" w:cs="Times New Roman"/>
+          </w:rPr>
+          <w:delText xml:space="preserve">during </w:delText>
+        </w:r>
+      </w:del>
+      <w:ins w:id="29" w:author="Dave Bridges" w:date="2021-05-13T16:43:00Z">
+        <w:r>
+          <w:rPr>
+            <w:rFonts w:ascii="Times New Roman" w:hAnsi="Times New Roman" w:cs="Times New Roman"/>
+          </w:rPr>
+          <w:t>towards the end of the</w:t>
+        </w:r>
+        <w:r>
+          <w:rPr>
+            <w:rFonts w:ascii="Times New Roman" w:hAnsi="Times New Roman" w:cs="Times New Roman"/>
+          </w:rPr>
+          <w:t xml:space="preserve"> </w:t>
+        </w:r>
+      </w:ins>
+      <w:r>
+        <w:rPr>
+          <w:rFonts w:ascii="Times New Roman" w:hAnsi="Times New Roman" w:cs="Times New Roman"/>
+        </w:rPr>
+        <w:t xml:space="preserve">NCD diet period (~ postnatal day </w:t>
+      </w:r>
+      <w:commentRangeStart w:id="30"/>
+      <w:r>
+        <w:rPr>
+          <w:rFonts w:ascii="Times New Roman" w:hAnsi="Times New Roman" w:cs="Times New Roman"/>
+        </w:rPr>
+        <w:t>70</w:t>
+      </w:r>
+      <w:commentRangeEnd w:id="30"/>
+      <w:r>
+        <w:rPr>
+          <w:rStyle w:val="CommentReference"/>
+        </w:rPr>
+        <w:commentReference w:id="30"/>
+      </w:r>
+      <w:r>
+        <w:rPr>
+          <w:rFonts w:ascii="Times New Roman" w:hAnsi="Times New Roman" w:cs="Times New Roman"/>
+        </w:rPr>
+        <w:t xml:space="preserve">). Animals were transferred into a cage with no food during the </w:t>
+      </w:r>
+      <w:commentRangeStart w:id="31"/>
+      <w:r>
+        <w:rPr>
+          <w:rFonts w:ascii="Times New Roman" w:hAnsi="Times New Roman" w:cs="Times New Roman"/>
+        </w:rPr>
+        <w:t>early light cycle</w:t>
+      </w:r>
+      <w:commentRangeEnd w:id="31"/>
+      <w:r>
+        <w:rPr>
+          <w:rStyle w:val="CommentReference"/>
+        </w:rPr>
+        <w:commentReference w:id="31"/>
+      </w:r>
+      <w:r>
+        <w:rPr>
+          <w:rFonts w:ascii="Times New Roman" w:hAnsi="Times New Roman" w:cs="Times New Roman"/>
+        </w:rPr>
+        <w:t xml:space="preserve">, with water freely available. After 6 hours, fasting blood glucose was assessed using tail clip and a handheld glucometer (OneTouch Ultra). Shortly thereafter, an intraperitoneal injection of insulin </w:t>
       </w:r>
       <w:r>
         <w:rPr>
@@ -671,7 +1108,49 @@
         <w:rPr>
           <w:rFonts w:ascii="Times New Roman" w:hAnsi="Times New Roman" w:cs="Times New Roman"/>
         </w:rPr>
-        <w:t>0.75u/kg body weight</w:t>
+        <w:t>0.</w:t>
+      </w:r>
+      <w:del w:id="32" w:author="Dave Bridges" w:date="2021-05-13T16:44:00Z">
+        <w:r>
+          <w:rPr>
+            <w:rFonts w:ascii="Times New Roman" w:hAnsi="Times New Roman" w:cs="Times New Roman"/>
+          </w:rPr>
+          <w:delText>75u</w:delText>
+        </w:r>
+      </w:del>
+      <w:ins w:id="33" w:author="Dave Bridges" w:date="2021-05-13T16:44:00Z">
+        <w:r>
+          <w:rPr>
+            <w:rFonts w:ascii="Times New Roman" w:hAnsi="Times New Roman" w:cs="Times New Roman"/>
+          </w:rPr>
+          <w:t>75</w:t>
+        </w:r>
+        <w:r>
+          <w:rPr>
+            <w:rFonts w:ascii="Times New Roman" w:hAnsi="Times New Roman" w:cs="Times New Roman"/>
+          </w:rPr>
+          <w:t>U</w:t>
+        </w:r>
+      </w:ins>
+      <w:r>
+        <w:rPr>
+          <w:rFonts w:ascii="Times New Roman" w:hAnsi="Times New Roman" w:cs="Times New Roman"/>
+        </w:rPr>
+        <w:t xml:space="preserve">/kg </w:t>
+      </w:r>
+      <w:commentRangeStart w:id="34"/>
+      <w:r>
+        <w:rPr>
+          <w:rFonts w:ascii="Times New Roman" w:hAnsi="Times New Roman" w:cs="Times New Roman"/>
+        </w:rPr>
+        <w:t>body weight</w:t>
+      </w:r>
+      <w:commentRangeEnd w:id="34"/>
+      <w:r>
+        <w:rPr>
+          <w:rStyle w:val="CommentReference"/>
+        </w:rPr>
+        <w:commentReference w:id="34"/>
       </w:r>
       <w:r>
         <w:rPr>
@@ -701,7 +1180,35 @@
         <w:rPr>
           <w:rFonts w:ascii="Times New Roman" w:hAnsi="Times New Roman" w:cs="Times New Roman"/>
         </w:rPr>
-        <w:t xml:space="preserve">D-Glucose,1.5u/kg </w:t>
+        <w:t>D-Glucose,1.</w:t>
+      </w:r>
+      <w:del w:id="35" w:author="Dave Bridges" w:date="2021-05-13T16:44:00Z">
+        <w:r>
+          <w:rPr>
+            <w:rFonts w:ascii="Times New Roman" w:hAnsi="Times New Roman" w:cs="Times New Roman"/>
+          </w:rPr>
+          <w:delText>5u</w:delText>
+        </w:r>
+      </w:del>
+      <w:ins w:id="36" w:author="Dave Bridges" w:date="2021-05-13T16:44:00Z">
+        <w:r>
+          <w:rPr>
+            <w:rFonts w:ascii="Times New Roman" w:hAnsi="Times New Roman" w:cs="Times New Roman"/>
+          </w:rPr>
+          <w:t>5</w:t>
+        </w:r>
+        <w:r>
+          <w:rPr>
+            <w:rFonts w:ascii="Times New Roman" w:hAnsi="Times New Roman" w:cs="Times New Roman"/>
+          </w:rPr>
+          <w:t>g</w:t>
+        </w:r>
+      </w:ins>
+      <w:r>
+        <w:rPr>
+          <w:rFonts w:ascii="Times New Roman" w:hAnsi="Times New Roman" w:cs="Times New Roman"/>
+        </w:rPr>
+        <w:t xml:space="preserve">/kg </w:t>
       </w:r>
       <w:r>
         <w:rPr>
@@ -719,7 +1226,29 @@
         <w:rPr>
           <w:rFonts w:ascii="Times New Roman" w:hAnsi="Times New Roman" w:cs="Times New Roman"/>
         </w:rPr>
-        <w:t>(insulin dose 2.5u/kg lean</w:t>
+        <w:t>(insulin dose 2.5</w:t>
+      </w:r>
+      <w:ins w:id="37" w:author="Dave Bridges" w:date="2021-05-13T16:44:00Z">
+        <w:r>
+          <w:rPr>
+            <w:rFonts w:ascii="Times New Roman" w:hAnsi="Times New Roman" w:cs="Times New Roman"/>
+          </w:rPr>
+          <w:t>U</w:t>
+        </w:r>
+      </w:ins>
+      <w:del w:id="38" w:author="Dave Bridges" w:date="2021-05-13T16:44:00Z">
+        <w:r>
+          <w:rPr>
+            <w:rFonts w:ascii="Times New Roman" w:hAnsi="Times New Roman" w:cs="Times New Roman"/>
+          </w:rPr>
+          <w:delText>u</w:delText>
+        </w:r>
+      </w:del>
+      <w:r>
+        <w:rPr>
+          <w:rFonts w:ascii="Times New Roman" w:hAnsi="Times New Roman" w:cs="Times New Roman"/>
+        </w:rPr>
+        <w:t>/kg lean</w:t>
       </w:r>
       <w:r>
         <w:rPr>
@@ -733,11 +1262,27 @@
         </w:rPr>
         <w:t>1.0</w:t>
       </w:r>
-      <w:r>
-        <w:rPr>
-          <w:rFonts w:ascii="Times New Roman" w:hAnsi="Times New Roman" w:cs="Times New Roman"/>
-        </w:rPr>
-        <w:t>u/kg lean mass</w:t>
+      <w:ins w:id="39" w:author="Dave Bridges" w:date="2021-05-13T16:44:00Z">
+        <w:r>
+          <w:rPr>
+            <w:rFonts w:ascii="Times New Roman" w:hAnsi="Times New Roman" w:cs="Times New Roman"/>
+          </w:rPr>
+          <w:t>g</w:t>
+        </w:r>
+      </w:ins>
+      <w:del w:id="40" w:author="Dave Bridges" w:date="2021-05-13T16:44:00Z">
+        <w:r>
+          <w:rPr>
+            <w:rFonts w:ascii="Times New Roman" w:hAnsi="Times New Roman" w:cs="Times New Roman"/>
+          </w:rPr>
+          <w:delText>u</w:delText>
+        </w:r>
+      </w:del>
+      <w:r>
+        <w:rPr>
+          <w:rFonts w:ascii="Times New Roman" w:hAnsi="Times New Roman" w:cs="Times New Roman"/>
+        </w:rPr>
+        <w:t>/kg lean mass</w:t>
       </w:r>
       <w:r>
         <w:rPr>
@@ -751,6 +1296,22 @@
         </w:rPr>
         <w:t xml:space="preserve">. </w:t>
       </w:r>
+      <w:ins w:id="41" w:author="Dave Bridges" w:date="2021-05-13T16:44:00Z">
+        <w:r>
+          <w:rPr>
+            <w:rFonts w:ascii="Times New Roman" w:hAnsi="Times New Roman" w:cs="Times New Roman"/>
+          </w:rPr>
+          <w:t xml:space="preserve"> Area under </w:t>
+        </w:r>
+      </w:ins>
+      <w:ins w:id="42" w:author="Dave Bridges" w:date="2021-05-13T16:45:00Z">
+        <w:r>
+          <w:rPr>
+            <w:rFonts w:ascii="Times New Roman" w:hAnsi="Times New Roman" w:cs="Times New Roman"/>
+          </w:rPr>
+          <w:t>curve was calculated by XXX, slopes for ITT were calculated via YYY.</w:t>
+        </w:r>
+      </w:ins>
     </w:p>
     <w:p>
       <w:pPr>
@@ -763,7 +1324,7 @@
           <w:color w:val="000000" w:themeColor="text1"/>
         </w:rPr>
       </w:pPr>
-      <w:bookmarkStart w:id="1" w:name="_Toc29457879"/>
+      <w:bookmarkStart w:id="43" w:name="_Toc29457879"/>
     </w:p>
     <w:p>
       <w:pPr>
@@ -785,7 +1346,7 @@
         </w:rPr>
         <w:t>Sacrifice and tissue collection:</w:t>
       </w:r>
-      <w:bookmarkEnd w:id="1"/>
+      <w:bookmarkEnd w:id="43"/>
     </w:p>
     <w:p>
       <w:pPr>
@@ -844,7 +1405,29 @@
           <w:rFonts w:ascii="Times New Roman" w:eastAsia="Times New Roman" w:hAnsi="Times New Roman" w:cs="Times New Roman"/>
           <w:color w:val="000000"/>
         </w:rPr>
-        <w:t xml:space="preserve"> fasted for 16 hours with </w:t>
+        <w:t xml:space="preserve"> </w:t>
+      </w:r>
+      <w:commentRangeStart w:id="44"/>
+      <w:r>
+        <w:rPr>
+          <w:rFonts w:ascii="Times New Roman" w:eastAsia="Times New Roman" w:hAnsi="Times New Roman" w:cs="Times New Roman"/>
+          <w:color w:val="000000"/>
+        </w:rPr>
+        <w:t xml:space="preserve">fasted for 16 hours </w:t>
+      </w:r>
+      <w:commentRangeEnd w:id="44"/>
+      <w:r>
+        <w:rPr>
+          <w:rStyle w:val="CommentReference"/>
+        </w:rPr>
+        <w:commentReference w:id="44"/>
+      </w:r>
+      <w:r>
+        <w:rPr>
+          <w:rFonts w:ascii="Times New Roman" w:eastAsia="Times New Roman" w:hAnsi="Times New Roman" w:cs="Times New Roman"/>
+          <w:color w:val="000000"/>
+        </w:rPr>
+        <w:t xml:space="preserve">with </w:t>
       </w:r>
       <w:r>
         <w:rPr>
@@ -915,34 +1498,78 @@
           <w:rFonts w:ascii="Times New Roman" w:eastAsia="Times New Roman" w:hAnsi="Times New Roman" w:cs="Times New Roman"/>
           <w:color w:val="000000"/>
         </w:rPr>
-        <w:t xml:space="preserve"> collected by retro-orbital bleed and immediately put on ice to clot. Once clot formed, whole blood was spun down in a cold centrifuge (4 degrees C) for 20 minutes at 5000 RCF. Serum was pipetted off and placed in the -80 degrees C freezer until analysis. After blood collection, animals were euthanized by isofluorane overdose and cervical dislocation. Animal body weight was </w:t>
-      </w:r>
+        <w:t xml:space="preserve"> collected by </w:t>
+      </w:r>
+      <w:commentRangeStart w:id="45"/>
       <w:r>
         <w:rPr>
           <w:rFonts w:ascii="Times New Roman" w:eastAsia="Times New Roman" w:hAnsi="Times New Roman" w:cs="Times New Roman"/>
           <w:color w:val="000000"/>
         </w:rPr>
-        <w:t>measured</w:t>
+        <w:t>retro-orbital bleed and immediately put on ice to clot</w:t>
+      </w:r>
+      <w:commentRangeEnd w:id="45"/>
+      <w:r>
+        <w:rPr>
+          <w:rStyle w:val="CommentReference"/>
+        </w:rPr>
+        <w:commentReference w:id="45"/>
       </w:r>
       <w:r>
         <w:rPr>
           <w:rFonts w:ascii="Times New Roman" w:eastAsia="Times New Roman" w:hAnsi="Times New Roman" w:cs="Times New Roman"/>
           <w:color w:val="000000"/>
         </w:rPr>
-        <w:t xml:space="preserve"> immediately after euthanasia on an electronic scale to the nearest 0.1 gram. Liver, inguinal white adipose tissue (iWAT), gonadal white adipose tissue (gWAT), and quadriceps femoris muscle were dissected from the right side of each mouse and snap frozen in liquid nitrogen</w:t>
-      </w:r>
+        <w:t xml:space="preserve">. Once clot formed, whole blood was spun down in a cold centrifuge (4 degrees C) for 20 minutes at 5000 RCF. Serum was pipetted off and placed in the -80 degrees C freezer until </w:t>
+      </w:r>
+      <w:commentRangeStart w:id="46"/>
       <w:r>
         <w:rPr>
           <w:rFonts w:ascii="Times New Roman" w:eastAsia="Times New Roman" w:hAnsi="Times New Roman" w:cs="Times New Roman"/>
           <w:color w:val="000000"/>
         </w:rPr>
-        <w:t xml:space="preserve"> and stored at -80C until later use</w:t>
+        <w:t>analysis</w:t>
+      </w:r>
+      <w:commentRangeEnd w:id="46"/>
+      <w:r>
+        <w:rPr>
+          <w:rStyle w:val="CommentReference"/>
+        </w:rPr>
+        <w:commentReference w:id="46"/>
       </w:r>
       <w:r>
         <w:rPr>
           <w:rFonts w:ascii="Times New Roman" w:eastAsia="Times New Roman" w:hAnsi="Times New Roman" w:cs="Times New Roman"/>
           <w:color w:val="000000"/>
         </w:rPr>
+        <w:t xml:space="preserve">. After blood collection, animals were euthanized by isofluorane overdose and cervical dislocation. Animal body weight was </w:t>
+      </w:r>
+      <w:r>
+        <w:rPr>
+          <w:rFonts w:ascii="Times New Roman" w:eastAsia="Times New Roman" w:hAnsi="Times New Roman" w:cs="Times New Roman"/>
+          <w:color w:val="000000"/>
+        </w:rPr>
+        <w:t>measured</w:t>
+      </w:r>
+      <w:r>
+        <w:rPr>
+          <w:rFonts w:ascii="Times New Roman" w:eastAsia="Times New Roman" w:hAnsi="Times New Roman" w:cs="Times New Roman"/>
+          <w:color w:val="000000"/>
+        </w:rPr>
+        <w:t xml:space="preserve"> immediately after euthanasia on an electronic scale to the nearest 0.1 gram. Liver, inguinal white adipose tissue (iWAT), gonadal white adipose tissue (gWAT), and quadriceps femoris muscle were dissected from the right side of each mouse and snap frozen in liquid nitrogen</w:t>
+      </w:r>
+      <w:r>
+        <w:rPr>
+          <w:rFonts w:ascii="Times New Roman" w:eastAsia="Times New Roman" w:hAnsi="Times New Roman" w:cs="Times New Roman"/>
+          <w:color w:val="000000"/>
+        </w:rPr>
+        <w:t xml:space="preserve"> and stored at -80C until later use</w:t>
+      </w:r>
+      <w:r>
+        <w:rPr>
+          <w:rFonts w:ascii="Times New Roman" w:eastAsia="Times New Roman" w:hAnsi="Times New Roman" w:cs="Times New Roman"/>
+          <w:color w:val="000000"/>
+        </w:rPr>
         <w:t xml:space="preserve">. </w:t>
       </w:r>
     </w:p>
@@ -969,7 +1596,6 @@
           <w:i/>
           <w:iCs/>
         </w:rPr>
-        <w:lastRenderedPageBreak/>
         <w:t>Statistical analysis</w:t>
       </w:r>
     </w:p>
@@ -980,11 +1606,43 @@
           <w:rFonts w:ascii="Times New Roman" w:hAnsi="Times New Roman" w:cs="Times New Roman"/>
         </w:rPr>
       </w:pPr>
-      <w:r>
-        <w:rPr>
-          <w:rFonts w:ascii="Times New Roman" w:hAnsi="Times New Roman" w:cs="Times New Roman"/>
-        </w:rPr>
-        <w:t>Repeated measures, such as body composition, cumulative food intake, and response</w:t>
+      <w:moveToRangeStart w:id="47" w:author="Dave Bridges" w:date="2021-05-13T16:46:00Z" w:name="move71816798"/>
+      <w:moveTo w:id="48" w:author="Dave Bridges" w:date="2021-05-13T16:46:00Z">
+        <w:r>
+          <w:rPr>
+            <w:rFonts w:ascii="Times New Roman" w:hAnsi="Times New Roman" w:cs="Times New Roman"/>
+          </w:rPr>
+          <w:t xml:space="preserve">All measures whose p-values &lt;0.05 were considered statistically significant. </w:t>
+        </w:r>
+      </w:moveTo>
+      <w:moveToRangeEnd w:id="47"/>
+      <w:ins w:id="49" w:author="Dave Bridges" w:date="2021-05-13T16:46:00Z">
+        <w:r>
+          <w:rPr>
+            <w:rFonts w:ascii="Times New Roman" w:hAnsi="Times New Roman" w:cs="Times New Roman"/>
+          </w:rPr>
+          <w:t xml:space="preserve">Data are presented as mean +/- standard error throughout.  All statistical analyses were performed using R version 4.0.2 </w:t>
+        </w:r>
+      </w:ins>
+      <w:commentRangeStart w:id="50"/>
+      <w:r>
+        <w:rPr>
+          <w:rFonts w:ascii="Times New Roman" w:hAnsi="Times New Roman" w:cs="Times New Roman"/>
+        </w:rPr>
+        <w:t>Repeated</w:t>
+      </w:r>
+      <w:commentRangeEnd w:id="50"/>
+      <w:r>
+        <w:rPr>
+          <w:rStyle w:val="CommentReference"/>
+        </w:rPr>
+        <w:commentReference w:id="50"/>
+      </w:r>
+      <w:r>
+        <w:rPr>
+          <w:rFonts w:ascii="Times New Roman" w:hAnsi="Times New Roman" w:cs="Times New Roman"/>
+        </w:rPr>
+        <w:t xml:space="preserve"> measures, such as body composition, cumulative food intake, and response</w:t>
       </w:r>
       <w:r>
         <w:rPr>
@@ -1002,7 +1660,42 @@
         <w:rPr>
           <w:rFonts w:ascii="Times New Roman" w:hAnsi="Times New Roman" w:cs="Times New Roman"/>
         </w:rPr>
-        <w:t xml:space="preserve">ixed linear effects modeling with random effects of mouse ID and dam and fixed effects of maternal dietary treatment, age, and sex. The models were separated by offspring diet (NCD or HFD) and </w:t>
+        <w:t>ixed linear effects modeling with random effects of mouse ID and dam and fixed effects of maternal dietary treatment, age, and sex</w:t>
+      </w:r>
+      <w:ins w:id="51" w:author="Dave Bridges" w:date="2021-05-13T16:47:00Z">
+        <w:r>
+          <w:rPr>
+            <w:rFonts w:ascii="Times New Roman" w:hAnsi="Times New Roman" w:cs="Times New Roman"/>
+          </w:rPr>
+          <w:t xml:space="preserve"> using lme4 version 1.</w:t>
+        </w:r>
+        <w:commentRangeStart w:id="52"/>
+        <w:r>
+          <w:rPr>
+            <w:rFonts w:ascii="Times New Roman" w:hAnsi="Times New Roman" w:cs="Times New Roman"/>
+          </w:rPr>
+          <w:t>24</w:t>
+        </w:r>
+        <w:commentRangeEnd w:id="52"/>
+        <w:r>
+          <w:rPr>
+            <w:rStyle w:val="CommentReference"/>
+          </w:rPr>
+          <w:commentReference w:id="52"/>
+        </w:r>
+      </w:ins>
+      <w:r>
+        <w:rPr>
+          <w:rFonts w:ascii="Times New Roman" w:hAnsi="Times New Roman" w:cs="Times New Roman"/>
+        </w:rPr>
+        <w:t xml:space="preserve">. </w:t>
+      </w:r>
+      <w:commentRangeStart w:id="53"/>
+      <w:r>
+        <w:rPr>
+          <w:rFonts w:ascii="Times New Roman" w:hAnsi="Times New Roman" w:cs="Times New Roman"/>
+        </w:rPr>
+        <w:t xml:space="preserve">The models were separated by offspring diet (NCD or HFD) and </w:t>
       </w:r>
       <w:r>
         <w:rPr>
@@ -1014,7 +1707,154 @@
         <w:rPr>
           <w:rFonts w:ascii="Times New Roman" w:hAnsi="Times New Roman" w:cs="Times New Roman"/>
         </w:rPr>
-        <w:t xml:space="preserve">tested for interaction of sex and diet. If interaction was present, </w:t>
+        <w:t xml:space="preserve">tested for </w:t>
+      </w:r>
+      <w:ins w:id="54" w:author="Dave Bridges" w:date="2021-05-13T16:48:00Z">
+        <w:r>
+          <w:rPr>
+            <w:rFonts w:ascii="Times New Roman" w:hAnsi="Times New Roman" w:cs="Times New Roman"/>
+          </w:rPr>
+          <w:t xml:space="preserve">significant </w:t>
+        </w:r>
+      </w:ins>
+      <w:r>
+        <w:rPr>
+          <w:rFonts w:ascii="Times New Roman" w:hAnsi="Times New Roman" w:cs="Times New Roman"/>
+        </w:rPr>
+        <w:t>interaction</w:t>
+      </w:r>
+      <w:ins w:id="55" w:author="Dave Bridges" w:date="2021-05-13T16:48:00Z">
+        <w:r>
+          <w:rPr>
+            <w:rFonts w:ascii="Times New Roman" w:hAnsi="Times New Roman" w:cs="Times New Roman"/>
+          </w:rPr>
+          <w:t>s</w:t>
+        </w:r>
+      </w:ins>
+      <w:r>
+        <w:rPr>
+          <w:rFonts w:ascii="Times New Roman" w:hAnsi="Times New Roman" w:cs="Times New Roman"/>
+        </w:rPr>
+        <w:t xml:space="preserve"> </w:t>
+      </w:r>
+      <w:del w:id="56" w:author="Dave Bridges" w:date="2021-05-13T16:48:00Z">
+        <w:r>
+          <w:rPr>
+            <w:rFonts w:ascii="Times New Roman" w:hAnsi="Times New Roman" w:cs="Times New Roman"/>
+          </w:rPr>
+          <w:delText xml:space="preserve">of </w:delText>
+        </w:r>
+      </w:del>
+      <w:ins w:id="57" w:author="Dave Bridges" w:date="2021-05-13T16:48:00Z">
+        <w:r>
+          <w:rPr>
+            <w:rFonts w:ascii="Times New Roman" w:hAnsi="Times New Roman" w:cs="Times New Roman"/>
+          </w:rPr>
+          <w:t>between</w:t>
+        </w:r>
+        <w:r>
+          <w:rPr>
+            <w:rFonts w:ascii="Times New Roman" w:hAnsi="Times New Roman" w:cs="Times New Roman"/>
+          </w:rPr>
+          <w:t xml:space="preserve"> </w:t>
+        </w:r>
+      </w:ins>
+      <w:r>
+        <w:rPr>
+          <w:rFonts w:ascii="Times New Roman" w:hAnsi="Times New Roman" w:cs="Times New Roman"/>
+        </w:rPr>
+        <w:t xml:space="preserve">sex and </w:t>
+      </w:r>
+      <w:ins w:id="58" w:author="Dave Bridges" w:date="2021-05-13T16:49:00Z">
+        <w:r>
+          <w:rPr>
+            <w:rFonts w:ascii="Times New Roman" w:hAnsi="Times New Roman" w:cs="Times New Roman"/>
+          </w:rPr>
+          <w:t xml:space="preserve">maternal </w:t>
+        </w:r>
+      </w:ins>
+      <w:r>
+        <w:rPr>
+          <w:rFonts w:ascii="Times New Roman" w:hAnsi="Times New Roman" w:cs="Times New Roman"/>
+        </w:rPr>
+        <w:t>diet</w:t>
+      </w:r>
+      <w:ins w:id="59" w:author="Dave Bridges" w:date="2021-05-13T16:49:00Z">
+        <w:r>
+          <w:rPr>
+            <w:rFonts w:ascii="Times New Roman" w:hAnsi="Times New Roman" w:cs="Times New Roman"/>
+          </w:rPr>
+          <w:t>ary treatment</w:t>
+        </w:r>
+      </w:ins>
+      <w:r>
+        <w:rPr>
+          <w:rFonts w:ascii="Times New Roman" w:hAnsi="Times New Roman" w:cs="Times New Roman"/>
+        </w:rPr>
+        <w:t xml:space="preserve">. </w:t>
+      </w:r>
+      <w:commentRangeEnd w:id="53"/>
+      <w:r>
+        <w:rPr>
+          <w:rStyle w:val="CommentReference"/>
+        </w:rPr>
+        <w:commentReference w:id="53"/>
+      </w:r>
+      <w:r>
+        <w:rPr>
+          <w:rFonts w:ascii="Times New Roman" w:hAnsi="Times New Roman" w:cs="Times New Roman"/>
+        </w:rPr>
+        <w:t xml:space="preserve">If </w:t>
+      </w:r>
+      <w:del w:id="60" w:author="Dave Bridges" w:date="2021-05-13T16:48:00Z">
+        <w:r>
+          <w:rPr>
+            <w:rFonts w:ascii="Times New Roman" w:hAnsi="Times New Roman" w:cs="Times New Roman"/>
+          </w:rPr>
+          <w:delText xml:space="preserve">interaction </w:delText>
+        </w:r>
+      </w:del>
+      <w:ins w:id="61" w:author="Dave Bridges" w:date="2021-05-13T16:48:00Z">
+        <w:r>
+          <w:rPr>
+            <w:rFonts w:ascii="Times New Roman" w:hAnsi="Times New Roman" w:cs="Times New Roman"/>
+          </w:rPr>
+          <w:t>a significant interaction</w:t>
+        </w:r>
+        <w:r>
+          <w:rPr>
+            <w:rFonts w:ascii="Times New Roman" w:hAnsi="Times New Roman" w:cs="Times New Roman"/>
+          </w:rPr>
+          <w:t xml:space="preserve"> </w:t>
+        </w:r>
+      </w:ins>
+      <w:r>
+        <w:rPr>
+          <w:rFonts w:ascii="Times New Roman" w:hAnsi="Times New Roman" w:cs="Times New Roman"/>
+        </w:rPr>
+        <w:t xml:space="preserve">was </w:t>
+      </w:r>
+      <w:del w:id="62" w:author="Dave Bridges" w:date="2021-05-13T16:48:00Z">
+        <w:r>
+          <w:rPr>
+            <w:rFonts w:ascii="Times New Roman" w:hAnsi="Times New Roman" w:cs="Times New Roman"/>
+          </w:rPr>
+          <w:delText>present</w:delText>
+        </w:r>
+      </w:del>
+      <w:ins w:id="63" w:author="Dave Bridges" w:date="2021-05-13T16:48:00Z">
+        <w:r>
+          <w:rPr>
+            <w:rFonts w:ascii="Times New Roman" w:hAnsi="Times New Roman" w:cs="Times New Roman"/>
+          </w:rPr>
+          <w:t>observed</w:t>
+        </w:r>
+      </w:ins>
+      <w:r>
+        <w:rPr>
+          <w:rFonts w:ascii="Times New Roman" w:hAnsi="Times New Roman" w:cs="Times New Roman"/>
+        </w:rPr>
+        <w:t xml:space="preserve">, </w:t>
       </w:r>
       <w:r>
         <w:rPr>
@@ -1028,12 +1868,35 @@
         </w:rPr>
         <w:t>models were then used</w:t>
       </w:r>
+      <w:ins w:id="64" w:author="Dave Bridges" w:date="2021-05-13T16:48:00Z">
+        <w:r>
+          <w:rPr>
+            <w:rFonts w:ascii="Times New Roman" w:hAnsi="Times New Roman" w:cs="Times New Roman"/>
+          </w:rPr>
+          <w:t xml:space="preserve"> and the p-value for the interaction was </w:t>
+        </w:r>
+        <w:commentRangeStart w:id="65"/>
+        <w:r>
+          <w:rPr>
+            <w:rFonts w:ascii="Times New Roman" w:hAnsi="Times New Roman" w:cs="Times New Roman"/>
+          </w:rPr>
+          <w:t>reported</w:t>
+        </w:r>
+        <w:commentRangeEnd w:id="65"/>
+        <w:r>
+          <w:rPr>
+            <w:rStyle w:val="CommentReference"/>
+          </w:rPr>
+          <w:commentReference w:id="65"/>
+        </w:r>
+      </w:ins>
       <w:r>
         <w:rPr>
           <w:rFonts w:ascii="Times New Roman" w:hAnsi="Times New Roman" w:cs="Times New Roman"/>
         </w:rPr>
         <w:t xml:space="preserve">. </w:t>
       </w:r>
+      <w:commentRangeStart w:id="66"/>
       <w:r>
         <w:rPr>
           <w:rFonts w:ascii="Times New Roman" w:hAnsi="Times New Roman" w:cs="Times New Roman"/>
@@ -1074,7 +1937,20 @@
         <w:rPr>
           <w:rFonts w:ascii="Times New Roman" w:hAnsi="Times New Roman" w:cs="Times New Roman"/>
         </w:rPr>
-        <w:t xml:space="preserve"> with for sex and maternal dietary treatment, with interaction. Those with </w:t>
+        <w:t xml:space="preserve"> with for sex and maternal dietary treatment, with interaction</w:t>
+      </w:r>
+      <w:commentRangeEnd w:id="66"/>
+      <w:r>
+        <w:rPr>
+          <w:rStyle w:val="CommentReference"/>
+        </w:rPr>
+        <w:commentReference w:id="66"/>
+      </w:r>
+      <w:r>
+        <w:rPr>
+          <w:rFonts w:ascii="Times New Roman" w:hAnsi="Times New Roman" w:cs="Times New Roman"/>
+        </w:rPr>
+        <w:t xml:space="preserve">. Those with </w:t>
       </w:r>
       <w:r>
         <w:rPr>
@@ -1104,8 +1980,76 @@
         <w:rPr>
           <w:rFonts w:ascii="Times New Roman" w:hAnsi="Times New Roman" w:cs="Times New Roman"/>
         </w:rPr>
-        <w:t xml:space="preserve">for linearity by Shapiro-wilk test and equivalence of variance by Levene’s test. Measures that were normal and of equal variance utilized student’s t-tests. Measures that were not normal used non-parametric Mann-Whitney tests. All measures whose p-values &lt;0.05 were considered statistically significant. </w:t>
-      </w:r>
+        <w:t xml:space="preserve">for </w:t>
+      </w:r>
+      <w:del w:id="67" w:author="Dave Bridges" w:date="2021-05-13T16:49:00Z">
+        <w:r>
+          <w:rPr>
+            <w:rFonts w:ascii="Times New Roman" w:hAnsi="Times New Roman" w:cs="Times New Roman"/>
+          </w:rPr>
+          <w:delText xml:space="preserve">linearity </w:delText>
+        </w:r>
+      </w:del>
+      <w:ins w:id="68" w:author="Dave Bridges" w:date="2021-05-13T16:49:00Z">
+        <w:r>
+          <w:rPr>
+            <w:rFonts w:ascii="Times New Roman" w:hAnsi="Times New Roman" w:cs="Times New Roman"/>
+          </w:rPr>
+          <w:t>normality</w:t>
+        </w:r>
+        <w:r>
+          <w:rPr>
+            <w:rFonts w:ascii="Times New Roman" w:hAnsi="Times New Roman" w:cs="Times New Roman"/>
+          </w:rPr>
+          <w:t xml:space="preserve"> </w:t>
+        </w:r>
+      </w:ins>
+      <w:r>
+        <w:rPr>
+          <w:rFonts w:ascii="Times New Roman" w:hAnsi="Times New Roman" w:cs="Times New Roman"/>
+        </w:rPr>
+        <w:t xml:space="preserve">by Shapiro-wilk test and equivalence of variance by Levene’s test. Measures that were normal and of equal variance utilized </w:t>
+      </w:r>
+      <w:ins w:id="69" w:author="Dave Bridges" w:date="2021-05-13T16:49:00Z">
+        <w:r>
+          <w:rPr>
+            <w:rFonts w:ascii="Times New Roman" w:hAnsi="Times New Roman" w:cs="Times New Roman"/>
+          </w:rPr>
+          <w:t>S</w:t>
+        </w:r>
+      </w:ins>
+      <w:del w:id="70" w:author="Dave Bridges" w:date="2021-05-13T16:49:00Z">
+        <w:r>
+          <w:rPr>
+            <w:rFonts w:ascii="Times New Roman" w:hAnsi="Times New Roman" w:cs="Times New Roman"/>
+          </w:rPr>
+          <w:delText>s</w:delText>
+        </w:r>
+      </w:del>
+      <w:r>
+        <w:rPr>
+          <w:rFonts w:ascii="Times New Roman" w:hAnsi="Times New Roman" w:cs="Times New Roman"/>
+        </w:rPr>
+        <w:t xml:space="preserve">tudent’s t-tests. Measures that were not normal used non-parametric Mann-Whitney </w:t>
+      </w:r>
+      <w:bookmarkStart w:id="71" w:name="_GoBack"/>
+      <w:bookmarkEnd w:id="71"/>
+      <w:r>
+        <w:rPr>
+          <w:rFonts w:ascii="Times New Roman" w:hAnsi="Times New Roman" w:cs="Times New Roman"/>
+        </w:rPr>
+        <w:t xml:space="preserve">tests. </w:t>
+      </w:r>
+      <w:moveFromRangeStart w:id="72" w:author="Dave Bridges" w:date="2021-05-13T16:46:00Z" w:name="move71816798"/>
+      <w:moveFrom w:id="73" w:author="Dave Bridges" w:date="2021-05-13T16:46:00Z">
+        <w:r>
+          <w:rPr>
+            <w:rFonts w:ascii="Times New Roman" w:hAnsi="Times New Roman" w:cs="Times New Roman"/>
+          </w:rPr>
+          <w:t xml:space="preserve">All measures whose p-values &lt;0.05 were considered statistically significant. </w:t>
+        </w:r>
+      </w:moveFrom>
+      <w:moveFromRangeEnd w:id="72"/>
     </w:p>
     <w:p>
       <w:pPr>
@@ -1378,7 +2322,14 @@
         <w:rPr>
           <w:rFonts w:ascii="Times New Roman" w:hAnsi="Times New Roman" w:cs="Times New Roman"/>
         </w:rPr>
-        <w:t xml:space="preserve">, where by </w:t>
+        <w:t xml:space="preserve">, </w:t>
+      </w:r>
+      <w:r>
+        <w:rPr>
+          <w:rFonts w:ascii="Times New Roman" w:hAnsi="Times New Roman" w:cs="Times New Roman"/>
+        </w:rPr>
+        <w:lastRenderedPageBreak/>
+        <w:t xml:space="preserve">where by </w:t>
       </w:r>
       <w:r>
         <w:rPr>
@@ -1497,32 +2448,7 @@
         <w:rPr>
           <w:rFonts w:ascii="Times New Roman" w:hAnsi="Times New Roman" w:cs="Times New Roman"/>
         </w:rPr>
-        <w:t xml:space="preserve">To assess glycemic health effects from gestational eTRF, we conducted insulin tolerance (ITT) and glucose tolerance (GTT) tests between PND 60 and 70. </w:t>
-      </w:r>
-      <w:r>
-        <w:rPr>
-          <w:rFonts w:ascii="Times New Roman" w:hAnsi="Times New Roman" w:cs="Times New Roman"/>
-        </w:rPr>
-        <w:t>Fasting blood glucose</w:t>
-      </w:r>
-      <w:r>
-        <w:rPr>
-          <w:rFonts w:ascii="Times New Roman" w:hAnsi="Times New Roman" w:cs="Times New Roman"/>
-        </w:rPr>
-        <w:t xml:space="preserve">, assessed </w:t>
-      </w:r>
-      <w:r>
-        <w:rPr>
-          <w:rFonts w:ascii="Times New Roman" w:hAnsi="Times New Roman" w:cs="Times New Roman"/>
-        </w:rPr>
-        <w:lastRenderedPageBreak/>
-        <w:t>before ITT and GTT</w:t>
-      </w:r>
-      <w:r>
-        <w:rPr>
-          <w:rFonts w:ascii="Times New Roman" w:hAnsi="Times New Roman" w:cs="Times New Roman"/>
-        </w:rPr>
-        <w:t xml:space="preserve"> was 10.4% higher in males than in females (p=0.0045) but did not differ by maternal dietary treatment (p=0.1873). </w:t>
+        <w:t xml:space="preserve">To assess glycemic health effects from gestational eTRF, we conducted insulin tolerance (ITT) and glucose tolerance (GTT) tests between PND 60 and 70. Fasting blood glucose, assessed before ITT and GTT was 10.4% higher in males than in females (p=0.0045) but did not differ by maternal dietary treatment (p=0.1873). </w:t>
       </w:r>
       <w:r>
         <w:rPr>
@@ -1880,6 +2806,7 @@
         <w:rPr>
           <w:rFonts w:ascii="Times New Roman" w:hAnsi="Times New Roman" w:cs="Times New Roman"/>
         </w:rPr>
+        <w:lastRenderedPageBreak/>
         <w:t xml:space="preserve">After beginning high fat diet feeding, there were no distinct changes </w:t>
       </w:r>
       <w:r>
@@ -2040,26 +2967,19 @@
         </w:rPr>
         <w:t xml:space="preserve"> to overnutrition challenge. </w:t>
       </w:r>
-      <w:commentRangeStart w:id="2"/>
-      <w:r>
-        <w:rPr>
-          <w:rFonts w:ascii="Times New Roman" w:hAnsi="Times New Roman" w:cs="Times New Roman"/>
-        </w:rPr>
-        <w:t xml:space="preserve">There was an initial increase in food consumption with the switch to HFD, but this normalized over the course of 12 weeks and was not different </w:t>
-      </w:r>
-      <w:r>
-        <w:rPr>
-          <w:rFonts w:ascii="Times New Roman" w:hAnsi="Times New Roman" w:cs="Times New Roman"/>
-        </w:rPr>
-        <w:lastRenderedPageBreak/>
-        <w:t xml:space="preserve">between experimental groups. </w:t>
-      </w:r>
-      <w:commentRangeEnd w:id="2"/>
+      <w:commentRangeStart w:id="74"/>
+      <w:r>
+        <w:rPr>
+          <w:rFonts w:ascii="Times New Roman" w:hAnsi="Times New Roman" w:cs="Times New Roman"/>
+        </w:rPr>
+        <w:t xml:space="preserve">There was an initial increase in food consumption with the switch to HFD, but this normalized over the course of 12 weeks and was not different between experimental groups. </w:t>
+      </w:r>
+      <w:commentRangeEnd w:id="74"/>
       <w:r>
         <w:rPr>
           <w:rStyle w:val="CommentReference"/>
         </w:rPr>
-        <w:commentReference w:id="2"/>
+        <w:commentReference w:id="74"/>
       </w:r>
       <w:r>
         <w:rPr>
@@ -2637,6 +3557,7 @@
           <w:i/>
           <w:iCs/>
         </w:rPr>
+        <w:lastRenderedPageBreak/>
         <w:t>Insulin secretion in eTRF males is blerg</w:t>
       </w:r>
     </w:p>
@@ -2817,14 +3738,7 @@
         <w:rPr>
           <w:rFonts w:ascii="Times New Roman" w:hAnsi="Times New Roman" w:cs="Times New Roman"/>
         </w:rPr>
-        <w:t xml:space="preserve">was present, where </w:t>
-      </w:r>
-      <w:r>
-        <w:rPr>
-          <w:rFonts w:ascii="Times New Roman" w:hAnsi="Times New Roman" w:cs="Times New Roman"/>
-        </w:rPr>
-        <w:lastRenderedPageBreak/>
-        <w:t xml:space="preserve">females had lower insulin secretion than males in both </w:t>
+        <w:t xml:space="preserve">was present, where females had lower insulin secretion than males in both </w:t>
       </w:r>
       <w:r>
         <w:rPr>
@@ -2844,19 +3758,19 @@
         </w:rPr>
         <w:t>(</w:t>
       </w:r>
-      <w:commentRangeStart w:id="3"/>
+      <w:commentRangeStart w:id="75"/>
       <w:r>
         <w:rPr>
           <w:rFonts w:ascii="Times New Roman" w:hAnsi="Times New Roman" w:cs="Times New Roman"/>
         </w:rPr>
         <w:t>p&lt;0.0001</w:t>
       </w:r>
-      <w:commentRangeEnd w:id="3"/>
+      <w:commentRangeEnd w:id="75"/>
       <w:r>
         <w:rPr>
           <w:rStyle w:val="CommentReference"/>
         </w:rPr>
-        <w:commentReference w:id="3"/>
+        <w:commentReference w:id="75"/>
       </w:r>
       <w:r>
         <w:rPr>
@@ -3179,6 +4093,7 @@
         <w:rPr>
           <w:rFonts w:ascii="Times New Roman" w:hAnsi="Times New Roman" w:cs="Times New Roman"/>
         </w:rPr>
+        <w:lastRenderedPageBreak/>
         <w:t xml:space="preserve">To our knowledge, this is the first report of gestational time-restricted feeding </w:t>
       </w:r>
       <w:r>
@@ -3268,7 +4183,6 @@
           <w:b/>
           <w:bCs/>
         </w:rPr>
-        <w:lastRenderedPageBreak/>
         <w:br/>
         <w:t>Conclusion</w:t>
       </w:r>
@@ -3417,7 +4331,7 @@
       </w:r>
     </w:p>
     <w:sectPr>
-      <w:headerReference w:type="default" r:id="rId11"/>
+      <w:headerReference w:type="default" r:id="rId10"/>
       <w:pgSz w:w="12240" w:h="15840"/>
       <w:pgMar w:top="1440" w:right="1440" w:bottom="1440" w:left="1440" w:header="720" w:footer="720" w:gutter="0"/>
       <w:cols w:space="720"/>
@@ -3428,8 +4342,8 @@
 </file>
 
 <file path=word/comments.xml><?xml version="1.0" encoding="utf-8"?>
-<w:comments xmlns:wpc="http://schemas.microsoft.com/office/word/2010/wordprocessingCanvas" xmlns:cx="http://schemas.microsoft.com/office/drawing/2014/chartex" xmlns:cx1="http://schemas.microsoft.com/office/drawing/2015/9/8/chartex" xmlns:cx2="http://schemas.microsoft.com/office/drawing/2015/10/21/chartex" xmlns:cx3="http://schemas.microsoft.com/office/drawing/2016/5/9/chartex" xmlns:cx4="http://schemas.microsoft.com/office/drawing/2016/5/10/chartex" xmlns:cx5="http://schemas.microsoft.com/office/drawing/2016/5/11/chartex" xmlns:cx6="http://schemas.microsoft.com/office/drawing/2016/5/12/chartex" xmlns:cx7="http://schemas.microsoft.com/office/drawing/2016/5/13/chartex" xmlns:cx8="http://schemas.microsoft.com/office/drawing/2016/5/14/chartex" xmlns:mc="http://schemas.openxmlformats.org/markup-compatibility/2006" xmlns:aink="http://schemas.microsoft.com/office/drawing/2016/ink" xmlns:am3d="http://schemas.microsoft.com/office/drawing/2017/model3d" xmlns:o="urn:schemas-microsoft-com:office:office" xmlns:r="http://schemas.openxmlformats.org/officeDocument/2006/relationships" xmlns:m="http://schemas.openxmlformats.org/officeDocument/2006/math" xmlns:v="urn:schemas-microsoft-com:vml" xmlns:wp14="http://schemas.microsoft.com/office/word/2010/wordprocessingDrawing" xmlns:wp="http://schemas.openxmlformats.org/drawingml/2006/wordprocessingDrawing" xmlns:w10="urn:schemas-microsoft-com:office:word" xmlns:w="http://schemas.openxmlformats.org/wordprocessingml/2006/main" xmlns:w14="http://schemas.microsoft.com/office/word/2010/wordml" xmlns:w15="http://schemas.microsoft.com/office/word/2012/wordml" xmlns:w16cex="http://schemas.microsoft.com/office/word/2018/wordml/cex" xmlns:w16cid="http://schemas.microsoft.com/office/word/2016/wordml/cid" xmlns:w16="http://schemas.microsoft.com/office/word/2018/wordml" xmlns:w16se="http://schemas.microsoft.com/office/word/2015/wordml/symex" xmlns:wpg="http://schemas.microsoft.com/office/word/2010/wordprocessingGroup" xmlns:wpi="http://schemas.microsoft.com/office/word/2010/wordprocessingInk" xmlns:wne="http://schemas.microsoft.com/office/word/2006/wordml" xmlns:wps="http://schemas.microsoft.com/office/word/2010/wordprocessingShape" mc:Ignorable="w14 w15 w16se w16cid w16 w16cex wp14">
-  <w:comment w:id="0" w:author="Molly Carter" w:date="2021-03-31T11:19:00Z" w:initials="MC">
+<w:comments xmlns:wpc="http://schemas.microsoft.com/office/word/2010/wordprocessingCanvas" xmlns:cx="http://schemas.microsoft.com/office/drawing/2014/chartex" xmlns:cx1="http://schemas.microsoft.com/office/drawing/2015/9/8/chartex" xmlns:cx2="http://schemas.microsoft.com/office/drawing/2015/10/21/chartex" xmlns:cx3="http://schemas.microsoft.com/office/drawing/2016/5/9/chartex" xmlns:cx4="http://schemas.microsoft.com/office/drawing/2016/5/10/chartex" xmlns:cx5="http://schemas.microsoft.com/office/drawing/2016/5/11/chartex" xmlns:cx6="http://schemas.microsoft.com/office/drawing/2016/5/12/chartex" xmlns:cx7="http://schemas.microsoft.com/office/drawing/2016/5/13/chartex" xmlns:cx8="http://schemas.microsoft.com/office/drawing/2016/5/14/chartex" xmlns:mc="http://schemas.openxmlformats.org/markup-compatibility/2006" xmlns:aink="http://schemas.microsoft.com/office/drawing/2016/ink" xmlns:am3d="http://schemas.microsoft.com/office/drawing/2017/model3d" xmlns:o="urn:schemas-microsoft-com:office:office" xmlns:r="http://schemas.openxmlformats.org/officeDocument/2006/relationships" xmlns:m="http://schemas.openxmlformats.org/officeDocument/2006/math" xmlns:v="urn:schemas-microsoft-com:vml" xmlns:wp14="http://schemas.microsoft.com/office/word/2010/wordprocessingDrawing" xmlns:wp="http://schemas.openxmlformats.org/drawingml/2006/wordprocessingDrawing" xmlns:w10="urn:schemas-microsoft-com:office:word" xmlns:w="http://schemas.openxmlformats.org/wordprocessingml/2006/main" xmlns:w14="http://schemas.microsoft.com/office/word/2010/wordml" xmlns:w15="http://schemas.microsoft.com/office/word/2012/wordml" xmlns:w16cid="http://schemas.microsoft.com/office/word/2016/wordml/cid" xmlns:w16se="http://schemas.microsoft.com/office/word/2015/wordml/symex" xmlns:wpg="http://schemas.microsoft.com/office/word/2010/wordprocessingGroup" xmlns:wpi="http://schemas.microsoft.com/office/word/2010/wordprocessingInk" xmlns:wne="http://schemas.microsoft.com/office/word/2006/wordml" xmlns:wps="http://schemas.microsoft.com/office/word/2010/wordprocessingShape" mc:Ignorable="w14 w15 w16se w16cid wp14">
+  <w:comment w:id="0" w:author="Dave Bridges" w:date="2021-05-13T14:58:00Z" w:initials="DB">
     <w:p>
       <w:pPr>
         <w:pStyle w:val="CommentText"/>
@@ -3441,6 +4355,116 @@
         <w:annotationRef/>
       </w:r>
       <w:r>
+        <w:t xml:space="preserve">Needs to be more specific, </w:t>
+      </w:r>
+      <w:proofErr w:type="spellStart"/>
+      <w:r>
+        <w:t>id</w:t>
+      </w:r>
+      <w:proofErr w:type="spellEnd"/>
+      <w:r>
+        <w:t xml:space="preserve"> suggest sex-specific glucose intolerance in adult male mice</w:t>
+      </w:r>
+    </w:p>
+  </w:comment>
+  <w:comment w:id="1" w:author="Dave Bridges" w:date="2021-05-13T16:41:00Z" w:initials="DB">
+    <w:p>
+      <w:pPr>
+        <w:pStyle w:val="CommentText"/>
+      </w:pPr>
+      <w:r>
+        <w:rPr>
+          <w:rStyle w:val="CommentReference"/>
+        </w:rPr>
+        <w:annotationRef/>
+      </w:r>
+      <w:r>
+        <w:t>Catalog number/RRID</w:t>
+      </w:r>
+    </w:p>
+  </w:comment>
+  <w:comment w:id="5" w:author="Dave Bridges" w:date="2021-05-13T14:59:00Z" w:initials="DB">
+    <w:p>
+      <w:pPr>
+        <w:pStyle w:val="CommentText"/>
+      </w:pPr>
+      <w:r>
+        <w:rPr>
+          <w:rStyle w:val="CommentReference"/>
+        </w:rPr>
+        <w:annotationRef/>
+      </w:r>
+      <w:r>
+        <w:t>Describe the treatment here (night time, use ZT to indicate daily timing)</w:t>
+      </w:r>
+    </w:p>
+  </w:comment>
+  <w:comment w:id="6" w:author="Dave Bridges" w:date="2021-05-13T14:59:00Z" w:initials="DB">
+    <w:p>
+      <w:pPr>
+        <w:pStyle w:val="CommentText"/>
+      </w:pPr>
+      <w:r>
+        <w:rPr>
+          <w:rStyle w:val="CommentReference"/>
+        </w:rPr>
+        <w:annotationRef/>
+      </w:r>
+      <w:r>
+        <w:t>Specify both chow and HFD a</w:t>
+      </w:r>
+      <w:r>
+        <w:t>l</w:t>
+      </w:r>
+      <w:r>
+        <w:t>ong with their macronutrient compositions.</w:t>
+      </w:r>
+    </w:p>
+  </w:comment>
+  <w:comment w:id="7" w:author="Dave Bridges" w:date="2021-05-13T16:39:00Z" w:initials="DB">
+    <w:p>
+      <w:pPr>
+        <w:pStyle w:val="CommentText"/>
+      </w:pPr>
+      <w:r>
+        <w:rPr>
+          <w:rStyle w:val="CommentReference"/>
+        </w:rPr>
+        <w:annotationRef/>
+      </w:r>
+      <w:r>
+        <w:t>Is this data being presented in this paper?  If not probably can remove?</w:t>
+      </w:r>
+    </w:p>
+  </w:comment>
+  <w:comment w:id="8" w:author="Dave Bridges" w:date="2021-05-13T16:41:00Z" w:initials="DB">
+    <w:p>
+      <w:pPr>
+        <w:pStyle w:val="CommentText"/>
+      </w:pPr>
+      <w:r>
+        <w:rPr>
+          <w:rStyle w:val="CommentReference"/>
+        </w:rPr>
+        <w:annotationRef/>
+      </w:r>
+      <w:r>
+        <w:t>Move earlier when you describe the treatment</w:t>
+      </w:r>
+    </w:p>
+  </w:comment>
+  <w:comment w:id="9" w:author="Molly Carter" w:date="2021-03-31T11:19:00Z" w:initials="MC">
+    <w:p>
+      <w:pPr>
+        <w:pStyle w:val="CommentText"/>
+      </w:pPr>
+      <w:r>
+        <w:rPr>
+          <w:rStyle w:val="CommentReference"/>
+        </w:rPr>
+        <w:annotationRef/>
+      </w:r>
+      <w:r>
         <w:t>This is the total who had pups and were included in offspring paper</w:t>
       </w:r>
       <w:r>
@@ -3453,7 +4477,7 @@
       </w:pPr>
     </w:p>
   </w:comment>
-  <w:comment w:id="2" w:author="Molly Carter" w:date="2021-05-13T09:55:00Z" w:initials="MC">
+  <w:comment w:id="14" w:author="Dave Bridges" w:date="2021-05-13T16:42:00Z" w:initials="DB">
     <w:p>
       <w:pPr>
         <w:pStyle w:val="CommentText"/>
@@ -3465,11 +4489,277 @@
         <w:annotationRef/>
       </w:r>
       <w:r>
+        <w:t>Mentioned earlier</w:t>
+      </w:r>
+    </w:p>
+  </w:comment>
+  <w:comment w:id="15" w:author="Dave Bridges" w:date="2021-05-13T16:42:00Z" w:initials="DB">
+    <w:p>
+      <w:pPr>
+        <w:pStyle w:val="CommentText"/>
+      </w:pPr>
+      <w:r>
+        <w:rPr>
+          <w:rStyle w:val="CommentReference"/>
+        </w:rPr>
+        <w:annotationRef/>
+      </w:r>
+      <w:proofErr w:type="spellStart"/>
+      <w:r>
+        <w:t>EchoMRI</w:t>
+      </w:r>
+      <w:proofErr w:type="spellEnd"/>
+      <w:r>
+        <w:t xml:space="preserve"> instrument number (I think 2100)</w:t>
+      </w:r>
+    </w:p>
+  </w:comment>
+  <w:comment w:id="25" w:author="Dave Bridges" w:date="2021-05-13T16:43:00Z" w:initials="DB">
+    <w:p>
+      <w:pPr>
+        <w:pStyle w:val="CommentText"/>
+      </w:pPr>
+      <w:r>
+        <w:rPr>
+          <w:rStyle w:val="CommentReference"/>
+        </w:rPr>
+        <w:annotationRef/>
+      </w:r>
+      <w:r>
+        <w:t>RRID if available</w:t>
+      </w:r>
+    </w:p>
+  </w:comment>
+  <w:comment w:id="26" w:author="Dave Bridges" w:date="2021-05-13T16:43:00Z" w:initials="DB">
+    <w:p>
+      <w:pPr>
+        <w:pStyle w:val="CommentText"/>
+      </w:pPr>
+      <w:r>
+        <w:rPr>
+          <w:rStyle w:val="CommentReference"/>
+        </w:rPr>
+        <w:annotationRef/>
+      </w:r>
+      <w:r>
+        <w:t>Include composition (F/C/P)</w:t>
+      </w:r>
+    </w:p>
+  </w:comment>
+  <w:comment w:id="30" w:author="Dave Bridges" w:date="2021-05-13T16:44:00Z" w:initials="DB">
+    <w:p>
+      <w:pPr>
+        <w:pStyle w:val="CommentText"/>
+      </w:pPr>
+      <w:r>
+        <w:rPr>
+          <w:rStyle w:val="CommentReference"/>
+        </w:rPr>
+        <w:annotationRef/>
+      </w:r>
+      <w:r>
+        <w:t>Give range</w:t>
+      </w:r>
+    </w:p>
+  </w:comment>
+  <w:comment w:id="31" w:author="Dave Bridges" w:date="2021-05-13T16:44:00Z" w:initials="DB">
+    <w:p>
+      <w:pPr>
+        <w:pStyle w:val="CommentText"/>
+      </w:pPr>
+      <w:r>
+        <w:rPr>
+          <w:rStyle w:val="CommentReference"/>
+        </w:rPr>
+        <w:annotationRef/>
+      </w:r>
+      <w:r>
+        <w:t>ZT</w:t>
+      </w:r>
+    </w:p>
+  </w:comment>
+  <w:comment w:id="34" w:author="Dave Bridges" w:date="2021-05-13T16:44:00Z" w:initials="DB">
+    <w:p>
+      <w:pPr>
+        <w:pStyle w:val="CommentText"/>
+      </w:pPr>
+      <w:r>
+        <w:rPr>
+          <w:rStyle w:val="CommentReference"/>
+        </w:rPr>
+        <w:annotationRef/>
+      </w:r>
+      <w:r>
+        <w:t>Not lean mass?</w:t>
+      </w:r>
+    </w:p>
+  </w:comment>
+  <w:comment w:id="44" w:author="Dave Bridges" w:date="2021-05-13T16:45:00Z" w:initials="DB">
+    <w:p>
+      <w:pPr>
+        <w:pStyle w:val="CommentText"/>
+      </w:pPr>
+      <w:r>
+        <w:rPr>
+          <w:rStyle w:val="CommentReference"/>
+        </w:rPr>
+        <w:annotationRef/>
+      </w:r>
+      <w:r>
+        <w:t xml:space="preserve">Are we including any sacrifice data?  If not, </w:t>
+      </w:r>
+      <w:proofErr w:type="spellStart"/>
+      <w:r>
+        <w:t>its</w:t>
+      </w:r>
+      <w:proofErr w:type="spellEnd"/>
+      <w:r>
+        <w:t xml:space="preserve"> not needed here.</w:t>
+      </w:r>
+    </w:p>
+  </w:comment>
+  <w:comment w:id="45" w:author="Dave Bridges" w:date="2021-05-13T16:45:00Z" w:initials="DB">
+    <w:p>
+      <w:pPr>
+        <w:pStyle w:val="CommentText"/>
+      </w:pPr>
+      <w:r>
+        <w:rPr>
+          <w:rStyle w:val="CommentReference"/>
+        </w:rPr>
+        <w:annotationRef/>
+      </w:r>
+      <w:r>
+        <w:t xml:space="preserve">This is also true for the GSIS, so you might need a blood collection/analysis section.  </w:t>
+      </w:r>
+    </w:p>
+  </w:comment>
+  <w:comment w:id="46" w:author="Dave Bridges" w:date="2021-05-13T16:46:00Z" w:initials="DB">
+    <w:p>
+      <w:pPr>
+        <w:pStyle w:val="CommentText"/>
+      </w:pPr>
+      <w:r>
+        <w:rPr>
+          <w:rStyle w:val="CommentReference"/>
+        </w:rPr>
+        <w:annotationRef/>
+      </w:r>
+      <w:r>
+        <w:t>Need insulin ELISA</w:t>
+      </w:r>
+    </w:p>
+  </w:comment>
+  <w:comment w:id="50" w:author="Dave Bridges" w:date="2021-05-13T16:46:00Z" w:initials="DB">
+    <w:p>
+      <w:pPr>
+        <w:pStyle w:val="CommentText"/>
+      </w:pPr>
+      <w:r>
+        <w:rPr>
+          <w:rStyle w:val="CommentReference"/>
+        </w:rPr>
+        <w:annotationRef/>
+      </w:r>
+      <w:r>
+        <w:t xml:space="preserve">Add R Core team reference to get it type </w:t>
+      </w:r>
+      <w:proofErr w:type="gramStart"/>
+      <w:r>
+        <w:t>citation(</w:t>
+      </w:r>
+      <w:proofErr w:type="gramEnd"/>
+      <w:r>
+        <w:t>) at terminal</w:t>
+      </w:r>
+    </w:p>
+  </w:comment>
+  <w:comment w:id="52" w:author="Dave Bridges" w:date="2021-05-13T16:47:00Z" w:initials="DB">
+    <w:p>
+      <w:pPr>
+        <w:pStyle w:val="CommentText"/>
+      </w:pPr>
+      <w:r>
+        <w:rPr>
+          <w:rStyle w:val="CommentReference"/>
+        </w:rPr>
+        <w:annotationRef/>
+      </w:r>
+      <w:r>
+        <w:t>Check version in session info, add reference to lme4</w:t>
+      </w:r>
+    </w:p>
+  </w:comment>
+  <w:comment w:id="53" w:author="Dave Bridges" w:date="2021-05-13T16:47:00Z" w:initials="DB">
+    <w:p>
+      <w:pPr>
+        <w:pStyle w:val="CommentText"/>
+      </w:pPr>
+      <w:r>
+        <w:rPr>
+          <w:rStyle w:val="CommentReference"/>
+        </w:rPr>
+        <w:annotationRef/>
+      </w:r>
+      <w:r>
+        <w:t>I think you are trying to say that body weight and composition was measured separately in two phases before and after HFD.  This makes it seems like you had separate models, rather than stratified analyses.</w:t>
+      </w:r>
+    </w:p>
+  </w:comment>
+  <w:comment w:id="65" w:author="Dave Bridges" w:date="2021-05-13T16:48:00Z" w:initials="DB">
+    <w:p>
+      <w:pPr>
+        <w:pStyle w:val="CommentText"/>
+      </w:pPr>
+      <w:r>
+        <w:rPr>
+          <w:rStyle w:val="CommentReference"/>
+        </w:rPr>
+        <w:annotationRef/>
+      </w:r>
+      <w:proofErr w:type="gramStart"/>
+      <w:r>
+        <w:t>Therefore</w:t>
+      </w:r>
+      <w:proofErr w:type="gramEnd"/>
+      <w:r>
+        <w:t xml:space="preserve"> its implicit that if sex-diet interaction p values are not reported, there was no modification</w:t>
+      </w:r>
+    </w:p>
+  </w:comment>
+  <w:comment w:id="66" w:author="Dave Bridges" w:date="2021-05-13T16:49:00Z" w:initials="DB">
+    <w:p>
+      <w:pPr>
+        <w:pStyle w:val="CommentText"/>
+      </w:pPr>
+      <w:r>
+        <w:rPr>
+          <w:rStyle w:val="CommentReference"/>
+        </w:rPr>
+        <w:annotationRef/>
+      </w:r>
+      <w:r>
+        <w:t>Seems overlapping with the previous sentence, IIRC this is true no matter whether tests were pairwise or repeated measures.</w:t>
+      </w:r>
+    </w:p>
+  </w:comment>
+  <w:comment w:id="74" w:author="Molly Carter" w:date="2021-05-13T09:55:00Z" w:initials="MC">
+    <w:p>
+      <w:pPr>
+        <w:pStyle w:val="CommentText"/>
+      </w:pPr>
+      <w:r>
+        <w:rPr>
+          <w:rStyle w:val="CommentReference"/>
+        </w:rPr>
+        <w:annotationRef/>
+      </w:r>
+      <w:r>
         <w:t>Originally, I had this here because off the wonky weekly food intake. Should I omit now?</w:t>
       </w:r>
     </w:p>
   </w:comment>
-  <w:comment w:id="3" w:author="Molly Carter" w:date="2021-05-10T16:40:00Z" w:initials="MC">
+  <w:comment w:id="75" w:author="Molly Carter" w:date="2021-05-10T16:40:00Z" w:initials="MC">
     <w:p>
       <w:pPr>
         <w:pStyle w:val="CommentText"/>
@@ -3489,8 +4779,29 @@
 </file>
 
 <file path=word/commentsExtended.xml><?xml version="1.0" encoding="utf-8"?>
-<w15:commentsEx xmlns:wpc="http://schemas.microsoft.com/office/word/2010/wordprocessingCanvas" xmlns:cx="http://schemas.microsoft.com/office/drawing/2014/chartex" xmlns:cx1="http://schemas.microsoft.com/office/drawing/2015/9/8/chartex" xmlns:cx2="http://schemas.microsoft.com/office/drawing/2015/10/21/chartex" xmlns:cx3="http://schemas.microsoft.com/office/drawing/2016/5/9/chartex" xmlns:cx4="http://schemas.microsoft.com/office/drawing/2016/5/10/chartex" xmlns:cx5="http://schemas.microsoft.com/office/drawing/2016/5/11/chartex" xmlns:cx6="http://schemas.microsoft.com/office/drawing/2016/5/12/chartex" xmlns:cx7="http://schemas.microsoft.com/office/drawing/2016/5/13/chartex" xmlns:cx8="http://schemas.microsoft.com/office/drawing/2016/5/14/chartex" xmlns:mc="http://schemas.openxmlformats.org/markup-compatibility/2006" xmlns:aink="http://schemas.microsoft.com/office/drawing/2016/ink" xmlns:am3d="http://schemas.microsoft.com/office/drawing/2017/model3d" xmlns:o="urn:schemas-microsoft-com:office:office" xmlns:r="http://schemas.openxmlformats.org/officeDocument/2006/relationships" xmlns:m="http://schemas.openxmlformats.org/officeDocument/2006/math" xmlns:v="urn:schemas-microsoft-com:vml" xmlns:wp14="http://schemas.microsoft.com/office/word/2010/wordprocessingDrawing" xmlns:wp="http://schemas.openxmlformats.org/drawingml/2006/wordprocessingDrawing" xmlns:w10="urn:schemas-microsoft-com:office:word" xmlns:w="http://schemas.openxmlformats.org/wordprocessingml/2006/main" xmlns:w14="http://schemas.microsoft.com/office/word/2010/wordml" xmlns:w15="http://schemas.microsoft.com/office/word/2012/wordml" xmlns:w16cex="http://schemas.microsoft.com/office/word/2018/wordml/cex" xmlns:w16cid="http://schemas.microsoft.com/office/word/2016/wordml/cid" xmlns:w16="http://schemas.microsoft.com/office/word/2018/wordml" xmlns:w16se="http://schemas.microsoft.com/office/word/2015/wordml/symex" xmlns:wpg="http://schemas.microsoft.com/office/word/2010/wordprocessingGroup" xmlns:wpi="http://schemas.microsoft.com/office/word/2010/wordprocessingInk" xmlns:wne="http://schemas.microsoft.com/office/word/2006/wordml" xmlns:wps="http://schemas.microsoft.com/office/word/2010/wordprocessingShape" mc:Ignorable="w14 w15 w16se w16cid w16 w16cex wp14">
+<w15:commentsEx xmlns:wpc="http://schemas.microsoft.com/office/word/2010/wordprocessingCanvas" xmlns:cx="http://schemas.microsoft.com/office/drawing/2014/chartex" xmlns:cx1="http://schemas.microsoft.com/office/drawing/2015/9/8/chartex" xmlns:cx2="http://schemas.microsoft.com/office/drawing/2015/10/21/chartex" xmlns:cx3="http://schemas.microsoft.com/office/drawing/2016/5/9/chartex" xmlns:cx4="http://schemas.microsoft.com/office/drawing/2016/5/10/chartex" xmlns:cx5="http://schemas.microsoft.com/office/drawing/2016/5/11/chartex" xmlns:cx6="http://schemas.microsoft.com/office/drawing/2016/5/12/chartex" xmlns:cx7="http://schemas.microsoft.com/office/drawing/2016/5/13/chartex" xmlns:cx8="http://schemas.microsoft.com/office/drawing/2016/5/14/chartex" xmlns:mc="http://schemas.openxmlformats.org/markup-compatibility/2006" xmlns:aink="http://schemas.microsoft.com/office/drawing/2016/ink" xmlns:am3d="http://schemas.microsoft.com/office/drawing/2017/model3d" xmlns:o="urn:schemas-microsoft-com:office:office" xmlns:r="http://schemas.openxmlformats.org/officeDocument/2006/relationships" xmlns:m="http://schemas.openxmlformats.org/officeDocument/2006/math" xmlns:v="urn:schemas-microsoft-com:vml" xmlns:wp14="http://schemas.microsoft.com/office/word/2010/wordprocessingDrawing" xmlns:wp="http://schemas.openxmlformats.org/drawingml/2006/wordprocessingDrawing" xmlns:w10="urn:schemas-microsoft-com:office:word" xmlns:w="http://schemas.openxmlformats.org/wordprocessingml/2006/main" xmlns:w14="http://schemas.microsoft.com/office/word/2010/wordml" xmlns:w15="http://schemas.microsoft.com/office/word/2012/wordml" xmlns:w16cid="http://schemas.microsoft.com/office/word/2016/wordml/cid" xmlns:w16se="http://schemas.microsoft.com/office/word/2015/wordml/symex" xmlns:wpg="http://schemas.microsoft.com/office/word/2010/wordprocessingGroup" xmlns:wpi="http://schemas.microsoft.com/office/word/2010/wordprocessingInk" xmlns:wne="http://schemas.microsoft.com/office/word/2006/wordml" xmlns:wps="http://schemas.microsoft.com/office/word/2010/wordprocessingShape" mc:Ignorable="w14 w15 w16se w16cid wp14">
+  <w15:commentEx w15:paraId="56EFDEDA" w15:done="0"/>
+  <w15:commentEx w15:paraId="78C5E9C4" w15:done="0"/>
+  <w15:commentEx w15:paraId="66BD4794" w15:done="0"/>
+  <w15:commentEx w15:paraId="6592C3D1" w15:done="0"/>
+  <w15:commentEx w15:paraId="1D492877" w15:done="0"/>
+  <w15:commentEx w15:paraId="7047EFC5" w15:done="0"/>
   <w15:commentEx w15:paraId="79064745" w15:done="0"/>
+  <w15:commentEx w15:paraId="1778170F" w15:done="0"/>
+  <w15:commentEx w15:paraId="4B450E04" w15:done="0"/>
+  <w15:commentEx w15:paraId="6034C642" w15:done="0"/>
+  <w15:commentEx w15:paraId="0DBA4065" w15:paraIdParent="6034C642" w15:done="0"/>
+  <w15:commentEx w15:paraId="65E422DB" w15:done="0"/>
+  <w15:commentEx w15:paraId="5A891F70" w15:done="0"/>
+  <w15:commentEx w15:paraId="69FB7194" w15:done="0"/>
+  <w15:commentEx w15:paraId="06473338" w15:done="0"/>
+  <w15:commentEx w15:paraId="4AAE3CA2" w15:done="0"/>
+  <w15:commentEx w15:paraId="5D522C85" w15:done="0"/>
+  <w15:commentEx w15:paraId="2FB8FA28" w15:done="0"/>
+  <w15:commentEx w15:paraId="7FE6E7AC" w15:done="0"/>
+  <w15:commentEx w15:paraId="37CC1022" w15:done="0"/>
+  <w15:commentEx w15:paraId="72186D1C" w15:done="0"/>
+  <w15:commentEx w15:paraId="536FB7F3" w15:done="0"/>
   <w15:commentEx w15:paraId="6BE83BDE" w15:done="0"/>
   <w15:commentEx w15:paraId="7A44EEFE" w15:done="0"/>
 </w15:commentsEx>
@@ -3505,15 +4816,36 @@
 </file>
 
 <file path=word/commentsIds.xml><?xml version="1.0" encoding="utf-8"?>
-<w16cid:commentsIds xmlns:wpc="http://schemas.microsoft.com/office/word/2010/wordprocessingCanvas" xmlns:cx="http://schemas.microsoft.com/office/drawing/2014/chartex" xmlns:cx1="http://schemas.microsoft.com/office/drawing/2015/9/8/chartex" xmlns:cx2="http://schemas.microsoft.com/office/drawing/2015/10/21/chartex" xmlns:cx3="http://schemas.microsoft.com/office/drawing/2016/5/9/chartex" xmlns:cx4="http://schemas.microsoft.com/office/drawing/2016/5/10/chartex" xmlns:cx5="http://schemas.microsoft.com/office/drawing/2016/5/11/chartex" xmlns:cx6="http://schemas.microsoft.com/office/drawing/2016/5/12/chartex" xmlns:cx7="http://schemas.microsoft.com/office/drawing/2016/5/13/chartex" xmlns:cx8="http://schemas.microsoft.com/office/drawing/2016/5/14/chartex" xmlns:mc="http://schemas.openxmlformats.org/markup-compatibility/2006" xmlns:aink="http://schemas.microsoft.com/office/drawing/2016/ink" xmlns:am3d="http://schemas.microsoft.com/office/drawing/2017/model3d" xmlns:o="urn:schemas-microsoft-com:office:office" xmlns:r="http://schemas.openxmlformats.org/officeDocument/2006/relationships" xmlns:m="http://schemas.openxmlformats.org/officeDocument/2006/math" xmlns:v="urn:schemas-microsoft-com:vml" xmlns:wp14="http://schemas.microsoft.com/office/word/2010/wordprocessingDrawing" xmlns:wp="http://schemas.openxmlformats.org/drawingml/2006/wordprocessingDrawing" xmlns:w10="urn:schemas-microsoft-com:office:word" xmlns:w="http://schemas.openxmlformats.org/wordprocessingml/2006/main" xmlns:w14="http://schemas.microsoft.com/office/word/2010/wordml" xmlns:w15="http://schemas.microsoft.com/office/word/2012/wordml" xmlns:w16cex="http://schemas.microsoft.com/office/word/2018/wordml/cex" xmlns:w16cid="http://schemas.microsoft.com/office/word/2016/wordml/cid" xmlns:w16="http://schemas.microsoft.com/office/word/2018/wordml" xmlns:w16se="http://schemas.microsoft.com/office/word/2015/wordml/symex" xmlns:wpg="http://schemas.microsoft.com/office/word/2010/wordprocessingGroup" xmlns:wpi="http://schemas.microsoft.com/office/word/2010/wordprocessingInk" xmlns:wne="http://schemas.microsoft.com/office/word/2006/wordml" xmlns:wps="http://schemas.microsoft.com/office/word/2010/wordprocessingShape" mc:Ignorable="w14 w15 w16se w16cid w16 w16cex wp14">
+<w16cid:commentsIds xmlns:wpc="http://schemas.microsoft.com/office/word/2010/wordprocessingCanvas" xmlns:cx="http://schemas.microsoft.com/office/drawing/2014/chartex" xmlns:cx1="http://schemas.microsoft.com/office/drawing/2015/9/8/chartex" xmlns:cx2="http://schemas.microsoft.com/office/drawing/2015/10/21/chartex" xmlns:cx3="http://schemas.microsoft.com/office/drawing/2016/5/9/chartex" xmlns:cx4="http://schemas.microsoft.com/office/drawing/2016/5/10/chartex" xmlns:cx5="http://schemas.microsoft.com/office/drawing/2016/5/11/chartex" xmlns:cx6="http://schemas.microsoft.com/office/drawing/2016/5/12/chartex" xmlns:cx7="http://schemas.microsoft.com/office/drawing/2016/5/13/chartex" xmlns:cx8="http://schemas.microsoft.com/office/drawing/2016/5/14/chartex" xmlns:mc="http://schemas.openxmlformats.org/markup-compatibility/2006" xmlns:aink="http://schemas.microsoft.com/office/drawing/2016/ink" xmlns:am3d="http://schemas.microsoft.com/office/drawing/2017/model3d" xmlns:o="urn:schemas-microsoft-com:office:office" xmlns:r="http://schemas.openxmlformats.org/officeDocument/2006/relationships" xmlns:m="http://schemas.openxmlformats.org/officeDocument/2006/math" xmlns:v="urn:schemas-microsoft-com:vml" xmlns:wp14="http://schemas.microsoft.com/office/word/2010/wordprocessingDrawing" xmlns:wp="http://schemas.openxmlformats.org/drawingml/2006/wordprocessingDrawing" xmlns:w10="urn:schemas-microsoft-com:office:word" xmlns:w="http://schemas.openxmlformats.org/wordprocessingml/2006/main" xmlns:w14="http://schemas.microsoft.com/office/word/2010/wordml" xmlns:w15="http://schemas.microsoft.com/office/word/2012/wordml" xmlns:w16cid="http://schemas.microsoft.com/office/word/2016/wordml/cid" xmlns:w16se="http://schemas.microsoft.com/office/word/2015/wordml/symex" xmlns:wpg="http://schemas.microsoft.com/office/word/2010/wordprocessingGroup" xmlns:wpi="http://schemas.microsoft.com/office/word/2010/wordprocessingInk" xmlns:wne="http://schemas.microsoft.com/office/word/2006/wordml" xmlns:wps="http://schemas.microsoft.com/office/word/2010/wordprocessingShape" mc:Ignorable="w14 w15 w16se w16cid wp14">
+  <w16cid:commentId w16cid:paraId="56EFDEDA" w16cid:durableId="2447BD1F"/>
+  <w16cid:commentId w16cid:paraId="78C5E9C4" w16cid:durableId="2447D53F"/>
+  <w16cid:commentId w16cid:paraId="66BD4794" w16cid:durableId="2447BD65"/>
+  <w16cid:commentId w16cid:paraId="6592C3D1" w16cid:durableId="2447BD4A"/>
+  <w16cid:commentId w16cid:paraId="1D492877" w16cid:durableId="2447D4DF"/>
+  <w16cid:commentId w16cid:paraId="7047EFC5" w16cid:durableId="2447D527"/>
   <w16cid:commentId w16cid:paraId="79064745" w16cid:durableId="240ED938"/>
+  <w16cid:commentId w16cid:paraId="1778170F" w16cid:durableId="2447D582"/>
+  <w16cid:commentId w16cid:paraId="4B450E04" w16cid:durableId="2447D58A"/>
+  <w16cid:commentId w16cid:paraId="6034C642" w16cid:durableId="2447D5B1"/>
+  <w16cid:commentId w16cid:paraId="0DBA4065" w16cid:durableId="2447D5BB"/>
+  <w16cid:commentId w16cid:paraId="65E422DB" w16cid:durableId="2447D5D1"/>
+  <w16cid:commentId w16cid:paraId="5A891F70" w16cid:durableId="2447D5DC"/>
+  <w16cid:commentId w16cid:paraId="69FB7194" w16cid:durableId="2447D5F1"/>
+  <w16cid:commentId w16cid:paraId="06473338" w16cid:durableId="2447D639"/>
+  <w16cid:commentId w16cid:paraId="4AAE3CA2" w16cid:durableId="2447D623"/>
+  <w16cid:commentId w16cid:paraId="5D522C85" w16cid:durableId="2447D64B"/>
+  <w16cid:commentId w16cid:paraId="2FB8FA28" w16cid:durableId="2447D67E"/>
+  <w16cid:commentId w16cid:paraId="7FE6E7AC" w16cid:durableId="2447D699"/>
+  <w16cid:commentId w16cid:paraId="37CC1022" w16cid:durableId="2447D6AA"/>
+  <w16cid:commentId w16cid:paraId="72186D1C" w16cid:durableId="2447D6E3"/>
+  <w16cid:commentId w16cid:paraId="536FB7F3" w16cid:durableId="2447D711"/>
   <w16cid:commentId w16cid:paraId="6BE83BDE" w16cid:durableId="244775F8"/>
   <w16cid:commentId w16cid:paraId="7A44EEFE" w16cid:durableId="2443E09A"/>
 </w16cid:commentsIds>
 </file>
 
 <file path=word/endnotes.xml><?xml version="1.0" encoding="utf-8"?>
-<w:endnotes xmlns:wpc="http://schemas.microsoft.com/office/word/2010/wordprocessingCanvas" xmlns:cx="http://schemas.microsoft.com/office/drawing/2014/chartex" xmlns:cx1="http://schemas.microsoft.com/office/drawing/2015/9/8/chartex" xmlns:cx2="http://schemas.microsoft.com/office/drawing/2015/10/21/chartex" xmlns:cx3="http://schemas.microsoft.com/office/drawing/2016/5/9/chartex" xmlns:cx4="http://schemas.microsoft.com/office/drawing/2016/5/10/chartex" xmlns:cx5="http://schemas.microsoft.com/office/drawing/2016/5/11/chartex" xmlns:cx6="http://schemas.microsoft.com/office/drawing/2016/5/12/chartex" xmlns:cx7="http://schemas.microsoft.com/office/drawing/2016/5/13/chartex" xmlns:cx8="http://schemas.microsoft.com/office/drawing/2016/5/14/chartex" xmlns:mc="http://schemas.openxmlformats.org/markup-compatibility/2006" xmlns:aink="http://schemas.microsoft.com/office/drawing/2016/ink" xmlns:am3d="http://schemas.microsoft.com/office/drawing/2017/model3d" xmlns:o="urn:schemas-microsoft-com:office:office" xmlns:r="http://schemas.openxmlformats.org/officeDocument/2006/relationships" xmlns:m="http://schemas.openxmlformats.org/officeDocument/2006/math" xmlns:v="urn:schemas-microsoft-com:vml" xmlns:wp14="http://schemas.microsoft.com/office/word/2010/wordprocessingDrawing" xmlns:wp="http://schemas.openxmlformats.org/drawingml/2006/wordprocessingDrawing" xmlns:w10="urn:schemas-microsoft-com:office:word" xmlns:w="http://schemas.openxmlformats.org/wordprocessingml/2006/main" xmlns:w14="http://schemas.microsoft.com/office/word/2010/wordml" xmlns:w15="http://schemas.microsoft.com/office/word/2012/wordml" xmlns:w16cex="http://schemas.microsoft.com/office/word/2018/wordml/cex" xmlns:w16cid="http://schemas.microsoft.com/office/word/2016/wordml/cid" xmlns:w16="http://schemas.microsoft.com/office/word/2018/wordml" xmlns:w16se="http://schemas.microsoft.com/office/word/2015/wordml/symex" xmlns:wpg="http://schemas.microsoft.com/office/word/2010/wordprocessingGroup" xmlns:wpi="http://schemas.microsoft.com/office/word/2010/wordprocessingInk" xmlns:wne="http://schemas.microsoft.com/office/word/2006/wordml" xmlns:wps="http://schemas.microsoft.com/office/word/2010/wordprocessingShape" mc:Ignorable="w14 w15 w16se w16cid w16 w16cex wp14">
+<w:endnotes xmlns:wpc="http://schemas.microsoft.com/office/word/2010/wordprocessingCanvas" xmlns:cx="http://schemas.microsoft.com/office/drawing/2014/chartex" xmlns:cx1="http://schemas.microsoft.com/office/drawing/2015/9/8/chartex" xmlns:cx2="http://schemas.microsoft.com/office/drawing/2015/10/21/chartex" xmlns:cx3="http://schemas.microsoft.com/office/drawing/2016/5/9/chartex" xmlns:cx4="http://schemas.microsoft.com/office/drawing/2016/5/10/chartex" xmlns:cx5="http://schemas.microsoft.com/office/drawing/2016/5/11/chartex" xmlns:cx6="http://schemas.microsoft.com/office/drawing/2016/5/12/chartex" xmlns:cx7="http://schemas.microsoft.com/office/drawing/2016/5/13/chartex" xmlns:cx8="http://schemas.microsoft.com/office/drawing/2016/5/14/chartex" xmlns:mc="http://schemas.openxmlformats.org/markup-compatibility/2006" xmlns:aink="http://schemas.microsoft.com/office/drawing/2016/ink" xmlns:am3d="http://schemas.microsoft.com/office/drawing/2017/model3d" xmlns:o="urn:schemas-microsoft-com:office:office" xmlns:r="http://schemas.openxmlformats.org/officeDocument/2006/relationships" xmlns:m="http://schemas.openxmlformats.org/officeDocument/2006/math" xmlns:v="urn:schemas-microsoft-com:vml" xmlns:wp14="http://schemas.microsoft.com/office/word/2010/wordprocessingDrawing" xmlns:wp="http://schemas.openxmlformats.org/drawingml/2006/wordprocessingDrawing" xmlns:w10="urn:schemas-microsoft-com:office:word" xmlns:w="http://schemas.openxmlformats.org/wordprocessingml/2006/main" xmlns:w14="http://schemas.microsoft.com/office/word/2010/wordml" xmlns:w15="http://schemas.microsoft.com/office/word/2012/wordml" xmlns:w16cid="http://schemas.microsoft.com/office/word/2016/wordml/cid" xmlns:w16se="http://schemas.microsoft.com/office/word/2015/wordml/symex" xmlns:wpg="http://schemas.microsoft.com/office/word/2010/wordprocessingGroup" xmlns:wpi="http://schemas.microsoft.com/office/word/2010/wordprocessingInk" xmlns:wne="http://schemas.microsoft.com/office/word/2006/wordml" xmlns:wps="http://schemas.microsoft.com/office/word/2010/wordprocessingShape" mc:Ignorable="w14 w15 w16se w16cid wp14">
   <w:endnote w:type="separator" w:id="-1">
     <w:p>
       <w:r>
@@ -3532,7 +4864,7 @@
 </file>
 
 <file path=word/footnotes.xml><?xml version="1.0" encoding="utf-8"?>
-<w:footnotes xmlns:wpc="http://schemas.microsoft.com/office/word/2010/wordprocessingCanvas" xmlns:cx="http://schemas.microsoft.com/office/drawing/2014/chartex" xmlns:cx1="http://schemas.microsoft.com/office/drawing/2015/9/8/chartex" xmlns:cx2="http://schemas.microsoft.com/office/drawing/2015/10/21/chartex" xmlns:cx3="http://schemas.microsoft.com/office/drawing/2016/5/9/chartex" xmlns:cx4="http://schemas.microsoft.com/office/drawing/2016/5/10/chartex" xmlns:cx5="http://schemas.microsoft.com/office/drawing/2016/5/11/chartex" xmlns:cx6="http://schemas.microsoft.com/office/drawing/2016/5/12/chartex" xmlns:cx7="http://schemas.microsoft.com/office/drawing/2016/5/13/chartex" xmlns:cx8="http://schemas.microsoft.com/office/drawing/2016/5/14/chartex" xmlns:mc="http://schemas.openxmlformats.org/markup-compatibility/2006" xmlns:aink="http://schemas.microsoft.com/office/drawing/2016/ink" xmlns:am3d="http://schemas.microsoft.com/office/drawing/2017/model3d" xmlns:o="urn:schemas-microsoft-com:office:office" xmlns:r="http://schemas.openxmlformats.org/officeDocument/2006/relationships" xmlns:m="http://schemas.openxmlformats.org/officeDocument/2006/math" xmlns:v="urn:schemas-microsoft-com:vml" xmlns:wp14="http://schemas.microsoft.com/office/word/2010/wordprocessingDrawing" xmlns:wp="http://schemas.openxmlformats.org/drawingml/2006/wordprocessingDrawing" xmlns:w10="urn:schemas-microsoft-com:office:word" xmlns:w="http://schemas.openxmlformats.org/wordprocessingml/2006/main" xmlns:w14="http://schemas.microsoft.com/office/word/2010/wordml" xmlns:w15="http://schemas.microsoft.com/office/word/2012/wordml" xmlns:w16cex="http://schemas.microsoft.com/office/word/2018/wordml/cex" xmlns:w16cid="http://schemas.microsoft.com/office/word/2016/wordml/cid" xmlns:w16="http://schemas.microsoft.com/office/word/2018/wordml" xmlns:w16se="http://schemas.microsoft.com/office/word/2015/wordml/symex" xmlns:wpg="http://schemas.microsoft.com/office/word/2010/wordprocessingGroup" xmlns:wpi="http://schemas.microsoft.com/office/word/2010/wordprocessingInk" xmlns:wne="http://schemas.microsoft.com/office/word/2006/wordml" xmlns:wps="http://schemas.microsoft.com/office/word/2010/wordprocessingShape" mc:Ignorable="w14 w15 w16se w16cid w16 w16cex wp14">
+<w:footnotes xmlns:wpc="http://schemas.microsoft.com/office/word/2010/wordprocessingCanvas" xmlns:cx="http://schemas.microsoft.com/office/drawing/2014/chartex" xmlns:cx1="http://schemas.microsoft.com/office/drawing/2015/9/8/chartex" xmlns:cx2="http://schemas.microsoft.com/office/drawing/2015/10/21/chartex" xmlns:cx3="http://schemas.microsoft.com/office/drawing/2016/5/9/chartex" xmlns:cx4="http://schemas.microsoft.com/office/drawing/2016/5/10/chartex" xmlns:cx5="http://schemas.microsoft.com/office/drawing/2016/5/11/chartex" xmlns:cx6="http://schemas.microsoft.com/office/drawing/2016/5/12/chartex" xmlns:cx7="http://schemas.microsoft.com/office/drawing/2016/5/13/chartex" xmlns:cx8="http://schemas.microsoft.com/office/drawing/2016/5/14/chartex" xmlns:mc="http://schemas.openxmlformats.org/markup-compatibility/2006" xmlns:aink="http://schemas.microsoft.com/office/drawing/2016/ink" xmlns:am3d="http://schemas.microsoft.com/office/drawing/2017/model3d" xmlns:o="urn:schemas-microsoft-com:office:office" xmlns:r="http://schemas.openxmlformats.org/officeDocument/2006/relationships" xmlns:m="http://schemas.openxmlformats.org/officeDocument/2006/math" xmlns:v="urn:schemas-microsoft-com:vml" xmlns:wp14="http://schemas.microsoft.com/office/word/2010/wordprocessingDrawing" xmlns:wp="http://schemas.openxmlformats.org/drawingml/2006/wordprocessingDrawing" xmlns:w10="urn:schemas-microsoft-com:office:word" xmlns:w="http://schemas.openxmlformats.org/wordprocessingml/2006/main" xmlns:w14="http://schemas.microsoft.com/office/word/2010/wordml" xmlns:w15="http://schemas.microsoft.com/office/word/2012/wordml" xmlns:w16cid="http://schemas.microsoft.com/office/word/2016/wordml/cid" xmlns:w16se="http://schemas.microsoft.com/office/word/2015/wordml/symex" xmlns:wpg="http://schemas.microsoft.com/office/word/2010/wordprocessingGroup" xmlns:wpi="http://schemas.microsoft.com/office/word/2010/wordprocessingInk" xmlns:wne="http://schemas.microsoft.com/office/word/2006/wordml" xmlns:wps="http://schemas.microsoft.com/office/word/2010/wordprocessingShape" mc:Ignorable="w14 w15 w16se w16cid wp14">
   <w:footnote w:type="separator" w:id="-1">
     <w:p>
       <w:r>
@@ -3551,7 +4883,7 @@
 </file>
 
 <file path=word/header1.xml><?xml version="1.0" encoding="utf-8"?>
-<w:hdr xmlns:wpc="http://schemas.microsoft.com/office/word/2010/wordprocessingCanvas" xmlns:cx="http://schemas.microsoft.com/office/drawing/2014/chartex" xmlns:cx1="http://schemas.microsoft.com/office/drawing/2015/9/8/chartex" xmlns:cx2="http://schemas.microsoft.com/office/drawing/2015/10/21/chartex" xmlns:cx3="http://schemas.microsoft.com/office/drawing/2016/5/9/chartex" xmlns:cx4="http://schemas.microsoft.com/office/drawing/2016/5/10/chartex" xmlns:cx5="http://schemas.microsoft.com/office/drawing/2016/5/11/chartex" xmlns:cx6="http://schemas.microsoft.com/office/drawing/2016/5/12/chartex" xmlns:cx7="http://schemas.microsoft.com/office/drawing/2016/5/13/chartex" xmlns:cx8="http://schemas.microsoft.com/office/drawing/2016/5/14/chartex" xmlns:mc="http://schemas.openxmlformats.org/markup-compatibility/2006" xmlns:aink="http://schemas.microsoft.com/office/drawing/2016/ink" xmlns:am3d="http://schemas.microsoft.com/office/drawing/2017/model3d" xmlns:o="urn:schemas-microsoft-com:office:office" xmlns:r="http://schemas.openxmlformats.org/officeDocument/2006/relationships" xmlns:m="http://schemas.openxmlformats.org/officeDocument/2006/math" xmlns:v="urn:schemas-microsoft-com:vml" xmlns:wp14="http://schemas.microsoft.com/office/word/2010/wordprocessingDrawing" xmlns:wp="http://schemas.openxmlformats.org/drawingml/2006/wordprocessingDrawing" xmlns:w10="urn:schemas-microsoft-com:office:word" xmlns:w="http://schemas.openxmlformats.org/wordprocessingml/2006/main" xmlns:w14="http://schemas.microsoft.com/office/word/2010/wordml" xmlns:w15="http://schemas.microsoft.com/office/word/2012/wordml" xmlns:w16cex="http://schemas.microsoft.com/office/word/2018/wordml/cex" xmlns:w16cid="http://schemas.microsoft.com/office/word/2016/wordml/cid" xmlns:w16="http://schemas.microsoft.com/office/word/2018/wordml" xmlns:w16se="http://schemas.microsoft.com/office/word/2015/wordml/symex" xmlns:wpg="http://schemas.microsoft.com/office/word/2010/wordprocessingGroup" xmlns:wpi="http://schemas.microsoft.com/office/word/2010/wordprocessingInk" xmlns:wne="http://schemas.microsoft.com/office/word/2006/wordml" xmlns:wps="http://schemas.microsoft.com/office/word/2010/wordprocessingShape" mc:Ignorable="w14 w15 w16se w16cid w16 w16cex wp14">
+<w:hdr xmlns:wpc="http://schemas.microsoft.com/office/word/2010/wordprocessingCanvas" xmlns:cx="http://schemas.microsoft.com/office/drawing/2014/chartex" xmlns:cx1="http://schemas.microsoft.com/office/drawing/2015/9/8/chartex" xmlns:cx2="http://schemas.microsoft.com/office/drawing/2015/10/21/chartex" xmlns:cx3="http://schemas.microsoft.com/office/drawing/2016/5/9/chartex" xmlns:cx4="http://schemas.microsoft.com/office/drawing/2016/5/10/chartex" xmlns:cx5="http://schemas.microsoft.com/office/drawing/2016/5/11/chartex" xmlns:cx6="http://schemas.microsoft.com/office/drawing/2016/5/12/chartex" xmlns:cx7="http://schemas.microsoft.com/office/drawing/2016/5/13/chartex" xmlns:cx8="http://schemas.microsoft.com/office/drawing/2016/5/14/chartex" xmlns:mc="http://schemas.openxmlformats.org/markup-compatibility/2006" xmlns:aink="http://schemas.microsoft.com/office/drawing/2016/ink" xmlns:am3d="http://schemas.microsoft.com/office/drawing/2017/model3d" xmlns:o="urn:schemas-microsoft-com:office:office" xmlns:r="http://schemas.openxmlformats.org/officeDocument/2006/relationships" xmlns:m="http://schemas.openxmlformats.org/officeDocument/2006/math" xmlns:v="urn:schemas-microsoft-com:vml" xmlns:wp14="http://schemas.microsoft.com/office/word/2010/wordprocessingDrawing" xmlns:wp="http://schemas.openxmlformats.org/drawingml/2006/wordprocessingDrawing" xmlns:w10="urn:schemas-microsoft-com:office:word" xmlns:w="http://schemas.openxmlformats.org/wordprocessingml/2006/main" xmlns:w14="http://schemas.microsoft.com/office/word/2010/wordml" xmlns:w15="http://schemas.microsoft.com/office/word/2012/wordml" xmlns:w16cid="http://schemas.microsoft.com/office/word/2016/wordml/cid" xmlns:w16se="http://schemas.microsoft.com/office/word/2015/wordml/symex" xmlns:wpg="http://schemas.microsoft.com/office/word/2010/wordprocessingGroup" xmlns:wpi="http://schemas.microsoft.com/office/word/2010/wordprocessingInk" xmlns:wne="http://schemas.microsoft.com/office/word/2006/wordml" xmlns:wps="http://schemas.microsoft.com/office/word/2010/wordprocessingShape" mc:Ignorable="w14 w15 w16se w16cid wp14">
   <w:p>
     <w:pPr>
       <w:pStyle w:val="Header"/>
@@ -3569,7 +4901,7 @@
 </file>
 
 <file path=word/numbering.xml><?xml version="1.0" encoding="utf-8"?>
-<w:numbering xmlns:wpc="http://schemas.microsoft.com/office/word/2010/wordprocessingCanvas" xmlns:cx="http://schemas.microsoft.com/office/drawing/2014/chartex" xmlns:cx1="http://schemas.microsoft.com/office/drawing/2015/9/8/chartex" xmlns:cx2="http://schemas.microsoft.com/office/drawing/2015/10/21/chartex" xmlns:cx3="http://schemas.microsoft.com/office/drawing/2016/5/9/chartex" xmlns:cx4="http://schemas.microsoft.com/office/drawing/2016/5/10/chartex" xmlns:cx5="http://schemas.microsoft.com/office/drawing/2016/5/11/chartex" xmlns:cx6="http://schemas.microsoft.com/office/drawing/2016/5/12/chartex" xmlns:cx7="http://schemas.microsoft.com/office/drawing/2016/5/13/chartex" xmlns:cx8="http://schemas.microsoft.com/office/drawing/2016/5/14/chartex" xmlns:mc="http://schemas.openxmlformats.org/markup-compatibility/2006" xmlns:aink="http://schemas.microsoft.com/office/drawing/2016/ink" xmlns:am3d="http://schemas.microsoft.com/office/drawing/2017/model3d" xmlns:o="urn:schemas-microsoft-com:office:office" xmlns:r="http://schemas.openxmlformats.org/officeDocument/2006/relationships" xmlns:m="http://schemas.openxmlformats.org/officeDocument/2006/math" xmlns:v="urn:schemas-microsoft-com:vml" xmlns:wp14="http://schemas.microsoft.com/office/word/2010/wordprocessingDrawing" xmlns:wp="http://schemas.openxmlformats.org/drawingml/2006/wordprocessingDrawing" xmlns:w10="urn:schemas-microsoft-com:office:word" xmlns:w="http://schemas.openxmlformats.org/wordprocessingml/2006/main" xmlns:w14="http://schemas.microsoft.com/office/word/2010/wordml" xmlns:w15="http://schemas.microsoft.com/office/word/2012/wordml" xmlns:w16cex="http://schemas.microsoft.com/office/word/2018/wordml/cex" xmlns:w16cid="http://schemas.microsoft.com/office/word/2016/wordml/cid" xmlns:w16="http://schemas.microsoft.com/office/word/2018/wordml" xmlns:w16se="http://schemas.microsoft.com/office/word/2015/wordml/symex" xmlns:wpg="http://schemas.microsoft.com/office/word/2010/wordprocessingGroup" xmlns:wpi="http://schemas.microsoft.com/office/word/2010/wordprocessingInk" xmlns:wne="http://schemas.microsoft.com/office/word/2006/wordml" xmlns:wps="http://schemas.microsoft.com/office/word/2010/wordprocessingShape" mc:Ignorable="w14 w15 w16se w16cid w16 w16cex wp14">
+<w:numbering xmlns:wpc="http://schemas.microsoft.com/office/word/2010/wordprocessingCanvas" xmlns:cx="http://schemas.microsoft.com/office/drawing/2014/chartex" xmlns:cx1="http://schemas.microsoft.com/office/drawing/2015/9/8/chartex" xmlns:cx2="http://schemas.microsoft.com/office/drawing/2015/10/21/chartex" xmlns:cx3="http://schemas.microsoft.com/office/drawing/2016/5/9/chartex" xmlns:cx4="http://schemas.microsoft.com/office/drawing/2016/5/10/chartex" xmlns:cx5="http://schemas.microsoft.com/office/drawing/2016/5/11/chartex" xmlns:cx6="http://schemas.microsoft.com/office/drawing/2016/5/12/chartex" xmlns:cx7="http://schemas.microsoft.com/office/drawing/2016/5/13/chartex" xmlns:cx8="http://schemas.microsoft.com/office/drawing/2016/5/14/chartex" xmlns:mc="http://schemas.openxmlformats.org/markup-compatibility/2006" xmlns:aink="http://schemas.microsoft.com/office/drawing/2016/ink" xmlns:am3d="http://schemas.microsoft.com/office/drawing/2017/model3d" xmlns:o="urn:schemas-microsoft-com:office:office" xmlns:r="http://schemas.openxmlformats.org/officeDocument/2006/relationships" xmlns:m="http://schemas.openxmlformats.org/officeDocument/2006/math" xmlns:v="urn:schemas-microsoft-com:vml" xmlns:wp14="http://schemas.microsoft.com/office/word/2010/wordprocessingDrawing" xmlns:wp="http://schemas.openxmlformats.org/drawingml/2006/wordprocessingDrawing" xmlns:w10="urn:schemas-microsoft-com:office:word" xmlns:w="http://schemas.openxmlformats.org/wordprocessingml/2006/main" xmlns:w14="http://schemas.microsoft.com/office/word/2010/wordml" xmlns:w15="http://schemas.microsoft.com/office/word/2012/wordml" xmlns:w16cid="http://schemas.microsoft.com/office/word/2016/wordml/cid" xmlns:w16se="http://schemas.microsoft.com/office/word/2015/wordml/symex" xmlns:wpg="http://schemas.microsoft.com/office/word/2010/wordprocessingGroup" xmlns:wpi="http://schemas.microsoft.com/office/word/2010/wordprocessingInk" xmlns:wne="http://schemas.microsoft.com/office/word/2006/wordml" xmlns:wps="http://schemas.microsoft.com/office/word/2010/wordprocessingShape" mc:Ignorable="w14 w15 w16se w16cid wp14">
   <w:abstractNum w:abstractNumId="0" w15:restartNumberingAfterBreak="0">
     <w:nsid w:val="074E6199"/>
     <w:multiLevelType w:val="hybridMultilevel"/>
@@ -4065,7 +5397,10 @@
 </file>
 
 <file path=word/people.xml><?xml version="1.0" encoding="utf-8"?>
-<w15:people xmlns:wpc="http://schemas.microsoft.com/office/word/2010/wordprocessingCanvas" xmlns:cx="http://schemas.microsoft.com/office/drawing/2014/chartex" xmlns:cx1="http://schemas.microsoft.com/office/drawing/2015/9/8/chartex" xmlns:cx2="http://schemas.microsoft.com/office/drawing/2015/10/21/chartex" xmlns:cx3="http://schemas.microsoft.com/office/drawing/2016/5/9/chartex" xmlns:cx4="http://schemas.microsoft.com/office/drawing/2016/5/10/chartex" xmlns:cx5="http://schemas.microsoft.com/office/drawing/2016/5/11/chartex" xmlns:cx6="http://schemas.microsoft.com/office/drawing/2016/5/12/chartex" xmlns:cx7="http://schemas.microsoft.com/office/drawing/2016/5/13/chartex" xmlns:cx8="http://schemas.microsoft.com/office/drawing/2016/5/14/chartex" xmlns:mc="http://schemas.openxmlformats.org/markup-compatibility/2006" xmlns:aink="http://schemas.microsoft.com/office/drawing/2016/ink" xmlns:am3d="http://schemas.microsoft.com/office/drawing/2017/model3d" xmlns:o="urn:schemas-microsoft-com:office:office" xmlns:r="http://schemas.openxmlformats.org/officeDocument/2006/relationships" xmlns:m="http://schemas.openxmlformats.org/officeDocument/2006/math" xmlns:v="urn:schemas-microsoft-com:vml" xmlns:wp14="http://schemas.microsoft.com/office/word/2010/wordprocessingDrawing" xmlns:wp="http://schemas.openxmlformats.org/drawingml/2006/wordprocessingDrawing" xmlns:w10="urn:schemas-microsoft-com:office:word" xmlns:w="http://schemas.openxmlformats.org/wordprocessingml/2006/main" xmlns:w14="http://schemas.microsoft.com/office/word/2010/wordml" xmlns:w15="http://schemas.microsoft.com/office/word/2012/wordml" xmlns:w16cex="http://schemas.microsoft.com/office/word/2018/wordml/cex" xmlns:w16cid="http://schemas.microsoft.com/office/word/2016/wordml/cid" xmlns:w16="http://schemas.microsoft.com/office/word/2018/wordml" xmlns:w16se="http://schemas.microsoft.com/office/word/2015/wordml/symex" xmlns:wpg="http://schemas.microsoft.com/office/word/2010/wordprocessingGroup" xmlns:wpi="http://schemas.microsoft.com/office/word/2010/wordprocessingInk" xmlns:wne="http://schemas.microsoft.com/office/word/2006/wordml" xmlns:wps="http://schemas.microsoft.com/office/word/2010/wordprocessingShape" mc:Ignorable="w14 w15 w16se w16cid w16 w16cex wp14">
+<w15:people xmlns:wpc="http://schemas.microsoft.com/office/word/2010/wordprocessingCanvas" xmlns:cx="http://schemas.microsoft.com/office/drawing/2014/chartex" xmlns:cx1="http://schemas.microsoft.com/office/drawing/2015/9/8/chartex" xmlns:cx2="http://schemas.microsoft.com/office/drawing/2015/10/21/chartex" xmlns:cx3="http://schemas.microsoft.com/office/drawing/2016/5/9/chartex" xmlns:cx4="http://schemas.microsoft.com/office/drawing/2016/5/10/chartex" xmlns:cx5="http://schemas.microsoft.com/office/drawing/2016/5/11/chartex" xmlns:cx6="http://schemas.microsoft.com/office/drawing/2016/5/12/chartex" xmlns:cx7="http://schemas.microsoft.com/office/drawing/2016/5/13/chartex" xmlns:cx8="http://schemas.microsoft.com/office/drawing/2016/5/14/chartex" xmlns:mc="http://schemas.openxmlformats.org/markup-compatibility/2006" xmlns:aink="http://schemas.microsoft.com/office/drawing/2016/ink" xmlns:am3d="http://schemas.microsoft.com/office/drawing/2017/model3d" xmlns:o="urn:schemas-microsoft-com:office:office" xmlns:r="http://schemas.openxmlformats.org/officeDocument/2006/relationships" xmlns:m="http://schemas.openxmlformats.org/officeDocument/2006/math" xmlns:v="urn:schemas-microsoft-com:vml" xmlns:wp14="http://schemas.microsoft.com/office/word/2010/wordprocessingDrawing" xmlns:wp="http://schemas.openxmlformats.org/drawingml/2006/wordprocessingDrawing" xmlns:w10="urn:schemas-microsoft-com:office:word" xmlns:w="http://schemas.openxmlformats.org/wordprocessingml/2006/main" xmlns:w14="http://schemas.microsoft.com/office/word/2010/wordml" xmlns:w15="http://schemas.microsoft.com/office/word/2012/wordml" xmlns:w16cid="http://schemas.microsoft.com/office/word/2016/wordml/cid" xmlns:w16se="http://schemas.microsoft.com/office/word/2015/wordml/symex" xmlns:wpg="http://schemas.microsoft.com/office/word/2010/wordprocessingGroup" xmlns:wpi="http://schemas.microsoft.com/office/word/2010/wordprocessingInk" xmlns:wne="http://schemas.microsoft.com/office/word/2006/wordml" xmlns:wps="http://schemas.microsoft.com/office/word/2010/wordprocessingShape" mc:Ignorable="w14 w15 w16se w16cid wp14">
+  <w15:person w15:author="Dave Bridges">
+    <w15:presenceInfo w15:providerId="Windows Live" w15:userId="4bc1184c43c78bbd"/>
+  </w15:person>
   <w15:person w15:author="Molly Carter">
     <w15:presenceInfo w15:providerId="Windows Live" w15:userId="80b2a043931789ab"/>
   </w15:person>
@@ -4073,7 +5408,7 @@
 </file>
 
 <file path=word/styles.xml><?xml version="1.0" encoding="utf-8"?>
-<w:styles xmlns:mc="http://schemas.openxmlformats.org/markup-compatibility/2006" xmlns:r="http://schemas.openxmlformats.org/officeDocument/2006/relationships" xmlns:w="http://schemas.openxmlformats.org/wordprocessingml/2006/main" xmlns:w14="http://schemas.microsoft.com/office/word/2010/wordml" xmlns:w15="http://schemas.microsoft.com/office/word/2012/wordml" xmlns:w16cex="http://schemas.microsoft.com/office/word/2018/wordml/cex" xmlns:w16cid="http://schemas.microsoft.com/office/word/2016/wordml/cid" xmlns:w16="http://schemas.microsoft.com/office/word/2018/wordml" xmlns:w16se="http://schemas.microsoft.com/office/word/2015/wordml/symex" mc:Ignorable="w14 w15 w16se w16cid w16 w16cex">
+<w:styles xmlns:mc="http://schemas.openxmlformats.org/markup-compatibility/2006" xmlns:r="http://schemas.openxmlformats.org/officeDocument/2006/relationships" xmlns:w="http://schemas.openxmlformats.org/wordprocessingml/2006/main" xmlns:w14="http://schemas.microsoft.com/office/word/2010/wordml" xmlns:w15="http://schemas.microsoft.com/office/word/2012/wordml" xmlns:w16cid="http://schemas.microsoft.com/office/word/2016/wordml/cid" xmlns:w16se="http://schemas.microsoft.com/office/word/2015/wordml/symex" mc:Ignorable="w14 w15 w16se w16cid">
   <w:docDefaults>
     <w:rPrDefault>
       <w:rPr>
@@ -4085,7 +5420,7 @@
     </w:rPrDefault>
     <w:pPrDefault/>
   </w:docDefaults>
-  <w:latentStyles w:defLockedState="0" w:defUIPriority="99" w:defSemiHidden="0" w:defUnhideWhenUsed="0" w:defQFormat="0" w:count="376">
+  <w:latentStyles w:defLockedState="0" w:defUIPriority="99" w:defSemiHidden="0" w:defUnhideWhenUsed="0" w:defQFormat="0" w:count="375">
     <w:lsdException w:name="Normal" w:uiPriority="0" w:qFormat="1"/>
     <w:lsdException w:name="heading 1" w:uiPriority="9" w:qFormat="1"/>
     <w:lsdException w:name="heading 2" w:semiHidden="1" w:uiPriority="9" w:unhideWhenUsed="1" w:qFormat="1"/>
@@ -4461,7 +5796,6 @@
     <w:lsdException w:name="Smart Hyperlink" w:semiHidden="1" w:unhideWhenUsed="1"/>
     <w:lsdException w:name="Hashtag" w:semiHidden="1" w:unhideWhenUsed="1"/>
     <w:lsdException w:name="Unresolved Mention" w:semiHidden="1" w:unhideWhenUsed="1"/>
-    <w:lsdException w:name="Smart Link" w:semiHidden="1" w:unhideWhenUsed="1"/>
   </w:latentStyles>
   <w:style w:type="paragraph" w:default="1" w:styleId="Normal">
     <w:name w:val="Normal"/>
@@ -4667,6 +6001,33 @@
       <w:ind w:left="720"/>
       <w:contextualSpacing/>
     </w:pPr>
+  </w:style>
+  <w:style w:type="paragraph" w:styleId="BalloonText">
+    <w:name w:val="Balloon Text"/>
+    <w:basedOn w:val="Normal"/>
+    <w:link w:val="BalloonTextChar"/>
+    <w:uiPriority w:val="99"/>
+    <w:semiHidden/>
+    <w:unhideWhenUsed/>
+    <w:rsid w:val="004C4025"/>
+    <w:rPr>
+      <w:rFonts w:ascii="Times New Roman" w:hAnsi="Times New Roman" w:cs="Times New Roman"/>
+      <w:sz w:val="18"/>
+      <w:szCs w:val="18"/>
+    </w:rPr>
+  </w:style>
+  <w:style w:type="character" w:customStyle="1" w:styleId="BalloonTextChar">
+    <w:name w:val="Balloon Text Char"/>
+    <w:basedOn w:val="DefaultParagraphFont"/>
+    <w:link w:val="BalloonText"/>
+    <w:uiPriority w:val="99"/>
+    <w:semiHidden/>
+    <w:rsid w:val="004C4025"/>
+    <w:rPr>
+      <w:rFonts w:ascii="Times New Roman" w:hAnsi="Times New Roman" w:cs="Times New Roman"/>
+      <w:sz w:val="18"/>
+      <w:szCs w:val="18"/>
+    </w:rPr>
   </w:style>
 </w:styles>
 </file>

</xml_diff>

<commit_message>
Updated TODO, finished rate of drop
</commit_message>
<xml_diff>
--- a/Manuscripts/Manuscript.docx
+++ b/Manuscripts/Manuscript.docx
@@ -116,21 +116,145 @@
         <w:spacing w:line="480" w:lineRule="auto"/>
         <w:rPr>
           <w:rFonts w:ascii="Times New Roman" w:hAnsi="Times New Roman" w:cs="Times New Roman"/>
-          <w:b/>
-          <w:bCs/>
-        </w:rPr>
-      </w:pPr>
-      <w:r>
-        <w:rPr>
-          <w:rFonts w:ascii="Times New Roman" w:hAnsi="Times New Roman" w:cs="Times New Roman"/>
-        </w:rPr>
-        <w:t xml:space="preserve">Recent research has begun to correlate not only food quality and volume with health, but also with timing of intake in reference to circadian rhythms. </w:t>
-      </w:r>
-      <w:r>
-        <w:rPr>
-          <w:rFonts w:ascii="Times New Roman" w:hAnsi="Times New Roman" w:cs="Times New Roman"/>
-        </w:rPr>
-        <w:t xml:space="preserve">Robust rodent studies demonstrate that the timing of food intake is a strong zeitgeber  (ZT) capable of programming for either poor health with models of chrono-disruption, or good health with models of dark-cycle timed feeding. </w:t>
+        </w:rPr>
+      </w:pPr>
+      <w:r>
+        <w:rPr>
+          <w:rFonts w:ascii="Times New Roman" w:hAnsi="Times New Roman" w:cs="Times New Roman"/>
+        </w:rPr>
+        <w:t xml:space="preserve">Recent research has begun </w:t>
+      </w:r>
+      <w:proofErr w:type="gramStart"/>
+      <w:r>
+        <w:rPr>
+          <w:rFonts w:ascii="Times New Roman" w:hAnsi="Times New Roman" w:cs="Times New Roman"/>
+        </w:rPr>
+        <w:t>uncover</w:t>
+      </w:r>
+      <w:proofErr w:type="gramEnd"/>
+      <w:r>
+        <w:rPr>
+          <w:rFonts w:ascii="Times New Roman" w:hAnsi="Times New Roman" w:cs="Times New Roman"/>
+        </w:rPr>
+        <w:t xml:space="preserve"> that not only</w:t>
+      </w:r>
+      <w:r>
+        <w:rPr>
+          <w:rFonts w:ascii="Times New Roman" w:hAnsi="Times New Roman" w:cs="Times New Roman"/>
+        </w:rPr>
+        <w:t xml:space="preserve"> food quality and volume </w:t>
+      </w:r>
+      <w:r>
+        <w:rPr>
+          <w:rFonts w:ascii="Times New Roman" w:hAnsi="Times New Roman" w:cs="Times New Roman"/>
+        </w:rPr>
+        <w:t>can impact</w:t>
+      </w:r>
+      <w:r>
+        <w:rPr>
+          <w:rFonts w:ascii="Times New Roman" w:hAnsi="Times New Roman" w:cs="Times New Roman"/>
+        </w:rPr>
+        <w:t xml:space="preserve"> health, but also </w:t>
+      </w:r>
+      <w:r>
+        <w:rPr>
+          <w:rFonts w:ascii="Times New Roman" w:hAnsi="Times New Roman" w:cs="Times New Roman"/>
+        </w:rPr>
+        <w:t>that</w:t>
+      </w:r>
+      <w:r>
+        <w:rPr>
+          <w:rFonts w:ascii="Times New Roman" w:hAnsi="Times New Roman" w:cs="Times New Roman"/>
+        </w:rPr>
+        <w:t xml:space="preserve"> timing of intake in reference to circadian rhythms</w:t>
+      </w:r>
+      <w:r>
+        <w:rPr>
+          <w:rFonts w:ascii="Times New Roman" w:hAnsi="Times New Roman" w:cs="Times New Roman"/>
+        </w:rPr>
+        <w:t xml:space="preserve"> can play a part in health and disease</w:t>
+      </w:r>
+      <w:r>
+        <w:rPr>
+          <w:rFonts w:ascii="Times New Roman" w:hAnsi="Times New Roman" w:cs="Times New Roman"/>
+        </w:rPr>
+        <w:t xml:space="preserve">. </w:t>
+      </w:r>
+      <w:r>
+        <w:rPr>
+          <w:rFonts w:ascii="Times New Roman" w:hAnsi="Times New Roman" w:cs="Times New Roman"/>
+        </w:rPr>
+        <w:t xml:space="preserve">Robust rodent studies demonstrate that the timing of food intake is a strong zeitgeber (ZT) capable of programming for either poor health with models of chrono-disruption, or good health with models of dark-cycle timed feeding. </w:t>
+      </w:r>
+      <w:r>
+        <w:rPr>
+          <w:rFonts w:ascii="Times New Roman" w:hAnsi="Times New Roman" w:cs="Times New Roman"/>
+        </w:rPr>
+        <w:t>The goal of time-restricted feeding (TRF), a method of intermittent fasting, is to align eating and caloric beverage intake with naturally</w:t>
+      </w:r>
+      <w:r>
+        <w:rPr>
+          <w:rFonts w:ascii="Times New Roman" w:hAnsi="Times New Roman" w:cs="Times New Roman"/>
+        </w:rPr>
+        <w:t xml:space="preserve"> </w:t>
+      </w:r>
+      <w:r>
+        <w:rPr>
+          <w:rFonts w:ascii="Times New Roman" w:hAnsi="Times New Roman" w:cs="Times New Roman"/>
+        </w:rPr>
+        <w:t>occur</w:t>
+      </w:r>
+      <w:r>
+        <w:rPr>
+          <w:rFonts w:ascii="Times New Roman" w:hAnsi="Times New Roman" w:cs="Times New Roman"/>
+        </w:rPr>
+        <w:t>r</w:t>
+      </w:r>
+      <w:r>
+        <w:rPr>
+          <w:rFonts w:ascii="Times New Roman" w:hAnsi="Times New Roman" w:cs="Times New Roman"/>
+        </w:rPr>
+        <w:t xml:space="preserve">ing circadian rhythms in order to optimize health. </w:t>
+      </w:r>
+    </w:p>
+    <w:p>
+      <w:pPr>
+        <w:spacing w:line="480" w:lineRule="auto"/>
+        <w:rPr>
+          <w:rFonts w:ascii="Times New Roman" w:hAnsi="Times New Roman" w:cs="Times New Roman"/>
+          <w:b/>
+          <w:bCs/>
+        </w:rPr>
+      </w:pPr>
+      <w:r>
+        <w:rPr>
+          <w:rFonts w:ascii="Times New Roman" w:hAnsi="Times New Roman" w:cs="Times New Roman"/>
+        </w:rPr>
+        <w:t xml:space="preserve">Pregnancy is a critical period when diet impacts not only maternal health, but also offspring lifetime risk for chronic disease. </w:t>
+      </w:r>
+      <w:r>
+        <w:rPr>
+          <w:rFonts w:ascii="Times New Roman" w:hAnsi="Times New Roman" w:cs="Times New Roman"/>
+        </w:rPr>
+        <w:t xml:space="preserve">Previous studies have focused on </w:t>
+      </w:r>
+      <w:r>
+        <w:rPr>
+          <w:rFonts w:ascii="Times New Roman" w:hAnsi="Times New Roman" w:cs="Times New Roman"/>
+        </w:rPr>
+        <w:t>dietary restriction</w:t>
+      </w:r>
+      <w:r>
+        <w:rPr>
+          <w:rFonts w:ascii="Times New Roman" w:hAnsi="Times New Roman" w:cs="Times New Roman"/>
+        </w:rPr>
+        <w:t xml:space="preserve"> or </w:t>
+      </w:r>
+      <w:r>
+        <w:rPr>
+          <w:rFonts w:ascii="Times New Roman" w:hAnsi="Times New Roman" w:cs="Times New Roman"/>
+        </w:rPr>
+        <w:t xml:space="preserve">macronutrient excess in pregnancy, with very little focus on temporality of food intake. Only 1 group to date has evaluated the paradigm of time-restricted feeding during gestation. These investigations were focused on fetal health and completed in the context of preventing overnutrition from a high fat diet. They found TRF was protective for fetal lung development and  </w:t>
       </w:r>
       <w:r>
         <w:rPr>
@@ -185,7 +309,31 @@
         <w:rPr>
           <w:rFonts w:ascii="Times New Roman" w:hAnsi="Times New Roman" w:cs="Times New Roman"/>
         </w:rPr>
-        <w:t xml:space="preserve">). All animals were maintained on a 12-hour (12 dark:12 light) dark cycle in a temperature </w:t>
+        <w:t>). All animals were maintained on a 12-hour (12 dark</w:t>
+      </w:r>
+      <w:r>
+        <w:rPr>
+          <w:rFonts w:ascii="Times New Roman" w:hAnsi="Times New Roman" w:cs="Times New Roman"/>
+        </w:rPr>
+        <w:t xml:space="preserve"> (ZT12)</w:t>
+      </w:r>
+      <w:r>
+        <w:rPr>
+          <w:rFonts w:ascii="Times New Roman" w:hAnsi="Times New Roman" w:cs="Times New Roman"/>
+        </w:rPr>
+        <w:t>:12 light</w:t>
+      </w:r>
+      <w:r>
+        <w:rPr>
+          <w:rFonts w:ascii="Times New Roman" w:hAnsi="Times New Roman" w:cs="Times New Roman"/>
+        </w:rPr>
+        <w:t xml:space="preserve"> (ZT0); ZT = zeitgeber time</w:t>
+      </w:r>
+      <w:r>
+        <w:rPr>
+          <w:rFonts w:ascii="Times New Roman" w:hAnsi="Times New Roman" w:cs="Times New Roman"/>
+        </w:rPr>
+        <w:t xml:space="preserve">) dark cycle in a temperature </w:t>
       </w:r>
       <w:r>
         <w:rPr>
@@ -209,7 +357,14 @@
         <w:rPr>
           <w:rFonts w:ascii="Times New Roman" w:hAnsi="Times New Roman" w:cs="Times New Roman"/>
         </w:rPr>
-        <w:t xml:space="preserve"> week of acclimatization, they were single housed and dietary treatment began</w:t>
+        <w:t xml:space="preserve"> week </w:t>
+      </w:r>
+      <w:r>
+        <w:rPr>
+          <w:rFonts w:ascii="Times New Roman" w:hAnsi="Times New Roman" w:cs="Times New Roman"/>
+        </w:rPr>
+        <w:lastRenderedPageBreak/>
+        <w:t>of acclimatization, they were single housed and dietary treatment began</w:t>
       </w:r>
       <w:r>
         <w:rPr>
@@ -291,37 +446,31 @@
         <w:rPr>
           <w:rFonts w:ascii="Times New Roman" w:hAnsi="Times New Roman" w:cs="Times New Roman"/>
         </w:rPr>
-        <w:t xml:space="preserve"> Laboratory Rodent diet</w:t>
-      </w:r>
-      <w:r>
-        <w:rPr>
-          <w:rFonts w:ascii="Times New Roman" w:hAnsi="Times New Roman" w:cs="Times New Roman"/>
-        </w:rPr>
-        <w:t>, 5L0D</w:t>
-      </w:r>
-      <w:r>
-        <w:rPr>
-          <w:rFonts w:ascii="Times New Roman" w:hAnsi="Times New Roman" w:cs="Times New Roman"/>
-        </w:rPr>
-        <w:t>; 5</w:t>
-      </w:r>
-      <w:r>
-        <w:rPr>
-          <w:rFonts w:ascii="Times New Roman" w:hAnsi="Times New Roman" w:cs="Times New Roman"/>
-        </w:rPr>
-        <w:t>% Fat</w:t>
-      </w:r>
-      <w:r>
-        <w:rPr>
-          <w:rFonts w:ascii="Times New Roman" w:hAnsi="Times New Roman" w:cs="Times New Roman"/>
-        </w:rPr>
-        <w:t xml:space="preserve"> </w:t>
-      </w:r>
-      <w:r>
-        <w:rPr>
-          <w:rFonts w:ascii="Times New Roman" w:hAnsi="Times New Roman" w:cs="Times New Roman"/>
-        </w:rPr>
-        <w:t>/ 2</w:t>
+        <w:t xml:space="preserve"> Laboratory Rodent diet, 5L0D; 5% Fat / 24% Protein/ 71% Carbohydrate). Dams fed eTRF had 6 hours of </w:t>
+      </w:r>
+      <w:r>
+        <w:rPr>
+          <w:rFonts w:ascii="Times New Roman" w:hAnsi="Times New Roman" w:cs="Times New Roman"/>
+        </w:rPr>
+        <w:t xml:space="preserve">NCD </w:t>
+      </w:r>
+      <w:r>
+        <w:rPr>
+          <w:rFonts w:ascii="Times New Roman" w:hAnsi="Times New Roman" w:cs="Times New Roman"/>
+        </w:rPr>
+        <w:t xml:space="preserve">food access </w:t>
+      </w:r>
+      <w:r>
+        <w:rPr>
+          <w:rFonts w:ascii="Times New Roman" w:hAnsi="Times New Roman" w:cs="Times New Roman"/>
+        </w:rPr>
+        <w:t>during</w:t>
+      </w:r>
+      <w:r>
+        <w:rPr>
+          <w:rFonts w:ascii="Times New Roman" w:hAnsi="Times New Roman" w:cs="Times New Roman"/>
+        </w:rPr>
+        <w:t xml:space="preserve"> the early dark cycle (zeitgeber time , ZT 1</w:t>
       </w:r>
       <w:r>
         <w:rPr>
@@ -333,60 +482,6 @@
         <w:rPr>
           <w:rFonts w:ascii="Times New Roman" w:hAnsi="Times New Roman" w:cs="Times New Roman"/>
         </w:rPr>
-        <w:t xml:space="preserve">% Protein/ </w:t>
-      </w:r>
-      <w:r>
-        <w:rPr>
-          <w:rFonts w:ascii="Times New Roman" w:hAnsi="Times New Roman" w:cs="Times New Roman"/>
-        </w:rPr>
-        <w:t>71</w:t>
-      </w:r>
-      <w:r>
-        <w:rPr>
-          <w:rFonts w:ascii="Times New Roman" w:hAnsi="Times New Roman" w:cs="Times New Roman"/>
-        </w:rPr>
-        <w:t xml:space="preserve">% Carbohydrate). Dams fed eTRF had 6 hours of </w:t>
-      </w:r>
-      <w:r>
-        <w:rPr>
-          <w:rFonts w:ascii="Times New Roman" w:hAnsi="Times New Roman" w:cs="Times New Roman"/>
-        </w:rPr>
-        <w:t xml:space="preserve">NCD </w:t>
-      </w:r>
-      <w:r>
-        <w:rPr>
-          <w:rFonts w:ascii="Times New Roman" w:hAnsi="Times New Roman" w:cs="Times New Roman"/>
-        </w:rPr>
-        <w:t>food</w:t>
-      </w:r>
-      <w:r>
-        <w:rPr>
-          <w:rFonts w:ascii="Times New Roman" w:hAnsi="Times New Roman" w:cs="Times New Roman"/>
-        </w:rPr>
-        <w:t xml:space="preserve"> access </w:t>
-      </w:r>
-      <w:r>
-        <w:rPr>
-          <w:rFonts w:ascii="Times New Roman" w:hAnsi="Times New Roman" w:cs="Times New Roman"/>
-        </w:rPr>
-        <w:t>during</w:t>
-      </w:r>
-      <w:r>
-        <w:rPr>
-          <w:rFonts w:ascii="Times New Roman" w:hAnsi="Times New Roman" w:cs="Times New Roman"/>
-        </w:rPr>
-        <w:t xml:space="preserve"> the early dark cycle (zeitgeber time , ZT 1</w:t>
-      </w:r>
-      <w:r>
-        <w:rPr>
-          <w:rFonts w:ascii="Times New Roman" w:hAnsi="Times New Roman" w:cs="Times New Roman"/>
-        </w:rPr>
-        <w:t>4</w:t>
-      </w:r>
-      <w:r>
-        <w:rPr>
-          <w:rFonts w:ascii="Times New Roman" w:hAnsi="Times New Roman" w:cs="Times New Roman"/>
-        </w:rPr>
         <w:t xml:space="preserve">-ZT </w:t>
       </w:r>
       <w:r>
@@ -425,19 +520,7 @@
         <w:rPr>
           <w:rFonts w:ascii="Times New Roman" w:hAnsi="Times New Roman" w:cs="Times New Roman"/>
         </w:rPr>
-        <w:t xml:space="preserve">After one week of </w:t>
-      </w:r>
-      <w:r>
-        <w:rPr>
-          <w:rFonts w:ascii="Times New Roman" w:hAnsi="Times New Roman" w:cs="Times New Roman"/>
-        </w:rPr>
-        <w:t xml:space="preserve">either AL or eTRF feeding </w:t>
-      </w:r>
-      <w:r>
-        <w:rPr>
-          <w:rFonts w:ascii="Times New Roman" w:hAnsi="Times New Roman" w:cs="Times New Roman"/>
-        </w:rPr>
-        <w:t xml:space="preserve">(beginning age 120 days), age-matched males were introduced into cages for breeding. Males were kept in the female cage until copulatory plug appeared. </w:t>
+        <w:t xml:space="preserve">After one week of either AL or eTRF feeding (beginning age 120 days), age-matched males were introduced into cages for breeding. Males were kept in the female cage until copulatory plug appeared. </w:t>
       </w:r>
       <w:r>
         <w:rPr>
@@ -473,14 +556,7 @@
         <w:rPr>
           <w:rFonts w:ascii="Times New Roman" w:hAnsi="Times New Roman" w:cs="Times New Roman"/>
         </w:rPr>
-        <w:t xml:space="preserve">similar levels </w:t>
-      </w:r>
-      <w:r>
-        <w:rPr>
-          <w:rFonts w:ascii="Times New Roman" w:hAnsi="Times New Roman" w:cs="Times New Roman"/>
-        </w:rPr>
-        <w:lastRenderedPageBreak/>
-        <w:t xml:space="preserve">of handling </w:t>
+        <w:t xml:space="preserve">similar levels of handling </w:t>
       </w:r>
       <w:r>
         <w:rPr>
@@ -646,7 +722,14 @@
         <w:rPr>
           <w:rFonts w:ascii="Times New Roman" w:hAnsi="Times New Roman" w:cs="Times New Roman"/>
         </w:rPr>
-        <w:t xml:space="preserve"> (eTRF males = 11, eTRF females = 19, AL males = 16, AL females =17). Offspring were given AL access to NCD until PND 70. Food intake and body composition were assessed weekly throughout the course of the experiment. Food intake is represented as a per animal per day average. </w:t>
+        <w:t xml:space="preserve"> (eTRF males = 11, eTRF females = 19, AL males = 16, AL females =17). Offspring were given AL access to NCD until PND 70. Food intake and body composition were assessed weekly throughout the course of the experiment. Food intake is represented as a per </w:t>
+      </w:r>
+      <w:r>
+        <w:rPr>
+          <w:rFonts w:ascii="Times New Roman" w:hAnsi="Times New Roman" w:cs="Times New Roman"/>
+        </w:rPr>
+        <w:lastRenderedPageBreak/>
+        <w:t xml:space="preserve">animal per day average. </w:t>
       </w:r>
       <w:r>
         <w:rPr>
@@ -874,127 +957,108 @@
         <w:rPr>
           <w:rFonts w:ascii="Times New Roman" w:hAnsi="Times New Roman" w:cs="Times New Roman"/>
         </w:rPr>
+        <w:t xml:space="preserve">. Blood glucose was assessed </w:t>
+      </w:r>
+      <w:r>
+        <w:rPr>
+          <w:rFonts w:ascii="Times New Roman" w:hAnsi="Times New Roman" w:cs="Times New Roman"/>
+        </w:rPr>
+        <w:t xml:space="preserve">by glucometer </w:t>
+      </w:r>
+      <w:r>
+        <w:rPr>
+          <w:rFonts w:ascii="Times New Roman" w:hAnsi="Times New Roman" w:cs="Times New Roman"/>
+        </w:rPr>
+        <w:t>every 15 minutes for 2 hours. One week later, glucose tolerance was assessed in a similar way (</w:t>
+      </w:r>
+      <w:r>
+        <w:rPr>
+          <w:rFonts w:ascii="Times New Roman" w:hAnsi="Times New Roman" w:cs="Times New Roman"/>
+        </w:rPr>
+        <w:t>D-Glucose,1.</w:t>
+      </w:r>
+      <w:r>
+        <w:rPr>
+          <w:rFonts w:ascii="Times New Roman" w:hAnsi="Times New Roman" w:cs="Times New Roman"/>
+        </w:rPr>
+        <w:t>5g</w:t>
+      </w:r>
+      <w:r>
+        <w:rPr>
+          <w:rFonts w:ascii="Times New Roman" w:hAnsi="Times New Roman" w:cs="Times New Roman"/>
+        </w:rPr>
+        <w:t xml:space="preserve">/kg </w:t>
+      </w:r>
+      <w:r>
+        <w:rPr>
+          <w:rFonts w:ascii="Times New Roman" w:hAnsi="Times New Roman" w:cs="Times New Roman"/>
+        </w:rPr>
+        <w:t>lean mass). Insulin and glucose tolerance were then re-assessed after high fat diet feeding (PND 140-160)</w:t>
+      </w:r>
+      <w:r>
+        <w:rPr>
+          <w:rFonts w:ascii="Times New Roman" w:hAnsi="Times New Roman" w:cs="Times New Roman"/>
+        </w:rPr>
+        <w:t xml:space="preserve"> </w:t>
+      </w:r>
+      <w:r>
+        <w:rPr>
+          <w:rFonts w:ascii="Times New Roman" w:hAnsi="Times New Roman" w:cs="Times New Roman"/>
+        </w:rPr>
+        <w:t>(insulin dose 2.5</w:t>
+      </w:r>
+      <w:r>
+        <w:rPr>
+          <w:rFonts w:ascii="Times New Roman" w:hAnsi="Times New Roman" w:cs="Times New Roman"/>
+        </w:rPr>
+        <w:t>U</w:t>
+      </w:r>
+      <w:r>
+        <w:rPr>
+          <w:rFonts w:ascii="Times New Roman" w:hAnsi="Times New Roman" w:cs="Times New Roman"/>
+        </w:rPr>
+        <w:t>/kg lean</w:t>
+      </w:r>
+      <w:r>
+        <w:rPr>
+          <w:rFonts w:ascii="Times New Roman" w:hAnsi="Times New Roman" w:cs="Times New Roman"/>
+        </w:rPr>
+        <w:t xml:space="preserve"> mass, glucose dose </w:t>
+      </w:r>
+      <w:r>
+        <w:rPr>
+          <w:rFonts w:ascii="Times New Roman" w:hAnsi="Times New Roman" w:cs="Times New Roman"/>
+        </w:rPr>
+        <w:t>1.0</w:t>
+      </w:r>
+      <w:r>
+        <w:rPr>
+          <w:rFonts w:ascii="Times New Roman" w:hAnsi="Times New Roman" w:cs="Times New Roman"/>
+        </w:rPr>
+        <w:t>g</w:t>
+      </w:r>
+      <w:r>
+        <w:rPr>
+          <w:rFonts w:ascii="Times New Roman" w:hAnsi="Times New Roman" w:cs="Times New Roman"/>
+        </w:rPr>
+        <w:t>/kg lean mass</w:t>
+      </w:r>
+      <w:r>
+        <w:rPr>
+          <w:rFonts w:ascii="Times New Roman" w:hAnsi="Times New Roman" w:cs="Times New Roman"/>
+        </w:rPr>
+        <w:t>)</w:t>
+      </w:r>
+      <w:r>
+        <w:rPr>
+          <w:rFonts w:ascii="Times New Roman" w:hAnsi="Times New Roman" w:cs="Times New Roman"/>
+        </w:rPr>
         <w:t xml:space="preserve">. </w:t>
       </w:r>
       <w:r>
         <w:rPr>
           <w:rFonts w:ascii="Times New Roman" w:hAnsi="Times New Roman" w:cs="Times New Roman"/>
         </w:rPr>
-        <w:lastRenderedPageBreak/>
-        <w:t xml:space="preserve">Blood glucose was assessed </w:t>
-      </w:r>
-      <w:r>
-        <w:rPr>
-          <w:rFonts w:ascii="Times New Roman" w:hAnsi="Times New Roman" w:cs="Times New Roman"/>
-        </w:rPr>
-        <w:t xml:space="preserve">by glucometer </w:t>
-      </w:r>
-      <w:r>
-        <w:rPr>
-          <w:rFonts w:ascii="Times New Roman" w:hAnsi="Times New Roman" w:cs="Times New Roman"/>
-        </w:rPr>
-        <w:t>every 15 minutes for 2 hours. One week later, glucose tolerance was assessed in a similar way (</w:t>
-      </w:r>
-      <w:r>
-        <w:rPr>
-          <w:rFonts w:ascii="Times New Roman" w:hAnsi="Times New Roman" w:cs="Times New Roman"/>
-        </w:rPr>
-        <w:t>D-Glucose,1.</w:t>
-      </w:r>
-      <w:r>
-        <w:rPr>
-          <w:rFonts w:ascii="Times New Roman" w:hAnsi="Times New Roman" w:cs="Times New Roman"/>
-        </w:rPr>
-        <w:t>5g</w:t>
-      </w:r>
-      <w:r>
-        <w:rPr>
-          <w:rFonts w:ascii="Times New Roman" w:hAnsi="Times New Roman" w:cs="Times New Roman"/>
-        </w:rPr>
-        <w:t xml:space="preserve">/kg </w:t>
-      </w:r>
-      <w:r>
-        <w:rPr>
-          <w:rFonts w:ascii="Times New Roman" w:hAnsi="Times New Roman" w:cs="Times New Roman"/>
-        </w:rPr>
-        <w:t>lean mass). Insulin and glucose tolerance were then re-assessed after high fat diet feeding (PND 140-160)</w:t>
-      </w:r>
-      <w:r>
-        <w:rPr>
-          <w:rFonts w:ascii="Times New Roman" w:hAnsi="Times New Roman" w:cs="Times New Roman"/>
-        </w:rPr>
-        <w:t xml:space="preserve"> </w:t>
-      </w:r>
-      <w:r>
-        <w:rPr>
-          <w:rFonts w:ascii="Times New Roman" w:hAnsi="Times New Roman" w:cs="Times New Roman"/>
-        </w:rPr>
-        <w:t>(insulin dose 2.</w:t>
-      </w:r>
-      <w:r>
-        <w:rPr>
-          <w:rFonts w:ascii="Times New Roman" w:hAnsi="Times New Roman" w:cs="Times New Roman"/>
-        </w:rPr>
-        <w:t>5</w:t>
-      </w:r>
-      <w:r>
-        <w:rPr>
-          <w:rFonts w:ascii="Times New Roman" w:hAnsi="Times New Roman" w:cs="Times New Roman"/>
-        </w:rPr>
-        <w:t>U</w:t>
-      </w:r>
-      <w:r>
-        <w:rPr>
-          <w:rFonts w:ascii="Times New Roman" w:hAnsi="Times New Roman" w:cs="Times New Roman"/>
-        </w:rPr>
-        <w:t xml:space="preserve">/kg </w:t>
-      </w:r>
-      <w:r>
-        <w:rPr>
-          <w:rFonts w:ascii="Times New Roman" w:hAnsi="Times New Roman" w:cs="Times New Roman"/>
-        </w:rPr>
-        <w:t>lean</w:t>
-      </w:r>
-      <w:r>
-        <w:rPr>
-          <w:rFonts w:ascii="Times New Roman" w:hAnsi="Times New Roman" w:cs="Times New Roman"/>
-        </w:rPr>
-        <w:t xml:space="preserve"> mass, glucose dose </w:t>
-      </w:r>
-      <w:r>
-        <w:rPr>
-          <w:rFonts w:ascii="Times New Roman" w:hAnsi="Times New Roman" w:cs="Times New Roman"/>
-        </w:rPr>
-        <w:t>1.0</w:t>
-      </w:r>
-      <w:r>
-        <w:rPr>
-          <w:rFonts w:ascii="Times New Roman" w:hAnsi="Times New Roman" w:cs="Times New Roman"/>
-        </w:rPr>
-        <w:t>g</w:t>
-      </w:r>
-      <w:r>
-        <w:rPr>
-          <w:rFonts w:ascii="Times New Roman" w:hAnsi="Times New Roman" w:cs="Times New Roman"/>
-        </w:rPr>
-        <w:t>/kg lean mass</w:t>
-      </w:r>
-      <w:r>
-        <w:rPr>
-          <w:rFonts w:ascii="Times New Roman" w:hAnsi="Times New Roman" w:cs="Times New Roman"/>
-        </w:rPr>
-        <w:t>)</w:t>
-      </w:r>
-      <w:r>
-        <w:rPr>
-          <w:rFonts w:ascii="Times New Roman" w:hAnsi="Times New Roman" w:cs="Times New Roman"/>
-        </w:rPr>
-        <w:t xml:space="preserve">. </w:t>
-      </w:r>
-      <w:r>
-        <w:rPr>
-          <w:rFonts w:ascii="Times New Roman" w:hAnsi="Times New Roman" w:cs="Times New Roman"/>
-        </w:rPr>
         <w:t xml:space="preserve"> Area under curve was calculated by </w:t>
       </w:r>
       <w:r>
@@ -1012,78 +1076,8 @@
       <w:r>
         <w:rPr>
           <w:rFonts w:ascii="Times New Roman" w:hAnsi="Times New Roman" w:cs="Times New Roman"/>
-          <w:highlight w:val="yellow"/>
-        </w:rPr>
-        <w:t xml:space="preserve">via </w:t>
-      </w:r>
-      <w:r>
-        <w:rPr>
-          <w:rFonts w:ascii="Times New Roman" w:hAnsi="Times New Roman" w:cs="Times New Roman"/>
-          <w:highlight w:val="yellow"/>
-        </w:rPr>
-        <w:t xml:space="preserve">non-linear least squares regression with </w:t>
-      </w:r>
-      <w:proofErr w:type="spellStart"/>
-      <w:proofErr w:type="gramStart"/>
-      <w:r>
-        <w:rPr>
-          <w:rFonts w:ascii="Times New Roman" w:hAnsi="Times New Roman" w:cs="Times New Roman"/>
-          <w:highlight w:val="yellow"/>
-        </w:rPr>
-        <w:t>a</w:t>
-      </w:r>
-      <w:proofErr w:type="spellEnd"/>
-      <w:proofErr w:type="gramEnd"/>
-      <w:r>
-        <w:rPr>
-          <w:rFonts w:ascii="Times New Roman" w:hAnsi="Times New Roman" w:cs="Times New Roman"/>
-          <w:highlight w:val="yellow"/>
-        </w:rPr>
-        <w:t xml:space="preserve"> exponential decay model</w:t>
-      </w:r>
-      <w:r>
-        <w:rPr>
-          <w:rFonts w:ascii="Times New Roman" w:hAnsi="Times New Roman" w:cs="Times New Roman"/>
-          <w:highlight w:val="yellow"/>
-        </w:rPr>
-        <w:t xml:space="preserve"> </w:t>
-      </w:r>
-      <w:r>
-        <w:rPr>
-          <w:rFonts w:ascii="Times New Roman" w:hAnsi="Times New Roman" w:cs="Times New Roman"/>
-          <w:highlight w:val="yellow"/>
-        </w:rPr>
-        <w:t>in R</w:t>
-      </w:r>
-      <w:r>
-        <w:rPr>
-          <w:rFonts w:ascii="Times New Roman" w:hAnsi="Times New Roman" w:cs="Times New Roman"/>
-          <w:highlight w:val="yellow"/>
-        </w:rPr>
-        <w:t xml:space="preserve"> (</w:t>
-      </w:r>
-      <w:proofErr w:type="spellStart"/>
-      <w:r>
-        <w:rPr>
-          <w:rFonts w:ascii="Times New Roman" w:hAnsi="Times New Roman" w:cs="Times New Roman"/>
-          <w:highlight w:val="yellow"/>
-        </w:rPr>
-        <w:t>nls</w:t>
-      </w:r>
-      <w:proofErr w:type="spellEnd"/>
-      <w:r>
-        <w:rPr>
-          <w:rFonts w:ascii="Times New Roman" w:hAnsi="Times New Roman" w:cs="Times New Roman"/>
-          <w:highlight w:val="yellow"/>
-        </w:rPr>
-        <w:t>)</w:t>
-      </w:r>
-      <w:r>
-        <w:rPr>
-          <w:rFonts w:ascii="Times New Roman" w:hAnsi="Times New Roman" w:cs="Times New Roman"/>
-          <w:highlight w:val="yellow"/>
-        </w:rPr>
-        <w:t>.</w:t>
+        </w:rPr>
+        <w:t xml:space="preserve">by limiting the dataset to the initial period after insulin administration (&lt;60 minutes), taking the log of the glucose values and generating a slope for each animal. After each animal’s rate of drop was calculated, values were averaged by sex and treatment. </w:t>
       </w:r>
     </w:p>
     <w:p>
@@ -1133,19 +1127,7 @@
         <w:rPr>
           <w:rFonts w:ascii="Times New Roman" w:hAnsi="Times New Roman" w:cs="Times New Roman"/>
         </w:rPr>
-        <w:t xml:space="preserve"> (PND </w:t>
-      </w:r>
-      <w:r>
-        <w:rPr>
-          <w:rFonts w:ascii="Times New Roman" w:hAnsi="Times New Roman" w:cs="Times New Roman"/>
-        </w:rPr>
-        <w:t>160-170</w:t>
-      </w:r>
-      <w:r>
-        <w:rPr>
-          <w:rFonts w:ascii="Times New Roman" w:hAnsi="Times New Roman" w:cs="Times New Roman"/>
-        </w:rPr>
-        <w:t>)</w:t>
+        <w:t xml:space="preserve"> (PND 160-170)</w:t>
       </w:r>
       <w:r>
         <w:rPr>
@@ -1181,33 +1163,26 @@
         <w:rPr>
           <w:rFonts w:ascii="Times New Roman" w:hAnsi="Times New Roman" w:cs="Times New Roman"/>
         </w:rPr>
-        <w:t>After a 6 hour fast, animals were lightly anaesthetized with isofluorane via drop jar and  a baseline blood sample was collected via retro-orbital bleed with heparinized capillary tube. Following baseline blood collection, an intra-peritoneal injection of D-glucose (</w:t>
-      </w:r>
-      <w:r>
-        <w:rPr>
-          <w:rFonts w:ascii="Times New Roman" w:hAnsi="Times New Roman" w:cs="Times New Roman"/>
-        </w:rPr>
-        <w:t>1.0g/kg lean mass</w:t>
-      </w:r>
-      <w:r>
-        <w:rPr>
-          <w:rFonts w:ascii="Times New Roman" w:hAnsi="Times New Roman" w:cs="Times New Roman"/>
-        </w:rPr>
-        <w:t>) was given. After 15 minutes had elapsed from injection, animals were again lightly anaesthetized in the same manner and another blood sample was collected via retro-</w:t>
-      </w:r>
-      <w:proofErr w:type="spellStart"/>
-      <w:r>
-        <w:rPr>
-          <w:rFonts w:ascii="Times New Roman" w:hAnsi="Times New Roman" w:cs="Times New Roman"/>
-        </w:rPr>
-        <w:t>orbial</w:t>
-      </w:r>
-      <w:proofErr w:type="spellEnd"/>
-      <w:r>
-        <w:rPr>
-          <w:rFonts w:ascii="Times New Roman" w:hAnsi="Times New Roman" w:cs="Times New Roman"/>
-        </w:rPr>
-        <w:t xml:space="preserve"> bleed. Blood samples were allowed to clot on wet ice (~20 minutes), then were spun down in a cold centrifuge (4 degrees C, </w:t>
+        <w:t xml:space="preserve">After a 6 hour fast, animals were lightly anaesthetized with isofluorane via drop jar and  a baseline blood sample was collected via retro-orbital bleed with heparinized capillary tube. Following baseline blood </w:t>
+      </w:r>
+      <w:r>
+        <w:rPr>
+          <w:rFonts w:ascii="Times New Roman" w:hAnsi="Times New Roman" w:cs="Times New Roman"/>
+        </w:rPr>
+        <w:lastRenderedPageBreak/>
+        <w:t>collection, an intra-peritoneal injection of D-glucose (1.0g/kg lean mass) was given. After 15 minutes had elapsed from injection, animals were again lightly anaesthetized in the same manner and another blood sample was collected via retro-orbi</w:t>
+      </w:r>
+      <w:r>
+        <w:rPr>
+          <w:rFonts w:ascii="Times New Roman" w:hAnsi="Times New Roman" w:cs="Times New Roman"/>
+        </w:rPr>
+        <w:t>t</w:t>
+      </w:r>
+      <w:r>
+        <w:rPr>
+          <w:rFonts w:ascii="Times New Roman" w:hAnsi="Times New Roman" w:cs="Times New Roman"/>
+        </w:rPr>
+        <w:t xml:space="preserve">al bleed. Blood samples were allowed to clot on wet ice (~20 minutes), then were spun down in a cold centrifuge (4 degrees C, </w:t>
       </w:r>
       <w:r>
         <w:rPr>
@@ -1226,7 +1201,19 @@
         <w:rPr>
           <w:rFonts w:ascii="Times New Roman" w:hAnsi="Times New Roman" w:cs="Times New Roman"/>
         </w:rPr>
-        <w:t xml:space="preserve">Serum insulin was assessed via commercially available ELISA kit (catalog #). Insulin was assessed in 5uL of serum and read </w:t>
+        <w:t>Serum insulin was assessed via commercially available ELISA kit (</w:t>
+      </w:r>
+      <w:r>
+        <w:rPr>
+          <w:rFonts w:ascii="Times New Roman" w:hAnsi="Times New Roman" w:cs="Times New Roman"/>
+        </w:rPr>
+        <w:t>AIPCO 80-INSMSU-E10)</w:t>
+      </w:r>
+      <w:r>
+        <w:rPr>
+          <w:rFonts w:ascii="Times New Roman" w:hAnsi="Times New Roman" w:cs="Times New Roman"/>
+        </w:rPr>
+        <w:t xml:space="preserve"> Insulin was assessed in 5uL of serum and read </w:t>
       </w:r>
       <w:r>
         <w:rPr>
@@ -1264,13 +1251,7 @@
         <w:rPr>
           <w:rFonts w:ascii="Times New Roman" w:hAnsi="Times New Roman" w:cs="Times New Roman"/>
         </w:rPr>
-        <w:t xml:space="preserve">All measures whose p-values &lt;0.05 were considered statistically significant. </w:t>
-      </w:r>
-      <w:r>
-        <w:rPr>
-          <w:rFonts w:ascii="Times New Roman" w:hAnsi="Times New Roman" w:cs="Times New Roman"/>
-        </w:rPr>
-        <w:t xml:space="preserve">Data are presented as mean +/- standard error throughout.  All statistical analyses were performed using R version 4.0.2 </w:t>
+        <w:t xml:space="preserve">All measures whose p-values &lt;0.05 were considered statistically significant. Data are presented as mean +/- standard error throughout.  All statistical analyses were performed using R version 4.0.2 </w:t>
       </w:r>
       <w:r>
         <w:rPr>
@@ -1313,14 +1294,7 @@
         <w:rPr>
           <w:rFonts w:ascii="Times New Roman" w:hAnsi="Times New Roman" w:cs="Times New Roman"/>
         </w:rPr>
-        <w:t xml:space="preserve">Repeated measures, such as body composition, cumulative food </w:t>
-      </w:r>
-      <w:r>
-        <w:rPr>
-          <w:rFonts w:ascii="Times New Roman" w:hAnsi="Times New Roman" w:cs="Times New Roman"/>
-        </w:rPr>
-        <w:lastRenderedPageBreak/>
-        <w:t>intake, and response</w:t>
+        <w:t>Repeated measures, such as body composition, cumulative food intake, and response</w:t>
       </w:r>
       <w:r>
         <w:rPr>
@@ -1614,6 +1588,7 @@
           <w:i/>
           <w:iCs/>
         </w:rPr>
+        <w:lastRenderedPageBreak/>
         <w:t xml:space="preserve">Gestational </w:t>
       </w:r>
       <w:r>
@@ -2041,342 +2016,378 @@
         <w:rPr>
           <w:rFonts w:ascii="Times New Roman" w:hAnsi="Times New Roman" w:cs="Times New Roman"/>
         </w:rPr>
+        <w:t xml:space="preserve"> significant effect of time, and sex </w:t>
+      </w:r>
+      <w:r>
+        <w:rPr>
+          <w:rFonts w:ascii="Times New Roman" w:hAnsi="Times New Roman" w:cs="Times New Roman"/>
+        </w:rPr>
+        <w:t xml:space="preserve">(p=0.0018) </w:t>
+      </w:r>
+      <w:r>
+        <w:rPr>
+          <w:rFonts w:ascii="Times New Roman" w:hAnsi="Times New Roman" w:cs="Times New Roman"/>
+        </w:rPr>
+        <w:t>where male</w:t>
+      </w:r>
+      <w:r>
+        <w:rPr>
+          <w:rFonts w:ascii="Times New Roman" w:hAnsi="Times New Roman" w:cs="Times New Roman"/>
+        </w:rPr>
+        <w:t xml:space="preserve"> blood</w:t>
+      </w:r>
+      <w:r>
+        <w:rPr>
+          <w:rFonts w:ascii="Times New Roman" w:hAnsi="Times New Roman" w:cs="Times New Roman"/>
+        </w:rPr>
+        <w:t xml:space="preserve"> glucose was ~15 mg/dL higher than females at each time point</w:t>
+      </w:r>
+      <w:r>
+        <w:rPr>
+          <w:rFonts w:ascii="Times New Roman" w:hAnsi="Times New Roman" w:cs="Times New Roman"/>
+        </w:rPr>
+        <w:t xml:space="preserve"> after insulin administration</w:t>
+      </w:r>
+      <w:r>
+        <w:rPr>
+          <w:rFonts w:ascii="Times New Roman" w:hAnsi="Times New Roman" w:cs="Times New Roman"/>
+        </w:rPr>
+        <w:t>, but no effect of maternal dietary treatment was</w:t>
+      </w:r>
+      <w:r>
+        <w:rPr>
+          <w:rFonts w:ascii="Times New Roman" w:hAnsi="Times New Roman" w:cs="Times New Roman"/>
+        </w:rPr>
+        <w:t xml:space="preserve"> evident </w:t>
+      </w:r>
+      <w:r>
+        <w:rPr>
+          <w:rFonts w:ascii="Times New Roman" w:hAnsi="Times New Roman" w:cs="Times New Roman"/>
+        </w:rPr>
+        <w:t>(</w:t>
+      </w:r>
+      <w:r>
+        <w:rPr>
+          <w:rFonts w:ascii="Times New Roman" w:hAnsi="Times New Roman" w:cs="Times New Roman"/>
+          <w:b/>
+          <w:bCs/>
+        </w:rPr>
+        <w:t>Figure 2</w:t>
+      </w:r>
+      <w:r>
+        <w:rPr>
+          <w:rFonts w:ascii="Times New Roman" w:hAnsi="Times New Roman" w:cs="Times New Roman"/>
+          <w:b/>
+          <w:bCs/>
+        </w:rPr>
+        <w:t>E</w:t>
+      </w:r>
+      <w:r>
+        <w:rPr>
+          <w:rFonts w:ascii="Times New Roman" w:hAnsi="Times New Roman" w:cs="Times New Roman"/>
+        </w:rPr>
+        <w:t xml:space="preserve">, </w:t>
+      </w:r>
+      <w:r>
+        <w:rPr>
+          <w:rFonts w:ascii="Times New Roman" w:hAnsi="Times New Roman" w:cs="Times New Roman"/>
+        </w:rPr>
+        <w:t>p=0.7</w:t>
+      </w:r>
+      <w:r>
+        <w:rPr>
+          <w:rFonts w:ascii="Times New Roman" w:hAnsi="Times New Roman" w:cs="Times New Roman"/>
+        </w:rPr>
+        <w:t>3</w:t>
+      </w:r>
+      <w:r>
+        <w:rPr>
+          <w:rFonts w:ascii="Times New Roman" w:hAnsi="Times New Roman" w:cs="Times New Roman"/>
+        </w:rPr>
+        <w:t xml:space="preserve">). </w:t>
+      </w:r>
+      <w:r>
+        <w:rPr>
+          <w:rFonts w:ascii="Times New Roman" w:hAnsi="Times New Roman" w:cs="Times New Roman"/>
+        </w:rPr>
+        <w:t xml:space="preserve">Area under the curve </w:t>
+      </w:r>
+      <w:r>
+        <w:rPr>
+          <w:rFonts w:ascii="Times New Roman" w:hAnsi="Times New Roman" w:cs="Times New Roman"/>
+        </w:rPr>
+        <w:t xml:space="preserve">during the ITT had a significant effect of maternal dietary treatment (p=0.013) and of sex </w:t>
+      </w:r>
+      <w:r>
+        <w:rPr>
+          <w:rFonts w:ascii="Times New Roman" w:hAnsi="Times New Roman" w:cs="Times New Roman"/>
+        </w:rPr>
+        <w:t>(</w:t>
+      </w:r>
+      <w:r>
+        <w:rPr>
+          <w:rFonts w:ascii="Times New Roman" w:hAnsi="Times New Roman" w:cs="Times New Roman"/>
+        </w:rPr>
+        <w:t xml:space="preserve">p&lt;0.0001, </w:t>
+      </w:r>
+      <w:r>
+        <w:rPr>
+          <w:rFonts w:ascii="Times New Roman" w:hAnsi="Times New Roman" w:cs="Times New Roman"/>
+          <w:b/>
+          <w:bCs/>
+        </w:rPr>
+        <w:t>Figure 2</w:t>
+      </w:r>
+      <w:r>
+        <w:rPr>
+          <w:rFonts w:ascii="Times New Roman" w:hAnsi="Times New Roman" w:cs="Times New Roman"/>
+          <w:b/>
+          <w:bCs/>
+        </w:rPr>
+        <w:t>F</w:t>
+      </w:r>
+      <w:r>
+        <w:rPr>
+          <w:rFonts w:ascii="Times New Roman" w:hAnsi="Times New Roman" w:cs="Times New Roman"/>
+        </w:rPr>
+        <w:t>)</w:t>
+      </w:r>
+      <w:r>
+        <w:rPr>
+          <w:rFonts w:ascii="Times New Roman" w:hAnsi="Times New Roman" w:cs="Times New Roman"/>
+        </w:rPr>
+        <w:t>.  AUC was</w:t>
+      </w:r>
+      <w:r>
+        <w:rPr>
+          <w:rFonts w:ascii="Times New Roman" w:hAnsi="Times New Roman" w:cs="Times New Roman"/>
+        </w:rPr>
+        <w:t xml:space="preserve"> 8.5% lower in eTRF in females than in AL females, and 2.2% lower in eTRF males than AL males (p=0.0054). </w:t>
+      </w:r>
+      <w:r>
+        <w:rPr>
+          <w:rFonts w:ascii="Times New Roman" w:hAnsi="Times New Roman" w:cs="Times New Roman"/>
+        </w:rPr>
+        <w:t xml:space="preserve">The initial response for insulin sensitivity was not different by sex (p=0.10) or </w:t>
+      </w:r>
+      <w:r>
+        <w:rPr>
+          <w:rFonts w:ascii="Times New Roman" w:hAnsi="Times New Roman" w:cs="Times New Roman"/>
+        </w:rPr>
+        <w:t xml:space="preserve">treatment (p=0.83). </w:t>
+      </w:r>
+      <w:r>
+        <w:rPr>
+          <w:rFonts w:ascii="Times New Roman" w:hAnsi="Times New Roman" w:cs="Times New Roman"/>
+        </w:rPr>
+        <w:t xml:space="preserve">This suggest that </w:t>
+      </w:r>
+      <w:r>
+        <w:rPr>
+          <w:rFonts w:ascii="Times New Roman" w:hAnsi="Times New Roman" w:cs="Times New Roman"/>
+        </w:rPr>
+        <w:t xml:space="preserve">gestational eTRF impacts </w:t>
+      </w:r>
+      <w:r>
+        <w:rPr>
+          <w:rFonts w:ascii="Times New Roman" w:hAnsi="Times New Roman" w:cs="Times New Roman"/>
+        </w:rPr>
+        <w:t xml:space="preserve">the response to </w:t>
+      </w:r>
+      <w:r>
+        <w:rPr>
+          <w:rFonts w:ascii="Times New Roman" w:hAnsi="Times New Roman" w:cs="Times New Roman"/>
+        </w:rPr>
+        <w:t xml:space="preserve">insulin </w:t>
+      </w:r>
+      <w:r>
+        <w:rPr>
+          <w:rFonts w:ascii="Times New Roman" w:hAnsi="Times New Roman" w:cs="Times New Roman"/>
+        </w:rPr>
+        <w:t>challenge</w:t>
+      </w:r>
+      <w:r>
+        <w:rPr>
+          <w:rFonts w:ascii="Times New Roman" w:hAnsi="Times New Roman" w:cs="Times New Roman"/>
+        </w:rPr>
+        <w:t xml:space="preserve"> in adult mice</w:t>
+      </w:r>
+      <w:r>
+        <w:rPr>
+          <w:rFonts w:ascii="Times New Roman" w:hAnsi="Times New Roman" w:cs="Times New Roman"/>
+        </w:rPr>
+        <w:t>, but that it does not differ in the initial period following insulin administration</w:t>
+      </w:r>
+      <w:r>
+        <w:rPr>
+          <w:rFonts w:ascii="Times New Roman" w:hAnsi="Times New Roman" w:cs="Times New Roman"/>
+        </w:rPr>
+        <w:t>.</w:t>
+      </w:r>
+      <w:r>
+        <w:rPr>
+          <w:rFonts w:ascii="Times New Roman" w:hAnsi="Times New Roman" w:cs="Times New Roman"/>
+        </w:rPr>
         <w:t xml:space="preserve"> </w:t>
       </w:r>
       <w:r>
         <w:rPr>
           <w:rFonts w:ascii="Times New Roman" w:hAnsi="Times New Roman" w:cs="Times New Roman"/>
         </w:rPr>
+        <w:t>Glucose tolerance was similar in young adulthood between groups in both males and females (</w:t>
+      </w:r>
+      <w:r>
+        <w:rPr>
+          <w:rFonts w:ascii="Times New Roman" w:hAnsi="Times New Roman" w:cs="Times New Roman"/>
+          <w:b/>
+          <w:bCs/>
+        </w:rPr>
+        <w:t>Figure 2</w:t>
+      </w:r>
+      <w:r>
+        <w:rPr>
+          <w:rFonts w:ascii="Times New Roman" w:hAnsi="Times New Roman" w:cs="Times New Roman"/>
+          <w:b/>
+          <w:bCs/>
+        </w:rPr>
+        <w:t>G</w:t>
+      </w:r>
+      <w:r>
+        <w:rPr>
+          <w:rFonts w:ascii="Times New Roman" w:hAnsi="Times New Roman" w:cs="Times New Roman"/>
+        </w:rPr>
+        <w:t xml:space="preserve">). </w:t>
+      </w:r>
+      <w:r>
+        <w:rPr>
+          <w:rFonts w:ascii="Times New Roman" w:hAnsi="Times New Roman" w:cs="Times New Roman"/>
+        </w:rPr>
+        <w:t>In mixed linear effect modeling, ther</w:t>
+      </w:r>
+      <w:r>
+        <w:rPr>
+          <w:rFonts w:ascii="Times New Roman" w:hAnsi="Times New Roman" w:cs="Times New Roman"/>
+        </w:rPr>
+        <w:t xml:space="preserve">e </w:t>
+      </w:r>
+      <w:r>
+        <w:rPr>
+          <w:rFonts w:ascii="Times New Roman" w:hAnsi="Times New Roman" w:cs="Times New Roman"/>
+        </w:rPr>
+        <w:t>was no significant effect of diet (p=0.5</w:t>
+      </w:r>
+      <w:r>
+        <w:rPr>
+          <w:rFonts w:ascii="Times New Roman" w:hAnsi="Times New Roman" w:cs="Times New Roman"/>
+        </w:rPr>
+        <w:t>3</w:t>
+      </w:r>
+      <w:r>
+        <w:rPr>
+          <w:rFonts w:ascii="Times New Roman" w:hAnsi="Times New Roman" w:cs="Times New Roman"/>
+        </w:rPr>
+        <w:t xml:space="preserve">), </w:t>
+      </w:r>
+      <w:r>
+        <w:rPr>
+          <w:rFonts w:ascii="Times New Roman" w:hAnsi="Times New Roman" w:cs="Times New Roman"/>
+        </w:rPr>
+        <w:t>but there was an effect of</w:t>
+      </w:r>
+      <w:r>
+        <w:rPr>
+          <w:rFonts w:ascii="Times New Roman" w:hAnsi="Times New Roman" w:cs="Times New Roman"/>
+        </w:rPr>
+        <w:t xml:space="preserve"> sex (p=0.</w:t>
+      </w:r>
+      <w:r>
+        <w:rPr>
+          <w:rFonts w:ascii="Times New Roman" w:hAnsi="Times New Roman" w:cs="Times New Roman"/>
+        </w:rPr>
+        <w:t>0093</w:t>
+      </w:r>
+      <w:r>
+        <w:rPr>
+          <w:rFonts w:ascii="Times New Roman" w:hAnsi="Times New Roman" w:cs="Times New Roman"/>
+        </w:rPr>
+        <w:t>)</w:t>
+      </w:r>
+      <w:r>
+        <w:rPr>
+          <w:rFonts w:ascii="Times New Roman" w:hAnsi="Times New Roman" w:cs="Times New Roman"/>
+        </w:rPr>
+        <w:t xml:space="preserve"> on glucose tolerance</w:t>
+      </w:r>
+      <w:r>
+        <w:rPr>
+          <w:rFonts w:ascii="Times New Roman" w:hAnsi="Times New Roman" w:cs="Times New Roman"/>
+        </w:rPr>
+        <w:t xml:space="preserve">. </w:t>
+      </w:r>
+      <w:r>
+        <w:rPr>
+          <w:rFonts w:ascii="Times New Roman" w:hAnsi="Times New Roman" w:cs="Times New Roman"/>
+        </w:rPr>
+        <w:t>However,</w:t>
+      </w:r>
+      <w:r>
+        <w:rPr>
+          <w:rFonts w:ascii="Times New Roman" w:hAnsi="Times New Roman" w:cs="Times New Roman"/>
+        </w:rPr>
+        <w:t xml:space="preserve"> AUC for the GTT </w:t>
+      </w:r>
+      <w:r>
+        <w:rPr>
+          <w:rFonts w:ascii="Times New Roman" w:hAnsi="Times New Roman" w:cs="Times New Roman"/>
+        </w:rPr>
+        <w:t>(</w:t>
+      </w:r>
+      <w:r>
+        <w:rPr>
+          <w:rFonts w:ascii="Times New Roman" w:hAnsi="Times New Roman" w:cs="Times New Roman"/>
+          <w:b/>
+          <w:bCs/>
+        </w:rPr>
+        <w:t>Figure 2</w:t>
+      </w:r>
+      <w:r>
+        <w:rPr>
+          <w:rFonts w:ascii="Times New Roman" w:hAnsi="Times New Roman" w:cs="Times New Roman"/>
+          <w:b/>
+          <w:bCs/>
+        </w:rPr>
+        <w:t>H</w:t>
+      </w:r>
+      <w:r>
+        <w:rPr>
+          <w:rFonts w:ascii="Times New Roman" w:hAnsi="Times New Roman" w:cs="Times New Roman"/>
+        </w:rPr>
+        <w:t xml:space="preserve">) </w:t>
+      </w:r>
+      <w:r>
+        <w:rPr>
+          <w:rFonts w:ascii="Times New Roman" w:hAnsi="Times New Roman" w:cs="Times New Roman"/>
+        </w:rPr>
+        <w:t>had a significant interaction for sex</w:t>
+      </w:r>
+      <w:r>
+        <w:rPr>
+          <w:rFonts w:ascii="Times New Roman" w:hAnsi="Times New Roman" w:cs="Times New Roman"/>
+        </w:rPr>
+        <w:t xml:space="preserve"> </w:t>
+      </w:r>
+      <w:r>
+        <w:rPr>
+          <w:rFonts w:ascii="Times New Roman" w:hAnsi="Times New Roman" w:cs="Times New Roman"/>
+        </w:rPr>
+        <w:t xml:space="preserve">and maternal dietary treatment </w:t>
+      </w:r>
+      <w:r>
+        <w:rPr>
+          <w:rFonts w:ascii="Times New Roman" w:hAnsi="Times New Roman" w:cs="Times New Roman"/>
+        </w:rPr>
         <w:lastRenderedPageBreak/>
-        <w:t xml:space="preserve">significant effect of time, and sex </w:t>
-      </w:r>
-      <w:r>
-        <w:rPr>
-          <w:rFonts w:ascii="Times New Roman" w:hAnsi="Times New Roman" w:cs="Times New Roman"/>
-        </w:rPr>
-        <w:t xml:space="preserve">(p=0.0018) </w:t>
-      </w:r>
-      <w:r>
-        <w:rPr>
-          <w:rFonts w:ascii="Times New Roman" w:hAnsi="Times New Roman" w:cs="Times New Roman"/>
-        </w:rPr>
-        <w:t>where male</w:t>
-      </w:r>
-      <w:r>
-        <w:rPr>
-          <w:rFonts w:ascii="Times New Roman" w:hAnsi="Times New Roman" w:cs="Times New Roman"/>
-        </w:rPr>
-        <w:t xml:space="preserve"> blood</w:t>
-      </w:r>
-      <w:r>
-        <w:rPr>
-          <w:rFonts w:ascii="Times New Roman" w:hAnsi="Times New Roman" w:cs="Times New Roman"/>
-        </w:rPr>
-        <w:t xml:space="preserve"> glucose was ~15 mg/dL higher than females at each time point</w:t>
-      </w:r>
-      <w:r>
-        <w:rPr>
-          <w:rFonts w:ascii="Times New Roman" w:hAnsi="Times New Roman" w:cs="Times New Roman"/>
-        </w:rPr>
-        <w:t xml:space="preserve"> after insulin administration</w:t>
-      </w:r>
-      <w:r>
-        <w:rPr>
-          <w:rFonts w:ascii="Times New Roman" w:hAnsi="Times New Roman" w:cs="Times New Roman"/>
-        </w:rPr>
-        <w:t>, but no effect of maternal dietary treatment was</w:t>
-      </w:r>
-      <w:r>
-        <w:rPr>
-          <w:rFonts w:ascii="Times New Roman" w:hAnsi="Times New Roman" w:cs="Times New Roman"/>
-        </w:rPr>
-        <w:t xml:space="preserve"> evident </w:t>
-      </w:r>
-      <w:r>
-        <w:rPr>
-          <w:rFonts w:ascii="Times New Roman" w:hAnsi="Times New Roman" w:cs="Times New Roman"/>
-        </w:rPr>
-        <w:t>(</w:t>
-      </w:r>
-      <w:r>
-        <w:rPr>
-          <w:rFonts w:ascii="Times New Roman" w:hAnsi="Times New Roman" w:cs="Times New Roman"/>
-          <w:b/>
-          <w:bCs/>
-        </w:rPr>
-        <w:t>Figure 2</w:t>
-      </w:r>
-      <w:r>
-        <w:rPr>
-          <w:rFonts w:ascii="Times New Roman" w:hAnsi="Times New Roman" w:cs="Times New Roman"/>
-          <w:b/>
-          <w:bCs/>
-        </w:rPr>
-        <w:t>E</w:t>
-      </w:r>
-      <w:r>
-        <w:rPr>
-          <w:rFonts w:ascii="Times New Roman" w:hAnsi="Times New Roman" w:cs="Times New Roman"/>
-        </w:rPr>
-        <w:t xml:space="preserve">, </w:t>
-      </w:r>
-      <w:r>
-        <w:rPr>
-          <w:rFonts w:ascii="Times New Roman" w:hAnsi="Times New Roman" w:cs="Times New Roman"/>
-        </w:rPr>
-        <w:t>p=0.7</w:t>
-      </w:r>
-      <w:r>
-        <w:rPr>
-          <w:rFonts w:ascii="Times New Roman" w:hAnsi="Times New Roman" w:cs="Times New Roman"/>
-        </w:rPr>
-        <w:t>3</w:t>
-      </w:r>
-      <w:r>
-        <w:rPr>
-          <w:rFonts w:ascii="Times New Roman" w:hAnsi="Times New Roman" w:cs="Times New Roman"/>
-        </w:rPr>
-        <w:t xml:space="preserve">). </w:t>
-      </w:r>
-      <w:r>
-        <w:rPr>
-          <w:rFonts w:ascii="Times New Roman" w:hAnsi="Times New Roman" w:cs="Times New Roman"/>
-        </w:rPr>
-        <w:t xml:space="preserve">Area under the curve </w:t>
-      </w:r>
-      <w:r>
-        <w:rPr>
-          <w:rFonts w:ascii="Times New Roman" w:hAnsi="Times New Roman" w:cs="Times New Roman"/>
-        </w:rPr>
-        <w:t xml:space="preserve">during the ITT had a significant effect of maternal dietary treatment (p=0.013) and of sex </w:t>
-      </w:r>
-      <w:r>
-        <w:rPr>
-          <w:rFonts w:ascii="Times New Roman" w:hAnsi="Times New Roman" w:cs="Times New Roman"/>
-        </w:rPr>
-        <w:t>(</w:t>
-      </w:r>
-      <w:r>
-        <w:rPr>
-          <w:rFonts w:ascii="Times New Roman" w:hAnsi="Times New Roman" w:cs="Times New Roman"/>
-        </w:rPr>
-        <w:t xml:space="preserve">p&lt;0.0001, </w:t>
-      </w:r>
-      <w:r>
-        <w:rPr>
-          <w:rFonts w:ascii="Times New Roman" w:hAnsi="Times New Roman" w:cs="Times New Roman"/>
-          <w:b/>
-          <w:bCs/>
-        </w:rPr>
-        <w:t>Figure 2</w:t>
-      </w:r>
-      <w:r>
-        <w:rPr>
-          <w:rFonts w:ascii="Times New Roman" w:hAnsi="Times New Roman" w:cs="Times New Roman"/>
-          <w:b/>
-          <w:bCs/>
-        </w:rPr>
-        <w:t>F</w:t>
-      </w:r>
-      <w:r>
-        <w:rPr>
-          <w:rFonts w:ascii="Times New Roman" w:hAnsi="Times New Roman" w:cs="Times New Roman"/>
-        </w:rPr>
-        <w:t>)</w:t>
-      </w:r>
-      <w:r>
-        <w:rPr>
-          <w:rFonts w:ascii="Times New Roman" w:hAnsi="Times New Roman" w:cs="Times New Roman"/>
-        </w:rPr>
-        <w:t>.  AUC was</w:t>
-      </w:r>
-      <w:r>
-        <w:rPr>
-          <w:rFonts w:ascii="Times New Roman" w:hAnsi="Times New Roman" w:cs="Times New Roman"/>
-        </w:rPr>
-        <w:t xml:space="preserve"> 8.5% lower in eTRF in females than in AL females, and 2.2% lower in eTRF males than AL males (p=0.0054). </w:t>
-      </w:r>
-      <w:r>
-        <w:rPr>
-          <w:rFonts w:ascii="Times New Roman" w:hAnsi="Times New Roman" w:cs="Times New Roman"/>
-        </w:rPr>
-        <w:t xml:space="preserve">This suggest that </w:t>
-      </w:r>
-      <w:r>
-        <w:rPr>
-          <w:rFonts w:ascii="Times New Roman" w:hAnsi="Times New Roman" w:cs="Times New Roman"/>
-        </w:rPr>
-        <w:t>gestational eTRF impacts insulin sensitivity in adult mice.</w:t>
-      </w:r>
-      <w:r>
-        <w:rPr>
-          <w:rFonts w:ascii="Times New Roman" w:hAnsi="Times New Roman" w:cs="Times New Roman"/>
-        </w:rPr>
-        <w:t xml:space="preserve"> </w:t>
-      </w:r>
-      <w:r>
-        <w:rPr>
-          <w:rFonts w:ascii="Times New Roman" w:hAnsi="Times New Roman" w:cs="Times New Roman"/>
-        </w:rPr>
-        <w:t>Glucose tolerance was similar in young adulthood between groups in both males and females (</w:t>
-      </w:r>
-      <w:r>
-        <w:rPr>
-          <w:rFonts w:ascii="Times New Roman" w:hAnsi="Times New Roman" w:cs="Times New Roman"/>
-          <w:b/>
-          <w:bCs/>
-        </w:rPr>
-        <w:t>Figure 2</w:t>
-      </w:r>
-      <w:r>
-        <w:rPr>
-          <w:rFonts w:ascii="Times New Roman" w:hAnsi="Times New Roman" w:cs="Times New Roman"/>
-          <w:b/>
-          <w:bCs/>
-        </w:rPr>
-        <w:t>G</w:t>
-      </w:r>
-      <w:r>
-        <w:rPr>
-          <w:rFonts w:ascii="Times New Roman" w:hAnsi="Times New Roman" w:cs="Times New Roman"/>
-        </w:rPr>
-        <w:t xml:space="preserve">). </w:t>
-      </w:r>
-      <w:r>
-        <w:rPr>
-          <w:rFonts w:ascii="Times New Roman" w:hAnsi="Times New Roman" w:cs="Times New Roman"/>
-        </w:rPr>
-        <w:t>In mixed linear effect modeling, ther</w:t>
-      </w:r>
-      <w:r>
-        <w:rPr>
-          <w:rFonts w:ascii="Times New Roman" w:hAnsi="Times New Roman" w:cs="Times New Roman"/>
-        </w:rPr>
-        <w:t xml:space="preserve">e </w:t>
-      </w:r>
-      <w:r>
-        <w:rPr>
-          <w:rFonts w:ascii="Times New Roman" w:hAnsi="Times New Roman" w:cs="Times New Roman"/>
-        </w:rPr>
-        <w:t>was no significant effect of diet (p=0.5</w:t>
-      </w:r>
-      <w:r>
-        <w:rPr>
-          <w:rFonts w:ascii="Times New Roman" w:hAnsi="Times New Roman" w:cs="Times New Roman"/>
-        </w:rPr>
-        <w:t>3</w:t>
-      </w:r>
-      <w:r>
-        <w:rPr>
-          <w:rFonts w:ascii="Times New Roman" w:hAnsi="Times New Roman" w:cs="Times New Roman"/>
-        </w:rPr>
-        <w:t xml:space="preserve">), </w:t>
-      </w:r>
-      <w:r>
-        <w:rPr>
-          <w:rFonts w:ascii="Times New Roman" w:hAnsi="Times New Roman" w:cs="Times New Roman"/>
-        </w:rPr>
-        <w:t>but there was an effect of</w:t>
-      </w:r>
-      <w:r>
-        <w:rPr>
-          <w:rFonts w:ascii="Times New Roman" w:hAnsi="Times New Roman" w:cs="Times New Roman"/>
-        </w:rPr>
-        <w:t xml:space="preserve"> sex (p=0.</w:t>
-      </w:r>
-      <w:r>
-        <w:rPr>
-          <w:rFonts w:ascii="Times New Roman" w:hAnsi="Times New Roman" w:cs="Times New Roman"/>
-        </w:rPr>
-        <w:t>0093</w:t>
-      </w:r>
-      <w:r>
-        <w:rPr>
-          <w:rFonts w:ascii="Times New Roman" w:hAnsi="Times New Roman" w:cs="Times New Roman"/>
-        </w:rPr>
-        <w:t>)</w:t>
-      </w:r>
-      <w:r>
-        <w:rPr>
-          <w:rFonts w:ascii="Times New Roman" w:hAnsi="Times New Roman" w:cs="Times New Roman"/>
-        </w:rPr>
-        <w:t xml:space="preserve"> on glucose tolerance</w:t>
-      </w:r>
-      <w:r>
-        <w:rPr>
-          <w:rFonts w:ascii="Times New Roman" w:hAnsi="Times New Roman" w:cs="Times New Roman"/>
-        </w:rPr>
-        <w:t xml:space="preserve">. </w:t>
-      </w:r>
-      <w:r>
-        <w:rPr>
-          <w:rFonts w:ascii="Times New Roman" w:hAnsi="Times New Roman" w:cs="Times New Roman"/>
-        </w:rPr>
-        <w:t>However,</w:t>
-      </w:r>
-      <w:r>
-        <w:rPr>
-          <w:rFonts w:ascii="Times New Roman" w:hAnsi="Times New Roman" w:cs="Times New Roman"/>
-        </w:rPr>
-        <w:t xml:space="preserve"> AUC for the GTT </w:t>
-      </w:r>
-      <w:r>
-        <w:rPr>
-          <w:rFonts w:ascii="Times New Roman" w:hAnsi="Times New Roman" w:cs="Times New Roman"/>
-        </w:rPr>
-        <w:t>(</w:t>
-      </w:r>
-      <w:r>
-        <w:rPr>
-          <w:rFonts w:ascii="Times New Roman" w:hAnsi="Times New Roman" w:cs="Times New Roman"/>
-          <w:b/>
-          <w:bCs/>
-        </w:rPr>
-        <w:t>Figure 2</w:t>
-      </w:r>
-      <w:r>
-        <w:rPr>
-          <w:rFonts w:ascii="Times New Roman" w:hAnsi="Times New Roman" w:cs="Times New Roman"/>
-          <w:b/>
-          <w:bCs/>
-        </w:rPr>
-        <w:t>H</w:t>
-      </w:r>
-      <w:r>
-        <w:rPr>
-          <w:rFonts w:ascii="Times New Roman" w:hAnsi="Times New Roman" w:cs="Times New Roman"/>
-        </w:rPr>
-        <w:t xml:space="preserve">) </w:t>
-      </w:r>
-      <w:r>
-        <w:rPr>
-          <w:rFonts w:ascii="Times New Roman" w:hAnsi="Times New Roman" w:cs="Times New Roman"/>
-        </w:rPr>
-        <w:t>had a significant interaction for sex</w:t>
-      </w:r>
-      <w:r>
-        <w:rPr>
-          <w:rFonts w:ascii="Times New Roman" w:hAnsi="Times New Roman" w:cs="Times New Roman"/>
-        </w:rPr>
-        <w:t xml:space="preserve"> </w:t>
-      </w:r>
-      <w:r>
-        <w:rPr>
-          <w:rFonts w:ascii="Times New Roman" w:hAnsi="Times New Roman" w:cs="Times New Roman"/>
-        </w:rPr>
-        <w:t xml:space="preserve">and maternal dietary treatment </w:t>
-      </w:r>
-      <w:r>
-        <w:rPr>
-          <w:rFonts w:ascii="Times New Roman" w:hAnsi="Times New Roman" w:cs="Times New Roman"/>
-        </w:rPr>
-        <w:t>(p=0.00082)</w:t>
-      </w:r>
-      <w:r>
-        <w:rPr>
-          <w:rFonts w:ascii="Times New Roman" w:hAnsi="Times New Roman" w:cs="Times New Roman"/>
-        </w:rPr>
-        <w:t xml:space="preserve"> </w:t>
+        <w:t xml:space="preserve">(p=0.00082) </w:t>
       </w:r>
       <w:r>
         <w:rPr>
@@ -2728,22 +2739,296 @@
         <w:rPr>
           <w:rFonts w:ascii="Times New Roman" w:hAnsi="Times New Roman" w:cs="Times New Roman"/>
         </w:rPr>
+        <w:t>(</w:t>
+      </w:r>
+      <w:r>
+        <w:rPr>
+          <w:rFonts w:ascii="Times New Roman" w:hAnsi="Times New Roman" w:cs="Times New Roman"/>
+          <w:b/>
+          <w:bCs/>
+        </w:rPr>
+        <w:t>Figure 3C</w:t>
+      </w:r>
+      <w:r>
+        <w:rPr>
+          <w:rFonts w:ascii="Times New Roman" w:hAnsi="Times New Roman" w:cs="Times New Roman"/>
+          <w:b/>
+          <w:bCs/>
+        </w:rPr>
+        <w:t xml:space="preserve">, </w:t>
+      </w:r>
+      <w:r>
+        <w:rPr>
+          <w:rFonts w:ascii="Times New Roman" w:hAnsi="Times New Roman" w:cs="Times New Roman"/>
+        </w:rPr>
+        <w:t>p=0.47).</w:t>
+      </w:r>
+      <w:r>
+        <w:rPr>
+          <w:rFonts w:ascii="Times New Roman" w:hAnsi="Times New Roman" w:cs="Times New Roman"/>
+        </w:rPr>
+        <w:t xml:space="preserve"> Therefore, offspring of eTRF and AL </w:t>
+      </w:r>
+      <w:r>
+        <w:rPr>
+          <w:rFonts w:ascii="Times New Roman" w:hAnsi="Times New Roman" w:cs="Times New Roman"/>
+        </w:rPr>
+        <w:t>experienced</w:t>
+      </w:r>
+      <w:r>
+        <w:rPr>
+          <w:rFonts w:ascii="Times New Roman" w:hAnsi="Times New Roman" w:cs="Times New Roman"/>
+        </w:rPr>
+        <w:t xml:space="preserve"> a similar transition</w:t>
+      </w:r>
+      <w:r>
+        <w:rPr>
+          <w:rFonts w:ascii="Times New Roman" w:hAnsi="Times New Roman" w:cs="Times New Roman"/>
+        </w:rPr>
+        <w:t xml:space="preserve"> in body composition</w:t>
+      </w:r>
+      <w:r>
+        <w:rPr>
+          <w:rFonts w:ascii="Times New Roman" w:hAnsi="Times New Roman" w:cs="Times New Roman"/>
+        </w:rPr>
+        <w:t xml:space="preserve"> to overnutrition challenge. </w:t>
+      </w:r>
+      <w:commentRangeStart w:id="3"/>
+      <w:r>
+        <w:rPr>
+          <w:rFonts w:ascii="Times New Roman" w:hAnsi="Times New Roman" w:cs="Times New Roman"/>
+        </w:rPr>
+        <w:t xml:space="preserve">There was an initial increase in food consumption with the switch to HFD, but this normalized over the course of 12 weeks and was not different between experimental groups. </w:t>
+      </w:r>
+      <w:commentRangeEnd w:id="3"/>
+      <w:r>
+        <w:rPr>
+          <w:rStyle w:val="CommentReference"/>
+        </w:rPr>
+        <w:commentReference w:id="3"/>
+      </w:r>
+      <w:r>
+        <w:rPr>
+          <w:rFonts w:ascii="Times New Roman" w:hAnsi="Times New Roman" w:cs="Times New Roman"/>
+        </w:rPr>
+        <w:t>Females and males consumed similar amount of HFD (p=0.088), but there was a significant effect of maternal dietary treatment where AL consumed 4.5% less HFD over the course of the feeding period compared to AL (</w:t>
+      </w:r>
+      <w:r>
+        <w:rPr>
+          <w:rFonts w:ascii="Times New Roman" w:hAnsi="Times New Roman" w:cs="Times New Roman"/>
+          <w:b/>
+          <w:bCs/>
+        </w:rPr>
+        <w:t>Figure 3D</w:t>
+      </w:r>
+      <w:r>
+        <w:rPr>
+          <w:rFonts w:ascii="Times New Roman" w:hAnsi="Times New Roman" w:cs="Times New Roman"/>
+        </w:rPr>
+        <w:t>, p=0.00068</w:t>
+      </w:r>
+      <w:r>
+        <w:rPr>
+          <w:rFonts w:ascii="Times New Roman" w:hAnsi="Times New Roman" w:cs="Times New Roman"/>
+        </w:rPr>
+        <w:t>)</w:t>
+      </w:r>
+      <w:r>
+        <w:rPr>
+          <w:rFonts w:ascii="Times New Roman" w:hAnsi="Times New Roman" w:cs="Times New Roman"/>
+        </w:rPr>
+        <w:t xml:space="preserve"> </w:t>
+      </w:r>
+    </w:p>
+    <w:p>
+      <w:pPr>
+        <w:spacing w:line="480" w:lineRule="auto"/>
+        <w:rPr>
+          <w:rFonts w:ascii="Times New Roman" w:hAnsi="Times New Roman" w:cs="Times New Roman"/>
+          <w:b/>
+          <w:bCs/>
+        </w:rPr>
+      </w:pPr>
+      <w:r>
+        <w:rPr>
+          <w:rFonts w:ascii="Times New Roman" w:hAnsi="Times New Roman" w:cs="Times New Roman"/>
+        </w:rPr>
+        <w:t>A</w:t>
+      </w:r>
+      <w:r>
+        <w:rPr>
+          <w:rFonts w:ascii="Times New Roman" w:hAnsi="Times New Roman" w:cs="Times New Roman"/>
+        </w:rPr>
+        <w:t>ssessments of glucose homeostasis</w:t>
+      </w:r>
+      <w:r>
+        <w:rPr>
+          <w:rFonts w:ascii="Times New Roman" w:hAnsi="Times New Roman" w:cs="Times New Roman"/>
+        </w:rPr>
+        <w:t xml:space="preserve"> following HFD treatment</w:t>
+      </w:r>
+      <w:r>
+        <w:rPr>
+          <w:rFonts w:ascii="Times New Roman" w:hAnsi="Times New Roman" w:cs="Times New Roman"/>
+        </w:rPr>
+        <w:t xml:space="preserve"> uncovered a phenotype only present in male offspring</w:t>
+      </w:r>
+      <w:r>
+        <w:rPr>
+          <w:rFonts w:ascii="Times New Roman" w:hAnsi="Times New Roman" w:cs="Times New Roman"/>
+        </w:rPr>
+        <w:t xml:space="preserve">. </w:t>
+      </w:r>
+      <w:r>
+        <w:rPr>
+          <w:rFonts w:ascii="Times New Roman" w:hAnsi="Times New Roman" w:cs="Times New Roman"/>
+        </w:rPr>
+        <w:t>Durin</w:t>
+      </w:r>
+      <w:r>
+        <w:rPr>
+          <w:rFonts w:ascii="Times New Roman" w:hAnsi="Times New Roman" w:cs="Times New Roman"/>
+        </w:rPr>
+        <w:t>g</w:t>
+      </w:r>
+      <w:r>
+        <w:rPr>
+          <w:rFonts w:ascii="Times New Roman" w:hAnsi="Times New Roman" w:cs="Times New Roman"/>
+        </w:rPr>
+        <w:t xml:space="preserve"> ITT, there was a significant sex:treatment interaction in the </w:t>
+      </w:r>
+      <w:r>
+        <w:rPr>
+          <w:rFonts w:ascii="Times New Roman" w:hAnsi="Times New Roman" w:cs="Times New Roman"/>
+        </w:rPr>
+        <w:t>mixed linear effect modeling</w:t>
+      </w:r>
+      <w:r>
+        <w:rPr>
+          <w:rFonts w:ascii="Times New Roman" w:hAnsi="Times New Roman" w:cs="Times New Roman"/>
+        </w:rPr>
+        <w:t xml:space="preserve"> (</w:t>
+      </w:r>
+      <w:r>
+        <w:rPr>
+          <w:rFonts w:ascii="Times New Roman" w:hAnsi="Times New Roman" w:cs="Times New Roman"/>
+          <w:b/>
+          <w:bCs/>
+        </w:rPr>
+        <w:t>Figure 3</w:t>
+      </w:r>
+      <w:r>
+        <w:rPr>
+          <w:rFonts w:ascii="Times New Roman" w:hAnsi="Times New Roman" w:cs="Times New Roman"/>
+          <w:b/>
+          <w:bCs/>
+        </w:rPr>
+        <w:t>E</w:t>
+      </w:r>
+      <w:r>
+        <w:rPr>
+          <w:rFonts w:ascii="Times New Roman" w:hAnsi="Times New Roman" w:cs="Times New Roman"/>
+        </w:rPr>
+        <w:t>, p=0.03</w:t>
+      </w:r>
+      <w:r>
+        <w:rPr>
+          <w:rFonts w:ascii="Times New Roman" w:hAnsi="Times New Roman" w:cs="Times New Roman"/>
+        </w:rPr>
+        <w:t>)</w:t>
+      </w:r>
+      <w:r>
+        <w:rPr>
+          <w:rFonts w:ascii="Times New Roman" w:hAnsi="Times New Roman" w:cs="Times New Roman"/>
+        </w:rPr>
+        <w:t>, which made sex-stratified analysis necessary</w:t>
+      </w:r>
+      <w:r>
+        <w:rPr>
+          <w:rFonts w:ascii="Times New Roman" w:hAnsi="Times New Roman" w:cs="Times New Roman"/>
+        </w:rPr>
+        <w:t xml:space="preserve">. </w:t>
+      </w:r>
+      <w:r>
+        <w:rPr>
+          <w:rFonts w:ascii="Times New Roman" w:hAnsi="Times New Roman" w:cs="Times New Roman"/>
+        </w:rPr>
+        <w:t>Female eTRF were similar in insulin tolerance to their AL counterparts (p=0.85), but</w:t>
+      </w:r>
+      <w:r>
+        <w:rPr>
+          <w:rFonts w:ascii="Times New Roman" w:hAnsi="Times New Roman" w:cs="Times New Roman"/>
+        </w:rPr>
+        <w:t xml:space="preserve"> male eTRF </w:t>
+      </w:r>
+      <w:r>
+        <w:rPr>
+          <w:rFonts w:ascii="Times New Roman" w:hAnsi="Times New Roman" w:cs="Times New Roman"/>
+        </w:rPr>
         <w:lastRenderedPageBreak/>
-        <w:t>(</w:t>
-      </w:r>
-      <w:r>
-        <w:rPr>
-          <w:rFonts w:ascii="Times New Roman" w:hAnsi="Times New Roman" w:cs="Times New Roman"/>
-          <w:b/>
-          <w:bCs/>
-        </w:rPr>
-        <w:t>Figure 3C</w:t>
-      </w:r>
-      <w:r>
-        <w:rPr>
-          <w:rFonts w:ascii="Times New Roman" w:hAnsi="Times New Roman" w:cs="Times New Roman"/>
-          <w:b/>
-          <w:bCs/>
+        <w:t xml:space="preserve">offspring </w:t>
+      </w:r>
+      <w:r>
+        <w:rPr>
+          <w:rFonts w:ascii="Times New Roman" w:hAnsi="Times New Roman" w:cs="Times New Roman"/>
+        </w:rPr>
+        <w:t>tended to be more insulin sensitive than</w:t>
+      </w:r>
+      <w:r>
+        <w:rPr>
+          <w:rFonts w:ascii="Times New Roman" w:hAnsi="Times New Roman" w:cs="Times New Roman"/>
+        </w:rPr>
+        <w:t xml:space="preserve"> </w:t>
+      </w:r>
+      <w:r>
+        <w:rPr>
+          <w:rFonts w:ascii="Times New Roman" w:hAnsi="Times New Roman" w:cs="Times New Roman"/>
+        </w:rPr>
+        <w:t>AL</w:t>
+      </w:r>
+      <w:r>
+        <w:rPr>
+          <w:rFonts w:ascii="Times New Roman" w:hAnsi="Times New Roman" w:cs="Times New Roman"/>
+        </w:rPr>
+        <w:t xml:space="preserve"> males</w:t>
+      </w:r>
+      <w:r>
+        <w:rPr>
+          <w:rFonts w:ascii="Times New Roman" w:hAnsi="Times New Roman" w:cs="Times New Roman"/>
+        </w:rPr>
+        <w:t xml:space="preserve"> (p=0.17)</w:t>
+      </w:r>
+      <w:r>
+        <w:rPr>
+          <w:rFonts w:ascii="Times New Roman" w:hAnsi="Times New Roman" w:cs="Times New Roman"/>
+        </w:rPr>
+        <w:t xml:space="preserve">. </w:t>
+      </w:r>
+      <w:r>
+        <w:rPr>
+          <w:rFonts w:ascii="Times New Roman" w:hAnsi="Times New Roman" w:cs="Times New Roman"/>
+        </w:rPr>
+        <w:t>This was confirmed with the AUC for the ITT where females had similar AUC (</w:t>
+      </w:r>
+      <w:r>
+        <w:rPr>
+          <w:rFonts w:ascii="Times New Roman" w:hAnsi="Times New Roman" w:cs="Times New Roman"/>
+          <w:b/>
+          <w:bCs/>
+        </w:rPr>
+        <w:t>Figure 3</w:t>
+      </w:r>
+      <w:r>
+        <w:rPr>
+          <w:rFonts w:ascii="Times New Roman" w:hAnsi="Times New Roman" w:cs="Times New Roman"/>
+          <w:b/>
+          <w:bCs/>
+        </w:rPr>
+        <w:t>F</w:t>
+      </w:r>
+      <w:r>
+        <w:rPr>
+          <w:rFonts w:ascii="Times New Roman" w:hAnsi="Times New Roman" w:cs="Times New Roman"/>
         </w:rPr>
         <w:t xml:space="preserve">, </w:t>
       </w:r>
@@ -2751,285 +3036,31 @@
         <w:rPr>
           <w:rFonts w:ascii="Times New Roman" w:hAnsi="Times New Roman" w:cs="Times New Roman"/>
         </w:rPr>
-        <w:t>p=0.47).</w:t>
-      </w:r>
-      <w:r>
-        <w:rPr>
-          <w:rFonts w:ascii="Times New Roman" w:hAnsi="Times New Roman" w:cs="Times New Roman"/>
-        </w:rPr>
-        <w:t xml:space="preserve"> Therefore, offspring of eTRF and AL </w:t>
-      </w:r>
-      <w:r>
-        <w:rPr>
-          <w:rFonts w:ascii="Times New Roman" w:hAnsi="Times New Roman" w:cs="Times New Roman"/>
-        </w:rPr>
-        <w:t>experienced</w:t>
-      </w:r>
-      <w:r>
-        <w:rPr>
-          <w:rFonts w:ascii="Times New Roman" w:hAnsi="Times New Roman" w:cs="Times New Roman"/>
-        </w:rPr>
-        <w:t xml:space="preserve"> a similar transition</w:t>
-      </w:r>
-      <w:r>
-        <w:rPr>
-          <w:rFonts w:ascii="Times New Roman" w:hAnsi="Times New Roman" w:cs="Times New Roman"/>
-        </w:rPr>
-        <w:t xml:space="preserve"> in body composition</w:t>
-      </w:r>
-      <w:r>
-        <w:rPr>
-          <w:rFonts w:ascii="Times New Roman" w:hAnsi="Times New Roman" w:cs="Times New Roman"/>
-        </w:rPr>
-        <w:t xml:space="preserve"> to overnutrition challenge. </w:t>
-      </w:r>
-      <w:commentRangeStart w:id="3"/>
-      <w:r>
-        <w:rPr>
-          <w:rFonts w:ascii="Times New Roman" w:hAnsi="Times New Roman" w:cs="Times New Roman"/>
-        </w:rPr>
-        <w:t xml:space="preserve">There was an initial increase in food consumption with the switch to HFD, but this normalized over the course of 12 weeks and was not different between experimental groups. </w:t>
-      </w:r>
-      <w:commentRangeEnd w:id="3"/>
-      <w:r>
-        <w:rPr>
-          <w:rStyle w:val="CommentReference"/>
-        </w:rPr>
-        <w:commentReference w:id="3"/>
-      </w:r>
-      <w:r>
-        <w:rPr>
-          <w:rFonts w:ascii="Times New Roman" w:hAnsi="Times New Roman" w:cs="Times New Roman"/>
-        </w:rPr>
-        <w:t>Females and males consumed similar amount of HFD (p=0.088), but there was a significant effect of maternal dietary treatment where AL consumed 4.5% less HFD over the course of the feeding period compared to AL (</w:t>
-      </w:r>
-      <w:r>
-        <w:rPr>
-          <w:rFonts w:ascii="Times New Roman" w:hAnsi="Times New Roman" w:cs="Times New Roman"/>
-          <w:b/>
-          <w:bCs/>
-        </w:rPr>
-        <w:t>Figure 3D</w:t>
-      </w:r>
-      <w:r>
-        <w:rPr>
-          <w:rFonts w:ascii="Times New Roman" w:hAnsi="Times New Roman" w:cs="Times New Roman"/>
-        </w:rPr>
-        <w:t>, p=0.00068</w:t>
-      </w:r>
-      <w:r>
-        <w:rPr>
-          <w:rFonts w:ascii="Times New Roman" w:hAnsi="Times New Roman" w:cs="Times New Roman"/>
-        </w:rPr>
-        <w:t>)</w:t>
-      </w:r>
-      <w:r>
-        <w:rPr>
-          <w:rFonts w:ascii="Times New Roman" w:hAnsi="Times New Roman" w:cs="Times New Roman"/>
-        </w:rPr>
-        <w:t xml:space="preserve"> </w:t>
-      </w:r>
-    </w:p>
-    <w:p>
-      <w:pPr>
-        <w:spacing w:line="480" w:lineRule="auto"/>
-        <w:rPr>
-          <w:rFonts w:ascii="Times New Roman" w:hAnsi="Times New Roman" w:cs="Times New Roman"/>
-        </w:rPr>
-      </w:pPr>
-      <w:r>
-        <w:rPr>
-          <w:rFonts w:ascii="Times New Roman" w:hAnsi="Times New Roman" w:cs="Times New Roman"/>
-        </w:rPr>
-        <w:t>A</w:t>
-      </w:r>
-      <w:r>
-        <w:rPr>
-          <w:rFonts w:ascii="Times New Roman" w:hAnsi="Times New Roman" w:cs="Times New Roman"/>
-        </w:rPr>
-        <w:t>ssessments of glucose homeostasis</w:t>
-      </w:r>
-      <w:r>
-        <w:rPr>
-          <w:rFonts w:ascii="Times New Roman" w:hAnsi="Times New Roman" w:cs="Times New Roman"/>
-        </w:rPr>
-        <w:t xml:space="preserve"> following HFD treatment</w:t>
-      </w:r>
-      <w:r>
-        <w:rPr>
-          <w:rFonts w:ascii="Times New Roman" w:hAnsi="Times New Roman" w:cs="Times New Roman"/>
-        </w:rPr>
-        <w:t xml:space="preserve"> uncovered a phenotype only present in male offspring</w:t>
-      </w:r>
-      <w:r>
-        <w:rPr>
-          <w:rFonts w:ascii="Times New Roman" w:hAnsi="Times New Roman" w:cs="Times New Roman"/>
-        </w:rPr>
-        <w:t xml:space="preserve">. </w:t>
-      </w:r>
-      <w:r>
-        <w:rPr>
-          <w:rFonts w:ascii="Times New Roman" w:hAnsi="Times New Roman" w:cs="Times New Roman"/>
-        </w:rPr>
-        <w:t>Durin</w:t>
-      </w:r>
-      <w:r>
-        <w:rPr>
-          <w:rFonts w:ascii="Times New Roman" w:hAnsi="Times New Roman" w:cs="Times New Roman"/>
-        </w:rPr>
-        <w:t>g</w:t>
-      </w:r>
-      <w:r>
-        <w:rPr>
-          <w:rFonts w:ascii="Times New Roman" w:hAnsi="Times New Roman" w:cs="Times New Roman"/>
-        </w:rPr>
-        <w:t xml:space="preserve"> ITT, there was a significant sex:treatment interaction in the </w:t>
-      </w:r>
-      <w:r>
-        <w:rPr>
-          <w:rFonts w:ascii="Times New Roman" w:hAnsi="Times New Roman" w:cs="Times New Roman"/>
-        </w:rPr>
-        <w:t>mixed linear effect modeling</w:t>
-      </w:r>
-      <w:r>
-        <w:rPr>
-          <w:rFonts w:ascii="Times New Roman" w:hAnsi="Times New Roman" w:cs="Times New Roman"/>
-        </w:rPr>
-        <w:t xml:space="preserve"> (</w:t>
-      </w:r>
-      <w:r>
-        <w:rPr>
-          <w:rFonts w:ascii="Times New Roman" w:hAnsi="Times New Roman" w:cs="Times New Roman"/>
-          <w:b/>
-          <w:bCs/>
-        </w:rPr>
-        <w:t>Figure 3</w:t>
-      </w:r>
-      <w:r>
-        <w:rPr>
-          <w:rFonts w:ascii="Times New Roman" w:hAnsi="Times New Roman" w:cs="Times New Roman"/>
-          <w:b/>
-          <w:bCs/>
-        </w:rPr>
-        <w:t>E</w:t>
-      </w:r>
-      <w:r>
-        <w:rPr>
-          <w:rFonts w:ascii="Times New Roman" w:hAnsi="Times New Roman" w:cs="Times New Roman"/>
-        </w:rPr>
-        <w:t>, p=0.03</w:t>
-      </w:r>
-      <w:r>
-        <w:rPr>
-          <w:rFonts w:ascii="Times New Roman" w:hAnsi="Times New Roman" w:cs="Times New Roman"/>
-        </w:rPr>
-        <w:t>)</w:t>
-      </w:r>
-      <w:r>
-        <w:rPr>
-          <w:rFonts w:ascii="Times New Roman" w:hAnsi="Times New Roman" w:cs="Times New Roman"/>
-        </w:rPr>
-        <w:t>, which made sex-stratified analysis necessary</w:t>
-      </w:r>
-      <w:r>
-        <w:rPr>
-          <w:rFonts w:ascii="Times New Roman" w:hAnsi="Times New Roman" w:cs="Times New Roman"/>
-        </w:rPr>
-        <w:t xml:space="preserve">. </w:t>
-      </w:r>
-      <w:r>
-        <w:rPr>
-          <w:rFonts w:ascii="Times New Roman" w:hAnsi="Times New Roman" w:cs="Times New Roman"/>
-        </w:rPr>
-        <w:t>Female eTRF were similar in insulin tolerance to their AL counterparts (p=0.85), but</w:t>
-      </w:r>
-      <w:r>
-        <w:rPr>
-          <w:rFonts w:ascii="Times New Roman" w:hAnsi="Times New Roman" w:cs="Times New Roman"/>
-        </w:rPr>
-        <w:t xml:space="preserve"> male eTRF </w:t>
-      </w:r>
-      <w:r>
-        <w:rPr>
-          <w:rFonts w:ascii="Times New Roman" w:hAnsi="Times New Roman" w:cs="Times New Roman"/>
-        </w:rPr>
-        <w:t xml:space="preserve">offspring </w:t>
-      </w:r>
-      <w:r>
-        <w:rPr>
-          <w:rFonts w:ascii="Times New Roman" w:hAnsi="Times New Roman" w:cs="Times New Roman"/>
-        </w:rPr>
-        <w:t>tended to be more insulin sensitive than</w:t>
-      </w:r>
-      <w:r>
-        <w:rPr>
-          <w:rFonts w:ascii="Times New Roman" w:hAnsi="Times New Roman" w:cs="Times New Roman"/>
-        </w:rPr>
-        <w:t xml:space="preserve"> </w:t>
-      </w:r>
-      <w:r>
-        <w:rPr>
-          <w:rFonts w:ascii="Times New Roman" w:hAnsi="Times New Roman" w:cs="Times New Roman"/>
-        </w:rPr>
-        <w:t>AL</w:t>
-      </w:r>
-      <w:r>
-        <w:rPr>
-          <w:rFonts w:ascii="Times New Roman" w:hAnsi="Times New Roman" w:cs="Times New Roman"/>
-        </w:rPr>
-        <w:t xml:space="preserve"> males</w:t>
-      </w:r>
-      <w:r>
-        <w:rPr>
-          <w:rFonts w:ascii="Times New Roman" w:hAnsi="Times New Roman" w:cs="Times New Roman"/>
-        </w:rPr>
-        <w:t xml:space="preserve"> (p=0.17)</w:t>
-      </w:r>
-      <w:r>
-        <w:rPr>
-          <w:rFonts w:ascii="Times New Roman" w:hAnsi="Times New Roman" w:cs="Times New Roman"/>
-        </w:rPr>
-        <w:t xml:space="preserve">. </w:t>
-      </w:r>
-      <w:r>
-        <w:rPr>
-          <w:rFonts w:ascii="Times New Roman" w:hAnsi="Times New Roman" w:cs="Times New Roman"/>
-        </w:rPr>
-        <w:t>This was confirmed with the AUC for the ITT where females had similar AUC (</w:t>
-      </w:r>
-      <w:r>
-        <w:rPr>
-          <w:rFonts w:ascii="Times New Roman" w:hAnsi="Times New Roman" w:cs="Times New Roman"/>
-          <w:b/>
-          <w:bCs/>
-        </w:rPr>
-        <w:t>Figure 3</w:t>
-      </w:r>
-      <w:r>
-        <w:rPr>
-          <w:rFonts w:ascii="Times New Roman" w:hAnsi="Times New Roman" w:cs="Times New Roman"/>
-          <w:b/>
-          <w:bCs/>
-        </w:rPr>
-        <w:t>F</w:t>
-      </w:r>
-      <w:r>
-        <w:rPr>
-          <w:rFonts w:ascii="Times New Roman" w:hAnsi="Times New Roman" w:cs="Times New Roman"/>
-        </w:rPr>
-        <w:t xml:space="preserve">, </w:t>
-      </w:r>
-      <w:r>
-        <w:rPr>
-          <w:rFonts w:ascii="Times New Roman" w:hAnsi="Times New Roman" w:cs="Times New Roman"/>
-        </w:rPr>
         <w:t xml:space="preserve">p=0.20) and eTRF males had 20.4% lower AUC during the insulin tolerance test than AL males (p&lt;0.0001). </w:t>
       </w:r>
       <w:r>
         <w:rPr>
           <w:rFonts w:ascii="Times New Roman" w:hAnsi="Times New Roman" w:cs="Times New Roman"/>
         </w:rPr>
-        <w:t xml:space="preserve">This was </w:t>
+        <w:t xml:space="preserve">The initial period of blood glucose drop was significant for sex, where females had greater rates of drop than AL males (p=0.029) but there was no effect of maternal feeding regimen (p=0.23). </w:t>
+      </w:r>
+      <w:r>
+        <w:rPr>
+          <w:rFonts w:ascii="Times New Roman" w:hAnsi="Times New Roman" w:cs="Times New Roman"/>
+        </w:rPr>
+        <w:t>T</w:t>
+      </w:r>
+      <w:r>
+        <w:rPr>
+          <w:rFonts w:ascii="Times New Roman" w:hAnsi="Times New Roman" w:cs="Times New Roman"/>
+        </w:rPr>
+        <w:t>he trend toward insulin sensitivity</w:t>
+      </w:r>
+      <w:r>
+        <w:rPr>
+          <w:rFonts w:ascii="Times New Roman" w:hAnsi="Times New Roman" w:cs="Times New Roman"/>
+        </w:rPr>
+        <w:t xml:space="preserve"> was </w:t>
       </w:r>
       <w:r>
         <w:rPr>
@@ -3583,7 +3614,6 @@
         <w:rPr>
           <w:rFonts w:ascii="Times New Roman" w:hAnsi="Times New Roman" w:cs="Times New Roman"/>
         </w:rPr>
-        <w:lastRenderedPageBreak/>
         <w:t>secretion,</w:t>
       </w:r>
       <w:r>
@@ -3654,6 +3684,171 @@
         </w:rPr>
         <w:br/>
         <w:t>Discussion</w:t>
+      </w:r>
+    </w:p>
+    <w:p>
+      <w:pPr>
+        <w:spacing w:line="480" w:lineRule="auto"/>
+        <w:rPr>
+          <w:rFonts w:ascii="Times New Roman" w:hAnsi="Times New Roman" w:cs="Times New Roman"/>
+        </w:rPr>
+      </w:pPr>
+      <w:r>
+        <w:rPr>
+          <w:rFonts w:ascii="Times New Roman" w:hAnsi="Times New Roman" w:cs="Times New Roman"/>
+        </w:rPr>
+        <w:t xml:space="preserve">This study is the first to study the long-term effects of gestational eTRF on offspring, and to assess their response to an overnutrition challenge. We see that deleterious effects of this diet are most notable in </w:t>
+      </w:r>
+      <w:r>
+        <w:rPr>
+          <w:rFonts w:ascii="Times New Roman" w:hAnsi="Times New Roman" w:cs="Times New Roman"/>
+        </w:rPr>
+        <w:t xml:space="preserve">male </w:t>
+      </w:r>
+      <w:r>
+        <w:rPr>
+          <w:rFonts w:ascii="Times New Roman" w:hAnsi="Times New Roman" w:cs="Times New Roman"/>
+        </w:rPr>
+        <w:t xml:space="preserve">adults who have been fed </w:t>
+      </w:r>
+      <w:r>
+        <w:rPr>
+          <w:rFonts w:ascii="Times New Roman" w:hAnsi="Times New Roman" w:cs="Times New Roman"/>
+        </w:rPr>
+        <w:t>HFD</w:t>
+      </w:r>
+      <w:r>
+        <w:rPr>
+          <w:rFonts w:ascii="Times New Roman" w:hAnsi="Times New Roman" w:cs="Times New Roman"/>
+        </w:rPr>
+        <w:t xml:space="preserve">. </w:t>
+      </w:r>
+    </w:p>
+    <w:p>
+      <w:pPr>
+        <w:spacing w:line="480" w:lineRule="auto"/>
+        <w:rPr>
+          <w:rFonts w:ascii="Times New Roman" w:hAnsi="Times New Roman" w:cs="Times New Roman"/>
+        </w:rPr>
+      </w:pPr>
+    </w:p>
+    <w:p>
+      <w:pPr>
+        <w:spacing w:line="480" w:lineRule="auto"/>
+        <w:rPr>
+          <w:rFonts w:ascii="Times New Roman" w:hAnsi="Times New Roman" w:cs="Times New Roman"/>
+        </w:rPr>
+      </w:pPr>
+      <w:r>
+        <w:rPr>
+          <w:rFonts w:ascii="Times New Roman" w:hAnsi="Times New Roman" w:cs="Times New Roman"/>
+        </w:rPr>
+        <w:lastRenderedPageBreak/>
+        <w:t xml:space="preserve">In human beings, studies of fasting in pregnancy have been </w:t>
+      </w:r>
+      <w:r>
+        <w:rPr>
+          <w:rFonts w:ascii="Times New Roman" w:hAnsi="Times New Roman" w:cs="Times New Roman"/>
+        </w:rPr>
+        <w:t xml:space="preserve">exclusively in the context of the month of Ramadan, and the focus is largely on infant health and maternal glycemia. </w:t>
+      </w:r>
+    </w:p>
+    <w:p>
+      <w:pPr>
+        <w:spacing w:line="480" w:lineRule="auto"/>
+        <w:rPr>
+          <w:rFonts w:ascii="Times New Roman" w:hAnsi="Times New Roman" w:cs="Times New Roman"/>
+        </w:rPr>
+      </w:pPr>
+    </w:p>
+    <w:p>
+      <w:pPr>
+        <w:spacing w:line="480" w:lineRule="auto"/>
+        <w:rPr>
+          <w:rFonts w:ascii="Times New Roman" w:hAnsi="Times New Roman" w:cs="Times New Roman"/>
+        </w:rPr>
+      </w:pPr>
+      <w:r>
+        <w:rPr>
+          <w:rFonts w:ascii="Times New Roman" w:hAnsi="Times New Roman" w:cs="Times New Roman"/>
+        </w:rPr>
+        <w:t xml:space="preserve">While prevalence of time-restricted eating is currently unknown in the global population, research and lay materials detailing the diet are increasing, suggesting an increasing interest in this feeding paradigm. Birthing parents may have periods of time with limited food intake for many reasons; among them, food insecurity, disordered eating behavior\s, nausea and vomiting of pregnancy/morning sickness, </w:t>
+      </w:r>
+      <w:r>
+        <w:rPr>
+          <w:rFonts w:ascii="Times New Roman" w:hAnsi="Times New Roman" w:cs="Times New Roman"/>
+        </w:rPr>
+        <w:t>or intentional timing of eating. Because research is limited in this area, modeling TRF in pregnancy is warranted, as it likely exists in human populations and effects are unk</w:t>
+      </w:r>
+      <w:r>
+        <w:rPr>
+          <w:rFonts w:ascii="Times New Roman" w:hAnsi="Times New Roman" w:cs="Times New Roman"/>
+        </w:rPr>
+        <w:t>n</w:t>
+      </w:r>
+      <w:r>
+        <w:rPr>
+          <w:rFonts w:ascii="Times New Roman" w:hAnsi="Times New Roman" w:cs="Times New Roman"/>
+        </w:rPr>
+        <w:t>own.</w:t>
+      </w:r>
+    </w:p>
+    <w:p>
+      <w:pPr>
+        <w:spacing w:line="480" w:lineRule="auto"/>
+        <w:rPr>
+          <w:rFonts w:ascii="Times New Roman" w:hAnsi="Times New Roman" w:cs="Times New Roman"/>
+        </w:rPr>
+      </w:pPr>
+    </w:p>
+    <w:p>
+      <w:pPr>
+        <w:spacing w:line="480" w:lineRule="auto"/>
+        <w:rPr>
+          <w:rFonts w:ascii="Times New Roman" w:hAnsi="Times New Roman" w:cs="Times New Roman"/>
+        </w:rPr>
+      </w:pPr>
+      <w:r>
+        <w:rPr>
+          <w:rFonts w:ascii="Times New Roman" w:hAnsi="Times New Roman" w:cs="Times New Roman"/>
+        </w:rPr>
+        <w:t xml:space="preserve">It is also possible that this feeding paradigm might have affected maternal behaviors, which could have </w:t>
+      </w:r>
+      <w:r>
+        <w:rPr>
+          <w:rFonts w:ascii="Times New Roman" w:hAnsi="Times New Roman" w:cs="Times New Roman"/>
+        </w:rPr>
+        <w:t>an e</w:t>
+      </w:r>
+      <w:r>
+        <w:rPr>
+          <w:rFonts w:ascii="Times New Roman" w:hAnsi="Times New Roman" w:cs="Times New Roman"/>
+        </w:rPr>
+        <w:t>ffect</w:t>
+      </w:r>
+      <w:r>
+        <w:rPr>
+          <w:rFonts w:ascii="Times New Roman" w:hAnsi="Times New Roman" w:cs="Times New Roman"/>
+        </w:rPr>
+        <w:t xml:space="preserve"> on</w:t>
+      </w:r>
+      <w:r>
+        <w:rPr>
+          <w:rFonts w:ascii="Times New Roman" w:hAnsi="Times New Roman" w:cs="Times New Roman"/>
+        </w:rPr>
+        <w:t xml:space="preserve"> off</w:t>
+      </w:r>
+      <w:r>
+        <w:rPr>
+          <w:rFonts w:ascii="Times New Roman" w:hAnsi="Times New Roman" w:cs="Times New Roman"/>
+        </w:rPr>
+        <w:t>spri</w:t>
+      </w:r>
+      <w:r>
+        <w:rPr>
+          <w:rFonts w:ascii="Times New Roman" w:hAnsi="Times New Roman" w:cs="Times New Roman"/>
+        </w:rPr>
+        <w:t xml:space="preserve">ng as well. </w:t>
       </w:r>
     </w:p>
     <w:p>
@@ -3868,6 +4063,7 @@
         <w:rPr>
           <w:rFonts w:ascii="Times New Roman" w:hAnsi="Times New Roman" w:cs="Times New Roman"/>
         </w:rPr>
+        <w:lastRenderedPageBreak/>
         <w:t xml:space="preserve">To our knowledge, this is the first report of gestational time-restricted feeding </w:t>
       </w:r>
       <w:r>
@@ -3942,6 +4138,176 @@
           <w:rFonts w:ascii="Times New Roman" w:hAnsi="Times New Roman" w:cs="Times New Roman"/>
         </w:rPr>
         <w:t>.</w:t>
+      </w:r>
+    </w:p>
+    <w:p>
+      <w:pPr>
+        <w:spacing w:line="480" w:lineRule="auto"/>
+        <w:ind w:firstLine="720"/>
+        <w:rPr>
+          <w:rFonts w:ascii="Times New Roman" w:hAnsi="Times New Roman" w:cs="Times New Roman"/>
+        </w:rPr>
+      </w:pPr>
+    </w:p>
+    <w:p>
+      <w:pPr>
+        <w:spacing w:line="480" w:lineRule="auto"/>
+        <w:ind w:firstLine="720"/>
+        <w:rPr>
+          <w:rFonts w:ascii="Times New Roman" w:hAnsi="Times New Roman" w:cs="Times New Roman"/>
+        </w:rPr>
+      </w:pPr>
+      <w:proofErr w:type="spellStart"/>
+      <w:r>
+        <w:rPr>
+          <w:rFonts w:ascii="Times New Roman" w:hAnsi="Times New Roman" w:cs="Times New Roman"/>
+        </w:rPr>
+        <w:t>Alth</w:t>
+      </w:r>
+      <w:proofErr w:type="spellEnd"/>
+    </w:p>
+    <w:p>
+      <w:pPr>
+        <w:spacing w:line="480" w:lineRule="auto"/>
+        <w:ind w:firstLine="720"/>
+        <w:rPr>
+          <w:rFonts w:ascii="Times New Roman" w:hAnsi="Times New Roman" w:cs="Times New Roman"/>
+        </w:rPr>
+      </w:pPr>
+    </w:p>
+    <w:p>
+      <w:pPr>
+        <w:spacing w:line="480" w:lineRule="auto"/>
+        <w:ind w:firstLine="720"/>
+        <w:rPr>
+          <w:rFonts w:ascii="Times New Roman" w:hAnsi="Times New Roman" w:cs="Times New Roman"/>
+        </w:rPr>
+      </w:pPr>
+      <w:r>
+        <w:rPr>
+          <w:rFonts w:ascii="Times New Roman" w:hAnsi="Times New Roman" w:cs="Times New Roman"/>
+        </w:rPr>
+        <w:t>Strengths:</w:t>
+      </w:r>
+    </w:p>
+    <w:p>
+      <w:pPr>
+        <w:pStyle w:val="ListParagraph"/>
+        <w:numPr>
+          <w:ilvl w:val="0"/>
+          <w:numId w:val="8"/>
+        </w:numPr>
+        <w:spacing w:line="480" w:lineRule="auto"/>
+        <w:rPr>
+          <w:rFonts w:ascii="Times New Roman" w:hAnsi="Times New Roman" w:cs="Times New Roman"/>
+        </w:rPr>
+      </w:pPr>
+      <w:r>
+        <w:rPr>
+          <w:rFonts w:ascii="Times New Roman" w:hAnsi="Times New Roman" w:cs="Times New Roman"/>
+        </w:rPr>
+        <w:t xml:space="preserve">Long follow up with repeated </w:t>
+      </w:r>
+      <w:r>
+        <w:rPr>
+          <w:rFonts w:ascii="Times New Roman" w:hAnsi="Times New Roman" w:cs="Times New Roman"/>
+        </w:rPr>
+        <w:t>body composition</w:t>
+      </w:r>
+      <w:r>
+        <w:rPr>
+          <w:rFonts w:ascii="Times New Roman" w:hAnsi="Times New Roman" w:cs="Times New Roman"/>
+        </w:rPr>
+        <w:t xml:space="preserve"> and food intake data</w:t>
+      </w:r>
+    </w:p>
+    <w:p>
+      <w:pPr>
+        <w:pStyle w:val="ListParagraph"/>
+        <w:numPr>
+          <w:ilvl w:val="0"/>
+          <w:numId w:val="8"/>
+        </w:numPr>
+        <w:spacing w:line="480" w:lineRule="auto"/>
+        <w:rPr>
+          <w:rFonts w:ascii="Times New Roman" w:hAnsi="Times New Roman" w:cs="Times New Roman"/>
+        </w:rPr>
+      </w:pPr>
+      <w:r>
+        <w:rPr>
+          <w:rFonts w:ascii="Times New Roman" w:hAnsi="Times New Roman" w:cs="Times New Roman"/>
+        </w:rPr>
+        <w:t xml:space="preserve">Males and females </w:t>
+      </w:r>
+      <w:r>
+        <w:rPr>
+          <w:rFonts w:ascii="Times New Roman" w:hAnsi="Times New Roman" w:cs="Times New Roman"/>
+        </w:rPr>
+        <w:t>were evaluated throughout the life</w:t>
+      </w:r>
+      <w:r>
+        <w:rPr>
+          <w:rFonts w:ascii="Times New Roman" w:hAnsi="Times New Roman" w:cs="Times New Roman"/>
+        </w:rPr>
+        <w:t xml:space="preserve"> </w:t>
+      </w:r>
+      <w:r>
+        <w:rPr>
+          <w:rFonts w:ascii="Times New Roman" w:hAnsi="Times New Roman" w:cs="Times New Roman"/>
+        </w:rPr>
+        <w:t xml:space="preserve">course and the statistical methods employed were very good. </w:t>
+      </w:r>
+    </w:p>
+    <w:p>
+      <w:pPr>
+        <w:spacing w:line="480" w:lineRule="auto"/>
+        <w:rPr>
+          <w:rFonts w:ascii="Times New Roman" w:hAnsi="Times New Roman" w:cs="Times New Roman"/>
+        </w:rPr>
+      </w:pPr>
+      <w:r>
+        <w:rPr>
+          <w:rFonts w:ascii="Times New Roman" w:hAnsi="Times New Roman" w:cs="Times New Roman"/>
+        </w:rPr>
+        <w:t>Limitations:</w:t>
+      </w:r>
+    </w:p>
+    <w:p>
+      <w:pPr>
+        <w:pStyle w:val="ListParagraph"/>
+        <w:numPr>
+          <w:ilvl w:val="0"/>
+          <w:numId w:val="9"/>
+        </w:numPr>
+        <w:spacing w:line="480" w:lineRule="auto"/>
+        <w:rPr>
+          <w:rFonts w:ascii="Times New Roman" w:hAnsi="Times New Roman" w:cs="Times New Roman"/>
+        </w:rPr>
+      </w:pPr>
+      <w:r>
+        <w:rPr>
+          <w:rFonts w:ascii="Times New Roman" w:hAnsi="Times New Roman" w:cs="Times New Roman"/>
+        </w:rPr>
+        <w:t>Lack of understanding of the mechanism that drives these changes.</w:t>
+      </w:r>
+    </w:p>
+    <w:p>
+      <w:pPr>
+        <w:pStyle w:val="ListParagraph"/>
+        <w:numPr>
+          <w:ilvl w:val="0"/>
+          <w:numId w:val="9"/>
+        </w:numPr>
+        <w:spacing w:line="480" w:lineRule="auto"/>
+        <w:rPr>
+          <w:rFonts w:ascii="Times New Roman" w:hAnsi="Times New Roman" w:cs="Times New Roman"/>
+        </w:rPr>
+      </w:pPr>
+      <w:r>
+        <w:rPr>
+          <w:rFonts w:ascii="Times New Roman" w:hAnsi="Times New Roman" w:cs="Times New Roman"/>
+        </w:rPr>
+        <w:t xml:space="preserve">We are not able to conclude that gestational eTRF resulted in differences in maternal behaviors that weren’t part of the study. </w:t>
       </w:r>
     </w:p>
     <w:p>
@@ -4045,21 +4411,7 @@
         <w:rPr>
           <w:rFonts w:ascii="Times New Roman" w:hAnsi="Times New Roman" w:cs="Times New Roman"/>
         </w:rPr>
-        <w:t xml:space="preserve">Upadhyay, A., Anjum, B., Godbole, N. M., </w:t>
-      </w:r>
-      <w:proofErr w:type="spellStart"/>
-      <w:r>
-        <w:rPr>
-          <w:rFonts w:ascii="Times New Roman" w:hAnsi="Times New Roman" w:cs="Times New Roman"/>
-        </w:rPr>
-        <w:t>Rajak</w:t>
-      </w:r>
-      <w:proofErr w:type="spellEnd"/>
-      <w:r>
-        <w:rPr>
-          <w:rFonts w:ascii="Times New Roman" w:hAnsi="Times New Roman" w:cs="Times New Roman"/>
-        </w:rPr>
-        <w:t xml:space="preserve">, S., Shukla, P., Tiwari, S., Sinha, R. A., &amp; Godbole, M. M. (2019). Time-restricted feeding reduces high-fat diet associated placental inflammation and limits adverse effects on fetal organ development. </w:t>
+        <w:t xml:space="preserve">Upadhyay, A., Anjum, B., Godbole, N. M., Rajak, S., Shukla, P., Tiwari, S., Sinha, R. A., &amp; Godbole, M. M. (2019). Time-restricted feeding reduces high-fat diet associated placental inflammation and limits adverse effects on fetal organ development. </w:t>
       </w:r>
       <w:r>
         <w:rPr>
@@ -4546,6 +4898,119 @@
     </w:lvl>
   </w:abstractNum>
   <w:abstractNum w:abstractNumId="2" w15:restartNumberingAfterBreak="0">
+    <w:nsid w:val="27430015"/>
+    <w:multiLevelType w:val="hybridMultilevel"/>
+    <w:tmpl w:val="AB8CAEDA"/>
+    <w:lvl w:ilvl="0" w:tplc="04090001">
+      <w:start w:val="1"/>
+      <w:numFmt w:val="bullet"/>
+      <w:lvlText w:val=""/>
+      <w:lvlJc w:val="left"/>
+      <w:pPr>
+        <w:ind w:left="720" w:hanging="360"/>
+      </w:pPr>
+      <w:rPr>
+        <w:rFonts w:ascii="Symbol" w:hAnsi="Symbol" w:hint="default"/>
+      </w:rPr>
+    </w:lvl>
+    <w:lvl w:ilvl="1" w:tplc="04090003" w:tentative="1">
+      <w:start w:val="1"/>
+      <w:numFmt w:val="bullet"/>
+      <w:lvlText w:val="o"/>
+      <w:lvlJc w:val="left"/>
+      <w:pPr>
+        <w:ind w:left="1440" w:hanging="360"/>
+      </w:pPr>
+      <w:rPr>
+        <w:rFonts w:ascii="Courier New" w:hAnsi="Courier New" w:cs="Courier New" w:hint="default"/>
+      </w:rPr>
+    </w:lvl>
+    <w:lvl w:ilvl="2" w:tplc="04090005" w:tentative="1">
+      <w:start w:val="1"/>
+      <w:numFmt w:val="bullet"/>
+      <w:lvlText w:val=""/>
+      <w:lvlJc w:val="left"/>
+      <w:pPr>
+        <w:ind w:left="2160" w:hanging="360"/>
+      </w:pPr>
+      <w:rPr>
+        <w:rFonts w:ascii="Wingdings" w:hAnsi="Wingdings" w:hint="default"/>
+      </w:rPr>
+    </w:lvl>
+    <w:lvl w:ilvl="3" w:tplc="04090001" w:tentative="1">
+      <w:start w:val="1"/>
+      <w:numFmt w:val="bullet"/>
+      <w:lvlText w:val=""/>
+      <w:lvlJc w:val="left"/>
+      <w:pPr>
+        <w:ind w:left="2880" w:hanging="360"/>
+      </w:pPr>
+      <w:rPr>
+        <w:rFonts w:ascii="Symbol" w:hAnsi="Symbol" w:hint="default"/>
+      </w:rPr>
+    </w:lvl>
+    <w:lvl w:ilvl="4" w:tplc="04090003" w:tentative="1">
+      <w:start w:val="1"/>
+      <w:numFmt w:val="bullet"/>
+      <w:lvlText w:val="o"/>
+      <w:lvlJc w:val="left"/>
+      <w:pPr>
+        <w:ind w:left="3600" w:hanging="360"/>
+      </w:pPr>
+      <w:rPr>
+        <w:rFonts w:ascii="Courier New" w:hAnsi="Courier New" w:cs="Courier New" w:hint="default"/>
+      </w:rPr>
+    </w:lvl>
+    <w:lvl w:ilvl="5" w:tplc="04090005" w:tentative="1">
+      <w:start w:val="1"/>
+      <w:numFmt w:val="bullet"/>
+      <w:lvlText w:val=""/>
+      <w:lvlJc w:val="left"/>
+      <w:pPr>
+        <w:ind w:left="4320" w:hanging="360"/>
+      </w:pPr>
+      <w:rPr>
+        <w:rFonts w:ascii="Wingdings" w:hAnsi="Wingdings" w:hint="default"/>
+      </w:rPr>
+    </w:lvl>
+    <w:lvl w:ilvl="6" w:tplc="04090001" w:tentative="1">
+      <w:start w:val="1"/>
+      <w:numFmt w:val="bullet"/>
+      <w:lvlText w:val=""/>
+      <w:lvlJc w:val="left"/>
+      <w:pPr>
+        <w:ind w:left="5040" w:hanging="360"/>
+      </w:pPr>
+      <w:rPr>
+        <w:rFonts w:ascii="Symbol" w:hAnsi="Symbol" w:hint="default"/>
+      </w:rPr>
+    </w:lvl>
+    <w:lvl w:ilvl="7" w:tplc="04090003" w:tentative="1">
+      <w:start w:val="1"/>
+      <w:numFmt w:val="bullet"/>
+      <w:lvlText w:val="o"/>
+      <w:lvlJc w:val="left"/>
+      <w:pPr>
+        <w:ind w:left="5760" w:hanging="360"/>
+      </w:pPr>
+      <w:rPr>
+        <w:rFonts w:ascii="Courier New" w:hAnsi="Courier New" w:cs="Courier New" w:hint="default"/>
+      </w:rPr>
+    </w:lvl>
+    <w:lvl w:ilvl="8" w:tplc="04090005" w:tentative="1">
+      <w:start w:val="1"/>
+      <w:numFmt w:val="bullet"/>
+      <w:lvlText w:val=""/>
+      <w:lvlJc w:val="left"/>
+      <w:pPr>
+        <w:ind w:left="6480" w:hanging="360"/>
+      </w:pPr>
+      <w:rPr>
+        <w:rFonts w:ascii="Wingdings" w:hAnsi="Wingdings" w:hint="default"/>
+      </w:rPr>
+    </w:lvl>
+  </w:abstractNum>
+  <w:abstractNum w:abstractNumId="3" w15:restartNumberingAfterBreak="0">
     <w:nsid w:val="60C41672"/>
     <w:multiLevelType w:val="hybridMultilevel"/>
     <w:tmpl w:val="6CA44A88"/>
@@ -4658,7 +5123,120 @@
       </w:pPr>
     </w:lvl>
   </w:abstractNum>
-  <w:abstractNum w:abstractNumId="3" w15:restartNumberingAfterBreak="0">
+  <w:abstractNum w:abstractNumId="4" w15:restartNumberingAfterBreak="0">
+    <w:nsid w:val="731653E0"/>
+    <w:multiLevelType w:val="hybridMultilevel"/>
+    <w:tmpl w:val="E176042A"/>
+    <w:lvl w:ilvl="0" w:tplc="04090001">
+      <w:start w:val="1"/>
+      <w:numFmt w:val="bullet"/>
+      <w:lvlText w:val=""/>
+      <w:lvlJc w:val="left"/>
+      <w:pPr>
+        <w:ind w:left="1440" w:hanging="360"/>
+      </w:pPr>
+      <w:rPr>
+        <w:rFonts w:ascii="Symbol" w:hAnsi="Symbol" w:hint="default"/>
+      </w:rPr>
+    </w:lvl>
+    <w:lvl w:ilvl="1" w:tplc="04090003" w:tentative="1">
+      <w:start w:val="1"/>
+      <w:numFmt w:val="bullet"/>
+      <w:lvlText w:val="o"/>
+      <w:lvlJc w:val="left"/>
+      <w:pPr>
+        <w:ind w:left="2160" w:hanging="360"/>
+      </w:pPr>
+      <w:rPr>
+        <w:rFonts w:ascii="Courier New" w:hAnsi="Courier New" w:cs="Courier New" w:hint="default"/>
+      </w:rPr>
+    </w:lvl>
+    <w:lvl w:ilvl="2" w:tplc="04090005" w:tentative="1">
+      <w:start w:val="1"/>
+      <w:numFmt w:val="bullet"/>
+      <w:lvlText w:val=""/>
+      <w:lvlJc w:val="left"/>
+      <w:pPr>
+        <w:ind w:left="2880" w:hanging="360"/>
+      </w:pPr>
+      <w:rPr>
+        <w:rFonts w:ascii="Wingdings" w:hAnsi="Wingdings" w:hint="default"/>
+      </w:rPr>
+    </w:lvl>
+    <w:lvl w:ilvl="3" w:tplc="04090001" w:tentative="1">
+      <w:start w:val="1"/>
+      <w:numFmt w:val="bullet"/>
+      <w:lvlText w:val=""/>
+      <w:lvlJc w:val="left"/>
+      <w:pPr>
+        <w:ind w:left="3600" w:hanging="360"/>
+      </w:pPr>
+      <w:rPr>
+        <w:rFonts w:ascii="Symbol" w:hAnsi="Symbol" w:hint="default"/>
+      </w:rPr>
+    </w:lvl>
+    <w:lvl w:ilvl="4" w:tplc="04090003" w:tentative="1">
+      <w:start w:val="1"/>
+      <w:numFmt w:val="bullet"/>
+      <w:lvlText w:val="o"/>
+      <w:lvlJc w:val="left"/>
+      <w:pPr>
+        <w:ind w:left="4320" w:hanging="360"/>
+      </w:pPr>
+      <w:rPr>
+        <w:rFonts w:ascii="Courier New" w:hAnsi="Courier New" w:cs="Courier New" w:hint="default"/>
+      </w:rPr>
+    </w:lvl>
+    <w:lvl w:ilvl="5" w:tplc="04090005" w:tentative="1">
+      <w:start w:val="1"/>
+      <w:numFmt w:val="bullet"/>
+      <w:lvlText w:val=""/>
+      <w:lvlJc w:val="left"/>
+      <w:pPr>
+        <w:ind w:left="5040" w:hanging="360"/>
+      </w:pPr>
+      <w:rPr>
+        <w:rFonts w:ascii="Wingdings" w:hAnsi="Wingdings" w:hint="default"/>
+      </w:rPr>
+    </w:lvl>
+    <w:lvl w:ilvl="6" w:tplc="04090001" w:tentative="1">
+      <w:start w:val="1"/>
+      <w:numFmt w:val="bullet"/>
+      <w:lvlText w:val=""/>
+      <w:lvlJc w:val="left"/>
+      <w:pPr>
+        <w:ind w:left="5760" w:hanging="360"/>
+      </w:pPr>
+      <w:rPr>
+        <w:rFonts w:ascii="Symbol" w:hAnsi="Symbol" w:hint="default"/>
+      </w:rPr>
+    </w:lvl>
+    <w:lvl w:ilvl="7" w:tplc="04090003" w:tentative="1">
+      <w:start w:val="1"/>
+      <w:numFmt w:val="bullet"/>
+      <w:lvlText w:val="o"/>
+      <w:lvlJc w:val="left"/>
+      <w:pPr>
+        <w:ind w:left="6480" w:hanging="360"/>
+      </w:pPr>
+      <w:rPr>
+        <w:rFonts w:ascii="Courier New" w:hAnsi="Courier New" w:cs="Courier New" w:hint="default"/>
+      </w:rPr>
+    </w:lvl>
+    <w:lvl w:ilvl="8" w:tplc="04090005" w:tentative="1">
+      <w:start w:val="1"/>
+      <w:numFmt w:val="bullet"/>
+      <w:lvlText w:val=""/>
+      <w:lvlJc w:val="left"/>
+      <w:pPr>
+        <w:ind w:left="7200" w:hanging="360"/>
+      </w:pPr>
+      <w:rPr>
+        <w:rFonts w:ascii="Wingdings" w:hAnsi="Wingdings" w:hint="default"/>
+      </w:rPr>
+    </w:lvl>
+  </w:abstractNum>
+  <w:abstractNum w:abstractNumId="5" w15:restartNumberingAfterBreak="0">
     <w:nsid w:val="7DF44954"/>
     <w:multiLevelType w:val="multilevel"/>
     <w:tmpl w:val="BB9CEA54"/>
@@ -4776,16 +5354,16 @@
     </w:lvl>
   </w:abstractNum>
   <w:num w:numId="1">
+    <w:abstractNumId w:val="5"/>
+  </w:num>
+  <w:num w:numId="2">
+    <w:abstractNumId w:val="5"/>
+  </w:num>
+  <w:num w:numId="3">
     <w:abstractNumId w:val="3"/>
   </w:num>
-  <w:num w:numId="2">
+  <w:num w:numId="4">
     <w:abstractNumId w:val="3"/>
-  </w:num>
-  <w:num w:numId="3">
-    <w:abstractNumId w:val="2"/>
-  </w:num>
-  <w:num w:numId="4">
-    <w:abstractNumId w:val="2"/>
     <w:lvlOverride w:ilvl="0">
       <w:lvl w:ilvl="0" w:tplc="D682E812">
         <w:numFmt w:val="lowerRoman"/>
@@ -4795,7 +5373,7 @@
     </w:lvlOverride>
   </w:num>
   <w:num w:numId="5">
-    <w:abstractNumId w:val="2"/>
+    <w:abstractNumId w:val="3"/>
     <w:lvlOverride w:ilvl="0">
       <w:lvl w:ilvl="0" w:tplc="D682E812">
         <w:numFmt w:val="lowerRoman"/>
@@ -4809,6 +5387,12 @@
   </w:num>
   <w:num w:numId="7">
     <w:abstractNumId w:val="0"/>
+  </w:num>
+  <w:num w:numId="8">
+    <w:abstractNumId w:val="4"/>
+  </w:num>
+  <w:num w:numId="9">
+    <w:abstractNumId w:val="2"/>
   </w:num>
 </w:numbering>
 </file>
@@ -4943,6 +5527,7 @@
     <w:lsdException w:name="HTML Sample" w:semiHidden="1" w:unhideWhenUsed="1"/>
     <w:lsdException w:name="HTML Typewriter" w:semiHidden="1" w:unhideWhenUsed="1"/>
     <w:lsdException w:name="HTML Variable" w:semiHidden="1" w:unhideWhenUsed="1"/>
+    <w:lsdException w:name="Normal Table" w:semiHidden="1" w:unhideWhenUsed="1"/>
     <w:lsdException w:name="annotation subject" w:semiHidden="1" w:unhideWhenUsed="1"/>
     <w:lsdException w:name="No List" w:semiHidden="1" w:unhideWhenUsed="1"/>
     <w:lsdException w:name="Outline List 1" w:semiHidden="1" w:unhideWhenUsed="1"/>
@@ -4989,8 +5574,10 @@
     <w:lsdException w:name="Table Subtle 2" w:semiHidden="1" w:unhideWhenUsed="1"/>
     <w:lsdException w:name="Table Web 1" w:semiHidden="1" w:unhideWhenUsed="1"/>
     <w:lsdException w:name="Table Web 2" w:semiHidden="1" w:unhideWhenUsed="1"/>
+    <w:lsdException w:name="Table Web 3" w:semiHidden="1" w:unhideWhenUsed="1"/>
     <w:lsdException w:name="Balloon Text" w:semiHidden="1" w:unhideWhenUsed="1"/>
     <w:lsdException w:name="Table Grid" w:uiPriority="39"/>
+    <w:lsdException w:name="Table Theme" w:semiHidden="1" w:unhideWhenUsed="1"/>
     <w:lsdException w:name="Placeholder Text" w:semiHidden="1"/>
     <w:lsdException w:name="No Spacing" w:uiPriority="1" w:qFormat="1"/>
     <w:lsdException w:name="Light Shading" w:uiPriority="60"/>

</xml_diff>

<commit_message>
updated FE in manuscript
</commit_message>
<xml_diff>
--- a/Manuscripts/Manuscript.docx
+++ b/Manuscripts/Manuscript.docx
@@ -3249,7 +3249,31 @@
         <w:rPr>
           <w:rFonts w:ascii="Times New Roman" w:hAnsi="Times New Roman" w:cs="Times New Roman"/>
         </w:rPr>
-        <w:t xml:space="preserve">This resulted in a greater feeding efficiency in eTRF female offspring (data not shown) that was absent in males. The feeding efficiency was driven by the elevated food intake in females, as body composition was comparable. </w:t>
+        <w:t xml:space="preserve">This resulted in a </w:t>
+      </w:r>
+      <w:r>
+        <w:rPr>
+          <w:rFonts w:ascii="Times New Roman" w:hAnsi="Times New Roman" w:cs="Times New Roman"/>
+        </w:rPr>
+        <w:t>12% reduced</w:t>
+      </w:r>
+      <w:r>
+        <w:rPr>
+          <w:rFonts w:ascii="Times New Roman" w:hAnsi="Times New Roman" w:cs="Times New Roman"/>
+        </w:rPr>
+        <w:t xml:space="preserve"> feeding efficiency in eTRF female offspring (data not shown</w:t>
+      </w:r>
+      <w:r>
+        <w:rPr>
+          <w:rFonts w:ascii="Times New Roman" w:hAnsi="Times New Roman" w:cs="Times New Roman"/>
+        </w:rPr>
+        <w:t>; available on request).</w:t>
+      </w:r>
+      <w:r>
+        <w:rPr>
+          <w:rFonts w:ascii="Times New Roman" w:hAnsi="Times New Roman" w:cs="Times New Roman"/>
+        </w:rPr>
+        <w:t xml:space="preserve">) that was absent in males. The feeding efficiency was driven by the elevated food intake in females, as body composition was comparable. </w:t>
       </w:r>
     </w:p>
     <w:p>
@@ -4150,7 +4174,31 @@
         <w:rPr>
           <w:rFonts w:ascii="Times New Roman" w:hAnsi="Times New Roman" w:cs="Times New Roman"/>
         </w:rPr>
-        <w:t>. Feeding efficiency was similar between experimental groups in both males and females during the HFD feeding period (data not shown).</w:t>
+        <w:t>. Feeding efficiency was</w:t>
+      </w:r>
+      <w:r>
+        <w:rPr>
+          <w:rFonts w:ascii="Times New Roman" w:hAnsi="Times New Roman" w:cs="Times New Roman"/>
+        </w:rPr>
+        <w:t xml:space="preserve"> lower in eTRF animals, although not statistically significant</w:t>
+      </w:r>
+      <w:r>
+        <w:rPr>
+          <w:rFonts w:ascii="Times New Roman" w:hAnsi="Times New Roman" w:cs="Times New Roman"/>
+        </w:rPr>
+        <w:t xml:space="preserve"> in both males and females during the HFD feeding period (data not shown</w:t>
+      </w:r>
+      <w:r>
+        <w:rPr>
+          <w:rFonts w:ascii="Times New Roman" w:hAnsi="Times New Roman" w:cs="Times New Roman"/>
+        </w:rPr>
+        <w:t>; available on request</w:t>
+      </w:r>
+      <w:r>
+        <w:rPr>
+          <w:rFonts w:ascii="Times New Roman" w:hAnsi="Times New Roman" w:cs="Times New Roman"/>
+        </w:rPr>
+        <w:t>).</w:t>
       </w:r>
     </w:p>
     <w:p>
@@ -4538,7 +4586,6 @@
         </w:rPr>
         <w:t xml:space="preserve"> </w:t>
       </w:r>
-      <w:proofErr w:type="gramStart"/>
       <w:r>
         <w:rPr>
           <w:rFonts w:ascii="Times New Roman" w:hAnsi="Times New Roman" w:cs="Times New Roman"/>
@@ -4567,24 +4614,25 @@
         </w:rPr>
         <w:t>G</w:t>
       </w:r>
-      <w:r>
-        <w:rPr>
-          <w:rFonts w:ascii="Times New Roman" w:hAnsi="Times New Roman" w:cs="Times New Roman"/>
-        </w:rPr>
-        <w:t>),</w:t>
+      <w:proofErr w:type="gramStart"/>
+      <w:r>
+        <w:rPr>
+          <w:rFonts w:ascii="Times New Roman" w:hAnsi="Times New Roman" w:cs="Times New Roman"/>
+        </w:rPr>
+        <w:t xml:space="preserve">), </w:t>
+      </w:r>
+      <w:r>
+        <w:rPr>
+          <w:rFonts w:ascii="Times New Roman" w:hAnsi="Times New Roman" w:cs="Times New Roman"/>
+        </w:rPr>
+        <w:t xml:space="preserve"> also</w:t>
       </w:r>
       <w:proofErr w:type="gramEnd"/>
       <w:r>
         <w:rPr>
           <w:rFonts w:ascii="Times New Roman" w:hAnsi="Times New Roman" w:cs="Times New Roman"/>
         </w:rPr>
-        <w:t xml:space="preserve"> </w:t>
-      </w:r>
-      <w:r>
-        <w:rPr>
-          <w:rFonts w:ascii="Times New Roman" w:hAnsi="Times New Roman" w:cs="Times New Roman"/>
-        </w:rPr>
-        <w:t xml:space="preserve"> also showed significant t</w:t>
+        <w:t xml:space="preserve"> showed significant t</w:t>
       </w:r>
       <w:r>
         <w:rPr>
@@ -5149,13 +5197,31 @@
         <w:rPr>
           <w:rFonts w:ascii="Times New Roman" w:hAnsi="Times New Roman" w:cs="Times New Roman"/>
         </w:rPr>
-        <w:t xml:space="preserve"> the pancreas.</w:t>
-      </w:r>
-      <w:r>
-        <w:rPr>
-          <w:rFonts w:ascii="Times New Roman" w:hAnsi="Times New Roman" w:cs="Times New Roman"/>
-        </w:rPr>
-        <w:t xml:space="preserve"> As insulin secretion tended to be lower in eTRF males compared to their AL counterparts during GSIS. C-peptide, </w:t>
+        <w:t xml:space="preserve"> the pancreas</w:t>
+      </w:r>
+      <w:r>
+        <w:rPr>
+          <w:rFonts w:ascii="Times New Roman" w:hAnsi="Times New Roman" w:cs="Times New Roman"/>
+        </w:rPr>
+        <w:t>,</w:t>
+      </w:r>
+      <w:r>
+        <w:rPr>
+          <w:rFonts w:ascii="Times New Roman" w:hAnsi="Times New Roman" w:cs="Times New Roman"/>
+        </w:rPr>
+        <w:t xml:space="preserve"> </w:t>
+      </w:r>
+      <w:r>
+        <w:rPr>
+          <w:rFonts w:ascii="Times New Roman" w:hAnsi="Times New Roman" w:cs="Times New Roman"/>
+        </w:rPr>
+        <w:t>a</w:t>
+      </w:r>
+      <w:r>
+        <w:rPr>
+          <w:rFonts w:ascii="Times New Roman" w:hAnsi="Times New Roman" w:cs="Times New Roman"/>
+        </w:rPr>
+        <w:t xml:space="preserve">s insulin secretion tended to be lower in eTRF males compared to their AL counterparts during GSIS. C-peptide, </w:t>
       </w:r>
       <w:r>
         <w:rPr>
@@ -5337,6 +5403,12 @@
         <w:rPr>
           <w:rFonts w:ascii="Times New Roman" w:hAnsi="Times New Roman" w:cs="Times New Roman"/>
         </w:rPr>
+        <w:t xml:space="preserve"> </w:t>
+      </w:r>
+      <w:r>
+        <w:rPr>
+          <w:rFonts w:ascii="Times New Roman" w:hAnsi="Times New Roman" w:cs="Times New Roman"/>
+        </w:rPr>
         <w:fldChar w:fldCharType="begin"/>
       </w:r>
       <w:r>
@@ -5380,7 +5452,7 @@
         <w:rPr>
           <w:rFonts w:ascii="Times New Roman" w:hAnsi="Times New Roman" w:cs="Times New Roman"/>
         </w:rPr>
-        <w:t xml:space="preserve">findings </w:t>
+        <w:t xml:space="preserve">finding </w:t>
       </w:r>
       <w:r>
         <w:rPr>
@@ -5404,14 +5476,14 @@
         <w:rPr>
           <w:rFonts w:ascii="Times New Roman" w:hAnsi="Times New Roman" w:cs="Times New Roman"/>
         </w:rPr>
-        <w:t xml:space="preserve">unchanged  compared to AL exposed mice has also been reported in other models using both a </w:t>
+        <w:t xml:space="preserve">unchanged compared to AL exposed mice has also been reported in other models </w:t>
       </w:r>
       <w:r>
         <w:rPr>
           <w:rFonts w:ascii="Times New Roman" w:hAnsi="Times New Roman" w:cs="Times New Roman"/>
         </w:rPr>
         <w:lastRenderedPageBreak/>
-        <w:t xml:space="preserve">high fat diet and </w:t>
+        <w:t xml:space="preserve">using both a high fat diet and </w:t>
       </w:r>
       <w:r>
         <w:rPr>
@@ -5606,7 +5678,13 @@
         <w:rPr>
           <w:rFonts w:ascii="Times New Roman" w:hAnsi="Times New Roman" w:cs="Times New Roman"/>
         </w:rPr>
-        <w:t xml:space="preserve">More similar findings can be found in descriptions of </w:t>
+        <w:t>Similar trends</w:t>
+      </w:r>
+      <w:r>
+        <w:rPr>
+          <w:rFonts w:ascii="Times New Roman" w:hAnsi="Times New Roman" w:cs="Times New Roman"/>
+        </w:rPr>
+        <w:t xml:space="preserve"> can be found in descriptions of </w:t>
       </w:r>
       <w:r>
         <w:rPr>
@@ -5624,7 +5702,19 @@
         <w:rPr>
           <w:rFonts w:ascii="Times New Roman" w:hAnsi="Times New Roman" w:cs="Times New Roman"/>
         </w:rPr>
-        <w:t xml:space="preserve"> result in intrauterine growth restriction. </w:t>
+        <w:t xml:space="preserve"> result in</w:t>
+      </w:r>
+      <w:r>
+        <w:rPr>
+          <w:rFonts w:ascii="Times New Roman" w:hAnsi="Times New Roman" w:cs="Times New Roman"/>
+        </w:rPr>
+        <w:t xml:space="preserve"> animal models of</w:t>
+      </w:r>
+      <w:r>
+        <w:rPr>
+          <w:rFonts w:ascii="Times New Roman" w:hAnsi="Times New Roman" w:cs="Times New Roman"/>
+        </w:rPr>
+        <w:t xml:space="preserve"> intrauterine growth restriction. </w:t>
       </w:r>
       <w:r>
         <w:rPr>
@@ -5938,16 +6028,14 @@
         <w:rPr>
           <w:rFonts w:ascii="Times New Roman" w:hAnsi="Times New Roman" w:cs="Times New Roman"/>
         </w:rPr>
-        <w:t xml:space="preserve">in glucose </w:t>
-      </w:r>
-      <w:proofErr w:type="spellStart"/>
-      <w:r>
-        <w:rPr>
-          <w:rFonts w:ascii="Times New Roman" w:hAnsi="Times New Roman" w:cs="Times New Roman"/>
-        </w:rPr>
-        <w:t>intoleranc</w:t>
-      </w:r>
-      <w:proofErr w:type="spellEnd"/>
+        <w:t>in glucose intoleranc</w:t>
+      </w:r>
+      <w:r>
+        <w:rPr>
+          <w:rFonts w:ascii="Times New Roman" w:hAnsi="Times New Roman" w:cs="Times New Roman"/>
+        </w:rPr>
+        <w:t>e</w:t>
+      </w:r>
       <w:r>
         <w:rPr>
           <w:rFonts w:ascii="Times New Roman" w:hAnsi="Times New Roman" w:cs="Times New Roman"/>
@@ -7970,10 +8058,7 @@
         <w:pStyle w:val="CommentText"/>
       </w:pPr>
       <w:r>
-        <w:t xml:space="preserve">Applied for one </w:t>
-      </w:r>
-      <w:r>
-        <w:t>6/16/2021</w:t>
+        <w:t>Applied for one 6/16/2021</w:t>
       </w:r>
     </w:p>
   </w:comment>

</xml_diff>

<commit_message>
Made comments around Figure 1
</commit_message>
<xml_diff>
--- a/Manuscripts/Manuscript.docx
+++ b/Manuscripts/Manuscript.docx
@@ -2914,26 +2914,244 @@
       <w:pPr>
         <w:spacing w:line="480" w:lineRule="auto"/>
         <w:rPr>
-          <w:rFonts w:ascii="Times New Roman" w:hAnsi="Times New Roman" w:cs="Times New Roman"/>
-        </w:rPr>
-      </w:pPr>
-      <w:r>
-        <w:rPr>
-          <w:rFonts w:ascii="Times New Roman" w:hAnsi="Times New Roman" w:cs="Times New Roman"/>
-        </w:rPr>
-        <w:t>Body composition</w:t>
-      </w:r>
-      <w:r>
-        <w:rPr>
-          <w:rFonts w:ascii="Times New Roman" w:hAnsi="Times New Roman" w:cs="Times New Roman"/>
-        </w:rPr>
-        <w:t xml:space="preserve"> analysis using mixed linear effect modeling</w:t>
-      </w:r>
-      <w:r>
-        <w:rPr>
-          <w:rFonts w:ascii="Times New Roman" w:hAnsi="Times New Roman" w:cs="Times New Roman"/>
-        </w:rPr>
-        <w:t xml:space="preserve"> found consistent effect of age and sex, but </w:t>
+          <w:ins w:id="4" w:author="Bridges, Dave" w:date="2021-07-29T13:47:00Z"/>
+          <w:rFonts w:ascii="Times New Roman" w:hAnsi="Times New Roman" w:cs="Times New Roman"/>
+        </w:rPr>
+      </w:pPr>
+      <w:ins w:id="5" w:author="Bridges, Dave" w:date="2021-07-29T13:43:00Z">
+        <w:r>
+          <w:rPr>
+            <w:rFonts w:ascii="Times New Roman" w:hAnsi="Times New Roman" w:cs="Times New Roman"/>
+          </w:rPr>
+          <w:t>To model early time restricted feeding (</w:t>
+        </w:r>
+        <w:proofErr w:type="spellStart"/>
+        <w:r>
+          <w:rPr>
+            <w:rFonts w:ascii="Times New Roman" w:hAnsi="Times New Roman" w:cs="Times New Roman"/>
+          </w:rPr>
+          <w:t>eTRF</w:t>
+        </w:r>
+        <w:proofErr w:type="spellEnd"/>
+        <w:r>
+          <w:rPr>
+            <w:rFonts w:ascii="Times New Roman" w:hAnsi="Times New Roman" w:cs="Times New Roman"/>
+          </w:rPr>
+          <w:t xml:space="preserve">), we used a normal chow diet (NCD) and restricted mice to </w:t>
+        </w:r>
+      </w:ins>
+      <w:ins w:id="6" w:author="Bridges, Dave" w:date="2021-07-29T13:44:00Z">
+        <w:r>
+          <w:rPr>
+            <w:rFonts w:ascii="Times New Roman" w:hAnsi="Times New Roman" w:cs="Times New Roman"/>
+          </w:rPr>
+          <w:t>either unrestricted (</w:t>
+        </w:r>
+        <w:r>
+          <w:rPr>
+            <w:rFonts w:ascii="Times New Roman" w:hAnsi="Times New Roman" w:cs="Times New Roman"/>
+            <w:i/>
+            <w:iCs/>
+          </w:rPr>
+          <w:t>ad libitum</w:t>
+        </w:r>
+        <w:r>
+          <w:rPr>
+            <w:rFonts w:ascii="Times New Roman" w:hAnsi="Times New Roman" w:cs="Times New Roman"/>
+          </w:rPr>
+          <w:t xml:space="preserve">) or food availability between ZT14-20, or 50% of their active </w:t>
+        </w:r>
+      </w:ins>
+      <w:ins w:id="7" w:author="Bridges, Dave" w:date="2021-07-29T13:45:00Z">
+        <w:r>
+          <w:rPr>
+            <w:rFonts w:ascii="Times New Roman" w:hAnsi="Times New Roman" w:cs="Times New Roman"/>
+          </w:rPr>
+          <w:t xml:space="preserve">nocturnal </w:t>
+        </w:r>
+      </w:ins>
+      <w:ins w:id="8" w:author="Bridges, Dave" w:date="2021-07-29T13:44:00Z">
+        <w:r>
+          <w:rPr>
+            <w:rFonts w:ascii="Times New Roman" w:hAnsi="Times New Roman" w:cs="Times New Roman"/>
+          </w:rPr>
+          <w:t>eating window</w:t>
+        </w:r>
+      </w:ins>
+      <w:ins w:id="9" w:author="Bridges, Dave" w:date="2021-07-29T13:46:00Z">
+        <w:r>
+          <w:rPr>
+            <w:rFonts w:ascii="Times New Roman" w:hAnsi="Times New Roman" w:cs="Times New Roman"/>
+          </w:rPr>
+          <w:t xml:space="preserve"> (</w:t>
+        </w:r>
+        <w:r>
+          <w:rPr>
+            <w:rFonts w:ascii="Times New Roman" w:hAnsi="Times New Roman" w:cs="Times New Roman"/>
+            <w:b/>
+            <w:bCs/>
+          </w:rPr>
+          <w:t>Figure 1A</w:t>
+        </w:r>
+        <w:r>
+          <w:rPr>
+            <w:rFonts w:ascii="Times New Roman" w:hAnsi="Times New Roman" w:cs="Times New Roman"/>
+          </w:rPr>
+          <w:t>)</w:t>
+        </w:r>
+      </w:ins>
+      <w:ins w:id="10" w:author="Bridges, Dave" w:date="2021-07-29T13:44:00Z">
+        <w:r>
+          <w:rPr>
+            <w:rFonts w:ascii="Times New Roman" w:hAnsi="Times New Roman" w:cs="Times New Roman"/>
+          </w:rPr>
+          <w:t xml:space="preserve">.  </w:t>
+        </w:r>
+      </w:ins>
+      <w:ins w:id="11" w:author="Bridges, Dave" w:date="2021-07-29T13:46:00Z">
+        <w:r>
+          <w:rPr>
+            <w:rFonts w:ascii="Times New Roman" w:hAnsi="Times New Roman" w:cs="Times New Roman"/>
+          </w:rPr>
+          <w:t>This treatment started a week before mating and continued through delivery.  Litters were normalized to equal sizes to reduce vari</w:t>
+        </w:r>
+      </w:ins>
+      <w:ins w:id="12" w:author="Bridges, Dave" w:date="2021-07-29T13:47:00Z">
+        <w:r>
+          <w:rPr>
+            <w:rFonts w:ascii="Times New Roman" w:hAnsi="Times New Roman" w:cs="Times New Roman"/>
+          </w:rPr>
+          <w:t xml:space="preserve">ability.  </w:t>
+        </w:r>
+      </w:ins>
+    </w:p>
+    <w:p>
+      <w:pPr>
+        <w:spacing w:line="480" w:lineRule="auto"/>
+        <w:rPr>
+          <w:ins w:id="13" w:author="Bridges, Dave" w:date="2021-07-29T13:43:00Z"/>
+          <w:rFonts w:ascii="Times New Roman" w:hAnsi="Times New Roman" w:cs="Times New Roman"/>
+        </w:rPr>
+      </w:pPr>
+    </w:p>
+    <w:p>
+      <w:pPr>
+        <w:spacing w:line="480" w:lineRule="auto"/>
+        <w:rPr>
+          <w:rFonts w:ascii="Times New Roman" w:hAnsi="Times New Roman" w:cs="Times New Roman"/>
+        </w:rPr>
+      </w:pPr>
+      <w:del w:id="14" w:author="Bridges, Dave" w:date="2021-07-29T13:47:00Z">
+        <w:r>
+          <w:rPr>
+            <w:rFonts w:ascii="Times New Roman" w:hAnsi="Times New Roman" w:cs="Times New Roman"/>
+          </w:rPr>
+          <w:delText xml:space="preserve">Body </w:delText>
+        </w:r>
+      </w:del>
+      <w:ins w:id="15" w:author="Bridges, Dave" w:date="2021-07-29T13:47:00Z">
+        <w:r>
+          <w:rPr>
+            <w:rFonts w:ascii="Times New Roman" w:hAnsi="Times New Roman" w:cs="Times New Roman"/>
+          </w:rPr>
+          <w:t xml:space="preserve">The pups were </w:t>
+        </w:r>
+        <w:proofErr w:type="gramStart"/>
+        <w:r>
+          <w:rPr>
+            <w:rFonts w:ascii="Times New Roman" w:hAnsi="Times New Roman" w:cs="Times New Roman"/>
+          </w:rPr>
+          <w:t>weighted</w:t>
+        </w:r>
+        <w:proofErr w:type="gramEnd"/>
+        <w:r>
+          <w:rPr>
+            <w:rFonts w:ascii="Times New Roman" w:hAnsi="Times New Roman" w:cs="Times New Roman"/>
+          </w:rPr>
+          <w:t xml:space="preserve"> and their body composition was assessed</w:t>
+        </w:r>
+        <w:r>
+          <w:rPr>
+            <w:rFonts w:ascii="Times New Roman" w:hAnsi="Times New Roman" w:cs="Times New Roman"/>
+          </w:rPr>
+          <w:t xml:space="preserve"> </w:t>
+        </w:r>
+      </w:ins>
+      <w:del w:id="16" w:author="Bridges, Dave" w:date="2021-07-29T13:47:00Z">
+        <w:r>
+          <w:rPr>
+            <w:rFonts w:ascii="Times New Roman" w:hAnsi="Times New Roman" w:cs="Times New Roman"/>
+          </w:rPr>
+          <w:delText>composition</w:delText>
+        </w:r>
+        <w:r>
+          <w:rPr>
+            <w:rFonts w:ascii="Times New Roman" w:hAnsi="Times New Roman" w:cs="Times New Roman"/>
+          </w:rPr>
+          <w:delText xml:space="preserve"> analysis </w:delText>
+        </w:r>
+      </w:del>
+      <w:r>
+        <w:rPr>
+          <w:rFonts w:ascii="Times New Roman" w:hAnsi="Times New Roman" w:cs="Times New Roman"/>
+        </w:rPr>
+        <w:t>using mixed linear effect modeling</w:t>
+      </w:r>
+      <w:ins w:id="17" w:author="Bridges, Dave" w:date="2021-07-29T13:47:00Z">
+        <w:r>
+          <w:rPr>
+            <w:rFonts w:ascii="Times New Roman" w:hAnsi="Times New Roman" w:cs="Times New Roman"/>
+          </w:rPr>
+          <w:t>.  We</w:t>
+        </w:r>
+      </w:ins>
+      <w:r>
+        <w:rPr>
+          <w:rFonts w:ascii="Times New Roman" w:hAnsi="Times New Roman" w:cs="Times New Roman"/>
+        </w:rPr>
+        <w:t xml:space="preserve"> found </w:t>
+      </w:r>
+      <w:del w:id="18" w:author="Bridges, Dave" w:date="2021-07-29T13:47:00Z">
+        <w:r>
+          <w:rPr>
+            <w:rFonts w:ascii="Times New Roman" w:hAnsi="Times New Roman" w:cs="Times New Roman"/>
+          </w:rPr>
+          <w:delText xml:space="preserve">consistent </w:delText>
+        </w:r>
+      </w:del>
+      <w:ins w:id="19" w:author="Bridges, Dave" w:date="2021-07-29T13:47:00Z">
+        <w:r>
+          <w:rPr>
+            <w:rFonts w:ascii="Times New Roman" w:hAnsi="Times New Roman" w:cs="Times New Roman"/>
+          </w:rPr>
+          <w:t>significant and expected</w:t>
+        </w:r>
+        <w:r>
+          <w:rPr>
+            <w:rFonts w:ascii="Times New Roman" w:hAnsi="Times New Roman" w:cs="Times New Roman"/>
+          </w:rPr>
+          <w:t xml:space="preserve"> </w:t>
+        </w:r>
+      </w:ins>
+      <w:r>
+        <w:rPr>
+          <w:rFonts w:ascii="Times New Roman" w:hAnsi="Times New Roman" w:cs="Times New Roman"/>
+        </w:rPr>
+        <w:t>effect</w:t>
+      </w:r>
+      <w:ins w:id="20" w:author="Bridges, Dave" w:date="2021-07-29T13:47:00Z">
+        <w:r>
+          <w:rPr>
+            <w:rFonts w:ascii="Times New Roman" w:hAnsi="Times New Roman" w:cs="Times New Roman"/>
+          </w:rPr>
+          <w:t>s</w:t>
+        </w:r>
+      </w:ins>
+      <w:r>
+        <w:rPr>
+          <w:rFonts w:ascii="Times New Roman" w:hAnsi="Times New Roman" w:cs="Times New Roman"/>
+        </w:rPr>
+        <w:t xml:space="preserve"> of age and sex, but </w:t>
       </w:r>
       <w:r>
         <w:rPr>
@@ -3059,8 +3277,16 @@
         <w:rPr>
           <w:rFonts w:ascii="Times New Roman" w:hAnsi="Times New Roman" w:cs="Times New Roman"/>
         </w:rPr>
-        <w:t>71</w:t>
-      </w:r>
+        <w:t>7</w:t>
+      </w:r>
+      <w:del w:id="21" w:author="Bridges, Dave" w:date="2021-07-29T13:47:00Z">
+        <w:r>
+          <w:rPr>
+            <w:rFonts w:ascii="Times New Roman" w:hAnsi="Times New Roman" w:cs="Times New Roman"/>
+          </w:rPr>
+          <w:delText>1</w:delText>
+        </w:r>
+      </w:del>
       <w:r>
         <w:rPr>
           <w:rFonts w:ascii="Times New Roman" w:hAnsi="Times New Roman" w:cs="Times New Roman"/>
@@ -3073,11 +3299,27 @@
         </w:rPr>
         <w:t xml:space="preserve">. </w:t>
       </w:r>
-      <w:r>
-        <w:rPr>
-          <w:rFonts w:ascii="Times New Roman" w:hAnsi="Times New Roman" w:cs="Times New Roman"/>
-        </w:rPr>
-        <w:t xml:space="preserve">Cumulative food </w:t>
+      <w:ins w:id="22" w:author="Bridges, Dave" w:date="2021-07-29T13:47:00Z">
+        <w:r>
+          <w:rPr>
+            <w:rFonts w:ascii="Times New Roman" w:hAnsi="Times New Roman" w:cs="Times New Roman"/>
+          </w:rPr>
+          <w:t xml:space="preserve">Interestingly, </w:t>
+        </w:r>
+      </w:ins>
+      <w:del w:id="23" w:author="Bridges, Dave" w:date="2021-07-29T13:47:00Z">
+        <w:r>
+          <w:rPr>
+            <w:rFonts w:ascii="Times New Roman" w:hAnsi="Times New Roman" w:cs="Times New Roman"/>
+          </w:rPr>
+          <w:delText xml:space="preserve">Cumulative </w:delText>
+        </w:r>
+      </w:del>
+      <w:r>
+        <w:rPr>
+          <w:rFonts w:ascii="Times New Roman" w:hAnsi="Times New Roman" w:cs="Times New Roman"/>
+        </w:rPr>
+        <w:t xml:space="preserve">food </w:t>
       </w:r>
       <w:r>
         <w:rPr>
@@ -3101,8 +3343,51 @@
         <w:rPr>
           <w:rFonts w:ascii="Times New Roman" w:hAnsi="Times New Roman" w:cs="Times New Roman"/>
         </w:rPr>
-        <w:t xml:space="preserve">demonstrated significant effect of </w:t>
-      </w:r>
+        <w:t xml:space="preserve">demonstrated </w:t>
+      </w:r>
+      <w:ins w:id="24" w:author="Bridges, Dave" w:date="2021-07-29T13:49:00Z">
+        <w:r>
+          <w:rPr>
+            <w:rFonts w:ascii="Times New Roman" w:hAnsi="Times New Roman" w:cs="Times New Roman"/>
+          </w:rPr>
+          <w:t xml:space="preserve">a </w:t>
+        </w:r>
+      </w:ins>
+      <w:r>
+        <w:rPr>
+          <w:rFonts w:ascii="Times New Roman" w:hAnsi="Times New Roman" w:cs="Times New Roman"/>
+        </w:rPr>
+        <w:t>significant</w:t>
+      </w:r>
+      <w:ins w:id="25" w:author="Bridges, Dave" w:date="2021-07-29T13:49:00Z">
+        <w:r>
+          <w:rPr>
+            <w:rFonts w:ascii="Times New Roman" w:hAnsi="Times New Roman" w:cs="Times New Roman"/>
+          </w:rPr>
+          <w:t xml:space="preserve"> </w:t>
+        </w:r>
+      </w:ins>
+      <w:r>
+        <w:rPr>
+          <w:rFonts w:ascii="Times New Roman" w:hAnsi="Times New Roman" w:cs="Times New Roman"/>
+        </w:rPr>
+        <w:t xml:space="preserve"> </w:t>
+      </w:r>
+      <w:del w:id="26" w:author="Bridges, Dave" w:date="2021-07-29T13:48:00Z">
+        <w:r>
+          <w:rPr>
+            <w:rFonts w:ascii="Times New Roman" w:hAnsi="Times New Roman" w:cs="Times New Roman"/>
+          </w:rPr>
+          <w:delText>effect of</w:delText>
+        </w:r>
+      </w:del>
+      <w:r>
+        <w:rPr>
+          <w:rFonts w:ascii="Times New Roman" w:hAnsi="Times New Roman" w:cs="Times New Roman"/>
+        </w:rPr>
+        <w:t xml:space="preserve"> </w:t>
+      </w:r>
+      <w:commentRangeStart w:id="27"/>
       <w:r>
         <w:rPr>
           <w:rFonts w:ascii="Times New Roman" w:hAnsi="Times New Roman" w:cs="Times New Roman"/>
@@ -3137,20 +3422,110 @@
         <w:rPr>
           <w:rFonts w:ascii="Times New Roman" w:hAnsi="Times New Roman" w:cs="Times New Roman"/>
         </w:rPr>
-        <w:t xml:space="preserve"> and of gestational feeding regimen</w:t>
-      </w:r>
-      <w:r>
-        <w:rPr>
-          <w:rFonts w:ascii="Times New Roman" w:hAnsi="Times New Roman" w:cs="Times New Roman"/>
-        </w:rPr>
         <w:t xml:space="preserve"> </w:t>
       </w:r>
+      <w:commentRangeEnd w:id="27"/>
+      <w:r>
+        <w:rPr>
+          <w:rStyle w:val="CommentReference"/>
+        </w:rPr>
+        <w:commentReference w:id="27"/>
+      </w:r>
+      <w:r>
+        <w:rPr>
+          <w:rFonts w:ascii="Times New Roman" w:hAnsi="Times New Roman" w:cs="Times New Roman"/>
+        </w:rPr>
+        <w:t xml:space="preserve">and </w:t>
+      </w:r>
+      <w:del w:id="28" w:author="Bridges, Dave" w:date="2021-07-29T13:49:00Z">
+        <w:r>
+          <w:rPr>
+            <w:rFonts w:ascii="Times New Roman" w:hAnsi="Times New Roman" w:cs="Times New Roman"/>
+          </w:rPr>
+          <w:delText xml:space="preserve">of </w:delText>
+        </w:r>
+      </w:del>
+      <w:ins w:id="29" w:author="Bridges, Dave" w:date="2021-07-29T13:49:00Z">
+        <w:r>
+          <w:rPr>
+            <w:rFonts w:ascii="Times New Roman" w:hAnsi="Times New Roman" w:cs="Times New Roman"/>
+          </w:rPr>
+          <w:t xml:space="preserve">a significant reduction in food intake for </w:t>
+        </w:r>
+      </w:ins>
+      <w:ins w:id="30" w:author="Bridges, Dave" w:date="2021-07-29T13:50:00Z">
+        <w:r>
+          <w:rPr>
+            <w:rFonts w:ascii="Times New Roman" w:hAnsi="Times New Roman" w:cs="Times New Roman"/>
+          </w:rPr>
+          <w:t>offspring</w:t>
+        </w:r>
+      </w:ins>
+      <w:ins w:id="31" w:author="Bridges, Dave" w:date="2021-07-29T13:49:00Z">
+        <w:r>
+          <w:rPr>
+            <w:rFonts w:ascii="Times New Roman" w:hAnsi="Times New Roman" w:cs="Times New Roman"/>
+          </w:rPr>
+          <w:t xml:space="preserve"> </w:t>
+        </w:r>
+        <w:r>
+          <w:rPr>
+            <w:rFonts w:ascii="Times New Roman" w:hAnsi="Times New Roman" w:cs="Times New Roman"/>
+          </w:rPr>
+          <w:t xml:space="preserve">exposed to </w:t>
+        </w:r>
+        <w:proofErr w:type="spellStart"/>
+        <w:r>
+          <w:rPr>
+            <w:rFonts w:ascii="Times New Roman" w:hAnsi="Times New Roman" w:cs="Times New Roman"/>
+          </w:rPr>
+          <w:lastRenderedPageBreak/>
+          <w:t>eTRF</w:t>
+        </w:r>
+        <w:proofErr w:type="spellEnd"/>
+        <w:r>
+          <w:rPr>
+            <w:rFonts w:ascii="Times New Roman" w:hAnsi="Times New Roman" w:cs="Times New Roman"/>
+          </w:rPr>
+          <w:t xml:space="preserve"> during pregnancy </w:t>
+        </w:r>
+      </w:ins>
+      <w:del w:id="32" w:author="Bridges, Dave" w:date="2021-07-29T13:49:00Z">
+        <w:r>
+          <w:rPr>
+            <w:rFonts w:ascii="Times New Roman" w:hAnsi="Times New Roman" w:cs="Times New Roman"/>
+          </w:rPr>
+          <w:delText>gestational feeding regimen</w:delText>
+        </w:r>
+        <w:r>
+          <w:rPr>
+            <w:rFonts w:ascii="Times New Roman" w:hAnsi="Times New Roman" w:cs="Times New Roman"/>
+          </w:rPr>
+          <w:delText xml:space="preserve"> </w:delText>
+        </w:r>
+      </w:del>
       <w:r>
         <w:rPr>
           <w:rFonts w:ascii="Times New Roman" w:hAnsi="Times New Roman" w:cs="Times New Roman"/>
         </w:rPr>
         <w:t>(</w:t>
       </w:r>
+      <w:ins w:id="33" w:author="Bridges, Dave" w:date="2021-07-29T13:49:00Z">
+        <w:r>
+          <w:rPr>
+            <w:rFonts w:ascii="Times New Roman" w:hAnsi="Times New Roman" w:cs="Times New Roman"/>
+          </w:rPr>
+          <w:t>17.8% l</w:t>
+        </w:r>
+      </w:ins>
+      <w:ins w:id="34" w:author="Bridges, Dave" w:date="2021-07-29T13:50:00Z">
+        <w:r>
+          <w:rPr>
+            <w:rFonts w:ascii="Times New Roman" w:hAnsi="Times New Roman" w:cs="Times New Roman"/>
+          </w:rPr>
+          <w:t xml:space="preserve">ower in females; </w:t>
+        </w:r>
+      </w:ins>
       <w:r>
         <w:rPr>
           <w:rFonts w:ascii="Times New Roman" w:hAnsi="Times New Roman" w:cs="Times New Roman"/>
@@ -3163,60 +3538,112 @@
         </w:rPr>
         <w:t>068</w:t>
       </w:r>
-      <w:r>
-        <w:rPr>
-          <w:rFonts w:ascii="Times New Roman" w:hAnsi="Times New Roman" w:cs="Times New Roman"/>
-        </w:rPr>
-        <w:t>)</w:t>
-      </w:r>
-      <w:r>
-        <w:rPr>
-          <w:rFonts w:ascii="Times New Roman" w:hAnsi="Times New Roman" w:cs="Times New Roman"/>
-        </w:rPr>
-        <w:t xml:space="preserve">, whereby </w:t>
-      </w:r>
-      <w:r>
-        <w:rPr>
-          <w:rFonts w:ascii="Times New Roman" w:hAnsi="Times New Roman" w:cs="Times New Roman"/>
-        </w:rPr>
-        <w:t>PND 70</w:t>
-      </w:r>
-      <w:r>
-        <w:rPr>
-          <w:rFonts w:ascii="Times New Roman" w:hAnsi="Times New Roman" w:cs="Times New Roman"/>
-        </w:rPr>
-        <w:t xml:space="preserve">, female eTRF pups consumed 17.8% more </w:t>
-      </w:r>
-      <w:r>
-        <w:rPr>
-          <w:rFonts w:ascii="Times New Roman" w:hAnsi="Times New Roman" w:cs="Times New Roman"/>
-        </w:rPr>
-        <w:t>kilocalories t</w:t>
-      </w:r>
-      <w:r>
-        <w:rPr>
-          <w:rFonts w:ascii="Times New Roman" w:hAnsi="Times New Roman" w:cs="Times New Roman"/>
-        </w:rPr>
-        <w:t xml:space="preserve">han AL females, and males eTRF animals consumed 9.43% more </w:t>
-      </w:r>
-      <w:r>
-        <w:rPr>
-          <w:rFonts w:ascii="Times New Roman" w:hAnsi="Times New Roman" w:cs="Times New Roman"/>
-        </w:rPr>
-        <w:t>kilocalories than AL males</w:t>
-      </w:r>
+      <w:ins w:id="35" w:author="Bridges, Dave" w:date="2021-07-29T13:50:00Z">
+        <w:r>
+          <w:rPr>
+            <w:rFonts w:ascii="Times New Roman" w:hAnsi="Times New Roman" w:cs="Times New Roman"/>
+          </w:rPr>
+          <w:t>; 9.4% lower in males</w:t>
+        </w:r>
+      </w:ins>
+      <w:ins w:id="36" w:author="Bridges, Dave" w:date="2021-07-29T13:51:00Z">
+        <w:r>
+          <w:rPr>
+            <w:rFonts w:ascii="Times New Roman" w:hAnsi="Times New Roman" w:cs="Times New Roman"/>
+          </w:rPr>
+          <w:t>, p=</w:t>
+        </w:r>
+        <w:commentRangeStart w:id="37"/>
+        <w:r>
+          <w:rPr>
+            <w:rFonts w:ascii="Times New Roman" w:hAnsi="Times New Roman" w:cs="Times New Roman"/>
+          </w:rPr>
+          <w:t>XXX</w:t>
+        </w:r>
+        <w:commentRangeEnd w:id="37"/>
+        <w:r>
+          <w:rPr>
+            <w:rStyle w:val="CommentReference"/>
+          </w:rPr>
+          <w:commentReference w:id="37"/>
+        </w:r>
+        <w:r>
+          <w:rPr>
+            <w:rFonts w:ascii="Times New Roman" w:hAnsi="Times New Roman" w:cs="Times New Roman"/>
+          </w:rPr>
+          <w:t xml:space="preserve">, </w:t>
+        </w:r>
+      </w:ins>
+      <w:del w:id="38" w:author="Bridges, Dave" w:date="2021-07-29T13:51:00Z">
+        <w:r>
+          <w:rPr>
+            <w:rFonts w:ascii="Times New Roman" w:hAnsi="Times New Roman" w:cs="Times New Roman"/>
+          </w:rPr>
+          <w:delText>)</w:delText>
+        </w:r>
+        <w:r>
+          <w:rPr>
+            <w:rFonts w:ascii="Times New Roman" w:hAnsi="Times New Roman" w:cs="Times New Roman"/>
+          </w:rPr>
+          <w:delText>,</w:delText>
+        </w:r>
+      </w:del>
       <w:r>
         <w:rPr>
           <w:rFonts w:ascii="Times New Roman" w:hAnsi="Times New Roman" w:cs="Times New Roman"/>
         </w:rPr>
         <w:t xml:space="preserve"> </w:t>
       </w:r>
-      <w:r>
-        <w:rPr>
-          <w:rFonts w:ascii="Times New Roman" w:hAnsi="Times New Roman" w:cs="Times New Roman"/>
-        </w:rPr>
-        <w:t>(</w:t>
-      </w:r>
+      <w:del w:id="39" w:author="Bridges, Dave" w:date="2021-07-29T13:51:00Z">
+        <w:r>
+          <w:rPr>
+            <w:rFonts w:ascii="Times New Roman" w:hAnsi="Times New Roman" w:cs="Times New Roman"/>
+          </w:rPr>
+          <w:delText xml:space="preserve">whereby </w:delText>
+        </w:r>
+        <w:r>
+          <w:rPr>
+            <w:rFonts w:ascii="Times New Roman" w:hAnsi="Times New Roman" w:cs="Times New Roman"/>
+          </w:rPr>
+          <w:delText>PND 70</w:delText>
+        </w:r>
+        <w:r>
+          <w:rPr>
+            <w:rFonts w:ascii="Times New Roman" w:hAnsi="Times New Roman" w:cs="Times New Roman"/>
+          </w:rPr>
+          <w:delText xml:space="preserve">, female eTRF pups consumed 17.8% more </w:delText>
+        </w:r>
+        <w:r>
+          <w:rPr>
+            <w:rFonts w:ascii="Times New Roman" w:hAnsi="Times New Roman" w:cs="Times New Roman"/>
+          </w:rPr>
+          <w:delText>kilocalories t</w:delText>
+        </w:r>
+        <w:r>
+          <w:rPr>
+            <w:rFonts w:ascii="Times New Roman" w:hAnsi="Times New Roman" w:cs="Times New Roman"/>
+          </w:rPr>
+          <w:delText xml:space="preserve">han AL females, and males eTRF animals consumed 9.43% more </w:delText>
+        </w:r>
+        <w:r>
+          <w:rPr>
+            <w:rFonts w:ascii="Times New Roman" w:hAnsi="Times New Roman" w:cs="Times New Roman"/>
+          </w:rPr>
+          <w:delText>kilocalories than AL males</w:delText>
+        </w:r>
+        <w:r>
+          <w:rPr>
+            <w:rFonts w:ascii="Times New Roman" w:hAnsi="Times New Roman" w:cs="Times New Roman"/>
+          </w:rPr>
+          <w:delText xml:space="preserve"> </w:delText>
+        </w:r>
+        <w:r>
+          <w:rPr>
+            <w:rFonts w:ascii="Times New Roman" w:hAnsi="Times New Roman" w:cs="Times New Roman"/>
+          </w:rPr>
+          <w:delText>(</w:delText>
+        </w:r>
+      </w:del>
       <w:r>
         <w:rPr>
           <w:rFonts w:ascii="Times New Roman" w:hAnsi="Times New Roman" w:cs="Times New Roman"/>
@@ -3245,11 +3672,43 @@
         </w:rPr>
         <w:t xml:space="preserve">. </w:t>
       </w:r>
-      <w:r>
-        <w:rPr>
-          <w:rFonts w:ascii="Times New Roman" w:hAnsi="Times New Roman" w:cs="Times New Roman"/>
-        </w:rPr>
-        <w:t xml:space="preserve">This resulted in a </w:t>
+      <w:del w:id="40" w:author="Bridges, Dave" w:date="2021-07-29T13:51:00Z">
+        <w:r>
+          <w:rPr>
+            <w:rFonts w:ascii="Times New Roman" w:hAnsi="Times New Roman" w:cs="Times New Roman"/>
+          </w:rPr>
+          <w:delText xml:space="preserve">This </w:delText>
+        </w:r>
+      </w:del>
+      <w:ins w:id="41" w:author="Bridges, Dave" w:date="2021-07-29T13:51:00Z">
+        <w:r>
+          <w:rPr>
+            <w:rFonts w:ascii="Times New Roman" w:hAnsi="Times New Roman" w:cs="Times New Roman"/>
+          </w:rPr>
+          <w:t xml:space="preserve">By </w:t>
+        </w:r>
+      </w:ins>
+      <w:ins w:id="42" w:author="Bridges, Dave" w:date="2021-07-29T13:52:00Z">
+        <w:r>
+          <w:rPr>
+            <w:rFonts w:ascii="Times New Roman" w:hAnsi="Times New Roman" w:cs="Times New Roman"/>
+          </w:rPr>
+          <w:t>comparing the efficiency by which food is converted into stored mass, this</w:t>
+        </w:r>
+      </w:ins>
+      <w:ins w:id="43" w:author="Bridges, Dave" w:date="2021-07-29T13:51:00Z">
+        <w:r>
+          <w:rPr>
+            <w:rFonts w:ascii="Times New Roman" w:hAnsi="Times New Roman" w:cs="Times New Roman"/>
+          </w:rPr>
+          <w:t xml:space="preserve"> </w:t>
+        </w:r>
+      </w:ins>
+      <w:r>
+        <w:rPr>
+          <w:rFonts w:ascii="Times New Roman" w:hAnsi="Times New Roman" w:cs="Times New Roman"/>
+        </w:rPr>
+        <w:t xml:space="preserve">resulted in a </w:t>
       </w:r>
       <w:r>
         <w:rPr>
@@ -3261,20 +3720,96 @@
         <w:rPr>
           <w:rFonts w:ascii="Times New Roman" w:hAnsi="Times New Roman" w:cs="Times New Roman"/>
         </w:rPr>
-        <w:t xml:space="preserve"> feeding efficiency in eTRF female offspring (data not shown</w:t>
-      </w:r>
-      <w:r>
-        <w:rPr>
-          <w:rFonts w:ascii="Times New Roman" w:hAnsi="Times New Roman" w:cs="Times New Roman"/>
-        </w:rPr>
-        <w:t>; available on request).</w:t>
-      </w:r>
-      <w:r>
-        <w:rPr>
-          <w:rFonts w:ascii="Times New Roman" w:hAnsi="Times New Roman" w:cs="Times New Roman"/>
-        </w:rPr>
-        <w:t xml:space="preserve">) that was absent in males. The feeding efficiency was driven by the elevated food intake in females, as body composition was comparable. </w:t>
-      </w:r>
+        <w:t xml:space="preserve"> feeding efficiency in eTRF female offspring </w:t>
+      </w:r>
+      <w:del w:id="44" w:author="Bridges, Dave" w:date="2021-07-29T13:52:00Z">
+        <w:r>
+          <w:rPr>
+            <w:rFonts w:ascii="Times New Roman" w:hAnsi="Times New Roman" w:cs="Times New Roman"/>
+          </w:rPr>
+          <w:delText>(data not shown</w:delText>
+        </w:r>
+        <w:r>
+          <w:rPr>
+            <w:rFonts w:ascii="Times New Roman" w:hAnsi="Times New Roman" w:cs="Times New Roman"/>
+          </w:rPr>
+          <w:delText>; available on request).</w:delText>
+        </w:r>
+        <w:r>
+          <w:rPr>
+            <w:rFonts w:ascii="Times New Roman" w:hAnsi="Times New Roman" w:cs="Times New Roman"/>
+          </w:rPr>
+          <w:delText xml:space="preserve">) </w:delText>
+        </w:r>
+      </w:del>
+      <w:r>
+        <w:rPr>
+          <w:rFonts w:ascii="Times New Roman" w:hAnsi="Times New Roman" w:cs="Times New Roman"/>
+        </w:rPr>
+        <w:t xml:space="preserve">that was </w:t>
+      </w:r>
+      <w:commentRangeStart w:id="45"/>
+      <w:r>
+        <w:rPr>
+          <w:rFonts w:ascii="Times New Roman" w:hAnsi="Times New Roman" w:cs="Times New Roman"/>
+        </w:rPr>
+        <w:t xml:space="preserve">absent </w:t>
+      </w:r>
+      <w:commentRangeEnd w:id="45"/>
+      <w:r>
+        <w:rPr>
+          <w:rStyle w:val="CommentReference"/>
+        </w:rPr>
+        <w:commentReference w:id="45"/>
+      </w:r>
+      <w:r>
+        <w:rPr>
+          <w:rFonts w:ascii="Times New Roman" w:hAnsi="Times New Roman" w:cs="Times New Roman"/>
+        </w:rPr>
+        <w:t>in males</w:t>
+      </w:r>
+      <w:ins w:id="46" w:author="Bridges, Dave" w:date="2021-07-29T13:52:00Z">
+        <w:r>
+          <w:rPr>
+            <w:rFonts w:ascii="Times New Roman" w:hAnsi="Times New Roman" w:cs="Times New Roman"/>
+          </w:rPr>
+          <w:t xml:space="preserve"> (</w:t>
+        </w:r>
+        <w:commentRangeStart w:id="47"/>
+        <w:r>
+          <w:rPr>
+            <w:rFonts w:ascii="Times New Roman" w:hAnsi="Times New Roman" w:cs="Times New Roman"/>
+          </w:rPr>
+          <w:t>Supplementary Figure 1</w:t>
+        </w:r>
+        <w:commentRangeEnd w:id="47"/>
+        <w:r>
+          <w:rPr>
+            <w:rStyle w:val="CommentReference"/>
+          </w:rPr>
+          <w:commentReference w:id="47"/>
+        </w:r>
+        <w:r>
+          <w:rPr>
+            <w:rFonts w:ascii="Times New Roman" w:hAnsi="Times New Roman" w:cs="Times New Roman"/>
+          </w:rPr>
+          <w:t>)</w:t>
+        </w:r>
+      </w:ins>
+      <w:r>
+        <w:rPr>
+          <w:rFonts w:ascii="Times New Roman" w:hAnsi="Times New Roman" w:cs="Times New Roman"/>
+        </w:rPr>
+        <w:t xml:space="preserve">. </w:t>
+      </w:r>
+      <w:del w:id="48" w:author="Bridges, Dave" w:date="2021-07-29T13:52:00Z">
+        <w:r>
+          <w:rPr>
+            <w:rFonts w:ascii="Times New Roman" w:hAnsi="Times New Roman" w:cs="Times New Roman"/>
+          </w:rPr>
+          <w:delText xml:space="preserve">The feeding efficiency was driven by the elevated food intake in females, as body composition was comparable. </w:delText>
+        </w:r>
+      </w:del>
     </w:p>
     <w:p>
       <w:pPr>
@@ -3315,15 +3850,45 @@
       <w:pPr>
         <w:spacing w:line="480" w:lineRule="auto"/>
         <w:rPr>
-          <w:rFonts w:ascii="Times New Roman" w:hAnsi="Times New Roman" w:cs="Times New Roman"/>
-        </w:rPr>
-      </w:pPr>
-      <w:r>
-        <w:rPr>
-          <w:rFonts w:ascii="Times New Roman" w:hAnsi="Times New Roman" w:cs="Times New Roman"/>
-        </w:rPr>
-        <w:lastRenderedPageBreak/>
-        <w:t xml:space="preserve">To assess glycemic health effects from gestational eTRF, we conducted insulin tolerance (ITT) and glucose tolerance (GTT) tests between PND 60 and 70. </w:t>
+          <w:ins w:id="49" w:author="Bridges, Dave" w:date="2021-07-29T13:57:00Z"/>
+          <w:rFonts w:ascii="Times New Roman" w:hAnsi="Times New Roman" w:cs="Times New Roman"/>
+        </w:rPr>
+      </w:pPr>
+      <w:r>
+        <w:rPr>
+          <w:rFonts w:ascii="Times New Roman" w:hAnsi="Times New Roman" w:cs="Times New Roman"/>
+        </w:rPr>
+        <w:t>To assess glycemi</w:t>
+      </w:r>
+      <w:del w:id="50" w:author="Bridges, Dave" w:date="2021-07-29T13:53:00Z">
+        <w:r>
+          <w:rPr>
+            <w:rFonts w:ascii="Times New Roman" w:hAnsi="Times New Roman" w:cs="Times New Roman"/>
+          </w:rPr>
+          <w:delText xml:space="preserve">c health effects </w:delText>
+        </w:r>
+      </w:del>
+      <w:ins w:id="51" w:author="Bridges, Dave" w:date="2021-07-29T13:53:00Z">
+        <w:r>
+          <w:rPr>
+            <w:rFonts w:ascii="Times New Roman" w:hAnsi="Times New Roman" w:cs="Times New Roman"/>
+          </w:rPr>
+          <w:t xml:space="preserve">a in the offspring, </w:t>
+        </w:r>
+      </w:ins>
+      <w:del w:id="52" w:author="Bridges, Dave" w:date="2021-07-29T13:53:00Z">
+        <w:r>
+          <w:rPr>
+            <w:rFonts w:ascii="Times New Roman" w:hAnsi="Times New Roman" w:cs="Times New Roman"/>
+          </w:rPr>
+          <w:delText xml:space="preserve">from gestational eTRF, </w:delText>
+        </w:r>
+      </w:del>
+      <w:r>
+        <w:rPr>
+          <w:rFonts w:ascii="Times New Roman" w:hAnsi="Times New Roman" w:cs="Times New Roman"/>
+        </w:rPr>
+        <w:t xml:space="preserve">we conducted insulin tolerance (ITT) and glucose tolerance (GTT) tests between PND 60 and 70. </w:t>
       </w:r>
       <w:r>
         <w:rPr>
@@ -3341,50 +3906,154 @@
         <w:rPr>
           <w:rFonts w:ascii="Times New Roman" w:hAnsi="Times New Roman" w:cs="Times New Roman"/>
         </w:rPr>
-        <w:t xml:space="preserve"> significant effect of time, and sex </w:t>
-      </w:r>
-      <w:r>
-        <w:rPr>
-          <w:rFonts w:ascii="Times New Roman" w:hAnsi="Times New Roman" w:cs="Times New Roman"/>
-        </w:rPr>
-        <w:t xml:space="preserve">(p=0.0018) </w:t>
-      </w:r>
-      <w:r>
-        <w:rPr>
-          <w:rFonts w:ascii="Times New Roman" w:hAnsi="Times New Roman" w:cs="Times New Roman"/>
-        </w:rPr>
-        <w:t>where male</w:t>
-      </w:r>
-      <w:r>
-        <w:rPr>
-          <w:rFonts w:ascii="Times New Roman" w:hAnsi="Times New Roman" w:cs="Times New Roman"/>
-        </w:rPr>
-        <w:t xml:space="preserve"> blood</w:t>
-      </w:r>
-      <w:r>
-        <w:rPr>
-          <w:rFonts w:ascii="Times New Roman" w:hAnsi="Times New Roman" w:cs="Times New Roman"/>
-        </w:rPr>
-        <w:t xml:space="preserve"> glucose was ~15 mg/dL higher than females at each time point</w:t>
-      </w:r>
-      <w:r>
-        <w:rPr>
-          <w:rFonts w:ascii="Times New Roman" w:hAnsi="Times New Roman" w:cs="Times New Roman"/>
-        </w:rPr>
-        <w:t xml:space="preserve"> after insulin administration</w:t>
-      </w:r>
-      <w:r>
-        <w:rPr>
-          <w:rFonts w:ascii="Times New Roman" w:hAnsi="Times New Roman" w:cs="Times New Roman"/>
-        </w:rPr>
-        <w:t>, but no effect of maternal dietary treatment was</w:t>
-      </w:r>
-      <w:r>
-        <w:rPr>
-          <w:rFonts w:ascii="Times New Roman" w:hAnsi="Times New Roman" w:cs="Times New Roman"/>
-        </w:rPr>
-        <w:t xml:space="preserve"> evident </w:t>
-      </w:r>
+        <w:t xml:space="preserve"> significant</w:t>
+      </w:r>
+      <w:ins w:id="53" w:author="Bridges, Dave" w:date="2021-07-29T13:53:00Z">
+        <w:r>
+          <w:rPr>
+            <w:rFonts w:ascii="Times New Roman" w:hAnsi="Times New Roman" w:cs="Times New Roman"/>
+          </w:rPr>
+          <w:t>ly higher blood glucose in</w:t>
+        </w:r>
+      </w:ins>
+      <w:r>
+        <w:rPr>
+          <w:rFonts w:ascii="Times New Roman" w:hAnsi="Times New Roman" w:cs="Times New Roman"/>
+        </w:rPr>
+        <w:t xml:space="preserve"> </w:t>
+      </w:r>
+      <w:del w:id="54" w:author="Bridges, Dave" w:date="2021-07-29T13:54:00Z">
+        <w:r>
+          <w:rPr>
+            <w:rFonts w:ascii="Times New Roman" w:hAnsi="Times New Roman" w:cs="Times New Roman"/>
+          </w:rPr>
+          <w:delText xml:space="preserve">effect of </w:delText>
+        </w:r>
+      </w:del>
+      <w:del w:id="55" w:author="Bridges, Dave" w:date="2021-07-29T13:53:00Z">
+        <w:r>
+          <w:rPr>
+            <w:rFonts w:ascii="Times New Roman" w:hAnsi="Times New Roman" w:cs="Times New Roman"/>
+          </w:rPr>
+          <w:delText xml:space="preserve">time, and </w:delText>
+        </w:r>
+      </w:del>
+      <w:del w:id="56" w:author="Bridges, Dave" w:date="2021-07-29T13:54:00Z">
+        <w:r>
+          <w:rPr>
+            <w:rFonts w:ascii="Times New Roman" w:hAnsi="Times New Roman" w:cs="Times New Roman"/>
+          </w:rPr>
+          <w:delText>sex</w:delText>
+        </w:r>
+      </w:del>
+      <w:ins w:id="57" w:author="Bridges, Dave" w:date="2021-07-29T13:54:00Z">
+        <w:r>
+          <w:rPr>
+            <w:rFonts w:ascii="Times New Roman" w:hAnsi="Times New Roman" w:cs="Times New Roman"/>
+          </w:rPr>
+          <w:t>males</w:t>
+        </w:r>
+      </w:ins>
+      <w:r>
+        <w:rPr>
+          <w:rFonts w:ascii="Times New Roman" w:hAnsi="Times New Roman" w:cs="Times New Roman"/>
+        </w:rPr>
+        <w:t xml:space="preserve"> </w:t>
+      </w:r>
+      <w:r>
+        <w:rPr>
+          <w:rFonts w:ascii="Times New Roman" w:hAnsi="Times New Roman" w:cs="Times New Roman"/>
+        </w:rPr>
+        <w:t>(</w:t>
+      </w:r>
+      <w:ins w:id="58" w:author="Bridges, Dave" w:date="2021-07-29T13:54:00Z">
+        <w:r>
+          <w:rPr>
+            <w:rFonts w:ascii="Times New Roman" w:hAnsi="Times New Roman" w:cs="Times New Roman"/>
+          </w:rPr>
+          <w:t xml:space="preserve">15 mg/dL higher; </w:t>
+        </w:r>
+      </w:ins>
+      <w:r>
+        <w:rPr>
+          <w:rFonts w:ascii="Times New Roman" w:hAnsi="Times New Roman" w:cs="Times New Roman"/>
+        </w:rPr>
+        <w:t>p=0.0018)</w:t>
+      </w:r>
+      <w:del w:id="59" w:author="Bridges, Dave" w:date="2021-07-29T13:54:00Z">
+        <w:r>
+          <w:rPr>
+            <w:rFonts w:ascii="Times New Roman" w:hAnsi="Times New Roman" w:cs="Times New Roman"/>
+          </w:rPr>
+          <w:delText xml:space="preserve"> </w:delText>
+        </w:r>
+        <w:r>
+          <w:rPr>
+            <w:rFonts w:ascii="Times New Roman" w:hAnsi="Times New Roman" w:cs="Times New Roman"/>
+          </w:rPr>
+          <w:delText>where male</w:delText>
+        </w:r>
+        <w:r>
+          <w:rPr>
+            <w:rFonts w:ascii="Times New Roman" w:hAnsi="Times New Roman" w:cs="Times New Roman"/>
+          </w:rPr>
+          <w:delText xml:space="preserve"> blood</w:delText>
+        </w:r>
+        <w:r>
+          <w:rPr>
+            <w:rFonts w:ascii="Times New Roman" w:hAnsi="Times New Roman" w:cs="Times New Roman"/>
+          </w:rPr>
+          <w:delText xml:space="preserve"> glucose was ~15 mg/dL higher than females at each time point</w:delText>
+        </w:r>
+        <w:r>
+          <w:rPr>
+            <w:rFonts w:ascii="Times New Roman" w:hAnsi="Times New Roman" w:cs="Times New Roman"/>
+          </w:rPr>
+          <w:delText xml:space="preserve"> after insulin administration</w:delText>
+        </w:r>
+      </w:del>
+      <w:r>
+        <w:rPr>
+          <w:rFonts w:ascii="Times New Roman" w:hAnsi="Times New Roman" w:cs="Times New Roman"/>
+        </w:rPr>
+        <w:t xml:space="preserve">, but no effect of maternal dietary </w:t>
+      </w:r>
+      <w:del w:id="60" w:author="Bridges, Dave" w:date="2021-07-29T13:54:00Z">
+        <w:r>
+          <w:rPr>
+            <w:rFonts w:ascii="Times New Roman" w:hAnsi="Times New Roman" w:cs="Times New Roman"/>
+          </w:rPr>
+          <w:delText xml:space="preserve">treatment </w:delText>
+        </w:r>
+      </w:del>
+      <w:ins w:id="61" w:author="Bridges, Dave" w:date="2021-07-29T13:54:00Z">
+        <w:r>
+          <w:rPr>
+            <w:rFonts w:ascii="Times New Roman" w:hAnsi="Times New Roman" w:cs="Times New Roman"/>
+          </w:rPr>
+          <w:t>restriction</w:t>
+        </w:r>
+        <w:r>
+          <w:rPr>
+            <w:rFonts w:ascii="Times New Roman" w:hAnsi="Times New Roman" w:cs="Times New Roman"/>
+          </w:rPr>
+          <w:t xml:space="preserve"> </w:t>
+        </w:r>
+      </w:ins>
+      <w:del w:id="62" w:author="Bridges, Dave" w:date="2021-07-29T13:54:00Z">
+        <w:r>
+          <w:rPr>
+            <w:rFonts w:ascii="Times New Roman" w:hAnsi="Times New Roman" w:cs="Times New Roman"/>
+          </w:rPr>
+          <w:delText>was</w:delText>
+        </w:r>
+        <w:r>
+          <w:rPr>
+            <w:rFonts w:ascii="Times New Roman" w:hAnsi="Times New Roman" w:cs="Times New Roman"/>
+          </w:rPr>
+          <w:delText xml:space="preserve"> evident </w:delText>
+        </w:r>
+      </w:del>
       <w:r>
         <w:rPr>
           <w:rFonts w:ascii="Times New Roman" w:hAnsi="Times New Roman" w:cs="Times New Roman"/>
@@ -3431,17 +4100,91 @@
         </w:rPr>
         <w:t xml:space="preserve">). </w:t>
       </w:r>
-      <w:r>
-        <w:rPr>
-          <w:rFonts w:ascii="Times New Roman" w:hAnsi="Times New Roman" w:cs="Times New Roman"/>
-        </w:rPr>
-        <w:t xml:space="preserve">Area under the curve </w:t>
-      </w:r>
-      <w:r>
-        <w:rPr>
-          <w:rFonts w:ascii="Times New Roman" w:hAnsi="Times New Roman" w:cs="Times New Roman"/>
-        </w:rPr>
-        <w:t xml:space="preserve">during the ITT had a significant effect of maternal dietary treatment (p=0.013) and of sex </w:t>
+      <w:ins w:id="63" w:author="Bridges, Dave" w:date="2021-07-29T13:54:00Z">
+        <w:r>
+          <w:rPr>
+            <w:rFonts w:ascii="Times New Roman" w:hAnsi="Times New Roman" w:cs="Times New Roman"/>
+          </w:rPr>
+          <w:t xml:space="preserve">Summarizing the ITT by calculating </w:t>
+        </w:r>
+        <w:proofErr w:type="gramStart"/>
+        <w:r>
+          <w:rPr>
+            <w:rFonts w:ascii="Times New Roman" w:hAnsi="Times New Roman" w:cs="Times New Roman"/>
+          </w:rPr>
+          <w:t>the a</w:t>
+        </w:r>
+      </w:ins>
+      <w:proofErr w:type="gramEnd"/>
+      <w:del w:id="64" w:author="Bridges, Dave" w:date="2021-07-29T13:54:00Z">
+        <w:r>
+          <w:rPr>
+            <w:rFonts w:ascii="Times New Roman" w:hAnsi="Times New Roman" w:cs="Times New Roman"/>
+          </w:rPr>
+          <w:delText>A</w:delText>
+        </w:r>
+      </w:del>
+      <w:r>
+        <w:rPr>
+          <w:rFonts w:ascii="Times New Roman" w:hAnsi="Times New Roman" w:cs="Times New Roman"/>
+        </w:rPr>
+        <w:t>rea under the curve</w:t>
+      </w:r>
+      <w:ins w:id="65" w:author="Bridges, Dave" w:date="2021-07-29T13:55:00Z">
+        <w:r>
+          <w:rPr>
+            <w:rFonts w:ascii="Times New Roman" w:hAnsi="Times New Roman" w:cs="Times New Roman"/>
+          </w:rPr>
+          <w:t xml:space="preserve"> (AUC)</w:t>
+        </w:r>
+      </w:ins>
+      <w:r>
+        <w:rPr>
+          <w:rFonts w:ascii="Times New Roman" w:hAnsi="Times New Roman" w:cs="Times New Roman"/>
+        </w:rPr>
+        <w:t xml:space="preserve"> </w:t>
+      </w:r>
+      <w:del w:id="66" w:author="Bridges, Dave" w:date="2021-07-29T13:54:00Z">
+        <w:r>
+          <w:rPr>
+            <w:rFonts w:ascii="Times New Roman" w:hAnsi="Times New Roman" w:cs="Times New Roman"/>
+          </w:rPr>
+          <w:delText xml:space="preserve">during the ITT had </w:delText>
+        </w:r>
+      </w:del>
+      <w:ins w:id="67" w:author="Bridges, Dave" w:date="2021-07-29T13:54:00Z">
+        <w:r>
+          <w:rPr>
+            <w:rFonts w:ascii="Times New Roman" w:hAnsi="Times New Roman" w:cs="Times New Roman"/>
+          </w:rPr>
+          <w:t>demonstrated</w:t>
+        </w:r>
+        <w:r>
+          <w:rPr>
+            <w:rFonts w:ascii="Times New Roman" w:hAnsi="Times New Roman" w:cs="Times New Roman"/>
+          </w:rPr>
+          <w:t xml:space="preserve"> </w:t>
+        </w:r>
+      </w:ins>
+      <w:r>
+        <w:rPr>
+          <w:rFonts w:ascii="Times New Roman" w:hAnsi="Times New Roman" w:cs="Times New Roman"/>
+        </w:rPr>
+        <w:t xml:space="preserve">a significant effect of </w:t>
+      </w:r>
+      <w:ins w:id="68" w:author="Bridges, Dave" w:date="2021-07-29T13:55:00Z">
+        <w:r>
+          <w:rPr>
+            <w:rFonts w:ascii="Times New Roman" w:hAnsi="Times New Roman" w:cs="Times New Roman"/>
+          </w:rPr>
+          <w:t xml:space="preserve">both </w:t>
+        </w:r>
+      </w:ins>
+      <w:r>
+        <w:rPr>
+          <w:rFonts w:ascii="Times New Roman" w:hAnsi="Times New Roman" w:cs="Times New Roman"/>
+        </w:rPr>
+        <w:t xml:space="preserve">maternal dietary treatment (p=0.013) and of sex </w:t>
       </w:r>
       <w:r>
         <w:rPr>
@@ -3493,7 +4236,83 @@
         <w:rPr>
           <w:rFonts w:ascii="Times New Roman" w:hAnsi="Times New Roman" w:cs="Times New Roman"/>
         </w:rPr>
-        <w:t xml:space="preserve">The initial response for insulin sensitivity was not different by sex (p=0.10) or </w:t>
+        <w:t xml:space="preserve">The initial response for insulin </w:t>
+      </w:r>
+      <w:del w:id="69" w:author="Bridges, Dave" w:date="2021-07-29T13:55:00Z">
+        <w:r>
+          <w:rPr>
+            <w:rFonts w:ascii="Times New Roman" w:hAnsi="Times New Roman" w:cs="Times New Roman"/>
+          </w:rPr>
+          <w:delText xml:space="preserve">sensitivity </w:delText>
+        </w:r>
+      </w:del>
+      <w:ins w:id="70" w:author="Bridges, Dave" w:date="2021-07-29T13:55:00Z">
+        <w:r>
+          <w:rPr>
+            <w:rFonts w:ascii="Times New Roman" w:hAnsi="Times New Roman" w:cs="Times New Roman"/>
+          </w:rPr>
+          <w:t xml:space="preserve">(the rate of glucose </w:t>
+        </w:r>
+        <w:proofErr w:type="gramStart"/>
+        <w:r>
+          <w:rPr>
+            <w:rFonts w:ascii="Times New Roman" w:hAnsi="Times New Roman" w:cs="Times New Roman"/>
+          </w:rPr>
+          <w:t>decline</w:t>
+        </w:r>
+        <w:proofErr w:type="gramEnd"/>
+        <w:r>
+          <w:rPr>
+            <w:rFonts w:ascii="Times New Roman" w:hAnsi="Times New Roman" w:cs="Times New Roman"/>
+          </w:rPr>
+          <w:t xml:space="preserve"> over the first </w:t>
+        </w:r>
+        <w:commentRangeStart w:id="71"/>
+        <w:r>
+          <w:rPr>
+            <w:rFonts w:ascii="Times New Roman" w:hAnsi="Times New Roman" w:cs="Times New Roman"/>
+          </w:rPr>
+          <w:t xml:space="preserve">XX </w:t>
+        </w:r>
+        <w:commentRangeEnd w:id="71"/>
+        <w:r>
+          <w:rPr>
+            <w:rStyle w:val="CommentReference"/>
+          </w:rPr>
+          <w:commentReference w:id="71"/>
+        </w:r>
+        <w:r>
+          <w:rPr>
+            <w:rFonts w:ascii="Times New Roman" w:hAnsi="Times New Roman" w:cs="Times New Roman"/>
+          </w:rPr>
+          <w:t>minutes)</w:t>
+        </w:r>
+        <w:r>
+          <w:rPr>
+            <w:rFonts w:ascii="Times New Roman" w:hAnsi="Times New Roman" w:cs="Times New Roman"/>
+          </w:rPr>
+          <w:t xml:space="preserve"> </w:t>
+        </w:r>
+      </w:ins>
+      <w:r>
+        <w:rPr>
+          <w:rFonts w:ascii="Times New Roman" w:hAnsi="Times New Roman" w:cs="Times New Roman"/>
+        </w:rPr>
+        <w:t xml:space="preserve">was not </w:t>
+      </w:r>
+      <w:ins w:id="72" w:author="Bridges, Dave" w:date="2021-07-29T13:55:00Z">
+        <w:r>
+          <w:rPr>
+            <w:rFonts w:ascii="Times New Roman" w:hAnsi="Times New Roman" w:cs="Times New Roman"/>
+          </w:rPr>
+          <w:t xml:space="preserve">significantly </w:t>
+        </w:r>
+      </w:ins>
+      <w:r>
+        <w:rPr>
+          <w:rFonts w:ascii="Times New Roman" w:hAnsi="Times New Roman" w:cs="Times New Roman"/>
+        </w:rPr>
+        <w:t xml:space="preserve">different by sex (p=0.10) or </w:t>
       </w:r>
       <w:r>
         <w:rPr>
@@ -3511,8 +4330,30 @@
         <w:rPr>
           <w:rFonts w:ascii="Times New Roman" w:hAnsi="Times New Roman" w:cs="Times New Roman"/>
         </w:rPr>
-        <w:t xml:space="preserve">gestational eTRF impacts </w:t>
-      </w:r>
+        <w:t xml:space="preserve">gestational eTRF </w:t>
+      </w:r>
+      <w:del w:id="73" w:author="Bridges, Dave" w:date="2021-07-29T13:56:00Z">
+        <w:r>
+          <w:rPr>
+            <w:rFonts w:ascii="Times New Roman" w:hAnsi="Times New Roman" w:cs="Times New Roman"/>
+          </w:rPr>
+          <w:delText xml:space="preserve">impacts </w:delText>
+        </w:r>
+      </w:del>
+      <w:ins w:id="74" w:author="Bridges, Dave" w:date="2021-07-29T13:56:00Z">
+        <w:r>
+          <w:rPr>
+            <w:rFonts w:ascii="Times New Roman" w:hAnsi="Times New Roman" w:cs="Times New Roman"/>
+          </w:rPr>
+          <w:t>slightly impairs</w:t>
+        </w:r>
+        <w:r>
+          <w:rPr>
+            <w:rFonts w:ascii="Times New Roman" w:hAnsi="Times New Roman" w:cs="Times New Roman"/>
+          </w:rPr>
+          <w:t xml:space="preserve"> </w:t>
+        </w:r>
+      </w:ins>
       <w:r>
         <w:rPr>
           <w:rFonts w:ascii="Times New Roman" w:hAnsi="Times New Roman" w:cs="Times New Roman"/>
@@ -3541,8 +4382,32 @@
         <w:rPr>
           <w:rFonts w:ascii="Times New Roman" w:hAnsi="Times New Roman" w:cs="Times New Roman"/>
         </w:rPr>
-        <w:t>, but that it does not differ in the initial period following insulin administration</w:t>
-      </w:r>
+        <w:t xml:space="preserve">, </w:t>
+      </w:r>
+      <w:del w:id="75" w:author="Bridges, Dave" w:date="2021-07-29T13:56:00Z">
+        <w:r>
+          <w:rPr>
+            <w:rFonts w:ascii="Times New Roman" w:hAnsi="Times New Roman" w:cs="Times New Roman"/>
+          </w:rPr>
+          <w:delText>but that it does not differ in the initial period following insulin administration</w:delText>
+        </w:r>
+      </w:del>
+      <w:ins w:id="76" w:author="Bridges, Dave" w:date="2021-07-29T13:56:00Z">
+        <w:r>
+          <w:rPr>
+            <w:rFonts w:ascii="Times New Roman" w:hAnsi="Times New Roman" w:cs="Times New Roman"/>
+          </w:rPr>
+          <w:t>and that this is largely driven by baseline fasting glucose levels</w:t>
+        </w:r>
+      </w:ins>
+      <w:ins w:id="77" w:author="Bridges, Dave" w:date="2021-07-29T13:57:00Z">
+        <w:r>
+          <w:rPr>
+            <w:rFonts w:ascii="Times New Roman" w:hAnsi="Times New Roman" w:cs="Times New Roman"/>
+          </w:rPr>
+          <w:t xml:space="preserve"> and not by increased fat mass</w:t>
+        </w:r>
+      </w:ins>
       <w:r>
         <w:rPr>
           <w:rFonts w:ascii="Times New Roman" w:hAnsi="Times New Roman" w:cs="Times New Roman"/>
@@ -3555,6 +4420,20 @@
         </w:rPr>
         <w:t xml:space="preserve"> </w:t>
       </w:r>
+    </w:p>
+    <w:p>
+      <w:pPr>
+        <w:spacing w:line="480" w:lineRule="auto"/>
+        <w:ind w:firstLine="720"/>
+        <w:rPr>
+          <w:rFonts w:ascii="Times New Roman" w:hAnsi="Times New Roman" w:cs="Times New Roman"/>
+        </w:rPr>
+        <w:pPrChange w:id="78" w:author="Bridges, Dave" w:date="2021-07-29T13:57:00Z">
+          <w:pPr>
+            <w:spacing w:line="480" w:lineRule="auto"/>
+          </w:pPr>
+        </w:pPrChange>
+      </w:pPr>
       <w:r>
         <w:rPr>
           <w:rFonts w:ascii="Times New Roman" w:hAnsi="Times New Roman" w:cs="Times New Roman"/>
@@ -3583,23 +4462,39 @@
         </w:rPr>
         <w:t xml:space="preserve">). </w:t>
       </w:r>
-      <w:r>
-        <w:rPr>
-          <w:rFonts w:ascii="Times New Roman" w:hAnsi="Times New Roman" w:cs="Times New Roman"/>
-        </w:rPr>
-        <w:t>In mixed linear effect modeling, ther</w:t>
-      </w:r>
-      <w:r>
-        <w:rPr>
-          <w:rFonts w:ascii="Times New Roman" w:hAnsi="Times New Roman" w:cs="Times New Roman"/>
-        </w:rPr>
-        <w:t xml:space="preserve">e </w:t>
-      </w:r>
-      <w:r>
-        <w:rPr>
-          <w:rFonts w:ascii="Times New Roman" w:hAnsi="Times New Roman" w:cs="Times New Roman"/>
-        </w:rPr>
-        <w:t>was no significant effect of diet (p=0.5</w:t>
+      <w:del w:id="79" w:author="Bridges, Dave" w:date="2021-07-29T13:57:00Z">
+        <w:r>
+          <w:rPr>
+            <w:rFonts w:ascii="Times New Roman" w:hAnsi="Times New Roman" w:cs="Times New Roman"/>
+          </w:rPr>
+          <w:delText>In mixed linear effect modeling, ther</w:delText>
+        </w:r>
+        <w:r>
+          <w:rPr>
+            <w:rFonts w:ascii="Times New Roman" w:hAnsi="Times New Roman" w:cs="Times New Roman"/>
+          </w:rPr>
+          <w:delText xml:space="preserve">e </w:delText>
+        </w:r>
+        <w:r>
+          <w:rPr>
+            <w:rFonts w:ascii="Times New Roman" w:hAnsi="Times New Roman" w:cs="Times New Roman"/>
+          </w:rPr>
+          <w:delText>was</w:delText>
+        </w:r>
+      </w:del>
+      <w:ins w:id="80" w:author="Bridges, Dave" w:date="2021-07-29T13:57:00Z">
+        <w:r>
+          <w:rPr>
+            <w:rFonts w:ascii="Times New Roman" w:hAnsi="Times New Roman" w:cs="Times New Roman"/>
+          </w:rPr>
+          <w:t>We found</w:t>
+        </w:r>
+      </w:ins>
+      <w:r>
+        <w:rPr>
+          <w:rFonts w:ascii="Times New Roman" w:hAnsi="Times New Roman" w:cs="Times New Roman"/>
+        </w:rPr>
+        <w:t xml:space="preserve"> no significant effect of diet (p=0.5</w:t>
       </w:r>
       <w:r>
         <w:rPr>
@@ -3643,18 +4538,74 @@
         </w:rPr>
         <w:t xml:space="preserve"> on glucose tolerance</w:t>
       </w:r>
-      <w:r>
-        <w:rPr>
-          <w:rFonts w:ascii="Times New Roman" w:hAnsi="Times New Roman" w:cs="Times New Roman"/>
-        </w:rPr>
-        <w:t xml:space="preserve">. </w:t>
-      </w:r>
-      <w:r>
-        <w:rPr>
-          <w:rFonts w:ascii="Times New Roman" w:hAnsi="Times New Roman" w:cs="Times New Roman"/>
-        </w:rPr>
-        <w:t>However,</w:t>
-      </w:r>
+      <w:ins w:id="81" w:author="Bridges, Dave" w:date="2021-07-29T13:57:00Z">
+        <w:r>
+          <w:rPr>
+            <w:rFonts w:ascii="Times New Roman" w:hAnsi="Times New Roman" w:cs="Times New Roman"/>
+          </w:rPr>
+          <w:t xml:space="preserve">, again with expected elevations </w:t>
+        </w:r>
+      </w:ins>
+      <w:ins w:id="82" w:author="Bridges, Dave" w:date="2021-07-29T13:58:00Z">
+        <w:r>
+          <w:rPr>
+            <w:rFonts w:ascii="Times New Roman" w:hAnsi="Times New Roman" w:cs="Times New Roman"/>
+          </w:rPr>
+          <w:t>of</w:t>
+        </w:r>
+      </w:ins>
+      <w:ins w:id="83" w:author="Bridges, Dave" w:date="2021-07-29T13:57:00Z">
+        <w:r>
+          <w:rPr>
+            <w:rFonts w:ascii="Times New Roman" w:hAnsi="Times New Roman" w:cs="Times New Roman"/>
+          </w:rPr>
+          <w:t xml:space="preserve"> glucose levels in male </w:t>
+        </w:r>
+        <w:proofErr w:type="gramStart"/>
+        <w:r>
+          <w:rPr>
+            <w:rFonts w:ascii="Times New Roman" w:hAnsi="Times New Roman" w:cs="Times New Roman"/>
+          </w:rPr>
+          <w:t xml:space="preserve">mice </w:t>
+        </w:r>
+      </w:ins>
+      <w:r>
+        <w:rPr>
+          <w:rFonts w:ascii="Times New Roman" w:hAnsi="Times New Roman" w:cs="Times New Roman"/>
+        </w:rPr>
+        <w:t>.</w:t>
+      </w:r>
+      <w:proofErr w:type="gramEnd"/>
+      <w:r>
+        <w:rPr>
+          <w:rFonts w:ascii="Times New Roman" w:hAnsi="Times New Roman" w:cs="Times New Roman"/>
+        </w:rPr>
+        <w:t xml:space="preserve"> </w:t>
+      </w:r>
+      <w:del w:id="84" w:author="Bridges, Dave" w:date="2021-07-29T13:58:00Z">
+        <w:r>
+          <w:rPr>
+            <w:rFonts w:ascii="Times New Roman" w:hAnsi="Times New Roman" w:cs="Times New Roman"/>
+          </w:rPr>
+          <w:delText>However</w:delText>
+        </w:r>
+      </w:del>
+      <w:ins w:id="85" w:author="Bridges, Dave" w:date="2021-07-29T13:58:00Z">
+        <w:r>
+          <w:rPr>
+            <w:rFonts w:ascii="Times New Roman" w:hAnsi="Times New Roman" w:cs="Times New Roman"/>
+          </w:rPr>
+          <w:t>The summarized</w:t>
+        </w:r>
+      </w:ins>
+      <w:del w:id="86" w:author="Bridges, Dave" w:date="2021-07-29T13:58:00Z">
+        <w:r>
+          <w:rPr>
+            <w:rFonts w:ascii="Times New Roman" w:hAnsi="Times New Roman" w:cs="Times New Roman"/>
+          </w:rPr>
+          <w:delText>,</w:delText>
+        </w:r>
+      </w:del>
       <w:r>
         <w:rPr>
           <w:rFonts w:ascii="Times New Roman" w:hAnsi="Times New Roman" w:cs="Times New Roman"/>
@@ -3689,11 +4640,61 @@
         </w:rPr>
         <w:t xml:space="preserve">) </w:t>
       </w:r>
-      <w:r>
-        <w:rPr>
-          <w:rFonts w:ascii="Times New Roman" w:hAnsi="Times New Roman" w:cs="Times New Roman"/>
-        </w:rPr>
-        <w:t>had a significant interaction for sex</w:t>
+      <w:del w:id="87" w:author="Bridges, Dave" w:date="2021-07-29T13:58:00Z">
+        <w:r>
+          <w:rPr>
+            <w:rFonts w:ascii="Times New Roman" w:hAnsi="Times New Roman" w:cs="Times New Roman"/>
+          </w:rPr>
+          <w:delText xml:space="preserve">had </w:delText>
+        </w:r>
+      </w:del>
+      <w:ins w:id="88" w:author="Bridges, Dave" w:date="2021-07-29T13:58:00Z">
+        <w:r>
+          <w:rPr>
+            <w:rFonts w:ascii="Times New Roman" w:hAnsi="Times New Roman" w:cs="Times New Roman"/>
+          </w:rPr>
+          <w:t>showed</w:t>
+        </w:r>
+        <w:r>
+          <w:rPr>
+            <w:rFonts w:ascii="Times New Roman" w:hAnsi="Times New Roman" w:cs="Times New Roman"/>
+          </w:rPr>
+          <w:t xml:space="preserve"> </w:t>
+        </w:r>
+      </w:ins>
+      <w:r>
+        <w:rPr>
+          <w:rFonts w:ascii="Times New Roman" w:hAnsi="Times New Roman" w:cs="Times New Roman"/>
+        </w:rPr>
+        <w:t xml:space="preserve">a significant interaction </w:t>
+      </w:r>
+      <w:del w:id="89" w:author="Bridges, Dave" w:date="2021-07-29T13:58:00Z">
+        <w:r>
+          <w:rPr>
+            <w:rFonts w:ascii="Times New Roman" w:hAnsi="Times New Roman" w:cs="Times New Roman"/>
+          </w:rPr>
+          <w:delText xml:space="preserve">for </w:delText>
+        </w:r>
+      </w:del>
+      <w:ins w:id="90" w:author="Bridges, Dave" w:date="2021-07-29T13:58:00Z">
+        <w:r>
+          <w:rPr>
+            <w:rFonts w:ascii="Times New Roman" w:hAnsi="Times New Roman" w:cs="Times New Roman"/>
+          </w:rPr>
+          <w:t>between</w:t>
+        </w:r>
+        <w:r>
+          <w:rPr>
+            <w:rFonts w:ascii="Times New Roman" w:hAnsi="Times New Roman" w:cs="Times New Roman"/>
+          </w:rPr>
+          <w:t xml:space="preserve"> </w:t>
+        </w:r>
+      </w:ins>
+      <w:r>
+        <w:rPr>
+          <w:rFonts w:ascii="Times New Roman" w:hAnsi="Times New Roman" w:cs="Times New Roman"/>
+        </w:rPr>
+        <w:t>sex</w:t>
       </w:r>
       <w:r>
         <w:rPr>
@@ -3801,13 +4802,48 @@
         <w:rPr>
           <w:rFonts w:ascii="Times New Roman" w:hAnsi="Times New Roman" w:cs="Times New Roman"/>
         </w:rPr>
-        <w:t xml:space="preserve">) but did not differ by maternal dietary treatment (p=0.18). </w:t>
-      </w:r>
-      <w:r>
-        <w:rPr>
-          <w:rFonts w:ascii="Times New Roman" w:hAnsi="Times New Roman" w:cs="Times New Roman"/>
-        </w:rPr>
-        <w:t xml:space="preserve">This suggests there were early </w:t>
+        <w:t xml:space="preserve">) </w:t>
+      </w:r>
+      <w:r>
+        <w:rPr>
+          <w:rFonts w:ascii="Times New Roman" w:hAnsi="Times New Roman" w:cs="Times New Roman"/>
+        </w:rPr>
+        <w:lastRenderedPageBreak/>
+        <w:t xml:space="preserve">but did not differ by maternal dietary treatment (p=0.18). </w:t>
+      </w:r>
+      <w:r>
+        <w:rPr>
+          <w:rFonts w:ascii="Times New Roman" w:hAnsi="Times New Roman" w:cs="Times New Roman"/>
+        </w:rPr>
+        <w:t xml:space="preserve">This suggests there </w:t>
+      </w:r>
+      <w:del w:id="91" w:author="Bridges, Dave" w:date="2021-07-29T13:59:00Z">
+        <w:r>
+          <w:rPr>
+            <w:rFonts w:ascii="Times New Roman" w:hAnsi="Times New Roman" w:cs="Times New Roman"/>
+          </w:rPr>
+          <w:delText xml:space="preserve">were </w:delText>
+        </w:r>
+      </w:del>
+      <w:ins w:id="92" w:author="Bridges, Dave" w:date="2021-07-29T13:59:00Z">
+        <w:r>
+          <w:rPr>
+            <w:rFonts w:ascii="Times New Roman" w:hAnsi="Times New Roman" w:cs="Times New Roman"/>
+          </w:rPr>
+          <w:t>are modest</w:t>
+        </w:r>
+        <w:r>
+          <w:rPr>
+            <w:rFonts w:ascii="Times New Roman" w:hAnsi="Times New Roman" w:cs="Times New Roman"/>
+          </w:rPr>
+          <w:t xml:space="preserve"> </w:t>
+        </w:r>
+      </w:ins>
+      <w:r>
+        <w:rPr>
+          <w:rFonts w:ascii="Times New Roman" w:hAnsi="Times New Roman" w:cs="Times New Roman"/>
+        </w:rPr>
+        <w:t xml:space="preserve">early </w:t>
       </w:r>
       <w:r>
         <w:rPr>
@@ -3827,66 +4863,68 @@
         </w:rPr>
         <w:t xml:space="preserve">gestational eTRF present in male offspring that were not explained by body composition, which was comparable between groups, or food intake, which was higher in eTRF animals. </w:t>
       </w:r>
-      <w:r>
-        <w:rPr>
-          <w:rFonts w:ascii="Times New Roman" w:hAnsi="Times New Roman" w:cs="Times New Roman"/>
-        </w:rPr>
-        <w:t>Given that adult offspring ha</w:t>
-      </w:r>
-      <w:r>
-        <w:rPr>
-          <w:rFonts w:ascii="Times New Roman" w:hAnsi="Times New Roman" w:cs="Times New Roman"/>
-        </w:rPr>
-        <w:t>d</w:t>
-      </w:r>
-      <w:r>
-        <w:rPr>
-          <w:rFonts w:ascii="Times New Roman" w:hAnsi="Times New Roman" w:cs="Times New Roman"/>
-        </w:rPr>
-        <w:t xml:space="preserve"> </w:t>
-      </w:r>
-      <w:r>
-        <w:rPr>
-          <w:rFonts w:ascii="Times New Roman" w:hAnsi="Times New Roman" w:cs="Times New Roman"/>
-        </w:rPr>
-        <w:t>minimal effects as a result of gestational eTRF exposure</w:t>
-      </w:r>
-      <w:r>
-        <w:rPr>
-          <w:rFonts w:ascii="Times New Roman" w:hAnsi="Times New Roman" w:cs="Times New Roman"/>
-        </w:rPr>
-        <w:t xml:space="preserve">, we administered an </w:t>
-      </w:r>
-      <w:r>
-        <w:rPr>
-          <w:rFonts w:ascii="Times New Roman" w:hAnsi="Times New Roman" w:cs="Times New Roman"/>
-        </w:rPr>
-        <w:t>overnutrition challenge; 45% of energy from fat</w:t>
-      </w:r>
-      <w:r>
-        <w:rPr>
-          <w:rFonts w:ascii="Times New Roman" w:hAnsi="Times New Roman" w:cs="Times New Roman"/>
-        </w:rPr>
-        <w:t xml:space="preserve">. </w:t>
-      </w:r>
-      <w:r>
-        <w:rPr>
-          <w:rFonts w:ascii="Times New Roman" w:hAnsi="Times New Roman" w:cs="Times New Roman"/>
-        </w:rPr>
-        <w:t>After 70 days, all animals were switched to AL access to 45% HFD</w:t>
-      </w:r>
-      <w:r>
-        <w:rPr>
-          <w:rFonts w:ascii="Times New Roman" w:hAnsi="Times New Roman" w:cs="Times New Roman"/>
-        </w:rPr>
-        <w:t xml:space="preserve"> while w</w:t>
-      </w:r>
-      <w:r>
-        <w:rPr>
-          <w:rFonts w:ascii="Times New Roman" w:hAnsi="Times New Roman" w:cs="Times New Roman"/>
-        </w:rPr>
-        <w:t>eekly food intake and monitoring of body composition continued.</w:t>
-      </w:r>
+      <w:del w:id="93" w:author="Bridges, Dave" w:date="2021-07-29T13:59:00Z">
+        <w:r>
+          <w:rPr>
+            <w:rFonts w:ascii="Times New Roman" w:hAnsi="Times New Roman" w:cs="Times New Roman"/>
+          </w:rPr>
+          <w:delText>Given that adult offspring ha</w:delText>
+        </w:r>
+        <w:r>
+          <w:rPr>
+            <w:rFonts w:ascii="Times New Roman" w:hAnsi="Times New Roman" w:cs="Times New Roman"/>
+          </w:rPr>
+          <w:delText>d</w:delText>
+        </w:r>
+        <w:r>
+          <w:rPr>
+            <w:rFonts w:ascii="Times New Roman" w:hAnsi="Times New Roman" w:cs="Times New Roman"/>
+          </w:rPr>
+          <w:delText xml:space="preserve"> </w:delText>
+        </w:r>
+        <w:r>
+          <w:rPr>
+            <w:rFonts w:ascii="Times New Roman" w:hAnsi="Times New Roman" w:cs="Times New Roman"/>
+          </w:rPr>
+          <w:delText>minimal effects as a result of gestational eTRF exposure</w:delText>
+        </w:r>
+        <w:r>
+          <w:rPr>
+            <w:rFonts w:ascii="Times New Roman" w:hAnsi="Times New Roman" w:cs="Times New Roman"/>
+          </w:rPr>
+          <w:delText xml:space="preserve">, we administered an </w:delText>
+        </w:r>
+        <w:r>
+          <w:rPr>
+            <w:rFonts w:ascii="Times New Roman" w:hAnsi="Times New Roman" w:cs="Times New Roman"/>
+          </w:rPr>
+          <w:delText>overnutrition challenge; 45% of energy from fat</w:delText>
+        </w:r>
+        <w:r>
+          <w:rPr>
+            <w:rFonts w:ascii="Times New Roman" w:hAnsi="Times New Roman" w:cs="Times New Roman"/>
+          </w:rPr>
+          <w:delText xml:space="preserve">. </w:delText>
+        </w:r>
+        <w:r>
+          <w:rPr>
+            <w:rFonts w:ascii="Times New Roman" w:hAnsi="Times New Roman" w:cs="Times New Roman"/>
+          </w:rPr>
+          <w:delText>After 70 days, all animals were switched to AL access to 45% HFD</w:delText>
+        </w:r>
+        <w:r>
+          <w:rPr>
+            <w:rFonts w:ascii="Times New Roman" w:hAnsi="Times New Roman" w:cs="Times New Roman"/>
+          </w:rPr>
+          <w:delText xml:space="preserve"> while w</w:delText>
+        </w:r>
+        <w:r>
+          <w:rPr>
+            <w:rFonts w:ascii="Times New Roman" w:hAnsi="Times New Roman" w:cs="Times New Roman"/>
+          </w:rPr>
+          <w:delText>eekly food intake and monitoring of body composition continued.</w:delText>
+        </w:r>
+      </w:del>
     </w:p>
     <w:p>
       <w:pPr>
@@ -3903,7 +4941,6 @@
           <w:i/>
           <w:iCs/>
         </w:rPr>
-        <w:lastRenderedPageBreak/>
         <w:t xml:space="preserve">Adult HFD Feeding </w:t>
       </w:r>
       <w:r>
@@ -3950,10 +4987,58 @@
     <w:p>
       <w:pPr>
         <w:spacing w:line="480" w:lineRule="auto"/>
-        <w:rPr>
-          <w:rFonts w:ascii="Times New Roman" w:hAnsi="Times New Roman" w:cs="Times New Roman"/>
-        </w:rPr>
-      </w:pPr>
+        <w:ind w:firstLine="720"/>
+        <w:rPr>
+          <w:rFonts w:ascii="Times New Roman" w:hAnsi="Times New Roman" w:cs="Times New Roman"/>
+        </w:rPr>
+        <w:pPrChange w:id="94" w:author="Bridges, Dave" w:date="2021-07-29T13:59:00Z">
+          <w:pPr>
+            <w:spacing w:line="480" w:lineRule="auto"/>
+          </w:pPr>
+        </w:pPrChange>
+      </w:pPr>
+      <w:ins w:id="95" w:author="Bridges, Dave" w:date="2021-07-29T13:59:00Z">
+        <w:r>
+          <w:rPr>
+            <w:rFonts w:ascii="Times New Roman" w:hAnsi="Times New Roman" w:cs="Times New Roman"/>
+          </w:rPr>
+          <w:t xml:space="preserve">Given that adult offspring had minimal effects </w:t>
+        </w:r>
+        <w:proofErr w:type="gramStart"/>
+        <w:r>
+          <w:rPr>
+            <w:rFonts w:ascii="Times New Roman" w:hAnsi="Times New Roman" w:cs="Times New Roman"/>
+          </w:rPr>
+          <w:t>as a result of</w:t>
+        </w:r>
+        <w:proofErr w:type="gramEnd"/>
+        <w:r>
+          <w:rPr>
+            <w:rFonts w:ascii="Times New Roman" w:hAnsi="Times New Roman" w:cs="Times New Roman"/>
+          </w:rPr>
+          <w:t xml:space="preserve"> gestational </w:t>
+        </w:r>
+        <w:proofErr w:type="spellStart"/>
+        <w:r>
+          <w:rPr>
+            <w:rFonts w:ascii="Times New Roman" w:hAnsi="Times New Roman" w:cs="Times New Roman"/>
+          </w:rPr>
+          <w:t>eTRF</w:t>
+        </w:r>
+        <w:proofErr w:type="spellEnd"/>
+        <w:r>
+          <w:rPr>
+            <w:rFonts w:ascii="Times New Roman" w:hAnsi="Times New Roman" w:cs="Times New Roman"/>
+          </w:rPr>
+          <w:t xml:space="preserve"> exposure, we administered an overnutrition challenge; 45% of energy from fat. After 70 days, all animals were switched to AL access to 45% HFD while weekly food intake and monitoring of body composition continued.</w:t>
+        </w:r>
+        <w:r>
+          <w:rPr>
+            <w:rFonts w:ascii="Times New Roman" w:hAnsi="Times New Roman" w:cs="Times New Roman"/>
+          </w:rPr>
+          <w:t xml:space="preserve">  </w:t>
+        </w:r>
+      </w:ins>
       <w:r>
         <w:rPr>
           <w:rFonts w:ascii="Times New Roman" w:hAnsi="Times New Roman" w:cs="Times New Roman"/>
@@ -4368,7 +5453,14 @@
         <w:rPr>
           <w:rFonts w:ascii="Times New Roman" w:hAnsi="Times New Roman" w:cs="Times New Roman"/>
         </w:rPr>
-        <w:t>This was confirmed with the AUC for the ITT where females had similar AUC (</w:t>
+        <w:t xml:space="preserve">This was confirmed with </w:t>
+      </w:r>
+      <w:r>
+        <w:rPr>
+          <w:rFonts w:ascii="Times New Roman" w:hAnsi="Times New Roman" w:cs="Times New Roman"/>
+        </w:rPr>
+        <w:lastRenderedPageBreak/>
+        <w:t>the AUC for the ITT where females had similar AUC (</w:t>
       </w:r>
       <w:r>
         <w:rPr>
@@ -4686,14 +5778,7 @@
         <w:rPr>
           <w:rFonts w:ascii="Times New Roman" w:hAnsi="Times New Roman" w:cs="Times New Roman"/>
         </w:rPr>
-        <w:t xml:space="preserve">trended toward glucose </w:t>
-      </w:r>
-      <w:r>
-        <w:rPr>
-          <w:rFonts w:ascii="Times New Roman" w:hAnsi="Times New Roman" w:cs="Times New Roman"/>
-        </w:rPr>
-        <w:lastRenderedPageBreak/>
-        <w:t>intolerance</w:t>
+        <w:t>trended toward glucose intolerance</w:t>
       </w:r>
       <w:r>
         <w:rPr>
@@ -5221,7 +6306,14 @@
         <w:rPr>
           <w:rFonts w:ascii="Times New Roman" w:hAnsi="Times New Roman" w:cs="Times New Roman"/>
         </w:rPr>
-        <w:t xml:space="preserve">s insulin secretion tended to be lower in eTRF males compared to their AL counterparts during GSIS. C-peptide, </w:t>
+        <w:t xml:space="preserve">s insulin secretion </w:t>
+      </w:r>
+      <w:r>
+        <w:rPr>
+          <w:rFonts w:ascii="Times New Roman" w:hAnsi="Times New Roman" w:cs="Times New Roman"/>
+        </w:rPr>
+        <w:lastRenderedPageBreak/>
+        <w:t xml:space="preserve">tended to be lower in eTRF males compared to their AL counterparts during GSIS. C-peptide, </w:t>
       </w:r>
       <w:r>
         <w:rPr>
@@ -5476,14 +6568,7 @@
         <w:rPr>
           <w:rFonts w:ascii="Times New Roman" w:hAnsi="Times New Roman" w:cs="Times New Roman"/>
         </w:rPr>
-        <w:t xml:space="preserve">unchanged compared to AL exposed mice has also been reported in other models </w:t>
-      </w:r>
-      <w:r>
-        <w:rPr>
-          <w:rFonts w:ascii="Times New Roman" w:hAnsi="Times New Roman" w:cs="Times New Roman"/>
-        </w:rPr>
-        <w:lastRenderedPageBreak/>
-        <w:t xml:space="preserve">using both a high fat diet and </w:t>
+        <w:t xml:space="preserve">unchanged compared to AL exposed mice has also been reported in other models using both a high fat diet and </w:t>
       </w:r>
       <w:r>
         <w:rPr>
@@ -5829,7 +6914,14 @@
         <w:rPr>
           <w:rFonts w:ascii="Times New Roman" w:hAnsi="Times New Roman" w:cs="Times New Roman"/>
         </w:rPr>
-        <w:t xml:space="preserve">. It may be that the smaller islets were able to compensate in young male offspring during a lower-calorie diet and therefore the effect did not become apparent until an overnutrition challenge later on. </w:t>
+        <w:t xml:space="preserve">. It may be that the smaller islets were able to compensate in young male offspring during a lower-calorie diet and therefore the effect did not become </w:t>
+      </w:r>
+      <w:r>
+        <w:rPr>
+          <w:rFonts w:ascii="Times New Roman" w:hAnsi="Times New Roman" w:cs="Times New Roman"/>
+        </w:rPr>
+        <w:lastRenderedPageBreak/>
+        <w:t xml:space="preserve">apparent until an overnutrition challenge later on. </w:t>
       </w:r>
       <w:r>
         <w:rPr>
@@ -6009,7 +7101,6 @@
         <w:rPr>
           <w:rFonts w:ascii="Times New Roman" w:hAnsi="Times New Roman" w:cs="Times New Roman"/>
         </w:rPr>
-        <w:lastRenderedPageBreak/>
         <w:t xml:space="preserve">This study and the conclusions to be made from it have some limitations. First, the model of gestational eTRF may have resulted in differences in maternal behaviors that were not perceived by the study team, and therefore could play a part in the </w:t>
       </w:r>
       <w:r>
@@ -6231,6 +7322,7 @@
         <w:rPr>
           <w:rFonts w:ascii="Times New Roman" w:hAnsi="Times New Roman" w:cs="Times New Roman"/>
         </w:rPr>
+        <w:lastRenderedPageBreak/>
         <w:t xml:space="preserve">Offspring who are exposed to TRF of NCD </w:t>
       </w:r>
       <w:r>
@@ -8062,6 +9154,91 @@
       </w:r>
     </w:p>
   </w:comment>
+  <w:comment w:id="27" w:author="Bridges, Dave" w:date="2021-07-29T13:48:00Z" w:initials="BD">
+    <w:p>
+      <w:pPr>
+        <w:pStyle w:val="CommentText"/>
+      </w:pPr>
+      <w:r>
+        <w:rPr>
+          <w:rStyle w:val="CommentReference"/>
+        </w:rPr>
+        <w:annotationRef/>
+      </w:r>
+      <w:proofErr w:type="spellStart"/>
+      <w:r>
+        <w:t>Im</w:t>
+      </w:r>
+      <w:proofErr w:type="spellEnd"/>
+      <w:r>
+        <w:t xml:space="preserve"> confused by this, how can there be an effect of age on cumulative food intake&gt;</w:t>
+      </w:r>
+    </w:p>
+  </w:comment>
+  <w:comment w:id="37" w:author="Bridges, Dave" w:date="2021-07-29T13:51:00Z" w:initials="BD">
+    <w:p>
+      <w:pPr>
+        <w:pStyle w:val="CommentText"/>
+      </w:pPr>
+      <w:r>
+        <w:rPr>
+          <w:rStyle w:val="CommentReference"/>
+        </w:rPr>
+        <w:annotationRef/>
+      </w:r>
+      <w:r>
+        <w:t>Check these calculations and p-values</w:t>
+      </w:r>
+    </w:p>
+  </w:comment>
+  <w:comment w:id="45" w:author="Bridges, Dave" w:date="2021-07-29T13:52:00Z" w:initials="BD">
+    <w:p>
+      <w:pPr>
+        <w:pStyle w:val="CommentText"/>
+      </w:pPr>
+      <w:r>
+        <w:rPr>
+          <w:rStyle w:val="CommentReference"/>
+        </w:rPr>
+        <w:annotationRef/>
+      </w:r>
+      <w:r>
+        <w:t>Not significant?</w:t>
+      </w:r>
+    </w:p>
+  </w:comment>
+  <w:comment w:id="47" w:author="Bridges, Dave" w:date="2021-07-29T13:52:00Z" w:initials="BD">
+    <w:p>
+      <w:pPr>
+        <w:pStyle w:val="CommentText"/>
+      </w:pPr>
+      <w:r>
+        <w:rPr>
+          <w:rStyle w:val="CommentReference"/>
+        </w:rPr>
+        <w:annotationRef/>
+      </w:r>
+      <w:r>
+        <w:t>Add supplementary figure</w:t>
+      </w:r>
+    </w:p>
+  </w:comment>
+  <w:comment w:id="71" w:author="Bridges, Dave" w:date="2021-07-29T13:55:00Z" w:initials="BD">
+    <w:p>
+      <w:pPr>
+        <w:pStyle w:val="CommentText"/>
+      </w:pPr>
+      <w:r>
+        <w:rPr>
+          <w:rStyle w:val="CommentReference"/>
+        </w:rPr>
+        <w:annotationRef/>
+      </w:r>
+      <w:r>
+        <w:t>Add time</w:t>
+      </w:r>
+    </w:p>
+  </w:comment>
 </w:comments>
 </file>
 
@@ -8071,6 +9248,11 @@
   <w15:commentEx w15:paraId="6034C642" w15:done="0"/>
   <w15:commentEx w15:paraId="0DBA4065" w15:paraIdParent="6034C642" w15:done="0"/>
   <w15:commentEx w15:paraId="08C8DBE7" w15:paraIdParent="6034C642" w15:done="0"/>
+  <w15:commentEx w15:paraId="2CD95D8D" w15:done="0"/>
+  <w15:commentEx w15:paraId="31A45182" w15:done="0"/>
+  <w15:commentEx w15:paraId="2AFD8775" w15:done="0"/>
+  <w15:commentEx w15:paraId="39CF62C1" w15:done="0"/>
+  <w15:commentEx w15:paraId="6EDF8042" w15:done="0"/>
 </w15:commentsEx>
 </file>
 
@@ -8078,6 +9260,11 @@
 <w16cex:commentsExtensible xmlns:wpc="http://schemas.microsoft.com/office/word/2010/wordprocessingCanvas" xmlns:cx="http://schemas.microsoft.com/office/drawing/2014/chartex" xmlns:cx1="http://schemas.microsoft.com/office/drawing/2015/9/8/chartex" xmlns:cx2="http://schemas.microsoft.com/office/drawing/2015/10/21/chartex" xmlns:cx3="http://schemas.microsoft.com/office/drawing/2016/5/9/chartex" xmlns:cx4="http://schemas.microsoft.com/office/drawing/2016/5/10/chartex" xmlns:cx5="http://schemas.microsoft.com/office/drawing/2016/5/11/chartex" xmlns:cx6="http://schemas.microsoft.com/office/drawing/2016/5/12/chartex" xmlns:cx7="http://schemas.microsoft.com/office/drawing/2016/5/13/chartex" xmlns:cx8="http://schemas.microsoft.com/office/drawing/2016/5/14/chartex" xmlns:mc="http://schemas.openxmlformats.org/markup-compatibility/2006" xmlns:aink="http://schemas.microsoft.com/office/drawing/2016/ink" xmlns:am3d="http://schemas.microsoft.com/office/drawing/2017/model3d" xmlns:o="urn:schemas-microsoft-com:office:office" xmlns:r="http://schemas.openxmlformats.org/officeDocument/2006/relationships" xmlns:m="http://schemas.openxmlformats.org/officeDocument/2006/math" xmlns:v="urn:schemas-microsoft-com:vml" xmlns:wp14="http://schemas.microsoft.com/office/word/2010/wordprocessingDrawing" xmlns:wp="http://schemas.openxmlformats.org/drawingml/2006/wordprocessingDrawing" xmlns:w10="urn:schemas-microsoft-com:office:word" xmlns:w="http://schemas.openxmlformats.org/wordprocessingml/2006/main" xmlns:w14="http://schemas.microsoft.com/office/word/2010/wordml" xmlns:w15="http://schemas.microsoft.com/office/word/2012/wordml" xmlns:w16cex="http://schemas.microsoft.com/office/word/2018/wordml/cex" xmlns:w16cid="http://schemas.microsoft.com/office/word/2016/wordml/cid" xmlns:w16="http://schemas.microsoft.com/office/word/2018/wordml" xmlns:w16se="http://schemas.microsoft.com/office/word/2015/wordml/symex" xmlns:wpg="http://schemas.microsoft.com/office/word/2010/wordprocessingGroup" xmlns:wpi="http://schemas.microsoft.com/office/word/2010/wordprocessingInk" xmlns:wne="http://schemas.microsoft.com/office/word/2006/wordml" xmlns:wps="http://schemas.microsoft.com/office/word/2010/wordprocessingShape" mc:Ignorable="w14 w15 w16se w16cid w16 w16cex wp14">
   <w16cex:commentExtensible w16cex:durableId="246B1BF8" w16cex:dateUtc="2021-06-09T14:52:00Z"/>
   <w16cex:commentExtensible w16cex:durableId="244D0124" w16cex:dateUtc="2021-05-17T18:50:00Z"/>
+  <w16cex:commentExtensible w16cex:durableId="24AD3037" w16cex:dateUtc="2021-07-29T17:48:00Z"/>
+  <w16cex:commentExtensible w16cex:durableId="24AD30D8" w16cex:dateUtc="2021-07-29T17:51:00Z"/>
+  <w16cex:commentExtensible w16cex:durableId="24AD311D" w16cex:dateUtc="2021-07-29T17:52:00Z"/>
+  <w16cex:commentExtensible w16cex:durableId="24AD3135" w16cex:dateUtc="2021-07-29T17:52:00Z"/>
+  <w16cex:commentExtensible w16cex:durableId="24AD31E1" w16cex:dateUtc="2021-07-29T17:55:00Z"/>
 </w16cex:commentsExtensible>
 </file>
 
@@ -8087,6 +9274,11 @@
   <w16cid:commentId w16cid:paraId="6034C642" w16cid:durableId="2447D5B1"/>
   <w16cid:commentId w16cid:paraId="0DBA4065" w16cid:durableId="2447D5BB"/>
   <w16cid:commentId w16cid:paraId="08C8DBE7" w16cid:durableId="244D0124"/>
+  <w16cid:commentId w16cid:paraId="2CD95D8D" w16cid:durableId="24AD3037"/>
+  <w16cid:commentId w16cid:paraId="31A45182" w16cid:durableId="24AD30D8"/>
+  <w16cid:commentId w16cid:paraId="2AFD8775" w16cid:durableId="24AD311D"/>
+  <w16cid:commentId w16cid:paraId="39CF62C1" w16cid:durableId="24AD3135"/>
+  <w16cid:commentId w16cid:paraId="6EDF8042" w16cid:durableId="24AD31E1"/>
 </w16cid:commentsIds>
 </file>
 
@@ -8881,6 +10073,9 @@
   </w15:person>
   <w15:person w15:author="Dave Bridges">
     <w15:presenceInfo w15:providerId="Windows Live" w15:userId="4bc1184c43c78bbd"/>
+  </w15:person>
+  <w15:person w15:author="Bridges, Dave">
+    <w15:presenceInfo w15:providerId="AD" w15:userId="S::davebrid@umich.edu::135531ce-ee51-47fa-836e-1b2f89bad4ca"/>
   </w15:person>
 </w15:people>
 </file>

</xml_diff>

<commit_message>
Minor revisions to results
</commit_message>
<xml_diff>
--- a/Manuscripts/Manuscript.docx
+++ b/Manuscripts/Manuscript.docx
@@ -3013,10 +3013,45 @@
           <w:rPr>
             <w:rFonts w:ascii="Times New Roman" w:hAnsi="Times New Roman" w:cs="Times New Roman"/>
           </w:rPr>
-          <w:t>This treatment started a week before mating and continued through delivery.  Litters were normalized to equal sizes to reduce vari</w:t>
+          <w:t>This treatment started a week before mating and continued through delivery</w:t>
         </w:r>
       </w:ins>
-      <w:ins w:id="12" w:author="Bridges, Dave" w:date="2021-07-29T13:47:00Z">
+      <w:ins w:id="12" w:author="Bridges, Dave" w:date="2021-07-29T15:36:00Z">
+        <w:r>
+          <w:rPr>
+            <w:rFonts w:ascii="Times New Roman" w:hAnsi="Times New Roman" w:cs="Times New Roman"/>
+          </w:rPr>
+          <w:t xml:space="preserve"> (</w:t>
+        </w:r>
+        <w:r>
+          <w:rPr>
+            <w:rFonts w:ascii="Times New Roman" w:hAnsi="Times New Roman" w:cs="Times New Roman"/>
+            <w:b/>
+            <w:bCs/>
+            <w:rPrChange w:id="13" w:author="Bridges, Dave" w:date="2021-07-29T15:36:00Z">
+              <w:rPr>
+                <w:rFonts w:ascii="Times New Roman" w:hAnsi="Times New Roman" w:cs="Times New Roman"/>
+              </w:rPr>
+            </w:rPrChange>
+          </w:rPr>
+          <w:t>Figure 1B</w:t>
+        </w:r>
+        <w:r>
+          <w:rPr>
+            <w:rFonts w:ascii="Times New Roman" w:hAnsi="Times New Roman" w:cs="Times New Roman"/>
+          </w:rPr>
+          <w:t>)</w:t>
+        </w:r>
+      </w:ins>
+      <w:ins w:id="14" w:author="Bridges, Dave" w:date="2021-07-29T13:46:00Z">
+        <w:r>
+          <w:rPr>
+            <w:rFonts w:ascii="Times New Roman" w:hAnsi="Times New Roman" w:cs="Times New Roman"/>
+          </w:rPr>
+          <w:t>.  Litters were normalized to equal sizes to reduce vari</w:t>
+        </w:r>
+      </w:ins>
+      <w:ins w:id="15" w:author="Bridges, Dave" w:date="2021-07-29T13:47:00Z">
         <w:r>
           <w:rPr>
             <w:rFonts w:ascii="Times New Roman" w:hAnsi="Times New Roman" w:cs="Times New Roman"/>
@@ -3029,7 +3064,7 @@
       <w:pPr>
         <w:spacing w:line="480" w:lineRule="auto"/>
         <w:rPr>
-          <w:ins w:id="13" w:author="Bridges, Dave" w:date="2021-07-29T13:43:00Z"/>
+          <w:ins w:id="16" w:author="Bridges, Dave" w:date="2021-07-29T13:43:00Z"/>
           <w:rFonts w:ascii="Times New Roman" w:hAnsi="Times New Roman" w:cs="Times New Roman"/>
         </w:rPr>
       </w:pPr>
@@ -3041,7 +3076,7 @@
           <w:rFonts w:ascii="Times New Roman" w:hAnsi="Times New Roman" w:cs="Times New Roman"/>
         </w:rPr>
       </w:pPr>
-      <w:del w:id="14" w:author="Bridges, Dave" w:date="2021-07-29T13:47:00Z">
+      <w:del w:id="17" w:author="Bridges, Dave" w:date="2021-07-29T13:47:00Z">
         <w:r>
           <w:rPr>
             <w:rFonts w:ascii="Times New Roman" w:hAnsi="Times New Roman" w:cs="Times New Roman"/>
@@ -3049,7 +3084,7 @@
           <w:delText xml:space="preserve">Body </w:delText>
         </w:r>
       </w:del>
-      <w:ins w:id="15" w:author="Bridges, Dave" w:date="2021-07-29T13:47:00Z">
+      <w:ins w:id="18" w:author="Bridges, Dave" w:date="2021-07-29T13:47:00Z">
         <w:r>
           <w:rPr>
             <w:rFonts w:ascii="Times New Roman" w:hAnsi="Times New Roman" w:cs="Times New Roman"/>
@@ -3061,7 +3096,7 @@
           <w:rPr>
             <w:rFonts w:ascii="Times New Roman" w:hAnsi="Times New Roman" w:cs="Times New Roman"/>
           </w:rPr>
-          <w:t>weighted</w:t>
+          <w:t>weighed</w:t>
         </w:r>
         <w:proofErr w:type="gramEnd"/>
         <w:r>
@@ -3077,7 +3112,7 @@
           <w:t xml:space="preserve"> </w:t>
         </w:r>
       </w:ins>
-      <w:del w:id="16" w:author="Bridges, Dave" w:date="2021-07-29T13:47:00Z">
+      <w:del w:id="19" w:author="Bridges, Dave" w:date="2021-07-29T13:47:00Z">
         <w:r>
           <w:rPr>
             <w:rFonts w:ascii="Times New Roman" w:hAnsi="Times New Roman" w:cs="Times New Roman"/>
@@ -3097,7 +3132,7 @@
         </w:rPr>
         <w:t>using mixed linear effect modeling</w:t>
       </w:r>
-      <w:ins w:id="17" w:author="Bridges, Dave" w:date="2021-07-29T13:47:00Z">
+      <w:ins w:id="20" w:author="Bridges, Dave" w:date="2021-07-29T13:47:00Z">
         <w:r>
           <w:rPr>
             <w:rFonts w:ascii="Times New Roman" w:hAnsi="Times New Roman" w:cs="Times New Roman"/>
@@ -3111,7 +3146,7 @@
         </w:rPr>
         <w:t xml:space="preserve"> found </w:t>
       </w:r>
-      <w:del w:id="18" w:author="Bridges, Dave" w:date="2021-07-29T13:47:00Z">
+      <w:del w:id="21" w:author="Bridges, Dave" w:date="2021-07-29T13:47:00Z">
         <w:r>
           <w:rPr>
             <w:rFonts w:ascii="Times New Roman" w:hAnsi="Times New Roman" w:cs="Times New Roman"/>
@@ -3119,7 +3154,7 @@
           <w:delText xml:space="preserve">consistent </w:delText>
         </w:r>
       </w:del>
-      <w:ins w:id="19" w:author="Bridges, Dave" w:date="2021-07-29T13:47:00Z">
+      <w:ins w:id="22" w:author="Bridges, Dave" w:date="2021-07-29T13:47:00Z">
         <w:r>
           <w:rPr>
             <w:rFonts w:ascii="Times New Roman" w:hAnsi="Times New Roman" w:cs="Times New Roman"/>
@@ -3139,7 +3174,7 @@
         </w:rPr>
         <w:t>effect</w:t>
       </w:r>
-      <w:ins w:id="20" w:author="Bridges, Dave" w:date="2021-07-29T13:47:00Z">
+      <w:ins w:id="23" w:author="Bridges, Dave" w:date="2021-07-29T13:47:00Z">
         <w:r>
           <w:rPr>
             <w:rFonts w:ascii="Times New Roman" w:hAnsi="Times New Roman" w:cs="Times New Roman"/>
@@ -3279,7 +3314,7 @@
         </w:rPr>
         <w:t>7</w:t>
       </w:r>
-      <w:del w:id="21" w:author="Bridges, Dave" w:date="2021-07-29T13:47:00Z">
+      <w:del w:id="24" w:author="Bridges, Dave" w:date="2021-07-29T13:47:00Z">
         <w:r>
           <w:rPr>
             <w:rFonts w:ascii="Times New Roman" w:hAnsi="Times New Roman" w:cs="Times New Roman"/>
@@ -3299,7 +3334,7 @@
         </w:rPr>
         <w:t xml:space="preserve">. </w:t>
       </w:r>
-      <w:ins w:id="22" w:author="Bridges, Dave" w:date="2021-07-29T13:47:00Z">
+      <w:ins w:id="25" w:author="Bridges, Dave" w:date="2021-07-29T13:47:00Z">
         <w:r>
           <w:rPr>
             <w:rFonts w:ascii="Times New Roman" w:hAnsi="Times New Roman" w:cs="Times New Roman"/>
@@ -3307,7 +3342,7 @@
           <w:t xml:space="preserve">Interestingly, </w:t>
         </w:r>
       </w:ins>
-      <w:del w:id="23" w:author="Bridges, Dave" w:date="2021-07-29T13:47:00Z">
+      <w:del w:id="26" w:author="Bridges, Dave" w:date="2021-07-29T13:47:00Z">
         <w:r>
           <w:rPr>
             <w:rFonts w:ascii="Times New Roman" w:hAnsi="Times New Roman" w:cs="Times New Roman"/>
@@ -3345,7 +3380,7 @@
         </w:rPr>
         <w:t xml:space="preserve">demonstrated </w:t>
       </w:r>
-      <w:ins w:id="24" w:author="Bridges, Dave" w:date="2021-07-29T13:49:00Z">
+      <w:ins w:id="27" w:author="Bridges, Dave" w:date="2021-07-29T13:49:00Z">
         <w:r>
           <w:rPr>
             <w:rFonts w:ascii="Times New Roman" w:hAnsi="Times New Roman" w:cs="Times New Roman"/>
@@ -3357,9 +3392,10 @@
         <w:rPr>
           <w:rFonts w:ascii="Times New Roman" w:hAnsi="Times New Roman" w:cs="Times New Roman"/>
         </w:rPr>
+        <w:lastRenderedPageBreak/>
         <w:t>significant</w:t>
       </w:r>
-      <w:ins w:id="25" w:author="Bridges, Dave" w:date="2021-07-29T13:49:00Z">
+      <w:ins w:id="28" w:author="Bridges, Dave" w:date="2021-07-29T13:49:00Z">
         <w:r>
           <w:rPr>
             <w:rFonts w:ascii="Times New Roman" w:hAnsi="Times New Roman" w:cs="Times New Roman"/>
@@ -3373,7 +3409,7 @@
         </w:rPr>
         <w:t xml:space="preserve"> </w:t>
       </w:r>
-      <w:del w:id="26" w:author="Bridges, Dave" w:date="2021-07-29T13:48:00Z">
+      <w:del w:id="29" w:author="Bridges, Dave" w:date="2021-07-29T13:48:00Z">
         <w:r>
           <w:rPr>
             <w:rFonts w:ascii="Times New Roman" w:hAnsi="Times New Roman" w:cs="Times New Roman"/>
@@ -3387,7 +3423,7 @@
         </w:rPr>
         <w:t xml:space="preserve"> </w:t>
       </w:r>
-      <w:commentRangeStart w:id="27"/>
+      <w:commentRangeStart w:id="30"/>
       <w:r>
         <w:rPr>
           <w:rFonts w:ascii="Times New Roman" w:hAnsi="Times New Roman" w:cs="Times New Roman"/>
@@ -3424,12 +3460,12 @@
         </w:rPr>
         <w:t xml:space="preserve"> </w:t>
       </w:r>
-      <w:commentRangeEnd w:id="27"/>
+      <w:commentRangeEnd w:id="30"/>
       <w:r>
         <w:rPr>
           <w:rStyle w:val="CommentReference"/>
         </w:rPr>
-        <w:commentReference w:id="27"/>
+        <w:commentReference w:id="30"/>
       </w:r>
       <w:r>
         <w:rPr>
@@ -3437,7 +3473,7 @@
         </w:rPr>
         <w:t xml:space="preserve">and </w:t>
       </w:r>
-      <w:del w:id="28" w:author="Bridges, Dave" w:date="2021-07-29T13:49:00Z">
+      <w:del w:id="31" w:author="Bridges, Dave" w:date="2021-07-29T13:49:00Z">
         <w:r>
           <w:rPr>
             <w:rFonts w:ascii="Times New Roman" w:hAnsi="Times New Roman" w:cs="Times New Roman"/>
@@ -3445,7 +3481,7 @@
           <w:delText xml:space="preserve">of </w:delText>
         </w:r>
       </w:del>
-      <w:ins w:id="29" w:author="Bridges, Dave" w:date="2021-07-29T13:49:00Z">
+      <w:ins w:id="32" w:author="Bridges, Dave" w:date="2021-07-29T13:49:00Z">
         <w:r>
           <w:rPr>
             <w:rFonts w:ascii="Times New Roman" w:hAnsi="Times New Roman" w:cs="Times New Roman"/>
@@ -3453,7 +3489,7 @@
           <w:t xml:space="preserve">a significant reduction in food intake for </w:t>
         </w:r>
       </w:ins>
-      <w:ins w:id="30" w:author="Bridges, Dave" w:date="2021-07-29T13:50:00Z">
+      <w:ins w:id="33" w:author="Bridges, Dave" w:date="2021-07-29T13:50:00Z">
         <w:r>
           <w:rPr>
             <w:rFonts w:ascii="Times New Roman" w:hAnsi="Times New Roman" w:cs="Times New Roman"/>
@@ -3461,7 +3497,7 @@
           <w:t>offspring</w:t>
         </w:r>
       </w:ins>
-      <w:ins w:id="31" w:author="Bridges, Dave" w:date="2021-07-29T13:49:00Z">
+      <w:ins w:id="34" w:author="Bridges, Dave" w:date="2021-07-29T13:49:00Z">
         <w:r>
           <w:rPr>
             <w:rFonts w:ascii="Times New Roman" w:hAnsi="Times New Roman" w:cs="Times New Roman"/>
@@ -3479,7 +3515,6 @@
           <w:rPr>
             <w:rFonts w:ascii="Times New Roman" w:hAnsi="Times New Roman" w:cs="Times New Roman"/>
           </w:rPr>
-          <w:lastRenderedPageBreak/>
           <w:t>eTRF</w:t>
         </w:r>
         <w:proofErr w:type="spellEnd"/>
@@ -3490,7 +3525,7 @@
           <w:t xml:space="preserve"> during pregnancy </w:t>
         </w:r>
       </w:ins>
-      <w:del w:id="32" w:author="Bridges, Dave" w:date="2021-07-29T13:49:00Z">
+      <w:del w:id="35" w:author="Bridges, Dave" w:date="2021-07-29T13:49:00Z">
         <w:r>
           <w:rPr>
             <w:rFonts w:ascii="Times New Roman" w:hAnsi="Times New Roman" w:cs="Times New Roman"/>
@@ -3510,7 +3545,7 @@
         </w:rPr>
         <w:t>(</w:t>
       </w:r>
-      <w:ins w:id="33" w:author="Bridges, Dave" w:date="2021-07-29T13:49:00Z">
+      <w:ins w:id="36" w:author="Bridges, Dave" w:date="2021-07-29T13:49:00Z">
         <w:r>
           <w:rPr>
             <w:rFonts w:ascii="Times New Roman" w:hAnsi="Times New Roman" w:cs="Times New Roman"/>
@@ -3518,7 +3553,7 @@
           <w:t>17.8% l</w:t>
         </w:r>
       </w:ins>
-      <w:ins w:id="34" w:author="Bridges, Dave" w:date="2021-07-29T13:50:00Z">
+      <w:ins w:id="37" w:author="Bridges, Dave" w:date="2021-07-29T13:50:00Z">
         <w:r>
           <w:rPr>
             <w:rFonts w:ascii="Times New Roman" w:hAnsi="Times New Roman" w:cs="Times New Roman"/>
@@ -3538,7 +3573,7 @@
         </w:rPr>
         <w:t>068</w:t>
       </w:r>
-      <w:ins w:id="35" w:author="Bridges, Dave" w:date="2021-07-29T13:50:00Z">
+      <w:ins w:id="38" w:author="Bridges, Dave" w:date="2021-07-29T13:50:00Z">
         <w:r>
           <w:rPr>
             <w:rFonts w:ascii="Times New Roman" w:hAnsi="Times New Roman" w:cs="Times New Roman"/>
@@ -3546,26 +3581,26 @@
           <w:t>; 9.4% lower in males</w:t>
         </w:r>
       </w:ins>
-      <w:ins w:id="36" w:author="Bridges, Dave" w:date="2021-07-29T13:51:00Z">
+      <w:ins w:id="39" w:author="Bridges, Dave" w:date="2021-07-29T13:51:00Z">
         <w:r>
           <w:rPr>
             <w:rFonts w:ascii="Times New Roman" w:hAnsi="Times New Roman" w:cs="Times New Roman"/>
           </w:rPr>
           <w:t>, p=</w:t>
         </w:r>
-        <w:commentRangeStart w:id="37"/>
+        <w:commentRangeStart w:id="40"/>
         <w:r>
           <w:rPr>
             <w:rFonts w:ascii="Times New Roman" w:hAnsi="Times New Roman" w:cs="Times New Roman"/>
           </w:rPr>
           <w:t>XXX</w:t>
         </w:r>
-        <w:commentRangeEnd w:id="37"/>
+        <w:commentRangeEnd w:id="40"/>
         <w:r>
           <w:rPr>
             <w:rStyle w:val="CommentReference"/>
           </w:rPr>
-          <w:commentReference w:id="37"/>
+          <w:commentReference w:id="40"/>
         </w:r>
         <w:r>
           <w:rPr>
@@ -3574,7 +3609,7 @@
           <w:t xml:space="preserve">, </w:t>
         </w:r>
       </w:ins>
-      <w:del w:id="38" w:author="Bridges, Dave" w:date="2021-07-29T13:51:00Z">
+      <w:del w:id="41" w:author="Bridges, Dave" w:date="2021-07-29T13:51:00Z">
         <w:r>
           <w:rPr>
             <w:rFonts w:ascii="Times New Roman" w:hAnsi="Times New Roman" w:cs="Times New Roman"/>
@@ -3594,7 +3629,7 @@
         </w:rPr>
         <w:t xml:space="preserve"> </w:t>
       </w:r>
-      <w:del w:id="39" w:author="Bridges, Dave" w:date="2021-07-29T13:51:00Z">
+      <w:del w:id="42" w:author="Bridges, Dave" w:date="2021-07-29T13:51:00Z">
         <w:r>
           <w:rPr>
             <w:rFonts w:ascii="Times New Roman" w:hAnsi="Times New Roman" w:cs="Times New Roman"/>
@@ -3672,7 +3707,7 @@
         </w:rPr>
         <w:t xml:space="preserve">. </w:t>
       </w:r>
-      <w:del w:id="40" w:author="Bridges, Dave" w:date="2021-07-29T13:51:00Z">
+      <w:del w:id="43" w:author="Bridges, Dave" w:date="2021-07-29T13:51:00Z">
         <w:r>
           <w:rPr>
             <w:rFonts w:ascii="Times New Roman" w:hAnsi="Times New Roman" w:cs="Times New Roman"/>
@@ -3680,7 +3715,7 @@
           <w:delText xml:space="preserve">This </w:delText>
         </w:r>
       </w:del>
-      <w:ins w:id="41" w:author="Bridges, Dave" w:date="2021-07-29T13:51:00Z">
+      <w:ins w:id="44" w:author="Bridges, Dave" w:date="2021-07-29T13:51:00Z">
         <w:r>
           <w:rPr>
             <w:rFonts w:ascii="Times New Roman" w:hAnsi="Times New Roman" w:cs="Times New Roman"/>
@@ -3688,7 +3723,7 @@
           <w:t xml:space="preserve">By </w:t>
         </w:r>
       </w:ins>
-      <w:ins w:id="42" w:author="Bridges, Dave" w:date="2021-07-29T13:52:00Z">
+      <w:ins w:id="45" w:author="Bridges, Dave" w:date="2021-07-29T13:52:00Z">
         <w:r>
           <w:rPr>
             <w:rFonts w:ascii="Times New Roman" w:hAnsi="Times New Roman" w:cs="Times New Roman"/>
@@ -3696,7 +3731,7 @@
           <w:t>comparing the efficiency by which food is converted into stored mass, this</w:t>
         </w:r>
       </w:ins>
-      <w:ins w:id="43" w:author="Bridges, Dave" w:date="2021-07-29T13:51:00Z">
+      <w:ins w:id="46" w:author="Bridges, Dave" w:date="2021-07-29T13:51:00Z">
         <w:r>
           <w:rPr>
             <w:rFonts w:ascii="Times New Roman" w:hAnsi="Times New Roman" w:cs="Times New Roman"/>
@@ -3722,7 +3757,7 @@
         </w:rPr>
         <w:t xml:space="preserve"> feeding efficiency in eTRF female offspring </w:t>
       </w:r>
-      <w:del w:id="44" w:author="Bridges, Dave" w:date="2021-07-29T13:52:00Z">
+      <w:del w:id="47" w:author="Bridges, Dave" w:date="2021-07-29T13:52:00Z">
         <w:r>
           <w:rPr>
             <w:rFonts w:ascii="Times New Roman" w:hAnsi="Times New Roman" w:cs="Times New Roman"/>
@@ -3748,19 +3783,19 @@
         </w:rPr>
         <w:t xml:space="preserve">that was </w:t>
       </w:r>
-      <w:commentRangeStart w:id="45"/>
+      <w:commentRangeStart w:id="48"/>
       <w:r>
         <w:rPr>
           <w:rFonts w:ascii="Times New Roman" w:hAnsi="Times New Roman" w:cs="Times New Roman"/>
         </w:rPr>
         <w:t xml:space="preserve">absent </w:t>
       </w:r>
-      <w:commentRangeEnd w:id="45"/>
+      <w:commentRangeEnd w:id="48"/>
       <w:r>
         <w:rPr>
           <w:rStyle w:val="CommentReference"/>
         </w:rPr>
-        <w:commentReference w:id="45"/>
+        <w:commentReference w:id="48"/>
       </w:r>
       <w:r>
         <w:rPr>
@@ -3768,26 +3803,26 @@
         </w:rPr>
         <w:t>in males</w:t>
       </w:r>
-      <w:ins w:id="46" w:author="Bridges, Dave" w:date="2021-07-29T13:52:00Z">
+      <w:ins w:id="49" w:author="Bridges, Dave" w:date="2021-07-29T13:52:00Z">
         <w:r>
           <w:rPr>
             <w:rFonts w:ascii="Times New Roman" w:hAnsi="Times New Roman" w:cs="Times New Roman"/>
           </w:rPr>
           <w:t xml:space="preserve"> (</w:t>
         </w:r>
-        <w:commentRangeStart w:id="47"/>
+        <w:commentRangeStart w:id="50"/>
         <w:r>
           <w:rPr>
             <w:rFonts w:ascii="Times New Roman" w:hAnsi="Times New Roman" w:cs="Times New Roman"/>
           </w:rPr>
           <w:t>Supplementary Figure 1</w:t>
         </w:r>
-        <w:commentRangeEnd w:id="47"/>
+        <w:commentRangeEnd w:id="50"/>
         <w:r>
           <w:rPr>
             <w:rStyle w:val="CommentReference"/>
           </w:rPr>
-          <w:commentReference w:id="47"/>
+          <w:commentReference w:id="50"/>
         </w:r>
         <w:r>
           <w:rPr>
@@ -3802,7 +3837,7 @@
         </w:rPr>
         <w:t xml:space="preserve">. </w:t>
       </w:r>
-      <w:del w:id="48" w:author="Bridges, Dave" w:date="2021-07-29T13:52:00Z">
+      <w:del w:id="51" w:author="Bridges, Dave" w:date="2021-07-29T13:52:00Z">
         <w:r>
           <w:rPr>
             <w:rFonts w:ascii="Times New Roman" w:hAnsi="Times New Roman" w:cs="Times New Roman"/>
@@ -3850,7 +3885,7 @@
       <w:pPr>
         <w:spacing w:line="480" w:lineRule="auto"/>
         <w:rPr>
-          <w:ins w:id="49" w:author="Bridges, Dave" w:date="2021-07-29T13:57:00Z"/>
+          <w:ins w:id="52" w:author="Bridges, Dave" w:date="2021-07-29T13:57:00Z"/>
           <w:rFonts w:ascii="Times New Roman" w:hAnsi="Times New Roman" w:cs="Times New Roman"/>
         </w:rPr>
       </w:pPr>
@@ -3860,7 +3895,7 @@
         </w:rPr>
         <w:t>To assess glycemi</w:t>
       </w:r>
-      <w:del w:id="50" w:author="Bridges, Dave" w:date="2021-07-29T13:53:00Z">
+      <w:del w:id="53" w:author="Bridges, Dave" w:date="2021-07-29T13:53:00Z">
         <w:r>
           <w:rPr>
             <w:rFonts w:ascii="Times New Roman" w:hAnsi="Times New Roman" w:cs="Times New Roman"/>
@@ -3868,7 +3903,7 @@
           <w:delText xml:space="preserve">c health effects </w:delText>
         </w:r>
       </w:del>
-      <w:ins w:id="51" w:author="Bridges, Dave" w:date="2021-07-29T13:53:00Z">
+      <w:ins w:id="54" w:author="Bridges, Dave" w:date="2021-07-29T13:53:00Z">
         <w:r>
           <w:rPr>
             <w:rFonts w:ascii="Times New Roman" w:hAnsi="Times New Roman" w:cs="Times New Roman"/>
@@ -3876,7 +3911,7 @@
           <w:t xml:space="preserve">a in the offspring, </w:t>
         </w:r>
       </w:ins>
-      <w:del w:id="52" w:author="Bridges, Dave" w:date="2021-07-29T13:53:00Z">
+      <w:del w:id="55" w:author="Bridges, Dave" w:date="2021-07-29T13:53:00Z">
         <w:r>
           <w:rPr>
             <w:rFonts w:ascii="Times New Roman" w:hAnsi="Times New Roman" w:cs="Times New Roman"/>
@@ -3908,7 +3943,7 @@
         </w:rPr>
         <w:t xml:space="preserve"> significant</w:t>
       </w:r>
-      <w:ins w:id="53" w:author="Bridges, Dave" w:date="2021-07-29T13:53:00Z">
+      <w:ins w:id="56" w:author="Bridges, Dave" w:date="2021-07-29T13:53:00Z">
         <w:r>
           <w:rPr>
             <w:rFonts w:ascii="Times New Roman" w:hAnsi="Times New Roman" w:cs="Times New Roman"/>
@@ -3922,7 +3957,7 @@
         </w:rPr>
         <w:t xml:space="preserve"> </w:t>
       </w:r>
-      <w:del w:id="54" w:author="Bridges, Dave" w:date="2021-07-29T13:54:00Z">
+      <w:del w:id="57" w:author="Bridges, Dave" w:date="2021-07-29T13:54:00Z">
         <w:r>
           <w:rPr>
             <w:rFonts w:ascii="Times New Roman" w:hAnsi="Times New Roman" w:cs="Times New Roman"/>
@@ -3930,7 +3965,7 @@
           <w:delText xml:space="preserve">effect of </w:delText>
         </w:r>
       </w:del>
-      <w:del w:id="55" w:author="Bridges, Dave" w:date="2021-07-29T13:53:00Z">
+      <w:del w:id="58" w:author="Bridges, Dave" w:date="2021-07-29T13:53:00Z">
         <w:r>
           <w:rPr>
             <w:rFonts w:ascii="Times New Roman" w:hAnsi="Times New Roman" w:cs="Times New Roman"/>
@@ -3938,7 +3973,7 @@
           <w:delText xml:space="preserve">time, and </w:delText>
         </w:r>
       </w:del>
-      <w:del w:id="56" w:author="Bridges, Dave" w:date="2021-07-29T13:54:00Z">
+      <w:del w:id="59" w:author="Bridges, Dave" w:date="2021-07-29T13:54:00Z">
         <w:r>
           <w:rPr>
             <w:rFonts w:ascii="Times New Roman" w:hAnsi="Times New Roman" w:cs="Times New Roman"/>
@@ -3946,7 +3981,7 @@
           <w:delText>sex</w:delText>
         </w:r>
       </w:del>
-      <w:ins w:id="57" w:author="Bridges, Dave" w:date="2021-07-29T13:54:00Z">
+      <w:ins w:id="60" w:author="Bridges, Dave" w:date="2021-07-29T13:54:00Z">
         <w:r>
           <w:rPr>
             <w:rFonts w:ascii="Times New Roman" w:hAnsi="Times New Roman" w:cs="Times New Roman"/>
@@ -3966,7 +4001,7 @@
         </w:rPr>
         <w:t>(</w:t>
       </w:r>
-      <w:ins w:id="58" w:author="Bridges, Dave" w:date="2021-07-29T13:54:00Z">
+      <w:ins w:id="61" w:author="Bridges, Dave" w:date="2021-07-29T13:54:00Z">
         <w:r>
           <w:rPr>
             <w:rFonts w:ascii="Times New Roman" w:hAnsi="Times New Roman" w:cs="Times New Roman"/>
@@ -3980,7 +4015,7 @@
         </w:rPr>
         <w:t>p=0.0018)</w:t>
       </w:r>
-      <w:del w:id="59" w:author="Bridges, Dave" w:date="2021-07-29T13:54:00Z">
+      <w:del w:id="62" w:author="Bridges, Dave" w:date="2021-07-29T13:54:00Z">
         <w:r>
           <w:rPr>
             <w:rFonts w:ascii="Times New Roman" w:hAnsi="Times New Roman" w:cs="Times New Roman"/>
@@ -4018,7 +4053,7 @@
         </w:rPr>
         <w:t xml:space="preserve">, but no effect of maternal dietary </w:t>
       </w:r>
-      <w:del w:id="60" w:author="Bridges, Dave" w:date="2021-07-29T13:54:00Z">
+      <w:del w:id="63" w:author="Bridges, Dave" w:date="2021-07-29T13:54:00Z">
         <w:r>
           <w:rPr>
             <w:rFonts w:ascii="Times New Roman" w:hAnsi="Times New Roman" w:cs="Times New Roman"/>
@@ -4026,7 +4061,7 @@
           <w:delText xml:space="preserve">treatment </w:delText>
         </w:r>
       </w:del>
-      <w:ins w:id="61" w:author="Bridges, Dave" w:date="2021-07-29T13:54:00Z">
+      <w:ins w:id="64" w:author="Bridges, Dave" w:date="2021-07-29T13:54:00Z">
         <w:r>
           <w:rPr>
             <w:rFonts w:ascii="Times New Roman" w:hAnsi="Times New Roman" w:cs="Times New Roman"/>
@@ -4040,7 +4075,7 @@
           <w:t xml:space="preserve"> </w:t>
         </w:r>
       </w:ins>
-      <w:del w:id="62" w:author="Bridges, Dave" w:date="2021-07-29T13:54:00Z">
+      <w:del w:id="65" w:author="Bridges, Dave" w:date="2021-07-29T13:54:00Z">
         <w:r>
           <w:rPr>
             <w:rFonts w:ascii="Times New Roman" w:hAnsi="Times New Roman" w:cs="Times New Roman"/>
@@ -4100,7 +4135,7 @@
         </w:rPr>
         <w:t xml:space="preserve">). </w:t>
       </w:r>
-      <w:ins w:id="63" w:author="Bridges, Dave" w:date="2021-07-29T13:54:00Z">
+      <w:ins w:id="66" w:author="Bridges, Dave" w:date="2021-07-29T13:54:00Z">
         <w:r>
           <w:rPr>
             <w:rFonts w:ascii="Times New Roman" w:hAnsi="Times New Roman" w:cs="Times New Roman"/>
@@ -4116,7 +4151,7 @@
         </w:r>
       </w:ins>
       <w:proofErr w:type="gramEnd"/>
-      <w:del w:id="64" w:author="Bridges, Dave" w:date="2021-07-29T13:54:00Z">
+      <w:del w:id="67" w:author="Bridges, Dave" w:date="2021-07-29T13:54:00Z">
         <w:r>
           <w:rPr>
             <w:rFonts w:ascii="Times New Roman" w:hAnsi="Times New Roman" w:cs="Times New Roman"/>
@@ -4130,7 +4165,7 @@
         </w:rPr>
         <w:t>rea under the curve</w:t>
       </w:r>
-      <w:ins w:id="65" w:author="Bridges, Dave" w:date="2021-07-29T13:55:00Z">
+      <w:ins w:id="68" w:author="Bridges, Dave" w:date="2021-07-29T13:55:00Z">
         <w:r>
           <w:rPr>
             <w:rFonts w:ascii="Times New Roman" w:hAnsi="Times New Roman" w:cs="Times New Roman"/>
@@ -4144,7 +4179,7 @@
         </w:rPr>
         <w:t xml:space="preserve"> </w:t>
       </w:r>
-      <w:del w:id="66" w:author="Bridges, Dave" w:date="2021-07-29T13:54:00Z">
+      <w:del w:id="69" w:author="Bridges, Dave" w:date="2021-07-29T13:54:00Z">
         <w:r>
           <w:rPr>
             <w:rFonts w:ascii="Times New Roman" w:hAnsi="Times New Roman" w:cs="Times New Roman"/>
@@ -4152,7 +4187,7 @@
           <w:delText xml:space="preserve">during the ITT had </w:delText>
         </w:r>
       </w:del>
-      <w:ins w:id="67" w:author="Bridges, Dave" w:date="2021-07-29T13:54:00Z">
+      <w:ins w:id="70" w:author="Bridges, Dave" w:date="2021-07-29T13:54:00Z">
         <w:r>
           <w:rPr>
             <w:rFonts w:ascii="Times New Roman" w:hAnsi="Times New Roman" w:cs="Times New Roman"/>
@@ -4172,7 +4207,7 @@
         </w:rPr>
         <w:t xml:space="preserve">a significant effect of </w:t>
       </w:r>
-      <w:ins w:id="68" w:author="Bridges, Dave" w:date="2021-07-29T13:55:00Z">
+      <w:ins w:id="71" w:author="Bridges, Dave" w:date="2021-07-29T13:55:00Z">
         <w:r>
           <w:rPr>
             <w:rFonts w:ascii="Times New Roman" w:hAnsi="Times New Roman" w:cs="Times New Roman"/>
@@ -4238,7 +4273,7 @@
         </w:rPr>
         <w:t xml:space="preserve">The initial response for insulin </w:t>
       </w:r>
-      <w:del w:id="69" w:author="Bridges, Dave" w:date="2021-07-29T13:55:00Z">
+      <w:del w:id="72" w:author="Bridges, Dave" w:date="2021-07-29T13:55:00Z">
         <w:r>
           <w:rPr>
             <w:rFonts w:ascii="Times New Roman" w:hAnsi="Times New Roman" w:cs="Times New Roman"/>
@@ -4246,7 +4281,7 @@
           <w:delText xml:space="preserve">sensitivity </w:delText>
         </w:r>
       </w:del>
-      <w:ins w:id="70" w:author="Bridges, Dave" w:date="2021-07-29T13:55:00Z">
+      <w:ins w:id="73" w:author="Bridges, Dave" w:date="2021-07-29T13:55:00Z">
         <w:r>
           <w:rPr>
             <w:rFonts w:ascii="Times New Roman" w:hAnsi="Times New Roman" w:cs="Times New Roman"/>
@@ -4267,19 +4302,19 @@
           </w:rPr>
           <w:t xml:space="preserve"> over the first </w:t>
         </w:r>
-        <w:commentRangeStart w:id="71"/>
+        <w:commentRangeStart w:id="74"/>
         <w:r>
           <w:rPr>
             <w:rFonts w:ascii="Times New Roman" w:hAnsi="Times New Roman" w:cs="Times New Roman"/>
           </w:rPr>
           <w:t xml:space="preserve">XX </w:t>
         </w:r>
-        <w:commentRangeEnd w:id="71"/>
+        <w:commentRangeEnd w:id="74"/>
         <w:r>
           <w:rPr>
             <w:rStyle w:val="CommentReference"/>
           </w:rPr>
-          <w:commentReference w:id="71"/>
+          <w:commentReference w:id="74"/>
         </w:r>
         <w:r>
           <w:rPr>
@@ -4300,7 +4335,7 @@
         </w:rPr>
         <w:t xml:space="preserve">was not </w:t>
       </w:r>
-      <w:ins w:id="72" w:author="Bridges, Dave" w:date="2021-07-29T13:55:00Z">
+      <w:ins w:id="75" w:author="Bridges, Dave" w:date="2021-07-29T13:55:00Z">
         <w:r>
           <w:rPr>
             <w:rFonts w:ascii="Times New Roman" w:hAnsi="Times New Roman" w:cs="Times New Roman"/>
@@ -4332,7 +4367,7 @@
         </w:rPr>
         <w:t xml:space="preserve">gestational eTRF </w:t>
       </w:r>
-      <w:del w:id="73" w:author="Bridges, Dave" w:date="2021-07-29T13:56:00Z">
+      <w:del w:id="76" w:author="Bridges, Dave" w:date="2021-07-29T13:56:00Z">
         <w:r>
           <w:rPr>
             <w:rFonts w:ascii="Times New Roman" w:hAnsi="Times New Roman" w:cs="Times New Roman"/>
@@ -4340,7 +4375,7 @@
           <w:delText xml:space="preserve">impacts </w:delText>
         </w:r>
       </w:del>
-      <w:ins w:id="74" w:author="Bridges, Dave" w:date="2021-07-29T13:56:00Z">
+      <w:ins w:id="77" w:author="Bridges, Dave" w:date="2021-07-29T13:56:00Z">
         <w:r>
           <w:rPr>
             <w:rFonts w:ascii="Times New Roman" w:hAnsi="Times New Roman" w:cs="Times New Roman"/>
@@ -4384,7 +4419,7 @@
         </w:rPr>
         <w:t xml:space="preserve">, </w:t>
       </w:r>
-      <w:del w:id="75" w:author="Bridges, Dave" w:date="2021-07-29T13:56:00Z">
+      <w:del w:id="78" w:author="Bridges, Dave" w:date="2021-07-29T13:56:00Z">
         <w:r>
           <w:rPr>
             <w:rFonts w:ascii="Times New Roman" w:hAnsi="Times New Roman" w:cs="Times New Roman"/>
@@ -4392,7 +4427,7 @@
           <w:delText>but that it does not differ in the initial period following insulin administration</w:delText>
         </w:r>
       </w:del>
-      <w:ins w:id="76" w:author="Bridges, Dave" w:date="2021-07-29T13:56:00Z">
+      <w:ins w:id="79" w:author="Bridges, Dave" w:date="2021-07-29T13:56:00Z">
         <w:r>
           <w:rPr>
             <w:rFonts w:ascii="Times New Roman" w:hAnsi="Times New Roman" w:cs="Times New Roman"/>
@@ -4400,7 +4435,7 @@
           <w:t>and that this is largely driven by baseline fasting glucose levels</w:t>
         </w:r>
       </w:ins>
-      <w:ins w:id="77" w:author="Bridges, Dave" w:date="2021-07-29T13:57:00Z">
+      <w:ins w:id="80" w:author="Bridges, Dave" w:date="2021-07-29T13:57:00Z">
         <w:r>
           <w:rPr>
             <w:rFonts w:ascii="Times New Roman" w:hAnsi="Times New Roman" w:cs="Times New Roman"/>
@@ -4428,7 +4463,7 @@
         <w:rPr>
           <w:rFonts w:ascii="Times New Roman" w:hAnsi="Times New Roman" w:cs="Times New Roman"/>
         </w:rPr>
-        <w:pPrChange w:id="78" w:author="Bridges, Dave" w:date="2021-07-29T13:57:00Z">
+        <w:pPrChange w:id="81" w:author="Bridges, Dave" w:date="2021-07-29T13:57:00Z">
           <w:pPr>
             <w:spacing w:line="480" w:lineRule="auto"/>
           </w:pPr>
@@ -4462,7 +4497,7 @@
         </w:rPr>
         <w:t xml:space="preserve">). </w:t>
       </w:r>
-      <w:del w:id="79" w:author="Bridges, Dave" w:date="2021-07-29T13:57:00Z">
+      <w:del w:id="82" w:author="Bridges, Dave" w:date="2021-07-29T13:57:00Z">
         <w:r>
           <w:rPr>
             <w:rFonts w:ascii="Times New Roman" w:hAnsi="Times New Roman" w:cs="Times New Roman"/>
@@ -4482,7 +4517,7 @@
           <w:delText>was</w:delText>
         </w:r>
       </w:del>
-      <w:ins w:id="80" w:author="Bridges, Dave" w:date="2021-07-29T13:57:00Z">
+      <w:ins w:id="83" w:author="Bridges, Dave" w:date="2021-07-29T13:57:00Z">
         <w:r>
           <w:rPr>
             <w:rFonts w:ascii="Times New Roman" w:hAnsi="Times New Roman" w:cs="Times New Roman"/>
@@ -4538,7 +4573,7 @@
         </w:rPr>
         <w:t xml:space="preserve"> on glucose tolerance</w:t>
       </w:r>
-      <w:ins w:id="81" w:author="Bridges, Dave" w:date="2021-07-29T13:57:00Z">
+      <w:ins w:id="84" w:author="Bridges, Dave" w:date="2021-07-29T13:57:00Z">
         <w:r>
           <w:rPr>
             <w:rFonts w:ascii="Times New Roman" w:hAnsi="Times New Roman" w:cs="Times New Roman"/>
@@ -4546,7 +4581,7 @@
           <w:t xml:space="preserve">, again with expected elevations </w:t>
         </w:r>
       </w:ins>
-      <w:ins w:id="82" w:author="Bridges, Dave" w:date="2021-07-29T13:58:00Z">
+      <w:ins w:id="85" w:author="Bridges, Dave" w:date="2021-07-29T13:58:00Z">
         <w:r>
           <w:rPr>
             <w:rFonts w:ascii="Times New Roman" w:hAnsi="Times New Roman" w:cs="Times New Roman"/>
@@ -4554,7 +4589,7 @@
           <w:t>of</w:t>
         </w:r>
       </w:ins>
-      <w:ins w:id="83" w:author="Bridges, Dave" w:date="2021-07-29T13:57:00Z">
+      <w:ins w:id="86" w:author="Bridges, Dave" w:date="2021-07-29T13:57:00Z">
         <w:r>
           <w:rPr>
             <w:rFonts w:ascii="Times New Roman" w:hAnsi="Times New Roman" w:cs="Times New Roman"/>
@@ -4582,7 +4617,7 @@
         </w:rPr>
         <w:t xml:space="preserve"> </w:t>
       </w:r>
-      <w:del w:id="84" w:author="Bridges, Dave" w:date="2021-07-29T13:58:00Z">
+      <w:del w:id="87" w:author="Bridges, Dave" w:date="2021-07-29T13:58:00Z">
         <w:r>
           <w:rPr>
             <w:rFonts w:ascii="Times New Roman" w:hAnsi="Times New Roman" w:cs="Times New Roman"/>
@@ -4590,7 +4625,7 @@
           <w:delText>However</w:delText>
         </w:r>
       </w:del>
-      <w:ins w:id="85" w:author="Bridges, Dave" w:date="2021-07-29T13:58:00Z">
+      <w:ins w:id="88" w:author="Bridges, Dave" w:date="2021-07-29T13:58:00Z">
         <w:r>
           <w:rPr>
             <w:rFonts w:ascii="Times New Roman" w:hAnsi="Times New Roman" w:cs="Times New Roman"/>
@@ -4598,7 +4633,7 @@
           <w:t>The summarized</w:t>
         </w:r>
       </w:ins>
-      <w:del w:id="86" w:author="Bridges, Dave" w:date="2021-07-29T13:58:00Z">
+      <w:del w:id="89" w:author="Bridges, Dave" w:date="2021-07-29T13:58:00Z">
         <w:r>
           <w:rPr>
             <w:rFonts w:ascii="Times New Roman" w:hAnsi="Times New Roman" w:cs="Times New Roman"/>
@@ -4640,7 +4675,7 @@
         </w:rPr>
         <w:t xml:space="preserve">) </w:t>
       </w:r>
-      <w:del w:id="87" w:author="Bridges, Dave" w:date="2021-07-29T13:58:00Z">
+      <w:del w:id="90" w:author="Bridges, Dave" w:date="2021-07-29T13:58:00Z">
         <w:r>
           <w:rPr>
             <w:rFonts w:ascii="Times New Roman" w:hAnsi="Times New Roman" w:cs="Times New Roman"/>
@@ -4648,7 +4683,7 @@
           <w:delText xml:space="preserve">had </w:delText>
         </w:r>
       </w:del>
-      <w:ins w:id="88" w:author="Bridges, Dave" w:date="2021-07-29T13:58:00Z">
+      <w:ins w:id="91" w:author="Bridges, Dave" w:date="2021-07-29T13:58:00Z">
         <w:r>
           <w:rPr>
             <w:rFonts w:ascii="Times New Roman" w:hAnsi="Times New Roman" w:cs="Times New Roman"/>
@@ -4668,7 +4703,7 @@
         </w:rPr>
         <w:t xml:space="preserve">a significant interaction </w:t>
       </w:r>
-      <w:del w:id="89" w:author="Bridges, Dave" w:date="2021-07-29T13:58:00Z">
+      <w:del w:id="92" w:author="Bridges, Dave" w:date="2021-07-29T13:58:00Z">
         <w:r>
           <w:rPr>
             <w:rFonts w:ascii="Times New Roman" w:hAnsi="Times New Roman" w:cs="Times New Roman"/>
@@ -4676,7 +4711,7 @@
           <w:delText xml:space="preserve">for </w:delText>
         </w:r>
       </w:del>
-      <w:ins w:id="90" w:author="Bridges, Dave" w:date="2021-07-29T13:58:00Z">
+      <w:ins w:id="93" w:author="Bridges, Dave" w:date="2021-07-29T13:58:00Z">
         <w:r>
           <w:rPr>
             <w:rFonts w:ascii="Times New Roman" w:hAnsi="Times New Roman" w:cs="Times New Roman"/>
@@ -4778,7 +4813,14 @@
         <w:rPr>
           <w:rFonts w:ascii="Times New Roman" w:hAnsi="Times New Roman" w:cs="Times New Roman"/>
         </w:rPr>
-        <w:t>Fasting blood glucose, assessed before ITT and GTT</w:t>
+        <w:t xml:space="preserve">Fasting blood </w:t>
+      </w:r>
+      <w:r>
+        <w:rPr>
+          <w:rFonts w:ascii="Times New Roman" w:hAnsi="Times New Roman" w:cs="Times New Roman"/>
+        </w:rPr>
+        <w:lastRenderedPageBreak/>
+        <w:t>glucose, assessed before ITT and GTT</w:t>
       </w:r>
       <w:r>
         <w:rPr>
@@ -4802,14 +4844,7 @@
         <w:rPr>
           <w:rFonts w:ascii="Times New Roman" w:hAnsi="Times New Roman" w:cs="Times New Roman"/>
         </w:rPr>
-        <w:t xml:space="preserve">) </w:t>
-      </w:r>
-      <w:r>
-        <w:rPr>
-          <w:rFonts w:ascii="Times New Roman" w:hAnsi="Times New Roman" w:cs="Times New Roman"/>
-        </w:rPr>
-        <w:lastRenderedPageBreak/>
-        <w:t xml:space="preserve">but did not differ by maternal dietary treatment (p=0.18). </w:t>
+        <w:t xml:space="preserve">) but did not differ by maternal dietary treatment (p=0.18). </w:t>
       </w:r>
       <w:r>
         <w:rPr>
@@ -4817,7 +4852,7 @@
         </w:rPr>
         <w:t xml:space="preserve">This suggests there </w:t>
       </w:r>
-      <w:del w:id="91" w:author="Bridges, Dave" w:date="2021-07-29T13:59:00Z">
+      <w:del w:id="94" w:author="Bridges, Dave" w:date="2021-07-29T13:59:00Z">
         <w:r>
           <w:rPr>
             <w:rFonts w:ascii="Times New Roman" w:hAnsi="Times New Roman" w:cs="Times New Roman"/>
@@ -4825,7 +4860,7 @@
           <w:delText xml:space="preserve">were </w:delText>
         </w:r>
       </w:del>
-      <w:ins w:id="92" w:author="Bridges, Dave" w:date="2021-07-29T13:59:00Z">
+      <w:ins w:id="95" w:author="Bridges, Dave" w:date="2021-07-29T13:59:00Z">
         <w:r>
           <w:rPr>
             <w:rFonts w:ascii="Times New Roman" w:hAnsi="Times New Roman" w:cs="Times New Roman"/>
@@ -4863,7 +4898,7 @@
         </w:rPr>
         <w:t xml:space="preserve">gestational eTRF present in male offspring that were not explained by body composition, which was comparable between groups, or food intake, which was higher in eTRF animals. </w:t>
       </w:r>
-      <w:del w:id="93" w:author="Bridges, Dave" w:date="2021-07-29T13:59:00Z">
+      <w:del w:id="96" w:author="Bridges, Dave" w:date="2021-07-29T13:59:00Z">
         <w:r>
           <w:rPr>
             <w:rFonts w:ascii="Times New Roman" w:hAnsi="Times New Roman" w:cs="Times New Roman"/>
@@ -4991,13 +5026,13 @@
         <w:rPr>
           <w:rFonts w:ascii="Times New Roman" w:hAnsi="Times New Roman" w:cs="Times New Roman"/>
         </w:rPr>
-        <w:pPrChange w:id="94" w:author="Bridges, Dave" w:date="2021-07-29T13:59:00Z">
+        <w:pPrChange w:id="97" w:author="Bridges, Dave" w:date="2021-07-29T13:59:00Z">
           <w:pPr>
             <w:spacing w:line="480" w:lineRule="auto"/>
           </w:pPr>
         </w:pPrChange>
       </w:pPr>
-      <w:ins w:id="95" w:author="Bridges, Dave" w:date="2021-07-29T13:59:00Z">
+      <w:ins w:id="98" w:author="Bridges, Dave" w:date="2021-07-29T13:59:00Z">
         <w:r>
           <w:rPr>
             <w:rFonts w:ascii="Times New Roman" w:hAnsi="Times New Roman" w:cs="Times New Roman"/>
@@ -5091,8 +5126,16 @@
         <w:rPr>
           <w:rFonts w:ascii="Times New Roman" w:hAnsi="Times New Roman" w:cs="Times New Roman"/>
         </w:rPr>
-        <w:t xml:space="preserve">), </w:t>
-      </w:r>
+        <w:t>),</w:t>
+      </w:r>
+      <w:del w:id="99" w:author="Bridges, Dave" w:date="2021-07-29T15:49:00Z">
+        <w:r>
+          <w:rPr>
+            <w:rFonts w:ascii="Times New Roman" w:hAnsi="Times New Roman" w:cs="Times New Roman"/>
+          </w:rPr>
+          <w:delText xml:space="preserve"> </w:delText>
+        </w:r>
+      </w:del>
       <w:r>
         <w:rPr>
           <w:rFonts w:ascii="Times New Roman" w:hAnsi="Times New Roman" w:cs="Times New Roman"/>
@@ -5127,6 +5170,7 @@
         </w:rPr>
         <w:t>p=0.65</w:t>
       </w:r>
+      <w:proofErr w:type="gramStart"/>
       <w:r>
         <w:rPr>
           <w:rFonts w:ascii="Times New Roman" w:hAnsi="Times New Roman" w:cs="Times New Roman"/>
@@ -5143,7 +5187,14 @@
         <w:rPr>
           <w:rFonts w:ascii="Times New Roman" w:hAnsi="Times New Roman" w:cs="Times New Roman"/>
         </w:rPr>
-        <w:t xml:space="preserve">or lean mass </w:t>
+        <w:t>or</w:t>
+      </w:r>
+      <w:proofErr w:type="gramEnd"/>
+      <w:r>
+        <w:rPr>
+          <w:rFonts w:ascii="Times New Roman" w:hAnsi="Times New Roman" w:cs="Times New Roman"/>
+        </w:rPr>
+        <w:t xml:space="preserve"> lean mass </w:t>
       </w:r>
       <w:r>
         <w:rPr>
@@ -5411,6 +5462,7 @@
         <w:rPr>
           <w:rFonts w:ascii="Times New Roman" w:hAnsi="Times New Roman" w:cs="Times New Roman"/>
         </w:rPr>
+        <w:lastRenderedPageBreak/>
         <w:t xml:space="preserve">offspring </w:t>
       </w:r>
       <w:r>
@@ -5453,14 +5505,7 @@
         <w:rPr>
           <w:rFonts w:ascii="Times New Roman" w:hAnsi="Times New Roman" w:cs="Times New Roman"/>
         </w:rPr>
-        <w:t xml:space="preserve">This was confirmed with </w:t>
-      </w:r>
-      <w:r>
-        <w:rPr>
-          <w:rFonts w:ascii="Times New Roman" w:hAnsi="Times New Roman" w:cs="Times New Roman"/>
-        </w:rPr>
-        <w:lastRenderedPageBreak/>
-        <w:t>the AUC for the ITT where females had similar AUC (</w:t>
+        <w:t>This was confirmed with the AUC for the ITT where females had similar AUC (</w:t>
       </w:r>
       <w:r>
         <w:rPr>
@@ -6264,7 +6309,14 @@
         <w:rPr>
           <w:rFonts w:ascii="Times New Roman" w:hAnsi="Times New Roman" w:cs="Times New Roman"/>
         </w:rPr>
-        <w:t>this may be attributable to either insulin secretion or beta cell mass</w:t>
+        <w:t xml:space="preserve">this may be </w:t>
+      </w:r>
+      <w:r>
+        <w:rPr>
+          <w:rFonts w:ascii="Times New Roman" w:hAnsi="Times New Roman" w:cs="Times New Roman"/>
+        </w:rPr>
+        <w:lastRenderedPageBreak/>
+        <w:t>attributable to either insulin secretion or beta cell mass</w:t>
       </w:r>
       <w:r>
         <w:rPr>
@@ -6306,14 +6358,7 @@
         <w:rPr>
           <w:rFonts w:ascii="Times New Roman" w:hAnsi="Times New Roman" w:cs="Times New Roman"/>
         </w:rPr>
-        <w:t xml:space="preserve">s insulin secretion </w:t>
-      </w:r>
-      <w:r>
-        <w:rPr>
-          <w:rFonts w:ascii="Times New Roman" w:hAnsi="Times New Roman" w:cs="Times New Roman"/>
-        </w:rPr>
-        <w:lastRenderedPageBreak/>
-        <w:t xml:space="preserve">tended to be lower in eTRF males compared to their AL counterparts during GSIS. C-peptide, </w:t>
+        <w:t xml:space="preserve">s insulin secretion tended to be lower in eTRF males compared to their AL counterparts during GSIS. C-peptide, </w:t>
       </w:r>
       <w:r>
         <w:rPr>
@@ -6914,14 +6959,14 @@
         <w:rPr>
           <w:rFonts w:ascii="Times New Roman" w:hAnsi="Times New Roman" w:cs="Times New Roman"/>
         </w:rPr>
-        <w:t xml:space="preserve">. It may be that the smaller islets were able to compensate in young male offspring during a lower-calorie diet and therefore the effect did not become </w:t>
+        <w:t xml:space="preserve">. It may be that the smaller islets were able to compensate in </w:t>
       </w:r>
       <w:r>
         <w:rPr>
           <w:rFonts w:ascii="Times New Roman" w:hAnsi="Times New Roman" w:cs="Times New Roman"/>
         </w:rPr>
         <w:lastRenderedPageBreak/>
-        <w:t xml:space="preserve">apparent until an overnutrition challenge later on. </w:t>
+        <w:t xml:space="preserve">young male offspring during a lower-calorie diet and therefore the effect did not become apparent until an overnutrition challenge later on. </w:t>
       </w:r>
       <w:r>
         <w:rPr>
@@ -9154,7 +9199,7 @@
       </w:r>
     </w:p>
   </w:comment>
-  <w:comment w:id="27" w:author="Bridges, Dave" w:date="2021-07-29T13:48:00Z" w:initials="BD">
+  <w:comment w:id="30" w:author="Bridges, Dave" w:date="2021-07-29T13:48:00Z" w:initials="BD">
     <w:p>
       <w:pPr>
         <w:pStyle w:val="CommentText"/>
@@ -9175,7 +9220,7 @@
       </w:r>
     </w:p>
   </w:comment>
-  <w:comment w:id="37" w:author="Bridges, Dave" w:date="2021-07-29T13:51:00Z" w:initials="BD">
+  <w:comment w:id="40" w:author="Bridges, Dave" w:date="2021-07-29T13:51:00Z" w:initials="BD">
     <w:p>
       <w:pPr>
         <w:pStyle w:val="CommentText"/>
@@ -9191,7 +9236,7 @@
       </w:r>
     </w:p>
   </w:comment>
-  <w:comment w:id="45" w:author="Bridges, Dave" w:date="2021-07-29T13:52:00Z" w:initials="BD">
+  <w:comment w:id="48" w:author="Bridges, Dave" w:date="2021-07-29T13:52:00Z" w:initials="BD">
     <w:p>
       <w:pPr>
         <w:pStyle w:val="CommentText"/>
@@ -9207,7 +9252,7 @@
       </w:r>
     </w:p>
   </w:comment>
-  <w:comment w:id="47" w:author="Bridges, Dave" w:date="2021-07-29T13:52:00Z" w:initials="BD">
+  <w:comment w:id="50" w:author="Bridges, Dave" w:date="2021-07-29T13:52:00Z" w:initials="BD">
     <w:p>
       <w:pPr>
         <w:pStyle w:val="CommentText"/>
@@ -9223,7 +9268,7 @@
       </w:r>
     </w:p>
   </w:comment>
-  <w:comment w:id="71" w:author="Bridges, Dave" w:date="2021-07-29T13:55:00Z" w:initials="BD">
+  <w:comment w:id="74" w:author="Bridges, Dave" w:date="2021-07-29T13:55:00Z" w:initials="BD">
     <w:p>
       <w:pPr>
         <w:pStyle w:val="CommentText"/>

</xml_diff>

<commit_message>
Made comments on introduction and methods
</commit_message>
<xml_diff>
--- a/Manuscripts/Manuscript.docx
+++ b/Manuscripts/Manuscript.docx
@@ -1,11 +1,12 @@
 
 <file path=word/document.xml><?xml version="1.0" encoding="utf-8"?>
-<w:document xmlns:wpc="http://schemas.microsoft.com/office/word/2010/wordprocessingCanvas" xmlns:cx="http://schemas.microsoft.com/office/drawing/2014/chartex" xmlns:cx1="http://schemas.microsoft.com/office/drawing/2015/9/8/chartex" xmlns:cx2="http://schemas.microsoft.com/office/drawing/2015/10/21/chartex" xmlns:cx3="http://schemas.microsoft.com/office/drawing/2016/5/9/chartex" xmlns:cx4="http://schemas.microsoft.com/office/drawing/2016/5/10/chartex" xmlns:cx5="http://schemas.microsoft.com/office/drawing/2016/5/11/chartex" xmlns:cx6="http://schemas.microsoft.com/office/drawing/2016/5/12/chartex" xmlns:cx7="http://schemas.microsoft.com/office/drawing/2016/5/13/chartex" xmlns:cx8="http://schemas.microsoft.com/office/drawing/2016/5/14/chartex" xmlns:mc="http://schemas.openxmlformats.org/markup-compatibility/2006" xmlns:aink="http://schemas.microsoft.com/office/drawing/2016/ink" xmlns:am3d="http://schemas.microsoft.com/office/drawing/2017/model3d" xmlns:o="urn:schemas-microsoft-com:office:office" xmlns:r="http://schemas.openxmlformats.org/officeDocument/2006/relationships" xmlns:m="http://schemas.openxmlformats.org/officeDocument/2006/math" xmlns:v="urn:schemas-microsoft-com:vml" xmlns:wp14="http://schemas.microsoft.com/office/word/2010/wordprocessingDrawing" xmlns:wp="http://schemas.openxmlformats.org/drawingml/2006/wordprocessingDrawing" xmlns:w10="urn:schemas-microsoft-com:office:word" xmlns:w="http://schemas.openxmlformats.org/wordprocessingml/2006/main" xmlns:w14="http://schemas.microsoft.com/office/word/2010/wordml" xmlns:w15="http://schemas.microsoft.com/office/word/2012/wordml" xmlns:w16cex="http://schemas.microsoft.com/office/word/2018/wordml/cex" xmlns:w16cid="http://schemas.microsoft.com/office/word/2016/wordml/cid" xmlns:w16="http://schemas.microsoft.com/office/word/2018/wordml" xmlns:w16se="http://schemas.microsoft.com/office/word/2015/wordml/symex" xmlns:wpg="http://schemas.microsoft.com/office/word/2010/wordprocessingGroup" xmlns:wpi="http://schemas.microsoft.com/office/word/2010/wordprocessingInk" xmlns:wne="http://schemas.microsoft.com/office/word/2006/wordml" xmlns:wps="http://schemas.microsoft.com/office/word/2010/wordprocessingShape" mc:Ignorable="w14 w15 w16se w16cid w16 w16cex wp14">
+<w:document xmlns:wpc="http://schemas.microsoft.com/office/word/2010/wordprocessingCanvas" xmlns:cx="http://schemas.microsoft.com/office/drawing/2014/chartex" xmlns:cx1="http://schemas.microsoft.com/office/drawing/2015/9/8/chartex" xmlns:cx2="http://schemas.microsoft.com/office/drawing/2015/10/21/chartex" xmlns:cx3="http://schemas.microsoft.com/office/drawing/2016/5/9/chartex" xmlns:cx4="http://schemas.microsoft.com/office/drawing/2016/5/10/chartex" xmlns:cx5="http://schemas.microsoft.com/office/drawing/2016/5/11/chartex" xmlns:cx6="http://schemas.microsoft.com/office/drawing/2016/5/12/chartex" xmlns:cx7="http://schemas.microsoft.com/office/drawing/2016/5/13/chartex" xmlns:cx8="http://schemas.microsoft.com/office/drawing/2016/5/14/chartex" xmlns:mc="http://schemas.openxmlformats.org/markup-compatibility/2006" xmlns:aink="http://schemas.microsoft.com/office/drawing/2016/ink" xmlns:am3d="http://schemas.microsoft.com/office/drawing/2017/model3d" xmlns:o="urn:schemas-microsoft-com:office:office" xmlns:r="http://schemas.openxmlformats.org/officeDocument/2006/relationships" xmlns:m="http://schemas.openxmlformats.org/officeDocument/2006/math" xmlns:v="urn:schemas-microsoft-com:vml" xmlns:wp14="http://schemas.microsoft.com/office/word/2010/wordprocessingDrawing" xmlns:wp="http://schemas.openxmlformats.org/drawingml/2006/wordprocessingDrawing" xmlns:w10="urn:schemas-microsoft-com:office:word" xmlns:w="http://schemas.openxmlformats.org/wordprocessingml/2006/main" xmlns:w14="http://schemas.microsoft.com/office/word/2010/wordml" xmlns:w15="http://schemas.microsoft.com/office/word/2012/wordml" xmlns:w16cid="http://schemas.microsoft.com/office/word/2016/wordml/cid" xmlns:w16se="http://schemas.microsoft.com/office/word/2015/wordml/symex" xmlns:wpg="http://schemas.microsoft.com/office/word/2010/wordprocessingGroup" xmlns:wpi="http://schemas.microsoft.com/office/word/2010/wordprocessingInk" xmlns:wne="http://schemas.microsoft.com/office/word/2006/wordml" xmlns:wps="http://schemas.microsoft.com/office/word/2010/wordprocessingShape" mc:Ignorable="w14 w15 w16se w16cid wp14">
   <w:body>
     <w:p>
       <w:pPr>
         <w:spacing w:line="480" w:lineRule="auto"/>
         <w:rPr>
+          <w:ins w:id="0" w:author="Dave Bridges" w:date="2021-09-16T10:48:00Z"/>
           <w:rFonts w:ascii="Times New Roman" w:hAnsi="Times New Roman" w:cs="Times New Roman"/>
           <w:b/>
           <w:bCs/>
@@ -81,127 +82,540 @@
           <w:b/>
           <w:bCs/>
         </w:rPr>
-        <w:t xml:space="preserve"> Male Mice</w:t>
-      </w:r>
+        <w:t xml:space="preserve"> Male </w:t>
+      </w:r>
+      <w:del w:id="1" w:author="Dave Bridges" w:date="2021-09-16T10:45:00Z">
+        <w:r>
+          <w:rPr>
+            <w:rFonts w:ascii="Times New Roman" w:hAnsi="Times New Roman" w:cs="Times New Roman"/>
+            <w:b/>
+            <w:bCs/>
+          </w:rPr>
+          <w:delText>Mice</w:delText>
+        </w:r>
+      </w:del>
+      <w:ins w:id="2" w:author="Dave Bridges" w:date="2021-09-16T10:45:00Z">
+        <w:r>
+          <w:rPr>
+            <w:rFonts w:ascii="Times New Roman" w:hAnsi="Times New Roman" w:cs="Times New Roman"/>
+            <w:b/>
+            <w:bCs/>
+          </w:rPr>
+          <w:t>Offspring</w:t>
+        </w:r>
+      </w:ins>
     </w:p>
     <w:p>
       <w:pPr>
         <w:spacing w:line="480" w:lineRule="auto"/>
         <w:rPr>
+          <w:ins w:id="3" w:author="Dave Bridges" w:date="2021-09-16T10:48:00Z"/>
           <w:rFonts w:ascii="Times New Roman" w:hAnsi="Times New Roman" w:cs="Times New Roman"/>
           <w:b/>
           <w:bCs/>
         </w:rPr>
       </w:pPr>
-      <w:r>
-        <w:rPr>
+    </w:p>
+    <w:p>
+      <w:pPr>
+        <w:spacing w:line="480" w:lineRule="auto"/>
+        <w:rPr>
+          <w:ins w:id="4" w:author="Dave Bridges" w:date="2021-09-16T10:48:00Z"/>
           <w:rFonts w:ascii="Times New Roman" w:hAnsi="Times New Roman" w:cs="Times New Roman"/>
           <w:b/>
           <w:bCs/>
         </w:rPr>
-        <w:t xml:space="preserve">Abstract </w:t>
-      </w:r>
+      </w:pPr>
+      <w:commentRangeStart w:id="5"/>
+      <w:ins w:id="6" w:author="Dave Bridges" w:date="2021-09-16T10:48:00Z">
+        <w:r>
+          <w:rPr>
+            <w:rFonts w:ascii="Times New Roman" w:hAnsi="Times New Roman" w:cs="Times New Roman"/>
+            <w:b/>
+            <w:bCs/>
+          </w:rPr>
+          <w:t>Authors:</w:t>
+        </w:r>
+      </w:ins>
     </w:p>
     <w:p>
       <w:pPr>
         <w:spacing w:line="480" w:lineRule="auto"/>
-        <w:ind w:firstLine="720"/>
-        <w:rPr>
+        <w:rPr>
+          <w:ins w:id="7" w:author="Dave Bridges" w:date="2021-09-16T10:48:00Z"/>
           <w:rFonts w:ascii="Times New Roman" w:hAnsi="Times New Roman" w:cs="Times New Roman"/>
           <w:b/>
           <w:bCs/>
         </w:rPr>
       </w:pPr>
-      <w:r>
-        <w:rPr>
-          <w:rFonts w:ascii="Times New Roman" w:hAnsi="Times New Roman" w:cs="Times New Roman"/>
-        </w:rPr>
-        <w:t xml:space="preserve">The timing of food intake is an emerging dietary tool for management of nutrition-related diseases. One method of intermittent fasting that manipulates this is time-restricted feeding (TRF). Birthing parents experience disruptions to food intake for diverse reasons and therefore may experience periods of fasting </w:t>
-      </w:r>
-      <w:r>
-        <w:rPr>
-          <w:rFonts w:ascii="Times New Roman" w:hAnsi="Times New Roman" w:cs="Times New Roman"/>
-        </w:rPr>
-        <w:t>similar to TRF protocols</w:t>
-      </w:r>
-      <w:r>
-        <w:rPr>
-          <w:rFonts w:ascii="Times New Roman" w:hAnsi="Times New Roman" w:cs="Times New Roman"/>
-        </w:rPr>
-        <w:t xml:space="preserve">. </w:t>
-      </w:r>
-      <w:r>
-        <w:rPr>
-          <w:rFonts w:ascii="Times New Roman" w:hAnsi="Times New Roman" w:cs="Times New Roman"/>
-        </w:rPr>
-        <w:t>These nutritional exposures during pregnancy are</w:t>
-      </w:r>
-      <w:r>
-        <w:rPr>
-          <w:rFonts w:ascii="Times New Roman" w:hAnsi="Times New Roman" w:cs="Times New Roman"/>
-        </w:rPr>
-        <w:t xml:space="preserve"> vastly understudied. Because interest in TRF is gaining popular interest and feeding may be interrupted in those who are expecting, it is important to study TRF during pregnancy for long term effects on the resultant offspring. </w:t>
-      </w:r>
-      <w:r>
-        <w:rPr>
-          <w:rFonts w:ascii="Times New Roman" w:hAnsi="Times New Roman" w:cs="Times New Roman"/>
-        </w:rPr>
-        <w:t>Using a mouse model, the</w:t>
-      </w:r>
-      <w:r>
-        <w:rPr>
-          <w:rFonts w:ascii="Times New Roman" w:hAnsi="Times New Roman" w:cs="Times New Roman"/>
-        </w:rPr>
-        <w:t xml:space="preserve"> effects of gestational exposure to TRF </w:t>
-      </w:r>
-      <w:r>
-        <w:rPr>
-          <w:rFonts w:ascii="Times New Roman" w:hAnsi="Times New Roman" w:cs="Times New Roman"/>
-        </w:rPr>
-        <w:t>using a chow diet are assessed over the life course in both male and female offspring</w:t>
-      </w:r>
-      <w:r>
-        <w:rPr>
-          <w:rFonts w:ascii="Times New Roman" w:hAnsi="Times New Roman" w:cs="Times New Roman"/>
-        </w:rPr>
-        <w:t>. Offspring body composition was similar between experimental gro</w:t>
-      </w:r>
-      <w:r>
-        <w:rPr>
-          <w:rFonts w:ascii="Times New Roman" w:hAnsi="Times New Roman" w:cs="Times New Roman"/>
-        </w:rPr>
-        <w:t>u</w:t>
-      </w:r>
-      <w:r>
-        <w:rPr>
-          <w:rFonts w:ascii="Times New Roman" w:hAnsi="Times New Roman" w:cs="Times New Roman"/>
-        </w:rPr>
-        <w:t>p</w:t>
-      </w:r>
-      <w:r>
-        <w:rPr>
-          <w:rFonts w:ascii="Times New Roman" w:hAnsi="Times New Roman" w:cs="Times New Roman"/>
-        </w:rPr>
-        <w:t>s</w:t>
-      </w:r>
-      <w:r>
-        <w:rPr>
-          <w:rFonts w:ascii="Times New Roman" w:hAnsi="Times New Roman" w:cs="Times New Roman"/>
-        </w:rPr>
-        <w:t xml:space="preserve"> in both males and females from weaning (day 21) to adulthood (day 70), with minor increases in food intake in eTRF females and improved glucose tolerance in males. After 10 weeks of high fat diet feeding, male eTRF offspring tend to be more sensitive to insulin, develop glucose intolerance and have impaired insulin secretion</w:t>
-      </w:r>
-      <w:r>
-        <w:rPr>
-          <w:rFonts w:ascii="Times New Roman" w:hAnsi="Times New Roman" w:cs="Times New Roman"/>
-        </w:rPr>
-        <w:t>. Gestational eTRF creates male-specific deleterious effects on glucose homeostasis after chronic high fat diet feeding in offspring. Further studies are needed to determine the effect gestational eTRF has on the male pancreas as well as elucidate the mechanisms that protect females from this metabolic dysfunction.</w:t>
-      </w:r>
-      <w:r>
-        <w:rPr>
+    </w:p>
+    <w:p>
+      <w:pPr>
+        <w:spacing w:line="480" w:lineRule="auto"/>
+        <w:rPr>
+          <w:ins w:id="8" w:author="Dave Bridges" w:date="2021-09-16T10:48:00Z"/>
           <w:rFonts w:ascii="Times New Roman" w:hAnsi="Times New Roman" w:cs="Times New Roman"/>
           <w:b/>
           <w:bCs/>
         </w:rPr>
+      </w:pPr>
+      <w:ins w:id="9" w:author="Dave Bridges" w:date="2021-09-16T10:48:00Z">
+        <w:r>
+          <w:rPr>
+            <w:rFonts w:ascii="Times New Roman" w:hAnsi="Times New Roman" w:cs="Times New Roman"/>
+            <w:b/>
+            <w:bCs/>
+          </w:rPr>
+          <w:t>Keywords:</w:t>
+        </w:r>
+        <w:commentRangeEnd w:id="5"/>
+        <w:r>
+          <w:rPr>
+            <w:rStyle w:val="CommentReference"/>
+          </w:rPr>
+          <w:commentReference w:id="5"/>
+        </w:r>
+      </w:ins>
+    </w:p>
+    <w:p>
+      <w:pPr>
+        <w:rPr>
+          <w:ins w:id="10" w:author="Dave Bridges" w:date="2021-09-16T10:48:00Z"/>
+          <w:rFonts w:ascii="Times New Roman" w:hAnsi="Times New Roman" w:cs="Times New Roman"/>
+          <w:b/>
+          <w:bCs/>
+        </w:rPr>
+      </w:pPr>
+      <w:ins w:id="11" w:author="Dave Bridges" w:date="2021-09-16T10:48:00Z">
+        <w:r>
+          <w:rPr>
+            <w:rFonts w:ascii="Times New Roman" w:hAnsi="Times New Roman" w:cs="Times New Roman"/>
+            <w:b/>
+            <w:bCs/>
+          </w:rPr>
+          <w:br w:type="page"/>
+        </w:r>
+      </w:ins>
+    </w:p>
+    <w:p>
+      <w:pPr>
+        <w:spacing w:line="480" w:lineRule="auto"/>
+        <w:rPr>
+          <w:rFonts w:ascii="Times New Roman" w:hAnsi="Times New Roman" w:cs="Times New Roman"/>
+          <w:b/>
+          <w:bCs/>
+        </w:rPr>
+      </w:pPr>
+    </w:p>
+    <w:p>
+      <w:pPr>
+        <w:spacing w:line="480" w:lineRule="auto"/>
+        <w:rPr>
+          <w:rFonts w:ascii="Times New Roman" w:hAnsi="Times New Roman" w:cs="Times New Roman"/>
+          <w:b/>
+          <w:bCs/>
+        </w:rPr>
+      </w:pPr>
+      <w:r>
+        <w:rPr>
+          <w:rFonts w:ascii="Times New Roman" w:hAnsi="Times New Roman" w:cs="Times New Roman"/>
+          <w:b/>
+          <w:bCs/>
+        </w:rPr>
+        <w:t xml:space="preserve">Abstract </w:t>
+      </w:r>
+    </w:p>
+    <w:p>
+      <w:pPr>
+        <w:spacing w:line="480" w:lineRule="auto"/>
+        <w:ind w:firstLine="720"/>
+        <w:rPr>
+          <w:ins w:id="12" w:author="Dave Bridges" w:date="2021-09-16T10:48:00Z"/>
+          <w:rFonts w:ascii="Times New Roman" w:hAnsi="Times New Roman" w:cs="Times New Roman"/>
+        </w:rPr>
+      </w:pPr>
+      <w:r>
+        <w:rPr>
+          <w:rFonts w:ascii="Times New Roman" w:hAnsi="Times New Roman" w:cs="Times New Roman"/>
+        </w:rPr>
+        <w:t xml:space="preserve">The timing of food intake is an emerging dietary tool for management of nutrition-related diseases. One method of intermittent fasting that manipulates this is time-restricted feeding (TRF). Birthing parents experience disruptions to food intake for diverse reasons and therefore may experience periods of </w:t>
+      </w:r>
+      <w:ins w:id="13" w:author="Dave Bridges" w:date="2021-09-16T10:46:00Z">
+        <w:r>
+          <w:rPr>
+            <w:rFonts w:ascii="Times New Roman" w:hAnsi="Times New Roman" w:cs="Times New Roman"/>
+          </w:rPr>
+          <w:t xml:space="preserve">intentional or unintentional </w:t>
+        </w:r>
+      </w:ins>
+      <w:r>
+        <w:rPr>
+          <w:rFonts w:ascii="Times New Roman" w:hAnsi="Times New Roman" w:cs="Times New Roman"/>
+        </w:rPr>
+        <w:t xml:space="preserve">fasting </w:t>
+      </w:r>
+      <w:r>
+        <w:rPr>
+          <w:rFonts w:ascii="Times New Roman" w:hAnsi="Times New Roman" w:cs="Times New Roman"/>
+        </w:rPr>
+        <w:t>similar to TRF protocols</w:t>
+      </w:r>
+      <w:r>
+        <w:rPr>
+          <w:rFonts w:ascii="Times New Roman" w:hAnsi="Times New Roman" w:cs="Times New Roman"/>
+        </w:rPr>
+        <w:t xml:space="preserve">. </w:t>
+      </w:r>
+      <w:del w:id="14" w:author="Dave Bridges" w:date="2021-09-16T10:47:00Z">
+        <w:r>
+          <w:rPr>
+            <w:rFonts w:ascii="Times New Roman" w:hAnsi="Times New Roman" w:cs="Times New Roman"/>
+          </w:rPr>
+          <w:delText>These nutritional exposures during pregnancy are</w:delText>
+        </w:r>
+        <w:r>
+          <w:rPr>
+            <w:rFonts w:ascii="Times New Roman" w:hAnsi="Times New Roman" w:cs="Times New Roman"/>
+          </w:rPr>
+          <w:delText xml:space="preserve"> </w:delText>
+        </w:r>
+      </w:del>
+      <w:del w:id="15" w:author="Dave Bridges" w:date="2021-09-16T10:46:00Z">
+        <w:r>
+          <w:rPr>
+            <w:rFonts w:ascii="Times New Roman" w:hAnsi="Times New Roman" w:cs="Times New Roman"/>
+          </w:rPr>
+          <w:delText xml:space="preserve">vastly </w:delText>
+        </w:r>
+      </w:del>
+      <w:del w:id="16" w:author="Dave Bridges" w:date="2021-09-16T10:47:00Z">
+        <w:r>
+          <w:rPr>
+            <w:rFonts w:ascii="Times New Roman" w:hAnsi="Times New Roman" w:cs="Times New Roman"/>
+          </w:rPr>
+          <w:delText xml:space="preserve">understudied. </w:delText>
+        </w:r>
+      </w:del>
+      <w:r>
+        <w:rPr>
+          <w:rFonts w:ascii="Times New Roman" w:hAnsi="Times New Roman" w:cs="Times New Roman"/>
+        </w:rPr>
+        <w:t xml:space="preserve">Because interest in TRF is gaining popular interest and feeding may be interrupted in those who are </w:t>
+      </w:r>
+      <w:del w:id="17" w:author="Dave Bridges" w:date="2021-09-16T10:46:00Z">
+        <w:r>
+          <w:rPr>
+            <w:rFonts w:ascii="Times New Roman" w:hAnsi="Times New Roman" w:cs="Times New Roman"/>
+          </w:rPr>
+          <w:delText>expecting</w:delText>
+        </w:r>
+      </w:del>
+      <w:ins w:id="18" w:author="Dave Bridges" w:date="2021-09-16T10:46:00Z">
+        <w:r>
+          <w:rPr>
+            <w:rFonts w:ascii="Times New Roman" w:hAnsi="Times New Roman" w:cs="Times New Roman"/>
+          </w:rPr>
+          <w:t>pregnant</w:t>
+        </w:r>
+      </w:ins>
+      <w:r>
+        <w:rPr>
+          <w:rFonts w:ascii="Times New Roman" w:hAnsi="Times New Roman" w:cs="Times New Roman"/>
+        </w:rPr>
+        <w:t xml:space="preserve">, it is important to study TRF during pregnancy for long term effects on the resultant offspring. </w:t>
+      </w:r>
+      <w:r>
+        <w:rPr>
+          <w:rFonts w:ascii="Times New Roman" w:hAnsi="Times New Roman" w:cs="Times New Roman"/>
+        </w:rPr>
+        <w:t xml:space="preserve">Using a mouse model, </w:t>
+      </w:r>
+      <w:ins w:id="19" w:author="Dave Bridges" w:date="2021-09-16T10:47:00Z">
+        <w:r>
+          <w:rPr>
+            <w:rFonts w:ascii="Times New Roman" w:hAnsi="Times New Roman" w:cs="Times New Roman"/>
+          </w:rPr>
+          <w:t xml:space="preserve">we tested </w:t>
+        </w:r>
+      </w:ins>
+      <w:r>
+        <w:rPr>
+          <w:rFonts w:ascii="Times New Roman" w:hAnsi="Times New Roman" w:cs="Times New Roman"/>
+        </w:rPr>
+        <w:t>the</w:t>
+      </w:r>
+      <w:r>
+        <w:rPr>
+          <w:rFonts w:ascii="Times New Roman" w:hAnsi="Times New Roman" w:cs="Times New Roman"/>
+        </w:rPr>
+        <w:t xml:space="preserve"> effects of gestational exposure to TRF </w:t>
+      </w:r>
+      <w:del w:id="20" w:author="Dave Bridges" w:date="2021-09-16T10:47:00Z">
+        <w:r>
+          <w:rPr>
+            <w:rFonts w:ascii="Times New Roman" w:hAnsi="Times New Roman" w:cs="Times New Roman"/>
+          </w:rPr>
+          <w:delText xml:space="preserve">using a chow diet are assessed </w:delText>
+        </w:r>
+      </w:del>
+      <w:r>
+        <w:rPr>
+          <w:rFonts w:ascii="Times New Roman" w:hAnsi="Times New Roman" w:cs="Times New Roman"/>
+        </w:rPr>
+        <w:t>over the life course in both male and female offspring</w:t>
+      </w:r>
+      <w:r>
+        <w:rPr>
+          <w:rFonts w:ascii="Times New Roman" w:hAnsi="Times New Roman" w:cs="Times New Roman"/>
+        </w:rPr>
+        <w:t>. Offspring body composition was similar between experimental gro</w:t>
+      </w:r>
+      <w:r>
+        <w:rPr>
+          <w:rFonts w:ascii="Times New Roman" w:hAnsi="Times New Roman" w:cs="Times New Roman"/>
+        </w:rPr>
+        <w:t>u</w:t>
+      </w:r>
+      <w:r>
+        <w:rPr>
+          <w:rFonts w:ascii="Times New Roman" w:hAnsi="Times New Roman" w:cs="Times New Roman"/>
+        </w:rPr>
+        <w:t>p</w:t>
+      </w:r>
+      <w:r>
+        <w:rPr>
+          <w:rFonts w:ascii="Times New Roman" w:hAnsi="Times New Roman" w:cs="Times New Roman"/>
+        </w:rPr>
+        <w:t>s</w:t>
+      </w:r>
+      <w:r>
+        <w:rPr>
+          <w:rFonts w:ascii="Times New Roman" w:hAnsi="Times New Roman" w:cs="Times New Roman"/>
+        </w:rPr>
+        <w:t xml:space="preserve"> in both males and females from weaning (day 21) to adulthood (day 70), with minor increases in food intake in eTRF females and improved glucose tolerance in males. After 10 weeks of high fat diet feeding, male </w:t>
+      </w:r>
+      <w:proofErr w:type="spellStart"/>
+      <w:r>
+        <w:rPr>
+          <w:rFonts w:ascii="Times New Roman" w:hAnsi="Times New Roman" w:cs="Times New Roman"/>
+        </w:rPr>
+        <w:t>eTRF</w:t>
+      </w:r>
+      <w:proofErr w:type="spellEnd"/>
+      <w:r>
+        <w:rPr>
+          <w:rFonts w:ascii="Times New Roman" w:hAnsi="Times New Roman" w:cs="Times New Roman"/>
+        </w:rPr>
+        <w:t xml:space="preserve"> offspring </w:t>
+      </w:r>
+      <w:del w:id="21" w:author="Dave Bridges" w:date="2021-09-16T10:47:00Z">
+        <w:r>
+          <w:rPr>
+            <w:rFonts w:ascii="Times New Roman" w:hAnsi="Times New Roman" w:cs="Times New Roman"/>
+          </w:rPr>
+          <w:delText xml:space="preserve">tend </w:delText>
+        </w:r>
+      </w:del>
+      <w:ins w:id="22" w:author="Dave Bridges" w:date="2021-09-16T10:47:00Z">
+        <w:r>
+          <w:rPr>
+            <w:rFonts w:ascii="Times New Roman" w:hAnsi="Times New Roman" w:cs="Times New Roman"/>
+          </w:rPr>
+          <w:t>were</w:t>
+        </w:r>
+      </w:ins>
+      <w:del w:id="23" w:author="Dave Bridges" w:date="2021-09-16T10:47:00Z">
+        <w:r>
+          <w:rPr>
+            <w:rFonts w:ascii="Times New Roman" w:hAnsi="Times New Roman" w:cs="Times New Roman"/>
+          </w:rPr>
+          <w:delText>to be</w:delText>
+        </w:r>
+      </w:del>
+      <w:r>
+        <w:rPr>
+          <w:rFonts w:ascii="Times New Roman" w:hAnsi="Times New Roman" w:cs="Times New Roman"/>
+        </w:rPr>
+        <w:t xml:space="preserve"> more sensitive to insulin, </w:t>
+      </w:r>
+      <w:ins w:id="24" w:author="Dave Bridges" w:date="2021-09-16T10:48:00Z">
+        <w:r>
+          <w:rPr>
+            <w:rFonts w:ascii="Times New Roman" w:hAnsi="Times New Roman" w:cs="Times New Roman"/>
+          </w:rPr>
+          <w:t xml:space="preserve">but </w:t>
+        </w:r>
+      </w:ins>
+      <w:r>
+        <w:rPr>
+          <w:rFonts w:ascii="Times New Roman" w:hAnsi="Times New Roman" w:cs="Times New Roman"/>
+        </w:rPr>
+        <w:t xml:space="preserve">develop glucose intolerance </w:t>
+      </w:r>
+      <w:ins w:id="25" w:author="Dave Bridges" w:date="2021-09-16T10:48:00Z">
+        <w:r>
+          <w:rPr>
+            <w:rFonts w:ascii="Times New Roman" w:hAnsi="Times New Roman" w:cs="Times New Roman"/>
+          </w:rPr>
+          <w:t xml:space="preserve">with </w:t>
+        </w:r>
+      </w:ins>
+      <w:del w:id="26" w:author="Dave Bridges" w:date="2021-09-16T10:48:00Z">
+        <w:r>
+          <w:rPr>
+            <w:rFonts w:ascii="Times New Roman" w:hAnsi="Times New Roman" w:cs="Times New Roman"/>
+          </w:rPr>
+          <w:delText xml:space="preserve">and have </w:delText>
+        </w:r>
+      </w:del>
+      <w:r>
+        <w:rPr>
+          <w:rFonts w:ascii="Times New Roman" w:hAnsi="Times New Roman" w:cs="Times New Roman"/>
+        </w:rPr>
+        <w:t>impaired insulin secretion</w:t>
+      </w:r>
+      <w:r>
+        <w:rPr>
+          <w:rFonts w:ascii="Times New Roman" w:hAnsi="Times New Roman" w:cs="Times New Roman"/>
+        </w:rPr>
+        <w:t xml:space="preserve">. </w:t>
+      </w:r>
+      <w:ins w:id="27" w:author="Dave Bridges" w:date="2021-09-16T10:48:00Z">
+        <w:r>
+          <w:rPr>
+            <w:rFonts w:ascii="Times New Roman" w:hAnsi="Times New Roman" w:cs="Times New Roman"/>
+          </w:rPr>
+          <w:t xml:space="preserve">As such, </w:t>
+        </w:r>
+      </w:ins>
+      <w:del w:id="28" w:author="Dave Bridges" w:date="2021-09-16T10:48:00Z">
+        <w:r>
+          <w:rPr>
+            <w:rFonts w:ascii="Times New Roman" w:hAnsi="Times New Roman" w:cs="Times New Roman"/>
+          </w:rPr>
+          <w:delText>G</w:delText>
+        </w:r>
+      </w:del>
+      <w:ins w:id="29" w:author="Dave Bridges" w:date="2021-09-16T10:48:00Z">
+        <w:r>
+          <w:rPr>
+            <w:rFonts w:ascii="Times New Roman" w:hAnsi="Times New Roman" w:cs="Times New Roman"/>
+          </w:rPr>
+          <w:t>g</w:t>
+        </w:r>
+      </w:ins>
+      <w:r>
+        <w:rPr>
+          <w:rFonts w:ascii="Times New Roman" w:hAnsi="Times New Roman" w:cs="Times New Roman"/>
+        </w:rPr>
+        <w:t xml:space="preserve">estational </w:t>
+      </w:r>
+      <w:proofErr w:type="spellStart"/>
+      <w:r>
+        <w:rPr>
+          <w:rFonts w:ascii="Times New Roman" w:hAnsi="Times New Roman" w:cs="Times New Roman"/>
+        </w:rPr>
+        <w:t>eTRF</w:t>
+      </w:r>
+      <w:proofErr w:type="spellEnd"/>
+      <w:r>
+        <w:rPr>
+          <w:rFonts w:ascii="Times New Roman" w:hAnsi="Times New Roman" w:cs="Times New Roman"/>
+        </w:rPr>
+        <w:t xml:space="preserve"> </w:t>
+      </w:r>
+      <w:del w:id="30" w:author="Dave Bridges" w:date="2021-09-16T10:48:00Z">
+        <w:r>
+          <w:rPr>
+            <w:rFonts w:ascii="Times New Roman" w:hAnsi="Times New Roman" w:cs="Times New Roman"/>
+          </w:rPr>
+          <w:delText xml:space="preserve">creates </w:delText>
+        </w:r>
+      </w:del>
+      <w:ins w:id="31" w:author="Dave Bridges" w:date="2021-09-16T10:48:00Z">
+        <w:r>
+          <w:rPr>
+            <w:rFonts w:ascii="Times New Roman" w:hAnsi="Times New Roman" w:cs="Times New Roman"/>
+          </w:rPr>
+          <w:t>causes</w:t>
+        </w:r>
+        <w:r>
+          <w:rPr>
+            <w:rFonts w:ascii="Times New Roman" w:hAnsi="Times New Roman" w:cs="Times New Roman"/>
+          </w:rPr>
+          <w:t xml:space="preserve"> </w:t>
+        </w:r>
+      </w:ins>
+      <w:del w:id="32" w:author="Dave Bridges" w:date="2021-09-16T10:48:00Z">
+        <w:r>
+          <w:rPr>
+            <w:rFonts w:ascii="Times New Roman" w:hAnsi="Times New Roman" w:cs="Times New Roman"/>
+          </w:rPr>
+          <w:delText>male</w:delText>
+        </w:r>
+      </w:del>
+      <w:ins w:id="33" w:author="Dave Bridges" w:date="2021-09-16T10:48:00Z">
+        <w:r>
+          <w:rPr>
+            <w:rFonts w:ascii="Times New Roman" w:hAnsi="Times New Roman" w:cs="Times New Roman"/>
+          </w:rPr>
+          <w:t>sex</w:t>
+        </w:r>
+      </w:ins>
+      <w:r>
+        <w:rPr>
+          <w:rFonts w:ascii="Times New Roman" w:hAnsi="Times New Roman" w:cs="Times New Roman"/>
+        </w:rPr>
+        <w:t xml:space="preserve">-specific deleterious effects on glucose homeostasis after chronic high fat diet feeding in </w:t>
+      </w:r>
+      <w:ins w:id="34" w:author="Dave Bridges" w:date="2021-09-16T10:48:00Z">
+        <w:r>
+          <w:rPr>
+            <w:rFonts w:ascii="Times New Roman" w:hAnsi="Times New Roman" w:cs="Times New Roman"/>
+          </w:rPr>
+          <w:t xml:space="preserve">male </w:t>
+        </w:r>
+      </w:ins>
+      <w:r>
+        <w:rPr>
+          <w:rFonts w:ascii="Times New Roman" w:hAnsi="Times New Roman" w:cs="Times New Roman"/>
+        </w:rPr>
+        <w:t>offspring. Further studies are needed to determine the effect gestational eTRF has on the male pancreas as well as elucidate the mechanisms that protect females from this metabolic dysfunction.</w:t>
+      </w:r>
+    </w:p>
+    <w:p>
+      <w:pPr>
+        <w:rPr>
+          <w:ins w:id="35" w:author="Dave Bridges" w:date="2021-09-16T10:48:00Z"/>
+          <w:rFonts w:ascii="Times New Roman" w:hAnsi="Times New Roman" w:cs="Times New Roman"/>
+        </w:rPr>
+      </w:pPr>
+      <w:ins w:id="36" w:author="Dave Bridges" w:date="2021-09-16T10:48:00Z">
+        <w:r>
+          <w:rPr>
+            <w:rFonts w:ascii="Times New Roman" w:hAnsi="Times New Roman" w:cs="Times New Roman"/>
+          </w:rPr>
+          <w:br w:type="page"/>
+        </w:r>
+      </w:ins>
+    </w:p>
+    <w:p>
+      <w:pPr>
+        <w:spacing w:line="480" w:lineRule="auto"/>
+        <w:ind w:firstLine="720"/>
+        <w:rPr>
+          <w:rFonts w:ascii="Times New Roman" w:hAnsi="Times New Roman" w:cs="Times New Roman"/>
+          <w:b/>
+          <w:bCs/>
+        </w:rPr>
+      </w:pPr>
+      <w:r>
+        <w:rPr>
+          <w:rFonts w:ascii="Times New Roman" w:hAnsi="Times New Roman" w:cs="Times New Roman"/>
+          <w:b/>
+          <w:bCs/>
+        </w:rPr>
+        <w:lastRenderedPageBreak/>
         <w:br/>
         <w:t>Introduction</w:t>
       </w:r>
@@ -241,13 +655,27 @@
         <w:rPr>
           <w:rFonts w:ascii="Times New Roman" w:hAnsi="Times New Roman" w:cs="Times New Roman"/>
         </w:rPr>
-        <w:t>nutrient density</w:t>
-      </w:r>
-      <w:r>
-        <w:rPr>
-          <w:rFonts w:ascii="Times New Roman" w:hAnsi="Times New Roman" w:cs="Times New Roman"/>
-        </w:rPr>
-        <w:t xml:space="preserve"> and </w:t>
+        <w:t xml:space="preserve">nutrient </w:t>
+      </w:r>
+      <w:del w:id="37" w:author="Dave Bridges" w:date="2021-09-16T10:49:00Z">
+        <w:r>
+          <w:rPr>
+            <w:rFonts w:ascii="Times New Roman" w:hAnsi="Times New Roman" w:cs="Times New Roman"/>
+          </w:rPr>
+          <w:delText>density</w:delText>
+        </w:r>
+        <w:r>
+          <w:rPr>
+            <w:rFonts w:ascii="Times New Roman" w:hAnsi="Times New Roman" w:cs="Times New Roman"/>
+          </w:rPr>
+          <w:delText xml:space="preserve"> </w:delText>
+        </w:r>
+      </w:del>
+      <w:r>
+        <w:rPr>
+          <w:rFonts w:ascii="Times New Roman" w:hAnsi="Times New Roman" w:cs="Times New Roman"/>
+        </w:rPr>
+        <w:t xml:space="preserve">and </w:t>
       </w:r>
       <w:r>
         <w:rPr>
@@ -283,7 +711,21 @@
         <w:rPr>
           <w:rFonts w:ascii="Times New Roman" w:hAnsi="Times New Roman" w:cs="Times New Roman"/>
         </w:rPr>
-        <w:t xml:space="preserve"> can play a part in health and disease</w:t>
+        <w:t xml:space="preserve"> can play a part in health and </w:t>
+      </w:r>
+      <w:commentRangeStart w:id="38"/>
+      <w:r>
+        <w:rPr>
+          <w:rFonts w:ascii="Times New Roman" w:hAnsi="Times New Roman" w:cs="Times New Roman"/>
+        </w:rPr>
+        <w:t>disease</w:t>
+      </w:r>
+      <w:commentRangeEnd w:id="38"/>
+      <w:r>
+        <w:rPr>
+          <w:rStyle w:val="CommentReference"/>
+        </w:rPr>
+        <w:commentReference w:id="38"/>
       </w:r>
       <w:r>
         <w:rPr>
@@ -307,14 +749,7 @@
         <w:rPr>
           <w:rFonts w:ascii="Times New Roman" w:hAnsi="Times New Roman" w:cs="Times New Roman"/>
         </w:rPr>
-        <w:t xml:space="preserve">capable of </w:t>
-      </w:r>
-      <w:r>
-        <w:rPr>
-          <w:rFonts w:ascii="Times New Roman" w:hAnsi="Times New Roman" w:cs="Times New Roman"/>
-        </w:rPr>
-        <w:lastRenderedPageBreak/>
-        <w:t xml:space="preserve">programming </w:t>
+        <w:t xml:space="preserve">capable of programming </w:t>
       </w:r>
       <w:r>
         <w:rPr>
@@ -328,11 +763,25 @@
         </w:rPr>
         <w:t xml:space="preserve">for either poor health with models of chrono-disruption, or good health with models of dark-cycle timed feeding. </w:t>
       </w:r>
-      <w:r>
-        <w:rPr>
-          <w:rFonts w:ascii="Times New Roman" w:hAnsi="Times New Roman" w:cs="Times New Roman"/>
-        </w:rPr>
-        <w:t xml:space="preserve">The goal of time-restricted feeding (TRF), a method of intermittent fasting, is to align </w:t>
+      <w:commentRangeStart w:id="39"/>
+      <w:r>
+        <w:rPr>
+          <w:rFonts w:ascii="Times New Roman" w:hAnsi="Times New Roman" w:cs="Times New Roman"/>
+        </w:rPr>
+        <w:t xml:space="preserve">The goal </w:t>
+      </w:r>
+      <w:commentRangeEnd w:id="39"/>
+      <w:r>
+        <w:rPr>
+          <w:rStyle w:val="CommentReference"/>
+        </w:rPr>
+        <w:commentReference w:id="39"/>
+      </w:r>
+      <w:r>
+        <w:rPr>
+          <w:rFonts w:ascii="Times New Roman" w:hAnsi="Times New Roman" w:cs="Times New Roman"/>
+        </w:rPr>
+        <w:t xml:space="preserve">of time-restricted feeding (TRF), a method of intermittent fasting, is to align </w:t>
       </w:r>
       <w:r>
         <w:rPr>
@@ -382,6 +831,7 @@
         <w:spacing w:line="480" w:lineRule="auto"/>
         <w:ind w:firstLine="720"/>
         <w:rPr>
+          <w:del w:id="40" w:author="Dave Bridges" w:date="2021-09-16T10:55:00Z"/>
           <w:rFonts w:ascii="Times New Roman" w:hAnsi="Times New Roman" w:cs="Times New Roman"/>
         </w:rPr>
       </w:pPr>
@@ -395,37 +845,93 @@
         <w:rPr>
           <w:rFonts w:ascii="Times New Roman" w:hAnsi="Times New Roman" w:cs="Times New Roman"/>
         </w:rPr>
-        <w:t xml:space="preserve">TRF, often called </w:t>
-      </w:r>
-      <w:r>
-        <w:rPr>
-          <w:rFonts w:ascii="Times New Roman" w:hAnsi="Times New Roman" w:cs="Times New Roman"/>
-        </w:rPr>
-        <w:t>time-restricted eating</w:t>
-      </w:r>
-      <w:r>
-        <w:rPr>
-          <w:rFonts w:ascii="Times New Roman" w:hAnsi="Times New Roman" w:cs="Times New Roman"/>
-        </w:rPr>
-        <w:t xml:space="preserve"> in human studies,</w:t>
-      </w:r>
+        <w:t>TRF</w:t>
+      </w:r>
+      <w:ins w:id="41" w:author="Dave Bridges" w:date="2021-09-16T10:51:00Z">
+        <w:r>
+          <w:rPr>
+            <w:rFonts w:ascii="Times New Roman" w:hAnsi="Times New Roman" w:cs="Times New Roman"/>
+          </w:rPr>
+          <w:t xml:space="preserve"> patterns in</w:t>
+        </w:r>
+      </w:ins>
+      <w:del w:id="42" w:author="Dave Bridges" w:date="2021-09-16T10:51:00Z">
+        <w:r>
+          <w:rPr>
+            <w:rFonts w:ascii="Times New Roman" w:hAnsi="Times New Roman" w:cs="Times New Roman"/>
+          </w:rPr>
+          <w:delText>,</w:delText>
+        </w:r>
+      </w:del>
       <w:r>
         <w:rPr>
           <w:rFonts w:ascii="Times New Roman" w:hAnsi="Times New Roman" w:cs="Times New Roman"/>
         </w:rPr>
         <w:t xml:space="preserve"> </w:t>
       </w:r>
-      <w:r>
-        <w:rPr>
-          <w:rFonts w:ascii="Times New Roman" w:hAnsi="Times New Roman" w:cs="Times New Roman"/>
-        </w:rPr>
-        <w:t xml:space="preserve">in human populations </w:t>
-      </w:r>
-      <w:r>
-        <w:rPr>
-          <w:rFonts w:ascii="Times New Roman" w:hAnsi="Times New Roman" w:cs="Times New Roman"/>
-        </w:rPr>
-        <w:t>is currently unknown, research</w:t>
+      <w:del w:id="43" w:author="Dave Bridges" w:date="2021-09-16T10:51:00Z">
+        <w:r>
+          <w:rPr>
+            <w:rFonts w:ascii="Times New Roman" w:hAnsi="Times New Roman" w:cs="Times New Roman"/>
+          </w:rPr>
+          <w:delText xml:space="preserve">often called </w:delText>
+        </w:r>
+        <w:r>
+          <w:rPr>
+            <w:rFonts w:ascii="Times New Roman" w:hAnsi="Times New Roman" w:cs="Times New Roman"/>
+          </w:rPr>
+          <w:delText>time-restricted eating</w:delText>
+        </w:r>
+        <w:r>
+          <w:rPr>
+            <w:rFonts w:ascii="Times New Roman" w:hAnsi="Times New Roman" w:cs="Times New Roman"/>
+          </w:rPr>
+          <w:delText xml:space="preserve"> in human studies,</w:delText>
+        </w:r>
+        <w:r>
+          <w:rPr>
+            <w:rFonts w:ascii="Times New Roman" w:hAnsi="Times New Roman" w:cs="Times New Roman"/>
+          </w:rPr>
+          <w:delText xml:space="preserve"> </w:delText>
+        </w:r>
+        <w:r>
+          <w:rPr>
+            <w:rFonts w:ascii="Times New Roman" w:hAnsi="Times New Roman" w:cs="Times New Roman"/>
+          </w:rPr>
+          <w:delText>in</w:delText>
+        </w:r>
+      </w:del>
+      <w:r>
+        <w:rPr>
+          <w:rFonts w:ascii="Times New Roman" w:hAnsi="Times New Roman" w:cs="Times New Roman"/>
+        </w:rPr>
+        <w:t xml:space="preserve"> human populations </w:t>
+      </w:r>
+      <w:r>
+        <w:rPr>
+          <w:rFonts w:ascii="Times New Roman" w:hAnsi="Times New Roman" w:cs="Times New Roman"/>
+        </w:rPr>
+        <w:t xml:space="preserve">is currently </w:t>
+      </w:r>
+      <w:commentRangeStart w:id="44"/>
+      <w:r>
+        <w:rPr>
+          <w:rFonts w:ascii="Times New Roman" w:hAnsi="Times New Roman" w:cs="Times New Roman"/>
+        </w:rPr>
+        <w:t>unknown</w:t>
+      </w:r>
+      <w:commentRangeEnd w:id="44"/>
+      <w:r>
+        <w:rPr>
+          <w:rStyle w:val="CommentReference"/>
+        </w:rPr>
+        <w:commentReference w:id="44"/>
+      </w:r>
+      <w:r>
+        <w:rPr>
+          <w:rFonts w:ascii="Times New Roman" w:hAnsi="Times New Roman" w:cs="Times New Roman"/>
+        </w:rPr>
+        <w:t>, research</w:t>
       </w:r>
       <w:r>
         <w:rPr>
@@ -437,7 +943,27 @@
         <w:rPr>
           <w:rFonts w:ascii="Times New Roman" w:hAnsi="Times New Roman" w:cs="Times New Roman"/>
         </w:rPr>
-        <w:t xml:space="preserve"> and lay materials detailing the diet are increasing, suggesting an increasing </w:t>
+        <w:t xml:space="preserve"> and lay materials detailing the diet </w:t>
+      </w:r>
+      <w:commentRangeStart w:id="45"/>
+      <w:r>
+        <w:rPr>
+          <w:rFonts w:ascii="Times New Roman" w:hAnsi="Times New Roman" w:cs="Times New Roman"/>
+        </w:rPr>
+        <w:t>are increasing</w:t>
+      </w:r>
+      <w:commentRangeEnd w:id="45"/>
+      <w:r>
+        <w:rPr>
+          <w:rStyle w:val="CommentReference"/>
+        </w:rPr>
+        <w:commentReference w:id="45"/>
+      </w:r>
+      <w:r>
+        <w:rPr>
+          <w:rFonts w:ascii="Times New Roman" w:hAnsi="Times New Roman" w:cs="Times New Roman"/>
+        </w:rPr>
+        <w:t xml:space="preserve">, suggesting an increasing </w:t>
       </w:r>
       <w:r>
         <w:rPr>
@@ -449,7 +975,21 @@
         <w:rPr>
           <w:rFonts w:ascii="Times New Roman" w:hAnsi="Times New Roman" w:cs="Times New Roman"/>
         </w:rPr>
-        <w:t>. Birthing parents may have periods of time with limited food intake for many reasons; among them, food insecurity, disordered eating behaviors, nausea and vomiting of pregnancy/morning sickness, or intentional timing of eating</w:t>
+        <w:t xml:space="preserve">. Birthing parents may have periods of time with limited food intake for many reasons; among them, </w:t>
+      </w:r>
+      <w:ins w:id="46" w:author="Dave Bridges" w:date="2021-09-16T10:54:00Z">
+        <w:r>
+          <w:rPr>
+            <w:rFonts w:ascii="Times New Roman" w:hAnsi="Times New Roman" w:cs="Times New Roman"/>
+          </w:rPr>
+          <w:t xml:space="preserve">religious practice, </w:t>
+        </w:r>
+      </w:ins>
+      <w:r>
+        <w:rPr>
+          <w:rFonts w:ascii="Times New Roman" w:hAnsi="Times New Roman" w:cs="Times New Roman"/>
+        </w:rPr>
+        <w:t>food insecurity, disordered eating behaviors, nausea and vomiting of pregnancy/morning sickness, or intentional timing of eating</w:t>
       </w:r>
       <w:r>
         <w:rPr>
@@ -467,193 +1007,488 @@
         <w:rPr>
           <w:rFonts w:ascii="Times New Roman" w:hAnsi="Times New Roman" w:cs="Times New Roman"/>
         </w:rPr>
-        <w:t xml:space="preserve">The closest proxy that has the most available literature is fasting during the month of Ramadan while pregnant. The available literature rarely evaluates the effects of the practice past early infancy in the resultant children. Review of these studies find that children born to those who fasted during pregnancy </w:t>
-      </w:r>
-      <w:r>
-        <w:rPr>
-          <w:rFonts w:ascii="Times New Roman" w:hAnsi="Times New Roman" w:cs="Times New Roman"/>
-        </w:rPr>
-        <w:t xml:space="preserve">have babies with similar </w:t>
-      </w:r>
-      <w:r>
-        <w:rPr>
-          <w:rFonts w:ascii="Times New Roman" w:hAnsi="Times New Roman" w:cs="Times New Roman"/>
-        </w:rPr>
-        <w:t xml:space="preserve"> birth weight</w:t>
-      </w:r>
-      <w:r>
-        <w:rPr>
-          <w:rFonts w:ascii="Times New Roman" w:hAnsi="Times New Roman" w:cs="Times New Roman"/>
-        </w:rPr>
-        <w:t>s</w:t>
-      </w:r>
-      <w:r>
-        <w:rPr>
-          <w:rFonts w:ascii="Times New Roman" w:hAnsi="Times New Roman" w:cs="Times New Roman"/>
-        </w:rPr>
-        <w:t xml:space="preserve"> </w:t>
-      </w:r>
-      <w:r>
-        <w:rPr>
-          <w:rFonts w:ascii="Times New Roman" w:hAnsi="Times New Roman" w:cs="Times New Roman"/>
-        </w:rPr>
-        <w:fldChar w:fldCharType="begin"/>
-      </w:r>
-      <w:r>
-        <w:rPr>
-          <w:rFonts w:ascii="Times New Roman" w:hAnsi="Times New Roman" w:cs="Times New Roman"/>
-        </w:rPr>
-        <w:instrText xml:space="preserve"> ADDIN ZOTERO_ITEM CSL_CITATION {"citationID":"814wGzYd","properties":{"formattedCitation":"(Daley et al., 2017; Hizli et al., 2012; Savitri et al., 2018; Ziaee et al., 2010)","plainCitation":"(Daley et al., 2017; Hizli et al., 2012; Savitri et al., 2018; Ziaee et al., 2010)","noteIndex":0},"citationItems":[{"id":192,"uris":["http://zotero.org/users/5073745/items/4J5FF7AW"],"uri":["http://zotero.org/users/5073745/items/4J5FF7AW"],"itemData":{"id":192,"type":"article-journal","abstract":"BACKGROUND: It is not known whether infants exposed to intermittent maternal fasting at conception are born smaller or have a higher risk of premature birth than those who are not. Doctors are therefore unsure about what advice to give women about the safety of Ramadan fasting. This cohort study aimed to investigate these questions in Muslim mother-infant pairs to inform prenatal care.\nMETHODS: Routinely collected data accessed from maternity records were the source for information. Mothers were considered exposed if they were Muslim and Ramadan overlapped with their infant conception date, estimated to be 14 days after the last menstrual period. Infants were included as exposed if their estimated conception date was in the first 21 days of Ramadan or 7 days prior to Ramadan.\nRESULTS: After adjusting for gestational age, maternal age, infant gender, maternal body mass index at booking, smoking status, gestational diabetes, parity and year of birth, there was no significant difference in birth weight between infants born to Muslim mothers who were conceived during Ramadan (n=479) and those who were not (n=4677) (adjusted mean difference =24.3 g, 95% CI -16.4 to 64.9). There was no difference in rates of premature births in exposed and unexposed women (5.2% vs 4.9%; OR=1.08, 95% CI 0.71 to 1.65).\nCONCLUSIONS: Healthy Muslim women considering becoming pregnant prior to, or during Ramadan, can be advised that fasting does not seem to have a detrimental effect on the size (weight) of their baby and it appears not to increase the likelihood of giving birth prematurely.","container-title":"Journal of Epidemiology and Community Health","DOI":"10.1136/jech-2016-208800","ISSN":"1470-2738","issue":"7","journalAbbreviation":"J Epidemiol Community Health","language":"eng","note":"PMID: 28360117","page":"722-728","source":"PubMed","title":"Are babies conceived during Ramadan born smaller and sooner than babies conceived at other times of the year? A Born in Bradford Cohort Study","title-short":"Are babies conceived during Ramadan born smaller and sooner than babies conceived at other times of the year?","volume":"71","author":[{"family":"Daley","given":"Amanda"},{"family":"Pallan","given":"Miranda"},{"family":"Clifford","given":"Sue"},{"family":"Jolly","given":"Kate"},{"family":"Bryant","given":"Maria"},{"family":"Adab","given":"Peymane"},{"family":"Cheng","given":"K. K."},{"family":"Roalfe","given":"Andrea"}],"issued":{"date-parts":[["2017"]]}}},{"id":231,"uris":["http://zotero.org/users/5073745/items/V7MLY8ZD"],"uri":["http://zotero.org/users/5073745/items/V7MLY8ZD"],"itemData":{"id":231,"type":"article-journal","abstract":"OBJECTIVE: The aim of the present study was to evaluate whether fasting may cause changes in maternal lipid profile, glucose level and ketonuria, and whether it has any adverse effects on fetal Doppler, birthweight, preterm delivery or cesarean section rate.\nMETHODS: Fifty-six consecutive, healthy women with singleton uncomplicated pregnancies of ≥ 28 week gestation who had fasted for at least 10 consecutive days during the study period were defined as the study group. Fifty-four healthy non-fasted women matched for age, parity, and gestational age were defined as the control group. Groups were compared according to fetal middle cerebral artery and umbilical artery systolic/diastolic ratio, maternal serum lipid levels and neonatal outcomes (gestational age at delivery, birthweight, delivery type and neonatal intensive care admission).\nRESULTS: No statistical difference was found between the groups according to fetal Doppler parameters, amniotic fluid index, gestational age at delivery, cesarean section rate, birthweight or NICU admission. However, lower levels of VLDL, triglyceride and higher incidence of ketonuria were detected in the fasting group (p &lt; 0.05).\nCONCLUSION: Fasting of healthy women during pregnancy seems to have no adverse effects on amniotic fluid index, fetal Doppler and delivery parameters.","container-title":"The Journal of Maternal-Fetal &amp; Neonatal Medicine: The Official Journal of the European Association of Perinatal Medicine, the Federation of Asia and Oceania Perinatal Societies, the International Society of Perinatal Obstetricians","DOI":"10.3109/14767058.2011.602142","ISSN":"1476-4954","issue":"7","journalAbbreviation":"J. Matern. Fetal. Neonatal. Med.","language":"eng","note":"PMID: 21740320","page":"975-977","source":"PubMed","title":"Impact of maternal fasting during Ramadan on fetal Doppler parameters, maternal lipid levels and neonatal outcomes","volume":"25","author":[{"family":"Hizli","given":"Deniz"},{"family":"Yilmaz","given":"Saynur Sarici"},{"family":"Onaran","given":"Yüksel"},{"family":"Kafali","given":"Hasan"},{"family":"Danişman","given":"Nuri"},{"family":"Mollamahmutoğlu","given":"Leyla"}],"issued":{"date-parts":[["2012",7]]}}},{"id":224,"uris":["http://zotero.org/users/5073745/items/YC7UA7UI"],"uri":["http://zotero.org/users/5073745/items/YC7UA7UI"],"itemData":{"id":224,"type":"article-journal","abstract":"Previous studies suggest that Ramadan exposure during pregnancy might affect the health of women and their babies, particularly through the effect of fasting. This study aimed to evaluate the association between Ramadan exposure and fasting during pregnancy on the birth weight of newborns. This study concerned 1351 pregnant women from a prospective cohort in Jakarta, Indonesia. Ramadan exposure was based on the actual overlap between Ramadan and pregnancy. Women's fasting behaviour was recorded among 139 women who came for antenatal care between 10 July 2013 and 7 August 2013, and those who had fasted for at least 1 d (n 110) were classified as exposed to Ramadan fasting. Furthermore, a 24 h dietary recall was performed and repeated 1 month later. Birth weight of newborns who were exposed to Ramadan during pregnancy did not significantly differ from those who were not, both in the total and trimester-specific analysis. Maternal fasting did not seem to affect the birth weight of newborns (−72 (95 % CI −258, 114) g; P = 0·44), although there was a non-significant trend towards lower birth weight with fasting in the second and third trimester. Women who fasted had significantly lower total energy, macronutrient and water intake as compared with women who did not. Women's intake was also lower during Ramadan (regardless of their fasting behaviour) as compared with 1 month later. Lifestyle changes that occur with Ramadan and fasting during pregnancy are associated with lower reported energy intake. We cannot conclude on the effect of fasting on birth weight due to low statistical power.","container-title":"Journal of Nutritional Science","DOI":"10.1017/jns.2017.70","ISSN":"2048-6790","journalAbbreviation":"J Nutr Sci","note":"PMID: 29430296\nPMCID: PMC5799608","source":"PubMed Central","title":"Ramadan during pregnancy and birth weight of newborns","URL":"https://www.ncbi.nlm.nih.gov/pmc/articles/PMC5799608/","volume":"7","author":[{"family":"Savitri","given":"Ary I."},{"family":"Amelia","given":"Dwirani"},{"family":"Painter","given":"Rebecca C."},{"family":"Baharuddin","given":"Mohammad"},{"family":"Roseboom","given":"Tessa J."},{"family":"Grobbee","given":"Diederick E."},{"family":"Uiterwaal","given":"Cuno S. P. M."}],"accessed":{"date-parts":[["2019",12,1]]},"issued":{"date-parts":[["2018",2,1]]}}},{"id":127,"uris":["http://zotero.org/users/5073745/items/CCGPVXWJ"],"uri":["http://zotero.org/users/5073745/items/CCGPVXWJ"],"itemData":{"id":127,"type":"article-journal","abstract":"Objective\nPregnancy is a physiological condition that its concurrence with fasting introduces some controversies about condition of mother and fetus. This study was conducted to evaluate the effect of fasting on pregnancy outcome.\n\nMethods\nThe historical cohort paradigm of this study was conducted on referrals of one of the Tehran's hospitals in 2004. All pregnant women at one of the trimesters in holy month of Ramadan were included in the study. The women were divided into non-fasting, 1-10 days fasting, 11-20 days fasting, and 21-30 days fasting. For statistical analysis of data, covariance analysis and SPSS package was used.\n\nFindings\nIn this study, 189 cases were evaluated and their mean age, weight, and body mass index (BMI) were 25.9 years, 61.7 kg, and 23.9 kg/m2 respectively. The mean for number of days on fasting was 13 days and 66 cases (34.9%) had not been on fasting. In addition, there was no significant difference between BMI at the beginning of pregnancy, mother's age, number of pregnancies, and a history of abortion in different groups. Meanwhile, there was also no significant difference between means of weight, height, and head circumference of infants with number of days on fasting. Furthermore, there was no significant difference between pregnancy outcome parameters and fasting at different trimesters.\n\nConclusion\nAccording to these findings, in healthy women with appropriate nutrition, Islamic fasting has no inappropriate effect on intrauterine growth and birth-time indices. Meanwhile, relative risk of low weight birth was 1.5 times in mothers on fasting at first trimester as compared to non-fasting mothers.","container-title":"Iranian Journal of Pediatrics","ISSN":"2008-2142","issue":"2","journalAbbreviation":"Iran J Pediatr","note":"PMID: 23056701\nPMCID: PMC3446023","page":"181-186","source":"PubMed Central","title":"The Effect of Ramadan Fasting on Outcome of Pregnancy","volume":"20","author":[{"family":"Ziaee","given":"Vahid"},{"family":"Kihanidoost","given":"Zarintaj"},{"family":"Younesian","given":"Masoud"},{"family":"Akhavirad","given":"Mohammad-Bagher"},{"family":"Bateni","given":"Farzad"},{"family":"Kazemianfar","given":"Zahra"},{"family":"Hantoushzadeh","given":"Sedigheh"}],"issued":{"date-parts":[["2010",6]]}}}],"schema":"https://github.com/citation-style-language/schema/raw/master/csl-citation.json"} </w:instrText>
-      </w:r>
-      <w:r>
-        <w:rPr>
-          <w:rFonts w:ascii="Times New Roman" w:hAnsi="Times New Roman" w:cs="Times New Roman"/>
-        </w:rPr>
-        <w:fldChar w:fldCharType="separate"/>
-      </w:r>
-      <w:r>
-        <w:rPr>
-          <w:rFonts w:ascii="Times New Roman" w:hAnsi="Times New Roman" w:cs="Times New Roman"/>
-          <w:noProof/>
-        </w:rPr>
-        <w:t>(Daley et al., 2017; Hizli et al., 2012; Savitri et al., 2018; Ziaee et al., 2010)</w:t>
-      </w:r>
-      <w:r>
-        <w:rPr>
-          <w:rFonts w:ascii="Times New Roman" w:hAnsi="Times New Roman" w:cs="Times New Roman"/>
-        </w:rPr>
-        <w:fldChar w:fldCharType="end"/>
-      </w:r>
-      <w:r>
-        <w:rPr>
-          <w:rFonts w:ascii="Times New Roman" w:hAnsi="Times New Roman" w:cs="Times New Roman"/>
-        </w:rPr>
-        <w:t xml:space="preserve">, and are not at higher risk for pre-term birth </w:t>
-      </w:r>
-      <w:r>
-        <w:rPr>
-          <w:rFonts w:ascii="Times New Roman" w:hAnsi="Times New Roman" w:cs="Times New Roman"/>
-        </w:rPr>
-        <w:fldChar w:fldCharType="begin"/>
-      </w:r>
-      <w:r>
-        <w:rPr>
-          <w:rFonts w:ascii="Times New Roman" w:hAnsi="Times New Roman" w:cs="Times New Roman"/>
-        </w:rPr>
-        <w:instrText xml:space="preserve"> ADDIN ZOTERO_ITEM CSL_CITATION {"citationID":"AxjHAbYr","properties":{"formattedCitation":"(Awwad et al., 2012; Daley et al., 2017; Glazier et al., 2018; Hizli et al., 2012; Savitri et al., 2014)","plainCitation":"(Awwad et al., 2012; Daley et al., 2017; Glazier et al., 2018; Hizli et al., 2012; Savitri et al., 2014)","noteIndex":0},"citationItems":[{"id":238,"uris":["http://zotero.org/users/5073745/items/SAHRDCIB"],"uri":["http://zotero.org/users/5073745/items/SAHRDCIB"],"itemData":{"id":238,"type":"article-journal","abstract":"OBJECTIVE: To determine the effect of fasting during the month of Ramadan on the rate of preterm delivery (PTD).\nDESIGN: A prospective cohort study of women with singleton pregnancies who elected to fast and matched controls.\nSETTING: Four medical centres in Beirut, Lebanon.\nPOPULATION: Women presenting for prenatal care (20-34 weeks of gestation) during the month of Ramadan, September 2008.\nMETHODS: Data were collected prospectively. The frequency of PTD was evaluated in relation to the duration of fasting and the stage of gestation at the time of fasting.\nMAIN OUTCOME MEASURES: The primary endpoint was the percentage of pregnant women who had PTD, defined as delivery before 37 completed weeks of gestation.\nRESULTS: A total of 468 women were approached, of whom 402 were included in the study. There were no differences in smoking history and employment. There was no difference in the proportion of women who had PTD at &lt;37 weeks (10.4% versus 10.4%) or PTD at &lt;32 weeks (1.5% versus 0.5%) in the Ramadan-fasted group and the controls, respectively. The PTD rate was also similar in those who fasted before or during the third trimester. The mean birthweight was lower (3094 ± 467 g versus 3202 ± 473 g, P = 0.024) and the rate of ketosis and ketonuria was higher in the Ramadan-fasted women. On multivariate stepwise logistic regression analysis, fasting was not associated with an increased risk of PTD (odds ratio 0.72; 95% confidence interval 0.34-1.54; P = 0.397). The only factor that had a significant effect on the PTD rate was body mass index (odds ratio 0.43; 95% confidence interval 0.20-0.93; P = 0.033).\nCONCLUSIONS: Fasting during the month of Ramadan does not seem to increase the baseline risk of preterm delivery in pregnant women regardless of the gestational age during which this practice is observed.","container-title":"BJOG: an international journal of obstetrics and gynaecology","DOI":"10.1111/j.1471-0528.2012.03438.x","ISSN":"1471-0528","issue":"11","journalAbbreviation":"BJOG","language":"eng","note":"PMID: 22827751","page":"1379-1386","source":"PubMed","title":"The effect of maternal fasting during Ramadan on preterm delivery: a prospective cohort study","title-short":"The effect of maternal fasting during Ramadan on preterm delivery","volume":"119","author":[{"family":"Awwad","given":"J."},{"family":"Usta","given":"I. M."},{"family":"Succar","given":"J."},{"family":"Musallam","given":"K. M."},{"family":"Ghazeeri","given":"G."},{"family":"Nassar","given":"A. H."}],"issued":{"date-parts":[["2012",10]]}}},{"id":192,"uris":["http://zotero.org/users/5073745/items/4J5FF7AW"],"uri":["http://zotero.org/users/5073745/items/4J5FF7AW"],"itemData":{"id":192,"type":"article-journal","abstract":"BACKGROUND: It is not known whether infants exposed to intermittent maternal fasting at conception are born smaller or have a higher risk of premature birth than those who are not. Doctors are therefore unsure about what advice to give women about the safety of Ramadan fasting. This cohort study aimed to investigate these questions in Muslim mother-infant pairs to inform prenatal care.\nMETHODS: Routinely collected data accessed from maternity records were the source for information. Mothers were considered exposed if they were Muslim and Ramadan overlapped with their infant conception date, estimated to be 14 days after the last menstrual period. Infants were included as exposed if their estimated conception date was in the first 21 days of Ramadan or 7 days prior to Ramadan.\nRESULTS: After adjusting for gestational age, maternal age, infant gender, maternal body mass index at booking, smoking status, gestational diabetes, parity and year of birth, there was no significant difference in birth weight between infants born to Muslim mothers who were conceived during Ramadan (n=479) and those who were not (n=4677) (adjusted mean difference =24.3 g, 95% CI -16.4 to 64.9). There was no difference in rates of premature births in exposed and unexposed women (5.2% vs 4.9%; OR=1.08, 95% CI 0.71 to 1.65).\nCONCLUSIONS: Healthy Muslim women considering becoming pregnant prior to, or during Ramadan, can be advised that fasting does not seem to have a detrimental effect on the size (weight) of their baby and it appears not to increase the likelihood of giving birth prematurely.","container-title":"Journal of Epidemiology and Community Health","DOI":"10.1136/jech-2016-208800","ISSN":"1470-2738","issue":"7","journalAbbreviation":"J Epidemiol Community Health","language":"eng","note":"PMID: 28360117","page":"722-728","source":"PubMed","title":"Are babies conceived during Ramadan born smaller and sooner than babies conceived at other times of the year? A Born in Bradford Cohort Study","title-short":"Are babies conceived during Ramadan born smaller and sooner than babies conceived at other times of the year?","volume":"71","author":[{"family":"Daley","given":"Amanda"},{"family":"Pallan","given":"Miranda"},{"family":"Clifford","given":"Sue"},{"family":"Jolly","given":"Kate"},{"family":"Bryant","given":"Maria"},{"family":"Adab","given":"Peymane"},{"family":"Cheng","given":"K. K."},{"family":"Roalfe","given":"Andrea"}],"issued":{"date-parts":[["2017"]]}}},{"id":300,"uris":["http://zotero.org/users/5073745/items/TH4IXLBS"],"uri":["http://zotero.org/users/5073745/items/TH4IXLBS"],"itemData":{"id":300,"type":"article-journal","abstract":"Background\nAlthough exempt, many pregnant Muslim women partake in the daily fast during daylight hours during the month of Ramadan. In other contexts an impoverished diet during pregnancy impacts on birth weight. The aim of this systematic review was to determine whether Ramadan fasting by pregnant women affects perinatal outcomes. Primary outcomes investigated were perinatal mortality, preterm birth and small for gestational age (SGA) infants. Secondary outcomes investigated were stillbirth, neonatal death, maternal death, hypertensive disorders of pregnancy, gestational diabetes, congenital abnormalities, serious neonatal morbidity, birth weight, preterm birth and placental weight.\n\nMethods\nSystematic review and meta-analysis of observational studies and randomised controlled trials was conducted in EMBASE, MEDLINE, CINAHL, Web of Science, Google Scholar, the Health Management Information Consortium and Applied Social Sciences Index and Abstracts. Studies from any year were eligible. Studies reporting predefined perinatal outcomes in pregnancies exposed to Ramadan fasting were included. Cohort studies with no comparator group or that considered fasting outside pregnancy were excluded, as were studies assuming fasting practice based solely upon family name. Quality of included studies was assessed using the ROBINS-I tool for assessing risk of bias in non-randomised studies. Analyses were performed in STATA.\n\nResults\nFrom 375 records, 22 studies of 31,374 pregnancies were included, of which 18,920 pregnancies were exposed to Ramadan fasting. Birth weight was reported in 21 studies and was not affected by maternal fasting (standardised mean difference [SMD] 0.03, 95% CI 0.00 to 0.05). Placental weight was significantly lower in fasting mothers (SMD -0.94, 95% CI -0.97 to  -0.90), although this observation was dominated by a single large study. No data were presented for perinatal mortality. Ramadan fasting had no effect on preterm delivery (odds ratio 0.99, 95% CI 0.72 to 1.37) based on 5600 pregnancies (1193 exposed to Ramadan fasting).\n\nConclusions\nRamadan fasting does not adversely affect birth weight although there is insufficient evidence regarding potential effects on other perinatal outcomes. Further studies are needed to accurately determine whether Ramadan fasting is associated with adverse maternal or neonatal outcome.\n\nElectronic supplementary material\nThe online version of this article (10.1186/s12884-018-2048-y) contains supplementary material, which is available to authorized users.","container-title":"BMC Pregnancy and Childbirth","DOI":"10.1186/s12884-018-2048-y","ISSN":"1471-2393","journalAbbreviation":"BMC Pregnancy Childbirth","note":"PMID: 30359228\nPMCID: PMC6202808","source":"PubMed Central","title":"The effect of Ramadan fasting during pregnancy on perinatal outcomes: a systematic review and meta-analysis","title-short":"The effect of Ramadan fasting during pregnancy on perinatal outcomes","URL":"https://www.ncbi.nlm.nih.gov/pmc/articles/PMC6202808/","volume":"18","author":[{"family":"Glazier","given":"Jocelyn D."},{"family":"Hayes","given":"Dexter J. L."},{"family":"Hussain","given":"Sabiha"},{"family":"D’Souza","given":"Stephen W."},{"family":"Whitcombe","given":"Joanne"},{"family":"Heazell","given":"Alexander E. P."},{"family":"Ashton","given":"Nick"}],"accessed":{"date-parts":[["2019",12,18]]},"issued":{"date-parts":[["2018",10,25]]}}},{"id":231,"uris":["http://zotero.org/users/5073745/items/V7MLY8ZD"],"uri":["http://zotero.org/users/5073745/items/V7MLY8ZD"],"itemData":{"id":231,"type":"article-journal","abstract":"OBJECTIVE: The aim of the present study was to evaluate whether fasting may cause changes in maternal lipid profile, glucose level and ketonuria, and whether it has any adverse effects on fetal Doppler, birthweight, preterm delivery or cesarean section rate.\nMETHODS: Fifty-six consecutive, healthy women with singleton uncomplicated pregnancies of ≥ 28 week gestation who had fasted for at least 10 consecutive days during the study period were defined as the study group. Fifty-four healthy non-fasted women matched for age, parity, and gestational age were defined as the control group. Groups were compared according to fetal middle cerebral artery and umbilical artery systolic/diastolic ratio, maternal serum lipid levels and neonatal outcomes (gestational age at delivery, birthweight, delivery type and neonatal intensive care admission).\nRESULTS: No statistical difference was found between the groups according to fetal Doppler parameters, amniotic fluid index, gestational age at delivery, cesarean section rate, birthweight or NICU admission. However, lower levels of VLDL, triglyceride and higher incidence of ketonuria were detected in the fasting group (p &lt; 0.05).\nCONCLUSION: Fasting of healthy women during pregnancy seems to have no adverse effects on amniotic fluid index, fetal Doppler and delivery parameters.","container-title":"The Journal of Maternal-Fetal &amp; Neonatal Medicine: The Official Journal of the European Association of Perinatal Medicine, the Federation of Asia and Oceania Perinatal Societies, the International Society of Perinatal Obstetricians","DOI":"10.3109/14767058.2011.602142","ISSN":"1476-4954","issue":"7","journalAbbreviation":"J. Matern. Fetal. Neonatal. Med.","language":"eng","note":"PMID: 21740320","page":"975-977","source":"PubMed","title":"Impact of maternal fasting during Ramadan on fetal Doppler parameters, maternal lipid levels and neonatal outcomes","volume":"25","author":[{"family":"Hizli","given":"Deniz"},{"family":"Yilmaz","given":"Saynur Sarici"},{"family":"Onaran","given":"Yüksel"},{"family":"Kafali","given":"Hasan"},{"family":"Danişman","given":"Nuri"},{"family":"Mollamahmutoğlu","given":"Leyla"}],"issued":{"date-parts":[["2012",7]]}}},{"id":233,"uris":["http://zotero.org/users/5073745/items/XV5MAPTU"],"uri":["http://zotero.org/users/5073745/items/XV5MAPTU"],"itemData":{"id":233,"type":"article-journal","abstract":"Many Muslim women worldwide are pregnant during Ramadan and adhere to Ramadan fasting during pregnancy. In the present study, we determined whether maternal adherence to Ramadan fasting during pregnancy has an impact on the birth weight of the newborn, and whether the effects differed according to trimester in which Ramadan fasting took place. A prospective cohort study was conducted in 130 pregnant Muslim women who attended antenatal care in Amsterdam and Zaanstad, The Netherlands. Data on adherence to Ramadan fasting during pregnancy and demographics were self-reported by pregnant women, and the outcome of the newborn was retrieved from medical records after delivery. The results showed that half of all the women adhered to Ramadan fasting. With strict adherence to Ramadan fasting in pregnancy, the birth weight of newborns tended to be lower than that of newborns of non-fasting mothers, although this was not statistically significant ( - 198 g, 95 % CI - 447, 51, P= 0·12). Children of mothers who fasted in the first trimester of pregnancy were lighter at birth than those whose mothers had not fasted ( - 272 g, 95 % CI - 547, 3, P= 0·05). There were no differences in birth weight between children whose mothers had or had not fasted if Ramadan fasting had taken place later in pregnancy. Ramadan fasting during early pregnancy may lead to lower birth weight of newborns. These findings call for further confirmation in larger studies that should also investigate potential implications for perinatal and long-term morbidity and mortality.","container-title":"The British Journal of Nutrition","DOI":"10.1017/S0007114514002219","ISSN":"1475-2662","issue":"9","journalAbbreviation":"Br. J. Nutr.","language":"eng","note":"PMID: 25231606","page":"1503-1509","source":"PubMed","title":"Ramadan fasting and newborn's birth weight in pregnant Muslim women in The Netherlands","volume":"112","author":[{"family":"Savitri","given":"Ary I."},{"family":"Yadegari","given":"Nasim"},{"family":"Bakker","given":"Julia"},{"family":"Ewijk","given":"Reyn J. G.","non-dropping-particle":"van"},{"family":"Grobbee","given":"Diederick E."},{"family":"Painter","given":"Rebecca C."},{"family":"Uiterwaal","given":"Cuno S. P. M."},{"family":"Roseboom","given":"Tessa J."}],"issued":{"date-parts":[["2014",11,14]]}}}],"schema":"https://github.com/citation-style-language/schema/raw/master/csl-citation.json"} </w:instrText>
-      </w:r>
-      <w:r>
-        <w:rPr>
-          <w:rFonts w:ascii="Times New Roman" w:hAnsi="Times New Roman" w:cs="Times New Roman"/>
-        </w:rPr>
-        <w:fldChar w:fldCharType="separate"/>
-      </w:r>
-      <w:r>
-        <w:rPr>
-          <w:rFonts w:ascii="Times New Roman" w:hAnsi="Times New Roman" w:cs="Times New Roman"/>
-          <w:noProof/>
-        </w:rPr>
-        <w:t>(Awwad et al., 2012; Daley et al., 2017; Glazier et al., 2018; Hizli et al., 2012; Savitri et al., 2014)</w:t>
-      </w:r>
-      <w:r>
-        <w:rPr>
-          <w:rFonts w:ascii="Times New Roman" w:hAnsi="Times New Roman" w:cs="Times New Roman"/>
-        </w:rPr>
-        <w:fldChar w:fldCharType="end"/>
-      </w:r>
-      <w:r>
-        <w:rPr>
-          <w:rFonts w:ascii="Times New Roman" w:hAnsi="Times New Roman" w:cs="Times New Roman"/>
-        </w:rPr>
-        <w:t xml:space="preserve">. </w:t>
-      </w:r>
-      <w:r>
-        <w:rPr>
-          <w:rFonts w:ascii="Times New Roman" w:hAnsi="Times New Roman" w:cs="Times New Roman"/>
-        </w:rPr>
-        <w:t>However, some studies find that longer periods of fasting</w:t>
-      </w:r>
-      <w:r>
-        <w:rPr>
-          <w:rFonts w:ascii="Times New Roman" w:hAnsi="Times New Roman" w:cs="Times New Roman"/>
-        </w:rPr>
-        <w:fldChar w:fldCharType="begin"/>
-      </w:r>
-      <w:r>
-        <w:rPr>
-          <w:rFonts w:ascii="Times New Roman" w:hAnsi="Times New Roman" w:cs="Times New Roman"/>
-        </w:rPr>
-        <w:instrText xml:space="preserve"> ADDIN ZOTERO_ITEM CSL_CITATION {"citationID":"Dx5MxgDu","properties":{"formattedCitation":"(Savitri et al., 2014)","plainCitation":"(Savitri et al., 2014)","noteIndex":0},"citationItems":[{"id":233,"uris":["http://zotero.org/users/5073745/items/XV5MAPTU"],"uri":["http://zotero.org/users/5073745/items/XV5MAPTU"],"itemData":{"id":233,"type":"article-journal","abstract":"Many Muslim women worldwide are pregnant during Ramadan and adhere to Ramadan fasting during pregnancy. In the present study, we determined whether maternal adherence to Ramadan fasting during pregnancy has an impact on the birth weight of the newborn, and whether the effects differed according to trimester in which Ramadan fasting took place. A prospective cohort study was conducted in 130 pregnant Muslim women who attended antenatal care in Amsterdam and Zaanstad, The Netherlands. Data on adherence to Ramadan fasting during pregnancy and demographics were self-reported by pregnant women, and the outcome of the newborn was retrieved from medical records after delivery. The results showed that half of all the women adhered to Ramadan fasting. With strict adherence to Ramadan fasting in pregnancy, the birth weight of newborns tended to be lower than that of newborns of non-fasting mothers, although this was not statistically significant ( - 198 g, 95 % CI - 447, 51, P= 0·12). Children of mothers who fasted in the first trimester of pregnancy were lighter at birth than those whose mothers had not fasted ( - 272 g, 95 % CI - 547, 3, P= 0·05). There were no differences in birth weight between children whose mothers had or had not fasted if Ramadan fasting had taken place later in pregnancy. Ramadan fasting during early pregnancy may lead to lower birth weight of newborns. These findings call for further confirmation in larger studies that should also investigate potential implications for perinatal and long-term morbidity and mortality.","container-title":"The British Journal of Nutrition","DOI":"10.1017/S0007114514002219","ISSN":"1475-2662","issue":"9","journalAbbreviation":"Br. J. Nutr.","language":"eng","note":"PMID: 25231606","page":"1503-1509","source":"PubMed","title":"Ramadan fasting and newborn's birth weight in pregnant Muslim women in The Netherlands","volume":"112","author":[{"family":"Savitri","given":"Ary I."},{"family":"Yadegari","given":"Nasim"},{"family":"Bakker","given":"Julia"},{"family":"Ewijk","given":"Reyn J. G.","non-dropping-particle":"van"},{"family":"Grobbee","given":"Diederick E."},{"family":"Painter","given":"Rebecca C."},{"family":"Uiterwaal","given":"Cuno S. P. M."},{"family":"Roseboom","given":"Tessa J."}],"issued":{"date-parts":[["2014",11,14]]}}}],"schema":"https://github.com/citation-style-language/schema/raw/master/csl-citation.json"} </w:instrText>
-      </w:r>
-      <w:r>
-        <w:rPr>
-          <w:rFonts w:ascii="Times New Roman" w:hAnsi="Times New Roman" w:cs="Times New Roman"/>
-        </w:rPr>
-        <w:fldChar w:fldCharType="separate"/>
-      </w:r>
-      <w:r>
-        <w:rPr>
-          <w:rFonts w:ascii="Times New Roman" w:hAnsi="Times New Roman" w:cs="Times New Roman"/>
-          <w:noProof/>
-        </w:rPr>
-        <w:t>(Savitri et al., 2014)</w:t>
-      </w:r>
-      <w:r>
-        <w:rPr>
-          <w:rFonts w:ascii="Times New Roman" w:hAnsi="Times New Roman" w:cs="Times New Roman"/>
-        </w:rPr>
-        <w:fldChar w:fldCharType="end"/>
-      </w:r>
-      <w:r>
-        <w:rPr>
-          <w:rFonts w:ascii="Times New Roman" w:hAnsi="Times New Roman" w:cs="Times New Roman"/>
-        </w:rPr>
-        <w:t xml:space="preserve"> or earlier timing of fasting in pregnancy </w:t>
-      </w:r>
-      <w:r>
-        <w:rPr>
-          <w:rFonts w:ascii="Times New Roman" w:hAnsi="Times New Roman" w:cs="Times New Roman"/>
-        </w:rPr>
-        <w:fldChar w:fldCharType="begin"/>
-      </w:r>
-      <w:r>
-        <w:rPr>
-          <w:rFonts w:ascii="Times New Roman" w:hAnsi="Times New Roman" w:cs="Times New Roman"/>
-        </w:rPr>
-        <w:instrText xml:space="preserve"> ADDIN ZOTERO_ITEM CSL_CITATION {"citationID":"vb0U1gNF","properties":{"formattedCitation":"(Ziaee et al., 2010)","plainCitation":"(Ziaee et al., 2010)","noteIndex":0},"citationItems":[{"id":127,"uris":["http://zotero.org/users/5073745/items/CCGPVXWJ"],"uri":["http://zotero.org/users/5073745/items/CCGPVXWJ"],"itemData":{"id":127,"type":"article-journal","abstract":"Objective\nPregnancy is a physiological condition that its concurrence with fasting introduces some controversies about condition of mother and fetus. This study was conducted to evaluate the effect of fasting on pregnancy outcome.\n\nMethods\nThe historical cohort paradigm of this study was conducted on referrals of one of the Tehran's hospitals in 2004. All pregnant women at one of the trimesters in holy month of Ramadan were included in the study. The women were divided into non-fasting, 1-10 days fasting, 11-20 days fasting, and 21-30 days fasting. For statistical analysis of data, covariance analysis and SPSS package was used.\n\nFindings\nIn this study, 189 cases were evaluated and their mean age, weight, and body mass index (BMI) were 25.9 years, 61.7 kg, and 23.9 kg/m2 respectively. The mean for number of days on fasting was 13 days and 66 cases (34.9%) had not been on fasting. In addition, there was no significant difference between BMI at the beginning of pregnancy, mother's age, number of pregnancies, and a history of abortion in different groups. Meanwhile, there was also no significant difference between means of weight, height, and head circumference of infants with number of days on fasting. Furthermore, there was no significant difference between pregnancy outcome parameters and fasting at different trimesters.\n\nConclusion\nAccording to these findings, in healthy women with appropriate nutrition, Islamic fasting has no inappropriate effect on intrauterine growth and birth-time indices. Meanwhile, relative risk of low weight birth was 1.5 times in mothers on fasting at first trimester as compared to non-fasting mothers.","container-title":"Iranian Journal of Pediatrics","ISSN":"2008-2142","issue":"2","journalAbbreviation":"Iran J Pediatr","note":"PMID: 23056701\nPMCID: PMC3446023","page":"181-186","source":"PubMed Central","title":"The Effect of Ramadan Fasting on Outcome of Pregnancy","volume":"20","author":[{"family":"Ziaee","given":"Vahid"},{"family":"Kihanidoost","given":"Zarintaj"},{"family":"Younesian","given":"Masoud"},{"family":"Akhavirad","given":"Mohammad-Bagher"},{"family":"Bateni","given":"Farzad"},{"family":"Kazemianfar","given":"Zahra"},{"family":"Hantoushzadeh","given":"Sedigheh"}],"issued":{"date-parts":[["2010",6]]}}}],"schema":"https://github.com/citation-style-language/schema/raw/master/csl-citation.json"} </w:instrText>
-      </w:r>
-      <w:r>
-        <w:rPr>
-          <w:rFonts w:ascii="Times New Roman" w:hAnsi="Times New Roman" w:cs="Times New Roman"/>
-        </w:rPr>
-        <w:fldChar w:fldCharType="separate"/>
-      </w:r>
-      <w:r>
-        <w:rPr>
-          <w:rFonts w:ascii="Times New Roman" w:hAnsi="Times New Roman" w:cs="Times New Roman"/>
-          <w:noProof/>
-        </w:rPr>
-        <w:t>(Ziaee et al., 2010)</w:t>
-      </w:r>
-      <w:r>
-        <w:rPr>
-          <w:rFonts w:ascii="Times New Roman" w:hAnsi="Times New Roman" w:cs="Times New Roman"/>
-        </w:rPr>
-        <w:fldChar w:fldCharType="end"/>
-      </w:r>
-      <w:r>
-        <w:rPr>
-          <w:rFonts w:ascii="Times New Roman" w:hAnsi="Times New Roman" w:cs="Times New Roman"/>
-        </w:rPr>
-        <w:t xml:space="preserve"> may increase risk of infants being classified as low birth weight .</w:t>
-      </w:r>
+        <w:t xml:space="preserve">The </w:t>
+      </w:r>
+      <w:del w:id="47" w:author="Dave Bridges" w:date="2021-09-16T10:54:00Z">
+        <w:r>
+          <w:rPr>
+            <w:rFonts w:ascii="Times New Roman" w:hAnsi="Times New Roman" w:cs="Times New Roman"/>
+          </w:rPr>
+          <w:delText xml:space="preserve">closest proxy that has the </w:delText>
+        </w:r>
+      </w:del>
+      <w:r>
+        <w:rPr>
+          <w:rFonts w:ascii="Times New Roman" w:hAnsi="Times New Roman" w:cs="Times New Roman"/>
+        </w:rPr>
+        <w:t xml:space="preserve">most available literature is </w:t>
+      </w:r>
+      <w:ins w:id="48" w:author="Dave Bridges" w:date="2021-09-16T10:54:00Z">
+        <w:r>
+          <w:rPr>
+            <w:rFonts w:ascii="Times New Roman" w:hAnsi="Times New Roman" w:cs="Times New Roman"/>
+          </w:rPr>
+          <w:t xml:space="preserve">for </w:t>
+        </w:r>
+      </w:ins>
+      <w:r>
+        <w:rPr>
+          <w:rFonts w:ascii="Times New Roman" w:hAnsi="Times New Roman" w:cs="Times New Roman"/>
+        </w:rPr>
+        <w:t>fasting during the month of Ramadan while pregnant</w:t>
+      </w:r>
+      <w:ins w:id="49" w:author="Dave Bridges" w:date="2021-09-16T10:55:00Z">
+        <w:r>
+          <w:rPr>
+            <w:rFonts w:ascii="Times New Roman" w:hAnsi="Times New Roman" w:cs="Times New Roman"/>
+          </w:rPr>
+          <w:t>.</w:t>
+        </w:r>
+      </w:ins>
+      <w:del w:id="50" w:author="Dave Bridges" w:date="2021-09-16T10:55:00Z">
+        <w:r>
+          <w:rPr>
+            <w:rFonts w:ascii="Times New Roman" w:hAnsi="Times New Roman" w:cs="Times New Roman"/>
+          </w:rPr>
+          <w:delText>. The available l</w:delText>
+        </w:r>
+      </w:del>
+      <w:ins w:id="51" w:author="Dave Bridges" w:date="2021-09-16T10:55:00Z">
+        <w:r>
+          <w:rPr>
+            <w:rFonts w:ascii="Times New Roman" w:hAnsi="Times New Roman" w:cs="Times New Roman"/>
+          </w:rPr>
+          <w:t xml:space="preserve"> </w:t>
+        </w:r>
+      </w:ins>
+      <w:moveToRangeStart w:id="52" w:author="Dave Bridges" w:date="2021-09-16T10:55:00Z" w:name="move82682139"/>
+      <w:moveTo w:id="53" w:author="Dave Bridges" w:date="2021-09-16T10:55:00Z">
+        <w:r>
+          <w:rPr>
+            <w:rFonts w:ascii="Times New Roman" w:hAnsi="Times New Roman" w:cs="Times New Roman"/>
+          </w:rPr>
+          <w:t xml:space="preserve">Review of these studies find that children born to those who fasted during pregnancy have babies with similar  birth weights </w:t>
+        </w:r>
+        <w:r>
+          <w:rPr>
+            <w:rFonts w:ascii="Times New Roman" w:hAnsi="Times New Roman" w:cs="Times New Roman"/>
+          </w:rPr>
+          <w:fldChar w:fldCharType="begin"/>
+        </w:r>
+        <w:r>
+          <w:rPr>
+            <w:rFonts w:ascii="Times New Roman" w:hAnsi="Times New Roman" w:cs="Times New Roman"/>
+          </w:rPr>
+          <w:instrText xml:space="preserve"> ADDIN ZOTERO_ITEM CSL_CITATION {"citationID":"814wGzYd","properties":{"formattedCitation":"(Daley et al., 2017; Hizli et al., 2012; Savitri et al., 2018; Ziaee et al., 2010)","plainCitation":"(Daley et al., 2017; Hizli et al., 2012; Savitri et al., 2018; Ziaee et al., 2010)","noteIndex":0},"citationItems":[{"id":192,"uris":["http://zotero.org/users/5073745/items/4J5FF7AW"],"uri":["http://zotero.org/users/5073745/items/4J5FF7AW"],"itemData":{"id":192,"type":"article-journal","abstract":"BACKGROUND: It is not known whether infants exposed to intermittent maternal fasting at conception are born smaller or have a higher risk of premature birth than those who are not. Doctors are therefore unsure about what advice to give women about the safety of Ramadan fasting. This cohort study aimed to investigate these questions in Muslim mother-infant pairs to inform prenatal care.\nMETHODS: Routinely collected data accessed from maternity records were the source for information. Mothers were considered exposed if they were Muslim and Ramadan overlapped with their infant conception date, estimated to be 14 days after the last menstrual period. Infants were included as exposed if their estimated conception date was in the first 21 days of Ramadan or 7 days prior to Ramadan.\nRESULTS: After adjusting for gestational age, maternal age, infant gender, maternal body mass index at booking, smoking status, gestational diabetes, parity and year of birth, there was no significant difference in birth weight between infants born to Muslim mothers who were conceived during Ramadan (n=479) and those who were not (n=4677) (adjusted mean difference =24.3 g, 95% CI -16.4 to 64.9). There was no difference in rates of premature births in exposed and unexposed women (5.2% vs 4.9%; OR=1.08, 95% CI 0.71 to 1.65).\nCONCLUSIONS: Healthy Muslim women considering becoming pregnant prior to, or during Ramadan, can be advised that fasting does not seem to have a detrimental effect on the size (weight) of their baby and it appears not to increase the likelihood of giving birth prematurely.","container-title":"Journal of Epidemiology and Community Health","DOI":"10.1136/jech-2016-208800","ISSN":"1470-2738","issue":"7","journalAbbreviation":"J Epidemiol Community Health","language":"eng","note":"PMID: 28360117","page":"722-728","source":"PubMed","title":"Are babies conceived during Ramadan born smaller and sooner than babies conceived at other times of the year? A Born in Bradford Cohort Study","title-short":"Are babies conceived during Ramadan born smaller and sooner than babies conceived at other times of the year?","volume":"71","author":[{"family":"Daley","given":"Amanda"},{"family":"Pallan","given":"Miranda"},{"family":"Clifford","given":"Sue"},{"family":"Jolly","given":"Kate"},{"family":"Bryant","given":"Maria"},{"family":"Adab","given":"Peymane"},{"family":"Cheng","given":"K. K."},{"family":"Roalfe","given":"Andrea"}],"issued":{"date-parts":[["2017"]]}}},{"id":231,"uris":["http://zotero.org/users/5073745/items/V7MLY8ZD"],"uri":["http://zotero.org/users/5073745/items/V7MLY8ZD"],"itemData":{"id":231,"type":"article-journal","abstract":"OBJECTIVE: The aim of the present study was to evaluate whether fasting may cause changes in maternal lipid profile, glucose level and ketonuria, and whether it has any adverse effects on fetal Doppler, birthweight, preterm delivery or cesarean section rate.\nMETHODS: Fifty-six consecutive, healthy women with singleton uncomplicated pregnancies of ≥ 28 week gestation who had fasted for at least 10 consecutive days during the study period were defined as the study group. Fifty-four healthy non-fasted women matched for age, parity, and gestational age were defined as the control group. Groups were compared according to fetal middle cerebral artery and umbilical artery systolic/diastolic ratio, maternal serum lipid levels and neonatal outcomes (gestational age at delivery, birthweight, delivery type and neonatal intensive care admission).\nRESULTS: No statistical difference was found between the groups according to fetal Doppler parameters, amniotic fluid index, gestational age at delivery, cesarean section rate, birthweight or NICU admission. However, lower levels of VLDL, triglyceride and higher incidence of ketonuria were detected in the fasting group (p &lt; 0.05).\nCONCLUSION: Fasting of healthy women during pregnancy seems to have no adverse effects on amniotic fluid index, fetal Doppler and delivery parameters.","container-title":"The Journal of Maternal-Fetal &amp; Neonatal Medicine: The Official Journal of the European Association of Perinatal Medicine, the Federation of Asia and Oceania Perinatal Societies, the International Society of Perinatal Obstetricians","DOI":"10.3109/14767058.2011.602142","ISSN":"1476-4954","issue":"7","journalAbbreviation":"J. Matern. Fetal. Neonatal. Med.","language":"eng","note":"PMID: 21740320","page":"975-977","source":"PubMed","title":"Impact of maternal fasting during Ramadan on fetal Doppler parameters, maternal lipid levels and neonatal outcomes","volume":"25","author":[{"family":"Hizli","given":"Deniz"},{"family":"Yilmaz","given":"Saynur Sarici"},{"family":"Onaran","given":"Yüksel"},{"family":"Kafali","given":"Hasan"},{"family":"Danişman","given":"Nuri"},{"family":"Mollamahmutoğlu","given":"Leyla"}],"issued":{"date-parts":[["2012",7]]}}},{"id":224,"uris":["http://zotero.org/users/5073745/items/YC7UA7UI"],"uri":["http://zotero.org/users/5073745/items/YC7UA7UI"],"itemData":{"id":224,"type":"article-journal","abstract":"Previous studies suggest that Ramadan exposure during pregnancy might affect the health of women and their babies, particularly through the effect of fasting. This study aimed to evaluate the association between Ramadan exposure and fasting during pregnancy on the birth weight of newborns. This study concerned 1351 pregnant women from a prospective cohort in Jakarta, Indonesia. Ramadan exposure was based on the actual overlap between Ramadan and pregnancy. Women's fasting behaviour was recorded among 139 women who came for antenatal care between 10 July 2013 and 7 August 2013, and those who had fasted for at least 1 d (n 110) were classified as exposed to Ramadan fasting. Furthermore, a 24 h dietary recall was performed and repeated 1 month later. Birth weight of newborns who were exposed to Ramadan during pregnancy did not significantly differ from those who were not, both in the total and trimester-specific analysis. Maternal fasting did not seem to affect the birth weight of newborns (−72 (95 % CI −258, 114) g; P = 0·44), although there was a non-significant trend towards lower birth weight with fasting in the second and third trimester. Women who fasted had significantly lower total energy, macronutrient and water intake as compared with women who did not. Women's intake was also lower during Ramadan (regardless of their fasting behaviour) as compared with 1 month later. Lifestyle changes that occur with Ramadan and fasting during pregnancy are associated with lower reported energy intake. We cannot conclude on the effect of fasting on birth weight due to low statistical power.","container-title":"Journal of Nutritional Science","DOI":"10.1017/jns.2017.70","ISSN":"2048-6790","journalAbbreviation":"J Nutr Sci","note":"PMID: 29430296\nPMCID: PMC5799608","source":"PubMed Central","title":"Ramadan during pregnancy and birth weight of newborns","URL":"https://www.ncbi.nlm.nih.gov/pmc/articles/PMC5799608/","volume":"7","author":[{"family":"Savitri","given":"Ary I."},{"family":"Amelia","given":"Dwirani"},{"family":"Painter","given":"Rebecca C."},{"family":"Baharuddin","given":"Mohammad"},{"family":"Roseboom","given":"Tessa J."},{"family":"Grobbee","given":"Diederick E."},{"family":"Uiterwaal","given":"Cuno S. P. M."}],"accessed":{"date-parts":[["2019",12,1]]},"issued":{"date-parts":[["2018",2,1]]}}},{"id":127,"uris":["http://zotero.org/users/5073745/items/CCGPVXWJ"],"uri":["http://zotero.org/users/5073745/items/CCGPVXWJ"],"itemData":{"id":127,"type":"article-journal","abstract":"Objective\nPregnancy is a physiological condition that its concurrence with fasting introduces some controversies about condition of mother and fetus. This study was conducted to evaluate the effect of fasting on pregnancy outcome.\n\nMethods\nThe historical cohort paradigm of this study was conducted on referrals of one of the Tehran's hospitals in 2004. All pregnant women at one of the trimesters in holy month of Ramadan were included in the study. The women were divided into non-fasting, 1-10 days fasting, 11-20 days fasting, and 21-30 days fasting. For statistical analysis of data, covariance analysis and SPSS package was used.\n\nFindings\nIn this study, 189 cases were evaluated and their mean age, weight, and body mass index (BMI) were 25.9 years, 61.7 kg, and 23.9 kg/m2 respectively. The mean for number of days on fasting was 13 days and 66 cases (34.9%) had not been on fasting. In addition, there was no significant difference between BMI at the beginning of pregnancy, mother's age, number of pregnancies, and a history of abortion in different groups. Meanwhile, there was also no significant difference between means of weight, height, and head circumference of infants with number of days on fasting. Furthermore, there was no significant difference between pregnancy outcome parameters and fasting at different trimesters.\n\nConclusion\nAccording to these findings, in healthy women with appropriate nutrition, Islamic fasting has no inappropriate effect on intrauterine growth and birth-time indices. Meanwhile, relative risk of low weight birth was 1.5 times in mothers on fasting at first trimester as compared to non-fasting mothers.","container-title":"Iranian Journal of Pediatrics","ISSN":"2008-2142","issue":"2","journalAbbreviation":"Iran J Pediatr","note":"PMID: 23056701\nPMCID: PMC3446023","page":"181-186","source":"PubMed Central","title":"The Effect of Ramadan Fasting on Outcome of Pregnancy","volume":"20","author":[{"family":"Ziaee","given":"Vahid"},{"family":"Kihanidoost","given":"Zarintaj"},{"family":"Younesian","given":"Masoud"},{"family":"Akhavirad","given":"Mohammad-Bagher"},{"family":"Bateni","given":"Farzad"},{"family":"Kazemianfar","given":"Zahra"},{"family":"Hantoushzadeh","given":"Sedigheh"}],"issued":{"date-parts":[["2010",6]]}}}],"schema":"https://github.com/citation-style-language/schema/raw/master/csl-citation.json"} </w:instrText>
+        </w:r>
+        <w:r>
+          <w:rPr>
+            <w:rFonts w:ascii="Times New Roman" w:hAnsi="Times New Roman" w:cs="Times New Roman"/>
+          </w:rPr>
+          <w:fldChar w:fldCharType="separate"/>
+        </w:r>
+        <w:r>
+          <w:rPr>
+            <w:rFonts w:ascii="Times New Roman" w:hAnsi="Times New Roman" w:cs="Times New Roman"/>
+            <w:noProof/>
+          </w:rPr>
+          <w:t>(Daley et al., 2017; Hizli et al., 2012; Savitri et al., 2018; Ziaee et al., 2010)</w:t>
+        </w:r>
+        <w:r>
+          <w:rPr>
+            <w:rFonts w:ascii="Times New Roman" w:hAnsi="Times New Roman" w:cs="Times New Roman"/>
+          </w:rPr>
+          <w:fldChar w:fldCharType="end"/>
+        </w:r>
+        <w:r>
+          <w:rPr>
+            <w:rFonts w:ascii="Times New Roman" w:hAnsi="Times New Roman" w:cs="Times New Roman"/>
+          </w:rPr>
+          <w:t xml:space="preserve">, and are not at higher risk for pre-term birth </w:t>
+        </w:r>
+        <w:r>
+          <w:rPr>
+            <w:rFonts w:ascii="Times New Roman" w:hAnsi="Times New Roman" w:cs="Times New Roman"/>
+          </w:rPr>
+          <w:fldChar w:fldCharType="begin"/>
+        </w:r>
+        <w:r>
+          <w:rPr>
+            <w:rFonts w:ascii="Times New Roman" w:hAnsi="Times New Roman" w:cs="Times New Roman"/>
+          </w:rPr>
+          <w:instrText xml:space="preserve"> ADDIN ZOTERO_ITEM CSL_CITATION {"citationID":"AxjHAbYr","properties":{"formattedCitation":"(Awwad et al., 2012; Daley et al., 2017; Glazier et al., 2018; Hizli et al., 2012; Savitri et al., 2014)","plainCitation":"(Awwad et al., 2012; Daley et al., 2017; Glazier et al., 2018; Hizli et al., 2012; Savitri et al., 2014)","noteIndex":0},"citationItems":[{"id":238,"uris":["http://zotero.org/users/5073745/items/SAHRDCIB"],"uri":["http://zotero.org/users/5073745/items/SAHRDCIB"],"itemData":{"id":238,"type":"article-journal","abstract":"OBJECTIVE: To determine the effect of fasting during the month of Ramadan on the rate of preterm delivery (PTD).\nDESIGN: A prospective cohort study of women with singleton pregnancies who elected to fast and matched controls.\nSETTING: Four medical centres in Beirut, Lebanon.\nPOPULATION: Women presenting for prenatal care (20-34 weeks of gestation) during the month of Ramadan, September 2008.\nMETHODS: Data were collected prospectively. The frequency of PTD was evaluated in relation to the duration of fasting and the stage of gestation at the time of fasting.\nMAIN OUTCOME MEASURES: The primary endpoint was the percentage of pregnant women who had PTD, defined as delivery before 37 completed weeks of gestation.\nRESULTS: A total of 468 women were approached, of whom 402 were included in the study. There were no differences in smoking history and employment. There was no difference in the proportion of women who had PTD at &lt;37 weeks (10.4% versus 10.4%) or PTD at &lt;32 weeks (1.5% versus 0.5%) in the Ramadan-fasted group and the controls, respectively. The PTD rate was also similar in those who fasted before or during the third trimester. The mean birthweight was lower (3094 ± 467 g versus 3202 ± 473 g, P = 0.024) and the rate of ketosis and ketonuria was higher in the Ramadan-fasted women. On multivariate stepwise logistic regression analysis, fasting was not associated with an increased risk of PTD (odds ratio 0.72; 95% confidence interval 0.34-1.54; P = 0.397). The only factor that had a significant effect on the PTD rate was body mass index (odds ratio 0.43; 95% confidence interval 0.20-0.93; P = 0.033).\nCONCLUSIONS: Fasting during the month of Ramadan does not seem to increase the baseline risk of preterm delivery in pregnant women regardless of the gestational age during which this practice is observed.","container-title":"BJOG: an international journal of obstetrics and gynaecology","DOI":"10.1111/j.1471-0528.2012.03438.x","ISSN":"1471-0528","issue":"11","journalAbbreviation":"BJOG","language":"eng","note":"PMID: 22827751","page":"1379-1386","source":"PubMed","title":"The effect of maternal fasting during Ramadan on preterm delivery: a prospective cohort study","title-short":"The effect of maternal fasting during Ramadan on preterm delivery","volume":"119","author":[{"family":"Awwad","given":"J."},{"family":"Usta","given":"I. M."},{"family":"Succar","given":"J."},{"family":"Musallam","given":"K. M."},{"family":"Ghazeeri","given":"G."},{"family":"Nassar","given":"A. H."}],"issued":{"date-parts":[["2012",10]]}}},{"id":192,"uris":["http://zotero.org/users/5073745/items/4J5FF7AW"],"uri":["http://zotero.org/users/5073745/items/4J5FF7AW"],"itemData":{"id":192,"type":"article-journal","abstract":"BACKGROUND: It is not known whether infants exposed to intermittent maternal fasting at conception are born smaller or have a higher risk of premature birth than those who are not. Doctors are therefore unsure about what advice to give women about the safety of Ramadan fasting. This cohort study aimed to investigate these questions in Muslim mother-infant pairs to inform prenatal care.\nMETHODS: Routinely collected data accessed from maternity records were the source for information. Mothers were considered exposed if they were Muslim and Ramadan overlapped with their infant conception date, estimated to be 14 days after the last menstrual period. Infants were included as exposed if their estimated conception date was in the first 21 days of Ramadan or 7 days prior to Ramadan.\nRESULTS: After adjusting for gestational age, maternal age, infant gender, maternal body mass index at booking, smoking status, gestational diabetes, parity and year of birth, there was no significant difference in birth weight between infants born to Muslim mothers who were conceived during Ramadan (n=479) and those who were not (n=4677) (adjusted mean difference =24.3 g, 95% CI -16.4 to 64.9). There was no difference in rates of premature births in exposed and unexposed women (5.2% vs 4.9%; OR=1.08, 95% CI 0.71 to 1.65).\nCONCLUSIONS: Healthy Muslim women considering becoming pregnant prior to, or during Ramadan, can be advised that fasting does not seem to have a detrimental effect on the size (weight) of their baby and it appears not to increase the likelihood of giving birth prematurely.","container-title":"Journal of Epidemiology and Community Health","DOI":"10.1136/jech-2016-208800","ISSN":"1470-2738","issue":"7","journalAbbreviation":"J Epidemiol Community Health","language":"eng","note":"PMID: 28360117","page":"722-728","source":"PubMed","title":"Are babies conceived during Ramadan born smaller and sooner than babies conceived at other times of the year? A Born in Bradford Cohort Study","title-short":"Are babies conceived during Ramadan born smaller and sooner than babies conceived at other times of the year?","volume":"71","author":[{"family":"Daley","given":"Amanda"},{"family":"Pallan","given":"Miranda"},{"family":"Clifford","given":"Sue"},{"family":"Jolly","given":"Kate"},{"family":"Bryant","given":"Maria"},{"family":"Adab","given":"Peymane"},{"family":"Cheng","given":"K. K."},{"family":"Roalfe","given":"Andrea"}],"issued":{"date-parts":[["2017"]]}}},{"id":300,"uris":["http://zotero.org/users/5073745/items/TH4IXLBS"],"uri":["http://zotero.org/users/5073745/items/TH4IXLBS"],"itemData":{"id":300,"type":"article-journal","abstract":"Background\nAlthough exempt, many pregnant Muslim women partake in the daily fast during daylight hours during the month of Ramadan. In other contexts an impoverished diet during pregnancy impacts on birth weight. The aim of this systematic review was to determine whether Ramadan fasting by pregnant women affects perinatal outcomes. Primary outcomes investigated were perinatal mortality, preterm birth and small for gestational age (SGA) infants. Secondary outcomes investigated were stillbirth, neonatal death, maternal death, hypertensive disorders of pregnancy, gestational diabetes, congenital abnormalities, serious neonatal morbidity, birth weight, preterm birth and placental weight.\n\nMethods\nSystematic review and meta-analysis of observational studies and randomised controlled trials was conducted in EMBASE, MEDLINE, CINAHL, Web of Science, Google Scholar, the Health Management Information Consortium and Applied Social Sciences Index and Abstracts. Studies from any year were eligible. Studies reporting predefined perinatal outcomes in pregnancies exposed to Ramadan fasting were included. Cohort studies with no comparator group or that considered fasting outside pregnancy were excluded, as were studies assuming fasting practice based solely upon family name. Quality of included studies was assessed using the ROBINS-I tool for assessing risk of bias in non-randomised studies. Analyses were performed in STATA.\n\nResults\nFrom 375 records, 22 studies of 31,374 pregnancies were included, of which 18,920 pregnancies were exposed to Ramadan fasting. Birth weight was reported in 21 studies and was not affected by maternal fasting (standardised mean difference [SMD] 0.03, 95% CI 0.00 to 0.05). Placental weight was significantly lower in fasting mothers (SMD -0.94, 95% CI -0.97 to  -0.90), although this observation was dominated by a single large study. No data were presented for perinatal mortality. Ramadan fasting had no effect on preterm delivery (odds ratio 0.99, 95% CI 0.72 to 1.37) based on 5600 pregnancies (1193 exposed to Ramadan fasting).\n\nConclusions\nRamadan fasting does not adversely affect birth weight although there is insufficient evidence regarding potential effects on other perinatal outcomes. Further studies are needed to accurately determine whether Ramadan fasting is associated with adverse maternal or neonatal outcome.\n\nElectronic supplementary material\nThe online version of this article (10.1186/s12884-018-2048-y) contains supplementary material, which is available to authorized users.","container-title":"BMC Pregnancy and Childbirth","DOI":"10.1186/s12884-018-2048-y","ISSN":"1471-2393","journalAbbreviation":"BMC Pregnancy Childbirth","note":"PMID: 30359228\nPMCID: PMC6202808","source":"PubMed Central","title":"The effect of Ramadan fasting during pregnancy on perinatal outcomes: a systematic review and meta-analysis","title-short":"The effect of Ramadan fasting during pregnancy on perinatal outcomes","URL":"https://www.ncbi.nlm.nih.gov/pmc/articles/PMC6202808/","volume":"18","author":[{"family":"Glazier","given":"Jocelyn D."},{"family":"Hayes","given":"Dexter J. L."},{"family":"Hussain","given":"Sabiha"},{"family":"D’Souza","given":"Stephen W."},{"family":"Whitcombe","given":"Joanne"},{"family":"Heazell","given":"Alexander E. P."},{"family":"Ashton","given":"Nick"}],"accessed":{"date-parts":[["2019",12,18]]},"issued":{"date-parts":[["2018",10,25]]}}},{"id":231,"uris":["http://zotero.org/users/5073745/items/V7MLY8ZD"],"uri":["http://zotero.org/users/5073745/items/V7MLY8ZD"],"itemData":{"id":231,"type":"article-journal","abstract":"OBJECTIVE: The aim of the present study was to evaluate whether fasting may cause changes in maternal lipid profile, glucose level and ketonuria, and whether it has any adverse effects on fetal Doppler, birthweight, preterm delivery or cesarean section rate.\nMETHODS: Fifty-six consecutive, healthy women with singleton uncomplicated pregnancies of ≥ 28 week gestation who had fasted for at least 10 consecutive days during the study period were defined as the study group. Fifty-four healthy non-fasted women matched for age, parity, and gestational age were defined as the control group. Groups were compared according to fetal middle cerebral artery and umbilical artery systolic/diastolic ratio, maternal serum lipid levels and neonatal outcomes (gestational age at delivery, birthweight, delivery type and neonatal intensive care admission).\nRESULTS: No statistical difference was found between the groups according to fetal Doppler parameters, amniotic fluid index, gestational age at delivery, cesarean section rate, birthweight or NICU admission. However, lower levels of VLDL, triglyceride and higher incidence of ketonuria were detected in the fasting group (p &lt; 0.05).\nCONCLUSION: Fasting of healthy women during pregnancy seems to have no adverse effects on amniotic fluid index, fetal Doppler and delivery parameters.","container-title":"The Journal of Maternal-Fetal &amp; Neonatal Medicine: The Official Journal of the European Association of Perinatal Medicine, the Federation of Asia and Oceania Perinatal Societies, the International Society of Perinatal Obstetricians","DOI":"10.3109/14767058.2011.602142","ISSN":"1476-4954","issue":"7","journalAbbreviation":"J. Matern. Fetal. Neonatal. Med.","language":"eng","note":"PMID: 21740320","page":"975-977","source":"PubMed","title":"Impact of maternal fasting during Ramadan on fetal Doppler parameters, maternal lipid levels and neonatal outcomes","volume":"25","author":[{"family":"Hizli","given":"Deniz"},{"family":"Yilmaz","given":"Saynur Sarici"},{"family":"Onaran","given":"Yüksel"},{"family":"Kafali","given":"Hasan"},{"family":"Danişman","given":"Nuri"},{"family":"Mollamahmutoğlu","given":"Leyla"}],"issued":{"date-parts":[["2012",7]]}}},{"id":233,"uris":["http://zotero.org/users/5073745/items/XV5MAPTU"],"uri":["http://zotero.org/users/5073745/items/XV5MAPTU"],"itemData":{"id":233,"type":"article-journal","abstract":"Many Muslim women worldwide are pregnant during Ramadan and adhere to Ramadan fasting during pregnancy. In the present study, we determined whether maternal adherence to Ramadan fasting during pregnancy has an impact on the birth weight of the newborn, and whether the effects differed according to trimester in which Ramadan fasting took place. A prospective cohort study was conducted in 130 pregnant Muslim women who attended antenatal care in Amsterdam and Zaanstad, The Netherlands. Data on adherence to Ramadan fasting during pregnancy and demographics were self-reported by pregnant women, and the outcome of the newborn was retrieved from medical records after delivery. The results showed that half of all the women adhered to Ramadan fasting. With strict adherence to Ramadan fasting in pregnancy, the birth weight of newborns tended to be lower than that of newborns of non-fasting mothers, although this was not statistically significant ( - 198 g, 95 % CI - 447, 51, P= 0·12). Children of mothers who fasted in the first trimester of pregnancy were lighter at birth than those whose mothers had not fasted ( - 272 g, 95 % CI - 547, 3, P= 0·05). There were no differences in birth weight between children whose mothers had or had not fasted if Ramadan fasting had taken place later in pregnancy. Ramadan fasting during early pregnancy may lead to lower birth weight of newborns. These findings call for further confirmation in larger studies that should also investigate potential implications for perinatal and long-term morbidity and mortality.","container-title":"The British Journal of Nutrition","DOI":"10.1017/S0007114514002219","ISSN":"1475-2662","issue":"9","journalAbbreviation":"Br. J. Nutr.","language":"eng","note":"PMID: 25231606","page":"1503-1509","source":"PubMed","title":"Ramadan fasting and newborn's birth weight in pregnant Muslim women in The Netherlands","volume":"112","author":[{"family":"Savitri","given":"Ary I."},{"family":"Yadegari","given":"Nasim"},{"family":"Bakker","given":"Julia"},{"family":"Ewijk","given":"Reyn J. G.","non-dropping-particle":"van"},{"family":"Grobbee","given":"Diederick E."},{"family":"Painter","given":"Rebecca C."},{"family":"Uiterwaal","given":"Cuno S. P. M."},{"family":"Roseboom","given":"Tessa J."}],"issued":{"date-parts":[["2014",11,14]]}}}],"schema":"https://github.com/citation-style-language/schema/raw/master/csl-citation.json"} </w:instrText>
+        </w:r>
+        <w:r>
+          <w:rPr>
+            <w:rFonts w:ascii="Times New Roman" w:hAnsi="Times New Roman" w:cs="Times New Roman"/>
+          </w:rPr>
+          <w:fldChar w:fldCharType="separate"/>
+        </w:r>
+        <w:r>
+          <w:rPr>
+            <w:rFonts w:ascii="Times New Roman" w:hAnsi="Times New Roman" w:cs="Times New Roman"/>
+            <w:noProof/>
+          </w:rPr>
+          <w:t>(Awwad et al., 2012; Daley et al., 2017; Glazier et al., 2018; Hizli et al., 2012; Savitri et al., 2014)</w:t>
+        </w:r>
+        <w:r>
+          <w:rPr>
+            <w:rFonts w:ascii="Times New Roman" w:hAnsi="Times New Roman" w:cs="Times New Roman"/>
+          </w:rPr>
+          <w:fldChar w:fldCharType="end"/>
+        </w:r>
+        <w:r>
+          <w:rPr>
+            <w:rFonts w:ascii="Times New Roman" w:hAnsi="Times New Roman" w:cs="Times New Roman"/>
+          </w:rPr>
+          <w:t>. However, some studies find that longer periods of fasting</w:t>
+        </w:r>
+        <w:r>
+          <w:rPr>
+            <w:rFonts w:ascii="Times New Roman" w:hAnsi="Times New Roman" w:cs="Times New Roman"/>
+          </w:rPr>
+          <w:fldChar w:fldCharType="begin"/>
+        </w:r>
+        <w:r>
+          <w:rPr>
+            <w:rFonts w:ascii="Times New Roman" w:hAnsi="Times New Roman" w:cs="Times New Roman"/>
+          </w:rPr>
+          <w:instrText xml:space="preserve"> ADDIN ZOTERO_ITEM CSL_CITATION {"citationID":"Dx5MxgDu","properties":{"formattedCitation":"(Savitri et al., 2014)","plainCitation":"(Savitri et al., 2014)","noteIndex":0},"citationItems":[{"id":233,"uris":["http://zotero.org/users/5073745/items/XV5MAPTU"],"uri":["http://zotero.org/users/5073745/items/XV5MAPTU"],"itemData":{"id":233,"type":"article-journal","abstract":"Many Muslim women worldwide are pregnant during Ramadan and adhere to Ramadan fasting during pregnancy. In the present study, we determined whether maternal adherence to Ramadan fasting during pregnancy has an impact on the birth weight of the newborn, and whether the effects differed according to trimester in which Ramadan fasting took place. A prospective cohort study was conducted in 130 pregnant Muslim women who attended antenatal care in Amsterdam and Zaanstad, The Netherlands. Data on adherence to Ramadan fasting during pregnancy and demographics were self-reported by pregnant women, and the outcome of the newborn was retrieved from medical records after delivery. The results showed that half of all the women adhered to Ramadan fasting. With strict adherence to Ramadan fasting in pregnancy, the birth weight of newborns tended to be lower than that of newborns of non-fasting mothers, although this was not statistically significant ( - 198 g, 95 % CI - 447, 51, P= 0·12). Children of mothers who fasted in the first trimester of pregnancy were lighter at birth than those whose mothers had not fasted ( - 272 g, 95 % CI - 547, 3, P= 0·05). There were no differences in birth weight between children whose mothers had or had not fasted if Ramadan fasting had taken place later in pregnancy. Ramadan fasting during early pregnancy may lead to lower birth weight of newborns. These findings call for further confirmation in larger studies that should also investigate potential implications for perinatal and long-term morbidity and mortality.","container-title":"The British Journal of Nutrition","DOI":"10.1017/S0007114514002219","ISSN":"1475-2662","issue":"9","journalAbbreviation":"Br. J. Nutr.","language":"eng","note":"PMID: 25231606","page":"1503-1509","source":"PubMed","title":"Ramadan fasting and newborn's birth weight in pregnant Muslim women in The Netherlands","volume":"112","author":[{"family":"Savitri","given":"Ary I."},{"family":"Yadegari","given":"Nasim"},{"family":"Bakker","given":"Julia"},{"family":"Ewijk","given":"Reyn J. G.","non-dropping-particle":"van"},{"family":"Grobbee","given":"Diederick E."},{"family":"Painter","given":"Rebecca C."},{"family":"Uiterwaal","given":"Cuno S. P. M."},{"family":"Roseboom","given":"Tessa J."}],"issued":{"date-parts":[["2014",11,14]]}}}],"schema":"https://github.com/citation-style-language/schema/raw/master/csl-citation.json"} </w:instrText>
+        </w:r>
+        <w:r>
+          <w:rPr>
+            <w:rFonts w:ascii="Times New Roman" w:hAnsi="Times New Roman" w:cs="Times New Roman"/>
+          </w:rPr>
+          <w:fldChar w:fldCharType="separate"/>
+        </w:r>
+        <w:r>
+          <w:rPr>
+            <w:rFonts w:ascii="Times New Roman" w:hAnsi="Times New Roman" w:cs="Times New Roman"/>
+            <w:noProof/>
+          </w:rPr>
+          <w:t>(Savitri et al., 2014)</w:t>
+        </w:r>
+        <w:r>
+          <w:rPr>
+            <w:rFonts w:ascii="Times New Roman" w:hAnsi="Times New Roman" w:cs="Times New Roman"/>
+          </w:rPr>
+          <w:fldChar w:fldCharType="end"/>
+        </w:r>
+        <w:r>
+          <w:rPr>
+            <w:rFonts w:ascii="Times New Roman" w:hAnsi="Times New Roman" w:cs="Times New Roman"/>
+          </w:rPr>
+          <w:t xml:space="preserve"> or earlier timing of fasting in pregnancy </w:t>
+        </w:r>
+        <w:r>
+          <w:rPr>
+            <w:rFonts w:ascii="Times New Roman" w:hAnsi="Times New Roman" w:cs="Times New Roman"/>
+          </w:rPr>
+          <w:fldChar w:fldCharType="begin"/>
+        </w:r>
+        <w:r>
+          <w:rPr>
+            <w:rFonts w:ascii="Times New Roman" w:hAnsi="Times New Roman" w:cs="Times New Roman"/>
+          </w:rPr>
+          <w:instrText xml:space="preserve"> ADDIN ZOTERO_ITEM CSL_CITATION {"citationID":"vb0U1gNF","properties":{"formattedCitation":"(Ziaee et al., 2010)","plainCitation":"(Ziaee et al., 2010)","noteIndex":0},"citationItems":[{"id":127,"uris":["http://zotero.org/users/5073745/items/CCGPVXWJ"],"uri":["http://zotero.org/users/5073745/items/CCGPVXWJ"],"itemData":{"id":127,"type":"article-journal","abstract":"Objective\nPregnancy is a physiological condition that its concurrence with fasting introduces some controversies about condition of mother and fetus. This study was conducted to evaluate the effect of fasting on pregnancy outcome.\n\nMethods\nThe historical cohort paradigm of this study was conducted on referrals of one of the Tehran's hospitals in 2004. All pregnant women at one of the trimesters in holy month of Ramadan were included in the study. The women were divided into non-fasting, 1-10 days fasting, 11-20 days fasting, and 21-30 days fasting. For statistical analysis of data, covariance analysis and SPSS package was used.\n\nFindings\nIn this study, 189 cases were evaluated and their mean age, weight, and body mass index (BMI) were 25.9 years, 61.7 kg, and 23.9 kg/m2 respectively. The mean for number of days on fasting was 13 days and 66 cases (34.9%) had not been on fasting. In addition, there was no significant difference between BMI at the beginning of pregnancy, mother's age, number of pregnancies, and a history of abortion in different groups. Meanwhile, there was also no significant difference between means of weight, height, and head circumference of infants with number of days on fasting. Furthermore, there was no significant difference between pregnancy outcome parameters and fasting at different trimesters.\n\nConclusion\nAccording to these findings, in healthy women with appropriate nutrition, Islamic fasting has no inappropriate effect on intrauterine growth and birth-time indices. Meanwhile, relative risk of low weight birth was 1.5 times in mothers on fasting at first trimester as compared to non-fasting mothers.","container-title":"Iranian Journal of Pediatrics","ISSN":"2008-2142","issue":"2","journalAbbreviation":"Iran J Pediatr","note":"PMID: 23056701\nPMCID: PMC3446023","page":"181-186","source":"PubMed Central","title":"The Effect of Ramadan Fasting on Outcome of Pregnancy","volume":"20","author":[{"family":"Ziaee","given":"Vahid"},{"family":"Kihanidoost","given":"Zarintaj"},{"family":"Younesian","given":"Masoud"},{"family":"Akhavirad","given":"Mohammad-Bagher"},{"family":"Bateni","given":"Farzad"},{"family":"Kazemianfar","given":"Zahra"},{"family":"Hantoushzadeh","given":"Sedigheh"}],"issued":{"date-parts":[["2010",6]]}}}],"schema":"https://github.com/citation-style-language/schema/raw/master/csl-citation.json"} </w:instrText>
+        </w:r>
+        <w:r>
+          <w:rPr>
+            <w:rFonts w:ascii="Times New Roman" w:hAnsi="Times New Roman" w:cs="Times New Roman"/>
+          </w:rPr>
+          <w:fldChar w:fldCharType="separate"/>
+        </w:r>
+        <w:r>
+          <w:rPr>
+            <w:rFonts w:ascii="Times New Roman" w:hAnsi="Times New Roman" w:cs="Times New Roman"/>
+            <w:noProof/>
+          </w:rPr>
+          <w:t>(Ziaee et al., 2010)</w:t>
+        </w:r>
+        <w:r>
+          <w:rPr>
+            <w:rFonts w:ascii="Times New Roman" w:hAnsi="Times New Roman" w:cs="Times New Roman"/>
+          </w:rPr>
+          <w:fldChar w:fldCharType="end"/>
+        </w:r>
+        <w:r>
+          <w:rPr>
+            <w:rFonts w:ascii="Times New Roman" w:hAnsi="Times New Roman" w:cs="Times New Roman"/>
+          </w:rPr>
+          <w:t xml:space="preserve"> may increase risk of infants being classified as low birth weight</w:t>
+        </w:r>
+        <w:del w:id="54" w:author="Dave Bridges" w:date="2021-09-16T10:55:00Z">
+          <w:r>
+            <w:rPr>
+              <w:rFonts w:ascii="Times New Roman" w:hAnsi="Times New Roman" w:cs="Times New Roman"/>
+            </w:rPr>
+            <w:delText xml:space="preserve"> </w:delText>
+          </w:r>
+        </w:del>
+        <w:r>
+          <w:rPr>
+            <w:rFonts w:ascii="Times New Roman" w:hAnsi="Times New Roman" w:cs="Times New Roman"/>
+          </w:rPr>
+          <w:t>.</w:t>
+        </w:r>
+      </w:moveTo>
+      <w:moveToRangeEnd w:id="52"/>
+      <w:ins w:id="55" w:author="Dave Bridges" w:date="2021-09-16T10:55:00Z">
+        <w:r>
+          <w:rPr>
+            <w:rFonts w:ascii="Times New Roman" w:hAnsi="Times New Roman" w:cs="Times New Roman"/>
+          </w:rPr>
+          <w:t xml:space="preserve"> The</w:t>
+        </w:r>
+        <w:r>
+          <w:rPr>
+            <w:rFonts w:ascii="Times New Roman" w:hAnsi="Times New Roman" w:cs="Times New Roman"/>
+          </w:rPr>
+          <w:t xml:space="preserve"> l</w:t>
+        </w:r>
+      </w:ins>
+      <w:r>
+        <w:rPr>
+          <w:rFonts w:ascii="Times New Roman" w:hAnsi="Times New Roman" w:cs="Times New Roman"/>
+        </w:rPr>
+        <w:t xml:space="preserve">iterature </w:t>
+      </w:r>
+      <w:commentRangeStart w:id="56"/>
+      <w:r>
+        <w:rPr>
+          <w:rFonts w:ascii="Times New Roman" w:hAnsi="Times New Roman" w:cs="Times New Roman"/>
+        </w:rPr>
+        <w:t xml:space="preserve">rarely </w:t>
+      </w:r>
+      <w:commentRangeEnd w:id="56"/>
+      <w:r>
+        <w:rPr>
+          <w:rStyle w:val="CommentReference"/>
+        </w:rPr>
+        <w:commentReference w:id="56"/>
+      </w:r>
+      <w:r>
+        <w:rPr>
+          <w:rFonts w:ascii="Times New Roman" w:hAnsi="Times New Roman" w:cs="Times New Roman"/>
+        </w:rPr>
+        <w:t xml:space="preserve">evaluates the effects of the practice past early infancy in </w:t>
+      </w:r>
+      <w:r>
+        <w:rPr>
+          <w:rFonts w:ascii="Times New Roman" w:hAnsi="Times New Roman" w:cs="Times New Roman"/>
+        </w:rPr>
+        <w:lastRenderedPageBreak/>
+        <w:t xml:space="preserve">the resultant children. </w:t>
+      </w:r>
+      <w:moveFromRangeStart w:id="57" w:author="Dave Bridges" w:date="2021-09-16T10:55:00Z" w:name="move82682139"/>
+      <w:moveFrom w:id="58" w:author="Dave Bridges" w:date="2021-09-16T10:55:00Z">
+        <w:r>
+          <w:rPr>
+            <w:rFonts w:ascii="Times New Roman" w:hAnsi="Times New Roman" w:cs="Times New Roman"/>
+          </w:rPr>
+          <w:t xml:space="preserve">Review of these studies find that children born to those who fasted during pregnancy </w:t>
+        </w:r>
+        <w:r>
+          <w:rPr>
+            <w:rFonts w:ascii="Times New Roman" w:hAnsi="Times New Roman" w:cs="Times New Roman"/>
+          </w:rPr>
+          <w:t xml:space="preserve">have babies with similar </w:t>
+        </w:r>
+        <w:r>
+          <w:rPr>
+            <w:rFonts w:ascii="Times New Roman" w:hAnsi="Times New Roman" w:cs="Times New Roman"/>
+          </w:rPr>
+          <w:t xml:space="preserve"> birth weight</w:t>
+        </w:r>
+        <w:r>
+          <w:rPr>
+            <w:rFonts w:ascii="Times New Roman" w:hAnsi="Times New Roman" w:cs="Times New Roman"/>
+          </w:rPr>
+          <w:t>s</w:t>
+        </w:r>
+        <w:r>
+          <w:rPr>
+            <w:rFonts w:ascii="Times New Roman" w:hAnsi="Times New Roman" w:cs="Times New Roman"/>
+          </w:rPr>
+          <w:t xml:space="preserve"> </w:t>
+        </w:r>
+        <w:r>
+          <w:rPr>
+            <w:rFonts w:ascii="Times New Roman" w:hAnsi="Times New Roman" w:cs="Times New Roman"/>
+          </w:rPr>
+          <w:fldChar w:fldCharType="begin"/>
+        </w:r>
+        <w:r>
+          <w:rPr>
+            <w:rFonts w:ascii="Times New Roman" w:hAnsi="Times New Roman" w:cs="Times New Roman"/>
+          </w:rPr>
+          <w:instrText xml:space="preserve"> ADDIN ZOTERO_ITEM CSL_CITATION {"citationID":"814wGzYd","properties":{"formattedCitation":"(Daley et al., 2017; Hizli et al., 2012; Savitri et al., 2018; Ziaee et al., 2010)","plainCitation":"(Daley et al., 2017; Hizli et al., 2012; Savitri et al., 2018; Ziaee et al., 2010)","noteIndex":0},"citationItems":[{"id":192,"uris":["http://zotero.org/users/5073745/items/4J5FF7AW"],"uri":["http://zotero.org/users/5073745/items/4J5FF7AW"],"itemData":{"id":192,"type":"article-journal","abstract":"BACKGROUND: It is not known whether infants exposed to intermittent maternal fasting at conception are born smaller or have a higher risk of premature birth than those who are not. Doctors are therefore unsure about what advice to give women about the safety of Ramadan fasting. This cohort study aimed to investigate these questions in Muslim mother-infant pairs to inform prenatal care.\nMETHODS: Routinely collected data accessed from maternity records were the source for information. Mothers were considered exposed if they were Muslim and Ramadan overlapped with their infant conception date, estimated to be 14 days after the last menstrual period. Infants were included as exposed if their estimated conception date was in the first 21 days of Ramadan or 7 days prior to Ramadan.\nRESULTS: After adjusting for gestational age, maternal age, infant gender, maternal body mass index at booking, smoking status, gestational diabetes, parity and year of birth, there was no significant difference in birth weight between infants born to Muslim mothers who were conceived during Ramadan (n=479) and those who were not (n=4677) (adjusted mean difference =24.3 g, 95% CI -16.4 to 64.9). There was no difference in rates of premature births in exposed and unexposed women (5.2% vs 4.9%; OR=1.08, 95% CI 0.71 to 1.65).\nCONCLUSIONS: Healthy Muslim women considering becoming pregnant prior to, or during Ramadan, can be advised that fasting does not seem to have a detrimental effect on the size (weight) of their baby and it appears not to increase the likelihood of giving birth prematurely.","container-title":"Journal of Epidemiology and Community Health","DOI":"10.1136/jech-2016-208800","ISSN":"1470-2738","issue":"7","journalAbbreviation":"J Epidemiol Community Health","language":"eng","note":"PMID: 28360117","page":"722-728","source":"PubMed","title":"Are babies conceived during Ramadan born smaller and sooner than babies conceived at other times of the year? A Born in Bradford Cohort Study","title-short":"Are babies conceived during Ramadan born smaller and sooner than babies conceived at other times of the year?","volume":"71","author":[{"family":"Daley","given":"Amanda"},{"family":"Pallan","given":"Miranda"},{"family":"Clifford","given":"Sue"},{"family":"Jolly","given":"Kate"},{"family":"Bryant","given":"Maria"},{"family":"Adab","given":"Peymane"},{"family":"Cheng","given":"K. K."},{"family":"Roalfe","given":"Andrea"}],"issued":{"date-parts":[["2017"]]}}},{"id":231,"uris":["http://zotero.org/users/5073745/items/V7MLY8ZD"],"uri":["http://zotero.org/users/5073745/items/V7MLY8ZD"],"itemData":{"id":231,"type":"article-journal","abstract":"OBJECTIVE: The aim of the present study was to evaluate whether fasting may cause changes in maternal lipid profile, glucose level and ketonuria, and whether it has any adverse effects on fetal Doppler, birthweight, preterm delivery or cesarean section rate.\nMETHODS: Fifty-six consecutive, healthy women with singleton uncomplicated pregnancies of ≥ 28 week gestation who had fasted for at least 10 consecutive days during the study period were defined as the study group. Fifty-four healthy non-fasted women matched for age, parity, and gestational age were defined as the control group. Groups were compared according to fetal middle cerebral artery and umbilical artery systolic/diastolic ratio, maternal serum lipid levels and neonatal outcomes (gestational age at delivery, birthweight, delivery type and neonatal intensive care admission).\nRESULTS: No statistical difference was found between the groups according to fetal Doppler parameters, amniotic fluid index, gestational age at delivery, cesarean section rate, birthweight or NICU admission. However, lower levels of VLDL, triglyceride and higher incidence of ketonuria were detected in the fasting group (p &lt; 0.05).\nCONCLUSION: Fasting of healthy women during pregnancy seems to have no adverse effects on amniotic fluid index, fetal Doppler and delivery parameters.","container-title":"The Journal of Maternal-Fetal &amp; Neonatal Medicine: The Official Journal of the European Association of Perinatal Medicine, the Federation of Asia and Oceania Perinatal Societies, the International Society of Perinatal Obstetricians","DOI":"10.3109/14767058.2011.602142","ISSN":"1476-4954","issue":"7","journalAbbreviation":"J. Matern. Fetal. Neonatal. Med.","language":"eng","note":"PMID: 21740320","page":"975-977","source":"PubMed","title":"Impact of maternal fasting during Ramadan on fetal Doppler parameters, maternal lipid levels and neonatal outcomes","volume":"25","author":[{"family":"Hizli","given":"Deniz"},{"family":"Yilmaz","given":"Saynur Sarici"},{"family":"Onaran","given":"Yüksel"},{"family":"Kafali","given":"Hasan"},{"family":"Danişman","given":"Nuri"},{"family":"Mollamahmutoğlu","given":"Leyla"}],"issued":{"date-parts":[["2012",7]]}}},{"id":224,"uris":["http://zotero.org/users/5073745/items/YC7UA7UI"],"uri":["http://zotero.org/users/5073745/items/YC7UA7UI"],"itemData":{"id":224,"type":"article-journal","abstract":"Previous studies suggest that Ramadan exposure during pregnancy might affect the health of women and their babies, particularly through the effect of fasting. This study aimed to evaluate the association between Ramadan exposure and fasting during pregnancy on the birth weight of newborns. This study concerned 1351 pregnant women from a prospective cohort in Jakarta, Indonesia. Ramadan exposure was based on the actual overlap between Ramadan and pregnancy. Women's fasting behaviour was recorded among 139 women who came for antenatal care between 10 July 2013 and 7 August 2013, and those who had fasted for at least 1 d (n 110) were classified as exposed to Ramadan fasting. Furthermore, a 24 h dietary recall was performed and repeated 1 month later. Birth weight of newborns who were exposed to Ramadan during pregnancy did not significantly differ from those who were not, both in the total and trimester-specific analysis. Maternal fasting did not seem to affect the birth weight of newborns (−72 (95 % CI −258, 114) g; P = 0·44), although there was a non-significant trend towards lower birth weight with fasting in the second and third trimester. Women who fasted had significantly lower total energy, macronutrient and water intake as compared with women who did not. Women's intake was also lower during Ramadan (regardless of their fasting behaviour) as compared with 1 month later. Lifestyle changes that occur with Ramadan and fasting during pregnancy are associated with lower reported energy intake. We cannot conclude on the effect of fasting on birth weight due to low statistical power.","container-title":"Journal of Nutritional Science","DOI":"10.1017/jns.2017.70","ISSN":"2048-6790","journalAbbreviation":"J Nutr Sci","note":"PMID: 29430296\nPMCID: PMC5799608","source":"PubMed Central","title":"Ramadan during pregnancy and birth weight of newborns","URL":"https://www.ncbi.nlm.nih.gov/pmc/articles/PMC5799608/","volume":"7","author":[{"family":"Savitri","given":"Ary I."},{"family":"Amelia","given":"Dwirani"},{"family":"Painter","given":"Rebecca C."},{"family":"Baharuddin","given":"Mohammad"},{"family":"Roseboom","given":"Tessa J."},{"family":"Grobbee","given":"Diederick E."},{"family":"Uiterwaal","given":"Cuno S. P. M."}],"accessed":{"date-parts":[["2019",12,1]]},"issued":{"date-parts":[["2018",2,1]]}}},{"id":127,"uris":["http://zotero.org/users/5073745/items/CCGPVXWJ"],"uri":["http://zotero.org/users/5073745/items/CCGPVXWJ"],"itemData":{"id":127,"type":"article-journal","abstract":"Objective\nPregnancy is a physiological condition that its concurrence with fasting introduces some controversies about condition of mother and fetus. This study was conducted to evaluate the effect of fasting on pregnancy outcome.\n\nMethods\nThe historical cohort paradigm of this study was conducted on referrals of one of the Tehran's hospitals in 2004. All pregnant women at one of the trimesters in holy month of Ramadan were included in the study. The women were divided into non-fasting, 1-10 days fasting, 11-20 days fasting, and 21-30 days fasting. For statistical analysis of data, covariance analysis and SPSS package was used.\n\nFindings\nIn this study, 189 cases were evaluated and their mean age, weight, and body mass index (BMI) were 25.9 years, 61.7 kg, and 23.9 kg/m2 respectively. The mean for number of days on fasting was 13 days and 66 cases (34.9%) had not been on fasting. In addition, there was no significant difference between BMI at the beginning of pregnancy, mother's age, number of pregnancies, and a history of abortion in different groups. Meanwhile, there was also no significant difference between means of weight, height, and head circumference of infants with number of days on fasting. Furthermore, there was no significant difference between pregnancy outcome parameters and fasting at different trimesters.\n\nConclusion\nAccording to these findings, in healthy women with appropriate nutrition, Islamic fasting has no inappropriate effect on intrauterine growth and birth-time indices. Meanwhile, relative risk of low weight birth was 1.5 times in mothers on fasting at first trimester as compared to non-fasting mothers.","container-title":"Iranian Journal of Pediatrics","ISSN":"2008-2142","issue":"2","journalAbbreviation":"Iran J Pediatr","note":"PMID: 23056701\nPMCID: PMC3446023","page":"181-186","source":"PubMed Central","title":"The Effect of Ramadan Fasting on Outcome of Pregnancy","volume":"20","author":[{"family":"Ziaee","given":"Vahid"},{"family":"Kihanidoost","given":"Zarintaj"},{"family":"Younesian","given":"Masoud"},{"family":"Akhavirad","given":"Mohammad-Bagher"},{"family":"Bateni","given":"Farzad"},{"family":"Kazemianfar","given":"Zahra"},{"family":"Hantoushzadeh","given":"Sedigheh"}],"issued":{"date-parts":[["2010",6]]}}}],"schema":"https://github.com/citation-style-language/schema/raw/master/csl-citation.json"} </w:instrText>
+        </w:r>
+        <w:r>
+          <w:rPr>
+            <w:rFonts w:ascii="Times New Roman" w:hAnsi="Times New Roman" w:cs="Times New Roman"/>
+          </w:rPr>
+          <w:fldChar w:fldCharType="separate"/>
+        </w:r>
+        <w:r>
+          <w:rPr>
+            <w:rFonts w:ascii="Times New Roman" w:hAnsi="Times New Roman" w:cs="Times New Roman"/>
+            <w:noProof/>
+          </w:rPr>
+          <w:t>(Daley et al., 2017; Hizli et al., 2012; Savitri et al., 2018; Ziaee et al., 2010)</w:t>
+        </w:r>
+        <w:r>
+          <w:rPr>
+            <w:rFonts w:ascii="Times New Roman" w:hAnsi="Times New Roman" w:cs="Times New Roman"/>
+          </w:rPr>
+          <w:fldChar w:fldCharType="end"/>
+        </w:r>
+        <w:r>
+          <w:rPr>
+            <w:rFonts w:ascii="Times New Roman" w:hAnsi="Times New Roman" w:cs="Times New Roman"/>
+          </w:rPr>
+          <w:t xml:space="preserve">, and are not at higher risk for pre-term birth </w:t>
+        </w:r>
+        <w:r>
+          <w:rPr>
+            <w:rFonts w:ascii="Times New Roman" w:hAnsi="Times New Roman" w:cs="Times New Roman"/>
+          </w:rPr>
+          <w:fldChar w:fldCharType="begin"/>
+        </w:r>
+        <w:r>
+          <w:rPr>
+            <w:rFonts w:ascii="Times New Roman" w:hAnsi="Times New Roman" w:cs="Times New Roman"/>
+          </w:rPr>
+          <w:instrText xml:space="preserve"> ADDIN ZOTERO_ITEM CSL_CITATION {"citationID":"AxjHAbYr","properties":{"formattedCitation":"(Awwad et al., 2012; Daley et al., 2017; Glazier et al., 2018; Hizli et al., 2012; Savitri et al., 2014)","plainCitation":"(Awwad et al., 2012; Daley et al., 2017; Glazier et al., 2018; Hizli et al., 2012; Savitri et al., 2014)","noteIndex":0},"citationItems":[{"id":238,"uris":["http://zotero.org/users/5073745/items/SAHRDCIB"],"uri":["http://zotero.org/users/5073745/items/SAHRDCIB"],"itemData":{"id":238,"type":"article-journal","abstract":"OBJECTIVE: To determine the effect of fasting during the month of Ramadan on the rate of preterm delivery (PTD).\nDESIGN: A prospective cohort study of women with singleton pregnancies who elected to fast and matched controls.\nSETTING: Four medical centres in Beirut, Lebanon.\nPOPULATION: Women presenting for prenatal care (20-34 weeks of gestation) during the month of Ramadan, September 2008.\nMETHODS: Data were collected prospectively. The frequency of PTD was evaluated in relation to the duration of fasting and the stage of gestation at the time of fasting.\nMAIN OUTCOME MEASURES: The primary endpoint was the percentage of pregnant women who had PTD, defined as delivery before 37 completed weeks of gestation.\nRESULTS: A total of 468 women were approached, of whom 402 were included in the study. There were no differences in smoking history and employment. There was no difference in the proportion of women who had PTD at &lt;37 weeks (10.4% versus 10.4%) or PTD at &lt;32 weeks (1.5% versus 0.5%) in the Ramadan-fasted group and the controls, respectively. The PTD rate was also similar in those who fasted before or during the third trimester. The mean birthweight was lower (3094 ± 467 g versus 3202 ± 473 g, P = 0.024) and the rate of ketosis and ketonuria was higher in the Ramadan-fasted women. On multivariate stepwise logistic regression analysis, fasting was not associated with an increased risk of PTD (odds ratio 0.72; 95% confidence interval 0.34-1.54; P = 0.397). The only factor that had a significant effect on the PTD rate was body mass index (odds ratio 0.43; 95% confidence interval 0.20-0.93; P = 0.033).\nCONCLUSIONS: Fasting during the month of Ramadan does not seem to increase the baseline risk of preterm delivery in pregnant women regardless of the gestational age during which this practice is observed.","container-title":"BJOG: an international journal of obstetrics and gynaecology","DOI":"10.1111/j.1471-0528.2012.03438.x","ISSN":"1471-0528","issue":"11","journalAbbreviation":"BJOG","language":"eng","note":"PMID: 22827751","page":"1379-1386","source":"PubMed","title":"The effect of maternal fasting during Ramadan on preterm delivery: a prospective cohort study","title-short":"The effect of maternal fasting during Ramadan on preterm delivery","volume":"119","author":[{"family":"Awwad","given":"J."},{"family":"Usta","given":"I. M."},{"family":"Succar","given":"J."},{"family":"Musallam","given":"K. M."},{"family":"Ghazeeri","given":"G."},{"family":"Nassar","given":"A. H."}],"issued":{"date-parts":[["2012",10]]}}},{"id":192,"uris":["http://zotero.org/users/5073745/items/4J5FF7AW"],"uri":["http://zotero.org/users/5073745/items/4J5FF7AW"],"itemData":{"id":192,"type":"article-journal","abstract":"BACKGROUND: It is not known whether infants exposed to intermittent maternal fasting at conception are born smaller or have a higher risk of premature birth than those who are not. Doctors are therefore unsure about what advice to give women about the safety of Ramadan fasting. This cohort study aimed to investigate these questions in Muslim mother-infant pairs to inform prenatal care.\nMETHODS: Routinely collected data accessed from maternity records were the source for information. Mothers were considered exposed if they were Muslim and Ramadan overlapped with their infant conception date, estimated to be 14 days after the last menstrual period. Infants were included as exposed if their estimated conception date was in the first 21 days of Ramadan or 7 days prior to Ramadan.\nRESULTS: After adjusting for gestational age, maternal age, infant gender, maternal body mass index at booking, smoking status, gestational diabetes, parity and year of birth, there was no significant difference in birth weight between infants born to Muslim mothers who were conceived during Ramadan (n=479) and those who were not (n=4677) (adjusted mean difference =24.3 g, 95% CI -16.4 to 64.9). There was no difference in rates of premature births in exposed and unexposed women (5.2% vs 4.9%; OR=1.08, 95% CI 0.71 to 1.65).\nCONCLUSIONS: Healthy Muslim women considering becoming pregnant prior to, or during Ramadan, can be advised that fasting does not seem to have a detrimental effect on the size (weight) of their baby and it appears not to increase the likelihood of giving birth prematurely.","container-title":"Journal of Epidemiology and Community Health","DOI":"10.1136/jech-2016-208800","ISSN":"1470-2738","issue":"7","journalAbbreviation":"J Epidemiol Community Health","language":"eng","note":"PMID: 28360117","page":"722-728","source":"PubMed","title":"Are babies conceived during Ramadan born smaller and sooner than babies conceived at other times of the year? A Born in Bradford Cohort Study","title-short":"Are babies conceived during Ramadan born smaller and sooner than babies conceived at other times of the year?","volume":"71","author":[{"family":"Daley","given":"Amanda"},{"family":"Pallan","given":"Miranda"},{"family":"Clifford","given":"Sue"},{"family":"Jolly","given":"Kate"},{"family":"Bryant","given":"Maria"},{"family":"Adab","given":"Peymane"},{"family":"Cheng","given":"K. K."},{"family":"Roalfe","given":"Andrea"}],"issued":{"date-parts":[["2017"]]}}},{"id":300,"uris":["http://zotero.org/users/5073745/items/TH4IXLBS"],"uri":["http://zotero.org/users/5073745/items/TH4IXLBS"],"itemData":{"id":300,"type":"article-journal","abstract":"Background\nAlthough exempt, many pregnant Muslim women partake in the daily fast during daylight hours during the month of Ramadan. In other contexts an impoverished diet during pregnancy impacts on birth weight. The aim of this systematic review was to determine whether Ramadan fasting by pregnant women affects perinatal outcomes. Primary outcomes investigated were perinatal mortality, preterm birth and small for gestational age (SGA) infants. Secondary outcomes investigated were stillbirth, neonatal death, maternal death, hypertensive disorders of pregnancy, gestational diabetes, congenital abnormalities, serious neonatal morbidity, birth weight, preterm birth and placental weight.\n\nMethods\nSystematic review and meta-analysis of observational studies and randomised controlled trials was conducted in EMBASE, MEDLINE, CINAHL, Web of Science, Google Scholar, the Health Management Information Consortium and Applied Social Sciences Index and Abstracts. Studies from any year were eligible. Studies reporting predefined perinatal outcomes in pregnancies exposed to Ramadan fasting were included. Cohort studies with no comparator group or that considered fasting outside pregnancy were excluded, as were studies assuming fasting practice based solely upon family name. Quality of included studies was assessed using the ROBINS-I tool for assessing risk of bias in non-randomised studies. Analyses were performed in STATA.\n\nResults\nFrom 375 records, 22 studies of 31,374 pregnancies were included, of which 18,920 pregnancies were exposed to Ramadan fasting. Birth weight was reported in 21 studies and was not affected by maternal fasting (standardised mean difference [SMD] 0.03, 95% CI 0.00 to 0.05). Placental weight was significantly lower in fasting mothers (SMD -0.94, 95% CI -0.97 to  -0.90), although this observation was dominated by a single large study. No data were presented for perinatal mortality. Ramadan fasting had no effect on preterm delivery (odds ratio 0.99, 95% CI 0.72 to 1.37) based on 5600 pregnancies (1193 exposed to Ramadan fasting).\n\nConclusions\nRamadan fasting does not adversely affect birth weight although there is insufficient evidence regarding potential effects on other perinatal outcomes. Further studies are needed to accurately determine whether Ramadan fasting is associated with adverse maternal or neonatal outcome.\n\nElectronic supplementary material\nThe online version of this article (10.1186/s12884-018-2048-y) contains supplementary material, which is available to authorized users.","container-title":"BMC Pregnancy and Childbirth","DOI":"10.1186/s12884-018-2048-y","ISSN":"1471-2393","journalAbbreviation":"BMC Pregnancy Childbirth","note":"PMID: 30359228\nPMCID: PMC6202808","source":"PubMed Central","title":"The effect of Ramadan fasting during pregnancy on perinatal outcomes: a systematic review and meta-analysis","title-short":"The effect of Ramadan fasting during pregnancy on perinatal outcomes","URL":"https://www.ncbi.nlm.nih.gov/pmc/articles/PMC6202808/","volume":"18","author":[{"family":"Glazier","given":"Jocelyn D."},{"family":"Hayes","given":"Dexter J. L."},{"family":"Hussain","given":"Sabiha"},{"family":"D’Souza","given":"Stephen W."},{"family":"Whitcombe","given":"Joanne"},{"family":"Heazell","given":"Alexander E. P."},{"family":"Ashton","given":"Nick"}],"accessed":{"date-parts":[["2019",12,18]]},"issued":{"date-parts":[["2018",10,25]]}}},{"id":231,"uris":["http://zotero.org/users/5073745/items/V7MLY8ZD"],"uri":["http://zotero.org/users/5073745/items/V7MLY8ZD"],"itemData":{"id":231,"type":"article-journal","abstract":"OBJECTIVE: The aim of the present study was to evaluate whether fasting may cause changes in maternal lipid profile, glucose level and ketonuria, and whether it has any adverse effects on fetal Doppler, birthweight, preterm delivery or cesarean section rate.\nMETHODS: Fifty-six consecutive, healthy women with singleton uncomplicated pregnancies of ≥ 28 week gestation who had fasted for at least 10 consecutive days during the study period were defined as the study group. Fifty-four healthy non-fasted women matched for age, parity, and gestational age were defined as the control group. Groups were compared according to fetal middle cerebral artery and umbilical artery systolic/diastolic ratio, maternal serum lipid levels and neonatal outcomes (gestational age at delivery, birthweight, delivery type and neonatal intensive care admission).\nRESULTS: No statistical difference was found between the groups according to fetal Doppler parameters, amniotic fluid index, gestational age at delivery, cesarean section rate, birthweight or NICU admission. However, lower levels of VLDL, triglyceride and higher incidence of ketonuria were detected in the fasting group (p &lt; 0.05).\nCONCLUSION: Fasting of healthy women during pregnancy seems to have no adverse effects on amniotic fluid index, fetal Doppler and delivery parameters.","container-title":"The Journal of Maternal-Fetal &amp; Neonatal Medicine: The Official Journal of the European Association of Perinatal Medicine, the Federation of Asia and Oceania Perinatal Societies, the International Society of Perinatal Obstetricians","DOI":"10.3109/14767058.2011.602142","ISSN":"1476-4954","issue":"7","journalAbbreviation":"J. Matern. Fetal. Neonatal. Med.","language":"eng","note":"PMID: 21740320","page":"975-977","source":"PubMed","title":"Impact of maternal fasting during Ramadan on fetal Doppler parameters, maternal lipid levels and neonatal outcomes","volume":"25","author":[{"family":"Hizli","given":"Deniz"},{"family":"Yilmaz","given":"Saynur Sarici"},{"family":"Onaran","given":"Yüksel"},{"family":"Kafali","given":"Hasan"},{"family":"Danişman","given":"Nuri"},{"family":"Mollamahmutoğlu","given":"Leyla"}],"issued":{"date-parts":[["2012",7]]}}},{"id":233,"uris":["http://zotero.org/users/5073745/items/XV5MAPTU"],"uri":["http://zotero.org/users/5073745/items/XV5MAPTU"],"itemData":{"id":233,"type":"article-journal","abstract":"Many Muslim women worldwide are pregnant during Ramadan and adhere to Ramadan fasting during pregnancy. In the present study, we determined whether maternal adherence to Ramadan fasting during pregnancy has an impact on the birth weight of the newborn, and whether the effects differed according to trimester in which Ramadan fasting took place. A prospective cohort study was conducted in 130 pregnant Muslim women who attended antenatal care in Amsterdam and Zaanstad, The Netherlands. Data on adherence to Ramadan fasting during pregnancy and demographics were self-reported by pregnant women, and the outcome of the newborn was retrieved from medical records after delivery. The results showed that half of all the women adhered to Ramadan fasting. With strict adherence to Ramadan fasting in pregnancy, the birth weight of newborns tended to be lower than that of newborns of non-fasting mothers, although this was not statistically significant ( - 198 g, 95 % CI - 447, 51, P= 0·12). Children of mothers who fasted in the first trimester of pregnancy were lighter at birth than those whose mothers had not fasted ( - 272 g, 95 % CI - 547, 3, P= 0·05). There were no differences in birth weight between children whose mothers had or had not fasted if Ramadan fasting had taken place later in pregnancy. Ramadan fasting during early pregnancy may lead to lower birth weight of newborns. These findings call for further confirmation in larger studies that should also investigate potential implications for perinatal and long-term morbidity and mortality.","container-title":"The British Journal of Nutrition","DOI":"10.1017/S0007114514002219","ISSN":"1475-2662","issue":"9","journalAbbreviation":"Br. J. Nutr.","language":"eng","note":"PMID: 25231606","page":"1503-1509","source":"PubMed","title":"Ramadan fasting and newborn's birth weight in pregnant Muslim women in The Netherlands","volume":"112","author":[{"family":"Savitri","given":"Ary I."},{"family":"Yadegari","given":"Nasim"},{"family":"Bakker","given":"Julia"},{"family":"Ewijk","given":"Reyn J. G.","non-dropping-particle":"van"},{"family":"Grobbee","given":"Diederick E."},{"family":"Painter","given":"Rebecca C."},{"family":"Uiterwaal","given":"Cuno S. P. M."},{"family":"Roseboom","given":"Tessa J."}],"issued":{"date-parts":[["2014",11,14]]}}}],"schema":"https://github.com/citation-style-language/schema/raw/master/csl-citation.json"} </w:instrText>
+        </w:r>
+        <w:r>
+          <w:rPr>
+            <w:rFonts w:ascii="Times New Roman" w:hAnsi="Times New Roman" w:cs="Times New Roman"/>
+          </w:rPr>
+          <w:fldChar w:fldCharType="separate"/>
+        </w:r>
+        <w:r>
+          <w:rPr>
+            <w:rFonts w:ascii="Times New Roman" w:hAnsi="Times New Roman" w:cs="Times New Roman"/>
+            <w:noProof/>
+          </w:rPr>
+          <w:t>(Awwad et al., 2012; Daley et al., 2017; Glazier et al., 2018; Hizli et al., 2012; Savitri et al., 2014)</w:t>
+        </w:r>
+        <w:r>
+          <w:rPr>
+            <w:rFonts w:ascii="Times New Roman" w:hAnsi="Times New Roman" w:cs="Times New Roman"/>
+          </w:rPr>
+          <w:fldChar w:fldCharType="end"/>
+        </w:r>
+        <w:r>
+          <w:rPr>
+            <w:rFonts w:ascii="Times New Roman" w:hAnsi="Times New Roman" w:cs="Times New Roman"/>
+          </w:rPr>
+          <w:t xml:space="preserve">. </w:t>
+        </w:r>
+        <w:r>
+          <w:rPr>
+            <w:rFonts w:ascii="Times New Roman" w:hAnsi="Times New Roman" w:cs="Times New Roman"/>
+          </w:rPr>
+          <w:t>However, some studies find that longer periods of fasting</w:t>
+        </w:r>
+        <w:r>
+          <w:rPr>
+            <w:rFonts w:ascii="Times New Roman" w:hAnsi="Times New Roman" w:cs="Times New Roman"/>
+          </w:rPr>
+          <w:fldChar w:fldCharType="begin"/>
+        </w:r>
+        <w:r>
+          <w:rPr>
+            <w:rFonts w:ascii="Times New Roman" w:hAnsi="Times New Roman" w:cs="Times New Roman"/>
+          </w:rPr>
+          <w:instrText xml:space="preserve"> ADDIN ZOTERO_ITEM CSL_CITATION {"citationID":"Dx5MxgDu","properties":{"formattedCitation":"(Savitri et al., 2014)","plainCitation":"(Savitri et al., 2014)","noteIndex":0},"citationItems":[{"id":233,"uris":["http://zotero.org/users/5073745/items/XV5MAPTU"],"uri":["http://zotero.org/users/5073745/items/XV5MAPTU"],"itemData":{"id":233,"type":"article-journal","abstract":"Many Muslim women worldwide are pregnant during Ramadan and adhere to Ramadan fasting during pregnancy. In the present study, we determined whether maternal adherence to Ramadan fasting during pregnancy has an impact on the birth weight of the newborn, and whether the effects differed according to trimester in which Ramadan fasting took place. A prospective cohort study was conducted in 130 pregnant Muslim women who attended antenatal care in Amsterdam and Zaanstad, The Netherlands. Data on adherence to Ramadan fasting during pregnancy and demographics were self-reported by pregnant women, and the outcome of the newborn was retrieved from medical records after delivery. The results showed that half of all the women adhered to Ramadan fasting. With strict adherence to Ramadan fasting in pregnancy, the birth weight of newborns tended to be lower than that of newborns of non-fasting mothers, although this was not statistically significant ( - 198 g, 95 % CI - 447, 51, P= 0·12). Children of mothers who fasted in the first trimester of pregnancy were lighter at birth than those whose mothers had not fasted ( - 272 g, 95 % CI - 547, 3, P= 0·05). There were no differences in birth weight between children whose mothers had or had not fasted if Ramadan fasting had taken place later in pregnancy. Ramadan fasting during early pregnancy may lead to lower birth weight of newborns. These findings call for further confirmation in larger studies that should also investigate potential implications for perinatal and long-term morbidity and mortality.","container-title":"The British Journal of Nutrition","DOI":"10.1017/S0007114514002219","ISSN":"1475-2662","issue":"9","journalAbbreviation":"Br. J. Nutr.","language":"eng","note":"PMID: 25231606","page":"1503-1509","source":"PubMed","title":"Ramadan fasting and newborn's birth weight in pregnant Muslim women in The Netherlands","volume":"112","author":[{"family":"Savitri","given":"Ary I."},{"family":"Yadegari","given":"Nasim"},{"family":"Bakker","given":"Julia"},{"family":"Ewijk","given":"Reyn J. G.","non-dropping-particle":"van"},{"family":"Grobbee","given":"Diederick E."},{"family":"Painter","given":"Rebecca C."},{"family":"Uiterwaal","given":"Cuno S. P. M."},{"family":"Roseboom","given":"Tessa J."}],"issued":{"date-parts":[["2014",11,14]]}}}],"schema":"https://github.com/citation-style-language/schema/raw/master/csl-citation.json"} </w:instrText>
+        </w:r>
+        <w:r>
+          <w:rPr>
+            <w:rFonts w:ascii="Times New Roman" w:hAnsi="Times New Roman" w:cs="Times New Roman"/>
+          </w:rPr>
+          <w:fldChar w:fldCharType="separate"/>
+        </w:r>
+        <w:r>
+          <w:rPr>
+            <w:rFonts w:ascii="Times New Roman" w:hAnsi="Times New Roman" w:cs="Times New Roman"/>
+            <w:noProof/>
+          </w:rPr>
+          <w:t>(Savitri et al., 2014)</w:t>
+        </w:r>
+        <w:r>
+          <w:rPr>
+            <w:rFonts w:ascii="Times New Roman" w:hAnsi="Times New Roman" w:cs="Times New Roman"/>
+          </w:rPr>
+          <w:fldChar w:fldCharType="end"/>
+        </w:r>
+        <w:r>
+          <w:rPr>
+            <w:rFonts w:ascii="Times New Roman" w:hAnsi="Times New Roman" w:cs="Times New Roman"/>
+          </w:rPr>
+          <w:t xml:space="preserve"> or earlier timing of fasting in pregnancy </w:t>
+        </w:r>
+        <w:r>
+          <w:rPr>
+            <w:rFonts w:ascii="Times New Roman" w:hAnsi="Times New Roman" w:cs="Times New Roman"/>
+          </w:rPr>
+          <w:fldChar w:fldCharType="begin"/>
+        </w:r>
+        <w:r>
+          <w:rPr>
+            <w:rFonts w:ascii="Times New Roman" w:hAnsi="Times New Roman" w:cs="Times New Roman"/>
+          </w:rPr>
+          <w:instrText xml:space="preserve"> ADDIN ZOTERO_ITEM CSL_CITATION {"citationID":"vb0U1gNF","properties":{"formattedCitation":"(Ziaee et al., 2010)","plainCitation":"(Ziaee et al., 2010)","noteIndex":0},"citationItems":[{"id":127,"uris":["http://zotero.org/users/5073745/items/CCGPVXWJ"],"uri":["http://zotero.org/users/5073745/items/CCGPVXWJ"],"itemData":{"id":127,"type":"article-journal","abstract":"Objective\nPregnancy is a physiological condition that its concurrence with fasting introduces some controversies about condition of mother and fetus. This study was conducted to evaluate the effect of fasting on pregnancy outcome.\n\nMethods\nThe historical cohort paradigm of this study was conducted on referrals of one of the Tehran's hospitals in 2004. All pregnant women at one of the trimesters in holy month of Ramadan were included in the study. The women were divided into non-fasting, 1-10 days fasting, 11-20 days fasting, and 21-30 days fasting. For statistical analysis of data, covariance analysis and SPSS package was used.\n\nFindings\nIn this study, 189 cases were evaluated and their mean age, weight, and body mass index (BMI) were 25.9 years, 61.7 kg, and 23.9 kg/m2 respectively. The mean for number of days on fasting was 13 days and 66 cases (34.9%) had not been on fasting. In addition, there was no significant difference between BMI at the beginning of pregnancy, mother's age, number of pregnancies, and a history of abortion in different groups. Meanwhile, there was also no significant difference between means of weight, height, and head circumference of infants with number of days on fasting. Furthermore, there was no significant difference between pregnancy outcome parameters and fasting at different trimesters.\n\nConclusion\nAccording to these findings, in healthy women with appropriate nutrition, Islamic fasting has no inappropriate effect on intrauterine growth and birth-time indices. Meanwhile, relative risk of low weight birth was 1.5 times in mothers on fasting at first trimester as compared to non-fasting mothers.","container-title":"Iranian Journal of Pediatrics","ISSN":"2008-2142","issue":"2","journalAbbreviation":"Iran J Pediatr","note":"PMID: 23056701\nPMCID: PMC3446023","page":"181-186","source":"PubMed Central","title":"The Effect of Ramadan Fasting on Outcome of Pregnancy","volume":"20","author":[{"family":"Ziaee","given":"Vahid"},{"family":"Kihanidoost","given":"Zarintaj"},{"family":"Younesian","given":"Masoud"},{"family":"Akhavirad","given":"Mohammad-Bagher"},{"family":"Bateni","given":"Farzad"},{"family":"Kazemianfar","given":"Zahra"},{"family":"Hantoushzadeh","given":"Sedigheh"}],"issued":{"date-parts":[["2010",6]]}}}],"schema":"https://github.com/citation-style-language/schema/raw/master/csl-citation.json"} </w:instrText>
+        </w:r>
+        <w:r>
+          <w:rPr>
+            <w:rFonts w:ascii="Times New Roman" w:hAnsi="Times New Roman" w:cs="Times New Roman"/>
+          </w:rPr>
+          <w:fldChar w:fldCharType="separate"/>
+        </w:r>
+        <w:r>
+          <w:rPr>
+            <w:rFonts w:ascii="Times New Roman" w:hAnsi="Times New Roman" w:cs="Times New Roman"/>
+            <w:noProof/>
+          </w:rPr>
+          <w:t>(Ziaee et al., 2010)</w:t>
+        </w:r>
+        <w:r>
+          <w:rPr>
+            <w:rFonts w:ascii="Times New Roman" w:hAnsi="Times New Roman" w:cs="Times New Roman"/>
+          </w:rPr>
+          <w:fldChar w:fldCharType="end"/>
+        </w:r>
+        <w:r>
+          <w:rPr>
+            <w:rFonts w:ascii="Times New Roman" w:hAnsi="Times New Roman" w:cs="Times New Roman"/>
+          </w:rPr>
+          <w:t xml:space="preserve"> may increase risk of infants being classified as low birth weight .</w:t>
+        </w:r>
+      </w:moveFrom>
+      <w:moveFromRangeEnd w:id="57"/>
+      <w:ins w:id="59" w:author="Dave Bridges" w:date="2021-09-16T10:55:00Z">
+        <w:r>
+          <w:rPr>
+            <w:rFonts w:ascii="Times New Roman" w:hAnsi="Times New Roman" w:cs="Times New Roman"/>
+          </w:rPr>
+          <w:t xml:space="preserve">  </w:t>
+        </w:r>
+      </w:ins>
     </w:p>
     <w:p>
       <w:pPr>
         <w:spacing w:line="480" w:lineRule="auto"/>
-        <w:rPr>
-          <w:rFonts w:ascii="Times New Roman" w:hAnsi="Times New Roman" w:cs="Times New Roman"/>
-        </w:rPr>
+        <w:ind w:firstLine="720"/>
+        <w:rPr>
+          <w:rFonts w:ascii="Times New Roman" w:hAnsi="Times New Roman" w:cs="Times New Roman"/>
+        </w:rPr>
+        <w:pPrChange w:id="60" w:author="Dave Bridges" w:date="2021-09-16T10:55:00Z">
+          <w:pPr>
+            <w:spacing w:line="480" w:lineRule="auto"/>
+          </w:pPr>
+        </w:pPrChange>
       </w:pPr>
       <w:r>
         <w:rPr>
@@ -728,14 +1563,27 @@
         <w:rPr>
           <w:rFonts w:ascii="Times New Roman" w:hAnsi="Times New Roman" w:cs="Times New Roman"/>
         </w:rPr>
-        <w:t xml:space="preserve">This was focused on fetal health and </w:t>
-      </w:r>
-      <w:r>
-        <w:rPr>
-          <w:rFonts w:ascii="Times New Roman" w:hAnsi="Times New Roman" w:cs="Times New Roman"/>
-        </w:rPr>
-        <w:lastRenderedPageBreak/>
-        <w:t xml:space="preserve">completed in the context of preventing complications from overnutrition (a high fat diet) during gestation. Upadhyay and colleagues found that 9-hour TRF was sufficient to improve fetal lung development by E18.5 compared to ad libitum fed dams </w:t>
+        <w:t xml:space="preserve">This was focused on fetal health and completed in the context of preventing complications from overnutrition (a high fat diet) during gestation. Upadhyay and colleagues found that 9-hour TRF was sufficient to improve fetal lung development </w:t>
+      </w:r>
+      <w:commentRangeStart w:id="61"/>
+      <w:r>
+        <w:rPr>
+          <w:rFonts w:ascii="Times New Roman" w:hAnsi="Times New Roman" w:cs="Times New Roman"/>
+        </w:rPr>
+        <w:t xml:space="preserve">by </w:t>
+      </w:r>
+      <w:commentRangeEnd w:id="61"/>
+      <w:r>
+        <w:rPr>
+          <w:rStyle w:val="CommentReference"/>
+        </w:rPr>
+        <w:commentReference w:id="61"/>
+      </w:r>
+      <w:r>
+        <w:rPr>
+          <w:rFonts w:ascii="Times New Roman" w:hAnsi="Times New Roman" w:cs="Times New Roman"/>
+        </w:rPr>
+        <w:t xml:space="preserve">E18.5 compared to ad libitum fed dams </w:t>
       </w:r>
       <w:r>
         <w:rPr>
@@ -888,7 +1736,35 @@
         <w:rPr>
           <w:rFonts w:ascii="Times New Roman" w:hAnsi="Times New Roman" w:cs="Times New Roman"/>
         </w:rPr>
-        <w:t xml:space="preserve"> obscured by the use of </w:t>
+        <w:t xml:space="preserve"> </w:t>
+      </w:r>
+      <w:del w:id="62" w:author="Dave Bridges" w:date="2021-09-16T10:57:00Z">
+        <w:r>
+          <w:rPr>
+            <w:rFonts w:ascii="Times New Roman" w:hAnsi="Times New Roman" w:cs="Times New Roman"/>
+          </w:rPr>
+          <w:delText xml:space="preserve">obscured </w:delText>
+        </w:r>
+      </w:del>
+      <w:ins w:id="63" w:author="Dave Bridges" w:date="2021-09-16T10:57:00Z">
+        <w:r>
+          <w:rPr>
+            <w:rFonts w:ascii="Times New Roman" w:hAnsi="Times New Roman" w:cs="Times New Roman"/>
+          </w:rPr>
+          <w:t>complicated</w:t>
+        </w:r>
+        <w:r>
+          <w:rPr>
+            <w:rFonts w:ascii="Times New Roman" w:hAnsi="Times New Roman" w:cs="Times New Roman"/>
+          </w:rPr>
+          <w:t xml:space="preserve"> </w:t>
+        </w:r>
+      </w:ins>
+      <w:r>
+        <w:rPr>
+          <w:rFonts w:ascii="Times New Roman" w:hAnsi="Times New Roman" w:cs="Times New Roman"/>
+        </w:rPr>
+        <w:t xml:space="preserve">by the use of </w:t>
       </w:r>
       <w:proofErr w:type="gramStart"/>
       <w:r>
@@ -961,6 +1837,7 @@
         </w:rPr>
         <w:t xml:space="preserve">compared to ad libitum feeding </w:t>
       </w:r>
+      <w:commentRangeStart w:id="64"/>
       <w:r>
         <w:rPr>
           <w:rFonts w:ascii="Times New Roman" w:hAnsi="Times New Roman" w:cs="Times New Roman"/>
@@ -992,6 +1869,13 @@
         </w:rPr>
         <w:fldChar w:fldCharType="end"/>
       </w:r>
+      <w:commentRangeEnd w:id="64"/>
+      <w:r>
+        <w:rPr>
+          <w:rStyle w:val="CommentReference"/>
+        </w:rPr>
+        <w:commentReference w:id="64"/>
+      </w:r>
       <w:r>
         <w:rPr>
           <w:rFonts w:ascii="Times New Roman" w:hAnsi="Times New Roman" w:cs="Times New Roman"/>
@@ -1112,7 +1996,27 @@
         <w:rPr>
           <w:rFonts w:ascii="Times New Roman" w:hAnsi="Times New Roman" w:cs="Times New Roman"/>
         </w:rPr>
-        <w:t xml:space="preserve">. Other models have evaluated if TRF is sufficient to </w:t>
+        <w:t xml:space="preserve">. Other models have </w:t>
+      </w:r>
+      <w:commentRangeStart w:id="65"/>
+      <w:r>
+        <w:rPr>
+          <w:rFonts w:ascii="Times New Roman" w:hAnsi="Times New Roman" w:cs="Times New Roman"/>
+        </w:rPr>
+        <w:t xml:space="preserve">evaluated if TRF </w:t>
+      </w:r>
+      <w:commentRangeEnd w:id="65"/>
+      <w:r>
+        <w:rPr>
+          <w:rStyle w:val="CommentReference"/>
+        </w:rPr>
+        <w:commentReference w:id="65"/>
+      </w:r>
+      <w:r>
+        <w:rPr>
+          <w:rFonts w:ascii="Times New Roman" w:hAnsi="Times New Roman" w:cs="Times New Roman"/>
+        </w:rPr>
+        <w:t xml:space="preserve">is sufficient to </w:t>
       </w:r>
       <w:r>
         <w:rPr>
@@ -1237,7 +2141,49 @@
         <w:rPr>
           <w:rFonts w:ascii="Times New Roman" w:hAnsi="Times New Roman" w:cs="Times New Roman"/>
         </w:rPr>
-        <w:t xml:space="preserve">Literature of TRF in human populations is less consistent with some TRF experiments yielding </w:t>
+        <w:t>Literature of TRF in human populations is less consistent</w:t>
+      </w:r>
+      <w:ins w:id="66" w:author="Dave Bridges" w:date="2021-09-16T10:58:00Z">
+        <w:r>
+          <w:rPr>
+            <w:rFonts w:ascii="Times New Roman" w:hAnsi="Times New Roman" w:cs="Times New Roman"/>
+          </w:rPr>
+          <w:t>,</w:t>
+        </w:r>
+      </w:ins>
+      <w:r>
+        <w:rPr>
+          <w:rFonts w:ascii="Times New Roman" w:hAnsi="Times New Roman" w:cs="Times New Roman"/>
+        </w:rPr>
+        <w:t xml:space="preserve"> with some TRF </w:t>
+      </w:r>
+      <w:del w:id="67" w:author="Dave Bridges" w:date="2021-09-16T10:58:00Z">
+        <w:r>
+          <w:rPr>
+            <w:rFonts w:ascii="Times New Roman" w:hAnsi="Times New Roman" w:cs="Times New Roman"/>
+          </w:rPr>
+          <w:delText xml:space="preserve">experiments </w:delText>
+        </w:r>
+      </w:del>
+      <w:ins w:id="68" w:author="Dave Bridges" w:date="2021-09-16T10:58:00Z">
+        <w:r>
+          <w:rPr>
+            <w:rFonts w:ascii="Times New Roman" w:hAnsi="Times New Roman" w:cs="Times New Roman"/>
+          </w:rPr>
+          <w:t>trials</w:t>
+        </w:r>
+        <w:r>
+          <w:rPr>
+            <w:rFonts w:ascii="Times New Roman" w:hAnsi="Times New Roman" w:cs="Times New Roman"/>
+          </w:rPr>
+          <w:t xml:space="preserve"> </w:t>
+        </w:r>
+      </w:ins>
+      <w:r>
+        <w:rPr>
+          <w:rFonts w:ascii="Times New Roman" w:hAnsi="Times New Roman" w:cs="Times New Roman"/>
+        </w:rPr>
+        <w:t xml:space="preserve">yielding </w:t>
       </w:r>
       <w:r>
         <w:rPr>
@@ -1311,7 +2257,15 @@
           <w:rFonts w:ascii="Times New Roman" w:hAnsi="Times New Roman" w:cs="Times New Roman"/>
           <w:noProof/>
         </w:rPr>
-        <w:t>(Antoni et al., 2018; Lowe et al., 2020; Sutton et al., 2018)</w:t>
+        <w:t xml:space="preserve">(Antoni et al., 2018; Lowe et al., 2020; Sutton et </w:t>
+      </w:r>
+      <w:r>
+        <w:rPr>
+          <w:rFonts w:ascii="Times New Roman" w:hAnsi="Times New Roman" w:cs="Times New Roman"/>
+          <w:noProof/>
+        </w:rPr>
+        <w:lastRenderedPageBreak/>
+        <w:t>al., 2018)</w:t>
       </w:r>
       <w:r>
         <w:rPr>
@@ -1323,8 +2277,60 @@
         <w:rPr>
           <w:rFonts w:ascii="Times New Roman" w:hAnsi="Times New Roman" w:cs="Times New Roman"/>
         </w:rPr>
-        <w:t>. There have been studies that find that insulin sensitization can happen in some</w:t>
-      </w:r>
+        <w:t xml:space="preserve">. </w:t>
+      </w:r>
+      <w:del w:id="69" w:author="Dave Bridges" w:date="2021-09-16T10:58:00Z">
+        <w:r>
+          <w:rPr>
+            <w:rFonts w:ascii="Times New Roman" w:hAnsi="Times New Roman" w:cs="Times New Roman"/>
+          </w:rPr>
+          <w:delText>There have been studies that find that insulin</w:delText>
+        </w:r>
+      </w:del>
+      <w:ins w:id="70" w:author="Dave Bridges" w:date="2021-09-16T10:58:00Z">
+        <w:r>
+          <w:rPr>
+            <w:rFonts w:ascii="Times New Roman" w:hAnsi="Times New Roman" w:cs="Times New Roman"/>
+          </w:rPr>
+          <w:t>Similarly, insulin</w:t>
+        </w:r>
+      </w:ins>
+      <w:r>
+        <w:rPr>
+          <w:rFonts w:ascii="Times New Roman" w:hAnsi="Times New Roman" w:cs="Times New Roman"/>
+        </w:rPr>
+        <w:t xml:space="preserve"> sensitization </w:t>
+      </w:r>
+      <w:del w:id="71" w:author="Dave Bridges" w:date="2021-09-16T10:58:00Z">
+        <w:r>
+          <w:rPr>
+            <w:rFonts w:ascii="Times New Roman" w:hAnsi="Times New Roman" w:cs="Times New Roman"/>
+          </w:rPr>
+          <w:delText>can happen</w:delText>
+        </w:r>
+      </w:del>
+      <w:ins w:id="72" w:author="Dave Bridges" w:date="2021-09-16T10:58:00Z">
+        <w:r>
+          <w:rPr>
+            <w:rFonts w:ascii="Times New Roman" w:hAnsi="Times New Roman" w:cs="Times New Roman"/>
+          </w:rPr>
+          <w:t>is shown in</w:t>
+        </w:r>
+      </w:ins>
+      <w:r>
+        <w:rPr>
+          <w:rFonts w:ascii="Times New Roman" w:hAnsi="Times New Roman" w:cs="Times New Roman"/>
+        </w:rPr>
+        <w:t xml:space="preserve"> in some</w:t>
+      </w:r>
+      <w:ins w:id="73" w:author="Dave Bridges" w:date="2021-09-16T10:58:00Z">
+        <w:r>
+          <w:rPr>
+            <w:rFonts w:ascii="Times New Roman" w:hAnsi="Times New Roman" w:cs="Times New Roman"/>
+          </w:rPr>
+          <w:t xml:space="preserve"> </w:t>
+        </w:r>
+      </w:ins>
       <w:r>
         <w:rPr>
           <w:rFonts w:ascii="Times New Roman" w:hAnsi="Times New Roman" w:cs="Times New Roman"/>
@@ -1403,34 +2409,85 @@
         <w:rPr>
           <w:rFonts w:ascii="Times New Roman" w:hAnsi="Times New Roman" w:cs="Times New Roman"/>
         </w:rPr>
-        <w:t xml:space="preserve"> There </w:t>
-      </w:r>
-      <w:proofErr w:type="gramStart"/>
-      <w:r>
-        <w:rPr>
-          <w:rFonts w:ascii="Times New Roman" w:hAnsi="Times New Roman" w:cs="Times New Roman"/>
-        </w:rPr>
-        <w:t>has</w:t>
-      </w:r>
-      <w:proofErr w:type="gramEnd"/>
-      <w:r>
-        <w:rPr>
-          <w:rFonts w:ascii="Times New Roman" w:hAnsi="Times New Roman" w:cs="Times New Roman"/>
-        </w:rPr>
-        <w:t xml:space="preserve"> been many different ways that TRF is employed in human studies; with varying length of feeding window, timing of feeding window, inpatient observation </w:t>
-      </w:r>
-      <w:r>
-        <w:rPr>
-          <w:rFonts w:ascii="Times New Roman" w:hAnsi="Times New Roman" w:cs="Times New Roman"/>
-        </w:rPr>
-        <w:lastRenderedPageBreak/>
-        <w:t xml:space="preserve">or outpatient adherence monitoring. This makes these studies all the more difficult to interpret when attempting to understand the mechanistic effects of this eating </w:t>
-      </w:r>
-      <w:r>
-        <w:rPr>
-          <w:rFonts w:ascii="Times New Roman" w:hAnsi="Times New Roman" w:cs="Times New Roman"/>
-        </w:rPr>
-        <w:t>strategy.</w:t>
+        <w:t xml:space="preserve"> There ha</w:t>
+      </w:r>
+      <w:ins w:id="74" w:author="Dave Bridges" w:date="2021-09-16T10:58:00Z">
+        <w:r>
+          <w:rPr>
+            <w:rFonts w:ascii="Times New Roman" w:hAnsi="Times New Roman" w:cs="Times New Roman"/>
+          </w:rPr>
+          <w:t>ve</w:t>
+        </w:r>
+      </w:ins>
+      <w:del w:id="75" w:author="Dave Bridges" w:date="2021-09-16T10:58:00Z">
+        <w:r>
+          <w:rPr>
+            <w:rFonts w:ascii="Times New Roman" w:hAnsi="Times New Roman" w:cs="Times New Roman"/>
+          </w:rPr>
+          <w:delText>s</w:delText>
+        </w:r>
+      </w:del>
+      <w:r>
+        <w:rPr>
+          <w:rFonts w:ascii="Times New Roman" w:hAnsi="Times New Roman" w:cs="Times New Roman"/>
+        </w:rPr>
+        <w:t xml:space="preserve"> been many different ways that TRF is employed in human studies; with varying length of feeding window, timing of feeding window, </w:t>
+      </w:r>
+      <w:ins w:id="76" w:author="Dave Bridges" w:date="2021-09-16T10:58:00Z">
+        <w:r>
+          <w:rPr>
+            <w:rFonts w:ascii="Times New Roman" w:hAnsi="Times New Roman" w:cs="Times New Roman"/>
+          </w:rPr>
+          <w:t xml:space="preserve">control of caloric intake, </w:t>
+        </w:r>
+      </w:ins>
+      <w:r>
+        <w:rPr>
+          <w:rFonts w:ascii="Times New Roman" w:hAnsi="Times New Roman" w:cs="Times New Roman"/>
+        </w:rPr>
+        <w:t xml:space="preserve">inpatient observation or outpatient adherence monitoring. </w:t>
+      </w:r>
+      <w:del w:id="77" w:author="Dave Bridges" w:date="2021-09-16T10:59:00Z">
+        <w:r>
+          <w:rPr>
+            <w:rFonts w:ascii="Times New Roman" w:hAnsi="Times New Roman" w:cs="Times New Roman"/>
+          </w:rPr>
+          <w:delText>This makes these studies all the more difficult to interpret when attempting to understand the mechanistic</w:delText>
+        </w:r>
+      </w:del>
+      <w:ins w:id="78" w:author="Dave Bridges" w:date="2021-09-16T10:59:00Z">
+        <w:r>
+          <w:rPr>
+            <w:rFonts w:ascii="Times New Roman" w:hAnsi="Times New Roman" w:cs="Times New Roman"/>
+          </w:rPr>
+          <w:t>As such, the biological</w:t>
+        </w:r>
+      </w:ins>
+      <w:r>
+        <w:rPr>
+          <w:rFonts w:ascii="Times New Roman" w:hAnsi="Times New Roman" w:cs="Times New Roman"/>
+        </w:rPr>
+        <w:t xml:space="preserve"> effects of this eating </w:t>
+      </w:r>
+      <w:r>
+        <w:rPr>
+          <w:rFonts w:ascii="Times New Roman" w:hAnsi="Times New Roman" w:cs="Times New Roman"/>
+        </w:rPr>
+        <w:t>strategy</w:t>
+      </w:r>
+      <w:ins w:id="79" w:author="Dave Bridges" w:date="2021-09-16T10:59:00Z">
+        <w:r>
+          <w:rPr>
+            <w:rFonts w:ascii="Times New Roman" w:hAnsi="Times New Roman" w:cs="Times New Roman"/>
+          </w:rPr>
+          <w:t xml:space="preserve"> are not clear, even in non-pregnant humans</w:t>
+        </w:r>
+      </w:ins>
+      <w:r>
+        <w:rPr>
+          <w:rFonts w:ascii="Times New Roman" w:hAnsi="Times New Roman" w:cs="Times New Roman"/>
+        </w:rPr>
+        <w:t>.</w:t>
       </w:r>
       <w:r>
         <w:rPr>
@@ -1451,13 +2508,83 @@
         <w:rPr>
           <w:rFonts w:ascii="Times New Roman" w:hAnsi="Times New Roman" w:cs="Times New Roman"/>
         </w:rPr>
-        <w:t xml:space="preserve">Taking together the likelihood that food intake can be time-disrupted in pregnancy and the evidence of TRF being sufficient to </w:t>
-      </w:r>
-      <w:r>
-        <w:rPr>
-          <w:rFonts w:ascii="Times New Roman" w:hAnsi="Times New Roman" w:cs="Times New Roman"/>
-        </w:rPr>
-        <w:t xml:space="preserve">alter body composition and glycemic health in adult mice, we sought to </w:t>
+        <w:t xml:space="preserve">Taking together the likelihood that food intake can be time-disrupted in pregnancy and the evidence of TRF being </w:t>
+      </w:r>
+      <w:del w:id="80" w:author="Dave Bridges" w:date="2021-09-16T11:00:00Z">
+        <w:r>
+          <w:rPr>
+            <w:rFonts w:ascii="Times New Roman" w:hAnsi="Times New Roman" w:cs="Times New Roman"/>
+          </w:rPr>
+          <w:delText xml:space="preserve">sufficient </w:delText>
+        </w:r>
+      </w:del>
+      <w:ins w:id="81" w:author="Dave Bridges" w:date="2021-09-16T11:00:00Z">
+        <w:r>
+          <w:rPr>
+            <w:rFonts w:ascii="Times New Roman" w:hAnsi="Times New Roman" w:cs="Times New Roman"/>
+          </w:rPr>
+          <w:t xml:space="preserve">a </w:t>
+        </w:r>
+        <w:commentRangeStart w:id="82"/>
+        <w:r>
+          <w:rPr>
+            <w:rFonts w:ascii="Times New Roman" w:hAnsi="Times New Roman" w:cs="Times New Roman"/>
+          </w:rPr>
+          <w:t xml:space="preserve">potential </w:t>
+        </w:r>
+        <w:commentRangeEnd w:id="82"/>
+        <w:r>
+          <w:rPr>
+            <w:rStyle w:val="CommentReference"/>
+          </w:rPr>
+          <w:commentReference w:id="82"/>
+        </w:r>
+        <w:r>
+          <w:rPr>
+            <w:rFonts w:ascii="Times New Roman" w:hAnsi="Times New Roman" w:cs="Times New Roman"/>
+          </w:rPr>
+          <w:t>method</w:t>
+        </w:r>
+        <w:r>
+          <w:rPr>
+            <w:rFonts w:ascii="Times New Roman" w:hAnsi="Times New Roman" w:cs="Times New Roman"/>
+          </w:rPr>
+          <w:t xml:space="preserve"> </w:t>
+        </w:r>
+      </w:ins>
+      <w:r>
+        <w:rPr>
+          <w:rFonts w:ascii="Times New Roman" w:hAnsi="Times New Roman" w:cs="Times New Roman"/>
+        </w:rPr>
+        <w:t xml:space="preserve">to </w:t>
+      </w:r>
+      <w:del w:id="83" w:author="Dave Bridges" w:date="2021-09-16T11:00:00Z">
+        <w:r>
+          <w:rPr>
+            <w:rFonts w:ascii="Times New Roman" w:hAnsi="Times New Roman" w:cs="Times New Roman"/>
+          </w:rPr>
+          <w:delText xml:space="preserve">alter </w:delText>
+        </w:r>
+      </w:del>
+      <w:ins w:id="84" w:author="Dave Bridges" w:date="2021-09-16T11:00:00Z">
+        <w:r>
+          <w:rPr>
+            <w:rFonts w:ascii="Times New Roman" w:hAnsi="Times New Roman" w:cs="Times New Roman"/>
+          </w:rPr>
+          <w:t>improve</w:t>
+        </w:r>
+        <w:r>
+          <w:rPr>
+            <w:rFonts w:ascii="Times New Roman" w:hAnsi="Times New Roman" w:cs="Times New Roman"/>
+          </w:rPr>
+          <w:t xml:space="preserve"> </w:t>
+        </w:r>
+      </w:ins>
+      <w:r>
+        <w:rPr>
+          <w:rFonts w:ascii="Times New Roman" w:hAnsi="Times New Roman" w:cs="Times New Roman"/>
+        </w:rPr>
+        <w:t xml:space="preserve">body composition and glycemic health in adult mice, we sought to </w:t>
       </w:r>
       <w:r>
         <w:rPr>
@@ -1688,7 +2815,21 @@
         <w:rPr>
           <w:rFonts w:ascii="Times New Roman" w:hAnsi="Times New Roman" w:cs="Times New Roman"/>
         </w:rPr>
-        <w:t xml:space="preserve">8= eTRF, 9=AL). Dams fed AL had 24 hour access to </w:t>
+        <w:t xml:space="preserve">8= eTRF, 9=AL). Dams fed AL had </w:t>
+      </w:r>
+      <w:proofErr w:type="gramStart"/>
+      <w:r>
+        <w:rPr>
+          <w:rFonts w:ascii="Times New Roman" w:hAnsi="Times New Roman" w:cs="Times New Roman"/>
+        </w:rPr>
+        <w:t>24 hour</w:t>
+      </w:r>
+      <w:proofErr w:type="gramEnd"/>
+      <w:r>
+        <w:rPr>
+          <w:rFonts w:ascii="Times New Roman" w:hAnsi="Times New Roman" w:cs="Times New Roman"/>
+        </w:rPr>
+        <w:t xml:space="preserve"> access to </w:t>
       </w:r>
       <w:r>
         <w:rPr>
@@ -1720,7 +2861,139 @@
         <w:rPr>
           <w:rFonts w:ascii="Times New Roman" w:hAnsi="Times New Roman" w:cs="Times New Roman"/>
         </w:rPr>
-        <w:t xml:space="preserve"> Laboratory Rodent diet, 5L0D; 5% Fat / 24% Protein/ 71% Carbohydrate). Dams fed eTRF had 6 hours of </w:t>
+        <w:t xml:space="preserve"> Laboratory Rodent diet, 5L0D; 5% </w:t>
+      </w:r>
+      <w:ins w:id="85" w:author="Dave Bridges" w:date="2021-09-16T11:01:00Z">
+        <w:r>
+          <w:rPr>
+            <w:rFonts w:ascii="Times New Roman" w:hAnsi="Times New Roman" w:cs="Times New Roman"/>
+          </w:rPr>
+          <w:t xml:space="preserve">of calories from </w:t>
+        </w:r>
+      </w:ins>
+      <w:del w:id="86" w:author="Dave Bridges" w:date="2021-09-16T11:01:00Z">
+        <w:r>
+          <w:rPr>
+            <w:rFonts w:ascii="Times New Roman" w:hAnsi="Times New Roman" w:cs="Times New Roman"/>
+          </w:rPr>
+          <w:delText>F</w:delText>
+        </w:r>
+      </w:del>
+      <w:ins w:id="87" w:author="Dave Bridges" w:date="2021-09-16T11:01:00Z">
+        <w:r>
+          <w:rPr>
+            <w:rFonts w:ascii="Times New Roman" w:hAnsi="Times New Roman" w:cs="Times New Roman"/>
+          </w:rPr>
+          <w:t>f</w:t>
+        </w:r>
+      </w:ins>
+      <w:r>
+        <w:rPr>
+          <w:rFonts w:ascii="Times New Roman" w:hAnsi="Times New Roman" w:cs="Times New Roman"/>
+        </w:rPr>
+        <w:t>at</w:t>
+      </w:r>
+      <w:ins w:id="88" w:author="Dave Bridges" w:date="2021-09-16T11:00:00Z">
+        <w:r>
+          <w:rPr>
+            <w:rFonts w:ascii="Times New Roman" w:hAnsi="Times New Roman" w:cs="Times New Roman"/>
+          </w:rPr>
+          <w:t xml:space="preserve">, </w:t>
+        </w:r>
+      </w:ins>
+      <w:del w:id="89" w:author="Dave Bridges" w:date="2021-09-16T11:00:00Z">
+        <w:r>
+          <w:rPr>
+            <w:rFonts w:ascii="Times New Roman" w:hAnsi="Times New Roman" w:cs="Times New Roman"/>
+          </w:rPr>
+          <w:delText xml:space="preserve"> / </w:delText>
+        </w:r>
+      </w:del>
+      <w:r>
+        <w:rPr>
+          <w:rFonts w:ascii="Times New Roman" w:hAnsi="Times New Roman" w:cs="Times New Roman"/>
+        </w:rPr>
+        <w:t xml:space="preserve">24% </w:t>
+      </w:r>
+      <w:ins w:id="90" w:author="Dave Bridges" w:date="2021-09-16T11:01:00Z">
+        <w:r>
+          <w:rPr>
+            <w:rFonts w:ascii="Times New Roman" w:hAnsi="Times New Roman" w:cs="Times New Roman"/>
+          </w:rPr>
+          <w:t>from p</w:t>
+        </w:r>
+      </w:ins>
+      <w:del w:id="91" w:author="Dave Bridges" w:date="2021-09-16T11:01:00Z">
+        <w:r>
+          <w:rPr>
+            <w:rFonts w:ascii="Times New Roman" w:hAnsi="Times New Roman" w:cs="Times New Roman"/>
+          </w:rPr>
+          <w:delText>P</w:delText>
+        </w:r>
+      </w:del>
+      <w:r>
+        <w:rPr>
+          <w:rFonts w:ascii="Times New Roman" w:hAnsi="Times New Roman" w:cs="Times New Roman"/>
+        </w:rPr>
+        <w:t>rotein</w:t>
+      </w:r>
+      <w:ins w:id="92" w:author="Dave Bridges" w:date="2021-09-16T11:01:00Z">
+        <w:r>
+          <w:rPr>
+            <w:rFonts w:ascii="Times New Roman" w:hAnsi="Times New Roman" w:cs="Times New Roman"/>
+          </w:rPr>
+          <w:t>,</w:t>
+        </w:r>
+      </w:ins>
+      <w:del w:id="93" w:author="Dave Bridges" w:date="2021-09-16T11:00:00Z">
+        <w:r>
+          <w:rPr>
+            <w:rFonts w:ascii="Times New Roman" w:hAnsi="Times New Roman" w:cs="Times New Roman"/>
+          </w:rPr>
+          <w:delText>/</w:delText>
+        </w:r>
+      </w:del>
+      <w:r>
+        <w:rPr>
+          <w:rFonts w:ascii="Times New Roman" w:hAnsi="Times New Roman" w:cs="Times New Roman"/>
+        </w:rPr>
+        <w:t xml:space="preserve"> 71% </w:t>
+      </w:r>
+      <w:ins w:id="94" w:author="Dave Bridges" w:date="2021-09-16T11:01:00Z">
+        <w:r>
+          <w:rPr>
+            <w:rFonts w:ascii="Times New Roman" w:hAnsi="Times New Roman" w:cs="Times New Roman"/>
+          </w:rPr>
+          <w:t>from c</w:t>
+        </w:r>
+      </w:ins>
+      <w:del w:id="95" w:author="Dave Bridges" w:date="2021-09-16T11:01:00Z">
+        <w:r>
+          <w:rPr>
+            <w:rFonts w:ascii="Times New Roman" w:hAnsi="Times New Roman" w:cs="Times New Roman"/>
+          </w:rPr>
+          <w:delText>C</w:delText>
+        </w:r>
+      </w:del>
+      <w:r>
+        <w:rPr>
+          <w:rFonts w:ascii="Times New Roman" w:hAnsi="Times New Roman" w:cs="Times New Roman"/>
+        </w:rPr>
+        <w:t>arbohydrate</w:t>
+      </w:r>
+      <w:ins w:id="96" w:author="Dave Bridges" w:date="2021-09-16T11:01:00Z">
+        <w:r>
+          <w:rPr>
+            <w:rFonts w:ascii="Times New Roman" w:hAnsi="Times New Roman" w:cs="Times New Roman"/>
+          </w:rPr>
+          <w:t>s</w:t>
+        </w:r>
+      </w:ins>
+      <w:r>
+        <w:rPr>
+          <w:rFonts w:ascii="Times New Roman" w:hAnsi="Times New Roman" w:cs="Times New Roman"/>
+        </w:rPr>
+        <w:t xml:space="preserve">). Dams fed eTRF had 6 hours of </w:t>
       </w:r>
       <w:r>
         <w:rPr>
@@ -1788,7 +3061,14 @@
         <w:rPr>
           <w:rFonts w:ascii="Times New Roman" w:hAnsi="Times New Roman" w:cs="Times New Roman"/>
         </w:rPr>
-        <w:t xml:space="preserve"> throughout the study. </w:t>
+        <w:t xml:space="preserve"> throughout the </w:t>
+      </w:r>
+      <w:r>
+        <w:rPr>
+          <w:rFonts w:ascii="Times New Roman" w:hAnsi="Times New Roman" w:cs="Times New Roman"/>
+        </w:rPr>
+        <w:lastRenderedPageBreak/>
+        <w:t xml:space="preserve">study. </w:t>
       </w:r>
       <w:r>
         <w:rPr>
@@ -1854,14 +3134,7 @@
         <w:rPr>
           <w:rFonts w:ascii="Times New Roman" w:hAnsi="Times New Roman" w:cs="Times New Roman"/>
         </w:rPr>
-        <w:t xml:space="preserve">. After birth, all dams were switched to AL unrestricted feeding of NCD and maintained on this diet </w:t>
-      </w:r>
-      <w:r>
-        <w:rPr>
-          <w:rFonts w:ascii="Times New Roman" w:hAnsi="Times New Roman" w:cs="Times New Roman"/>
-        </w:rPr>
-        <w:lastRenderedPageBreak/>
-        <w:t>until PND</w:t>
+        <w:t>. After birth, all dams were switched to AL unrestricted feeding of NCD and maintained on this diet until PND</w:t>
       </w:r>
       <w:r>
         <w:rPr>
@@ -1873,7 +3146,57 @@
         <w:rPr>
           <w:rFonts w:ascii="Times New Roman" w:hAnsi="Times New Roman" w:cs="Times New Roman"/>
         </w:rPr>
-        <w:t xml:space="preserve">21.5. This meant that any phenotype in the offspring could be attributable to the gestational diet exclusively. </w:t>
+        <w:t xml:space="preserve">21.5. This meant that any phenotype in the offspring could be attributable to </w:t>
+      </w:r>
+      <w:ins w:id="97" w:author="Dave Bridges" w:date="2021-09-16T11:01:00Z">
+        <w:r>
+          <w:rPr>
+            <w:rFonts w:ascii="Times New Roman" w:hAnsi="Times New Roman" w:cs="Times New Roman"/>
+          </w:rPr>
+          <w:t>modific</w:t>
+        </w:r>
+      </w:ins>
+      <w:ins w:id="98" w:author="Dave Bridges" w:date="2021-09-16T11:02:00Z">
+        <w:r>
+          <w:rPr>
+            <w:rFonts w:ascii="Times New Roman" w:hAnsi="Times New Roman" w:cs="Times New Roman"/>
+          </w:rPr>
+          <w:t xml:space="preserve">ations to </w:t>
+        </w:r>
+      </w:ins>
+      <w:r>
+        <w:rPr>
+          <w:rFonts w:ascii="Times New Roman" w:hAnsi="Times New Roman" w:cs="Times New Roman"/>
+        </w:rPr>
+        <w:t xml:space="preserve">the </w:t>
+      </w:r>
+      <w:ins w:id="99" w:author="Dave Bridges" w:date="2021-09-16T11:02:00Z">
+        <w:r>
+          <w:rPr>
+            <w:rFonts w:ascii="Times New Roman" w:hAnsi="Times New Roman" w:cs="Times New Roman"/>
+          </w:rPr>
+          <w:t xml:space="preserve">pre-gestational and </w:t>
+        </w:r>
+      </w:ins>
+      <w:r>
+        <w:rPr>
+          <w:rFonts w:ascii="Times New Roman" w:hAnsi="Times New Roman" w:cs="Times New Roman"/>
+        </w:rPr>
+        <w:t>gestational diet</w:t>
+      </w:r>
+      <w:del w:id="100" w:author="Dave Bridges" w:date="2021-09-16T11:01:00Z">
+        <w:r>
+          <w:rPr>
+            <w:rFonts w:ascii="Times New Roman" w:hAnsi="Times New Roman" w:cs="Times New Roman"/>
+          </w:rPr>
+          <w:delText xml:space="preserve"> exclusively</w:delText>
+        </w:r>
+      </w:del>
+      <w:r>
+        <w:rPr>
+          <w:rFonts w:ascii="Times New Roman" w:hAnsi="Times New Roman" w:cs="Times New Roman"/>
+        </w:rPr>
+        <w:t xml:space="preserve">. </w:t>
       </w:r>
       <w:r>
         <w:rPr>
@@ -2117,6 +3440,7 @@
         <w:rPr>
           <w:rFonts w:ascii="Times New Roman" w:hAnsi="Times New Roman" w:cs="Times New Roman"/>
         </w:rPr>
+        <w:lastRenderedPageBreak/>
         <w:t xml:space="preserve">Baseline glucose and insulin tolerance were assessed at young adulthood </w:t>
       </w:r>
       <w:r>
@@ -2237,14 +3561,7 @@
         <w:rPr>
           <w:rFonts w:ascii="Times New Roman" w:hAnsi="Times New Roman" w:cs="Times New Roman"/>
         </w:rPr>
-        <w:t xml:space="preserve">lean mass). Insulin and </w:t>
-      </w:r>
-      <w:r>
-        <w:rPr>
-          <w:rFonts w:ascii="Times New Roman" w:hAnsi="Times New Roman" w:cs="Times New Roman"/>
-        </w:rPr>
-        <w:lastRenderedPageBreak/>
-        <w:t>glucose tolerance were then re-assessed after high fat diet feeding (PND 140-160)</w:t>
+        <w:t>lean mass). Insulin and glucose tolerance were then re-assessed after high fat diet feeding (PND 140-160)</w:t>
       </w:r>
       <w:r>
         <w:rPr>
@@ -2433,13 +3750,41 @@
           <w:rFonts w:ascii="Times New Roman" w:hAnsi="Times New Roman" w:cs="Times New Roman"/>
           <w:highlight w:val="yellow"/>
         </w:rPr>
-        <w:t>MODEL # HERE</w:t>
-      </w:r>
-      <w:r>
-        <w:rPr>
-          <w:rFonts w:ascii="Times New Roman" w:hAnsi="Times New Roman" w:cs="Times New Roman"/>
-        </w:rPr>
-        <w:t xml:space="preserve">) for 20 minutes at 5000 RPM. Serum was pipetted off and stored at -80 degrees C until analysis. </w:t>
+        <w:t xml:space="preserve">MODEL # </w:t>
+      </w:r>
+      <w:r>
+        <w:rPr>
+          <w:rFonts w:ascii="Times New Roman" w:hAnsi="Times New Roman" w:cs="Times New Roman"/>
+          <w:highlight w:val="yellow"/>
+        </w:rPr>
+        <w:lastRenderedPageBreak/>
+        <w:t>HERE</w:t>
+      </w:r>
+      <w:r>
+        <w:rPr>
+          <w:rFonts w:ascii="Times New Roman" w:hAnsi="Times New Roman" w:cs="Times New Roman"/>
+        </w:rPr>
+        <w:t xml:space="preserve">) for 20 minutes at 5000 </w:t>
+      </w:r>
+      <w:commentRangeStart w:id="101"/>
+      <w:r>
+        <w:rPr>
+          <w:rFonts w:ascii="Times New Roman" w:hAnsi="Times New Roman" w:cs="Times New Roman"/>
+        </w:rPr>
+        <w:t>RPM</w:t>
+      </w:r>
+      <w:commentRangeEnd w:id="101"/>
+      <w:r>
+        <w:rPr>
+          <w:rStyle w:val="CommentReference"/>
+        </w:rPr>
+        <w:commentReference w:id="101"/>
+      </w:r>
+      <w:r>
+        <w:rPr>
+          <w:rFonts w:ascii="Times New Roman" w:hAnsi="Times New Roman" w:cs="Times New Roman"/>
+        </w:rPr>
+        <w:t xml:space="preserve">. Serum was pipetted off and stored at -80 degrees C until analysis. </w:t>
       </w:r>
       <w:r>
         <w:rPr>
@@ -2538,14 +3883,7 @@
         <w:rPr>
           <w:rFonts w:ascii="Times New Roman" w:hAnsi="Times New Roman" w:cs="Times New Roman"/>
         </w:rPr>
-        <w:t xml:space="preserve">Repeated measures, such as body composition, cumulative food </w:t>
-      </w:r>
-      <w:r>
-        <w:rPr>
-          <w:rFonts w:ascii="Times New Roman" w:hAnsi="Times New Roman" w:cs="Times New Roman"/>
-        </w:rPr>
-        <w:lastRenderedPageBreak/>
-        <w:t>intake, and response</w:t>
+        <w:t>Repeated measures, such as body composition, cumulative food intake, and response</w:t>
       </w:r>
       <w:r>
         <w:rPr>
@@ -2575,7 +3913,21 @@
         <w:rPr>
           <w:rFonts w:ascii="Times New Roman" w:hAnsi="Times New Roman" w:cs="Times New Roman"/>
         </w:rPr>
-        <w:t>1-26</w:t>
+        <w:t>1-</w:t>
+      </w:r>
+      <w:commentRangeStart w:id="102"/>
+      <w:r>
+        <w:rPr>
+          <w:rFonts w:ascii="Times New Roman" w:hAnsi="Times New Roman" w:cs="Times New Roman"/>
+        </w:rPr>
+        <w:t>26</w:t>
+      </w:r>
+      <w:commentRangeEnd w:id="102"/>
+      <w:r>
+        <w:rPr>
+          <w:rStyle w:val="CommentReference"/>
+        </w:rPr>
+        <w:commentReference w:id="102"/>
       </w:r>
       <w:r>
         <w:rPr>
@@ -2749,19 +4101,83 @@
         <w:rPr>
           <w:rFonts w:ascii="Times New Roman" w:hAnsi="Times New Roman" w:cs="Times New Roman"/>
         </w:rPr>
-        <w:t xml:space="preserve"> with for sex and maternal dietary treatment, with interaction. Those with </w:t>
-      </w:r>
+        <w:t xml:space="preserve"> with for sex and maternal dietary treatment, with </w:t>
+      </w:r>
+      <w:ins w:id="103" w:author="Dave Bridges" w:date="2021-09-16T11:04:00Z">
+        <w:r>
+          <w:rPr>
+            <w:rFonts w:ascii="Times New Roman" w:hAnsi="Times New Roman" w:cs="Times New Roman"/>
+          </w:rPr>
+          <w:t xml:space="preserve">an </w:t>
+        </w:r>
+      </w:ins>
       <w:r>
         <w:rPr>
           <w:rFonts w:ascii="Times New Roman" w:hAnsi="Times New Roman" w:cs="Times New Roman"/>
         </w:rPr>
         <w:t>interaction</w:t>
       </w:r>
-      <w:r>
-        <w:rPr>
-          <w:rFonts w:ascii="Times New Roman" w:hAnsi="Times New Roman" w:cs="Times New Roman"/>
-        </w:rPr>
-        <w:t xml:space="preserve"> present were then </w:t>
+      <w:ins w:id="104" w:author="Dave Bridges" w:date="2021-09-16T11:04:00Z">
+        <w:r>
+          <w:rPr>
+            <w:rFonts w:ascii="Times New Roman" w:hAnsi="Times New Roman" w:cs="Times New Roman"/>
+          </w:rPr>
+          <w:t xml:space="preserve"> between the two</w:t>
+        </w:r>
+      </w:ins>
+      <w:r>
+        <w:rPr>
+          <w:rFonts w:ascii="Times New Roman" w:hAnsi="Times New Roman" w:cs="Times New Roman"/>
+        </w:rPr>
+        <w:t xml:space="preserve">. Those </w:t>
+      </w:r>
+      <w:ins w:id="105" w:author="Dave Bridges" w:date="2021-09-16T11:04:00Z">
+        <w:r>
+          <w:rPr>
+            <w:rFonts w:ascii="Times New Roman" w:hAnsi="Times New Roman" w:cs="Times New Roman"/>
+          </w:rPr>
+          <w:t xml:space="preserve">results </w:t>
+        </w:r>
+      </w:ins>
+      <w:r>
+        <w:rPr>
+          <w:rFonts w:ascii="Times New Roman" w:hAnsi="Times New Roman" w:cs="Times New Roman"/>
+        </w:rPr>
+        <w:t xml:space="preserve">with </w:t>
+      </w:r>
+      <w:ins w:id="106" w:author="Dave Bridges" w:date="2021-09-16T11:04:00Z">
+        <w:r>
+          <w:rPr>
+            <w:rFonts w:ascii="Times New Roman" w:hAnsi="Times New Roman" w:cs="Times New Roman"/>
+          </w:rPr>
+          <w:t xml:space="preserve">a significant </w:t>
+        </w:r>
+      </w:ins>
+      <w:r>
+        <w:rPr>
+          <w:rFonts w:ascii="Times New Roman" w:hAnsi="Times New Roman" w:cs="Times New Roman"/>
+        </w:rPr>
+        <w:t>interaction</w:t>
+      </w:r>
+      <w:r>
+        <w:rPr>
+          <w:rFonts w:ascii="Times New Roman" w:hAnsi="Times New Roman" w:cs="Times New Roman"/>
+        </w:rPr>
+        <w:t xml:space="preserve"> </w:t>
+      </w:r>
+      <w:del w:id="107" w:author="Dave Bridges" w:date="2021-09-16T11:04:00Z">
+        <w:r>
+          <w:rPr>
+            <w:rFonts w:ascii="Times New Roman" w:hAnsi="Times New Roman" w:cs="Times New Roman"/>
+          </w:rPr>
+          <w:delText xml:space="preserve">present </w:delText>
+        </w:r>
+      </w:del>
+      <w:r>
+        <w:rPr>
+          <w:rFonts w:ascii="Times New Roman" w:hAnsi="Times New Roman" w:cs="Times New Roman"/>
+        </w:rPr>
+        <w:t xml:space="preserve">were then </w:t>
       </w:r>
       <w:r>
         <w:rPr>
@@ -2773,7 +4189,37 @@
         <w:rPr>
           <w:rFonts w:ascii="Times New Roman" w:hAnsi="Times New Roman" w:cs="Times New Roman"/>
         </w:rPr>
-        <w:t xml:space="preserve">separately by sex; observations were tested </w:t>
+        <w:t>separately by sex</w:t>
+      </w:r>
+      <w:ins w:id="108" w:author="Dave Bridges" w:date="2021-09-16T11:04:00Z">
+        <w:r>
+          <w:rPr>
+            <w:rFonts w:ascii="Times New Roman" w:hAnsi="Times New Roman" w:cs="Times New Roman"/>
+          </w:rPr>
+          <w:t xml:space="preserve">.  Otherwise sex was used as a covariate in a non-interacting model.  </w:t>
+        </w:r>
+      </w:ins>
+      <w:del w:id="109" w:author="Dave Bridges" w:date="2021-09-16T11:04:00Z">
+        <w:r>
+          <w:rPr>
+            <w:rFonts w:ascii="Times New Roman" w:hAnsi="Times New Roman" w:cs="Times New Roman"/>
+          </w:rPr>
+          <w:delText>; o</w:delText>
+        </w:r>
+      </w:del>
+      <w:ins w:id="110" w:author="Dave Bridges" w:date="2021-09-16T11:05:00Z">
+        <w:r>
+          <w:rPr>
+            <w:rFonts w:ascii="Times New Roman" w:hAnsi="Times New Roman" w:cs="Times New Roman"/>
+          </w:rPr>
+          <w:t>O</w:t>
+        </w:r>
+      </w:ins>
+      <w:r>
+        <w:rPr>
+          <w:rFonts w:ascii="Times New Roman" w:hAnsi="Times New Roman" w:cs="Times New Roman"/>
+        </w:rPr>
+        <w:t xml:space="preserve">bservations were tested </w:t>
       </w:r>
       <w:r>
         <w:rPr>
@@ -2791,7 +4237,29 @@
         <w:rPr>
           <w:rFonts w:ascii="Times New Roman" w:hAnsi="Times New Roman" w:cs="Times New Roman"/>
         </w:rPr>
-        <w:t xml:space="preserve">by Shapiro-wilk test and equivalence of variance by Levene’s test. Measures that were normal and of equal variance utilized </w:t>
+        <w:t xml:space="preserve">by Shapiro-wilk test and equivalence of variance by Levene’s test. </w:t>
+      </w:r>
+      <w:ins w:id="111" w:author="Dave Bridges" w:date="2021-09-16T11:05:00Z">
+        <w:r>
+          <w:rPr>
+            <w:rFonts w:ascii="Times New Roman" w:hAnsi="Times New Roman" w:cs="Times New Roman"/>
+          </w:rPr>
+          <w:t>Pairwise m</w:t>
+        </w:r>
+      </w:ins>
+      <w:del w:id="112" w:author="Dave Bridges" w:date="2021-09-16T11:05:00Z">
+        <w:r>
+          <w:rPr>
+            <w:rFonts w:ascii="Times New Roman" w:hAnsi="Times New Roman" w:cs="Times New Roman"/>
+          </w:rPr>
+          <w:delText>M</w:delText>
+        </w:r>
+      </w:del>
+      <w:r>
+        <w:rPr>
+          <w:rFonts w:ascii="Times New Roman" w:hAnsi="Times New Roman" w:cs="Times New Roman"/>
+        </w:rPr>
+        <w:t xml:space="preserve">easures that were normal and of equal variance utilized </w:t>
       </w:r>
       <w:r>
         <w:rPr>
@@ -2803,7 +4271,49 @@
         <w:rPr>
           <w:rFonts w:ascii="Times New Roman" w:hAnsi="Times New Roman" w:cs="Times New Roman"/>
         </w:rPr>
-        <w:t xml:space="preserve">tudent’s t-tests. Measures that were not normal used non-parametric Mann-Whitney tests. </w:t>
+        <w:t xml:space="preserve">tudent’s </w:t>
+      </w:r>
+      <w:r>
+        <w:rPr>
+          <w:rFonts w:ascii="Times New Roman" w:hAnsi="Times New Roman" w:cs="Times New Roman"/>
+          <w:i/>
+          <w:rPrChange w:id="113" w:author="Dave Bridges" w:date="2021-09-16T11:05:00Z">
+            <w:rPr>
+              <w:rFonts w:ascii="Times New Roman" w:hAnsi="Times New Roman" w:cs="Times New Roman"/>
+            </w:rPr>
+          </w:rPrChange>
+        </w:rPr>
+        <w:t>t</w:t>
+      </w:r>
+      <w:r>
+        <w:rPr>
+          <w:rFonts w:ascii="Times New Roman" w:hAnsi="Times New Roman" w:cs="Times New Roman"/>
+        </w:rPr>
+        <w:t>-tests. Measures that were not norma</w:t>
+      </w:r>
+      <w:ins w:id="114" w:author="Dave Bridges" w:date="2021-09-16T11:05:00Z">
+        <w:r>
+          <w:rPr>
+            <w:rFonts w:ascii="Times New Roman" w:hAnsi="Times New Roman" w:cs="Times New Roman"/>
+          </w:rPr>
+          <w:t>lly distributed</w:t>
+        </w:r>
+      </w:ins>
+      <w:bookmarkStart w:id="115" w:name="_GoBack"/>
+      <w:bookmarkEnd w:id="115"/>
+      <w:del w:id="116" w:author="Dave Bridges" w:date="2021-09-16T11:05:00Z">
+        <w:r>
+          <w:rPr>
+            <w:rFonts w:ascii="Times New Roman" w:hAnsi="Times New Roman" w:cs="Times New Roman"/>
+          </w:rPr>
+          <w:delText>l</w:delText>
+        </w:r>
+      </w:del>
+      <w:r>
+        <w:rPr>
+          <w:rFonts w:ascii="Times New Roman" w:hAnsi="Times New Roman" w:cs="Times New Roman"/>
+        </w:rPr>
+        <w:t xml:space="preserve"> used non-parametric Mann-Whitney tests. </w:t>
       </w:r>
     </w:p>
     <w:p>
@@ -2947,7 +4457,14 @@
         <w:rPr>
           <w:rFonts w:ascii="Times New Roman" w:hAnsi="Times New Roman" w:cs="Times New Roman"/>
         </w:rPr>
-        <w:t>food availability between ZT14-20</w:t>
+        <w:t xml:space="preserve">food availability </w:t>
+      </w:r>
+      <w:r>
+        <w:rPr>
+          <w:rFonts w:ascii="Times New Roman" w:hAnsi="Times New Roman" w:cs="Times New Roman"/>
+        </w:rPr>
+        <w:lastRenderedPageBreak/>
+        <w:t>between ZT14-20</w:t>
       </w:r>
       <w:r>
         <w:rPr>
@@ -3087,13 +4604,7 @@
         <w:rPr>
           <w:rFonts w:ascii="Times New Roman" w:hAnsi="Times New Roman" w:cs="Times New Roman"/>
         </w:rPr>
-        <w:t>effec</w:t>
-      </w:r>
-      <w:r>
-        <w:rPr>
-          <w:rFonts w:ascii="Times New Roman" w:hAnsi="Times New Roman" w:cs="Times New Roman"/>
-        </w:rPr>
-        <w:t>t</w:t>
+        <w:t>effect</w:t>
       </w:r>
       <w:r>
         <w:rPr>
@@ -3105,13 +4616,7 @@
         <w:rPr>
           <w:rFonts w:ascii="Times New Roman" w:hAnsi="Times New Roman" w:cs="Times New Roman"/>
         </w:rPr>
-        <w:t xml:space="preserve"> </w:t>
-      </w:r>
-      <w:r>
-        <w:rPr>
-          <w:rFonts w:ascii="Times New Roman" w:hAnsi="Times New Roman" w:cs="Times New Roman"/>
-        </w:rPr>
-        <w:t>of age and sex</w:t>
+        <w:t xml:space="preserve"> of age and sex</w:t>
       </w:r>
       <w:r>
         <w:rPr>
@@ -3259,7 +4764,6 @@
         <w:rPr>
           <w:rFonts w:ascii="Times New Roman" w:hAnsi="Times New Roman" w:cs="Times New Roman"/>
         </w:rPr>
-        <w:lastRenderedPageBreak/>
         <w:t>or</w:t>
       </w:r>
       <w:r>
@@ -3375,7 +4879,7 @@
         </w:rPr>
         <w:t xml:space="preserve"> </w:t>
       </w:r>
-      <w:ins w:id="0" w:author="Bridges, Dave" w:date="2021-07-29T13:49:00Z">
+      <w:ins w:id="117" w:author="Bridges, Dave" w:date="2021-07-29T13:49:00Z">
         <w:r>
           <w:rPr>
             <w:rFonts w:ascii="Times New Roman" w:hAnsi="Times New Roman" w:cs="Times New Roman"/>
@@ -3383,7 +4887,7 @@
           <w:t xml:space="preserve">reduction in food intake for </w:t>
         </w:r>
       </w:ins>
-      <w:ins w:id="1" w:author="Bridges, Dave" w:date="2021-07-29T13:50:00Z">
+      <w:ins w:id="118" w:author="Bridges, Dave" w:date="2021-07-29T13:50:00Z">
         <w:r>
           <w:rPr>
             <w:rFonts w:ascii="Times New Roman" w:hAnsi="Times New Roman" w:cs="Times New Roman"/>
@@ -3391,7 +4895,7 @@
           <w:t>offspring</w:t>
         </w:r>
       </w:ins>
-      <w:ins w:id="2" w:author="Bridges, Dave" w:date="2021-07-29T13:49:00Z">
+      <w:ins w:id="119" w:author="Bridges, Dave" w:date="2021-07-29T13:49:00Z">
         <w:r>
           <w:rPr>
             <w:rFonts w:ascii="Times New Roman" w:hAnsi="Times New Roman" w:cs="Times New Roman"/>
@@ -3405,7 +4909,7 @@
         </w:rPr>
         <w:t>(</w:t>
       </w:r>
-      <w:ins w:id="3" w:author="Bridges, Dave" w:date="2021-07-29T13:49:00Z">
+      <w:ins w:id="120" w:author="Bridges, Dave" w:date="2021-07-29T13:49:00Z">
         <w:r>
           <w:rPr>
             <w:rFonts w:ascii="Times New Roman" w:hAnsi="Times New Roman" w:cs="Times New Roman"/>
@@ -3413,7 +4917,7 @@
           <w:t>17.8% l</w:t>
         </w:r>
       </w:ins>
-      <w:ins w:id="4" w:author="Bridges, Dave" w:date="2021-07-29T13:50:00Z">
+      <w:ins w:id="121" w:author="Bridges, Dave" w:date="2021-07-29T13:50:00Z">
         <w:r>
           <w:rPr>
             <w:rFonts w:ascii="Times New Roman" w:hAnsi="Times New Roman" w:cs="Times New Roman"/>
@@ -3433,7 +4937,7 @@
         </w:rPr>
         <w:t>068</w:t>
       </w:r>
-      <w:ins w:id="5" w:author="Bridges, Dave" w:date="2021-07-29T13:50:00Z">
+      <w:ins w:id="122" w:author="Bridges, Dave" w:date="2021-07-29T13:50:00Z">
         <w:r>
           <w:rPr>
             <w:rFonts w:ascii="Times New Roman" w:hAnsi="Times New Roman" w:cs="Times New Roman"/>
@@ -3441,37 +4945,37 @@
           <w:t>; 9.4% lower in males</w:t>
         </w:r>
       </w:ins>
-      <w:ins w:id="6" w:author="Bridges, Dave" w:date="2021-07-29T13:51:00Z">
+      <w:ins w:id="123" w:author="Bridges, Dave" w:date="2021-07-29T13:51:00Z">
         <w:r>
           <w:rPr>
             <w:rFonts w:ascii="Times New Roman" w:hAnsi="Times New Roman" w:cs="Times New Roman"/>
           </w:rPr>
           <w:t>, p=</w:t>
         </w:r>
-        <w:commentRangeStart w:id="7"/>
-        <w:commentRangeStart w:id="8"/>
+        <w:commentRangeStart w:id="124"/>
+        <w:commentRangeStart w:id="125"/>
         <w:r>
           <w:rPr>
             <w:rFonts w:ascii="Times New Roman" w:hAnsi="Times New Roman" w:cs="Times New Roman"/>
           </w:rPr>
           <w:t>XXX</w:t>
         </w:r>
-        <w:commentRangeEnd w:id="7"/>
+        <w:commentRangeEnd w:id="124"/>
         <w:r>
           <w:rPr>
             <w:rStyle w:val="CommentReference"/>
           </w:rPr>
-          <w:commentReference w:id="7"/>
+          <w:commentReference w:id="124"/>
         </w:r>
       </w:ins>
-      <w:commentRangeEnd w:id="8"/>
+      <w:commentRangeEnd w:id="125"/>
       <w:r>
         <w:rPr>
           <w:rStyle w:val="CommentReference"/>
         </w:rPr>
-        <w:commentReference w:id="8"/>
-      </w:r>
-      <w:ins w:id="9" w:author="Bridges, Dave" w:date="2021-07-29T13:51:00Z">
+        <w:commentReference w:id="125"/>
+      </w:r>
+      <w:ins w:id="126" w:author="Bridges, Dave" w:date="2021-07-29T13:51:00Z">
         <w:r>
           <w:rPr>
             <w:rFonts w:ascii="Times New Roman" w:hAnsi="Times New Roman" w:cs="Times New Roman"/>
@@ -3517,19 +5021,41 @@
         <w:rPr>
           <w:rFonts w:ascii="Times New Roman" w:hAnsi="Times New Roman" w:cs="Times New Roman"/>
         </w:rPr>
-        <w:t>Although food intake is higher in males than females,</w:t>
-      </w:r>
-      <w:r>
-        <w:rPr>
-          <w:rFonts w:ascii="Times New Roman" w:hAnsi="Times New Roman" w:cs="Times New Roman"/>
-        </w:rPr>
-        <w:t xml:space="preserve"> as is expected, </w:t>
-      </w:r>
-      <w:r>
-        <w:rPr>
-          <w:rFonts w:ascii="Times New Roman" w:hAnsi="Times New Roman" w:cs="Times New Roman"/>
-        </w:rPr>
-        <w:t xml:space="preserve"> it failed to reach statistical significance </w:t>
+        <w:t xml:space="preserve">Although food intake is higher in males than females, as is expected,  it failed to reach statistical significance  </w:t>
+      </w:r>
+      <w:r>
+        <w:rPr>
+          <w:rFonts w:ascii="Times New Roman" w:hAnsi="Times New Roman" w:cs="Times New Roman"/>
+        </w:rPr>
+        <w:t>(</w:t>
+      </w:r>
+      <w:proofErr w:type="spellStart"/>
+      <w:r>
+        <w:rPr>
+          <w:rFonts w:ascii="Times New Roman" w:hAnsi="Times New Roman" w:cs="Times New Roman"/>
+        </w:rPr>
+        <w:t>p</w:t>
+      </w:r>
+      <w:r>
+        <w:rPr>
+          <w:rFonts w:ascii="Times New Roman" w:hAnsi="Times New Roman" w:cs="Times New Roman"/>
+          <w:vertAlign w:val="subscript"/>
+        </w:rPr>
+        <w:t>sex</w:t>
+      </w:r>
+      <w:proofErr w:type="spellEnd"/>
+      <w:r>
+        <w:rPr>
+          <w:rFonts w:ascii="Times New Roman" w:hAnsi="Times New Roman" w:cs="Times New Roman"/>
+          <w:vertAlign w:val="subscript"/>
+        </w:rPr>
+        <w:t xml:space="preserve"> = </w:t>
+      </w:r>
+      <w:r>
+        <w:rPr>
+          <w:rFonts w:ascii="Times New Roman" w:hAnsi="Times New Roman" w:cs="Times New Roman"/>
+        </w:rPr>
+        <w:t>0.054). There is no interaction between sex and maternal restriction group present</w:t>
       </w:r>
       <w:r>
         <w:rPr>
@@ -3555,7 +5081,7 @@
           <w:rFonts w:ascii="Times New Roman" w:hAnsi="Times New Roman" w:cs="Times New Roman"/>
           <w:vertAlign w:val="subscript"/>
         </w:rPr>
-        <w:t>sex</w:t>
+        <w:t>diet</w:t>
       </w:r>
       <w:proofErr w:type="spellEnd"/>
       <w:r>
@@ -3563,19 +5089,13 @@
           <w:rFonts w:ascii="Times New Roman" w:hAnsi="Times New Roman" w:cs="Times New Roman"/>
           <w:vertAlign w:val="subscript"/>
         </w:rPr>
-        <w:t xml:space="preserve"> = </w:t>
-      </w:r>
-      <w:r>
-        <w:rPr>
-          <w:rFonts w:ascii="Times New Roman" w:hAnsi="Times New Roman" w:cs="Times New Roman"/>
-        </w:rPr>
-        <w:t>0.054</w:t>
-      </w:r>
-      <w:r>
-        <w:rPr>
-          <w:rFonts w:ascii="Times New Roman" w:hAnsi="Times New Roman" w:cs="Times New Roman"/>
-        </w:rPr>
-        <w:t>). There is no interaction between sex and maternal restriction group present</w:t>
+        <w:t>*sex</w:t>
+      </w:r>
+      <w:r>
+        <w:rPr>
+          <w:rFonts w:ascii="Times New Roman" w:hAnsi="Times New Roman" w:cs="Times New Roman"/>
+        </w:rPr>
+        <w:t>=0.38).</w:t>
       </w:r>
       <w:r>
         <w:rPr>
@@ -3586,51 +5106,11 @@
       <w:r>
         <w:rPr>
           <w:rFonts w:ascii="Times New Roman" w:hAnsi="Times New Roman" w:cs="Times New Roman"/>
-        </w:rPr>
-        <w:t>(</w:t>
-      </w:r>
-      <w:proofErr w:type="spellStart"/>
-      <w:r>
-        <w:rPr>
-          <w:rFonts w:ascii="Times New Roman" w:hAnsi="Times New Roman" w:cs="Times New Roman"/>
-        </w:rPr>
-        <w:t>p</w:t>
-      </w:r>
-      <w:r>
-        <w:rPr>
-          <w:rFonts w:ascii="Times New Roman" w:hAnsi="Times New Roman" w:cs="Times New Roman"/>
-          <w:vertAlign w:val="subscript"/>
-        </w:rPr>
-        <w:t>diet</w:t>
-      </w:r>
-      <w:proofErr w:type="spellEnd"/>
-      <w:r>
-        <w:rPr>
-          <w:rFonts w:ascii="Times New Roman" w:hAnsi="Times New Roman" w:cs="Times New Roman"/>
-          <w:vertAlign w:val="subscript"/>
-        </w:rPr>
-        <w:t>*sex</w:t>
-      </w:r>
-      <w:r>
-        <w:rPr>
-          <w:rFonts w:ascii="Times New Roman" w:hAnsi="Times New Roman" w:cs="Times New Roman"/>
-        </w:rPr>
-        <w:t>=0.38).</w:t>
-      </w:r>
-      <w:r>
-        <w:rPr>
-          <w:rFonts w:ascii="Times New Roman" w:hAnsi="Times New Roman" w:cs="Times New Roman"/>
-        </w:rPr>
-        <w:t xml:space="preserve"> </w:t>
-      </w:r>
-      <w:r>
-        <w:rPr>
-          <w:rFonts w:ascii="Times New Roman" w:hAnsi="Times New Roman" w:cs="Times New Roman"/>
           <w:highlight w:val="yellow"/>
         </w:rPr>
         <w:t>However, c</w:t>
       </w:r>
-      <w:commentRangeStart w:id="10"/>
+      <w:commentRangeStart w:id="127"/>
       <w:r>
         <w:rPr>
           <w:rFonts w:ascii="Times New Roman" w:hAnsi="Times New Roman" w:cs="Times New Roman"/>
@@ -3638,7 +5118,7 @@
         </w:rPr>
         <w:t>umulative food intake in the NCD period is</w:t>
       </w:r>
-      <w:commentRangeEnd w:id="10"/>
+      <w:commentRangeEnd w:id="127"/>
       <w:r>
         <w:rPr>
           <w:rFonts w:ascii="Times New Roman" w:hAnsi="Times New Roman" w:cs="Times New Roman"/>
@@ -3683,7 +5163,13 @@
           <w:rStyle w:val="CommentReference"/>
           <w:highlight w:val="yellow"/>
         </w:rPr>
-        <w:commentReference w:id="10"/>
+        <w:commentReference w:id="127"/>
+      </w:r>
+      <w:r>
+        <w:rPr>
+          <w:rFonts w:ascii="Times New Roman" w:hAnsi="Times New Roman" w:cs="Times New Roman"/>
+        </w:rPr>
+        <w:t xml:space="preserve"> By comparing the efficiency by which food is converted into stored mass, this resulted in a 12% reduced feeding efficiency in eTRF female offspring</w:t>
       </w:r>
       <w:r>
         <w:rPr>
@@ -3695,18 +5181,6 @@
         <w:rPr>
           <w:rFonts w:ascii="Times New Roman" w:hAnsi="Times New Roman" w:cs="Times New Roman"/>
         </w:rPr>
-        <w:t>By comparing the efficiency by which food is converted into stored mass, this resulted in a 12% reduced feeding efficiency in eTRF female offspring</w:t>
-      </w:r>
-      <w:r>
-        <w:rPr>
-          <w:rFonts w:ascii="Times New Roman" w:hAnsi="Times New Roman" w:cs="Times New Roman"/>
-        </w:rPr>
-        <w:t xml:space="preserve"> </w:t>
-      </w:r>
-      <w:r>
-        <w:rPr>
-          <w:rFonts w:ascii="Times New Roman" w:hAnsi="Times New Roman" w:cs="Times New Roman"/>
-        </w:rPr>
         <w:t>(</w:t>
       </w:r>
       <w:proofErr w:type="spellStart"/>
@@ -3728,13 +5202,7 @@
         <w:rPr>
           <w:rFonts w:ascii="Times New Roman" w:hAnsi="Times New Roman" w:cs="Times New Roman"/>
         </w:rPr>
-        <w:t>&lt;0.00001</w:t>
-      </w:r>
-      <w:r>
-        <w:rPr>
-          <w:rFonts w:ascii="Times New Roman" w:hAnsi="Times New Roman" w:cs="Times New Roman"/>
-        </w:rPr>
-        <w:t>)</w:t>
+        <w:t>&lt;0.00001)</w:t>
       </w:r>
       <w:r>
         <w:rPr>
@@ -3810,7 +5278,7 @@
       <w:pPr>
         <w:spacing w:line="480" w:lineRule="auto"/>
         <w:rPr>
-          <w:ins w:id="11" w:author="Bridges, Dave" w:date="2021-07-29T13:57:00Z"/>
+          <w:ins w:id="128" w:author="Bridges, Dave" w:date="2021-07-29T13:57:00Z"/>
           <w:rFonts w:ascii="Times New Roman" w:hAnsi="Times New Roman" w:cs="Times New Roman"/>
         </w:rPr>
       </w:pPr>
@@ -3911,13 +5379,7 @@
         <w:rPr>
           <w:rFonts w:ascii="Times New Roman" w:hAnsi="Times New Roman" w:cs="Times New Roman"/>
         </w:rPr>
-        <w:t>mixed effect</w:t>
-      </w:r>
-      <w:r>
-        <w:rPr>
-          <w:rFonts w:ascii="Times New Roman" w:hAnsi="Times New Roman" w:cs="Times New Roman"/>
-        </w:rPr>
-        <w:t xml:space="preserve"> </w:t>
+        <w:t xml:space="preserve">mixed effect </w:t>
       </w:r>
       <w:r>
         <w:rPr>
@@ -3964,6 +5426,7 @@
         <w:rPr>
           <w:rFonts w:ascii="Times New Roman" w:hAnsi="Times New Roman" w:cs="Times New Roman"/>
         </w:rPr>
+        <w:lastRenderedPageBreak/>
         <w:t>p</w:t>
       </w:r>
       <w:r>
@@ -4338,7 +5801,6 @@
         <w:rPr>
           <w:rFonts w:ascii="Times New Roman" w:hAnsi="Times New Roman" w:cs="Times New Roman"/>
         </w:rPr>
-        <w:lastRenderedPageBreak/>
         <w:t>challenge</w:t>
       </w:r>
       <w:r>
@@ -4379,7 +5841,7 @@
         <w:rPr>
           <w:rFonts w:ascii="Times New Roman" w:hAnsi="Times New Roman" w:cs="Times New Roman"/>
         </w:rPr>
-        <w:pPrChange w:id="12" w:author="Bridges, Dave" w:date="2021-07-29T13:57:00Z">
+        <w:pPrChange w:id="129" w:author="Bridges, Dave" w:date="2021-07-29T13:57:00Z">
           <w:pPr>
             <w:spacing w:line="480" w:lineRule="auto"/>
           </w:pPr>
@@ -4413,7 +5875,7 @@
         </w:rPr>
         <w:t xml:space="preserve">). </w:t>
       </w:r>
-      <w:del w:id="13" w:author="Bridges, Dave" w:date="2021-07-29T13:57:00Z">
+      <w:del w:id="130" w:author="Bridges, Dave" w:date="2021-07-29T13:57:00Z">
         <w:r>
           <w:rPr>
             <w:rFonts w:ascii="Times New Roman" w:hAnsi="Times New Roman" w:cs="Times New Roman"/>
@@ -4664,7 +6126,21 @@
         <w:rPr>
           <w:rFonts w:ascii="Times New Roman" w:hAnsi="Times New Roman" w:cs="Times New Roman"/>
         </w:rPr>
-        <w:t>where eTRF males had</w:t>
+        <w:t xml:space="preserve">where </w:t>
+      </w:r>
+      <w:proofErr w:type="spellStart"/>
+      <w:r>
+        <w:rPr>
+          <w:rFonts w:ascii="Times New Roman" w:hAnsi="Times New Roman" w:cs="Times New Roman"/>
+        </w:rPr>
+        <w:t>eTRF</w:t>
+      </w:r>
+      <w:proofErr w:type="spellEnd"/>
+      <w:r>
+        <w:rPr>
+          <w:rFonts w:ascii="Times New Roman" w:hAnsi="Times New Roman" w:cs="Times New Roman"/>
+        </w:rPr>
+        <w:t xml:space="preserve"> males had</w:t>
       </w:r>
       <w:r>
         <w:rPr>
@@ -4818,7 +6294,7 @@
         <w:rPr>
           <w:rFonts w:ascii="Times New Roman" w:hAnsi="Times New Roman" w:cs="Times New Roman"/>
         </w:rPr>
-        <w:pPrChange w:id="14" w:author="Bridges, Dave" w:date="2021-07-29T13:57:00Z">
+        <w:pPrChange w:id="131" w:author="Bridges, Dave" w:date="2021-07-29T13:57:00Z">
           <w:pPr>
             <w:spacing w:line="480" w:lineRule="auto"/>
           </w:pPr>
@@ -4850,7 +6326,7 @@
           <w:iCs/>
           <w:highlight w:val="yellow"/>
         </w:rPr>
-        <w:t xml:space="preserve">in adult offspring exposed to eTRF </w:t>
+        <w:t xml:space="preserve">in adult offspring exposed to </w:t>
       </w:r>
       <w:proofErr w:type="spellStart"/>
       <w:r>
@@ -4860,7 +6336,7 @@
           <w:iCs/>
           <w:highlight w:val="yellow"/>
         </w:rPr>
-        <w:t>durinig</w:t>
+        <w:t>eTRF</w:t>
       </w:r>
       <w:proofErr w:type="spellEnd"/>
       <w:r>
@@ -4870,8 +6346,9 @@
           <w:iCs/>
           <w:highlight w:val="yellow"/>
         </w:rPr>
-        <w:t xml:space="preserve"> gestation</w:t>
-      </w:r>
+        <w:t xml:space="preserve"> </w:t>
+      </w:r>
+      <w:proofErr w:type="spellStart"/>
       <w:r>
         <w:rPr>
           <w:rFonts w:ascii="Times New Roman" w:hAnsi="Times New Roman" w:cs="Times New Roman"/>
@@ -4879,8 +6356,9 @@
           <w:iCs/>
           <w:highlight w:val="yellow"/>
         </w:rPr>
-        <w:t xml:space="preserve"> </w:t>
-      </w:r>
+        <w:t>durinig</w:t>
+      </w:r>
+      <w:proofErr w:type="spellEnd"/>
       <w:r>
         <w:rPr>
           <w:rFonts w:ascii="Times New Roman" w:hAnsi="Times New Roman" w:cs="Times New Roman"/>
@@ -4888,7 +6366,7 @@
           <w:iCs/>
           <w:highlight w:val="yellow"/>
         </w:rPr>
-        <w:t xml:space="preserve">generates </w:t>
+        <w:t xml:space="preserve"> gestation</w:t>
       </w:r>
       <w:r>
         <w:rPr>
@@ -4897,7 +6375,7 @@
           <w:iCs/>
           <w:highlight w:val="yellow"/>
         </w:rPr>
-        <w:t xml:space="preserve">sex-specific </w:t>
+        <w:t xml:space="preserve"> </w:t>
       </w:r>
       <w:r>
         <w:rPr>
@@ -4906,13 +6384,31 @@
           <w:iCs/>
           <w:highlight w:val="yellow"/>
         </w:rPr>
-        <w:t xml:space="preserve">glucose </w:t>
+        <w:t xml:space="preserve">generates </w:t>
       </w:r>
       <w:r>
         <w:rPr>
           <w:rFonts w:ascii="Times New Roman" w:hAnsi="Times New Roman" w:cs="Times New Roman"/>
           <w:i/>
           <w:iCs/>
+          <w:highlight w:val="yellow"/>
+        </w:rPr>
+        <w:t xml:space="preserve">sex-specific </w:t>
+      </w:r>
+      <w:r>
+        <w:rPr>
+          <w:rFonts w:ascii="Times New Roman" w:hAnsi="Times New Roman" w:cs="Times New Roman"/>
+          <w:i/>
+          <w:iCs/>
+          <w:highlight w:val="yellow"/>
+        </w:rPr>
+        <w:t xml:space="preserve">glucose </w:t>
+      </w:r>
+      <w:r>
+        <w:rPr>
+          <w:rFonts w:ascii="Times New Roman" w:hAnsi="Times New Roman" w:cs="Times New Roman"/>
+          <w:i/>
+          <w:iCs/>
         </w:rPr>
         <w:t>intolerance</w:t>
       </w:r>
@@ -4929,6 +6425,7 @@
         <w:rPr>
           <w:rFonts w:ascii="Times New Roman" w:hAnsi="Times New Roman" w:cs="Times New Roman"/>
         </w:rPr>
+        <w:lastRenderedPageBreak/>
         <w:t xml:space="preserve">Given that adult offspring </w:t>
       </w:r>
       <w:r>
@@ -5291,7 +6788,6 @@
         <w:rPr>
           <w:rFonts w:ascii="Times New Roman" w:hAnsi="Times New Roman" w:cs="Times New Roman"/>
         </w:rPr>
-        <w:lastRenderedPageBreak/>
         <w:t xml:space="preserve">consumed 4.5% less HFD over the course of the feeding period compared to </w:t>
       </w:r>
       <w:r>
@@ -5628,7 +7124,21 @@
         <w:rPr>
           <w:rFonts w:ascii="Times New Roman" w:hAnsi="Times New Roman" w:cs="Times New Roman"/>
         </w:rPr>
-        <w:t xml:space="preserve"> male eTRF </w:t>
+        <w:t xml:space="preserve"> male </w:t>
+      </w:r>
+      <w:proofErr w:type="spellStart"/>
+      <w:r>
+        <w:rPr>
+          <w:rFonts w:ascii="Times New Roman" w:hAnsi="Times New Roman" w:cs="Times New Roman"/>
+        </w:rPr>
+        <w:t>eTRF</w:t>
+      </w:r>
+      <w:proofErr w:type="spellEnd"/>
+      <w:r>
+        <w:rPr>
+          <w:rFonts w:ascii="Times New Roman" w:hAnsi="Times New Roman" w:cs="Times New Roman"/>
+        </w:rPr>
+        <w:t xml:space="preserve"> </w:t>
       </w:r>
       <w:r>
         <w:rPr>
@@ -5842,13 +7352,27 @@
         <w:rPr>
           <w:rFonts w:ascii="Times New Roman" w:hAnsi="Times New Roman" w:cs="Times New Roman"/>
         </w:rPr>
-        <w:t>=0.20) and eTRF males had 20.4% lower AUC during the insulin tolerance test than AL males (</w:t>
+        <w:t xml:space="preserve">=0.20) and </w:t>
       </w:r>
       <w:proofErr w:type="spellStart"/>
       <w:r>
         <w:rPr>
           <w:rFonts w:ascii="Times New Roman" w:hAnsi="Times New Roman" w:cs="Times New Roman"/>
         </w:rPr>
+        <w:t>eTRF</w:t>
+      </w:r>
+      <w:proofErr w:type="spellEnd"/>
+      <w:r>
+        <w:rPr>
+          <w:rFonts w:ascii="Times New Roman" w:hAnsi="Times New Roman" w:cs="Times New Roman"/>
+        </w:rPr>
+        <w:t xml:space="preserve"> males had 20.4% lower AUC during the insulin tolerance test than AL males (</w:t>
+      </w:r>
+      <w:proofErr w:type="spellStart"/>
+      <w:r>
+        <w:rPr>
+          <w:rFonts w:ascii="Times New Roman" w:hAnsi="Times New Roman" w:cs="Times New Roman"/>
+        </w:rPr>
         <w:t>p</w:t>
       </w:r>
       <w:r>
@@ -6051,7 +7575,14 @@
         <w:rPr>
           <w:rFonts w:ascii="Times New Roman" w:hAnsi="Times New Roman" w:cs="Times New Roman"/>
         </w:rPr>
-        <w:t xml:space="preserve"> males (</w:t>
+        <w:t xml:space="preserve"> males </w:t>
+      </w:r>
+      <w:r>
+        <w:rPr>
+          <w:rFonts w:ascii="Times New Roman" w:hAnsi="Times New Roman" w:cs="Times New Roman"/>
+        </w:rPr>
+        <w:lastRenderedPageBreak/>
+        <w:t>(</w:t>
       </w:r>
       <w:proofErr w:type="spellStart"/>
       <w:r>
@@ -6539,19 +8070,7 @@
         <w:rPr>
           <w:rFonts w:ascii="Times New Roman" w:hAnsi="Times New Roman" w:cs="Times New Roman"/>
         </w:rPr>
-        <w:t>&lt;</w:t>
-      </w:r>
-      <w:r>
-        <w:rPr>
-          <w:rFonts w:ascii="Times New Roman" w:hAnsi="Times New Roman" w:cs="Times New Roman"/>
-        </w:rPr>
-        <w:t>0.0</w:t>
-      </w:r>
-      <w:r>
-        <w:rPr>
-          <w:rFonts w:ascii="Times New Roman" w:hAnsi="Times New Roman" w:cs="Times New Roman"/>
-        </w:rPr>
-        <w:t>001</w:t>
+        <w:t>&lt;0.0001</w:t>
       </w:r>
       <w:r>
         <w:rPr>
@@ -6583,11 +8102,19 @@
         </w:rPr>
         <w:t xml:space="preserve"> in </w:t>
       </w:r>
-      <w:r>
-        <w:rPr>
-          <w:rFonts w:ascii="Times New Roman" w:hAnsi="Times New Roman" w:cs="Times New Roman"/>
-        </w:rPr>
-        <w:t xml:space="preserve">eTRF </w:t>
+      <w:proofErr w:type="spellStart"/>
+      <w:r>
+        <w:rPr>
+          <w:rFonts w:ascii="Times New Roman" w:hAnsi="Times New Roman" w:cs="Times New Roman"/>
+        </w:rPr>
+        <w:t>eTRF</w:t>
+      </w:r>
+      <w:proofErr w:type="spellEnd"/>
+      <w:r>
+        <w:rPr>
+          <w:rFonts w:ascii="Times New Roman" w:hAnsi="Times New Roman" w:cs="Times New Roman"/>
+        </w:rPr>
+        <w:t xml:space="preserve"> </w:t>
       </w:r>
       <w:r>
         <w:rPr>
@@ -6626,14 +8153,7 @@
         <w:rPr>
           <w:rFonts w:ascii="Times New Roman" w:hAnsi="Times New Roman" w:cs="Times New Roman"/>
         </w:rPr>
-        <w:t xml:space="preserve"> </w:t>
-      </w:r>
-      <w:r>
-        <w:rPr>
-          <w:rFonts w:ascii="Times New Roman" w:hAnsi="Times New Roman" w:cs="Times New Roman"/>
-        </w:rPr>
-        <w:lastRenderedPageBreak/>
-        <w:t>was 13.5% higher in eTRF males compared to AL males (</w:t>
+        <w:t xml:space="preserve"> was 13.5% higher in eTRF males compared to AL males (</w:t>
       </w:r>
       <w:proofErr w:type="spellStart"/>
       <w:r>
@@ -6875,19 +8395,7 @@
         <w:rPr>
           <w:rFonts w:ascii="Times New Roman" w:hAnsi="Times New Roman" w:cs="Times New Roman"/>
         </w:rPr>
-        <w:t>&lt;0.0001)</w:t>
-      </w:r>
-      <w:r>
-        <w:rPr>
-          <w:rFonts w:ascii="Times New Roman" w:hAnsi="Times New Roman" w:cs="Times New Roman"/>
-        </w:rPr>
-        <w:t xml:space="preserve">. There was a trend toward lower insulin levels in eTRF offspring oof both sexes </w:t>
-      </w:r>
-      <w:r>
-        <w:rPr>
-          <w:rFonts w:ascii="Times New Roman" w:hAnsi="Times New Roman" w:cs="Times New Roman"/>
-        </w:rPr>
-        <w:t>(</w:t>
+        <w:t>&lt;0.0001). There was a trend toward lower insulin levels in eTRF offspring oof both sexes (</w:t>
       </w:r>
       <w:proofErr w:type="spellStart"/>
       <w:r>
@@ -6908,19 +8416,7 @@
         <w:rPr>
           <w:rFonts w:ascii="Times New Roman" w:hAnsi="Times New Roman" w:cs="Times New Roman"/>
         </w:rPr>
-        <w:t>=0.071)</w:t>
-      </w:r>
-      <w:r>
-        <w:rPr>
-          <w:rFonts w:ascii="Times New Roman" w:hAnsi="Times New Roman" w:cs="Times New Roman"/>
-        </w:rPr>
-        <w:t xml:space="preserve">. Females had similar increases in insulin in response to glucose injection, 139% in AL versus 137% eTRF. Male AL offspring had 48% increase in insulin whereas this was reduced to an 18% increase for eTRF males. Despite these differences between sexes in effect sizes, the interaction between offspring sex and maternal restriction was not significant </w:t>
-      </w:r>
-      <w:r>
-        <w:rPr>
-          <w:rFonts w:ascii="Times New Roman" w:hAnsi="Times New Roman" w:cs="Times New Roman"/>
-        </w:rPr>
-        <w:t>(</w:t>
+        <w:t>=0.071). Females had similar increases in insulin in response to glucose injection, 139% in AL versus 137% eTRF. Male AL offspring had 48% increase in insulin whereas this was reduced to an 18% increase for eTRF males. Despite these differences between sexes in effect sizes, the interaction between offspring sex and maternal restriction was not significant (</w:t>
       </w:r>
       <w:proofErr w:type="spellStart"/>
       <w:r>
@@ -7057,7 +8553,14 @@
         <w:rPr>
           <w:rFonts w:ascii="Times New Roman" w:hAnsi="Times New Roman" w:cs="Times New Roman"/>
         </w:rPr>
-        <w:t>of gestational eTRF on</w:t>
+        <w:t xml:space="preserve">of </w:t>
+      </w:r>
+      <w:r>
+        <w:rPr>
+          <w:rFonts w:ascii="Times New Roman" w:hAnsi="Times New Roman" w:cs="Times New Roman"/>
+        </w:rPr>
+        <w:lastRenderedPageBreak/>
+        <w:t>gestational eTRF on</w:t>
       </w:r>
       <w:r>
         <w:rPr>
@@ -7310,7 +8813,6 @@
         <w:rPr>
           <w:rFonts w:ascii="Times New Roman" w:hAnsi="Times New Roman" w:cs="Times New Roman"/>
         </w:rPr>
-        <w:lastRenderedPageBreak/>
         <w:t xml:space="preserve">when employed alongside high fat diet feeding </w:t>
       </w:r>
       <w:r>
@@ -7731,7 +9233,14 @@
         <w:rPr>
           <w:rFonts w:ascii="Times New Roman" w:hAnsi="Times New Roman" w:cs="Times New Roman"/>
         </w:rPr>
-        <w:t>, which has been seen in rodent</w:t>
+        <w:t xml:space="preserve">, which has </w:t>
+      </w:r>
+      <w:r>
+        <w:rPr>
+          <w:rFonts w:ascii="Times New Roman" w:hAnsi="Times New Roman" w:cs="Times New Roman"/>
+        </w:rPr>
+        <w:lastRenderedPageBreak/>
+        <w:t>been seen in rodent</w:t>
       </w:r>
       <w:r>
         <w:rPr>
@@ -7883,7 +9392,6 @@
         <w:rPr>
           <w:rFonts w:ascii="Times New Roman" w:hAnsi="Times New Roman" w:cs="Times New Roman"/>
         </w:rPr>
-        <w:lastRenderedPageBreak/>
         <w:t xml:space="preserve">find that females </w:t>
       </w:r>
       <w:r>
@@ -8151,7 +9659,14 @@
         <w:rPr>
           <w:rFonts w:ascii="Times New Roman" w:hAnsi="Times New Roman" w:cs="Times New Roman"/>
         </w:rPr>
-        <w:t xml:space="preserve"> or female mice</w:t>
+        <w:t xml:space="preserve"> </w:t>
+      </w:r>
+      <w:r>
+        <w:rPr>
+          <w:rFonts w:ascii="Times New Roman" w:hAnsi="Times New Roman" w:cs="Times New Roman"/>
+        </w:rPr>
+        <w:lastRenderedPageBreak/>
+        <w:t>or female mice</w:t>
       </w:r>
       <w:r>
         <w:rPr>
@@ -8250,14 +9765,7 @@
         <w:rPr>
           <w:rFonts w:ascii="Times New Roman" w:hAnsi="Times New Roman" w:cs="Times New Roman"/>
         </w:rPr>
-        <w:t xml:space="preserve">More research is </w:t>
-      </w:r>
-      <w:r>
-        <w:rPr>
-          <w:rFonts w:ascii="Times New Roman" w:hAnsi="Times New Roman" w:cs="Times New Roman"/>
-        </w:rPr>
-        <w:lastRenderedPageBreak/>
-        <w:t xml:space="preserve">warranted to understand the mechanism that underlies this male-specific phenotype. </w:t>
+        <w:t xml:space="preserve">More research is warranted to understand the mechanism that underlies this male-specific phenotype. </w:t>
       </w:r>
       <w:r>
         <w:rPr>
@@ -9961,7 +11469,7 @@
       </w:r>
     </w:p>
     <w:sectPr>
-      <w:headerReference w:type="default" r:id="rId11"/>
+      <w:headerReference w:type="default" r:id="rId10"/>
       <w:pgSz w:w="12240" w:h="15840"/>
       <w:pgMar w:top="1440" w:right="1440" w:bottom="1440" w:left="1440" w:header="720" w:footer="720" w:gutter="0"/>
       <w:cols w:space="720"/>
@@ -9972,8 +11480,248 @@
 </file>
 
 <file path=word/comments.xml><?xml version="1.0" encoding="utf-8"?>
-<w:comments xmlns:wpc="http://schemas.microsoft.com/office/word/2010/wordprocessingCanvas" xmlns:cx="http://schemas.microsoft.com/office/drawing/2014/chartex" xmlns:cx1="http://schemas.microsoft.com/office/drawing/2015/9/8/chartex" xmlns:cx2="http://schemas.microsoft.com/office/drawing/2015/10/21/chartex" xmlns:cx3="http://schemas.microsoft.com/office/drawing/2016/5/9/chartex" xmlns:cx4="http://schemas.microsoft.com/office/drawing/2016/5/10/chartex" xmlns:cx5="http://schemas.microsoft.com/office/drawing/2016/5/11/chartex" xmlns:cx6="http://schemas.microsoft.com/office/drawing/2016/5/12/chartex" xmlns:cx7="http://schemas.microsoft.com/office/drawing/2016/5/13/chartex" xmlns:cx8="http://schemas.microsoft.com/office/drawing/2016/5/14/chartex" xmlns:mc="http://schemas.openxmlformats.org/markup-compatibility/2006" xmlns:aink="http://schemas.microsoft.com/office/drawing/2016/ink" xmlns:am3d="http://schemas.microsoft.com/office/drawing/2017/model3d" xmlns:o="urn:schemas-microsoft-com:office:office" xmlns:r="http://schemas.openxmlformats.org/officeDocument/2006/relationships" xmlns:m="http://schemas.openxmlformats.org/officeDocument/2006/math" xmlns:v="urn:schemas-microsoft-com:vml" xmlns:wp14="http://schemas.microsoft.com/office/word/2010/wordprocessingDrawing" xmlns:wp="http://schemas.openxmlformats.org/drawingml/2006/wordprocessingDrawing" xmlns:w10="urn:schemas-microsoft-com:office:word" xmlns:w="http://schemas.openxmlformats.org/wordprocessingml/2006/main" xmlns:w14="http://schemas.microsoft.com/office/word/2010/wordml" xmlns:w15="http://schemas.microsoft.com/office/word/2012/wordml" xmlns:w16cex="http://schemas.microsoft.com/office/word/2018/wordml/cex" xmlns:w16cid="http://schemas.microsoft.com/office/word/2016/wordml/cid" xmlns:w16="http://schemas.microsoft.com/office/word/2018/wordml" xmlns:w16se="http://schemas.microsoft.com/office/word/2015/wordml/symex" xmlns:wpg="http://schemas.microsoft.com/office/word/2010/wordprocessingGroup" xmlns:wpi="http://schemas.microsoft.com/office/word/2010/wordprocessingInk" xmlns:wne="http://schemas.microsoft.com/office/word/2006/wordml" xmlns:wps="http://schemas.microsoft.com/office/word/2010/wordprocessingShape" mc:Ignorable="w14 w15 w16se w16cid w16 w16cex wp14">
-  <w:comment w:id="7" w:author="Bridges, Dave" w:date="2021-07-29T13:51:00Z" w:initials="BD">
+<w:comments xmlns:wpc="http://schemas.microsoft.com/office/word/2010/wordprocessingCanvas" xmlns:cx="http://schemas.microsoft.com/office/drawing/2014/chartex" xmlns:cx1="http://schemas.microsoft.com/office/drawing/2015/9/8/chartex" xmlns:cx2="http://schemas.microsoft.com/office/drawing/2015/10/21/chartex" xmlns:cx3="http://schemas.microsoft.com/office/drawing/2016/5/9/chartex" xmlns:cx4="http://schemas.microsoft.com/office/drawing/2016/5/10/chartex" xmlns:cx5="http://schemas.microsoft.com/office/drawing/2016/5/11/chartex" xmlns:cx6="http://schemas.microsoft.com/office/drawing/2016/5/12/chartex" xmlns:cx7="http://schemas.microsoft.com/office/drawing/2016/5/13/chartex" xmlns:cx8="http://schemas.microsoft.com/office/drawing/2016/5/14/chartex" xmlns:mc="http://schemas.openxmlformats.org/markup-compatibility/2006" xmlns:aink="http://schemas.microsoft.com/office/drawing/2016/ink" xmlns:am3d="http://schemas.microsoft.com/office/drawing/2017/model3d" xmlns:o="urn:schemas-microsoft-com:office:office" xmlns:r="http://schemas.openxmlformats.org/officeDocument/2006/relationships" xmlns:m="http://schemas.openxmlformats.org/officeDocument/2006/math" xmlns:v="urn:schemas-microsoft-com:vml" xmlns:wp14="http://schemas.microsoft.com/office/word/2010/wordprocessingDrawing" xmlns:wp="http://schemas.openxmlformats.org/drawingml/2006/wordprocessingDrawing" xmlns:w10="urn:schemas-microsoft-com:office:word" xmlns:w="http://schemas.openxmlformats.org/wordprocessingml/2006/main" xmlns:w14="http://schemas.microsoft.com/office/word/2010/wordml" xmlns:w15="http://schemas.microsoft.com/office/word/2012/wordml" xmlns:w16cid="http://schemas.microsoft.com/office/word/2016/wordml/cid" xmlns:w16se="http://schemas.microsoft.com/office/word/2015/wordml/symex" xmlns:wpg="http://schemas.microsoft.com/office/word/2010/wordprocessingGroup" xmlns:wpi="http://schemas.microsoft.com/office/word/2010/wordprocessingInk" xmlns:wne="http://schemas.microsoft.com/office/word/2006/wordml" xmlns:wps="http://schemas.microsoft.com/office/word/2010/wordprocessingShape" mc:Ignorable="w14 w15 w16se w16cid wp14">
+  <w:comment w:id="5" w:author="Dave Bridges" w:date="2021-09-16T10:48:00Z" w:initials="DB">
+    <w:p>
+      <w:pPr>
+        <w:pStyle w:val="CommentText"/>
+      </w:pPr>
+      <w:r>
+        <w:rPr>
+          <w:rStyle w:val="CommentReference"/>
+        </w:rPr>
+        <w:annotationRef/>
+      </w:r>
+      <w:r>
+        <w:t>add</w:t>
+      </w:r>
+    </w:p>
+  </w:comment>
+  <w:comment w:id="38" w:author="Dave Bridges" w:date="2021-09-16T10:49:00Z" w:initials="DB">
+    <w:p>
+      <w:pPr>
+        <w:pStyle w:val="CommentText"/>
+      </w:pPr>
+      <w:r>
+        <w:rPr>
+          <w:rStyle w:val="CommentReference"/>
+        </w:rPr>
+        <w:annotationRef/>
+      </w:r>
+      <w:r>
+        <w:t>Needs a general reference</w:t>
+      </w:r>
+    </w:p>
+  </w:comment>
+  <w:comment w:id="39" w:author="Dave Bridges" w:date="2021-09-16T10:50:00Z" w:initials="DB">
+    <w:p>
+      <w:pPr>
+        <w:pStyle w:val="CommentText"/>
+      </w:pPr>
+      <w:r>
+        <w:rPr>
+          <w:rStyle w:val="CommentReference"/>
+        </w:rPr>
+        <w:annotationRef/>
+      </w:r>
+      <w:r>
+        <w:t>Not sure this is the only (or even primary) goal.</w:t>
+      </w:r>
+    </w:p>
+  </w:comment>
+  <w:comment w:id="44" w:author="Dave Bridges" w:date="2021-09-16T10:52:00Z" w:initials="DB">
+    <w:p>
+      <w:pPr>
+        <w:pStyle w:val="CommentText"/>
+      </w:pPr>
+      <w:r>
+        <w:rPr>
+          <w:rStyle w:val="CommentReference"/>
+        </w:rPr>
+        <w:annotationRef/>
+      </w:r>
+      <w:r>
+        <w:t>Check IFIC ref</w:t>
+      </w:r>
+    </w:p>
+  </w:comment>
+  <w:comment w:id="45" w:author="Dave Bridges" w:date="2021-09-16T10:52:00Z" w:initials="DB">
+    <w:p>
+      <w:pPr>
+        <w:pStyle w:val="CommentText"/>
+      </w:pPr>
+      <w:r>
+        <w:rPr>
+          <w:rStyle w:val="CommentReference"/>
+        </w:rPr>
+        <w:annotationRef/>
+      </w:r>
+      <w:r>
+        <w:t xml:space="preserve">This might need some data or a reference.  Could be as simple as </w:t>
+      </w:r>
+      <w:proofErr w:type="spellStart"/>
+      <w:r>
+        <w:t>pubmed</w:t>
+      </w:r>
+      <w:proofErr w:type="spellEnd"/>
+      <w:r>
+        <w:t xml:space="preserve"> or google trends showing a X% increase over the past 10 years.</w:t>
+      </w:r>
+    </w:p>
+  </w:comment>
+  <w:comment w:id="56" w:author="Dave Bridges" w:date="2021-09-16T10:55:00Z" w:initials="DB">
+    <w:p>
+      <w:pPr>
+        <w:pStyle w:val="CommentText"/>
+      </w:pPr>
+      <w:r>
+        <w:rPr>
+          <w:rStyle w:val="CommentReference"/>
+        </w:rPr>
+        <w:annotationRef/>
+      </w:r>
+      <w:r>
+        <w:t xml:space="preserve">If it does we need to cite it.  </w:t>
+      </w:r>
+      <w:proofErr w:type="gramStart"/>
+      <w:r>
+        <w:t>So</w:t>
+      </w:r>
+      <w:proofErr w:type="gramEnd"/>
+      <w:r>
+        <w:t xml:space="preserve"> </w:t>
+      </w:r>
+      <w:proofErr w:type="spellStart"/>
+      <w:r>
+        <w:t>its</w:t>
+      </w:r>
+      <w:proofErr w:type="spellEnd"/>
+      <w:r>
+        <w:t xml:space="preserve"> either rarely or not available</w:t>
+      </w:r>
+    </w:p>
+  </w:comment>
+  <w:comment w:id="61" w:author="Dave Bridges" w:date="2021-09-16T10:56:00Z" w:initials="DB">
+    <w:p>
+      <w:pPr>
+        <w:pStyle w:val="CommentText"/>
+      </w:pPr>
+      <w:r>
+        <w:rPr>
+          <w:rStyle w:val="CommentReference"/>
+        </w:rPr>
+        <w:annotationRef/>
+      </w:r>
+      <w:r>
+        <w:t>By or at?</w:t>
+      </w:r>
+    </w:p>
+  </w:comment>
+  <w:comment w:id="64" w:author="Dave Bridges" w:date="2021-09-16T10:57:00Z" w:initials="DB">
+    <w:p>
+      <w:pPr>
+        <w:pStyle w:val="CommentText"/>
+      </w:pPr>
+      <w:r>
+        <w:rPr>
+          <w:rStyle w:val="CommentReference"/>
+        </w:rPr>
+        <w:annotationRef/>
+      </w:r>
+      <w:r>
+        <w:t>Wang is missing year</w:t>
+      </w:r>
+      <w:r>
+        <w:t>.</w:t>
+      </w:r>
+    </w:p>
+  </w:comment>
+  <w:comment w:id="65" w:author="Dave Bridges" w:date="2021-09-16T10:57:00Z" w:initials="DB">
+    <w:p>
+      <w:pPr>
+        <w:pStyle w:val="CommentText"/>
+      </w:pPr>
+      <w:r>
+        <w:rPr>
+          <w:rStyle w:val="CommentReference"/>
+        </w:rPr>
+        <w:annotationRef/>
+      </w:r>
+      <w:r>
+        <w:t>Better to say they have shown that than evaluated if, this sounds vague</w:t>
+      </w:r>
+    </w:p>
+  </w:comment>
+  <w:comment w:id="82" w:author="Dave Bridges" w:date="2021-09-16T11:00:00Z" w:initials="DB">
+    <w:p>
+      <w:pPr>
+        <w:pStyle w:val="CommentText"/>
+      </w:pPr>
+      <w:r>
+        <w:rPr>
+          <w:rStyle w:val="CommentReference"/>
+        </w:rPr>
+        <w:annotationRef/>
+      </w:r>
+      <w:proofErr w:type="spellStart"/>
+      <w:r>
+        <w:t>Its</w:t>
+      </w:r>
+      <w:proofErr w:type="spellEnd"/>
+      <w:r>
+        <w:t xml:space="preserve"> fine to remove this if you feel the mouse studies are unambiguous</w:t>
+      </w:r>
+    </w:p>
+  </w:comment>
+  <w:comment w:id="101" w:author="Dave Bridges" w:date="2021-09-16T11:02:00Z" w:initials="DB">
+    <w:p>
+      <w:pPr>
+        <w:pStyle w:val="CommentText"/>
+      </w:pPr>
+      <w:r>
+        <w:rPr>
+          <w:rStyle w:val="CommentReference"/>
+        </w:rPr>
+        <w:annotationRef/>
+      </w:r>
+      <w:r>
+        <w:t xml:space="preserve">I think this is g, either way </w:t>
+      </w:r>
+      <w:proofErr w:type="spellStart"/>
+      <w:r>
+        <w:t>its</w:t>
+      </w:r>
+      <w:proofErr w:type="spellEnd"/>
+      <w:r>
+        <w:t xml:space="preserve"> better to describe in </w:t>
+      </w:r>
+      <w:proofErr w:type="spellStart"/>
+      <w:r>
+        <w:t>g as</w:t>
+      </w:r>
+      <w:proofErr w:type="spellEnd"/>
+      <w:r>
+        <w:t xml:space="preserve"> that is more reproducible</w:t>
+      </w:r>
+    </w:p>
+  </w:comment>
+  <w:comment w:id="102" w:author="Dave Bridges" w:date="2021-09-16T11:03:00Z" w:initials="DB">
+    <w:p>
+      <w:pPr>
+        <w:pStyle w:val="CommentText"/>
+      </w:pPr>
+      <w:r>
+        <w:rPr>
+          <w:rStyle w:val="CommentReference"/>
+        </w:rPr>
+        <w:annotationRef/>
+      </w:r>
+      <w:r>
+        <w:t>Add bates references (get from citation(‘lme4’))</w:t>
+      </w:r>
+    </w:p>
+  </w:comment>
+  <w:comment w:id="124" w:author="Bridges, Dave" w:date="2021-07-29T13:51:00Z" w:initials="BD">
     <w:p>
       <w:pPr>
         <w:pStyle w:val="CommentText"/>
@@ -9994,7 +11742,7 @@
       </w:pPr>
     </w:p>
   </w:comment>
-  <w:comment w:id="8" w:author="Molly Mulcahy" w:date="2021-08-23T15:12:00Z" w:initials="MCM">
+  <w:comment w:id="125" w:author="Molly Mulcahy" w:date="2021-08-23T15:12:00Z" w:initials="MCM">
     <w:p>
       <w:pPr>
         <w:pStyle w:val="CommentText"/>
@@ -10006,19 +11754,11 @@
         <w:annotationRef/>
       </w:r>
       <w:r>
-        <w:t xml:space="preserve">Check </w:t>
-      </w:r>
-      <w:proofErr w:type="gramStart"/>
-      <w:r>
-        <w:t>note</w:t>
-      </w:r>
-      <w:proofErr w:type="gramEnd"/>
-      <w:r>
-        <w:t xml:space="preserve"> below. I think the statistical approach is more accurate there. </w:t>
+        <w:t xml:space="preserve">Check note below. I think the statistical approach is more accurate there. </w:t>
       </w:r>
     </w:p>
   </w:comment>
-  <w:comment w:id="10" w:author="Molly Mulcahy" w:date="2021-08-16T16:02:00Z" w:initials="MCM">
+  <w:comment w:id="127" w:author="Molly Mulcahy" w:date="2021-08-16T16:02:00Z" w:initials="MCM">
     <w:p>
       <w:pPr>
         <w:pStyle w:val="CommentText"/>
@@ -10051,7 +11791,19 @@
 </file>
 
 <file path=word/commentsExtended.xml><?xml version="1.0" encoding="utf-8"?>
-<w15:commentsEx xmlns:wpc="http://schemas.microsoft.com/office/word/2010/wordprocessingCanvas" xmlns:cx="http://schemas.microsoft.com/office/drawing/2014/chartex" xmlns:cx1="http://schemas.microsoft.com/office/drawing/2015/9/8/chartex" xmlns:cx2="http://schemas.microsoft.com/office/drawing/2015/10/21/chartex" xmlns:cx3="http://schemas.microsoft.com/office/drawing/2016/5/9/chartex" xmlns:cx4="http://schemas.microsoft.com/office/drawing/2016/5/10/chartex" xmlns:cx5="http://schemas.microsoft.com/office/drawing/2016/5/11/chartex" xmlns:cx6="http://schemas.microsoft.com/office/drawing/2016/5/12/chartex" xmlns:cx7="http://schemas.microsoft.com/office/drawing/2016/5/13/chartex" xmlns:cx8="http://schemas.microsoft.com/office/drawing/2016/5/14/chartex" xmlns:mc="http://schemas.openxmlformats.org/markup-compatibility/2006" xmlns:aink="http://schemas.microsoft.com/office/drawing/2016/ink" xmlns:am3d="http://schemas.microsoft.com/office/drawing/2017/model3d" xmlns:o="urn:schemas-microsoft-com:office:office" xmlns:r="http://schemas.openxmlformats.org/officeDocument/2006/relationships" xmlns:m="http://schemas.openxmlformats.org/officeDocument/2006/math" xmlns:v="urn:schemas-microsoft-com:vml" xmlns:wp14="http://schemas.microsoft.com/office/word/2010/wordprocessingDrawing" xmlns:wp="http://schemas.openxmlformats.org/drawingml/2006/wordprocessingDrawing" xmlns:w10="urn:schemas-microsoft-com:office:word" xmlns:w="http://schemas.openxmlformats.org/wordprocessingml/2006/main" xmlns:w14="http://schemas.microsoft.com/office/word/2010/wordml" xmlns:w15="http://schemas.microsoft.com/office/word/2012/wordml" xmlns:w16cex="http://schemas.microsoft.com/office/word/2018/wordml/cex" xmlns:w16cid="http://schemas.microsoft.com/office/word/2016/wordml/cid" xmlns:w16="http://schemas.microsoft.com/office/word/2018/wordml" xmlns:w16se="http://schemas.microsoft.com/office/word/2015/wordml/symex" xmlns:wpg="http://schemas.microsoft.com/office/word/2010/wordprocessingGroup" xmlns:wpi="http://schemas.microsoft.com/office/word/2010/wordprocessingInk" xmlns:wne="http://schemas.microsoft.com/office/word/2006/wordml" xmlns:wps="http://schemas.microsoft.com/office/word/2010/wordprocessingShape" mc:Ignorable="w14 w15 w16se w16cid w16 w16cex wp14">
+<w15:commentsEx xmlns:wpc="http://schemas.microsoft.com/office/word/2010/wordprocessingCanvas" xmlns:cx="http://schemas.microsoft.com/office/drawing/2014/chartex" xmlns:cx1="http://schemas.microsoft.com/office/drawing/2015/9/8/chartex" xmlns:cx2="http://schemas.microsoft.com/office/drawing/2015/10/21/chartex" xmlns:cx3="http://schemas.microsoft.com/office/drawing/2016/5/9/chartex" xmlns:cx4="http://schemas.microsoft.com/office/drawing/2016/5/10/chartex" xmlns:cx5="http://schemas.microsoft.com/office/drawing/2016/5/11/chartex" xmlns:cx6="http://schemas.microsoft.com/office/drawing/2016/5/12/chartex" xmlns:cx7="http://schemas.microsoft.com/office/drawing/2016/5/13/chartex" xmlns:cx8="http://schemas.microsoft.com/office/drawing/2016/5/14/chartex" xmlns:mc="http://schemas.openxmlformats.org/markup-compatibility/2006" xmlns:aink="http://schemas.microsoft.com/office/drawing/2016/ink" xmlns:am3d="http://schemas.microsoft.com/office/drawing/2017/model3d" xmlns:o="urn:schemas-microsoft-com:office:office" xmlns:r="http://schemas.openxmlformats.org/officeDocument/2006/relationships" xmlns:m="http://schemas.openxmlformats.org/officeDocument/2006/math" xmlns:v="urn:schemas-microsoft-com:vml" xmlns:wp14="http://schemas.microsoft.com/office/word/2010/wordprocessingDrawing" xmlns:wp="http://schemas.openxmlformats.org/drawingml/2006/wordprocessingDrawing" xmlns:w10="urn:schemas-microsoft-com:office:word" xmlns:w="http://schemas.openxmlformats.org/wordprocessingml/2006/main" xmlns:w14="http://schemas.microsoft.com/office/word/2010/wordml" xmlns:w15="http://schemas.microsoft.com/office/word/2012/wordml" xmlns:w16cid="http://schemas.microsoft.com/office/word/2016/wordml/cid" xmlns:w16se="http://schemas.microsoft.com/office/word/2015/wordml/symex" xmlns:wpg="http://schemas.microsoft.com/office/word/2010/wordprocessingGroup" xmlns:wpi="http://schemas.microsoft.com/office/word/2010/wordprocessingInk" xmlns:wne="http://schemas.microsoft.com/office/word/2006/wordml" xmlns:wps="http://schemas.microsoft.com/office/word/2010/wordprocessingShape" mc:Ignorable="w14 w15 w16se w16cid wp14">
+  <w15:commentEx w15:paraId="769332EC" w15:done="0"/>
+  <w15:commentEx w15:paraId="24A7565B" w15:done="0"/>
+  <w15:commentEx w15:paraId="574603B5" w15:done="0"/>
+  <w15:commentEx w15:paraId="5C87509A" w15:done="0"/>
+  <w15:commentEx w15:paraId="58CE277F" w15:done="0"/>
+  <w15:commentEx w15:paraId="5F3F92BF" w15:done="0"/>
+  <w15:commentEx w15:paraId="5BB916DA" w15:done="0"/>
+  <w15:commentEx w15:paraId="259555A3" w15:done="0"/>
+  <w15:commentEx w15:paraId="13D4B59B" w15:done="0"/>
+  <w15:commentEx w15:paraId="0E3B9A55" w15:done="0"/>
+  <w15:commentEx w15:paraId="4CE483C8" w15:done="0"/>
+  <w15:commentEx w15:paraId="387DEFDA" w15:done="0"/>
   <w15:commentEx w15:paraId="31A45182" w15:done="0"/>
   <w15:commentEx w15:paraId="5CB7830F" w15:paraIdParent="31A45182" w15:done="0"/>
   <w15:commentEx w15:paraId="054D78CF" w15:done="0"/>
@@ -10067,7 +11819,19 @@
 </file>
 
 <file path=word/commentsIds.xml><?xml version="1.0" encoding="utf-8"?>
-<w16cid:commentsIds xmlns:wpc="http://schemas.microsoft.com/office/word/2010/wordprocessingCanvas" xmlns:cx="http://schemas.microsoft.com/office/drawing/2014/chartex" xmlns:cx1="http://schemas.microsoft.com/office/drawing/2015/9/8/chartex" xmlns:cx2="http://schemas.microsoft.com/office/drawing/2015/10/21/chartex" xmlns:cx3="http://schemas.microsoft.com/office/drawing/2016/5/9/chartex" xmlns:cx4="http://schemas.microsoft.com/office/drawing/2016/5/10/chartex" xmlns:cx5="http://schemas.microsoft.com/office/drawing/2016/5/11/chartex" xmlns:cx6="http://schemas.microsoft.com/office/drawing/2016/5/12/chartex" xmlns:cx7="http://schemas.microsoft.com/office/drawing/2016/5/13/chartex" xmlns:cx8="http://schemas.microsoft.com/office/drawing/2016/5/14/chartex" xmlns:mc="http://schemas.openxmlformats.org/markup-compatibility/2006" xmlns:aink="http://schemas.microsoft.com/office/drawing/2016/ink" xmlns:am3d="http://schemas.microsoft.com/office/drawing/2017/model3d" xmlns:o="urn:schemas-microsoft-com:office:office" xmlns:r="http://schemas.openxmlformats.org/officeDocument/2006/relationships" xmlns:m="http://schemas.openxmlformats.org/officeDocument/2006/math" xmlns:v="urn:schemas-microsoft-com:vml" xmlns:wp14="http://schemas.microsoft.com/office/word/2010/wordprocessingDrawing" xmlns:wp="http://schemas.openxmlformats.org/drawingml/2006/wordprocessingDrawing" xmlns:w10="urn:schemas-microsoft-com:office:word" xmlns:w="http://schemas.openxmlformats.org/wordprocessingml/2006/main" xmlns:w14="http://schemas.microsoft.com/office/word/2010/wordml" xmlns:w15="http://schemas.microsoft.com/office/word/2012/wordml" xmlns:w16cex="http://schemas.microsoft.com/office/word/2018/wordml/cex" xmlns:w16cid="http://schemas.microsoft.com/office/word/2016/wordml/cid" xmlns:w16="http://schemas.microsoft.com/office/word/2018/wordml" xmlns:w16se="http://schemas.microsoft.com/office/word/2015/wordml/symex" xmlns:wpg="http://schemas.microsoft.com/office/word/2010/wordprocessingGroup" xmlns:wpi="http://schemas.microsoft.com/office/word/2010/wordprocessingInk" xmlns:wne="http://schemas.microsoft.com/office/word/2006/wordml" xmlns:wps="http://schemas.microsoft.com/office/word/2010/wordprocessingShape" mc:Ignorable="w14 w15 w16se w16cid w16 w16cex wp14">
+<w16cid:commentsIds xmlns:wpc="http://schemas.microsoft.com/office/word/2010/wordprocessingCanvas" xmlns:cx="http://schemas.microsoft.com/office/drawing/2014/chartex" xmlns:cx1="http://schemas.microsoft.com/office/drawing/2015/9/8/chartex" xmlns:cx2="http://schemas.microsoft.com/office/drawing/2015/10/21/chartex" xmlns:cx3="http://schemas.microsoft.com/office/drawing/2016/5/9/chartex" xmlns:cx4="http://schemas.microsoft.com/office/drawing/2016/5/10/chartex" xmlns:cx5="http://schemas.microsoft.com/office/drawing/2016/5/11/chartex" xmlns:cx6="http://schemas.microsoft.com/office/drawing/2016/5/12/chartex" xmlns:cx7="http://schemas.microsoft.com/office/drawing/2016/5/13/chartex" xmlns:cx8="http://schemas.microsoft.com/office/drawing/2016/5/14/chartex" xmlns:mc="http://schemas.openxmlformats.org/markup-compatibility/2006" xmlns:aink="http://schemas.microsoft.com/office/drawing/2016/ink" xmlns:am3d="http://schemas.microsoft.com/office/drawing/2017/model3d" xmlns:o="urn:schemas-microsoft-com:office:office" xmlns:r="http://schemas.openxmlformats.org/officeDocument/2006/relationships" xmlns:m="http://schemas.openxmlformats.org/officeDocument/2006/math" xmlns:v="urn:schemas-microsoft-com:vml" xmlns:wp14="http://schemas.microsoft.com/office/word/2010/wordprocessingDrawing" xmlns:wp="http://schemas.openxmlformats.org/drawingml/2006/wordprocessingDrawing" xmlns:w10="urn:schemas-microsoft-com:office:word" xmlns:w="http://schemas.openxmlformats.org/wordprocessingml/2006/main" xmlns:w14="http://schemas.microsoft.com/office/word/2010/wordml" xmlns:w15="http://schemas.microsoft.com/office/word/2012/wordml" xmlns:w16cid="http://schemas.microsoft.com/office/word/2016/wordml/cid" xmlns:w16se="http://schemas.microsoft.com/office/word/2015/wordml/symex" xmlns:wpg="http://schemas.microsoft.com/office/word/2010/wordprocessingGroup" xmlns:wpi="http://schemas.microsoft.com/office/word/2010/wordprocessingInk" xmlns:wne="http://schemas.microsoft.com/office/word/2006/wordml" xmlns:wps="http://schemas.microsoft.com/office/word/2010/wordprocessingShape" mc:Ignorable="w14 w15 w16se w16cid wp14">
+  <w16cid:commentId w16cid:paraId="769332EC" w16cid:durableId="24ED9F9A"/>
+  <w16cid:commentId w16cid:paraId="24A7565B" w16cid:durableId="24ED9FC3"/>
+  <w16cid:commentId w16cid:paraId="574603B5" w16cid:durableId="24ED9FF6"/>
+  <w16cid:commentId w16cid:paraId="5C87509A" w16cid:durableId="24EDA061"/>
+  <w16cid:commentId w16cid:paraId="58CE277F" w16cid:durableId="24EDA06F"/>
+  <w16cid:commentId w16cid:paraId="5F3F92BF" w16cid:durableId="24EDA12A"/>
+  <w16cid:commentId w16cid:paraId="5BB916DA" w16cid:durableId="24EDA175"/>
+  <w16cid:commentId w16cid:paraId="259555A3" w16cid:durableId="24EDA197"/>
+  <w16cid:commentId w16cid:paraId="13D4B59B" w16cid:durableId="24EDA1B1"/>
+  <w16cid:commentId w16cid:paraId="0E3B9A55" w16cid:durableId="24EDA245"/>
+  <w16cid:commentId w16cid:paraId="4CE483C8" w16cid:durableId="24EDA2E2"/>
+  <w16cid:commentId w16cid:paraId="387DEFDA" w16cid:durableId="24EDA300"/>
   <w16cid:commentId w16cid:paraId="31A45182" w16cid:durableId="24AD30D8"/>
   <w16cid:commentId w16cid:paraId="5CB7830F" w16cid:durableId="24CE396E"/>
   <w16cid:commentId w16cid:paraId="054D78CF" w16cid:durableId="24C50A8C"/>
@@ -10075,7 +11839,7 @@
 </file>
 
 <file path=word/endnotes.xml><?xml version="1.0" encoding="utf-8"?>
-<w:endnotes xmlns:wpc="http://schemas.microsoft.com/office/word/2010/wordprocessingCanvas" xmlns:cx="http://schemas.microsoft.com/office/drawing/2014/chartex" xmlns:cx1="http://schemas.microsoft.com/office/drawing/2015/9/8/chartex" xmlns:cx2="http://schemas.microsoft.com/office/drawing/2015/10/21/chartex" xmlns:cx3="http://schemas.microsoft.com/office/drawing/2016/5/9/chartex" xmlns:cx4="http://schemas.microsoft.com/office/drawing/2016/5/10/chartex" xmlns:cx5="http://schemas.microsoft.com/office/drawing/2016/5/11/chartex" xmlns:cx6="http://schemas.microsoft.com/office/drawing/2016/5/12/chartex" xmlns:cx7="http://schemas.microsoft.com/office/drawing/2016/5/13/chartex" xmlns:cx8="http://schemas.microsoft.com/office/drawing/2016/5/14/chartex" xmlns:mc="http://schemas.openxmlformats.org/markup-compatibility/2006" xmlns:aink="http://schemas.microsoft.com/office/drawing/2016/ink" xmlns:am3d="http://schemas.microsoft.com/office/drawing/2017/model3d" xmlns:o="urn:schemas-microsoft-com:office:office" xmlns:r="http://schemas.openxmlformats.org/officeDocument/2006/relationships" xmlns:m="http://schemas.openxmlformats.org/officeDocument/2006/math" xmlns:v="urn:schemas-microsoft-com:vml" xmlns:wp14="http://schemas.microsoft.com/office/word/2010/wordprocessingDrawing" xmlns:wp="http://schemas.openxmlformats.org/drawingml/2006/wordprocessingDrawing" xmlns:w10="urn:schemas-microsoft-com:office:word" xmlns:w="http://schemas.openxmlformats.org/wordprocessingml/2006/main" xmlns:w14="http://schemas.microsoft.com/office/word/2010/wordml" xmlns:w15="http://schemas.microsoft.com/office/word/2012/wordml" xmlns:w16cex="http://schemas.microsoft.com/office/word/2018/wordml/cex" xmlns:w16cid="http://schemas.microsoft.com/office/word/2016/wordml/cid" xmlns:w16="http://schemas.microsoft.com/office/word/2018/wordml" xmlns:w16se="http://schemas.microsoft.com/office/word/2015/wordml/symex" xmlns:wpg="http://schemas.microsoft.com/office/word/2010/wordprocessingGroup" xmlns:wpi="http://schemas.microsoft.com/office/word/2010/wordprocessingInk" xmlns:wne="http://schemas.microsoft.com/office/word/2006/wordml" xmlns:wps="http://schemas.microsoft.com/office/word/2010/wordprocessingShape" mc:Ignorable="w14 w15 w16se w16cid w16 w16cex wp14">
+<w:endnotes xmlns:wpc="http://schemas.microsoft.com/office/word/2010/wordprocessingCanvas" xmlns:cx="http://schemas.microsoft.com/office/drawing/2014/chartex" xmlns:cx1="http://schemas.microsoft.com/office/drawing/2015/9/8/chartex" xmlns:cx2="http://schemas.microsoft.com/office/drawing/2015/10/21/chartex" xmlns:cx3="http://schemas.microsoft.com/office/drawing/2016/5/9/chartex" xmlns:cx4="http://schemas.microsoft.com/office/drawing/2016/5/10/chartex" xmlns:cx5="http://schemas.microsoft.com/office/drawing/2016/5/11/chartex" xmlns:cx6="http://schemas.microsoft.com/office/drawing/2016/5/12/chartex" xmlns:cx7="http://schemas.microsoft.com/office/drawing/2016/5/13/chartex" xmlns:cx8="http://schemas.microsoft.com/office/drawing/2016/5/14/chartex" xmlns:mc="http://schemas.openxmlformats.org/markup-compatibility/2006" xmlns:aink="http://schemas.microsoft.com/office/drawing/2016/ink" xmlns:am3d="http://schemas.microsoft.com/office/drawing/2017/model3d" xmlns:o="urn:schemas-microsoft-com:office:office" xmlns:r="http://schemas.openxmlformats.org/officeDocument/2006/relationships" xmlns:m="http://schemas.openxmlformats.org/officeDocument/2006/math" xmlns:v="urn:schemas-microsoft-com:vml" xmlns:wp14="http://schemas.microsoft.com/office/word/2010/wordprocessingDrawing" xmlns:wp="http://schemas.openxmlformats.org/drawingml/2006/wordprocessingDrawing" xmlns:w10="urn:schemas-microsoft-com:office:word" xmlns:w="http://schemas.openxmlformats.org/wordprocessingml/2006/main" xmlns:w14="http://schemas.microsoft.com/office/word/2010/wordml" xmlns:w15="http://schemas.microsoft.com/office/word/2012/wordml" xmlns:w16cid="http://schemas.microsoft.com/office/word/2016/wordml/cid" xmlns:w16se="http://schemas.microsoft.com/office/word/2015/wordml/symex" xmlns:wpg="http://schemas.microsoft.com/office/word/2010/wordprocessingGroup" xmlns:wpi="http://schemas.microsoft.com/office/word/2010/wordprocessingInk" xmlns:wne="http://schemas.microsoft.com/office/word/2006/wordml" xmlns:wps="http://schemas.microsoft.com/office/word/2010/wordprocessingShape" mc:Ignorable="w14 w15 w16se w16cid wp14">
   <w:endnote w:type="separator" w:id="-1">
     <w:p>
       <w:r>
@@ -10094,7 +11858,7 @@
 </file>
 
 <file path=word/footnotes.xml><?xml version="1.0" encoding="utf-8"?>
-<w:footnotes xmlns:wpc="http://schemas.microsoft.com/office/word/2010/wordprocessingCanvas" xmlns:cx="http://schemas.microsoft.com/office/drawing/2014/chartex" xmlns:cx1="http://schemas.microsoft.com/office/drawing/2015/9/8/chartex" xmlns:cx2="http://schemas.microsoft.com/office/drawing/2015/10/21/chartex" xmlns:cx3="http://schemas.microsoft.com/office/drawing/2016/5/9/chartex" xmlns:cx4="http://schemas.microsoft.com/office/drawing/2016/5/10/chartex" xmlns:cx5="http://schemas.microsoft.com/office/drawing/2016/5/11/chartex" xmlns:cx6="http://schemas.microsoft.com/office/drawing/2016/5/12/chartex" xmlns:cx7="http://schemas.microsoft.com/office/drawing/2016/5/13/chartex" xmlns:cx8="http://schemas.microsoft.com/office/drawing/2016/5/14/chartex" xmlns:mc="http://schemas.openxmlformats.org/markup-compatibility/2006" xmlns:aink="http://schemas.microsoft.com/office/drawing/2016/ink" xmlns:am3d="http://schemas.microsoft.com/office/drawing/2017/model3d" xmlns:o="urn:schemas-microsoft-com:office:office" xmlns:r="http://schemas.openxmlformats.org/officeDocument/2006/relationships" xmlns:m="http://schemas.openxmlformats.org/officeDocument/2006/math" xmlns:v="urn:schemas-microsoft-com:vml" xmlns:wp14="http://schemas.microsoft.com/office/word/2010/wordprocessingDrawing" xmlns:wp="http://schemas.openxmlformats.org/drawingml/2006/wordprocessingDrawing" xmlns:w10="urn:schemas-microsoft-com:office:word" xmlns:w="http://schemas.openxmlformats.org/wordprocessingml/2006/main" xmlns:w14="http://schemas.microsoft.com/office/word/2010/wordml" xmlns:w15="http://schemas.microsoft.com/office/word/2012/wordml" xmlns:w16cex="http://schemas.microsoft.com/office/word/2018/wordml/cex" xmlns:w16cid="http://schemas.microsoft.com/office/word/2016/wordml/cid" xmlns:w16="http://schemas.microsoft.com/office/word/2018/wordml" xmlns:w16se="http://schemas.microsoft.com/office/word/2015/wordml/symex" xmlns:wpg="http://schemas.microsoft.com/office/word/2010/wordprocessingGroup" xmlns:wpi="http://schemas.microsoft.com/office/word/2010/wordprocessingInk" xmlns:wne="http://schemas.microsoft.com/office/word/2006/wordml" xmlns:wps="http://schemas.microsoft.com/office/word/2010/wordprocessingShape" mc:Ignorable="w14 w15 w16se w16cid w16 w16cex wp14">
+<w:footnotes xmlns:wpc="http://schemas.microsoft.com/office/word/2010/wordprocessingCanvas" xmlns:cx="http://schemas.microsoft.com/office/drawing/2014/chartex" xmlns:cx1="http://schemas.microsoft.com/office/drawing/2015/9/8/chartex" xmlns:cx2="http://schemas.microsoft.com/office/drawing/2015/10/21/chartex" xmlns:cx3="http://schemas.microsoft.com/office/drawing/2016/5/9/chartex" xmlns:cx4="http://schemas.microsoft.com/office/drawing/2016/5/10/chartex" xmlns:cx5="http://schemas.microsoft.com/office/drawing/2016/5/11/chartex" xmlns:cx6="http://schemas.microsoft.com/office/drawing/2016/5/12/chartex" xmlns:cx7="http://schemas.microsoft.com/office/drawing/2016/5/13/chartex" xmlns:cx8="http://schemas.microsoft.com/office/drawing/2016/5/14/chartex" xmlns:mc="http://schemas.openxmlformats.org/markup-compatibility/2006" xmlns:aink="http://schemas.microsoft.com/office/drawing/2016/ink" xmlns:am3d="http://schemas.microsoft.com/office/drawing/2017/model3d" xmlns:o="urn:schemas-microsoft-com:office:office" xmlns:r="http://schemas.openxmlformats.org/officeDocument/2006/relationships" xmlns:m="http://schemas.openxmlformats.org/officeDocument/2006/math" xmlns:v="urn:schemas-microsoft-com:vml" xmlns:wp14="http://schemas.microsoft.com/office/word/2010/wordprocessingDrawing" xmlns:wp="http://schemas.openxmlformats.org/drawingml/2006/wordprocessingDrawing" xmlns:w10="urn:schemas-microsoft-com:office:word" xmlns:w="http://schemas.openxmlformats.org/wordprocessingml/2006/main" xmlns:w14="http://schemas.microsoft.com/office/word/2010/wordml" xmlns:w15="http://schemas.microsoft.com/office/word/2012/wordml" xmlns:w16cid="http://schemas.microsoft.com/office/word/2016/wordml/cid" xmlns:w16se="http://schemas.microsoft.com/office/word/2015/wordml/symex" xmlns:wpg="http://schemas.microsoft.com/office/word/2010/wordprocessingGroup" xmlns:wpi="http://schemas.microsoft.com/office/word/2010/wordprocessingInk" xmlns:wne="http://schemas.microsoft.com/office/word/2006/wordml" xmlns:wps="http://schemas.microsoft.com/office/word/2010/wordprocessingShape" mc:Ignorable="w14 w15 w16se w16cid wp14">
   <w:footnote w:type="separator" w:id="-1">
     <w:p>
       <w:r>
@@ -10113,7 +11877,7 @@
 </file>
 
 <file path=word/header1.xml><?xml version="1.0" encoding="utf-8"?>
-<w:hdr xmlns:wpc="http://schemas.microsoft.com/office/word/2010/wordprocessingCanvas" xmlns:cx="http://schemas.microsoft.com/office/drawing/2014/chartex" xmlns:cx1="http://schemas.microsoft.com/office/drawing/2015/9/8/chartex" xmlns:cx2="http://schemas.microsoft.com/office/drawing/2015/10/21/chartex" xmlns:cx3="http://schemas.microsoft.com/office/drawing/2016/5/9/chartex" xmlns:cx4="http://schemas.microsoft.com/office/drawing/2016/5/10/chartex" xmlns:cx5="http://schemas.microsoft.com/office/drawing/2016/5/11/chartex" xmlns:cx6="http://schemas.microsoft.com/office/drawing/2016/5/12/chartex" xmlns:cx7="http://schemas.microsoft.com/office/drawing/2016/5/13/chartex" xmlns:cx8="http://schemas.microsoft.com/office/drawing/2016/5/14/chartex" xmlns:mc="http://schemas.openxmlformats.org/markup-compatibility/2006" xmlns:aink="http://schemas.microsoft.com/office/drawing/2016/ink" xmlns:am3d="http://schemas.microsoft.com/office/drawing/2017/model3d" xmlns:o="urn:schemas-microsoft-com:office:office" xmlns:r="http://schemas.openxmlformats.org/officeDocument/2006/relationships" xmlns:m="http://schemas.openxmlformats.org/officeDocument/2006/math" xmlns:v="urn:schemas-microsoft-com:vml" xmlns:wp14="http://schemas.microsoft.com/office/word/2010/wordprocessingDrawing" xmlns:wp="http://schemas.openxmlformats.org/drawingml/2006/wordprocessingDrawing" xmlns:w10="urn:schemas-microsoft-com:office:word" xmlns:w="http://schemas.openxmlformats.org/wordprocessingml/2006/main" xmlns:w14="http://schemas.microsoft.com/office/word/2010/wordml" xmlns:w15="http://schemas.microsoft.com/office/word/2012/wordml" xmlns:w16cex="http://schemas.microsoft.com/office/word/2018/wordml/cex" xmlns:w16cid="http://schemas.microsoft.com/office/word/2016/wordml/cid" xmlns:w16="http://schemas.microsoft.com/office/word/2018/wordml" xmlns:w16se="http://schemas.microsoft.com/office/word/2015/wordml/symex" xmlns:wpg="http://schemas.microsoft.com/office/word/2010/wordprocessingGroup" xmlns:wpi="http://schemas.microsoft.com/office/word/2010/wordprocessingInk" xmlns:wne="http://schemas.microsoft.com/office/word/2006/wordml" xmlns:wps="http://schemas.microsoft.com/office/word/2010/wordprocessingShape" mc:Ignorable="w14 w15 w16se w16cid w16 w16cex wp14">
+<w:hdr xmlns:wpc="http://schemas.microsoft.com/office/word/2010/wordprocessingCanvas" xmlns:cx="http://schemas.microsoft.com/office/drawing/2014/chartex" xmlns:cx1="http://schemas.microsoft.com/office/drawing/2015/9/8/chartex" xmlns:cx2="http://schemas.microsoft.com/office/drawing/2015/10/21/chartex" xmlns:cx3="http://schemas.microsoft.com/office/drawing/2016/5/9/chartex" xmlns:cx4="http://schemas.microsoft.com/office/drawing/2016/5/10/chartex" xmlns:cx5="http://schemas.microsoft.com/office/drawing/2016/5/11/chartex" xmlns:cx6="http://schemas.microsoft.com/office/drawing/2016/5/12/chartex" xmlns:cx7="http://schemas.microsoft.com/office/drawing/2016/5/13/chartex" xmlns:cx8="http://schemas.microsoft.com/office/drawing/2016/5/14/chartex" xmlns:mc="http://schemas.openxmlformats.org/markup-compatibility/2006" xmlns:aink="http://schemas.microsoft.com/office/drawing/2016/ink" xmlns:am3d="http://schemas.microsoft.com/office/drawing/2017/model3d" xmlns:o="urn:schemas-microsoft-com:office:office" xmlns:r="http://schemas.openxmlformats.org/officeDocument/2006/relationships" xmlns:m="http://schemas.openxmlformats.org/officeDocument/2006/math" xmlns:v="urn:schemas-microsoft-com:vml" xmlns:wp14="http://schemas.microsoft.com/office/word/2010/wordprocessingDrawing" xmlns:wp="http://schemas.openxmlformats.org/drawingml/2006/wordprocessingDrawing" xmlns:w10="urn:schemas-microsoft-com:office:word" xmlns:w="http://schemas.openxmlformats.org/wordprocessingml/2006/main" xmlns:w14="http://schemas.microsoft.com/office/word/2010/wordml" xmlns:w15="http://schemas.microsoft.com/office/word/2012/wordml" xmlns:w16cid="http://schemas.microsoft.com/office/word/2016/wordml/cid" xmlns:w16se="http://schemas.microsoft.com/office/word/2015/wordml/symex" xmlns:wpg="http://schemas.microsoft.com/office/word/2010/wordprocessingGroup" xmlns:wpi="http://schemas.microsoft.com/office/word/2010/wordprocessingInk" xmlns:wne="http://schemas.microsoft.com/office/word/2006/wordml" xmlns:wps="http://schemas.microsoft.com/office/word/2010/wordprocessingShape" mc:Ignorable="w14 w15 w16se w16cid wp14">
   <w:p>
     <w:pPr>
       <w:pStyle w:val="Header"/>
@@ -10131,7 +11895,7 @@
 </file>
 
 <file path=word/numbering.xml><?xml version="1.0" encoding="utf-8"?>
-<w:numbering xmlns:wpc="http://schemas.microsoft.com/office/word/2010/wordprocessingCanvas" xmlns:cx="http://schemas.microsoft.com/office/drawing/2014/chartex" xmlns:cx1="http://schemas.microsoft.com/office/drawing/2015/9/8/chartex" xmlns:cx2="http://schemas.microsoft.com/office/drawing/2015/10/21/chartex" xmlns:cx3="http://schemas.microsoft.com/office/drawing/2016/5/9/chartex" xmlns:cx4="http://schemas.microsoft.com/office/drawing/2016/5/10/chartex" xmlns:cx5="http://schemas.microsoft.com/office/drawing/2016/5/11/chartex" xmlns:cx6="http://schemas.microsoft.com/office/drawing/2016/5/12/chartex" xmlns:cx7="http://schemas.microsoft.com/office/drawing/2016/5/13/chartex" xmlns:cx8="http://schemas.microsoft.com/office/drawing/2016/5/14/chartex" xmlns:mc="http://schemas.openxmlformats.org/markup-compatibility/2006" xmlns:aink="http://schemas.microsoft.com/office/drawing/2016/ink" xmlns:am3d="http://schemas.microsoft.com/office/drawing/2017/model3d" xmlns:o="urn:schemas-microsoft-com:office:office" xmlns:r="http://schemas.openxmlformats.org/officeDocument/2006/relationships" xmlns:m="http://schemas.openxmlformats.org/officeDocument/2006/math" xmlns:v="urn:schemas-microsoft-com:vml" xmlns:wp14="http://schemas.microsoft.com/office/word/2010/wordprocessingDrawing" xmlns:wp="http://schemas.openxmlformats.org/drawingml/2006/wordprocessingDrawing" xmlns:w10="urn:schemas-microsoft-com:office:word" xmlns:w="http://schemas.openxmlformats.org/wordprocessingml/2006/main" xmlns:w14="http://schemas.microsoft.com/office/word/2010/wordml" xmlns:w15="http://schemas.microsoft.com/office/word/2012/wordml" xmlns:w16cex="http://schemas.microsoft.com/office/word/2018/wordml/cex" xmlns:w16cid="http://schemas.microsoft.com/office/word/2016/wordml/cid" xmlns:w16="http://schemas.microsoft.com/office/word/2018/wordml" xmlns:w16se="http://schemas.microsoft.com/office/word/2015/wordml/symex" xmlns:wpg="http://schemas.microsoft.com/office/word/2010/wordprocessingGroup" xmlns:wpi="http://schemas.microsoft.com/office/word/2010/wordprocessingInk" xmlns:wne="http://schemas.microsoft.com/office/word/2006/wordml" xmlns:wps="http://schemas.microsoft.com/office/word/2010/wordprocessingShape" mc:Ignorable="w14 w15 w16se w16cid w16 w16cex wp14">
+<w:numbering xmlns:wpc="http://schemas.microsoft.com/office/word/2010/wordprocessingCanvas" xmlns:cx="http://schemas.microsoft.com/office/drawing/2014/chartex" xmlns:cx1="http://schemas.microsoft.com/office/drawing/2015/9/8/chartex" xmlns:cx2="http://schemas.microsoft.com/office/drawing/2015/10/21/chartex" xmlns:cx3="http://schemas.microsoft.com/office/drawing/2016/5/9/chartex" xmlns:cx4="http://schemas.microsoft.com/office/drawing/2016/5/10/chartex" xmlns:cx5="http://schemas.microsoft.com/office/drawing/2016/5/11/chartex" xmlns:cx6="http://schemas.microsoft.com/office/drawing/2016/5/12/chartex" xmlns:cx7="http://schemas.microsoft.com/office/drawing/2016/5/13/chartex" xmlns:cx8="http://schemas.microsoft.com/office/drawing/2016/5/14/chartex" xmlns:mc="http://schemas.openxmlformats.org/markup-compatibility/2006" xmlns:aink="http://schemas.microsoft.com/office/drawing/2016/ink" xmlns:am3d="http://schemas.microsoft.com/office/drawing/2017/model3d" xmlns:o="urn:schemas-microsoft-com:office:office" xmlns:r="http://schemas.openxmlformats.org/officeDocument/2006/relationships" xmlns:m="http://schemas.openxmlformats.org/officeDocument/2006/math" xmlns:v="urn:schemas-microsoft-com:vml" xmlns:wp14="http://schemas.microsoft.com/office/word/2010/wordprocessingDrawing" xmlns:wp="http://schemas.openxmlformats.org/drawingml/2006/wordprocessingDrawing" xmlns:w10="urn:schemas-microsoft-com:office:word" xmlns:w="http://schemas.openxmlformats.org/wordprocessingml/2006/main" xmlns:w14="http://schemas.microsoft.com/office/word/2010/wordml" xmlns:w15="http://schemas.microsoft.com/office/word/2012/wordml" xmlns:w16cid="http://schemas.microsoft.com/office/word/2016/wordml/cid" xmlns:w16se="http://schemas.microsoft.com/office/word/2015/wordml/symex" xmlns:wpg="http://schemas.microsoft.com/office/word/2010/wordprocessingGroup" xmlns:wpi="http://schemas.microsoft.com/office/word/2010/wordprocessingInk" xmlns:wne="http://schemas.microsoft.com/office/word/2006/wordml" xmlns:wps="http://schemas.microsoft.com/office/word/2010/wordprocessingShape" mc:Ignorable="w14 w15 w16se w16cid wp14">
   <w:abstractNum w:abstractNumId="0" w15:restartNumberingAfterBreak="0">
     <w:nsid w:val="074E6199"/>
     <w:multiLevelType w:val="hybridMultilevel"/>
@@ -10859,7 +12623,10 @@
 </file>
 
 <file path=word/people.xml><?xml version="1.0" encoding="utf-8"?>
-<w15:people xmlns:wpc="http://schemas.microsoft.com/office/word/2010/wordprocessingCanvas" xmlns:cx="http://schemas.microsoft.com/office/drawing/2014/chartex" xmlns:cx1="http://schemas.microsoft.com/office/drawing/2015/9/8/chartex" xmlns:cx2="http://schemas.microsoft.com/office/drawing/2015/10/21/chartex" xmlns:cx3="http://schemas.microsoft.com/office/drawing/2016/5/9/chartex" xmlns:cx4="http://schemas.microsoft.com/office/drawing/2016/5/10/chartex" xmlns:cx5="http://schemas.microsoft.com/office/drawing/2016/5/11/chartex" xmlns:cx6="http://schemas.microsoft.com/office/drawing/2016/5/12/chartex" xmlns:cx7="http://schemas.microsoft.com/office/drawing/2016/5/13/chartex" xmlns:cx8="http://schemas.microsoft.com/office/drawing/2016/5/14/chartex" xmlns:mc="http://schemas.openxmlformats.org/markup-compatibility/2006" xmlns:aink="http://schemas.microsoft.com/office/drawing/2016/ink" xmlns:am3d="http://schemas.microsoft.com/office/drawing/2017/model3d" xmlns:o="urn:schemas-microsoft-com:office:office" xmlns:r="http://schemas.openxmlformats.org/officeDocument/2006/relationships" xmlns:m="http://schemas.openxmlformats.org/officeDocument/2006/math" xmlns:v="urn:schemas-microsoft-com:vml" xmlns:wp14="http://schemas.microsoft.com/office/word/2010/wordprocessingDrawing" xmlns:wp="http://schemas.openxmlformats.org/drawingml/2006/wordprocessingDrawing" xmlns:w10="urn:schemas-microsoft-com:office:word" xmlns:w="http://schemas.openxmlformats.org/wordprocessingml/2006/main" xmlns:w14="http://schemas.microsoft.com/office/word/2010/wordml" xmlns:w15="http://schemas.microsoft.com/office/word/2012/wordml" xmlns:w16cex="http://schemas.microsoft.com/office/word/2018/wordml/cex" xmlns:w16cid="http://schemas.microsoft.com/office/word/2016/wordml/cid" xmlns:w16="http://schemas.microsoft.com/office/word/2018/wordml" xmlns:w16se="http://schemas.microsoft.com/office/word/2015/wordml/symex" xmlns:wpg="http://schemas.microsoft.com/office/word/2010/wordprocessingGroup" xmlns:wpi="http://schemas.microsoft.com/office/word/2010/wordprocessingInk" xmlns:wne="http://schemas.microsoft.com/office/word/2006/wordml" xmlns:wps="http://schemas.microsoft.com/office/word/2010/wordprocessingShape" mc:Ignorable="w14 w15 w16se w16cid w16 w16cex wp14">
+<w15:people xmlns:wpc="http://schemas.microsoft.com/office/word/2010/wordprocessingCanvas" xmlns:cx="http://schemas.microsoft.com/office/drawing/2014/chartex" xmlns:cx1="http://schemas.microsoft.com/office/drawing/2015/9/8/chartex" xmlns:cx2="http://schemas.microsoft.com/office/drawing/2015/10/21/chartex" xmlns:cx3="http://schemas.microsoft.com/office/drawing/2016/5/9/chartex" xmlns:cx4="http://schemas.microsoft.com/office/drawing/2016/5/10/chartex" xmlns:cx5="http://schemas.microsoft.com/office/drawing/2016/5/11/chartex" xmlns:cx6="http://schemas.microsoft.com/office/drawing/2016/5/12/chartex" xmlns:cx7="http://schemas.microsoft.com/office/drawing/2016/5/13/chartex" xmlns:cx8="http://schemas.microsoft.com/office/drawing/2016/5/14/chartex" xmlns:mc="http://schemas.openxmlformats.org/markup-compatibility/2006" xmlns:aink="http://schemas.microsoft.com/office/drawing/2016/ink" xmlns:am3d="http://schemas.microsoft.com/office/drawing/2017/model3d" xmlns:o="urn:schemas-microsoft-com:office:office" xmlns:r="http://schemas.openxmlformats.org/officeDocument/2006/relationships" xmlns:m="http://schemas.openxmlformats.org/officeDocument/2006/math" xmlns:v="urn:schemas-microsoft-com:vml" xmlns:wp14="http://schemas.microsoft.com/office/word/2010/wordprocessingDrawing" xmlns:wp="http://schemas.openxmlformats.org/drawingml/2006/wordprocessingDrawing" xmlns:w10="urn:schemas-microsoft-com:office:word" xmlns:w="http://schemas.openxmlformats.org/wordprocessingml/2006/main" xmlns:w14="http://schemas.microsoft.com/office/word/2010/wordml" xmlns:w15="http://schemas.microsoft.com/office/word/2012/wordml" xmlns:w16cid="http://schemas.microsoft.com/office/word/2016/wordml/cid" xmlns:w16se="http://schemas.microsoft.com/office/word/2015/wordml/symex" xmlns:wpg="http://schemas.microsoft.com/office/word/2010/wordprocessingGroup" xmlns:wpi="http://schemas.microsoft.com/office/word/2010/wordprocessingInk" xmlns:wne="http://schemas.microsoft.com/office/word/2006/wordml" xmlns:wps="http://schemas.microsoft.com/office/word/2010/wordprocessingShape" mc:Ignorable="w14 w15 w16se w16cid wp14">
+  <w15:person w15:author="Dave Bridges">
+    <w15:presenceInfo w15:providerId="Windows Live" w15:userId="4bc1184c43c78bbd"/>
+  </w15:person>
   <w15:person w15:author="Bridges, Dave">
     <w15:presenceInfo w15:providerId="AD" w15:userId="S::davebrid@umich.edu::135531ce-ee51-47fa-836e-1b2f89bad4ca"/>
   </w15:person>
@@ -10867,7 +12634,7 @@
 </file>
 
 <file path=word/styles.xml><?xml version="1.0" encoding="utf-8"?>
-<w:styles xmlns:mc="http://schemas.openxmlformats.org/markup-compatibility/2006" xmlns:r="http://schemas.openxmlformats.org/officeDocument/2006/relationships" xmlns:w="http://schemas.openxmlformats.org/wordprocessingml/2006/main" xmlns:w14="http://schemas.microsoft.com/office/word/2010/wordml" xmlns:w15="http://schemas.microsoft.com/office/word/2012/wordml" xmlns:w16cex="http://schemas.microsoft.com/office/word/2018/wordml/cex" xmlns:w16cid="http://schemas.microsoft.com/office/word/2016/wordml/cid" xmlns:w16="http://schemas.microsoft.com/office/word/2018/wordml" xmlns:w16se="http://schemas.microsoft.com/office/word/2015/wordml/symex" mc:Ignorable="w14 w15 w16se w16cid w16 w16cex">
+<w:styles xmlns:mc="http://schemas.openxmlformats.org/markup-compatibility/2006" xmlns:r="http://schemas.openxmlformats.org/officeDocument/2006/relationships" xmlns:w="http://schemas.openxmlformats.org/wordprocessingml/2006/main" xmlns:w14="http://schemas.microsoft.com/office/word/2010/wordml" xmlns:w15="http://schemas.microsoft.com/office/word/2012/wordml" xmlns:w16cid="http://schemas.microsoft.com/office/word/2016/wordml/cid" xmlns:w16se="http://schemas.microsoft.com/office/word/2015/wordml/symex" mc:Ignorable="w14 w15 w16se w16cid">
   <w:docDefaults>
     <w:rPrDefault>
       <w:rPr>
@@ -10879,7 +12646,7 @@
     </w:rPrDefault>
     <w:pPrDefault/>
   </w:docDefaults>
-  <w:latentStyles w:defLockedState="0" w:defUIPriority="99" w:defSemiHidden="0" w:defUnhideWhenUsed="0" w:defQFormat="0" w:count="376">
+  <w:latentStyles w:defLockedState="0" w:defUIPriority="99" w:defSemiHidden="0" w:defUnhideWhenUsed="0" w:defQFormat="0" w:count="375">
     <w:lsdException w:name="Normal" w:uiPriority="0" w:qFormat="1"/>
     <w:lsdException w:name="heading 1" w:uiPriority="9" w:qFormat="1"/>
     <w:lsdException w:name="heading 2" w:semiHidden="1" w:uiPriority="9" w:unhideWhenUsed="1" w:qFormat="1"/>
@@ -11255,7 +13022,6 @@
     <w:lsdException w:name="Smart Hyperlink" w:semiHidden="1" w:unhideWhenUsed="1"/>
     <w:lsdException w:name="Hashtag" w:semiHidden="1" w:unhideWhenUsed="1"/>
     <w:lsdException w:name="Unresolved Mention" w:semiHidden="1" w:unhideWhenUsed="1"/>
-    <w:lsdException w:name="Smart Link" w:semiHidden="1" w:unhideWhenUsed="1"/>
   </w:latentStyles>
   <w:style w:type="paragraph" w:default="1" w:styleId="Normal">
     <w:name w:val="Normal"/>

</xml_diff>

<commit_message>
Commented and revised the results and discussion.
</commit_message>
<xml_diff>
--- a/Manuscripts/Manuscript.docx
+++ b/Manuscripts/Manuscript.docx
@@ -537,13 +537,7 @@
           <w:rPr>
             <w:rFonts w:ascii="Times New Roman" w:hAnsi="Times New Roman" w:cs="Times New Roman"/>
           </w:rPr>
-          <w:t>causes</w:t>
-        </w:r>
-        <w:r>
-          <w:rPr>
-            <w:rFonts w:ascii="Times New Roman" w:hAnsi="Times New Roman" w:cs="Times New Roman"/>
-          </w:rPr>
-          <w:t xml:space="preserve"> </w:t>
+          <w:t xml:space="preserve">causes </w:t>
         </w:r>
       </w:ins>
       <w:del w:id="32" w:author="Dave Bridges" w:date="2021-09-16T10:48:00Z">
@@ -1751,13 +1745,7 @@
           <w:rPr>
             <w:rFonts w:ascii="Times New Roman" w:hAnsi="Times New Roman" w:cs="Times New Roman"/>
           </w:rPr>
-          <w:t>complicated</w:t>
-        </w:r>
-        <w:r>
-          <w:rPr>
-            <w:rFonts w:ascii="Times New Roman" w:hAnsi="Times New Roman" w:cs="Times New Roman"/>
-          </w:rPr>
-          <w:t xml:space="preserve"> </w:t>
+          <w:t xml:space="preserve">complicated </w:t>
         </w:r>
       </w:ins>
       <w:r>
@@ -2170,13 +2158,7 @@
           <w:rPr>
             <w:rFonts w:ascii="Times New Roman" w:hAnsi="Times New Roman" w:cs="Times New Roman"/>
           </w:rPr>
-          <w:t>trials</w:t>
-        </w:r>
-        <w:r>
-          <w:rPr>
-            <w:rFonts w:ascii="Times New Roman" w:hAnsi="Times New Roman" w:cs="Times New Roman"/>
-          </w:rPr>
-          <w:t xml:space="preserve"> </w:t>
+          <w:t xml:space="preserve">trials </w:t>
         </w:r>
       </w:ins>
       <w:r>
@@ -2543,13 +2525,7 @@
           <w:rPr>
             <w:rFonts w:ascii="Times New Roman" w:hAnsi="Times New Roman" w:cs="Times New Roman"/>
           </w:rPr>
-          <w:t>method</w:t>
-        </w:r>
-        <w:r>
-          <w:rPr>
-            <w:rFonts w:ascii="Times New Roman" w:hAnsi="Times New Roman" w:cs="Times New Roman"/>
-          </w:rPr>
-          <w:t xml:space="preserve"> </w:t>
+          <w:t xml:space="preserve">method </w:t>
         </w:r>
       </w:ins>
       <w:r>
@@ -2571,13 +2547,7 @@
           <w:rPr>
             <w:rFonts w:ascii="Times New Roman" w:hAnsi="Times New Roman" w:cs="Times New Roman"/>
           </w:rPr>
-          <w:t>improve</w:t>
-        </w:r>
-        <w:r>
-          <w:rPr>
-            <w:rFonts w:ascii="Times New Roman" w:hAnsi="Times New Roman" w:cs="Times New Roman"/>
-          </w:rPr>
-          <w:t xml:space="preserve"> </w:t>
+          <w:t xml:space="preserve">improve </w:t>
         </w:r>
       </w:ins>
       <w:r>
@@ -4299,9 +4269,7 @@
           <w:t>lly distributed</w:t>
         </w:r>
       </w:ins>
-      <w:bookmarkStart w:id="115" w:name="_GoBack"/>
-      <w:bookmarkEnd w:id="115"/>
-      <w:del w:id="116" w:author="Dave Bridges" w:date="2021-09-16T11:05:00Z">
+      <w:del w:id="115" w:author="Dave Bridges" w:date="2021-09-16T11:05:00Z">
         <w:r>
           <w:rPr>
             <w:rFonts w:ascii="Times New Roman" w:hAnsi="Times New Roman" w:cs="Times New Roman"/>
@@ -4351,6 +4319,7 @@
         </w:rPr>
         <w:t xml:space="preserve">Gestational </w:t>
       </w:r>
+      <w:proofErr w:type="spellStart"/>
       <w:r>
         <w:rPr>
           <w:rFonts w:ascii="Times New Roman" w:hAnsi="Times New Roman" w:cs="Times New Roman"/>
@@ -4359,20 +4328,49 @@
         </w:rPr>
         <w:t>eTRF</w:t>
       </w:r>
+      <w:proofErr w:type="spellEnd"/>
       <w:r>
         <w:rPr>
           <w:rFonts w:ascii="Times New Roman" w:hAnsi="Times New Roman" w:cs="Times New Roman"/>
           <w:i/>
           <w:iCs/>
         </w:rPr>
-        <w:t xml:space="preserve"> affects food intake, but not body composition </w:t>
-      </w:r>
+        <w:t xml:space="preserve"> </w:t>
+      </w:r>
+      <w:del w:id="116" w:author="Dave Bridges" w:date="2021-09-16T11:06:00Z">
+        <w:r>
+          <w:rPr>
+            <w:rFonts w:ascii="Times New Roman" w:hAnsi="Times New Roman" w:cs="Times New Roman"/>
+            <w:i/>
+            <w:iCs/>
+          </w:rPr>
+          <w:delText xml:space="preserve">affects </w:delText>
+        </w:r>
+      </w:del>
+      <w:ins w:id="117" w:author="Dave Bridges" w:date="2021-09-16T11:06:00Z">
+        <w:r>
+          <w:rPr>
+            <w:rFonts w:ascii="Times New Roman" w:hAnsi="Times New Roman" w:cs="Times New Roman"/>
+            <w:i/>
+            <w:iCs/>
+          </w:rPr>
+          <w:t xml:space="preserve">increases </w:t>
+        </w:r>
+      </w:ins>
       <w:r>
         <w:rPr>
           <w:rFonts w:ascii="Times New Roman" w:hAnsi="Times New Roman" w:cs="Times New Roman"/>
           <w:i/>
           <w:iCs/>
         </w:rPr>
+        <w:t xml:space="preserve">food intake, but not body composition </w:t>
+      </w:r>
+      <w:r>
+        <w:rPr>
+          <w:rFonts w:ascii="Times New Roman" w:hAnsi="Times New Roman" w:cs="Times New Roman"/>
+          <w:i/>
+          <w:iCs/>
+        </w:rPr>
         <w:t>in early life</w:t>
       </w:r>
     </w:p>
@@ -4476,7 +4474,21 @@
         <w:rPr>
           <w:rFonts w:ascii="Times New Roman" w:hAnsi="Times New Roman" w:cs="Times New Roman"/>
         </w:rPr>
-        <w:t>, or 50% of their active nocturnal eating window (</w:t>
+        <w:t xml:space="preserve">, or 50% of their active nocturnal </w:t>
+      </w:r>
+      <w:del w:id="118" w:author="Dave Bridges" w:date="2021-09-16T11:07:00Z">
+        <w:r>
+          <w:rPr>
+            <w:rFonts w:ascii="Times New Roman" w:hAnsi="Times New Roman" w:cs="Times New Roman"/>
+          </w:rPr>
+          <w:delText xml:space="preserve">eating </w:delText>
+        </w:r>
+      </w:del>
+      <w:r>
+        <w:rPr>
+          <w:rFonts w:ascii="Times New Roman" w:hAnsi="Times New Roman" w:cs="Times New Roman"/>
+        </w:rPr>
+        <w:t>window (</w:t>
       </w:r>
       <w:r>
         <w:rPr>
@@ -4490,7 +4502,37 @@
         <w:rPr>
           <w:rFonts w:ascii="Times New Roman" w:hAnsi="Times New Roman" w:cs="Times New Roman"/>
         </w:rPr>
-        <w:t>).  This treatment started a week before mating and continued through delivery</w:t>
+        <w:t xml:space="preserve">).  </w:t>
+      </w:r>
+      <w:ins w:id="119" w:author="Dave Bridges" w:date="2021-09-16T11:06:00Z">
+        <w:r>
+          <w:rPr>
+            <w:rFonts w:ascii="Times New Roman" w:hAnsi="Times New Roman" w:cs="Times New Roman"/>
+          </w:rPr>
+          <w:t>This approach limits potential sleep disruptions, an</w:t>
+        </w:r>
+      </w:ins>
+      <w:ins w:id="120" w:author="Dave Bridges" w:date="2021-09-16T11:07:00Z">
+        <w:r>
+          <w:rPr>
+            <w:rFonts w:ascii="Times New Roman" w:hAnsi="Times New Roman" w:cs="Times New Roman"/>
+          </w:rPr>
+          <w:t>d is more translationally relevant to human dietary restriction</w:t>
+        </w:r>
+      </w:ins>
+      <w:ins w:id="121" w:author="Dave Bridges" w:date="2021-09-16T11:06:00Z">
+        <w:r>
+          <w:rPr>
+            <w:rFonts w:ascii="Times New Roman" w:hAnsi="Times New Roman" w:cs="Times New Roman"/>
+          </w:rPr>
+          <w:t xml:space="preserve">.  </w:t>
+        </w:r>
+      </w:ins>
+      <w:r>
+        <w:rPr>
+          <w:rFonts w:ascii="Times New Roman" w:hAnsi="Times New Roman" w:cs="Times New Roman"/>
+        </w:rPr>
+        <w:t>This treatment started a week before mating and continued through delivery</w:t>
       </w:r>
       <w:r>
         <w:rPr>
@@ -4634,19 +4676,57 @@
         <w:rPr>
           <w:rFonts w:ascii="Times New Roman" w:hAnsi="Times New Roman" w:cs="Times New Roman"/>
         </w:rPr>
-        <w:t xml:space="preserve">no effect of maternal </w:t>
-      </w:r>
-      <w:r>
-        <w:rPr>
-          <w:rFonts w:ascii="Times New Roman" w:hAnsi="Times New Roman" w:cs="Times New Roman"/>
-        </w:rPr>
-        <w:t>restriction</w:t>
-      </w:r>
-      <w:r>
-        <w:rPr>
-          <w:rFonts w:ascii="Times New Roman" w:hAnsi="Times New Roman" w:cs="Times New Roman"/>
-        </w:rPr>
-        <w:t xml:space="preserve"> on body weight (</w:t>
+        <w:t>no effect</w:t>
+      </w:r>
+      <w:ins w:id="122" w:author="Dave Bridges" w:date="2021-09-16T11:08:00Z">
+        <w:r>
+          <w:rPr>
+            <w:rFonts w:ascii="Times New Roman" w:hAnsi="Times New Roman" w:cs="Times New Roman"/>
+          </w:rPr>
+          <w:t xml:space="preserve"> modification</w:t>
+        </w:r>
+      </w:ins>
+      <w:r>
+        <w:rPr>
+          <w:rFonts w:ascii="Times New Roman" w:hAnsi="Times New Roman" w:cs="Times New Roman"/>
+        </w:rPr>
+        <w:t xml:space="preserve"> of maternal </w:t>
+      </w:r>
+      <w:del w:id="123" w:author="Dave Bridges" w:date="2021-09-16T11:08:00Z">
+        <w:r>
+          <w:rPr>
+            <w:rFonts w:ascii="Times New Roman" w:hAnsi="Times New Roman" w:cs="Times New Roman"/>
+          </w:rPr>
+          <w:delText>restriction</w:delText>
+        </w:r>
+        <w:r>
+          <w:rPr>
+            <w:rFonts w:ascii="Times New Roman" w:hAnsi="Times New Roman" w:cs="Times New Roman"/>
+          </w:rPr>
+          <w:delText xml:space="preserve"> </w:delText>
+        </w:r>
+      </w:del>
+      <w:proofErr w:type="spellStart"/>
+      <w:ins w:id="124" w:author="Dave Bridges" w:date="2021-09-16T11:08:00Z">
+        <w:r>
+          <w:rPr>
+            <w:rFonts w:ascii="Times New Roman" w:hAnsi="Times New Roman" w:cs="Times New Roman"/>
+          </w:rPr>
+          <w:t>eTRF</w:t>
+        </w:r>
+        <w:proofErr w:type="spellEnd"/>
+        <w:r>
+          <w:rPr>
+            <w:rFonts w:ascii="Times New Roman" w:hAnsi="Times New Roman" w:cs="Times New Roman"/>
+          </w:rPr>
+          <w:t xml:space="preserve"> </w:t>
+        </w:r>
+      </w:ins>
+      <w:r>
+        <w:rPr>
+          <w:rFonts w:ascii="Times New Roman" w:hAnsi="Times New Roman" w:cs="Times New Roman"/>
+        </w:rPr>
+        <w:t>on body weight (</w:t>
       </w:r>
       <w:r>
         <w:rPr>
@@ -4879,7 +4959,7 @@
         </w:rPr>
         <w:t xml:space="preserve"> </w:t>
       </w:r>
-      <w:ins w:id="117" w:author="Bridges, Dave" w:date="2021-07-29T13:49:00Z">
+      <w:ins w:id="125" w:author="Bridges, Dave" w:date="2021-07-29T13:49:00Z">
         <w:r>
           <w:rPr>
             <w:rFonts w:ascii="Times New Roman" w:hAnsi="Times New Roman" w:cs="Times New Roman"/>
@@ -4887,7 +4967,7 @@
           <w:t xml:space="preserve">reduction in food intake for </w:t>
         </w:r>
       </w:ins>
-      <w:ins w:id="118" w:author="Bridges, Dave" w:date="2021-07-29T13:50:00Z">
+      <w:ins w:id="126" w:author="Bridges, Dave" w:date="2021-07-29T13:50:00Z">
         <w:r>
           <w:rPr>
             <w:rFonts w:ascii="Times New Roman" w:hAnsi="Times New Roman" w:cs="Times New Roman"/>
@@ -4895,7 +4975,7 @@
           <w:t>offspring</w:t>
         </w:r>
       </w:ins>
-      <w:ins w:id="119" w:author="Bridges, Dave" w:date="2021-07-29T13:49:00Z">
+      <w:ins w:id="127" w:author="Bridges, Dave" w:date="2021-07-29T13:49:00Z">
         <w:r>
           <w:rPr>
             <w:rFonts w:ascii="Times New Roman" w:hAnsi="Times New Roman" w:cs="Times New Roman"/>
@@ -4909,7 +4989,7 @@
         </w:rPr>
         <w:t>(</w:t>
       </w:r>
-      <w:ins w:id="120" w:author="Bridges, Dave" w:date="2021-07-29T13:49:00Z">
+      <w:ins w:id="128" w:author="Bridges, Dave" w:date="2021-07-29T13:49:00Z">
         <w:r>
           <w:rPr>
             <w:rFonts w:ascii="Times New Roman" w:hAnsi="Times New Roman" w:cs="Times New Roman"/>
@@ -4917,7 +4997,7 @@
           <w:t>17.8% l</w:t>
         </w:r>
       </w:ins>
-      <w:ins w:id="121" w:author="Bridges, Dave" w:date="2021-07-29T13:50:00Z">
+      <w:ins w:id="129" w:author="Bridges, Dave" w:date="2021-07-29T13:50:00Z">
         <w:r>
           <w:rPr>
             <w:rFonts w:ascii="Times New Roman" w:hAnsi="Times New Roman" w:cs="Times New Roman"/>
@@ -4937,7 +5017,7 @@
         </w:rPr>
         <w:t>068</w:t>
       </w:r>
-      <w:ins w:id="122" w:author="Bridges, Dave" w:date="2021-07-29T13:50:00Z">
+      <w:ins w:id="130" w:author="Bridges, Dave" w:date="2021-07-29T13:50:00Z">
         <w:r>
           <w:rPr>
             <w:rFonts w:ascii="Times New Roman" w:hAnsi="Times New Roman" w:cs="Times New Roman"/>
@@ -4945,37 +5025,37 @@
           <w:t>; 9.4% lower in males</w:t>
         </w:r>
       </w:ins>
-      <w:ins w:id="123" w:author="Bridges, Dave" w:date="2021-07-29T13:51:00Z">
+      <w:ins w:id="131" w:author="Bridges, Dave" w:date="2021-07-29T13:51:00Z">
         <w:r>
           <w:rPr>
             <w:rFonts w:ascii="Times New Roman" w:hAnsi="Times New Roman" w:cs="Times New Roman"/>
           </w:rPr>
           <w:t>, p=</w:t>
         </w:r>
-        <w:commentRangeStart w:id="124"/>
-        <w:commentRangeStart w:id="125"/>
+        <w:commentRangeStart w:id="132"/>
+        <w:commentRangeStart w:id="133"/>
         <w:r>
           <w:rPr>
             <w:rFonts w:ascii="Times New Roman" w:hAnsi="Times New Roman" w:cs="Times New Roman"/>
           </w:rPr>
           <w:t>XXX</w:t>
         </w:r>
-        <w:commentRangeEnd w:id="124"/>
+        <w:commentRangeEnd w:id="132"/>
         <w:r>
           <w:rPr>
             <w:rStyle w:val="CommentReference"/>
           </w:rPr>
-          <w:commentReference w:id="124"/>
+          <w:commentReference w:id="132"/>
         </w:r>
       </w:ins>
-      <w:commentRangeEnd w:id="125"/>
+      <w:commentRangeEnd w:id="133"/>
       <w:r>
         <w:rPr>
           <w:rStyle w:val="CommentReference"/>
         </w:rPr>
-        <w:commentReference w:id="125"/>
-      </w:r>
-      <w:ins w:id="126" w:author="Bridges, Dave" w:date="2021-07-29T13:51:00Z">
+        <w:commentReference w:id="133"/>
+      </w:r>
+      <w:ins w:id="134" w:author="Bridges, Dave" w:date="2021-07-29T13:51:00Z">
         <w:r>
           <w:rPr>
             <w:rFonts w:ascii="Times New Roman" w:hAnsi="Times New Roman" w:cs="Times New Roman"/>
@@ -5017,11 +5097,116 @@
         </w:rPr>
         <w:t xml:space="preserve">. </w:t>
       </w:r>
-      <w:r>
-        <w:rPr>
-          <w:rFonts w:ascii="Times New Roman" w:hAnsi="Times New Roman" w:cs="Times New Roman"/>
-        </w:rPr>
-        <w:t xml:space="preserve">Although food intake is higher in males than females, as is expected,  it failed to reach statistical significance  </w:t>
+      <w:del w:id="135" w:author="Dave Bridges" w:date="2021-09-16T11:09:00Z">
+        <w:r>
+          <w:rPr>
+            <w:rFonts w:ascii="Times New Roman" w:hAnsi="Times New Roman" w:cs="Times New Roman"/>
+          </w:rPr>
+          <w:delText xml:space="preserve">Although food intake is higher in males than females, as is expected,  it failed to reach statistical significance  </w:delText>
+        </w:r>
+        <w:r>
+          <w:rPr>
+            <w:rFonts w:ascii="Times New Roman" w:hAnsi="Times New Roman" w:cs="Times New Roman"/>
+          </w:rPr>
+          <w:delText>(</w:delText>
+        </w:r>
+        <w:r>
+          <w:rPr>
+            <w:rFonts w:ascii="Times New Roman" w:hAnsi="Times New Roman" w:cs="Times New Roman"/>
+          </w:rPr>
+          <w:delText>p</w:delText>
+        </w:r>
+        <w:r>
+          <w:rPr>
+            <w:rFonts w:ascii="Times New Roman" w:hAnsi="Times New Roman" w:cs="Times New Roman"/>
+            <w:vertAlign w:val="subscript"/>
+          </w:rPr>
+          <w:delText xml:space="preserve">sex = </w:delText>
+        </w:r>
+        <w:r>
+          <w:rPr>
+            <w:rFonts w:ascii="Times New Roman" w:hAnsi="Times New Roman" w:cs="Times New Roman"/>
+          </w:rPr>
+          <w:delText xml:space="preserve">0.054). </w:delText>
+        </w:r>
+      </w:del>
+      <w:r>
+        <w:rPr>
+          <w:rFonts w:ascii="Times New Roman" w:hAnsi="Times New Roman" w:cs="Times New Roman"/>
+        </w:rPr>
+        <w:t xml:space="preserve">There </w:t>
+      </w:r>
+      <w:del w:id="136" w:author="Dave Bridges" w:date="2021-09-16T11:09:00Z">
+        <w:r>
+          <w:rPr>
+            <w:rFonts w:ascii="Times New Roman" w:hAnsi="Times New Roman" w:cs="Times New Roman"/>
+          </w:rPr>
+          <w:delText xml:space="preserve">is </w:delText>
+        </w:r>
+      </w:del>
+      <w:ins w:id="137" w:author="Dave Bridges" w:date="2021-09-16T11:09:00Z">
+        <w:r>
+          <w:rPr>
+            <w:rFonts w:ascii="Times New Roman" w:hAnsi="Times New Roman" w:cs="Times New Roman"/>
+          </w:rPr>
+          <w:t xml:space="preserve">was </w:t>
+        </w:r>
+      </w:ins>
+      <w:r>
+        <w:rPr>
+          <w:rFonts w:ascii="Times New Roman" w:hAnsi="Times New Roman" w:cs="Times New Roman"/>
+        </w:rPr>
+        <w:t xml:space="preserve">no </w:t>
+      </w:r>
+      <w:ins w:id="138" w:author="Dave Bridges" w:date="2021-09-16T11:09:00Z">
+        <w:r>
+          <w:rPr>
+            <w:rFonts w:ascii="Times New Roman" w:hAnsi="Times New Roman" w:cs="Times New Roman"/>
+          </w:rPr>
+          <w:t xml:space="preserve">significant </w:t>
+        </w:r>
+      </w:ins>
+      <w:r>
+        <w:rPr>
+          <w:rFonts w:ascii="Times New Roman" w:hAnsi="Times New Roman" w:cs="Times New Roman"/>
+        </w:rPr>
+        <w:t xml:space="preserve">interaction between sex and maternal </w:t>
+      </w:r>
+      <w:del w:id="139" w:author="Dave Bridges" w:date="2021-09-16T11:09:00Z">
+        <w:r>
+          <w:rPr>
+            <w:rFonts w:ascii="Times New Roman" w:hAnsi="Times New Roman" w:cs="Times New Roman"/>
+          </w:rPr>
+          <w:delText xml:space="preserve">restriction </w:delText>
+        </w:r>
+      </w:del>
+      <w:ins w:id="140" w:author="Dave Bridges" w:date="2021-09-16T11:09:00Z">
+        <w:r>
+          <w:rPr>
+            <w:rFonts w:ascii="Times New Roman" w:hAnsi="Times New Roman" w:cs="Times New Roman"/>
+          </w:rPr>
+          <w:t xml:space="preserve">intervention </w:t>
+        </w:r>
+      </w:ins>
+      <w:r>
+        <w:rPr>
+          <w:rFonts w:ascii="Times New Roman" w:hAnsi="Times New Roman" w:cs="Times New Roman"/>
+        </w:rPr>
+        <w:t xml:space="preserve">group </w:t>
+      </w:r>
+      <w:del w:id="141" w:author="Dave Bridges" w:date="2021-09-16T11:09:00Z">
+        <w:r>
+          <w:rPr>
+            <w:rFonts w:ascii="Times New Roman" w:hAnsi="Times New Roman" w:cs="Times New Roman"/>
+          </w:rPr>
+          <w:delText>present</w:delText>
+        </w:r>
+      </w:del>
+      <w:r>
+        <w:rPr>
+          <w:rFonts w:ascii="Times New Roman" w:hAnsi="Times New Roman" w:cs="Times New Roman"/>
+        </w:rPr>
+        <w:t xml:space="preserve"> </w:t>
       </w:r>
       <w:r>
         <w:rPr>
@@ -5041,7 +5226,7 @@
           <w:rFonts w:ascii="Times New Roman" w:hAnsi="Times New Roman" w:cs="Times New Roman"/>
           <w:vertAlign w:val="subscript"/>
         </w:rPr>
-        <w:t>sex</w:t>
+        <w:t>diet</w:t>
       </w:r>
       <w:proofErr w:type="spellEnd"/>
       <w:r>
@@ -5049,13 +5234,13 @@
           <w:rFonts w:ascii="Times New Roman" w:hAnsi="Times New Roman" w:cs="Times New Roman"/>
           <w:vertAlign w:val="subscript"/>
         </w:rPr>
-        <w:t xml:space="preserve"> = </w:t>
-      </w:r>
-      <w:r>
-        <w:rPr>
-          <w:rFonts w:ascii="Times New Roman" w:hAnsi="Times New Roman" w:cs="Times New Roman"/>
-        </w:rPr>
-        <w:t>0.054). There is no interaction between sex and maternal restriction group present</w:t>
+        <w:t>*sex</w:t>
+      </w:r>
+      <w:r>
+        <w:rPr>
+          <w:rFonts w:ascii="Times New Roman" w:hAnsi="Times New Roman" w:cs="Times New Roman"/>
+        </w:rPr>
+        <w:t>=0.38).</w:t>
       </w:r>
       <w:r>
         <w:rPr>
@@ -5066,51 +5251,12 @@
       <w:r>
         <w:rPr>
           <w:rFonts w:ascii="Times New Roman" w:hAnsi="Times New Roman" w:cs="Times New Roman"/>
-        </w:rPr>
-        <w:t>(</w:t>
-      </w:r>
-      <w:proofErr w:type="spellStart"/>
-      <w:r>
-        <w:rPr>
-          <w:rFonts w:ascii="Times New Roman" w:hAnsi="Times New Roman" w:cs="Times New Roman"/>
-        </w:rPr>
-        <w:t>p</w:t>
-      </w:r>
-      <w:r>
-        <w:rPr>
-          <w:rFonts w:ascii="Times New Roman" w:hAnsi="Times New Roman" w:cs="Times New Roman"/>
-          <w:vertAlign w:val="subscript"/>
-        </w:rPr>
-        <w:t>diet</w:t>
-      </w:r>
-      <w:proofErr w:type="spellEnd"/>
-      <w:r>
-        <w:rPr>
-          <w:rFonts w:ascii="Times New Roman" w:hAnsi="Times New Roman" w:cs="Times New Roman"/>
-          <w:vertAlign w:val="subscript"/>
-        </w:rPr>
-        <w:t>*sex</w:t>
-      </w:r>
-      <w:r>
-        <w:rPr>
-          <w:rFonts w:ascii="Times New Roman" w:hAnsi="Times New Roman" w:cs="Times New Roman"/>
-        </w:rPr>
-        <w:t>=0.38).</w:t>
-      </w:r>
-      <w:r>
-        <w:rPr>
-          <w:rFonts w:ascii="Times New Roman" w:hAnsi="Times New Roman" w:cs="Times New Roman"/>
-        </w:rPr>
-        <w:t xml:space="preserve"> </w:t>
-      </w:r>
-      <w:r>
-        <w:rPr>
-          <w:rFonts w:ascii="Times New Roman" w:hAnsi="Times New Roman" w:cs="Times New Roman"/>
           <w:highlight w:val="yellow"/>
         </w:rPr>
         <w:t>However, c</w:t>
       </w:r>
-      <w:commentRangeStart w:id="127"/>
+      <w:commentRangeStart w:id="142"/>
+      <w:commentRangeStart w:id="143"/>
       <w:r>
         <w:rPr>
           <w:rFonts w:ascii="Times New Roman" w:hAnsi="Times New Roman" w:cs="Times New Roman"/>
@@ -5118,7 +5264,8 @@
         </w:rPr>
         <w:t>umulative food intake in the NCD period is</w:t>
       </w:r>
-      <w:commentRangeEnd w:id="127"/>
+      <w:commentRangeEnd w:id="142"/>
+      <w:commentRangeEnd w:id="143"/>
       <w:r>
         <w:rPr>
           <w:rFonts w:ascii="Times New Roman" w:hAnsi="Times New Roman" w:cs="Times New Roman"/>
@@ -5163,7 +5310,13 @@
           <w:rStyle w:val="CommentReference"/>
           <w:highlight w:val="yellow"/>
         </w:rPr>
-        <w:commentReference w:id="127"/>
+        <w:commentReference w:id="142"/>
+      </w:r>
+      <w:r>
+        <w:rPr>
+          <w:rStyle w:val="CommentReference"/>
+        </w:rPr>
+        <w:commentReference w:id="143"/>
       </w:r>
       <w:r>
         <w:rPr>
@@ -5254,14 +5407,63 @@
           <w:i/>
           <w:iCs/>
         </w:rPr>
-        <w:t>Gestational eTRF</w:t>
-      </w:r>
+        <w:t xml:space="preserve">Gestational </w:t>
+      </w:r>
+      <w:proofErr w:type="spellStart"/>
+      <w:r>
+        <w:rPr>
+          <w:rFonts w:ascii="Times New Roman" w:hAnsi="Times New Roman" w:cs="Times New Roman"/>
+          <w:i/>
+          <w:iCs/>
+        </w:rPr>
+        <w:t>eTRF</w:t>
+      </w:r>
+      <w:proofErr w:type="spellEnd"/>
       <w:r>
         <w:rPr>
           <w:rStyle w:val="CommentReference"/>
         </w:rPr>
         <w:t xml:space="preserve"> </w:t>
       </w:r>
+      <w:del w:id="144" w:author="Dave Bridges" w:date="2021-09-16T11:10:00Z">
+        <w:r>
+          <w:rPr>
+            <w:rStyle w:val="CommentReference"/>
+            <w:rFonts w:ascii="Times New Roman" w:hAnsi="Times New Roman" w:cs="Times New Roman"/>
+            <w:i/>
+            <w:iCs/>
+            <w:sz w:val="24"/>
+            <w:szCs w:val="24"/>
+          </w:rPr>
+          <w:delText xml:space="preserve">improves </w:delText>
+        </w:r>
+      </w:del>
+      <w:ins w:id="145" w:author="Dave Bridges" w:date="2021-09-16T11:10:00Z">
+        <w:r>
+          <w:rPr>
+            <w:rStyle w:val="CommentReference"/>
+            <w:rFonts w:ascii="Times New Roman" w:hAnsi="Times New Roman" w:cs="Times New Roman"/>
+            <w:i/>
+            <w:iCs/>
+            <w:sz w:val="24"/>
+            <w:szCs w:val="24"/>
+          </w:rPr>
+          <w:t>modestly improves glucose</w:t>
+        </w:r>
+      </w:ins>
+      <w:del w:id="146" w:author="Dave Bridges" w:date="2021-09-16T11:10:00Z">
+        <w:r>
+          <w:rPr>
+            <w:rStyle w:val="CommentReference"/>
+            <w:rFonts w:ascii="Times New Roman" w:hAnsi="Times New Roman" w:cs="Times New Roman"/>
+            <w:i/>
+            <w:iCs/>
+            <w:sz w:val="24"/>
+            <w:szCs w:val="24"/>
+          </w:rPr>
+          <w:delText>insulin</w:delText>
+        </w:r>
+      </w:del>
       <w:r>
         <w:rPr>
           <w:rStyle w:val="CommentReference"/>
@@ -5271,14 +5473,14 @@
           <w:sz w:val="24"/>
           <w:szCs w:val="24"/>
         </w:rPr>
-        <w:t>improves insulin tolerance in young adult males</w:t>
+        <w:t xml:space="preserve"> tolerance in young adult males</w:t>
       </w:r>
     </w:p>
     <w:p>
       <w:pPr>
         <w:spacing w:line="480" w:lineRule="auto"/>
         <w:rPr>
-          <w:ins w:id="128" w:author="Bridges, Dave" w:date="2021-07-29T13:57:00Z"/>
+          <w:ins w:id="147" w:author="Bridges, Dave" w:date="2021-07-29T13:57:00Z"/>
           <w:rFonts w:ascii="Times New Roman" w:hAnsi="Times New Roman" w:cs="Times New Roman"/>
         </w:rPr>
       </w:pPr>
@@ -5310,7 +5512,29 @@
         <w:rPr>
           <w:rFonts w:ascii="Times New Roman" w:hAnsi="Times New Roman" w:cs="Times New Roman"/>
         </w:rPr>
-        <w:t>Male offspring had 15mg/dL higher blood glucose during i</w:t>
+        <w:t xml:space="preserve">Male offspring </w:t>
+      </w:r>
+      <w:del w:id="148" w:author="Dave Bridges" w:date="2021-09-16T11:11:00Z">
+        <w:r>
+          <w:rPr>
+            <w:rFonts w:ascii="Times New Roman" w:hAnsi="Times New Roman" w:cs="Times New Roman"/>
+          </w:rPr>
+          <w:delText xml:space="preserve">had </w:delText>
+        </w:r>
+      </w:del>
+      <w:ins w:id="149" w:author="Dave Bridges" w:date="2021-09-16T11:11:00Z">
+        <w:r>
+          <w:rPr>
+            <w:rFonts w:ascii="Times New Roman" w:hAnsi="Times New Roman" w:cs="Times New Roman"/>
+          </w:rPr>
+          <w:t xml:space="preserve">averaged </w:t>
+        </w:r>
+      </w:ins>
+      <w:r>
+        <w:rPr>
+          <w:rFonts w:ascii="Times New Roman" w:hAnsi="Times New Roman" w:cs="Times New Roman"/>
+        </w:rPr>
+        <w:t>15mg/dL higher blood glucose during i</w:t>
       </w:r>
       <w:r>
         <w:rPr>
@@ -5361,7 +5585,14 @@
         <w:rPr>
           <w:rFonts w:ascii="Times New Roman" w:hAnsi="Times New Roman" w:cs="Times New Roman"/>
         </w:rPr>
-        <w:t xml:space="preserve">, but no effect of maternal dietary </w:t>
+        <w:t xml:space="preserve">, </w:t>
+      </w:r>
+      <w:commentRangeStart w:id="150"/>
+      <w:r>
+        <w:rPr>
+          <w:rFonts w:ascii="Times New Roman" w:hAnsi="Times New Roman" w:cs="Times New Roman"/>
+        </w:rPr>
+        <w:t xml:space="preserve">but no effect of maternal dietary </w:t>
       </w:r>
       <w:r>
         <w:rPr>
@@ -5453,7 +5684,20 @@
         <w:rPr>
           <w:rFonts w:ascii="Times New Roman" w:hAnsi="Times New Roman" w:cs="Times New Roman"/>
         </w:rPr>
-        <w:t xml:space="preserve">). </w:t>
+        <w:t>).</w:t>
+      </w:r>
+      <w:commentRangeEnd w:id="150"/>
+      <w:r>
+        <w:rPr>
+          <w:rStyle w:val="CommentReference"/>
+        </w:rPr>
+        <w:commentReference w:id="150"/>
+      </w:r>
+      <w:r>
+        <w:rPr>
+          <w:rFonts w:ascii="Times New Roman" w:hAnsi="Times New Roman" w:cs="Times New Roman"/>
+        </w:rPr>
+        <w:t xml:space="preserve"> </w:t>
       </w:r>
       <w:r>
         <w:rPr>
@@ -5539,6 +5783,7 @@
         </w:rPr>
         <w:t>(</w:t>
       </w:r>
+      <w:commentRangeStart w:id="151"/>
       <w:proofErr w:type="spellStart"/>
       <w:r>
         <w:rPr>
@@ -5558,13 +5803,62 @@
         <w:rPr>
           <w:rFonts w:ascii="Times New Roman" w:hAnsi="Times New Roman" w:cs="Times New Roman"/>
         </w:rPr>
-        <w:t xml:space="preserve">=0.013) and of </w:t>
-      </w:r>
-      <w:r>
-        <w:rPr>
-          <w:rFonts w:ascii="Times New Roman" w:hAnsi="Times New Roman" w:cs="Times New Roman"/>
-        </w:rPr>
-        <w:t xml:space="preserve">sex where males had a higher AUC than females, which is expected in adulthood </w:t>
+        <w:t>=0.013)</w:t>
+      </w:r>
+      <w:ins w:id="152" w:author="Dave Bridges" w:date="2021-09-16T11:12:00Z">
+        <w:r>
+          <w:rPr>
+            <w:rFonts w:ascii="Times New Roman" w:hAnsi="Times New Roman" w:cs="Times New Roman"/>
+          </w:rPr>
+          <w:t xml:space="preserve">.  </w:t>
+        </w:r>
+        <w:commentRangeEnd w:id="151"/>
+        <w:r>
+          <w:rPr>
+            <w:rStyle w:val="CommentReference"/>
+          </w:rPr>
+          <w:commentReference w:id="151"/>
+        </w:r>
+        <w:r>
+          <w:rPr>
+            <w:rFonts w:ascii="Times New Roman" w:hAnsi="Times New Roman" w:cs="Times New Roman"/>
+          </w:rPr>
+          <w:t xml:space="preserve">As expected, </w:t>
+        </w:r>
+      </w:ins>
+      <w:del w:id="153" w:author="Dave Bridges" w:date="2021-09-16T11:12:00Z">
+        <w:r>
+          <w:rPr>
+            <w:rFonts w:ascii="Times New Roman" w:hAnsi="Times New Roman" w:cs="Times New Roman"/>
+          </w:rPr>
+          <w:delText xml:space="preserve"> and of </w:delText>
+        </w:r>
+        <w:r>
+          <w:rPr>
+            <w:rFonts w:ascii="Times New Roman" w:hAnsi="Times New Roman" w:cs="Times New Roman"/>
+          </w:rPr>
+          <w:delText xml:space="preserve">sex where </w:delText>
+        </w:r>
+      </w:del>
+      <w:r>
+        <w:rPr>
+          <w:rFonts w:ascii="Times New Roman" w:hAnsi="Times New Roman" w:cs="Times New Roman"/>
+        </w:rPr>
+        <w:t>males had a higher AUC than females</w:t>
+      </w:r>
+      <w:del w:id="154" w:author="Dave Bridges" w:date="2021-09-16T11:12:00Z">
+        <w:r>
+          <w:rPr>
+            <w:rFonts w:ascii="Times New Roman" w:hAnsi="Times New Roman" w:cs="Times New Roman"/>
+          </w:rPr>
+          <w:delText>, which is expected in adulthood</w:delText>
+        </w:r>
+      </w:del>
+      <w:r>
+        <w:rPr>
+          <w:rFonts w:ascii="Times New Roman" w:hAnsi="Times New Roman" w:cs="Times New Roman"/>
+        </w:rPr>
+        <w:t xml:space="preserve"> </w:t>
       </w:r>
       <w:r>
         <w:rPr>
@@ -5687,7 +5981,21 @@
         <w:rPr>
           <w:rFonts w:ascii="Times New Roman" w:hAnsi="Times New Roman" w:cs="Times New Roman"/>
         </w:rPr>
-        <w:t xml:space="preserve">(the rate of glucose decline over the first </w:t>
+        <w:t xml:space="preserve">(the rate of glucose </w:t>
+      </w:r>
+      <w:proofErr w:type="gramStart"/>
+      <w:r>
+        <w:rPr>
+          <w:rFonts w:ascii="Times New Roman" w:hAnsi="Times New Roman" w:cs="Times New Roman"/>
+        </w:rPr>
+        <w:t>decline</w:t>
+      </w:r>
+      <w:proofErr w:type="gramEnd"/>
+      <w:r>
+        <w:rPr>
+          <w:rFonts w:ascii="Times New Roman" w:hAnsi="Times New Roman" w:cs="Times New Roman"/>
+        </w:rPr>
+        <w:t xml:space="preserve"> over the first </w:t>
       </w:r>
       <w:r>
         <w:rPr>
@@ -5701,23 +6009,39 @@
         </w:rPr>
         <w:t xml:space="preserve"> minutes) </w:t>
       </w:r>
-      <w:r>
-        <w:rPr>
-          <w:rFonts w:ascii="Times New Roman" w:hAnsi="Times New Roman" w:cs="Times New Roman"/>
-        </w:rPr>
-        <w:t xml:space="preserve">was not </w:t>
-      </w:r>
-      <w:r>
-        <w:rPr>
-          <w:rFonts w:ascii="Times New Roman" w:hAnsi="Times New Roman" w:cs="Times New Roman"/>
-        </w:rPr>
-        <w:t xml:space="preserve">significantly </w:t>
-      </w:r>
-      <w:r>
-        <w:rPr>
-          <w:rFonts w:ascii="Times New Roman" w:hAnsi="Times New Roman" w:cs="Times New Roman"/>
-        </w:rPr>
-        <w:t>different by sex (</w:t>
+      <w:del w:id="155" w:author="Dave Bridges" w:date="2021-09-16T11:14:00Z">
+        <w:r>
+          <w:rPr>
+            <w:rFonts w:ascii="Times New Roman" w:hAnsi="Times New Roman" w:cs="Times New Roman"/>
+          </w:rPr>
+          <w:delText xml:space="preserve">was not </w:delText>
+        </w:r>
+        <w:r>
+          <w:rPr>
+            <w:rFonts w:ascii="Times New Roman" w:hAnsi="Times New Roman" w:cs="Times New Roman"/>
+          </w:rPr>
+          <w:delText xml:space="preserve">significantly </w:delText>
+        </w:r>
+        <w:r>
+          <w:rPr>
+            <w:rFonts w:ascii="Times New Roman" w:hAnsi="Times New Roman" w:cs="Times New Roman"/>
+          </w:rPr>
+          <w:delText xml:space="preserve">different by </w:delText>
+        </w:r>
+      </w:del>
+      <w:ins w:id="156" w:author="Dave Bridges" w:date="2021-09-16T11:14:00Z">
+        <w:r>
+          <w:rPr>
+            <w:rFonts w:ascii="Times New Roman" w:hAnsi="Times New Roman" w:cs="Times New Roman"/>
+          </w:rPr>
+          <w:t xml:space="preserve">did not reach significance for </w:t>
+        </w:r>
+      </w:ins>
+      <w:r>
+        <w:rPr>
+          <w:rFonts w:ascii="Times New Roman" w:hAnsi="Times New Roman" w:cs="Times New Roman"/>
+        </w:rPr>
+        <w:t>sex (</w:t>
       </w:r>
       <w:proofErr w:type="spellStart"/>
       <w:r>
@@ -5819,7 +6143,35 @@
         <w:rPr>
           <w:rFonts w:ascii="Times New Roman" w:hAnsi="Times New Roman" w:cs="Times New Roman"/>
         </w:rPr>
-        <w:t>and that this is largely driven by baseline fasting glucose levels and not by increased fat mass</w:t>
+        <w:t xml:space="preserve">and that this is largely driven by </w:t>
+      </w:r>
+      <w:commentRangeStart w:id="157"/>
+      <w:commentRangeStart w:id="158"/>
+      <w:r>
+        <w:rPr>
+          <w:rFonts w:ascii="Times New Roman" w:hAnsi="Times New Roman" w:cs="Times New Roman"/>
+        </w:rPr>
+        <w:t xml:space="preserve">baseline fasting glucose levels </w:t>
+      </w:r>
+      <w:commentRangeEnd w:id="157"/>
+      <w:r>
+        <w:rPr>
+          <w:rStyle w:val="CommentReference"/>
+        </w:rPr>
+        <w:commentReference w:id="157"/>
+      </w:r>
+      <w:commentRangeEnd w:id="158"/>
+      <w:r>
+        <w:rPr>
+          <w:rStyle w:val="CommentReference"/>
+        </w:rPr>
+        <w:commentReference w:id="158"/>
+      </w:r>
+      <w:r>
+        <w:rPr>
+          <w:rFonts w:ascii="Times New Roman" w:hAnsi="Times New Roman" w:cs="Times New Roman"/>
+        </w:rPr>
+        <w:t>and not by increased fat mass</w:t>
       </w:r>
       <w:r>
         <w:rPr>
@@ -5841,7 +6193,7 @@
         <w:rPr>
           <w:rFonts w:ascii="Times New Roman" w:hAnsi="Times New Roman" w:cs="Times New Roman"/>
         </w:rPr>
-        <w:pPrChange w:id="129" w:author="Bridges, Dave" w:date="2021-07-29T13:57:00Z">
+        <w:pPrChange w:id="159" w:author="Bridges, Dave" w:date="2021-07-29T13:57:00Z">
           <w:pPr>
             <w:spacing w:line="480" w:lineRule="auto"/>
           </w:pPr>
@@ -5875,7 +6227,7 @@
         </w:rPr>
         <w:t xml:space="preserve">). </w:t>
       </w:r>
-      <w:del w:id="130" w:author="Bridges, Dave" w:date="2021-07-29T13:57:00Z">
+      <w:del w:id="160" w:author="Bridges, Dave" w:date="2021-07-29T13:57:00Z">
         <w:r>
           <w:rPr>
             <w:rFonts w:ascii="Times New Roman" w:hAnsi="Times New Roman" w:cs="Times New Roman"/>
@@ -6007,25 +6359,55 @@
         <w:rPr>
           <w:rFonts w:ascii="Times New Roman" w:hAnsi="Times New Roman" w:cs="Times New Roman"/>
         </w:rPr>
-        <w:t xml:space="preserve">, again with </w:t>
-      </w:r>
-      <w:r>
-        <w:rPr>
-          <w:rFonts w:ascii="Times New Roman" w:hAnsi="Times New Roman" w:cs="Times New Roman"/>
-        </w:rPr>
-        <w:t xml:space="preserve">greater </w:t>
-      </w:r>
-      <w:r>
-        <w:rPr>
-          <w:rFonts w:ascii="Times New Roman" w:hAnsi="Times New Roman" w:cs="Times New Roman"/>
-        </w:rPr>
-        <w:t xml:space="preserve">expected elevations of glucose levels in male mice </w:t>
-      </w:r>
-      <w:r>
-        <w:rPr>
-          <w:rFonts w:ascii="Times New Roman" w:hAnsi="Times New Roman" w:cs="Times New Roman"/>
-        </w:rPr>
-        <w:t xml:space="preserve">. </w:t>
+        <w:t>, again with</w:t>
+      </w:r>
+      <w:ins w:id="161" w:author="Dave Bridges" w:date="2021-09-16T11:15:00Z">
+        <w:r>
+          <w:rPr>
+            <w:rFonts w:ascii="Times New Roman" w:hAnsi="Times New Roman" w:cs="Times New Roman"/>
+          </w:rPr>
+          <w:t xml:space="preserve"> </w:t>
+        </w:r>
+      </w:ins>
+      <w:del w:id="162" w:author="Dave Bridges" w:date="2021-09-16T11:15:00Z">
+        <w:r>
+          <w:rPr>
+            <w:rFonts w:ascii="Times New Roman" w:hAnsi="Times New Roman" w:cs="Times New Roman"/>
+          </w:rPr>
+          <w:delText xml:space="preserve"> </w:delText>
+        </w:r>
+        <w:r>
+          <w:rPr>
+            <w:rFonts w:ascii="Times New Roman" w:hAnsi="Times New Roman" w:cs="Times New Roman"/>
+          </w:rPr>
+          <w:delText xml:space="preserve">greater </w:delText>
+        </w:r>
+      </w:del>
+      <w:r>
+        <w:rPr>
+          <w:rFonts w:ascii="Times New Roman" w:hAnsi="Times New Roman" w:cs="Times New Roman"/>
+        </w:rPr>
+        <w:t xml:space="preserve">expected elevations of glucose levels in male </w:t>
+      </w:r>
+      <w:proofErr w:type="gramStart"/>
+      <w:r>
+        <w:rPr>
+          <w:rFonts w:ascii="Times New Roman" w:hAnsi="Times New Roman" w:cs="Times New Roman"/>
+        </w:rPr>
+        <w:t xml:space="preserve">mice </w:t>
+      </w:r>
+      <w:r>
+        <w:rPr>
+          <w:rFonts w:ascii="Times New Roman" w:hAnsi="Times New Roman" w:cs="Times New Roman"/>
+        </w:rPr>
+        <w:t>.</w:t>
+      </w:r>
+      <w:proofErr w:type="gramEnd"/>
+      <w:r>
+        <w:rPr>
+          <w:rFonts w:ascii="Times New Roman" w:hAnsi="Times New Roman" w:cs="Times New Roman"/>
+        </w:rPr>
+        <w:t xml:space="preserve"> </w:t>
       </w:r>
       <w:r>
         <w:rPr>
@@ -6053,6 +6435,16 @@
         </w:rPr>
         <w:t xml:space="preserve">Figure </w:t>
       </w:r>
+      <w:ins w:id="163" w:author="Dave Bridges" w:date="2021-09-16T11:16:00Z">
+        <w:r>
+          <w:rPr>
+            <w:rFonts w:ascii="Times New Roman" w:hAnsi="Times New Roman" w:cs="Times New Roman"/>
+            <w:b/>
+            <w:bCs/>
+          </w:rPr>
+          <w:t>2H</w:t>
+        </w:r>
+      </w:ins>
       <w:r>
         <w:rPr>
           <w:rFonts w:ascii="Times New Roman" w:hAnsi="Times New Roman" w:cs="Times New Roman"/>
@@ -6102,6 +6494,7 @@
         <w:t>(</w:t>
       </w:r>
       <w:proofErr w:type="spellStart"/>
+      <w:proofErr w:type="gramStart"/>
       <w:r>
         <w:rPr>
           <w:rFonts w:ascii="Times New Roman" w:hAnsi="Times New Roman" w:cs="Times New Roman"/>
@@ -6116,6 +6509,7 @@
         <w:t>sex:diet</w:t>
       </w:r>
       <w:proofErr w:type="spellEnd"/>
+      <w:proofErr w:type="gramEnd"/>
       <w:r>
         <w:rPr>
           <w:rFonts w:ascii="Times New Roman" w:hAnsi="Times New Roman" w:cs="Times New Roman"/>
@@ -6126,7 +6520,21 @@
         <w:rPr>
           <w:rFonts w:ascii="Times New Roman" w:hAnsi="Times New Roman" w:cs="Times New Roman"/>
         </w:rPr>
-        <w:t xml:space="preserve">where </w:t>
+        <w:t>where</w:t>
+      </w:r>
+      <w:ins w:id="164" w:author="Dave Bridges" w:date="2021-09-16T11:16:00Z">
+        <w:r>
+          <w:rPr>
+            <w:rFonts w:ascii="Times New Roman" w:hAnsi="Times New Roman" w:cs="Times New Roman"/>
+          </w:rPr>
+          <w:t>in</w:t>
+        </w:r>
+      </w:ins>
+      <w:r>
+        <w:rPr>
+          <w:rFonts w:ascii="Times New Roman" w:hAnsi="Times New Roman" w:cs="Times New Roman"/>
+        </w:rPr>
+        <w:t xml:space="preserve"> </w:t>
       </w:r>
       <w:proofErr w:type="spellStart"/>
       <w:r>
@@ -6263,7 +6671,21 @@
         <w:rPr>
           <w:rFonts w:ascii="Times New Roman" w:hAnsi="Times New Roman" w:cs="Times New Roman"/>
         </w:rPr>
-        <w:t>=0.0054) but did not differ by maternal dietary treatment (</w:t>
+        <w:t xml:space="preserve">=0.0054) but did not differ </w:t>
+      </w:r>
+      <w:ins w:id="165" w:author="Dave Bridges" w:date="2021-09-16T11:18:00Z">
+        <w:r>
+          <w:rPr>
+            <w:rFonts w:ascii="Times New Roman" w:hAnsi="Times New Roman" w:cs="Times New Roman"/>
+          </w:rPr>
+          <w:t xml:space="preserve">significantly </w:t>
+        </w:r>
+      </w:ins>
+      <w:r>
+        <w:rPr>
+          <w:rFonts w:ascii="Times New Roman" w:hAnsi="Times New Roman" w:cs="Times New Roman"/>
+        </w:rPr>
+        <w:t>by maternal dietary treatment (</w:t>
       </w:r>
       <w:proofErr w:type="spellStart"/>
       <w:r>
@@ -6284,8 +6706,38 @@
         <w:rPr>
           <w:rFonts w:ascii="Times New Roman" w:hAnsi="Times New Roman" w:cs="Times New Roman"/>
         </w:rPr>
-        <w:t xml:space="preserve">=0.18). This suggests there are modest early effects of gestational eTRF present in male offspring that were not explained by body composition, which was comparable between groups, or food intake, which was higher in eTRF animals. </w:t>
-      </w:r>
+        <w:t xml:space="preserve">=0.18). This suggests there are modest early effects of gestational eTRF present in male offspring that were not explained by </w:t>
+      </w:r>
+      <w:ins w:id="166" w:author="Dave Bridges" w:date="2021-09-16T11:17:00Z">
+        <w:r>
+          <w:rPr>
+            <w:rFonts w:ascii="Times New Roman" w:hAnsi="Times New Roman" w:cs="Times New Roman"/>
+          </w:rPr>
+          <w:t xml:space="preserve">differences in weight or </w:t>
+        </w:r>
+      </w:ins>
+      <w:r>
+        <w:rPr>
+          <w:rFonts w:ascii="Times New Roman" w:hAnsi="Times New Roman" w:cs="Times New Roman"/>
+        </w:rPr>
+        <w:t>body composition, which was comparable between groups</w:t>
+      </w:r>
+      <w:del w:id="167" w:author="Dave Bridges" w:date="2021-09-16T11:17:00Z">
+        <w:r>
+          <w:rPr>
+            <w:rFonts w:ascii="Times New Roman" w:hAnsi="Times New Roman" w:cs="Times New Roman"/>
+          </w:rPr>
+          <w:delText xml:space="preserve">, or food intake, which was higher in eTRF animals. </w:delText>
+        </w:r>
+      </w:del>
+      <w:ins w:id="168" w:author="Dave Bridges" w:date="2021-09-16T11:17:00Z">
+        <w:r>
+          <w:rPr>
+            <w:rFonts w:ascii="Times New Roman" w:hAnsi="Times New Roman" w:cs="Times New Roman"/>
+          </w:rPr>
+          <w:t>.</w:t>
+        </w:r>
+      </w:ins>
     </w:p>
     <w:p>
       <w:pPr>
@@ -6294,7 +6746,7 @@
         <w:rPr>
           <w:rFonts w:ascii="Times New Roman" w:hAnsi="Times New Roman" w:cs="Times New Roman"/>
         </w:rPr>
-        <w:pPrChange w:id="131" w:author="Bridges, Dave" w:date="2021-07-29T13:57:00Z">
+        <w:pPrChange w:id="169" w:author="Bridges, Dave" w:date="2021-07-29T13:57:00Z">
           <w:pPr>
             <w:spacing w:line="480" w:lineRule="auto"/>
           </w:pPr>
@@ -6452,17 +6904,66 @@
         </w:rPr>
         <w:t xml:space="preserve"> gestational eTRF exposure, we administered an overnutrition challenge; </w:t>
       </w:r>
-      <w:r>
-        <w:rPr>
-          <w:rFonts w:ascii="Times New Roman" w:hAnsi="Times New Roman" w:cs="Times New Roman"/>
-        </w:rPr>
-        <w:t xml:space="preserve">AL access to </w:t>
-      </w:r>
-      <w:r>
-        <w:rPr>
-          <w:rFonts w:ascii="Times New Roman" w:hAnsi="Times New Roman" w:cs="Times New Roman"/>
-        </w:rPr>
-        <w:t>45% of energy from fat</w:t>
+      <w:del w:id="170" w:author="Dave Bridges" w:date="2021-09-16T11:18:00Z">
+        <w:r>
+          <w:rPr>
+            <w:rFonts w:ascii="Times New Roman" w:hAnsi="Times New Roman" w:cs="Times New Roman"/>
+            <w:i/>
+            <w:rPrChange w:id="171" w:author="Dave Bridges" w:date="2021-09-16T11:18:00Z">
+              <w:rPr>
+                <w:rFonts w:ascii="Times New Roman" w:hAnsi="Times New Roman" w:cs="Times New Roman"/>
+              </w:rPr>
+            </w:rPrChange>
+          </w:rPr>
+          <w:delText>AL</w:delText>
+        </w:r>
+        <w:r>
+          <w:rPr>
+            <w:rFonts w:ascii="Times New Roman" w:hAnsi="Times New Roman" w:cs="Times New Roman"/>
+          </w:rPr>
+          <w:delText xml:space="preserve"> </w:delText>
+        </w:r>
+      </w:del>
+      <w:ins w:id="172" w:author="Dave Bridges" w:date="2021-09-16T11:18:00Z">
+        <w:r>
+          <w:rPr>
+            <w:rFonts w:ascii="Times New Roman" w:hAnsi="Times New Roman" w:cs="Times New Roman"/>
+            <w:i/>
+          </w:rPr>
+          <w:t>ad libitum</w:t>
+        </w:r>
+        <w:r>
+          <w:rPr>
+            <w:rFonts w:ascii="Times New Roman" w:hAnsi="Times New Roman" w:cs="Times New Roman"/>
+          </w:rPr>
+          <w:t xml:space="preserve"> </w:t>
+        </w:r>
+      </w:ins>
+      <w:r>
+        <w:rPr>
+          <w:rFonts w:ascii="Times New Roman" w:hAnsi="Times New Roman" w:cs="Times New Roman"/>
+        </w:rPr>
+        <w:t xml:space="preserve">access to </w:t>
+      </w:r>
+      <w:r>
+        <w:rPr>
+          <w:rFonts w:ascii="Times New Roman" w:hAnsi="Times New Roman" w:cs="Times New Roman"/>
+        </w:rPr>
+        <w:t xml:space="preserve">45% of energy from </w:t>
+      </w:r>
+      <w:commentRangeStart w:id="173"/>
+      <w:r>
+        <w:rPr>
+          <w:rFonts w:ascii="Times New Roman" w:hAnsi="Times New Roman" w:cs="Times New Roman"/>
+        </w:rPr>
+        <w:t>fat</w:t>
+      </w:r>
+      <w:commentRangeEnd w:id="173"/>
+      <w:r>
+        <w:rPr>
+          <w:rStyle w:val="CommentReference"/>
+        </w:rPr>
+        <w:commentReference w:id="173"/>
       </w:r>
       <w:r>
         <w:rPr>
@@ -6512,18 +7013,50 @@
         </w:rPr>
         <w:t xml:space="preserve"> </w:t>
       </w:r>
-      <w:r>
-        <w:rPr>
-          <w:rFonts w:ascii="Times New Roman" w:hAnsi="Times New Roman" w:cs="Times New Roman"/>
-        </w:rPr>
-        <w:t>Even with HFD</w:t>
-      </w:r>
-      <w:r>
-        <w:rPr>
-          <w:rFonts w:ascii="Times New Roman" w:hAnsi="Times New Roman" w:cs="Times New Roman"/>
-        </w:rPr>
-        <w:t xml:space="preserve">, there were no distinct </w:t>
-      </w:r>
+      <w:del w:id="174" w:author="Dave Bridges" w:date="2021-09-16T11:19:00Z">
+        <w:r>
+          <w:rPr>
+            <w:rFonts w:ascii="Times New Roman" w:hAnsi="Times New Roman" w:cs="Times New Roman"/>
+          </w:rPr>
+          <w:delText xml:space="preserve">Even </w:delText>
+        </w:r>
+      </w:del>
+      <w:ins w:id="175" w:author="Dave Bridges" w:date="2021-09-16T11:19:00Z">
+        <w:r>
+          <w:rPr>
+            <w:rFonts w:ascii="Times New Roman" w:hAnsi="Times New Roman" w:cs="Times New Roman"/>
+          </w:rPr>
+          <w:t xml:space="preserve">Similar to the findings on chow, </w:t>
+        </w:r>
+      </w:ins>
+      <w:r>
+        <w:rPr>
+          <w:rFonts w:ascii="Times New Roman" w:hAnsi="Times New Roman" w:cs="Times New Roman"/>
+        </w:rPr>
+        <w:t>with HFD</w:t>
+      </w:r>
+      <w:r>
+        <w:rPr>
+          <w:rFonts w:ascii="Times New Roman" w:hAnsi="Times New Roman" w:cs="Times New Roman"/>
+        </w:rPr>
+        <w:t xml:space="preserve">, there were no </w:t>
+      </w:r>
+      <w:del w:id="176" w:author="Dave Bridges" w:date="2021-09-16T11:19:00Z">
+        <w:r>
+          <w:rPr>
+            <w:rFonts w:ascii="Times New Roman" w:hAnsi="Times New Roman" w:cs="Times New Roman"/>
+          </w:rPr>
+          <w:delText xml:space="preserve">distinct </w:delText>
+        </w:r>
+      </w:del>
+      <w:ins w:id="177" w:author="Dave Bridges" w:date="2021-09-16T11:19:00Z">
+        <w:r>
+          <w:rPr>
+            <w:rFonts w:ascii="Times New Roman" w:hAnsi="Times New Roman" w:cs="Times New Roman"/>
+          </w:rPr>
+          <w:t xml:space="preserve">major </w:t>
+        </w:r>
+      </w:ins>
       <w:r>
         <w:rPr>
           <w:rFonts w:ascii="Times New Roman" w:hAnsi="Times New Roman" w:cs="Times New Roman"/>
@@ -6666,6 +7199,14 @@
         </w:rPr>
         <w:t>,</w:t>
       </w:r>
+      <w:ins w:id="178" w:author="Dave Bridges" w:date="2021-09-16T11:19:00Z">
+        <w:r>
+          <w:rPr>
+            <w:rFonts w:ascii="Times New Roman" w:hAnsi="Times New Roman" w:cs="Times New Roman"/>
+          </w:rPr>
+          <w:t xml:space="preserve"> </w:t>
+        </w:r>
+      </w:ins>
       <w:r>
         <w:rPr>
           <w:rFonts w:ascii="Times New Roman" w:hAnsi="Times New Roman" w:cs="Times New Roman"/>
@@ -6743,7 +7284,21 @@
         <w:rPr>
           <w:rFonts w:ascii="Times New Roman" w:hAnsi="Times New Roman" w:cs="Times New Roman"/>
         </w:rPr>
-        <w:t xml:space="preserve"> to overnutrition challenge.</w:t>
+        <w:t xml:space="preserve"> to overnutrition</w:t>
+      </w:r>
+      <w:del w:id="179" w:author="Dave Bridges" w:date="2021-09-16T11:19:00Z">
+        <w:r>
+          <w:rPr>
+            <w:rFonts w:ascii="Times New Roman" w:hAnsi="Times New Roman" w:cs="Times New Roman"/>
+          </w:rPr>
+          <w:delText xml:space="preserve"> challenge</w:delText>
+        </w:r>
+      </w:del>
+      <w:r>
+        <w:rPr>
+          <w:rFonts w:ascii="Times New Roman" w:hAnsi="Times New Roman" w:cs="Times New Roman"/>
+        </w:rPr>
+        <w:t>.</w:t>
       </w:r>
       <w:r>
         <w:rPr>
@@ -6755,7 +7310,27 @@
         <w:rPr>
           <w:rFonts w:ascii="Times New Roman" w:hAnsi="Times New Roman" w:cs="Times New Roman"/>
         </w:rPr>
-        <w:t>Females and males consumed similar amount of HFD (</w:t>
+        <w:t xml:space="preserve">Females and males consumed </w:t>
+      </w:r>
+      <w:commentRangeStart w:id="180"/>
+      <w:r>
+        <w:rPr>
+          <w:rFonts w:ascii="Times New Roman" w:hAnsi="Times New Roman" w:cs="Times New Roman"/>
+        </w:rPr>
+        <w:t xml:space="preserve">similar </w:t>
+      </w:r>
+      <w:commentRangeEnd w:id="180"/>
+      <w:r>
+        <w:rPr>
+          <w:rStyle w:val="CommentReference"/>
+        </w:rPr>
+        <w:commentReference w:id="180"/>
+      </w:r>
+      <w:r>
+        <w:rPr>
+          <w:rFonts w:ascii="Times New Roman" w:hAnsi="Times New Roman" w:cs="Times New Roman"/>
+        </w:rPr>
+        <w:t>amount of HFD (</w:t>
       </w:r>
       <w:proofErr w:type="spellStart"/>
       <w:r>
@@ -6800,7 +7375,14 @@
         <w:rPr>
           <w:rFonts w:ascii="Times New Roman" w:hAnsi="Times New Roman" w:cs="Times New Roman"/>
         </w:rPr>
-        <w:t xml:space="preserve"> offspring</w:t>
+        <w:t xml:space="preserve"> </w:t>
+      </w:r>
+      <w:commentRangeStart w:id="181"/>
+      <w:r>
+        <w:rPr>
+          <w:rFonts w:ascii="Times New Roman" w:hAnsi="Times New Roman" w:cs="Times New Roman"/>
+        </w:rPr>
+        <w:t>offspring</w:t>
       </w:r>
       <w:r>
         <w:rPr>
@@ -6861,7 +7443,20 @@
         <w:rPr>
           <w:rFonts w:ascii="Times New Roman" w:hAnsi="Times New Roman" w:cs="Times New Roman"/>
         </w:rPr>
-        <w:t xml:space="preserve">. Feeding efficiency </w:t>
+        <w:t xml:space="preserve">. </w:t>
+      </w:r>
+      <w:commentRangeEnd w:id="181"/>
+      <w:r>
+        <w:rPr>
+          <w:rStyle w:val="CommentReference"/>
+        </w:rPr>
+        <w:commentReference w:id="181"/>
+      </w:r>
+      <w:r>
+        <w:rPr>
+          <w:rFonts w:ascii="Times New Roman" w:hAnsi="Times New Roman" w:cs="Times New Roman"/>
+        </w:rPr>
+        <w:t xml:space="preserve">Feeding efficiency </w:t>
       </w:r>
       <w:r>
         <w:rPr>
@@ -6922,19 +7517,104 @@
         <w:rPr>
           <w:rFonts w:ascii="Times New Roman" w:hAnsi="Times New Roman" w:cs="Times New Roman"/>
         </w:rPr>
-        <w:t xml:space="preserve"> lower in eTRF animals</w:t>
-      </w:r>
-      <w:r>
-        <w:rPr>
-          <w:rFonts w:ascii="Times New Roman" w:hAnsi="Times New Roman" w:cs="Times New Roman"/>
-        </w:rPr>
-        <w:t xml:space="preserve"> (19% and 10% in females and males, respectively), although this failed to reach statistical significance (</w:t>
+        <w:t xml:space="preserve"> lower in </w:t>
       </w:r>
       <w:proofErr w:type="spellStart"/>
       <w:r>
         <w:rPr>
           <w:rFonts w:ascii="Times New Roman" w:hAnsi="Times New Roman" w:cs="Times New Roman"/>
         </w:rPr>
+        <w:t>eTRF</w:t>
+      </w:r>
+      <w:proofErr w:type="spellEnd"/>
+      <w:r>
+        <w:rPr>
+          <w:rFonts w:ascii="Times New Roman" w:hAnsi="Times New Roman" w:cs="Times New Roman"/>
+        </w:rPr>
+        <w:t xml:space="preserve"> animals</w:t>
+      </w:r>
+      <w:r>
+        <w:rPr>
+          <w:rFonts w:ascii="Times New Roman" w:hAnsi="Times New Roman" w:cs="Times New Roman"/>
+        </w:rPr>
+        <w:t xml:space="preserve"> (19% </w:t>
+      </w:r>
+      <w:ins w:id="182" w:author="Dave Bridges" w:date="2021-09-16T11:21:00Z">
+        <w:r>
+          <w:rPr>
+            <w:rFonts w:ascii="Times New Roman" w:hAnsi="Times New Roman" w:cs="Times New Roman"/>
+          </w:rPr>
+          <w:t xml:space="preserve">reduced in females; </w:t>
+        </w:r>
+      </w:ins>
+      <w:del w:id="183" w:author="Dave Bridges" w:date="2021-09-16T11:21:00Z">
+        <w:r>
+          <w:rPr>
+            <w:rFonts w:ascii="Times New Roman" w:hAnsi="Times New Roman" w:cs="Times New Roman"/>
+          </w:rPr>
+          <w:delText xml:space="preserve">and </w:delText>
+        </w:r>
+      </w:del>
+      <w:r>
+        <w:rPr>
+          <w:rFonts w:ascii="Times New Roman" w:hAnsi="Times New Roman" w:cs="Times New Roman"/>
+        </w:rPr>
+        <w:t>10%</w:t>
+      </w:r>
+      <w:ins w:id="184" w:author="Dave Bridges" w:date="2021-09-16T11:21:00Z">
+        <w:r>
+          <w:rPr>
+            <w:rFonts w:ascii="Times New Roman" w:hAnsi="Times New Roman" w:cs="Times New Roman"/>
+          </w:rPr>
+          <w:t xml:space="preserve"> reduced</w:t>
+        </w:r>
+      </w:ins>
+      <w:r>
+        <w:rPr>
+          <w:rFonts w:ascii="Times New Roman" w:hAnsi="Times New Roman" w:cs="Times New Roman"/>
+        </w:rPr>
+        <w:t xml:space="preserve"> in </w:t>
+      </w:r>
+      <w:del w:id="185" w:author="Dave Bridges" w:date="2021-09-16T11:21:00Z">
+        <w:r>
+          <w:rPr>
+            <w:rFonts w:ascii="Times New Roman" w:hAnsi="Times New Roman" w:cs="Times New Roman"/>
+          </w:rPr>
+          <w:delText xml:space="preserve">females and </w:delText>
+        </w:r>
+      </w:del>
+      <w:r>
+        <w:rPr>
+          <w:rFonts w:ascii="Times New Roman" w:hAnsi="Times New Roman" w:cs="Times New Roman"/>
+        </w:rPr>
+        <w:t>males,</w:t>
+      </w:r>
+      <w:del w:id="186" w:author="Dave Bridges" w:date="2021-09-16T11:21:00Z">
+        <w:r>
+          <w:rPr>
+            <w:rFonts w:ascii="Times New Roman" w:hAnsi="Times New Roman" w:cs="Times New Roman"/>
+          </w:rPr>
+          <w:delText xml:space="preserve"> respectively</w:delText>
+        </w:r>
+      </w:del>
+      <w:r>
+        <w:rPr>
+          <w:rFonts w:ascii="Times New Roman" w:hAnsi="Times New Roman" w:cs="Times New Roman"/>
+        </w:rPr>
+        <w:t xml:space="preserve">), although this failed to reach </w:t>
+      </w:r>
+      <w:commentRangeStart w:id="187"/>
+      <w:r>
+        <w:rPr>
+          <w:rFonts w:ascii="Times New Roman" w:hAnsi="Times New Roman" w:cs="Times New Roman"/>
+        </w:rPr>
+        <w:t>statistical significance (</w:t>
+      </w:r>
+      <w:proofErr w:type="spellStart"/>
+      <w:r>
+        <w:rPr>
+          <w:rFonts w:ascii="Times New Roman" w:hAnsi="Times New Roman" w:cs="Times New Roman"/>
+        </w:rPr>
         <w:t>p</w:t>
       </w:r>
       <w:r>
@@ -6956,6 +7636,13 @@
           <w:rFonts w:ascii="Times New Roman" w:hAnsi="Times New Roman" w:cs="Times New Roman"/>
         </w:rPr>
         <w:t>).</w:t>
+      </w:r>
+      <w:commentRangeEnd w:id="187"/>
+      <w:r>
+        <w:rPr>
+          <w:rStyle w:val="CommentReference"/>
+        </w:rPr>
+        <w:commentReference w:id="187"/>
       </w:r>
     </w:p>
     <w:p>
@@ -6963,6 +7650,7 @@
         <w:spacing w:line="480" w:lineRule="auto"/>
         <w:ind w:firstLine="720"/>
         <w:rPr>
+          <w:ins w:id="188" w:author="Dave Bridges" w:date="2021-09-16T11:25:00Z"/>
           <w:rFonts w:ascii="Times New Roman" w:hAnsi="Times New Roman" w:cs="Times New Roman"/>
         </w:rPr>
       </w:pPr>
@@ -6994,7 +7682,29 @@
         <w:rPr>
           <w:rFonts w:ascii="Times New Roman" w:hAnsi="Times New Roman" w:cs="Times New Roman"/>
         </w:rPr>
-        <w:t xml:space="preserve"> ITT, there was a significant interaction in the </w:t>
+        <w:t xml:space="preserve"> ITT, there was a significant interaction </w:t>
+      </w:r>
+      <w:ins w:id="189" w:author="Dave Bridges" w:date="2021-09-16T11:21:00Z">
+        <w:r>
+          <w:rPr>
+            <w:rFonts w:ascii="Times New Roman" w:hAnsi="Times New Roman" w:cs="Times New Roman"/>
+          </w:rPr>
+          <w:t>between se</w:t>
+        </w:r>
+      </w:ins>
+      <w:ins w:id="190" w:author="Dave Bridges" w:date="2021-09-16T11:22:00Z">
+        <w:r>
+          <w:rPr>
+            <w:rFonts w:ascii="Times New Roman" w:hAnsi="Times New Roman" w:cs="Times New Roman"/>
+          </w:rPr>
+          <w:t xml:space="preserve">x and diet.  </w:t>
+        </w:r>
+      </w:ins>
+      <w:r>
+        <w:rPr>
+          <w:rFonts w:ascii="Times New Roman" w:hAnsi="Times New Roman" w:cs="Times New Roman"/>
+        </w:rPr>
+        <w:t xml:space="preserve">in the </w:t>
       </w:r>
       <w:r>
         <w:rPr>
@@ -7031,6 +7741,7 @@
         <w:t xml:space="preserve">, </w:t>
       </w:r>
       <w:proofErr w:type="spellStart"/>
+      <w:proofErr w:type="gramStart"/>
       <w:r>
         <w:rPr>
           <w:rFonts w:ascii="Times New Roman" w:hAnsi="Times New Roman" w:cs="Times New Roman"/>
@@ -7045,36 +7756,47 @@
         <w:t>sex:diet</w:t>
       </w:r>
       <w:proofErr w:type="spellEnd"/>
+      <w:proofErr w:type="gramEnd"/>
       <w:r>
         <w:rPr>
           <w:rFonts w:ascii="Times New Roman" w:hAnsi="Times New Roman" w:cs="Times New Roman"/>
         </w:rPr>
         <w:t>=0.03</w:t>
       </w:r>
-      <w:r>
-        <w:rPr>
-          <w:rFonts w:ascii="Times New Roman" w:hAnsi="Times New Roman" w:cs="Times New Roman"/>
-        </w:rPr>
-        <w:t>)</w:t>
-      </w:r>
-      <w:r>
-        <w:rPr>
-          <w:rFonts w:ascii="Times New Roman" w:hAnsi="Times New Roman" w:cs="Times New Roman"/>
-        </w:rPr>
-        <w:t xml:space="preserve">, </w:t>
-      </w:r>
-      <w:r>
-        <w:rPr>
-          <w:rFonts w:ascii="Times New Roman" w:hAnsi="Times New Roman" w:cs="Times New Roman"/>
-        </w:rPr>
-        <w:t>necessitating</w:t>
-      </w:r>
-      <w:r>
-        <w:rPr>
-          <w:rFonts w:ascii="Times New Roman" w:hAnsi="Times New Roman" w:cs="Times New Roman"/>
-        </w:rPr>
-        <w:t xml:space="preserve"> sex-stratified analysis</w:t>
-      </w:r>
+      <w:del w:id="191" w:author="Dave Bridges" w:date="2021-09-16T11:22:00Z">
+        <w:r>
+          <w:rPr>
+            <w:rFonts w:ascii="Times New Roman" w:hAnsi="Times New Roman" w:cs="Times New Roman"/>
+          </w:rPr>
+          <w:delText>)</w:delText>
+        </w:r>
+        <w:r>
+          <w:rPr>
+            <w:rFonts w:ascii="Times New Roman" w:hAnsi="Times New Roman" w:cs="Times New Roman"/>
+          </w:rPr>
+          <w:delText xml:space="preserve">, </w:delText>
+        </w:r>
+        <w:r>
+          <w:rPr>
+            <w:rFonts w:ascii="Times New Roman" w:hAnsi="Times New Roman" w:cs="Times New Roman"/>
+          </w:rPr>
+          <w:delText>necessitating</w:delText>
+        </w:r>
+        <w:r>
+          <w:rPr>
+            <w:rFonts w:ascii="Times New Roman" w:hAnsi="Times New Roman" w:cs="Times New Roman"/>
+          </w:rPr>
+          <w:delText xml:space="preserve"> sex-stratified analysis</w:delText>
+        </w:r>
+      </w:del>
+      <w:ins w:id="192" w:author="Dave Bridges" w:date="2021-09-16T11:22:00Z">
+        <w:r>
+          <w:rPr>
+            <w:rFonts w:ascii="Times New Roman" w:hAnsi="Times New Roman" w:cs="Times New Roman"/>
+          </w:rPr>
+          <w:t>)</w:t>
+        </w:r>
+      </w:ins>
       <w:r>
         <w:rPr>
           <w:rFonts w:ascii="Times New Roman" w:hAnsi="Times New Roman" w:cs="Times New Roman"/>
@@ -7352,8 +8074,24 @@
         <w:rPr>
           <w:rFonts w:ascii="Times New Roman" w:hAnsi="Times New Roman" w:cs="Times New Roman"/>
         </w:rPr>
-        <w:t xml:space="preserve">=0.20) and </w:t>
-      </w:r>
+        <w:t xml:space="preserve">=0.20) </w:t>
+      </w:r>
+      <w:del w:id="193" w:author="Dave Bridges" w:date="2021-09-16T11:22:00Z">
+        <w:r>
+          <w:rPr>
+            <w:rFonts w:ascii="Times New Roman" w:hAnsi="Times New Roman" w:cs="Times New Roman"/>
+          </w:rPr>
+          <w:delText xml:space="preserve">and </w:delText>
+        </w:r>
+      </w:del>
+      <w:ins w:id="194" w:author="Dave Bridges" w:date="2021-09-16T11:22:00Z">
+        <w:r>
+          <w:rPr>
+            <w:rFonts w:ascii="Times New Roman" w:hAnsi="Times New Roman" w:cs="Times New Roman"/>
+          </w:rPr>
+          <w:t xml:space="preserve">while </w:t>
+        </w:r>
+      </w:ins>
       <w:proofErr w:type="spellStart"/>
       <w:r>
         <w:rPr>
@@ -7366,7 +8104,21 @@
         <w:rPr>
           <w:rFonts w:ascii="Times New Roman" w:hAnsi="Times New Roman" w:cs="Times New Roman"/>
         </w:rPr>
-        <w:t xml:space="preserve"> males had 20.4% lower AUC during the insulin tolerance test than AL males (</w:t>
+        <w:t xml:space="preserve"> males had 20.4% lower AUC </w:t>
+      </w:r>
+      <w:del w:id="195" w:author="Dave Bridges" w:date="2021-09-16T11:22:00Z">
+        <w:r>
+          <w:rPr>
+            <w:rFonts w:ascii="Times New Roman" w:hAnsi="Times New Roman" w:cs="Times New Roman"/>
+          </w:rPr>
+          <w:delText xml:space="preserve">during the insulin tolerance test than AL males </w:delText>
+        </w:r>
+      </w:del>
+      <w:r>
+        <w:rPr>
+          <w:rFonts w:ascii="Times New Roman" w:hAnsi="Times New Roman" w:cs="Times New Roman"/>
+        </w:rPr>
+        <w:t>(</w:t>
       </w:r>
       <w:proofErr w:type="spellStart"/>
       <w:r>
@@ -7575,14 +8327,7 @@
         <w:rPr>
           <w:rFonts w:ascii="Times New Roman" w:hAnsi="Times New Roman" w:cs="Times New Roman"/>
         </w:rPr>
-        <w:t xml:space="preserve"> males </w:t>
-      </w:r>
-      <w:r>
-        <w:rPr>
-          <w:rFonts w:ascii="Times New Roman" w:hAnsi="Times New Roman" w:cs="Times New Roman"/>
-        </w:rPr>
-        <w:lastRenderedPageBreak/>
-        <w:t>(</w:t>
+        <w:t xml:space="preserve"> males (</w:t>
       </w:r>
       <w:proofErr w:type="spellStart"/>
       <w:r>
@@ -7633,7 +8378,30 @@
         <w:rPr>
           <w:rFonts w:ascii="Times New Roman" w:hAnsi="Times New Roman" w:cs="Times New Roman"/>
         </w:rPr>
-        <w:t>eTRF and AL offspring of the same sex</w:t>
+        <w:t xml:space="preserve">eTRF and AL offspring of the </w:t>
+      </w:r>
+      <w:del w:id="196" w:author="Dave Bridges" w:date="2021-09-16T11:23:00Z">
+        <w:r>
+          <w:rPr>
+            <w:rFonts w:ascii="Times New Roman" w:hAnsi="Times New Roman" w:cs="Times New Roman"/>
+          </w:rPr>
+          <w:lastRenderedPageBreak/>
+          <w:delText xml:space="preserve">same </w:delText>
+        </w:r>
+      </w:del>
+      <w:ins w:id="197" w:author="Dave Bridges" w:date="2021-09-16T11:23:00Z">
+        <w:r>
+          <w:rPr>
+            <w:rFonts w:ascii="Times New Roman" w:hAnsi="Times New Roman" w:cs="Times New Roman"/>
+          </w:rPr>
+          <w:t xml:space="preserve">within the same </w:t>
+        </w:r>
+      </w:ins>
+      <w:r>
+        <w:rPr>
+          <w:rFonts w:ascii="Times New Roman" w:hAnsi="Times New Roman" w:cs="Times New Roman"/>
+        </w:rPr>
+        <w:t>sex</w:t>
       </w:r>
       <w:r>
         <w:rPr>
@@ -7696,7 +8464,14 @@
         <w:rPr>
           <w:rFonts w:ascii="Times New Roman" w:hAnsi="Times New Roman" w:cs="Times New Roman"/>
         </w:rPr>
-        <w:t>=0.83</w:t>
+        <w:t>=0.</w:t>
+      </w:r>
+      <w:proofErr w:type="gramStart"/>
+      <w:r>
+        <w:rPr>
+          <w:rFonts w:ascii="Times New Roman" w:hAnsi="Times New Roman" w:cs="Times New Roman"/>
+        </w:rPr>
+        <w:t>83</w:t>
       </w:r>
       <w:r>
         <w:rPr>
@@ -7712,6 +8487,7 @@
         </w:rPr>
         <w:t>)</w:t>
       </w:r>
+      <w:proofErr w:type="gramEnd"/>
       <w:r>
         <w:rPr>
           <w:rFonts w:ascii="Times New Roman" w:hAnsi="Times New Roman" w:cs="Times New Roman"/>
@@ -7724,24 +8500,44 @@
         </w:rPr>
         <w:t xml:space="preserve"> </w:t>
       </w:r>
-      <w:r>
-        <w:rPr>
-          <w:rFonts w:ascii="Times New Roman" w:hAnsi="Times New Roman" w:cs="Times New Roman"/>
-        </w:rPr>
-        <w:t>GTT</w:t>
-      </w:r>
-      <w:r>
-        <w:rPr>
-          <w:rFonts w:ascii="Times New Roman" w:hAnsi="Times New Roman" w:cs="Times New Roman"/>
-        </w:rPr>
-        <w:t xml:space="preserve"> </w:t>
-      </w:r>
-      <w:r>
-        <w:rPr>
-          <w:rFonts w:ascii="Times New Roman" w:hAnsi="Times New Roman" w:cs="Times New Roman"/>
-        </w:rPr>
-        <w:t>(</w:t>
-      </w:r>
+      <w:del w:id="198" w:author="Dave Bridges" w:date="2021-09-16T11:23:00Z">
+        <w:r>
+          <w:rPr>
+            <w:rFonts w:ascii="Times New Roman" w:hAnsi="Times New Roman" w:cs="Times New Roman"/>
+          </w:rPr>
+          <w:delText>GTT</w:delText>
+        </w:r>
+        <w:r>
+          <w:rPr>
+            <w:rFonts w:ascii="Times New Roman" w:hAnsi="Times New Roman" w:cs="Times New Roman"/>
+          </w:rPr>
+          <w:delText xml:space="preserve"> </w:delText>
+        </w:r>
+      </w:del>
+      <w:ins w:id="199" w:author="Dave Bridges" w:date="2021-09-16T11:23:00Z">
+        <w:r>
+          <w:rPr>
+            <w:rFonts w:ascii="Times New Roman" w:hAnsi="Times New Roman" w:cs="Times New Roman"/>
+          </w:rPr>
+          <w:t>Glucose tolerance tests in</w:t>
+        </w:r>
+      </w:ins>
+      <w:del w:id="200" w:author="Dave Bridges" w:date="2021-09-16T11:23:00Z">
+        <w:r>
+          <w:rPr>
+            <w:rFonts w:ascii="Times New Roman" w:hAnsi="Times New Roman" w:cs="Times New Roman"/>
+          </w:rPr>
+          <w:delText>(</w:delText>
+        </w:r>
+      </w:del>
+      <w:ins w:id="201" w:author="Dave Bridges" w:date="2021-09-16T11:23:00Z">
+        <w:r>
+          <w:rPr>
+            <w:rFonts w:ascii="Times New Roman" w:hAnsi="Times New Roman" w:cs="Times New Roman"/>
+          </w:rPr>
+          <w:t xml:space="preserve"> </w:t>
+        </w:r>
+      </w:ins>
       <w:r>
         <w:rPr>
           <w:rFonts w:ascii="Times New Roman" w:hAnsi="Times New Roman" w:cs="Times New Roman"/>
@@ -7758,11 +8554,19 @@
         </w:rPr>
         <w:t>G</w:t>
       </w:r>
-      <w:r>
-        <w:rPr>
-          <w:rFonts w:ascii="Times New Roman" w:hAnsi="Times New Roman" w:cs="Times New Roman"/>
-        </w:rPr>
-        <w:t xml:space="preserve">), </w:t>
+      <w:del w:id="202" w:author="Dave Bridges" w:date="2021-09-16T11:23:00Z">
+        <w:r>
+          <w:rPr>
+            <w:rFonts w:ascii="Times New Roman" w:hAnsi="Times New Roman" w:cs="Times New Roman"/>
+          </w:rPr>
+          <w:delText>)</w:delText>
+        </w:r>
+      </w:del>
+      <w:r>
+        <w:rPr>
+          <w:rFonts w:ascii="Times New Roman" w:hAnsi="Times New Roman" w:cs="Times New Roman"/>
+        </w:rPr>
+        <w:t xml:space="preserve">, </w:t>
       </w:r>
       <w:r>
         <w:rPr>
@@ -7783,6 +8587,7 @@
         <w:t>interaction (</w:t>
       </w:r>
       <w:proofErr w:type="spellStart"/>
+      <w:proofErr w:type="gramStart"/>
       <w:r>
         <w:rPr>
           <w:rFonts w:ascii="Times New Roman" w:hAnsi="Times New Roman" w:cs="Times New Roman"/>
@@ -7797,12 +8602,136 @@
         <w:t>sex:diet</w:t>
       </w:r>
       <w:proofErr w:type="spellEnd"/>
+      <w:proofErr w:type="gramEnd"/>
       <w:r>
         <w:rPr>
           <w:rFonts w:ascii="Times New Roman" w:hAnsi="Times New Roman" w:cs="Times New Roman"/>
         </w:rPr>
         <w:t>=0.011</w:t>
       </w:r>
+      <w:del w:id="203" w:author="Dave Bridges" w:date="2021-09-16T11:23:00Z">
+        <w:r>
+          <w:rPr>
+            <w:rFonts w:ascii="Times New Roman" w:hAnsi="Times New Roman" w:cs="Times New Roman"/>
+          </w:rPr>
+          <w:delText>)</w:delText>
+        </w:r>
+        <w:r>
+          <w:rPr>
+            <w:rFonts w:ascii="Times New Roman" w:hAnsi="Times New Roman" w:cs="Times New Roman"/>
+          </w:rPr>
+          <w:delText>, so sex-specfic analyses were completed</w:delText>
+        </w:r>
+        <w:r>
+          <w:rPr>
+            <w:rFonts w:ascii="Times New Roman" w:hAnsi="Times New Roman" w:cs="Times New Roman"/>
+          </w:rPr>
+          <w:delText>.</w:delText>
+        </w:r>
+      </w:del>
+      <w:ins w:id="204" w:author="Dave Bridges" w:date="2021-09-16T11:23:00Z">
+        <w:r>
+          <w:rPr>
+            <w:rFonts w:ascii="Times New Roman" w:hAnsi="Times New Roman" w:cs="Times New Roman"/>
+          </w:rPr>
+          <w:t>), though now in the opposite direction.</w:t>
+        </w:r>
+      </w:ins>
+      <w:r>
+        <w:rPr>
+          <w:rFonts w:ascii="Times New Roman" w:hAnsi="Times New Roman" w:cs="Times New Roman"/>
+        </w:rPr>
+        <w:t xml:space="preserve"> </w:t>
+      </w:r>
+      <w:r>
+        <w:rPr>
+          <w:rFonts w:ascii="Times New Roman" w:hAnsi="Times New Roman" w:cs="Times New Roman"/>
+        </w:rPr>
+        <w:t xml:space="preserve">During </w:t>
+      </w:r>
+      <w:r>
+        <w:rPr>
+          <w:rFonts w:ascii="Times New Roman" w:hAnsi="Times New Roman" w:cs="Times New Roman"/>
+        </w:rPr>
+        <w:t>GTT</w:t>
+      </w:r>
+      <w:r>
+        <w:rPr>
+          <w:rFonts w:ascii="Times New Roman" w:hAnsi="Times New Roman" w:cs="Times New Roman"/>
+        </w:rPr>
+        <w:t>,</w:t>
+      </w:r>
+      <w:r>
+        <w:rPr>
+          <w:rFonts w:ascii="Times New Roman" w:hAnsi="Times New Roman" w:cs="Times New Roman"/>
+        </w:rPr>
+        <w:t xml:space="preserve"> </w:t>
+      </w:r>
+      <w:proofErr w:type="spellStart"/>
+      <w:r>
+        <w:rPr>
+          <w:rFonts w:ascii="Times New Roman" w:hAnsi="Times New Roman" w:cs="Times New Roman"/>
+        </w:rPr>
+        <w:t>eTRF</w:t>
+      </w:r>
+      <w:proofErr w:type="spellEnd"/>
+      <w:r>
+        <w:rPr>
+          <w:rFonts w:ascii="Times New Roman" w:hAnsi="Times New Roman" w:cs="Times New Roman"/>
+        </w:rPr>
+        <w:t xml:space="preserve"> </w:t>
+      </w:r>
+      <w:r>
+        <w:rPr>
+          <w:rFonts w:ascii="Times New Roman" w:hAnsi="Times New Roman" w:cs="Times New Roman"/>
+        </w:rPr>
+        <w:t xml:space="preserve">males </w:t>
+      </w:r>
+      <w:r>
+        <w:rPr>
+          <w:rFonts w:ascii="Times New Roman" w:hAnsi="Times New Roman" w:cs="Times New Roman"/>
+        </w:rPr>
+        <w:t>trended toward glucose intolerance</w:t>
+      </w:r>
+      <w:r>
+        <w:rPr>
+          <w:rFonts w:ascii="Times New Roman" w:hAnsi="Times New Roman" w:cs="Times New Roman"/>
+        </w:rPr>
+        <w:t xml:space="preserve"> </w:t>
+      </w:r>
+      <w:r>
+        <w:rPr>
+          <w:rFonts w:ascii="Times New Roman" w:hAnsi="Times New Roman" w:cs="Times New Roman"/>
+        </w:rPr>
+        <w:t xml:space="preserve">with 53mg/dL higher glucose than AL males </w:t>
+      </w:r>
+      <w:r>
+        <w:rPr>
+          <w:rFonts w:ascii="Times New Roman" w:hAnsi="Times New Roman" w:cs="Times New Roman"/>
+        </w:rPr>
+        <w:t>(</w:t>
+      </w:r>
+      <w:proofErr w:type="spellStart"/>
+      <w:r>
+        <w:rPr>
+          <w:rFonts w:ascii="Times New Roman" w:hAnsi="Times New Roman" w:cs="Times New Roman"/>
+        </w:rPr>
+        <w:t>p</w:t>
+      </w:r>
+      <w:r>
+        <w:rPr>
+          <w:rFonts w:ascii="Times New Roman" w:hAnsi="Times New Roman" w:cs="Times New Roman"/>
+          <w:vertAlign w:val="subscript"/>
+        </w:rPr>
+        <w:t>diet</w:t>
+      </w:r>
+      <w:proofErr w:type="spellEnd"/>
+      <w:r>
+        <w:rPr>
+          <w:rFonts w:ascii="Times New Roman" w:hAnsi="Times New Roman" w:cs="Times New Roman"/>
+        </w:rPr>
+        <w:t>=0.14</w:t>
+      </w:r>
       <w:r>
         <w:rPr>
           <w:rFonts w:ascii="Times New Roman" w:hAnsi="Times New Roman" w:cs="Times New Roman"/>
@@ -7813,21 +8742,142 @@
         <w:rPr>
           <w:rFonts w:ascii="Times New Roman" w:hAnsi="Times New Roman" w:cs="Times New Roman"/>
         </w:rPr>
-        <w:t>, so sex-</w:t>
+        <w:t xml:space="preserve">. This was not </w:t>
+      </w:r>
+      <w:del w:id="205" w:author="Dave Bridges" w:date="2021-09-16T11:24:00Z">
+        <w:r>
+          <w:rPr>
+            <w:rFonts w:ascii="Times New Roman" w:hAnsi="Times New Roman" w:cs="Times New Roman"/>
+          </w:rPr>
+          <w:delText xml:space="preserve">present </w:delText>
+        </w:r>
+      </w:del>
+      <w:ins w:id="206" w:author="Dave Bridges" w:date="2021-09-16T11:24:00Z">
+        <w:r>
+          <w:rPr>
+            <w:rFonts w:ascii="Times New Roman" w:hAnsi="Times New Roman" w:cs="Times New Roman"/>
+          </w:rPr>
+          <w:t xml:space="preserve">observed </w:t>
+        </w:r>
+      </w:ins>
+      <w:r>
+        <w:rPr>
+          <w:rFonts w:ascii="Times New Roman" w:hAnsi="Times New Roman" w:cs="Times New Roman"/>
+        </w:rPr>
+        <w:t xml:space="preserve">in </w:t>
       </w:r>
       <w:proofErr w:type="spellStart"/>
       <w:r>
         <w:rPr>
           <w:rFonts w:ascii="Times New Roman" w:hAnsi="Times New Roman" w:cs="Times New Roman"/>
         </w:rPr>
-        <w:t>specfic</w:t>
+        <w:t>eTRF</w:t>
       </w:r>
       <w:proofErr w:type="spellEnd"/>
       <w:r>
         <w:rPr>
           <w:rFonts w:ascii="Times New Roman" w:hAnsi="Times New Roman" w:cs="Times New Roman"/>
         </w:rPr>
-        <w:t xml:space="preserve"> analyses were completed</w:t>
+        <w:t xml:space="preserve"> </w:t>
+      </w:r>
+      <w:ins w:id="207" w:author="Dave Bridges" w:date="2021-09-16T11:24:00Z">
+        <w:r>
+          <w:rPr>
+            <w:rFonts w:ascii="Times New Roman" w:hAnsi="Times New Roman" w:cs="Times New Roman"/>
+          </w:rPr>
+          <w:t xml:space="preserve">offspring </w:t>
+        </w:r>
+      </w:ins>
+      <w:r>
+        <w:rPr>
+          <w:rFonts w:ascii="Times New Roman" w:hAnsi="Times New Roman" w:cs="Times New Roman"/>
+        </w:rPr>
+        <w:t xml:space="preserve">females, </w:t>
+      </w:r>
+      <w:del w:id="208" w:author="Dave Bridges" w:date="2021-09-16T11:24:00Z">
+        <w:r>
+          <w:rPr>
+            <w:rFonts w:ascii="Times New Roman" w:hAnsi="Times New Roman" w:cs="Times New Roman"/>
+          </w:rPr>
+          <w:delText xml:space="preserve">who </w:delText>
+        </w:r>
+      </w:del>
+      <w:ins w:id="209" w:author="Dave Bridges" w:date="2021-09-16T11:24:00Z">
+        <w:r>
+          <w:rPr>
+            <w:rFonts w:ascii="Times New Roman" w:hAnsi="Times New Roman" w:cs="Times New Roman"/>
+          </w:rPr>
+          <w:t xml:space="preserve">which had </w:t>
+        </w:r>
+      </w:ins>
+      <w:del w:id="210" w:author="Dave Bridges" w:date="2021-09-16T11:24:00Z">
+        <w:r>
+          <w:rPr>
+            <w:rFonts w:ascii="Times New Roman" w:hAnsi="Times New Roman" w:cs="Times New Roman"/>
+          </w:rPr>
+          <w:delText>had</w:delText>
+        </w:r>
+        <w:r>
+          <w:rPr>
+            <w:rFonts w:ascii="Times New Roman" w:hAnsi="Times New Roman" w:cs="Times New Roman"/>
+          </w:rPr>
+          <w:delText xml:space="preserve"> 11mg/dL higher</w:delText>
+        </w:r>
+      </w:del>
+      <w:ins w:id="211" w:author="Dave Bridges" w:date="2021-09-16T11:24:00Z">
+        <w:r>
+          <w:rPr>
+            <w:rFonts w:ascii="Times New Roman" w:hAnsi="Times New Roman" w:cs="Times New Roman"/>
+          </w:rPr>
+          <w:t>similar</w:t>
+        </w:r>
+      </w:ins>
+      <w:r>
+        <w:rPr>
+          <w:rFonts w:ascii="Times New Roman" w:hAnsi="Times New Roman" w:cs="Times New Roman"/>
+        </w:rPr>
+        <w:t xml:space="preserve"> blood glucose during</w:t>
+      </w:r>
+      <w:ins w:id="212" w:author="Dave Bridges" w:date="2021-09-16T11:24:00Z">
+        <w:r>
+          <w:rPr>
+            <w:rFonts w:ascii="Times New Roman" w:hAnsi="Times New Roman" w:cs="Times New Roman"/>
+          </w:rPr>
+          <w:t xml:space="preserve"> the</w:t>
+        </w:r>
+      </w:ins>
+      <w:r>
+        <w:rPr>
+          <w:rFonts w:ascii="Times New Roman" w:hAnsi="Times New Roman" w:cs="Times New Roman"/>
+        </w:rPr>
+        <w:t xml:space="preserve"> GTT compared to AL females </w:t>
+      </w:r>
+      <w:r>
+        <w:rPr>
+          <w:rFonts w:ascii="Times New Roman" w:hAnsi="Times New Roman" w:cs="Times New Roman"/>
+        </w:rPr>
+        <w:t>(</w:t>
+      </w:r>
+      <w:proofErr w:type="spellStart"/>
+      <w:r>
+        <w:rPr>
+          <w:rFonts w:ascii="Times New Roman" w:hAnsi="Times New Roman" w:cs="Times New Roman"/>
+        </w:rPr>
+        <w:t>p</w:t>
+      </w:r>
+      <w:r>
+        <w:rPr>
+          <w:rFonts w:ascii="Times New Roman" w:hAnsi="Times New Roman" w:cs="Times New Roman"/>
+          <w:vertAlign w:val="subscript"/>
+        </w:rPr>
+        <w:t>diet</w:t>
+      </w:r>
+      <w:proofErr w:type="spellEnd"/>
+      <w:r>
+        <w:rPr>
+          <w:rFonts w:ascii="Times New Roman" w:hAnsi="Times New Roman" w:cs="Times New Roman"/>
+        </w:rPr>
+        <w:t>=0.61)</w:t>
       </w:r>
       <w:r>
         <w:rPr>
@@ -7839,25 +8889,19 @@
         <w:rPr>
           <w:rFonts w:ascii="Times New Roman" w:hAnsi="Times New Roman" w:cs="Times New Roman"/>
         </w:rPr>
-        <w:t xml:space="preserve">During </w:t>
-      </w:r>
-      <w:r>
-        <w:rPr>
-          <w:rFonts w:ascii="Times New Roman" w:hAnsi="Times New Roman" w:cs="Times New Roman"/>
-        </w:rPr>
-        <w:t>GTT</w:t>
-      </w:r>
-      <w:r>
-        <w:rPr>
-          <w:rFonts w:ascii="Times New Roman" w:hAnsi="Times New Roman" w:cs="Times New Roman"/>
-        </w:rPr>
-        <w:t>,</w:t>
-      </w:r>
-      <w:r>
-        <w:rPr>
-          <w:rFonts w:ascii="Times New Roman" w:hAnsi="Times New Roman" w:cs="Times New Roman"/>
-        </w:rPr>
-        <w:t xml:space="preserve"> eTRF</w:t>
+        <w:t xml:space="preserve">The </w:t>
+      </w:r>
+      <w:r>
+        <w:rPr>
+          <w:rFonts w:ascii="Times New Roman" w:hAnsi="Times New Roman" w:cs="Times New Roman"/>
+        </w:rPr>
+        <w:t xml:space="preserve">GTT </w:t>
+      </w:r>
+      <w:r>
+        <w:rPr>
+          <w:rFonts w:ascii="Times New Roman" w:hAnsi="Times New Roman" w:cs="Times New Roman"/>
+        </w:rPr>
+        <w:t>AUC</w:t>
       </w:r>
       <w:r>
         <w:rPr>
@@ -7869,132 +8913,6 @@
         <w:rPr>
           <w:rFonts w:ascii="Times New Roman" w:hAnsi="Times New Roman" w:cs="Times New Roman"/>
         </w:rPr>
-        <w:t xml:space="preserve">males </w:t>
-      </w:r>
-      <w:r>
-        <w:rPr>
-          <w:rFonts w:ascii="Times New Roman" w:hAnsi="Times New Roman" w:cs="Times New Roman"/>
-        </w:rPr>
-        <w:t>trended toward glucose intolerance</w:t>
-      </w:r>
-      <w:r>
-        <w:rPr>
-          <w:rFonts w:ascii="Times New Roman" w:hAnsi="Times New Roman" w:cs="Times New Roman"/>
-        </w:rPr>
-        <w:t xml:space="preserve"> </w:t>
-      </w:r>
-      <w:r>
-        <w:rPr>
-          <w:rFonts w:ascii="Times New Roman" w:hAnsi="Times New Roman" w:cs="Times New Roman"/>
-        </w:rPr>
-        <w:t xml:space="preserve">with 53mg/dL higher glucose than AL males </w:t>
-      </w:r>
-      <w:r>
-        <w:rPr>
-          <w:rFonts w:ascii="Times New Roman" w:hAnsi="Times New Roman" w:cs="Times New Roman"/>
-        </w:rPr>
-        <w:t>(</w:t>
-      </w:r>
-      <w:proofErr w:type="spellStart"/>
-      <w:r>
-        <w:rPr>
-          <w:rFonts w:ascii="Times New Roman" w:hAnsi="Times New Roman" w:cs="Times New Roman"/>
-        </w:rPr>
-        <w:t>p</w:t>
-      </w:r>
-      <w:r>
-        <w:rPr>
-          <w:rFonts w:ascii="Times New Roman" w:hAnsi="Times New Roman" w:cs="Times New Roman"/>
-          <w:vertAlign w:val="subscript"/>
-        </w:rPr>
-        <w:t>diet</w:t>
-      </w:r>
-      <w:proofErr w:type="spellEnd"/>
-      <w:r>
-        <w:rPr>
-          <w:rFonts w:ascii="Times New Roman" w:hAnsi="Times New Roman" w:cs="Times New Roman"/>
-        </w:rPr>
-        <w:t>=0.14</w:t>
-      </w:r>
-      <w:r>
-        <w:rPr>
-          <w:rFonts w:ascii="Times New Roman" w:hAnsi="Times New Roman" w:cs="Times New Roman"/>
-        </w:rPr>
-        <w:t>)</w:t>
-      </w:r>
-      <w:r>
-        <w:rPr>
-          <w:rFonts w:ascii="Times New Roman" w:hAnsi="Times New Roman" w:cs="Times New Roman"/>
-        </w:rPr>
-        <w:t>. This was not present in eTRF females, who had</w:t>
-      </w:r>
-      <w:r>
-        <w:rPr>
-          <w:rFonts w:ascii="Times New Roman" w:hAnsi="Times New Roman" w:cs="Times New Roman"/>
-        </w:rPr>
-        <w:t xml:space="preserve"> 11mg/dL higher blood glucose during GTT compared to AL females </w:t>
-      </w:r>
-      <w:r>
-        <w:rPr>
-          <w:rFonts w:ascii="Times New Roman" w:hAnsi="Times New Roman" w:cs="Times New Roman"/>
-        </w:rPr>
-        <w:t>(</w:t>
-      </w:r>
-      <w:proofErr w:type="spellStart"/>
-      <w:r>
-        <w:rPr>
-          <w:rFonts w:ascii="Times New Roman" w:hAnsi="Times New Roman" w:cs="Times New Roman"/>
-        </w:rPr>
-        <w:t>p</w:t>
-      </w:r>
-      <w:r>
-        <w:rPr>
-          <w:rFonts w:ascii="Times New Roman" w:hAnsi="Times New Roman" w:cs="Times New Roman"/>
-          <w:vertAlign w:val="subscript"/>
-        </w:rPr>
-        <w:t>diet</w:t>
-      </w:r>
-      <w:proofErr w:type="spellEnd"/>
-      <w:r>
-        <w:rPr>
-          <w:rFonts w:ascii="Times New Roman" w:hAnsi="Times New Roman" w:cs="Times New Roman"/>
-        </w:rPr>
-        <w:t>=0.61)</w:t>
-      </w:r>
-      <w:r>
-        <w:rPr>
-          <w:rFonts w:ascii="Times New Roman" w:hAnsi="Times New Roman" w:cs="Times New Roman"/>
-        </w:rPr>
-        <w:t xml:space="preserve">. </w:t>
-      </w:r>
-      <w:r>
-        <w:rPr>
-          <w:rFonts w:ascii="Times New Roman" w:hAnsi="Times New Roman" w:cs="Times New Roman"/>
-        </w:rPr>
-        <w:t xml:space="preserve">The </w:t>
-      </w:r>
-      <w:r>
-        <w:rPr>
-          <w:rFonts w:ascii="Times New Roman" w:hAnsi="Times New Roman" w:cs="Times New Roman"/>
-        </w:rPr>
-        <w:t xml:space="preserve">GTT </w:t>
-      </w:r>
-      <w:r>
-        <w:rPr>
-          <w:rFonts w:ascii="Times New Roman" w:hAnsi="Times New Roman" w:cs="Times New Roman"/>
-        </w:rPr>
-        <w:t>AUC</w:t>
-      </w:r>
-      <w:r>
-        <w:rPr>
-          <w:rFonts w:ascii="Times New Roman" w:hAnsi="Times New Roman" w:cs="Times New Roman"/>
-        </w:rPr>
-        <w:t xml:space="preserve"> </w:t>
-      </w:r>
-      <w:r>
-        <w:rPr>
-          <w:rFonts w:ascii="Times New Roman" w:hAnsi="Times New Roman" w:cs="Times New Roman"/>
-        </w:rPr>
         <w:t>had a significan</w:t>
       </w:r>
       <w:r>
@@ -8007,8 +8925,24 @@
         <w:rPr>
           <w:rFonts w:ascii="Times New Roman" w:hAnsi="Times New Roman" w:cs="Times New Roman"/>
         </w:rPr>
-        <w:t xml:space="preserve"> interaction effect</w:t>
-      </w:r>
+        <w:t xml:space="preserve"> interaction</w:t>
+      </w:r>
+      <w:ins w:id="213" w:author="Dave Bridges" w:date="2021-09-16T11:24:00Z">
+        <w:r>
+          <w:rPr>
+            <w:rFonts w:ascii="Times New Roman" w:hAnsi="Times New Roman" w:cs="Times New Roman"/>
+          </w:rPr>
+          <w:t xml:space="preserve"> between sex and treatment</w:t>
+        </w:r>
+      </w:ins>
+      <w:del w:id="214" w:author="Dave Bridges" w:date="2021-09-16T11:24:00Z">
+        <w:r>
+          <w:rPr>
+            <w:rFonts w:ascii="Times New Roman" w:hAnsi="Times New Roman" w:cs="Times New Roman"/>
+          </w:rPr>
+          <w:delText xml:space="preserve"> effect</w:delText>
+        </w:r>
+      </w:del>
       <w:r>
         <w:rPr>
           <w:rFonts w:ascii="Times New Roman" w:hAnsi="Times New Roman" w:cs="Times New Roman"/>
@@ -8052,6 +8986,7 @@
         <w:t>(</w:t>
       </w:r>
       <w:proofErr w:type="spellStart"/>
+      <w:proofErr w:type="gramStart"/>
       <w:r>
         <w:rPr>
           <w:rFonts w:ascii="Times New Roman" w:hAnsi="Times New Roman" w:cs="Times New Roman"/>
@@ -8066,23 +9001,40 @@
         <w:t>sex:diet</w:t>
       </w:r>
       <w:proofErr w:type="spellEnd"/>
+      <w:proofErr w:type="gramEnd"/>
       <w:r>
         <w:rPr>
           <w:rFonts w:ascii="Times New Roman" w:hAnsi="Times New Roman" w:cs="Times New Roman"/>
         </w:rPr>
         <w:t>&lt;0.0001</w:t>
       </w:r>
-      <w:r>
-        <w:rPr>
-          <w:rFonts w:ascii="Times New Roman" w:hAnsi="Times New Roman" w:cs="Times New Roman"/>
-        </w:rPr>
-        <w:t>)</w:t>
-      </w:r>
-      <w:r>
-        <w:rPr>
-          <w:rFonts w:ascii="Times New Roman" w:hAnsi="Times New Roman" w:cs="Times New Roman"/>
-        </w:rPr>
-        <w:t>, so sex-stratified analyses were conducted. AUC</w:t>
+      <w:del w:id="215" w:author="Dave Bridges" w:date="2021-09-16T11:24:00Z">
+        <w:r>
+          <w:rPr>
+            <w:rFonts w:ascii="Times New Roman" w:hAnsi="Times New Roman" w:cs="Times New Roman"/>
+          </w:rPr>
+          <w:delText>)</w:delText>
+        </w:r>
+        <w:r>
+          <w:rPr>
+            <w:rFonts w:ascii="Times New Roman" w:hAnsi="Times New Roman" w:cs="Times New Roman"/>
+          </w:rPr>
+          <w:delText>, so sex-stratified analyses were conducted</w:delText>
+        </w:r>
+      </w:del>
+      <w:ins w:id="216" w:author="Dave Bridges" w:date="2021-09-16T11:24:00Z">
+        <w:r>
+          <w:rPr>
+            <w:rFonts w:ascii="Times New Roman" w:hAnsi="Times New Roman" w:cs="Times New Roman"/>
+          </w:rPr>
+          <w:t>)</w:t>
+        </w:r>
+      </w:ins>
+      <w:r>
+        <w:rPr>
+          <w:rFonts w:ascii="Times New Roman" w:hAnsi="Times New Roman" w:cs="Times New Roman"/>
+        </w:rPr>
+        <w:t>. AUC</w:t>
       </w:r>
       <w:r>
         <w:rPr>
@@ -8090,11 +9042,27 @@
         </w:rPr>
         <w:t xml:space="preserve"> </w:t>
       </w:r>
-      <w:r>
-        <w:rPr>
-          <w:rFonts w:ascii="Times New Roman" w:hAnsi="Times New Roman" w:cs="Times New Roman"/>
-        </w:rPr>
-        <w:t>trended 5% lower</w:t>
+      <w:del w:id="217" w:author="Dave Bridges" w:date="2021-09-16T11:24:00Z">
+        <w:r>
+          <w:rPr>
+            <w:rFonts w:ascii="Times New Roman" w:hAnsi="Times New Roman" w:cs="Times New Roman"/>
+          </w:rPr>
+          <w:delText xml:space="preserve">trended </w:delText>
+        </w:r>
+      </w:del>
+      <w:ins w:id="218" w:author="Dave Bridges" w:date="2021-09-16T11:24:00Z">
+        <w:r>
+          <w:rPr>
+            <w:rFonts w:ascii="Times New Roman" w:hAnsi="Times New Roman" w:cs="Times New Roman"/>
+          </w:rPr>
+          <w:t xml:space="preserve">was </w:t>
+        </w:r>
+      </w:ins>
+      <w:r>
+        <w:rPr>
+          <w:rFonts w:ascii="Times New Roman" w:hAnsi="Times New Roman" w:cs="Times New Roman"/>
+        </w:rPr>
+        <w:t>5% lower</w:t>
       </w:r>
       <w:r>
         <w:rPr>
@@ -8153,13 +9121,49 @@
         <w:rPr>
           <w:rFonts w:ascii="Times New Roman" w:hAnsi="Times New Roman" w:cs="Times New Roman"/>
         </w:rPr>
-        <w:t xml:space="preserve"> was 13.5% higher in eTRF males compared to AL males (</w:t>
+        <w:t xml:space="preserve"> was 13.5% higher in </w:t>
       </w:r>
       <w:proofErr w:type="spellStart"/>
       <w:r>
         <w:rPr>
           <w:rFonts w:ascii="Times New Roman" w:hAnsi="Times New Roman" w:cs="Times New Roman"/>
         </w:rPr>
+        <w:t>eTRF</w:t>
+      </w:r>
+      <w:proofErr w:type="spellEnd"/>
+      <w:r>
+        <w:rPr>
+          <w:rFonts w:ascii="Times New Roman" w:hAnsi="Times New Roman" w:cs="Times New Roman"/>
+        </w:rPr>
+        <w:t xml:space="preserve"> male</w:t>
+      </w:r>
+      <w:ins w:id="219" w:author="Dave Bridges" w:date="2021-09-16T11:25:00Z">
+        <w:r>
+          <w:rPr>
+            <w:rFonts w:ascii="Times New Roman" w:hAnsi="Times New Roman" w:cs="Times New Roman"/>
+          </w:rPr>
+          <w:t xml:space="preserve"> offspring</w:t>
+        </w:r>
+      </w:ins>
+      <w:del w:id="220" w:author="Dave Bridges" w:date="2021-09-16T11:25:00Z">
+        <w:r>
+          <w:rPr>
+            <w:rFonts w:ascii="Times New Roman" w:hAnsi="Times New Roman" w:cs="Times New Roman"/>
+          </w:rPr>
+          <w:delText>s</w:delText>
+        </w:r>
+      </w:del>
+      <w:r>
+        <w:rPr>
+          <w:rFonts w:ascii="Times New Roman" w:hAnsi="Times New Roman" w:cs="Times New Roman"/>
+        </w:rPr>
+        <w:t xml:space="preserve"> compared to AL males (</w:t>
+      </w:r>
+      <w:proofErr w:type="spellStart"/>
+      <w:r>
+        <w:rPr>
+          <w:rFonts w:ascii="Times New Roman" w:hAnsi="Times New Roman" w:cs="Times New Roman"/>
+        </w:rPr>
         <w:t>p</w:t>
       </w:r>
       <w:r>
@@ -8224,18 +9228,103 @@
         </w:rPr>
         <w:t xml:space="preserve"> </w:t>
       </w:r>
-      <w:r>
-        <w:rPr>
-          <w:rFonts w:ascii="Times New Roman" w:hAnsi="Times New Roman" w:cs="Times New Roman"/>
-        </w:rPr>
-        <w:t>To further understand th</w:t>
-      </w:r>
-      <w:r>
-        <w:rPr>
-          <w:rFonts w:ascii="Times New Roman" w:hAnsi="Times New Roman" w:cs="Times New Roman"/>
-        </w:rPr>
-        <w:t>is</w:t>
-      </w:r>
+      <w:ins w:id="221" w:author="Dave Bridges" w:date="2021-09-16T11:25:00Z">
+        <w:r>
+          <w:rPr>
+            <w:rFonts w:ascii="Times New Roman" w:hAnsi="Times New Roman" w:cs="Times New Roman"/>
+          </w:rPr>
+          <w:t>Given that we cannot explain glucose intolerance in males via reduced insulin sensitivity, we evaluated insulin secretion.</w:t>
+        </w:r>
+      </w:ins>
+    </w:p>
+    <w:p>
+      <w:pPr>
+        <w:spacing w:line="480" w:lineRule="auto"/>
+        <w:ind w:firstLine="720"/>
+        <w:rPr>
+          <w:rFonts w:ascii="Times New Roman" w:hAnsi="Times New Roman" w:cs="Times New Roman"/>
+        </w:rPr>
+      </w:pPr>
+      <w:del w:id="222" w:author="Dave Bridges" w:date="2021-09-16T11:25:00Z">
+        <w:r>
+          <w:rPr>
+            <w:rFonts w:ascii="Times New Roman" w:hAnsi="Times New Roman" w:cs="Times New Roman"/>
+          </w:rPr>
+          <w:delText>To further understand th</w:delText>
+        </w:r>
+        <w:r>
+          <w:rPr>
+            <w:rFonts w:ascii="Times New Roman" w:hAnsi="Times New Roman" w:cs="Times New Roman"/>
+          </w:rPr>
+          <w:delText>is</w:delText>
+        </w:r>
+        <w:r>
+          <w:rPr>
+            <w:rFonts w:ascii="Times New Roman" w:hAnsi="Times New Roman" w:cs="Times New Roman"/>
+          </w:rPr>
+          <w:delText xml:space="preserve"> </w:delText>
+        </w:r>
+        <w:r>
+          <w:rPr>
+            <w:rFonts w:ascii="Times New Roman" w:hAnsi="Times New Roman" w:cs="Times New Roman"/>
+          </w:rPr>
+          <w:delText xml:space="preserve">eTRF </w:delText>
+        </w:r>
+        <w:r>
+          <w:rPr>
+            <w:rFonts w:ascii="Times New Roman" w:hAnsi="Times New Roman" w:cs="Times New Roman"/>
+          </w:rPr>
+          <w:delText xml:space="preserve">male-specific phenotype, </w:delText>
+        </w:r>
+        <w:r>
+          <w:rPr>
+            <w:rFonts w:ascii="Times New Roman" w:hAnsi="Times New Roman" w:cs="Times New Roman"/>
+          </w:rPr>
+          <w:delText>we sought to</w:delText>
+        </w:r>
+      </w:del>
+      <w:ins w:id="223" w:author="Dave Bridges" w:date="2021-09-16T11:25:00Z">
+        <w:r>
+          <w:rPr>
+            <w:rFonts w:ascii="Times New Roman" w:hAnsi="Times New Roman" w:cs="Times New Roman"/>
+          </w:rPr>
+          <w:t>To t</w:t>
+        </w:r>
+      </w:ins>
+      <w:ins w:id="224" w:author="Dave Bridges" w:date="2021-09-16T11:26:00Z">
+        <w:r>
+          <w:rPr>
+            <w:rFonts w:ascii="Times New Roman" w:hAnsi="Times New Roman" w:cs="Times New Roman"/>
+          </w:rPr>
+          <w:t>est for</w:t>
+        </w:r>
+      </w:ins>
+      <w:del w:id="225" w:author="Dave Bridges" w:date="2021-09-16T11:26:00Z">
+        <w:r>
+          <w:rPr>
+            <w:rFonts w:ascii="Times New Roman" w:hAnsi="Times New Roman" w:cs="Times New Roman"/>
+          </w:rPr>
+          <w:delText xml:space="preserve"> </w:delText>
+        </w:r>
+        <w:r>
+          <w:rPr>
+            <w:rFonts w:ascii="Times New Roman" w:hAnsi="Times New Roman" w:cs="Times New Roman"/>
+          </w:rPr>
+          <w:delText>assess</w:delText>
+        </w:r>
+        <w:r>
+          <w:rPr>
+            <w:rFonts w:ascii="Times New Roman" w:hAnsi="Times New Roman" w:cs="Times New Roman"/>
+          </w:rPr>
+          <w:delText xml:space="preserve"> </w:delText>
+        </w:r>
+        <w:r>
+          <w:rPr>
+            <w:rFonts w:ascii="Times New Roman" w:hAnsi="Times New Roman" w:cs="Times New Roman"/>
+          </w:rPr>
+          <w:delText>for</w:delText>
+        </w:r>
+      </w:del>
       <w:r>
         <w:rPr>
           <w:rFonts w:ascii="Times New Roman" w:hAnsi="Times New Roman" w:cs="Times New Roman"/>
@@ -8246,25 +9335,13 @@
         <w:rPr>
           <w:rFonts w:ascii="Times New Roman" w:hAnsi="Times New Roman" w:cs="Times New Roman"/>
         </w:rPr>
-        <w:t xml:space="preserve">eTRF </w:t>
-      </w:r>
-      <w:r>
-        <w:rPr>
-          <w:rFonts w:ascii="Times New Roman" w:hAnsi="Times New Roman" w:cs="Times New Roman"/>
-        </w:rPr>
-        <w:t xml:space="preserve">male-specific phenotype, </w:t>
-      </w:r>
-      <w:r>
-        <w:rPr>
-          <w:rFonts w:ascii="Times New Roman" w:hAnsi="Times New Roman" w:cs="Times New Roman"/>
-        </w:rPr>
-        <w:t xml:space="preserve">we sought to </w:t>
-      </w:r>
-      <w:r>
-        <w:rPr>
-          <w:rFonts w:ascii="Times New Roman" w:hAnsi="Times New Roman" w:cs="Times New Roman"/>
-        </w:rPr>
-        <w:t>assess</w:t>
+        <w:t>insulin secretion defect</w:t>
+      </w:r>
+      <w:r>
+        <w:rPr>
+          <w:rFonts w:ascii="Times New Roman" w:hAnsi="Times New Roman" w:cs="Times New Roman"/>
+        </w:rPr>
+        <w:t>s</w:t>
       </w:r>
       <w:r>
         <w:rPr>
@@ -8272,29 +9349,43 @@
         </w:rPr>
         <w:t xml:space="preserve"> </w:t>
       </w:r>
-      <w:r>
-        <w:rPr>
-          <w:rFonts w:ascii="Times New Roman" w:hAnsi="Times New Roman" w:cs="Times New Roman"/>
-        </w:rPr>
-        <w:t xml:space="preserve">for </w:t>
-      </w:r>
-      <w:r>
-        <w:rPr>
-          <w:rFonts w:ascii="Times New Roman" w:hAnsi="Times New Roman" w:cs="Times New Roman"/>
-        </w:rPr>
-        <w:t>insulin secretion defect</w:t>
-      </w:r>
-      <w:r>
-        <w:rPr>
-          <w:rFonts w:ascii="Times New Roman" w:hAnsi="Times New Roman" w:cs="Times New Roman"/>
-        </w:rPr>
-        <w:t>s</w:t>
-      </w:r>
-      <w:r>
-        <w:rPr>
-          <w:rFonts w:ascii="Times New Roman" w:hAnsi="Times New Roman" w:cs="Times New Roman"/>
-        </w:rPr>
-        <w:t xml:space="preserve"> by conducting an </w:t>
+      <w:del w:id="226" w:author="Dave Bridges" w:date="2021-09-16T11:26:00Z">
+        <w:r>
+          <w:rPr>
+            <w:rFonts w:ascii="Times New Roman" w:hAnsi="Times New Roman" w:cs="Times New Roman"/>
+          </w:rPr>
+          <w:delText xml:space="preserve">by </w:delText>
+        </w:r>
+      </w:del>
+      <w:ins w:id="227" w:author="Dave Bridges" w:date="2021-09-16T11:26:00Z">
+        <w:r>
+          <w:rPr>
+            <w:rFonts w:ascii="Times New Roman" w:hAnsi="Times New Roman" w:cs="Times New Roman"/>
+          </w:rPr>
+          <w:t xml:space="preserve">we </w:t>
+        </w:r>
+      </w:ins>
+      <w:del w:id="228" w:author="Dave Bridges" w:date="2021-09-16T11:26:00Z">
+        <w:r>
+          <w:rPr>
+            <w:rFonts w:ascii="Times New Roman" w:hAnsi="Times New Roman" w:cs="Times New Roman"/>
+          </w:rPr>
+          <w:delText xml:space="preserve">conducting </w:delText>
+        </w:r>
+      </w:del>
+      <w:ins w:id="229" w:author="Dave Bridges" w:date="2021-09-16T11:26:00Z">
+        <w:r>
+          <w:rPr>
+            <w:rFonts w:ascii="Times New Roman" w:hAnsi="Times New Roman" w:cs="Times New Roman"/>
+          </w:rPr>
+          <w:t xml:space="preserve">conducted </w:t>
+        </w:r>
+      </w:ins>
+      <w:r>
+        <w:rPr>
+          <w:rFonts w:ascii="Times New Roman" w:hAnsi="Times New Roman" w:cs="Times New Roman"/>
+        </w:rPr>
+        <w:t xml:space="preserve">an </w:t>
       </w:r>
       <w:r>
         <w:rPr>
@@ -8368,8 +9459,162 @@
         <w:rPr>
           <w:rFonts w:ascii="Times New Roman" w:hAnsi="Times New Roman" w:cs="Times New Roman"/>
         </w:rPr>
-        <w:t>had lower levels of insulin than males, which is expected</w:t>
-      </w:r>
+        <w:t>had lower levels of insulin than males</w:t>
+      </w:r>
+      <w:del w:id="230" w:author="Dave Bridges" w:date="2021-09-16T11:26:00Z">
+        <w:r>
+          <w:rPr>
+            <w:rFonts w:ascii="Times New Roman" w:hAnsi="Times New Roman" w:cs="Times New Roman"/>
+          </w:rPr>
+          <w:delText>, which is</w:delText>
+        </w:r>
+      </w:del>
+      <w:ins w:id="231" w:author="Dave Bridges" w:date="2021-09-16T11:26:00Z">
+        <w:r>
+          <w:rPr>
+            <w:rFonts w:ascii="Times New Roman" w:hAnsi="Times New Roman" w:cs="Times New Roman"/>
+          </w:rPr>
+          <w:t xml:space="preserve"> (as</w:t>
+        </w:r>
+      </w:ins>
+      <w:r>
+        <w:rPr>
+          <w:rFonts w:ascii="Times New Roman" w:hAnsi="Times New Roman" w:cs="Times New Roman"/>
+        </w:rPr>
+        <w:t xml:space="preserve"> expected</w:t>
+      </w:r>
+      <w:ins w:id="232" w:author="Dave Bridges" w:date="2021-09-16T11:26:00Z">
+        <w:r>
+          <w:rPr>
+            <w:rFonts w:ascii="Times New Roman" w:hAnsi="Times New Roman" w:cs="Times New Roman"/>
+          </w:rPr>
+          <w:t xml:space="preserve">; </w:t>
+        </w:r>
+      </w:ins>
+      <w:del w:id="233" w:author="Dave Bridges" w:date="2021-09-16T11:26:00Z">
+        <w:r>
+          <w:rPr>
+            <w:rFonts w:ascii="Times New Roman" w:hAnsi="Times New Roman" w:cs="Times New Roman"/>
+          </w:rPr>
+          <w:delText xml:space="preserve"> (</w:delText>
+        </w:r>
+      </w:del>
+      <w:proofErr w:type="spellStart"/>
+      <w:r>
+        <w:rPr>
+          <w:rFonts w:ascii="Times New Roman" w:hAnsi="Times New Roman" w:cs="Times New Roman"/>
+        </w:rPr>
+        <w:t>p</w:t>
+      </w:r>
+      <w:r>
+        <w:rPr>
+          <w:rFonts w:ascii="Times New Roman" w:hAnsi="Times New Roman" w:cs="Times New Roman"/>
+          <w:vertAlign w:val="subscript"/>
+        </w:rPr>
+        <w:t>sex</w:t>
+      </w:r>
+      <w:proofErr w:type="spellEnd"/>
+      <w:r>
+        <w:rPr>
+          <w:rFonts w:ascii="Times New Roman" w:hAnsi="Times New Roman" w:cs="Times New Roman"/>
+        </w:rPr>
+        <w:t xml:space="preserve">&lt;0.0001). There was a trend toward lower insulin levels in </w:t>
+      </w:r>
+      <w:proofErr w:type="spellStart"/>
+      <w:r>
+        <w:rPr>
+          <w:rFonts w:ascii="Times New Roman" w:hAnsi="Times New Roman" w:cs="Times New Roman"/>
+        </w:rPr>
+        <w:t>eTRF</w:t>
+      </w:r>
+      <w:proofErr w:type="spellEnd"/>
+      <w:r>
+        <w:rPr>
+          <w:rFonts w:ascii="Times New Roman" w:hAnsi="Times New Roman" w:cs="Times New Roman"/>
+        </w:rPr>
+        <w:t xml:space="preserve"> offspring </w:t>
+      </w:r>
+      <w:del w:id="234" w:author="Dave Bridges" w:date="2021-09-16T11:26:00Z">
+        <w:r>
+          <w:rPr>
+            <w:rFonts w:ascii="Times New Roman" w:hAnsi="Times New Roman" w:cs="Times New Roman"/>
+          </w:rPr>
+          <w:delText xml:space="preserve">oof </w:delText>
+        </w:r>
+      </w:del>
+      <w:ins w:id="235" w:author="Dave Bridges" w:date="2021-09-16T11:26:00Z">
+        <w:r>
+          <w:rPr>
+            <w:rFonts w:ascii="Times New Roman" w:hAnsi="Times New Roman" w:cs="Times New Roman"/>
+          </w:rPr>
+          <w:t xml:space="preserve">of </w:t>
+        </w:r>
+      </w:ins>
+      <w:r>
+        <w:rPr>
+          <w:rFonts w:ascii="Times New Roman" w:hAnsi="Times New Roman" w:cs="Times New Roman"/>
+        </w:rPr>
+        <w:t>both sexes (</w:t>
+      </w:r>
+      <w:proofErr w:type="spellStart"/>
+      <w:r>
+        <w:rPr>
+          <w:rFonts w:ascii="Times New Roman" w:hAnsi="Times New Roman" w:cs="Times New Roman"/>
+        </w:rPr>
+        <w:t>p</w:t>
+      </w:r>
+      <w:r>
+        <w:rPr>
+          <w:rFonts w:ascii="Times New Roman" w:hAnsi="Times New Roman" w:cs="Times New Roman"/>
+          <w:vertAlign w:val="subscript"/>
+        </w:rPr>
+        <w:t>diet</w:t>
+      </w:r>
+      <w:proofErr w:type="spellEnd"/>
+      <w:r>
+        <w:rPr>
+          <w:rFonts w:ascii="Times New Roman" w:hAnsi="Times New Roman" w:cs="Times New Roman"/>
+        </w:rPr>
+        <w:t xml:space="preserve">=0.071). Females had similar increases in insulin in response to glucose injection, 139% in AL versus 137% eTRF. Male AL offspring had 48% increase in insulin whereas this was reduced to an 18% increase for eTRF males. </w:t>
+      </w:r>
+      <w:del w:id="236" w:author="Dave Bridges" w:date="2021-09-16T11:26:00Z">
+        <w:r>
+          <w:rPr>
+            <w:rFonts w:ascii="Times New Roman" w:hAnsi="Times New Roman" w:cs="Times New Roman"/>
+          </w:rPr>
+          <w:delText>Despite these differences between sexes in effect sizes, t</w:delText>
+        </w:r>
+      </w:del>
+      <w:ins w:id="237" w:author="Dave Bridges" w:date="2021-09-16T11:26:00Z">
+        <w:r>
+          <w:rPr>
+            <w:rFonts w:ascii="Times New Roman" w:hAnsi="Times New Roman" w:cs="Times New Roman"/>
+          </w:rPr>
+          <w:t>T</w:t>
+        </w:r>
+      </w:ins>
+      <w:r>
+        <w:rPr>
+          <w:rFonts w:ascii="Times New Roman" w:hAnsi="Times New Roman" w:cs="Times New Roman"/>
+        </w:rPr>
+        <w:t xml:space="preserve">he interaction between offspring sex and maternal restriction </w:t>
+      </w:r>
+      <w:del w:id="238" w:author="Dave Bridges" w:date="2021-09-16T11:27:00Z">
+        <w:r>
+          <w:rPr>
+            <w:rFonts w:ascii="Times New Roman" w:hAnsi="Times New Roman" w:cs="Times New Roman"/>
+          </w:rPr>
+          <w:delText>was not significant</w:delText>
+        </w:r>
+      </w:del>
+      <w:ins w:id="239" w:author="Dave Bridges" w:date="2021-09-16T11:27:00Z">
+        <w:r>
+          <w:rPr>
+            <w:rFonts w:ascii="Times New Roman" w:hAnsi="Times New Roman" w:cs="Times New Roman"/>
+          </w:rPr>
+          <w:t>did not reach significance</w:t>
+        </w:r>
+      </w:ins>
       <w:r>
         <w:rPr>
           <w:rFonts w:ascii="Times New Roman" w:hAnsi="Times New Roman" w:cs="Times New Roman"/>
@@ -8388,62 +9633,42 @@
           <w:rFonts w:ascii="Times New Roman" w:hAnsi="Times New Roman" w:cs="Times New Roman"/>
           <w:vertAlign w:val="subscript"/>
         </w:rPr>
-        <w:t>sex</w:t>
+        <w:t>sex:diet</w:t>
       </w:r>
       <w:proofErr w:type="spellEnd"/>
       <w:r>
         <w:rPr>
           <w:rFonts w:ascii="Times New Roman" w:hAnsi="Times New Roman" w:cs="Times New Roman"/>
         </w:rPr>
-        <w:t>&lt;0.0001). There was a trend toward lower insulin levels in eTRF offspring oof both sexes (</w:t>
-      </w:r>
-      <w:proofErr w:type="spellStart"/>
-      <w:r>
-        <w:rPr>
-          <w:rFonts w:ascii="Times New Roman" w:hAnsi="Times New Roman" w:cs="Times New Roman"/>
-        </w:rPr>
-        <w:t>p</w:t>
-      </w:r>
-      <w:r>
-        <w:rPr>
-          <w:rFonts w:ascii="Times New Roman" w:hAnsi="Times New Roman" w:cs="Times New Roman"/>
-          <w:vertAlign w:val="subscript"/>
-        </w:rPr>
-        <w:t>diet</w:t>
-      </w:r>
-      <w:proofErr w:type="spellEnd"/>
-      <w:r>
-        <w:rPr>
-          <w:rFonts w:ascii="Times New Roman" w:hAnsi="Times New Roman" w:cs="Times New Roman"/>
-        </w:rPr>
-        <w:t>=0.071). Females had similar increases in insulin in response to glucose injection, 139% in AL versus 137% eTRF. Male AL offspring had 48% increase in insulin whereas this was reduced to an 18% increase for eTRF males. Despite these differences between sexes in effect sizes, the interaction between offspring sex and maternal restriction was not significant (</w:t>
-      </w:r>
-      <w:proofErr w:type="spellStart"/>
-      <w:r>
-        <w:rPr>
-          <w:rFonts w:ascii="Times New Roman" w:hAnsi="Times New Roman" w:cs="Times New Roman"/>
-        </w:rPr>
-        <w:t>p</w:t>
-      </w:r>
-      <w:r>
-        <w:rPr>
-          <w:rFonts w:ascii="Times New Roman" w:hAnsi="Times New Roman" w:cs="Times New Roman"/>
-          <w:vertAlign w:val="subscript"/>
-        </w:rPr>
-        <w:t>sex:diet</w:t>
-      </w:r>
-      <w:proofErr w:type="spellEnd"/>
-      <w:r>
-        <w:rPr>
-          <w:rFonts w:ascii="Times New Roman" w:hAnsi="Times New Roman" w:cs="Times New Roman"/>
-        </w:rPr>
-        <w:t>=0.064).</w:t>
-      </w:r>
-      <w:r>
-        <w:rPr>
-          <w:rFonts w:ascii="Times New Roman" w:hAnsi="Times New Roman" w:cs="Times New Roman"/>
-        </w:rPr>
-        <w:t xml:space="preserve"> The GSIS lend</w:t>
+        <w:t>=0.064)</w:t>
+      </w:r>
+      <w:ins w:id="240" w:author="Dave Bridges" w:date="2021-09-16T11:27:00Z">
+        <w:r>
+          <w:rPr>
+            <w:rFonts w:ascii="Times New Roman" w:hAnsi="Times New Roman" w:cs="Times New Roman"/>
+          </w:rPr>
+          <w:t>, but th</w:t>
+        </w:r>
+      </w:ins>
+      <w:del w:id="241" w:author="Dave Bridges" w:date="2021-09-16T11:27:00Z">
+        <w:r>
+          <w:rPr>
+            <w:rFonts w:ascii="Times New Roman" w:hAnsi="Times New Roman" w:cs="Times New Roman"/>
+          </w:rPr>
+          <w:delText>.</w:delText>
+        </w:r>
+        <w:r>
+          <w:rPr>
+            <w:rFonts w:ascii="Times New Roman" w:hAnsi="Times New Roman" w:cs="Times New Roman"/>
+          </w:rPr>
+          <w:delText xml:space="preserve"> Th</w:delText>
+        </w:r>
+      </w:del>
+      <w:r>
+        <w:rPr>
+          <w:rFonts w:ascii="Times New Roman" w:hAnsi="Times New Roman" w:cs="Times New Roman"/>
+        </w:rPr>
+        <w:t>e GSIS lend</w:t>
       </w:r>
       <w:r>
         <w:rPr>
@@ -8455,8 +9680,86 @@
         <w:rPr>
           <w:rFonts w:ascii="Times New Roman" w:hAnsi="Times New Roman" w:cs="Times New Roman"/>
         </w:rPr>
-        <w:t xml:space="preserve"> support to the theory that there could be a defect in insulin secretion </w:t>
-      </w:r>
+        <w:t xml:space="preserve"> support to </w:t>
+      </w:r>
+      <w:del w:id="242" w:author="Dave Bridges" w:date="2021-09-16T11:27:00Z">
+        <w:r>
+          <w:rPr>
+            <w:rFonts w:ascii="Times New Roman" w:hAnsi="Times New Roman" w:cs="Times New Roman"/>
+          </w:rPr>
+          <w:delText>the</w:delText>
+        </w:r>
+      </w:del>
+      <w:ins w:id="243" w:author="Dave Bridges" w:date="2021-09-16T11:27:00Z">
+        <w:r>
+          <w:rPr>
+            <w:rFonts w:ascii="Times New Roman" w:hAnsi="Times New Roman" w:cs="Times New Roman"/>
+          </w:rPr>
+          <w:t>a model</w:t>
+        </w:r>
+      </w:ins>
+      <w:r>
+        <w:rPr>
+          <w:rFonts w:ascii="Times New Roman" w:hAnsi="Times New Roman" w:cs="Times New Roman"/>
+        </w:rPr>
+        <w:t xml:space="preserve"> </w:t>
+      </w:r>
+      <w:del w:id="244" w:author="Dave Bridges" w:date="2021-09-16T11:27:00Z">
+        <w:r>
+          <w:rPr>
+            <w:rFonts w:ascii="Times New Roman" w:hAnsi="Times New Roman" w:cs="Times New Roman"/>
+          </w:rPr>
+          <w:delText xml:space="preserve">theory </w:delText>
+        </w:r>
+      </w:del>
+      <w:ins w:id="245" w:author="Dave Bridges" w:date="2021-09-16T11:27:00Z">
+        <w:r>
+          <w:rPr>
+            <w:rFonts w:ascii="Times New Roman" w:hAnsi="Times New Roman" w:cs="Times New Roman"/>
+          </w:rPr>
+          <w:t xml:space="preserve">that sex-specific defects in insulin secretion </w:t>
+        </w:r>
+      </w:ins>
+      <w:del w:id="246" w:author="Dave Bridges" w:date="2021-09-16T11:27:00Z">
+        <w:r>
+          <w:rPr>
+            <w:rFonts w:ascii="Times New Roman" w:hAnsi="Times New Roman" w:cs="Times New Roman"/>
+          </w:rPr>
+          <w:delText xml:space="preserve">that there could be a defect in insulin secretion </w:delText>
+        </w:r>
+      </w:del>
+      <w:ins w:id="247" w:author="Dave Bridges" w:date="2021-09-16T11:27:00Z">
+        <w:r>
+          <w:rPr>
+            <w:rFonts w:ascii="Times New Roman" w:hAnsi="Times New Roman" w:cs="Times New Roman"/>
+          </w:rPr>
+          <w:t xml:space="preserve">result in </w:t>
+        </w:r>
+      </w:ins>
+      <w:ins w:id="248" w:author="Dave Bridges" w:date="2021-09-16T11:28:00Z">
+        <w:r>
+          <w:rPr>
+            <w:rFonts w:ascii="Times New Roman" w:hAnsi="Times New Roman" w:cs="Times New Roman"/>
+          </w:rPr>
+          <w:t xml:space="preserve">sex-specific </w:t>
+        </w:r>
+      </w:ins>
+      <w:ins w:id="249" w:author="Dave Bridges" w:date="2021-09-16T11:27:00Z">
+        <w:r>
+          <w:rPr>
+            <w:rFonts w:ascii="Times New Roman" w:hAnsi="Times New Roman" w:cs="Times New Roman"/>
+          </w:rPr>
+          <w:t>glucose into</w:t>
+        </w:r>
+      </w:ins>
+      <w:ins w:id="250" w:author="Dave Bridges" w:date="2021-09-16T11:28:00Z">
+        <w:r>
+          <w:rPr>
+            <w:rFonts w:ascii="Times New Roman" w:hAnsi="Times New Roman" w:cs="Times New Roman"/>
+          </w:rPr>
+          <w:t xml:space="preserve">lerance </w:t>
+        </w:r>
+      </w:ins>
       <w:r>
         <w:rPr>
           <w:rFonts w:ascii="Times New Roman" w:hAnsi="Times New Roman" w:cs="Times New Roman"/>
@@ -8529,7 +9832,29 @@
         <w:rPr>
           <w:rFonts w:ascii="Times New Roman" w:hAnsi="Times New Roman" w:cs="Times New Roman"/>
         </w:rPr>
-        <w:t xml:space="preserve"> the long-term effects of gestational eTRF on offspring and to assess response to an overnutrition challenge. We </w:t>
+        <w:t xml:space="preserve"> the long-term effects of gestational eTRF on offspring and </w:t>
+      </w:r>
+      <w:ins w:id="251" w:author="Dave Bridges" w:date="2021-09-16T11:28:00Z">
+        <w:r>
+          <w:rPr>
+            <w:rFonts w:ascii="Times New Roman" w:hAnsi="Times New Roman" w:cs="Times New Roman"/>
+          </w:rPr>
+          <w:t xml:space="preserve">the </w:t>
+        </w:r>
+      </w:ins>
+      <w:del w:id="252" w:author="Dave Bridges" w:date="2021-09-16T11:28:00Z">
+        <w:r>
+          <w:rPr>
+            <w:rFonts w:ascii="Times New Roman" w:hAnsi="Times New Roman" w:cs="Times New Roman"/>
+          </w:rPr>
+          <w:delText xml:space="preserve">to assess </w:delText>
+        </w:r>
+      </w:del>
+      <w:r>
+        <w:rPr>
+          <w:rFonts w:ascii="Times New Roman" w:hAnsi="Times New Roman" w:cs="Times New Roman"/>
+        </w:rPr>
+        <w:t xml:space="preserve">response to an overnutrition challenge. We </w:t>
       </w:r>
       <w:r>
         <w:rPr>
@@ -8553,14 +9878,14 @@
         <w:rPr>
           <w:rFonts w:ascii="Times New Roman" w:hAnsi="Times New Roman" w:cs="Times New Roman"/>
         </w:rPr>
-        <w:t xml:space="preserve">of </w:t>
+        <w:t xml:space="preserve">of gestational </w:t>
       </w:r>
       <w:r>
         <w:rPr>
           <w:rFonts w:ascii="Times New Roman" w:hAnsi="Times New Roman" w:cs="Times New Roman"/>
         </w:rPr>
         <w:lastRenderedPageBreak/>
-        <w:t>gestational eTRF on</w:t>
+        <w:t>eTRF on</w:t>
       </w:r>
       <w:r>
         <w:rPr>
@@ -8634,11 +9959,81 @@
         </w:rPr>
         <w:t xml:space="preserve"> Based on glucose stimulated insulin secretion testing, </w:t>
       </w:r>
-      <w:r>
-        <w:rPr>
-          <w:rFonts w:ascii="Times New Roman" w:hAnsi="Times New Roman" w:cs="Times New Roman"/>
-        </w:rPr>
-        <w:t>this may be attributable to either insulin secretion or beta cell mass</w:t>
+      <w:del w:id="253" w:author="Dave Bridges" w:date="2021-09-16T11:28:00Z">
+        <w:r>
+          <w:rPr>
+            <w:rFonts w:ascii="Times New Roman" w:hAnsi="Times New Roman" w:cs="Times New Roman"/>
+          </w:rPr>
+          <w:delText>this may be</w:delText>
+        </w:r>
+      </w:del>
+      <w:ins w:id="254" w:author="Dave Bridges" w:date="2021-09-16T11:28:00Z">
+        <w:r>
+          <w:rPr>
+            <w:rFonts w:ascii="Times New Roman" w:hAnsi="Times New Roman" w:cs="Times New Roman"/>
+          </w:rPr>
+          <w:t>we propose that this is</w:t>
+        </w:r>
+      </w:ins>
+      <w:r>
+        <w:rPr>
+          <w:rFonts w:ascii="Times New Roman" w:hAnsi="Times New Roman" w:cs="Times New Roman"/>
+        </w:rPr>
+        <w:t xml:space="preserve"> attributable to </w:t>
+      </w:r>
+      <w:del w:id="255" w:author="Dave Bridges" w:date="2021-09-16T11:28:00Z">
+        <w:r>
+          <w:rPr>
+            <w:rFonts w:ascii="Times New Roman" w:hAnsi="Times New Roman" w:cs="Times New Roman"/>
+          </w:rPr>
+          <w:delText xml:space="preserve">either </w:delText>
+        </w:r>
+      </w:del>
+      <w:ins w:id="256" w:author="Dave Bridges" w:date="2021-09-16T11:28:00Z">
+        <w:r>
+          <w:rPr>
+            <w:rFonts w:ascii="Times New Roman" w:hAnsi="Times New Roman" w:cs="Times New Roman"/>
+          </w:rPr>
+          <w:t xml:space="preserve">impaired </w:t>
+        </w:r>
+      </w:ins>
+      <w:r>
+        <w:rPr>
+          <w:rFonts w:ascii="Times New Roman" w:hAnsi="Times New Roman" w:cs="Times New Roman"/>
+        </w:rPr>
+        <w:t>insulin secretion</w:t>
+      </w:r>
+      <w:del w:id="257" w:author="Dave Bridges" w:date="2021-09-16T11:28:00Z">
+        <w:r>
+          <w:rPr>
+            <w:rFonts w:ascii="Times New Roman" w:hAnsi="Times New Roman" w:cs="Times New Roman"/>
+          </w:rPr>
+          <w:delText xml:space="preserve"> or beta cell mass</w:delText>
+        </w:r>
+        <w:r>
+          <w:rPr>
+            <w:rFonts w:ascii="Times New Roman" w:hAnsi="Times New Roman" w:cs="Times New Roman"/>
+          </w:rPr>
+          <w:delText xml:space="preserve"> </w:delText>
+        </w:r>
+        <w:r>
+          <w:rPr>
+            <w:rFonts w:ascii="Times New Roman" w:hAnsi="Times New Roman" w:cs="Times New Roman"/>
+          </w:rPr>
+          <w:delText>of</w:delText>
+        </w:r>
+        <w:r>
+          <w:rPr>
+            <w:rFonts w:ascii="Times New Roman" w:hAnsi="Times New Roman" w:cs="Times New Roman"/>
+          </w:rPr>
+          <w:delText xml:space="preserve"> the pancreas</w:delText>
+        </w:r>
+      </w:del>
+      <w:r>
+        <w:rPr>
+          <w:rFonts w:ascii="Times New Roman" w:hAnsi="Times New Roman" w:cs="Times New Roman"/>
+        </w:rPr>
+        <w:t>,</w:t>
       </w:r>
       <w:r>
         <w:rPr>
@@ -8650,19 +10045,185 @@
         <w:rPr>
           <w:rFonts w:ascii="Times New Roman" w:hAnsi="Times New Roman" w:cs="Times New Roman"/>
         </w:rPr>
-        <w:t>of</w:t>
-      </w:r>
-      <w:r>
-        <w:rPr>
-          <w:rFonts w:ascii="Times New Roman" w:hAnsi="Times New Roman" w:cs="Times New Roman"/>
-        </w:rPr>
-        <w:t xml:space="preserve"> the pancreas</w:t>
-      </w:r>
-      <w:r>
-        <w:rPr>
-          <w:rFonts w:ascii="Times New Roman" w:hAnsi="Times New Roman" w:cs="Times New Roman"/>
-        </w:rPr>
-        <w:t>,</w:t>
+        <w:t>a</w:t>
+      </w:r>
+      <w:r>
+        <w:rPr>
+          <w:rFonts w:ascii="Times New Roman" w:hAnsi="Times New Roman" w:cs="Times New Roman"/>
+        </w:rPr>
+        <w:t xml:space="preserve">s insulin secretion tended to be lower in eTRF males compared to their AL counterparts during GSIS. </w:t>
+      </w:r>
+      <w:del w:id="258" w:author="Dave Bridges" w:date="2021-09-16T11:29:00Z">
+        <w:r>
+          <w:rPr>
+            <w:rFonts w:ascii="Times New Roman" w:hAnsi="Times New Roman" w:cs="Times New Roman"/>
+          </w:rPr>
+          <w:delText xml:space="preserve">C-peptide, </w:delText>
+        </w:r>
+        <w:r>
+          <w:rPr>
+            <w:rFonts w:ascii="Times New Roman" w:hAnsi="Times New Roman" w:cs="Times New Roman"/>
+          </w:rPr>
+          <w:delText xml:space="preserve">a measure of insulin secretion, </w:delText>
+        </w:r>
+        <w:r>
+          <w:rPr>
+            <w:rFonts w:ascii="Times New Roman" w:hAnsi="Times New Roman" w:cs="Times New Roman"/>
+          </w:rPr>
+          <w:delText xml:space="preserve">has </w:delText>
+        </w:r>
+        <w:r>
+          <w:rPr>
+            <w:rFonts w:ascii="Times New Roman" w:hAnsi="Times New Roman" w:cs="Times New Roman"/>
+          </w:rPr>
+          <w:delText>been</w:delText>
+        </w:r>
+        <w:r>
+          <w:rPr>
+            <w:rFonts w:ascii="Times New Roman" w:hAnsi="Times New Roman" w:cs="Times New Roman"/>
+          </w:rPr>
+          <w:delText xml:space="preserve"> lowered in MC4R knockout mice fed TRF </w:delText>
+        </w:r>
+        <w:r>
+          <w:rPr>
+            <w:rFonts w:ascii="Times New Roman" w:hAnsi="Times New Roman" w:cs="Times New Roman"/>
+          </w:rPr>
+          <w:fldChar w:fldCharType="begin"/>
+        </w:r>
+        <w:r>
+          <w:rPr>
+            <w:rFonts w:ascii="Times New Roman" w:hAnsi="Times New Roman" w:cs="Times New Roman"/>
+          </w:rPr>
+          <w:delInstrText xml:space="preserve"> ADDIN ZOTERO_ITEM CSL_CITATION {"citationID":"ll6hdy2d","properties":{"formattedCitation":"(Wang et al., n.d.)","plainCitation":"(Wang et al., n.d.)","noteIndex":0},"citationItems":[{"id":499,"uris":["http://zotero.org/users/5073745/items/ISBB6Q83"],"uri":["http://zotero.org/users/5073745/items/ISBB6Q83"],"itemData":{"id":499,"type":"article-journal","abstract":"Dietary restriction has been well-described to improve health metrics, but whether it could benefit pathophysiological adaptation to extreme environment, for example, microgravity, remains unknown. Here, we investigated the effects of a daily rhythm of fasting and feeding without reducing caloric intake on cardiac function and metabolism against simulated microgravity. Male rats under ad libitum feeding or time-restricted feeding (TRF; food access limited to 8 hours every day) were subjected to hindlimb unloading (HU) to simulate microgravity. HU for 6 weeks led to left ventricular dyssynchrony and declined cardiac function. HU also lowered pyruvate dehydrogenase (PDH) activity and impaired glucose utilization in the heart. All these were largely preserved by TRF. TRF showed no effects on HU-induced loss of cardiac mass, but significantly improved contractile function of cardiomyocytes. Interestingly, TRF raised liver-derived fibroblast growth factor 21 (FGF21) level and enhanced cardiac FGF21 signaling as manifested by upregulation of FGF receptor-1 (FGFR1) expression and its downstream markers in HU rats. In isolated cardiomyocytes, FGF21 treatment improved PDH activity and glucose utilization, consequently enhancing cell contractile function. Finally, both liver-specific knockdown (KD) of FGF21 and cardiac-specific FGFR1 KD abrogated the cardioprotective effects of TRF in HU rats. These data demonstrate that TRF improves cardiac glucose utilization and ameliorates cardiac dysfunction induced by simulated microgravity, at least partially, through restoring cardiac FGF21 signaling, suggesting TRF as a potential countermeasure for cardioprotection in long-term spaceflight.","container-title":"The FASEB Journal","DOI":"10.1096/fj.202001246RR","ISSN":"1530-6860","issue":"n/a","language":"en","note":"_eprint: https://faseb.onlinelibrary.wiley.com/doi/pdf/10.1096/fj.202001246RR","source":"Wiley Online Library","title":"Time-restricted feeding alleviates cardiac dysfunction induced by simulated microgravity via restoring cardiac FGF21 signaling","URL":"https://faseb.onlinelibrary.wiley.com/doi/abs/10.1096/fj.202001246RR","volume":"n/a","author":[{"family":"Wang","given":"Xin-Pei"},{"family":"Xing","given":"Chang-Yang"},{"family":"Zhang","given":"Jia-Xin"},{"family":"Zhou","given":"Jia-Heng"},{"family":"Li","given":"Yun-Chu"},{"family":"Yang","given":"Hong-Yan"},{"family":"Zhang","given":"Peng-Fei"},{"family":"Zhang","given":"Wei"},{"family":"Huang","given":"Yin"},{"family":"Long","given":"Jian-Gang"},{"family":"Gao","given":"Feng"},{"family":"Zhang","given":"Xing"},{"family":"Li","given":"Jia"}],"accessed":{"date-parts":[["2020",9,25]]}}}],"schema":"https://github.com/citation-style-language/schema/raw/master/csl-citation.json"} </w:delInstrText>
+        </w:r>
+        <w:r>
+          <w:rPr>
+            <w:rFonts w:ascii="Times New Roman" w:hAnsi="Times New Roman" w:cs="Times New Roman"/>
+          </w:rPr>
+          <w:fldChar w:fldCharType="separate"/>
+        </w:r>
+        <w:r>
+          <w:rPr>
+            <w:rFonts w:ascii="Times New Roman" w:hAnsi="Times New Roman" w:cs="Times New Roman"/>
+            <w:noProof/>
+          </w:rPr>
+          <w:delText>(Wang et al., n.d.)</w:delText>
+        </w:r>
+        <w:r>
+          <w:rPr>
+            <w:rFonts w:ascii="Times New Roman" w:hAnsi="Times New Roman" w:cs="Times New Roman"/>
+          </w:rPr>
+          <w:fldChar w:fldCharType="end"/>
+        </w:r>
+        <w:r>
+          <w:rPr>
+            <w:rFonts w:ascii="Times New Roman" w:hAnsi="Times New Roman" w:cs="Times New Roman"/>
+          </w:rPr>
+          <w:delText xml:space="preserve"> but this model </w:delText>
+        </w:r>
+        <w:r>
+          <w:rPr>
+            <w:rFonts w:ascii="Times New Roman" w:hAnsi="Times New Roman" w:cs="Times New Roman"/>
+          </w:rPr>
+          <w:delText>alleviated impaired</w:delText>
+        </w:r>
+        <w:r>
+          <w:rPr>
+            <w:rFonts w:ascii="Times New Roman" w:hAnsi="Times New Roman" w:cs="Times New Roman"/>
+          </w:rPr>
+          <w:delText xml:space="preserve"> glucose tolerance</w:delText>
+        </w:r>
+        <w:r>
+          <w:rPr>
+            <w:rFonts w:ascii="Times New Roman" w:hAnsi="Times New Roman" w:cs="Times New Roman"/>
+          </w:rPr>
+          <w:delText>,</w:delText>
+        </w:r>
+        <w:r>
+          <w:rPr>
+            <w:rFonts w:ascii="Times New Roman" w:hAnsi="Times New Roman" w:cs="Times New Roman"/>
+          </w:rPr>
+          <w:delText xml:space="preserve"> </w:delText>
+        </w:r>
+        <w:r>
+          <w:rPr>
+            <w:rFonts w:ascii="Times New Roman" w:hAnsi="Times New Roman" w:cs="Times New Roman"/>
+          </w:rPr>
+          <w:delText>unlike</w:delText>
+        </w:r>
+        <w:r>
+          <w:rPr>
+            <w:rFonts w:ascii="Times New Roman" w:hAnsi="Times New Roman" w:cs="Times New Roman"/>
+          </w:rPr>
+          <w:delText xml:space="preserve"> the present study. </w:delText>
+        </w:r>
+      </w:del>
+      <w:r>
+        <w:rPr>
+          <w:rFonts w:ascii="Times New Roman" w:hAnsi="Times New Roman" w:cs="Times New Roman"/>
+        </w:rPr>
+        <w:t>Other studies of TRF in mice, although not during gestation</w:t>
+      </w:r>
+      <w:r>
+        <w:rPr>
+          <w:rFonts w:ascii="Times New Roman" w:hAnsi="Times New Roman" w:cs="Times New Roman"/>
+        </w:rPr>
+        <w:t xml:space="preserve">, </w:t>
+      </w:r>
+      <w:r>
+        <w:rPr>
+          <w:rFonts w:ascii="Times New Roman" w:hAnsi="Times New Roman" w:cs="Times New Roman"/>
+        </w:rPr>
+        <w:t xml:space="preserve">have found that the </w:t>
+      </w:r>
+      <w:r>
+        <w:rPr>
+          <w:rFonts w:ascii="Times New Roman" w:hAnsi="Times New Roman" w:cs="Times New Roman"/>
+        </w:rPr>
+        <w:t xml:space="preserve">fasting </w:t>
+      </w:r>
+      <w:r>
+        <w:rPr>
+          <w:rFonts w:ascii="Times New Roman" w:hAnsi="Times New Roman" w:cs="Times New Roman"/>
+        </w:rPr>
+        <w:t xml:space="preserve">insulin is lowered </w:t>
+      </w:r>
+      <w:r>
+        <w:rPr>
+          <w:rFonts w:ascii="Times New Roman" w:hAnsi="Times New Roman" w:cs="Times New Roman"/>
+        </w:rPr>
+        <w:t xml:space="preserve">when employed alongside high fat diet feeding </w:t>
+      </w:r>
+      <w:r>
+        <w:rPr>
+          <w:rFonts w:ascii="Times New Roman" w:hAnsi="Times New Roman" w:cs="Times New Roman"/>
+        </w:rPr>
+        <w:fldChar w:fldCharType="begin"/>
+      </w:r>
+      <w:r>
+        <w:rPr>
+          <w:rFonts w:ascii="Times New Roman" w:hAnsi="Times New Roman" w:cs="Times New Roman"/>
+        </w:rPr>
+        <w:instrText xml:space="preserve"> ADDIN ZOTERO_ITEM CSL_CITATION {"citationID":"TbWWDSqo","properties":{"formattedCitation":"(Chung et al., 2016; Das et al., 2021; Hatori et al., 2012; Sherman et al., 2012; Woodie et al., 2018)","plainCitation":"(Chung et al., 2016; Das et al., 2021; Hatori et al., 2012; Sherman et al., 2012; Woodie et al., 2018)","noteIndex":0},"citationItems":[{"id":486,"uris":["http://zotero.org/users/5073745/items/9YE6QRBF"],"uri":["http://zotero.org/users/5073745/items/9YE6QRBF"],"itemData":{"id":486,"type":"article-journal","abstract":"Background. Menopause is associated with significant hormonal changes that result in increased total body fat and abdominal fat, amplifying the risk for metabolic syndrome and diseases such as diabetes, cardiovascular disease and cancer in postmenopausal women. Intermittent fasting regimens hold significant health benefit promise for obese humans, however, regimens that include extreme daytime calorie restriction or daytime fasting are generally associated with hunger and irritability, hampering long-term compliance and adoption in the clinical setting. Time-restricted feeding (TRF), a regimen allowing eating only during a specific period in the normal circadian feeding cycle, without calorie restriction, may increase compliance and provide a more clinically viable method for reducing the detrimental metabolic consequences associated with obesity.\nMethods. We tested TRF as an intervention in a mouse model of postmenopausal obesity. Metabolic parameters were measured using Clinical Laboratory Animal Monitoring System (CLAMS) and we carried out glucose tolerance tests. We also stained liver sections with oil red O to examine steatosis and measured gene expression related to gluconeogenesis.\nResults. Preexisting metabolic disease was significantly attenuated during 7 weeks of TRF. Despite having access to the same high fat diet (HFD) as ad libitum fed (ALF) mice, TRF mice experienced rapid weight loss followed by a delayed improvement in insulin resistance and a reduced severity of hepatic steatosis by having access to the HFD for only 8 h during their normal nocturnal feeding period. The lower respiratory exchange ratio in the TRF group compared with the ALF group early in the dark phase suggested that fat was the predominant fuel source in the TRF group and correlated with gene expression analyses that suggested a switch from gluconeogenesis to ketogenesis. In addition, TRF mice were more physically active than ALF fed mice.\nConclusions. Our data support further analysis of TRF as a clinically viable form of intermittent fasting to improve metabolic health due to obesity. © 2016 Elsevier Inc. All rights reserved.","container-title":"Metabolism","DOI":"10.1016/j.metabol.2016.09.006","ISSN":"00260495","issue":"12","journalAbbreviation":"Metabolism","language":"en","page":"1743-1754","source":"DOI.org (Crossref)","title":"Time-restricted feeding improves insulin resistance and hepatic steatosis in a mouse model of postmenopausal obesity","volume":"65","author":[{"family":"Chung","given":"Heekyung"},{"family":"Chou","given":"Winjet"},{"family":"Sears","given":"Dorothy D."},{"family":"Patterson","given":"Ruth E."},{"family":"Webster","given":"Nicholas J.G."},{"family":"Ellies","given":"Lesley G."}],"issued":{"date-parts":[["2016",12]]}}},{"id":616,"uris":["http://zotero.org/users/5073745/items/QMLGQCIB"],"uri":["http://zotero.org/users/5073745/items/QMLGQCIB"],"itemData":{"id":616,"type":"article-journal","abstract":"Abstract\n            Accumulating evidence indicates that obesity with its associated metabolic dysregulation, including hyperinsulinemia and aberrant circadian rhythms, increases the risk for a variety of cancers including postmenopausal breast cancer. Caloric restriction can ameliorate the harmful metabolic effects of obesity and inhibit cancer progression but is difficult to implement and maintain outside of the clinic. In this study, we aim to test a time-restricted feeding (TRF) approach on mouse models of obesity-driven postmenopausal breast cancer. We show that TRF abrogates the obesity-enhanced mammary tumor growth in two orthotopic models in the absence of calorie restriction or weight loss. TRF also reduces breast cancer metastasis to the lung. Furthermore, TRF delays tumor initiation in a transgenic model of mammary tumorigenesis prior to the onset of obesity. Notably, TRF increases whole-body insulin sensitivity, reduces hyperinsulinemia, restores diurnal gene expression rhythms in the tumor, and attenuates tumor growth and insulin signaling. Importantly, inhibition of insulin secretion with diazoxide mimics TRF whereas artificial elevation of insulin through insulin pumps implantation reverses the effect of TRF, suggesting that TRF acts through modulating hyperinsulinemia. Our data suggest that TRF is likely to be effective in breast cancer prevention and therapy.","container-title":"Nature Communications","DOI":"10.1038/s41467-020-20743-7","ISSN":"2041-1723","issue":"1","journalAbbreviation":"Nat Commun","language":"en","page":"565","source":"DOI.org (Crossref)","title":"Time-restricted feeding normalizes hyperinsulinemia to inhibit breast cancer in obese postmenopausal mouse models","volume":"12","author":[{"family":"Das","given":"Manasi"},{"family":"Ellies","given":"Lesley G."},{"family":"Kumar","given":"Deepak"},{"family":"Sauceda","given":"Consuelo"},{"family":"Oberg","given":"Alexis"},{"family":"Gross","given":"Emilie"},{"family":"Mandt","given":"Tyler"},{"family":"Newton","given":"Isabel G."},{"family":"Kaur","given":"Mehak"},{"family":"Sears","given":"Dorothy D."},{"family":"Webster","given":"Nicholas J. G."}],"issued":{"date-parts":[["2021",12]]}}},{"id":67,"uris":["http://zotero.org/users/5073745/items/T8U6Q3GZ"],"uri":["http://zotero.org/users/5073745/items/T8U6Q3GZ"],"itemData":{"id":67,"type":"article-journal","abstract":"Summary\nWhile diet-induced obesity has been exclusively attributed to increased caloric intake from fat, animals fed a high-fat diet (HFD) ad libitum (ad lib) eat frequently throughout day and night, disrupting the normal feeding cycle. To test whether obesity and metabolic diseases result from HFD or disruption of metabolic cycles, we subjected mice to either ad lib or time-restricted feeding (tRF) of a HFD for 8 hr per day. Mice under tRF consume equivalent calories from HFD as those with ad lib access yet are protected against obesity, hyperinsulinemia, hepatic steatosis, and inflammation and have improved motor coordination. The tRF regimen improved CREB, mTOR, and AMPK pathway function and oscillations of the circadian clock and their target genes' expression. These changes in catabolic and anabolic pathways altered liver metabolome and improved nutrient utilization and energy expenditure. We demonstrate in mice that tRF regimen is a nonpharmacological strategy against obesity and associated diseases.","container-title":"Cell Metabolism","DOI":"10.1016/j.cmet.2012.04.019","ISSN":"1550-4131","issue":"6","journalAbbreviation":"Cell Metabolism","page":"848-860","source":"ScienceDirect","title":"Time-Restricted Feeding without Reducing Caloric Intake Prevents Metabolic Diseases in Mice Fed a High-Fat Diet","volume":"15","author":[{"family":"Hatori","given":"Megumi"},{"family":"Vollmers","given":"Christopher"},{"family":"Zarrinpar","given":"Amir"},{"family":"DiTacchio","given":"Luciano"},{"family":"Bushong","given":"Eric A."},{"family":"Gill","given":"Shubhroz"},{"family":"Leblanc","given":"Mathias"},{"family":"Chaix","given":"Amandine"},{"family":"Joens","given":"Matthew"},{"family":"Fitzpatrick","given":"James A. J."},{"family":"Ellisman","given":"Mark H."},{"family":"Panda","given":"Satchidananda"}],"issued":{"date-parts":[["2012",6,6]]}}},{"id":12,"uris":["http://zotero.org/users/5073745/items/P497KC7N"],"uri":["http://zotero.org/users/5073745/items/P497KC7N"],"itemData":{"id":12,"type":"article-journal","abstract":"Disruption of circadian rhythms leads to obesity and metabolic disorders. Timed restricted feeding (RF) provides a time cue and resets the circadian clock, leading to better health. In contrast, a high-fat (HF) diet leads to disrupted circadian expression of metabolic factors and obesity. We tested whether long-term (18 wk) clock resetting by RF can attenuate the disruptive effects of diet-induced obesity. Analyses included liver clock gene expression, locomotor activity, blood glucose, metabolic markers, lipids, and hormones around the circadian cycle for a more accurate assessment. Compared with mice fed the HF diet ad libitum, the timed HF diet restored the expression phase of the clock genes Clock and Cry1 and phase-advanced Per1, Per2, Cry2, Bmal1, Rorα, and Rev-erbα. Although timed HF-diet-fed mice consumed the same amount of calories as ad libitum low-fat diet-fed mice, they showed 12% reduced body weight, 21% reduced cholesterol levels, and 1.4-fold increased insulin sensitivity. Compared with the HF diet ad libitum, the timed HF diet led to 18% lower body weight, 30% decreased cholesterol levels, 10% reduced TNF-α levels, and 3.7-fold improved insulin sensitivity. Timed HF-diet-fed mice exhibited a better satiated and less stressed phenotype of 25% lower ghrelin and 53% lower corticosterone levels compared with mice fed the timed low-fat diet. Taken together, our findings suggest that timing can prevent obesity and rectify the harmful effects of a HF diet.","container-title":"FASEB journal: official publication of the Federation of American Societies for Experimental Biology","DOI":"10.1096/fj.12-208868","ISSN":"1530-6860","issue":"8","journalAbbreviation":"FASEB J.","language":"eng","note":"PMID: 22593546","page":"3493-3502","source":"PubMed","title":"Timed high-fat diet resets circadian metabolism and prevents obesity","volume":"26","author":[{"family":"Sherman","given":"Hadas"},{"family":"Genzer","given":"Yoni"},{"family":"Cohen","given":"Rotem"},{"family":"Chapnik","given":"Nava"},{"family":"Madar","given":"Zecharia"},{"family":"Froy","given":"Oren"}],"issued":{"date-parts":[["2012",8]]}}},{"id":56,"uris":["http://zotero.org/users/5073745/items/BCTXN86S"],"uri":["http://zotero.org/users/5073745/items/BCTXN86S"],"itemData":{"id":56,"type":"article-journal","abstract":"Background\nObesity is a major public health concern that can result from diets high in fat and sugar, including sugar sweetened beverages. A proposed treatment for dietary-induced obesity is time-restricted feeding (TRF), which restricts consumption of food to specific times of the 24-hour cycle. Although TRF shows great promise to prevent obesity and the development of chronic disease, the effects of TRF to reverse metabolic changes and the development of NAFLD in animal models of a Western diet with sugary water consumption is not known.\nObjective\nThe objective of the current study was to evaluate the role of TRF in the treatment of obesity and NAFLD through examination of changes in metabolic and histopathologic parameters.\nMethods\nTo better understand the role of TRF in the treatment of obesity and NAFLD, we investigated the metabolic phenotype and NAFLD parameters in a mouse model of NAFLD in which obesity and liver steatosis are induced by a Western Diet (WD): a high-fat diet of lard, milkfat and Crisco with sugary drinking water. Mice were subjected to a short-term (4-weeks) and long-term (10-weeks) TRF in which food was restricted to 9h at night.\nResults\nPrior to TRF treatment, the WD mice had increased body mass, and exhibited less activity, and higher average daytime energy expenditure (EE) than chow fed mice. Approximately 4- and 10-weeks following TFR treatment, WD-TRF had moderate but not statistically significant weight loss compared to WD-ad libitum (WD-AL) mice. There was a modest but significant reduction in the inguinal adipose tissue weight in both WD-TRF groups compared to the WD-AL groups; however, there was no difference in epididymal and retroperitoneal adipose tissue mass or adipocyte size distribution. In contrast, the diet-induced increase in normalized liver tissue weight, hepatic triglyceride, and NAFLD score was partially abrogated in the 4-week WD-TRF mice, while systemic insulin resistance was partially abrogated and glucose intolerance was completely abrogated in the 10-week WD-TRF mice. Importantly, WD-induced metabolic dysfunction (substrate utilization, energy expenditure, and activity) was partially abrogated by 4- and 10-week TRF.\nConclusions\nOur results support the hypothesis that TRF aids in reducing the detrimental metabolic effects of consuming a WD with sugary drinking water but does not ameliorate obesity.","container-title":"Metabolism","DOI":"10.1016/j.metabol.2017.12.004","ISSN":"0026-0495","journalAbbreviation":"Metabolism","page":"1-13","source":"ScienceDirect","title":"Restricted feeding for 9h in the active period partially abrogates the detrimental metabolic effects of a Western diet with liquid sugar consumption in mice","volume":"82","author":[{"family":"Woodie","given":"Lauren N."},{"family":"Luo","given":"Yuwen"},{"family":"Wayne","given":"Michael J."},{"family":"Graff","given":"Emily C."},{"family":"Ahmed","given":"Bulbul"},{"family":"O'Neill","given":"Ann Marie"},{"family":"Greene","given":"Michael W."}],"issued":{"date-parts":[["2018",5,1]]}}}],"schema":"https://github.com/citation-style-language/schema/raw/master/csl-citation.json"} </w:instrText>
+      </w:r>
+      <w:r>
+        <w:rPr>
+          <w:rFonts w:ascii="Times New Roman" w:hAnsi="Times New Roman" w:cs="Times New Roman"/>
+        </w:rPr>
+        <w:fldChar w:fldCharType="separate"/>
+      </w:r>
+      <w:r>
+        <w:rPr>
+          <w:rFonts w:ascii="Times New Roman" w:hAnsi="Times New Roman" w:cs="Times New Roman"/>
+          <w:noProof/>
+        </w:rPr>
+        <w:t>(Chung et al., 2016; Das et al., 2021; Hatori et al., 2012; Sherman et al., 2012; Woodie et al., 2018)</w:t>
+      </w:r>
+      <w:r>
+        <w:rPr>
+          <w:rFonts w:ascii="Times New Roman" w:hAnsi="Times New Roman" w:cs="Times New Roman"/>
+        </w:rPr>
+        <w:fldChar w:fldCharType="end"/>
       </w:r>
       <w:r>
         <w:rPr>
@@ -8674,37 +10235,13 @@
         <w:rPr>
           <w:rFonts w:ascii="Times New Roman" w:hAnsi="Times New Roman" w:cs="Times New Roman"/>
         </w:rPr>
-        <w:t>a</w:t>
-      </w:r>
-      <w:r>
-        <w:rPr>
-          <w:rFonts w:ascii="Times New Roman" w:hAnsi="Times New Roman" w:cs="Times New Roman"/>
-        </w:rPr>
-        <w:t xml:space="preserve">s insulin secretion tended to be lower in eTRF males compared to their AL counterparts during GSIS. C-peptide, </w:t>
-      </w:r>
-      <w:r>
-        <w:rPr>
-          <w:rFonts w:ascii="Times New Roman" w:hAnsi="Times New Roman" w:cs="Times New Roman"/>
-        </w:rPr>
-        <w:t xml:space="preserve">a measure of insulin secretion, </w:t>
-      </w:r>
-      <w:r>
-        <w:rPr>
-          <w:rFonts w:ascii="Times New Roman" w:hAnsi="Times New Roman" w:cs="Times New Roman"/>
-        </w:rPr>
-        <w:t xml:space="preserve">has </w:t>
-      </w:r>
-      <w:r>
-        <w:rPr>
-          <w:rFonts w:ascii="Times New Roman" w:hAnsi="Times New Roman" w:cs="Times New Roman"/>
-        </w:rPr>
-        <w:t>been</w:t>
-      </w:r>
-      <w:r>
-        <w:rPr>
-          <w:rFonts w:ascii="Times New Roman" w:hAnsi="Times New Roman" w:cs="Times New Roman"/>
-        </w:rPr>
-        <w:t xml:space="preserve"> lowered in MC4R knockout mice fed TRF </w:t>
+        <w:t>and resulting HOMA-IR is improved</w:t>
+      </w:r>
+      <w:r>
+        <w:rPr>
+          <w:rFonts w:ascii="Times New Roman" w:hAnsi="Times New Roman" w:cs="Times New Roman"/>
+        </w:rPr>
+        <w:t xml:space="preserve"> </w:t>
       </w:r>
       <w:r>
         <w:rPr>
@@ -8716,7 +10253,7 @@
         <w:rPr>
           <w:rFonts w:ascii="Times New Roman" w:hAnsi="Times New Roman" w:cs="Times New Roman"/>
         </w:rPr>
-        <w:instrText xml:space="preserve"> ADDIN ZOTERO_ITEM CSL_CITATION {"citationID":"ll6hdy2d","properties":{"formattedCitation":"(Wang et al., n.d.)","plainCitation":"(Wang et al., n.d.)","noteIndex":0},"citationItems":[{"id":499,"uris":["http://zotero.org/users/5073745/items/ISBB6Q83"],"uri":["http://zotero.org/users/5073745/items/ISBB6Q83"],"itemData":{"id":499,"type":"article-journal","abstract":"Dietary restriction has been well-described to improve health metrics, but whether it could benefit pathophysiological adaptation to extreme environment, for example, microgravity, remains unknown. Here, we investigated the effects of a daily rhythm of fasting and feeding without reducing caloric intake on cardiac function and metabolism against simulated microgravity. Male rats under ad libitum feeding or time-restricted feeding (TRF; food access limited to 8 hours every day) were subjected to hindlimb unloading (HU) to simulate microgravity. HU for 6 weeks led to left ventricular dyssynchrony and declined cardiac function. HU also lowered pyruvate dehydrogenase (PDH) activity and impaired glucose utilization in the heart. All these were largely preserved by TRF. TRF showed no effects on HU-induced loss of cardiac mass, but significantly improved contractile function of cardiomyocytes. Interestingly, TRF raised liver-derived fibroblast growth factor 21 (FGF21) level and enhanced cardiac FGF21 signaling as manifested by upregulation of FGF receptor-1 (FGFR1) expression and its downstream markers in HU rats. In isolated cardiomyocytes, FGF21 treatment improved PDH activity and glucose utilization, consequently enhancing cell contractile function. Finally, both liver-specific knockdown (KD) of FGF21 and cardiac-specific FGFR1 KD abrogated the cardioprotective effects of TRF in HU rats. These data demonstrate that TRF improves cardiac glucose utilization and ameliorates cardiac dysfunction induced by simulated microgravity, at least partially, through restoring cardiac FGF21 signaling, suggesting TRF as a potential countermeasure for cardioprotection in long-term spaceflight.","container-title":"The FASEB Journal","DOI":"10.1096/fj.202001246RR","ISSN":"1530-6860","issue":"n/a","language":"en","note":"_eprint: https://faseb.onlinelibrary.wiley.com/doi/pdf/10.1096/fj.202001246RR","source":"Wiley Online Library","title":"Time-restricted feeding alleviates cardiac dysfunction induced by simulated microgravity via restoring cardiac FGF21 signaling","URL":"https://faseb.onlinelibrary.wiley.com/doi/abs/10.1096/fj.202001246RR","volume":"n/a","author":[{"family":"Wang","given":"Xin-Pei"},{"family":"Xing","given":"Chang-Yang"},{"family":"Zhang","given":"Jia-Xin"},{"family":"Zhou","given":"Jia-Heng"},{"family":"Li","given":"Yun-Chu"},{"family":"Yang","given":"Hong-Yan"},{"family":"Zhang","given":"Peng-Fei"},{"family":"Zhang","given":"Wei"},{"family":"Huang","given":"Yin"},{"family":"Long","given":"Jian-Gang"},{"family":"Gao","given":"Feng"},{"family":"Zhang","given":"Xing"},{"family":"Li","given":"Jia"}],"accessed":{"date-parts":[["2020",9,25]]}}}],"schema":"https://github.com/citation-style-language/schema/raw/master/csl-citation.json"} </w:instrText>
+        <w:instrText xml:space="preserve"> ADDIN ZOTERO_ITEM CSL_CITATION {"citationID":"36UyxgTs","properties":{"formattedCitation":"(Chaix et al., 2019; Hatori et al., 2012; Woodie et al., 2018)","plainCitation":"(Chaix et al., 2019; Hatori et al., 2012; Woodie et al., 2018)","noteIndex":0},"citationItems":[{"id":287,"uris":["http://zotero.org/users/5073745/items/UGYPSTUR"],"uri":["http://zotero.org/users/5073745/items/UGYPSTUR"],"itemData":{"id":287,"type":"article-journal","abstract":"Increased susceptibility of circadian clock mutant mice to metabolic diseases has led to the idea that a molecular clock is necessary for metabolic homeostasis. However, these mice often lack a normal feeding-fasting cycle. We tested whether timerestricted feeding (TRF) could prevent obesity and metabolic syndrome in whole-body Cry1;Cry2 and in liver-speciﬁc Bmal1 and Rev-erba/b knockout mice. When provided access to food ad libitum, these mice rapidly gained weight and showed genotype-speciﬁc metabolic defects. However, when fed the same diet under TRF (food access restricted to 10 hr during the dark phase) they were protected from excessive weight gain and metabolic diseases. Transcriptome and metabolome analyses showed that TRF reduced the accumulation of hepatic lipids and enhanced cellular defenses against metabolic stress. These results suggest that the circadian clock maintains metabolic homeostasis by sustaining daily rhythms in feeding and fasting and by maintaining balance between nutrient and cellular stress responses.","container-title":"Cell Metabolism","DOI":"10.1016/j.cmet.2018.08.004","ISSN":"15504131","issue":"2","journalAbbreviation":"Cell Metabolism","language":"en","page":"303-319.e4","source":"DOI.org (Crossref)","title":"Time-Restricted Feeding Prevents Obesity and Metabolic Syndrome in Mice Lacking a Circadian Clock","volume":"29","author":[{"family":"Chaix","given":"Amandine"},{"family":"Lin","given":"Terry"},{"family":"Le","given":"Hiep D."},{"family":"Chang","given":"Max W."},{"family":"Panda","given":"Satchidananda"}],"issued":{"date-parts":[["2019",2]]}}},{"id":67,"uris":["http://zotero.org/users/5073745/items/T8U6Q3GZ"],"uri":["http://zotero.org/users/5073745/items/T8U6Q3GZ"],"itemData":{"id":67,"type":"article-journal","abstract":"Summary\nWhile diet-induced obesity has been exclusively attributed to increased caloric intake from fat, animals fed a high-fat diet (HFD) ad libitum (ad lib) eat frequently throughout day and night, disrupting the normal feeding cycle. To test whether obesity and metabolic diseases result from HFD or disruption of metabolic cycles, we subjected mice to either ad lib or time-restricted feeding (tRF) of a HFD for 8 hr per day. Mice under tRF consume equivalent calories from HFD as those with ad lib access yet are protected against obesity, hyperinsulinemia, hepatic steatosis, and inflammation and have improved motor coordination. The tRF regimen improved CREB, mTOR, and AMPK pathway function and oscillations of the circadian clock and their target genes' expression. These changes in catabolic and anabolic pathways altered liver metabolome and improved nutrient utilization and energy expenditure. We demonstrate in mice that tRF regimen is a nonpharmacological strategy against obesity and associated diseases.","container-title":"Cell Metabolism","DOI":"10.1016/j.cmet.2012.04.019","ISSN":"1550-4131","issue":"6","journalAbbreviation":"Cell Metabolism","page":"848-860","source":"ScienceDirect","title":"Time-Restricted Feeding without Reducing Caloric Intake Prevents Metabolic Diseases in Mice Fed a High-Fat Diet","volume":"15","author":[{"family":"Hatori","given":"Megumi"},{"family":"Vollmers","given":"Christopher"},{"family":"Zarrinpar","given":"Amir"},{"family":"DiTacchio","given":"Luciano"},{"family":"Bushong","given":"Eric A."},{"family":"Gill","given":"Shubhroz"},{"family":"Leblanc","given":"Mathias"},{"family":"Chaix","given":"Amandine"},{"family":"Joens","given":"Matthew"},{"family":"Fitzpatrick","given":"James A. J."},{"family":"Ellisman","given":"Mark H."},{"family":"Panda","given":"Satchidananda"}],"issued":{"date-parts":[["2012",6,6]]}}},{"id":56,"uris":["http://zotero.org/users/5073745/items/BCTXN86S"],"uri":["http://zotero.org/users/5073745/items/BCTXN86S"],"itemData":{"id":56,"type":"article-journal","abstract":"Background\nObesity is a major public health concern that can result from diets high in fat and sugar, including sugar sweetened beverages. A proposed treatment for dietary-induced obesity is time-restricted feeding (TRF), which restricts consumption of food to specific times of the 24-hour cycle. Although TRF shows great promise to prevent obesity and the development of chronic disease, the effects of TRF to reverse metabolic changes and the development of NAFLD in animal models of a Western diet with sugary water consumption is not known.\nObjective\nThe objective of the current study was to evaluate the role of TRF in the treatment of obesity and NAFLD through examination of changes in metabolic and histopathologic parameters.\nMethods\nTo better understand the role of TRF in the treatment of obesity and NAFLD, we investigated the metabolic phenotype and NAFLD parameters in a mouse model of NAFLD in which obesity and liver steatosis are induced by a Western Diet (WD): a high-fat diet of lard, milkfat and Crisco with sugary drinking water. Mice were subjected to a short-term (4-weeks) and long-term (10-weeks) TRF in which food was restricted to 9h at night.\nResults\nPrior to TRF treatment, the WD mice had increased body mass, and exhibited less activity, and higher average daytime energy expenditure (EE) than chow fed mice. Approximately 4- and 10-weeks following TFR treatment, WD-TRF had moderate but not statistically significant weight loss compared to WD-ad libitum (WD-AL) mice. There was a modest but significant reduction in the inguinal adipose tissue weight in both WD-TRF groups compared to the WD-AL groups; however, there was no difference in epididymal and retroperitoneal adipose tissue mass or adipocyte size distribution. In contrast, the diet-induced increase in normalized liver tissue weight, hepatic triglyceride, and NAFLD score was partially abrogated in the 4-week WD-TRF mice, while systemic insulin resistance was partially abrogated and glucose intolerance was completely abrogated in the 10-week WD-TRF mice. Importantly, WD-induced metabolic dysfunction (substrate utilization, energy expenditure, and activity) was partially abrogated by 4- and 10-week TRF.\nConclusions\nOur results support the hypothesis that TRF aids in reducing the detrimental metabolic effects of consuming a WD with sugary drinking water but does not ameliorate obesity.","container-title":"Metabolism","DOI":"10.1016/j.metabol.2017.12.004","ISSN":"0026-0495","journalAbbreviation":"Metabolism","page":"1-13","source":"ScienceDirect","title":"Restricted feeding for 9h in the active period partially abrogates the detrimental metabolic effects of a Western diet with liquid sugar consumption in mice","volume":"82","author":[{"family":"Woodie","given":"Lauren N."},{"family":"Luo","given":"Yuwen"},{"family":"Wayne","given":"Michael J."},{"family":"Graff","given":"Emily C."},{"family":"Ahmed","given":"Bulbul"},{"family":"O'Neill","given":"Ann Marie"},{"family":"Greene","given":"Michael W."}],"issued":{"date-parts":[["2018",5,1]]}}}],"schema":"https://github.com/citation-style-language/schema/raw/master/csl-citation.json"} </w:instrText>
       </w:r>
       <w:r>
         <w:rPr>
@@ -8729,7 +10266,7 @@
           <w:rFonts w:ascii="Times New Roman" w:hAnsi="Times New Roman" w:cs="Times New Roman"/>
           <w:noProof/>
         </w:rPr>
-        <w:t>(Wang et al., n.d.)</w:t>
+        <w:t>(Chaix et al., 2019; Hatori et al., 2012; Woodie et al., 2018)</w:t>
       </w:r>
       <w:r>
         <w:rPr>
@@ -8741,79 +10278,43 @@
         <w:rPr>
           <w:rFonts w:ascii="Times New Roman" w:hAnsi="Times New Roman" w:cs="Times New Roman"/>
         </w:rPr>
-        <w:t xml:space="preserve"> but this model </w:t>
-      </w:r>
-      <w:r>
-        <w:rPr>
-          <w:rFonts w:ascii="Times New Roman" w:hAnsi="Times New Roman" w:cs="Times New Roman"/>
-        </w:rPr>
-        <w:t>alleviated impaired</w:t>
-      </w:r>
-      <w:r>
-        <w:rPr>
-          <w:rFonts w:ascii="Times New Roman" w:hAnsi="Times New Roman" w:cs="Times New Roman"/>
-        </w:rPr>
-        <w:t xml:space="preserve"> glucose tolerance</w:t>
-      </w:r>
-      <w:r>
-        <w:rPr>
-          <w:rFonts w:ascii="Times New Roman" w:hAnsi="Times New Roman" w:cs="Times New Roman"/>
-        </w:rPr>
-        <w:t>,</w:t>
-      </w:r>
-      <w:r>
-        <w:rPr>
-          <w:rFonts w:ascii="Times New Roman" w:hAnsi="Times New Roman" w:cs="Times New Roman"/>
-        </w:rPr>
-        <w:t xml:space="preserve"> </w:t>
-      </w:r>
-      <w:r>
-        <w:rPr>
-          <w:rFonts w:ascii="Times New Roman" w:hAnsi="Times New Roman" w:cs="Times New Roman"/>
-        </w:rPr>
-        <w:t>unlike</w:t>
-      </w:r>
-      <w:r>
-        <w:rPr>
-          <w:rFonts w:ascii="Times New Roman" w:hAnsi="Times New Roman" w:cs="Times New Roman"/>
-        </w:rPr>
-        <w:t xml:space="preserve"> the present study. </w:t>
-      </w:r>
-      <w:r>
-        <w:rPr>
-          <w:rFonts w:ascii="Times New Roman" w:hAnsi="Times New Roman" w:cs="Times New Roman"/>
-        </w:rPr>
-        <w:t>Other studies of TRF in mice, although not during gestation</w:t>
-      </w:r>
-      <w:r>
-        <w:rPr>
-          <w:rFonts w:ascii="Times New Roman" w:hAnsi="Times New Roman" w:cs="Times New Roman"/>
-        </w:rPr>
-        <w:t xml:space="preserve">, </w:t>
-      </w:r>
-      <w:r>
-        <w:rPr>
-          <w:rFonts w:ascii="Times New Roman" w:hAnsi="Times New Roman" w:cs="Times New Roman"/>
-        </w:rPr>
-        <w:t xml:space="preserve">have found that the </w:t>
-      </w:r>
-      <w:r>
-        <w:rPr>
-          <w:rFonts w:ascii="Times New Roman" w:hAnsi="Times New Roman" w:cs="Times New Roman"/>
-        </w:rPr>
-        <w:t xml:space="preserve">fasting </w:t>
-      </w:r>
-      <w:r>
-        <w:rPr>
-          <w:rFonts w:ascii="Times New Roman" w:hAnsi="Times New Roman" w:cs="Times New Roman"/>
-        </w:rPr>
-        <w:t xml:space="preserve">insulin is lowered </w:t>
-      </w:r>
-      <w:r>
-        <w:rPr>
-          <w:rFonts w:ascii="Times New Roman" w:hAnsi="Times New Roman" w:cs="Times New Roman"/>
-        </w:rPr>
-        <w:t xml:space="preserve">when employed alongside high fat diet feeding </w:t>
+        <w:t>.</w:t>
+      </w:r>
+      <w:r>
+        <w:rPr>
+          <w:rFonts w:ascii="Times New Roman" w:hAnsi="Times New Roman" w:cs="Times New Roman"/>
+        </w:rPr>
+        <w:t xml:space="preserve"> Our </w:t>
+      </w:r>
+      <w:r>
+        <w:rPr>
+          <w:rFonts w:ascii="Times New Roman" w:hAnsi="Times New Roman" w:cs="Times New Roman"/>
+        </w:rPr>
+        <w:t xml:space="preserve">finding </w:t>
+      </w:r>
+      <w:r>
+        <w:rPr>
+          <w:rFonts w:ascii="Times New Roman" w:hAnsi="Times New Roman" w:cs="Times New Roman"/>
+        </w:rPr>
+        <w:t>that</w:t>
+      </w:r>
+      <w:r>
+        <w:rPr>
+          <w:rFonts w:ascii="Times New Roman" w:hAnsi="Times New Roman" w:cs="Times New Roman"/>
+        </w:rPr>
+        <w:t xml:space="preserve"> fasting </w:t>
+      </w:r>
+      <w:r>
+        <w:rPr>
+          <w:rFonts w:ascii="Times New Roman" w:hAnsi="Times New Roman" w:cs="Times New Roman"/>
+        </w:rPr>
+        <w:t xml:space="preserve">blood glucose is </w:t>
+      </w:r>
+      <w:r>
+        <w:rPr>
+          <w:rFonts w:ascii="Times New Roman" w:hAnsi="Times New Roman" w:cs="Times New Roman"/>
+        </w:rPr>
+        <w:t xml:space="preserve">unchanged compared to AL exposed mice has also been reported in other models using both a high fat diet and </w:t>
       </w:r>
       <w:r>
         <w:rPr>
@@ -8825,7 +10326,7 @@
         <w:rPr>
           <w:rFonts w:ascii="Times New Roman" w:hAnsi="Times New Roman" w:cs="Times New Roman"/>
         </w:rPr>
-        <w:instrText xml:space="preserve"> ADDIN ZOTERO_ITEM CSL_CITATION {"citationID":"TbWWDSqo","properties":{"formattedCitation":"(Chung et al., 2016; Das et al., 2021; Hatori et al., 2012; Sherman et al., 2012; Woodie et al., 2018)","plainCitation":"(Chung et al., 2016; Das et al., 2021; Hatori et al., 2012; Sherman et al., 2012; Woodie et al., 2018)","noteIndex":0},"citationItems":[{"id":486,"uris":["http://zotero.org/users/5073745/items/9YE6QRBF"],"uri":["http://zotero.org/users/5073745/items/9YE6QRBF"],"itemData":{"id":486,"type":"article-journal","abstract":"Background. Menopause is associated with significant hormonal changes that result in increased total body fat and abdominal fat, amplifying the risk for metabolic syndrome and diseases such as diabetes, cardiovascular disease and cancer in postmenopausal women. Intermittent fasting regimens hold significant health benefit promise for obese humans, however, regimens that include extreme daytime calorie restriction or daytime fasting are generally associated with hunger and irritability, hampering long-term compliance and adoption in the clinical setting. Time-restricted feeding (TRF), a regimen allowing eating only during a specific period in the normal circadian feeding cycle, without calorie restriction, may increase compliance and provide a more clinically viable method for reducing the detrimental metabolic consequences associated with obesity.\nMethods. We tested TRF as an intervention in a mouse model of postmenopausal obesity. Metabolic parameters were measured using Clinical Laboratory Animal Monitoring System (CLAMS) and we carried out glucose tolerance tests. We also stained liver sections with oil red O to examine steatosis and measured gene expression related to gluconeogenesis.\nResults. Preexisting metabolic disease was significantly attenuated during 7 weeks of TRF. Despite having access to the same high fat diet (HFD) as ad libitum fed (ALF) mice, TRF mice experienced rapid weight loss followed by a delayed improvement in insulin resistance and a reduced severity of hepatic steatosis by having access to the HFD for only 8 h during their normal nocturnal feeding period. The lower respiratory exchange ratio in the TRF group compared with the ALF group early in the dark phase suggested that fat was the predominant fuel source in the TRF group and correlated with gene expression analyses that suggested a switch from gluconeogenesis to ketogenesis. In addition, TRF mice were more physically active than ALF fed mice.\nConclusions. Our data support further analysis of TRF as a clinically viable form of intermittent fasting to improve metabolic health due to obesity. © 2016 Elsevier Inc. All rights reserved.","container-title":"Metabolism","DOI":"10.1016/j.metabol.2016.09.006","ISSN":"00260495","issue":"12","journalAbbreviation":"Metabolism","language":"en","page":"1743-1754","source":"DOI.org (Crossref)","title":"Time-restricted feeding improves insulin resistance and hepatic steatosis in a mouse model of postmenopausal obesity","volume":"65","author":[{"family":"Chung","given":"Heekyung"},{"family":"Chou","given":"Winjet"},{"family":"Sears","given":"Dorothy D."},{"family":"Patterson","given":"Ruth E."},{"family":"Webster","given":"Nicholas J.G."},{"family":"Ellies","given":"Lesley G."}],"issued":{"date-parts":[["2016",12]]}}},{"id":616,"uris":["http://zotero.org/users/5073745/items/QMLGQCIB"],"uri":["http://zotero.org/users/5073745/items/QMLGQCIB"],"itemData":{"id":616,"type":"article-journal","abstract":"Abstract\n            Accumulating evidence indicates that obesity with its associated metabolic dysregulation, including hyperinsulinemia and aberrant circadian rhythms, increases the risk for a variety of cancers including postmenopausal breast cancer. Caloric restriction can ameliorate the harmful metabolic effects of obesity and inhibit cancer progression but is difficult to implement and maintain outside of the clinic. In this study, we aim to test a time-restricted feeding (TRF) approach on mouse models of obesity-driven postmenopausal breast cancer. We show that TRF abrogates the obesity-enhanced mammary tumor growth in two orthotopic models in the absence of calorie restriction or weight loss. TRF also reduces breast cancer metastasis to the lung. Furthermore, TRF delays tumor initiation in a transgenic model of mammary tumorigenesis prior to the onset of obesity. Notably, TRF increases whole-body insulin sensitivity, reduces hyperinsulinemia, restores diurnal gene expression rhythms in the tumor, and attenuates tumor growth and insulin signaling. Importantly, inhibition of insulin secretion with diazoxide mimics TRF whereas artificial elevation of insulin through insulin pumps implantation reverses the effect of TRF, suggesting that TRF acts through modulating hyperinsulinemia. Our data suggest that TRF is likely to be effective in breast cancer prevention and therapy.","container-title":"Nature Communications","DOI":"10.1038/s41467-020-20743-7","ISSN":"2041-1723","issue":"1","journalAbbreviation":"Nat Commun","language":"en","page":"565","source":"DOI.org (Crossref)","title":"Time-restricted feeding normalizes hyperinsulinemia to inhibit breast cancer in obese postmenopausal mouse models","volume":"12","author":[{"family":"Das","given":"Manasi"},{"family":"Ellies","given":"Lesley G."},{"family":"Kumar","given":"Deepak"},{"family":"Sauceda","given":"Consuelo"},{"family":"Oberg","given":"Alexis"},{"family":"Gross","given":"Emilie"},{"family":"Mandt","given":"Tyler"},{"family":"Newton","given":"Isabel G."},{"family":"Kaur","given":"Mehak"},{"family":"Sears","given":"Dorothy D."},{"family":"Webster","given":"Nicholas J. G."}],"issued":{"date-parts":[["2021",12]]}}},{"id":67,"uris":["http://zotero.org/users/5073745/items/T8U6Q3GZ"],"uri":["http://zotero.org/users/5073745/items/T8U6Q3GZ"],"itemData":{"id":67,"type":"article-journal","abstract":"Summary\nWhile diet-induced obesity has been exclusively attributed to increased caloric intake from fat, animals fed a high-fat diet (HFD) ad libitum (ad lib) eat frequently throughout day and night, disrupting the normal feeding cycle. To test whether obesity and metabolic diseases result from HFD or disruption of metabolic cycles, we subjected mice to either ad lib or time-restricted feeding (tRF) of a HFD for 8 hr per day. Mice under tRF consume equivalent calories from HFD as those with ad lib access yet are protected against obesity, hyperinsulinemia, hepatic steatosis, and inflammation and have improved motor coordination. The tRF regimen improved CREB, mTOR, and AMPK pathway function and oscillations of the circadian clock and their target genes' expression. These changes in catabolic and anabolic pathways altered liver metabolome and improved nutrient utilization and energy expenditure. We demonstrate in mice that tRF regimen is a nonpharmacological strategy against obesity and associated diseases.","container-title":"Cell Metabolism","DOI":"10.1016/j.cmet.2012.04.019","ISSN":"1550-4131","issue":"6","journalAbbreviation":"Cell Metabolism","page":"848-860","source":"ScienceDirect","title":"Time-Restricted Feeding without Reducing Caloric Intake Prevents Metabolic Diseases in Mice Fed a High-Fat Diet","volume":"15","author":[{"family":"Hatori","given":"Megumi"},{"family":"Vollmers","given":"Christopher"},{"family":"Zarrinpar","given":"Amir"},{"family":"DiTacchio","given":"Luciano"},{"family":"Bushong","given":"Eric A."},{"family":"Gill","given":"Shubhroz"},{"family":"Leblanc","given":"Mathias"},{"family":"Chaix","given":"Amandine"},{"family":"Joens","given":"Matthew"},{"family":"Fitzpatrick","given":"James A. J."},{"family":"Ellisman","given":"Mark H."},{"family":"Panda","given":"Satchidananda"}],"issued":{"date-parts":[["2012",6,6]]}}},{"id":12,"uris":["http://zotero.org/users/5073745/items/P497KC7N"],"uri":["http://zotero.org/users/5073745/items/P497KC7N"],"itemData":{"id":12,"type":"article-journal","abstract":"Disruption of circadian rhythms leads to obesity and metabolic disorders. Timed restricted feeding (RF) provides a time cue and resets the circadian clock, leading to better health. In contrast, a high-fat (HF) diet leads to disrupted circadian expression of metabolic factors and obesity. We tested whether long-term (18 wk) clock resetting by RF can attenuate the disruptive effects of diet-induced obesity. Analyses included liver clock gene expression, locomotor activity, blood glucose, metabolic markers, lipids, and hormones around the circadian cycle for a more accurate assessment. Compared with mice fed the HF diet ad libitum, the timed HF diet restored the expression phase of the clock genes Clock and Cry1 and phase-advanced Per1, Per2, Cry2, Bmal1, Rorα, and Rev-erbα. Although timed HF-diet-fed mice consumed the same amount of calories as ad libitum low-fat diet-fed mice, they showed 12% reduced body weight, 21% reduced cholesterol levels, and 1.4-fold increased insulin sensitivity. Compared with the HF diet ad libitum, the timed HF diet led to 18% lower body weight, 30% decreased cholesterol levels, 10% reduced TNF-α levels, and 3.7-fold improved insulin sensitivity. Timed HF-diet-fed mice exhibited a better satiated and less stressed phenotype of 25% lower ghrelin and 53% lower corticosterone levels compared with mice fed the timed low-fat diet. Taken together, our findings suggest that timing can prevent obesity and rectify the harmful effects of a HF diet.","container-title":"FASEB journal: official publication of the Federation of American Societies for Experimental Biology","DOI":"10.1096/fj.12-208868","ISSN":"1530-6860","issue":"8","journalAbbreviation":"FASEB J.","language":"eng","note":"PMID: 22593546","page":"3493-3502","source":"PubMed","title":"Timed high-fat diet resets circadian metabolism and prevents obesity","volume":"26","author":[{"family":"Sherman","given":"Hadas"},{"family":"Genzer","given":"Yoni"},{"family":"Cohen","given":"Rotem"},{"family":"Chapnik","given":"Nava"},{"family":"Madar","given":"Zecharia"},{"family":"Froy","given":"Oren"}],"issued":{"date-parts":[["2012",8]]}}},{"id":56,"uris":["http://zotero.org/users/5073745/items/BCTXN86S"],"uri":["http://zotero.org/users/5073745/items/BCTXN86S"],"itemData":{"id":56,"type":"article-journal","abstract":"Background\nObesity is a major public health concern that can result from diets high in fat and sugar, including sugar sweetened beverages. A proposed treatment for dietary-induced obesity is time-restricted feeding (TRF), which restricts consumption of food to specific times of the 24-hour cycle. Although TRF shows great promise to prevent obesity and the development of chronic disease, the effects of TRF to reverse metabolic changes and the development of NAFLD in animal models of a Western diet with sugary water consumption is not known.\nObjective\nThe objective of the current study was to evaluate the role of TRF in the treatment of obesity and NAFLD through examination of changes in metabolic and histopathologic parameters.\nMethods\nTo better understand the role of TRF in the treatment of obesity and NAFLD, we investigated the metabolic phenotype and NAFLD parameters in a mouse model of NAFLD in which obesity and liver steatosis are induced by a Western Diet (WD): a high-fat diet of lard, milkfat and Crisco with sugary drinking water. Mice were subjected to a short-term (4-weeks) and long-term (10-weeks) TRF in which food was restricted to 9h at night.\nResults\nPrior to TRF treatment, the WD mice had increased body mass, and exhibited less activity, and higher average daytime energy expenditure (EE) than chow fed mice. Approximately 4- and 10-weeks following TFR treatment, WD-TRF had moderate but not statistically significant weight loss compared to WD-ad libitum (WD-AL) mice. There was a modest but significant reduction in the inguinal adipose tissue weight in both WD-TRF groups compared to the WD-AL groups; however, there was no difference in epididymal and retroperitoneal adipose tissue mass or adipocyte size distribution. In contrast, the diet-induced increase in normalized liver tissue weight, hepatic triglyceride, and NAFLD score was partially abrogated in the 4-week WD-TRF mice, while systemic insulin resistance was partially abrogated and glucose intolerance was completely abrogated in the 10-week WD-TRF mice. Importantly, WD-induced metabolic dysfunction (substrate utilization, energy expenditure, and activity) was partially abrogated by 4- and 10-week TRF.\nConclusions\nOur results support the hypothesis that TRF aids in reducing the detrimental metabolic effects of consuming a WD with sugary drinking water but does not ameliorate obesity.","container-title":"Metabolism","DOI":"10.1016/j.metabol.2017.12.004","ISSN":"0026-0495","journalAbbreviation":"Metabolism","page":"1-13","source":"ScienceDirect","title":"Restricted feeding for 9h in the active period partially abrogates the detrimental metabolic effects of a Western diet with liquid sugar consumption in mice","volume":"82","author":[{"family":"Woodie","given":"Lauren N."},{"family":"Luo","given":"Yuwen"},{"family":"Wayne","given":"Michael J."},{"family":"Graff","given":"Emily C."},{"family":"Ahmed","given":"Bulbul"},{"family":"O'Neill","given":"Ann Marie"},{"family":"Greene","given":"Michael W."}],"issued":{"date-parts":[["2018",5,1]]}}}],"schema":"https://github.com/citation-style-language/schema/raw/master/csl-citation.json"} </w:instrText>
+        <w:instrText xml:space="preserve"> ADDIN ZOTERO_ITEM CSL_CITATION {"citationID":"MnwR5RAn","properties":{"formattedCitation":"(Chaix et al., 2019; Chung et al., 2016; Woodie et al., 2018)","plainCitation":"(Chaix et al., 2019; Chung et al., 2016; Woodie et al., 2018)","noteIndex":0},"citationItems":[{"id":287,"uris":["http://zotero.org/users/5073745/items/UGYPSTUR"],"uri":["http://zotero.org/users/5073745/items/UGYPSTUR"],"itemData":{"id":287,"type":"article-journal","abstract":"Increased susceptibility of circadian clock mutant mice to metabolic diseases has led to the idea that a molecular clock is necessary for metabolic homeostasis. However, these mice often lack a normal feeding-fasting cycle. We tested whether timerestricted feeding (TRF) could prevent obesity and metabolic syndrome in whole-body Cry1;Cry2 and in liver-speciﬁc Bmal1 and Rev-erba/b knockout mice. When provided access to food ad libitum, these mice rapidly gained weight and showed genotype-speciﬁc metabolic defects. However, when fed the same diet under TRF (food access restricted to 10 hr during the dark phase) they were protected from excessive weight gain and metabolic diseases. Transcriptome and metabolome analyses showed that TRF reduced the accumulation of hepatic lipids and enhanced cellular defenses against metabolic stress. These results suggest that the circadian clock maintains metabolic homeostasis by sustaining daily rhythms in feeding and fasting and by maintaining balance between nutrient and cellular stress responses.","container-title":"Cell Metabolism","DOI":"10.1016/j.cmet.2018.08.004","ISSN":"15504131","issue":"2","journalAbbreviation":"Cell Metabolism","language":"en","page":"303-319.e4","source":"DOI.org (Crossref)","title":"Time-Restricted Feeding Prevents Obesity and Metabolic Syndrome in Mice Lacking a Circadian Clock","volume":"29","author":[{"family":"Chaix","given":"Amandine"},{"family":"Lin","given":"Terry"},{"family":"Le","given":"Hiep D."},{"family":"Chang","given":"Max W."},{"family":"Panda","given":"Satchidananda"}],"issued":{"date-parts":[["2019",2]]}}},{"id":486,"uris":["http://zotero.org/users/5073745/items/9YE6QRBF"],"uri":["http://zotero.org/users/5073745/items/9YE6QRBF"],"itemData":{"id":486,"type":"article-journal","abstract":"Background. Menopause is associated with significant hormonal changes that result in increased total body fat and abdominal fat, amplifying the risk for metabolic syndrome and diseases such as diabetes, cardiovascular disease and cancer in postmenopausal women. Intermittent fasting regimens hold significant health benefit promise for obese humans, however, regimens that include extreme daytime calorie restriction or daytime fasting are generally associated with hunger and irritability, hampering long-term compliance and adoption in the clinical setting. Time-restricted feeding (TRF), a regimen allowing eating only during a specific period in the normal circadian feeding cycle, without calorie restriction, may increase compliance and provide a more clinically viable method for reducing the detrimental metabolic consequences associated with obesity.\nMethods. We tested TRF as an intervention in a mouse model of postmenopausal obesity. Metabolic parameters were measured using Clinical Laboratory Animal Monitoring System (CLAMS) and we carried out glucose tolerance tests. We also stained liver sections with oil red O to examine steatosis and measured gene expression related to gluconeogenesis.\nResults. Preexisting metabolic disease was significantly attenuated during 7 weeks of TRF. Despite having access to the same high fat diet (HFD) as ad libitum fed (ALF) mice, TRF mice experienced rapid weight loss followed by a delayed improvement in insulin resistance and a reduced severity of hepatic steatosis by having access to the HFD for only 8 h during their normal nocturnal feeding period. The lower respiratory exchange ratio in the TRF group compared with the ALF group early in the dark phase suggested that fat was the predominant fuel source in the TRF group and correlated with gene expression analyses that suggested a switch from gluconeogenesis to ketogenesis. In addition, TRF mice were more physically active than ALF fed mice.\nConclusions. Our data support further analysis of TRF as a clinically viable form of intermittent fasting to improve metabolic health due to obesity. © 2016 Elsevier Inc. All rights reserved.","container-title":"Metabolism","DOI":"10.1016/j.metabol.2016.09.006","ISSN":"00260495","issue":"12","journalAbbreviation":"Metabolism","language":"en","page":"1743-1754","source":"DOI.org (Crossref)","title":"Time-restricted feeding improves insulin resistance and hepatic steatosis in a mouse model of postmenopausal obesity","volume":"65","author":[{"family":"Chung","given":"Heekyung"},{"family":"Chou","given":"Winjet"},{"family":"Sears","given":"Dorothy D."},{"family":"Patterson","given":"Ruth E."},{"family":"Webster","given":"Nicholas J.G."},{"family":"Ellies","given":"Lesley G."}],"issued":{"date-parts":[["2016",12]]}}},{"id":56,"uris":["http://zotero.org/users/5073745/items/BCTXN86S"],"uri":["http://zotero.org/users/5073745/items/BCTXN86S"],"itemData":{"id":56,"type":"article-journal","abstract":"Background\nObesity is a major public health concern that can result from diets high in fat and sugar, including sugar sweetened beverages. A proposed treatment for dietary-induced obesity is time-restricted feeding (TRF), which restricts consumption of food to specific times of the 24-hour cycle. Although TRF shows great promise to prevent obesity and the development of chronic disease, the effects of TRF to reverse metabolic changes and the development of NAFLD in animal models of a Western diet with sugary water consumption is not known.\nObjective\nThe objective of the current study was to evaluate the role of TRF in the treatment of obesity and NAFLD through examination of changes in metabolic and histopathologic parameters.\nMethods\nTo better understand the role of TRF in the treatment of obesity and NAFLD, we investigated the metabolic phenotype and NAFLD parameters in a mouse model of NAFLD in which obesity and liver steatosis are induced by a Western Diet (WD): a high-fat diet of lard, milkfat and Crisco with sugary drinking water. Mice were subjected to a short-term (4-weeks) and long-term (10-weeks) TRF in which food was restricted to 9h at night.\nResults\nPrior to TRF treatment, the WD mice had increased body mass, and exhibited less activity, and higher average daytime energy expenditure (EE) than chow fed mice. Approximately 4- and 10-weeks following TFR treatment, WD-TRF had moderate but not statistically significant weight loss compared to WD-ad libitum (WD-AL) mice. There was a modest but significant reduction in the inguinal adipose tissue weight in both WD-TRF groups compared to the WD-AL groups; however, there was no difference in epididymal and retroperitoneal adipose tissue mass or adipocyte size distribution. In contrast, the diet-induced increase in normalized liver tissue weight, hepatic triglyceride, and NAFLD score was partially abrogated in the 4-week WD-TRF mice, while systemic insulin resistance was partially abrogated and glucose intolerance was completely abrogated in the 10-week WD-TRF mice. Importantly, WD-induced metabolic dysfunction (substrate utilization, energy expenditure, and activity) was partially abrogated by 4- and 10-week TRF.\nConclusions\nOur results support the hypothesis that TRF aids in reducing the detrimental metabolic effects of consuming a WD with sugary drinking water but does not ameliorate obesity.","container-title":"Metabolism","DOI":"10.1016/j.metabol.2017.12.004","ISSN":"0026-0495","journalAbbreviation":"Metabolism","page":"1-13","source":"ScienceDirect","title":"Restricted feeding for 9h in the active period partially abrogates the detrimental metabolic effects of a Western diet with liquid sugar consumption in mice","volume":"82","author":[{"family":"Woodie","given":"Lauren N."},{"family":"Luo","given":"Yuwen"},{"family":"Wayne","given":"Michael J."},{"family":"Graff","given":"Emily C."},{"family":"Ahmed","given":"Bulbul"},{"family":"O'Neill","given":"Ann Marie"},{"family":"Greene","given":"Michael W."}],"issued":{"date-parts":[["2018",5,1]]}}}],"schema":"https://github.com/citation-style-language/schema/raw/master/csl-citation.json"} </w:instrText>
       </w:r>
       <w:r>
         <w:rPr>
@@ -8838,7 +10339,7 @@
           <w:rFonts w:ascii="Times New Roman" w:hAnsi="Times New Roman" w:cs="Times New Roman"/>
           <w:noProof/>
         </w:rPr>
-        <w:t>(Chung et al., 2016; Das et al., 2021; Hatori et al., 2012; Sherman et al., 2012; Woodie et al., 2018)</w:t>
+        <w:t>(Chaix et al., 2019; Chung et al., 2016; Woodie et al., 2018)</w:t>
       </w:r>
       <w:r>
         <w:rPr>
@@ -8850,19 +10351,25 @@
         <w:rPr>
           <w:rFonts w:ascii="Times New Roman" w:hAnsi="Times New Roman" w:cs="Times New Roman"/>
         </w:rPr>
-        <w:t xml:space="preserve"> </w:t>
-      </w:r>
-      <w:r>
-        <w:rPr>
-          <w:rFonts w:ascii="Times New Roman" w:hAnsi="Times New Roman" w:cs="Times New Roman"/>
-        </w:rPr>
-        <w:t>and resulting HOMA-IR is improved</w:t>
-      </w:r>
-      <w:r>
-        <w:rPr>
-          <w:rFonts w:ascii="Times New Roman" w:hAnsi="Times New Roman" w:cs="Times New Roman"/>
-        </w:rPr>
-        <w:t xml:space="preserve"> </w:t>
+        <w:t>.</w:t>
+      </w:r>
+      <w:r>
+        <w:rPr>
+          <w:rFonts w:ascii="Times New Roman" w:hAnsi="Times New Roman" w:cs="Times New Roman"/>
+        </w:rPr>
+        <w:t xml:space="preserve"> However, </w:t>
+      </w:r>
+      <w:r>
+        <w:rPr>
+          <w:rFonts w:ascii="Times New Roman" w:hAnsi="Times New Roman" w:cs="Times New Roman"/>
+        </w:rPr>
+        <w:t>feeding HFD with time-restriction</w:t>
+      </w:r>
+      <w:r>
+        <w:rPr>
+          <w:rFonts w:ascii="Times New Roman" w:hAnsi="Times New Roman" w:cs="Times New Roman"/>
+        </w:rPr>
+        <w:t xml:space="preserve"> oftentimes is associated with lower bodyweights compared to the AL group </w:t>
       </w:r>
       <w:r>
         <w:rPr>
@@ -8874,7 +10381,7 @@
         <w:rPr>
           <w:rFonts w:ascii="Times New Roman" w:hAnsi="Times New Roman" w:cs="Times New Roman"/>
         </w:rPr>
-        <w:instrText xml:space="preserve"> ADDIN ZOTERO_ITEM CSL_CITATION {"citationID":"36UyxgTs","properties":{"formattedCitation":"(Chaix et al., 2019; Hatori et al., 2012; Woodie et al., 2018)","plainCitation":"(Chaix et al., 2019; Hatori et al., 2012; Woodie et al., 2018)","noteIndex":0},"citationItems":[{"id":287,"uris":["http://zotero.org/users/5073745/items/UGYPSTUR"],"uri":["http://zotero.org/users/5073745/items/UGYPSTUR"],"itemData":{"id":287,"type":"article-journal","abstract":"Increased susceptibility of circadian clock mutant mice to metabolic diseases has led to the idea that a molecular clock is necessary for metabolic homeostasis. However, these mice often lack a normal feeding-fasting cycle. We tested whether timerestricted feeding (TRF) could prevent obesity and metabolic syndrome in whole-body Cry1;Cry2 and in liver-speciﬁc Bmal1 and Rev-erba/b knockout mice. When provided access to food ad libitum, these mice rapidly gained weight and showed genotype-speciﬁc metabolic defects. However, when fed the same diet under TRF (food access restricted to 10 hr during the dark phase) they were protected from excessive weight gain and metabolic diseases. Transcriptome and metabolome analyses showed that TRF reduced the accumulation of hepatic lipids and enhanced cellular defenses against metabolic stress. These results suggest that the circadian clock maintains metabolic homeostasis by sustaining daily rhythms in feeding and fasting and by maintaining balance between nutrient and cellular stress responses.","container-title":"Cell Metabolism","DOI":"10.1016/j.cmet.2018.08.004","ISSN":"15504131","issue":"2","journalAbbreviation":"Cell Metabolism","language":"en","page":"303-319.e4","source":"DOI.org (Crossref)","title":"Time-Restricted Feeding Prevents Obesity and Metabolic Syndrome in Mice Lacking a Circadian Clock","volume":"29","author":[{"family":"Chaix","given":"Amandine"},{"family":"Lin","given":"Terry"},{"family":"Le","given":"Hiep D."},{"family":"Chang","given":"Max W."},{"family":"Panda","given":"Satchidananda"}],"issued":{"date-parts":[["2019",2]]}}},{"id":67,"uris":["http://zotero.org/users/5073745/items/T8U6Q3GZ"],"uri":["http://zotero.org/users/5073745/items/T8U6Q3GZ"],"itemData":{"id":67,"type":"article-journal","abstract":"Summary\nWhile diet-induced obesity has been exclusively attributed to increased caloric intake from fat, animals fed a high-fat diet (HFD) ad libitum (ad lib) eat frequently throughout day and night, disrupting the normal feeding cycle. To test whether obesity and metabolic diseases result from HFD or disruption of metabolic cycles, we subjected mice to either ad lib or time-restricted feeding (tRF) of a HFD for 8 hr per day. Mice under tRF consume equivalent calories from HFD as those with ad lib access yet are protected against obesity, hyperinsulinemia, hepatic steatosis, and inflammation and have improved motor coordination. The tRF regimen improved CREB, mTOR, and AMPK pathway function and oscillations of the circadian clock and their target genes' expression. These changes in catabolic and anabolic pathways altered liver metabolome and improved nutrient utilization and energy expenditure. We demonstrate in mice that tRF regimen is a nonpharmacological strategy against obesity and associated diseases.","container-title":"Cell Metabolism","DOI":"10.1016/j.cmet.2012.04.019","ISSN":"1550-4131","issue":"6","journalAbbreviation":"Cell Metabolism","page":"848-860","source":"ScienceDirect","title":"Time-Restricted Feeding without Reducing Caloric Intake Prevents Metabolic Diseases in Mice Fed a High-Fat Diet","volume":"15","author":[{"family":"Hatori","given":"Megumi"},{"family":"Vollmers","given":"Christopher"},{"family":"Zarrinpar","given":"Amir"},{"family":"DiTacchio","given":"Luciano"},{"family":"Bushong","given":"Eric A."},{"family":"Gill","given":"Shubhroz"},{"family":"Leblanc","given":"Mathias"},{"family":"Chaix","given":"Amandine"},{"family":"Joens","given":"Matthew"},{"family":"Fitzpatrick","given":"James A. J."},{"family":"Ellisman","given":"Mark H."},{"family":"Panda","given":"Satchidananda"}],"issued":{"date-parts":[["2012",6,6]]}}},{"id":56,"uris":["http://zotero.org/users/5073745/items/BCTXN86S"],"uri":["http://zotero.org/users/5073745/items/BCTXN86S"],"itemData":{"id":56,"type":"article-journal","abstract":"Background\nObesity is a major public health concern that can result from diets high in fat and sugar, including sugar sweetened beverages. A proposed treatment for dietary-induced obesity is time-restricted feeding (TRF), which restricts consumption of food to specific times of the 24-hour cycle. Although TRF shows great promise to prevent obesity and the development of chronic disease, the effects of TRF to reverse metabolic changes and the development of NAFLD in animal models of a Western diet with sugary water consumption is not known.\nObjective\nThe objective of the current study was to evaluate the role of TRF in the treatment of obesity and NAFLD through examination of changes in metabolic and histopathologic parameters.\nMethods\nTo better understand the role of TRF in the treatment of obesity and NAFLD, we investigated the metabolic phenotype and NAFLD parameters in a mouse model of NAFLD in which obesity and liver steatosis are induced by a Western Diet (WD): a high-fat diet of lard, milkfat and Crisco with sugary drinking water. Mice were subjected to a short-term (4-weeks) and long-term (10-weeks) TRF in which food was restricted to 9h at night.\nResults\nPrior to TRF treatment, the WD mice had increased body mass, and exhibited less activity, and higher average daytime energy expenditure (EE) than chow fed mice. Approximately 4- and 10-weeks following TFR treatment, WD-TRF had moderate but not statistically significant weight loss compared to WD-ad libitum (WD-AL) mice. There was a modest but significant reduction in the inguinal adipose tissue weight in both WD-TRF groups compared to the WD-AL groups; however, there was no difference in epididymal and retroperitoneal adipose tissue mass or adipocyte size distribution. In contrast, the diet-induced increase in normalized liver tissue weight, hepatic triglyceride, and NAFLD score was partially abrogated in the 4-week WD-TRF mice, while systemic insulin resistance was partially abrogated and glucose intolerance was completely abrogated in the 10-week WD-TRF mice. Importantly, WD-induced metabolic dysfunction (substrate utilization, energy expenditure, and activity) was partially abrogated by 4- and 10-week TRF.\nConclusions\nOur results support the hypothesis that TRF aids in reducing the detrimental metabolic effects of consuming a WD with sugary drinking water but does not ameliorate obesity.","container-title":"Metabolism","DOI":"10.1016/j.metabol.2017.12.004","ISSN":"0026-0495","journalAbbreviation":"Metabolism","page":"1-13","source":"ScienceDirect","title":"Restricted feeding for 9h in the active period partially abrogates the detrimental metabolic effects of a Western diet with liquid sugar consumption in mice","volume":"82","author":[{"family":"Woodie","given":"Lauren N."},{"family":"Luo","given":"Yuwen"},{"family":"Wayne","given":"Michael J."},{"family":"Graff","given":"Emily C."},{"family":"Ahmed","given":"Bulbul"},{"family":"O'Neill","given":"Ann Marie"},{"family":"Greene","given":"Michael W."}],"issued":{"date-parts":[["2018",5,1]]}}}],"schema":"https://github.com/citation-style-language/schema/raw/master/csl-citation.json"} </w:instrText>
+        <w:instrText xml:space="preserve"> ADDIN ZOTERO_ITEM CSL_CITATION {"citationID":"kzwXzSYv","properties":{"formattedCitation":"(Chung et al., 2016; Hatori et al., 2012; Sherman et al., 2012)","plainCitation":"(Chung et al., 2016; Hatori et al., 2012; Sherman et al., 2012)","noteIndex":0},"citationItems":[{"id":486,"uris":["http://zotero.org/users/5073745/items/9YE6QRBF"],"uri":["http://zotero.org/users/5073745/items/9YE6QRBF"],"itemData":{"id":486,"type":"article-journal","abstract":"Background. Menopause is associated with significant hormonal changes that result in increased total body fat and abdominal fat, amplifying the risk for metabolic syndrome and diseases such as diabetes, cardiovascular disease and cancer in postmenopausal women. Intermittent fasting regimens hold significant health benefit promise for obese humans, however, regimens that include extreme daytime calorie restriction or daytime fasting are generally associated with hunger and irritability, hampering long-term compliance and adoption in the clinical setting. Time-restricted feeding (TRF), a regimen allowing eating only during a specific period in the normal circadian feeding cycle, without calorie restriction, may increase compliance and provide a more clinically viable method for reducing the detrimental metabolic consequences associated with obesity.\nMethods. We tested TRF as an intervention in a mouse model of postmenopausal obesity. Metabolic parameters were measured using Clinical Laboratory Animal Monitoring System (CLAMS) and we carried out glucose tolerance tests. We also stained liver sections with oil red O to examine steatosis and measured gene expression related to gluconeogenesis.\nResults. Preexisting metabolic disease was significantly attenuated during 7 weeks of TRF. Despite having access to the same high fat diet (HFD) as ad libitum fed (ALF) mice, TRF mice experienced rapid weight loss followed by a delayed improvement in insulin resistance and a reduced severity of hepatic steatosis by having access to the HFD for only 8 h during their normal nocturnal feeding period. The lower respiratory exchange ratio in the TRF group compared with the ALF group early in the dark phase suggested that fat was the predominant fuel source in the TRF group and correlated with gene expression analyses that suggested a switch from gluconeogenesis to ketogenesis. In addition, TRF mice were more physically active than ALF fed mice.\nConclusions. Our data support further analysis of TRF as a clinically viable form of intermittent fasting to improve metabolic health due to obesity. © 2016 Elsevier Inc. All rights reserved.","container-title":"Metabolism","DOI":"10.1016/j.metabol.2016.09.006","ISSN":"00260495","issue":"12","journalAbbreviation":"Metabolism","language":"en","page":"1743-1754","source":"DOI.org (Crossref)","title":"Time-restricted feeding improves insulin resistance and hepatic steatosis in a mouse model of postmenopausal obesity","volume":"65","author":[{"family":"Chung","given":"Heekyung"},{"family":"Chou","given":"Winjet"},{"family":"Sears","given":"Dorothy D."},{"family":"Patterson","given":"Ruth E."},{"family":"Webster","given":"Nicholas J.G."},{"family":"Ellies","given":"Lesley G."}],"issued":{"date-parts":[["2016",12]]}}},{"id":67,"uris":["http://zotero.org/users/5073745/items/T8U6Q3GZ"],"uri":["http://zotero.org/users/5073745/items/T8U6Q3GZ"],"itemData":{"id":67,"type":"article-journal","abstract":"Summary\nWhile diet-induced obesity has been exclusively attributed to increased caloric intake from fat, animals fed a high-fat diet (HFD) ad libitum (ad lib) eat frequently throughout day and night, disrupting the normal feeding cycle. To test whether obesity and metabolic diseases result from HFD or disruption of metabolic cycles, we subjected mice to either ad lib or time-restricted feeding (tRF) of a HFD for 8 hr per day. Mice under tRF consume equivalent calories from HFD as those with ad lib access yet are protected against obesity, hyperinsulinemia, hepatic steatosis, and inflammation and have improved motor coordination. The tRF regimen improved CREB, mTOR, and AMPK pathway function and oscillations of the circadian clock and their target genes' expression. These changes in catabolic and anabolic pathways altered liver metabolome and improved nutrient utilization and energy expenditure. We demonstrate in mice that tRF regimen is a nonpharmacological strategy against obesity and associated diseases.","container-title":"Cell Metabolism","DOI":"10.1016/j.cmet.2012.04.019","ISSN":"1550-4131","issue":"6","journalAbbreviation":"Cell Metabolism","page":"848-860","source":"ScienceDirect","title":"Time-Restricted Feeding without Reducing Caloric Intake Prevents Metabolic Diseases in Mice Fed a High-Fat Diet","volume":"15","author":[{"family":"Hatori","given":"Megumi"},{"family":"Vollmers","given":"Christopher"},{"family":"Zarrinpar","given":"Amir"},{"family":"DiTacchio","given":"Luciano"},{"family":"Bushong","given":"Eric A."},{"family":"Gill","given":"Shubhroz"},{"family":"Leblanc","given":"Mathias"},{"family":"Chaix","given":"Amandine"},{"family":"Joens","given":"Matthew"},{"family":"Fitzpatrick","given":"James A. J."},{"family":"Ellisman","given":"Mark H."},{"family":"Panda","given":"Satchidananda"}],"issued":{"date-parts":[["2012",6,6]]}}},{"id":12,"uris":["http://zotero.org/users/5073745/items/P497KC7N"],"uri":["http://zotero.org/users/5073745/items/P497KC7N"],"itemData":{"id":12,"type":"article-journal","abstract":"Disruption of circadian rhythms leads to obesity and metabolic disorders. Timed restricted feeding (RF) provides a time cue and resets the circadian clock, leading to better health. In contrast, a high-fat (HF) diet leads to disrupted circadian expression of metabolic factors and obesity. We tested whether long-term (18 wk) clock resetting by RF can attenuate the disruptive effects of diet-induced obesity. Analyses included liver clock gene expression, locomotor activity, blood glucose, metabolic markers, lipids, and hormones around the circadian cycle for a more accurate assessment. Compared with mice fed the HF diet ad libitum, the timed HF diet restored the expression phase of the clock genes Clock and Cry1 and phase-advanced Per1, Per2, Cry2, Bmal1, Rorα, and Rev-erbα. Although timed HF-diet-fed mice consumed the same amount of calories as ad libitum low-fat diet-fed mice, they showed 12% reduced body weight, 21% reduced cholesterol levels, and 1.4-fold increased insulin sensitivity. Compared with the HF diet ad libitum, the timed HF diet led to 18% lower body weight, 30% decreased cholesterol levels, 10% reduced TNF-α levels, and 3.7-fold improved insulin sensitivity. Timed HF-diet-fed mice exhibited a better satiated and less stressed phenotype of 25% lower ghrelin and 53% lower corticosterone levels compared with mice fed the timed low-fat diet. Taken together, our findings suggest that timing can prevent obesity and rectify the harmful effects of a HF diet.","container-title":"FASEB journal: official publication of the Federation of American Societies for Experimental Biology","DOI":"10.1096/fj.12-208868","ISSN":"1530-6860","issue":"8","journalAbbreviation":"FASEB J.","language":"eng","note":"PMID: 22593546","page":"3493-3502","source":"PubMed","title":"Timed high-fat diet resets circadian metabolism and prevents obesity","volume":"26","author":[{"family":"Sherman","given":"Hadas"},{"family":"Genzer","given":"Yoni"},{"family":"Cohen","given":"Rotem"},{"family":"Chapnik","given":"Nava"},{"family":"Madar","given":"Zecharia"},{"family":"Froy","given":"Oren"}],"issued":{"date-parts":[["2012",8]]}}}],"schema":"https://github.com/citation-style-language/schema/raw/master/csl-citation.json"} </w:instrText>
       </w:r>
       <w:r>
         <w:rPr>
@@ -8887,7 +10394,7 @@
           <w:rFonts w:ascii="Times New Roman" w:hAnsi="Times New Roman" w:cs="Times New Roman"/>
           <w:noProof/>
         </w:rPr>
-        <w:t>(Chaix et al., 2019; Hatori et al., 2012; Woodie et al., 2018)</w:t>
+        <w:t>(Chung et al., 2016; Hatori et al., 2012; Sherman et al., 2012)</w:t>
       </w:r>
       <w:r>
         <w:rPr>
@@ -8899,135 +10406,87 @@
         <w:rPr>
           <w:rFonts w:ascii="Times New Roman" w:hAnsi="Times New Roman" w:cs="Times New Roman"/>
         </w:rPr>
-        <w:t>.</w:t>
-      </w:r>
-      <w:r>
-        <w:rPr>
-          <w:rFonts w:ascii="Times New Roman" w:hAnsi="Times New Roman" w:cs="Times New Roman"/>
-        </w:rPr>
-        <w:t xml:space="preserve"> Our </w:t>
-      </w:r>
-      <w:r>
-        <w:rPr>
-          <w:rFonts w:ascii="Times New Roman" w:hAnsi="Times New Roman" w:cs="Times New Roman"/>
-        </w:rPr>
-        <w:t xml:space="preserve">finding </w:t>
-      </w:r>
-      <w:r>
-        <w:rPr>
-          <w:rFonts w:ascii="Times New Roman" w:hAnsi="Times New Roman" w:cs="Times New Roman"/>
-        </w:rPr>
-        <w:t>that</w:t>
-      </w:r>
-      <w:r>
-        <w:rPr>
-          <w:rFonts w:ascii="Times New Roman" w:hAnsi="Times New Roman" w:cs="Times New Roman"/>
-        </w:rPr>
-        <w:t xml:space="preserve"> fasting </w:t>
-      </w:r>
-      <w:r>
-        <w:rPr>
-          <w:rFonts w:ascii="Times New Roman" w:hAnsi="Times New Roman" w:cs="Times New Roman"/>
-        </w:rPr>
-        <w:t xml:space="preserve">blood glucose is </w:t>
-      </w:r>
-      <w:r>
-        <w:rPr>
-          <w:rFonts w:ascii="Times New Roman" w:hAnsi="Times New Roman" w:cs="Times New Roman"/>
-        </w:rPr>
-        <w:t xml:space="preserve">unchanged compared to AL exposed mice has also been reported in other models using both a high fat diet and </w:t>
-      </w:r>
-      <w:r>
-        <w:rPr>
-          <w:rFonts w:ascii="Times New Roman" w:hAnsi="Times New Roman" w:cs="Times New Roman"/>
-        </w:rPr>
-        <w:fldChar w:fldCharType="begin"/>
-      </w:r>
-      <w:r>
-        <w:rPr>
-          <w:rFonts w:ascii="Times New Roman" w:hAnsi="Times New Roman" w:cs="Times New Roman"/>
-        </w:rPr>
-        <w:instrText xml:space="preserve"> ADDIN ZOTERO_ITEM CSL_CITATION {"citationID":"MnwR5RAn","properties":{"formattedCitation":"(Chaix et al., 2019; Chung et al., 2016; Woodie et al., 2018)","plainCitation":"(Chaix et al., 2019; Chung et al., 2016; Woodie et al., 2018)","noteIndex":0},"citationItems":[{"id":287,"uris":["http://zotero.org/users/5073745/items/UGYPSTUR"],"uri":["http://zotero.org/users/5073745/items/UGYPSTUR"],"itemData":{"id":287,"type":"article-journal","abstract":"Increased susceptibility of circadian clock mutant mice to metabolic diseases has led to the idea that a molecular clock is necessary for metabolic homeostasis. However, these mice often lack a normal feeding-fasting cycle. We tested whether timerestricted feeding (TRF) could prevent obesity and metabolic syndrome in whole-body Cry1;Cry2 and in liver-speciﬁc Bmal1 and Rev-erba/b knockout mice. When provided access to food ad libitum, these mice rapidly gained weight and showed genotype-speciﬁc metabolic defects. However, when fed the same diet under TRF (food access restricted to 10 hr during the dark phase) they were protected from excessive weight gain and metabolic diseases. Transcriptome and metabolome analyses showed that TRF reduced the accumulation of hepatic lipids and enhanced cellular defenses against metabolic stress. These results suggest that the circadian clock maintains metabolic homeostasis by sustaining daily rhythms in feeding and fasting and by maintaining balance between nutrient and cellular stress responses.","container-title":"Cell Metabolism","DOI":"10.1016/j.cmet.2018.08.004","ISSN":"15504131","issue":"2","journalAbbreviation":"Cell Metabolism","language":"en","page":"303-319.e4","source":"DOI.org (Crossref)","title":"Time-Restricted Feeding Prevents Obesity and Metabolic Syndrome in Mice Lacking a Circadian Clock","volume":"29","author":[{"family":"Chaix","given":"Amandine"},{"family":"Lin","given":"Terry"},{"family":"Le","given":"Hiep D."},{"family":"Chang","given":"Max W."},{"family":"Panda","given":"Satchidananda"}],"issued":{"date-parts":[["2019",2]]}}},{"id":486,"uris":["http://zotero.org/users/5073745/items/9YE6QRBF"],"uri":["http://zotero.org/users/5073745/items/9YE6QRBF"],"itemData":{"id":486,"type":"article-journal","abstract":"Background. Menopause is associated with significant hormonal changes that result in increased total body fat and abdominal fat, amplifying the risk for metabolic syndrome and diseases such as diabetes, cardiovascular disease and cancer in postmenopausal women. Intermittent fasting regimens hold significant health benefit promise for obese humans, however, regimens that include extreme daytime calorie restriction or daytime fasting are generally associated with hunger and irritability, hampering long-term compliance and adoption in the clinical setting. Time-restricted feeding (TRF), a regimen allowing eating only during a specific period in the normal circadian feeding cycle, without calorie restriction, may increase compliance and provide a more clinically viable method for reducing the detrimental metabolic consequences associated with obesity.\nMethods. We tested TRF as an intervention in a mouse model of postmenopausal obesity. Metabolic parameters were measured using Clinical Laboratory Animal Monitoring System (CLAMS) and we carried out glucose tolerance tests. We also stained liver sections with oil red O to examine steatosis and measured gene expression related to gluconeogenesis.\nResults. Preexisting metabolic disease was significantly attenuated during 7 weeks of TRF. Despite having access to the same high fat diet (HFD) as ad libitum fed (ALF) mice, TRF mice experienced rapid weight loss followed by a delayed improvement in insulin resistance and a reduced severity of hepatic steatosis by having access to the HFD for only 8 h during their normal nocturnal feeding period. The lower respiratory exchange ratio in the TRF group compared with the ALF group early in the dark phase suggested that fat was the predominant fuel source in the TRF group and correlated with gene expression analyses that suggested a switch from gluconeogenesis to ketogenesis. In addition, TRF mice were more physically active than ALF fed mice.\nConclusions. Our data support further analysis of TRF as a clinically viable form of intermittent fasting to improve metabolic health due to obesity. © 2016 Elsevier Inc. All rights reserved.","container-title":"Metabolism","DOI":"10.1016/j.metabol.2016.09.006","ISSN":"00260495","issue":"12","journalAbbreviation":"Metabolism","language":"en","page":"1743-1754","source":"DOI.org (Crossref)","title":"Time-restricted feeding improves insulin resistance and hepatic steatosis in a mouse model of postmenopausal obesity","volume":"65","author":[{"family":"Chung","given":"Heekyung"},{"family":"Chou","given":"Winjet"},{"family":"Sears","given":"Dorothy D."},{"family":"Patterson","given":"Ruth E."},{"family":"Webster","given":"Nicholas J.G."},{"family":"Ellies","given":"Lesley G."}],"issued":{"date-parts":[["2016",12]]}}},{"id":56,"uris":["http://zotero.org/users/5073745/items/BCTXN86S"],"uri":["http://zotero.org/users/5073745/items/BCTXN86S"],"itemData":{"id":56,"type":"article-journal","abstract":"Background\nObesity is a major public health concern that can result from diets high in fat and sugar, including sugar sweetened beverages. A proposed treatment for dietary-induced obesity is time-restricted feeding (TRF), which restricts consumption of food to specific times of the 24-hour cycle. Although TRF shows great promise to prevent obesity and the development of chronic disease, the effects of TRF to reverse metabolic changes and the development of NAFLD in animal models of a Western diet with sugary water consumption is not known.\nObjective\nThe objective of the current study was to evaluate the role of TRF in the treatment of obesity and NAFLD through examination of changes in metabolic and histopathologic parameters.\nMethods\nTo better understand the role of TRF in the treatment of obesity and NAFLD, we investigated the metabolic phenotype and NAFLD parameters in a mouse model of NAFLD in which obesity and liver steatosis are induced by a Western Diet (WD): a high-fat diet of lard, milkfat and Crisco with sugary drinking water. Mice were subjected to a short-term (4-weeks) and long-term (10-weeks) TRF in which food was restricted to 9h at night.\nResults\nPrior to TRF treatment, the WD mice had increased body mass, and exhibited less activity, and higher average daytime energy expenditure (EE) than chow fed mice. Approximately 4- and 10-weeks following TFR treatment, WD-TRF had moderate but not statistically significant weight loss compared to WD-ad libitum (WD-AL) mice. There was a modest but significant reduction in the inguinal adipose tissue weight in both WD-TRF groups compared to the WD-AL groups; however, there was no difference in epididymal and retroperitoneal adipose tissue mass or adipocyte size distribution. In contrast, the diet-induced increase in normalized liver tissue weight, hepatic triglyceride, and NAFLD score was partially abrogated in the 4-week WD-TRF mice, while systemic insulin resistance was partially abrogated and glucose intolerance was completely abrogated in the 10-week WD-TRF mice. Importantly, WD-induced metabolic dysfunction (substrate utilization, energy expenditure, and activity) was partially abrogated by 4- and 10-week TRF.\nConclusions\nOur results support the hypothesis that TRF aids in reducing the detrimental metabolic effects of consuming a WD with sugary drinking water but does not ameliorate obesity.","container-title":"Metabolism","DOI":"10.1016/j.metabol.2017.12.004","ISSN":"0026-0495","journalAbbreviation":"Metabolism","page":"1-13","source":"ScienceDirect","title":"Restricted feeding for 9h in the active period partially abrogates the detrimental metabolic effects of a Western diet with liquid sugar consumption in mice","volume":"82","author":[{"family":"Woodie","given":"Lauren N."},{"family":"Luo","given":"Yuwen"},{"family":"Wayne","given":"Michael J."},{"family":"Graff","given":"Emily C."},{"family":"Ahmed","given":"Bulbul"},{"family":"O'Neill","given":"Ann Marie"},{"family":"Greene","given":"Michael W."}],"issued":{"date-parts":[["2018",5,1]]}}}],"schema":"https://github.com/citation-style-language/schema/raw/master/csl-citation.json"} </w:instrText>
-      </w:r>
-      <w:r>
-        <w:rPr>
-          <w:rFonts w:ascii="Times New Roman" w:hAnsi="Times New Roman" w:cs="Times New Roman"/>
-        </w:rPr>
-        <w:fldChar w:fldCharType="separate"/>
-      </w:r>
-      <w:r>
-        <w:rPr>
-          <w:rFonts w:ascii="Times New Roman" w:hAnsi="Times New Roman" w:cs="Times New Roman"/>
-          <w:noProof/>
-        </w:rPr>
-        <w:t>(Chaix et al., 2019; Chung et al., 2016; Woodie et al., 2018)</w:t>
-      </w:r>
-      <w:r>
-        <w:rPr>
-          <w:rFonts w:ascii="Times New Roman" w:hAnsi="Times New Roman" w:cs="Times New Roman"/>
-        </w:rPr>
-        <w:fldChar w:fldCharType="end"/>
-      </w:r>
-      <w:r>
-        <w:rPr>
-          <w:rFonts w:ascii="Times New Roman" w:hAnsi="Times New Roman" w:cs="Times New Roman"/>
-        </w:rPr>
-        <w:t>.</w:t>
-      </w:r>
-      <w:r>
-        <w:rPr>
-          <w:rFonts w:ascii="Times New Roman" w:hAnsi="Times New Roman" w:cs="Times New Roman"/>
-        </w:rPr>
-        <w:t xml:space="preserve"> However, </w:t>
-      </w:r>
-      <w:r>
-        <w:rPr>
-          <w:rFonts w:ascii="Times New Roman" w:hAnsi="Times New Roman" w:cs="Times New Roman"/>
-        </w:rPr>
-        <w:t>feeding HFD with time-restriction</w:t>
-      </w:r>
-      <w:r>
-        <w:rPr>
-          <w:rFonts w:ascii="Times New Roman" w:hAnsi="Times New Roman" w:cs="Times New Roman"/>
-        </w:rPr>
-        <w:t xml:space="preserve"> oftentimes is associated with lower bodyweights compared to the AL group </w:t>
-      </w:r>
-      <w:r>
-        <w:rPr>
-          <w:rFonts w:ascii="Times New Roman" w:hAnsi="Times New Roman" w:cs="Times New Roman"/>
-        </w:rPr>
-        <w:fldChar w:fldCharType="begin"/>
-      </w:r>
-      <w:r>
-        <w:rPr>
-          <w:rFonts w:ascii="Times New Roman" w:hAnsi="Times New Roman" w:cs="Times New Roman"/>
-        </w:rPr>
-        <w:instrText xml:space="preserve"> ADDIN ZOTERO_ITEM CSL_CITATION {"citationID":"kzwXzSYv","properties":{"formattedCitation":"(Chung et al., 2016; Hatori et al., 2012; Sherman et al., 2012)","plainCitation":"(Chung et al., 2016; Hatori et al., 2012; Sherman et al., 2012)","noteIndex":0},"citationItems":[{"id":486,"uris":["http://zotero.org/users/5073745/items/9YE6QRBF"],"uri":["http://zotero.org/users/5073745/items/9YE6QRBF"],"itemData":{"id":486,"type":"article-journal","abstract":"Background. Menopause is associated with significant hormonal changes that result in increased total body fat and abdominal fat, amplifying the risk for metabolic syndrome and diseases such as diabetes, cardiovascular disease and cancer in postmenopausal women. Intermittent fasting regimens hold significant health benefit promise for obese humans, however, regimens that include extreme daytime calorie restriction or daytime fasting are generally associated with hunger and irritability, hampering long-term compliance and adoption in the clinical setting. Time-restricted feeding (TRF), a regimen allowing eating only during a specific period in the normal circadian feeding cycle, without calorie restriction, may increase compliance and provide a more clinically viable method for reducing the detrimental metabolic consequences associated with obesity.\nMethods. We tested TRF as an intervention in a mouse model of postmenopausal obesity. Metabolic parameters were measured using Clinical Laboratory Animal Monitoring System (CLAMS) and we carried out glucose tolerance tests. We also stained liver sections with oil red O to examine steatosis and measured gene expression related to gluconeogenesis.\nResults. Preexisting metabolic disease was significantly attenuated during 7 weeks of TRF. Despite having access to the same high fat diet (HFD) as ad libitum fed (ALF) mice, TRF mice experienced rapid weight loss followed by a delayed improvement in insulin resistance and a reduced severity of hepatic steatosis by having access to the HFD for only 8 h during their normal nocturnal feeding period. The lower respiratory exchange ratio in the TRF group compared with the ALF group early in the dark phase suggested that fat was the predominant fuel source in the TRF group and correlated with gene expression analyses that suggested a switch from gluconeogenesis to ketogenesis. In addition, TRF mice were more physically active than ALF fed mice.\nConclusions. Our data support further analysis of TRF as a clinically viable form of intermittent fasting to improve metabolic health due to obesity. © 2016 Elsevier Inc. All rights reserved.","container-title":"Metabolism","DOI":"10.1016/j.metabol.2016.09.006","ISSN":"00260495","issue":"12","journalAbbreviation":"Metabolism","language":"en","page":"1743-1754","source":"DOI.org (Crossref)","title":"Time-restricted feeding improves insulin resistance and hepatic steatosis in a mouse model of postmenopausal obesity","volume":"65","author":[{"family":"Chung","given":"Heekyung"},{"family":"Chou","given":"Winjet"},{"family":"Sears","given":"Dorothy D."},{"family":"Patterson","given":"Ruth E."},{"family":"Webster","given":"Nicholas J.G."},{"family":"Ellies","given":"Lesley G."}],"issued":{"date-parts":[["2016",12]]}}},{"id":67,"uris":["http://zotero.org/users/5073745/items/T8U6Q3GZ"],"uri":["http://zotero.org/users/5073745/items/T8U6Q3GZ"],"itemData":{"id":67,"type":"article-journal","abstract":"Summary\nWhile diet-induced obesity has been exclusively attributed to increased caloric intake from fat, animals fed a high-fat diet (HFD) ad libitum (ad lib) eat frequently throughout day and night, disrupting the normal feeding cycle. To test whether obesity and metabolic diseases result from HFD or disruption of metabolic cycles, we subjected mice to either ad lib or time-restricted feeding (tRF) of a HFD for 8 hr per day. Mice under tRF consume equivalent calories from HFD as those with ad lib access yet are protected against obesity, hyperinsulinemia, hepatic steatosis, and inflammation and have improved motor coordination. The tRF regimen improved CREB, mTOR, and AMPK pathway function and oscillations of the circadian clock and their target genes' expression. These changes in catabolic and anabolic pathways altered liver metabolome and improved nutrient utilization and energy expenditure. We demonstrate in mice that tRF regimen is a nonpharmacological strategy against obesity and associated diseases.","container-title":"Cell Metabolism","DOI":"10.1016/j.cmet.2012.04.019","ISSN":"1550-4131","issue":"6","journalAbbreviation":"Cell Metabolism","page":"848-860","source":"ScienceDirect","title":"Time-Restricted Feeding without Reducing Caloric Intake Prevents Metabolic Diseases in Mice Fed a High-Fat Diet","volume":"15","author":[{"family":"Hatori","given":"Megumi"},{"family":"Vollmers","given":"Christopher"},{"family":"Zarrinpar","given":"Amir"},{"family":"DiTacchio","given":"Luciano"},{"family":"Bushong","given":"Eric A."},{"family":"Gill","given":"Shubhroz"},{"family":"Leblanc","given":"Mathias"},{"family":"Chaix","given":"Amandine"},{"family":"Joens","given":"Matthew"},{"family":"Fitzpatrick","given":"James A. J."},{"family":"Ellisman","given":"Mark H."},{"family":"Panda","given":"Satchidananda"}],"issued":{"date-parts":[["2012",6,6]]}}},{"id":12,"uris":["http://zotero.org/users/5073745/items/P497KC7N"],"uri":["http://zotero.org/users/5073745/items/P497KC7N"],"itemData":{"id":12,"type":"article-journal","abstract":"Disruption of circadian rhythms leads to obesity and metabolic disorders. Timed restricted feeding (RF) provides a time cue and resets the circadian clock, leading to better health. In contrast, a high-fat (HF) diet leads to disrupted circadian expression of metabolic factors and obesity. We tested whether long-term (18 wk) clock resetting by RF can attenuate the disruptive effects of diet-induced obesity. Analyses included liver clock gene expression, locomotor activity, blood glucose, metabolic markers, lipids, and hormones around the circadian cycle for a more accurate assessment. Compared with mice fed the HF diet ad libitum, the timed HF diet restored the expression phase of the clock genes Clock and Cry1 and phase-advanced Per1, Per2, Cry2, Bmal1, Rorα, and Rev-erbα. Although timed HF-diet-fed mice consumed the same amount of calories as ad libitum low-fat diet-fed mice, they showed 12% reduced body weight, 21% reduced cholesterol levels, and 1.4-fold increased insulin sensitivity. Compared with the HF diet ad libitum, the timed HF diet led to 18% lower body weight, 30% decreased cholesterol levels, 10% reduced TNF-α levels, and 3.7-fold improved insulin sensitivity. Timed HF-diet-fed mice exhibited a better satiated and less stressed phenotype of 25% lower ghrelin and 53% lower corticosterone levels compared with mice fed the timed low-fat diet. Taken together, our findings suggest that timing can prevent obesity and rectify the harmful effects of a HF diet.","container-title":"FASEB journal: official publication of the Federation of American Societies for Experimental Biology","DOI":"10.1096/fj.12-208868","ISSN":"1530-6860","issue":"8","journalAbbreviation":"FASEB J.","language":"eng","note":"PMID: 22593546","page":"3493-3502","source":"PubMed","title":"Timed high-fat diet resets circadian metabolism and prevents obesity","volume":"26","author":[{"family":"Sherman","given":"Hadas"},{"family":"Genzer","given":"Yoni"},{"family":"Cohen","given":"Rotem"},{"family":"Chapnik","given":"Nava"},{"family":"Madar","given":"Zecharia"},{"family":"Froy","given":"Oren"}],"issued":{"date-parts":[["2012",8]]}}}],"schema":"https://github.com/citation-style-language/schema/raw/master/csl-citation.json"} </w:instrText>
-      </w:r>
-      <w:r>
-        <w:rPr>
-          <w:rFonts w:ascii="Times New Roman" w:hAnsi="Times New Roman" w:cs="Times New Roman"/>
-        </w:rPr>
-        <w:fldChar w:fldCharType="separate"/>
-      </w:r>
-      <w:r>
-        <w:rPr>
-          <w:rFonts w:ascii="Times New Roman" w:hAnsi="Times New Roman" w:cs="Times New Roman"/>
-          <w:noProof/>
-        </w:rPr>
-        <w:t>(Chung et al., 2016; Hatori et al., 2012; Sherman et al., 2012)</w:t>
-      </w:r>
-      <w:r>
-        <w:rPr>
-          <w:rFonts w:ascii="Times New Roman" w:hAnsi="Times New Roman" w:cs="Times New Roman"/>
-        </w:rPr>
-        <w:fldChar w:fldCharType="end"/>
-      </w:r>
-      <w:r>
-        <w:rPr>
-          <w:rFonts w:ascii="Times New Roman" w:hAnsi="Times New Roman" w:cs="Times New Roman"/>
-        </w:rPr>
-        <w:t xml:space="preserve">, which is absent in the current study. </w:t>
+        <w:t xml:space="preserve">, which is </w:t>
+      </w:r>
+      <w:del w:id="259" w:author="Dave Bridges" w:date="2021-09-16T11:29:00Z">
+        <w:r>
+          <w:rPr>
+            <w:rFonts w:ascii="Times New Roman" w:hAnsi="Times New Roman" w:cs="Times New Roman"/>
+          </w:rPr>
+          <w:delText xml:space="preserve">absent </w:delText>
+        </w:r>
+      </w:del>
+      <w:ins w:id="260" w:author="Dave Bridges" w:date="2021-09-16T11:29:00Z">
+        <w:r>
+          <w:rPr>
+            <w:rFonts w:ascii="Times New Roman" w:hAnsi="Times New Roman" w:cs="Times New Roman"/>
+          </w:rPr>
+          <w:t xml:space="preserve">not observed </w:t>
+        </w:r>
+      </w:ins>
+      <w:r>
+        <w:rPr>
+          <w:rFonts w:ascii="Times New Roman" w:hAnsi="Times New Roman" w:cs="Times New Roman"/>
+        </w:rPr>
+        <w:t xml:space="preserve">in </w:t>
+      </w:r>
+      <w:del w:id="261" w:author="Dave Bridges" w:date="2021-09-16T11:29:00Z">
+        <w:r>
+          <w:rPr>
+            <w:rFonts w:ascii="Times New Roman" w:hAnsi="Times New Roman" w:cs="Times New Roman"/>
+          </w:rPr>
+          <w:delText xml:space="preserve">the </w:delText>
+        </w:r>
+      </w:del>
+      <w:ins w:id="262" w:author="Dave Bridges" w:date="2021-09-16T11:29:00Z">
+        <w:r>
+          <w:rPr>
+            <w:rFonts w:ascii="Times New Roman" w:hAnsi="Times New Roman" w:cs="Times New Roman"/>
+          </w:rPr>
+          <w:t xml:space="preserve">our </w:t>
+        </w:r>
+      </w:ins>
+      <w:r>
+        <w:rPr>
+          <w:rFonts w:ascii="Times New Roman" w:hAnsi="Times New Roman" w:cs="Times New Roman"/>
+        </w:rPr>
+        <w:t>current study</w:t>
+      </w:r>
+      <w:ins w:id="263" w:author="Dave Bridges" w:date="2021-09-16T11:29:00Z">
+        <w:r>
+          <w:rPr>
+            <w:rFonts w:ascii="Times New Roman" w:hAnsi="Times New Roman" w:cs="Times New Roman"/>
+          </w:rPr>
+          <w:t xml:space="preserve">, likely due to our </w:t>
+        </w:r>
+        <w:proofErr w:type="spellStart"/>
+        <w:r>
+          <w:rPr>
+            <w:rFonts w:ascii="Times New Roman" w:hAnsi="Times New Roman" w:cs="Times New Roman"/>
+          </w:rPr>
+          <w:t>eTRF</w:t>
+        </w:r>
+        <w:proofErr w:type="spellEnd"/>
+        <w:r>
+          <w:rPr>
+            <w:rFonts w:ascii="Times New Roman" w:hAnsi="Times New Roman" w:cs="Times New Roman"/>
+          </w:rPr>
+          <w:t xml:space="preserve"> occurred in the context of chow f</w:t>
+        </w:r>
+      </w:ins>
+      <w:ins w:id="264" w:author="Dave Bridges" w:date="2021-09-16T11:30:00Z">
+        <w:r>
+          <w:rPr>
+            <w:rFonts w:ascii="Times New Roman" w:hAnsi="Times New Roman" w:cs="Times New Roman"/>
+          </w:rPr>
+          <w:t>eeding</w:t>
+        </w:r>
+      </w:ins>
+      <w:r>
+        <w:rPr>
+          <w:rFonts w:ascii="Times New Roman" w:hAnsi="Times New Roman" w:cs="Times New Roman"/>
+        </w:rPr>
+        <w:t xml:space="preserve">. </w:t>
       </w:r>
       <w:r>
         <w:rPr>
@@ -9136,6 +10595,50 @@
         </w:rPr>
         <w:t xml:space="preserve"> </w:t>
       </w:r>
+      <w:ins w:id="265" w:author="Dave Bridges" w:date="2021-09-16T11:30:00Z">
+        <w:r>
+          <w:rPr>
+            <w:rFonts w:ascii="Times New Roman" w:hAnsi="Times New Roman" w:cs="Times New Roman"/>
+          </w:rPr>
+          <w:t xml:space="preserve">This could indicate a compensatory response in the female offspring as a </w:t>
+        </w:r>
+        <w:proofErr w:type="gramStart"/>
+        <w:r>
+          <w:rPr>
+            <w:rFonts w:ascii="Times New Roman" w:hAnsi="Times New Roman" w:cs="Times New Roman"/>
+          </w:rPr>
+          <w:t>results</w:t>
+        </w:r>
+        <w:proofErr w:type="gramEnd"/>
+        <w:r>
+          <w:rPr>
+            <w:rFonts w:ascii="Times New Roman" w:hAnsi="Times New Roman" w:cs="Times New Roman"/>
+          </w:rPr>
+          <w:t xml:space="preserve"> of </w:t>
+        </w:r>
+        <w:proofErr w:type="spellStart"/>
+        <w:r>
+          <w:rPr>
+            <w:rFonts w:ascii="Times New Roman" w:hAnsi="Times New Roman" w:cs="Times New Roman"/>
+          </w:rPr>
+          <w:t>eTRF</w:t>
+        </w:r>
+        <w:proofErr w:type="spellEnd"/>
+        <w:r>
+          <w:rPr>
+            <w:rFonts w:ascii="Times New Roman" w:hAnsi="Times New Roman" w:cs="Times New Roman"/>
+          </w:rPr>
+          <w:t xml:space="preserve"> during pregnancy.  Interestingly this did not result in differing weight or bo</w:t>
+        </w:r>
+      </w:ins>
+      <w:ins w:id="266" w:author="Dave Bridges" w:date="2021-09-16T11:31:00Z">
+        <w:r>
+          <w:rPr>
+            <w:rFonts w:ascii="Times New Roman" w:hAnsi="Times New Roman" w:cs="Times New Roman"/>
+          </w:rPr>
+          <w:t>dy composition, suggesting that this increased food intake is matched by decreased caloric extraction, or increased energy expenditure in these mice.</w:t>
+        </w:r>
+      </w:ins>
     </w:p>
     <w:p>
       <w:pPr>
@@ -9155,7 +10658,29 @@
         <w:rPr>
           <w:rFonts w:ascii="Times New Roman" w:hAnsi="Times New Roman" w:cs="Times New Roman"/>
         </w:rPr>
-        <w:t xml:space="preserve"> can be found in descriptions of </w:t>
+        <w:t xml:space="preserve"> </w:t>
+      </w:r>
+      <w:del w:id="267" w:author="Dave Bridges" w:date="2021-09-16T11:31:00Z">
+        <w:r>
+          <w:rPr>
+            <w:rFonts w:ascii="Times New Roman" w:hAnsi="Times New Roman" w:cs="Times New Roman"/>
+          </w:rPr>
+          <w:delText>can be</w:delText>
+        </w:r>
+      </w:del>
+      <w:ins w:id="268" w:author="Dave Bridges" w:date="2021-09-16T11:31:00Z">
+        <w:r>
+          <w:rPr>
+            <w:rFonts w:ascii="Times New Roman" w:hAnsi="Times New Roman" w:cs="Times New Roman"/>
+          </w:rPr>
+          <w:t>are</w:t>
+        </w:r>
+      </w:ins>
+      <w:r>
+        <w:rPr>
+          <w:rFonts w:ascii="Times New Roman" w:hAnsi="Times New Roman" w:cs="Times New Roman"/>
+        </w:rPr>
+        <w:t xml:space="preserve"> found in descriptions of </w:t>
       </w:r>
       <w:r>
         <w:rPr>
@@ -9215,7 +10740,14 @@
         <w:rPr>
           <w:rFonts w:ascii="Times New Roman" w:hAnsi="Times New Roman" w:cs="Times New Roman"/>
         </w:rPr>
-        <w:t>TRF programmed the offspring pancreas for nutrient scarcity and resulted in impaired beta cell development or smaller sized islet</w:t>
+        <w:t xml:space="preserve">TRF programmed the offspring pancreas for nutrient scarcity and resulted in </w:t>
+      </w:r>
+      <w:r>
+        <w:rPr>
+          <w:rFonts w:ascii="Times New Roman" w:hAnsi="Times New Roman" w:cs="Times New Roman"/>
+        </w:rPr>
+        <w:lastRenderedPageBreak/>
+        <w:t>impaired beta cell development or smaller sized islet</w:t>
       </w:r>
       <w:r>
         <w:rPr>
@@ -9229,18 +10761,27 @@
         </w:rPr>
         <w:t xml:space="preserve"> leading to less insulin secretion</w:t>
       </w:r>
-      <w:r>
-        <w:rPr>
-          <w:rFonts w:ascii="Times New Roman" w:hAnsi="Times New Roman" w:cs="Times New Roman"/>
-        </w:rPr>
-        <w:t xml:space="preserve">, which has </w:t>
-      </w:r>
-      <w:r>
-        <w:rPr>
-          <w:rFonts w:ascii="Times New Roman" w:hAnsi="Times New Roman" w:cs="Times New Roman"/>
-        </w:rPr>
-        <w:lastRenderedPageBreak/>
-        <w:t>been seen in rodent</w:t>
+      <w:ins w:id="269" w:author="Dave Bridges" w:date="2021-09-16T11:31:00Z">
+        <w:r>
+          <w:rPr>
+            <w:rFonts w:ascii="Times New Roman" w:hAnsi="Times New Roman" w:cs="Times New Roman"/>
+          </w:rPr>
+          <w:t>.  In</w:t>
+        </w:r>
+      </w:ins>
+      <w:del w:id="270" w:author="Dave Bridges" w:date="2021-09-16T11:31:00Z">
+        <w:r>
+          <w:rPr>
+            <w:rFonts w:ascii="Times New Roman" w:hAnsi="Times New Roman" w:cs="Times New Roman"/>
+          </w:rPr>
+          <w:delText>, which has been seen in</w:delText>
+        </w:r>
+      </w:del>
+      <w:r>
+        <w:rPr>
+          <w:rFonts w:ascii="Times New Roman" w:hAnsi="Times New Roman" w:cs="Times New Roman"/>
+        </w:rPr>
+        <w:t xml:space="preserve"> rodent</w:t>
       </w:r>
       <w:r>
         <w:rPr>
@@ -9284,6 +10825,7 @@
         </w:rPr>
         <w:t xml:space="preserve"> </w:t>
       </w:r>
+      <w:commentRangeStart w:id="271"/>
       <w:r>
         <w:rPr>
           <w:rFonts w:ascii="Times New Roman" w:hAnsi="Times New Roman" w:cs="Times New Roman"/>
@@ -9319,7 +10861,48 @@
         <w:rPr>
           <w:rFonts w:ascii="Times New Roman" w:hAnsi="Times New Roman" w:cs="Times New Roman"/>
         </w:rPr>
-        <w:t xml:space="preserve">. It may be that the smaller islets were able to compensate in young male offspring during a lower-calorie diet and therefore the effect did not become apparent until an overnutrition challenge later on. </w:t>
+        <w:t>.</w:t>
+      </w:r>
+      <w:commentRangeEnd w:id="271"/>
+      <w:r>
+        <w:rPr>
+          <w:rStyle w:val="CommentReference"/>
+        </w:rPr>
+        <w:commentReference w:id="271"/>
+      </w:r>
+      <w:r>
+        <w:rPr>
+          <w:rFonts w:ascii="Times New Roman" w:hAnsi="Times New Roman" w:cs="Times New Roman"/>
+        </w:rPr>
+        <w:t xml:space="preserve"> </w:t>
+      </w:r>
+      <w:commentRangeStart w:id="272"/>
+      <w:r>
+        <w:rPr>
+          <w:rFonts w:ascii="Times New Roman" w:hAnsi="Times New Roman" w:cs="Times New Roman"/>
+        </w:rPr>
+        <w:t xml:space="preserve">It </w:t>
+      </w:r>
+      <w:ins w:id="273" w:author="Dave Bridges" w:date="2021-09-16T11:32:00Z">
+        <w:r>
+          <w:rPr>
+            <w:rFonts w:ascii="Times New Roman" w:hAnsi="Times New Roman" w:cs="Times New Roman"/>
+          </w:rPr>
+          <w:t xml:space="preserve">also </w:t>
+        </w:r>
+      </w:ins>
+      <w:r>
+        <w:rPr>
+          <w:rFonts w:ascii="Times New Roman" w:hAnsi="Times New Roman" w:cs="Times New Roman"/>
+        </w:rPr>
+        <w:t xml:space="preserve">may be that the smaller islets were able to compensate in young male offspring during a lower-calorie diet and therefore the effect did not become apparent until an overnutrition challenge later on. </w:t>
+      </w:r>
+      <w:commentRangeEnd w:id="272"/>
+      <w:r>
+        <w:rPr>
+          <w:rStyle w:val="CommentReference"/>
+        </w:rPr>
+        <w:commentReference w:id="272"/>
       </w:r>
       <w:r>
         <w:rPr>
@@ -9499,7 +11082,29 @@
         <w:rPr>
           <w:rFonts w:ascii="Times New Roman" w:hAnsi="Times New Roman" w:cs="Times New Roman"/>
         </w:rPr>
-        <w:t xml:space="preserve">This study and the conclusions to be made from it have some limitations. First, the model of gestational eTRF may have resulted in differences in maternal behaviors that were not perceived by the study team, and therefore could play a part in the </w:t>
+        <w:t xml:space="preserve">This study and the conclusions to be made from it have some limitations. First, the model of gestational eTRF may have resulted in differences in maternal behaviors that were not </w:t>
+      </w:r>
+      <w:del w:id="274" w:author="Dave Bridges" w:date="2021-09-16T11:34:00Z">
+        <w:r>
+          <w:rPr>
+            <w:rFonts w:ascii="Times New Roman" w:hAnsi="Times New Roman" w:cs="Times New Roman"/>
+          </w:rPr>
+          <w:delText xml:space="preserve">perceived </w:delText>
+        </w:r>
+      </w:del>
+      <w:ins w:id="275" w:author="Dave Bridges" w:date="2021-09-16T11:34:00Z">
+        <w:r>
+          <w:rPr>
+            <w:rFonts w:ascii="Times New Roman" w:hAnsi="Times New Roman" w:cs="Times New Roman"/>
+          </w:rPr>
+          <w:t xml:space="preserve">noted </w:t>
+        </w:r>
+      </w:ins>
+      <w:r>
+        <w:rPr>
+          <w:rFonts w:ascii="Times New Roman" w:hAnsi="Times New Roman" w:cs="Times New Roman"/>
+        </w:rPr>
+        <w:t xml:space="preserve">by the study team, and therefore could play a part in the </w:t>
       </w:r>
       <w:r>
         <w:rPr>
@@ -9559,8 +11164,68 @@
         <w:rPr>
           <w:rFonts w:ascii="Times New Roman" w:hAnsi="Times New Roman" w:cs="Times New Roman"/>
         </w:rPr>
-        <w:t>to decipher the  mechanism driving the worsening of glucose tolerance in adulthood.</w:t>
-      </w:r>
+        <w:t xml:space="preserve">to </w:t>
+      </w:r>
+      <w:del w:id="276" w:author="Dave Bridges" w:date="2021-09-16T11:34:00Z">
+        <w:r>
+          <w:rPr>
+            <w:rFonts w:ascii="Times New Roman" w:hAnsi="Times New Roman" w:cs="Times New Roman"/>
+          </w:rPr>
+          <w:delText xml:space="preserve">decipher </w:delText>
+        </w:r>
+      </w:del>
+      <w:ins w:id="277" w:author="Dave Bridges" w:date="2021-09-16T11:34:00Z">
+        <w:r>
+          <w:rPr>
+            <w:rFonts w:ascii="Times New Roman" w:hAnsi="Times New Roman" w:cs="Times New Roman"/>
+          </w:rPr>
+          <w:t xml:space="preserve">define </w:t>
+        </w:r>
+      </w:ins>
+      <w:proofErr w:type="gramStart"/>
+      <w:r>
+        <w:rPr>
+          <w:rFonts w:ascii="Times New Roman" w:hAnsi="Times New Roman" w:cs="Times New Roman"/>
+        </w:rPr>
+        <w:t>the  mechanism</w:t>
+      </w:r>
+      <w:proofErr w:type="gramEnd"/>
+      <w:r>
+        <w:rPr>
+          <w:rFonts w:ascii="Times New Roman" w:hAnsi="Times New Roman" w:cs="Times New Roman"/>
+        </w:rPr>
+        <w:t xml:space="preserve"> driving the worsening of glucose tolerance in adulthood.</w:t>
+      </w:r>
+      <w:ins w:id="278" w:author="Dave Bridges" w:date="2021-09-16T11:34:00Z">
+        <w:r>
+          <w:rPr>
+            <w:rFonts w:ascii="Times New Roman" w:hAnsi="Times New Roman" w:cs="Times New Roman"/>
+          </w:rPr>
+          <w:t xml:space="preserve">  Finally, our model used healthy non-obese da</w:t>
+        </w:r>
+      </w:ins>
+      <w:ins w:id="279" w:author="Dave Bridges" w:date="2021-09-16T11:35:00Z">
+        <w:r>
+          <w:rPr>
+            <w:rFonts w:ascii="Times New Roman" w:hAnsi="Times New Roman" w:cs="Times New Roman"/>
+          </w:rPr>
+          <w:t xml:space="preserve">ms and our results cannot be extended to effects of </w:t>
+        </w:r>
+        <w:proofErr w:type="spellStart"/>
+        <w:r>
+          <w:rPr>
+            <w:rFonts w:ascii="Times New Roman" w:hAnsi="Times New Roman" w:cs="Times New Roman"/>
+          </w:rPr>
+          <w:t>eTRF</w:t>
+        </w:r>
+        <w:proofErr w:type="spellEnd"/>
+        <w:r>
+          <w:rPr>
+            <w:rFonts w:ascii="Times New Roman" w:hAnsi="Times New Roman" w:cs="Times New Roman"/>
+          </w:rPr>
+          <w:t xml:space="preserve"> in the context of metabolic syndrome or obesity during pregnancy.</w:t>
+        </w:r>
+      </w:ins>
     </w:p>
     <w:p>
       <w:pPr>
@@ -9580,8 +11245,30 @@
         <w:rPr>
           <w:rFonts w:ascii="Times New Roman" w:hAnsi="Times New Roman" w:cs="Times New Roman"/>
         </w:rPr>
-        <w:t xml:space="preserve"> for a gestational exposure, repeated and compartment specific </w:t>
-      </w:r>
+        <w:t xml:space="preserve"> for a gestational exposure, </w:t>
+      </w:r>
+      <w:ins w:id="280" w:author="Dave Bridges" w:date="2021-09-16T11:35:00Z">
+        <w:r>
+          <w:rPr>
+            <w:rFonts w:ascii="Times New Roman" w:hAnsi="Times New Roman" w:cs="Times New Roman"/>
+          </w:rPr>
+          <w:t xml:space="preserve">normalization of litter size, </w:t>
+        </w:r>
+      </w:ins>
+      <w:r>
+        <w:rPr>
+          <w:rFonts w:ascii="Times New Roman" w:hAnsi="Times New Roman" w:cs="Times New Roman"/>
+        </w:rPr>
+        <w:t xml:space="preserve">repeated </w:t>
+      </w:r>
+      <w:del w:id="281" w:author="Dave Bridges" w:date="2021-09-16T11:35:00Z">
+        <w:r>
+          <w:rPr>
+            <w:rFonts w:ascii="Times New Roman" w:hAnsi="Times New Roman" w:cs="Times New Roman"/>
+          </w:rPr>
+          <w:delText xml:space="preserve">and compartment specific </w:delText>
+        </w:r>
+      </w:del>
       <w:r>
         <w:rPr>
           <w:rFonts w:ascii="Times New Roman" w:hAnsi="Times New Roman" w:cs="Times New Roman"/>
@@ -9610,7 +11297,14 @@
         <w:rPr>
           <w:rFonts w:ascii="Times New Roman" w:hAnsi="Times New Roman" w:cs="Times New Roman"/>
         </w:rPr>
-        <w:t>over the life course in the resultant offspring. Another is the inclusion of both male and female offspring</w:t>
+        <w:t xml:space="preserve">over the life course in the resultant offspring. Another is the </w:t>
+      </w:r>
+      <w:r>
+        <w:rPr>
+          <w:rFonts w:ascii="Times New Roman" w:hAnsi="Times New Roman" w:cs="Times New Roman"/>
+        </w:rPr>
+        <w:lastRenderedPageBreak/>
+        <w:t>inclusion of both male and female offspring</w:t>
       </w:r>
       <w:r>
         <w:rPr>
@@ -9659,15 +11353,16 @@
         <w:rPr>
           <w:rFonts w:ascii="Times New Roman" w:hAnsi="Times New Roman" w:cs="Times New Roman"/>
         </w:rPr>
-        <w:t xml:space="preserve"> </w:t>
-      </w:r>
-      <w:r>
-        <w:rPr>
-          <w:rFonts w:ascii="Times New Roman" w:hAnsi="Times New Roman" w:cs="Times New Roman"/>
-        </w:rPr>
-        <w:lastRenderedPageBreak/>
-        <w:t>or female mice</w:t>
-      </w:r>
+        <w:t xml:space="preserve"> or female mice</w:t>
+      </w:r>
+      <w:ins w:id="282" w:author="Dave Bridges" w:date="2021-09-16T11:35:00Z">
+        <w:r>
+          <w:rPr>
+            <w:rFonts w:ascii="Times New Roman" w:hAnsi="Times New Roman" w:cs="Times New Roman"/>
+          </w:rPr>
+          <w:t xml:space="preserve"> </w:t>
+        </w:r>
+      </w:ins>
       <w:r>
         <w:rPr>
           <w:rFonts w:ascii="Times New Roman" w:hAnsi="Times New Roman" w:cs="Times New Roman"/>
@@ -9747,25 +11442,169 @@
         <w:rPr>
           <w:rFonts w:ascii="Times New Roman" w:hAnsi="Times New Roman" w:cs="Times New Roman"/>
         </w:rPr>
-        <w:t xml:space="preserve">Gestational eTRF </w:t>
-      </w:r>
-      <w:r>
-        <w:rPr>
-          <w:rFonts w:ascii="Times New Roman" w:hAnsi="Times New Roman" w:cs="Times New Roman"/>
-        </w:rPr>
-        <w:t xml:space="preserve">has sex-specific </w:t>
-      </w:r>
-      <w:r>
-        <w:rPr>
-          <w:rFonts w:ascii="Times New Roman" w:hAnsi="Times New Roman" w:cs="Times New Roman"/>
-        </w:rPr>
-        <w:t xml:space="preserve">deleterious effects on male glucose tolerance in adulthood. Insulin sensitivity and glucose intolerance develop in males after chronic HFD feeding and occurs without increase in body weight, fat mass, or food intake compared to age matched AL males. </w:t>
-      </w:r>
-      <w:r>
-        <w:rPr>
-          <w:rFonts w:ascii="Times New Roman" w:hAnsi="Times New Roman" w:cs="Times New Roman"/>
-        </w:rPr>
-        <w:t xml:space="preserve">More research is warranted to understand the mechanism that underlies this male-specific phenotype. </w:t>
+        <w:t xml:space="preserve">Gestational </w:t>
+      </w:r>
+      <w:proofErr w:type="spellStart"/>
+      <w:r>
+        <w:rPr>
+          <w:rFonts w:ascii="Times New Roman" w:hAnsi="Times New Roman" w:cs="Times New Roman"/>
+        </w:rPr>
+        <w:t>eTRF</w:t>
+      </w:r>
+      <w:proofErr w:type="spellEnd"/>
+      <w:r>
+        <w:rPr>
+          <w:rFonts w:ascii="Times New Roman" w:hAnsi="Times New Roman" w:cs="Times New Roman"/>
+        </w:rPr>
+        <w:t xml:space="preserve"> </w:t>
+      </w:r>
+      <w:del w:id="283" w:author="Dave Bridges" w:date="2021-09-16T11:36:00Z">
+        <w:r>
+          <w:rPr>
+            <w:rFonts w:ascii="Times New Roman" w:hAnsi="Times New Roman" w:cs="Times New Roman"/>
+          </w:rPr>
+          <w:delText xml:space="preserve">has </w:delText>
+        </w:r>
+      </w:del>
+      <w:ins w:id="284" w:author="Dave Bridges" w:date="2021-09-16T11:36:00Z">
+        <w:r>
+          <w:rPr>
+            <w:rFonts w:ascii="Times New Roman" w:hAnsi="Times New Roman" w:cs="Times New Roman"/>
+          </w:rPr>
+          <w:t xml:space="preserve">was demonstrated to have </w:t>
+        </w:r>
+      </w:ins>
+      <w:r>
+        <w:rPr>
+          <w:rFonts w:ascii="Times New Roman" w:hAnsi="Times New Roman" w:cs="Times New Roman"/>
+        </w:rPr>
+        <w:t xml:space="preserve">sex-specific </w:t>
+      </w:r>
+      <w:del w:id="285" w:author="Dave Bridges" w:date="2021-09-16T11:36:00Z">
+        <w:r>
+          <w:rPr>
+            <w:rFonts w:ascii="Times New Roman" w:hAnsi="Times New Roman" w:cs="Times New Roman"/>
+          </w:rPr>
+          <w:delText xml:space="preserve">deleterious </w:delText>
+        </w:r>
+      </w:del>
+      <w:ins w:id="286" w:author="Dave Bridges" w:date="2021-09-16T11:36:00Z">
+        <w:r>
+          <w:rPr>
+            <w:rFonts w:ascii="Times New Roman" w:hAnsi="Times New Roman" w:cs="Times New Roman"/>
+          </w:rPr>
+          <w:t>impairments</w:t>
+        </w:r>
+      </w:ins>
+      <w:del w:id="287" w:author="Dave Bridges" w:date="2021-09-16T11:36:00Z">
+        <w:r>
+          <w:rPr>
+            <w:rFonts w:ascii="Times New Roman" w:hAnsi="Times New Roman" w:cs="Times New Roman"/>
+          </w:rPr>
+          <w:delText>effects</w:delText>
+        </w:r>
+      </w:del>
+      <w:ins w:id="288" w:author="Dave Bridges" w:date="2021-09-16T11:36:00Z">
+        <w:r>
+          <w:rPr>
+            <w:rFonts w:ascii="Times New Roman" w:hAnsi="Times New Roman" w:cs="Times New Roman"/>
+          </w:rPr>
+          <w:t xml:space="preserve"> </w:t>
+        </w:r>
+      </w:ins>
+      <w:del w:id="289" w:author="Dave Bridges" w:date="2021-09-16T11:36:00Z">
+        <w:r>
+          <w:rPr>
+            <w:rFonts w:ascii="Times New Roman" w:hAnsi="Times New Roman" w:cs="Times New Roman"/>
+          </w:rPr>
+          <w:delText xml:space="preserve"> on</w:delText>
+        </w:r>
+      </w:del>
+      <w:ins w:id="290" w:author="Dave Bridges" w:date="2021-09-16T11:36:00Z">
+        <w:r>
+          <w:rPr>
+            <w:rFonts w:ascii="Times New Roman" w:hAnsi="Times New Roman" w:cs="Times New Roman"/>
+          </w:rPr>
+          <w:t>in</w:t>
+        </w:r>
+      </w:ins>
+      <w:r>
+        <w:rPr>
+          <w:rFonts w:ascii="Times New Roman" w:hAnsi="Times New Roman" w:cs="Times New Roman"/>
+        </w:rPr>
+        <w:t xml:space="preserve"> male glucose tolerance in adulthood</w:t>
+      </w:r>
+      <w:ins w:id="291" w:author="Dave Bridges" w:date="2021-09-16T11:36:00Z">
+        <w:r>
+          <w:rPr>
+            <w:rFonts w:ascii="Times New Roman" w:hAnsi="Times New Roman" w:cs="Times New Roman"/>
+          </w:rPr>
+          <w:t>, likely due to impaired insulin secretion</w:t>
+        </w:r>
+      </w:ins>
+      <w:r>
+        <w:rPr>
+          <w:rFonts w:ascii="Times New Roman" w:hAnsi="Times New Roman" w:cs="Times New Roman"/>
+        </w:rPr>
+        <w:t xml:space="preserve">. Insulin sensitivity and glucose intolerance develop in males after chronic HFD feeding and occurs without increase in body weight, fat mass, or food intake compared to age matched AL males. </w:t>
+      </w:r>
+      <w:r>
+        <w:rPr>
+          <w:rFonts w:ascii="Times New Roman" w:hAnsi="Times New Roman" w:cs="Times New Roman"/>
+        </w:rPr>
+        <w:t>More research is warranted to understand the mechanism</w:t>
+      </w:r>
+      <w:ins w:id="292" w:author="Dave Bridges" w:date="2021-09-16T11:36:00Z">
+        <w:r>
+          <w:rPr>
+            <w:rFonts w:ascii="Times New Roman" w:hAnsi="Times New Roman" w:cs="Times New Roman"/>
+          </w:rPr>
+          <w:t>s</w:t>
+        </w:r>
+      </w:ins>
+      <w:r>
+        <w:rPr>
+          <w:rFonts w:ascii="Times New Roman" w:hAnsi="Times New Roman" w:cs="Times New Roman"/>
+        </w:rPr>
+        <w:t xml:space="preserve"> that underlies this </w:t>
+      </w:r>
+      <w:del w:id="293" w:author="Dave Bridges" w:date="2021-09-16T11:36:00Z">
+        <w:r>
+          <w:rPr>
+            <w:rFonts w:ascii="Times New Roman" w:hAnsi="Times New Roman" w:cs="Times New Roman"/>
+          </w:rPr>
+          <w:delText>male</w:delText>
+        </w:r>
+      </w:del>
+      <w:ins w:id="294" w:author="Dave Bridges" w:date="2021-09-16T11:36:00Z">
+        <w:r>
+          <w:rPr>
+            <w:rFonts w:ascii="Times New Roman" w:hAnsi="Times New Roman" w:cs="Times New Roman"/>
+          </w:rPr>
+          <w:t>novel</w:t>
+        </w:r>
+      </w:ins>
+      <w:del w:id="295" w:author="Dave Bridges" w:date="2021-09-16T11:36:00Z">
+        <w:r>
+          <w:rPr>
+            <w:rFonts w:ascii="Times New Roman" w:hAnsi="Times New Roman" w:cs="Times New Roman"/>
+          </w:rPr>
+          <w:delText>-specific</w:delText>
+        </w:r>
+      </w:del>
+      <w:r>
+        <w:rPr>
+          <w:rFonts w:ascii="Times New Roman" w:hAnsi="Times New Roman" w:cs="Times New Roman"/>
+        </w:rPr>
+        <w:t xml:space="preserve"> phenotype</w:t>
+      </w:r>
+      <w:bookmarkStart w:id="296" w:name="_GoBack"/>
+      <w:bookmarkEnd w:id="296"/>
+      <w:r>
+        <w:rPr>
+          <w:rFonts w:ascii="Times New Roman" w:hAnsi="Times New Roman" w:cs="Times New Roman"/>
+        </w:rPr>
+        <w:t xml:space="preserve">. </w:t>
       </w:r>
       <w:r>
         <w:rPr>
@@ -11629,10 +13468,7 @@
         <w:annotationRef/>
       </w:r>
       <w:r>
-        <w:t>Wang is missing year</w:t>
-      </w:r>
-      <w:r>
-        <w:t>.</w:t>
+        <w:t>Wang is missing year.</w:t>
       </w:r>
     </w:p>
   </w:comment>
@@ -11721,7 +13557,7 @@
       </w:r>
     </w:p>
   </w:comment>
-  <w:comment w:id="124" w:author="Bridges, Dave" w:date="2021-07-29T13:51:00Z" w:initials="BD">
+  <w:comment w:id="132" w:author="Bridges, Dave" w:date="2021-07-29T13:51:00Z" w:initials="BD">
     <w:p>
       <w:pPr>
         <w:pStyle w:val="CommentText"/>
@@ -11742,7 +13578,7 @@
       </w:pPr>
     </w:p>
   </w:comment>
-  <w:comment w:id="125" w:author="Molly Mulcahy" w:date="2021-08-23T15:12:00Z" w:initials="MCM">
+  <w:comment w:id="133" w:author="Molly Mulcahy" w:date="2021-08-23T15:12:00Z" w:initials="MCM">
     <w:p>
       <w:pPr>
         <w:pStyle w:val="CommentText"/>
@@ -11758,7 +13594,7 @@
       </w:r>
     </w:p>
   </w:comment>
-  <w:comment w:id="127" w:author="Molly Mulcahy" w:date="2021-08-16T16:02:00Z" w:initials="MCM">
+  <w:comment w:id="142" w:author="Molly Mulcahy" w:date="2021-08-16T16:02:00Z" w:initials="MCM">
     <w:p>
       <w:pPr>
         <w:pStyle w:val="CommentText"/>
@@ -11784,6 +13620,258 @@
       <w:proofErr w:type="gramEnd"/>
       <w:r>
         <w:t xml:space="preserve"> this is in here as the finial cumulative intake. Am happy to talk about it more though</w:t>
+      </w:r>
+    </w:p>
+  </w:comment>
+  <w:comment w:id="143" w:author="Dave Bridges" w:date="2021-09-16T11:10:00Z" w:initials="DB">
+    <w:p>
+      <w:pPr>
+        <w:pStyle w:val="CommentText"/>
+      </w:pPr>
+      <w:r>
+        <w:rPr>
+          <w:rStyle w:val="CommentReference"/>
+        </w:rPr>
+        <w:annotationRef/>
+      </w:r>
+      <w:r>
+        <w:t xml:space="preserve">Yeah </w:t>
+      </w:r>
+      <w:proofErr w:type="gramStart"/>
+      <w:r>
+        <w:t>lets</w:t>
+      </w:r>
+      <w:proofErr w:type="gramEnd"/>
+      <w:r>
+        <w:t xml:space="preserve"> discuss in our meeting</w:t>
+      </w:r>
+    </w:p>
+  </w:comment>
+  <w:comment w:id="150" w:author="Dave Bridges" w:date="2021-09-16T11:11:00Z" w:initials="DB">
+    <w:p>
+      <w:pPr>
+        <w:pStyle w:val="CommentText"/>
+      </w:pPr>
+      <w:r>
+        <w:rPr>
+          <w:rStyle w:val="CommentReference"/>
+        </w:rPr>
+        <w:annotationRef/>
+      </w:r>
+      <w:proofErr w:type="spellStart"/>
+      <w:proofErr w:type="gramStart"/>
+      <w:r>
+        <w:t>Lets</w:t>
+      </w:r>
+      <w:proofErr w:type="spellEnd"/>
+      <w:proofErr w:type="gramEnd"/>
+      <w:r>
+        <w:t xml:space="preserve"> discuss, </w:t>
+      </w:r>
+      <w:proofErr w:type="spellStart"/>
+      <w:r>
+        <w:t>im</w:t>
+      </w:r>
+      <w:proofErr w:type="spellEnd"/>
+      <w:r>
+        <w:t xml:space="preserve"> not sure how these are consistent</w:t>
+      </w:r>
+    </w:p>
+  </w:comment>
+  <w:comment w:id="151" w:author="Dave Bridges" w:date="2021-09-16T11:12:00Z" w:initials="DB">
+    <w:p>
+      <w:pPr>
+        <w:pStyle w:val="CommentText"/>
+      </w:pPr>
+      <w:r>
+        <w:rPr>
+          <w:rStyle w:val="CommentReference"/>
+        </w:rPr>
+        <w:annotationRef/>
+      </w:r>
+      <w:r>
+        <w:t xml:space="preserve">Are females along significant?  If so we might want to consider putting an asterisk on the females.  </w:t>
+      </w:r>
+    </w:p>
+  </w:comment>
+  <w:comment w:id="157" w:author="Dave Bridges" w:date="2021-09-16T11:14:00Z" w:initials="DB">
+    <w:p>
+      <w:pPr>
+        <w:pStyle w:val="CommentText"/>
+      </w:pPr>
+      <w:r>
+        <w:rPr>
+          <w:rStyle w:val="CommentReference"/>
+        </w:rPr>
+        <w:annotationRef/>
+      </w:r>
+      <w:proofErr w:type="spellStart"/>
+      <w:r>
+        <w:t>Im</w:t>
+      </w:r>
+      <w:proofErr w:type="spellEnd"/>
+      <w:r>
+        <w:t xml:space="preserve"> not sure about this (the effects on FBG seem inconsistent between ITT and GTT).  To me it </w:t>
+      </w:r>
+      <w:proofErr w:type="spellStart"/>
+      <w:r>
+        <w:t>loks</w:t>
+      </w:r>
+      <w:proofErr w:type="spellEnd"/>
+      <w:r>
+        <w:t xml:space="preserve"> like more about late-phase hypoglycemic response if anything.  I agree about the point about not due to increased total or percent fat mass.</w:t>
+      </w:r>
+    </w:p>
+  </w:comment>
+  <w:comment w:id="158" w:author="Dave Bridges" w:date="2021-09-16T11:16:00Z" w:initials="DB">
+    <w:p>
+      <w:pPr>
+        <w:pStyle w:val="CommentText"/>
+      </w:pPr>
+      <w:r>
+        <w:rPr>
+          <w:rStyle w:val="CommentReference"/>
+        </w:rPr>
+        <w:annotationRef/>
+      </w:r>
+      <w:r>
+        <w:t>You don’t reference Figure 2I, you could mention all this after that (which does look more compelling)</w:t>
+      </w:r>
+    </w:p>
+  </w:comment>
+  <w:comment w:id="173" w:author="Dave Bridges" w:date="2021-09-16T11:18:00Z" w:initials="DB">
+    <w:p>
+      <w:pPr>
+        <w:pStyle w:val="CommentText"/>
+      </w:pPr>
+      <w:r>
+        <w:rPr>
+          <w:rStyle w:val="CommentReference"/>
+        </w:rPr>
+        <w:annotationRef/>
+      </w:r>
+      <w:r>
+        <w:t xml:space="preserve">And </w:t>
+      </w:r>
+      <w:proofErr w:type="gramStart"/>
+      <w:r>
+        <w:t>sucrose</w:t>
+      </w:r>
+      <w:proofErr w:type="gramEnd"/>
+      <w:r>
+        <w:t xml:space="preserve"> right?</w:t>
+      </w:r>
+    </w:p>
+  </w:comment>
+  <w:comment w:id="180" w:author="Dave Bridges" w:date="2021-09-16T11:19:00Z" w:initials="DB">
+    <w:p>
+      <w:pPr>
+        <w:pStyle w:val="CommentText"/>
+      </w:pPr>
+      <w:r>
+        <w:rPr>
+          <w:rStyle w:val="CommentReference"/>
+        </w:rPr>
+        <w:annotationRef/>
+      </w:r>
+      <w:r>
+        <w:t xml:space="preserve">This is almost significant, so </w:t>
+      </w:r>
+      <w:proofErr w:type="spellStart"/>
+      <w:r>
+        <w:t>id</w:t>
+      </w:r>
+      <w:proofErr w:type="spellEnd"/>
+      <w:r>
+        <w:t xml:space="preserve"> give the actual effect sizes here</w:t>
+      </w:r>
+    </w:p>
+  </w:comment>
+  <w:comment w:id="181" w:author="Dave Bridges" w:date="2021-09-16T11:20:00Z" w:initials="DB">
+    <w:p>
+      <w:pPr>
+        <w:pStyle w:val="CommentText"/>
+      </w:pPr>
+      <w:r>
+        <w:rPr>
+          <w:rStyle w:val="CommentReference"/>
+        </w:rPr>
+        <w:annotationRef/>
+      </w:r>
+      <w:r>
+        <w:t xml:space="preserve">I </w:t>
+      </w:r>
+      <w:proofErr w:type="spellStart"/>
+      <w:r>
+        <w:t>dunno</w:t>
+      </w:r>
+      <w:proofErr w:type="spellEnd"/>
+      <w:r>
+        <w:t>, at endpoint these look really similar</w:t>
+      </w:r>
+    </w:p>
+  </w:comment>
+  <w:comment w:id="187" w:author="Dave Bridges" w:date="2021-09-16T11:21:00Z" w:initials="DB">
+    <w:p>
+      <w:pPr>
+        <w:pStyle w:val="CommentText"/>
+      </w:pPr>
+      <w:r>
+        <w:rPr>
+          <w:rStyle w:val="CommentReference"/>
+        </w:rPr>
+        <w:annotationRef/>
+      </w:r>
+      <w:r>
+        <w:t xml:space="preserve">This is </w:t>
+      </w:r>
+      <w:proofErr w:type="spellStart"/>
+      <w:r>
+        <w:t>reawlly</w:t>
+      </w:r>
+      <w:proofErr w:type="spellEnd"/>
+      <w:r>
+        <w:t xml:space="preserve"> not that close so I think id remove this last sentence and say they were indistinguishable</w:t>
+      </w:r>
+    </w:p>
+  </w:comment>
+  <w:comment w:id="271" w:author="Dave Bridges" w:date="2021-09-16T11:32:00Z" w:initials="DB">
+    <w:p>
+      <w:pPr>
+        <w:pStyle w:val="CommentText"/>
+      </w:pPr>
+      <w:r>
+        <w:rPr>
+          <w:rStyle w:val="CommentReference"/>
+        </w:rPr>
+        <w:annotationRef/>
+      </w:r>
+      <w:r>
+        <w:t xml:space="preserve">Can you say more here, I thought that this </w:t>
+      </w:r>
+      <w:proofErr w:type="spellStart"/>
+      <w:r>
+        <w:t>iwas</w:t>
+      </w:r>
+      <w:proofErr w:type="spellEnd"/>
+      <w:r>
+        <w:t xml:space="preserve"> sex- and diet specific</w:t>
+      </w:r>
+    </w:p>
+  </w:comment>
+  <w:comment w:id="272" w:author="Dave Bridges" w:date="2021-09-16T11:32:00Z" w:initials="DB">
+    <w:p>
+      <w:pPr>
+        <w:pStyle w:val="CommentText"/>
+      </w:pPr>
+      <w:r>
+        <w:rPr>
+          <w:rStyle w:val="CommentReference"/>
+        </w:rPr>
+        <w:annotationRef/>
+      </w:r>
+      <w:r>
+        <w:t>I think we should be explicit that we did not assess islet size in ours, and reference Boehmer again.  Id compare it more to our study, (as in similar to our findings no effect was apparent until an overnutrition challenge)</w:t>
       </w:r>
     </w:p>
   </w:comment>
@@ -11807,6 +13895,17 @@
   <w15:commentEx w15:paraId="31A45182" w15:done="0"/>
   <w15:commentEx w15:paraId="5CB7830F" w15:paraIdParent="31A45182" w15:done="0"/>
   <w15:commentEx w15:paraId="054D78CF" w15:done="0"/>
+  <w15:commentEx w15:paraId="2ED1A265" w15:paraIdParent="054D78CF" w15:done="0"/>
+  <w15:commentEx w15:paraId="038A040C" w15:done="0"/>
+  <w15:commentEx w15:paraId="1CAFE0F1" w15:done="0"/>
+  <w15:commentEx w15:paraId="7A705C04" w15:done="0"/>
+  <w15:commentEx w15:paraId="77D9BE2F" w15:paraIdParent="7A705C04" w15:done="0"/>
+  <w15:commentEx w15:paraId="2AA311E4" w15:done="0"/>
+  <w15:commentEx w15:paraId="570FB6AD" w15:done="0"/>
+  <w15:commentEx w15:paraId="1F7700AF" w15:done="0"/>
+  <w15:commentEx w15:paraId="6A232E0A" w15:done="0"/>
+  <w15:commentEx w15:paraId="05059BE8" w15:done="0"/>
+  <w15:commentEx w15:paraId="203B39A8" w15:done="0"/>
 </w15:commentsEx>
 </file>
 
@@ -11835,6 +13934,17 @@
   <w16cid:commentId w16cid:paraId="31A45182" w16cid:durableId="24AD30D8"/>
   <w16cid:commentId w16cid:paraId="5CB7830F" w16cid:durableId="24CE396E"/>
   <w16cid:commentId w16cid:paraId="054D78CF" w16cid:durableId="24C50A8C"/>
+  <w16cid:commentId w16cid:paraId="2ED1A265" w16cid:durableId="24EDA498"/>
+  <w16cid:commentId w16cid:paraId="038A040C" w16cid:durableId="24EDA4DE"/>
+  <w16cid:commentId w16cid:paraId="1CAFE0F1" w16cid:durableId="24EDA52E"/>
+  <w16cid:commentId w16cid:paraId="7A705C04" w16cid:durableId="24EDA59F"/>
+  <w16cid:commentId w16cid:paraId="77D9BE2F" w16cid:durableId="24EDA616"/>
+  <w16cid:commentId w16cid:paraId="2AA311E4" w16cid:durableId="24EDA69A"/>
+  <w16cid:commentId w16cid:paraId="570FB6AD" w16cid:durableId="24EDA6D4"/>
+  <w16cid:commentId w16cid:paraId="1F7700AF" w16cid:durableId="24EDA703"/>
+  <w16cid:commentId w16cid:paraId="6A232E0A" w16cid:durableId="24EDA73A"/>
+  <w16cid:commentId w16cid:paraId="05059BE8" w16cid:durableId="24EDA9BF"/>
+  <w16cid:commentId w16cid:paraId="203B39A8" w16cid:durableId="24EDA9E4"/>
 </w16cid:commentsIds>
 </file>
 

</xml_diff>

<commit_message>
Made changes after discussion
</commit_message>
<xml_diff>
--- a/Manuscripts/Manuscript.docx
+++ b/Manuscripts/Manuscript.docx
@@ -101,7 +101,17 @@
             <w:b/>
             <w:bCs/>
           </w:rPr>
-          <w:t>Offspring</w:t>
+          <w:t>Of</w:t>
+        </w:r>
+        <w:bookmarkStart w:id="3" w:name="_GoBack"/>
+        <w:bookmarkEnd w:id="3"/>
+        <w:r>
+          <w:rPr>
+            <w:rFonts w:ascii="Times New Roman" w:hAnsi="Times New Roman" w:cs="Times New Roman"/>
+            <w:b/>
+            <w:bCs/>
+          </w:rPr>
+          <w:t>fspring</w:t>
         </w:r>
       </w:ins>
     </w:p>
@@ -109,7 +119,7 @@
       <w:pPr>
         <w:spacing w:line="480" w:lineRule="auto"/>
         <w:rPr>
-          <w:ins w:id="3" w:author="Dave Bridges" w:date="2021-09-16T10:48:00Z"/>
+          <w:ins w:id="4" w:author="Dave Bridges" w:date="2021-09-16T10:48:00Z"/>
           <w:rFonts w:ascii="Times New Roman" w:hAnsi="Times New Roman" w:cs="Times New Roman"/>
           <w:b/>
           <w:bCs/>
@@ -120,14 +130,14 @@
       <w:pPr>
         <w:spacing w:line="480" w:lineRule="auto"/>
         <w:rPr>
-          <w:ins w:id="4" w:author="Dave Bridges" w:date="2021-09-16T10:48:00Z"/>
+          <w:ins w:id="5" w:author="Dave Bridges" w:date="2021-09-16T10:48:00Z"/>
           <w:rFonts w:ascii="Times New Roman" w:hAnsi="Times New Roman" w:cs="Times New Roman"/>
           <w:b/>
           <w:bCs/>
         </w:rPr>
       </w:pPr>
-      <w:commentRangeStart w:id="5"/>
-      <w:ins w:id="6" w:author="Dave Bridges" w:date="2021-09-16T10:48:00Z">
+      <w:commentRangeStart w:id="6"/>
+      <w:ins w:id="7" w:author="Dave Bridges" w:date="2021-09-16T10:48:00Z">
         <w:r>
           <w:rPr>
             <w:rFonts w:ascii="Times New Roman" w:hAnsi="Times New Roman" w:cs="Times New Roman"/>
@@ -142,7 +152,7 @@
       <w:pPr>
         <w:spacing w:line="480" w:lineRule="auto"/>
         <w:rPr>
-          <w:ins w:id="7" w:author="Dave Bridges" w:date="2021-09-16T10:48:00Z"/>
+          <w:ins w:id="8" w:author="Dave Bridges" w:date="2021-09-16T10:48:00Z"/>
           <w:rFonts w:ascii="Times New Roman" w:hAnsi="Times New Roman" w:cs="Times New Roman"/>
           <w:b/>
           <w:bCs/>
@@ -153,13 +163,13 @@
       <w:pPr>
         <w:spacing w:line="480" w:lineRule="auto"/>
         <w:rPr>
-          <w:ins w:id="8" w:author="Dave Bridges" w:date="2021-09-16T10:48:00Z"/>
+          <w:ins w:id="9" w:author="Dave Bridges" w:date="2021-09-16T10:48:00Z"/>
           <w:rFonts w:ascii="Times New Roman" w:hAnsi="Times New Roman" w:cs="Times New Roman"/>
           <w:b/>
           <w:bCs/>
         </w:rPr>
       </w:pPr>
-      <w:ins w:id="9" w:author="Dave Bridges" w:date="2021-09-16T10:48:00Z">
+      <w:ins w:id="10" w:author="Dave Bridges" w:date="2021-09-16T10:48:00Z">
         <w:r>
           <w:rPr>
             <w:rFonts w:ascii="Times New Roman" w:hAnsi="Times New Roman" w:cs="Times New Roman"/>
@@ -168,25 +178,25 @@
           </w:rPr>
           <w:t>Keywords:</w:t>
         </w:r>
-        <w:commentRangeEnd w:id="5"/>
+        <w:commentRangeEnd w:id="6"/>
         <w:r>
           <w:rPr>
             <w:rStyle w:val="CommentReference"/>
           </w:rPr>
-          <w:commentReference w:id="5"/>
+          <w:commentReference w:id="6"/>
         </w:r>
       </w:ins>
     </w:p>
     <w:p>
       <w:pPr>
         <w:rPr>
-          <w:ins w:id="10" w:author="Dave Bridges" w:date="2021-09-16T10:48:00Z"/>
+          <w:ins w:id="11" w:author="Dave Bridges" w:date="2021-09-16T10:48:00Z"/>
           <w:rFonts w:ascii="Times New Roman" w:hAnsi="Times New Roman" w:cs="Times New Roman"/>
           <w:b/>
           <w:bCs/>
         </w:rPr>
       </w:pPr>
-      <w:ins w:id="11" w:author="Dave Bridges" w:date="2021-09-16T10:48:00Z">
+      <w:ins w:id="12" w:author="Dave Bridges" w:date="2021-09-16T10:48:00Z">
         <w:r>
           <w:rPr>
             <w:rFonts w:ascii="Times New Roman" w:hAnsi="Times New Roman" w:cs="Times New Roman"/>
@@ -230,7 +240,7 @@
         <w:spacing w:line="480" w:lineRule="auto"/>
         <w:ind w:firstLine="720"/>
         <w:rPr>
-          <w:ins w:id="12" w:author="Dave Bridges" w:date="2021-09-16T10:48:00Z"/>
+          <w:ins w:id="13" w:author="Dave Bridges" w:date="2021-09-16T10:48:00Z"/>
           <w:rFonts w:ascii="Times New Roman" w:hAnsi="Times New Roman" w:cs="Times New Roman"/>
         </w:rPr>
       </w:pPr>
@@ -240,7 +250,7 @@
         </w:rPr>
         <w:t xml:space="preserve">The timing of food intake is an emerging dietary tool for management of nutrition-related diseases. One method of intermittent fasting that manipulates this is time-restricted feeding (TRF). Birthing parents experience disruptions to food intake for diverse reasons and therefore may experience periods of </w:t>
       </w:r>
-      <w:ins w:id="13" w:author="Dave Bridges" w:date="2021-09-16T10:46:00Z">
+      <w:ins w:id="14" w:author="Dave Bridges" w:date="2021-09-16T10:46:00Z">
         <w:r>
           <w:rPr>
             <w:rFonts w:ascii="Times New Roman" w:hAnsi="Times New Roman" w:cs="Times New Roman"/>
@@ -266,7 +276,7 @@
         </w:rPr>
         <w:t xml:space="preserve">. </w:t>
       </w:r>
-      <w:del w:id="14" w:author="Dave Bridges" w:date="2021-09-16T10:47:00Z">
+      <w:del w:id="15" w:author="Dave Bridges" w:date="2021-09-16T10:47:00Z">
         <w:r>
           <w:rPr>
             <w:rFonts w:ascii="Times New Roman" w:hAnsi="Times New Roman" w:cs="Times New Roman"/>
@@ -280,7 +290,7 @@
           <w:delText xml:space="preserve"> </w:delText>
         </w:r>
       </w:del>
-      <w:del w:id="15" w:author="Dave Bridges" w:date="2021-09-16T10:46:00Z">
+      <w:del w:id="16" w:author="Dave Bridges" w:date="2021-09-16T10:46:00Z">
         <w:r>
           <w:rPr>
             <w:rFonts w:ascii="Times New Roman" w:hAnsi="Times New Roman" w:cs="Times New Roman"/>
@@ -288,7 +298,7 @@
           <w:delText xml:space="preserve">vastly </w:delText>
         </w:r>
       </w:del>
-      <w:del w:id="16" w:author="Dave Bridges" w:date="2021-09-16T10:47:00Z">
+      <w:del w:id="17" w:author="Dave Bridges" w:date="2021-09-16T10:47:00Z">
         <w:r>
           <w:rPr>
             <w:rFonts w:ascii="Times New Roman" w:hAnsi="Times New Roman" w:cs="Times New Roman"/>
@@ -302,7 +312,7 @@
         </w:rPr>
         <w:t xml:space="preserve">Because interest in TRF is gaining popular interest and feeding may be interrupted in those who are </w:t>
       </w:r>
-      <w:del w:id="17" w:author="Dave Bridges" w:date="2021-09-16T10:46:00Z">
+      <w:del w:id="18" w:author="Dave Bridges" w:date="2021-09-16T10:46:00Z">
         <w:r>
           <w:rPr>
             <w:rFonts w:ascii="Times New Roman" w:hAnsi="Times New Roman" w:cs="Times New Roman"/>
@@ -310,7 +320,7 @@
           <w:delText>expecting</w:delText>
         </w:r>
       </w:del>
-      <w:ins w:id="18" w:author="Dave Bridges" w:date="2021-09-16T10:46:00Z">
+      <w:ins w:id="19" w:author="Dave Bridges" w:date="2021-09-16T10:46:00Z">
         <w:r>
           <w:rPr>
             <w:rFonts w:ascii="Times New Roman" w:hAnsi="Times New Roman" w:cs="Times New Roman"/>
@@ -330,7 +340,7 @@
         </w:rPr>
         <w:t xml:space="preserve">Using a mouse model, </w:t>
       </w:r>
-      <w:ins w:id="19" w:author="Dave Bridges" w:date="2021-09-16T10:47:00Z">
+      <w:ins w:id="20" w:author="Dave Bridges" w:date="2021-09-16T10:47:00Z">
         <w:r>
           <w:rPr>
             <w:rFonts w:ascii="Times New Roman" w:hAnsi="Times New Roman" w:cs="Times New Roman"/>
@@ -350,7 +360,7 @@
         </w:rPr>
         <w:t xml:space="preserve"> effects of gestational exposure to TRF </w:t>
       </w:r>
-      <w:del w:id="20" w:author="Dave Bridges" w:date="2021-09-16T10:47:00Z">
+      <w:del w:id="21" w:author="Dave Bridges" w:date="2021-09-16T10:47:00Z">
         <w:r>
           <w:rPr>
             <w:rFonts w:ascii="Times New Roman" w:hAnsi="Times New Roman" w:cs="Times New Roman"/>
@@ -408,7 +418,7 @@
         </w:rPr>
         <w:t xml:space="preserve"> offspring </w:t>
       </w:r>
-      <w:del w:id="21" w:author="Dave Bridges" w:date="2021-09-16T10:47:00Z">
+      <w:del w:id="22" w:author="Dave Bridges" w:date="2021-09-16T10:47:00Z">
         <w:r>
           <w:rPr>
             <w:rFonts w:ascii="Times New Roman" w:hAnsi="Times New Roman" w:cs="Times New Roman"/>
@@ -416,7 +426,7 @@
           <w:delText xml:space="preserve">tend </w:delText>
         </w:r>
       </w:del>
-      <w:ins w:id="22" w:author="Dave Bridges" w:date="2021-09-16T10:47:00Z">
+      <w:ins w:id="23" w:author="Dave Bridges" w:date="2021-09-16T10:47:00Z">
         <w:r>
           <w:rPr>
             <w:rFonts w:ascii="Times New Roman" w:hAnsi="Times New Roman" w:cs="Times New Roman"/>
@@ -424,7 +434,7 @@
           <w:t>were</w:t>
         </w:r>
       </w:ins>
-      <w:del w:id="23" w:author="Dave Bridges" w:date="2021-09-16T10:47:00Z">
+      <w:del w:id="24" w:author="Dave Bridges" w:date="2021-09-16T10:47:00Z">
         <w:r>
           <w:rPr>
             <w:rFonts w:ascii="Times New Roman" w:hAnsi="Times New Roman" w:cs="Times New Roman"/>
@@ -438,7 +448,7 @@
         </w:rPr>
         <w:t xml:space="preserve"> more sensitive to insulin, </w:t>
       </w:r>
-      <w:ins w:id="24" w:author="Dave Bridges" w:date="2021-09-16T10:48:00Z">
+      <w:ins w:id="25" w:author="Dave Bridges" w:date="2021-09-16T10:48:00Z">
         <w:r>
           <w:rPr>
             <w:rFonts w:ascii="Times New Roman" w:hAnsi="Times New Roman" w:cs="Times New Roman"/>
@@ -452,7 +462,7 @@
         </w:rPr>
         <w:t xml:space="preserve">develop glucose intolerance </w:t>
       </w:r>
-      <w:ins w:id="25" w:author="Dave Bridges" w:date="2021-09-16T10:48:00Z">
+      <w:ins w:id="26" w:author="Dave Bridges" w:date="2021-09-16T10:48:00Z">
         <w:r>
           <w:rPr>
             <w:rFonts w:ascii="Times New Roman" w:hAnsi="Times New Roman" w:cs="Times New Roman"/>
@@ -460,7 +470,7 @@
           <w:t xml:space="preserve">with </w:t>
         </w:r>
       </w:ins>
-      <w:del w:id="26" w:author="Dave Bridges" w:date="2021-09-16T10:48:00Z">
+      <w:del w:id="27" w:author="Dave Bridges" w:date="2021-09-16T10:48:00Z">
         <w:r>
           <w:rPr>
             <w:rFonts w:ascii="Times New Roman" w:hAnsi="Times New Roman" w:cs="Times New Roman"/>
@@ -480,7 +490,7 @@
         </w:rPr>
         <w:t xml:space="preserve">. </w:t>
       </w:r>
-      <w:ins w:id="27" w:author="Dave Bridges" w:date="2021-09-16T10:48:00Z">
+      <w:ins w:id="28" w:author="Dave Bridges" w:date="2021-09-16T10:48:00Z">
         <w:r>
           <w:rPr>
             <w:rFonts w:ascii="Times New Roman" w:hAnsi="Times New Roman" w:cs="Times New Roman"/>
@@ -488,7 +498,7 @@
           <w:t xml:space="preserve">As such, </w:t>
         </w:r>
       </w:ins>
-      <w:del w:id="28" w:author="Dave Bridges" w:date="2021-09-16T10:48:00Z">
+      <w:del w:id="29" w:author="Dave Bridges" w:date="2021-09-16T10:48:00Z">
         <w:r>
           <w:rPr>
             <w:rFonts w:ascii="Times New Roman" w:hAnsi="Times New Roman" w:cs="Times New Roman"/>
@@ -496,7 +506,7 @@
           <w:delText>G</w:delText>
         </w:r>
       </w:del>
-      <w:ins w:id="29" w:author="Dave Bridges" w:date="2021-09-16T10:48:00Z">
+      <w:ins w:id="30" w:author="Dave Bridges" w:date="2021-09-16T10:48:00Z">
         <w:r>
           <w:rPr>
             <w:rFonts w:ascii="Times New Roman" w:hAnsi="Times New Roman" w:cs="Times New Roman"/>
@@ -524,7 +534,7 @@
         </w:rPr>
         <w:t xml:space="preserve"> </w:t>
       </w:r>
-      <w:del w:id="30" w:author="Dave Bridges" w:date="2021-09-16T10:48:00Z">
+      <w:del w:id="31" w:author="Dave Bridges" w:date="2021-09-16T10:48:00Z">
         <w:r>
           <w:rPr>
             <w:rFonts w:ascii="Times New Roman" w:hAnsi="Times New Roman" w:cs="Times New Roman"/>
@@ -532,7 +542,7 @@
           <w:delText xml:space="preserve">creates </w:delText>
         </w:r>
       </w:del>
-      <w:ins w:id="31" w:author="Dave Bridges" w:date="2021-09-16T10:48:00Z">
+      <w:ins w:id="32" w:author="Dave Bridges" w:date="2021-09-16T10:48:00Z">
         <w:r>
           <w:rPr>
             <w:rFonts w:ascii="Times New Roman" w:hAnsi="Times New Roman" w:cs="Times New Roman"/>
@@ -540,7 +550,7 @@
           <w:t xml:space="preserve">causes </w:t>
         </w:r>
       </w:ins>
-      <w:del w:id="32" w:author="Dave Bridges" w:date="2021-09-16T10:48:00Z">
+      <w:del w:id="33" w:author="Dave Bridges" w:date="2021-09-16T10:48:00Z">
         <w:r>
           <w:rPr>
             <w:rFonts w:ascii="Times New Roman" w:hAnsi="Times New Roman" w:cs="Times New Roman"/>
@@ -548,7 +558,7 @@
           <w:delText>male</w:delText>
         </w:r>
       </w:del>
-      <w:ins w:id="33" w:author="Dave Bridges" w:date="2021-09-16T10:48:00Z">
+      <w:ins w:id="34" w:author="Dave Bridges" w:date="2021-09-16T10:48:00Z">
         <w:r>
           <w:rPr>
             <w:rFonts w:ascii="Times New Roman" w:hAnsi="Times New Roman" w:cs="Times New Roman"/>
@@ -562,7 +572,7 @@
         </w:rPr>
         <w:t xml:space="preserve">-specific deleterious effects on glucose homeostasis after chronic high fat diet feeding in </w:t>
       </w:r>
-      <w:ins w:id="34" w:author="Dave Bridges" w:date="2021-09-16T10:48:00Z">
+      <w:ins w:id="35" w:author="Dave Bridges" w:date="2021-09-16T10:48:00Z">
         <w:r>
           <w:rPr>
             <w:rFonts w:ascii="Times New Roman" w:hAnsi="Times New Roman" w:cs="Times New Roman"/>
@@ -580,11 +590,11 @@
     <w:p>
       <w:pPr>
         <w:rPr>
-          <w:ins w:id="35" w:author="Dave Bridges" w:date="2021-09-16T10:48:00Z"/>
-          <w:rFonts w:ascii="Times New Roman" w:hAnsi="Times New Roman" w:cs="Times New Roman"/>
-        </w:rPr>
-      </w:pPr>
-      <w:ins w:id="36" w:author="Dave Bridges" w:date="2021-09-16T10:48:00Z">
+          <w:ins w:id="36" w:author="Dave Bridges" w:date="2021-09-16T10:48:00Z"/>
+          <w:rFonts w:ascii="Times New Roman" w:hAnsi="Times New Roman" w:cs="Times New Roman"/>
+        </w:rPr>
+      </w:pPr>
+      <w:ins w:id="37" w:author="Dave Bridges" w:date="2021-09-16T10:48:00Z">
         <w:r>
           <w:rPr>
             <w:rFonts w:ascii="Times New Roman" w:hAnsi="Times New Roman" w:cs="Times New Roman"/>
@@ -651,7 +661,7 @@
         </w:rPr>
         <w:t xml:space="preserve">nutrient </w:t>
       </w:r>
-      <w:del w:id="37" w:author="Dave Bridges" w:date="2021-09-16T10:49:00Z">
+      <w:del w:id="38" w:author="Dave Bridges" w:date="2021-09-16T10:49:00Z">
         <w:r>
           <w:rPr>
             <w:rFonts w:ascii="Times New Roman" w:hAnsi="Times New Roman" w:cs="Times New Roman"/>
@@ -707,19 +717,19 @@
         </w:rPr>
         <w:t xml:space="preserve"> can play a part in health and </w:t>
       </w:r>
-      <w:commentRangeStart w:id="38"/>
+      <w:commentRangeStart w:id="39"/>
       <w:r>
         <w:rPr>
           <w:rFonts w:ascii="Times New Roman" w:hAnsi="Times New Roman" w:cs="Times New Roman"/>
         </w:rPr>
         <w:t>disease</w:t>
       </w:r>
-      <w:commentRangeEnd w:id="38"/>
+      <w:commentRangeEnd w:id="39"/>
       <w:r>
         <w:rPr>
           <w:rStyle w:val="CommentReference"/>
         </w:rPr>
-        <w:commentReference w:id="38"/>
+        <w:commentReference w:id="39"/>
       </w:r>
       <w:r>
         <w:rPr>
@@ -757,19 +767,19 @@
         </w:rPr>
         <w:t xml:space="preserve">for either poor health with models of chrono-disruption, or good health with models of dark-cycle timed feeding. </w:t>
       </w:r>
-      <w:commentRangeStart w:id="39"/>
+      <w:commentRangeStart w:id="40"/>
       <w:r>
         <w:rPr>
           <w:rFonts w:ascii="Times New Roman" w:hAnsi="Times New Roman" w:cs="Times New Roman"/>
         </w:rPr>
         <w:t xml:space="preserve">The goal </w:t>
       </w:r>
-      <w:commentRangeEnd w:id="39"/>
+      <w:commentRangeEnd w:id="40"/>
       <w:r>
         <w:rPr>
           <w:rStyle w:val="CommentReference"/>
         </w:rPr>
-        <w:commentReference w:id="39"/>
+        <w:commentReference w:id="40"/>
       </w:r>
       <w:r>
         <w:rPr>
@@ -825,7 +835,7 @@
         <w:spacing w:line="480" w:lineRule="auto"/>
         <w:ind w:firstLine="720"/>
         <w:rPr>
-          <w:del w:id="40" w:author="Dave Bridges" w:date="2021-09-16T10:55:00Z"/>
+          <w:del w:id="41" w:author="Dave Bridges" w:date="2021-09-16T10:55:00Z"/>
           <w:rFonts w:ascii="Times New Roman" w:hAnsi="Times New Roman" w:cs="Times New Roman"/>
         </w:rPr>
       </w:pPr>
@@ -841,7 +851,7 @@
         </w:rPr>
         <w:t>TRF</w:t>
       </w:r>
-      <w:ins w:id="41" w:author="Dave Bridges" w:date="2021-09-16T10:51:00Z">
+      <w:ins w:id="42" w:author="Dave Bridges" w:date="2021-09-16T10:51:00Z">
         <w:r>
           <w:rPr>
             <w:rFonts w:ascii="Times New Roman" w:hAnsi="Times New Roman" w:cs="Times New Roman"/>
@@ -849,7 +859,7 @@
           <w:t xml:space="preserve"> patterns in</w:t>
         </w:r>
       </w:ins>
-      <w:del w:id="42" w:author="Dave Bridges" w:date="2021-09-16T10:51:00Z">
+      <w:del w:id="43" w:author="Dave Bridges" w:date="2021-09-16T10:51:00Z">
         <w:r>
           <w:rPr>
             <w:rFonts w:ascii="Times New Roman" w:hAnsi="Times New Roman" w:cs="Times New Roman"/>
@@ -863,7 +873,7 @@
         </w:rPr>
         <w:t xml:space="preserve"> </w:t>
       </w:r>
-      <w:del w:id="43" w:author="Dave Bridges" w:date="2021-09-16T10:51:00Z">
+      <w:del w:id="44" w:author="Dave Bridges" w:date="2021-09-16T10:51:00Z">
         <w:r>
           <w:rPr>
             <w:rFonts w:ascii="Times New Roman" w:hAnsi="Times New Roman" w:cs="Times New Roman"/>
@@ -907,19 +917,19 @@
         </w:rPr>
         <w:t xml:space="preserve">is currently </w:t>
       </w:r>
-      <w:commentRangeStart w:id="44"/>
+      <w:commentRangeStart w:id="45"/>
       <w:r>
         <w:rPr>
           <w:rFonts w:ascii="Times New Roman" w:hAnsi="Times New Roman" w:cs="Times New Roman"/>
         </w:rPr>
         <w:t>unknown</w:t>
       </w:r>
-      <w:commentRangeEnd w:id="44"/>
+      <w:commentRangeEnd w:id="45"/>
       <w:r>
         <w:rPr>
           <w:rStyle w:val="CommentReference"/>
         </w:rPr>
-        <w:commentReference w:id="44"/>
+        <w:commentReference w:id="45"/>
       </w:r>
       <w:r>
         <w:rPr>
@@ -939,19 +949,19 @@
         </w:rPr>
         <w:t xml:space="preserve"> and lay materials detailing the diet </w:t>
       </w:r>
-      <w:commentRangeStart w:id="45"/>
+      <w:commentRangeStart w:id="46"/>
       <w:r>
         <w:rPr>
           <w:rFonts w:ascii="Times New Roman" w:hAnsi="Times New Roman" w:cs="Times New Roman"/>
         </w:rPr>
         <w:t>are increasing</w:t>
       </w:r>
-      <w:commentRangeEnd w:id="45"/>
+      <w:commentRangeEnd w:id="46"/>
       <w:r>
         <w:rPr>
           <w:rStyle w:val="CommentReference"/>
         </w:rPr>
-        <w:commentReference w:id="45"/>
+        <w:commentReference w:id="46"/>
       </w:r>
       <w:r>
         <w:rPr>
@@ -971,7 +981,7 @@
         </w:rPr>
         <w:t xml:space="preserve">. Birthing parents may have periods of time with limited food intake for many reasons; among them, </w:t>
       </w:r>
-      <w:ins w:id="46" w:author="Dave Bridges" w:date="2021-09-16T10:54:00Z">
+      <w:ins w:id="47" w:author="Dave Bridges" w:date="2021-09-16T10:54:00Z">
         <w:r>
           <w:rPr>
             <w:rFonts w:ascii="Times New Roman" w:hAnsi="Times New Roman" w:cs="Times New Roman"/>
@@ -1003,7 +1013,7 @@
         </w:rPr>
         <w:t xml:space="preserve">The </w:t>
       </w:r>
-      <w:del w:id="47" w:author="Dave Bridges" w:date="2021-09-16T10:54:00Z">
+      <w:del w:id="48" w:author="Dave Bridges" w:date="2021-09-16T10:54:00Z">
         <w:r>
           <w:rPr>
             <w:rFonts w:ascii="Times New Roman" w:hAnsi="Times New Roman" w:cs="Times New Roman"/>
@@ -1017,7 +1027,7 @@
         </w:rPr>
         <w:t xml:space="preserve">most available literature is </w:t>
       </w:r>
-      <w:ins w:id="48" w:author="Dave Bridges" w:date="2021-09-16T10:54:00Z">
+      <w:ins w:id="49" w:author="Dave Bridges" w:date="2021-09-16T10:54:00Z">
         <w:r>
           <w:rPr>
             <w:rFonts w:ascii="Times New Roman" w:hAnsi="Times New Roman" w:cs="Times New Roman"/>
@@ -1031,7 +1041,7 @@
         </w:rPr>
         <w:t>fasting during the month of Ramadan while pregnant</w:t>
       </w:r>
-      <w:ins w:id="49" w:author="Dave Bridges" w:date="2021-09-16T10:55:00Z">
+      <w:ins w:id="50" w:author="Dave Bridges" w:date="2021-09-16T10:55:00Z">
         <w:r>
           <w:rPr>
             <w:rFonts w:ascii="Times New Roman" w:hAnsi="Times New Roman" w:cs="Times New Roman"/>
@@ -1039,7 +1049,7 @@
           <w:t>.</w:t>
         </w:r>
       </w:ins>
-      <w:del w:id="50" w:author="Dave Bridges" w:date="2021-09-16T10:55:00Z">
+      <w:del w:id="51" w:author="Dave Bridges" w:date="2021-09-16T10:55:00Z">
         <w:r>
           <w:rPr>
             <w:rFonts w:ascii="Times New Roman" w:hAnsi="Times New Roman" w:cs="Times New Roman"/>
@@ -1047,7 +1057,7 @@
           <w:delText>. The available l</w:delText>
         </w:r>
       </w:del>
-      <w:ins w:id="51" w:author="Dave Bridges" w:date="2021-09-16T10:55:00Z">
+      <w:ins w:id="52" w:author="Dave Bridges" w:date="2021-09-16T10:55:00Z">
         <w:r>
           <w:rPr>
             <w:rFonts w:ascii="Times New Roman" w:hAnsi="Times New Roman" w:cs="Times New Roman"/>
@@ -1055,8 +1065,8 @@
           <w:t xml:space="preserve"> </w:t>
         </w:r>
       </w:ins>
-      <w:moveToRangeStart w:id="52" w:author="Dave Bridges" w:date="2021-09-16T10:55:00Z" w:name="move82682139"/>
-      <w:moveTo w:id="53" w:author="Dave Bridges" w:date="2021-09-16T10:55:00Z">
+      <w:moveToRangeStart w:id="53" w:author="Dave Bridges" w:date="2021-09-16T10:55:00Z" w:name="move82682139"/>
+      <w:moveTo w:id="54" w:author="Dave Bridges" w:date="2021-09-16T10:55:00Z">
         <w:r>
           <w:rPr>
             <w:rFonts w:ascii="Times New Roman" w:hAnsi="Times New Roman" w:cs="Times New Roman"/>
@@ -1211,7 +1221,7 @@
           </w:rPr>
           <w:t xml:space="preserve"> may increase risk of infants being classified as low birth weight</w:t>
         </w:r>
-        <w:del w:id="54" w:author="Dave Bridges" w:date="2021-09-16T10:55:00Z">
+        <w:del w:id="55" w:author="Dave Bridges" w:date="2021-09-16T10:55:00Z">
           <w:r>
             <w:rPr>
               <w:rFonts w:ascii="Times New Roman" w:hAnsi="Times New Roman" w:cs="Times New Roman"/>
@@ -1226,8 +1236,8 @@
           <w:t>.</w:t>
         </w:r>
       </w:moveTo>
-      <w:moveToRangeEnd w:id="52"/>
-      <w:ins w:id="55" w:author="Dave Bridges" w:date="2021-09-16T10:55:00Z">
+      <w:moveToRangeEnd w:id="53"/>
+      <w:ins w:id="56" w:author="Dave Bridges" w:date="2021-09-16T10:55:00Z">
         <w:r>
           <w:rPr>
             <w:rFonts w:ascii="Times New Roman" w:hAnsi="Times New Roman" w:cs="Times New Roman"/>
@@ -1247,19 +1257,19 @@
         </w:rPr>
         <w:t xml:space="preserve">iterature </w:t>
       </w:r>
-      <w:commentRangeStart w:id="56"/>
+      <w:commentRangeStart w:id="57"/>
       <w:r>
         <w:rPr>
           <w:rFonts w:ascii="Times New Roman" w:hAnsi="Times New Roman" w:cs="Times New Roman"/>
         </w:rPr>
         <w:t xml:space="preserve">rarely </w:t>
       </w:r>
-      <w:commentRangeEnd w:id="56"/>
+      <w:commentRangeEnd w:id="57"/>
       <w:r>
         <w:rPr>
           <w:rStyle w:val="CommentReference"/>
         </w:rPr>
-        <w:commentReference w:id="56"/>
+        <w:commentReference w:id="57"/>
       </w:r>
       <w:r>
         <w:rPr>
@@ -1274,8 +1284,8 @@
         <w:lastRenderedPageBreak/>
         <w:t xml:space="preserve">the resultant children. </w:t>
       </w:r>
-      <w:moveFromRangeStart w:id="57" w:author="Dave Bridges" w:date="2021-09-16T10:55:00Z" w:name="move82682139"/>
-      <w:moveFrom w:id="58" w:author="Dave Bridges" w:date="2021-09-16T10:55:00Z">
+      <w:moveFromRangeStart w:id="58" w:author="Dave Bridges" w:date="2021-09-16T10:55:00Z" w:name="move82682139"/>
+      <w:moveFrom w:id="59" w:author="Dave Bridges" w:date="2021-09-16T10:55:00Z">
         <w:r>
           <w:rPr>
             <w:rFonts w:ascii="Times New Roman" w:hAnsi="Times New Roman" w:cs="Times New Roman"/>
@@ -1461,8 +1471,8 @@
           <w:t xml:space="preserve"> may increase risk of infants being classified as low birth weight .</w:t>
         </w:r>
       </w:moveFrom>
-      <w:moveFromRangeEnd w:id="57"/>
-      <w:ins w:id="59" w:author="Dave Bridges" w:date="2021-09-16T10:55:00Z">
+      <w:moveFromRangeEnd w:id="58"/>
+      <w:ins w:id="60" w:author="Dave Bridges" w:date="2021-09-16T10:55:00Z">
         <w:r>
           <w:rPr>
             <w:rFonts w:ascii="Times New Roman" w:hAnsi="Times New Roman" w:cs="Times New Roman"/>
@@ -1478,7 +1488,7 @@
         <w:rPr>
           <w:rFonts w:ascii="Times New Roman" w:hAnsi="Times New Roman" w:cs="Times New Roman"/>
         </w:rPr>
-        <w:pPrChange w:id="60" w:author="Dave Bridges" w:date="2021-09-16T10:55:00Z">
+        <w:pPrChange w:id="61" w:author="Dave Bridges" w:date="2021-09-16T10:55:00Z">
           <w:pPr>
             <w:spacing w:line="480" w:lineRule="auto"/>
           </w:pPr>
@@ -1559,19 +1569,19 @@
         </w:rPr>
         <w:t xml:space="preserve">This was focused on fetal health and completed in the context of preventing complications from overnutrition (a high fat diet) during gestation. Upadhyay and colleagues found that 9-hour TRF was sufficient to improve fetal lung development </w:t>
       </w:r>
-      <w:commentRangeStart w:id="61"/>
+      <w:commentRangeStart w:id="62"/>
       <w:r>
         <w:rPr>
           <w:rFonts w:ascii="Times New Roman" w:hAnsi="Times New Roman" w:cs="Times New Roman"/>
         </w:rPr>
         <w:t xml:space="preserve">by </w:t>
       </w:r>
-      <w:commentRangeEnd w:id="61"/>
+      <w:commentRangeEnd w:id="62"/>
       <w:r>
         <w:rPr>
           <w:rStyle w:val="CommentReference"/>
         </w:rPr>
-        <w:commentReference w:id="61"/>
+        <w:commentReference w:id="62"/>
       </w:r>
       <w:r>
         <w:rPr>
@@ -1732,7 +1742,7 @@
         </w:rPr>
         <w:t xml:space="preserve"> </w:t>
       </w:r>
-      <w:del w:id="62" w:author="Dave Bridges" w:date="2021-09-16T10:57:00Z">
+      <w:del w:id="63" w:author="Dave Bridges" w:date="2021-09-16T10:57:00Z">
         <w:r>
           <w:rPr>
             <w:rFonts w:ascii="Times New Roman" w:hAnsi="Times New Roman" w:cs="Times New Roman"/>
@@ -1740,7 +1750,7 @@
           <w:delText xml:space="preserve">obscured </w:delText>
         </w:r>
       </w:del>
-      <w:ins w:id="63" w:author="Dave Bridges" w:date="2021-09-16T10:57:00Z">
+      <w:ins w:id="64" w:author="Dave Bridges" w:date="2021-09-16T10:57:00Z">
         <w:r>
           <w:rPr>
             <w:rFonts w:ascii="Times New Roman" w:hAnsi="Times New Roman" w:cs="Times New Roman"/>
@@ -1825,7 +1835,7 @@
         </w:rPr>
         <w:t xml:space="preserve">compared to ad libitum feeding </w:t>
       </w:r>
-      <w:commentRangeStart w:id="64"/>
+      <w:commentRangeStart w:id="65"/>
       <w:r>
         <w:rPr>
           <w:rFonts w:ascii="Times New Roman" w:hAnsi="Times New Roman" w:cs="Times New Roman"/>
@@ -1857,12 +1867,12 @@
         </w:rPr>
         <w:fldChar w:fldCharType="end"/>
       </w:r>
-      <w:commentRangeEnd w:id="64"/>
+      <w:commentRangeEnd w:id="65"/>
       <w:r>
         <w:rPr>
           <w:rStyle w:val="CommentReference"/>
         </w:rPr>
-        <w:commentReference w:id="64"/>
+        <w:commentReference w:id="65"/>
       </w:r>
       <w:r>
         <w:rPr>
@@ -1986,19 +1996,19 @@
         </w:rPr>
         <w:t xml:space="preserve">. Other models have </w:t>
       </w:r>
-      <w:commentRangeStart w:id="65"/>
+      <w:commentRangeStart w:id="66"/>
       <w:r>
         <w:rPr>
           <w:rFonts w:ascii="Times New Roman" w:hAnsi="Times New Roman" w:cs="Times New Roman"/>
         </w:rPr>
         <w:t xml:space="preserve">evaluated if TRF </w:t>
       </w:r>
-      <w:commentRangeEnd w:id="65"/>
+      <w:commentRangeEnd w:id="66"/>
       <w:r>
         <w:rPr>
           <w:rStyle w:val="CommentReference"/>
         </w:rPr>
-        <w:commentReference w:id="65"/>
+        <w:commentReference w:id="66"/>
       </w:r>
       <w:r>
         <w:rPr>
@@ -2131,7 +2141,7 @@
         </w:rPr>
         <w:t>Literature of TRF in human populations is less consistent</w:t>
       </w:r>
-      <w:ins w:id="66" w:author="Dave Bridges" w:date="2021-09-16T10:58:00Z">
+      <w:ins w:id="67" w:author="Dave Bridges" w:date="2021-09-16T10:58:00Z">
         <w:r>
           <w:rPr>
             <w:rFonts w:ascii="Times New Roman" w:hAnsi="Times New Roman" w:cs="Times New Roman"/>
@@ -2145,7 +2155,7 @@
         </w:rPr>
         <w:t xml:space="preserve"> with some TRF </w:t>
       </w:r>
-      <w:del w:id="67" w:author="Dave Bridges" w:date="2021-09-16T10:58:00Z">
+      <w:del w:id="68" w:author="Dave Bridges" w:date="2021-09-16T10:58:00Z">
         <w:r>
           <w:rPr>
             <w:rFonts w:ascii="Times New Roman" w:hAnsi="Times New Roman" w:cs="Times New Roman"/>
@@ -2153,7 +2163,7 @@
           <w:delText xml:space="preserve">experiments </w:delText>
         </w:r>
       </w:del>
-      <w:ins w:id="68" w:author="Dave Bridges" w:date="2021-09-16T10:58:00Z">
+      <w:ins w:id="69" w:author="Dave Bridges" w:date="2021-09-16T10:58:00Z">
         <w:r>
           <w:rPr>
             <w:rFonts w:ascii="Times New Roman" w:hAnsi="Times New Roman" w:cs="Times New Roman"/>
@@ -2261,7 +2271,7 @@
         </w:rPr>
         <w:t xml:space="preserve">. </w:t>
       </w:r>
-      <w:del w:id="69" w:author="Dave Bridges" w:date="2021-09-16T10:58:00Z">
+      <w:del w:id="70" w:author="Dave Bridges" w:date="2021-09-16T10:58:00Z">
         <w:r>
           <w:rPr>
             <w:rFonts w:ascii="Times New Roman" w:hAnsi="Times New Roman" w:cs="Times New Roman"/>
@@ -2269,7 +2279,7 @@
           <w:delText>There have been studies that find that insulin</w:delText>
         </w:r>
       </w:del>
-      <w:ins w:id="70" w:author="Dave Bridges" w:date="2021-09-16T10:58:00Z">
+      <w:ins w:id="71" w:author="Dave Bridges" w:date="2021-09-16T10:58:00Z">
         <w:r>
           <w:rPr>
             <w:rFonts w:ascii="Times New Roman" w:hAnsi="Times New Roman" w:cs="Times New Roman"/>
@@ -2283,7 +2293,7 @@
         </w:rPr>
         <w:t xml:space="preserve"> sensitization </w:t>
       </w:r>
-      <w:del w:id="71" w:author="Dave Bridges" w:date="2021-09-16T10:58:00Z">
+      <w:del w:id="72" w:author="Dave Bridges" w:date="2021-09-16T10:58:00Z">
         <w:r>
           <w:rPr>
             <w:rFonts w:ascii="Times New Roman" w:hAnsi="Times New Roman" w:cs="Times New Roman"/>
@@ -2291,7 +2301,7 @@
           <w:delText>can happen</w:delText>
         </w:r>
       </w:del>
-      <w:ins w:id="72" w:author="Dave Bridges" w:date="2021-09-16T10:58:00Z">
+      <w:ins w:id="73" w:author="Dave Bridges" w:date="2021-09-16T10:58:00Z">
         <w:r>
           <w:rPr>
             <w:rFonts w:ascii="Times New Roman" w:hAnsi="Times New Roman" w:cs="Times New Roman"/>
@@ -2305,7 +2315,7 @@
         </w:rPr>
         <w:t xml:space="preserve"> in some</w:t>
       </w:r>
-      <w:ins w:id="73" w:author="Dave Bridges" w:date="2021-09-16T10:58:00Z">
+      <w:ins w:id="74" w:author="Dave Bridges" w:date="2021-09-16T10:58:00Z">
         <w:r>
           <w:rPr>
             <w:rFonts w:ascii="Times New Roman" w:hAnsi="Times New Roman" w:cs="Times New Roman"/>
@@ -2393,7 +2403,7 @@
         </w:rPr>
         <w:t xml:space="preserve"> There ha</w:t>
       </w:r>
-      <w:ins w:id="74" w:author="Dave Bridges" w:date="2021-09-16T10:58:00Z">
+      <w:ins w:id="75" w:author="Dave Bridges" w:date="2021-09-16T10:58:00Z">
         <w:r>
           <w:rPr>
             <w:rFonts w:ascii="Times New Roman" w:hAnsi="Times New Roman" w:cs="Times New Roman"/>
@@ -2401,7 +2411,7 @@
           <w:t>ve</w:t>
         </w:r>
       </w:ins>
-      <w:del w:id="75" w:author="Dave Bridges" w:date="2021-09-16T10:58:00Z">
+      <w:del w:id="76" w:author="Dave Bridges" w:date="2021-09-16T10:58:00Z">
         <w:r>
           <w:rPr>
             <w:rFonts w:ascii="Times New Roman" w:hAnsi="Times New Roman" w:cs="Times New Roman"/>
@@ -2415,7 +2425,7 @@
         </w:rPr>
         <w:t xml:space="preserve"> been many different ways that TRF is employed in human studies; with varying length of feeding window, timing of feeding window, </w:t>
       </w:r>
-      <w:ins w:id="76" w:author="Dave Bridges" w:date="2021-09-16T10:58:00Z">
+      <w:ins w:id="77" w:author="Dave Bridges" w:date="2021-09-16T10:58:00Z">
         <w:r>
           <w:rPr>
             <w:rFonts w:ascii="Times New Roman" w:hAnsi="Times New Roman" w:cs="Times New Roman"/>
@@ -2429,7 +2439,7 @@
         </w:rPr>
         <w:t xml:space="preserve">inpatient observation or outpatient adherence monitoring. </w:t>
       </w:r>
-      <w:del w:id="77" w:author="Dave Bridges" w:date="2021-09-16T10:59:00Z">
+      <w:del w:id="78" w:author="Dave Bridges" w:date="2021-09-16T10:59:00Z">
         <w:r>
           <w:rPr>
             <w:rFonts w:ascii="Times New Roman" w:hAnsi="Times New Roman" w:cs="Times New Roman"/>
@@ -2437,7 +2447,7 @@
           <w:delText>This makes these studies all the more difficult to interpret when attempting to understand the mechanistic</w:delText>
         </w:r>
       </w:del>
-      <w:ins w:id="78" w:author="Dave Bridges" w:date="2021-09-16T10:59:00Z">
+      <w:ins w:id="79" w:author="Dave Bridges" w:date="2021-09-16T10:59:00Z">
         <w:r>
           <w:rPr>
             <w:rFonts w:ascii="Times New Roman" w:hAnsi="Times New Roman" w:cs="Times New Roman"/>
@@ -2457,7 +2467,7 @@
         </w:rPr>
         <w:t>strategy</w:t>
       </w:r>
-      <w:ins w:id="79" w:author="Dave Bridges" w:date="2021-09-16T10:59:00Z">
+      <w:ins w:id="80" w:author="Dave Bridges" w:date="2021-09-16T10:59:00Z">
         <w:r>
           <w:rPr>
             <w:rFonts w:ascii="Times New Roman" w:hAnsi="Times New Roman" w:cs="Times New Roman"/>
@@ -2492,7 +2502,7 @@
         </w:rPr>
         <w:t xml:space="preserve">Taking together the likelihood that food intake can be time-disrupted in pregnancy and the evidence of TRF being </w:t>
       </w:r>
-      <w:del w:id="80" w:author="Dave Bridges" w:date="2021-09-16T11:00:00Z">
+      <w:del w:id="81" w:author="Dave Bridges" w:date="2021-09-16T11:00:00Z">
         <w:r>
           <w:rPr>
             <w:rFonts w:ascii="Times New Roman" w:hAnsi="Times New Roman" w:cs="Times New Roman"/>
@@ -2500,26 +2510,26 @@
           <w:delText xml:space="preserve">sufficient </w:delText>
         </w:r>
       </w:del>
-      <w:ins w:id="81" w:author="Dave Bridges" w:date="2021-09-16T11:00:00Z">
+      <w:ins w:id="82" w:author="Dave Bridges" w:date="2021-09-16T11:00:00Z">
         <w:r>
           <w:rPr>
             <w:rFonts w:ascii="Times New Roman" w:hAnsi="Times New Roman" w:cs="Times New Roman"/>
           </w:rPr>
           <w:t xml:space="preserve">a </w:t>
         </w:r>
-        <w:commentRangeStart w:id="82"/>
+        <w:commentRangeStart w:id="83"/>
         <w:r>
           <w:rPr>
             <w:rFonts w:ascii="Times New Roman" w:hAnsi="Times New Roman" w:cs="Times New Roman"/>
           </w:rPr>
           <w:t xml:space="preserve">potential </w:t>
         </w:r>
-        <w:commentRangeEnd w:id="82"/>
+        <w:commentRangeEnd w:id="83"/>
         <w:r>
           <w:rPr>
             <w:rStyle w:val="CommentReference"/>
           </w:rPr>
-          <w:commentReference w:id="82"/>
+          <w:commentReference w:id="83"/>
         </w:r>
         <w:r>
           <w:rPr>
@@ -2534,7 +2544,7 @@
         </w:rPr>
         <w:t xml:space="preserve">to </w:t>
       </w:r>
-      <w:del w:id="83" w:author="Dave Bridges" w:date="2021-09-16T11:00:00Z">
+      <w:del w:id="84" w:author="Dave Bridges" w:date="2021-09-16T11:00:00Z">
         <w:r>
           <w:rPr>
             <w:rFonts w:ascii="Times New Roman" w:hAnsi="Times New Roman" w:cs="Times New Roman"/>
@@ -2542,7 +2552,7 @@
           <w:delText xml:space="preserve">alter </w:delText>
         </w:r>
       </w:del>
-      <w:ins w:id="84" w:author="Dave Bridges" w:date="2021-09-16T11:00:00Z">
+      <w:ins w:id="85" w:author="Dave Bridges" w:date="2021-09-16T11:00:00Z">
         <w:r>
           <w:rPr>
             <w:rFonts w:ascii="Times New Roman" w:hAnsi="Times New Roman" w:cs="Times New Roman"/>
@@ -2833,7 +2843,7 @@
         </w:rPr>
         <w:t xml:space="preserve"> Laboratory Rodent diet, 5L0D; 5% </w:t>
       </w:r>
-      <w:ins w:id="85" w:author="Dave Bridges" w:date="2021-09-16T11:01:00Z">
+      <w:ins w:id="86" w:author="Dave Bridges" w:date="2021-09-16T11:01:00Z">
         <w:r>
           <w:rPr>
             <w:rFonts w:ascii="Times New Roman" w:hAnsi="Times New Roman" w:cs="Times New Roman"/>
@@ -2841,7 +2851,7 @@
           <w:t xml:space="preserve">of calories from </w:t>
         </w:r>
       </w:ins>
-      <w:del w:id="86" w:author="Dave Bridges" w:date="2021-09-16T11:01:00Z">
+      <w:del w:id="87" w:author="Dave Bridges" w:date="2021-09-16T11:01:00Z">
         <w:r>
           <w:rPr>
             <w:rFonts w:ascii="Times New Roman" w:hAnsi="Times New Roman" w:cs="Times New Roman"/>
@@ -2849,7 +2859,7 @@
           <w:delText>F</w:delText>
         </w:r>
       </w:del>
-      <w:ins w:id="87" w:author="Dave Bridges" w:date="2021-09-16T11:01:00Z">
+      <w:ins w:id="88" w:author="Dave Bridges" w:date="2021-09-16T11:01:00Z">
         <w:r>
           <w:rPr>
             <w:rFonts w:ascii="Times New Roman" w:hAnsi="Times New Roman" w:cs="Times New Roman"/>
@@ -2863,7 +2873,7 @@
         </w:rPr>
         <w:t>at</w:t>
       </w:r>
-      <w:ins w:id="88" w:author="Dave Bridges" w:date="2021-09-16T11:00:00Z">
+      <w:ins w:id="89" w:author="Dave Bridges" w:date="2021-09-16T11:00:00Z">
         <w:r>
           <w:rPr>
             <w:rFonts w:ascii="Times New Roman" w:hAnsi="Times New Roman" w:cs="Times New Roman"/>
@@ -2871,7 +2881,7 @@
           <w:t xml:space="preserve">, </w:t>
         </w:r>
       </w:ins>
-      <w:del w:id="89" w:author="Dave Bridges" w:date="2021-09-16T11:00:00Z">
+      <w:del w:id="90" w:author="Dave Bridges" w:date="2021-09-16T11:00:00Z">
         <w:r>
           <w:rPr>
             <w:rFonts w:ascii="Times New Roman" w:hAnsi="Times New Roman" w:cs="Times New Roman"/>
@@ -2885,7 +2895,7 @@
         </w:rPr>
         <w:t xml:space="preserve">24% </w:t>
       </w:r>
-      <w:ins w:id="90" w:author="Dave Bridges" w:date="2021-09-16T11:01:00Z">
+      <w:ins w:id="91" w:author="Dave Bridges" w:date="2021-09-16T11:01:00Z">
         <w:r>
           <w:rPr>
             <w:rFonts w:ascii="Times New Roman" w:hAnsi="Times New Roman" w:cs="Times New Roman"/>
@@ -2893,7 +2903,7 @@
           <w:t>from p</w:t>
         </w:r>
       </w:ins>
-      <w:del w:id="91" w:author="Dave Bridges" w:date="2021-09-16T11:01:00Z">
+      <w:del w:id="92" w:author="Dave Bridges" w:date="2021-09-16T11:01:00Z">
         <w:r>
           <w:rPr>
             <w:rFonts w:ascii="Times New Roman" w:hAnsi="Times New Roman" w:cs="Times New Roman"/>
@@ -2907,7 +2917,7 @@
         </w:rPr>
         <w:t>rotein</w:t>
       </w:r>
-      <w:ins w:id="92" w:author="Dave Bridges" w:date="2021-09-16T11:01:00Z">
+      <w:ins w:id="93" w:author="Dave Bridges" w:date="2021-09-16T11:01:00Z">
         <w:r>
           <w:rPr>
             <w:rFonts w:ascii="Times New Roman" w:hAnsi="Times New Roman" w:cs="Times New Roman"/>
@@ -2915,7 +2925,7 @@
           <w:t>,</w:t>
         </w:r>
       </w:ins>
-      <w:del w:id="93" w:author="Dave Bridges" w:date="2021-09-16T11:00:00Z">
+      <w:del w:id="94" w:author="Dave Bridges" w:date="2021-09-16T11:00:00Z">
         <w:r>
           <w:rPr>
             <w:rFonts w:ascii="Times New Roman" w:hAnsi="Times New Roman" w:cs="Times New Roman"/>
@@ -2929,7 +2939,7 @@
         </w:rPr>
         <w:t xml:space="preserve"> 71% </w:t>
       </w:r>
-      <w:ins w:id="94" w:author="Dave Bridges" w:date="2021-09-16T11:01:00Z">
+      <w:ins w:id="95" w:author="Dave Bridges" w:date="2021-09-16T11:01:00Z">
         <w:r>
           <w:rPr>
             <w:rFonts w:ascii="Times New Roman" w:hAnsi="Times New Roman" w:cs="Times New Roman"/>
@@ -2937,7 +2947,7 @@
           <w:t>from c</w:t>
         </w:r>
       </w:ins>
-      <w:del w:id="95" w:author="Dave Bridges" w:date="2021-09-16T11:01:00Z">
+      <w:del w:id="96" w:author="Dave Bridges" w:date="2021-09-16T11:01:00Z">
         <w:r>
           <w:rPr>
             <w:rFonts w:ascii="Times New Roman" w:hAnsi="Times New Roman" w:cs="Times New Roman"/>
@@ -2951,7 +2961,7 @@
         </w:rPr>
         <w:t>arbohydrate</w:t>
       </w:r>
-      <w:ins w:id="96" w:author="Dave Bridges" w:date="2021-09-16T11:01:00Z">
+      <w:ins w:id="97" w:author="Dave Bridges" w:date="2021-09-16T11:01:00Z">
         <w:r>
           <w:rPr>
             <w:rFonts w:ascii="Times New Roman" w:hAnsi="Times New Roman" w:cs="Times New Roman"/>
@@ -3118,7 +3128,7 @@
         </w:rPr>
         <w:t xml:space="preserve">21.5. This meant that any phenotype in the offspring could be attributable to </w:t>
       </w:r>
-      <w:ins w:id="97" w:author="Dave Bridges" w:date="2021-09-16T11:01:00Z">
+      <w:ins w:id="98" w:author="Dave Bridges" w:date="2021-09-16T11:01:00Z">
         <w:r>
           <w:rPr>
             <w:rFonts w:ascii="Times New Roman" w:hAnsi="Times New Roman" w:cs="Times New Roman"/>
@@ -3126,7 +3136,7 @@
           <w:t>modific</w:t>
         </w:r>
       </w:ins>
-      <w:ins w:id="98" w:author="Dave Bridges" w:date="2021-09-16T11:02:00Z">
+      <w:ins w:id="99" w:author="Dave Bridges" w:date="2021-09-16T11:02:00Z">
         <w:r>
           <w:rPr>
             <w:rFonts w:ascii="Times New Roman" w:hAnsi="Times New Roman" w:cs="Times New Roman"/>
@@ -3140,7 +3150,7 @@
         </w:rPr>
         <w:t xml:space="preserve">the </w:t>
       </w:r>
-      <w:ins w:id="99" w:author="Dave Bridges" w:date="2021-09-16T11:02:00Z">
+      <w:ins w:id="100" w:author="Dave Bridges" w:date="2021-09-16T11:02:00Z">
         <w:r>
           <w:rPr>
             <w:rFonts w:ascii="Times New Roman" w:hAnsi="Times New Roman" w:cs="Times New Roman"/>
@@ -3154,7 +3164,7 @@
         </w:rPr>
         <w:t>gestational diet</w:t>
       </w:r>
-      <w:del w:id="100" w:author="Dave Bridges" w:date="2021-09-16T11:01:00Z">
+      <w:del w:id="101" w:author="Dave Bridges" w:date="2021-09-16T11:01:00Z">
         <w:r>
           <w:rPr>
             <w:rFonts w:ascii="Times New Roman" w:hAnsi="Times New Roman" w:cs="Times New Roman"/>
@@ -3736,19 +3746,19 @@
         </w:rPr>
         <w:t xml:space="preserve">) for 20 minutes at 5000 </w:t>
       </w:r>
-      <w:commentRangeStart w:id="101"/>
+      <w:commentRangeStart w:id="102"/>
       <w:r>
         <w:rPr>
           <w:rFonts w:ascii="Times New Roman" w:hAnsi="Times New Roman" w:cs="Times New Roman"/>
         </w:rPr>
         <w:t>RPM</w:t>
       </w:r>
-      <w:commentRangeEnd w:id="101"/>
+      <w:commentRangeEnd w:id="102"/>
       <w:r>
         <w:rPr>
           <w:rStyle w:val="CommentReference"/>
         </w:rPr>
-        <w:commentReference w:id="101"/>
+        <w:commentReference w:id="102"/>
       </w:r>
       <w:r>
         <w:rPr>
@@ -3885,19 +3895,19 @@
         </w:rPr>
         <w:t>1-</w:t>
       </w:r>
-      <w:commentRangeStart w:id="102"/>
+      <w:commentRangeStart w:id="103"/>
       <w:r>
         <w:rPr>
           <w:rFonts w:ascii="Times New Roman" w:hAnsi="Times New Roman" w:cs="Times New Roman"/>
         </w:rPr>
         <w:t>26</w:t>
       </w:r>
-      <w:commentRangeEnd w:id="102"/>
+      <w:commentRangeEnd w:id="103"/>
       <w:r>
         <w:rPr>
           <w:rStyle w:val="CommentReference"/>
         </w:rPr>
-        <w:commentReference w:id="102"/>
+        <w:commentReference w:id="103"/>
       </w:r>
       <w:r>
         <w:rPr>
@@ -4073,7 +4083,7 @@
         </w:rPr>
         <w:t xml:space="preserve"> with for sex and maternal dietary treatment, with </w:t>
       </w:r>
-      <w:ins w:id="103" w:author="Dave Bridges" w:date="2021-09-16T11:04:00Z">
+      <w:ins w:id="104" w:author="Dave Bridges" w:date="2021-09-16T11:04:00Z">
         <w:r>
           <w:rPr>
             <w:rFonts w:ascii="Times New Roman" w:hAnsi="Times New Roman" w:cs="Times New Roman"/>
@@ -4087,7 +4097,7 @@
         </w:rPr>
         <w:t>interaction</w:t>
       </w:r>
-      <w:ins w:id="104" w:author="Dave Bridges" w:date="2021-09-16T11:04:00Z">
+      <w:ins w:id="105" w:author="Dave Bridges" w:date="2021-09-16T11:04:00Z">
         <w:r>
           <w:rPr>
             <w:rFonts w:ascii="Times New Roman" w:hAnsi="Times New Roman" w:cs="Times New Roman"/>
@@ -4101,7 +4111,7 @@
         </w:rPr>
         <w:t xml:space="preserve">. Those </w:t>
       </w:r>
-      <w:ins w:id="105" w:author="Dave Bridges" w:date="2021-09-16T11:04:00Z">
+      <w:ins w:id="106" w:author="Dave Bridges" w:date="2021-09-16T11:04:00Z">
         <w:r>
           <w:rPr>
             <w:rFonts w:ascii="Times New Roman" w:hAnsi="Times New Roman" w:cs="Times New Roman"/>
@@ -4115,7 +4125,7 @@
         </w:rPr>
         <w:t xml:space="preserve">with </w:t>
       </w:r>
-      <w:ins w:id="106" w:author="Dave Bridges" w:date="2021-09-16T11:04:00Z">
+      <w:ins w:id="107" w:author="Dave Bridges" w:date="2021-09-16T11:04:00Z">
         <w:r>
           <w:rPr>
             <w:rFonts w:ascii="Times New Roman" w:hAnsi="Times New Roman" w:cs="Times New Roman"/>
@@ -4135,7 +4145,7 @@
         </w:rPr>
         <w:t xml:space="preserve"> </w:t>
       </w:r>
-      <w:del w:id="107" w:author="Dave Bridges" w:date="2021-09-16T11:04:00Z">
+      <w:del w:id="108" w:author="Dave Bridges" w:date="2021-09-16T11:04:00Z">
         <w:r>
           <w:rPr>
             <w:rFonts w:ascii="Times New Roman" w:hAnsi="Times New Roman" w:cs="Times New Roman"/>
@@ -4161,7 +4171,7 @@
         </w:rPr>
         <w:t>separately by sex</w:t>
       </w:r>
-      <w:ins w:id="108" w:author="Dave Bridges" w:date="2021-09-16T11:04:00Z">
+      <w:ins w:id="109" w:author="Dave Bridges" w:date="2021-09-16T11:04:00Z">
         <w:r>
           <w:rPr>
             <w:rFonts w:ascii="Times New Roman" w:hAnsi="Times New Roman" w:cs="Times New Roman"/>
@@ -4169,7 +4179,7 @@
           <w:t xml:space="preserve">.  Otherwise sex was used as a covariate in a non-interacting model.  </w:t>
         </w:r>
       </w:ins>
-      <w:del w:id="109" w:author="Dave Bridges" w:date="2021-09-16T11:04:00Z">
+      <w:del w:id="110" w:author="Dave Bridges" w:date="2021-09-16T11:04:00Z">
         <w:r>
           <w:rPr>
             <w:rFonts w:ascii="Times New Roman" w:hAnsi="Times New Roman" w:cs="Times New Roman"/>
@@ -4177,7 +4187,7 @@
           <w:delText>; o</w:delText>
         </w:r>
       </w:del>
-      <w:ins w:id="110" w:author="Dave Bridges" w:date="2021-09-16T11:05:00Z">
+      <w:ins w:id="111" w:author="Dave Bridges" w:date="2021-09-16T11:05:00Z">
         <w:r>
           <w:rPr>
             <w:rFonts w:ascii="Times New Roman" w:hAnsi="Times New Roman" w:cs="Times New Roman"/>
@@ -4209,7 +4219,7 @@
         </w:rPr>
         <w:t xml:space="preserve">by Shapiro-wilk test and equivalence of variance by Levene’s test. </w:t>
       </w:r>
-      <w:ins w:id="111" w:author="Dave Bridges" w:date="2021-09-16T11:05:00Z">
+      <w:ins w:id="112" w:author="Dave Bridges" w:date="2021-09-16T11:05:00Z">
         <w:r>
           <w:rPr>
             <w:rFonts w:ascii="Times New Roman" w:hAnsi="Times New Roman" w:cs="Times New Roman"/>
@@ -4217,7 +4227,7 @@
           <w:t>Pairwise m</w:t>
         </w:r>
       </w:ins>
-      <w:del w:id="112" w:author="Dave Bridges" w:date="2021-09-16T11:05:00Z">
+      <w:del w:id="113" w:author="Dave Bridges" w:date="2021-09-16T11:05:00Z">
         <w:r>
           <w:rPr>
             <w:rFonts w:ascii="Times New Roman" w:hAnsi="Times New Roman" w:cs="Times New Roman"/>
@@ -4247,7 +4257,7 @@
         <w:rPr>
           <w:rFonts w:ascii="Times New Roman" w:hAnsi="Times New Roman" w:cs="Times New Roman"/>
           <w:i/>
-          <w:rPrChange w:id="113" w:author="Dave Bridges" w:date="2021-09-16T11:05:00Z">
+          <w:rPrChange w:id="114" w:author="Dave Bridges" w:date="2021-09-16T11:05:00Z">
             <w:rPr>
               <w:rFonts w:ascii="Times New Roman" w:hAnsi="Times New Roman" w:cs="Times New Roman"/>
             </w:rPr>
@@ -4261,7 +4271,7 @@
         </w:rPr>
         <w:t>-tests. Measures that were not norma</w:t>
       </w:r>
-      <w:ins w:id="114" w:author="Dave Bridges" w:date="2021-09-16T11:05:00Z">
+      <w:ins w:id="115" w:author="Dave Bridges" w:date="2021-09-16T11:05:00Z">
         <w:r>
           <w:rPr>
             <w:rFonts w:ascii="Times New Roman" w:hAnsi="Times New Roman" w:cs="Times New Roman"/>
@@ -4269,7 +4279,7 @@
           <w:t>lly distributed</w:t>
         </w:r>
       </w:ins>
-      <w:del w:id="115" w:author="Dave Bridges" w:date="2021-09-16T11:05:00Z">
+      <w:del w:id="116" w:author="Dave Bridges" w:date="2021-09-16T11:05:00Z">
         <w:r>
           <w:rPr>
             <w:rFonts w:ascii="Times New Roman" w:hAnsi="Times New Roman" w:cs="Times New Roman"/>
@@ -4337,7 +4347,7 @@
         </w:rPr>
         <w:t xml:space="preserve"> </w:t>
       </w:r>
-      <w:del w:id="116" w:author="Dave Bridges" w:date="2021-09-16T11:06:00Z">
+      <w:del w:id="117" w:author="Dave Bridges" w:date="2021-09-16T11:06:00Z">
         <w:r>
           <w:rPr>
             <w:rFonts w:ascii="Times New Roman" w:hAnsi="Times New Roman" w:cs="Times New Roman"/>
@@ -4347,7 +4357,7 @@
           <w:delText xml:space="preserve">affects </w:delText>
         </w:r>
       </w:del>
-      <w:ins w:id="117" w:author="Dave Bridges" w:date="2021-09-16T11:06:00Z">
+      <w:ins w:id="118" w:author="Dave Bridges" w:date="2021-09-16T11:06:00Z">
         <w:r>
           <w:rPr>
             <w:rFonts w:ascii="Times New Roman" w:hAnsi="Times New Roman" w:cs="Times New Roman"/>
@@ -4476,7 +4486,7 @@
         </w:rPr>
         <w:t xml:space="preserve">, or 50% of their active nocturnal </w:t>
       </w:r>
-      <w:del w:id="118" w:author="Dave Bridges" w:date="2021-09-16T11:07:00Z">
+      <w:del w:id="119" w:author="Dave Bridges" w:date="2021-09-16T11:07:00Z">
         <w:r>
           <w:rPr>
             <w:rFonts w:ascii="Times New Roman" w:hAnsi="Times New Roman" w:cs="Times New Roman"/>
@@ -4504,7 +4514,7 @@
         </w:rPr>
         <w:t xml:space="preserve">).  </w:t>
       </w:r>
-      <w:ins w:id="119" w:author="Dave Bridges" w:date="2021-09-16T11:06:00Z">
+      <w:ins w:id="120" w:author="Dave Bridges" w:date="2021-09-16T11:06:00Z">
         <w:r>
           <w:rPr>
             <w:rFonts w:ascii="Times New Roman" w:hAnsi="Times New Roman" w:cs="Times New Roman"/>
@@ -4512,7 +4522,7 @@
           <w:t>This approach limits potential sleep disruptions, an</w:t>
         </w:r>
       </w:ins>
-      <w:ins w:id="120" w:author="Dave Bridges" w:date="2021-09-16T11:07:00Z">
+      <w:ins w:id="121" w:author="Dave Bridges" w:date="2021-09-16T11:07:00Z">
         <w:r>
           <w:rPr>
             <w:rFonts w:ascii="Times New Roman" w:hAnsi="Times New Roman" w:cs="Times New Roman"/>
@@ -4520,7 +4530,7 @@
           <w:t>d is more translationally relevant to human dietary restriction</w:t>
         </w:r>
       </w:ins>
-      <w:ins w:id="121" w:author="Dave Bridges" w:date="2021-09-16T11:06:00Z">
+      <w:ins w:id="122" w:author="Dave Bridges" w:date="2021-09-16T11:06:00Z">
         <w:r>
           <w:rPr>
             <w:rFonts w:ascii="Times New Roman" w:hAnsi="Times New Roman" w:cs="Times New Roman"/>
@@ -4678,7 +4688,7 @@
         </w:rPr>
         <w:t>no effect</w:t>
       </w:r>
-      <w:ins w:id="122" w:author="Dave Bridges" w:date="2021-09-16T11:08:00Z">
+      <w:ins w:id="123" w:author="Dave Bridges" w:date="2021-09-16T11:08:00Z">
         <w:r>
           <w:rPr>
             <w:rFonts w:ascii="Times New Roman" w:hAnsi="Times New Roman" w:cs="Times New Roman"/>
@@ -4692,7 +4702,7 @@
         </w:rPr>
         <w:t xml:space="preserve"> of maternal </w:t>
       </w:r>
-      <w:del w:id="123" w:author="Dave Bridges" w:date="2021-09-16T11:08:00Z">
+      <w:del w:id="124" w:author="Dave Bridges" w:date="2021-09-16T11:08:00Z">
         <w:r>
           <w:rPr>
             <w:rFonts w:ascii="Times New Roman" w:hAnsi="Times New Roman" w:cs="Times New Roman"/>
@@ -4707,7 +4717,7 @@
         </w:r>
       </w:del>
       <w:proofErr w:type="spellStart"/>
-      <w:ins w:id="124" w:author="Dave Bridges" w:date="2021-09-16T11:08:00Z">
+      <w:ins w:id="125" w:author="Dave Bridges" w:date="2021-09-16T11:08:00Z">
         <w:r>
           <w:rPr>
             <w:rFonts w:ascii="Times New Roman" w:hAnsi="Times New Roman" w:cs="Times New Roman"/>
@@ -4959,7 +4969,7 @@
         </w:rPr>
         <w:t xml:space="preserve"> </w:t>
       </w:r>
-      <w:ins w:id="125" w:author="Bridges, Dave" w:date="2021-07-29T13:49:00Z">
+      <w:ins w:id="126" w:author="Bridges, Dave" w:date="2021-07-29T13:49:00Z">
         <w:r>
           <w:rPr>
             <w:rFonts w:ascii="Times New Roman" w:hAnsi="Times New Roman" w:cs="Times New Roman"/>
@@ -4967,7 +4977,7 @@
           <w:t xml:space="preserve">reduction in food intake for </w:t>
         </w:r>
       </w:ins>
-      <w:ins w:id="126" w:author="Bridges, Dave" w:date="2021-07-29T13:50:00Z">
+      <w:ins w:id="127" w:author="Bridges, Dave" w:date="2021-07-29T13:50:00Z">
         <w:r>
           <w:rPr>
             <w:rFonts w:ascii="Times New Roman" w:hAnsi="Times New Roman" w:cs="Times New Roman"/>
@@ -4975,7 +4985,7 @@
           <w:t>offspring</w:t>
         </w:r>
       </w:ins>
-      <w:ins w:id="127" w:author="Bridges, Dave" w:date="2021-07-29T13:49:00Z">
+      <w:ins w:id="128" w:author="Bridges, Dave" w:date="2021-07-29T13:49:00Z">
         <w:r>
           <w:rPr>
             <w:rFonts w:ascii="Times New Roman" w:hAnsi="Times New Roman" w:cs="Times New Roman"/>
@@ -4989,7 +4999,7 @@
         </w:rPr>
         <w:t>(</w:t>
       </w:r>
-      <w:ins w:id="128" w:author="Bridges, Dave" w:date="2021-07-29T13:49:00Z">
+      <w:ins w:id="129" w:author="Bridges, Dave" w:date="2021-07-29T13:49:00Z">
         <w:r>
           <w:rPr>
             <w:rFonts w:ascii="Times New Roman" w:hAnsi="Times New Roman" w:cs="Times New Roman"/>
@@ -4997,7 +5007,7 @@
           <w:t>17.8% l</w:t>
         </w:r>
       </w:ins>
-      <w:ins w:id="129" w:author="Bridges, Dave" w:date="2021-07-29T13:50:00Z">
+      <w:ins w:id="130" w:author="Bridges, Dave" w:date="2021-07-29T13:50:00Z">
         <w:r>
           <w:rPr>
             <w:rFonts w:ascii="Times New Roman" w:hAnsi="Times New Roman" w:cs="Times New Roman"/>
@@ -5017,7 +5027,7 @@
         </w:rPr>
         <w:t>068</w:t>
       </w:r>
-      <w:ins w:id="130" w:author="Bridges, Dave" w:date="2021-07-29T13:50:00Z">
+      <w:ins w:id="131" w:author="Bridges, Dave" w:date="2021-07-29T13:50:00Z">
         <w:r>
           <w:rPr>
             <w:rFonts w:ascii="Times New Roman" w:hAnsi="Times New Roman" w:cs="Times New Roman"/>
@@ -5025,37 +5035,37 @@
           <w:t>; 9.4% lower in males</w:t>
         </w:r>
       </w:ins>
-      <w:ins w:id="131" w:author="Bridges, Dave" w:date="2021-07-29T13:51:00Z">
+      <w:ins w:id="132" w:author="Bridges, Dave" w:date="2021-07-29T13:51:00Z">
         <w:r>
           <w:rPr>
             <w:rFonts w:ascii="Times New Roman" w:hAnsi="Times New Roman" w:cs="Times New Roman"/>
           </w:rPr>
           <w:t>, p=</w:t>
         </w:r>
-        <w:commentRangeStart w:id="132"/>
         <w:commentRangeStart w:id="133"/>
+        <w:commentRangeStart w:id="134"/>
         <w:r>
           <w:rPr>
             <w:rFonts w:ascii="Times New Roman" w:hAnsi="Times New Roman" w:cs="Times New Roman"/>
           </w:rPr>
           <w:t>XXX</w:t>
         </w:r>
-        <w:commentRangeEnd w:id="132"/>
+        <w:commentRangeEnd w:id="133"/>
         <w:r>
           <w:rPr>
             <w:rStyle w:val="CommentReference"/>
           </w:rPr>
-          <w:commentReference w:id="132"/>
+          <w:commentReference w:id="133"/>
         </w:r>
       </w:ins>
-      <w:commentRangeEnd w:id="133"/>
+      <w:commentRangeEnd w:id="134"/>
       <w:r>
         <w:rPr>
           <w:rStyle w:val="CommentReference"/>
         </w:rPr>
-        <w:commentReference w:id="133"/>
-      </w:r>
-      <w:ins w:id="134" w:author="Bridges, Dave" w:date="2021-07-29T13:51:00Z">
+        <w:commentReference w:id="134"/>
+      </w:r>
+      <w:ins w:id="135" w:author="Bridges, Dave" w:date="2021-07-29T13:51:00Z">
         <w:r>
           <w:rPr>
             <w:rFonts w:ascii="Times New Roman" w:hAnsi="Times New Roman" w:cs="Times New Roman"/>
@@ -5097,7 +5107,7 @@
         </w:rPr>
         <w:t xml:space="preserve">. </w:t>
       </w:r>
-      <w:del w:id="135" w:author="Dave Bridges" w:date="2021-09-16T11:09:00Z">
+      <w:del w:id="136" w:author="Dave Bridges" w:date="2021-09-16T11:09:00Z">
         <w:r>
           <w:rPr>
             <w:rFonts w:ascii="Times New Roman" w:hAnsi="Times New Roman" w:cs="Times New Roman"/>
@@ -5136,7 +5146,7 @@
         </w:rPr>
         <w:t xml:space="preserve">There </w:t>
       </w:r>
-      <w:del w:id="136" w:author="Dave Bridges" w:date="2021-09-16T11:09:00Z">
+      <w:del w:id="137" w:author="Dave Bridges" w:date="2021-09-16T11:09:00Z">
         <w:r>
           <w:rPr>
             <w:rFonts w:ascii="Times New Roman" w:hAnsi="Times New Roman" w:cs="Times New Roman"/>
@@ -5144,7 +5154,7 @@
           <w:delText xml:space="preserve">is </w:delText>
         </w:r>
       </w:del>
-      <w:ins w:id="137" w:author="Dave Bridges" w:date="2021-09-16T11:09:00Z">
+      <w:ins w:id="138" w:author="Dave Bridges" w:date="2021-09-16T11:09:00Z">
         <w:r>
           <w:rPr>
             <w:rFonts w:ascii="Times New Roman" w:hAnsi="Times New Roman" w:cs="Times New Roman"/>
@@ -5158,7 +5168,7 @@
         </w:rPr>
         <w:t xml:space="preserve">no </w:t>
       </w:r>
-      <w:ins w:id="138" w:author="Dave Bridges" w:date="2021-09-16T11:09:00Z">
+      <w:ins w:id="139" w:author="Dave Bridges" w:date="2021-09-16T11:09:00Z">
         <w:r>
           <w:rPr>
             <w:rFonts w:ascii="Times New Roman" w:hAnsi="Times New Roman" w:cs="Times New Roman"/>
@@ -5172,7 +5182,7 @@
         </w:rPr>
         <w:t xml:space="preserve">interaction between sex and maternal </w:t>
       </w:r>
-      <w:del w:id="139" w:author="Dave Bridges" w:date="2021-09-16T11:09:00Z">
+      <w:del w:id="140" w:author="Dave Bridges" w:date="2021-09-16T11:09:00Z">
         <w:r>
           <w:rPr>
             <w:rFonts w:ascii="Times New Roman" w:hAnsi="Times New Roman" w:cs="Times New Roman"/>
@@ -5180,7 +5190,7 @@
           <w:delText xml:space="preserve">restriction </w:delText>
         </w:r>
       </w:del>
-      <w:ins w:id="140" w:author="Dave Bridges" w:date="2021-09-16T11:09:00Z">
+      <w:ins w:id="141" w:author="Dave Bridges" w:date="2021-09-16T11:09:00Z">
         <w:r>
           <w:rPr>
             <w:rFonts w:ascii="Times New Roman" w:hAnsi="Times New Roman" w:cs="Times New Roman"/>
@@ -5194,7 +5204,7 @@
         </w:rPr>
         <w:t xml:space="preserve">group </w:t>
       </w:r>
-      <w:del w:id="141" w:author="Dave Bridges" w:date="2021-09-16T11:09:00Z">
+      <w:del w:id="142" w:author="Dave Bridges" w:date="2021-09-16T11:09:00Z">
         <w:r>
           <w:rPr>
             <w:rFonts w:ascii="Times New Roman" w:hAnsi="Times New Roman" w:cs="Times New Roman"/>
@@ -5255,8 +5265,8 @@
         </w:rPr>
         <w:t>However, c</w:t>
       </w:r>
-      <w:commentRangeStart w:id="142"/>
       <w:commentRangeStart w:id="143"/>
+      <w:commentRangeStart w:id="144"/>
       <w:r>
         <w:rPr>
           <w:rFonts w:ascii="Times New Roman" w:hAnsi="Times New Roman" w:cs="Times New Roman"/>
@@ -5264,8 +5274,8 @@
         </w:rPr>
         <w:t>umulative food intake in the NCD period is</w:t>
       </w:r>
-      <w:commentRangeEnd w:id="142"/>
       <w:commentRangeEnd w:id="143"/>
+      <w:commentRangeEnd w:id="144"/>
       <w:r>
         <w:rPr>
           <w:rFonts w:ascii="Times New Roman" w:hAnsi="Times New Roman" w:cs="Times New Roman"/>
@@ -5310,13 +5320,13 @@
           <w:rStyle w:val="CommentReference"/>
           <w:highlight w:val="yellow"/>
         </w:rPr>
-        <w:commentReference w:id="142"/>
+        <w:commentReference w:id="143"/>
       </w:r>
       <w:r>
         <w:rPr>
           <w:rStyle w:val="CommentReference"/>
         </w:rPr>
-        <w:commentReference w:id="143"/>
+        <w:commentReference w:id="144"/>
       </w:r>
       <w:r>
         <w:rPr>
@@ -5425,7 +5435,7 @@
         </w:rPr>
         <w:t xml:space="preserve"> </w:t>
       </w:r>
-      <w:del w:id="144" w:author="Dave Bridges" w:date="2021-09-16T11:10:00Z">
+      <w:del w:id="145" w:author="Dave Bridges" w:date="2021-09-16T11:10:00Z">
         <w:r>
           <w:rPr>
             <w:rStyle w:val="CommentReference"/>
@@ -5438,7 +5448,7 @@
           <w:delText xml:space="preserve">improves </w:delText>
         </w:r>
       </w:del>
-      <w:ins w:id="145" w:author="Dave Bridges" w:date="2021-09-16T11:10:00Z">
+      <w:ins w:id="146" w:author="Dave Bridges" w:date="2021-09-16T11:10:00Z">
         <w:r>
           <w:rPr>
             <w:rStyle w:val="CommentReference"/>
@@ -5451,7 +5461,7 @@
           <w:t>modestly improves glucose</w:t>
         </w:r>
       </w:ins>
-      <w:del w:id="146" w:author="Dave Bridges" w:date="2021-09-16T11:10:00Z">
+      <w:del w:id="147" w:author="Dave Bridges" w:date="2021-09-16T11:10:00Z">
         <w:r>
           <w:rPr>
             <w:rStyle w:val="CommentReference"/>
@@ -5480,7 +5490,7 @@
       <w:pPr>
         <w:spacing w:line="480" w:lineRule="auto"/>
         <w:rPr>
-          <w:ins w:id="147" w:author="Bridges, Dave" w:date="2021-07-29T13:57:00Z"/>
+          <w:ins w:id="148" w:author="Bridges, Dave" w:date="2021-07-29T13:57:00Z"/>
           <w:rFonts w:ascii="Times New Roman" w:hAnsi="Times New Roman" w:cs="Times New Roman"/>
         </w:rPr>
       </w:pPr>
@@ -5514,7 +5524,7 @@
         </w:rPr>
         <w:t xml:space="preserve">Male offspring </w:t>
       </w:r>
-      <w:del w:id="148" w:author="Dave Bridges" w:date="2021-09-16T11:11:00Z">
+      <w:del w:id="149" w:author="Dave Bridges" w:date="2021-09-16T11:11:00Z">
         <w:r>
           <w:rPr>
             <w:rFonts w:ascii="Times New Roman" w:hAnsi="Times New Roman" w:cs="Times New Roman"/>
@@ -5522,7 +5532,7 @@
           <w:delText xml:space="preserve">had </w:delText>
         </w:r>
       </w:del>
-      <w:ins w:id="149" w:author="Dave Bridges" w:date="2021-09-16T11:11:00Z">
+      <w:ins w:id="150" w:author="Dave Bridges" w:date="2021-09-16T11:11:00Z">
         <w:r>
           <w:rPr>
             <w:rFonts w:ascii="Times New Roman" w:hAnsi="Times New Roman" w:cs="Times New Roman"/>
@@ -5587,7 +5597,8 @@
         </w:rPr>
         <w:t xml:space="preserve">, </w:t>
       </w:r>
-      <w:commentRangeStart w:id="150"/>
+      <w:commentRangeStart w:id="151"/>
+      <w:commentRangeStart w:id="152"/>
       <w:r>
         <w:rPr>
           <w:rFonts w:ascii="Times New Roman" w:hAnsi="Times New Roman" w:cs="Times New Roman"/>
@@ -5686,12 +5697,19 @@
         </w:rPr>
         <w:t>).</w:t>
       </w:r>
-      <w:commentRangeEnd w:id="150"/>
+      <w:commentRangeEnd w:id="151"/>
       <w:r>
         <w:rPr>
           <w:rStyle w:val="CommentReference"/>
         </w:rPr>
-        <w:commentReference w:id="150"/>
+        <w:commentReference w:id="151"/>
+      </w:r>
+      <w:commentRangeEnd w:id="152"/>
+      <w:r>
+        <w:rPr>
+          <w:rStyle w:val="CommentReference"/>
+        </w:rPr>
+        <w:commentReference w:id="152"/>
       </w:r>
       <w:r>
         <w:rPr>
@@ -5783,7 +5801,7 @@
         </w:rPr>
         <w:t>(</w:t>
       </w:r>
-      <w:commentRangeStart w:id="151"/>
+      <w:commentRangeStart w:id="153"/>
       <w:proofErr w:type="spellStart"/>
       <w:r>
         <w:rPr>
@@ -5805,19 +5823,19 @@
         </w:rPr>
         <w:t>=0.013)</w:t>
       </w:r>
-      <w:ins w:id="152" w:author="Dave Bridges" w:date="2021-09-16T11:12:00Z">
+      <w:ins w:id="154" w:author="Dave Bridges" w:date="2021-09-16T11:12:00Z">
         <w:r>
           <w:rPr>
             <w:rFonts w:ascii="Times New Roman" w:hAnsi="Times New Roman" w:cs="Times New Roman"/>
           </w:rPr>
           <w:t xml:space="preserve">.  </w:t>
         </w:r>
-        <w:commentRangeEnd w:id="151"/>
+        <w:commentRangeEnd w:id="153"/>
         <w:r>
           <w:rPr>
             <w:rStyle w:val="CommentReference"/>
           </w:rPr>
-          <w:commentReference w:id="151"/>
+          <w:commentReference w:id="153"/>
         </w:r>
         <w:r>
           <w:rPr>
@@ -5826,7 +5844,7 @@
           <w:t xml:space="preserve">As expected, </w:t>
         </w:r>
       </w:ins>
-      <w:del w:id="153" w:author="Dave Bridges" w:date="2021-09-16T11:12:00Z">
+      <w:del w:id="155" w:author="Dave Bridges" w:date="2021-09-16T11:12:00Z">
         <w:r>
           <w:rPr>
             <w:rFonts w:ascii="Times New Roman" w:hAnsi="Times New Roman" w:cs="Times New Roman"/>
@@ -5846,7 +5864,7 @@
         </w:rPr>
         <w:t>males had a higher AUC than females</w:t>
       </w:r>
-      <w:del w:id="154" w:author="Dave Bridges" w:date="2021-09-16T11:12:00Z">
+      <w:del w:id="156" w:author="Dave Bridges" w:date="2021-09-16T11:12:00Z">
         <w:r>
           <w:rPr>
             <w:rFonts w:ascii="Times New Roman" w:hAnsi="Times New Roman" w:cs="Times New Roman"/>
@@ -5959,11 +5977,25 @@
         </w:rPr>
         <w:t xml:space="preserve"> </w:t>
       </w:r>
-      <w:r>
-        <w:rPr>
-          <w:rFonts w:ascii="Times New Roman" w:hAnsi="Times New Roman" w:cs="Times New Roman"/>
-        </w:rPr>
-        <w:t xml:space="preserve">The initial response </w:t>
+      <w:commentRangeStart w:id="157"/>
+      <w:r>
+        <w:rPr>
+          <w:rFonts w:ascii="Times New Roman" w:hAnsi="Times New Roman" w:cs="Times New Roman"/>
+        </w:rPr>
+        <w:t>The</w:t>
+      </w:r>
+      <w:commentRangeEnd w:id="157"/>
+      <w:r>
+        <w:rPr>
+          <w:rStyle w:val="CommentReference"/>
+        </w:rPr>
+        <w:commentReference w:id="157"/>
+      </w:r>
+      <w:r>
+        <w:rPr>
+          <w:rFonts w:ascii="Times New Roman" w:hAnsi="Times New Roman" w:cs="Times New Roman"/>
+        </w:rPr>
+        <w:t xml:space="preserve"> initial response </w:t>
       </w:r>
       <w:r>
         <w:rPr>
@@ -5981,21 +6013,7 @@
         <w:rPr>
           <w:rFonts w:ascii="Times New Roman" w:hAnsi="Times New Roman" w:cs="Times New Roman"/>
         </w:rPr>
-        <w:t xml:space="preserve">(the rate of glucose </w:t>
-      </w:r>
-      <w:proofErr w:type="gramStart"/>
-      <w:r>
-        <w:rPr>
-          <w:rFonts w:ascii="Times New Roman" w:hAnsi="Times New Roman" w:cs="Times New Roman"/>
-        </w:rPr>
-        <w:t>decline</w:t>
-      </w:r>
-      <w:proofErr w:type="gramEnd"/>
-      <w:r>
-        <w:rPr>
-          <w:rFonts w:ascii="Times New Roman" w:hAnsi="Times New Roman" w:cs="Times New Roman"/>
-        </w:rPr>
-        <w:t xml:space="preserve"> over the first </w:t>
+        <w:t xml:space="preserve">(the rate of glucose decline over the first </w:t>
       </w:r>
       <w:r>
         <w:rPr>
@@ -6009,7 +6027,7 @@
         </w:rPr>
         <w:t xml:space="preserve"> minutes) </w:t>
       </w:r>
-      <w:del w:id="155" w:author="Dave Bridges" w:date="2021-09-16T11:14:00Z">
+      <w:del w:id="158" w:author="Dave Bridges" w:date="2021-09-16T11:14:00Z">
         <w:r>
           <w:rPr>
             <w:rFonts w:ascii="Times New Roman" w:hAnsi="Times New Roman" w:cs="Times New Roman"/>
@@ -6029,7 +6047,7 @@
           <w:delText xml:space="preserve">different by </w:delText>
         </w:r>
       </w:del>
-      <w:ins w:id="156" w:author="Dave Bridges" w:date="2021-09-16T11:14:00Z">
+      <w:ins w:id="159" w:author="Dave Bridges" w:date="2021-09-16T11:14:00Z">
         <w:r>
           <w:rPr>
             <w:rFonts w:ascii="Times New Roman" w:hAnsi="Times New Roman" w:cs="Times New Roman"/>
@@ -6145,27 +6163,27 @@
         </w:rPr>
         <w:t xml:space="preserve">and that this is largely driven by </w:t>
       </w:r>
-      <w:commentRangeStart w:id="157"/>
-      <w:commentRangeStart w:id="158"/>
+      <w:commentRangeStart w:id="160"/>
+      <w:commentRangeStart w:id="161"/>
       <w:r>
         <w:rPr>
           <w:rFonts w:ascii="Times New Roman" w:hAnsi="Times New Roman" w:cs="Times New Roman"/>
         </w:rPr>
         <w:t xml:space="preserve">baseline fasting glucose levels </w:t>
       </w:r>
-      <w:commentRangeEnd w:id="157"/>
+      <w:commentRangeEnd w:id="160"/>
       <w:r>
         <w:rPr>
           <w:rStyle w:val="CommentReference"/>
         </w:rPr>
-        <w:commentReference w:id="157"/>
-      </w:r>
-      <w:commentRangeEnd w:id="158"/>
+        <w:commentReference w:id="160"/>
+      </w:r>
+      <w:commentRangeEnd w:id="161"/>
       <w:r>
         <w:rPr>
           <w:rStyle w:val="CommentReference"/>
         </w:rPr>
-        <w:commentReference w:id="158"/>
+        <w:commentReference w:id="161"/>
       </w:r>
       <w:r>
         <w:rPr>
@@ -6193,7 +6211,7 @@
         <w:rPr>
           <w:rFonts w:ascii="Times New Roman" w:hAnsi="Times New Roman" w:cs="Times New Roman"/>
         </w:rPr>
-        <w:pPrChange w:id="159" w:author="Bridges, Dave" w:date="2021-07-29T13:57:00Z">
+        <w:pPrChange w:id="162" w:author="Bridges, Dave" w:date="2021-07-29T13:57:00Z">
           <w:pPr>
             <w:spacing w:line="480" w:lineRule="auto"/>
           </w:pPr>
@@ -6227,7 +6245,7 @@
         </w:rPr>
         <w:t xml:space="preserve">). </w:t>
       </w:r>
-      <w:del w:id="160" w:author="Bridges, Dave" w:date="2021-07-29T13:57:00Z">
+      <w:del w:id="163" w:author="Bridges, Dave" w:date="2021-07-29T13:57:00Z">
         <w:r>
           <w:rPr>
             <w:rFonts w:ascii="Times New Roman" w:hAnsi="Times New Roman" w:cs="Times New Roman"/>
@@ -6361,7 +6379,7 @@
         </w:rPr>
         <w:t>, again with</w:t>
       </w:r>
-      <w:ins w:id="161" w:author="Dave Bridges" w:date="2021-09-16T11:15:00Z">
+      <w:ins w:id="164" w:author="Dave Bridges" w:date="2021-09-16T11:15:00Z">
         <w:r>
           <w:rPr>
             <w:rFonts w:ascii="Times New Roman" w:hAnsi="Times New Roman" w:cs="Times New Roman"/>
@@ -6369,7 +6387,7 @@
           <w:t xml:space="preserve"> </w:t>
         </w:r>
       </w:ins>
-      <w:del w:id="162" w:author="Dave Bridges" w:date="2021-09-16T11:15:00Z">
+      <w:del w:id="165" w:author="Dave Bridges" w:date="2021-09-16T11:15:00Z">
         <w:r>
           <w:rPr>
             <w:rFonts w:ascii="Times New Roman" w:hAnsi="Times New Roman" w:cs="Times New Roman"/>
@@ -6435,7 +6453,7 @@
         </w:rPr>
         <w:t xml:space="preserve">Figure </w:t>
       </w:r>
-      <w:ins w:id="163" w:author="Dave Bridges" w:date="2021-09-16T11:16:00Z">
+      <w:ins w:id="166" w:author="Dave Bridges" w:date="2021-09-16T11:16:00Z">
         <w:r>
           <w:rPr>
             <w:rFonts w:ascii="Times New Roman" w:hAnsi="Times New Roman" w:cs="Times New Roman"/>
@@ -6522,7 +6540,7 @@
         </w:rPr>
         <w:t>where</w:t>
       </w:r>
-      <w:ins w:id="164" w:author="Dave Bridges" w:date="2021-09-16T11:16:00Z">
+      <w:ins w:id="167" w:author="Dave Bridges" w:date="2021-09-16T11:16:00Z">
         <w:r>
           <w:rPr>
             <w:rFonts w:ascii="Times New Roman" w:hAnsi="Times New Roman" w:cs="Times New Roman"/>
@@ -6671,9 +6689,35 @@
         <w:rPr>
           <w:rFonts w:ascii="Times New Roman" w:hAnsi="Times New Roman" w:cs="Times New Roman"/>
         </w:rPr>
-        <w:t xml:space="preserve">=0.0054) but did not differ </w:t>
-      </w:r>
-      <w:ins w:id="165" w:author="Dave Bridges" w:date="2021-09-16T11:18:00Z">
+        <w:t>=0.0054</w:t>
+      </w:r>
+      <w:ins w:id="168" w:author="Dave Bridges" w:date="2021-09-16T16:18:00Z">
+        <w:r>
+          <w:rPr>
+            <w:rFonts w:ascii="Times New Roman" w:hAnsi="Times New Roman" w:cs="Times New Roman"/>
+          </w:rPr>
+          <w:t xml:space="preserve">; </w:t>
+        </w:r>
+        <w:r>
+          <w:rPr>
+            <w:rFonts w:ascii="Times New Roman" w:hAnsi="Times New Roman" w:cs="Times New Roman"/>
+            <w:b/>
+            <w:rPrChange w:id="169" w:author="Dave Bridges" w:date="2021-09-16T16:18:00Z">
+              <w:rPr>
+                <w:rFonts w:ascii="Times New Roman" w:hAnsi="Times New Roman" w:cs="Times New Roman"/>
+              </w:rPr>
+            </w:rPrChange>
+          </w:rPr>
+          <w:t>Figure 2I</w:t>
+        </w:r>
+      </w:ins>
+      <w:r>
+        <w:rPr>
+          <w:rFonts w:ascii="Times New Roman" w:hAnsi="Times New Roman" w:cs="Times New Roman"/>
+        </w:rPr>
+        <w:t xml:space="preserve">) but did not differ </w:t>
+      </w:r>
+      <w:ins w:id="170" w:author="Dave Bridges" w:date="2021-09-16T11:18:00Z">
         <w:r>
           <w:rPr>
             <w:rFonts w:ascii="Times New Roman" w:hAnsi="Times New Roman" w:cs="Times New Roman"/>
@@ -6706,9 +6750,51 @@
         <w:rPr>
           <w:rFonts w:ascii="Times New Roman" w:hAnsi="Times New Roman" w:cs="Times New Roman"/>
         </w:rPr>
-        <w:t xml:space="preserve">=0.18). This suggests there are modest early effects of gestational eTRF present in male offspring that were not explained by </w:t>
-      </w:r>
-      <w:ins w:id="166" w:author="Dave Bridges" w:date="2021-09-16T11:17:00Z">
+        <w:t xml:space="preserve">=0.18). This suggests there are modest </w:t>
+      </w:r>
+      <w:del w:id="171" w:author="Dave Bridges" w:date="2021-09-16T16:19:00Z">
+        <w:r>
+          <w:rPr>
+            <w:rFonts w:ascii="Times New Roman" w:hAnsi="Times New Roman" w:cs="Times New Roman"/>
+          </w:rPr>
+          <w:delText xml:space="preserve">early </w:delText>
+        </w:r>
+      </w:del>
+      <w:r>
+        <w:rPr>
+          <w:rFonts w:ascii="Times New Roman" w:hAnsi="Times New Roman" w:cs="Times New Roman"/>
+        </w:rPr>
+        <w:t xml:space="preserve">effects of gestational </w:t>
+      </w:r>
+      <w:proofErr w:type="spellStart"/>
+      <w:r>
+        <w:rPr>
+          <w:rFonts w:ascii="Times New Roman" w:hAnsi="Times New Roman" w:cs="Times New Roman"/>
+        </w:rPr>
+        <w:t>eTRF</w:t>
+      </w:r>
+      <w:proofErr w:type="spellEnd"/>
+      <w:r>
+        <w:rPr>
+          <w:rFonts w:ascii="Times New Roman" w:hAnsi="Times New Roman" w:cs="Times New Roman"/>
+        </w:rPr>
+        <w:t xml:space="preserve"> present in </w:t>
+      </w:r>
+      <w:ins w:id="172" w:author="Dave Bridges" w:date="2021-09-16T16:19:00Z">
+        <w:r>
+          <w:rPr>
+            <w:rFonts w:ascii="Times New Roman" w:hAnsi="Times New Roman" w:cs="Times New Roman"/>
+          </w:rPr>
+          <w:t xml:space="preserve">young, chow-fed </w:t>
+        </w:r>
+      </w:ins>
+      <w:r>
+        <w:rPr>
+          <w:rFonts w:ascii="Times New Roman" w:hAnsi="Times New Roman" w:cs="Times New Roman"/>
+        </w:rPr>
+        <w:t xml:space="preserve">male offspring that were not explained by </w:t>
+      </w:r>
+      <w:ins w:id="173" w:author="Dave Bridges" w:date="2021-09-16T11:17:00Z">
         <w:r>
           <w:rPr>
             <w:rFonts w:ascii="Times New Roman" w:hAnsi="Times New Roman" w:cs="Times New Roman"/>
@@ -6722,7 +6808,7 @@
         </w:rPr>
         <w:t>body composition, which was comparable between groups</w:t>
       </w:r>
-      <w:del w:id="167" w:author="Dave Bridges" w:date="2021-09-16T11:17:00Z">
+      <w:del w:id="174" w:author="Dave Bridges" w:date="2021-09-16T11:17:00Z">
         <w:r>
           <w:rPr>
             <w:rFonts w:ascii="Times New Roman" w:hAnsi="Times New Roman" w:cs="Times New Roman"/>
@@ -6730,7 +6816,7 @@
           <w:delText xml:space="preserve">, or food intake, which was higher in eTRF animals. </w:delText>
         </w:r>
       </w:del>
-      <w:ins w:id="168" w:author="Dave Bridges" w:date="2021-09-16T11:17:00Z">
+      <w:ins w:id="175" w:author="Dave Bridges" w:date="2021-09-16T11:17:00Z">
         <w:r>
           <w:rPr>
             <w:rFonts w:ascii="Times New Roman" w:hAnsi="Times New Roman" w:cs="Times New Roman"/>
@@ -6746,7 +6832,7 @@
         <w:rPr>
           <w:rFonts w:ascii="Times New Roman" w:hAnsi="Times New Roman" w:cs="Times New Roman"/>
         </w:rPr>
-        <w:pPrChange w:id="169" w:author="Bridges, Dave" w:date="2021-07-29T13:57:00Z">
+        <w:pPrChange w:id="176" w:author="Bridges, Dave" w:date="2021-07-29T13:57:00Z">
           <w:pPr>
             <w:spacing w:line="480" w:lineRule="auto"/>
           </w:pPr>
@@ -6800,7 +6886,28 @@
         </w:rPr>
         <w:t xml:space="preserve"> </w:t>
       </w:r>
-      <w:proofErr w:type="spellStart"/>
+      <w:del w:id="177" w:author="Dave Bridges" w:date="2021-09-16T16:19:00Z">
+        <w:r>
+          <w:rPr>
+            <w:rFonts w:ascii="Times New Roman" w:hAnsi="Times New Roman" w:cs="Times New Roman"/>
+            <w:i/>
+            <w:iCs/>
+            <w:highlight w:val="yellow"/>
+          </w:rPr>
+          <w:delText>durinig</w:delText>
+        </w:r>
+      </w:del>
+      <w:ins w:id="178" w:author="Dave Bridges" w:date="2021-09-16T16:19:00Z">
+        <w:r>
+          <w:rPr>
+            <w:rFonts w:ascii="Times New Roman" w:hAnsi="Times New Roman" w:cs="Times New Roman"/>
+            <w:i/>
+            <w:iCs/>
+            <w:highlight w:val="yellow"/>
+          </w:rPr>
+          <w:t>during</w:t>
+        </w:r>
+      </w:ins>
       <w:r>
         <w:rPr>
           <w:rFonts w:ascii="Times New Roman" w:hAnsi="Times New Roman" w:cs="Times New Roman"/>
@@ -6808,9 +6915,8 @@
           <w:iCs/>
           <w:highlight w:val="yellow"/>
         </w:rPr>
-        <w:t>durinig</w:t>
-      </w:r>
-      <w:proofErr w:type="spellEnd"/>
+        <w:t xml:space="preserve"> gestation</w:t>
+      </w:r>
       <w:r>
         <w:rPr>
           <w:rFonts w:ascii="Times New Roman" w:hAnsi="Times New Roman" w:cs="Times New Roman"/>
@@ -6818,7 +6924,7 @@
           <w:iCs/>
           <w:highlight w:val="yellow"/>
         </w:rPr>
-        <w:t xml:space="preserve"> gestation</w:t>
+        <w:t xml:space="preserve"> </w:t>
       </w:r>
       <w:r>
         <w:rPr>
@@ -6827,7 +6933,7 @@
           <w:iCs/>
           <w:highlight w:val="yellow"/>
         </w:rPr>
-        <w:t xml:space="preserve"> </w:t>
+        <w:t xml:space="preserve">generates </w:t>
       </w:r>
       <w:r>
         <w:rPr>
@@ -6836,7 +6942,7 @@
           <w:iCs/>
           <w:highlight w:val="yellow"/>
         </w:rPr>
-        <w:t xml:space="preserve">generates </w:t>
+        <w:t xml:space="preserve">sex-specific </w:t>
       </w:r>
       <w:r>
         <w:rPr>
@@ -6845,22 +6951,13 @@
           <w:iCs/>
           <w:highlight w:val="yellow"/>
         </w:rPr>
-        <w:t xml:space="preserve">sex-specific </w:t>
+        <w:t xml:space="preserve">glucose </w:t>
       </w:r>
       <w:r>
         <w:rPr>
           <w:rFonts w:ascii="Times New Roman" w:hAnsi="Times New Roman" w:cs="Times New Roman"/>
           <w:i/>
           <w:iCs/>
-          <w:highlight w:val="yellow"/>
-        </w:rPr>
-        <w:t xml:space="preserve">glucose </w:t>
-      </w:r>
-      <w:r>
-        <w:rPr>
-          <w:rFonts w:ascii="Times New Roman" w:hAnsi="Times New Roman" w:cs="Times New Roman"/>
-          <w:i/>
-          <w:iCs/>
         </w:rPr>
         <w:t>intolerance</w:t>
       </w:r>
@@ -6904,12 +7001,12 @@
         </w:rPr>
         <w:t xml:space="preserve"> gestational eTRF exposure, we administered an overnutrition challenge; </w:t>
       </w:r>
-      <w:del w:id="170" w:author="Dave Bridges" w:date="2021-09-16T11:18:00Z">
+      <w:del w:id="179" w:author="Dave Bridges" w:date="2021-09-16T11:18:00Z">
         <w:r>
           <w:rPr>
             <w:rFonts w:ascii="Times New Roman" w:hAnsi="Times New Roman" w:cs="Times New Roman"/>
             <w:i/>
-            <w:rPrChange w:id="171" w:author="Dave Bridges" w:date="2021-09-16T11:18:00Z">
+            <w:rPrChange w:id="180" w:author="Dave Bridges" w:date="2021-09-16T11:18:00Z">
               <w:rPr>
                 <w:rFonts w:ascii="Times New Roman" w:hAnsi="Times New Roman" w:cs="Times New Roman"/>
               </w:rPr>
@@ -6924,7 +7021,7 @@
           <w:delText xml:space="preserve"> </w:delText>
         </w:r>
       </w:del>
-      <w:ins w:id="172" w:author="Dave Bridges" w:date="2021-09-16T11:18:00Z">
+      <w:ins w:id="181" w:author="Dave Bridges" w:date="2021-09-16T11:18:00Z">
         <w:r>
           <w:rPr>
             <w:rFonts w:ascii="Times New Roman" w:hAnsi="Times New Roman" w:cs="Times New Roman"/>
@@ -6951,19 +7048,19 @@
         </w:rPr>
         <w:t xml:space="preserve">45% of energy from </w:t>
       </w:r>
-      <w:commentRangeStart w:id="173"/>
+      <w:commentRangeStart w:id="182"/>
       <w:r>
         <w:rPr>
           <w:rFonts w:ascii="Times New Roman" w:hAnsi="Times New Roman" w:cs="Times New Roman"/>
         </w:rPr>
         <w:t>fat</w:t>
       </w:r>
-      <w:commentRangeEnd w:id="173"/>
+      <w:commentRangeEnd w:id="182"/>
       <w:r>
         <w:rPr>
           <w:rStyle w:val="CommentReference"/>
         </w:rPr>
-        <w:commentReference w:id="173"/>
+        <w:commentReference w:id="182"/>
       </w:r>
       <w:r>
         <w:rPr>
@@ -7013,7 +7110,7 @@
         </w:rPr>
         <w:t xml:space="preserve"> </w:t>
       </w:r>
-      <w:del w:id="174" w:author="Dave Bridges" w:date="2021-09-16T11:19:00Z">
+      <w:del w:id="183" w:author="Dave Bridges" w:date="2021-09-16T11:19:00Z">
         <w:r>
           <w:rPr>
             <w:rFonts w:ascii="Times New Roman" w:hAnsi="Times New Roman" w:cs="Times New Roman"/>
@@ -7021,7 +7118,7 @@
           <w:delText xml:space="preserve">Even </w:delText>
         </w:r>
       </w:del>
-      <w:ins w:id="175" w:author="Dave Bridges" w:date="2021-09-16T11:19:00Z">
+      <w:ins w:id="184" w:author="Dave Bridges" w:date="2021-09-16T11:19:00Z">
         <w:r>
           <w:rPr>
             <w:rFonts w:ascii="Times New Roman" w:hAnsi="Times New Roman" w:cs="Times New Roman"/>
@@ -7041,7 +7138,7 @@
         </w:rPr>
         <w:t xml:space="preserve">, there were no </w:t>
       </w:r>
-      <w:del w:id="176" w:author="Dave Bridges" w:date="2021-09-16T11:19:00Z">
+      <w:del w:id="185" w:author="Dave Bridges" w:date="2021-09-16T11:19:00Z">
         <w:r>
           <w:rPr>
             <w:rFonts w:ascii="Times New Roman" w:hAnsi="Times New Roman" w:cs="Times New Roman"/>
@@ -7049,7 +7146,7 @@
           <w:delText xml:space="preserve">distinct </w:delText>
         </w:r>
       </w:del>
-      <w:ins w:id="177" w:author="Dave Bridges" w:date="2021-09-16T11:19:00Z">
+      <w:ins w:id="186" w:author="Dave Bridges" w:date="2021-09-16T11:19:00Z">
         <w:r>
           <w:rPr>
             <w:rFonts w:ascii="Times New Roman" w:hAnsi="Times New Roman" w:cs="Times New Roman"/>
@@ -7199,7 +7296,7 @@
         </w:rPr>
         <w:t>,</w:t>
       </w:r>
-      <w:ins w:id="178" w:author="Dave Bridges" w:date="2021-09-16T11:19:00Z">
+      <w:ins w:id="187" w:author="Dave Bridges" w:date="2021-09-16T11:19:00Z">
         <w:r>
           <w:rPr>
             <w:rFonts w:ascii="Times New Roman" w:hAnsi="Times New Roman" w:cs="Times New Roman"/>
@@ -7286,7 +7383,7 @@
         </w:rPr>
         <w:t xml:space="preserve"> to overnutrition</w:t>
       </w:r>
-      <w:del w:id="179" w:author="Dave Bridges" w:date="2021-09-16T11:19:00Z">
+      <w:del w:id="188" w:author="Dave Bridges" w:date="2021-09-16T11:19:00Z">
         <w:r>
           <w:rPr>
             <w:rFonts w:ascii="Times New Roman" w:hAnsi="Times New Roman" w:cs="Times New Roman"/>
@@ -7312,19 +7409,19 @@
         </w:rPr>
         <w:t xml:space="preserve">Females and males consumed </w:t>
       </w:r>
-      <w:commentRangeStart w:id="180"/>
+      <w:commentRangeStart w:id="189"/>
       <w:r>
         <w:rPr>
           <w:rFonts w:ascii="Times New Roman" w:hAnsi="Times New Roman" w:cs="Times New Roman"/>
         </w:rPr>
         <w:t xml:space="preserve">similar </w:t>
       </w:r>
-      <w:commentRangeEnd w:id="180"/>
+      <w:commentRangeEnd w:id="189"/>
       <w:r>
         <w:rPr>
           <w:rStyle w:val="CommentReference"/>
         </w:rPr>
-        <w:commentReference w:id="180"/>
+        <w:commentReference w:id="189"/>
       </w:r>
       <w:r>
         <w:rPr>
@@ -7377,7 +7474,7 @@
         </w:rPr>
         <w:t xml:space="preserve"> </w:t>
       </w:r>
-      <w:commentRangeStart w:id="181"/>
+      <w:commentRangeStart w:id="190"/>
       <w:r>
         <w:rPr>
           <w:rFonts w:ascii="Times New Roman" w:hAnsi="Times New Roman" w:cs="Times New Roman"/>
@@ -7445,12 +7542,12 @@
         </w:rPr>
         <w:t xml:space="preserve">. </w:t>
       </w:r>
-      <w:commentRangeEnd w:id="181"/>
+      <w:commentRangeEnd w:id="190"/>
       <w:r>
         <w:rPr>
           <w:rStyle w:val="CommentReference"/>
         </w:rPr>
-        <w:commentReference w:id="181"/>
+        <w:commentReference w:id="190"/>
       </w:r>
       <w:r>
         <w:rPr>
@@ -7539,7 +7636,7 @@
         </w:rPr>
         <w:t xml:space="preserve"> (19% </w:t>
       </w:r>
-      <w:ins w:id="182" w:author="Dave Bridges" w:date="2021-09-16T11:21:00Z">
+      <w:ins w:id="191" w:author="Dave Bridges" w:date="2021-09-16T11:21:00Z">
         <w:r>
           <w:rPr>
             <w:rFonts w:ascii="Times New Roman" w:hAnsi="Times New Roman" w:cs="Times New Roman"/>
@@ -7547,7 +7644,7 @@
           <w:t xml:space="preserve">reduced in females; </w:t>
         </w:r>
       </w:ins>
-      <w:del w:id="183" w:author="Dave Bridges" w:date="2021-09-16T11:21:00Z">
+      <w:del w:id="192" w:author="Dave Bridges" w:date="2021-09-16T11:21:00Z">
         <w:r>
           <w:rPr>
             <w:rFonts w:ascii="Times New Roman" w:hAnsi="Times New Roman" w:cs="Times New Roman"/>
@@ -7561,7 +7658,7 @@
         </w:rPr>
         <w:t>10%</w:t>
       </w:r>
-      <w:ins w:id="184" w:author="Dave Bridges" w:date="2021-09-16T11:21:00Z">
+      <w:ins w:id="193" w:author="Dave Bridges" w:date="2021-09-16T11:21:00Z">
         <w:r>
           <w:rPr>
             <w:rFonts w:ascii="Times New Roman" w:hAnsi="Times New Roman" w:cs="Times New Roman"/>
@@ -7575,7 +7672,7 @@
         </w:rPr>
         <w:t xml:space="preserve"> in </w:t>
       </w:r>
-      <w:del w:id="185" w:author="Dave Bridges" w:date="2021-09-16T11:21:00Z">
+      <w:del w:id="194" w:author="Dave Bridges" w:date="2021-09-16T11:21:00Z">
         <w:r>
           <w:rPr>
             <w:rFonts w:ascii="Times New Roman" w:hAnsi="Times New Roman" w:cs="Times New Roman"/>
@@ -7589,7 +7686,7 @@
         </w:rPr>
         <w:t>males,</w:t>
       </w:r>
-      <w:del w:id="186" w:author="Dave Bridges" w:date="2021-09-16T11:21:00Z">
+      <w:del w:id="195" w:author="Dave Bridges" w:date="2021-09-16T11:21:00Z">
         <w:r>
           <w:rPr>
             <w:rFonts w:ascii="Times New Roman" w:hAnsi="Times New Roman" w:cs="Times New Roman"/>
@@ -7603,7 +7700,7 @@
         </w:rPr>
         <w:t xml:space="preserve">), although this failed to reach </w:t>
       </w:r>
-      <w:commentRangeStart w:id="187"/>
+      <w:commentRangeStart w:id="196"/>
       <w:r>
         <w:rPr>
           <w:rFonts w:ascii="Times New Roman" w:hAnsi="Times New Roman" w:cs="Times New Roman"/>
@@ -7637,12 +7734,12 @@
         </w:rPr>
         <w:t>).</w:t>
       </w:r>
-      <w:commentRangeEnd w:id="187"/>
+      <w:commentRangeEnd w:id="196"/>
       <w:r>
         <w:rPr>
           <w:rStyle w:val="CommentReference"/>
         </w:rPr>
-        <w:commentReference w:id="187"/>
+        <w:commentReference w:id="196"/>
       </w:r>
     </w:p>
     <w:p>
@@ -7650,7 +7747,7 @@
         <w:spacing w:line="480" w:lineRule="auto"/>
         <w:ind w:firstLine="720"/>
         <w:rPr>
-          <w:ins w:id="188" w:author="Dave Bridges" w:date="2021-09-16T11:25:00Z"/>
+          <w:ins w:id="197" w:author="Dave Bridges" w:date="2021-09-16T11:25:00Z"/>
           <w:rFonts w:ascii="Times New Roman" w:hAnsi="Times New Roman" w:cs="Times New Roman"/>
         </w:rPr>
       </w:pPr>
@@ -7684,7 +7781,7 @@
         </w:rPr>
         <w:t xml:space="preserve"> ITT, there was a significant interaction </w:t>
       </w:r>
-      <w:ins w:id="189" w:author="Dave Bridges" w:date="2021-09-16T11:21:00Z">
+      <w:ins w:id="198" w:author="Dave Bridges" w:date="2021-09-16T11:21:00Z">
         <w:r>
           <w:rPr>
             <w:rFonts w:ascii="Times New Roman" w:hAnsi="Times New Roman" w:cs="Times New Roman"/>
@@ -7692,7 +7789,7 @@
           <w:t>between se</w:t>
         </w:r>
       </w:ins>
-      <w:ins w:id="190" w:author="Dave Bridges" w:date="2021-09-16T11:22:00Z">
+      <w:ins w:id="199" w:author="Dave Bridges" w:date="2021-09-16T11:22:00Z">
         <w:r>
           <w:rPr>
             <w:rFonts w:ascii="Times New Roman" w:hAnsi="Times New Roman" w:cs="Times New Roman"/>
@@ -7763,7 +7860,7 @@
         </w:rPr>
         <w:t>=0.03</w:t>
       </w:r>
-      <w:del w:id="191" w:author="Dave Bridges" w:date="2021-09-16T11:22:00Z">
+      <w:del w:id="200" w:author="Dave Bridges" w:date="2021-09-16T11:22:00Z">
         <w:r>
           <w:rPr>
             <w:rFonts w:ascii="Times New Roman" w:hAnsi="Times New Roman" w:cs="Times New Roman"/>
@@ -7789,7 +7886,7 @@
           <w:delText xml:space="preserve"> sex-stratified analysis</w:delText>
         </w:r>
       </w:del>
-      <w:ins w:id="192" w:author="Dave Bridges" w:date="2021-09-16T11:22:00Z">
+      <w:ins w:id="201" w:author="Dave Bridges" w:date="2021-09-16T11:22:00Z">
         <w:r>
           <w:rPr>
             <w:rFonts w:ascii="Times New Roman" w:hAnsi="Times New Roman" w:cs="Times New Roman"/>
@@ -8076,7 +8173,7 @@
         </w:rPr>
         <w:t xml:space="preserve">=0.20) </w:t>
       </w:r>
-      <w:del w:id="193" w:author="Dave Bridges" w:date="2021-09-16T11:22:00Z">
+      <w:del w:id="202" w:author="Dave Bridges" w:date="2021-09-16T11:22:00Z">
         <w:r>
           <w:rPr>
             <w:rFonts w:ascii="Times New Roman" w:hAnsi="Times New Roman" w:cs="Times New Roman"/>
@@ -8084,7 +8181,7 @@
           <w:delText xml:space="preserve">and </w:delText>
         </w:r>
       </w:del>
-      <w:ins w:id="194" w:author="Dave Bridges" w:date="2021-09-16T11:22:00Z">
+      <w:ins w:id="203" w:author="Dave Bridges" w:date="2021-09-16T11:22:00Z">
         <w:r>
           <w:rPr>
             <w:rFonts w:ascii="Times New Roman" w:hAnsi="Times New Roman" w:cs="Times New Roman"/>
@@ -8106,7 +8203,7 @@
         </w:rPr>
         <w:t xml:space="preserve"> males had 20.4% lower AUC </w:t>
       </w:r>
-      <w:del w:id="195" w:author="Dave Bridges" w:date="2021-09-16T11:22:00Z">
+      <w:del w:id="204" w:author="Dave Bridges" w:date="2021-09-16T11:22:00Z">
         <w:r>
           <w:rPr>
             <w:rFonts w:ascii="Times New Roman" w:hAnsi="Times New Roman" w:cs="Times New Roman"/>
@@ -8380,7 +8477,7 @@
         </w:rPr>
         <w:t xml:space="preserve">eTRF and AL offspring of the </w:t>
       </w:r>
-      <w:del w:id="196" w:author="Dave Bridges" w:date="2021-09-16T11:23:00Z">
+      <w:del w:id="205" w:author="Dave Bridges" w:date="2021-09-16T11:23:00Z">
         <w:r>
           <w:rPr>
             <w:rFonts w:ascii="Times New Roman" w:hAnsi="Times New Roman" w:cs="Times New Roman"/>
@@ -8389,7 +8486,7 @@
           <w:delText xml:space="preserve">same </w:delText>
         </w:r>
       </w:del>
-      <w:ins w:id="197" w:author="Dave Bridges" w:date="2021-09-16T11:23:00Z">
+      <w:ins w:id="206" w:author="Dave Bridges" w:date="2021-09-16T11:23:00Z">
         <w:r>
           <w:rPr>
             <w:rFonts w:ascii="Times New Roman" w:hAnsi="Times New Roman" w:cs="Times New Roman"/>
@@ -8500,7 +8597,7 @@
         </w:rPr>
         <w:t xml:space="preserve"> </w:t>
       </w:r>
-      <w:del w:id="198" w:author="Dave Bridges" w:date="2021-09-16T11:23:00Z">
+      <w:del w:id="207" w:author="Dave Bridges" w:date="2021-09-16T11:23:00Z">
         <w:r>
           <w:rPr>
             <w:rFonts w:ascii="Times New Roman" w:hAnsi="Times New Roman" w:cs="Times New Roman"/>
@@ -8514,7 +8611,7 @@
           <w:delText xml:space="preserve"> </w:delText>
         </w:r>
       </w:del>
-      <w:ins w:id="199" w:author="Dave Bridges" w:date="2021-09-16T11:23:00Z">
+      <w:ins w:id="208" w:author="Dave Bridges" w:date="2021-09-16T11:23:00Z">
         <w:r>
           <w:rPr>
             <w:rFonts w:ascii="Times New Roman" w:hAnsi="Times New Roman" w:cs="Times New Roman"/>
@@ -8522,7 +8619,7 @@
           <w:t>Glucose tolerance tests in</w:t>
         </w:r>
       </w:ins>
-      <w:del w:id="200" w:author="Dave Bridges" w:date="2021-09-16T11:23:00Z">
+      <w:del w:id="209" w:author="Dave Bridges" w:date="2021-09-16T11:23:00Z">
         <w:r>
           <w:rPr>
             <w:rFonts w:ascii="Times New Roman" w:hAnsi="Times New Roman" w:cs="Times New Roman"/>
@@ -8530,7 +8627,7 @@
           <w:delText>(</w:delText>
         </w:r>
       </w:del>
-      <w:ins w:id="201" w:author="Dave Bridges" w:date="2021-09-16T11:23:00Z">
+      <w:ins w:id="210" w:author="Dave Bridges" w:date="2021-09-16T11:23:00Z">
         <w:r>
           <w:rPr>
             <w:rFonts w:ascii="Times New Roman" w:hAnsi="Times New Roman" w:cs="Times New Roman"/>
@@ -8554,7 +8651,7 @@
         </w:rPr>
         <w:t>G</w:t>
       </w:r>
-      <w:del w:id="202" w:author="Dave Bridges" w:date="2021-09-16T11:23:00Z">
+      <w:del w:id="211" w:author="Dave Bridges" w:date="2021-09-16T11:23:00Z">
         <w:r>
           <w:rPr>
             <w:rFonts w:ascii="Times New Roman" w:hAnsi="Times New Roman" w:cs="Times New Roman"/>
@@ -8609,7 +8706,7 @@
         </w:rPr>
         <w:t>=0.011</w:t>
       </w:r>
-      <w:del w:id="203" w:author="Dave Bridges" w:date="2021-09-16T11:23:00Z">
+      <w:del w:id="212" w:author="Dave Bridges" w:date="2021-09-16T11:23:00Z">
         <w:r>
           <w:rPr>
             <w:rFonts w:ascii="Times New Roman" w:hAnsi="Times New Roman" w:cs="Times New Roman"/>
@@ -8629,7 +8726,7 @@
           <w:delText>.</w:delText>
         </w:r>
       </w:del>
-      <w:ins w:id="204" w:author="Dave Bridges" w:date="2021-09-16T11:23:00Z">
+      <w:ins w:id="213" w:author="Dave Bridges" w:date="2021-09-16T11:23:00Z">
         <w:r>
           <w:rPr>
             <w:rFonts w:ascii="Times New Roman" w:hAnsi="Times New Roman" w:cs="Times New Roman"/>
@@ -8744,7 +8841,7 @@
         </w:rPr>
         <w:t xml:space="preserve">. This was not </w:t>
       </w:r>
-      <w:del w:id="205" w:author="Dave Bridges" w:date="2021-09-16T11:24:00Z">
+      <w:del w:id="214" w:author="Dave Bridges" w:date="2021-09-16T11:24:00Z">
         <w:r>
           <w:rPr>
             <w:rFonts w:ascii="Times New Roman" w:hAnsi="Times New Roman" w:cs="Times New Roman"/>
@@ -8752,7 +8849,7 @@
           <w:delText xml:space="preserve">present </w:delText>
         </w:r>
       </w:del>
-      <w:ins w:id="206" w:author="Dave Bridges" w:date="2021-09-16T11:24:00Z">
+      <w:ins w:id="215" w:author="Dave Bridges" w:date="2021-09-16T11:24:00Z">
         <w:r>
           <w:rPr>
             <w:rFonts w:ascii="Times New Roman" w:hAnsi="Times New Roman" w:cs="Times New Roman"/>
@@ -8780,7 +8877,7 @@
         </w:rPr>
         <w:t xml:space="preserve"> </w:t>
       </w:r>
-      <w:ins w:id="207" w:author="Dave Bridges" w:date="2021-09-16T11:24:00Z">
+      <w:ins w:id="216" w:author="Dave Bridges" w:date="2021-09-16T11:24:00Z">
         <w:r>
           <w:rPr>
             <w:rFonts w:ascii="Times New Roman" w:hAnsi="Times New Roman" w:cs="Times New Roman"/>
@@ -8794,7 +8891,7 @@
         </w:rPr>
         <w:t xml:space="preserve">females, </w:t>
       </w:r>
-      <w:del w:id="208" w:author="Dave Bridges" w:date="2021-09-16T11:24:00Z">
+      <w:del w:id="217" w:author="Dave Bridges" w:date="2021-09-16T11:24:00Z">
         <w:r>
           <w:rPr>
             <w:rFonts w:ascii="Times New Roman" w:hAnsi="Times New Roman" w:cs="Times New Roman"/>
@@ -8802,7 +8899,7 @@
           <w:delText xml:space="preserve">who </w:delText>
         </w:r>
       </w:del>
-      <w:ins w:id="209" w:author="Dave Bridges" w:date="2021-09-16T11:24:00Z">
+      <w:ins w:id="218" w:author="Dave Bridges" w:date="2021-09-16T11:24:00Z">
         <w:r>
           <w:rPr>
             <w:rFonts w:ascii="Times New Roman" w:hAnsi="Times New Roman" w:cs="Times New Roman"/>
@@ -8810,7 +8907,7 @@
           <w:t xml:space="preserve">which had </w:t>
         </w:r>
       </w:ins>
-      <w:del w:id="210" w:author="Dave Bridges" w:date="2021-09-16T11:24:00Z">
+      <w:del w:id="219" w:author="Dave Bridges" w:date="2021-09-16T11:24:00Z">
         <w:r>
           <w:rPr>
             <w:rFonts w:ascii="Times New Roman" w:hAnsi="Times New Roman" w:cs="Times New Roman"/>
@@ -8824,7 +8921,7 @@
           <w:delText xml:space="preserve"> 11mg/dL higher</w:delText>
         </w:r>
       </w:del>
-      <w:ins w:id="211" w:author="Dave Bridges" w:date="2021-09-16T11:24:00Z">
+      <w:ins w:id="220" w:author="Dave Bridges" w:date="2021-09-16T11:24:00Z">
         <w:r>
           <w:rPr>
             <w:rFonts w:ascii="Times New Roman" w:hAnsi="Times New Roman" w:cs="Times New Roman"/>
@@ -8838,7 +8935,7 @@
         </w:rPr>
         <w:t xml:space="preserve"> blood glucose during</w:t>
       </w:r>
-      <w:ins w:id="212" w:author="Dave Bridges" w:date="2021-09-16T11:24:00Z">
+      <w:ins w:id="221" w:author="Dave Bridges" w:date="2021-09-16T11:24:00Z">
         <w:r>
           <w:rPr>
             <w:rFonts w:ascii="Times New Roman" w:hAnsi="Times New Roman" w:cs="Times New Roman"/>
@@ -8927,7 +9024,7 @@
         </w:rPr>
         <w:t xml:space="preserve"> interaction</w:t>
       </w:r>
-      <w:ins w:id="213" w:author="Dave Bridges" w:date="2021-09-16T11:24:00Z">
+      <w:ins w:id="222" w:author="Dave Bridges" w:date="2021-09-16T11:24:00Z">
         <w:r>
           <w:rPr>
             <w:rFonts w:ascii="Times New Roman" w:hAnsi="Times New Roman" w:cs="Times New Roman"/>
@@ -8935,7 +9032,7 @@
           <w:t xml:space="preserve"> between sex and treatment</w:t>
         </w:r>
       </w:ins>
-      <w:del w:id="214" w:author="Dave Bridges" w:date="2021-09-16T11:24:00Z">
+      <w:del w:id="223" w:author="Dave Bridges" w:date="2021-09-16T11:24:00Z">
         <w:r>
           <w:rPr>
             <w:rFonts w:ascii="Times New Roman" w:hAnsi="Times New Roman" w:cs="Times New Roman"/>
@@ -9008,7 +9105,7 @@
         </w:rPr>
         <w:t>&lt;0.0001</w:t>
       </w:r>
-      <w:del w:id="215" w:author="Dave Bridges" w:date="2021-09-16T11:24:00Z">
+      <w:del w:id="224" w:author="Dave Bridges" w:date="2021-09-16T11:24:00Z">
         <w:r>
           <w:rPr>
             <w:rFonts w:ascii="Times New Roman" w:hAnsi="Times New Roman" w:cs="Times New Roman"/>
@@ -9022,7 +9119,7 @@
           <w:delText>, so sex-stratified analyses were conducted</w:delText>
         </w:r>
       </w:del>
-      <w:ins w:id="216" w:author="Dave Bridges" w:date="2021-09-16T11:24:00Z">
+      <w:ins w:id="225" w:author="Dave Bridges" w:date="2021-09-16T11:24:00Z">
         <w:r>
           <w:rPr>
             <w:rFonts w:ascii="Times New Roman" w:hAnsi="Times New Roman" w:cs="Times New Roman"/>
@@ -9042,7 +9139,7 @@
         </w:rPr>
         <w:t xml:space="preserve"> </w:t>
       </w:r>
-      <w:del w:id="217" w:author="Dave Bridges" w:date="2021-09-16T11:24:00Z">
+      <w:del w:id="226" w:author="Dave Bridges" w:date="2021-09-16T11:24:00Z">
         <w:r>
           <w:rPr>
             <w:rFonts w:ascii="Times New Roman" w:hAnsi="Times New Roman" w:cs="Times New Roman"/>
@@ -9050,7 +9147,7 @@
           <w:delText xml:space="preserve">trended </w:delText>
         </w:r>
       </w:del>
-      <w:ins w:id="218" w:author="Dave Bridges" w:date="2021-09-16T11:24:00Z">
+      <w:ins w:id="227" w:author="Dave Bridges" w:date="2021-09-16T11:24:00Z">
         <w:r>
           <w:rPr>
             <w:rFonts w:ascii="Times New Roman" w:hAnsi="Times New Roman" w:cs="Times New Roman"/>
@@ -9137,7 +9234,7 @@
         </w:rPr>
         <w:t xml:space="preserve"> male</w:t>
       </w:r>
-      <w:ins w:id="219" w:author="Dave Bridges" w:date="2021-09-16T11:25:00Z">
+      <w:ins w:id="228" w:author="Dave Bridges" w:date="2021-09-16T11:25:00Z">
         <w:r>
           <w:rPr>
             <w:rFonts w:ascii="Times New Roman" w:hAnsi="Times New Roman" w:cs="Times New Roman"/>
@@ -9145,7 +9242,7 @@
           <w:t xml:space="preserve"> offspring</w:t>
         </w:r>
       </w:ins>
-      <w:del w:id="220" w:author="Dave Bridges" w:date="2021-09-16T11:25:00Z">
+      <w:del w:id="229" w:author="Dave Bridges" w:date="2021-09-16T11:25:00Z">
         <w:r>
           <w:rPr>
             <w:rFonts w:ascii="Times New Roman" w:hAnsi="Times New Roman" w:cs="Times New Roman"/>
@@ -9228,7 +9325,7 @@
         </w:rPr>
         <w:t xml:space="preserve"> </w:t>
       </w:r>
-      <w:ins w:id="221" w:author="Dave Bridges" w:date="2021-09-16T11:25:00Z">
+      <w:ins w:id="230" w:author="Dave Bridges" w:date="2021-09-16T11:25:00Z">
         <w:r>
           <w:rPr>
             <w:rFonts w:ascii="Times New Roman" w:hAnsi="Times New Roman" w:cs="Times New Roman"/>
@@ -9245,7 +9342,7 @@
           <w:rFonts w:ascii="Times New Roman" w:hAnsi="Times New Roman" w:cs="Times New Roman"/>
         </w:rPr>
       </w:pPr>
-      <w:del w:id="222" w:author="Dave Bridges" w:date="2021-09-16T11:25:00Z">
+      <w:del w:id="231" w:author="Dave Bridges" w:date="2021-09-16T11:25:00Z">
         <w:r>
           <w:rPr>
             <w:rFonts w:ascii="Times New Roman" w:hAnsi="Times New Roman" w:cs="Times New Roman"/>
@@ -9283,7 +9380,7 @@
           <w:delText>we sought to</w:delText>
         </w:r>
       </w:del>
-      <w:ins w:id="223" w:author="Dave Bridges" w:date="2021-09-16T11:25:00Z">
+      <w:ins w:id="232" w:author="Dave Bridges" w:date="2021-09-16T11:25:00Z">
         <w:r>
           <w:rPr>
             <w:rFonts w:ascii="Times New Roman" w:hAnsi="Times New Roman" w:cs="Times New Roman"/>
@@ -9291,7 +9388,7 @@
           <w:t>To t</w:t>
         </w:r>
       </w:ins>
-      <w:ins w:id="224" w:author="Dave Bridges" w:date="2021-09-16T11:26:00Z">
+      <w:ins w:id="233" w:author="Dave Bridges" w:date="2021-09-16T11:26:00Z">
         <w:r>
           <w:rPr>
             <w:rFonts w:ascii="Times New Roman" w:hAnsi="Times New Roman" w:cs="Times New Roman"/>
@@ -9299,7 +9396,7 @@
           <w:t>est for</w:t>
         </w:r>
       </w:ins>
-      <w:del w:id="225" w:author="Dave Bridges" w:date="2021-09-16T11:26:00Z">
+      <w:del w:id="234" w:author="Dave Bridges" w:date="2021-09-16T11:26:00Z">
         <w:r>
           <w:rPr>
             <w:rFonts w:ascii="Times New Roman" w:hAnsi="Times New Roman" w:cs="Times New Roman"/>
@@ -9349,7 +9446,7 @@
         </w:rPr>
         <w:t xml:space="preserve"> </w:t>
       </w:r>
-      <w:del w:id="226" w:author="Dave Bridges" w:date="2021-09-16T11:26:00Z">
+      <w:del w:id="235" w:author="Dave Bridges" w:date="2021-09-16T11:26:00Z">
         <w:r>
           <w:rPr>
             <w:rFonts w:ascii="Times New Roman" w:hAnsi="Times New Roman" w:cs="Times New Roman"/>
@@ -9357,7 +9454,7 @@
           <w:delText xml:space="preserve">by </w:delText>
         </w:r>
       </w:del>
-      <w:ins w:id="227" w:author="Dave Bridges" w:date="2021-09-16T11:26:00Z">
+      <w:ins w:id="236" w:author="Dave Bridges" w:date="2021-09-16T11:26:00Z">
         <w:r>
           <w:rPr>
             <w:rFonts w:ascii="Times New Roman" w:hAnsi="Times New Roman" w:cs="Times New Roman"/>
@@ -9365,7 +9462,7 @@
           <w:t xml:space="preserve">we </w:t>
         </w:r>
       </w:ins>
-      <w:del w:id="228" w:author="Dave Bridges" w:date="2021-09-16T11:26:00Z">
+      <w:del w:id="237" w:author="Dave Bridges" w:date="2021-09-16T11:26:00Z">
         <w:r>
           <w:rPr>
             <w:rFonts w:ascii="Times New Roman" w:hAnsi="Times New Roman" w:cs="Times New Roman"/>
@@ -9373,7 +9470,7 @@
           <w:delText xml:space="preserve">conducting </w:delText>
         </w:r>
       </w:del>
-      <w:ins w:id="229" w:author="Dave Bridges" w:date="2021-09-16T11:26:00Z">
+      <w:ins w:id="238" w:author="Dave Bridges" w:date="2021-09-16T11:26:00Z">
         <w:r>
           <w:rPr>
             <w:rFonts w:ascii="Times New Roman" w:hAnsi="Times New Roman" w:cs="Times New Roman"/>
@@ -9461,7 +9558,7 @@
         </w:rPr>
         <w:t>had lower levels of insulin than males</w:t>
       </w:r>
-      <w:del w:id="230" w:author="Dave Bridges" w:date="2021-09-16T11:26:00Z">
+      <w:del w:id="239" w:author="Dave Bridges" w:date="2021-09-16T11:26:00Z">
         <w:r>
           <w:rPr>
             <w:rFonts w:ascii="Times New Roman" w:hAnsi="Times New Roman" w:cs="Times New Roman"/>
@@ -9469,7 +9566,7 @@
           <w:delText>, which is</w:delText>
         </w:r>
       </w:del>
-      <w:ins w:id="231" w:author="Dave Bridges" w:date="2021-09-16T11:26:00Z">
+      <w:ins w:id="240" w:author="Dave Bridges" w:date="2021-09-16T11:26:00Z">
         <w:r>
           <w:rPr>
             <w:rFonts w:ascii="Times New Roman" w:hAnsi="Times New Roman" w:cs="Times New Roman"/>
@@ -9483,7 +9580,7 @@
         </w:rPr>
         <w:t xml:space="preserve"> expected</w:t>
       </w:r>
-      <w:ins w:id="232" w:author="Dave Bridges" w:date="2021-09-16T11:26:00Z">
+      <w:ins w:id="241" w:author="Dave Bridges" w:date="2021-09-16T11:26:00Z">
         <w:r>
           <w:rPr>
             <w:rFonts w:ascii="Times New Roman" w:hAnsi="Times New Roman" w:cs="Times New Roman"/>
@@ -9491,7 +9588,7 @@
           <w:t xml:space="preserve">; </w:t>
         </w:r>
       </w:ins>
-      <w:del w:id="233" w:author="Dave Bridges" w:date="2021-09-16T11:26:00Z">
+      <w:del w:id="242" w:author="Dave Bridges" w:date="2021-09-16T11:26:00Z">
         <w:r>
           <w:rPr>
             <w:rFonts w:ascii="Times New Roman" w:hAnsi="Times New Roman" w:cs="Times New Roman"/>
@@ -9534,7 +9631,7 @@
         </w:rPr>
         <w:t xml:space="preserve"> offspring </w:t>
       </w:r>
-      <w:del w:id="234" w:author="Dave Bridges" w:date="2021-09-16T11:26:00Z">
+      <w:del w:id="243" w:author="Dave Bridges" w:date="2021-09-16T11:26:00Z">
         <w:r>
           <w:rPr>
             <w:rFonts w:ascii="Times New Roman" w:hAnsi="Times New Roman" w:cs="Times New Roman"/>
@@ -9542,7 +9639,7 @@
           <w:delText xml:space="preserve">oof </w:delText>
         </w:r>
       </w:del>
-      <w:ins w:id="235" w:author="Dave Bridges" w:date="2021-09-16T11:26:00Z">
+      <w:ins w:id="244" w:author="Dave Bridges" w:date="2021-09-16T11:26:00Z">
         <w:r>
           <w:rPr>
             <w:rFonts w:ascii="Times New Roman" w:hAnsi="Times New Roman" w:cs="Times New Roman"/>
@@ -9577,7 +9674,7 @@
         </w:rPr>
         <w:t xml:space="preserve">=0.071). Females had similar increases in insulin in response to glucose injection, 139% in AL versus 137% eTRF. Male AL offspring had 48% increase in insulin whereas this was reduced to an 18% increase for eTRF males. </w:t>
       </w:r>
-      <w:del w:id="236" w:author="Dave Bridges" w:date="2021-09-16T11:26:00Z">
+      <w:del w:id="245" w:author="Dave Bridges" w:date="2021-09-16T11:26:00Z">
         <w:r>
           <w:rPr>
             <w:rFonts w:ascii="Times New Roman" w:hAnsi="Times New Roman" w:cs="Times New Roman"/>
@@ -9585,7 +9682,7 @@
           <w:delText>Despite these differences between sexes in effect sizes, t</w:delText>
         </w:r>
       </w:del>
-      <w:ins w:id="237" w:author="Dave Bridges" w:date="2021-09-16T11:26:00Z">
+      <w:ins w:id="246" w:author="Dave Bridges" w:date="2021-09-16T11:26:00Z">
         <w:r>
           <w:rPr>
             <w:rFonts w:ascii="Times New Roman" w:hAnsi="Times New Roman" w:cs="Times New Roman"/>
@@ -9599,7 +9696,7 @@
         </w:rPr>
         <w:t xml:space="preserve">he interaction between offspring sex and maternal restriction </w:t>
       </w:r>
-      <w:del w:id="238" w:author="Dave Bridges" w:date="2021-09-16T11:27:00Z">
+      <w:del w:id="247" w:author="Dave Bridges" w:date="2021-09-16T11:27:00Z">
         <w:r>
           <w:rPr>
             <w:rFonts w:ascii="Times New Roman" w:hAnsi="Times New Roman" w:cs="Times New Roman"/>
@@ -9607,7 +9704,7 @@
           <w:delText>was not significant</w:delText>
         </w:r>
       </w:del>
-      <w:ins w:id="239" w:author="Dave Bridges" w:date="2021-09-16T11:27:00Z">
+      <w:ins w:id="248" w:author="Dave Bridges" w:date="2021-09-16T11:27:00Z">
         <w:r>
           <w:rPr>
             <w:rFonts w:ascii="Times New Roman" w:hAnsi="Times New Roman" w:cs="Times New Roman"/>
@@ -9642,7 +9739,7 @@
         </w:rPr>
         <w:t>=0.064)</w:t>
       </w:r>
-      <w:ins w:id="240" w:author="Dave Bridges" w:date="2021-09-16T11:27:00Z">
+      <w:ins w:id="249" w:author="Dave Bridges" w:date="2021-09-16T11:27:00Z">
         <w:r>
           <w:rPr>
             <w:rFonts w:ascii="Times New Roman" w:hAnsi="Times New Roman" w:cs="Times New Roman"/>
@@ -9650,7 +9747,7 @@
           <w:t>, but th</w:t>
         </w:r>
       </w:ins>
-      <w:del w:id="241" w:author="Dave Bridges" w:date="2021-09-16T11:27:00Z">
+      <w:del w:id="250" w:author="Dave Bridges" w:date="2021-09-16T11:27:00Z">
         <w:r>
           <w:rPr>
             <w:rFonts w:ascii="Times New Roman" w:hAnsi="Times New Roman" w:cs="Times New Roman"/>
@@ -9682,7 +9779,7 @@
         </w:rPr>
         <w:t xml:space="preserve"> support to </w:t>
       </w:r>
-      <w:del w:id="242" w:author="Dave Bridges" w:date="2021-09-16T11:27:00Z">
+      <w:del w:id="251" w:author="Dave Bridges" w:date="2021-09-16T11:27:00Z">
         <w:r>
           <w:rPr>
             <w:rFonts w:ascii="Times New Roman" w:hAnsi="Times New Roman" w:cs="Times New Roman"/>
@@ -9690,7 +9787,7 @@
           <w:delText>the</w:delText>
         </w:r>
       </w:del>
-      <w:ins w:id="243" w:author="Dave Bridges" w:date="2021-09-16T11:27:00Z">
+      <w:ins w:id="252" w:author="Dave Bridges" w:date="2021-09-16T11:27:00Z">
         <w:r>
           <w:rPr>
             <w:rFonts w:ascii="Times New Roman" w:hAnsi="Times New Roman" w:cs="Times New Roman"/>
@@ -9704,7 +9801,7 @@
         </w:rPr>
         <w:t xml:space="preserve"> </w:t>
       </w:r>
-      <w:del w:id="244" w:author="Dave Bridges" w:date="2021-09-16T11:27:00Z">
+      <w:del w:id="253" w:author="Dave Bridges" w:date="2021-09-16T11:27:00Z">
         <w:r>
           <w:rPr>
             <w:rFonts w:ascii="Times New Roman" w:hAnsi="Times New Roman" w:cs="Times New Roman"/>
@@ -9712,7 +9809,7 @@
           <w:delText xml:space="preserve">theory </w:delText>
         </w:r>
       </w:del>
-      <w:ins w:id="245" w:author="Dave Bridges" w:date="2021-09-16T11:27:00Z">
+      <w:ins w:id="254" w:author="Dave Bridges" w:date="2021-09-16T11:27:00Z">
         <w:r>
           <w:rPr>
             <w:rFonts w:ascii="Times New Roman" w:hAnsi="Times New Roman" w:cs="Times New Roman"/>
@@ -9720,7 +9817,7 @@
           <w:t xml:space="preserve">that sex-specific defects in insulin secretion </w:t>
         </w:r>
       </w:ins>
-      <w:del w:id="246" w:author="Dave Bridges" w:date="2021-09-16T11:27:00Z">
+      <w:del w:id="255" w:author="Dave Bridges" w:date="2021-09-16T11:27:00Z">
         <w:r>
           <w:rPr>
             <w:rFonts w:ascii="Times New Roman" w:hAnsi="Times New Roman" w:cs="Times New Roman"/>
@@ -9728,7 +9825,7 @@
           <w:delText xml:space="preserve">that there could be a defect in insulin secretion </w:delText>
         </w:r>
       </w:del>
-      <w:ins w:id="247" w:author="Dave Bridges" w:date="2021-09-16T11:27:00Z">
+      <w:ins w:id="256" w:author="Dave Bridges" w:date="2021-09-16T11:27:00Z">
         <w:r>
           <w:rPr>
             <w:rFonts w:ascii="Times New Roman" w:hAnsi="Times New Roman" w:cs="Times New Roman"/>
@@ -9736,7 +9833,7 @@
           <w:t xml:space="preserve">result in </w:t>
         </w:r>
       </w:ins>
-      <w:ins w:id="248" w:author="Dave Bridges" w:date="2021-09-16T11:28:00Z">
+      <w:ins w:id="257" w:author="Dave Bridges" w:date="2021-09-16T11:28:00Z">
         <w:r>
           <w:rPr>
             <w:rFonts w:ascii="Times New Roman" w:hAnsi="Times New Roman" w:cs="Times New Roman"/>
@@ -9744,7 +9841,7 @@
           <w:t xml:space="preserve">sex-specific </w:t>
         </w:r>
       </w:ins>
-      <w:ins w:id="249" w:author="Dave Bridges" w:date="2021-09-16T11:27:00Z">
+      <w:ins w:id="258" w:author="Dave Bridges" w:date="2021-09-16T11:27:00Z">
         <w:r>
           <w:rPr>
             <w:rFonts w:ascii="Times New Roman" w:hAnsi="Times New Roman" w:cs="Times New Roman"/>
@@ -9752,7 +9849,7 @@
           <w:t>glucose into</w:t>
         </w:r>
       </w:ins>
-      <w:ins w:id="250" w:author="Dave Bridges" w:date="2021-09-16T11:28:00Z">
+      <w:ins w:id="259" w:author="Dave Bridges" w:date="2021-09-16T11:28:00Z">
         <w:r>
           <w:rPr>
             <w:rFonts w:ascii="Times New Roman" w:hAnsi="Times New Roman" w:cs="Times New Roman"/>
@@ -9834,7 +9931,7 @@
         </w:rPr>
         <w:t xml:space="preserve"> the long-term effects of gestational eTRF on offspring and </w:t>
       </w:r>
-      <w:ins w:id="251" w:author="Dave Bridges" w:date="2021-09-16T11:28:00Z">
+      <w:ins w:id="260" w:author="Dave Bridges" w:date="2021-09-16T11:28:00Z">
         <w:r>
           <w:rPr>
             <w:rFonts w:ascii="Times New Roman" w:hAnsi="Times New Roman" w:cs="Times New Roman"/>
@@ -9842,7 +9939,7 @@
           <w:t xml:space="preserve">the </w:t>
         </w:r>
       </w:ins>
-      <w:del w:id="252" w:author="Dave Bridges" w:date="2021-09-16T11:28:00Z">
+      <w:del w:id="261" w:author="Dave Bridges" w:date="2021-09-16T11:28:00Z">
         <w:r>
           <w:rPr>
             <w:rFonts w:ascii="Times New Roman" w:hAnsi="Times New Roman" w:cs="Times New Roman"/>
@@ -9959,7 +10056,7 @@
         </w:rPr>
         <w:t xml:space="preserve"> Based on glucose stimulated insulin secretion testing, </w:t>
       </w:r>
-      <w:del w:id="253" w:author="Dave Bridges" w:date="2021-09-16T11:28:00Z">
+      <w:del w:id="262" w:author="Dave Bridges" w:date="2021-09-16T11:28:00Z">
         <w:r>
           <w:rPr>
             <w:rFonts w:ascii="Times New Roman" w:hAnsi="Times New Roman" w:cs="Times New Roman"/>
@@ -9967,7 +10064,7 @@
           <w:delText>this may be</w:delText>
         </w:r>
       </w:del>
-      <w:ins w:id="254" w:author="Dave Bridges" w:date="2021-09-16T11:28:00Z">
+      <w:ins w:id="263" w:author="Dave Bridges" w:date="2021-09-16T11:28:00Z">
         <w:r>
           <w:rPr>
             <w:rFonts w:ascii="Times New Roman" w:hAnsi="Times New Roman" w:cs="Times New Roman"/>
@@ -9981,7 +10078,7 @@
         </w:rPr>
         <w:t xml:space="preserve"> attributable to </w:t>
       </w:r>
-      <w:del w:id="255" w:author="Dave Bridges" w:date="2021-09-16T11:28:00Z">
+      <w:del w:id="264" w:author="Dave Bridges" w:date="2021-09-16T11:28:00Z">
         <w:r>
           <w:rPr>
             <w:rFonts w:ascii="Times New Roman" w:hAnsi="Times New Roman" w:cs="Times New Roman"/>
@@ -9989,7 +10086,7 @@
           <w:delText xml:space="preserve">either </w:delText>
         </w:r>
       </w:del>
-      <w:ins w:id="256" w:author="Dave Bridges" w:date="2021-09-16T11:28:00Z">
+      <w:ins w:id="265" w:author="Dave Bridges" w:date="2021-09-16T11:28:00Z">
         <w:r>
           <w:rPr>
             <w:rFonts w:ascii="Times New Roman" w:hAnsi="Times New Roman" w:cs="Times New Roman"/>
@@ -10003,7 +10100,7 @@
         </w:rPr>
         <w:t>insulin secretion</w:t>
       </w:r>
-      <w:del w:id="257" w:author="Dave Bridges" w:date="2021-09-16T11:28:00Z">
+      <w:del w:id="266" w:author="Dave Bridges" w:date="2021-09-16T11:28:00Z">
         <w:r>
           <w:rPr>
             <w:rFonts w:ascii="Times New Roman" w:hAnsi="Times New Roman" w:cs="Times New Roman"/>
@@ -10053,7 +10150,7 @@
         </w:rPr>
         <w:t xml:space="preserve">s insulin secretion tended to be lower in eTRF males compared to their AL counterparts during GSIS. </w:t>
       </w:r>
-      <w:del w:id="258" w:author="Dave Bridges" w:date="2021-09-16T11:29:00Z">
+      <w:del w:id="267" w:author="Dave Bridges" w:date="2021-09-16T11:29:00Z">
         <w:r>
           <w:rPr>
             <w:rFonts w:ascii="Times New Roman" w:hAnsi="Times New Roman" w:cs="Times New Roman"/>
@@ -10408,7 +10505,7 @@
         </w:rPr>
         <w:t xml:space="preserve">, which is </w:t>
       </w:r>
-      <w:del w:id="259" w:author="Dave Bridges" w:date="2021-09-16T11:29:00Z">
+      <w:del w:id="268" w:author="Dave Bridges" w:date="2021-09-16T11:29:00Z">
         <w:r>
           <w:rPr>
             <w:rFonts w:ascii="Times New Roman" w:hAnsi="Times New Roman" w:cs="Times New Roman"/>
@@ -10416,7 +10513,7 @@
           <w:delText xml:space="preserve">absent </w:delText>
         </w:r>
       </w:del>
-      <w:ins w:id="260" w:author="Dave Bridges" w:date="2021-09-16T11:29:00Z">
+      <w:ins w:id="269" w:author="Dave Bridges" w:date="2021-09-16T11:29:00Z">
         <w:r>
           <w:rPr>
             <w:rFonts w:ascii="Times New Roman" w:hAnsi="Times New Roman" w:cs="Times New Roman"/>
@@ -10430,7 +10527,7 @@
         </w:rPr>
         <w:t xml:space="preserve">in </w:t>
       </w:r>
-      <w:del w:id="261" w:author="Dave Bridges" w:date="2021-09-16T11:29:00Z">
+      <w:del w:id="270" w:author="Dave Bridges" w:date="2021-09-16T11:29:00Z">
         <w:r>
           <w:rPr>
             <w:rFonts w:ascii="Times New Roman" w:hAnsi="Times New Roman" w:cs="Times New Roman"/>
@@ -10438,7 +10535,7 @@
           <w:delText xml:space="preserve">the </w:delText>
         </w:r>
       </w:del>
-      <w:ins w:id="262" w:author="Dave Bridges" w:date="2021-09-16T11:29:00Z">
+      <w:ins w:id="271" w:author="Dave Bridges" w:date="2021-09-16T11:29:00Z">
         <w:r>
           <w:rPr>
             <w:rFonts w:ascii="Times New Roman" w:hAnsi="Times New Roman" w:cs="Times New Roman"/>
@@ -10452,7 +10549,7 @@
         </w:rPr>
         <w:t>current study</w:t>
       </w:r>
-      <w:ins w:id="263" w:author="Dave Bridges" w:date="2021-09-16T11:29:00Z">
+      <w:ins w:id="272" w:author="Dave Bridges" w:date="2021-09-16T11:29:00Z">
         <w:r>
           <w:rPr>
             <w:rFonts w:ascii="Times New Roman" w:hAnsi="Times New Roman" w:cs="Times New Roman"/>
@@ -10474,7 +10571,7 @@
           <w:t xml:space="preserve"> occurred in the context of chow f</w:t>
         </w:r>
       </w:ins>
-      <w:ins w:id="264" w:author="Dave Bridges" w:date="2021-09-16T11:30:00Z">
+      <w:ins w:id="273" w:author="Dave Bridges" w:date="2021-09-16T11:30:00Z">
         <w:r>
           <w:rPr>
             <w:rFonts w:ascii="Times New Roman" w:hAnsi="Times New Roman" w:cs="Times New Roman"/>
@@ -10595,7 +10692,7 @@
         </w:rPr>
         <w:t xml:space="preserve"> </w:t>
       </w:r>
-      <w:ins w:id="265" w:author="Dave Bridges" w:date="2021-09-16T11:30:00Z">
+      <w:ins w:id="274" w:author="Dave Bridges" w:date="2021-09-16T11:30:00Z">
         <w:r>
           <w:rPr>
             <w:rFonts w:ascii="Times New Roman" w:hAnsi="Times New Roman" w:cs="Times New Roman"/>
@@ -10631,7 +10728,7 @@
           <w:t xml:space="preserve"> during pregnancy.  Interestingly this did not result in differing weight or bo</w:t>
         </w:r>
       </w:ins>
-      <w:ins w:id="266" w:author="Dave Bridges" w:date="2021-09-16T11:31:00Z">
+      <w:ins w:id="275" w:author="Dave Bridges" w:date="2021-09-16T11:31:00Z">
         <w:r>
           <w:rPr>
             <w:rFonts w:ascii="Times New Roman" w:hAnsi="Times New Roman" w:cs="Times New Roman"/>
@@ -10660,7 +10757,7 @@
         </w:rPr>
         <w:t xml:space="preserve"> </w:t>
       </w:r>
-      <w:del w:id="267" w:author="Dave Bridges" w:date="2021-09-16T11:31:00Z">
+      <w:del w:id="276" w:author="Dave Bridges" w:date="2021-09-16T11:31:00Z">
         <w:r>
           <w:rPr>
             <w:rFonts w:ascii="Times New Roman" w:hAnsi="Times New Roman" w:cs="Times New Roman"/>
@@ -10668,7 +10765,7 @@
           <w:delText>can be</w:delText>
         </w:r>
       </w:del>
-      <w:ins w:id="268" w:author="Dave Bridges" w:date="2021-09-16T11:31:00Z">
+      <w:ins w:id="277" w:author="Dave Bridges" w:date="2021-09-16T11:31:00Z">
         <w:r>
           <w:rPr>
             <w:rFonts w:ascii="Times New Roman" w:hAnsi="Times New Roman" w:cs="Times New Roman"/>
@@ -10761,7 +10858,7 @@
         </w:rPr>
         <w:t xml:space="preserve"> leading to less insulin secretion</w:t>
       </w:r>
-      <w:ins w:id="269" w:author="Dave Bridges" w:date="2021-09-16T11:31:00Z">
+      <w:ins w:id="278" w:author="Dave Bridges" w:date="2021-09-16T11:31:00Z">
         <w:r>
           <w:rPr>
             <w:rFonts w:ascii="Times New Roman" w:hAnsi="Times New Roman" w:cs="Times New Roman"/>
@@ -10769,7 +10866,7 @@
           <w:t>.  In</w:t>
         </w:r>
       </w:ins>
-      <w:del w:id="270" w:author="Dave Bridges" w:date="2021-09-16T11:31:00Z">
+      <w:del w:id="279" w:author="Dave Bridges" w:date="2021-09-16T11:31:00Z">
         <w:r>
           <w:rPr>
             <w:rFonts w:ascii="Times New Roman" w:hAnsi="Times New Roman" w:cs="Times New Roman"/>
@@ -10825,7 +10922,7 @@
         </w:rPr>
         <w:t xml:space="preserve"> </w:t>
       </w:r>
-      <w:commentRangeStart w:id="271"/>
+      <w:commentRangeStart w:id="280"/>
       <w:r>
         <w:rPr>
           <w:rFonts w:ascii="Times New Roman" w:hAnsi="Times New Roman" w:cs="Times New Roman"/>
@@ -10863,12 +10960,12 @@
         </w:rPr>
         <w:t>.</w:t>
       </w:r>
-      <w:commentRangeEnd w:id="271"/>
+      <w:commentRangeEnd w:id="280"/>
       <w:r>
         <w:rPr>
           <w:rStyle w:val="CommentReference"/>
         </w:rPr>
-        <w:commentReference w:id="271"/>
+        <w:commentReference w:id="280"/>
       </w:r>
       <w:r>
         <w:rPr>
@@ -10876,14 +10973,14 @@
         </w:rPr>
         <w:t xml:space="preserve"> </w:t>
       </w:r>
-      <w:commentRangeStart w:id="272"/>
+      <w:commentRangeStart w:id="281"/>
       <w:r>
         <w:rPr>
           <w:rFonts w:ascii="Times New Roman" w:hAnsi="Times New Roman" w:cs="Times New Roman"/>
         </w:rPr>
         <w:t xml:space="preserve">It </w:t>
       </w:r>
-      <w:ins w:id="273" w:author="Dave Bridges" w:date="2021-09-16T11:32:00Z">
+      <w:ins w:id="282" w:author="Dave Bridges" w:date="2021-09-16T11:32:00Z">
         <w:r>
           <w:rPr>
             <w:rFonts w:ascii="Times New Roman" w:hAnsi="Times New Roman" w:cs="Times New Roman"/>
@@ -10897,12 +10994,12 @@
         </w:rPr>
         <w:t xml:space="preserve">may be that the smaller islets were able to compensate in young male offspring during a lower-calorie diet and therefore the effect did not become apparent until an overnutrition challenge later on. </w:t>
       </w:r>
-      <w:commentRangeEnd w:id="272"/>
+      <w:commentRangeEnd w:id="281"/>
       <w:r>
         <w:rPr>
           <w:rStyle w:val="CommentReference"/>
         </w:rPr>
-        <w:commentReference w:id="272"/>
+        <w:commentReference w:id="281"/>
       </w:r>
       <w:r>
         <w:rPr>
@@ -11084,7 +11181,7 @@
         </w:rPr>
         <w:t xml:space="preserve">This study and the conclusions to be made from it have some limitations. First, the model of gestational eTRF may have resulted in differences in maternal behaviors that were not </w:t>
       </w:r>
-      <w:del w:id="274" w:author="Dave Bridges" w:date="2021-09-16T11:34:00Z">
+      <w:del w:id="283" w:author="Dave Bridges" w:date="2021-09-16T11:34:00Z">
         <w:r>
           <w:rPr>
             <w:rFonts w:ascii="Times New Roman" w:hAnsi="Times New Roman" w:cs="Times New Roman"/>
@@ -11092,7 +11189,7 @@
           <w:delText xml:space="preserve">perceived </w:delText>
         </w:r>
       </w:del>
-      <w:ins w:id="275" w:author="Dave Bridges" w:date="2021-09-16T11:34:00Z">
+      <w:ins w:id="284" w:author="Dave Bridges" w:date="2021-09-16T11:34:00Z">
         <w:r>
           <w:rPr>
             <w:rFonts w:ascii="Times New Roman" w:hAnsi="Times New Roman" w:cs="Times New Roman"/>
@@ -11166,7 +11263,7 @@
         </w:rPr>
         <w:t xml:space="preserve">to </w:t>
       </w:r>
-      <w:del w:id="276" w:author="Dave Bridges" w:date="2021-09-16T11:34:00Z">
+      <w:del w:id="285" w:author="Dave Bridges" w:date="2021-09-16T11:34:00Z">
         <w:r>
           <w:rPr>
             <w:rFonts w:ascii="Times New Roman" w:hAnsi="Times New Roman" w:cs="Times New Roman"/>
@@ -11174,7 +11271,7 @@
           <w:delText xml:space="preserve">decipher </w:delText>
         </w:r>
       </w:del>
-      <w:ins w:id="277" w:author="Dave Bridges" w:date="2021-09-16T11:34:00Z">
+      <w:ins w:id="286" w:author="Dave Bridges" w:date="2021-09-16T11:34:00Z">
         <w:r>
           <w:rPr>
             <w:rFonts w:ascii="Times New Roman" w:hAnsi="Times New Roman" w:cs="Times New Roman"/>
@@ -11182,21 +11279,27 @@
           <w:t xml:space="preserve">define </w:t>
         </w:r>
       </w:ins>
-      <w:proofErr w:type="gramStart"/>
-      <w:r>
-        <w:rPr>
-          <w:rFonts w:ascii="Times New Roman" w:hAnsi="Times New Roman" w:cs="Times New Roman"/>
-        </w:rPr>
-        <w:t>the  mechanism</w:t>
-      </w:r>
-      <w:proofErr w:type="gramEnd"/>
-      <w:r>
-        <w:rPr>
-          <w:rFonts w:ascii="Times New Roman" w:hAnsi="Times New Roman" w:cs="Times New Roman"/>
-        </w:rPr>
-        <w:t xml:space="preserve"> driving the worsening of glucose tolerance in adulthood.</w:t>
-      </w:r>
-      <w:ins w:id="278" w:author="Dave Bridges" w:date="2021-09-16T11:34:00Z">
+      <w:r>
+        <w:rPr>
+          <w:rFonts w:ascii="Times New Roman" w:hAnsi="Times New Roman" w:cs="Times New Roman"/>
+        </w:rPr>
+        <w:t>the</w:t>
+      </w:r>
+      <w:del w:id="287" w:author="Dave Bridges" w:date="2021-09-16T16:31:00Z">
+        <w:r>
+          <w:rPr>
+            <w:rFonts w:ascii="Times New Roman" w:hAnsi="Times New Roman" w:cs="Times New Roman"/>
+          </w:rPr>
+          <w:delText xml:space="preserve"> </w:delText>
+        </w:r>
+      </w:del>
+      <w:r>
+        <w:rPr>
+          <w:rFonts w:ascii="Times New Roman" w:hAnsi="Times New Roman" w:cs="Times New Roman"/>
+        </w:rPr>
+        <w:t xml:space="preserve"> mechanism driving the worsening of glucose tolerance in adulthood.</w:t>
+      </w:r>
+      <w:ins w:id="288" w:author="Dave Bridges" w:date="2021-09-16T11:34:00Z">
         <w:r>
           <w:rPr>
             <w:rFonts w:ascii="Times New Roman" w:hAnsi="Times New Roman" w:cs="Times New Roman"/>
@@ -11204,7 +11307,7 @@
           <w:t xml:space="preserve">  Finally, our model used healthy non-obese da</w:t>
         </w:r>
       </w:ins>
-      <w:ins w:id="279" w:author="Dave Bridges" w:date="2021-09-16T11:35:00Z">
+      <w:ins w:id="289" w:author="Dave Bridges" w:date="2021-09-16T11:35:00Z">
         <w:r>
           <w:rPr>
             <w:rFonts w:ascii="Times New Roman" w:hAnsi="Times New Roman" w:cs="Times New Roman"/>
@@ -11247,7 +11350,7 @@
         </w:rPr>
         <w:t xml:space="preserve"> for a gestational exposure, </w:t>
       </w:r>
-      <w:ins w:id="280" w:author="Dave Bridges" w:date="2021-09-16T11:35:00Z">
+      <w:ins w:id="290" w:author="Dave Bridges" w:date="2021-09-16T11:35:00Z">
         <w:r>
           <w:rPr>
             <w:rFonts w:ascii="Times New Roman" w:hAnsi="Times New Roman" w:cs="Times New Roman"/>
@@ -11261,7 +11364,7 @@
         </w:rPr>
         <w:t xml:space="preserve">repeated </w:t>
       </w:r>
-      <w:del w:id="281" w:author="Dave Bridges" w:date="2021-09-16T11:35:00Z">
+      <w:del w:id="291" w:author="Dave Bridges" w:date="2021-09-16T11:35:00Z">
         <w:r>
           <w:rPr>
             <w:rFonts w:ascii="Times New Roman" w:hAnsi="Times New Roman" w:cs="Times New Roman"/>
@@ -11355,7 +11458,7 @@
         </w:rPr>
         <w:t xml:space="preserve"> or female mice</w:t>
       </w:r>
-      <w:ins w:id="282" w:author="Dave Bridges" w:date="2021-09-16T11:35:00Z">
+      <w:ins w:id="292" w:author="Dave Bridges" w:date="2021-09-16T11:35:00Z">
         <w:r>
           <w:rPr>
             <w:rFonts w:ascii="Times New Roman" w:hAnsi="Times New Roman" w:cs="Times New Roman"/>
@@ -11458,122 +11561,12 @@
         </w:rPr>
         <w:t xml:space="preserve"> </w:t>
       </w:r>
-      <w:del w:id="283" w:author="Dave Bridges" w:date="2021-09-16T11:36:00Z">
+      <w:del w:id="293" w:author="Dave Bridges" w:date="2021-09-16T11:36:00Z">
         <w:r>
           <w:rPr>
             <w:rFonts w:ascii="Times New Roman" w:hAnsi="Times New Roman" w:cs="Times New Roman"/>
           </w:rPr>
           <w:delText xml:space="preserve">has </w:delText>
-        </w:r>
-      </w:del>
-      <w:ins w:id="284" w:author="Dave Bridges" w:date="2021-09-16T11:36:00Z">
-        <w:r>
-          <w:rPr>
-            <w:rFonts w:ascii="Times New Roman" w:hAnsi="Times New Roman" w:cs="Times New Roman"/>
-          </w:rPr>
-          <w:t xml:space="preserve">was demonstrated to have </w:t>
-        </w:r>
-      </w:ins>
-      <w:r>
-        <w:rPr>
-          <w:rFonts w:ascii="Times New Roman" w:hAnsi="Times New Roman" w:cs="Times New Roman"/>
-        </w:rPr>
-        <w:t xml:space="preserve">sex-specific </w:t>
-      </w:r>
-      <w:del w:id="285" w:author="Dave Bridges" w:date="2021-09-16T11:36:00Z">
-        <w:r>
-          <w:rPr>
-            <w:rFonts w:ascii="Times New Roman" w:hAnsi="Times New Roman" w:cs="Times New Roman"/>
-          </w:rPr>
-          <w:delText xml:space="preserve">deleterious </w:delText>
-        </w:r>
-      </w:del>
-      <w:ins w:id="286" w:author="Dave Bridges" w:date="2021-09-16T11:36:00Z">
-        <w:r>
-          <w:rPr>
-            <w:rFonts w:ascii="Times New Roman" w:hAnsi="Times New Roman" w:cs="Times New Roman"/>
-          </w:rPr>
-          <w:t>impairments</w:t>
-        </w:r>
-      </w:ins>
-      <w:del w:id="287" w:author="Dave Bridges" w:date="2021-09-16T11:36:00Z">
-        <w:r>
-          <w:rPr>
-            <w:rFonts w:ascii="Times New Roman" w:hAnsi="Times New Roman" w:cs="Times New Roman"/>
-          </w:rPr>
-          <w:delText>effects</w:delText>
-        </w:r>
-      </w:del>
-      <w:ins w:id="288" w:author="Dave Bridges" w:date="2021-09-16T11:36:00Z">
-        <w:r>
-          <w:rPr>
-            <w:rFonts w:ascii="Times New Roman" w:hAnsi="Times New Roman" w:cs="Times New Roman"/>
-          </w:rPr>
-          <w:t xml:space="preserve"> </w:t>
-        </w:r>
-      </w:ins>
-      <w:del w:id="289" w:author="Dave Bridges" w:date="2021-09-16T11:36:00Z">
-        <w:r>
-          <w:rPr>
-            <w:rFonts w:ascii="Times New Roman" w:hAnsi="Times New Roman" w:cs="Times New Roman"/>
-          </w:rPr>
-          <w:delText xml:space="preserve"> on</w:delText>
-        </w:r>
-      </w:del>
-      <w:ins w:id="290" w:author="Dave Bridges" w:date="2021-09-16T11:36:00Z">
-        <w:r>
-          <w:rPr>
-            <w:rFonts w:ascii="Times New Roman" w:hAnsi="Times New Roman" w:cs="Times New Roman"/>
-          </w:rPr>
-          <w:t>in</w:t>
-        </w:r>
-      </w:ins>
-      <w:r>
-        <w:rPr>
-          <w:rFonts w:ascii="Times New Roman" w:hAnsi="Times New Roman" w:cs="Times New Roman"/>
-        </w:rPr>
-        <w:t xml:space="preserve"> male glucose tolerance in adulthood</w:t>
-      </w:r>
-      <w:ins w:id="291" w:author="Dave Bridges" w:date="2021-09-16T11:36:00Z">
-        <w:r>
-          <w:rPr>
-            <w:rFonts w:ascii="Times New Roman" w:hAnsi="Times New Roman" w:cs="Times New Roman"/>
-          </w:rPr>
-          <w:t>, likely due to impaired insulin secretion</w:t>
-        </w:r>
-      </w:ins>
-      <w:r>
-        <w:rPr>
-          <w:rFonts w:ascii="Times New Roman" w:hAnsi="Times New Roman" w:cs="Times New Roman"/>
-        </w:rPr>
-        <w:t xml:space="preserve">. Insulin sensitivity and glucose intolerance develop in males after chronic HFD feeding and occurs without increase in body weight, fat mass, or food intake compared to age matched AL males. </w:t>
-      </w:r>
-      <w:r>
-        <w:rPr>
-          <w:rFonts w:ascii="Times New Roman" w:hAnsi="Times New Roman" w:cs="Times New Roman"/>
-        </w:rPr>
-        <w:t>More research is warranted to understand the mechanism</w:t>
-      </w:r>
-      <w:ins w:id="292" w:author="Dave Bridges" w:date="2021-09-16T11:36:00Z">
-        <w:r>
-          <w:rPr>
-            <w:rFonts w:ascii="Times New Roman" w:hAnsi="Times New Roman" w:cs="Times New Roman"/>
-          </w:rPr>
-          <w:t>s</w:t>
-        </w:r>
-      </w:ins>
-      <w:r>
-        <w:rPr>
-          <w:rFonts w:ascii="Times New Roman" w:hAnsi="Times New Roman" w:cs="Times New Roman"/>
-        </w:rPr>
-        <w:t xml:space="preserve"> that underlies this </w:t>
-      </w:r>
-      <w:del w:id="293" w:author="Dave Bridges" w:date="2021-09-16T11:36:00Z">
-        <w:r>
-          <w:rPr>
-            <w:rFonts w:ascii="Times New Roman" w:hAnsi="Times New Roman" w:cs="Times New Roman"/>
-          </w:rPr>
-          <w:delText>male</w:delText>
         </w:r>
       </w:del>
       <w:ins w:id="294" w:author="Dave Bridges" w:date="2021-09-16T11:36:00Z">
@@ -11581,10 +11574,120 @@
           <w:rPr>
             <w:rFonts w:ascii="Times New Roman" w:hAnsi="Times New Roman" w:cs="Times New Roman"/>
           </w:rPr>
+          <w:t xml:space="preserve">was demonstrated to have </w:t>
+        </w:r>
+      </w:ins>
+      <w:r>
+        <w:rPr>
+          <w:rFonts w:ascii="Times New Roman" w:hAnsi="Times New Roman" w:cs="Times New Roman"/>
+        </w:rPr>
+        <w:t xml:space="preserve">sex-specific </w:t>
+      </w:r>
+      <w:del w:id="295" w:author="Dave Bridges" w:date="2021-09-16T11:36:00Z">
+        <w:r>
+          <w:rPr>
+            <w:rFonts w:ascii="Times New Roman" w:hAnsi="Times New Roman" w:cs="Times New Roman"/>
+          </w:rPr>
+          <w:delText xml:space="preserve">deleterious </w:delText>
+        </w:r>
+      </w:del>
+      <w:ins w:id="296" w:author="Dave Bridges" w:date="2021-09-16T11:36:00Z">
+        <w:r>
+          <w:rPr>
+            <w:rFonts w:ascii="Times New Roman" w:hAnsi="Times New Roman" w:cs="Times New Roman"/>
+          </w:rPr>
+          <w:t>impairments</w:t>
+        </w:r>
+      </w:ins>
+      <w:del w:id="297" w:author="Dave Bridges" w:date="2021-09-16T11:36:00Z">
+        <w:r>
+          <w:rPr>
+            <w:rFonts w:ascii="Times New Roman" w:hAnsi="Times New Roman" w:cs="Times New Roman"/>
+          </w:rPr>
+          <w:delText>effects</w:delText>
+        </w:r>
+      </w:del>
+      <w:ins w:id="298" w:author="Dave Bridges" w:date="2021-09-16T11:36:00Z">
+        <w:r>
+          <w:rPr>
+            <w:rFonts w:ascii="Times New Roman" w:hAnsi="Times New Roman" w:cs="Times New Roman"/>
+          </w:rPr>
+          <w:t xml:space="preserve"> </w:t>
+        </w:r>
+      </w:ins>
+      <w:del w:id="299" w:author="Dave Bridges" w:date="2021-09-16T11:36:00Z">
+        <w:r>
+          <w:rPr>
+            <w:rFonts w:ascii="Times New Roman" w:hAnsi="Times New Roman" w:cs="Times New Roman"/>
+          </w:rPr>
+          <w:delText xml:space="preserve"> on</w:delText>
+        </w:r>
+      </w:del>
+      <w:ins w:id="300" w:author="Dave Bridges" w:date="2021-09-16T11:36:00Z">
+        <w:r>
+          <w:rPr>
+            <w:rFonts w:ascii="Times New Roman" w:hAnsi="Times New Roman" w:cs="Times New Roman"/>
+          </w:rPr>
+          <w:t>in</w:t>
+        </w:r>
+      </w:ins>
+      <w:r>
+        <w:rPr>
+          <w:rFonts w:ascii="Times New Roman" w:hAnsi="Times New Roman" w:cs="Times New Roman"/>
+        </w:rPr>
+        <w:t xml:space="preserve"> male glucose tolerance in adulthood</w:t>
+      </w:r>
+      <w:ins w:id="301" w:author="Dave Bridges" w:date="2021-09-16T11:36:00Z">
+        <w:r>
+          <w:rPr>
+            <w:rFonts w:ascii="Times New Roman" w:hAnsi="Times New Roman" w:cs="Times New Roman"/>
+          </w:rPr>
+          <w:t>, likely due to impaired insulin secretion</w:t>
+        </w:r>
+      </w:ins>
+      <w:r>
+        <w:rPr>
+          <w:rFonts w:ascii="Times New Roman" w:hAnsi="Times New Roman" w:cs="Times New Roman"/>
+        </w:rPr>
+        <w:t xml:space="preserve">. Insulin sensitivity and glucose intolerance develop in males after chronic HFD feeding and occurs without increase in body weight, fat mass, or food intake compared to age matched AL males. </w:t>
+      </w:r>
+      <w:r>
+        <w:rPr>
+          <w:rFonts w:ascii="Times New Roman" w:hAnsi="Times New Roman" w:cs="Times New Roman"/>
+        </w:rPr>
+        <w:t>More research is warranted to understand the mechanism</w:t>
+      </w:r>
+      <w:ins w:id="302" w:author="Dave Bridges" w:date="2021-09-16T11:36:00Z">
+        <w:r>
+          <w:rPr>
+            <w:rFonts w:ascii="Times New Roman" w:hAnsi="Times New Roman" w:cs="Times New Roman"/>
+          </w:rPr>
+          <w:t>s</w:t>
+        </w:r>
+      </w:ins>
+      <w:r>
+        <w:rPr>
+          <w:rFonts w:ascii="Times New Roman" w:hAnsi="Times New Roman" w:cs="Times New Roman"/>
+        </w:rPr>
+        <w:t xml:space="preserve"> that underlies this </w:t>
+      </w:r>
+      <w:del w:id="303" w:author="Dave Bridges" w:date="2021-09-16T11:36:00Z">
+        <w:r>
+          <w:rPr>
+            <w:rFonts w:ascii="Times New Roman" w:hAnsi="Times New Roman" w:cs="Times New Roman"/>
+          </w:rPr>
+          <w:delText>male</w:delText>
+        </w:r>
+      </w:del>
+      <w:ins w:id="304" w:author="Dave Bridges" w:date="2021-09-16T11:36:00Z">
+        <w:r>
+          <w:rPr>
+            <w:rFonts w:ascii="Times New Roman" w:hAnsi="Times New Roman" w:cs="Times New Roman"/>
+          </w:rPr>
           <w:t>novel</w:t>
         </w:r>
       </w:ins>
-      <w:del w:id="295" w:author="Dave Bridges" w:date="2021-09-16T11:36:00Z">
+      <w:del w:id="305" w:author="Dave Bridges" w:date="2021-09-16T11:36:00Z">
         <w:r>
           <w:rPr>
             <w:rFonts w:ascii="Times New Roman" w:hAnsi="Times New Roman" w:cs="Times New Roman"/>
@@ -11596,15 +11699,7 @@
         <w:rPr>
           <w:rFonts w:ascii="Times New Roman" w:hAnsi="Times New Roman" w:cs="Times New Roman"/>
         </w:rPr>
-        <w:t xml:space="preserve"> phenotype</w:t>
-      </w:r>
-      <w:bookmarkStart w:id="296" w:name="_GoBack"/>
-      <w:bookmarkEnd w:id="296"/>
-      <w:r>
-        <w:rPr>
-          <w:rFonts w:ascii="Times New Roman" w:hAnsi="Times New Roman" w:cs="Times New Roman"/>
-        </w:rPr>
-        <w:t xml:space="preserve">. </w:t>
+        <w:t xml:space="preserve"> phenotype. </w:t>
       </w:r>
       <w:r>
         <w:rPr>
@@ -13320,7 +13415,7 @@
 
 <file path=word/comments.xml><?xml version="1.0" encoding="utf-8"?>
 <w:comments xmlns:wpc="http://schemas.microsoft.com/office/word/2010/wordprocessingCanvas" xmlns:cx="http://schemas.microsoft.com/office/drawing/2014/chartex" xmlns:cx1="http://schemas.microsoft.com/office/drawing/2015/9/8/chartex" xmlns:cx2="http://schemas.microsoft.com/office/drawing/2015/10/21/chartex" xmlns:cx3="http://schemas.microsoft.com/office/drawing/2016/5/9/chartex" xmlns:cx4="http://schemas.microsoft.com/office/drawing/2016/5/10/chartex" xmlns:cx5="http://schemas.microsoft.com/office/drawing/2016/5/11/chartex" xmlns:cx6="http://schemas.microsoft.com/office/drawing/2016/5/12/chartex" xmlns:cx7="http://schemas.microsoft.com/office/drawing/2016/5/13/chartex" xmlns:cx8="http://schemas.microsoft.com/office/drawing/2016/5/14/chartex" xmlns:mc="http://schemas.openxmlformats.org/markup-compatibility/2006" xmlns:aink="http://schemas.microsoft.com/office/drawing/2016/ink" xmlns:am3d="http://schemas.microsoft.com/office/drawing/2017/model3d" xmlns:o="urn:schemas-microsoft-com:office:office" xmlns:r="http://schemas.openxmlformats.org/officeDocument/2006/relationships" xmlns:m="http://schemas.openxmlformats.org/officeDocument/2006/math" xmlns:v="urn:schemas-microsoft-com:vml" xmlns:wp14="http://schemas.microsoft.com/office/word/2010/wordprocessingDrawing" xmlns:wp="http://schemas.openxmlformats.org/drawingml/2006/wordprocessingDrawing" xmlns:w10="urn:schemas-microsoft-com:office:word" xmlns:w="http://schemas.openxmlformats.org/wordprocessingml/2006/main" xmlns:w14="http://schemas.microsoft.com/office/word/2010/wordml" xmlns:w15="http://schemas.microsoft.com/office/word/2012/wordml" xmlns:w16cid="http://schemas.microsoft.com/office/word/2016/wordml/cid" xmlns:w16se="http://schemas.microsoft.com/office/word/2015/wordml/symex" xmlns:wpg="http://schemas.microsoft.com/office/word/2010/wordprocessingGroup" xmlns:wpi="http://schemas.microsoft.com/office/word/2010/wordprocessingInk" xmlns:wne="http://schemas.microsoft.com/office/word/2006/wordml" xmlns:wps="http://schemas.microsoft.com/office/word/2010/wordprocessingShape" mc:Ignorable="w14 w15 w16se w16cid wp14">
-  <w:comment w:id="5" w:author="Dave Bridges" w:date="2021-09-16T10:48:00Z" w:initials="DB">
+  <w:comment w:id="6" w:author="Dave Bridges" w:date="2021-09-16T10:48:00Z" w:initials="DB">
     <w:p>
       <w:pPr>
         <w:pStyle w:val="CommentText"/>
@@ -13336,7 +13431,7 @@
       </w:r>
     </w:p>
   </w:comment>
-  <w:comment w:id="38" w:author="Dave Bridges" w:date="2021-09-16T10:49:00Z" w:initials="DB">
+  <w:comment w:id="39" w:author="Dave Bridges" w:date="2021-09-16T10:49:00Z" w:initials="DB">
     <w:p>
       <w:pPr>
         <w:pStyle w:val="CommentText"/>
@@ -13352,7 +13447,7 @@
       </w:r>
     </w:p>
   </w:comment>
-  <w:comment w:id="39" w:author="Dave Bridges" w:date="2021-09-16T10:50:00Z" w:initials="DB">
+  <w:comment w:id="40" w:author="Dave Bridges" w:date="2021-09-16T10:50:00Z" w:initials="DB">
     <w:p>
       <w:pPr>
         <w:pStyle w:val="CommentText"/>
@@ -13365,22 +13460,6 @@
       </w:r>
       <w:r>
         <w:t>Not sure this is the only (or even primary) goal.</w:t>
-      </w:r>
-    </w:p>
-  </w:comment>
-  <w:comment w:id="44" w:author="Dave Bridges" w:date="2021-09-16T10:52:00Z" w:initials="DB">
-    <w:p>
-      <w:pPr>
-        <w:pStyle w:val="CommentText"/>
-      </w:pPr>
-      <w:r>
-        <w:rPr>
-          <w:rStyle w:val="CommentReference"/>
-        </w:rPr>
-        <w:annotationRef/>
-      </w:r>
-      <w:r>
-        <w:t>Check IFIC ref</w:t>
       </w:r>
     </w:p>
   </w:comment>
@@ -13396,19 +13475,11 @@
         <w:annotationRef/>
       </w:r>
       <w:r>
-        <w:t xml:space="preserve">This might need some data or a reference.  Could be as simple as </w:t>
-      </w:r>
-      <w:proofErr w:type="spellStart"/>
-      <w:r>
-        <w:t>pubmed</w:t>
-      </w:r>
-      <w:proofErr w:type="spellEnd"/>
-      <w:r>
-        <w:t xml:space="preserve"> or google trends showing a X% increase over the past 10 years.</w:t>
+        <w:t>Check IFIC ref</w:t>
       </w:r>
     </w:p>
   </w:comment>
-  <w:comment w:id="56" w:author="Dave Bridges" w:date="2021-09-16T10:55:00Z" w:initials="DB">
+  <w:comment w:id="46" w:author="Dave Bridges" w:date="2021-09-16T10:52:00Z" w:initials="DB">
     <w:p>
       <w:pPr>
         <w:pStyle w:val="CommentText"/>
@@ -13420,27 +13491,19 @@
         <w:annotationRef/>
       </w:r>
       <w:r>
-        <w:t xml:space="preserve">If it does we need to cite it.  </w:t>
-      </w:r>
-      <w:proofErr w:type="gramStart"/>
-      <w:r>
-        <w:t>So</w:t>
-      </w:r>
-      <w:proofErr w:type="gramEnd"/>
-      <w:r>
-        <w:t xml:space="preserve"> </w:t>
+        <w:t xml:space="preserve">This might need some data or a reference.  Could be as simple as </w:t>
       </w:r>
       <w:proofErr w:type="spellStart"/>
       <w:r>
-        <w:t>its</w:t>
+        <w:t>pubmed</w:t>
       </w:r>
       <w:proofErr w:type="spellEnd"/>
       <w:r>
-        <w:t xml:space="preserve"> either rarely or not available</w:t>
+        <w:t xml:space="preserve"> or google trends showing a X% increase over the past 10 years.</w:t>
       </w:r>
     </w:p>
   </w:comment>
-  <w:comment w:id="61" w:author="Dave Bridges" w:date="2021-09-16T10:56:00Z" w:initials="DB">
+  <w:comment w:id="57" w:author="Dave Bridges" w:date="2021-09-16T10:55:00Z" w:initials="DB">
     <w:p>
       <w:pPr>
         <w:pStyle w:val="CommentText"/>
@@ -13452,11 +13515,27 @@
         <w:annotationRef/>
       </w:r>
       <w:r>
-        <w:t>By or at?</w:t>
+        <w:t xml:space="preserve">If it does we need to cite it.  </w:t>
+      </w:r>
+      <w:proofErr w:type="gramStart"/>
+      <w:r>
+        <w:t>So</w:t>
+      </w:r>
+      <w:proofErr w:type="gramEnd"/>
+      <w:r>
+        <w:t xml:space="preserve"> </w:t>
+      </w:r>
+      <w:proofErr w:type="spellStart"/>
+      <w:r>
+        <w:t>its</w:t>
+      </w:r>
+      <w:proofErr w:type="spellEnd"/>
+      <w:r>
+        <w:t xml:space="preserve"> either rarely or not available</w:t>
       </w:r>
     </w:p>
   </w:comment>
-  <w:comment w:id="64" w:author="Dave Bridges" w:date="2021-09-16T10:57:00Z" w:initials="DB">
+  <w:comment w:id="62" w:author="Dave Bridges" w:date="2021-09-16T10:56:00Z" w:initials="DB">
     <w:p>
       <w:pPr>
         <w:pStyle w:val="CommentText"/>
@@ -13468,7 +13547,7 @@
         <w:annotationRef/>
       </w:r>
       <w:r>
-        <w:t>Wang is missing year.</w:t>
+        <w:t>By or at?</w:t>
       </w:r>
     </w:p>
   </w:comment>
@@ -13484,11 +13563,11 @@
         <w:annotationRef/>
       </w:r>
       <w:r>
-        <w:t>Better to say they have shown that than evaluated if, this sounds vague</w:t>
+        <w:t>Wang is missing year.</w:t>
       </w:r>
     </w:p>
   </w:comment>
-  <w:comment w:id="82" w:author="Dave Bridges" w:date="2021-09-16T11:00:00Z" w:initials="DB">
+  <w:comment w:id="66" w:author="Dave Bridges" w:date="2021-09-16T10:57:00Z" w:initials="DB">
     <w:p>
       <w:pPr>
         <w:pStyle w:val="CommentText"/>
@@ -13499,17 +13578,12 @@
         </w:rPr>
         <w:annotationRef/>
       </w:r>
-      <w:proofErr w:type="spellStart"/>
-      <w:r>
-        <w:t>Its</w:t>
-      </w:r>
-      <w:proofErr w:type="spellEnd"/>
-      <w:r>
-        <w:t xml:space="preserve"> fine to remove this if you feel the mouse studies are unambiguous</w:t>
+      <w:r>
+        <w:t>Better to say they have shown that than evaluated if, this sounds vague</w:t>
       </w:r>
     </w:p>
   </w:comment>
-  <w:comment w:id="101" w:author="Dave Bridges" w:date="2021-09-16T11:02:00Z" w:initials="DB">
+  <w:comment w:id="83" w:author="Dave Bridges" w:date="2021-09-16T11:00:00Z" w:initials="DB">
     <w:p>
       <w:pPr>
         <w:pStyle w:val="CommentText"/>
@@ -13520,28 +13594,17 @@
         </w:rPr>
         <w:annotationRef/>
       </w:r>
-      <w:r>
-        <w:t xml:space="preserve">I think this is g, either way </w:t>
-      </w:r>
       <w:proofErr w:type="spellStart"/>
       <w:r>
-        <w:t>its</w:t>
+        <w:t>Its</w:t>
       </w:r>
       <w:proofErr w:type="spellEnd"/>
       <w:r>
-        <w:t xml:space="preserve"> better to describe in </w:t>
-      </w:r>
-      <w:proofErr w:type="spellStart"/>
-      <w:r>
-        <w:t>g as</w:t>
-      </w:r>
-      <w:proofErr w:type="spellEnd"/>
-      <w:r>
-        <w:t xml:space="preserve"> that is more reproducible</w:t>
+        <w:t xml:space="preserve"> fine to remove this if you feel the mouse studies are unambiguous</w:t>
       </w:r>
     </w:p>
   </w:comment>
-  <w:comment w:id="102" w:author="Dave Bridges" w:date="2021-09-16T11:03:00Z" w:initials="DB">
+  <w:comment w:id="102" w:author="Dave Bridges" w:date="2021-09-16T11:02:00Z" w:initials="DB">
     <w:p>
       <w:pPr>
         <w:pStyle w:val="CommentText"/>
@@ -13553,11 +13616,43 @@
         <w:annotationRef/>
       </w:r>
       <w:r>
-        <w:t>Add bates references (get from citation(‘lme4’))</w:t>
+        <w:t xml:space="preserve">I think this is g, either way </w:t>
+      </w:r>
+      <w:proofErr w:type="spellStart"/>
+      <w:r>
+        <w:t>its</w:t>
+      </w:r>
+      <w:proofErr w:type="spellEnd"/>
+      <w:r>
+        <w:t xml:space="preserve"> better to describe in </w:t>
+      </w:r>
+      <w:proofErr w:type="spellStart"/>
+      <w:r>
+        <w:t>g as</w:t>
+      </w:r>
+      <w:proofErr w:type="spellEnd"/>
+      <w:r>
+        <w:t xml:space="preserve"> that is more reproducible</w:t>
       </w:r>
     </w:p>
   </w:comment>
-  <w:comment w:id="132" w:author="Bridges, Dave" w:date="2021-07-29T13:51:00Z" w:initials="BD">
+  <w:comment w:id="103" w:author="Dave Bridges" w:date="2021-09-16T11:03:00Z" w:initials="DB">
+    <w:p>
+      <w:pPr>
+        <w:pStyle w:val="CommentText"/>
+      </w:pPr>
+      <w:r>
+        <w:rPr>
+          <w:rStyle w:val="CommentReference"/>
+        </w:rPr>
+        <w:annotationRef/>
+      </w:r>
+      <w:r>
+        <w:t>Add bates references (get from citation(‘lme4’))</w:t>
+      </w:r>
+    </w:p>
+  </w:comment>
+  <w:comment w:id="133" w:author="Bridges, Dave" w:date="2021-07-29T13:51:00Z" w:initials="BD">
     <w:p>
       <w:pPr>
         <w:pStyle w:val="CommentText"/>
@@ -13578,7 +13673,7 @@
       </w:pPr>
     </w:p>
   </w:comment>
-  <w:comment w:id="133" w:author="Molly Mulcahy" w:date="2021-08-23T15:12:00Z" w:initials="MCM">
+  <w:comment w:id="134" w:author="Molly Mulcahy" w:date="2021-08-23T15:12:00Z" w:initials="MCM">
     <w:p>
       <w:pPr>
         <w:pStyle w:val="CommentText"/>
@@ -13594,7 +13689,7 @@
       </w:r>
     </w:p>
   </w:comment>
-  <w:comment w:id="142" w:author="Molly Mulcahy" w:date="2021-08-16T16:02:00Z" w:initials="MCM">
+  <w:comment w:id="143" w:author="Molly Mulcahy" w:date="2021-08-16T16:02:00Z" w:initials="MCM">
     <w:p>
       <w:pPr>
         <w:pStyle w:val="CommentText"/>
@@ -13623,7 +13718,7 @@
       </w:r>
     </w:p>
   </w:comment>
-  <w:comment w:id="143" w:author="Dave Bridges" w:date="2021-09-16T11:10:00Z" w:initials="DB">
+  <w:comment w:id="144" w:author="Dave Bridges" w:date="2021-09-16T11:10:00Z" w:initials="DB">
     <w:p>
       <w:pPr>
         <w:pStyle w:val="CommentText"/>
@@ -13647,7 +13742,7 @@
       </w:r>
     </w:p>
   </w:comment>
-  <w:comment w:id="150" w:author="Dave Bridges" w:date="2021-09-16T11:11:00Z" w:initials="DB">
+  <w:comment w:id="151" w:author="Dave Bridges" w:date="2021-09-16T11:11:00Z" w:initials="DB">
     <w:p>
       <w:pPr>
         <w:pStyle w:val="CommentText"/>
@@ -13678,7 +13773,7 @@
       </w:r>
     </w:p>
   </w:comment>
-  <w:comment w:id="151" w:author="Dave Bridges" w:date="2021-09-16T11:12:00Z" w:initials="DB">
+  <w:comment w:id="152" w:author="Dave Bridges" w:date="2021-09-16T16:15:00Z" w:initials="DB">
     <w:p>
       <w:pPr>
         <w:pStyle w:val="CommentText"/>
@@ -13690,11 +13785,11 @@
         <w:annotationRef/>
       </w:r>
       <w:r>
-        <w:t xml:space="preserve">Are females along significant?  If so we might want to consider putting an asterisk on the females.  </w:t>
+        <w:t>Interaction?</w:t>
       </w:r>
     </w:p>
   </w:comment>
-  <w:comment w:id="157" w:author="Dave Bridges" w:date="2021-09-16T11:14:00Z" w:initials="DB">
+  <w:comment w:id="153" w:author="Dave Bridges" w:date="2021-09-16T11:12:00Z" w:initials="DB">
     <w:p>
       <w:pPr>
         <w:pStyle w:val="CommentText"/>
@@ -13705,25 +13800,12 @@
         </w:rPr>
         <w:annotationRef/>
       </w:r>
-      <w:proofErr w:type="spellStart"/>
-      <w:r>
-        <w:t>Im</w:t>
-      </w:r>
-      <w:proofErr w:type="spellEnd"/>
-      <w:r>
-        <w:t xml:space="preserve"> not sure about this (the effects on FBG seem inconsistent between ITT and GTT).  To me it </w:t>
-      </w:r>
-      <w:proofErr w:type="spellStart"/>
-      <w:r>
-        <w:t>loks</w:t>
-      </w:r>
-      <w:proofErr w:type="spellEnd"/>
-      <w:r>
-        <w:t xml:space="preserve"> like more about late-phase hypoglycemic response if anything.  I agree about the point about not due to increased total or percent fat mass.</w:t>
+      <w:r>
+        <w:t xml:space="preserve">Are females along significant?  If so we might want to consider putting an asterisk on the females.  </w:t>
       </w:r>
     </w:p>
   </w:comment>
-  <w:comment w:id="158" w:author="Dave Bridges" w:date="2021-09-16T11:16:00Z" w:initials="DB">
+  <w:comment w:id="157" w:author="Dave Bridges" w:date="2021-09-16T16:17:00Z" w:initials="DB">
     <w:p>
       <w:pPr>
         <w:pStyle w:val="CommentText"/>
@@ -13735,11 +13817,11 @@
         <w:annotationRef/>
       </w:r>
       <w:r>
-        <w:t>You don’t reference Figure 2I, you could mention all this after that (which does look more compelling)</w:t>
+        <w:t>If significant within females</w:t>
       </w:r>
     </w:p>
   </w:comment>
-  <w:comment w:id="173" w:author="Dave Bridges" w:date="2021-09-16T11:18:00Z" w:initials="DB">
+  <w:comment w:id="160" w:author="Dave Bridges" w:date="2021-09-16T11:14:00Z" w:initials="DB">
     <w:p>
       <w:pPr>
         <w:pStyle w:val="CommentText"/>
@@ -13750,20 +13832,25 @@
         </w:rPr>
         <w:annotationRef/>
       </w:r>
-      <w:r>
-        <w:t xml:space="preserve">And </w:t>
-      </w:r>
-      <w:proofErr w:type="gramStart"/>
-      <w:r>
-        <w:t>sucrose</w:t>
-      </w:r>
-      <w:proofErr w:type="gramEnd"/>
-      <w:r>
-        <w:t xml:space="preserve"> right?</w:t>
+      <w:proofErr w:type="spellStart"/>
+      <w:r>
+        <w:t>Im</w:t>
+      </w:r>
+      <w:proofErr w:type="spellEnd"/>
+      <w:r>
+        <w:t xml:space="preserve"> not sure about this (the effects on FBG seem inconsistent between ITT and GTT).  To me it </w:t>
+      </w:r>
+      <w:proofErr w:type="spellStart"/>
+      <w:r>
+        <w:t>loks</w:t>
+      </w:r>
+      <w:proofErr w:type="spellEnd"/>
+      <w:r>
+        <w:t xml:space="preserve"> like more about late-phase hypoglycemic response if anything.  I agree about the point about not due to increased total or percent fat mass.</w:t>
       </w:r>
     </w:p>
   </w:comment>
-  <w:comment w:id="180" w:author="Dave Bridges" w:date="2021-09-16T11:19:00Z" w:initials="DB">
+  <w:comment w:id="161" w:author="Dave Bridges" w:date="2021-09-16T11:16:00Z" w:initials="DB">
     <w:p>
       <w:pPr>
         <w:pStyle w:val="CommentText"/>
@@ -13775,19 +13862,11 @@
         <w:annotationRef/>
       </w:r>
       <w:r>
-        <w:t xml:space="preserve">This is almost significant, so </w:t>
-      </w:r>
-      <w:proofErr w:type="spellStart"/>
-      <w:r>
-        <w:t>id</w:t>
-      </w:r>
-      <w:proofErr w:type="spellEnd"/>
-      <w:r>
-        <w:t xml:space="preserve"> give the actual effect sizes here</w:t>
+        <w:t>You don’t reference Figure 2I, you could mention all this after that (which does look more compelling)</w:t>
       </w:r>
     </w:p>
   </w:comment>
-  <w:comment w:id="181" w:author="Dave Bridges" w:date="2021-09-16T11:20:00Z" w:initials="DB">
+  <w:comment w:id="182" w:author="Dave Bridges" w:date="2021-09-16T11:18:00Z" w:initials="DB">
     <w:p>
       <w:pPr>
         <w:pStyle w:val="CommentText"/>
@@ -13799,19 +13878,19 @@
         <w:annotationRef/>
       </w:r>
       <w:r>
-        <w:t xml:space="preserve">I </w:t>
-      </w:r>
-      <w:proofErr w:type="spellStart"/>
-      <w:r>
-        <w:t>dunno</w:t>
-      </w:r>
-      <w:proofErr w:type="spellEnd"/>
-      <w:r>
-        <w:t>, at endpoint these look really similar</w:t>
+        <w:t xml:space="preserve">And </w:t>
+      </w:r>
+      <w:proofErr w:type="gramStart"/>
+      <w:r>
+        <w:t>sucrose</w:t>
+      </w:r>
+      <w:proofErr w:type="gramEnd"/>
+      <w:r>
+        <w:t xml:space="preserve"> right?</w:t>
       </w:r>
     </w:p>
   </w:comment>
-  <w:comment w:id="187" w:author="Dave Bridges" w:date="2021-09-16T11:21:00Z" w:initials="DB">
+  <w:comment w:id="189" w:author="Dave Bridges" w:date="2021-09-16T11:19:00Z" w:initials="DB">
     <w:p>
       <w:pPr>
         <w:pStyle w:val="CommentText"/>
@@ -13823,19 +13902,19 @@
         <w:annotationRef/>
       </w:r>
       <w:r>
-        <w:t xml:space="preserve">This is </w:t>
+        <w:t xml:space="preserve">This is almost significant, so </w:t>
       </w:r>
       <w:proofErr w:type="spellStart"/>
       <w:r>
-        <w:t>reawlly</w:t>
+        <w:t>id</w:t>
       </w:r>
       <w:proofErr w:type="spellEnd"/>
       <w:r>
-        <w:t xml:space="preserve"> not that close so I think id remove this last sentence and say they were indistinguishable</w:t>
+        <w:t xml:space="preserve"> give the actual effect sizes here</w:t>
       </w:r>
     </w:p>
   </w:comment>
-  <w:comment w:id="271" w:author="Dave Bridges" w:date="2021-09-16T11:32:00Z" w:initials="DB">
+  <w:comment w:id="190" w:author="Dave Bridges" w:date="2021-09-16T11:20:00Z" w:initials="DB">
     <w:p>
       <w:pPr>
         <w:pStyle w:val="CommentText"/>
@@ -13847,19 +13926,59 @@
         <w:annotationRef/>
       </w:r>
       <w:r>
-        <w:t xml:space="preserve">Can you say more here, I thought that this </w:t>
+        <w:t xml:space="preserve">I </w:t>
       </w:r>
       <w:proofErr w:type="spellStart"/>
       <w:r>
-        <w:t>iwas</w:t>
+        <w:t>dunno</w:t>
       </w:r>
       <w:proofErr w:type="spellEnd"/>
       <w:r>
-        <w:t xml:space="preserve"> sex- and diet specific</w:t>
+        <w:t>, at endpoint these look really similar</w:t>
       </w:r>
     </w:p>
   </w:comment>
-  <w:comment w:id="272" w:author="Dave Bridges" w:date="2021-09-16T11:32:00Z" w:initials="DB">
+  <w:comment w:id="196" w:author="Dave Bridges" w:date="2021-09-16T11:21:00Z" w:initials="DB">
+    <w:p>
+      <w:pPr>
+        <w:pStyle w:val="CommentText"/>
+      </w:pPr>
+      <w:r>
+        <w:rPr>
+          <w:rStyle w:val="CommentReference"/>
+        </w:rPr>
+        <w:annotationRef/>
+      </w:r>
+      <w:r>
+        <w:t>This is really not that close so I think id remove this last sentence and say they were indistinguishable</w:t>
+      </w:r>
+    </w:p>
+  </w:comment>
+  <w:comment w:id="280" w:author="Dave Bridges" w:date="2021-09-16T11:32:00Z" w:initials="DB">
+    <w:p>
+      <w:pPr>
+        <w:pStyle w:val="CommentText"/>
+      </w:pPr>
+      <w:r>
+        <w:rPr>
+          <w:rStyle w:val="CommentReference"/>
+        </w:rPr>
+        <w:annotationRef/>
+      </w:r>
+      <w:r>
+        <w:t xml:space="preserve">Can you say more here, I thought that this </w:t>
+      </w:r>
+      <w:proofErr w:type="spellStart"/>
+      <w:r>
+        <w:t>iwas</w:t>
+      </w:r>
+      <w:proofErr w:type="spellEnd"/>
+      <w:r>
+        <w:t xml:space="preserve"> sex- and diet specific</w:t>
+      </w:r>
+    </w:p>
+  </w:comment>
+  <w:comment w:id="281" w:author="Dave Bridges" w:date="2021-09-16T11:32:00Z" w:initials="DB">
     <w:p>
       <w:pPr>
         <w:pStyle w:val="CommentText"/>
@@ -13897,7 +14016,9 @@
   <w15:commentEx w15:paraId="054D78CF" w15:done="0"/>
   <w15:commentEx w15:paraId="2ED1A265" w15:paraIdParent="054D78CF" w15:done="0"/>
   <w15:commentEx w15:paraId="038A040C" w15:done="0"/>
+  <w15:commentEx w15:paraId="17027964" w15:paraIdParent="038A040C" w15:done="0"/>
   <w15:commentEx w15:paraId="1CAFE0F1" w15:done="0"/>
+  <w15:commentEx w15:paraId="419E062D" w15:done="0"/>
   <w15:commentEx w15:paraId="7A705C04" w15:done="0"/>
   <w15:commentEx w15:paraId="77D9BE2F" w15:paraIdParent="7A705C04" w15:done="0"/>
   <w15:commentEx w15:paraId="2AA311E4" w15:done="0"/>
@@ -13936,7 +14057,9 @@
   <w16cid:commentId w16cid:paraId="054D78CF" w16cid:durableId="24C50A8C"/>
   <w16cid:commentId w16cid:paraId="2ED1A265" w16cid:durableId="24EDA498"/>
   <w16cid:commentId w16cid:paraId="038A040C" w16cid:durableId="24EDA4DE"/>
+  <w16cid:commentId w16cid:paraId="17027964" w16cid:durableId="24EDEC30"/>
   <w16cid:commentId w16cid:paraId="1CAFE0F1" w16cid:durableId="24EDA52E"/>
+  <w16cid:commentId w16cid:paraId="419E062D" w16cid:durableId="24EDEC92"/>
   <w16cid:commentId w16cid:paraId="7A705C04" w16cid:durableId="24EDA59F"/>
   <w16cid:commentId w16cid:paraId="77D9BE2F" w16cid:durableId="24EDA616"/>
   <w16cid:commentId w16cid:paraId="2AA311E4" w16cid:durableId="24EDA69A"/>

</xml_diff>

<commit_message>
updated discussion, fixed HFD analysis to stop at week 20
</commit_message>
<xml_diff>
--- a/Manuscripts/Manuscript.docx
+++ b/Manuscripts/Manuscript.docx
@@ -745,13 +745,7 @@
         <w:rPr>
           <w:rFonts w:ascii="Times New Roman" w:hAnsi="Times New Roman" w:cs="Times New Roman"/>
         </w:rPr>
-        <w:t>To our knowledge, only no</w:t>
-      </w:r>
-      <w:r>
-        <w:rPr>
-          <w:rFonts w:ascii="Times New Roman" w:hAnsi="Times New Roman" w:cs="Times New Roman"/>
-        </w:rPr>
-        <w:t xml:space="preserve"> </w:t>
+        <w:t xml:space="preserve">To our knowledge, only no </w:t>
       </w:r>
       <w:r>
         <w:rPr>
@@ -1137,67 +1131,74 @@
         <w:rPr>
           <w:rFonts w:ascii="Times New Roman" w:hAnsi="Times New Roman" w:cs="Times New Roman"/>
         </w:rPr>
-        <w:t xml:space="preserve"> may increase risk of infants being classified as low birth weight</w:t>
-      </w:r>
-      <w:del w:id="2" w:author="Dave Bridges" w:date="2021-09-16T10:55:00Z">
-        <w:r>
-          <w:rPr>
-            <w:rFonts w:ascii="Times New Roman" w:hAnsi="Times New Roman" w:cs="Times New Roman"/>
-          </w:rPr>
-          <w:delText xml:space="preserve"> </w:delText>
-        </w:r>
-      </w:del>
-      <w:r>
-        <w:rPr>
-          <w:rFonts w:ascii="Times New Roman" w:hAnsi="Times New Roman" w:cs="Times New Roman"/>
-        </w:rPr>
-        <w:t>.</w:t>
-      </w:r>
-      <w:ins w:id="3" w:author="Dave Bridges" w:date="2021-09-16T10:55:00Z">
-        <w:r>
-          <w:rPr>
-            <w:rFonts w:ascii="Times New Roman" w:hAnsi="Times New Roman" w:cs="Times New Roman"/>
-          </w:rPr>
-          <w:t xml:space="preserve"> The</w:t>
-        </w:r>
-        <w:r>
-          <w:rPr>
-            <w:rFonts w:ascii="Times New Roman" w:hAnsi="Times New Roman" w:cs="Times New Roman"/>
-          </w:rPr>
-          <w:t xml:space="preserve"> l</w:t>
-        </w:r>
-      </w:ins>
-      <w:r>
-        <w:rPr>
-          <w:rFonts w:ascii="Times New Roman" w:hAnsi="Times New Roman" w:cs="Times New Roman"/>
-        </w:rPr>
-        <w:t xml:space="preserve">iterature </w:t>
-      </w:r>
-      <w:commentRangeStart w:id="4"/>
-      <w:r>
-        <w:rPr>
-          <w:rFonts w:ascii="Times New Roman" w:hAnsi="Times New Roman" w:cs="Times New Roman"/>
-        </w:rPr>
-        <w:t xml:space="preserve">rarely </w:t>
-      </w:r>
-      <w:commentRangeEnd w:id="4"/>
-      <w:r>
-        <w:rPr>
-          <w:rStyle w:val="CommentReference"/>
-        </w:rPr>
-        <w:commentReference w:id="4"/>
-      </w:r>
-      <w:r>
-        <w:rPr>
-          <w:rFonts w:ascii="Times New Roman" w:hAnsi="Times New Roman" w:cs="Times New Roman"/>
-        </w:rPr>
-        <w:t xml:space="preserve">evaluates the effects of the practice past early infancy in the resultant children. </w:t>
-      </w:r>
-      <w:r>
-        <w:rPr>
-          <w:rFonts w:ascii="Times New Roman" w:hAnsi="Times New Roman" w:cs="Times New Roman"/>
-        </w:rPr>
-        <w:t xml:space="preserve">  </w:t>
+        <w:t xml:space="preserve"> may increase risk of infants being classified as low birth weight. The</w:t>
+      </w:r>
+      <w:r>
+        <w:rPr>
+          <w:rFonts w:ascii="Times New Roman" w:hAnsi="Times New Roman" w:cs="Times New Roman"/>
+        </w:rPr>
+        <w:t xml:space="preserve"> </w:t>
+      </w:r>
+      <w:r>
+        <w:rPr>
+          <w:rFonts w:ascii="Times New Roman" w:hAnsi="Times New Roman" w:cs="Times New Roman"/>
+        </w:rPr>
+        <w:t>literature is most focused on</w:t>
+      </w:r>
+      <w:r>
+        <w:rPr>
+          <w:rFonts w:ascii="Times New Roman" w:hAnsi="Times New Roman" w:cs="Times New Roman"/>
+        </w:rPr>
+        <w:t xml:space="preserve">  the effects of the practice </w:t>
+      </w:r>
+      <w:r>
+        <w:rPr>
+          <w:rFonts w:ascii="Times New Roman" w:hAnsi="Times New Roman" w:cs="Times New Roman"/>
+        </w:rPr>
+        <w:t>during infancy and early childhood</w:t>
+      </w:r>
+      <w:r>
+        <w:rPr>
+          <w:rFonts w:ascii="Times New Roman" w:hAnsi="Times New Roman" w:cs="Times New Roman"/>
+        </w:rPr>
+        <w:t xml:space="preserve"> in the resultant children</w:t>
+      </w:r>
+      <w:r>
+        <w:rPr>
+          <w:rFonts w:ascii="Times New Roman" w:hAnsi="Times New Roman" w:cs="Times New Roman"/>
+        </w:rPr>
+        <w:fldChar w:fldCharType="begin"/>
+      </w:r>
+      <w:r>
+        <w:rPr>
+          <w:rFonts w:ascii="Times New Roman" w:hAnsi="Times New Roman" w:cs="Times New Roman"/>
+        </w:rPr>
+        <w:instrText xml:space="preserve"> ADDIN ZOTERO_ITEM CSL_CITATION {"citationID":"y4l66Io3","properties":{"formattedCitation":"(Glazier et al., 2018)","plainCitation":"(Glazier et al., 2018)","noteIndex":0},"citationItems":[{"id":300,"uris":["http://zotero.org/users/5073745/items/TH4IXLBS"],"uri":["http://zotero.org/users/5073745/items/TH4IXLBS"],"itemData":{"id":300,"type":"article-journal","abstract":"Background\nAlthough exempt, many pregnant Muslim women partake in the daily fast during daylight hours during the month of Ramadan. In other contexts an impoverished diet during pregnancy impacts on birth weight. The aim of this systematic review was to determine whether Ramadan fasting by pregnant women affects perinatal outcomes. Primary outcomes investigated were perinatal mortality, preterm birth and small for gestational age (SGA) infants. Secondary outcomes investigated were stillbirth, neonatal death, maternal death, hypertensive disorders of pregnancy, gestational diabetes, congenital abnormalities, serious neonatal morbidity, birth weight, preterm birth and placental weight.\n\nMethods\nSystematic review and meta-analysis of observational studies and randomised controlled trials was conducted in EMBASE, MEDLINE, CINAHL, Web of Science, Google Scholar, the Health Management Information Consortium and Applied Social Sciences Index and Abstracts. Studies from any year were eligible. Studies reporting predefined perinatal outcomes in pregnancies exposed to Ramadan fasting were included. Cohort studies with no comparator group or that considered fasting outside pregnancy were excluded, as were studies assuming fasting practice based solely upon family name. Quality of included studies was assessed using the ROBINS-I tool for assessing risk of bias in non-randomised studies. Analyses were performed in STATA.\n\nResults\nFrom 375 records, 22 studies of 31,374 pregnancies were included, of which 18,920 pregnancies were exposed to Ramadan fasting. Birth weight was reported in 21 studies and was not affected by maternal fasting (standardised mean difference [SMD] 0.03, 95% CI 0.00 to 0.05). Placental weight was significantly lower in fasting mothers (SMD -0.94, 95% CI -0.97 to  -0.90), although this observation was dominated by a single large study. No data were presented for perinatal mortality. Ramadan fasting had no effect on preterm delivery (odds ratio 0.99, 95% CI 0.72 to 1.37) based on 5600 pregnancies (1193 exposed to Ramadan fasting).\n\nConclusions\nRamadan fasting does not adversely affect birth weight although there is insufficient evidence regarding potential effects on other perinatal outcomes. Further studies are needed to accurately determine whether Ramadan fasting is associated with adverse maternal or neonatal outcome.\n\nElectronic supplementary material\nThe online version of this article (10.1186/s12884-018-2048-y) contains supplementary material, which is available to authorized users.","container-title":"BMC Pregnancy and Childbirth","DOI":"10.1186/s12884-018-2048-y","ISSN":"1471-2393","journalAbbreviation":"BMC Pregnancy Childbirth","note":"PMID: 30359228\nPMCID: PMC6202808","source":"PubMed Central","title":"The effect of Ramadan fasting during pregnancy on perinatal outcomes: a systematic review and meta-analysis","title-short":"The effect of Ramadan fasting during pregnancy on perinatal outcomes","URL":"https://www.ncbi.nlm.nih.gov/pmc/articles/PMC6202808/","volume":"18","author":[{"family":"Glazier","given":"Jocelyn D."},{"family":"Hayes","given":"Dexter J. L."},{"family":"Hussain","given":"Sabiha"},{"family":"D’Souza","given":"Stephen W."},{"family":"Whitcombe","given":"Joanne"},{"family":"Heazell","given":"Alexander E. P."},{"family":"Ashton","given":"Nick"}],"accessed":{"date-parts":[["2019",12,18]]},"issued":{"date-parts":[["2018",10,25]]}}}],"schema":"https://github.com/citation-style-language/schema/raw/master/csl-citation.json"} </w:instrText>
+      </w:r>
+      <w:r>
+        <w:rPr>
+          <w:rFonts w:ascii="Times New Roman" w:hAnsi="Times New Roman" w:cs="Times New Roman"/>
+        </w:rPr>
+        <w:fldChar w:fldCharType="separate"/>
+      </w:r>
+      <w:r>
+        <w:rPr>
+          <w:rFonts w:ascii="Times New Roman" w:hAnsi="Times New Roman" w:cs="Times New Roman"/>
+          <w:noProof/>
+        </w:rPr>
+        <w:t>(Glazier et al., 2018)</w:t>
+      </w:r>
+      <w:r>
+        <w:rPr>
+          <w:rFonts w:ascii="Times New Roman" w:hAnsi="Times New Roman" w:cs="Times New Roman"/>
+        </w:rPr>
+        <w:fldChar w:fldCharType="end"/>
+      </w:r>
+      <w:r>
+        <w:rPr>
+          <w:rFonts w:ascii="Times New Roman" w:hAnsi="Times New Roman" w:cs="Times New Roman"/>
+        </w:rPr>
+        <w:t xml:space="preserve">. </w:t>
       </w:r>
       <w:r>
         <w:rPr>
@@ -4560,7 +4561,7 @@
       <w:pPr>
         <w:spacing w:line="480" w:lineRule="auto"/>
         <w:rPr>
-          <w:ins w:id="5" w:author="Bridges, Dave" w:date="2021-07-29T13:57:00Z"/>
+          <w:ins w:id="2" w:author="Bridges, Dave" w:date="2021-07-29T13:57:00Z"/>
           <w:rFonts w:ascii="Times New Roman" w:hAnsi="Times New Roman" w:cs="Times New Roman"/>
         </w:rPr>
       </w:pPr>
@@ -4664,72 +4665,219 @@
         </w:rPr>
         <w:t xml:space="preserve">, </w:t>
       </w:r>
+      <w:commentRangeStart w:id="3"/>
+      <w:commentRangeStart w:id="4"/>
+      <w:commentRangeStart w:id="5"/>
+      <w:r>
+        <w:rPr>
+          <w:rFonts w:ascii="Times New Roman" w:hAnsi="Times New Roman" w:cs="Times New Roman"/>
+        </w:rPr>
+        <w:t xml:space="preserve">but no effect of maternal dietary </w:t>
+      </w:r>
+      <w:r>
+        <w:rPr>
+          <w:rFonts w:ascii="Times New Roman" w:hAnsi="Times New Roman" w:cs="Times New Roman"/>
+        </w:rPr>
+        <w:t>restriction</w:t>
+      </w:r>
+      <w:r>
+        <w:rPr>
+          <w:rFonts w:ascii="Times New Roman" w:hAnsi="Times New Roman" w:cs="Times New Roman"/>
+        </w:rPr>
+        <w:t xml:space="preserve"> was evident through linear </w:t>
+      </w:r>
+      <w:r>
+        <w:rPr>
+          <w:rFonts w:ascii="Times New Roman" w:hAnsi="Times New Roman" w:cs="Times New Roman"/>
+        </w:rPr>
+        <w:t xml:space="preserve">mixed effect </w:t>
+      </w:r>
+      <w:r>
+        <w:rPr>
+          <w:rFonts w:ascii="Times New Roman" w:hAnsi="Times New Roman" w:cs="Times New Roman"/>
+        </w:rPr>
+        <w:t>modeling</w:t>
+      </w:r>
+      <w:r>
+        <w:rPr>
+          <w:rFonts w:ascii="Times New Roman" w:hAnsi="Times New Roman" w:cs="Times New Roman"/>
+        </w:rPr>
+        <w:t xml:space="preserve"> </w:t>
+      </w:r>
+      <w:r>
+        <w:rPr>
+          <w:rFonts w:ascii="Times New Roman" w:hAnsi="Times New Roman" w:cs="Times New Roman"/>
+        </w:rPr>
+        <w:t>(</w:t>
+      </w:r>
+      <w:r>
+        <w:rPr>
+          <w:rFonts w:ascii="Times New Roman" w:hAnsi="Times New Roman" w:cs="Times New Roman"/>
+          <w:b/>
+          <w:bCs/>
+        </w:rPr>
+        <w:t>Figure 2</w:t>
+      </w:r>
+      <w:r>
+        <w:rPr>
+          <w:rFonts w:ascii="Times New Roman" w:hAnsi="Times New Roman" w:cs="Times New Roman"/>
+          <w:b/>
+          <w:bCs/>
+        </w:rPr>
+        <w:t>E</w:t>
+      </w:r>
+      <w:r>
+        <w:rPr>
+          <w:rFonts w:ascii="Times New Roman" w:hAnsi="Times New Roman" w:cs="Times New Roman"/>
+        </w:rPr>
+        <w:t xml:space="preserve">, </w:t>
+      </w:r>
+      <w:proofErr w:type="spellStart"/>
+      <w:r>
+        <w:rPr>
+          <w:rFonts w:ascii="Times New Roman" w:hAnsi="Times New Roman" w:cs="Times New Roman"/>
+        </w:rPr>
+        <w:t>p</w:t>
+      </w:r>
+      <w:r>
+        <w:rPr>
+          <w:rFonts w:ascii="Times New Roman" w:hAnsi="Times New Roman" w:cs="Times New Roman"/>
+          <w:vertAlign w:val="subscript"/>
+        </w:rPr>
+        <w:t>diet</w:t>
+      </w:r>
+      <w:proofErr w:type="spellEnd"/>
+      <w:r>
+        <w:rPr>
+          <w:rFonts w:ascii="Times New Roman" w:hAnsi="Times New Roman" w:cs="Times New Roman"/>
+        </w:rPr>
+        <w:t>=0.7</w:t>
+      </w:r>
+      <w:r>
+        <w:rPr>
+          <w:rFonts w:ascii="Times New Roman" w:hAnsi="Times New Roman" w:cs="Times New Roman"/>
+        </w:rPr>
+        <w:t>3</w:t>
+      </w:r>
+      <w:r>
+        <w:rPr>
+          <w:rFonts w:ascii="Times New Roman" w:hAnsi="Times New Roman" w:cs="Times New Roman"/>
+        </w:rPr>
+        <w:t>).</w:t>
+      </w:r>
+      <w:commentRangeEnd w:id="3"/>
+      <w:r>
+        <w:rPr>
+          <w:rStyle w:val="CommentReference"/>
+        </w:rPr>
+        <w:commentReference w:id="3"/>
+      </w:r>
+      <w:commentRangeEnd w:id="4"/>
+      <w:r>
+        <w:rPr>
+          <w:rStyle w:val="CommentReference"/>
+        </w:rPr>
+        <w:commentReference w:id="4"/>
+      </w:r>
+      <w:commentRangeEnd w:id="5"/>
+      <w:r>
+        <w:rPr>
+          <w:rStyle w:val="CommentReference"/>
+        </w:rPr>
+        <w:commentReference w:id="5"/>
+      </w:r>
+      <w:r>
+        <w:rPr>
+          <w:rFonts w:ascii="Times New Roman" w:hAnsi="Times New Roman" w:cs="Times New Roman"/>
+        </w:rPr>
+        <w:t xml:space="preserve"> </w:t>
+      </w:r>
+      <w:r>
+        <w:rPr>
+          <w:rFonts w:ascii="Times New Roman" w:hAnsi="Times New Roman" w:cs="Times New Roman"/>
+        </w:rPr>
+        <w:t>Summarizing the ITT by calculating the a</w:t>
+      </w:r>
+      <w:r>
+        <w:rPr>
+          <w:rFonts w:ascii="Times New Roman" w:hAnsi="Times New Roman" w:cs="Times New Roman"/>
+        </w:rPr>
+        <w:t>rea under the curve</w:t>
+      </w:r>
+      <w:r>
+        <w:rPr>
+          <w:rFonts w:ascii="Times New Roman" w:hAnsi="Times New Roman" w:cs="Times New Roman"/>
+        </w:rPr>
+        <w:t xml:space="preserve"> (AUC)</w:t>
+      </w:r>
+      <w:r>
+        <w:rPr>
+          <w:rFonts w:ascii="Times New Roman" w:hAnsi="Times New Roman" w:cs="Times New Roman"/>
+        </w:rPr>
+        <w:t xml:space="preserve"> </w:t>
+      </w:r>
+      <w:r>
+        <w:rPr>
+          <w:rFonts w:ascii="Times New Roman" w:hAnsi="Times New Roman" w:cs="Times New Roman"/>
+        </w:rPr>
+        <w:t xml:space="preserve">demonstrated </w:t>
+      </w:r>
+      <w:r>
+        <w:rPr>
+          <w:rFonts w:ascii="Times New Roman" w:hAnsi="Times New Roman" w:cs="Times New Roman"/>
+        </w:rPr>
+        <w:t xml:space="preserve">a significant effect of </w:t>
+      </w:r>
+      <w:r>
+        <w:rPr>
+          <w:rFonts w:ascii="Times New Roman" w:hAnsi="Times New Roman" w:cs="Times New Roman"/>
+        </w:rPr>
+        <w:t xml:space="preserve">both </w:t>
+      </w:r>
+      <w:r>
+        <w:rPr>
+          <w:rFonts w:ascii="Times New Roman" w:hAnsi="Times New Roman" w:cs="Times New Roman"/>
+        </w:rPr>
+        <w:t xml:space="preserve">maternal </w:t>
+      </w:r>
+      <w:r>
+        <w:rPr>
+          <w:rFonts w:ascii="Times New Roman" w:hAnsi="Times New Roman" w:cs="Times New Roman"/>
+        </w:rPr>
+        <w:t>restriction</w:t>
+      </w:r>
+      <w:r>
+        <w:rPr>
+          <w:rFonts w:ascii="Times New Roman" w:hAnsi="Times New Roman" w:cs="Times New Roman"/>
+        </w:rPr>
+        <w:t xml:space="preserve"> </w:t>
+      </w:r>
+      <w:r>
+        <w:rPr>
+          <w:rFonts w:ascii="Times New Roman" w:hAnsi="Times New Roman" w:cs="Times New Roman"/>
+        </w:rPr>
+        <w:t>where eTRF offspring had lower AUC compared to AL offspring</w:t>
+      </w:r>
+      <w:r>
+        <w:rPr>
+          <w:rFonts w:ascii="Times New Roman" w:hAnsi="Times New Roman" w:cs="Times New Roman"/>
+        </w:rPr>
+        <w:t xml:space="preserve">, </w:t>
+      </w:r>
+      <w:r>
+        <w:rPr>
+          <w:rFonts w:ascii="Times New Roman" w:hAnsi="Times New Roman" w:cs="Times New Roman"/>
+        </w:rPr>
+        <w:t xml:space="preserve">8.5% and 2.2% lower in females and males respectively </w:t>
+      </w:r>
+      <w:r>
+        <w:rPr>
+          <w:rFonts w:ascii="Times New Roman" w:hAnsi="Times New Roman" w:cs="Times New Roman"/>
+        </w:rPr>
+        <w:t>(</w:t>
+      </w:r>
       <w:commentRangeStart w:id="6"/>
       <w:commentRangeStart w:id="7"/>
-      <w:r>
-        <w:rPr>
-          <w:rFonts w:ascii="Times New Roman" w:hAnsi="Times New Roman" w:cs="Times New Roman"/>
-        </w:rPr>
-        <w:t xml:space="preserve">but no effect of maternal dietary </w:t>
-      </w:r>
-      <w:r>
-        <w:rPr>
-          <w:rFonts w:ascii="Times New Roman" w:hAnsi="Times New Roman" w:cs="Times New Roman"/>
-        </w:rPr>
-        <w:t>restriction</w:t>
-      </w:r>
-      <w:r>
-        <w:rPr>
-          <w:rFonts w:ascii="Times New Roman" w:hAnsi="Times New Roman" w:cs="Times New Roman"/>
-        </w:rPr>
-        <w:t xml:space="preserve"> was evident through linear </w:t>
-      </w:r>
-      <w:r>
-        <w:rPr>
-          <w:rFonts w:ascii="Times New Roman" w:hAnsi="Times New Roman" w:cs="Times New Roman"/>
-        </w:rPr>
-        <w:t xml:space="preserve">mixed effect </w:t>
-      </w:r>
-      <w:r>
-        <w:rPr>
-          <w:rFonts w:ascii="Times New Roman" w:hAnsi="Times New Roman" w:cs="Times New Roman"/>
-        </w:rPr>
-        <w:t>modeling</w:t>
-      </w:r>
-      <w:r>
-        <w:rPr>
-          <w:rFonts w:ascii="Times New Roman" w:hAnsi="Times New Roman" w:cs="Times New Roman"/>
-        </w:rPr>
-        <w:t xml:space="preserve"> </w:t>
-      </w:r>
-      <w:r>
-        <w:rPr>
-          <w:rFonts w:ascii="Times New Roman" w:hAnsi="Times New Roman" w:cs="Times New Roman"/>
-        </w:rPr>
-        <w:t>(</w:t>
-      </w:r>
-      <w:r>
-        <w:rPr>
-          <w:rFonts w:ascii="Times New Roman" w:hAnsi="Times New Roman" w:cs="Times New Roman"/>
-          <w:b/>
-          <w:bCs/>
-        </w:rPr>
-        <w:t>Figure 2</w:t>
-      </w:r>
-      <w:r>
-        <w:rPr>
-          <w:rFonts w:ascii="Times New Roman" w:hAnsi="Times New Roman" w:cs="Times New Roman"/>
-          <w:b/>
-          <w:bCs/>
-        </w:rPr>
-        <w:t>E</w:t>
-      </w:r>
-      <w:r>
-        <w:rPr>
-          <w:rFonts w:ascii="Times New Roman" w:hAnsi="Times New Roman" w:cs="Times New Roman"/>
-        </w:rPr>
-        <w:t xml:space="preserve">, </w:t>
-      </w:r>
       <w:proofErr w:type="spellStart"/>
       <w:r>
         <w:rPr>
@@ -4749,200 +4897,41 @@
         <w:rPr>
           <w:rFonts w:ascii="Times New Roman" w:hAnsi="Times New Roman" w:cs="Times New Roman"/>
         </w:rPr>
-        <w:t>=0.7</w:t>
-      </w:r>
-      <w:r>
-        <w:rPr>
-          <w:rFonts w:ascii="Times New Roman" w:hAnsi="Times New Roman" w:cs="Times New Roman"/>
-        </w:rPr>
-        <w:t>3</w:t>
-      </w:r>
-      <w:r>
-        <w:rPr>
-          <w:rFonts w:ascii="Times New Roman" w:hAnsi="Times New Roman" w:cs="Times New Roman"/>
-        </w:rPr>
-        <w:t>).</w:t>
-      </w:r>
-      <w:commentRangeEnd w:id="6"/>
-      <w:r>
-        <w:rPr>
-          <w:rStyle w:val="CommentReference"/>
-        </w:rPr>
-        <w:commentReference w:id="6"/>
-      </w:r>
-      <w:commentRangeEnd w:id="7"/>
-      <w:r>
-        <w:rPr>
-          <w:rStyle w:val="CommentReference"/>
-        </w:rPr>
-        <w:commentReference w:id="7"/>
-      </w:r>
-      <w:r>
-        <w:rPr>
-          <w:rFonts w:ascii="Times New Roman" w:hAnsi="Times New Roman" w:cs="Times New Roman"/>
-        </w:rPr>
-        <w:t xml:space="preserve"> </w:t>
-      </w:r>
-      <w:r>
-        <w:rPr>
-          <w:rFonts w:ascii="Times New Roman" w:hAnsi="Times New Roman" w:cs="Times New Roman"/>
-        </w:rPr>
-        <w:t>Summarizing the ITT by calculating the a</w:t>
-      </w:r>
-      <w:r>
-        <w:rPr>
-          <w:rFonts w:ascii="Times New Roman" w:hAnsi="Times New Roman" w:cs="Times New Roman"/>
-        </w:rPr>
-        <w:t>rea under the curve</w:t>
-      </w:r>
-      <w:r>
-        <w:rPr>
-          <w:rFonts w:ascii="Times New Roman" w:hAnsi="Times New Roman" w:cs="Times New Roman"/>
-        </w:rPr>
-        <w:t xml:space="preserve"> (AUC)</w:t>
-      </w:r>
-      <w:r>
-        <w:rPr>
-          <w:rFonts w:ascii="Times New Roman" w:hAnsi="Times New Roman" w:cs="Times New Roman"/>
-        </w:rPr>
-        <w:t xml:space="preserve"> </w:t>
-      </w:r>
-      <w:r>
-        <w:rPr>
-          <w:rFonts w:ascii="Times New Roman" w:hAnsi="Times New Roman" w:cs="Times New Roman"/>
-        </w:rPr>
-        <w:t xml:space="preserve">demonstrated </w:t>
-      </w:r>
-      <w:r>
-        <w:rPr>
-          <w:rFonts w:ascii="Times New Roman" w:hAnsi="Times New Roman" w:cs="Times New Roman"/>
-        </w:rPr>
-        <w:t xml:space="preserve">a significant effect of </w:t>
-      </w:r>
-      <w:r>
-        <w:rPr>
-          <w:rFonts w:ascii="Times New Roman" w:hAnsi="Times New Roman" w:cs="Times New Roman"/>
-        </w:rPr>
-        <w:t xml:space="preserve">both </w:t>
-      </w:r>
-      <w:r>
-        <w:rPr>
-          <w:rFonts w:ascii="Times New Roman" w:hAnsi="Times New Roman" w:cs="Times New Roman"/>
-        </w:rPr>
-        <w:t xml:space="preserve">maternal </w:t>
-      </w:r>
-      <w:r>
-        <w:rPr>
-          <w:rFonts w:ascii="Times New Roman" w:hAnsi="Times New Roman" w:cs="Times New Roman"/>
-        </w:rPr>
-        <w:t>restriction</w:t>
-      </w:r>
-      <w:r>
-        <w:rPr>
-          <w:rFonts w:ascii="Times New Roman" w:hAnsi="Times New Roman" w:cs="Times New Roman"/>
-        </w:rPr>
-        <w:t xml:space="preserve"> </w:t>
-      </w:r>
-      <w:r>
-        <w:rPr>
-          <w:rFonts w:ascii="Times New Roman" w:hAnsi="Times New Roman" w:cs="Times New Roman"/>
-        </w:rPr>
-        <w:t>where eTRF offspring had lower AUC compared to AL offspring</w:t>
-      </w:r>
-      <w:r>
-        <w:rPr>
-          <w:rFonts w:ascii="Times New Roman" w:hAnsi="Times New Roman" w:cs="Times New Roman"/>
-        </w:rPr>
-        <w:t xml:space="preserve">, </w:t>
-      </w:r>
-      <w:r>
-        <w:rPr>
-          <w:rFonts w:ascii="Times New Roman" w:hAnsi="Times New Roman" w:cs="Times New Roman"/>
-        </w:rPr>
-        <w:t xml:space="preserve">8.5% and 2.2% lower in females and males respectively </w:t>
-      </w:r>
-      <w:r>
-        <w:rPr>
-          <w:rFonts w:ascii="Times New Roman" w:hAnsi="Times New Roman" w:cs="Times New Roman"/>
-        </w:rPr>
-        <w:t>(</w:t>
-      </w:r>
-      <w:commentRangeStart w:id="8"/>
-      <w:proofErr w:type="spellStart"/>
-      <w:r>
-        <w:rPr>
-          <w:rFonts w:ascii="Times New Roman" w:hAnsi="Times New Roman" w:cs="Times New Roman"/>
-        </w:rPr>
-        <w:t>p</w:t>
-      </w:r>
-      <w:r>
-        <w:rPr>
-          <w:rFonts w:ascii="Times New Roman" w:hAnsi="Times New Roman" w:cs="Times New Roman"/>
-          <w:vertAlign w:val="subscript"/>
-        </w:rPr>
-        <w:t>diet</w:t>
-      </w:r>
-      <w:proofErr w:type="spellEnd"/>
-      <w:r>
-        <w:rPr>
-          <w:rFonts w:ascii="Times New Roman" w:hAnsi="Times New Roman" w:cs="Times New Roman"/>
-        </w:rPr>
         <w:t>=0.013)</w:t>
       </w:r>
-      <w:ins w:id="9" w:author="Dave Bridges" w:date="2021-09-16T11:12:00Z">
+      <w:ins w:id="8" w:author="Dave Bridges" w:date="2021-09-16T11:12:00Z">
         <w:r>
           <w:rPr>
             <w:rFonts w:ascii="Times New Roman" w:hAnsi="Times New Roman" w:cs="Times New Roman"/>
           </w:rPr>
           <w:t xml:space="preserve">.  </w:t>
         </w:r>
-        <w:commentRangeEnd w:id="8"/>
+        <w:commentRangeEnd w:id="6"/>
         <w:r>
           <w:rPr>
             <w:rStyle w:val="CommentReference"/>
           </w:rPr>
-          <w:commentReference w:id="8"/>
-        </w:r>
-        <w:r>
-          <w:rPr>
-            <w:rFonts w:ascii="Times New Roman" w:hAnsi="Times New Roman" w:cs="Times New Roman"/>
-          </w:rPr>
-          <w:t xml:space="preserve">As expected, </w:t>
+          <w:commentReference w:id="6"/>
         </w:r>
       </w:ins>
-      <w:del w:id="10" w:author="Dave Bridges" w:date="2021-09-16T11:12:00Z">
-        <w:r>
-          <w:rPr>
-            <w:rFonts w:ascii="Times New Roman" w:hAnsi="Times New Roman" w:cs="Times New Roman"/>
-          </w:rPr>
-          <w:delText xml:space="preserve"> and of </w:delText>
-        </w:r>
-        <w:r>
-          <w:rPr>
-            <w:rFonts w:ascii="Times New Roman" w:hAnsi="Times New Roman" w:cs="Times New Roman"/>
-          </w:rPr>
-          <w:delText xml:space="preserve">sex where </w:delText>
-        </w:r>
-      </w:del>
-      <w:r>
-        <w:rPr>
-          <w:rFonts w:ascii="Times New Roman" w:hAnsi="Times New Roman" w:cs="Times New Roman"/>
-        </w:rPr>
-        <w:t>males had a higher AUC than females</w:t>
-      </w:r>
-      <w:del w:id="11" w:author="Dave Bridges" w:date="2021-09-16T11:12:00Z">
-        <w:r>
-          <w:rPr>
-            <w:rFonts w:ascii="Times New Roman" w:hAnsi="Times New Roman" w:cs="Times New Roman"/>
-          </w:rPr>
-          <w:delText>, which is expected in adulthood</w:delText>
-        </w:r>
-      </w:del>
-      <w:r>
-        <w:rPr>
-          <w:rFonts w:ascii="Times New Roman" w:hAnsi="Times New Roman" w:cs="Times New Roman"/>
-        </w:rPr>
-        <w:t xml:space="preserve"> </w:t>
+      <w:commentRangeEnd w:id="7"/>
+      <w:r>
+        <w:rPr>
+          <w:rStyle w:val="CommentReference"/>
+        </w:rPr>
+        <w:commentReference w:id="7"/>
+      </w:r>
+      <w:r>
+        <w:rPr>
+          <w:rFonts w:ascii="Times New Roman" w:hAnsi="Times New Roman" w:cs="Times New Roman"/>
+        </w:rPr>
+        <w:t xml:space="preserve">As expected, </w:t>
+      </w:r>
+      <w:r>
+        <w:rPr>
+          <w:rFonts w:ascii="Times New Roman" w:hAnsi="Times New Roman" w:cs="Times New Roman"/>
+        </w:rPr>
+        <w:t xml:space="preserve">males had a higher AUC than females </w:t>
       </w:r>
       <w:r>
         <w:rPr>
@@ -5043,25 +5032,11 @@
         </w:rPr>
         <w:t xml:space="preserve"> </w:t>
       </w:r>
-      <w:commentRangeStart w:id="12"/>
-      <w:r>
-        <w:rPr>
-          <w:rFonts w:ascii="Times New Roman" w:hAnsi="Times New Roman" w:cs="Times New Roman"/>
-        </w:rPr>
-        <w:t>The</w:t>
-      </w:r>
-      <w:commentRangeEnd w:id="12"/>
-      <w:r>
-        <w:rPr>
-          <w:rStyle w:val="CommentReference"/>
-        </w:rPr>
-        <w:commentReference w:id="12"/>
-      </w:r>
-      <w:r>
-        <w:rPr>
-          <w:rFonts w:ascii="Times New Roman" w:hAnsi="Times New Roman" w:cs="Times New Roman"/>
-        </w:rPr>
-        <w:t xml:space="preserve"> initial response </w:t>
+      <w:r>
+        <w:rPr>
+          <w:rFonts w:ascii="Times New Roman" w:hAnsi="Times New Roman" w:cs="Times New Roman"/>
+        </w:rPr>
+        <w:t xml:space="preserve">The initial response </w:t>
       </w:r>
       <w:r>
         <w:rPr>
@@ -5079,7 +5054,21 @@
         <w:rPr>
           <w:rFonts w:ascii="Times New Roman" w:hAnsi="Times New Roman" w:cs="Times New Roman"/>
         </w:rPr>
-        <w:t xml:space="preserve">(the rate of glucose decline over the first </w:t>
+        <w:t xml:space="preserve">(the rate of glucose </w:t>
+      </w:r>
+      <w:proofErr w:type="gramStart"/>
+      <w:r>
+        <w:rPr>
+          <w:rFonts w:ascii="Times New Roman" w:hAnsi="Times New Roman" w:cs="Times New Roman"/>
+        </w:rPr>
+        <w:t>decline</w:t>
+      </w:r>
+      <w:proofErr w:type="gramEnd"/>
+      <w:r>
+        <w:rPr>
+          <w:rFonts w:ascii="Times New Roman" w:hAnsi="Times New Roman" w:cs="Times New Roman"/>
+        </w:rPr>
+        <w:t xml:space="preserve"> over the first </w:t>
       </w:r>
       <w:r>
         <w:rPr>
@@ -5093,34 +5082,12 @@
         </w:rPr>
         <w:t xml:space="preserve"> minutes) </w:t>
       </w:r>
-      <w:del w:id="13" w:author="Dave Bridges" w:date="2021-09-16T11:14:00Z">
-        <w:r>
-          <w:rPr>
-            <w:rFonts w:ascii="Times New Roman" w:hAnsi="Times New Roman" w:cs="Times New Roman"/>
-          </w:rPr>
-          <w:delText xml:space="preserve">was not </w:delText>
-        </w:r>
-        <w:r>
-          <w:rPr>
-            <w:rFonts w:ascii="Times New Roman" w:hAnsi="Times New Roman" w:cs="Times New Roman"/>
-          </w:rPr>
-          <w:delText xml:space="preserve">significantly </w:delText>
-        </w:r>
-        <w:r>
-          <w:rPr>
-            <w:rFonts w:ascii="Times New Roman" w:hAnsi="Times New Roman" w:cs="Times New Roman"/>
-          </w:rPr>
-          <w:delText xml:space="preserve">different by </w:delText>
-        </w:r>
-      </w:del>
-      <w:ins w:id="14" w:author="Dave Bridges" w:date="2021-09-16T11:14:00Z">
-        <w:r>
-          <w:rPr>
-            <w:rFonts w:ascii="Times New Roman" w:hAnsi="Times New Roman" w:cs="Times New Roman"/>
-          </w:rPr>
-          <w:t xml:space="preserve">did not reach significance for </w:t>
-        </w:r>
-      </w:ins>
+      <w:r>
+        <w:rPr>
+          <w:rFonts w:ascii="Times New Roman" w:hAnsi="Times New Roman" w:cs="Times New Roman"/>
+        </w:rPr>
+        <w:t xml:space="preserve">did not reach significance for </w:t>
+      </w:r>
       <w:r>
         <w:rPr>
           <w:rFonts w:ascii="Times New Roman" w:hAnsi="Times New Roman" w:cs="Times New Roman"/>
@@ -5227,35 +5194,19 @@
         <w:rPr>
           <w:rFonts w:ascii="Times New Roman" w:hAnsi="Times New Roman" w:cs="Times New Roman"/>
         </w:rPr>
-        <w:t xml:space="preserve">and that this is largely driven by </w:t>
-      </w:r>
-      <w:commentRangeStart w:id="15"/>
-      <w:commentRangeStart w:id="16"/>
-      <w:r>
-        <w:rPr>
-          <w:rFonts w:ascii="Times New Roman" w:hAnsi="Times New Roman" w:cs="Times New Roman"/>
-        </w:rPr>
-        <w:t xml:space="preserve">baseline fasting glucose levels </w:t>
-      </w:r>
-      <w:commentRangeEnd w:id="15"/>
-      <w:r>
-        <w:rPr>
-          <w:rStyle w:val="CommentReference"/>
-        </w:rPr>
-        <w:commentReference w:id="15"/>
-      </w:r>
-      <w:commentRangeEnd w:id="16"/>
-      <w:r>
-        <w:rPr>
-          <w:rStyle w:val="CommentReference"/>
-        </w:rPr>
-        <w:commentReference w:id="16"/>
-      </w:r>
-      <w:r>
-        <w:rPr>
-          <w:rFonts w:ascii="Times New Roman" w:hAnsi="Times New Roman" w:cs="Times New Roman"/>
-        </w:rPr>
-        <w:t>and not by increased fat mass</w:t>
+        <w:t xml:space="preserve">and that this </w:t>
+      </w:r>
+      <w:r>
+        <w:rPr>
+          <w:rFonts w:ascii="Times New Roman" w:hAnsi="Times New Roman" w:cs="Times New Roman"/>
+        </w:rPr>
+        <w:t xml:space="preserve">is not </w:t>
+      </w:r>
+      <w:r>
+        <w:rPr>
+          <w:rFonts w:ascii="Times New Roman" w:hAnsi="Times New Roman" w:cs="Times New Roman"/>
+        </w:rPr>
+        <w:t xml:space="preserve"> driven by increased fat mass</w:t>
       </w:r>
       <w:r>
         <w:rPr>
@@ -5277,11 +5228,6 @@
         <w:rPr>
           <w:rFonts w:ascii="Times New Roman" w:hAnsi="Times New Roman" w:cs="Times New Roman"/>
         </w:rPr>
-        <w:pPrChange w:id="17" w:author="Bridges, Dave" w:date="2021-07-29T13:57:00Z">
-          <w:pPr>
-            <w:spacing w:line="480" w:lineRule="auto"/>
-          </w:pPr>
-        </w:pPrChange>
       </w:pPr>
       <w:r>
         <w:rPr>
@@ -5311,26 +5257,6 @@
         </w:rPr>
         <w:t xml:space="preserve">). </w:t>
       </w:r>
-      <w:del w:id="18" w:author="Bridges, Dave" w:date="2021-07-29T13:57:00Z">
-        <w:r>
-          <w:rPr>
-            <w:rFonts w:ascii="Times New Roman" w:hAnsi="Times New Roman" w:cs="Times New Roman"/>
-          </w:rPr>
-          <w:delText>In mixed linear effect modeling, ther</w:delText>
-        </w:r>
-        <w:r>
-          <w:rPr>
-            <w:rFonts w:ascii="Times New Roman" w:hAnsi="Times New Roman" w:cs="Times New Roman"/>
-          </w:rPr>
-          <w:delText xml:space="preserve">e </w:delText>
-        </w:r>
-        <w:r>
-          <w:rPr>
-            <w:rFonts w:ascii="Times New Roman" w:hAnsi="Times New Roman" w:cs="Times New Roman"/>
-          </w:rPr>
-          <w:delText>was</w:delText>
-        </w:r>
-      </w:del>
       <w:r>
         <w:rPr>
           <w:rFonts w:ascii="Times New Roman" w:hAnsi="Times New Roman" w:cs="Times New Roman"/>
@@ -5445,28 +5371,12 @@
         </w:rPr>
         <w:t>, again with</w:t>
       </w:r>
-      <w:ins w:id="19" w:author="Dave Bridges" w:date="2021-09-16T11:15:00Z">
-        <w:r>
-          <w:rPr>
-            <w:rFonts w:ascii="Times New Roman" w:hAnsi="Times New Roman" w:cs="Times New Roman"/>
-          </w:rPr>
-          <w:t xml:space="preserve"> </w:t>
-        </w:r>
-      </w:ins>
-      <w:del w:id="20" w:author="Dave Bridges" w:date="2021-09-16T11:15:00Z">
-        <w:r>
-          <w:rPr>
-            <w:rFonts w:ascii="Times New Roman" w:hAnsi="Times New Roman" w:cs="Times New Roman"/>
-          </w:rPr>
-          <w:delText xml:space="preserve"> </w:delText>
-        </w:r>
-        <w:r>
-          <w:rPr>
-            <w:rFonts w:ascii="Times New Roman" w:hAnsi="Times New Roman" w:cs="Times New Roman"/>
-          </w:rPr>
-          <w:delText xml:space="preserve">greater </w:delText>
-        </w:r>
-      </w:del>
+      <w:r>
+        <w:rPr>
+          <w:rFonts w:ascii="Times New Roman" w:hAnsi="Times New Roman" w:cs="Times New Roman"/>
+        </w:rPr>
+        <w:t xml:space="preserve"> </w:t>
+      </w:r>
       <w:r>
         <w:rPr>
           <w:rFonts w:ascii="Times New Roman" w:hAnsi="Times New Roman" w:cs="Times New Roman"/>
@@ -5505,16 +5415,14 @@
         </w:rPr>
         <w:t xml:space="preserve">Figure </w:t>
       </w:r>
-      <w:ins w:id="21" w:author="Dave Bridges" w:date="2021-09-16T11:16:00Z">
-        <w:r>
-          <w:rPr>
-            <w:rFonts w:ascii="Times New Roman" w:hAnsi="Times New Roman" w:cs="Times New Roman"/>
-            <w:b/>
-            <w:bCs/>
-          </w:rPr>
-          <w:t>2H</w:t>
-        </w:r>
-      </w:ins>
+      <w:r>
+        <w:rPr>
+          <w:rFonts w:ascii="Times New Roman" w:hAnsi="Times New Roman" w:cs="Times New Roman"/>
+          <w:b/>
+          <w:bCs/>
+        </w:rPr>
+        <w:t>2H</w:t>
+      </w:r>
       <w:r>
         <w:rPr>
           <w:rFonts w:ascii="Times New Roman" w:hAnsi="Times New Roman" w:cs="Times New Roman"/>
@@ -5590,14 +5498,12 @@
         </w:rPr>
         <w:t>where</w:t>
       </w:r>
-      <w:ins w:id="22" w:author="Dave Bridges" w:date="2021-09-16T11:16:00Z">
-        <w:r>
-          <w:rPr>
-            <w:rFonts w:ascii="Times New Roman" w:hAnsi="Times New Roman" w:cs="Times New Roman"/>
-          </w:rPr>
-          <w:t>in</w:t>
-        </w:r>
-      </w:ins>
+      <w:r>
+        <w:rPr>
+          <w:rFonts w:ascii="Times New Roman" w:hAnsi="Times New Roman" w:cs="Times New Roman"/>
+        </w:rPr>
+        <w:t>in</w:t>
+      </w:r>
       <w:r>
         <w:rPr>
           <w:rFonts w:ascii="Times New Roman" w:hAnsi="Times New Roman" w:cs="Times New Roman"/>
@@ -5727,40 +5633,31 @@
         </w:rPr>
         <w:t>=0.0054</w:t>
       </w:r>
-      <w:ins w:id="23" w:author="Dave Bridges" w:date="2021-09-16T16:18:00Z">
-        <w:r>
-          <w:rPr>
-            <w:rFonts w:ascii="Times New Roman" w:hAnsi="Times New Roman" w:cs="Times New Roman"/>
-          </w:rPr>
-          <w:t xml:space="preserve">; </w:t>
-        </w:r>
-        <w:r>
-          <w:rPr>
-            <w:rFonts w:ascii="Times New Roman" w:hAnsi="Times New Roman" w:cs="Times New Roman"/>
-            <w:b/>
-            <w:rPrChange w:id="24" w:author="Dave Bridges" w:date="2021-09-16T16:18:00Z">
-              <w:rPr>
-                <w:rFonts w:ascii="Times New Roman" w:hAnsi="Times New Roman" w:cs="Times New Roman"/>
-              </w:rPr>
-            </w:rPrChange>
-          </w:rPr>
-          <w:t>Figure 2I</w:t>
-        </w:r>
-      </w:ins>
+      <w:r>
+        <w:rPr>
+          <w:rFonts w:ascii="Times New Roman" w:hAnsi="Times New Roman" w:cs="Times New Roman"/>
+        </w:rPr>
+        <w:t xml:space="preserve">; </w:t>
+      </w:r>
+      <w:r>
+        <w:rPr>
+          <w:rFonts w:ascii="Times New Roman" w:hAnsi="Times New Roman" w:cs="Times New Roman"/>
+          <w:b/>
+        </w:rPr>
+        <w:t>Figure 2I</w:t>
+      </w:r>
       <w:r>
         <w:rPr>
           <w:rFonts w:ascii="Times New Roman" w:hAnsi="Times New Roman" w:cs="Times New Roman"/>
         </w:rPr>
         <w:t xml:space="preserve">) but did not differ </w:t>
       </w:r>
-      <w:ins w:id="25" w:author="Dave Bridges" w:date="2021-09-16T11:18:00Z">
-        <w:r>
-          <w:rPr>
-            <w:rFonts w:ascii="Times New Roman" w:hAnsi="Times New Roman" w:cs="Times New Roman"/>
-          </w:rPr>
-          <w:t xml:space="preserve">significantly </w:t>
-        </w:r>
-      </w:ins>
+      <w:r>
+        <w:rPr>
+          <w:rFonts w:ascii="Times New Roman" w:hAnsi="Times New Roman" w:cs="Times New Roman"/>
+        </w:rPr>
+        <w:t xml:space="preserve">significantly </w:t>
+      </w:r>
       <w:r>
         <w:rPr>
           <w:rFonts w:ascii="Times New Roman" w:hAnsi="Times New Roman" w:cs="Times New Roman"/>
@@ -5786,66 +5683,50 @@
         <w:rPr>
           <w:rFonts w:ascii="Times New Roman" w:hAnsi="Times New Roman" w:cs="Times New Roman"/>
         </w:rPr>
-        <w:t xml:space="preserve">=0.18). This suggests there are modest </w:t>
-      </w:r>
-      <w:del w:id="26" w:author="Dave Bridges" w:date="2021-09-16T16:19:00Z">
-        <w:r>
-          <w:rPr>
-            <w:rFonts w:ascii="Times New Roman" w:hAnsi="Times New Roman" w:cs="Times New Roman"/>
-          </w:rPr>
-          <w:delText xml:space="preserve">early </w:delText>
-        </w:r>
-      </w:del>
-      <w:r>
-        <w:rPr>
-          <w:rFonts w:ascii="Times New Roman" w:hAnsi="Times New Roman" w:cs="Times New Roman"/>
-        </w:rPr>
-        <w:t xml:space="preserve">effects of gestational eTRF present in </w:t>
-      </w:r>
-      <w:ins w:id="27" w:author="Dave Bridges" w:date="2021-09-16T16:19:00Z">
-        <w:r>
-          <w:rPr>
-            <w:rFonts w:ascii="Times New Roman" w:hAnsi="Times New Roman" w:cs="Times New Roman"/>
-          </w:rPr>
-          <w:t xml:space="preserve">young, chow-fed </w:t>
-        </w:r>
-      </w:ins>
+        <w:t xml:space="preserve">=0.18). </w:t>
+      </w:r>
+      <w:r>
+        <w:rPr>
+          <w:rFonts w:ascii="Times New Roman" w:hAnsi="Times New Roman" w:cs="Times New Roman"/>
+        </w:rPr>
+        <w:t>T</w:t>
+      </w:r>
+      <w:r>
+        <w:rPr>
+          <w:rFonts w:ascii="Times New Roman" w:hAnsi="Times New Roman" w:cs="Times New Roman"/>
+        </w:rPr>
+        <w:t xml:space="preserve">here are modest effects of gestational eTRF present in </w:t>
+      </w:r>
+      <w:r>
+        <w:rPr>
+          <w:rFonts w:ascii="Times New Roman" w:hAnsi="Times New Roman" w:cs="Times New Roman"/>
+        </w:rPr>
+        <w:t xml:space="preserve">young, chow-fed </w:t>
+      </w:r>
       <w:r>
         <w:rPr>
           <w:rFonts w:ascii="Times New Roman" w:hAnsi="Times New Roman" w:cs="Times New Roman"/>
         </w:rPr>
         <w:t xml:space="preserve">male offspring that were not explained by </w:t>
       </w:r>
-      <w:ins w:id="28" w:author="Dave Bridges" w:date="2021-09-16T11:17:00Z">
-        <w:r>
-          <w:rPr>
-            <w:rFonts w:ascii="Times New Roman" w:hAnsi="Times New Roman" w:cs="Times New Roman"/>
-          </w:rPr>
-          <w:t xml:space="preserve">differences in weight or </w:t>
-        </w:r>
-      </w:ins>
+      <w:r>
+        <w:rPr>
+          <w:rFonts w:ascii="Times New Roman" w:hAnsi="Times New Roman" w:cs="Times New Roman"/>
+        </w:rPr>
+        <w:t xml:space="preserve">differences in weight or </w:t>
+      </w:r>
       <w:r>
         <w:rPr>
           <w:rFonts w:ascii="Times New Roman" w:hAnsi="Times New Roman" w:cs="Times New Roman"/>
         </w:rPr>
         <w:t>body composition, which was comparable between groups</w:t>
       </w:r>
-      <w:del w:id="29" w:author="Dave Bridges" w:date="2021-09-16T11:17:00Z">
-        <w:r>
-          <w:rPr>
-            <w:rFonts w:ascii="Times New Roman" w:hAnsi="Times New Roman" w:cs="Times New Roman"/>
-          </w:rPr>
-          <w:delText xml:space="preserve">, or food intake, which was higher in eTRF animals. </w:delText>
-        </w:r>
-      </w:del>
-      <w:ins w:id="30" w:author="Dave Bridges" w:date="2021-09-16T11:17:00Z">
-        <w:r>
-          <w:rPr>
-            <w:rFonts w:ascii="Times New Roman" w:hAnsi="Times New Roman" w:cs="Times New Roman"/>
-          </w:rPr>
-          <w:t>.</w:t>
-        </w:r>
-      </w:ins>
+      <w:r>
+        <w:rPr>
+          <w:rFonts w:ascii="Times New Roman" w:hAnsi="Times New Roman" w:cs="Times New Roman"/>
+        </w:rPr>
+        <w:t>.</w:t>
+      </w:r>
     </w:p>
     <w:p>
       <w:pPr>
@@ -5854,11 +5735,6 @@
         <w:rPr>
           <w:rFonts w:ascii="Times New Roman" w:hAnsi="Times New Roman" w:cs="Times New Roman"/>
         </w:rPr>
-        <w:pPrChange w:id="31" w:author="Bridges, Dave" w:date="2021-07-29T13:57:00Z">
-          <w:pPr>
-            <w:spacing w:line="480" w:lineRule="auto"/>
-          </w:pPr>
-        </w:pPrChange>
       </w:pPr>
     </w:p>
     <w:p>
@@ -6013,35 +5889,25 @@
         <w:rPr>
           <w:rFonts w:ascii="Times New Roman" w:hAnsi="Times New Roman" w:cs="Times New Roman"/>
         </w:rPr>
-        <w:t xml:space="preserve">45% of energy from </w:t>
-      </w:r>
-      <w:commentRangeStart w:id="32"/>
-      <w:commentRangeStart w:id="33"/>
-      <w:r>
-        <w:rPr>
-          <w:rFonts w:ascii="Times New Roman" w:hAnsi="Times New Roman" w:cs="Times New Roman"/>
-        </w:rPr>
-        <w:t>fat</w:t>
-      </w:r>
-      <w:commentRangeEnd w:id="32"/>
-      <w:r>
-        <w:rPr>
-          <w:rStyle w:val="CommentReference"/>
-        </w:rPr>
-        <w:commentReference w:id="32"/>
-      </w:r>
-      <w:commentRangeEnd w:id="33"/>
-      <w:r>
-        <w:rPr>
-          <w:rStyle w:val="CommentReference"/>
-        </w:rPr>
-        <w:commentReference w:id="33"/>
-      </w:r>
-      <w:r>
-        <w:rPr>
-          <w:rFonts w:ascii="Times New Roman" w:hAnsi="Times New Roman" w:cs="Times New Roman"/>
-        </w:rPr>
-        <w:t xml:space="preserve"> after PND 70.</w:t>
+        <w:t>45% of energy from fat</w:t>
+      </w:r>
+      <w:r>
+        <w:rPr>
+          <w:rFonts w:ascii="Times New Roman" w:hAnsi="Times New Roman" w:cs="Times New Roman"/>
+        </w:rPr>
+        <w:t xml:space="preserve"> </w:t>
+      </w:r>
+      <w:r>
+        <w:rPr>
+          <w:rFonts w:ascii="Times New Roman" w:hAnsi="Times New Roman" w:cs="Times New Roman"/>
+        </w:rPr>
+        <w:t xml:space="preserve">and 17% of energy from sucrose </w:t>
+      </w:r>
+      <w:r>
+        <w:rPr>
+          <w:rFonts w:ascii="Times New Roman" w:hAnsi="Times New Roman" w:cs="Times New Roman"/>
+        </w:rPr>
+        <w:t>after PND 70.</w:t>
       </w:r>
       <w:r>
         <w:rPr>
@@ -6251,14 +6117,12 @@
         </w:rPr>
         <w:t>,</w:t>
       </w:r>
-      <w:ins w:id="34" w:author="Dave Bridges" w:date="2021-09-16T11:19:00Z">
-        <w:r>
-          <w:rPr>
-            <w:rFonts w:ascii="Times New Roman" w:hAnsi="Times New Roman" w:cs="Times New Roman"/>
-          </w:rPr>
-          <w:t xml:space="preserve"> </w:t>
-        </w:r>
-      </w:ins>
+      <w:r>
+        <w:rPr>
+          <w:rFonts w:ascii="Times New Roman" w:hAnsi="Times New Roman" w:cs="Times New Roman"/>
+        </w:rPr>
+        <w:t xml:space="preserve"> </w:t>
+      </w:r>
       <w:r>
         <w:rPr>
           <w:rFonts w:ascii="Times New Roman" w:hAnsi="Times New Roman" w:cs="Times New Roman"/>
@@ -6338,14 +6202,6 @@
         </w:rPr>
         <w:t xml:space="preserve"> to overnutrition</w:t>
       </w:r>
-      <w:del w:id="35" w:author="Dave Bridges" w:date="2021-09-16T11:19:00Z">
-        <w:r>
-          <w:rPr>
-            <w:rFonts w:ascii="Times New Roman" w:hAnsi="Times New Roman" w:cs="Times New Roman"/>
-          </w:rPr>
-          <w:delText xml:space="preserve"> challenge</w:delText>
-        </w:r>
-      </w:del>
       <w:r>
         <w:rPr>
           <w:rFonts w:ascii="Times New Roman" w:hAnsi="Times New Roman" w:cs="Times New Roman"/>
@@ -6361,77 +6217,26 @@
       <w:r>
         <w:rPr>
           <w:rFonts w:ascii="Times New Roman" w:hAnsi="Times New Roman" w:cs="Times New Roman"/>
-          <w:highlight w:val="yellow"/>
-          <w:rPrChange w:id="36" w:author="Molly Mulcahy" w:date="2021-09-30T14:06:00Z">
-            <w:rPr>
-              <w:rFonts w:ascii="Times New Roman" w:hAnsi="Times New Roman" w:cs="Times New Roman"/>
-            </w:rPr>
-          </w:rPrChange>
-        </w:rPr>
-        <w:t xml:space="preserve">Females and males consumed </w:t>
-      </w:r>
-      <w:commentRangeStart w:id="37"/>
-      <w:r>
-        <w:rPr>
-          <w:rFonts w:ascii="Times New Roman" w:hAnsi="Times New Roman" w:cs="Times New Roman"/>
-          <w:highlight w:val="yellow"/>
-          <w:rPrChange w:id="38" w:author="Molly Mulcahy" w:date="2021-09-30T14:06:00Z">
-            <w:rPr>
-              <w:rFonts w:ascii="Times New Roman" w:hAnsi="Times New Roman" w:cs="Times New Roman"/>
-            </w:rPr>
-          </w:rPrChange>
-        </w:rPr>
-        <w:t xml:space="preserve">similar </w:t>
-      </w:r>
-      <w:commentRangeEnd w:id="37"/>
-      <w:r>
-        <w:rPr>
-          <w:rStyle w:val="CommentReference"/>
-          <w:highlight w:val="yellow"/>
-          <w:rPrChange w:id="39" w:author="Molly Mulcahy" w:date="2021-09-30T14:06:00Z">
-            <w:rPr>
-              <w:rStyle w:val="CommentReference"/>
-            </w:rPr>
-          </w:rPrChange>
-        </w:rPr>
-        <w:commentReference w:id="37"/>
-      </w:r>
-      <w:r>
-        <w:rPr>
-          <w:rFonts w:ascii="Times New Roman" w:hAnsi="Times New Roman" w:cs="Times New Roman"/>
-          <w:highlight w:val="yellow"/>
-          <w:rPrChange w:id="40" w:author="Molly Mulcahy" w:date="2021-09-30T14:06:00Z">
-            <w:rPr>
-              <w:rFonts w:ascii="Times New Roman" w:hAnsi="Times New Roman" w:cs="Times New Roman"/>
-            </w:rPr>
-          </w:rPrChange>
-        </w:rPr>
-        <w:t>amount of HFD (</w:t>
-      </w:r>
-      <w:proofErr w:type="spellStart"/>
-      <w:r>
-        <w:rPr>
-          <w:rFonts w:ascii="Times New Roman" w:hAnsi="Times New Roman" w:cs="Times New Roman"/>
-          <w:highlight w:val="yellow"/>
-          <w:rPrChange w:id="41" w:author="Molly Mulcahy" w:date="2021-09-30T14:06:00Z">
-            <w:rPr>
-              <w:rFonts w:ascii="Times New Roman" w:hAnsi="Times New Roman" w:cs="Times New Roman"/>
-            </w:rPr>
-          </w:rPrChange>
+        </w:rPr>
+        <w:t>Cumulative HFD consumption was comparable between f</w:t>
+      </w:r>
+      <w:r>
+        <w:rPr>
+          <w:rFonts w:ascii="Times New Roman" w:hAnsi="Times New Roman" w:cs="Times New Roman"/>
+        </w:rPr>
+        <w:t>emales and males (</w:t>
+      </w:r>
+      <w:proofErr w:type="spellStart"/>
+      <w:r>
+        <w:rPr>
+          <w:rFonts w:ascii="Times New Roman" w:hAnsi="Times New Roman" w:cs="Times New Roman"/>
         </w:rPr>
         <w:t>p</w:t>
       </w:r>
       <w:r>
         <w:rPr>
           <w:rFonts w:ascii="Times New Roman" w:hAnsi="Times New Roman" w:cs="Times New Roman"/>
-          <w:highlight w:val="yellow"/>
           <w:vertAlign w:val="subscript"/>
-          <w:rPrChange w:id="42" w:author="Molly Mulcahy" w:date="2021-09-30T14:06:00Z">
-            <w:rPr>
-              <w:rFonts w:ascii="Times New Roman" w:hAnsi="Times New Roman" w:cs="Times New Roman"/>
-              <w:vertAlign w:val="subscript"/>
-            </w:rPr>
-          </w:rPrChange>
         </w:rPr>
         <w:t>sex</w:t>
       </w:r>
@@ -6439,113 +6244,50 @@
       <w:r>
         <w:rPr>
           <w:rFonts w:ascii="Times New Roman" w:hAnsi="Times New Roman" w:cs="Times New Roman"/>
-          <w:highlight w:val="yellow"/>
-          <w:rPrChange w:id="43" w:author="Molly Mulcahy" w:date="2021-09-30T14:06:00Z">
-            <w:rPr>
-              <w:rFonts w:ascii="Times New Roman" w:hAnsi="Times New Roman" w:cs="Times New Roman"/>
-            </w:rPr>
-          </w:rPrChange>
-        </w:rPr>
-        <w:t xml:space="preserve">=0.088), but AL </w:t>
-      </w:r>
-      <w:r>
-        <w:rPr>
-          <w:rFonts w:ascii="Times New Roman" w:hAnsi="Times New Roman" w:cs="Times New Roman"/>
-          <w:highlight w:val="yellow"/>
-          <w:rPrChange w:id="44" w:author="Molly Mulcahy" w:date="2021-09-30T14:06:00Z">
-            <w:rPr>
-              <w:rFonts w:ascii="Times New Roman" w:hAnsi="Times New Roman" w:cs="Times New Roman"/>
-            </w:rPr>
-          </w:rPrChange>
-        </w:rPr>
-        <w:t xml:space="preserve">offspring </w:t>
-      </w:r>
-      <w:r>
-        <w:rPr>
-          <w:rFonts w:ascii="Times New Roman" w:hAnsi="Times New Roman" w:cs="Times New Roman"/>
-          <w:highlight w:val="yellow"/>
-          <w:rPrChange w:id="45" w:author="Molly Mulcahy" w:date="2021-09-30T14:06:00Z">
-            <w:rPr>
-              <w:rFonts w:ascii="Times New Roman" w:hAnsi="Times New Roman" w:cs="Times New Roman"/>
-            </w:rPr>
-          </w:rPrChange>
-        </w:rPr>
-        <w:t xml:space="preserve">consumed 4.5% less HFD over the course of the feeding period compared to </w:t>
-      </w:r>
-      <w:r>
-        <w:rPr>
-          <w:rFonts w:ascii="Times New Roman" w:hAnsi="Times New Roman" w:cs="Times New Roman"/>
-          <w:highlight w:val="yellow"/>
-          <w:rPrChange w:id="46" w:author="Molly Mulcahy" w:date="2021-09-30T14:06:00Z">
-            <w:rPr>
-              <w:rFonts w:ascii="Times New Roman" w:hAnsi="Times New Roman" w:cs="Times New Roman"/>
-            </w:rPr>
-          </w:rPrChange>
-        </w:rPr>
-        <w:t>eTRF</w:t>
-      </w:r>
-      <w:r>
-        <w:rPr>
-          <w:rFonts w:ascii="Times New Roman" w:hAnsi="Times New Roman" w:cs="Times New Roman"/>
-          <w:highlight w:val="yellow"/>
-          <w:rPrChange w:id="47" w:author="Molly Mulcahy" w:date="2021-09-30T14:06:00Z">
-            <w:rPr>
-              <w:rFonts w:ascii="Times New Roman" w:hAnsi="Times New Roman" w:cs="Times New Roman"/>
-            </w:rPr>
-          </w:rPrChange>
-        </w:rPr>
-        <w:t xml:space="preserve"> </w:t>
-      </w:r>
-      <w:commentRangeStart w:id="48"/>
-      <w:r>
-        <w:rPr>
-          <w:rFonts w:ascii="Times New Roman" w:hAnsi="Times New Roman" w:cs="Times New Roman"/>
-          <w:highlight w:val="yellow"/>
-          <w:rPrChange w:id="49" w:author="Molly Mulcahy" w:date="2021-09-30T14:06:00Z">
-            <w:rPr>
-              <w:rFonts w:ascii="Times New Roman" w:hAnsi="Times New Roman" w:cs="Times New Roman"/>
-            </w:rPr>
-          </w:rPrChange>
-        </w:rPr>
-        <w:t>offspring</w:t>
-      </w:r>
-      <w:r>
-        <w:rPr>
-          <w:rFonts w:ascii="Times New Roman" w:hAnsi="Times New Roman" w:cs="Times New Roman"/>
-          <w:highlight w:val="yellow"/>
-          <w:rPrChange w:id="50" w:author="Molly Mulcahy" w:date="2021-09-30T14:06:00Z">
-            <w:rPr>
-              <w:rFonts w:ascii="Times New Roman" w:hAnsi="Times New Roman" w:cs="Times New Roman"/>
-            </w:rPr>
-          </w:rPrChange>
-        </w:rPr>
-        <w:t xml:space="preserve"> (</w:t>
+        </w:rPr>
+        <w:t>=0.</w:t>
+      </w:r>
+      <w:r>
+        <w:rPr>
+          <w:rFonts w:ascii="Times New Roman" w:hAnsi="Times New Roman" w:cs="Times New Roman"/>
+        </w:rPr>
+        <w:t>72</w:t>
+      </w:r>
+      <w:r>
+        <w:rPr>
+          <w:rFonts w:ascii="Times New Roman" w:hAnsi="Times New Roman" w:cs="Times New Roman"/>
+        </w:rPr>
+        <w:t xml:space="preserve">), </w:t>
+      </w:r>
+      <w:r>
+        <w:rPr>
+          <w:rFonts w:ascii="Times New Roman" w:hAnsi="Times New Roman" w:cs="Times New Roman"/>
+        </w:rPr>
+        <w:t xml:space="preserve">and </w:t>
+      </w:r>
+      <w:r>
+        <w:rPr>
+          <w:rFonts w:ascii="Times New Roman" w:hAnsi="Times New Roman" w:cs="Times New Roman"/>
+        </w:rPr>
+        <w:t xml:space="preserve">maternal restriction groups </w:t>
+      </w:r>
+      <w:r>
+        <w:rPr>
+          <w:rFonts w:ascii="Times New Roman" w:hAnsi="Times New Roman" w:cs="Times New Roman"/>
+        </w:rPr>
+        <w:t>(</w:t>
       </w:r>
       <w:r>
         <w:rPr>
           <w:rFonts w:ascii="Times New Roman" w:hAnsi="Times New Roman" w:cs="Times New Roman"/>
           <w:b/>
           <w:bCs/>
-          <w:highlight w:val="yellow"/>
-          <w:rPrChange w:id="51" w:author="Molly Mulcahy" w:date="2021-09-30T14:06:00Z">
-            <w:rPr>
-              <w:rFonts w:ascii="Times New Roman" w:hAnsi="Times New Roman" w:cs="Times New Roman"/>
-              <w:b/>
-              <w:bCs/>
-            </w:rPr>
-          </w:rPrChange>
         </w:rPr>
         <w:t>Figure 3D</w:t>
       </w:r>
       <w:r>
         <w:rPr>
           <w:rFonts w:ascii="Times New Roman" w:hAnsi="Times New Roman" w:cs="Times New Roman"/>
-          <w:highlight w:val="yellow"/>
-          <w:rPrChange w:id="52" w:author="Molly Mulcahy" w:date="2021-09-30T14:06:00Z">
-            <w:rPr>
-              <w:rFonts w:ascii="Times New Roman" w:hAnsi="Times New Roman" w:cs="Times New Roman"/>
-            </w:rPr>
-          </w:rPrChange>
         </w:rPr>
         <w:t xml:space="preserve">, </w:t>
       </w:r>
@@ -6553,26 +6295,13 @@
       <w:r>
         <w:rPr>
           <w:rFonts w:ascii="Times New Roman" w:hAnsi="Times New Roman" w:cs="Times New Roman"/>
-          <w:highlight w:val="yellow"/>
-          <w:rPrChange w:id="53" w:author="Molly Mulcahy" w:date="2021-09-30T14:06:00Z">
-            <w:rPr>
-              <w:rFonts w:ascii="Times New Roman" w:hAnsi="Times New Roman" w:cs="Times New Roman"/>
-            </w:rPr>
-          </w:rPrChange>
         </w:rPr>
         <w:t>p</w:t>
       </w:r>
       <w:r>
         <w:rPr>
           <w:rFonts w:ascii="Times New Roman" w:hAnsi="Times New Roman" w:cs="Times New Roman"/>
-          <w:highlight w:val="yellow"/>
           <w:vertAlign w:val="subscript"/>
-          <w:rPrChange w:id="54" w:author="Molly Mulcahy" w:date="2021-09-30T14:06:00Z">
-            <w:rPr>
-              <w:rFonts w:ascii="Times New Roman" w:hAnsi="Times New Roman" w:cs="Times New Roman"/>
-              <w:vertAlign w:val="subscript"/>
-            </w:rPr>
-          </w:rPrChange>
         </w:rPr>
         <w:t>diet</w:t>
       </w:r>
@@ -6580,51 +6309,26 @@
       <w:r>
         <w:rPr>
           <w:rFonts w:ascii="Times New Roman" w:hAnsi="Times New Roman" w:cs="Times New Roman"/>
-          <w:highlight w:val="yellow"/>
-          <w:rPrChange w:id="55" w:author="Molly Mulcahy" w:date="2021-09-30T14:06:00Z">
-            <w:rPr>
-              <w:rFonts w:ascii="Times New Roman" w:hAnsi="Times New Roman" w:cs="Times New Roman"/>
-            </w:rPr>
-          </w:rPrChange>
-        </w:rPr>
-        <w:t>=0.00068</w:t>
-      </w:r>
-      <w:r>
-        <w:rPr>
-          <w:rFonts w:ascii="Times New Roman" w:hAnsi="Times New Roman" w:cs="Times New Roman"/>
-          <w:highlight w:val="yellow"/>
-          <w:rPrChange w:id="56" w:author="Molly Mulcahy" w:date="2021-09-30T14:06:00Z">
-            <w:rPr>
-              <w:rFonts w:ascii="Times New Roman" w:hAnsi="Times New Roman" w:cs="Times New Roman"/>
-            </w:rPr>
-          </w:rPrChange>
+        </w:rPr>
+        <w:t>=</w:t>
+      </w:r>
+      <w:r>
+        <w:rPr>
+          <w:rFonts w:ascii="Times New Roman" w:hAnsi="Times New Roman" w:cs="Times New Roman"/>
+        </w:rPr>
+        <w:t>0.72</w:t>
+      </w:r>
+      <w:r>
+        <w:rPr>
+          <w:rFonts w:ascii="Times New Roman" w:hAnsi="Times New Roman" w:cs="Times New Roman"/>
         </w:rPr>
         <w:t>)</w:t>
       </w:r>
       <w:r>
         <w:rPr>
           <w:rFonts w:ascii="Times New Roman" w:hAnsi="Times New Roman" w:cs="Times New Roman"/>
-          <w:highlight w:val="yellow"/>
-          <w:rPrChange w:id="57" w:author="Molly Mulcahy" w:date="2021-09-30T14:06:00Z">
-            <w:rPr>
-              <w:rFonts w:ascii="Times New Roman" w:hAnsi="Times New Roman" w:cs="Times New Roman"/>
-            </w:rPr>
-          </w:rPrChange>
         </w:rPr>
         <w:t xml:space="preserve">. </w:t>
-      </w:r>
-      <w:commentRangeEnd w:id="48"/>
-      <w:r>
-        <w:rPr>
-          <w:rStyle w:val="CommentReference"/>
-          <w:highlight w:val="yellow"/>
-          <w:rPrChange w:id="58" w:author="Molly Mulcahy" w:date="2021-09-30T14:06:00Z">
-            <w:rPr>
-              <w:rStyle w:val="CommentReference"/>
-            </w:rPr>
-          </w:rPrChange>
-        </w:rPr>
-        <w:commentReference w:id="48"/>
       </w:r>
       <w:r>
         <w:rPr>
@@ -8940,31 +8644,13 @@
           <w:rFonts w:ascii="Times New Roman" w:hAnsi="Times New Roman" w:cs="Times New Roman"/>
         </w:rPr>
       </w:pPr>
-      <w:ins w:id="59" w:author="Molly Mulcahy" w:date="2021-09-29T14:47:00Z">
-        <w:r>
-          <w:rPr>
-            <w:rFonts w:ascii="Times New Roman" w:hAnsi="Times New Roman" w:cs="Times New Roman"/>
-          </w:rPr>
-          <w:lastRenderedPageBreak/>
-          <w:t xml:space="preserve">When evaluating the results of our study, we noted that </w:t>
-        </w:r>
-      </w:ins>
-      <w:ins w:id="60" w:author="Molly Mulcahy" w:date="2021-09-29T14:51:00Z">
-        <w:r>
-          <w:rPr>
-            <w:rFonts w:ascii="Times New Roman" w:hAnsi="Times New Roman" w:cs="Times New Roman"/>
-          </w:rPr>
-          <w:t xml:space="preserve">glucose intolerance after maternal </w:t>
-        </w:r>
-      </w:ins>
-      <w:ins w:id="61" w:author="Molly Mulcahy" w:date="2021-09-29T14:52:00Z">
-        <w:r>
-          <w:rPr>
-            <w:rFonts w:ascii="Times New Roman" w:hAnsi="Times New Roman" w:cs="Times New Roman"/>
-          </w:rPr>
-          <w:t xml:space="preserve">exposure is observed in studies that model intrauterine or fetal growth restriction. </w:t>
-        </w:r>
-      </w:ins>
+      <w:r>
+        <w:rPr>
+          <w:rFonts w:ascii="Times New Roman" w:hAnsi="Times New Roman" w:cs="Times New Roman"/>
+        </w:rPr>
+        <w:lastRenderedPageBreak/>
+        <w:t xml:space="preserve">When evaluating the results of our study, we noted that glucose intolerance after maternal exposure is observed in studies that model intrauterine or fetal growth restriction. </w:t>
+      </w:r>
       <w:r>
         <w:rPr>
           <w:rFonts w:ascii="Times New Roman" w:hAnsi="Times New Roman" w:cs="Times New Roman"/>
@@ -8977,22 +8663,12 @@
         </w:rPr>
         <w:t xml:space="preserve"> </w:t>
       </w:r>
-      <w:del w:id="62" w:author="Dave Bridges" w:date="2021-09-16T11:31:00Z">
-        <w:r>
-          <w:rPr>
-            <w:rFonts w:ascii="Times New Roman" w:hAnsi="Times New Roman" w:cs="Times New Roman"/>
-          </w:rPr>
-          <w:delText>can be</w:delText>
-        </w:r>
-      </w:del>
-      <w:ins w:id="63" w:author="Dave Bridges" w:date="2021-09-16T11:31:00Z">
-        <w:r>
-          <w:rPr>
-            <w:rFonts w:ascii="Times New Roman" w:hAnsi="Times New Roman" w:cs="Times New Roman"/>
-          </w:rPr>
-          <w:t>are</w:t>
-        </w:r>
-      </w:ins>
+      <w:r>
+        <w:rPr>
+          <w:rFonts w:ascii="Times New Roman" w:hAnsi="Times New Roman" w:cs="Times New Roman"/>
+        </w:rPr>
+        <w:t>are</w:t>
+      </w:r>
       <w:r>
         <w:rPr>
           <w:rFonts w:ascii="Times New Roman" w:hAnsi="Times New Roman" w:cs="Times New Roman"/>
@@ -9125,7 +8801,7 @@
         </w:rPr>
         <w:t xml:space="preserve"> </w:t>
       </w:r>
-      <w:commentRangeStart w:id="64"/>
+      <w:commentRangeStart w:id="9"/>
       <w:r>
         <w:rPr>
           <w:rFonts w:ascii="Times New Roman" w:hAnsi="Times New Roman" w:cs="Times New Roman"/>
@@ -9163,12 +8839,12 @@
         </w:rPr>
         <w:t>.</w:t>
       </w:r>
-      <w:commentRangeEnd w:id="64"/>
+      <w:commentRangeEnd w:id="9"/>
       <w:r>
         <w:rPr>
           <w:rStyle w:val="CommentReference"/>
         </w:rPr>
-        <w:commentReference w:id="64"/>
+        <w:commentReference w:id="9"/>
       </w:r>
       <w:r>
         <w:rPr>
@@ -9176,14 +8852,14 @@
         </w:rPr>
         <w:t xml:space="preserve"> </w:t>
       </w:r>
-      <w:commentRangeStart w:id="65"/>
+      <w:commentRangeStart w:id="10"/>
       <w:r>
         <w:rPr>
           <w:rFonts w:ascii="Times New Roman" w:hAnsi="Times New Roman" w:cs="Times New Roman"/>
         </w:rPr>
         <w:t xml:space="preserve">It </w:t>
       </w:r>
-      <w:ins w:id="66" w:author="Dave Bridges" w:date="2021-09-16T11:32:00Z">
+      <w:ins w:id="11" w:author="Dave Bridges" w:date="2021-09-16T11:32:00Z">
         <w:r>
           <w:rPr>
             <w:rFonts w:ascii="Times New Roman" w:hAnsi="Times New Roman" w:cs="Times New Roman"/>
@@ -9197,12 +8873,12 @@
         </w:rPr>
         <w:t xml:space="preserve">may be that the smaller islets were able to compensate in young male offspring during a lower-calorie diet and therefore the effect did not become apparent until an overnutrition challenge later on. </w:t>
       </w:r>
-      <w:commentRangeEnd w:id="65"/>
+      <w:commentRangeEnd w:id="10"/>
       <w:r>
         <w:rPr>
           <w:rStyle w:val="CommentReference"/>
         </w:rPr>
-        <w:commentReference w:id="65"/>
+        <w:commentReference w:id="10"/>
       </w:r>
       <w:r>
         <w:rPr>
@@ -12882,7 +12558,7 @@
       </w:r>
     </w:p>
   </w:comment>
-  <w:comment w:id="4" w:author="Dave Bridges" w:date="2021-09-16T10:55:00Z" w:initials="DB">
+  <w:comment w:id="3" w:author="Dave Bridges" w:date="2021-09-16T11:11:00Z" w:initials="DB">
     <w:p>
       <w:pPr>
         <w:pStyle w:val="CommentText"/>
@@ -12893,28 +12569,27 @@
         </w:rPr>
         <w:annotationRef/>
       </w:r>
-      <w:r>
-        <w:t xml:space="preserve">If it does we need to cite it.  </w:t>
-      </w:r>
+      <w:proofErr w:type="spellStart"/>
       <w:proofErr w:type="gramStart"/>
       <w:r>
-        <w:t>So</w:t>
-      </w:r>
+        <w:t>Lets</w:t>
+      </w:r>
+      <w:proofErr w:type="spellEnd"/>
       <w:proofErr w:type="gramEnd"/>
       <w:r>
-        <w:t xml:space="preserve"> </w:t>
-      </w:r>
-      <w:proofErr w:type="spellStart"/>
-      <w:r>
-        <w:t>its</w:t>
-      </w:r>
-      <w:proofErr w:type="spellEnd"/>
-      <w:r>
-        <w:t xml:space="preserve"> either rarely or not available</w:t>
+        <w:t xml:space="preserve"> discuss, </w:t>
+      </w:r>
+      <w:proofErr w:type="spellStart"/>
+      <w:r>
+        <w:t>im</w:t>
+      </w:r>
+      <w:proofErr w:type="spellEnd"/>
+      <w:r>
+        <w:t xml:space="preserve"> not sure how these are consistent</w:t>
       </w:r>
     </w:p>
   </w:comment>
-  <w:comment w:id="6" w:author="Dave Bridges" w:date="2021-09-16T11:11:00Z" w:initials="DB">
+  <w:comment w:id="4" w:author="Dave Bridges" w:date="2021-09-16T16:15:00Z" w:initials="DB">
     <w:p>
       <w:pPr>
         <w:pStyle w:val="CommentText"/>
@@ -12925,27 +12600,17 @@
         </w:rPr>
         <w:annotationRef/>
       </w:r>
-      <w:proofErr w:type="spellStart"/>
-      <w:proofErr w:type="gramStart"/>
-      <w:r>
-        <w:t>Lets</w:t>
-      </w:r>
-      <w:proofErr w:type="spellEnd"/>
-      <w:proofErr w:type="gramEnd"/>
-      <w:r>
-        <w:t xml:space="preserve"> discuss, </w:t>
-      </w:r>
-      <w:proofErr w:type="spellStart"/>
-      <w:r>
-        <w:t>im</w:t>
-      </w:r>
-      <w:proofErr w:type="spellEnd"/>
-      <w:r>
-        <w:t xml:space="preserve"> not sure how these are consistent</w:t>
-      </w:r>
+      <w:r>
+        <w:t>Interaction?</w:t>
+      </w:r>
+    </w:p>
+    <w:p>
+      <w:pPr>
+        <w:pStyle w:val="CommentText"/>
+      </w:pPr>
     </w:p>
   </w:comment>
-  <w:comment w:id="7" w:author="Dave Bridges" w:date="2021-09-16T16:15:00Z" w:initials="DB">
+  <w:comment w:id="5" w:author="Molly Mulcahy" w:date="2021-10-13T12:00:00Z" w:initials="MCM">
     <w:p>
       <w:pPr>
         <w:pStyle w:val="CommentText"/>
@@ -12957,11 +12622,11 @@
         <w:annotationRef/>
       </w:r>
       <w:r>
-        <w:t>Interaction?</w:t>
+        <w:t>No sex*diet interaction (p=0.84)</w:t>
       </w:r>
     </w:p>
   </w:comment>
-  <w:comment w:id="8" w:author="Dave Bridges" w:date="2021-09-16T11:12:00Z" w:initials="DB">
+  <w:comment w:id="6" w:author="Dave Bridges" w:date="2021-09-16T11:12:00Z" w:initials="DB">
     <w:p>
       <w:pPr>
         <w:pStyle w:val="CommentText"/>
@@ -12977,7 +12642,7 @@
       </w:r>
     </w:p>
   </w:comment>
-  <w:comment w:id="12" w:author="Dave Bridges" w:date="2021-09-16T16:17:00Z" w:initials="DB">
+  <w:comment w:id="7" w:author="Molly Mulcahy" w:date="2021-10-13T12:02:00Z" w:initials="MCM">
     <w:p>
       <w:pPr>
         <w:pStyle w:val="CommentText"/>
@@ -12989,11 +12654,31 @@
         <w:annotationRef/>
       </w:r>
       <w:r>
-        <w:t>If significant within females</w:t>
+        <w:t xml:space="preserve">Consistent with the </w:t>
+      </w:r>
+      <w:r>
+        <w:t xml:space="preserve">described </w:t>
+      </w:r>
+      <w:r>
+        <w:t xml:space="preserve">methods to only pursue sex-specific results if there was an interaction effect, I didn’t do sex specific analyses </w:t>
+      </w:r>
+      <w:r>
+        <w:t>(</w:t>
+      </w:r>
+      <w:proofErr w:type="spellStart"/>
+      <w:r>
+        <w:t>Interactioin</w:t>
+      </w:r>
+      <w:proofErr w:type="spellEnd"/>
+      <w:r>
+        <w:t xml:space="preserve"> p-value = 0.0</w:t>
+      </w:r>
+      <w:r>
+        <w:t>69).</w:t>
       </w:r>
     </w:p>
   </w:comment>
-  <w:comment w:id="15" w:author="Dave Bridges" w:date="2021-09-16T11:14:00Z" w:initials="DB">
+  <w:comment w:id="9" w:author="Dave Bridges" w:date="2021-09-16T11:32:00Z" w:initials="DB">
     <w:p>
       <w:pPr>
         <w:pStyle w:val="CommentText"/>
@@ -13004,153 +12689,20 @@
         </w:rPr>
         <w:annotationRef/>
       </w:r>
-      <w:proofErr w:type="spellStart"/>
-      <w:r>
-        <w:t>Im</w:t>
-      </w:r>
-      <w:proofErr w:type="spellEnd"/>
-      <w:r>
-        <w:t xml:space="preserve"> not sure about this (the effects on FBG seem inconsistent between ITT and GTT).  To me it </w:t>
-      </w:r>
-      <w:proofErr w:type="spellStart"/>
-      <w:r>
-        <w:t>loks</w:t>
-      </w:r>
-      <w:proofErr w:type="spellEnd"/>
-      <w:r>
-        <w:t xml:space="preserve"> like more about late-phase hypoglycemic response if anything.  I agree about the point about not due to increased total or percent fat mass.</w:t>
+      <w:r>
+        <w:t xml:space="preserve">Can you say more here, I thought that this </w:t>
+      </w:r>
+      <w:proofErr w:type="spellStart"/>
+      <w:r>
+        <w:t>iwas</w:t>
+      </w:r>
+      <w:proofErr w:type="spellEnd"/>
+      <w:r>
+        <w:t xml:space="preserve"> sex- and diet specific</w:t>
       </w:r>
     </w:p>
   </w:comment>
-  <w:comment w:id="16" w:author="Dave Bridges" w:date="2021-09-16T11:16:00Z" w:initials="DB">
-    <w:p>
-      <w:pPr>
-        <w:pStyle w:val="CommentText"/>
-      </w:pPr>
-      <w:r>
-        <w:rPr>
-          <w:rStyle w:val="CommentReference"/>
-        </w:rPr>
-        <w:annotationRef/>
-      </w:r>
-      <w:r>
-        <w:t>You don’t reference Figure 2I, you could mention all this after that (which does look more compelling)</w:t>
-      </w:r>
-    </w:p>
-  </w:comment>
-  <w:comment w:id="32" w:author="Dave Bridges" w:date="2021-09-16T11:18:00Z" w:initials="DB">
-    <w:p>
-      <w:pPr>
-        <w:pStyle w:val="CommentText"/>
-      </w:pPr>
-      <w:r>
-        <w:rPr>
-          <w:rStyle w:val="CommentReference"/>
-        </w:rPr>
-        <w:annotationRef/>
-      </w:r>
-      <w:r>
-        <w:t xml:space="preserve">And </w:t>
-      </w:r>
-      <w:proofErr w:type="gramStart"/>
-      <w:r>
-        <w:t>sucrose</w:t>
-      </w:r>
-      <w:proofErr w:type="gramEnd"/>
-      <w:r>
-        <w:t xml:space="preserve"> right?</w:t>
-      </w:r>
-    </w:p>
-  </w:comment>
-  <w:comment w:id="33" w:author="Molly Mulcahy" w:date="2021-09-30T13:53:00Z" w:initials="MCM">
-    <w:p>
-      <w:pPr>
-        <w:pStyle w:val="CommentText"/>
-      </w:pPr>
-      <w:r>
-        <w:rPr>
-          <w:rStyle w:val="CommentReference"/>
-        </w:rPr>
-        <w:annotationRef/>
-      </w:r>
-      <w:r>
-        <w:t>Addressed in the earlier section of the paper. Do you mean to change it in all the figures too?</w:t>
-      </w:r>
-    </w:p>
-  </w:comment>
-  <w:comment w:id="37" w:author="Dave Bridges" w:date="2021-09-16T11:19:00Z" w:initials="DB">
-    <w:p>
-      <w:pPr>
-        <w:pStyle w:val="CommentText"/>
-      </w:pPr>
-      <w:r>
-        <w:rPr>
-          <w:rStyle w:val="CommentReference"/>
-        </w:rPr>
-        <w:annotationRef/>
-      </w:r>
-      <w:r>
-        <w:t xml:space="preserve">This is almost significant, so </w:t>
-      </w:r>
-      <w:proofErr w:type="spellStart"/>
-      <w:r>
-        <w:t>id</w:t>
-      </w:r>
-      <w:proofErr w:type="spellEnd"/>
-      <w:r>
-        <w:t xml:space="preserve"> give the actual effect sizes here</w:t>
-      </w:r>
-    </w:p>
-  </w:comment>
-  <w:comment w:id="48" w:author="Dave Bridges" w:date="2021-09-16T11:20:00Z" w:initials="DB">
-    <w:p>
-      <w:pPr>
-        <w:pStyle w:val="CommentText"/>
-      </w:pPr>
-      <w:r>
-        <w:rPr>
-          <w:rStyle w:val="CommentReference"/>
-        </w:rPr>
-        <w:annotationRef/>
-      </w:r>
-      <w:r>
-        <w:t xml:space="preserve">I </w:t>
-      </w:r>
-      <w:proofErr w:type="spellStart"/>
-      <w:r>
-        <w:t>dunno</w:t>
-      </w:r>
-      <w:proofErr w:type="spellEnd"/>
-      <w:r>
-        <w:t>, at endpoint these look really similar</w:t>
-      </w:r>
-    </w:p>
-  </w:comment>
-  <w:comment w:id="64" w:author="Dave Bridges" w:date="2021-09-16T11:32:00Z" w:initials="DB">
-    <w:p>
-      <w:pPr>
-        <w:pStyle w:val="CommentText"/>
-      </w:pPr>
-      <w:r>
-        <w:rPr>
-          <w:rStyle w:val="CommentReference"/>
-        </w:rPr>
-        <w:annotationRef/>
-      </w:r>
-      <w:r>
-        <w:t xml:space="preserve">Can you say more here, I thought that this </w:t>
-      </w:r>
-      <w:proofErr w:type="spellStart"/>
-      <w:r>
-        <w:t>iwas</w:t>
-      </w:r>
-      <w:proofErr w:type="spellEnd"/>
-      <w:r>
-        <w:t xml:space="preserve"> sex- and diet specific</w:t>
-      </w:r>
-    </w:p>
-  </w:comment>
-  <w:comment w:id="65" w:author="Dave Bridges" w:date="2021-09-16T11:32:00Z" w:initials="DB">
+  <w:comment w:id="10" w:author="Dave Bridges" w:date="2021-09-16T11:32:00Z" w:initials="DB">
     <w:p>
       <w:pPr>
         <w:pStyle w:val="CommentText"/>
@@ -13173,17 +12725,11 @@
 <w15:commentsEx xmlns:wpc="http://schemas.microsoft.com/office/word/2010/wordprocessingCanvas" xmlns:cx="http://schemas.microsoft.com/office/drawing/2014/chartex" xmlns:cx1="http://schemas.microsoft.com/office/drawing/2015/9/8/chartex" xmlns:cx2="http://schemas.microsoft.com/office/drawing/2015/10/21/chartex" xmlns:cx3="http://schemas.microsoft.com/office/drawing/2016/5/9/chartex" xmlns:cx4="http://schemas.microsoft.com/office/drawing/2016/5/10/chartex" xmlns:cx5="http://schemas.microsoft.com/office/drawing/2016/5/11/chartex" xmlns:cx6="http://schemas.microsoft.com/office/drawing/2016/5/12/chartex" xmlns:cx7="http://schemas.microsoft.com/office/drawing/2016/5/13/chartex" xmlns:cx8="http://schemas.microsoft.com/office/drawing/2016/5/14/chartex" xmlns:mc="http://schemas.openxmlformats.org/markup-compatibility/2006" xmlns:aink="http://schemas.microsoft.com/office/drawing/2016/ink" xmlns:am3d="http://schemas.microsoft.com/office/drawing/2017/model3d" xmlns:o="urn:schemas-microsoft-com:office:office" xmlns:r="http://schemas.openxmlformats.org/officeDocument/2006/relationships" xmlns:m="http://schemas.openxmlformats.org/officeDocument/2006/math" xmlns:v="urn:schemas-microsoft-com:vml" xmlns:wp14="http://schemas.microsoft.com/office/word/2010/wordprocessingDrawing" xmlns:wp="http://schemas.openxmlformats.org/drawingml/2006/wordprocessingDrawing" xmlns:w10="urn:schemas-microsoft-com:office:word" xmlns:w="http://schemas.openxmlformats.org/wordprocessingml/2006/main" xmlns:w14="http://schemas.microsoft.com/office/word/2010/wordml" xmlns:w15="http://schemas.microsoft.com/office/word/2012/wordml" xmlns:w16cex="http://schemas.microsoft.com/office/word/2018/wordml/cex" xmlns:w16cid="http://schemas.microsoft.com/office/word/2016/wordml/cid" xmlns:w16="http://schemas.microsoft.com/office/word/2018/wordml" xmlns:w16sdtdh="http://schemas.microsoft.com/office/word/2020/wordml/sdtdatahash" xmlns:w16se="http://schemas.microsoft.com/office/word/2015/wordml/symex" xmlns:wpg="http://schemas.microsoft.com/office/word/2010/wordprocessingGroup" xmlns:wpi="http://schemas.microsoft.com/office/word/2010/wordprocessingInk" xmlns:wne="http://schemas.microsoft.com/office/word/2006/wordml" xmlns:wps="http://schemas.microsoft.com/office/word/2010/wordprocessingShape" mc:Ignorable="w14 w15 w16se w16cid w16 w16cex w16sdtdh wp14">
   <w15:commentEx w15:paraId="574603B5" w15:done="0"/>
   <w15:commentEx w15:paraId="58CE277F" w15:done="0"/>
-  <w15:commentEx w15:paraId="5F3F92BF" w15:done="0"/>
   <w15:commentEx w15:paraId="038A040C" w15:done="0"/>
   <w15:commentEx w15:paraId="17027964" w15:paraIdParent="038A040C" w15:done="0"/>
+  <w15:commentEx w15:paraId="6666BC65" w15:paraIdParent="038A040C" w15:done="0"/>
   <w15:commentEx w15:paraId="1CAFE0F1" w15:done="0"/>
-  <w15:commentEx w15:paraId="419E062D" w15:done="0"/>
-  <w15:commentEx w15:paraId="7A705C04" w15:done="0"/>
-  <w15:commentEx w15:paraId="77D9BE2F" w15:paraIdParent="7A705C04" w15:done="0"/>
-  <w15:commentEx w15:paraId="2AA311E4" w15:done="0"/>
-  <w15:commentEx w15:paraId="5D91D28E" w15:paraIdParent="2AA311E4" w15:done="0"/>
-  <w15:commentEx w15:paraId="570FB6AD" w15:done="0"/>
-  <w15:commentEx w15:paraId="1F7700AF" w15:done="0"/>
+  <w15:commentEx w15:paraId="2D33CA5C" w15:paraIdParent="1CAFE0F1" w15:done="0"/>
   <w15:commentEx w15:paraId="05059BE8" w15:done="0"/>
   <w15:commentEx w15:paraId="203B39A8" w15:done="0"/>
 </w15:commentsEx>
@@ -13191,7 +12737,8 @@
 
 <file path=word/commentsExtensible.xml><?xml version="1.0" encoding="utf-8"?>
 <w16cex:commentsExtensible xmlns:wpc="http://schemas.microsoft.com/office/word/2010/wordprocessingCanvas" xmlns:cx="http://schemas.microsoft.com/office/drawing/2014/chartex" xmlns:cx1="http://schemas.microsoft.com/office/drawing/2015/9/8/chartex" xmlns:cx2="http://schemas.microsoft.com/office/drawing/2015/10/21/chartex" xmlns:cx3="http://schemas.microsoft.com/office/drawing/2016/5/9/chartex" xmlns:cx4="http://schemas.microsoft.com/office/drawing/2016/5/10/chartex" xmlns:cx5="http://schemas.microsoft.com/office/drawing/2016/5/11/chartex" xmlns:cx6="http://schemas.microsoft.com/office/drawing/2016/5/12/chartex" xmlns:cx7="http://schemas.microsoft.com/office/drawing/2016/5/13/chartex" xmlns:cx8="http://schemas.microsoft.com/office/drawing/2016/5/14/chartex" xmlns:mc="http://schemas.openxmlformats.org/markup-compatibility/2006" xmlns:aink="http://schemas.microsoft.com/office/drawing/2016/ink" xmlns:am3d="http://schemas.microsoft.com/office/drawing/2017/model3d" xmlns:o="urn:schemas-microsoft-com:office:office" xmlns:r="http://schemas.openxmlformats.org/officeDocument/2006/relationships" xmlns:m="http://schemas.openxmlformats.org/officeDocument/2006/math" xmlns:v="urn:schemas-microsoft-com:vml" xmlns:wp14="http://schemas.microsoft.com/office/word/2010/wordprocessingDrawing" xmlns:wp="http://schemas.openxmlformats.org/drawingml/2006/wordprocessingDrawing" xmlns:w10="urn:schemas-microsoft-com:office:word" xmlns:w="http://schemas.openxmlformats.org/wordprocessingml/2006/main" xmlns:w14="http://schemas.microsoft.com/office/word/2010/wordml" xmlns:w15="http://schemas.microsoft.com/office/word/2012/wordml" xmlns:w16cex="http://schemas.microsoft.com/office/word/2018/wordml/cex" xmlns:w16cid="http://schemas.microsoft.com/office/word/2016/wordml/cid" xmlns:w16="http://schemas.microsoft.com/office/word/2018/wordml" xmlns:w16sdtdh="http://schemas.microsoft.com/office/word/2020/wordml/sdtdatahash" xmlns:w16se="http://schemas.microsoft.com/office/word/2015/wordml/symex" xmlns:wpg="http://schemas.microsoft.com/office/word/2010/wordprocessingGroup" xmlns:wpi="http://schemas.microsoft.com/office/word/2010/wordprocessingInk" xmlns:wne="http://schemas.microsoft.com/office/word/2006/wordml" xmlns:wps="http://schemas.microsoft.com/office/word/2010/wordprocessingShape" mc:Ignorable="w14 w15 w16se w16cid w16 w16cex w16sdtdh wp14">
-  <w16cex:commentExtensible w16cex:durableId="25003FF1" w16cex:dateUtc="2021-09-30T17:53:00Z"/>
+  <w16cex:commentExtensible w16cex:durableId="251148F0" w16cex:dateUtc="2021-10-13T16:00:00Z"/>
+  <w16cex:commentExtensible w16cex:durableId="25114963" w16cex:dateUtc="2021-10-13T16:02:00Z"/>
 </w16cex:commentsExtensible>
 </file>
 
@@ -13199,17 +12746,11 @@
 <w16cid:commentsIds xmlns:wpc="http://schemas.microsoft.com/office/word/2010/wordprocessingCanvas" xmlns:cx="http://schemas.microsoft.com/office/drawing/2014/chartex" xmlns:cx1="http://schemas.microsoft.com/office/drawing/2015/9/8/chartex" xmlns:cx2="http://schemas.microsoft.com/office/drawing/2015/10/21/chartex" xmlns:cx3="http://schemas.microsoft.com/office/drawing/2016/5/9/chartex" xmlns:cx4="http://schemas.microsoft.com/office/drawing/2016/5/10/chartex" xmlns:cx5="http://schemas.microsoft.com/office/drawing/2016/5/11/chartex" xmlns:cx6="http://schemas.microsoft.com/office/drawing/2016/5/12/chartex" xmlns:cx7="http://schemas.microsoft.com/office/drawing/2016/5/13/chartex" xmlns:cx8="http://schemas.microsoft.com/office/drawing/2016/5/14/chartex" xmlns:mc="http://schemas.openxmlformats.org/markup-compatibility/2006" xmlns:aink="http://schemas.microsoft.com/office/drawing/2016/ink" xmlns:am3d="http://schemas.microsoft.com/office/drawing/2017/model3d" xmlns:o="urn:schemas-microsoft-com:office:office" xmlns:r="http://schemas.openxmlformats.org/officeDocument/2006/relationships" xmlns:m="http://schemas.openxmlformats.org/officeDocument/2006/math" xmlns:v="urn:schemas-microsoft-com:vml" xmlns:wp14="http://schemas.microsoft.com/office/word/2010/wordprocessingDrawing" xmlns:wp="http://schemas.openxmlformats.org/drawingml/2006/wordprocessingDrawing" xmlns:w10="urn:schemas-microsoft-com:office:word" xmlns:w="http://schemas.openxmlformats.org/wordprocessingml/2006/main" xmlns:w14="http://schemas.microsoft.com/office/word/2010/wordml" xmlns:w15="http://schemas.microsoft.com/office/word/2012/wordml" xmlns:w16cex="http://schemas.microsoft.com/office/word/2018/wordml/cex" xmlns:w16cid="http://schemas.microsoft.com/office/word/2016/wordml/cid" xmlns:w16="http://schemas.microsoft.com/office/word/2018/wordml" xmlns:w16sdtdh="http://schemas.microsoft.com/office/word/2020/wordml/sdtdatahash" xmlns:w16se="http://schemas.microsoft.com/office/word/2015/wordml/symex" xmlns:wpg="http://schemas.microsoft.com/office/word/2010/wordprocessingGroup" xmlns:wpi="http://schemas.microsoft.com/office/word/2010/wordprocessingInk" xmlns:wne="http://schemas.microsoft.com/office/word/2006/wordml" xmlns:wps="http://schemas.microsoft.com/office/word/2010/wordprocessingShape" mc:Ignorable="w14 w15 w16se w16cid w16 w16cex w16sdtdh wp14">
   <w16cid:commentId w16cid:paraId="574603B5" w16cid:durableId="24ED9FF6"/>
   <w16cid:commentId w16cid:paraId="58CE277F" w16cid:durableId="24EDA06F"/>
-  <w16cid:commentId w16cid:paraId="5F3F92BF" w16cid:durableId="24EDA12A"/>
   <w16cid:commentId w16cid:paraId="038A040C" w16cid:durableId="24EDA4DE"/>
   <w16cid:commentId w16cid:paraId="17027964" w16cid:durableId="24EDEC30"/>
+  <w16cid:commentId w16cid:paraId="6666BC65" w16cid:durableId="251148F0"/>
   <w16cid:commentId w16cid:paraId="1CAFE0F1" w16cid:durableId="24EDA52E"/>
-  <w16cid:commentId w16cid:paraId="419E062D" w16cid:durableId="24EDEC92"/>
-  <w16cid:commentId w16cid:paraId="7A705C04" w16cid:durableId="24EDA59F"/>
-  <w16cid:commentId w16cid:paraId="77D9BE2F" w16cid:durableId="24EDA616"/>
-  <w16cid:commentId w16cid:paraId="2AA311E4" w16cid:durableId="24EDA69A"/>
-  <w16cid:commentId w16cid:paraId="5D91D28E" w16cid:durableId="25003FF1"/>
-  <w16cid:commentId w16cid:paraId="570FB6AD" w16cid:durableId="24EDA6D4"/>
-  <w16cid:commentId w16cid:paraId="1F7700AF" w16cid:durableId="24EDA703"/>
+  <w16cid:commentId w16cid:paraId="2D33CA5C" w16cid:durableId="25114963"/>
   <w16cid:commentId w16cid:paraId="05059BE8" w16cid:durableId="24EDA9BF"/>
   <w16cid:commentId w16cid:paraId="203B39A8" w16cid:durableId="24EDA9E4"/>
 </w16cid:commentsIds>
@@ -14129,6 +13670,7 @@
     <w:lsdException w:name="HTML Sample" w:semiHidden="1" w:unhideWhenUsed="1"/>
     <w:lsdException w:name="HTML Typewriter" w:semiHidden="1" w:unhideWhenUsed="1"/>
     <w:lsdException w:name="HTML Variable" w:semiHidden="1" w:unhideWhenUsed="1"/>
+    <w:lsdException w:name="Normal Table" w:semiHidden="1" w:unhideWhenUsed="1"/>
     <w:lsdException w:name="annotation subject" w:semiHidden="1" w:unhideWhenUsed="1"/>
     <w:lsdException w:name="No List" w:semiHidden="1" w:unhideWhenUsed="1"/>
     <w:lsdException w:name="Outline List 1" w:semiHidden="1" w:unhideWhenUsed="1"/>
@@ -14175,8 +13717,10 @@
     <w:lsdException w:name="Table Subtle 2" w:semiHidden="1" w:unhideWhenUsed="1"/>
     <w:lsdException w:name="Table Web 1" w:semiHidden="1" w:unhideWhenUsed="1"/>
     <w:lsdException w:name="Table Web 2" w:semiHidden="1" w:unhideWhenUsed="1"/>
+    <w:lsdException w:name="Table Web 3" w:semiHidden="1" w:unhideWhenUsed="1"/>
     <w:lsdException w:name="Balloon Text" w:semiHidden="1" w:unhideWhenUsed="1"/>
     <w:lsdException w:name="Table Grid" w:uiPriority="39"/>
+    <w:lsdException w:name="Table Theme" w:semiHidden="1" w:unhideWhenUsed="1"/>
     <w:lsdException w:name="Placeholder Text" w:semiHidden="1"/>
     <w:lsdException w:name="No Spacing" w:uiPriority="1" w:qFormat="1"/>
     <w:lsdException w:name="Light Shading" w:uiPriority="60"/>

</xml_diff>

<commit_message>
added sentence on lower insulin, reduced IUGR portion length in discussion
</commit_message>
<xml_diff>
--- a/Manuscripts/Manuscript.docx
+++ b/Manuscripts/Manuscript.docx
@@ -113,7 +113,7 @@
         <w:rPr>
           <w:rFonts w:ascii="Times New Roman" w:hAnsi="Times New Roman" w:cs="Times New Roman"/>
         </w:rPr>
-        <w:t xml:space="preserve">Molly C. Mulcahy, Detrick Snyder, </w:t>
+        <w:t xml:space="preserve">Molly C. Mulcahy, </w:t>
       </w:r>
       <w:proofErr w:type="spellStart"/>
       <w:r>
@@ -148,6 +148,12 @@
           <w:rFonts w:ascii="Times New Roman" w:hAnsi="Times New Roman" w:cs="Times New Roman"/>
         </w:rPr>
         <w:t xml:space="preserve"> </w:t>
+      </w:r>
+      <w:r>
+        <w:rPr>
+          <w:rFonts w:ascii="Times New Roman" w:hAnsi="Times New Roman" w:cs="Times New Roman"/>
+        </w:rPr>
+        <w:t xml:space="preserve">Detrick Snyder, </w:t>
       </w:r>
       <w:proofErr w:type="spellStart"/>
       <w:r>
@@ -283,7 +289,31 @@
         <w:rPr>
           <w:rFonts w:ascii="Times New Roman" w:hAnsi="Times New Roman" w:cs="Times New Roman"/>
         </w:rPr>
-        <w:t xml:space="preserve">The timing of food intake is an emerging dietary tool for management of nutrition-related diseases. One method of intermittent fasting that manipulates this is time-restricted feeding (TRF). </w:t>
+        <w:t xml:space="preserve">The timing of food intake is an emerging dietary tool for management of nutrition-related diseases. One method of </w:t>
+      </w:r>
+      <w:r>
+        <w:rPr>
+          <w:rFonts w:ascii="Times New Roman" w:hAnsi="Times New Roman" w:cs="Times New Roman"/>
+        </w:rPr>
+        <w:t>dietary intervention</w:t>
+      </w:r>
+      <w:r>
+        <w:rPr>
+          <w:rFonts w:ascii="Times New Roman" w:hAnsi="Times New Roman" w:cs="Times New Roman"/>
+        </w:rPr>
+        <w:t xml:space="preserve"> that manipulates this is time-restricted feeding (TRF)</w:t>
+      </w:r>
+      <w:r>
+        <w:rPr>
+          <w:rFonts w:ascii="Times New Roman" w:hAnsi="Times New Roman" w:cs="Times New Roman"/>
+        </w:rPr>
+        <w:t>, a form of intermittent fasting</w:t>
+      </w:r>
+      <w:r>
+        <w:rPr>
+          <w:rFonts w:ascii="Times New Roman" w:hAnsi="Times New Roman" w:cs="Times New Roman"/>
+        </w:rPr>
+        <w:t xml:space="preserve">. </w:t>
       </w:r>
       <w:r>
         <w:rPr>
@@ -295,7 +325,33 @@
         <w:rPr>
           <w:rFonts w:ascii="Times New Roman" w:hAnsi="Times New Roman" w:cs="Times New Roman"/>
         </w:rPr>
-        <w:t xml:space="preserve"> experience disruptions to food intake for diverse reasons and therefore may experience periods of </w:t>
+        <w:t xml:space="preserve"> experience disruptions to food intake for diverse reasons</w:t>
+      </w:r>
+      <w:r>
+        <w:rPr>
+          <w:rFonts w:ascii="Times New Roman" w:hAnsi="Times New Roman" w:cs="Times New Roman"/>
+        </w:rPr>
+        <w:t xml:space="preserve"> (nausea and vomiting of pregnancy, food insecurity, desire to manage gestational weight gain, disordered eating behaviors, </w:t>
+      </w:r>
+      <w:proofErr w:type="spellStart"/>
+      <w:r>
+        <w:rPr>
+          <w:rFonts w:ascii="Times New Roman" w:hAnsi="Times New Roman" w:cs="Times New Roman"/>
+        </w:rPr>
+        <w:t>etc</w:t>
+      </w:r>
+      <w:proofErr w:type="spellEnd"/>
+      <w:r>
+        <w:rPr>
+          <w:rFonts w:ascii="Times New Roman" w:hAnsi="Times New Roman" w:cs="Times New Roman"/>
+        </w:rPr>
+        <w:t>)</w:t>
+      </w:r>
+      <w:r>
+        <w:rPr>
+          <w:rFonts w:ascii="Times New Roman" w:hAnsi="Times New Roman" w:cs="Times New Roman"/>
+        </w:rPr>
+        <w:t xml:space="preserve"> and therefore may experience periods of </w:t>
       </w:r>
       <w:r>
         <w:rPr>
@@ -327,7 +383,7 @@
         <w:rPr>
           <w:rFonts w:ascii="Times New Roman" w:hAnsi="Times New Roman" w:cs="Times New Roman"/>
         </w:rPr>
-        <w:t xml:space="preserve">. Because interest in TRF is gaining popular interest and feeding may be interrupted in those who are </w:t>
+        <w:t xml:space="preserve">. Because interest in TRF is gaining and feeding may be interrupted in those who are </w:t>
       </w:r>
       <w:r>
         <w:rPr>
@@ -572,6 +628,12 @@
         <w:rPr>
           <w:rFonts w:ascii="Times New Roman" w:hAnsi="Times New Roman" w:cs="Times New Roman"/>
         </w:rPr>
+        <w:t xml:space="preserve"> </w:t>
+      </w:r>
+      <w:r>
+        <w:rPr>
+          <w:rFonts w:ascii="Times New Roman" w:hAnsi="Times New Roman" w:cs="Times New Roman"/>
+        </w:rPr>
         <w:fldChar w:fldCharType="begin"/>
       </w:r>
       <w:r>
@@ -615,25 +677,25 @@
         <w:rPr>
           <w:rFonts w:ascii="Times New Roman" w:hAnsi="Times New Roman" w:cs="Times New Roman"/>
         </w:rPr>
+        <w:t>. Time-restricted feeding (TRF), a method of intermittent fasting, aligns calorie intake with naturally occurring circadian rhythms</w:t>
+      </w:r>
+      <w:r>
+        <w:rPr>
+          <w:rFonts w:ascii="Times New Roman" w:hAnsi="Times New Roman" w:cs="Times New Roman"/>
+        </w:rPr>
+        <w:t xml:space="preserve"> of metabolism</w:t>
+      </w:r>
+      <w:proofErr w:type="gramStart"/>
+      <w:r>
+        <w:rPr>
+          <w:rFonts w:ascii="Times New Roman" w:hAnsi="Times New Roman" w:cs="Times New Roman"/>
+        </w:rPr>
         <w:t xml:space="preserve">. </w:t>
       </w:r>
       <w:r>
         <w:rPr>
           <w:rFonts w:ascii="Times New Roman" w:hAnsi="Times New Roman" w:cs="Times New Roman"/>
         </w:rPr>
-        <w:t>Time--restricted feeding (TRF), a method of intermittent fasting, aligns calorie intake with naturally occurring circadian rhythms</w:t>
-      </w:r>
-      <w:proofErr w:type="gramStart"/>
-      <w:r>
-        <w:rPr>
-          <w:rFonts w:ascii="Times New Roman" w:hAnsi="Times New Roman" w:cs="Times New Roman"/>
-        </w:rPr>
-        <w:t xml:space="preserve">. </w:t>
-      </w:r>
-      <w:r>
-        <w:rPr>
-          <w:rFonts w:ascii="Times New Roman" w:hAnsi="Times New Roman" w:cs="Times New Roman"/>
-        </w:rPr>
         <w:t xml:space="preserve"> </w:t>
       </w:r>
       <w:proofErr w:type="gramEnd"/>
@@ -671,7 +733,25 @@
         <w:rPr>
           <w:rFonts w:ascii="Times New Roman" w:hAnsi="Times New Roman" w:cs="Times New Roman"/>
         </w:rPr>
-        <w:t>chrono-disruption, or good health with dark-cycle timed feeding</w:t>
+        <w:t xml:space="preserve">chrono-disruption, or good health with </w:t>
+      </w:r>
+      <w:r>
+        <w:rPr>
+          <w:rFonts w:ascii="Times New Roman" w:hAnsi="Times New Roman" w:cs="Times New Roman"/>
+        </w:rPr>
+        <w:t>either diurnal or nocturnal</w:t>
+      </w:r>
+      <w:r>
+        <w:rPr>
+          <w:rFonts w:ascii="Times New Roman" w:hAnsi="Times New Roman" w:cs="Times New Roman"/>
+        </w:rPr>
+        <w:t xml:space="preserve"> feeding</w:t>
+      </w:r>
+      <w:r>
+        <w:rPr>
+          <w:rFonts w:ascii="Times New Roman" w:hAnsi="Times New Roman" w:cs="Times New Roman"/>
+        </w:rPr>
+        <w:t>, depending on the species</w:t>
       </w:r>
       <w:r>
         <w:rPr>
@@ -987,7 +1067,19 @@
         <w:rPr>
           <w:rFonts w:ascii="Times New Roman" w:hAnsi="Times New Roman" w:cs="Times New Roman"/>
         </w:rPr>
-        <w:t>. However, some studies find that longer periods of fasting</w:t>
+        <w:t>. However</w:t>
+      </w:r>
+      <w:r>
+        <w:rPr>
+          <w:rFonts w:ascii="Times New Roman" w:hAnsi="Times New Roman" w:cs="Times New Roman"/>
+        </w:rPr>
+        <w:t>,</w:t>
+      </w:r>
+      <w:r>
+        <w:rPr>
+          <w:rFonts w:ascii="Times New Roman" w:hAnsi="Times New Roman" w:cs="Times New Roman"/>
+        </w:rPr>
+        <w:t xml:space="preserve"> longer periods of fasting</w:t>
       </w:r>
       <w:r>
         <w:rPr>
@@ -1136,6 +1228,12 @@
         <w:rPr>
           <w:rFonts w:ascii="Times New Roman" w:hAnsi="Times New Roman" w:cs="Times New Roman"/>
         </w:rPr>
+        <w:t xml:space="preserve"> </w:t>
+      </w:r>
+      <w:r>
+        <w:rPr>
+          <w:rFonts w:ascii="Times New Roman" w:hAnsi="Times New Roman" w:cs="Times New Roman"/>
+        </w:rPr>
         <w:fldChar w:fldCharType="begin"/>
       </w:r>
       <w:r>
@@ -1173,13 +1271,13 @@
         <w:rPr>
           <w:rFonts w:ascii="Times New Roman" w:hAnsi="Times New Roman" w:cs="Times New Roman"/>
         </w:rPr>
-        <w:t>Because</w:t>
-      </w:r>
-      <w:r>
-        <w:rPr>
-          <w:rFonts w:ascii="Times New Roman" w:hAnsi="Times New Roman" w:cs="Times New Roman"/>
-        </w:rPr>
-        <w:t xml:space="preserve"> the diet is popular and i</w:t>
+        <w:t>The</w:t>
+      </w:r>
+      <w:r>
+        <w:rPr>
+          <w:rFonts w:ascii="Times New Roman" w:hAnsi="Times New Roman" w:cs="Times New Roman"/>
+        </w:rPr>
+        <w:t xml:space="preserve"> diet is popular and i</w:t>
       </w:r>
       <w:r>
         <w:rPr>
@@ -1191,7 +1289,25 @@
         <w:rPr>
           <w:rFonts w:ascii="Times New Roman" w:hAnsi="Times New Roman" w:cs="Times New Roman"/>
         </w:rPr>
-        <w:t>terruptions in food intake occur during pregnancy, while</w:t>
+        <w:t xml:space="preserve">terruptions in food intake </w:t>
+      </w:r>
+      <w:r>
+        <w:rPr>
+          <w:rFonts w:ascii="Times New Roman" w:hAnsi="Times New Roman" w:cs="Times New Roman"/>
+        </w:rPr>
+        <w:t xml:space="preserve">are known to </w:t>
+      </w:r>
+      <w:r>
+        <w:rPr>
+          <w:rFonts w:ascii="Times New Roman" w:hAnsi="Times New Roman" w:cs="Times New Roman"/>
+        </w:rPr>
+        <w:t xml:space="preserve">occur during </w:t>
+      </w:r>
+      <w:r>
+        <w:rPr>
+          <w:rFonts w:ascii="Times New Roman" w:hAnsi="Times New Roman" w:cs="Times New Roman"/>
+        </w:rPr>
+        <w:t xml:space="preserve">pregnancy; however, </w:t>
       </w:r>
       <w:r>
         <w:rPr>
@@ -1245,7 +1361,19 @@
         <w:rPr>
           <w:rFonts w:ascii="Times New Roman" w:hAnsi="Times New Roman" w:cs="Times New Roman"/>
         </w:rPr>
-        <w:t xml:space="preserve"> and one case report of atypical intermittent fasting</w:t>
+        <w:t xml:space="preserve"> and one case report of </w:t>
+      </w:r>
+      <w:r>
+        <w:rPr>
+          <w:rFonts w:ascii="Times New Roman" w:hAnsi="Times New Roman" w:cs="Times New Roman"/>
+        </w:rPr>
+        <w:t xml:space="preserve">atypical </w:t>
+      </w:r>
+      <w:r>
+        <w:rPr>
+          <w:rFonts w:ascii="Times New Roman" w:hAnsi="Times New Roman" w:cs="Times New Roman"/>
+        </w:rPr>
+        <w:t>fasting</w:t>
       </w:r>
       <w:r>
         <w:rPr>
@@ -1257,6 +1385,12 @@
         <w:rPr>
           <w:rFonts w:ascii="Times New Roman" w:hAnsi="Times New Roman" w:cs="Times New Roman"/>
         </w:rPr>
+        <w:t xml:space="preserve">during gestational diabetes </w:t>
+      </w:r>
+      <w:r>
+        <w:rPr>
+          <w:rFonts w:ascii="Times New Roman" w:hAnsi="Times New Roman" w:cs="Times New Roman"/>
+        </w:rPr>
         <w:fldChar w:fldCharType="begin"/>
       </w:r>
       <w:r>
@@ -1301,19 +1435,49 @@
         <w:rPr>
           <w:rFonts w:ascii="Times New Roman" w:hAnsi="Times New Roman" w:cs="Times New Roman"/>
         </w:rPr>
-        <w:t xml:space="preserve">, </w:t>
-      </w:r>
-      <w:r>
-        <w:rPr>
-          <w:rFonts w:ascii="Times New Roman" w:hAnsi="Times New Roman" w:cs="Times New Roman"/>
-        </w:rPr>
-        <w:t xml:space="preserve">more detailed </w:t>
-      </w:r>
-      <w:r>
-        <w:rPr>
-          <w:rFonts w:ascii="Times New Roman" w:hAnsi="Times New Roman" w:cs="Times New Roman"/>
-        </w:rPr>
-        <w:t>modeling TRF in pregnancy is warranted, as it likely exists in human populations and effects are unknown.</w:t>
+        <w:t>.</w:t>
+      </w:r>
+      <w:r>
+        <w:rPr>
+          <w:rFonts w:ascii="Times New Roman" w:hAnsi="Times New Roman" w:cs="Times New Roman"/>
+        </w:rPr>
+        <w:t xml:space="preserve"> </w:t>
+      </w:r>
+      <w:r>
+        <w:rPr>
+          <w:rFonts w:ascii="Times New Roman" w:hAnsi="Times New Roman" w:cs="Times New Roman"/>
+        </w:rPr>
+        <w:t xml:space="preserve"> </w:t>
+      </w:r>
+      <w:r>
+        <w:rPr>
+          <w:rFonts w:ascii="Times New Roman" w:hAnsi="Times New Roman" w:cs="Times New Roman"/>
+        </w:rPr>
+        <w:t>D</w:t>
+      </w:r>
+      <w:r>
+        <w:rPr>
+          <w:rFonts w:ascii="Times New Roman" w:hAnsi="Times New Roman" w:cs="Times New Roman"/>
+        </w:rPr>
+        <w:t xml:space="preserve">etailed </w:t>
+      </w:r>
+      <w:r>
+        <w:rPr>
+          <w:rFonts w:ascii="Times New Roman" w:hAnsi="Times New Roman" w:cs="Times New Roman"/>
+        </w:rPr>
+        <w:t>modeling TRF in pregnancy is warranted, as it</w:t>
+      </w:r>
+      <w:r>
+        <w:rPr>
+          <w:rFonts w:ascii="Times New Roman" w:hAnsi="Times New Roman" w:cs="Times New Roman"/>
+        </w:rPr>
+        <w:t xml:space="preserve"> likely</w:t>
+      </w:r>
+      <w:r>
+        <w:rPr>
+          <w:rFonts w:ascii="Times New Roman" w:hAnsi="Times New Roman" w:cs="Times New Roman"/>
+        </w:rPr>
+        <w:t xml:space="preserve"> exists in human populations and effects are unknown.</w:t>
       </w:r>
     </w:p>
     <w:p>
@@ -1418,6 +1582,12 @@
         <w:rPr>
           <w:rFonts w:ascii="Times New Roman" w:hAnsi="Times New Roman" w:cs="Times New Roman"/>
         </w:rPr>
+        <w:t xml:space="preserve"> </w:t>
+      </w:r>
+      <w:r>
+        <w:rPr>
+          <w:rFonts w:ascii="Times New Roman" w:hAnsi="Times New Roman" w:cs="Times New Roman"/>
+        </w:rPr>
         <w:fldChar w:fldCharType="begin"/>
       </w:r>
       <w:r>
@@ -1449,44 +1619,62 @@
         <w:rPr>
           <w:rFonts w:ascii="Times New Roman" w:hAnsi="Times New Roman" w:cs="Times New Roman"/>
         </w:rPr>
+        <w:t xml:space="preserve"> and placental oxidative stress markers </w:t>
+      </w:r>
+      <w:r>
+        <w:rPr>
+          <w:rFonts w:ascii="Times New Roman" w:hAnsi="Times New Roman" w:cs="Times New Roman"/>
+        </w:rPr>
+        <w:fldChar w:fldCharType="begin"/>
+      </w:r>
+      <w:r>
+        <w:rPr>
+          <w:rFonts w:ascii="Times New Roman" w:hAnsi="Times New Roman" w:cs="Times New Roman"/>
+        </w:rPr>
+        <w:instrText xml:space="preserve"> ADDIN ZOTERO_ITEM CSL_CITATION {"citationID":"vO4EhllX","properties":{"formattedCitation":"(Upadhyay et al., 2019)","plainCitation":"(Upadhyay et al., 2019)","noteIndex":0},"citationItems":[{"id":497,"uris":["http://zotero.org/users/5073745/items/EC9EJ9LI"],"uri":["http://zotero.org/users/5073745/items/EC9EJ9LI"],"itemData":{"id":497,"type":"article-journal","abstract":"Maternal nutrition has become a major public health concern over recent years and is a known predictor of adverse long-term metabolic derangement in offspring. Time-restricted feeding (TRF), wherein food consumption is restricted to the metabolically active phase of the day, is a dietary approach that improves metabolic parameters when consuming a high-fat diet (HFD). Here, we tested whether TRF could reduce maternal HFD associated inflammation and thereby mitigate defects in fetal organ developmental. Female rats were kept on following three dietary regimens; Ad libitum normal chow diet (NCD-AL), Ad libitum HFD (HFD-AL) and Time-restricted fed HFD (HFD-TRF) from 5 months prior to mating and continued throughout pregnancy. Rat dams were sacrificed at embryonic day 18.5 (ED18.5) and placental tissues from these rats were processed for the analysis of cellular apoptosis, inflammatory cytokines (TNFα and IL-6), oxidative stress, endoplasmic reticulum (ER) stress and autophagy. Furthermore, fetal hepatic triglyceride (TG) content and fetal lung maturation were assessed at ED18.5. Biochemical analysis revealed that HFD-TRF rat had significantly lower serum TG levels and body weight compared to HFD-AL rats. Additionally, TRF significantly blocked HFD-induced placental apoptosis and inflammation via minimizing cellular stress, and restoring autophagic flux. In addition, fetal hepatosteatosis and delayed fetal lung maturation induced by HFD was significantly ameliorated in HFD-TRF compared to HFD-AL. Collectively, our results suggest that reducing placental inflammation via TRF could prevent adverse fetal metabolic outcomes in pregnancies complicated by maternal obesity.","container-title":"Biochemical and Biophysical Research Communications","DOI":"10.1016/j.bbrc.2019.04.154","ISSN":"0006-291X","issue":"2","journalAbbreviation":"Biochemical and Biophysical Research Communications","page":"415-421","source":"ScienceDirect","title":"Time-restricted feeding reduces high-fat diet associated placental inflammation and limits adverse effects on fetal organ development","volume":"514","author":[{"family":"Upadhyay","given":"Aditya"},{"family":"Anjum","given":"B."},{"family":"Godbole","given":"Nachiket M."},{"family":"Rajak","given":"Sangam"},{"family":"Shukla","given":"Pooja"},{"family":"Tiwari","given":"Swasti"},{"family":"Sinha","given":"Rohit A."},{"family":"Godbole","given":"Madan M."}],"issued":{"date-parts":[["2019",6,25]]}}}],"schema":"https://github.com/citation-style-language/schema/raw/master/csl-citation.json"} </w:instrText>
+      </w:r>
+      <w:r>
+        <w:rPr>
+          <w:rFonts w:ascii="Times New Roman" w:hAnsi="Times New Roman" w:cs="Times New Roman"/>
+        </w:rPr>
+        <w:fldChar w:fldCharType="separate"/>
+      </w:r>
+      <w:r>
+        <w:rPr>
+          <w:rFonts w:ascii="Times New Roman" w:hAnsi="Times New Roman" w:cs="Times New Roman"/>
+          <w:noProof/>
+        </w:rPr>
+        <w:t>(Upadhyay et al., 2019)</w:t>
+      </w:r>
+      <w:r>
+        <w:rPr>
+          <w:rFonts w:ascii="Times New Roman" w:hAnsi="Times New Roman" w:cs="Times New Roman"/>
+        </w:rPr>
+        <w:fldChar w:fldCharType="end"/>
+      </w:r>
+      <w:r>
+        <w:rPr>
+          <w:rFonts w:ascii="Times New Roman" w:hAnsi="Times New Roman" w:cs="Times New Roman"/>
+        </w:rPr>
         <w:t xml:space="preserve"> </w:t>
       </w:r>
       <w:r>
         <w:rPr>
           <w:rFonts w:ascii="Times New Roman" w:hAnsi="Times New Roman" w:cs="Times New Roman"/>
         </w:rPr>
-        <w:t xml:space="preserve">and placental oxidative stress markers </w:t>
-      </w:r>
-      <w:r>
-        <w:rPr>
-          <w:rFonts w:ascii="Times New Roman" w:hAnsi="Times New Roman" w:cs="Times New Roman"/>
-        </w:rPr>
-        <w:fldChar w:fldCharType="begin"/>
-      </w:r>
-      <w:r>
-        <w:rPr>
-          <w:rFonts w:ascii="Times New Roman" w:hAnsi="Times New Roman" w:cs="Times New Roman"/>
-        </w:rPr>
-        <w:instrText xml:space="preserve"> ADDIN ZOTERO_ITEM CSL_CITATION {"citationID":"vO4EhllX","properties":{"formattedCitation":"(Upadhyay et al., 2019)","plainCitation":"(Upadhyay et al., 2019)","noteIndex":0},"citationItems":[{"id":497,"uris":["http://zotero.org/users/5073745/items/EC9EJ9LI"],"uri":["http://zotero.org/users/5073745/items/EC9EJ9LI"],"itemData":{"id":497,"type":"article-journal","abstract":"Maternal nutrition has become a major public health concern over recent years and is a known predictor of adverse long-term metabolic derangement in offspring. Time-restricted feeding (TRF), wherein food consumption is restricted to the metabolically active phase of the day, is a dietary approach that improves metabolic parameters when consuming a high-fat diet (HFD). Here, we tested whether TRF could reduce maternal HFD associated inflammation and thereby mitigate defects in fetal organ developmental. Female rats were kept on following three dietary regimens; Ad libitum normal chow diet (NCD-AL), Ad libitum HFD (HFD-AL) and Time-restricted fed HFD (HFD-TRF) from 5 months prior to mating and continued throughout pregnancy. Rat dams were sacrificed at embryonic day 18.5 (ED18.5) and placental tissues from these rats were processed for the analysis of cellular apoptosis, inflammatory cytokines (TNFα and IL-6), oxidative stress, endoplasmic reticulum (ER) stress and autophagy. Furthermore, fetal hepatic triglyceride (TG) content and fetal lung maturation were assessed at ED18.5. Biochemical analysis revealed that HFD-TRF rat had significantly lower serum TG levels and body weight compared to HFD-AL rats. Additionally, TRF significantly blocked HFD-induced placental apoptosis and inflammation via minimizing cellular stress, and restoring autophagic flux. In addition, fetal hepatosteatosis and delayed fetal lung maturation induced by HFD was significantly ameliorated in HFD-TRF compared to HFD-AL. Collectively, our results suggest that reducing placental inflammation via TRF could prevent adverse fetal metabolic outcomes in pregnancies complicated by maternal obesity.","container-title":"Biochemical and Biophysical Research Communications","DOI":"10.1016/j.bbrc.2019.04.154","ISSN":"0006-291X","issue":"2","journalAbbreviation":"Biochemical and Biophysical Research Communications","page":"415-421","source":"ScienceDirect","title":"Time-restricted feeding reduces high-fat diet associated placental inflammation and limits adverse effects on fetal organ development","volume":"514","author":[{"family":"Upadhyay","given":"Aditya"},{"family":"Anjum","given":"B."},{"family":"Godbole","given":"Nachiket M."},{"family":"Rajak","given":"Sangam"},{"family":"Shukla","given":"Pooja"},{"family":"Tiwari","given":"Swasti"},{"family":"Sinha","given":"Rohit A."},{"family":"Godbole","given":"Madan M."}],"issued":{"date-parts":[["2019",6,25]]}}}],"schema":"https://github.com/citation-style-language/schema/raw/master/csl-citation.json"} </w:instrText>
-      </w:r>
-      <w:r>
-        <w:rPr>
-          <w:rFonts w:ascii="Times New Roman" w:hAnsi="Times New Roman" w:cs="Times New Roman"/>
-        </w:rPr>
-        <w:fldChar w:fldCharType="separate"/>
-      </w:r>
-      <w:r>
-        <w:rPr>
-          <w:rFonts w:ascii="Times New Roman" w:hAnsi="Times New Roman" w:cs="Times New Roman"/>
-          <w:noProof/>
-        </w:rPr>
-        <w:t>(Upadhyay et al., 2019)</w:t>
-      </w:r>
-      <w:r>
-        <w:rPr>
-          <w:rFonts w:ascii="Times New Roman" w:hAnsi="Times New Roman" w:cs="Times New Roman"/>
-        </w:rPr>
-        <w:fldChar w:fldCharType="end"/>
+        <w:t>at</w:t>
+      </w:r>
+      <w:r>
+        <w:rPr>
+          <w:rFonts w:ascii="Times New Roman" w:hAnsi="Times New Roman" w:cs="Times New Roman"/>
+        </w:rPr>
+        <w:t xml:space="preserve"> E18.5 compared to ad libitum fed dams</w:t>
+      </w:r>
+      <w:r>
+        <w:rPr>
+          <w:rFonts w:ascii="Times New Roman" w:hAnsi="Times New Roman" w:cs="Times New Roman"/>
+        </w:rPr>
+        <w:t>.</w:t>
       </w:r>
       <w:r>
         <w:rPr>
@@ -1498,31 +1686,7 @@
         <w:rPr>
           <w:rFonts w:ascii="Times New Roman" w:hAnsi="Times New Roman" w:cs="Times New Roman"/>
         </w:rPr>
-        <w:t>at</w:t>
-      </w:r>
-      <w:r>
-        <w:rPr>
-          <w:rFonts w:ascii="Times New Roman" w:hAnsi="Times New Roman" w:cs="Times New Roman"/>
-        </w:rPr>
-        <w:t xml:space="preserve"> E18.5 compared to ad libitum fed dams</w:t>
-      </w:r>
-      <w:r>
-        <w:rPr>
-          <w:rFonts w:ascii="Times New Roman" w:hAnsi="Times New Roman" w:cs="Times New Roman"/>
-        </w:rPr>
-        <w:t>.</w:t>
-      </w:r>
-      <w:r>
-        <w:rPr>
-          <w:rFonts w:ascii="Times New Roman" w:hAnsi="Times New Roman" w:cs="Times New Roman"/>
-        </w:rPr>
-        <w:t xml:space="preserve"> </w:t>
-      </w:r>
-      <w:r>
-        <w:rPr>
-          <w:rFonts w:ascii="Times New Roman" w:hAnsi="Times New Roman" w:cs="Times New Roman"/>
-        </w:rPr>
-        <w:t>One other study</w:t>
+        <w:t>Another group</w:t>
       </w:r>
       <w:r>
         <w:rPr>
@@ -2009,12 +2173,24 @@
         <w:rPr>
           <w:rFonts w:ascii="Times New Roman" w:hAnsi="Times New Roman" w:cs="Times New Roman"/>
         </w:rPr>
+        <w:t xml:space="preserve">The effects of </w:t>
+      </w:r>
+      <w:r>
+        <w:rPr>
+          <w:rFonts w:ascii="Times New Roman" w:hAnsi="Times New Roman" w:cs="Times New Roman"/>
+        </w:rPr>
         <w:t>TRF in human populations is less consistent</w:t>
       </w:r>
       <w:r>
         <w:rPr>
           <w:rFonts w:ascii="Times New Roman" w:hAnsi="Times New Roman" w:cs="Times New Roman"/>
         </w:rPr>
+        <w:t xml:space="preserve"> than in animals</w:t>
+      </w:r>
+      <w:r>
+        <w:rPr>
+          <w:rFonts w:ascii="Times New Roman" w:hAnsi="Times New Roman" w:cs="Times New Roman"/>
+        </w:rPr>
         <w:t>,</w:t>
       </w:r>
       <w:r>
@@ -2136,13 +2312,44 @@
         <w:rPr>
           <w:rFonts w:ascii="Times New Roman" w:hAnsi="Times New Roman" w:cs="Times New Roman"/>
         </w:rPr>
-        <w:t>is shown in</w:t>
-      </w:r>
-      <w:r>
-        <w:rPr>
-          <w:rFonts w:ascii="Times New Roman" w:hAnsi="Times New Roman" w:cs="Times New Roman"/>
-        </w:rPr>
-        <w:t xml:space="preserve"> in some</w:t>
+        <w:t>results in some</w:t>
+      </w:r>
+      <w:r>
+        <w:rPr>
+          <w:rFonts w:ascii="Times New Roman" w:hAnsi="Times New Roman" w:cs="Times New Roman"/>
+        </w:rPr>
+        <w:fldChar w:fldCharType="begin"/>
+      </w:r>
+      <w:r>
+        <w:rPr>
+          <w:rFonts w:ascii="Times New Roman" w:hAnsi="Times New Roman" w:cs="Times New Roman"/>
+        </w:rPr>
+        <w:instrText xml:space="preserve"> ADDIN ZOTERO_ITEM CSL_CITATION {"citationID":"8MsH9gpy","properties":{"formattedCitation":"(Cienfuegos et al., 2020; Hutchison et al., 2019; Jamshed et al., 2019; Sutton et al., 2018; Wilkinson et al., 2020)","plainCitation":"(Cienfuegos et al., 2020; Hutchison et al., 2019; Jamshed et al., 2019; Sutton et al., 2018; Wilkinson et al., 2020)","noteIndex":0},"citationItems":[{"id":522,"uris":["http://zotero.org/users/5073745/items/XCTAMLBK"],"uri":["http://zotero.org/users/5073745/items/XCTAMLBK"],"itemData":{"id":522,"type":"article-journal","container-title":"Cell Metabolism","DOI":"10.1016/j.cmet.2020.06.018","ISSN":"1550-4131","issue":"3","journalAbbreviation":"Cell Metabolism","language":"English","note":"publisher: Elsevier\nPMID: 32673591","page":"366-378.e3","source":"www.cell.com","title":"Effects of 4- and 6-h Time-Restricted Feeding on Weight and Cardiometabolic Health: A Randomized Controlled Trial in Adults with Obesity","title-short":"Effects of 4- and 6-h Time-Restricted Feeding on Weight and Cardiometabolic Health","volume":"32","author":[{"family":"Cienfuegos","given":"Sofia"},{"family":"Gabel","given":"Kelsey"},{"family":"Kalam","given":"Faiza"},{"family":"Ezpeleta","given":"Mark"},{"family":"Wiseman","given":"Eric"},{"family":"Pavlou","given":"Vasiliki"},{"family":"Lin","given":"Shuhao"},{"family":"Oliveira","given":"Manoela Lima"},{"family":"Varady","given":"Krista A."}],"issued":{"date-parts":[["2020",9,1]]}}},{"id":596,"uris":["http://zotero.org/users/5073745/items/E89CVTH5"],"uri":["http://zotero.org/users/5073745/items/E89CVTH5"],"itemData":{"id":596,"type":"article-journal","abstract":"Objective This study aimed to assess the effects of 9-hour time-restricted feeding (TRF), early (TRFe) or delayed (TRFd), on glucose tolerance in men at risk for type 2 diabetes. Methods Fifteen men (age 55 ± 3 years, BMI 33.9 ± 0.8 kg/m2) wore a continuous glucose monitor for 7 days of baseline assessment and during two 7-day TRF conditions. Participants were randomized to TRFe (8 am to 5 pm) or TRFd (12 pm to 9 pm), separated by a 2-week washout phase. Glucose, insulin, triglycerides, nonesterified fatty acids, and gastrointestinal hormone incremental areas under the curve were calculated following a standard meal on days 0 and 7 at 8 am (TRFe) or 12 pm (TRFd). Results TRF improved glucose tolerance as assessed by a reduction in glucose incremental area under the curve (P = 0.001) and fasting triglycerides (P = 0.003) on day 7 versus day 0. However, there were no mealtime by TRF interactions in any of the variables examined. There was also no effect of TRF on fasting and postprandial insulin, nonesterified fatty acids, or gastrointestinal hormones. Mean fasting glucose by continuous glucose monitor was lower in TRFe (P = 0.02) but not TRFd (P = 0.17) versus baseline, but there was no difference between TRF conditions. Conclusions While only TRFe lowered mean fasting glucose, TRF improved glycemic responses to a test meal in men at risk for type 2 diabetes regardless of the clock time that TRF was initiated.","container-title":"Obesity","DOI":"10.1002/oby.22449","ISSN":"1930-739X","issue":"5","language":"en","page":"724-732","source":"Wiley Online Library","title":"Time-Restricted Feeding Improves Glucose Tolerance in Men at Risk for Type 2 Diabetes: A Randomized Crossover Trial","title-short":"Time-Restricted Feeding Improves Glucose Tolerance in Men at Risk for Type 2 Diabetes","volume":"27","author":[{"family":"Hutchison","given":"Amy T."},{"family":"Regmi","given":"Prashant"},{"family":"Manoogian","given":"Emily N. C."},{"family":"Fleischer","given":"Jason G."},{"family":"Wittert","given":"Gary A."},{"family":"Panda","given":"Satchidananda"},{"family":"Heilbronn","given":"Leonie K."}],"issued":{"date-parts":[["2019"]]}}},{"id":767,"uris":["http://zotero.org/users/5073745/items/VZMS82L6"],"uri":["http://zotero.org/users/5073745/items/VZMS82L6"],"itemData":{"id":767,"type":"article-journal","abstract":"Time-restricted feeding (TRF) is a form of intermittent fasting that involves having a longer daily fasting period. Preliminary studies report that TRF improves cardiometabolic health in rodents and humans. Here, we performed the first study to determine how TRF affects gene expression, circulating hormones, and diurnal patterns in cardiometabolic risk factors in humans. Eleven overweight adults participated in a 4-day randomized crossover study where they ate between 8 am and 2 pm (early TRF (eTRF)) and between 8 am and 8 pm (control schedule). Participants underwent continuous glucose monitoring, and blood was drawn to assess cardiometabolic risk factors, hormones, and gene expression in whole blood cells. Relative to the control schedule, eTRF decreased mean 24-hour glucose levels by 4 &amp;plusmn; 1 mg/dl (p = 0.0003) and glycemic excursions by 12 &amp;plusmn; 3 mg/dl (p = 0.001). In the morning before breakfast, eTRF increased ketones, cholesterol, and the expression of the stress response and aging gene SIRT1 and the autophagy gene LC3A (all p &amp;lt; 0.04), while in the evening, it tended to increase brain-derived neurotropic factor (BNDF; p = 0.10) and also increased the expression of MTOR (p = 0.007), a major nutrient-sensing protein that regulates cell growth. eTRF also altered the diurnal patterns in cortisol and the expression of several circadian clock genes (p &amp;lt; 0.05). eTRF improves 24-hour glucose levels, alters lipid metabolism and circadian clock gene expression, and may also increase autophagy and have anti-aging effects in humans.","container-title":"Nutrients","DOI":"10.3390/nu11061234","issue":"6","language":"en","page":"1234","source":"www.mdpi.com","title":"Early Time-Restricted Feeding Improves 24-Hour Glucose Levels and Affects Markers of the Circadian Clock, Aging, and Autophagy in Humans","volume":"11","author":[{"family":"Jamshed","given":"Humaira"},{"family":"Beyl","given":"Robbie A."},{"family":"Della Manna","given":"Deborah L."},{"family":"Yang","given":"Eddy S."},{"family":"Ravussin","given":"Eric"},{"family":"Peterson","given":"Courtney M."}],"issued":{"date-parts":[["2019",6]]}}},{"id":783,"uris":["http://zotero.org/users/5073745/items/BQ94UWAX"],"uri":["http://zotero.org/users/5073745/items/BQ94UWAX"],"itemData":{"id":783,"type":"article-journal","abstract":"Summary\nIntermittent fasting (IF) improves cardiometabolic health; however, it is unknown whether these effects are due solely to weight loss. We conducted the first supervised controlled feeding trial to test whether IF has benefits independent of weight loss by feeding participants enough food to maintain their weight. Our proof-of-concept study also constitutes the first trial of early time-restricted feeding (eTRF), a form of IF that involves eating early in the day to be in alignment with circadian rhythms in metabolism. Men with prediabetes were randomized to eTRF (6-hr feeding period, with dinner before 3 p.m.) or a control schedule (12-hr feeding period) for 5 weeks and later crossed over to the other schedule. eTRF improved insulin sensitivity, β cell responsiveness, blood pressure, oxidative stress, and appetite. We demonstrate for the first time in humans that eTRF improves some aspects of cardiometabolic health and that IF’s effects are not solely due to weight loss.","container-title":"Cell Metabolism","DOI":"10.1016/j.cmet.2018.04.010","ISSN":"1550-4131","issue":"6","journalAbbreviation":"Cell Metabolism","page":"1212-1221.e3","source":"ScienceDirect","title":"Early Time-Restricted Feeding Improves Insulin Sensitivity, Blood Pressure, and Oxidative Stress Even without Weight Loss in Men with Prediabetes","volume":"27","author":[{"family":"Sutton","given":"Elizabeth F."},{"family":"Beyl","given":"Robbie"},{"family":"Early","given":"Kate S."},{"family":"Cefalu","given":"William T."},{"family":"Ravussin","given":"Eric"},{"family":"Peterson","given":"Courtney M."}],"issued":{"date-parts":[["2018",6,5]]}}},{"id":687,"uris":["http://zotero.org/users/5073745/items/HGXPTAC6"],"uri":["http://zotero.org/users/5073745/items/HGXPTAC6"],"itemData":{"id":687,"type":"article-journal","abstract":"In animal models, time-restricted feeding (TRF) can prevent and reverse aspects of metabolic diseases. Time-restricted eating (TRE) in human pilot studies reduces the risks of metabolic diseases in otherwise healthy individuals. However, patients with diagnosed metabolic syndrome often undergo pharmacotherapy, and it has never been tested whether TRE can act synergistically with pharmacotherapy in animal models or humans. In a single-arm, paired-sample trial, 19 participants with metabolic syndrome and a baseline mean daily eating window of ≥14 h, the majority of whom were on a statin and/or antihypertensive therapy, underwent 10 h of TRE (all dietary intake within a consistent self-selected 10 h window) for 12 weeks. We found this TRE intervention improves cardiometabolic health for patients with metabolic syndrome receiving standard medical care including high rates of statin and anti-hypertensive use. TRE is a potentially powerful lifestyle intervention that can be added to standard medical practice to treat metabolic syndrome. VIDEO ABSTRACT.","container-title":"Cell Metabolism","DOI":"10.1016/j.cmet.2019.11.004","ISSN":"1932-7420","issue":"1","journalAbbreviation":"Cell Metab","language":"eng","note":"PMID: 31813824\nPMCID: PMC6953486","page":"92-104.e5","source":"PubMed","title":"Ten-Hour Time-Restricted Eating Reduces Weight, Blood Pressure, and Atherogenic Lipids in Patients with Metabolic Syndrome","volume":"31","author":[{"family":"Wilkinson","given":"Michael J."},{"family":"Manoogian","given":"Emily N. C."},{"family":"Zadourian","given":"Adena"},{"family":"Lo","given":"Hannah"},{"family":"Fakhouri","given":"Savannah"},{"family":"Shoghi","given":"Azarin"},{"family":"Wang","given":"Xinran"},{"family":"Fleischer","given":"Jason G."},{"family":"Navlakha","given":"Saket"},{"family":"Panda","given":"Satchidananda"},{"family":"Taub","given":"Pam R."}],"issued":{"date-parts":[["2020",1,7]]}}}],"schema":"https://github.com/citation-style-language/schema/raw/master/csl-citation.json"} </w:instrText>
+      </w:r>
+      <w:r>
+        <w:rPr>
+          <w:rFonts w:ascii="Times New Roman" w:hAnsi="Times New Roman" w:cs="Times New Roman"/>
+        </w:rPr>
+        <w:fldChar w:fldCharType="separate"/>
+      </w:r>
+      <w:r>
+        <w:rPr>
+          <w:rFonts w:ascii="Times New Roman" w:hAnsi="Times New Roman" w:cs="Times New Roman"/>
+          <w:noProof/>
+        </w:rPr>
+        <w:t>(Cienfuegos et al., 2020; Hutchison et al., 2019; Jamshed et al., 2019; Sutton et al., 2018; Wilkinson et al., 2020)</w:t>
+      </w:r>
+      <w:r>
+        <w:rPr>
+          <w:rFonts w:ascii="Times New Roman" w:hAnsi="Times New Roman" w:cs="Times New Roman"/>
+        </w:rPr>
+        <w:fldChar w:fldCharType="end"/>
+      </w:r>
+      <w:r>
+        <w:rPr>
+          <w:rFonts w:ascii="Times New Roman" w:hAnsi="Times New Roman" w:cs="Times New Roman"/>
+        </w:rPr>
+        <w:t>, but not all</w:t>
       </w:r>
       <w:r>
         <w:rPr>
@@ -2154,13 +2361,25 @@
         <w:rPr>
           <w:rFonts w:ascii="Times New Roman" w:hAnsi="Times New Roman" w:cs="Times New Roman"/>
         </w:rPr>
+        <w:t>trials of TRF</w:t>
+      </w:r>
+      <w:r>
+        <w:rPr>
+          <w:rFonts w:ascii="Times New Roman" w:hAnsi="Times New Roman" w:cs="Times New Roman"/>
+        </w:rPr>
+        <w:t xml:space="preserve"> </w:t>
+      </w:r>
+      <w:r>
+        <w:rPr>
+          <w:rFonts w:ascii="Times New Roman" w:hAnsi="Times New Roman" w:cs="Times New Roman"/>
+        </w:rPr>
         <w:fldChar w:fldCharType="begin"/>
       </w:r>
       <w:r>
         <w:rPr>
           <w:rFonts w:ascii="Times New Roman" w:hAnsi="Times New Roman" w:cs="Times New Roman"/>
         </w:rPr>
-        <w:instrText xml:space="preserve"> ADDIN ZOTERO_ITEM CSL_CITATION {"citationID":"8MsH9gpy","properties":{"formattedCitation":"(Cienfuegos et al., 2020; Hutchison et al., 2019; Jamshed et al., 2019; Sutton et al., 2018; Wilkinson et al., 2020)","plainCitation":"(Cienfuegos et al., 2020; Hutchison et al., 2019; Jamshed et al., 2019; Sutton et al., 2018; Wilkinson et al., 2020)","noteIndex":0},"citationItems":[{"id":522,"uris":["http://zotero.org/users/5073745/items/XCTAMLBK"],"uri":["http://zotero.org/users/5073745/items/XCTAMLBK"],"itemData":{"id":522,"type":"article-journal","container-title":"Cell Metabolism","DOI":"10.1016/j.cmet.2020.06.018","ISSN":"1550-4131","issue":"3","journalAbbreviation":"Cell Metabolism","language":"English","note":"publisher: Elsevier\nPMID: 32673591","page":"366-378.e3","source":"www.cell.com","title":"Effects of 4- and 6-h Time-Restricted Feeding on Weight and Cardiometabolic Health: A Randomized Controlled Trial in Adults with Obesity","title-short":"Effects of 4- and 6-h Time-Restricted Feeding on Weight and Cardiometabolic Health","volume":"32","author":[{"family":"Cienfuegos","given":"Sofia"},{"family":"Gabel","given":"Kelsey"},{"family":"Kalam","given":"Faiza"},{"family":"Ezpeleta","given":"Mark"},{"family":"Wiseman","given":"Eric"},{"family":"Pavlou","given":"Vasiliki"},{"family":"Lin","given":"Shuhao"},{"family":"Oliveira","given":"Manoela Lima"},{"family":"Varady","given":"Krista A."}],"issued":{"date-parts":[["2020",9,1]]}}},{"id":596,"uris":["http://zotero.org/users/5073745/items/E89CVTH5"],"uri":["http://zotero.org/users/5073745/items/E89CVTH5"],"itemData":{"id":596,"type":"article-journal","abstract":"Objective This study aimed to assess the effects of 9-hour time-restricted feeding (TRF), early (TRFe) or delayed (TRFd), on glucose tolerance in men at risk for type 2 diabetes. Methods Fifteen men (age 55 ± 3 years, BMI 33.9 ± 0.8 kg/m2) wore a continuous glucose monitor for 7 days of baseline assessment and during two 7-day TRF conditions. Participants were randomized to TRFe (8 am to 5 pm) or TRFd (12 pm to 9 pm), separated by a 2-week washout phase. Glucose, insulin, triglycerides, nonesterified fatty acids, and gastrointestinal hormone incremental areas under the curve were calculated following a standard meal on days 0 and 7 at 8 am (TRFe) or 12 pm (TRFd). Results TRF improved glucose tolerance as assessed by a reduction in glucose incremental area under the curve (P = 0.001) and fasting triglycerides (P = 0.003) on day 7 versus day 0. However, there were no mealtime by TRF interactions in any of the variables examined. There was also no effect of TRF on fasting and postprandial insulin, nonesterified fatty acids, or gastrointestinal hormones. Mean fasting glucose by continuous glucose monitor was lower in TRFe (P = 0.02) but not TRFd (P = 0.17) versus baseline, but there was no difference between TRF conditions. Conclusions While only TRFe lowered mean fasting glucose, TRF improved glycemic responses to a test meal in men at risk for type 2 diabetes regardless of the clock time that TRF was initiated.","container-title":"Obesity","DOI":"10.1002/oby.22449","ISSN":"1930-739X","issue":"5","language":"en","page":"724-732","source":"Wiley Online Library","title":"Time-Restricted Feeding Improves Glucose Tolerance in Men at Risk for Type 2 Diabetes: A Randomized Crossover Trial","title-short":"Time-Restricted Feeding Improves Glucose Tolerance in Men at Risk for Type 2 Diabetes","volume":"27","author":[{"family":"Hutchison","given":"Amy T."},{"family":"Regmi","given":"Prashant"},{"family":"Manoogian","given":"Emily N. C."},{"family":"Fleischer","given":"Jason G."},{"family":"Wittert","given":"Gary A."},{"family":"Panda","given":"Satchidananda"},{"family":"Heilbronn","given":"Leonie K."}],"issued":{"date-parts":[["2019"]]}}},{"id":767,"uris":["http://zotero.org/users/5073745/items/VZMS82L6"],"uri":["http://zotero.org/users/5073745/items/VZMS82L6"],"itemData":{"id":767,"type":"article-journal","abstract":"Time-restricted feeding (TRF) is a form of intermittent fasting that involves having a longer daily fasting period. Preliminary studies report that TRF improves cardiometabolic health in rodents and humans. Here, we performed the first study to determine how TRF affects gene expression, circulating hormones, and diurnal patterns in cardiometabolic risk factors in humans. Eleven overweight adults participated in a 4-day randomized crossover study where they ate between 8 am and 2 pm (early TRF (eTRF)) and between 8 am and 8 pm (control schedule). Participants underwent continuous glucose monitoring, and blood was drawn to assess cardiometabolic risk factors, hormones, and gene expression in whole blood cells. Relative to the control schedule, eTRF decreased mean 24-hour glucose levels by 4 &amp;plusmn; 1 mg/dl (p = 0.0003) and glycemic excursions by 12 &amp;plusmn; 3 mg/dl (p = 0.001). In the morning before breakfast, eTRF increased ketones, cholesterol, and the expression of the stress response and aging gene SIRT1 and the autophagy gene LC3A (all p &amp;lt; 0.04), while in the evening, it tended to increase brain-derived neurotropic factor (BNDF; p = 0.10) and also increased the expression of MTOR (p = 0.007), a major nutrient-sensing protein that regulates cell growth. eTRF also altered the diurnal patterns in cortisol and the expression of several circadian clock genes (p &amp;lt; 0.05). eTRF improves 24-hour glucose levels, alters lipid metabolism and circadian clock gene expression, and may also increase autophagy and have anti-aging effects in humans.","container-title":"Nutrients","DOI":"10.3390/nu11061234","issue":"6","language":"en","page":"1234","source":"www.mdpi.com","title":"Early Time-Restricted Feeding Improves 24-Hour Glucose Levels and Affects Markers of the Circadian Clock, Aging, and Autophagy in Humans","volume":"11","author":[{"family":"Jamshed","given":"Humaira"},{"family":"Beyl","given":"Robbie A."},{"family":"Della Manna","given":"Deborah L."},{"family":"Yang","given":"Eddy S."},{"family":"Ravussin","given":"Eric"},{"family":"Peterson","given":"Courtney M."}],"issued":{"date-parts":[["2019",6]]}}},{"id":783,"uris":["http://zotero.org/users/5073745/items/BQ94UWAX"],"uri":["http://zotero.org/users/5073745/items/BQ94UWAX"],"itemData":{"id":783,"type":"article-journal","abstract":"Summary\nIntermittent fasting (IF) improves cardiometabolic health; however, it is unknown whether these effects are due solely to weight loss. We conducted the first supervised controlled feeding trial to test whether IF has benefits independent of weight loss by feeding participants enough food to maintain their weight. Our proof-of-concept study also constitutes the first trial of early time-restricted feeding (eTRF), a form of IF that involves eating early in the day to be in alignment with circadian rhythms in metabolism. Men with prediabetes were randomized to eTRF (6-hr feeding period, with dinner before 3 p.m.) or a control schedule (12-hr feeding period) for 5 weeks and later crossed over to the other schedule. eTRF improved insulin sensitivity, β cell responsiveness, blood pressure, oxidative stress, and appetite. We demonstrate for the first time in humans that eTRF improves some aspects of cardiometabolic health and that IF’s effects are not solely due to weight loss.","container-title":"Cell Metabolism","DOI":"10.1016/j.cmet.2018.04.010","ISSN":"1550-4131","issue":"6","journalAbbreviation":"Cell Metabolism","page":"1212-1221.e3","source":"ScienceDirect","title":"Early Time-Restricted Feeding Improves Insulin Sensitivity, Blood Pressure, and Oxidative Stress Even without Weight Loss in Men with Prediabetes","volume":"27","author":[{"family":"Sutton","given":"Elizabeth F."},{"family":"Beyl","given":"Robbie"},{"family":"Early","given":"Kate S."},{"family":"Cefalu","given":"William T."},{"family":"Ravussin","given":"Eric"},{"family":"Peterson","given":"Courtney M."}],"issued":{"date-parts":[["2018",6,5]]}}},{"id":687,"uris":["http://zotero.org/users/5073745/items/HGXPTAC6"],"uri":["http://zotero.org/users/5073745/items/HGXPTAC6"],"itemData":{"id":687,"type":"article-journal","abstract":"In animal models, time-restricted feeding (TRF) can prevent and reverse aspects of metabolic diseases. Time-restricted eating (TRE) in human pilot studies reduces the risks of metabolic diseases in otherwise healthy individuals. However, patients with diagnosed metabolic syndrome often undergo pharmacotherapy, and it has never been tested whether TRE can act synergistically with pharmacotherapy in animal models or humans. In a single-arm, paired-sample trial, 19 participants with metabolic syndrome and a baseline mean daily eating window of ≥14 h, the majority of whom were on a statin and/or antihypertensive therapy, underwent 10 h of TRE (all dietary intake within a consistent self-selected 10 h window) for 12 weeks. We found this TRE intervention improves cardiometabolic health for patients with metabolic syndrome receiving standard medical care including high rates of statin and anti-hypertensive use. TRE is a potentially powerful lifestyle intervention that can be added to standard medical practice to treat metabolic syndrome. VIDEO ABSTRACT.","container-title":"Cell Metabolism","DOI":"10.1016/j.cmet.2019.11.004","ISSN":"1932-7420","issue":"1","journalAbbreviation":"Cell Metab","language":"eng","note":"PMID: 31813824\nPMCID: PMC6953486","page":"92-104.e5","source":"PubMed","title":"Ten-Hour Time-Restricted Eating Reduces Weight, Blood Pressure, and Atherogenic Lipids in Patients with Metabolic Syndrome","volume":"31","author":[{"family":"Wilkinson","given":"Michael J."},{"family":"Manoogian","given":"Emily N. C."},{"family":"Zadourian","given":"Adena"},{"family":"Lo","given":"Hannah"},{"family":"Fakhouri","given":"Savannah"},{"family":"Shoghi","given":"Azarin"},{"family":"Wang","given":"Xinran"},{"family":"Fleischer","given":"Jason G."},{"family":"Navlakha","given":"Saket"},{"family":"Panda","given":"Satchidananda"},{"family":"Taub","given":"Pam R."}],"issued":{"date-parts":[["2020",1,7]]}}}],"schema":"https://github.com/citation-style-language/schema/raw/master/csl-citation.json"} </w:instrText>
+        <w:instrText xml:space="preserve"> ADDIN ZOTERO_ITEM CSL_CITATION {"citationID":"HCgT95EI","properties":{"formattedCitation":"(Gabel et al., n.d.; Lowe et al., 2020; McAllister et al., 2019)","plainCitation":"(Gabel et al., n.d.; Lowe et al., 2020; McAllister et al., 2019)","noteIndex":0},"citationItems":[{"id":625,"uris":["http://zotero.org/users/5073745/items/JQGFN28M"],"uri":["http://zotero.org/users/5073745/items/JQGFN28M"],"itemData":{"id":625,"type":"article-journal","abstract":"BACKGROUND:\nTime restricted feeding decreases energy intake without calorie counting and may be a viable option for weight loss. However, the effect of this diet on body weight in obese subjects has never been examined.\n\nOBJECTIVE:\nThis study investigated the effects of 8-h time restricted feeding on body weight and metabolic disease risk factors in obese adults.\n\nDESIGN:\nObese subjects (n = 23) participated in an 8-h time restricted feeding intervention (ad libitum feeding between 10:00 to 18:00 h, water fasting between 18:00 to 10:00 h) for 12 weeks. Weight loss and other outcomes were compared to a matched historical control group (n = 23).\n\nRESULTS:\nBody weight and energy intake decreased in the time restricted group (–2.6% ± 0.5; –341 ± 53 kcal/d) relative to controls over 12 weeks (P &lt; 0.05). Systolic blood pressure decreased in the time restricted feeding group (–7 ± 2 mm Hg) versus controls (P &lt; 0.05). Fat mass, lean mass, visceral fat mass, diastolic blood pressure, LDL cholesterol, HDL cholesterol, triglycerides, fasting glucose, fasting insulin, HOMA-IR, and homocysteine were not significantly different from controls after 12 weeks (no group×time interaction).\n\nCONCLUSION:\nThese findings suggest that 8-h time restricted feeding produces mild caloric restriction and weight loss, without calorie counting. It may also offer clinical benefits by reducing blood pressure.","container-title":"Nutrition and Healthy Aging","DOI":"10.3233/NHA-170036","ISSN":"2451-9480","issue":"4","journalAbbreviation":"Nutr Healthy Aging","note":"PMID: 29951594\nPMCID: PMC6004924","page":"345-353","source":"PubMed Central","title":"Effects of 8-hour time restricted feeding on body weight and metabolic disease risk factors in obese adults: A pilot study","title-short":"Effects of 8-hour time restricted feeding on body weight and metabolic disease risk factors in obese adults","volume":"4","author":[{"family":"Gabel","given":"Kelsey"},{"family":"Hoddy","given":"Kristin K."},{"family":"Haggerty","given":"Nicole"},{"family":"Song","given":"Jeehee"},{"family":"Kroeger","given":"Cynthia M."},{"family":"Trepanowski","given":"John F."},{"family":"Panda","given":"Satchidananda"},{"family":"Varady","given":"Krista A."}]}},{"id":534,"uris":["http://zotero.org/users/5073745/items/4HHZWM4Z"],"uri":["http://zotero.org/users/5073745/items/4HHZWM4Z"],"itemData":{"id":534,"type":"article-journal","abstract":"Importance: The efficacy and safety of time-restricted eating have not been explored in large randomized clinical trials.\nObjective: To determine the effect of 16:8-hour time-restricted eating on weight loss and metabolic risk markers.\nInterventions: Participants were randomized such that the consistent meal timing (CMT) group was instructed to eat 3 structured meals per day, and the time-restricted eating (TRE) group was instructed to eat ad libitum from 12:00 pm until 8:00 pm and completely abstain from caloric intake from 8:00 pm until 12:00 pm the following day.\nDesign, Setting, and Participants: This 12-week randomized clinical trial including men and women aged 18 to 64 years with a body mass index (BMI, calculated as weight in kilograms divided by height in meters squared) of 27 to 43 was conducted on a custom mobile study application. Participants received a Bluetooth scale. Participants lived anywhere in the United States, with a subset of 50 participants living near San Francisco, California, who underwent in-person testing.\nMain Outcomes and Measures: The primary outcome was weight loss. Secondary outcomes from the in-person cohort included changes in weight, fat mass, lean mass, fasting insulin, fasting glucose, hemoglobin A1c levels, estimated energy intake, total energy expenditure, and resting energy expenditure.\nResults: Overall, 116 participants (mean [SD] age, 46.5 [10.5] years; 70 [60.3%] men) were included in the study. There was a significant decrease in weight in the TRE (-0.94 kg; 95% CI, -1.68 to -0.20; P = .01), but no significant change in the CMT group (-0.68 kg; 95% CI, -1.41 to 0.05, P = .07) or between groups (-0.26 kg; 95% CI, -1.30 to 0.78; P = .63). In the in-person cohort (n = 25 TRE, n = 25 CMT), there was a significant within-group decrease in weight in the TRE group (-1.70 kg; 95% CI, -2.56 to -0.83; P &lt; .001). There was also a significant difference in appendicular lean mass index between groups (-0.16 kg/m2; 95% CI, -0.27 to -0.05; P = .005). There were no significant changes in any of the other secondary outcomes within or between groups. There were no differences in estimated energy intake between groups.\nConclusions and Relevance: Time-restricted eating, in the absence of other interventions, is not more effective in weight loss than eating throughout the day.\nTrial Registration: ClinicalTrials.gov Identifiers: NCT03393195 and NCT03637855.","container-title":"JAMA internal medicine","DOI":"10.1001/jamainternmed.2020.4153","ISSN":"2168-6114","journalAbbreviation":"JAMA Intern Med","language":"eng","note":"PMID: 32986097\nPMCID: PMC7522780","source":"PubMed","title":"Effects of Time-Restricted Eating on Weight Loss and Other Metabolic Parameters in Women and Men With Overweight and Obesity: The TREAT Randomized Clinical Trial","title-short":"Effects of Time-Restricted Eating on Weight Loss and Other Metabolic Parameters in Women and Men With Overweight and Obesity","author":[{"family":"Lowe","given":"Dylan A."},{"family":"Wu","given":"Nancy"},{"family":"Rohdin-Bibby","given":"Linnea"},{"family":"Moore","given":"A. Holliston"},{"family":"Kelly","given":"Nisa"},{"family":"Liu","given":"Yong En"},{"family":"Philip","given":"Errol"},{"family":"Vittinghoff","given":"Eric"},{"family":"Heymsfield","given":"Steven B."},{"family":"Olgin","given":"Jeffrey E."},{"family":"Shepherd","given":"John A."},{"family":"Weiss","given":"Ethan J."}],"issued":{"date-parts":[["2020",9,28]]}}},{"id":581,"uris":["http://zotero.org/users/5073745/items/E2U4BNSJ"],"uri":["http://zotero.org/users/5073745/items/E2U4BNSJ"],"itemData":{"id":581,"type":"article-journal","abstract":"Time-restricted feeding (TRF) has been shown to improve body composition, blood lipids, and reduce markers of inflammation and oxidative stress. However, most of these studies come from rodent models and small human samples, and it is not clear if the benefits are dependent upon a caloric deficit, or the time restriction nature of TRF. Based off of previous research, we hypothesized that humans following an ad libitum TRF protocol would reduce caloric intake and this caloric deficit would be associated with greater improvements in cardiometabolic health including blood pressure, body composition, blood lipids, and markers of inflammation and antioxidant status compared to an isocaloric TRF protocol. The purpose of this study was to: (1) examine the impact of TRF on markers of cardio-metabolic health and antioxidant status and (2) determine if the adaptations from TRF would differ under ad libitum compared to isocaloric conditions. Twenty-three healthy men were randomized to either an ad libitum or isocaloric 16:8 (fasting: feeding) TRF protocol. A total of 22 men completed the 28-day TRF protocol (mean ± SD; age: 22 ± 2.5 yrs.; height: 178.4 ± 6.9 cm; weight: 90.3 ± 24 kg; BMI: 28.5 ± 8.3 kg/m2). Fasting blood samples were analyzed for glucose, lipids, as well as adiponectin, human growth hormone, insulin, cortisol, C-reactive protein, superoxide dismutase, total nitrate/nitrite, and glutathione. Time-restricted feeding in both groups was associated with significant (P &lt; .05) reductions in body fat, blood pressure, and significant increases in adiponectin and HDL-c. No changes in caloric intake were detected. In summary, the results from this pilot study in metabolically healthy, active young men, suggest that TRF can improve markers of cardiometabolic health.","container-title":"Nutrition Research (New York, N.Y.)","DOI":"10.1016/j.nutres.2019.12.001","ISSN":"1879-0739","journalAbbreviation":"Nutr Res","language":"eng","note":"PMID: 31955013","page":"32-43","source":"PubMed","title":"Time-restricted feeding improves markers of cardiometabolic health in physically active college-age men: a 4-week randomized pre-post pilot study","title-short":"Time-restricted feeding improves markers of cardiometabolic health in physically active college-age men","volume":"75","author":[{"family":"McAllister","given":"Matthew J."},{"family":"Pigg","given":"Brandon L."},{"family":"Renteria","given":"Liliana I."},{"family":"Waldman","given":"Hunter S."}],"issued":{"date-parts":[["2019",12,4]]}}}],"schema":"https://github.com/citation-style-language/schema/raw/master/csl-citation.json"} </w:instrText>
       </w:r>
       <w:r>
         <w:rPr>
@@ -2171,9 +2390,8 @@
       <w:r>
         <w:rPr>
           <w:rFonts w:ascii="Times New Roman" w:hAnsi="Times New Roman" w:cs="Times New Roman"/>
-          <w:noProof/>
-        </w:rPr>
-        <w:t>(Cienfuegos et al., 2020; Hutchison et al., 2019; Jamshed et al., 2019; Sutton et al., 2018; Wilkinson et al., 2020)</w:t>
+        </w:rPr>
+        <w:t>(Gabel et al., n.d.; Lowe et al., 2020; McAllister et al., 2019)</w:t>
       </w:r>
       <w:r>
         <w:rPr>
@@ -2185,7 +2403,7 @@
         <w:rPr>
           <w:rFonts w:ascii="Times New Roman" w:hAnsi="Times New Roman" w:cs="Times New Roman"/>
         </w:rPr>
-        <w:t>, but not all</w:t>
+        <w:t>.</w:t>
       </w:r>
       <w:r>
         <w:rPr>
@@ -2197,54 +2415,6 @@
         <w:rPr>
           <w:rFonts w:ascii="Times New Roman" w:hAnsi="Times New Roman" w:cs="Times New Roman"/>
         </w:rPr>
-        <w:t xml:space="preserve"> </w:t>
-      </w:r>
-      <w:r>
-        <w:rPr>
-          <w:rFonts w:ascii="Times New Roman" w:hAnsi="Times New Roman" w:cs="Times New Roman"/>
-        </w:rPr>
-        <w:fldChar w:fldCharType="begin"/>
-      </w:r>
-      <w:r>
-        <w:rPr>
-          <w:rFonts w:ascii="Times New Roman" w:hAnsi="Times New Roman" w:cs="Times New Roman"/>
-        </w:rPr>
-        <w:instrText xml:space="preserve"> ADDIN ZOTERO_ITEM CSL_CITATION {"citationID":"HCgT95EI","properties":{"formattedCitation":"(Gabel et al., n.d.; Lowe et al., 2020; McAllister et al., 2019)","plainCitation":"(Gabel et al., n.d.; Lowe et al., 2020; McAllister et al., 2019)","noteIndex":0},"citationItems":[{"id":625,"uris":["http://zotero.org/users/5073745/items/JQGFN28M"],"uri":["http://zotero.org/users/5073745/items/JQGFN28M"],"itemData":{"id":625,"type":"article-journal","abstract":"BACKGROUND:\nTime restricted feeding decreases energy intake without calorie counting and may be a viable option for weight loss. However, the effect of this diet on body weight in obese subjects has never been examined.\n\nOBJECTIVE:\nThis study investigated the effects of 8-h time restricted feeding on body weight and metabolic disease risk factors in obese adults.\n\nDESIGN:\nObese subjects (n = 23) participated in an 8-h time restricted feeding intervention (ad libitum feeding between 10:00 to 18:00 h, water fasting between 18:00 to 10:00 h) for 12 weeks. Weight loss and other outcomes were compared to a matched historical control group (n = 23).\n\nRESULTS:\nBody weight and energy intake decreased in the time restricted group (–2.6% ± 0.5; –341 ± 53 kcal/d) relative to controls over 12 weeks (P &lt; 0.05). Systolic blood pressure decreased in the time restricted feeding group (–7 ± 2 mm Hg) versus controls (P &lt; 0.05). Fat mass, lean mass, visceral fat mass, diastolic blood pressure, LDL cholesterol, HDL cholesterol, triglycerides, fasting glucose, fasting insulin, HOMA-IR, and homocysteine were not significantly different from controls after 12 weeks (no group×time interaction).\n\nCONCLUSION:\nThese findings suggest that 8-h time restricted feeding produces mild caloric restriction and weight loss, without calorie counting. It may also offer clinical benefits by reducing blood pressure.","container-title":"Nutrition and Healthy Aging","DOI":"10.3233/NHA-170036","ISSN":"2451-9480","issue":"4","journalAbbreviation":"Nutr Healthy Aging","note":"PMID: 29951594\nPMCID: PMC6004924","page":"345-353","source":"PubMed Central","title":"Effects of 8-hour time restricted feeding on body weight and metabolic disease risk factors in obese adults: A pilot study","title-short":"Effects of 8-hour time restricted feeding on body weight and metabolic disease risk factors in obese adults","volume":"4","author":[{"family":"Gabel","given":"Kelsey"},{"family":"Hoddy","given":"Kristin K."},{"family":"Haggerty","given":"Nicole"},{"family":"Song","given":"Jeehee"},{"family":"Kroeger","given":"Cynthia M."},{"family":"Trepanowski","given":"John F."},{"family":"Panda","given":"Satchidananda"},{"family":"Varady","given":"Krista A."}]}},{"id":534,"uris":["http://zotero.org/users/5073745/items/4HHZWM4Z"],"uri":["http://zotero.org/users/5073745/items/4HHZWM4Z"],"itemData":{"id":534,"type":"article-journal","abstract":"Importance: The efficacy and safety of time-restricted eating have not been explored in large randomized clinical trials.\nObjective: To determine the effect of 16:8-hour time-restricted eating on weight loss and metabolic risk markers.\nInterventions: Participants were randomized such that the consistent meal timing (CMT) group was instructed to eat 3 structured meals per day, and the time-restricted eating (TRE) group was instructed to eat ad libitum from 12:00 pm until 8:00 pm and completely abstain from caloric intake from 8:00 pm until 12:00 pm the following day.\nDesign, Setting, and Participants: This 12-week randomized clinical trial including men and women aged 18 to 64 years with a body mass index (BMI, calculated as weight in kilograms divided by height in meters squared) of 27 to 43 was conducted on a custom mobile study application. Participants received a Bluetooth scale. Participants lived anywhere in the United States, with a subset of 50 participants living near San Francisco, California, who underwent in-person testing.\nMain Outcomes and Measures: The primary outcome was weight loss. Secondary outcomes from the in-person cohort included changes in weight, fat mass, lean mass, fasting insulin, fasting glucose, hemoglobin A1c levels, estimated energy intake, total energy expenditure, and resting energy expenditure.\nResults: Overall, 116 participants (mean [SD] age, 46.5 [10.5] years; 70 [60.3%] men) were included in the study. There was a significant decrease in weight in the TRE (-0.94 kg; 95% CI, -1.68 to -0.20; P = .01), but no significant change in the CMT group (-0.68 kg; 95% CI, -1.41 to 0.05, P = .07) or between groups (-0.26 kg; 95% CI, -1.30 to 0.78; P = .63). In the in-person cohort (n = 25 TRE, n = 25 CMT), there was a significant within-group decrease in weight in the TRE group (-1.70 kg; 95% CI, -2.56 to -0.83; P &lt; .001). There was also a significant difference in appendicular lean mass index between groups (-0.16 kg/m2; 95% CI, -0.27 to -0.05; P = .005). There were no significant changes in any of the other secondary outcomes within or between groups. There were no differences in estimated energy intake between groups.\nConclusions and Relevance: Time-restricted eating, in the absence of other interventions, is not more effective in weight loss than eating throughout the day.\nTrial Registration: ClinicalTrials.gov Identifiers: NCT03393195 and NCT03637855.","container-title":"JAMA internal medicine","DOI":"10.1001/jamainternmed.2020.4153","ISSN":"2168-6114","journalAbbreviation":"JAMA Intern Med","language":"eng","note":"PMID: 32986097\nPMCID: PMC7522780","source":"PubMed","title":"Effects of Time-Restricted Eating on Weight Loss and Other Metabolic Parameters in Women and Men With Overweight and Obesity: The TREAT Randomized Clinical Trial","title-short":"Effects of Time-Restricted Eating on Weight Loss and Other Metabolic Parameters in Women and Men With Overweight and Obesity","author":[{"family":"Lowe","given":"Dylan A."},{"family":"Wu","given":"Nancy"},{"family":"Rohdin-Bibby","given":"Linnea"},{"family":"Moore","given":"A. Holliston"},{"family":"Kelly","given":"Nisa"},{"family":"Liu","given":"Yong En"},{"family":"Philip","given":"Errol"},{"family":"Vittinghoff","given":"Eric"},{"family":"Heymsfield","given":"Steven B."},{"family":"Olgin","given":"Jeffrey E."},{"family":"Shepherd","given":"John A."},{"family":"Weiss","given":"Ethan J."}],"issued":{"date-parts":[["2020",9,28]]}}},{"id":581,"uris":["http://zotero.org/users/5073745/items/E2U4BNSJ"],"uri":["http://zotero.org/users/5073745/items/E2U4BNSJ"],"itemData":{"id":581,"type":"article-journal","abstract":"Time-restricted feeding (TRF) has been shown to improve body composition, blood lipids, and reduce markers of inflammation and oxidative stress. However, most of these studies come from rodent models and small human samples, and it is not clear if the benefits are dependent upon a caloric deficit, or the time restriction nature of TRF. Based off of previous research, we hypothesized that humans following an ad libitum TRF protocol would reduce caloric intake and this caloric deficit would be associated with greater improvements in cardiometabolic health including blood pressure, body composition, blood lipids, and markers of inflammation and antioxidant status compared to an isocaloric TRF protocol. The purpose of this study was to: (1) examine the impact of TRF on markers of cardio-metabolic health and antioxidant status and (2) determine if the adaptations from TRF would differ under ad libitum compared to isocaloric conditions. Twenty-three healthy men were randomized to either an ad libitum or isocaloric 16:8 (fasting: feeding) TRF protocol. A total of 22 men completed the 28-day TRF protocol (mean ± SD; age: 22 ± 2.5 yrs.; height: 178.4 ± 6.9 cm; weight: 90.3 ± 24 kg; BMI: 28.5 ± 8.3 kg/m2). Fasting blood samples were analyzed for glucose, lipids, as well as adiponectin, human growth hormone, insulin, cortisol, C-reactive protein, superoxide dismutase, total nitrate/nitrite, and glutathione. Time-restricted feeding in both groups was associated with significant (P &lt; .05) reductions in body fat, blood pressure, and significant increases in adiponectin and HDL-c. No changes in caloric intake were detected. In summary, the results from this pilot study in metabolically healthy, active young men, suggest that TRF can improve markers of cardiometabolic health.","container-title":"Nutrition Research (New York, N.Y.)","DOI":"10.1016/j.nutres.2019.12.001","ISSN":"1879-0739","journalAbbreviation":"Nutr Res","language":"eng","note":"PMID: 31955013","page":"32-43","source":"PubMed","title":"Time-restricted feeding improves markers of cardiometabolic health in physically active college-age men: a 4-week randomized pre-post pilot study","title-short":"Time-restricted feeding improves markers of cardiometabolic health in physically active college-age men","volume":"75","author":[{"family":"McAllister","given":"Matthew J."},{"family":"Pigg","given":"Brandon L."},{"family":"Renteria","given":"Liliana I."},{"family":"Waldman","given":"Hunter S."}],"issued":{"date-parts":[["2019",12,4]]}}}],"schema":"https://github.com/citation-style-language/schema/raw/master/csl-citation.json"} </w:instrText>
-      </w:r>
-      <w:r>
-        <w:rPr>
-          <w:rFonts w:ascii="Times New Roman" w:hAnsi="Times New Roman" w:cs="Times New Roman"/>
-        </w:rPr>
-        <w:fldChar w:fldCharType="separate"/>
-      </w:r>
-      <w:r>
-        <w:rPr>
-          <w:rFonts w:ascii="Times New Roman" w:hAnsi="Times New Roman" w:cs="Times New Roman"/>
-        </w:rPr>
-        <w:t>(Gabel et al., n.d.; Lowe et al., 2020; McAllister et al., 2019)</w:t>
-      </w:r>
-      <w:r>
-        <w:rPr>
-          <w:rFonts w:ascii="Times New Roman" w:hAnsi="Times New Roman" w:cs="Times New Roman"/>
-        </w:rPr>
-        <w:fldChar w:fldCharType="end"/>
-      </w:r>
-      <w:r>
-        <w:rPr>
-          <w:rFonts w:ascii="Times New Roman" w:hAnsi="Times New Roman" w:cs="Times New Roman"/>
-        </w:rPr>
-        <w:t xml:space="preserve"> studies of TRF.</w:t>
-      </w:r>
-      <w:r>
-        <w:rPr>
-          <w:rFonts w:ascii="Times New Roman" w:hAnsi="Times New Roman" w:cs="Times New Roman"/>
-        </w:rPr>
-        <w:t xml:space="preserve"> </w:t>
-      </w:r>
-      <w:r>
-        <w:rPr>
-          <w:rFonts w:ascii="Times New Roman" w:hAnsi="Times New Roman" w:cs="Times New Roman"/>
-        </w:rPr>
         <w:t>The way</w:t>
       </w:r>
       <w:r>
@@ -2293,27 +2463,25 @@
         <w:rPr>
           <w:rFonts w:ascii="Times New Roman" w:hAnsi="Times New Roman" w:cs="Times New Roman"/>
         </w:rPr>
-        <w:t xml:space="preserve">control of caloric intake, </w:t>
-      </w:r>
-      <w:r>
-        <w:rPr>
-          <w:rFonts w:ascii="Times New Roman" w:hAnsi="Times New Roman" w:cs="Times New Roman"/>
-        </w:rPr>
-        <w:t xml:space="preserve">inpatient </w:t>
-      </w:r>
-      <w:proofErr w:type="gramStart"/>
-      <w:r>
-        <w:rPr>
-          <w:rFonts w:ascii="Times New Roman" w:hAnsi="Times New Roman" w:cs="Times New Roman"/>
-        </w:rPr>
-        <w:t>observation</w:t>
-      </w:r>
-      <w:proofErr w:type="gramEnd"/>
-      <w:r>
-        <w:rPr>
-          <w:rFonts w:ascii="Times New Roman" w:hAnsi="Times New Roman" w:cs="Times New Roman"/>
-        </w:rPr>
-        <w:t xml:space="preserve"> or outpatient adherence monitoring. </w:t>
+        <w:t>control of caloric intake</w:t>
+      </w:r>
+      <w:r>
+        <w:rPr>
+          <w:rFonts w:ascii="Times New Roman" w:hAnsi="Times New Roman" w:cs="Times New Roman"/>
+        </w:rPr>
+        <w:t xml:space="preserve"> (isocaloric vs ad libitum feeding)</w:t>
+      </w:r>
+      <w:r>
+        <w:rPr>
+          <w:rFonts w:ascii="Times New Roman" w:hAnsi="Times New Roman" w:cs="Times New Roman"/>
+        </w:rPr>
+        <w:t xml:space="preserve">, </w:t>
+      </w:r>
+      <w:r>
+        <w:rPr>
+          <w:rFonts w:ascii="Times New Roman" w:hAnsi="Times New Roman" w:cs="Times New Roman"/>
+        </w:rPr>
+        <w:t xml:space="preserve">inpatient observation or outpatient adherence monitoring. </w:t>
       </w:r>
       <w:r>
         <w:rPr>
@@ -2533,35 +2701,43 @@
         <w:rPr>
           <w:rFonts w:ascii="Times New Roman" w:hAnsi="Times New Roman" w:cs="Times New Roman"/>
         </w:rPr>
-        <w:t xml:space="preserve">). All animals were maintained on a </w:t>
-      </w:r>
-      <w:ins w:id="0" w:author="Mulcahy, Molly" w:date="2021-11-03T16:25:00Z">
-        <w:r>
-          <w:rPr>
-            <w:rFonts w:ascii="Times New Roman" w:hAnsi="Times New Roman" w:cs="Times New Roman"/>
-          </w:rPr>
-          <w:t xml:space="preserve">normal, </w:t>
-        </w:r>
-      </w:ins>
+        <w:t xml:space="preserve">). All animals were maintained </w:t>
+      </w:r>
+      <w:r>
+        <w:rPr>
+          <w:rFonts w:ascii="Times New Roman" w:hAnsi="Times New Roman" w:cs="Times New Roman"/>
+        </w:rPr>
+        <w:t xml:space="preserve">on a </w:t>
+      </w:r>
+      <w:r>
+        <w:rPr>
+          <w:rFonts w:ascii="Times New Roman" w:hAnsi="Times New Roman" w:cs="Times New Roman"/>
+        </w:rPr>
+        <w:t xml:space="preserve">normal, </w:t>
+      </w:r>
       <w:r>
         <w:rPr>
           <w:rFonts w:ascii="Times New Roman" w:hAnsi="Times New Roman" w:cs="Times New Roman"/>
         </w:rPr>
         <w:t>12-hour</w:t>
       </w:r>
-      <w:ins w:id="1" w:author="Mulcahy, Molly" w:date="2021-11-03T16:25:00Z">
-        <w:r>
-          <w:rPr>
-            <w:rFonts w:ascii="Times New Roman" w:hAnsi="Times New Roman" w:cs="Times New Roman"/>
-          </w:rPr>
-          <w:t xml:space="preserve"> light/dark</w:t>
-        </w:r>
-      </w:ins>
-      <w:r>
-        <w:rPr>
-          <w:rFonts w:ascii="Times New Roman" w:hAnsi="Times New Roman" w:cs="Times New Roman"/>
-        </w:rPr>
-        <w:t xml:space="preserve"> (12 dark</w:t>
+      <w:r>
+        <w:rPr>
+          <w:rFonts w:ascii="Times New Roman" w:hAnsi="Times New Roman" w:cs="Times New Roman"/>
+        </w:rPr>
+        <w:t xml:space="preserve"> light/dark</w:t>
+      </w:r>
+      <w:r>
+        <w:rPr>
+          <w:rFonts w:ascii="Times New Roman" w:hAnsi="Times New Roman" w:cs="Times New Roman"/>
+        </w:rPr>
+        <w:t xml:space="preserve"> </w:t>
+      </w:r>
+      <w:r>
+        <w:rPr>
+          <w:rFonts w:ascii="Times New Roman" w:hAnsi="Times New Roman" w:cs="Times New Roman"/>
+        </w:rPr>
+        <w:t>(12 dark</w:t>
       </w:r>
       <w:r>
         <w:rPr>
@@ -2585,41 +2761,25 @@
         <w:rPr>
           <w:rFonts w:ascii="Times New Roman" w:hAnsi="Times New Roman" w:cs="Times New Roman"/>
         </w:rPr>
-        <w:t xml:space="preserve">) </w:t>
-      </w:r>
-      <w:del w:id="2" w:author="Mulcahy, Molly" w:date="2021-11-03T16:26:00Z">
-        <w:r>
-          <w:rPr>
-            <w:rFonts w:ascii="Times New Roman" w:hAnsi="Times New Roman" w:cs="Times New Roman"/>
-          </w:rPr>
-          <w:delText xml:space="preserve">dark </w:delText>
-        </w:r>
-      </w:del>
-      <w:r>
-        <w:rPr>
-          <w:rFonts w:ascii="Times New Roman" w:hAnsi="Times New Roman" w:cs="Times New Roman"/>
-        </w:rPr>
-        <w:t xml:space="preserve">cycle in a temperature </w:t>
-      </w:r>
-      <w:r>
-        <w:rPr>
-          <w:rFonts w:ascii="Times New Roman" w:hAnsi="Times New Roman" w:cs="Times New Roman"/>
-        </w:rPr>
-        <w:t xml:space="preserve">and </w:t>
-      </w:r>
-      <w:proofErr w:type="gramStart"/>
-      <w:r>
-        <w:rPr>
-          <w:rFonts w:ascii="Times New Roman" w:hAnsi="Times New Roman" w:cs="Times New Roman"/>
-        </w:rPr>
-        <w:t>humidity controlled</w:t>
-      </w:r>
-      <w:proofErr w:type="gramEnd"/>
-      <w:r>
-        <w:rPr>
-          <w:rFonts w:ascii="Times New Roman" w:hAnsi="Times New Roman" w:cs="Times New Roman"/>
-        </w:rPr>
-        <w:t xml:space="preserve"> room. </w:t>
+        <w:t xml:space="preserve">) cycle in a temperature </w:t>
+      </w:r>
+      <w:r>
+        <w:rPr>
+          <w:rFonts w:ascii="Times New Roman" w:hAnsi="Times New Roman" w:cs="Times New Roman"/>
+        </w:rPr>
+        <w:t>and humidity</w:t>
+      </w:r>
+      <w:r>
+        <w:rPr>
+          <w:rFonts w:ascii="Times New Roman" w:hAnsi="Times New Roman" w:cs="Times New Roman"/>
+        </w:rPr>
+        <w:t>-</w:t>
+      </w:r>
+      <w:r>
+        <w:rPr>
+          <w:rFonts w:ascii="Times New Roman" w:hAnsi="Times New Roman" w:cs="Times New Roman"/>
+        </w:rPr>
+        <w:t xml:space="preserve">controlled room. </w:t>
       </w:r>
       <w:r>
         <w:rPr>
@@ -4330,21 +4490,7 @@
         <w:rPr>
           <w:rFonts w:ascii="Times New Roman" w:hAnsi="Times New Roman" w:cs="Times New Roman"/>
         </w:rPr>
-        <w:t xml:space="preserve">This approach limits potential sleep </w:t>
-      </w:r>
-      <w:proofErr w:type="gramStart"/>
-      <w:r>
-        <w:rPr>
-          <w:rFonts w:ascii="Times New Roman" w:hAnsi="Times New Roman" w:cs="Times New Roman"/>
-        </w:rPr>
-        <w:t>disruptions, and</w:t>
-      </w:r>
-      <w:proofErr w:type="gramEnd"/>
-      <w:r>
-        <w:rPr>
-          <w:rFonts w:ascii="Times New Roman" w:hAnsi="Times New Roman" w:cs="Times New Roman"/>
-        </w:rPr>
-        <w:t xml:space="preserve"> is more translationally relevant to human dietary restriction. </w:t>
+        <w:t xml:space="preserve">This approach limits potential sleep disruptions and is more translationally relevant to human dietary restriction. </w:t>
       </w:r>
       <w:r>
         <w:rPr>
@@ -5240,8 +5386,8 @@
         </w:rPr>
         <w:t>(</w:t>
       </w:r>
-      <w:commentRangeStart w:id="3"/>
-      <w:commentRangeStart w:id="4"/>
+      <w:commentRangeStart w:id="0"/>
+      <w:commentRangeStart w:id="1"/>
       <w:proofErr w:type="spellStart"/>
       <w:r>
         <w:rPr>
@@ -5269,19 +5415,19 @@
         </w:rPr>
         <w:t xml:space="preserve">.  </w:t>
       </w:r>
-      <w:commentRangeEnd w:id="3"/>
+      <w:commentRangeEnd w:id="0"/>
       <w:r>
         <w:rPr>
           <w:rStyle w:val="CommentReference"/>
         </w:rPr>
-        <w:commentReference w:id="3"/>
-      </w:r>
-      <w:commentRangeEnd w:id="4"/>
+        <w:commentReference w:id="0"/>
+      </w:r>
+      <w:commentRangeEnd w:id="1"/>
       <w:r>
         <w:rPr>
           <w:rStyle w:val="CommentReference"/>
         </w:rPr>
-        <w:commentReference w:id="4"/>
+        <w:commentReference w:id="1"/>
       </w:r>
       <w:r>
         <w:rPr>
@@ -5743,7 +5889,7 @@
         <w:rPr>
           <w:rFonts w:ascii="Times New Roman" w:hAnsi="Times New Roman" w:cs="Times New Roman"/>
         </w:rPr>
-        <w:t xml:space="preserve">expected elevations of glucose levels in male mice </w:t>
+        <w:t>expected elevations of glucose levels in male mice</w:t>
       </w:r>
       <w:r>
         <w:rPr>
@@ -8533,20 +8679,6 @@
         </w:rPr>
         <w:t>find</w:t>
       </w:r>
-      <w:del w:id="5" w:author="Mulcahy, Molly" w:date="2021-11-03T15:34:00Z">
-        <w:r>
-          <w:rPr>
-            <w:rFonts w:ascii="Times New Roman" w:hAnsi="Times New Roman" w:cs="Times New Roman"/>
-          </w:rPr>
-          <w:delText xml:space="preserve"> that</w:delText>
-        </w:r>
-      </w:del>
-      <w:r>
-        <w:rPr>
-          <w:rFonts w:ascii="Times New Roman" w:hAnsi="Times New Roman" w:cs="Times New Roman"/>
-        </w:rPr>
-        <w:t xml:space="preserve"> deleterious effects</w:t>
-      </w:r>
       <w:r>
         <w:rPr>
           <w:rFonts w:ascii="Times New Roman" w:hAnsi="Times New Roman" w:cs="Times New Roman"/>
@@ -8557,6 +8689,24 @@
         <w:rPr>
           <w:rFonts w:ascii="Times New Roman" w:hAnsi="Times New Roman" w:cs="Times New Roman"/>
         </w:rPr>
+        <w:t xml:space="preserve">significant </w:t>
+      </w:r>
+      <w:r>
+        <w:rPr>
+          <w:rFonts w:ascii="Times New Roman" w:hAnsi="Times New Roman" w:cs="Times New Roman"/>
+        </w:rPr>
+        <w:t>deleterious effects</w:t>
+      </w:r>
+      <w:r>
+        <w:rPr>
+          <w:rFonts w:ascii="Times New Roman" w:hAnsi="Times New Roman" w:cs="Times New Roman"/>
+        </w:rPr>
+        <w:t xml:space="preserve"> </w:t>
+      </w:r>
+      <w:r>
+        <w:rPr>
+          <w:rFonts w:ascii="Times New Roman" w:hAnsi="Times New Roman" w:cs="Times New Roman"/>
+        </w:rPr>
         <w:t>of gestational eTRF on</w:t>
       </w:r>
       <w:r>
@@ -8605,13 +8755,13 @@
         <w:rPr>
           <w:rFonts w:ascii="Times New Roman" w:hAnsi="Times New Roman" w:cs="Times New Roman"/>
         </w:rPr>
-        <w:t xml:space="preserve">male </w:t>
-      </w:r>
-      <w:r>
-        <w:rPr>
-          <w:rFonts w:ascii="Times New Roman" w:hAnsi="Times New Roman" w:cs="Times New Roman"/>
-        </w:rPr>
-        <w:t xml:space="preserve">adults who have been </w:t>
+        <w:t>adult male offspring</w:t>
+      </w:r>
+      <w:r>
+        <w:rPr>
+          <w:rFonts w:ascii="Times New Roman" w:hAnsi="Times New Roman" w:cs="Times New Roman"/>
+        </w:rPr>
+        <w:t xml:space="preserve"> who have been </w:t>
       </w:r>
       <w:r>
         <w:rPr>
@@ -8619,22 +8769,12 @@
         </w:rPr>
         <w:t>exposed to long</w:t>
       </w:r>
-      <w:ins w:id="6" w:author="Mulcahy, Molly" w:date="2021-11-03T15:34:00Z">
-        <w:r>
-          <w:rPr>
-            <w:rFonts w:ascii="Times New Roman" w:hAnsi="Times New Roman" w:cs="Times New Roman"/>
-          </w:rPr>
-          <w:t>-</w:t>
-        </w:r>
-      </w:ins>
-      <w:del w:id="7" w:author="Mulcahy, Molly" w:date="2021-11-03T15:34:00Z">
-        <w:r>
-          <w:rPr>
-            <w:rFonts w:ascii="Times New Roman" w:hAnsi="Times New Roman" w:cs="Times New Roman"/>
-          </w:rPr>
-          <w:delText xml:space="preserve"> </w:delText>
-        </w:r>
-      </w:del>
+      <w:r>
+        <w:rPr>
+          <w:rFonts w:ascii="Times New Roman" w:hAnsi="Times New Roman" w:cs="Times New Roman"/>
+        </w:rPr>
+        <w:t>-</w:t>
+      </w:r>
       <w:r>
         <w:rPr>
           <w:rFonts w:ascii="Times New Roman" w:hAnsi="Times New Roman" w:cs="Times New Roman"/>
@@ -8663,7 +8803,13 @@
         <w:rPr>
           <w:rFonts w:ascii="Times New Roman" w:hAnsi="Times New Roman" w:cs="Times New Roman"/>
         </w:rPr>
-        <w:t xml:space="preserve"> attributable to </w:t>
+        <w:t xml:space="preserve"> </w:t>
+      </w:r>
+      <w:r>
+        <w:rPr>
+          <w:rFonts w:ascii="Times New Roman" w:hAnsi="Times New Roman" w:cs="Times New Roman"/>
+        </w:rPr>
+        <w:t xml:space="preserve">attributable to </w:t>
       </w:r>
       <w:r>
         <w:rPr>
@@ -8851,7 +8997,19 @@
         <w:rPr>
           <w:rFonts w:ascii="Times New Roman" w:hAnsi="Times New Roman" w:cs="Times New Roman"/>
         </w:rPr>
-        <w:t xml:space="preserve"> Our </w:t>
+        <w:t xml:space="preserve"> </w:t>
+      </w:r>
+      <w:r>
+        <w:rPr>
+          <w:rFonts w:ascii="Times New Roman" w:hAnsi="Times New Roman" w:cs="Times New Roman"/>
+        </w:rPr>
+        <w:t xml:space="preserve">We see that baseline insulin is modestly lower in male offspring, and this could contribute to the modest insulin sensitivity seen after high fat diet feeding. </w:t>
+      </w:r>
+      <w:r>
+        <w:rPr>
+          <w:rFonts w:ascii="Times New Roman" w:hAnsi="Times New Roman" w:cs="Times New Roman"/>
+        </w:rPr>
+        <w:t xml:space="preserve">Our </w:t>
       </w:r>
       <w:r>
         <w:rPr>
@@ -8887,13 +9045,25 @@
         <w:rPr>
           <w:rFonts w:ascii="Times New Roman" w:hAnsi="Times New Roman" w:cs="Times New Roman"/>
         </w:rPr>
-        <w:t xml:space="preserve">by other groups with </w:t>
-      </w:r>
-      <w:r>
-        <w:rPr>
-          <w:rFonts w:ascii="Times New Roman" w:hAnsi="Times New Roman" w:cs="Times New Roman"/>
-        </w:rPr>
-        <w:t xml:space="preserve">a high fat diet and </w:t>
+        <w:t xml:space="preserve">by other groups </w:t>
+      </w:r>
+      <w:r>
+        <w:rPr>
+          <w:rFonts w:ascii="Times New Roman" w:hAnsi="Times New Roman" w:cs="Times New Roman"/>
+        </w:rPr>
+        <w:t xml:space="preserve">exposed to TRF </w:t>
+      </w:r>
+      <w:r>
+        <w:rPr>
+          <w:rFonts w:ascii="Times New Roman" w:hAnsi="Times New Roman" w:cs="Times New Roman"/>
+        </w:rPr>
+        <w:t xml:space="preserve">with </w:t>
+      </w:r>
+      <w:r>
+        <w:rPr>
+          <w:rFonts w:ascii="Times New Roman" w:hAnsi="Times New Roman" w:cs="Times New Roman"/>
+        </w:rPr>
+        <w:t xml:space="preserve">a high fat diet </w:t>
       </w:r>
       <w:r>
         <w:rPr>
@@ -8972,7 +9142,19 @@
         <w:rPr>
           <w:rFonts w:ascii="Times New Roman" w:hAnsi="Times New Roman" w:cs="Times New Roman"/>
         </w:rPr>
-        <w:t xml:space="preserve"> bodyweights compared to the AL group </w:t>
+        <w:t xml:space="preserve"> bodyweights compared to the AL group</w:t>
+      </w:r>
+      <w:r>
+        <w:rPr>
+          <w:rFonts w:ascii="Times New Roman" w:hAnsi="Times New Roman" w:cs="Times New Roman"/>
+        </w:rPr>
+        <w:t>.</w:t>
+      </w:r>
+      <w:r>
+        <w:rPr>
+          <w:rFonts w:ascii="Times New Roman" w:hAnsi="Times New Roman" w:cs="Times New Roman"/>
+        </w:rPr>
+        <w:t xml:space="preserve"> </w:t>
       </w:r>
       <w:r>
         <w:rPr>
@@ -9006,7 +9188,19 @@
         <w:rPr>
           <w:rFonts w:ascii="Times New Roman" w:hAnsi="Times New Roman" w:cs="Times New Roman"/>
         </w:rPr>
-        <w:t xml:space="preserve"> in dams compared to AL</w:t>
+        <w:t xml:space="preserve"> in dams</w:t>
+      </w:r>
+      <w:r>
+        <w:rPr>
+          <w:rFonts w:ascii="Times New Roman" w:hAnsi="Times New Roman" w:cs="Times New Roman"/>
+        </w:rPr>
+        <w:t xml:space="preserve"> or offspring</w:t>
+      </w:r>
+      <w:r>
+        <w:rPr>
+          <w:rFonts w:ascii="Times New Roman" w:hAnsi="Times New Roman" w:cs="Times New Roman"/>
+        </w:rPr>
+        <w:t xml:space="preserve"> compared to AL</w:t>
       </w:r>
       <w:r>
         <w:rPr>
@@ -9208,21 +9402,7 @@
         <w:rPr>
           <w:rFonts w:ascii="Times New Roman" w:hAnsi="Times New Roman" w:cs="Times New Roman"/>
         </w:rPr>
-        <w:t xml:space="preserve"> during pregnancy</w:t>
-      </w:r>
-      <w:proofErr w:type="gramStart"/>
-      <w:r>
-        <w:rPr>
-          <w:rFonts w:ascii="Times New Roman" w:hAnsi="Times New Roman" w:cs="Times New Roman"/>
-        </w:rPr>
-        <w:t xml:space="preserve">.  </w:t>
-      </w:r>
-      <w:proofErr w:type="gramEnd"/>
-      <w:r>
-        <w:rPr>
-          <w:rFonts w:ascii="Times New Roman" w:hAnsi="Times New Roman" w:cs="Times New Roman"/>
-        </w:rPr>
-        <w:t xml:space="preserve">Interestingly this did not result in differing  body </w:t>
+        <w:t xml:space="preserve"> during pregnancy. Interestingly this did not result in differing  body </w:t>
       </w:r>
       <w:r>
         <w:rPr>
@@ -9383,7 +9563,127 @@
         <w:rPr>
           <w:rFonts w:ascii="Times New Roman" w:hAnsi="Times New Roman" w:cs="Times New Roman"/>
         </w:rPr>
-        <w:t>Since that time, multiple animal models for IUGR were developed; maternal overnutrition during pregnancy, maternal caloric restriction, maternal protein restriction, and surgically induced placental insufficiency through late gestation uterine artery ligation</w:t>
+        <w:t>Since that time, multiple animal models for IUGR were developed; maternal overnutrition during pregnancy, maternal caloric restriction, maternal protein restriction, and surgically induced placental insufficiency through late gestation uterine artery ligation.</w:t>
+      </w:r>
+      <w:r>
+        <w:rPr>
+          <w:rFonts w:ascii="Times New Roman" w:hAnsi="Times New Roman" w:cs="Times New Roman"/>
+        </w:rPr>
+        <w:t xml:space="preserve"> U</w:t>
+      </w:r>
+      <w:r>
+        <w:rPr>
+          <w:rFonts w:ascii="Times New Roman" w:hAnsi="Times New Roman" w:cs="Times New Roman"/>
+        </w:rPr>
+        <w:t xml:space="preserve">ndernutrition </w:t>
+      </w:r>
+      <w:r>
+        <w:rPr>
+          <w:rFonts w:ascii="Times New Roman" w:hAnsi="Times New Roman" w:cs="Times New Roman"/>
+        </w:rPr>
+        <w:t xml:space="preserve">in pregnancy </w:t>
+      </w:r>
+      <w:r>
+        <w:rPr>
+          <w:rFonts w:ascii="Times New Roman" w:hAnsi="Times New Roman" w:cs="Times New Roman"/>
+        </w:rPr>
+        <w:t xml:space="preserve">often </w:t>
+      </w:r>
+      <w:r>
+        <w:rPr>
+          <w:rFonts w:ascii="Times New Roman" w:hAnsi="Times New Roman" w:cs="Times New Roman"/>
+        </w:rPr>
+        <w:t xml:space="preserve">results in offspring development of glucose intolerance </w:t>
+      </w:r>
+      <w:r>
+        <w:rPr>
+          <w:rFonts w:ascii="Times New Roman" w:hAnsi="Times New Roman" w:cs="Times New Roman"/>
+        </w:rPr>
+        <w:fldChar w:fldCharType="begin"/>
+      </w:r>
+      <w:r>
+        <w:rPr>
+          <w:rFonts w:ascii="Times New Roman" w:hAnsi="Times New Roman" w:cs="Times New Roman"/>
+        </w:rPr>
+        <w:instrText xml:space="preserve"> ADDIN ZOTERO_ITEM CSL_CITATION {"citationID":"ZPdAQxgL","properties":{"formattedCitation":"(Alejandro et al., 2020; Shahkhalili et al., 2010; J. Wang et al., 2016; Yuan et al., 2011)","plainCitation":"(Alejandro et al., 2020; Shahkhalili et al., 2010; J. Wang et al., 2016; Yuan et al., 2011)","noteIndex":0},"citationItems":[{"id":646,"uris":["http://zotero.org/users/5073745/items/IAFZXV97"],"uri":["http://zotero.org/users/5073745/items/IAFZXV97"],"itemData":{"id":646,"type":"article-journal","abstract":"Maternal low-protein diet (LP) throughout gestation affects pancreatic β-cell fraction of the offspring at birth, thus increasing their susceptibility to metabolic dysfunction and type 2 diabetes in adulthood. The present study sought to strictly examine the effects of LP during the last week of gestation (LP12.5) alone as a developmental window for β-cell programming and metabolic dysfunction in adulthood. Islet morphology analysis revealed normal β-cell fraction in LP12.5 newborns. Normal glucose tolerance was observed in 6- to 8-wk-old male and female LP12.5 offspring. However, male LP12.5 offspring displayed glucose intolerance and reduced insulin sensitivity associated with β-cell dysfunction with aging. High-fat diet exposure of metabolically normal 12-wk-old male LP12.5 induced glucose intolerance due to increased body weight, insulin resistance, and insufficient β-cell mass adaptation despite higher insulin secretion. Assessment of epigenetic mechanisms through microRNAs (miRs) by a real-time PCR-based microarray in islets revealed elevation in miRs that regulate insulin secretion (miRs 342, 143), insulin resistance (miR143), and obesity (miR219). In the islets, overexpression of miR143 reduced insulin secretion in response to glucose. In contrast to the model of LP exposure throughout pregnancy, islet protein levels of mTOR and pancreatic and duodenal homeobox 1 were normal in LP12.5 islets. Collectively, these data suggest that LP diet during the last week of pregnancy is critical and sufficient to induce specific and distinct developmental programming effects of tissues that control glucose homeostasis, thus causing permanent changes in specific set of microRNAs that may contribute to the overall vulnerability of the offspring to obesity, insulin resistance, and type 2 diabetes.","container-title":"American Journal of Physiology. Regulatory, Integrative and Comparative Physiology","DOI":"10.1152/ajpregu.00284.2019","ISSN":"1522-1490","issue":"4","journalAbbreviation":"Am J Physiol Regul Integr Comp Physiol","language":"eng","note":"PMID: 32877242\nPMCID: PMC7717124","page":"R485-R496","source":"PubMed","title":"Maternal low-protein diet on the last week of pregnancy contributes to insulin resistance and β-cell dysfunction in the mouse offspring","volume":"319","author":[{"family":"Alejandro","given":"Emilyn U."},{"family":"Jo","given":"Seokwon"},{"family":"Akhaphong","given":"Brian"},{"family":"Llacer","given":"Pau Romaguera"},{"family":"Gianchandani","given":"Maya"},{"family":"Gregg","given":"Brigid"},{"family":"Parlee","given":"Sebastian D."},{"family":"MacDougald","given":"Ormond A."},{"family":"Bernal-Mizrachi","given":"Ernesto"}],"issued":{"date-parts":[["2020",10,1]]}}},{"id":600,"uris":["http://zotero.org/users/5073745/items/BPRWDEFA"],"uri":["http://zotero.org/users/5073745/items/BPRWDEFA"],"itemData":{"id":600,"type":"article-journal","abstract":"Two models of intrauterine growth restriction, maternal food restriction (FR), and dexamethasone (DEX) exposure were compared for early postnatal catch-up growth and later development of glucose intolerance and obesity in Sprague-Dawley rats. Mated dams were randomly divided into three groups at 10 days gestational age. Group FR was food restricted (50% of nongestating rats) during the last 11 days of gestation; Group DEX received DEX injections during the last week of gestation, and Group CON, the control group, had no intervention. Birth weight, catch-up growth, body weight, and food intake were measured in male offspring for 22 wk. Body composition, blood glucose, and plasma insulin in response to a glucose load were assessed at 8, 16, and 22 wk. Pups from both FR and DEX dams had similarly lower birth weights than CON (22% and 25%, P &lt; 0.0001), but catch-up growth, which occurred during the suckling period, was much more rapid in FR than DEX offspring (6 vs. 25 days, 95% CI). Postweaning, there were no significant differences between groups in food intake, body weight, body fat, and plasma insulin, but baseline plasma glucose at 22 wk and 2-h glucose area-under-the-curve at 8 and 22 wk were greater only in FR vs. CON offspring (P &lt; 0.05), thereby contrasting with the lack of significant differences between DEX and CON. These results suggest that prenatal food restriction is a more sensitive model than DEX exposure for studies aimed at investigating the link between low birth weight, early postnatal catch-up growth, and later development of glucose intolerance.","container-title":"American Journal of Physiology-Regulatory, Integrative and Comparative Physiology","DOI":"10.1152/ajpregu.00128.2009","ISSN":"0363-6119","issue":"1","note":"publisher: American Physiological Society","page":"R141-R146","source":"journals.physiology.org (Atypon)","title":"Comparison of two models of intrauterine growth restriction for early catch-up growth and later development of glucose intolerance and obesity in rats","volume":"298","author":[{"family":"Shahkhalili","given":"Yasaman"},{"family":"Moulin","given":"Julie"},{"family":"Zbinden","given":"Irene"},{"family":"Aprikian","given":"Olivier"},{"family":"Macé","given":"Katherine"}],"issued":{"date-parts":[["2010",1,1]]}}},{"id":601,"uris":["http://zotero.org/users/5073745/items/I4HSNVRA"],"uri":["http://zotero.org/users/5073745/items/I4HSNVRA"],"itemData":{"id":601,"type":"article-journal","abstract":"Objective: The aim of this study was to evaluate the effects of food restriction followed by controlled refeeding on glucose tolerance in pigs exposed to intrauterine malnutrition.\nMethods: Pregnant sows (n ¼ 11) were assigned to either a control (C) group or an undernutrition (U) group (75% of C) during gestation. At postnatal 68 d, the offspring (n ¼ 16) were placed on either a cafeteria feeding (CF) group or a food-restricted (FR) group (75% of CF) for 6 wk. After that, all offspring were fed ad libitum until 189 d (dpn189).\nResults: The results showed that maternal malnutrition induced offspring glucose intolerance, which was demonstrated by increased serum glucose and triacylglycerol content at dpn189, as well as increased area under the blood glucose curve (AUC) during the intravenous glucose tolerance test (i.v.GTT) (P &lt; 0.05). Interestingly, food restriction followed by controlled refeeding further increased serum glucose content at dpn189 and AUC during i.v.GTT in pigs born from U sows (P &lt; 0.05), which was accompanied by catch-up growth during the refeeding period. These changes were associated with increased mRNA levels of hepatic gluconeogenesis (PC, PEPCK) enzymes (P &lt; 0.05), decreased mRNA level of muscle glucose transporter (GLUT4; P ¼ 0.07), and reduced mRNA level of insulin signaling protein (IRS1, P &lt; 0.05) in the liver.\nConclusions: Our results indicate that catch-up growth following food restriction can exacerbate glucose intolerance in offspring exposed to intrauterine malnutrition. This may be caused by increased hepatic gluconeogenesis, decreased muscle glucose transport, and impaired hepatic insulin signaling. Ó 2016 Elsevier Inc. All rights reserved.","container-title":"Nutrition","DOI":"10.1016/j.nut.2016.03.010","ISSN":"08999007","issue":"11-12","journalAbbreviation":"Nutrition","language":"en","page":"1275-1284","source":"DOI.org (Crossref)","title":"Catch-up growth following food restriction exacerbates adulthood glucose intolerance in pigs exposed to intrauterine undernutrition","volume":"32","author":[{"family":"Wang","given":"Jun"},{"family":"Cao","given":"Meng"},{"family":"Zhuo","given":"Yong"},{"family":"Che","given":"Lianqiang"},{"family":"Fang","given":"Zhengfeng"},{"family":"Xu","given":"Shengyu"},{"family":"Lin","given":"Yan"},{"family":"Feng","given":"Bin"},{"family":"Wu","given":"De"}],"issued":{"date-parts":[["2016",11]]}}},{"id":1306,"uris":["http://zotero.org/users/5073745/items/PYVQGG9U"],"uri":["http://zotero.org/users/5073745/items/PYVQGG9U"],"itemData":{"id":1306,"type":"article-journal","abstract":"Epidemiological studies have linked intrauterine growth retardation (IUGR) to the metabolic diseases, consisting of insulin resistance, type 2 diabetes, obesity and coronary artery disease, during adult life. To determine the internal relationship between IUGR and islet β cell function and insulin sensitivity, we established the IUGR model by maternal nutrition restriction during mid- to late-gestation. Glucose tolerance test and insulin tolerance test(ITT) in vivo and glucose stimulated insulin secretion(GSIS) test in vitro were performed at different stages in IUGR and normal groups. Body weight, pancreas weight and pancreas/body weight of IUGR rats were much lower than those in normal group before 3 weeks of age. While the growth of IUGR rats accelerated after 3 weeks, pancreas weight and pancreas/body weight remained lower till 15 weeks of age. In the newborns, the fasting glucose and insulin levels of IUGR rats were both lower than those of controls, whereas glucose levels at 120 and 180 min after glucose load were significantly higher in IUGR group. Between 3 and 15 weeks of age, both the fasting glucose and insulin levels were elevated and the glucose tolerance was impaired with time in IUGR rats. At age 15 weeks, the area under curve of insulin(AUCi) after glucose load in IUGR rats elevated markedly. Meanwhile, the stimulating index of islets in IUGR group during GSIS test at age 15 weeks was significantly lower than that of controls. ITT showed no significant difference in two groups before 7 weeks of age. However, in 15-week-old IUGR rats, there was a markedly blunted glycemic response to insulin load compared with normal group. These findings demonstrate that IUGR rats had both impaired pancreatic development and deteriorated glucose tolerance and insulin sensitivity, which would be the internal causes why they were prone to develop type 2 diabetes.","container-title":"PLOS ONE","DOI":"10.1371/journal.pone.0025167","ISSN":"1932-6203","issue":"10","journalAbbreviation":"PLOS ONE","language":"en","note":"publisher: Public Library of Science","page":"e25167","source":"PLoS Journals","title":"Postnatal Pancreatic Islet β Cell Function and Insulin Sensitivity at Different Stages of Lifetime in Rats Born with Intrauterine Growth Retardation","volume":"6","author":[{"family":"Yuan","given":"Qingxin"},{"family":"Chen","given":"Lu"},{"family":"Liu","given":"Cuiping"},{"family":"Xu","given":"Kuanfeng"},{"family":"Mao","given":"Xiaodong"},{"family":"Liu","given":"Chao"}],"issued":{"date-parts":[["2011",10,12]]}}}],"schema":"https://github.com/citation-style-language/schema/raw/master/csl-citation.json"} </w:instrText>
+      </w:r>
+      <w:r>
+        <w:rPr>
+          <w:rFonts w:ascii="Times New Roman" w:hAnsi="Times New Roman" w:cs="Times New Roman"/>
+        </w:rPr>
+        <w:fldChar w:fldCharType="separate"/>
+      </w:r>
+      <w:r>
+        <w:rPr>
+          <w:rFonts w:ascii="Times New Roman" w:hAnsi="Times New Roman" w:cs="Times New Roman"/>
+        </w:rPr>
+        <w:t>(Alejandro et al., 2020; Shahkhalili et al., 2010; J. Wang et al., 2016; Yuan et al., 2011)</w:t>
+      </w:r>
+      <w:r>
+        <w:rPr>
+          <w:rFonts w:ascii="Times New Roman" w:hAnsi="Times New Roman" w:cs="Times New Roman"/>
+        </w:rPr>
+        <w:fldChar w:fldCharType="end"/>
+      </w:r>
+      <w:r>
+        <w:rPr>
+          <w:rFonts w:ascii="Times New Roman" w:hAnsi="Times New Roman" w:cs="Times New Roman"/>
+        </w:rPr>
+        <w:t xml:space="preserve">, however, this </w:t>
+      </w:r>
+      <w:r>
+        <w:rPr>
+          <w:rFonts w:ascii="Times New Roman" w:hAnsi="Times New Roman" w:cs="Times New Roman"/>
+        </w:rPr>
+        <w:t>result</w:t>
+      </w:r>
+      <w:r>
+        <w:rPr>
+          <w:rFonts w:ascii="Times New Roman" w:hAnsi="Times New Roman" w:cs="Times New Roman"/>
+        </w:rPr>
+        <w:t xml:space="preserve"> is not universal </w:t>
+      </w:r>
+      <w:r>
+        <w:rPr>
+          <w:rFonts w:ascii="Times New Roman" w:hAnsi="Times New Roman" w:cs="Times New Roman"/>
+        </w:rPr>
+        <w:fldChar w:fldCharType="begin"/>
+      </w:r>
+      <w:r>
+        <w:rPr>
+          <w:rFonts w:ascii="Times New Roman" w:hAnsi="Times New Roman" w:cs="Times New Roman"/>
+        </w:rPr>
+        <w:instrText xml:space="preserve"> ADDIN ZOTERO_ITEM CSL_CITATION {"citationID":"1BsCRhDs","properties":{"formattedCitation":"(Dellschaft et al., 2015)","plainCitation":"(Dellschaft et al., 2015)","noteIndex":0},"citationItems":[{"id":599,"uris":["http://zotero.org/users/5073745/items/E4KAUTNE"],"uri":["http://zotero.org/users/5073745/items/E4KAUTNE"],"itemData":{"id":599,"type":"article-journal","abstract":"Maternal caloric restriction during late gestation reduces birth weight, but whether long-term adverse metabolic outcomes of intra-uterine growth retardation (IUGR) are dependent on either accelerated postnatal growth or exposure to an obesogenic environment after weaning is not established. We induced IUGR in twin-pregnant sheep using a 40% maternal caloric restriction commencing from 110 days of gestation until term (</w:instrText>
+      </w:r>
+      <w:r>
+        <w:rPr>
+          <w:rFonts w:ascii="Cambria Math" w:hAnsi="Cambria Math" w:cs="Cambria Math"/>
+        </w:rPr>
+        <w:instrText>∼</w:instrText>
+      </w:r>
+      <w:r>
+        <w:rPr>
+          <w:rFonts w:ascii="Times New Roman" w:hAnsi="Times New Roman" w:cs="Times New Roman"/>
+        </w:rPr>
+        <w:instrText xml:space="preserve">147 days), compared with mothers fed to 100% of requirements. Offspring were reared either as singletons to accelerate postnatal growth or as twins to achieve standard growth. To promote an adverse phenotype in young adulthood, after weaning, offspring were reared under a low-activity obesogenic environment with the exception of a subgroup of IUGR offspring, reared as twins, maintained in a standard activity environment. We assessed glucose tolerance together with leptin and cortisol responses to feeding in young adulthood when the hypothalamus was sampled for assessment of genes regulating appetite control, energy and endocrine sensitivity. Caloric restriction reduced maternal plasma glucose, raised non-esterified fatty acids, and changed the metabolomic profile, but had no effect on insulin, leptin, or cortisol. IUGR offspring whose postnatal growth was enhanced and were obese showed insulin and leptin resistance plus raised cortisol. This was accompanied by increased hypothalamic gene expression for energy and glucocorticoid sensitivity. These long-term adaptations were reduced but not normalized in IUGR offspring whose postnatal growth was not accelerated and remained lean in a standard post-weaning environment. IUGR results in an adverse metabolic phenotype, especially when postnatal growth is enhanced and offspring progress to juvenile-onset obesity.","container-title":"Journal of Endocrinology","DOI":"10.1530/JOE-14-0600","ISSN":"0022-0795, 1479-6805","issue":"2","language":"en_US","note":"publisher: Bioscientifica Ltd\nsection: Journal of Endocrinology","page":"171-182","source":"joe.bioscientifica.com","title":"Effect of pre- and postnatal growth and post-weaning activity on glucose metabolism in the offspring","volume":"224","author":[{"family":"Dellschaft","given":"Neele S."},{"family":"Alexandre-Gouabau","given":"Marie-Cecile"},{"family":"Gardner","given":"David S."},{"family":"Antignac","given":"Jean-Philippe"},{"family":"Keisler","given":"Duane H."},{"family":"Budge","given":"Helen"},{"family":"Symonds","given":"Michael E."},{"family":"Sebert","given":"Sylvain P."}],"issued":{"date-parts":[["2015",2,1]]}}}],"schema":"https://github.com/citation-style-language/schema/raw/master/csl-citation.json"} </w:instrText>
+      </w:r>
+      <w:r>
+        <w:rPr>
+          <w:rFonts w:ascii="Times New Roman" w:hAnsi="Times New Roman" w:cs="Times New Roman"/>
+        </w:rPr>
+        <w:fldChar w:fldCharType="separate"/>
+      </w:r>
+      <w:r>
+        <w:rPr>
+          <w:rFonts w:ascii="Times New Roman" w:hAnsi="Times New Roman" w:cs="Times New Roman"/>
+        </w:rPr>
+        <w:t>(Dellschaft et al., 2015)</w:t>
+      </w:r>
+      <w:r>
+        <w:rPr>
+          <w:rFonts w:ascii="Times New Roman" w:hAnsi="Times New Roman" w:cs="Times New Roman"/>
+        </w:rPr>
+        <w:fldChar w:fldCharType="end"/>
       </w:r>
       <w:r>
         <w:rPr>
@@ -9395,37 +9695,199 @@
         <w:rPr>
           <w:rFonts w:ascii="Times New Roman" w:hAnsi="Times New Roman" w:cs="Times New Roman"/>
         </w:rPr>
+        <w:t>The extent to which m</w:t>
+      </w:r>
+      <w:r>
+        <w:rPr>
+          <w:rFonts w:ascii="Times New Roman" w:hAnsi="Times New Roman" w:cs="Times New Roman"/>
+        </w:rPr>
+        <w:t>ale</w:t>
+      </w:r>
+      <w:r>
+        <w:rPr>
+          <w:rFonts w:ascii="Times New Roman" w:hAnsi="Times New Roman" w:cs="Times New Roman"/>
+        </w:rPr>
+        <w:t xml:space="preserve">-specific </w:t>
+      </w:r>
+      <w:r>
+        <w:rPr>
+          <w:rFonts w:ascii="Times New Roman" w:hAnsi="Times New Roman" w:cs="Times New Roman"/>
+        </w:rPr>
+        <w:t>effects</w:t>
+      </w:r>
+      <w:r>
+        <w:rPr>
+          <w:rFonts w:ascii="Times New Roman" w:hAnsi="Times New Roman" w:cs="Times New Roman"/>
+        </w:rPr>
+        <w:t xml:space="preserve"> are</w:t>
+      </w:r>
+      <w:r>
+        <w:rPr>
+          <w:rFonts w:ascii="Times New Roman" w:hAnsi="Times New Roman" w:cs="Times New Roman"/>
+        </w:rPr>
+        <w:t xml:space="preserve"> seen is</w:t>
+      </w:r>
+      <w:r>
+        <w:rPr>
+          <w:rFonts w:ascii="Times New Roman" w:hAnsi="Times New Roman" w:cs="Times New Roman"/>
+        </w:rPr>
+        <w:t xml:space="preserve"> </w:t>
+      </w:r>
+      <w:r>
+        <w:rPr>
+          <w:rFonts w:ascii="Times New Roman" w:hAnsi="Times New Roman" w:cs="Times New Roman"/>
+        </w:rPr>
+        <w:t xml:space="preserve">difficult to </w:t>
+      </w:r>
+      <w:r>
+        <w:rPr>
+          <w:rFonts w:ascii="Times New Roman" w:hAnsi="Times New Roman" w:cs="Times New Roman"/>
+        </w:rPr>
+        <w:t xml:space="preserve">deduce </w:t>
+      </w:r>
+      <w:r>
+        <w:rPr>
+          <w:rFonts w:ascii="Times New Roman" w:hAnsi="Times New Roman" w:cs="Times New Roman"/>
+        </w:rPr>
+        <w:t xml:space="preserve">as many groups </w:t>
+      </w:r>
+      <w:r>
+        <w:rPr>
+          <w:rFonts w:ascii="Times New Roman" w:hAnsi="Times New Roman" w:cs="Times New Roman"/>
+        </w:rPr>
+        <w:t xml:space="preserve">either </w:t>
+      </w:r>
+      <w:r>
+        <w:rPr>
+          <w:rFonts w:ascii="Times New Roman" w:hAnsi="Times New Roman" w:cs="Times New Roman"/>
+        </w:rPr>
+        <w:t xml:space="preserve">study male offspring </w:t>
+      </w:r>
+      <w:r>
+        <w:rPr>
+          <w:rFonts w:ascii="Times New Roman" w:hAnsi="Times New Roman" w:cs="Times New Roman"/>
+        </w:rPr>
+        <w:t xml:space="preserve">exclusively </w:t>
+      </w:r>
+      <w:r>
+        <w:rPr>
+          <w:rFonts w:ascii="Times New Roman" w:hAnsi="Times New Roman" w:cs="Times New Roman"/>
+        </w:rPr>
+        <w:fldChar w:fldCharType="begin"/>
+      </w:r>
+      <w:r>
+        <w:rPr>
+          <w:rFonts w:ascii="Times New Roman" w:hAnsi="Times New Roman" w:cs="Times New Roman"/>
+        </w:rPr>
+        <w:instrText xml:space="preserve"> ADDIN ZOTERO_ITEM CSL_CITATION {"citationID":"Hxsft8YL","properties":{"formattedCitation":"(Radford &amp; Han, 2019; Yuan et al., 2011)","plainCitation":"(Radford &amp; Han, 2019; Yuan et al., 2011)","noteIndex":0},"citationItems":[{"id":609,"uris":["http://zotero.org/users/5073745/items/GSGFUF4W"],"uri":["http://zotero.org/users/5073745/items/GSGFUF4W"],"itemData":{"id":609,"type":"article-journal","abstract":"Fetal growth restriction (FGR) is a pregnancy condition in which fetal growth is suboptimal for gestation, and this population is at increased risk for type 2 diabetes as adults. In humans, maternal malnutrition and placental insufficiency are the most common causes of FGR, and both result in fetal undernutrition. We hypothesized that maternal nutrient restriction (MNR) in mice will cause FGR and alter glucose metabolism in adult offspring. Pregnant CD-1 mice were subjected to MNR (70% of average ad libitum) or control (ad libitum) from E6.5 to birth. Following birth, mice were fostered by mothers on ad libitum feeds. Weight, blood glucose, glucose tolerance and tissue-specific insulin sensitivity were assessed in male offspring. MNR resulted in reduced fetal sizes but caught up to controls by 3 days postnatal age. As adults, glucose intolerance was detected in 19% of male MNR offspring. At 6 months, liver size was reduced (P = 0.01), but pAkt-to-Akt ratios in response to insulin were increased 2.5-fold relative to controls (P = 0.004). These data suggest that MNR causes FGR and long-term glucose intolerance in a population of male offspring similar to human populations. This mouse model can be used to investigate the impacts of FGR on tissues of importance in glucose metabolism.","container-title":"Journal of Developmental Origins of Health and Disease","DOI":"10.1017/S2040174418000983","ISSN":"2040-1744, 2040-1752","issue":"4","language":"en","note":"publisher: Cambridge University Press","page":"469-478","source":"Cambridge University Press","title":"Offspring from maternal nutrient restriction in mice show variations in adult glucose metabolism similar to human fetal growth restriction","volume":"10","author":[{"family":"Radford","given":"B. N."},{"family":"Han","given":"V. K. M."}],"issued":{"date-parts":[["2019",8]]}}},{"id":1306,"uris":["http://zotero.org/users/5073745/items/PYVQGG9U"],"uri":["http://zotero.org/users/5073745/items/PYVQGG9U"],"itemData":{"id":1306,"type":"article-journal","abstract":"Epidemiological studies have linked intrauterine growth retardation (IUGR) to the metabolic diseases, consisting of insulin resistance, type 2 diabetes, obesity and coronary artery disease, during adult life. To determine the internal relationship between IUGR and islet β cell function and insulin sensitivity, we established the IUGR model by maternal nutrition restriction during mid- to late-gestation. Glucose tolerance test and insulin tolerance test(ITT) in vivo and glucose stimulated insulin secretion(GSIS) test in vitro were performed at different stages in IUGR and normal groups. Body weight, pancreas weight and pancreas/body weight of IUGR rats were much lower than those in normal group before 3 weeks of age. While the growth of IUGR rats accelerated after 3 weeks, pancreas weight and pancreas/body weight remained lower till 15 weeks of age. In the newborns, the fasting glucose and insulin levels of IUGR rats were both lower than those of controls, whereas glucose levels at 120 and 180 min after glucose load were significantly higher in IUGR group. Between 3 and 15 weeks of age, both the fasting glucose and insulin levels were elevated and the glucose tolerance was impaired with time in IUGR rats. At age 15 weeks, the area under curve of insulin(AUCi) after glucose load in IUGR rats elevated markedly. Meanwhile, the stimulating index of islets in IUGR group during GSIS test at age 15 weeks was significantly lower than that of controls. ITT showed no significant difference in two groups before 7 weeks of age. However, in 15-week-old IUGR rats, there was a markedly blunted glycemic response to insulin load compared with normal group. These findings demonstrate that IUGR rats had both impaired pancreatic development and deteriorated glucose tolerance and insulin sensitivity, which would be the internal causes why they were prone to develop type 2 diabetes.","container-title":"PLOS ONE","DOI":"10.1371/journal.pone.0025167","ISSN":"1932-6203","issue":"10","journalAbbreviation":"PLOS ONE","language":"en","note":"publisher: Public Library of Science","page":"e25167","source":"PLoS Journals","title":"Postnatal Pancreatic Islet β Cell Function and Insulin Sensitivity at Different Stages of Lifetime in Rats Born with Intrauterine Growth Retardation","volume":"6","author":[{"family":"Yuan","given":"Qingxin"},{"family":"Chen","given":"Lu"},{"family":"Liu","given":"Cuiping"},{"family":"Xu","given":"Kuanfeng"},{"family":"Mao","given":"Xiaodong"},{"family":"Liu","given":"Chao"}],"issued":{"date-parts":[["2011",10,12]]}}}],"schema":"https://github.com/citation-style-language/schema/raw/master/csl-citation.json"} </w:instrText>
+      </w:r>
+      <w:r>
+        <w:rPr>
+          <w:rFonts w:ascii="Times New Roman" w:hAnsi="Times New Roman" w:cs="Times New Roman"/>
+        </w:rPr>
+        <w:fldChar w:fldCharType="separate"/>
+      </w:r>
+      <w:r>
+        <w:rPr>
+          <w:rFonts w:ascii="Times New Roman" w:hAnsi="Times New Roman" w:cs="Times New Roman"/>
+        </w:rPr>
+        <w:t>(Radford &amp; Han, 2019; Yuan et al., 2011)</w:t>
+      </w:r>
+      <w:r>
+        <w:rPr>
+          <w:rFonts w:ascii="Times New Roman" w:hAnsi="Times New Roman" w:cs="Times New Roman"/>
+        </w:rPr>
+        <w:fldChar w:fldCharType="end"/>
+      </w:r>
+      <w:r>
+        <w:rPr>
+          <w:rFonts w:ascii="Times New Roman" w:hAnsi="Times New Roman" w:cs="Times New Roman"/>
+        </w:rPr>
+        <w:t xml:space="preserve"> or </w:t>
+      </w:r>
+      <w:r>
+        <w:rPr>
+          <w:rFonts w:ascii="Times New Roman" w:hAnsi="Times New Roman" w:cs="Times New Roman"/>
+        </w:rPr>
+        <w:t>analyze</w:t>
+      </w:r>
+      <w:r>
+        <w:rPr>
+          <w:rFonts w:ascii="Times New Roman" w:hAnsi="Times New Roman" w:cs="Times New Roman"/>
+        </w:rPr>
+        <w:t xml:space="preserve"> males and female</w:t>
+      </w:r>
+      <w:r>
+        <w:rPr>
+          <w:rFonts w:ascii="Times New Roman" w:hAnsi="Times New Roman" w:cs="Times New Roman"/>
+        </w:rPr>
+        <w:t xml:space="preserve">s </w:t>
+      </w:r>
+      <w:r>
+        <w:rPr>
+          <w:rFonts w:ascii="Times New Roman" w:hAnsi="Times New Roman" w:cs="Times New Roman"/>
+        </w:rPr>
+        <w:t xml:space="preserve">together </w:t>
+      </w:r>
+      <w:r>
+        <w:rPr>
+          <w:rFonts w:ascii="Times New Roman" w:hAnsi="Times New Roman" w:cs="Times New Roman"/>
+        </w:rPr>
+        <w:fldChar w:fldCharType="begin"/>
+      </w:r>
+      <w:r>
+        <w:rPr>
+          <w:rFonts w:ascii="Times New Roman" w:hAnsi="Times New Roman" w:cs="Times New Roman"/>
+        </w:rPr>
+        <w:instrText xml:space="preserve"> ADDIN ZOTERO_ITEM CSL_CITATION {"citationID":"9Tgm8ewE","properties":{"formattedCitation":"(Dellschaft et al., 2015; Shahkhalili et al., 2010; J. Wang et al., 2016)","plainCitation":"(Dellschaft et al., 2015; Shahkhalili et al., 2010; J. Wang et al., 2016)","noteIndex":0},"citationItems":[{"id":599,"uris":["http://zotero.org/users/5073745/items/E4KAUTNE"],"uri":["http://zotero.org/users/5073745/items/E4KAUTNE"],"itemData":{"id":599,"type":"article-journal","abstract":"Maternal caloric restriction during late gestation reduces birth weight, but whether long-term adverse metabolic outcomes of intra-uterine growth retardation (IUGR) are dependent on either accelerated postnatal growth or exposure to an obesogenic environment after weaning is not established. We induced IUGR in twin-pregnant sheep using a 40% maternal caloric restriction commencing from 110 days of gestation until term (</w:instrText>
+      </w:r>
+      <w:r>
+        <w:rPr>
+          <w:rFonts w:ascii="Cambria Math" w:hAnsi="Cambria Math" w:cs="Cambria Math"/>
+        </w:rPr>
+        <w:instrText>∼</w:instrText>
+      </w:r>
+      <w:r>
+        <w:rPr>
+          <w:rFonts w:ascii="Times New Roman" w:hAnsi="Times New Roman" w:cs="Times New Roman"/>
+        </w:rPr>
+        <w:instrText xml:space="preserve">147 days), compared with mothers fed to 100% of requirements. Offspring were reared either as singletons to accelerate postnatal growth or as twins to achieve standard growth. To promote an adverse phenotype in young adulthood, after weaning, offspring were reared under a low-activity obesogenic environment with the exception of a subgroup of IUGR offspring, reared as twins, maintained in a standard activity environment. We assessed glucose tolerance together with leptin and cortisol responses to feeding in young adulthood when the hypothalamus was sampled for assessment of genes regulating appetite control, energy and endocrine sensitivity. Caloric restriction reduced maternal plasma glucose, raised non-esterified fatty acids, and changed the metabolomic profile, but had no effect on insulin, leptin, or cortisol. IUGR offspring whose postnatal growth was enhanced and were obese showed insulin and leptin resistance plus raised cortisol. This was accompanied by increased hypothalamic gene expression for energy and glucocorticoid sensitivity. These long-term adaptations were reduced but not normalized in IUGR offspring whose postnatal growth was not accelerated and remained lean in a standard post-weaning environment. IUGR results in an adverse metabolic phenotype, especially when postnatal growth is enhanced and offspring progress to juvenile-onset obesity.","container-title":"Journal of Endocrinology","DOI":"10.1530/JOE-14-0600","ISSN":"0022-0795, 1479-6805","issue":"2","language":"en_US","note":"publisher: Bioscientifica Ltd\nsection: Journal of Endocrinology","page":"171-182","source":"joe.bioscientifica.com","title":"Effect of pre- and postnatal growth and post-weaning activity on glucose metabolism in the offspring","volume":"224","author":[{"family":"Dellschaft","given":"Neele S."},{"family":"Alexandre-Gouabau","given":"Marie-Cecile"},{"family":"Gardner","given":"David S."},{"family":"Antignac","given":"Jean-Philippe"},{"family":"Keisler","given":"Duane H."},{"family":"Budge","given":"Helen"},{"family":"Symonds","given":"Michael E."},{"family":"Sebert","given":"Sylvain P."}],"issued":{"date-parts":[["2015",2,1]]}}},{"id":600,"uris":["http://zotero.org/users/5073745/items/BPRWDEFA"],"uri":["http://zotero.org/users/5073745/items/BPRWDEFA"],"itemData":{"id":600,"type":"article-journal","abstract":"Two models of intrauterine growth restriction, maternal food restriction (FR), and dexamethasone (DEX) exposure were compared for early postnatal catch-up growth and later development of glucose intolerance and obesity in Sprague-Dawley rats. Mated dams were randomly divided into three groups at 10 days gestational age. Group FR was food restricted (50% of nongestating rats) during the last 11 days of gestation; Group DEX received DEX injections during the last week of gestation, and Group CON, the control group, had no intervention. Birth weight, catch-up growth, body weight, and food intake were measured in male offspring for 22 wk. Body composition, blood glucose, and plasma insulin in response to a glucose load were assessed at 8, 16, and 22 wk. Pups from both FR and DEX dams had similarly lower birth weights than CON (22% and 25%, P &lt; 0.0001), but catch-up growth, which occurred during the suckling period, was much more rapid in FR than DEX offspring (6 vs. 25 days, 95% CI). Postweaning, there were no significant differences between groups in food intake, body weight, body fat, and plasma insulin, but baseline plasma glucose at 22 wk and 2-h glucose area-under-the-curve at 8 and 22 wk were greater only in FR vs. CON offspring (P &lt; 0.05), thereby contrasting with the lack of significant differences between DEX and CON. These results suggest that prenatal food restriction is a more sensitive model than DEX exposure for studies aimed at investigating the link between low birth weight, early postnatal catch-up growth, and later development of glucose intolerance.","container-title":"American Journal of Physiology-Regulatory, Integrative and Comparative Physiology","DOI":"10.1152/ajpregu.00128.2009","ISSN":"0363-6119","issue":"1","note":"publisher: American Physiological Society","page":"R141-R146","source":"journals.physiology.org (Atypon)","title":"Comparison of two models of intrauterine growth restriction for early catch-up growth and later development of glucose intolerance and obesity in rats","volume":"298","author":[{"family":"Shahkhalili","given":"Yasaman"},{"family":"Moulin","given":"Julie"},{"family":"Zbinden","given":"Irene"},{"family":"Aprikian","given":"Olivier"},{"family":"Macé","given":"Katherine"}],"issued":{"date-parts":[["2010",1,1]]}}},{"id":601,"uris":["http://zotero.org/users/5073745/items/I4HSNVRA"],"uri":["http://zotero.org/users/5073745/items/I4HSNVRA"],"itemData":{"id":601,"type":"article-journal","abstract":"Objective: The aim of this study was to evaluate the effects of food restriction followed by controlled refeeding on glucose tolerance in pigs exposed to intrauterine malnutrition.\nMethods: Pregnant sows (n ¼ 11) were assigned to either a control (C) group or an undernutrition (U) group (75% of C) during gestation. At postnatal 68 d, the offspring (n ¼ 16) were placed on either a cafeteria feeding (CF) group or a food-restricted (FR) group (75% of CF) for 6 wk. After that, all offspring were fed ad libitum until 189 d (dpn189).\nResults: The results showed that maternal malnutrition induced offspring glucose intolerance, which was demonstrated by increased serum glucose and triacylglycerol content at dpn189, as well as increased area under the blood glucose curve (AUC) during the intravenous glucose tolerance test (i.v.GTT) (P &lt; 0.05). Interestingly, food restriction followed by controlled refeeding further increased serum glucose content at dpn189 and AUC during i.v.GTT in pigs born from U sows (P &lt; 0.05), which was accompanied by catch-up growth during the refeeding period. These changes were associated with increased mRNA levels of hepatic gluconeogenesis (PC, PEPCK) enzymes (P &lt; 0.05), decreased mRNA level of muscle glucose transporter (GLUT4; P ¼ 0.07), and reduced mRNA level of insulin signaling protein (IRS1, P &lt; 0.05) in the liver.\nConclusions: Our results indicate that catch-up growth following food restriction can exacerbate glucose intolerance in offspring exposed to intrauterine malnutrition. This may be caused by increased hepatic gluconeogenesis, decreased muscle glucose transport, and impaired hepatic insulin signaling. Ó 2016 Elsevier Inc. All rights reserved.","container-title":"Nutrition","DOI":"10.1016/j.nut.2016.03.010","ISSN":"08999007","issue":"11-12","journalAbbreviation":"Nutrition","language":"en","page":"1275-1284","source":"DOI.org (Crossref)","title":"Catch-up growth following food restriction exacerbates adulthood glucose intolerance in pigs exposed to intrauterine undernutrition","volume":"32","author":[{"family":"Wang","given":"Jun"},{"family":"Cao","given":"Meng"},{"family":"Zhuo","given":"Yong"},{"family":"Che","given":"Lianqiang"},{"family":"Fang","given":"Zhengfeng"},{"family":"Xu","given":"Shengyu"},{"family":"Lin","given":"Yan"},{"family":"Feng","given":"Bin"},{"family":"Wu","given":"De"}],"issued":{"date-parts":[["2016",11]]}}}],"schema":"https://github.com/citation-style-language/schema/raw/master/csl-citation.json"} </w:instrText>
+      </w:r>
+      <w:r>
+        <w:rPr>
+          <w:rFonts w:ascii="Times New Roman" w:hAnsi="Times New Roman" w:cs="Times New Roman"/>
+        </w:rPr>
+        <w:fldChar w:fldCharType="separate"/>
+      </w:r>
+      <w:r>
+        <w:rPr>
+          <w:rFonts w:ascii="Times New Roman" w:hAnsi="Times New Roman" w:cs="Times New Roman"/>
+        </w:rPr>
+        <w:t>(Dellschaft et al., 2015; Shahkhalili et al., 2010; J. Wang et al., 2016)</w:t>
+      </w:r>
+      <w:r>
+        <w:rPr>
+          <w:rFonts w:ascii="Times New Roman" w:hAnsi="Times New Roman" w:cs="Times New Roman"/>
+        </w:rPr>
+        <w:fldChar w:fldCharType="end"/>
+      </w:r>
+      <w:r>
+        <w:rPr>
+          <w:rFonts w:ascii="Times New Roman" w:hAnsi="Times New Roman" w:cs="Times New Roman"/>
+        </w:rPr>
         <w:t xml:space="preserve">. </w:t>
       </w:r>
       <w:r>
         <w:rPr>
           <w:rFonts w:ascii="Times New Roman" w:hAnsi="Times New Roman" w:cs="Times New Roman"/>
         </w:rPr>
-        <w:t>U</w:t>
-      </w:r>
-      <w:r>
-        <w:rPr>
-          <w:rFonts w:ascii="Times New Roman" w:hAnsi="Times New Roman" w:cs="Times New Roman"/>
-        </w:rPr>
-        <w:t xml:space="preserve">ndernutrition </w:t>
-      </w:r>
-      <w:r>
-        <w:rPr>
-          <w:rFonts w:ascii="Times New Roman" w:hAnsi="Times New Roman" w:cs="Times New Roman"/>
-        </w:rPr>
-        <w:t xml:space="preserve">in pregnancy </w:t>
-      </w:r>
-      <w:r>
-        <w:rPr>
-          <w:rFonts w:ascii="Times New Roman" w:hAnsi="Times New Roman" w:cs="Times New Roman"/>
-        </w:rPr>
-        <w:t xml:space="preserve">often </w:t>
-      </w:r>
-      <w:r>
-        <w:rPr>
-          <w:rFonts w:ascii="Times New Roman" w:hAnsi="Times New Roman" w:cs="Times New Roman"/>
-        </w:rPr>
-        <w:t>results in offspring development of glucose intolerance</w:t>
+        <w:t>Male offspring who had placental insufficiency develop</w:t>
+      </w:r>
+      <w:r>
+        <w:rPr>
+          <w:rFonts w:ascii="Times New Roman" w:hAnsi="Times New Roman" w:cs="Times New Roman"/>
+        </w:rPr>
+        <w:t xml:space="preserve"> glucose intolerance</w:t>
       </w:r>
       <w:r>
         <w:rPr>
@@ -9437,13 +9899,25 @@
         <w:rPr>
           <w:rFonts w:ascii="Times New Roman" w:hAnsi="Times New Roman" w:cs="Times New Roman"/>
         </w:rPr>
+        <w:t>in adulthood</w:t>
+      </w:r>
+      <w:r>
+        <w:rPr>
+          <w:rFonts w:ascii="Times New Roman" w:hAnsi="Times New Roman" w:cs="Times New Roman"/>
+        </w:rPr>
+        <w:t xml:space="preserve"> </w:t>
+      </w:r>
+      <w:r>
+        <w:rPr>
+          <w:rFonts w:ascii="Times New Roman" w:hAnsi="Times New Roman" w:cs="Times New Roman"/>
+        </w:rPr>
         <w:fldChar w:fldCharType="begin"/>
       </w:r>
       <w:r>
         <w:rPr>
           <w:rFonts w:ascii="Times New Roman" w:hAnsi="Times New Roman" w:cs="Times New Roman"/>
         </w:rPr>
-        <w:instrText xml:space="preserve"> ADDIN ZOTERO_ITEM CSL_CITATION {"citationID":"ZPdAQxgL","properties":{"formattedCitation":"(Alejandro et al., 2020; Shahkhalili et al., 2010; J. Wang et al., 2016; Yuan et al., 2011)","plainCitation":"(Alejandro et al., 2020; Shahkhalili et al., 2010; J. Wang et al., 2016; Yuan et al., 2011)","noteIndex":0},"citationItems":[{"id":646,"uris":["http://zotero.org/users/5073745/items/IAFZXV97"],"uri":["http://zotero.org/users/5073745/items/IAFZXV97"],"itemData":{"id":646,"type":"article-journal","abstract":"Maternal low-protein diet (LP) throughout gestation affects pancreatic β-cell fraction of the offspring at birth, thus increasing their susceptibility to metabolic dysfunction and type 2 diabetes in adulthood. The present study sought to strictly examine the effects of LP during the last week of gestation (LP12.5) alone as a developmental window for β-cell programming and metabolic dysfunction in adulthood. Islet morphology analysis revealed normal β-cell fraction in LP12.5 newborns. Normal glucose tolerance was observed in 6- to 8-wk-old male and female LP12.5 offspring. However, male LP12.5 offspring displayed glucose intolerance and reduced insulin sensitivity associated with β-cell dysfunction with aging. High-fat diet exposure of metabolically normal 12-wk-old male LP12.5 induced glucose intolerance due to increased body weight, insulin resistance, and insufficient β-cell mass adaptation despite higher insulin secretion. Assessment of epigenetic mechanisms through microRNAs (miRs) by a real-time PCR-based microarray in islets revealed elevation in miRs that regulate insulin secretion (miRs 342, 143), insulin resistance (miR143), and obesity (miR219). In the islets, overexpression of miR143 reduced insulin secretion in response to glucose. In contrast to the model of LP exposure throughout pregnancy, islet protein levels of mTOR and pancreatic and duodenal homeobox 1 were normal in LP12.5 islets. Collectively, these data suggest that LP diet during the last week of pregnancy is critical and sufficient to induce specific and distinct developmental programming effects of tissues that control glucose homeostasis, thus causing permanent changes in specific set of microRNAs that may contribute to the overall vulnerability of the offspring to obesity, insulin resistance, and type 2 diabetes.","container-title":"American Journal of Physiology. Regulatory, Integrative and Comparative Physiology","DOI":"10.1152/ajpregu.00284.2019","ISSN":"1522-1490","issue":"4","journalAbbreviation":"Am J Physiol Regul Integr Comp Physiol","language":"eng","note":"PMID: 32877242\nPMCID: PMC7717124","page":"R485-R496","source":"PubMed","title":"Maternal low-protein diet on the last week of pregnancy contributes to insulin resistance and β-cell dysfunction in the mouse offspring","volume":"319","author":[{"family":"Alejandro","given":"Emilyn U."},{"family":"Jo","given":"Seokwon"},{"family":"Akhaphong","given":"Brian"},{"family":"Llacer","given":"Pau Romaguera"},{"family":"Gianchandani","given":"Maya"},{"family":"Gregg","given":"Brigid"},{"family":"Parlee","given":"Sebastian D."},{"family":"MacDougald","given":"Ormond A."},{"family":"Bernal-Mizrachi","given":"Ernesto"}],"issued":{"date-parts":[["2020",10,1]]}}},{"id":600,"uris":["http://zotero.org/users/5073745/items/BPRWDEFA"],"uri":["http://zotero.org/users/5073745/items/BPRWDEFA"],"itemData":{"id":600,"type":"article-journal","abstract":"Two models of intrauterine growth restriction, maternal food restriction (FR), and dexamethasone (DEX) exposure were compared for early postnatal catch-up growth and later development of glucose intolerance and obesity in Sprague-Dawley rats. Mated dams were randomly divided into three groups at 10 days gestational age. Group FR was food restricted (50% of nongestating rats) during the last 11 days of gestation; Group DEX received DEX injections during the last week of gestation, and Group CON, the control group, had no intervention. Birth weight, catch-up growth, body weight, and food intake were measured in male offspring for 22 wk. Body composition, blood glucose, and plasma insulin in response to a glucose load were assessed at 8, 16, and 22 wk. Pups from both FR and DEX dams had similarly lower birth weights than CON (22% and 25%, P &lt; 0.0001), but catch-up growth, which occurred during the suckling period, was much more rapid in FR than DEX offspring (6 vs. 25 days, 95% CI). Postweaning, there were no significant differences between groups in food intake, body weight, body fat, and plasma insulin, but baseline plasma glucose at 22 wk and 2-h glucose area-under-the-curve at 8 and 22 wk were greater only in FR vs. CON offspring (P &lt; 0.05), thereby contrasting with the lack of significant differences between DEX and CON. These results suggest that prenatal food restriction is a more sensitive model than DEX exposure for studies aimed at investigating the link between low birth weight, early postnatal catch-up growth, and later development of glucose intolerance.","container-title":"American Journal of Physiology-Regulatory, Integrative and Comparative Physiology","DOI":"10.1152/ajpregu.00128.2009","ISSN":"0363-6119","issue":"1","note":"publisher: American Physiological Society","page":"R141-R146","source":"journals.physiology.org (Atypon)","title":"Comparison of two models of intrauterine growth restriction for early catch-up growth and later development of glucose intolerance and obesity in rats","volume":"298","author":[{"family":"Shahkhalili","given":"Yasaman"},{"family":"Moulin","given":"Julie"},{"family":"Zbinden","given":"Irene"},{"family":"Aprikian","given":"Olivier"},{"family":"Macé","given":"Katherine"}],"issued":{"date-parts":[["2010",1,1]]}}},{"id":601,"uris":["http://zotero.org/users/5073745/items/I4HSNVRA"],"uri":["http://zotero.org/users/5073745/items/I4HSNVRA"],"itemData":{"id":601,"type":"article-journal","abstract":"Objective: The aim of this study was to evaluate the effects of food restriction followed by controlled refeeding on glucose tolerance in pigs exposed to intrauterine malnutrition.\nMethods: Pregnant sows (n ¼ 11) were assigned to either a control (C) group or an undernutrition (U) group (75% of C) during gestation. At postnatal 68 d, the offspring (n ¼ 16) were placed on either a cafeteria feeding (CF) group or a food-restricted (FR) group (75% of CF) for 6 wk. After that, all offspring were fed ad libitum until 189 d (dpn189).\nResults: The results showed that maternal malnutrition induced offspring glucose intolerance, which was demonstrated by increased serum glucose and triacylglycerol content at dpn189, as well as increased area under the blood glucose curve (AUC) during the intravenous glucose tolerance test (i.v.GTT) (P &lt; 0.05). Interestingly, food restriction followed by controlled refeeding further increased serum glucose content at dpn189 and AUC during i.v.GTT in pigs born from U sows (P &lt; 0.05), which was accompanied by catch-up growth during the refeeding period. These changes were associated with increased mRNA levels of hepatic gluconeogenesis (PC, PEPCK) enzymes (P &lt; 0.05), decreased mRNA level of muscle glucose transporter (GLUT4; P ¼ 0.07), and reduced mRNA level of insulin signaling protein (IRS1, P &lt; 0.05) in the liver.\nConclusions: Our results indicate that catch-up growth following food restriction can exacerbate glucose intolerance in offspring exposed to intrauterine malnutrition. This may be caused by increased hepatic gluconeogenesis, decreased muscle glucose transport, and impaired hepatic insulin signaling. Ó 2016 Elsevier Inc. All rights reserved.","container-title":"Nutrition","DOI":"10.1016/j.nut.2016.03.010","ISSN":"08999007","issue":"11-12","journalAbbreviation":"Nutrition","language":"en","page":"1275-1284","source":"DOI.org (Crossref)","title":"Catch-up growth following food restriction exacerbates adulthood glucose intolerance in pigs exposed to intrauterine undernutrition","volume":"32","author":[{"family":"Wang","given":"Jun"},{"family":"Cao","given":"Meng"},{"family":"Zhuo","given":"Yong"},{"family":"Che","given":"Lianqiang"},{"family":"Fang","given":"Zhengfeng"},{"family":"Xu","given":"Shengyu"},{"family":"Lin","given":"Yan"},{"family":"Feng","given":"Bin"},{"family":"Wu","given":"De"}],"issued":{"date-parts":[["2016",11]]}}},{"id":1306,"uris":["http://zotero.org/users/5073745/items/PYVQGG9U"],"uri":["http://zotero.org/users/5073745/items/PYVQGG9U"],"itemData":{"id":1306,"type":"article-journal","abstract":"Epidemiological studies have linked intrauterine growth retardation (IUGR) to the metabolic diseases, consisting of insulin resistance, type 2 diabetes, obesity and coronary artery disease, during adult life. To determine the internal relationship between IUGR and islet β cell function and insulin sensitivity, we established the IUGR model by maternal nutrition restriction during mid- to late-gestation. Glucose tolerance test and insulin tolerance test(ITT) in vivo and glucose stimulated insulin secretion(GSIS) test in vitro were performed at different stages in IUGR and normal groups. Body weight, pancreas weight and pancreas/body weight of IUGR rats were much lower than those in normal group before 3 weeks of age. While the growth of IUGR rats accelerated after 3 weeks, pancreas weight and pancreas/body weight remained lower till 15 weeks of age. In the newborns, the fasting glucose and insulin levels of IUGR rats were both lower than those of controls, whereas glucose levels at 120 and 180 min after glucose load were significantly higher in IUGR group. Between 3 and 15 weeks of age, both the fasting glucose and insulin levels were elevated and the glucose tolerance was impaired with time in IUGR rats. At age 15 weeks, the area under curve of insulin(AUCi) after glucose load in IUGR rats elevated markedly. Meanwhile, the stimulating index of islets in IUGR group during GSIS test at age 15 weeks was significantly lower than that of controls. ITT showed no significant difference in two groups before 7 weeks of age. However, in 15-week-old IUGR rats, there was a markedly blunted glycemic response to insulin load compared with normal group. These findings demonstrate that IUGR rats had both impaired pancreatic development and deteriorated glucose tolerance and insulin sensitivity, which would be the internal causes why they were prone to develop type 2 diabetes.","container-title":"PLOS ONE","DOI":"10.1371/journal.pone.0025167","ISSN":"1932-6203","issue":"10","journalAbbreviation":"PLOS ONE","language":"en","note":"publisher: Public Library of Science","page":"e25167","source":"PLoS Journals","title":"Postnatal Pancreatic Islet β Cell Function and Insulin Sensitivity at Different Stages of Lifetime in Rats Born with Intrauterine Growth Retardation","volume":"6","author":[{"family":"Yuan","given":"Qingxin"},{"family":"Chen","given":"Lu"},{"family":"Liu","given":"Cuiping"},{"family":"Xu","given":"Kuanfeng"},{"family":"Mao","given":"Xiaodong"},{"family":"Liu","given":"Chao"}],"issued":{"date-parts":[["2011",10,12]]}}}],"schema":"https://github.com/citation-style-language/schema/raw/master/csl-citation.json"} </w:instrText>
+        <w:instrText xml:space="preserve"> ADDIN ZOTERO_ITEM CSL_CITATION {"citationID":"Pk2pu0Uv","properties":{"formattedCitation":"(Intapad et al., 2017, 2019; Riddle et al., 2014)","plainCitation":"(Intapad et al., 2017, 2019; Riddle et al., 2014)","noteIndex":0},"citationItems":[{"id":1309,"uris":["http://zotero.org/users/5073745/items/HJ2EQ4TG"],"uri":["http://zotero.org/users/5073745/items/HJ2EQ4TG"],"itemData":{"id":1309,"type":"article-journal","abstract":"Placental insufficiency alters the intrauterine environment leading to increased risk for chronic disease including impaired glucose metabolism in low birth weight infants. Using a rat model of low birth weight, we previously reported that placental insufficiency induces a significant increase in circulating testosterone in male intrauterine growth-restricted offspring (mIUGR) in early adulthood that is lost by 12 months of age. Numerous studies indicate testosterone has a positive effect on glucose metabolism in men. Female growth-restricted littermates exhibit glucose intolerance at 6 months of age. Thus, the aim of this paper was to determine whether mIUGR develop impaired glucose metabolism, and whether a decrease in elevated testosterone levels plays a role in its onset. Male growth-restricted offspring were studied at 6 and 12 months of age. No impairment in glucose tolerance was observed at 6 months of age when mIUGR exhibited a 2-fold higher testosterone level compared to age-matched control. Fasting blood glucose was significantly higher and glucose tolerance was impaired with a significant decrease in circulating testosterone in mIUGR at 12 compared with 6 months of age. Castration did not additionally impair fasting blood glucose or glucose tolerance in mIUGR at 12 months of age, but fasting blood glucose was significantly elevated in castrated controls. Restoration of elevated testosterone levels significantly reduced fasting blood glucose and improved glucose tolerance in mIUGR. Thus, our findings suggest that the endogenous increase in circulating testosterone in mIUGR is protective against impaired glucose homeostasis.","container-title":"PLOS ONE","DOI":"10.1371/journal.pone.0187843","ISSN":"1932-6203","issue":"11","journalAbbreviation":"PLOS ONE","language":"en","note":"publisher: Public Library of Science","page":"e0187843","source":"PLoS Journals","title":"Testosterone is protective against impaired glucose metabolism in male intrauterine growth-restricted offspring","volume":"12","author":[{"family":"Intapad","given":"Suttira"},{"family":"Dasinger","given":"John Henry"},{"family":"Fahling","given":"Joel M."},{"family":"Backstrom","given":"Miles A."},{"family":"Alexander","given":"Barbara T."}],"issued":{"date-parts":[["2017",11,16]]}}},{"id":502,"uris":["http://zotero.org/users/5073745/items/PF9NMWE7"],"uri":["http://zotero.org/users/5073745/items/PF9NMWE7"],"itemData":{"id":502,"type":"article-journal","abstract":"It is well established that inadequate nutrition during fetal life followed by postnatal overabundance programs adiposity and glucose intolerance. Studies addressing sexual dimorphism in developmental responses to a dietary mismatch are limited; the effect on blood pressure and renal function are understudied. Therefore, this study tested the hypothesis that a mismatch of pre- and postnatal nutrition heightens cardiorenal and metabolic risk, outcomes that may vary by sex. Male and female offspring from sham-operated (control) or reduced uterine perfusion dams (growth-restricted) were fed regular chow or a diet high in fat and sugar (enriched-diet) from weaning until 6 months of age. Male and female offspring were assessed separately; 2-way Analysis of Variance was used to investigate interactions between intrauterine growth restriction and enriched-diet. Blood pressure was increased in all enriched-diet groups, but did not differ in enriched-diet male or female growth-restricted versus same-sex control counterparts. Glomerular filtration rate was reduced in male growth-restricted regardless of diet; a decrease exacerbated by the enriched-diet suggesting the pathogenesis of increased blood pressure induced via an enriched-diet differs between male growth-restricted versus male control. An enriched-diet was associated with glucose intolerance in male and female control but not male growth-restricted; the enriched-diet exacerbated glucose intolerance in female growth-restricted. Thus, these findings indicate male growth-restricted are resistant to impaired glucose homeostasis whereas female growth-restricted are susceptible to metabolic dysfunction regardless of postnatal diet. Hence, moderation of fat and sugar intake may be warranted in those born low birth weight to ensure minimal risk for chronic disease., This study demonstrated that IUGR programs sex-specific dysregulation in renal function and metabolic risk in offspring exposed to a diet enriched in fat and sugar. Moderation of fat and sugar intake may be warranted in those born low birth weight to ensure minimal risk for chronic disease.","container-title":"Hypertension (Dallas, Tex. : 1979)","DOI":"10.1161/HYPERTENSIONAHA.118.12134","ISSN":"0194-911X","issue":"3","journalAbbreviation":"Hypertension","note":"PMID: 30636548\nPMCID: PMC6374157","page":"620-629","source":"PubMed Central","title":"Male and female intrauterine growth-restricted offspring differ in blood pressure, renal function, and glucose homeostasis responses to a post-natal diet high in fat and sugar","volume":"73","author":[{"family":"Intapad","given":"Suttira"},{"family":"Dasinger","given":"John Henry"},{"family":"Johnson","given":"Jeremy M."},{"family":"Brown","given":"Andrew D."},{"family":"Ojeda","given":"Norma B."},{"family":"Alexander","given":"Barbara T."}],"issued":{"date-parts":[["2019",3]]}}},{"id":482,"uris":["http://zotero.org/users/5073745/items/N4YRUPHH"],"uri":["http://zotero.org/users/5073745/items/N4YRUPHH"],"itemData":{"id":482,"type":"article-journal","abstract":"Intrauterine growth restriction (IUGR) programs adult disease, including obesity and insulin resistance. Our group previously demonstrated that IUGR dysregulates adipose deposition in male, but not female, weanling rats. Dysregulated adipose deposition is often accompanied by the release of proinflammatory signaling molecules, such as tumor necrosis factor alpha (TNFα). TNFα contributes to adipocyte inflammation and impaired insulin signaling. TNFα has also been implicated in the activation of the unfolded protein response (UPR), which impairs insulin signaling. We hypothesized that, in male rat pups, IUGR would increase TNFα, TNFR1, and components of the UPR (Hspa5, ATF6, p-eIF2α, and Ddit3) prior to the onset of obesity. We further hypothesized that impaired glucose tolerance would occur after the onset of adipose dysfunction in male IUGR rats. To test this hypothesis, we used a well-characterized rat model of uteroplacental insufficiency-induced IUGR. Our primary findings are that, in male rats, IUGR (1) increased circulating and adipose TNFα, (2) increased mRNA levels of UPR components as well as p-eIF2a, and (3) impaired glucose tolerance after observed TNFα increased and after UPR activation. We speculate that programmed dysregulation of TNFα and UPR contributed to the development of glucose intolerance in male IUGR rats.","container-title":"Journal of Obesity","DOI":"10.1155/2014/829862","ISSN":"2090-0708","journalAbbreviation":"J Obes","note":"PMID: 24804087\nPMCID: PMC3997936","page":"829862","source":"PubMed Central","title":"Intrauterine Growth Restriction Increases TNFα and Activates the Unfolded Protein Response in Male Rat Pups","volume":"2014","author":[{"family":"Riddle","given":"Emily S."},{"family":"Campbell","given":"Michael S."},{"family":"Lang","given":"Brook Y."},{"family":"Bierer","given":"Ryann"},{"family":"Wang","given":"Yan"},{"family":"Bagley","given":"Heidi N."},{"family":"Joss-Moore","given":"Lisa A."}],"issued":{"date-parts":[["2014"]]}}}],"schema":"https://github.com/citation-style-language/schema/raw/master/csl-citation.json"} </w:instrText>
       </w:r>
       <w:r>
         <w:rPr>
@@ -9455,21 +9929,21 @@
         <w:rPr>
           <w:rFonts w:ascii="Times New Roman" w:hAnsi="Times New Roman" w:cs="Times New Roman"/>
         </w:rPr>
-        <w:t xml:space="preserve">(Alejandro et al., 2020; </w:t>
-      </w:r>
-      <w:proofErr w:type="spellStart"/>
-      <w:r>
-        <w:rPr>
-          <w:rFonts w:ascii="Times New Roman" w:hAnsi="Times New Roman" w:cs="Times New Roman"/>
-        </w:rPr>
-        <w:t>Shahkhalili</w:t>
-      </w:r>
-      <w:proofErr w:type="spellEnd"/>
-      <w:r>
-        <w:rPr>
-          <w:rFonts w:ascii="Times New Roman" w:hAnsi="Times New Roman" w:cs="Times New Roman"/>
-        </w:rPr>
-        <w:t xml:space="preserve"> et al., 2010; J. Wang et al., 2016; Yuan et al., 2011)</w:t>
+        <w:t>(</w:t>
+      </w:r>
+      <w:proofErr w:type="spellStart"/>
+      <w:r>
+        <w:rPr>
+          <w:rFonts w:ascii="Times New Roman" w:hAnsi="Times New Roman" w:cs="Times New Roman"/>
+        </w:rPr>
+        <w:t>Intapad</w:t>
+      </w:r>
+      <w:proofErr w:type="spellEnd"/>
+      <w:r>
+        <w:rPr>
+          <w:rFonts w:ascii="Times New Roman" w:hAnsi="Times New Roman" w:cs="Times New Roman"/>
+        </w:rPr>
+        <w:t xml:space="preserve"> et al., 2017, 2019; Riddle et al., 2014)</w:t>
       </w:r>
       <w:r>
         <w:rPr>
@@ -9481,19 +9955,13 @@
         <w:rPr>
           <w:rFonts w:ascii="Times New Roman" w:hAnsi="Times New Roman" w:cs="Times New Roman"/>
         </w:rPr>
-        <w:t xml:space="preserve">, however, this </w:t>
-      </w:r>
-      <w:r>
-        <w:rPr>
-          <w:rFonts w:ascii="Times New Roman" w:hAnsi="Times New Roman" w:cs="Times New Roman"/>
-        </w:rPr>
-        <w:t>result</w:t>
-      </w:r>
-      <w:r>
-        <w:rPr>
-          <w:rFonts w:ascii="Times New Roman" w:hAnsi="Times New Roman" w:cs="Times New Roman"/>
-        </w:rPr>
-        <w:t xml:space="preserve"> is not universal </w:t>
+        <w:t xml:space="preserve"> but females can have</w:t>
+      </w:r>
+      <w:r>
+        <w:rPr>
+          <w:rFonts w:ascii="Times New Roman" w:hAnsi="Times New Roman" w:cs="Times New Roman"/>
+        </w:rPr>
+        <w:t xml:space="preserve"> normal glucose tolerance </w:t>
       </w:r>
       <w:r>
         <w:rPr>
@@ -9505,19 +9973,7 @@
         <w:rPr>
           <w:rFonts w:ascii="Times New Roman" w:hAnsi="Times New Roman" w:cs="Times New Roman"/>
         </w:rPr>
-        <w:instrText xml:space="preserve"> ADDIN ZOTERO_ITEM CSL_CITATION {"citationID":"1BsCRhDs","properties":{"formattedCitation":"(Dellschaft et al., 2015)","plainCitation":"(Dellschaft et al., 2015)","noteIndex":0},"citationItems":[{"id":599,"uris":["http://zotero.org/users/5073745/items/E4KAUTNE"],"uri":["http://zotero.org/users/5073745/items/E4KAUTNE"],"itemData":{"id":599,"type":"article-journal","abstract":"Maternal caloric restriction during late gestation reduces birth weight, but whether long-term adverse metabolic outcomes of intra-uterine growth retardation (IUGR) are dependent on either accelerated postnatal growth or exposure to an obesogenic environment after weaning is not established. We induced IUGR in twin-pregnant sheep using a 40% maternal caloric restriction commencing from 110 days of gestation until term (</w:instrText>
-      </w:r>
-      <w:r>
-        <w:rPr>
-          <w:rFonts w:ascii="Cambria Math" w:hAnsi="Cambria Math" w:cs="Cambria Math"/>
-        </w:rPr>
-        <w:instrText>∼</w:instrText>
-      </w:r>
-      <w:r>
-        <w:rPr>
-          <w:rFonts w:ascii="Times New Roman" w:hAnsi="Times New Roman" w:cs="Times New Roman"/>
-        </w:rPr>
-        <w:instrText xml:space="preserve">147 days), compared with mothers fed to 100% of requirements. Offspring were reared either as singletons to accelerate postnatal growth or as twins to achieve standard growth. To promote an adverse phenotype in young adulthood, after weaning, offspring were reared under a low-activity obesogenic environment with the exception of a subgroup of IUGR offspring, reared as twins, maintained in a standard activity environment. We assessed glucose tolerance together with leptin and cortisol responses to feeding in young adulthood when the hypothalamus was sampled for assessment of genes regulating appetite control, energy and endocrine sensitivity. Caloric restriction reduced maternal plasma glucose, raised non-esterified fatty acids, and changed the metabolomic profile, but had no effect on insulin, leptin, or cortisol. IUGR offspring whose postnatal growth was enhanced and were obese showed insulin and leptin resistance plus raised cortisol. This was accompanied by increased hypothalamic gene expression for energy and glucocorticoid sensitivity. These long-term adaptations were reduced but not normalized in IUGR offspring whose postnatal growth was not accelerated and remained lean in a standard post-weaning environment. IUGR results in an adverse metabolic phenotype, especially when postnatal growth is enhanced and offspring progress to juvenile-onset obesity.","container-title":"Journal of Endocrinology","DOI":"10.1530/JOE-14-0600","ISSN":"0022-0795, 1479-6805","issue":"2","language":"en_US","note":"publisher: Bioscientifica Ltd\nsection: Journal of Endocrinology","page":"171-182","source":"joe.bioscientifica.com","title":"Effect of pre- and postnatal growth and post-weaning activity on glucose metabolism in the offspring","volume":"224","author":[{"family":"Dellschaft","given":"Neele S."},{"family":"Alexandre-Gouabau","given":"Marie-Cecile"},{"family":"Gardner","given":"David S."},{"family":"Antignac","given":"Jean-Philippe"},{"family":"Keisler","given":"Duane H."},{"family":"Budge","given":"Helen"},{"family":"Symonds","given":"Michael E."},{"family":"Sebert","given":"Sylvain P."}],"issued":{"date-parts":[["2015",2,1]]}}}],"schema":"https://github.com/citation-style-language/schema/raw/master/csl-citation.json"} </w:instrText>
+        <w:instrText xml:space="preserve"> ADDIN ZOTERO_ITEM CSL_CITATION {"citationID":"Fg68mq6G","properties":{"formattedCitation":"(Riddle et al., 2014)","plainCitation":"(Riddle et al., 2014)","noteIndex":0},"citationItems":[{"id":482,"uris":["http://zotero.org/users/5073745/items/N4YRUPHH"],"uri":["http://zotero.org/users/5073745/items/N4YRUPHH"],"itemData":{"id":482,"type":"article-journal","abstract":"Intrauterine growth restriction (IUGR) programs adult disease, including obesity and insulin resistance. Our group previously demonstrated that IUGR dysregulates adipose deposition in male, but not female, weanling rats. Dysregulated adipose deposition is often accompanied by the release of proinflammatory signaling molecules, such as tumor necrosis factor alpha (TNFα). TNFα contributes to adipocyte inflammation and impaired insulin signaling. TNFα has also been implicated in the activation of the unfolded protein response (UPR), which impairs insulin signaling. We hypothesized that, in male rat pups, IUGR would increase TNFα, TNFR1, and components of the UPR (Hspa5, ATF6, p-eIF2α, and Ddit3) prior to the onset of obesity. We further hypothesized that impaired glucose tolerance would occur after the onset of adipose dysfunction in male IUGR rats. To test this hypothesis, we used a well-characterized rat model of uteroplacental insufficiency-induced IUGR. Our primary findings are that, in male rats, IUGR (1) increased circulating and adipose TNFα, (2) increased mRNA levels of UPR components as well as p-eIF2a, and (3) impaired glucose tolerance after observed TNFα increased and after UPR activation. We speculate that programmed dysregulation of TNFα and UPR contributed to the development of glucose intolerance in male IUGR rats.","container-title":"Journal of Obesity","DOI":"10.1155/2014/829862","ISSN":"2090-0708","journalAbbreviation":"J Obes","note":"PMID: 24804087\nPMCID: PMC3997936","page":"829862","source":"PubMed Central","title":"Intrauterine Growth Restriction Increases TNFα and Activates the Unfolded Protein Response in Male Rat Pups","volume":"2014","author":[{"family":"Riddle","given":"Emily S."},{"family":"Campbell","given":"Michael S."},{"family":"Lang","given":"Brook Y."},{"family":"Bierer","given":"Ryann"},{"family":"Wang","given":"Yan"},{"family":"Bagley","given":"Heidi N."},{"family":"Joss-Moore","given":"Lisa A."}],"issued":{"date-parts":[["2014"]]}}}],"schema":"https://github.com/citation-style-language/schema/raw/master/csl-citation.json"} </w:instrText>
       </w:r>
       <w:r>
         <w:rPr>
@@ -9529,7 +9985,7 @@
         <w:rPr>
           <w:rFonts w:ascii="Times New Roman" w:hAnsi="Times New Roman" w:cs="Times New Roman"/>
         </w:rPr>
-        <w:t>(Dellschaft et al., 2015)</w:t>
+        <w:t>(Riddle et al., 2014)</w:t>
       </w:r>
       <w:r>
         <w:rPr>
@@ -9541,91 +9997,79 @@
         <w:rPr>
           <w:rFonts w:ascii="Times New Roman" w:hAnsi="Times New Roman" w:cs="Times New Roman"/>
         </w:rPr>
+        <w:t xml:space="preserve"> </w:t>
+      </w:r>
+      <w:r>
+        <w:rPr>
+          <w:rFonts w:ascii="Times New Roman" w:hAnsi="Times New Roman" w:cs="Times New Roman"/>
+        </w:rPr>
+        <w:t>or</w:t>
+      </w:r>
+      <w:r>
+        <w:rPr>
+          <w:rFonts w:ascii="Times New Roman" w:hAnsi="Times New Roman" w:cs="Times New Roman"/>
+        </w:rPr>
+        <w:t xml:space="preserve"> </w:t>
+      </w:r>
+      <w:r>
+        <w:rPr>
+          <w:rFonts w:ascii="Times New Roman" w:hAnsi="Times New Roman" w:cs="Times New Roman"/>
+        </w:rPr>
+        <w:t xml:space="preserve">glucose intolerance </w:t>
+      </w:r>
+      <w:r>
+        <w:rPr>
+          <w:rFonts w:ascii="Times New Roman" w:hAnsi="Times New Roman" w:cs="Times New Roman"/>
+        </w:rPr>
+        <w:fldChar w:fldCharType="begin"/>
+      </w:r>
+      <w:r>
+        <w:rPr>
+          <w:rFonts w:ascii="Times New Roman" w:hAnsi="Times New Roman" w:cs="Times New Roman"/>
+        </w:rPr>
+        <w:instrText xml:space="preserve"> ADDIN ZOTERO_ITEM CSL_CITATION {"citationID":"dU0KL1Ya","properties":{"formattedCitation":"(Jahandideh et al., 2020; Jansson &amp; Lambert, 1999)","plainCitation":"(Jahandideh et al., 2020; Jansson &amp; Lambert, 1999)","noteIndex":0},"citationItems":[{"id":645,"uris":["http://zotero.org/users/5073745/items/H8JPFQZT"],"uri":["http://zotero.org/users/5073745/items/H8JPFQZT"],"itemData":{"id":645,"type":"article-journal","abstract":"Stressors during the fetal and postnatal period affect the growth and developmental trajectories of offspring, causing lasting effects on physiologic regulatory systems. Here, we tested whether reduced uterine artery blood flow in late pregnancy would alter body composition in the offspring, and whether feeding offspring a western diet (WD) would aggravate these programming effects. Pregnant rats underwent bilateral uterine artery ligation (BUAL) or sham surgery on gestational day (GD)18 (term = GD22). At weaning, offspring from each group received either a normal diet (ND) or a WD. BUAL surgery increased fetal loss and caused offspring growth restriction, albeit body weights were no longer different at weaning, suggesting postnatal catch-up growth. BUAL did not affect body weight gain, fat accumulation, or plasma lipid profile in adult male offspring. In contrast, while ND-fed females from BUAL group were smaller and leaner than their sham-littermates, WD consumption resulted in excess weight gain, fat accumulation, and visceral adiposity. Moreover, WD increased plasma triglycerides and cholesterol in the BUAL-treated female offspring without any effect on sham littermates. These results demonstrate that reduced uterine artery blood flow during late pregnancy in rodents can impact body composition in the offspring in a sex-dependent manner, and these effects may be exacerbated by postnatal chronic WD consumption.","container-title":"Scientific Reports","DOI":"10.1038/s41598-020-63392-y","ISSN":"2045-2322","journalAbbreviation":"Sci Rep","note":"PMID: 32332768\nPMCID: PMC7181802","page":"6926","source":"PubMed Central","title":"Late-pregnancy uterine artery ligation increases susceptibility to postnatal Western diet-induced fat accumulation in adult female offspring","volume":"10","author":[{"family":"Jahandideh","given":"Forough"},{"family":"Bourque","given":"Stephane L."},{"family":"Armstrong","given":"Edward A."},{"family":"Cherak","given":"Stephana J."},{"family":"Panahi","given":"Sareh"},{"family":"Macala","given":"Kimberly F."},{"family":"Davidge","given":"Sandra T."},{"family":"Yager","given":"Jerome Y."}],"issued":{"date-parts":[["2020",4,24]]}}},{"id":491,"uris":["http://zotero.org/users/5073745/items/R5KJJUL6"],"uri":["http://zotero.org/users/5073745/items/R5KJJUL6"],"itemData":{"id":491,"type":"article-journal","abstract":"Objective \n        Epidemiological studies suggest that intrauterine growth restriction (IUGR) due to maternal undernutrition during pregnancy represents a major risk factor for hypertension and diabetes in adult age. However, placental insuficiency, rather than maternal malnutrition, is the main cause of IUGR in the Western world. We therefore studied the relationship between birth weight and adult blood pressure and glucose tolerance in an established animal model of placental insufficiency\n        Design \n        IUGR was induced by uterine artery ligation in pregnant rats and the offspring were studied at 3–4 months of age.\n        Methods \n        In one subgroup of animals (n = 41, birth weight range 3.2–6.6 g) blood pressure was recorded over 72 h using telemetry and hypothalamic tissue levels of noradrenaline was measured. In another subgroup (n = 30, birth weight range 3.0–6.8 g) the activity of the sympathetic nervous system (SNS) was assessed by noradrenaline isotope dilution techniques and glucose tolerance determined by an intravenous glucose load.\n        Results \n        Adult blood pressure was independent of birth weight. Haemodynamic responses of IUGR rats to moderate sound stress was unaltered. In male rats neither SNS activity, hypothalamic noradrenaline concentrations nor glucose tolerance was associated with birth weight. In contrast, IUGR in female rats was associated with increased SNS activity, elevated fasting blood glucose as well as lower insulin and higher glucose levels in response to a glucose load.\n        Conclusion \n        IUGR is not linked to an elevated blood pressure at 3–4 months of age in this model. However, in female rats, IUGR is associated with increased SNS activity and impaired glucose tolerance in adult life.","container-title":"Journal of Hypertension","ISSN":"0263-6352","issue":"9","language":"en-US","page":"1239–1248","source":"journals-lww-com.proxy.lib.umich.edu","title":"Effect of intrauterine growth restriction on blood pressure, glucose tolerance and sympathetic nervous system activity in the rat at 3–4 months of age","volume":"17","author":[{"family":"Jansson","given":"Thomas"},{"family":"Lambert","given":"Gavin W."}],"issued":{"date-parts":[["1999",9]]}}}],"schema":"https://github.com/citation-style-language/schema/raw/master/csl-citation.json"} </w:instrText>
+      </w:r>
+      <w:r>
+        <w:rPr>
+          <w:rFonts w:ascii="Times New Roman" w:hAnsi="Times New Roman" w:cs="Times New Roman"/>
+        </w:rPr>
+        <w:fldChar w:fldCharType="separate"/>
+      </w:r>
+      <w:r>
+        <w:rPr>
+          <w:rFonts w:ascii="Times New Roman" w:hAnsi="Times New Roman" w:cs="Times New Roman"/>
+        </w:rPr>
+        <w:t>(Jahandideh et al., 2020; Jansson &amp; Lambert, 1999)</w:t>
+      </w:r>
+      <w:r>
+        <w:rPr>
+          <w:rFonts w:ascii="Times New Roman" w:hAnsi="Times New Roman" w:cs="Times New Roman"/>
+        </w:rPr>
+        <w:fldChar w:fldCharType="end"/>
+      </w:r>
+      <w:r>
+        <w:rPr>
+          <w:rFonts w:ascii="Times New Roman" w:hAnsi="Times New Roman" w:cs="Times New Roman"/>
+        </w:rPr>
         <w:t xml:space="preserve">. </w:t>
       </w:r>
       <w:r>
         <w:rPr>
           <w:rFonts w:ascii="Times New Roman" w:hAnsi="Times New Roman" w:cs="Times New Roman"/>
         </w:rPr>
-        <w:t>The extent to which m</w:t>
-      </w:r>
-      <w:r>
-        <w:rPr>
-          <w:rFonts w:ascii="Times New Roman" w:hAnsi="Times New Roman" w:cs="Times New Roman"/>
-        </w:rPr>
-        <w:t>ale</w:t>
-      </w:r>
-      <w:r>
-        <w:rPr>
-          <w:rFonts w:ascii="Times New Roman" w:hAnsi="Times New Roman" w:cs="Times New Roman"/>
-        </w:rPr>
-        <w:t xml:space="preserve">-specific </w:t>
-      </w:r>
-      <w:r>
-        <w:rPr>
-          <w:rFonts w:ascii="Times New Roman" w:hAnsi="Times New Roman" w:cs="Times New Roman"/>
-        </w:rPr>
-        <w:t>effects</w:t>
-      </w:r>
-      <w:r>
-        <w:rPr>
-          <w:rFonts w:ascii="Times New Roman" w:hAnsi="Times New Roman" w:cs="Times New Roman"/>
-        </w:rPr>
-        <w:t xml:space="preserve"> are</w:t>
-      </w:r>
-      <w:r>
-        <w:rPr>
-          <w:rFonts w:ascii="Times New Roman" w:hAnsi="Times New Roman" w:cs="Times New Roman"/>
-        </w:rPr>
-        <w:t xml:space="preserve"> seen is</w:t>
-      </w:r>
-      <w:r>
-        <w:rPr>
-          <w:rFonts w:ascii="Times New Roman" w:hAnsi="Times New Roman" w:cs="Times New Roman"/>
-        </w:rPr>
-        <w:t xml:space="preserve"> </w:t>
-      </w:r>
-      <w:r>
-        <w:rPr>
-          <w:rFonts w:ascii="Times New Roman" w:hAnsi="Times New Roman" w:cs="Times New Roman"/>
-        </w:rPr>
-        <w:t xml:space="preserve">difficult to </w:t>
-      </w:r>
-      <w:r>
-        <w:rPr>
-          <w:rFonts w:ascii="Times New Roman" w:hAnsi="Times New Roman" w:cs="Times New Roman"/>
-        </w:rPr>
-        <w:t>deduce</w:t>
-      </w:r>
-      <w:r>
-        <w:rPr>
-          <w:rFonts w:ascii="Times New Roman" w:hAnsi="Times New Roman" w:cs="Times New Roman"/>
-        </w:rPr>
-        <w:t xml:space="preserve"> </w:t>
-      </w:r>
-      <w:r>
-        <w:rPr>
-          <w:rFonts w:ascii="Times New Roman" w:hAnsi="Times New Roman" w:cs="Times New Roman"/>
-        </w:rPr>
-        <w:t xml:space="preserve">as many groups </w:t>
-      </w:r>
-      <w:r>
-        <w:rPr>
-          <w:rFonts w:ascii="Times New Roman" w:hAnsi="Times New Roman" w:cs="Times New Roman"/>
-        </w:rPr>
-        <w:t xml:space="preserve">either </w:t>
-      </w:r>
-      <w:r>
-        <w:rPr>
-          <w:rFonts w:ascii="Times New Roman" w:hAnsi="Times New Roman" w:cs="Times New Roman"/>
-        </w:rPr>
-        <w:t xml:space="preserve">study male offspring </w:t>
-      </w:r>
-      <w:r>
-        <w:rPr>
-          <w:rFonts w:ascii="Times New Roman" w:hAnsi="Times New Roman" w:cs="Times New Roman"/>
-        </w:rPr>
-        <w:t xml:space="preserve">exclusively </w:t>
+        <w:t xml:space="preserve">Maternal overnutrition </w:t>
+      </w:r>
+      <w:r>
+        <w:rPr>
+          <w:rFonts w:ascii="Times New Roman" w:hAnsi="Times New Roman" w:cs="Times New Roman"/>
+        </w:rPr>
+        <w:t>can also result in males with</w:t>
+      </w:r>
+      <w:r>
+        <w:rPr>
+          <w:rFonts w:ascii="Times New Roman" w:hAnsi="Times New Roman" w:cs="Times New Roman"/>
+        </w:rPr>
+        <w:t xml:space="preserve"> glucose intolerance </w:t>
       </w:r>
       <w:r>
         <w:rPr>
@@ -9637,7 +10081,7 @@
         <w:rPr>
           <w:rFonts w:ascii="Times New Roman" w:hAnsi="Times New Roman" w:cs="Times New Roman"/>
         </w:rPr>
-        <w:instrText xml:space="preserve"> ADDIN ZOTERO_ITEM CSL_CITATION {"citationID":"Hxsft8YL","properties":{"formattedCitation":"(Radford &amp; Han, 2019; Yuan et al., 2011)","plainCitation":"(Radford &amp; Han, 2019; Yuan et al., 2011)","noteIndex":0},"citationItems":[{"id":609,"uris":["http://zotero.org/users/5073745/items/GSGFUF4W"],"uri":["http://zotero.org/users/5073745/items/GSGFUF4W"],"itemData":{"id":609,"type":"article-journal","abstract":"Fetal growth restriction (FGR) is a pregnancy condition in which fetal growth is suboptimal for gestation, and this population is at increased risk for type 2 diabetes as adults. In humans, maternal malnutrition and placental insufficiency are the most common causes of FGR, and both result in fetal undernutrition. We hypothesized that maternal nutrient restriction (MNR) in mice will cause FGR and alter glucose metabolism in adult offspring. Pregnant CD-1 mice were subjected to MNR (70% of average ad libitum) or control (ad libitum) from E6.5 to birth. Following birth, mice were fostered by mothers on ad libitum feeds. Weight, blood glucose, glucose tolerance and tissue-specific insulin sensitivity were assessed in male offspring. MNR resulted in reduced fetal sizes but caught up to controls by 3 days postnatal age. As adults, glucose intolerance was detected in 19% of male MNR offspring. At 6 months, liver size was reduced (P = 0.01), but pAkt-to-Akt ratios in response to insulin were increased 2.5-fold relative to controls (P = 0.004). These data suggest that MNR causes FGR and long-term glucose intolerance in a population of male offspring similar to human populations. This mouse model can be used to investigate the impacts of FGR on tissues of importance in glucose metabolism.","container-title":"Journal of Developmental Origins of Health and Disease","DOI":"10.1017/S2040174418000983","ISSN":"2040-1744, 2040-1752","issue":"4","language":"en","note":"publisher: Cambridge University Press","page":"469-478","source":"Cambridge University Press","title":"Offspring from maternal nutrient restriction in mice show variations in adult glucose metabolism similar to human fetal growth restriction","volume":"10","author":[{"family":"Radford","given":"B. N."},{"family":"Han","given":"V. K. M."}],"issued":{"date-parts":[["2019",8]]}}},{"id":1306,"uris":["http://zotero.org/users/5073745/items/PYVQGG9U"],"uri":["http://zotero.org/users/5073745/items/PYVQGG9U"],"itemData":{"id":1306,"type":"article-journal","abstract":"Epidemiological studies have linked intrauterine growth retardation (IUGR) to the metabolic diseases, consisting of insulin resistance, type 2 diabetes, obesity and coronary artery disease, during adult life. To determine the internal relationship between IUGR and islet β cell function and insulin sensitivity, we established the IUGR model by maternal nutrition restriction during mid- to late-gestation. Glucose tolerance test and insulin tolerance test(ITT) in vivo and glucose stimulated insulin secretion(GSIS) test in vitro were performed at different stages in IUGR and normal groups. Body weight, pancreas weight and pancreas/body weight of IUGR rats were much lower than those in normal group before 3 weeks of age. While the growth of IUGR rats accelerated after 3 weeks, pancreas weight and pancreas/body weight remained lower till 15 weeks of age. In the newborns, the fasting glucose and insulin levels of IUGR rats were both lower than those of controls, whereas glucose levels at 120 and 180 min after glucose load were significantly higher in IUGR group. Between 3 and 15 weeks of age, both the fasting glucose and insulin levels were elevated and the glucose tolerance was impaired with time in IUGR rats. At age 15 weeks, the area under curve of insulin(AUCi) after glucose load in IUGR rats elevated markedly. Meanwhile, the stimulating index of islets in IUGR group during GSIS test at age 15 weeks was significantly lower than that of controls. ITT showed no significant difference in two groups before 7 weeks of age. However, in 15-week-old IUGR rats, there was a markedly blunted glycemic response to insulin load compared with normal group. These findings demonstrate that IUGR rats had both impaired pancreatic development and deteriorated glucose tolerance and insulin sensitivity, which would be the internal causes why they were prone to develop type 2 diabetes.","container-title":"PLOS ONE","DOI":"10.1371/journal.pone.0025167","ISSN":"1932-6203","issue":"10","journalAbbreviation":"PLOS ONE","language":"en","note":"publisher: Public Library of Science","page":"e25167","source":"PLoS Journals","title":"Postnatal Pancreatic Islet β Cell Function and Insulin Sensitivity at Different Stages of Lifetime in Rats Born with Intrauterine Growth Retardation","volume":"6","author":[{"family":"Yuan","given":"Qingxin"},{"family":"Chen","given":"Lu"},{"family":"Liu","given":"Cuiping"},{"family":"Xu","given":"Kuanfeng"},{"family":"Mao","given":"Xiaodong"},{"family":"Liu","given":"Chao"}],"issued":{"date-parts":[["2011",10,12]]}}}],"schema":"https://github.com/citation-style-language/schema/raw/master/csl-citation.json"} </w:instrText>
+        <w:instrText xml:space="preserve"> ADDIN ZOTERO_ITEM CSL_CITATION {"citationID":"7hNjoJ61","properties":{"formattedCitation":"(Zhang et al., 2019; Zheng et al., 2020)","plainCitation":"(Zhang et al., 2019; Zheng et al., 2020)","noteIndex":0},"citationItems":[{"id":647,"uris":["http://zotero.org/users/5073745/items/9QAQ5MUT"],"uri":["http://zotero.org/users/5073745/items/9QAQ5MUT"],"itemData":{"id":647,"type":"article-journal","abstract":"Scope: Overnutrition in utero is a critical contributor to the susceptibility of diabetes by programming, although the exact mechanism is not clear. In this paper, we aimed to study the long-term effect of a maternal high-fat (HF) diet on offspring through epigenetic modifications., Procedures: Five-week-old female C57BL6/J mice were fed a HF diet or control diet for 4 weeks before mating and throughout gestation and lactation. At postnatal week 3, pups continued to consume a HF or switched to a control diet for 5 weeks, resulting in four groups of offspring differing by their maternal and postweaning diets., Results: The maternal HF diet combined with the offspring HF diet caused hyperglycemia and insulin resistance in male pups. Even after changing to the control diet, male pups exposed to the maternal HF diet still exhibited hyperglycemia and glucose intolerance. The livers of pups exposed to a maternal HF diet had a hypermethylated insulin receptor substrate 2 (Irs2) gene and a hypomethylated mitogen-activated protein kinase kinase 4 (Map2k4) gene. Correspondingly, the expression of the Irs2 gene decreased and that of Map2k4 increased in pups exposed to a maternal HF diet., Conclusion: Maternal overnutrition programs long-term epigenetic modifications, namely, Irs2 and Map2k4 gene methylation in the offspring liver, which in turn predisposes the offspring to diabetes later in life.","container-title":"Frontiers in Endocrinology","DOI":"10.3389/fendo.2019.00871","ISSN":"1664-2392","journalAbbreviation":"Front Endocrinol (Lausanne)","note":"PMID: 31920981\nPMCID: PMC6923194","page":"871","source":"PubMed Central","title":"A Maternal High-Fat Diet Induces DNA Methylation Changes That Contribute to Glucose Intolerance in Offspring","volume":"10","author":[{"family":"Zhang","given":"Qian"},{"family":"Xiao","given":"Xinhua"},{"family":"Zheng","given":"Jia"},{"family":"Li","given":"Ming"},{"family":"Yu","given":"Miao"},{"family":"Ping","given":"Fan"},{"family":"Wang","given":"Tong"},{"family":"Wang","given":"Xiaojing"}],"issued":{"date-parts":[["2019",12,13]]}}},{"id":617,"uris":["http://zotero.org/users/5073745/items/ERENG7PN"],"uri":["http://zotero.org/users/5073745/items/ERENG7PN"],"itemData":{"id":617,"type":"article-journal","abstract":"Background Maternal malnutrition is a critical factor in determining the risk of obesity and glucose intolerance in offspring. However, little is known about the effects of a maternal high-fat diet (HFD) on the β cell phenotype in offspring, which is a major factor in glucose homeostasis, especially during the early life of offspring. Methods Dams were randomly fed a HFD (60% kcal from fat) or a chow diet before pregnancy and during gestation and lactation. Glucose metabolism and the β cell phenotype were assessed in male offspring at weaning. Results Dams fed a HFD showed impaired glucose tolerance. A HFD predisposed the offspring to increased impairment of metabolic health, including obesity, glucose intolerance and insulin resistance, compared with offspring from chow diet-fed dams. Furthermore, increased islet sizes and islet densities were observed in male offspring from HFD-fed dams at weaning. There were increases in the insulin-positive area, β cell mass and β cell proliferation in male offspring from HFD-fed dams at weaning age. Next, we further determined whether a maternal HFD could affect β cell apoptosis in mouse offspring and found that there was no significant change in β cell apoptosis between the HFD and control groups. Conclusion Our study is novel in showing that a maternal HFD predisposes offspring to impaired glucose metabolism and has a profound effect on β cell mass and proliferation in offspring mice, which is observed in mice as early as at weaning age. However, further study to clarify the underlying mechanisms is warranted.","container-title":"PeerJ","DOI":"10.7717/peerj.9407","ISSN":"2167-8359","journalAbbreviation":"PeerJ","language":"en","note":"publisher: PeerJ Inc.","page":"e9407","source":"peerj.com","title":"Maternal high-fat diet regulates glucose metabolism and pancreatic β cell phenotype in mouse offspring at weaning","volume":"8","author":[{"family":"Zheng","given":"Jia"},{"family":"Zhang","given":"Ling"},{"family":"Wang","given":"Ziwei"},{"family":"Zhang","given":"Junqing"}],"issued":{"date-parts":[["2020",6,22]]}}}],"schema":"https://github.com/citation-style-language/schema/raw/master/csl-citation.json"} </w:instrText>
       </w:r>
       <w:r>
         <w:rPr>
@@ -9649,7 +10093,7 @@
         <w:rPr>
           <w:rFonts w:ascii="Times New Roman" w:hAnsi="Times New Roman" w:cs="Times New Roman"/>
         </w:rPr>
-        <w:t>(Radford &amp; Han, 2019; Yuan et al., 2011)</w:t>
+        <w:t>(Zhang et al., 2019; Zheng et al., 2020)</w:t>
       </w:r>
       <w:r>
         <w:rPr>
@@ -9661,532 +10105,8 @@
         <w:rPr>
           <w:rFonts w:ascii="Times New Roman" w:hAnsi="Times New Roman" w:cs="Times New Roman"/>
         </w:rPr>
-        <w:t xml:space="preserve"> </w:t>
-      </w:r>
-      <w:r>
-        <w:rPr>
-          <w:rFonts w:ascii="Times New Roman" w:hAnsi="Times New Roman" w:cs="Times New Roman"/>
-        </w:rPr>
-        <w:t xml:space="preserve">or </w:t>
-      </w:r>
-      <w:r>
-        <w:rPr>
-          <w:rFonts w:ascii="Times New Roman" w:hAnsi="Times New Roman" w:cs="Times New Roman"/>
-        </w:rPr>
-        <w:t>analyze</w:t>
-      </w:r>
-      <w:r>
-        <w:rPr>
-          <w:rFonts w:ascii="Times New Roman" w:hAnsi="Times New Roman" w:cs="Times New Roman"/>
-        </w:rPr>
-        <w:t xml:space="preserve"> </w:t>
-      </w:r>
-      <w:r>
-        <w:rPr>
-          <w:rFonts w:ascii="Times New Roman" w:hAnsi="Times New Roman" w:cs="Times New Roman"/>
-        </w:rPr>
-        <w:t>males and female</w:t>
-      </w:r>
-      <w:r>
-        <w:rPr>
-          <w:rFonts w:ascii="Times New Roman" w:hAnsi="Times New Roman" w:cs="Times New Roman"/>
-        </w:rPr>
-        <w:t xml:space="preserve">s </w:t>
-      </w:r>
-      <w:r>
-        <w:rPr>
-          <w:rFonts w:ascii="Times New Roman" w:hAnsi="Times New Roman" w:cs="Times New Roman"/>
-        </w:rPr>
-        <w:t xml:space="preserve">together </w:t>
-      </w:r>
-      <w:r>
-        <w:rPr>
-          <w:rFonts w:ascii="Times New Roman" w:hAnsi="Times New Roman" w:cs="Times New Roman"/>
-        </w:rPr>
-        <w:fldChar w:fldCharType="begin"/>
-      </w:r>
-      <w:r>
-        <w:rPr>
-          <w:rFonts w:ascii="Times New Roman" w:hAnsi="Times New Roman" w:cs="Times New Roman"/>
-        </w:rPr>
-        <w:instrText xml:space="preserve"> ADDIN ZOTERO_ITEM CSL_CITATION {"citationID":"9Tgm8ewE","properties":{"formattedCitation":"(Dellschaft et al., 2015; Shahkhalili et al., 2010; J. Wang et al., 2016)","plainCitation":"(Dellschaft et al., 2015; Shahkhalili et al., 2010; J. Wang et al., 2016)","noteIndex":0},"citationItems":[{"id":599,"uris":["http://zotero.org/users/5073745/items/E4KAUTNE"],"uri":["http://zotero.org/users/5073745/items/E4KAUTNE"],"itemData":{"id":599,"type":"article-journal","abstract":"Maternal caloric restriction during late gestation reduces birth weight, but whether long-term adverse metabolic outcomes of intra-uterine growth retardation (IUGR) are dependent on either accelerated postnatal growth or exposure to an obesogenic environment after weaning is not established. We induced IUGR in twin-pregnant sheep using a 40% maternal caloric restriction commencing from 110 days of gestation until term (</w:instrText>
-      </w:r>
-      <w:r>
-        <w:rPr>
-          <w:rFonts w:ascii="Cambria Math" w:hAnsi="Cambria Math" w:cs="Cambria Math"/>
-        </w:rPr>
-        <w:instrText>∼</w:instrText>
-      </w:r>
-      <w:r>
-        <w:rPr>
-          <w:rFonts w:ascii="Times New Roman" w:hAnsi="Times New Roman" w:cs="Times New Roman"/>
-        </w:rPr>
-        <w:instrText xml:space="preserve">147 days), compared with mothers fed to 100% of requirements. Offspring were reared either as singletons to accelerate postnatal growth or as twins to achieve standard growth. To promote an adverse phenotype in young adulthood, after weaning, offspring were reared under a low-activity obesogenic environment with the exception of a subgroup of IUGR offspring, reared as twins, maintained in a standard activity environment. We assessed glucose tolerance together with leptin and cortisol responses to feeding in young adulthood when the hypothalamus was sampled for assessment of genes regulating appetite control, energy and endocrine sensitivity. Caloric restriction reduced maternal plasma glucose, raised non-esterified fatty acids, and changed the metabolomic profile, but had no effect on insulin, leptin, or cortisol. IUGR offspring whose postnatal growth was enhanced and were obese showed insulin and leptin resistance plus raised cortisol. This was accompanied by increased hypothalamic gene expression for energy and glucocorticoid sensitivity. These long-term adaptations were reduced but not normalized in IUGR offspring whose postnatal growth was not accelerated and remained lean in a standard post-weaning environment. IUGR results in an adverse metabolic phenotype, especially when postnatal growth is enhanced and offspring progress to juvenile-onset obesity.","container-title":"Journal of Endocrinology","DOI":"10.1530/JOE-14-0600","ISSN":"0022-0795, 1479-6805","issue":"2","language":"en_US","note":"publisher: Bioscientifica Ltd\nsection: Journal of Endocrinology","page":"171-182","source":"joe.bioscientifica.com","title":"Effect of pre- and postnatal growth and post-weaning activity on glucose metabolism in the offspring","volume":"224","author":[{"family":"Dellschaft","given":"Neele S."},{"family":"Alexandre-Gouabau","given":"Marie-Cecile"},{"family":"Gardner","given":"David S."},{"family":"Antignac","given":"Jean-Philippe"},{"family":"Keisler","given":"Duane H."},{"family":"Budge","given":"Helen"},{"family":"Symonds","given":"Michael E."},{"family":"Sebert","given":"Sylvain P."}],"issued":{"date-parts":[["2015",2,1]]}}},{"id":600,"uris":["http://zotero.org/users/5073745/items/BPRWDEFA"],"uri":["http://zotero.org/users/5073745/items/BPRWDEFA"],"itemData":{"id":600,"type":"article-journal","abstract":"Two models of intrauterine growth restriction, maternal food restriction (FR), and dexamethasone (DEX) exposure were compared for early postnatal catch-up growth and later development of glucose intolerance and obesity in Sprague-Dawley rats. Mated dams were randomly divided into three groups at 10 days gestational age. Group FR was food restricted (50% of nongestating rats) during the last 11 days of gestation; Group DEX received DEX injections during the last week of gestation, and Group CON, the control group, had no intervention. Birth weight, catch-up growth, body weight, and food intake were measured in male offspring for 22 wk. Body composition, blood glucose, and plasma insulin in response to a glucose load were assessed at 8, 16, and 22 wk. Pups from both FR and DEX dams had similarly lower birth weights than CON (22% and 25%, P &lt; 0.0001), but catch-up growth, which occurred during the suckling period, was much more rapid in FR than DEX offspring (6 vs. 25 days, 95% CI). Postweaning, there were no significant differences between groups in food intake, body weight, body fat, and plasma insulin, but baseline plasma glucose at 22 wk and 2-h glucose area-under-the-curve at 8 and 22 wk were greater only in FR vs. CON offspring (P &lt; 0.05), thereby contrasting with the lack of significant differences between DEX and CON. These results suggest that prenatal food restriction is a more sensitive model than DEX exposure for studies aimed at investigating the link between low birth weight, early postnatal catch-up growth, and later development of glucose intolerance.","container-title":"American Journal of Physiology-Regulatory, Integrative and Comparative Physiology","DOI":"10.1152/ajpregu.00128.2009","ISSN":"0363-6119","issue":"1","note":"publisher: American Physiological Society","page":"R141-R146","source":"journals.physiology.org (Atypon)","title":"Comparison of two models of intrauterine growth restriction for early catch-up growth and later development of glucose intolerance and obesity in rats","volume":"298","author":[{"family":"Shahkhalili","given":"Yasaman"},{"family":"Moulin","given":"Julie"},{"family":"Zbinden","given":"Irene"},{"family":"Aprikian","given":"Olivier"},{"family":"Macé","given":"Katherine"}],"issued":{"date-parts":[["2010",1,1]]}}},{"id":601,"uris":["http://zotero.org/users/5073745/items/I4HSNVRA"],"uri":["http://zotero.org/users/5073745/items/I4HSNVRA"],"itemData":{"id":601,"type":"article-journal","abstract":"Objective: The aim of this study was to evaluate the effects of food restriction followed by controlled refeeding on glucose tolerance in pigs exposed to intrauterine malnutrition.\nMethods: Pregnant sows (n ¼ 11) were assigned to either a control (C) group or an undernutrition (U) group (75% of C) during gestation. At postnatal 68 d, the offspring (n ¼ 16) were placed on either a cafeteria feeding (CF) group or a food-restricted (FR) group (75% of CF) for 6 wk. After that, all offspring were fed ad libitum until 189 d (dpn189).\nResults: The results showed that maternal malnutrition induced offspring glucose intolerance, which was demonstrated by increased serum glucose and triacylglycerol content at dpn189, as well as increased area under the blood glucose curve (AUC) during the intravenous glucose tolerance test (i.v.GTT) (P &lt; 0.05). Interestingly, food restriction followed by controlled refeeding further increased serum glucose content at dpn189 and AUC during i.v.GTT in pigs born from U sows (P &lt; 0.05), which was accompanied by catch-up growth during the refeeding period. These changes were associated with increased mRNA levels of hepatic gluconeogenesis (PC, PEPCK) enzymes (P &lt; 0.05), decreased mRNA level of muscle glucose transporter (GLUT4; P ¼ 0.07), and reduced mRNA level of insulin signaling protein (IRS1, P &lt; 0.05) in the liver.\nConclusions: Our results indicate that catch-up growth following food restriction can exacerbate glucose intolerance in offspring exposed to intrauterine malnutrition. This may be caused by increased hepatic gluconeogenesis, decreased muscle glucose transport, and impaired hepatic insulin signaling. Ó 2016 Elsevier Inc. All rights reserved.","container-title":"Nutrition","DOI":"10.1016/j.nut.2016.03.010","ISSN":"08999007","issue":"11-12","journalAbbreviation":"Nutrition","language":"en","page":"1275-1284","source":"DOI.org (Crossref)","title":"Catch-up growth following food restriction exacerbates adulthood glucose intolerance in pigs exposed to intrauterine undernutrition","volume":"32","author":[{"family":"Wang","given":"Jun"},{"family":"Cao","given":"Meng"},{"family":"Zhuo","given":"Yong"},{"family":"Che","given":"Lianqiang"},{"family":"Fang","given":"Zhengfeng"},{"family":"Xu","given":"Shengyu"},{"family":"Lin","given":"Yan"},{"family":"Feng","given":"Bin"},{"family":"Wu","given":"De"}],"issued":{"date-parts":[["2016",11]]}}}],"schema":"https://github.com/citation-style-language/schema/raw/master/csl-citation.json"} </w:instrText>
-      </w:r>
-      <w:r>
-        <w:rPr>
-          <w:rFonts w:ascii="Times New Roman" w:hAnsi="Times New Roman" w:cs="Times New Roman"/>
-        </w:rPr>
-        <w:fldChar w:fldCharType="separate"/>
-      </w:r>
-      <w:r>
-        <w:rPr>
-          <w:rFonts w:ascii="Times New Roman" w:hAnsi="Times New Roman" w:cs="Times New Roman"/>
-        </w:rPr>
-        <w:t>(</w:t>
-      </w:r>
-      <w:proofErr w:type="spellStart"/>
-      <w:r>
-        <w:rPr>
-          <w:rFonts w:ascii="Times New Roman" w:hAnsi="Times New Roman" w:cs="Times New Roman"/>
-        </w:rPr>
-        <w:t>Dellschaft</w:t>
-      </w:r>
-      <w:proofErr w:type="spellEnd"/>
-      <w:r>
-        <w:rPr>
-          <w:rFonts w:ascii="Times New Roman" w:hAnsi="Times New Roman" w:cs="Times New Roman"/>
-        </w:rPr>
-        <w:t xml:space="preserve"> et al., 2015; </w:t>
-      </w:r>
-      <w:proofErr w:type="spellStart"/>
-      <w:r>
-        <w:rPr>
-          <w:rFonts w:ascii="Times New Roman" w:hAnsi="Times New Roman" w:cs="Times New Roman"/>
-        </w:rPr>
-        <w:t>Shahkhalili</w:t>
-      </w:r>
-      <w:proofErr w:type="spellEnd"/>
-      <w:r>
-        <w:rPr>
-          <w:rFonts w:ascii="Times New Roman" w:hAnsi="Times New Roman" w:cs="Times New Roman"/>
-        </w:rPr>
-        <w:t xml:space="preserve"> et al., 2010; J. Wang et al., 2016)</w:t>
-      </w:r>
-      <w:r>
-        <w:rPr>
-          <w:rFonts w:ascii="Times New Roman" w:hAnsi="Times New Roman" w:cs="Times New Roman"/>
-        </w:rPr>
-        <w:fldChar w:fldCharType="end"/>
-      </w:r>
-      <w:r>
-        <w:rPr>
-          <w:rFonts w:ascii="Times New Roman" w:hAnsi="Times New Roman" w:cs="Times New Roman"/>
-        </w:rPr>
-        <w:t>. Placental</w:t>
-      </w:r>
-      <w:r>
-        <w:rPr>
-          <w:rFonts w:ascii="Times New Roman" w:hAnsi="Times New Roman" w:cs="Times New Roman"/>
-        </w:rPr>
-        <w:t xml:space="preserve"> insufficiency models </w:t>
-      </w:r>
-      <w:r>
-        <w:rPr>
-          <w:rFonts w:ascii="Times New Roman" w:hAnsi="Times New Roman" w:cs="Times New Roman"/>
-        </w:rPr>
-        <w:t xml:space="preserve">more frequently assess glucose tolerance </w:t>
-      </w:r>
-      <w:r>
-        <w:rPr>
-          <w:rFonts w:ascii="Times New Roman" w:hAnsi="Times New Roman" w:cs="Times New Roman"/>
-        </w:rPr>
-        <w:t xml:space="preserve">separately </w:t>
-      </w:r>
-      <w:r>
-        <w:rPr>
-          <w:rFonts w:ascii="Times New Roman" w:hAnsi="Times New Roman" w:cs="Times New Roman"/>
-        </w:rPr>
-        <w:t>in males and female offspring</w:t>
-      </w:r>
-      <w:r>
-        <w:rPr>
-          <w:rFonts w:ascii="Times New Roman" w:hAnsi="Times New Roman" w:cs="Times New Roman"/>
-        </w:rPr>
-        <w:t xml:space="preserve"> </w:t>
-      </w:r>
-      <w:r>
-        <w:rPr>
-          <w:rFonts w:ascii="Times New Roman" w:hAnsi="Times New Roman" w:cs="Times New Roman"/>
-        </w:rPr>
-        <w:fldChar w:fldCharType="begin"/>
-      </w:r>
-      <w:r>
-        <w:rPr>
-          <w:rFonts w:ascii="Times New Roman" w:hAnsi="Times New Roman" w:cs="Times New Roman"/>
-        </w:rPr>
-        <w:instrText xml:space="preserve"> ADDIN ZOTERO_ITEM CSL_CITATION {"citationID":"qkSefcAp","properties":{"formattedCitation":"(Intapad et al., 2019; Jahandideh et al., 2020; Jansson &amp; Lambert, 1999; Riddle et al., 2014; Simmons et al., 2001)","plainCitation":"(Intapad et al., 2019; Jahandideh et al., 2020; Jansson &amp; Lambert, 1999; Riddle et al., 2014; Simmons et al., 2001)","noteIndex":0},"citationItems":[{"id":502,"uris":["http://zotero.org/users/5073745/items/PF9NMWE7"],"uri":["http://zotero.org/users/5073745/items/PF9NMWE7"],"itemData":{"id":502,"type":"article-journal","abstract":"It is well established that inadequate nutrition during fetal life followed by postnatal overabundance programs adiposity and glucose intolerance. Studies addressing sexual dimorphism in developmental responses to a dietary mismatch are limited; the effect on blood pressure and renal function are understudied. Therefore, this study tested the hypothesis that a mismatch of pre- and postnatal nutrition heightens cardiorenal and metabolic risk, outcomes that may vary by sex. Male and female offspring from sham-operated (control) or reduced uterine perfusion dams (growth-restricted) were fed regular chow or a diet high in fat and sugar (enriched-diet) from weaning until 6 months of age. Male and female offspring were assessed separately; 2-way Analysis of Variance was used to investigate interactions between intrauterine growth restriction and enriched-diet. Blood pressure was increased in all enriched-diet groups, but did not differ in enriched-diet male or female growth-restricted versus same-sex control counterparts. Glomerular filtration rate was reduced in male growth-restricted regardless of diet; a decrease exacerbated by the enriched-diet suggesting the pathogenesis of increased blood pressure induced via an enriched-diet differs between male growth-restricted versus male control. An enriched-diet was associated with glucose intolerance in male and female control but not male growth-restricted; the enriched-diet exacerbated glucose intolerance in female growth-restricted. Thus, these findings indicate male growth-restricted are resistant to impaired glucose homeostasis whereas female growth-restricted are susceptible to metabolic dysfunction regardless of postnatal diet. Hence, moderation of fat and sugar intake may be warranted in those born low birth weight to ensure minimal risk for chronic disease., This study demonstrated that IUGR programs sex-specific dysregulation in renal function and metabolic risk in offspring exposed to a diet enriched in fat and sugar. Moderation of fat and sugar intake may be warranted in those born low birth weight to ensure minimal risk for chronic disease.","container-title":"Hypertension (Dallas, Tex. : 1979)","DOI":"10.1161/HYPERTENSIONAHA.118.12134","ISSN":"0194-911X","issue":"3","journalAbbreviation":"Hypertension","note":"PMID: 30636548\nPMCID: PMC6374157","page":"620-629","source":"PubMed Central","title":"Male and female intrauterine growth-restricted offspring differ in blood pressure, renal function, and glucose homeostasis responses to a post-natal diet high in fat and sugar","volume":"73","author":[{"family":"Intapad","given":"Suttira"},{"family":"Dasinger","given":"John Henry"},{"family":"Johnson","given":"Jeremy M."},{"family":"Brown","given":"Andrew D."},{"family":"Ojeda","given":"Norma B."},{"family":"Alexander","given":"Barbara T."}],"issued":{"date-parts":[["2019",3]]}}},{"id":645,"uris":["http://zotero.org/users/5073745/items/H8JPFQZT"],"uri":["http://zotero.org/users/5073745/items/H8JPFQZT"],"itemData":{"id":645,"type":"article-journal","abstract":"Stressors during the fetal and postnatal period affect the growth and developmental trajectories of offspring, causing lasting effects on physiologic regulatory systems. Here, we tested whether reduced uterine artery blood flow in late pregnancy would alter body composition in the offspring, and whether feeding offspring a western diet (WD) would aggravate these programming effects. Pregnant rats underwent bilateral uterine artery ligation (BUAL) or sham surgery on gestational day (GD)18 (term = GD22). At weaning, offspring from each group received either a normal diet (ND) or a WD. BUAL surgery increased fetal loss and caused offspring growth restriction, albeit body weights were no longer different at weaning, suggesting postnatal catch-up growth. BUAL did not affect body weight gain, fat accumulation, or plasma lipid profile in adult male offspring. In contrast, while ND-fed females from BUAL group were smaller and leaner than their sham-littermates, WD consumption resulted in excess weight gain, fat accumulation, and visceral adiposity. Moreover, WD increased plasma triglycerides and cholesterol in the BUAL-treated female offspring without any effect on sham littermates. These results demonstrate that reduced uterine artery blood flow during late pregnancy in rodents can impact body composition in the offspring in a sex-dependent manner, and these effects may be exacerbated by postnatal chronic WD consumption.","container-title":"Scientific Reports","DOI":"10.1038/s41598-020-63392-y","ISSN":"2045-2322","journalAbbreviation":"Sci Rep","note":"PMID: 32332768\nPMCID: PMC7181802","page":"6926","source":"PubMed Central","title":"Late-pregnancy uterine artery ligation increases susceptibility to postnatal Western diet-induced fat accumulation in adult female offspring","volume":"10","author":[{"family":"Jahandideh","given":"Forough"},{"family":"Bourque","given":"Stephane L."},{"family":"Armstrong","given":"Edward A."},{"family":"Cherak","given":"Stephana J."},{"family":"Panahi","given":"Sareh"},{"family":"Macala","given":"Kimberly F."},{"family":"Davidge","given":"Sandra T."},{"family":"Yager","given":"Jerome Y."}],"issued":{"date-parts":[["2020",4,24]]}}},{"id":491,"uris":["http://zotero.org/users/5073745/items/R5KJJUL6"],"uri":["http://zotero.org/users/5073745/items/R5KJJUL6"],"itemData":{"id":491,"type":"article-journal","abstract":"Objective \n        Epidemiological studies suggest that intrauterine growth restriction (IUGR) due to maternal undernutrition during pregnancy represents a major risk factor for hypertension and diabetes in adult age. However, placental insuficiency, rather than maternal malnutrition, is the main cause of IUGR in the Western world. We therefore studied the relationship between birth weight and adult blood pressure and glucose tolerance in an established animal model of placental insufficiency\n        Design \n        IUGR was induced by uterine artery ligation in pregnant rats and the offspring were studied at 3–4 months of age.\n        Methods \n        In one subgroup of animals (n = 41, birth weight range 3.2–6.6 g) blood pressure was recorded over 72 h using telemetry and hypothalamic tissue levels of noradrenaline was measured. In another subgroup (n = 30, birth weight range 3.0–6.8 g) the activity of the sympathetic nervous system (SNS) was assessed by noradrenaline isotope dilution techniques and glucose tolerance determined by an intravenous glucose load.\n        Results \n        Adult blood pressure was independent of birth weight. Haemodynamic responses of IUGR rats to moderate sound stress was unaltered. In male rats neither SNS activity, hypothalamic noradrenaline concentrations nor glucose tolerance was associated with birth weight. In contrast, IUGR in female rats was associated with increased SNS activity, elevated fasting blood glucose as well as lower insulin and higher glucose levels in response to a glucose load.\n        Conclusion \n        IUGR is not linked to an elevated blood pressure at 3–4 months of age in this model. However, in female rats, IUGR is associated with increased SNS activity and impaired glucose tolerance in adult life.","container-title":"Journal of Hypertension","ISSN":"0263-6352","issue":"9","language":"en-US","page":"1239–1248","source":"journals-lww-com.proxy.lib.umich.edu","title":"Effect of intrauterine growth restriction on blood pressure, glucose tolerance and sympathetic nervous system activity in the rat at 3–4 months of age","volume":"17","author":[{"family":"Jansson","given":"Thomas"},{"family":"Lambert","given":"Gavin W."}],"issued":{"date-parts":[["1999",9]]}}},{"id":482,"uris":["http://zotero.org/users/5073745/items/N4YRUPHH"],"uri":["http://zotero.org/users/5073745/items/N4YRUPHH"],"itemData":{"id":482,"type":"article-journal","abstract":"Intrauterine growth restriction (IUGR) programs adult disease, including obesity and insulin resistance. Our group previously demonstrated that IUGR dysregulates adipose deposition in male, but not female, weanling rats. Dysregulated adipose deposition is often accompanied by the release of proinflammatory signaling molecules, such as tumor necrosis factor alpha (TNFα). TNFα contributes to adipocyte inflammation and impaired insulin signaling. TNFα has also been implicated in the activation of the unfolded protein response (UPR), which impairs insulin signaling. We hypothesized that, in male rat pups, IUGR would increase TNFα, TNFR1, and components of the UPR (Hspa5, ATF6, p-eIF2α, and Ddit3) prior to the onset of obesity. We further hypothesized that impaired glucose tolerance would occur after the onset of adipose dysfunction in male IUGR rats. To test this hypothesis, we used a well-characterized rat model of uteroplacental insufficiency-induced IUGR. Our primary findings are that, in male rats, IUGR (1) increased circulating and adipose TNFα, (2) increased mRNA levels of UPR components as well as p-eIF2a, and (3) impaired glucose tolerance after observed TNFα increased and after UPR activation. We speculate that programmed dysregulation of TNFα and UPR contributed to the development of glucose intolerance in male IUGR rats.","container-title":"Journal of Obesity","DOI":"10.1155/2014/829862","ISSN":"2090-0708","journalAbbreviation":"J Obes","note":"PMID: 24804087\nPMCID: PMC3997936","page":"829862","source":"PubMed Central","title":"Intrauterine Growth Restriction Increases TNFα and Activates the Unfolded Protein Response in Male Rat Pups","volume":"2014","author":[{"family":"Riddle","given":"Emily S."},{"family":"Campbell","given":"Michael S."},{"family":"Lang","given":"Brook Y."},{"family":"Bierer","given":"Ryann"},{"family":"Wang","given":"Yan"},{"family":"Bagley","given":"Heidi N."},{"family":"Joss-Moore","given":"Lisa A."}],"issued":{"date-parts":[["2014"]]}}},{"id":498,"uris":["http://zotero.org/users/5073745/items/RQU8MTV8"],"uri":["http://zotero.org/users/5073745/items/RQU8MTV8"],"itemData":{"id":498,"type":"article-journal","container-title":"Diabetes","DOI":"10.2337/diabetes.50.10.2279","ISSN":"0012-1797, 1939-327X","issue":"10","journalAbbreviation":"Diabetes","language":"en","page":"2279-2286","source":"DOI.org (Crossref)","title":"Intrauterine Growth Retardation Leads to the Development of Type 2 Diabetes in the Rat","volume":"50","author":[{"family":"Simmons","given":"R. A."},{"family":"Templeton","given":"L. J."},{"family":"Gertz","given":"S. J."}],"issued":{"date-parts":[["2001",10,1]]}}}],"schema":"https://github.com/citation-style-language/schema/raw/master/csl-citation.json"} </w:instrText>
-      </w:r>
-      <w:r>
-        <w:rPr>
-          <w:rFonts w:ascii="Times New Roman" w:hAnsi="Times New Roman" w:cs="Times New Roman"/>
-        </w:rPr>
-        <w:fldChar w:fldCharType="separate"/>
-      </w:r>
-      <w:r>
-        <w:rPr>
-          <w:rFonts w:ascii="Times New Roman" w:hAnsi="Times New Roman" w:cs="Times New Roman"/>
-        </w:rPr>
-        <w:t>(</w:t>
-      </w:r>
-      <w:proofErr w:type="spellStart"/>
-      <w:r>
-        <w:rPr>
-          <w:rFonts w:ascii="Times New Roman" w:hAnsi="Times New Roman" w:cs="Times New Roman"/>
-        </w:rPr>
-        <w:t>Intapad</w:t>
-      </w:r>
-      <w:proofErr w:type="spellEnd"/>
-      <w:r>
-        <w:rPr>
-          <w:rFonts w:ascii="Times New Roman" w:hAnsi="Times New Roman" w:cs="Times New Roman"/>
-        </w:rPr>
-        <w:t xml:space="preserve"> et al., 2019; </w:t>
-      </w:r>
-      <w:proofErr w:type="spellStart"/>
-      <w:r>
-        <w:rPr>
-          <w:rFonts w:ascii="Times New Roman" w:hAnsi="Times New Roman" w:cs="Times New Roman"/>
-        </w:rPr>
-        <w:t>Jahandideh</w:t>
-      </w:r>
-      <w:proofErr w:type="spellEnd"/>
-      <w:r>
-        <w:rPr>
-          <w:rFonts w:ascii="Times New Roman" w:hAnsi="Times New Roman" w:cs="Times New Roman"/>
-        </w:rPr>
-        <w:t xml:space="preserve"> et al., 2020; Jansson &amp; Lambert, 1999; Riddle et al., 2014; Simmons et al., 2001)</w:t>
-      </w:r>
-      <w:r>
-        <w:rPr>
-          <w:rFonts w:ascii="Times New Roman" w:hAnsi="Times New Roman" w:cs="Times New Roman"/>
-        </w:rPr>
-        <w:fldChar w:fldCharType="end"/>
-      </w:r>
-      <w:r>
-        <w:rPr>
-          <w:rFonts w:ascii="Times New Roman" w:hAnsi="Times New Roman" w:cs="Times New Roman"/>
-        </w:rPr>
-        <w:t xml:space="preserve"> instead of exclusively studying males</w:t>
-      </w:r>
-      <w:r>
-        <w:rPr>
-          <w:rFonts w:ascii="Times New Roman" w:hAnsi="Times New Roman" w:cs="Times New Roman"/>
-        </w:rPr>
-        <w:t xml:space="preserve"> </w:t>
-      </w:r>
-      <w:r>
-        <w:rPr>
-          <w:rFonts w:ascii="Times New Roman" w:hAnsi="Times New Roman" w:cs="Times New Roman"/>
-        </w:rPr>
-        <w:fldChar w:fldCharType="begin"/>
-      </w:r>
-      <w:r>
-        <w:rPr>
-          <w:rFonts w:ascii="Times New Roman" w:hAnsi="Times New Roman" w:cs="Times New Roman"/>
-        </w:rPr>
-        <w:instrText xml:space="preserve"> ADDIN ZOTERO_ITEM CSL_CITATION {"citationID":"SLUFYucy","properties":{"formattedCitation":"(Intapad et al., 2017)","plainCitation":"(Intapad et al., 2017)","noteIndex":0},"citationItems":[{"id":1309,"uris":["http://zotero.org/users/5073745/items/HJ2EQ4TG"],"uri":["http://zotero.org/users/5073745/items/HJ2EQ4TG"],"itemData":{"id":1309,"type":"article-journal","abstract":"Placental insufficiency alters the intrauterine environment leading to increased risk for chronic disease including impaired glucose metabolism in low birth weight infants. Using a rat model of low birth weight, we previously reported that placental insufficiency induces a significant increase in circulating testosterone in male intrauterine growth-restricted offspring (mIUGR) in early adulthood that is lost by 12 months of age. Numerous studies indicate testosterone has a positive effect on glucose metabolism in men. Female growth-restricted littermates exhibit glucose intolerance at 6 months of age. Thus, the aim of this paper was to determine whether mIUGR develop impaired glucose metabolism, and whether a decrease in elevated testosterone levels plays a role in its onset. Male growth-restricted offspring were studied at 6 and 12 months of age. No impairment in glucose tolerance was observed at 6 months of age when mIUGR exhibited a 2-fold higher testosterone level compared to age-matched control. Fasting blood glucose was significantly higher and glucose tolerance was impaired with a significant decrease in circulating testosterone in mIUGR at 12 compared with 6 months of age. Castration did not additionally impair fasting blood glucose or glucose tolerance in mIUGR at 12 months of age, but fasting blood glucose was significantly elevated in castrated controls. Restoration of elevated testosterone levels significantly reduced fasting blood glucose and improved glucose tolerance in mIUGR. Thus, our findings suggest that the endogenous increase in circulating testosterone in mIUGR is protective against impaired glucose homeostasis.","container-title":"PLOS ONE","DOI":"10.1371/journal.pone.0187843","ISSN":"1932-6203","issue":"11","journalAbbreviation":"PLOS ONE","language":"en","note":"publisher: Public Library of Science","page":"e0187843","source":"PLoS Journals","title":"Testosterone is protective against impaired glucose metabolism in male intrauterine growth-restricted offspring","volume":"12","author":[{"family":"Intapad","given":"Suttira"},{"family":"Dasinger","given":"John Henry"},{"family":"Fahling","given":"Joel M."},{"family":"Backstrom","given":"Miles A."},{"family":"Alexander","given":"Barbara T."}],"issued":{"date-parts":[["2017",11,16]]}}}],"schema":"https://github.com/citation-style-language/schema/raw/master/csl-citation.json"} </w:instrText>
-      </w:r>
-      <w:r>
-        <w:rPr>
-          <w:rFonts w:ascii="Times New Roman" w:hAnsi="Times New Roman" w:cs="Times New Roman"/>
-        </w:rPr>
-        <w:fldChar w:fldCharType="separate"/>
-      </w:r>
-      <w:r>
-        <w:rPr>
-          <w:rFonts w:ascii="Times New Roman" w:hAnsi="Times New Roman" w:cs="Times New Roman"/>
-        </w:rPr>
-        <w:t>(</w:t>
-      </w:r>
-      <w:proofErr w:type="spellStart"/>
-      <w:r>
-        <w:rPr>
-          <w:rFonts w:ascii="Times New Roman" w:hAnsi="Times New Roman" w:cs="Times New Roman"/>
-        </w:rPr>
-        <w:t>Intapad</w:t>
-      </w:r>
-      <w:proofErr w:type="spellEnd"/>
-      <w:r>
-        <w:rPr>
-          <w:rFonts w:ascii="Times New Roman" w:hAnsi="Times New Roman" w:cs="Times New Roman"/>
-        </w:rPr>
-        <w:t xml:space="preserve"> et al., 2017)</w:t>
-      </w:r>
-      <w:r>
-        <w:rPr>
-          <w:rFonts w:ascii="Times New Roman" w:hAnsi="Times New Roman" w:cs="Times New Roman"/>
-        </w:rPr>
-        <w:fldChar w:fldCharType="end"/>
-      </w:r>
-      <w:r>
-        <w:rPr>
-          <w:rFonts w:ascii="Times New Roman" w:hAnsi="Times New Roman" w:cs="Times New Roman"/>
-        </w:rPr>
         <w:t xml:space="preserve">. </w:t>
       </w:r>
-      <w:r>
-        <w:rPr>
-          <w:rFonts w:ascii="Times New Roman" w:hAnsi="Times New Roman" w:cs="Times New Roman"/>
-        </w:rPr>
-        <w:t>Male offspring who had placental insufficiency develop</w:t>
-      </w:r>
-      <w:r>
-        <w:rPr>
-          <w:rFonts w:ascii="Times New Roman" w:hAnsi="Times New Roman" w:cs="Times New Roman"/>
-        </w:rPr>
-        <w:t xml:space="preserve"> glucose intolerance</w:t>
-      </w:r>
-      <w:r>
-        <w:rPr>
-          <w:rFonts w:ascii="Times New Roman" w:hAnsi="Times New Roman" w:cs="Times New Roman"/>
-        </w:rPr>
-        <w:t xml:space="preserve"> </w:t>
-      </w:r>
-      <w:r>
-        <w:rPr>
-          <w:rFonts w:ascii="Times New Roman" w:hAnsi="Times New Roman" w:cs="Times New Roman"/>
-        </w:rPr>
-        <w:t>in adulthood</w:t>
-      </w:r>
-      <w:r>
-        <w:rPr>
-          <w:rFonts w:ascii="Times New Roman" w:hAnsi="Times New Roman" w:cs="Times New Roman"/>
-        </w:rPr>
-        <w:t xml:space="preserve"> </w:t>
-      </w:r>
-      <w:r>
-        <w:rPr>
-          <w:rFonts w:ascii="Times New Roman" w:hAnsi="Times New Roman" w:cs="Times New Roman"/>
-        </w:rPr>
-        <w:t xml:space="preserve">in most studies </w:t>
-      </w:r>
-      <w:r>
-        <w:rPr>
-          <w:rFonts w:ascii="Times New Roman" w:hAnsi="Times New Roman" w:cs="Times New Roman"/>
-        </w:rPr>
-        <w:fldChar w:fldCharType="begin"/>
-      </w:r>
-      <w:r>
-        <w:rPr>
-          <w:rFonts w:ascii="Times New Roman" w:hAnsi="Times New Roman" w:cs="Times New Roman"/>
-        </w:rPr>
-        <w:instrText xml:space="preserve"> ADDIN ZOTERO_ITEM CSL_CITATION {"citationID":"Pk2pu0Uv","properties":{"formattedCitation":"(Intapad et al., 2017, 2019; Riddle et al., 2014)","plainCitation":"(Intapad et al., 2017, 2019; Riddle et al., 2014)","noteIndex":0},"citationItems":[{"id":1309,"uris":["http://zotero.org/users/5073745/items/HJ2EQ4TG"],"uri":["http://zotero.org/users/5073745/items/HJ2EQ4TG"],"itemData":{"id":1309,"type":"article-journal","abstract":"Placental insufficiency alters the intrauterine environment leading to increased risk for chronic disease including impaired glucose metabolism in low birth weight infants. Using a rat model of low birth weight, we previously reported that placental insufficiency induces a significant increase in circulating testosterone in male intrauterine growth-restricted offspring (mIUGR) in early adulthood that is lost by 12 months of age. Numerous studies indicate testosterone has a positive effect on glucose metabolism in men. Female growth-restricted littermates exhibit glucose intolerance at 6 months of age. Thus, the aim of this paper was to determine whether mIUGR develop impaired glucose metabolism, and whether a decrease in elevated testosterone levels plays a role in its onset. Male growth-restricted offspring were studied at 6 and 12 months of age. No impairment in glucose tolerance was observed at 6 months of age when mIUGR exhibited a 2-fold higher testosterone level compared to age-matched control. Fasting blood glucose was significantly higher and glucose tolerance was impaired with a significant decrease in circulating testosterone in mIUGR at 12 compared with 6 months of age. Castration did not additionally impair fasting blood glucose or glucose tolerance in mIUGR at 12 months of age, but fasting blood glucose was significantly elevated in castrated controls. Restoration of elevated testosterone levels significantly reduced fasting blood glucose and improved glucose tolerance in mIUGR. Thus, our findings suggest that the endogenous increase in circulating testosterone in mIUGR is protective against impaired glucose homeostasis.","container-title":"PLOS ONE","DOI":"10.1371/journal.pone.0187843","ISSN":"1932-6203","issue":"11","journalAbbreviation":"PLOS ONE","language":"en","note":"publisher: Public Library of Science","page":"e0187843","source":"PLoS Journals","title":"Testosterone is protective against impaired glucose metabolism in male intrauterine growth-restricted offspring","volume":"12","author":[{"family":"Intapad","given":"Suttira"},{"family":"Dasinger","given":"John Henry"},{"family":"Fahling","given":"Joel M."},{"family":"Backstrom","given":"Miles A."},{"family":"Alexander","given":"Barbara T."}],"issued":{"date-parts":[["2017",11,16]]}}},{"id":502,"uris":["http://zotero.org/users/5073745/items/PF9NMWE7"],"uri":["http://zotero.org/users/5073745/items/PF9NMWE7"],"itemData":{"id":502,"type":"article-journal","abstract":"It is well established that inadequate nutrition during fetal life followed by postnatal overabundance programs adiposity and glucose intolerance. Studies addressing sexual dimorphism in developmental responses to a dietary mismatch are limited; the effect on blood pressure and renal function are understudied. Therefore, this study tested the hypothesis that a mismatch of pre- and postnatal nutrition heightens cardiorenal and metabolic risk, outcomes that may vary by sex. Male and female offspring from sham-operated (control) or reduced uterine perfusion dams (growth-restricted) were fed regular chow or a diet high in fat and sugar (enriched-diet) from weaning until 6 months of age. Male and female offspring were assessed separately; 2-way Analysis of Variance was used to investigate interactions between intrauterine growth restriction and enriched-diet. Blood pressure was increased in all enriched-diet groups, but did not differ in enriched-diet male or female growth-restricted versus same-sex control counterparts. Glomerular filtration rate was reduced in male growth-restricted regardless of diet; a decrease exacerbated by the enriched-diet suggesting the pathogenesis of increased blood pressure induced via an enriched-diet differs between male growth-restricted versus male control. An enriched-diet was associated with glucose intolerance in male and female control but not male growth-restricted; the enriched-diet exacerbated glucose intolerance in female growth-restricted. Thus, these findings indicate male growth-restricted are resistant to impaired glucose homeostasis whereas female growth-restricted are susceptible to metabolic dysfunction regardless of postnatal diet. Hence, moderation of fat and sugar intake may be warranted in those born low birth weight to ensure minimal risk for chronic disease., This study demonstrated that IUGR programs sex-specific dysregulation in renal function and metabolic risk in offspring exposed to a diet enriched in fat and sugar. Moderation of fat and sugar intake may be warranted in those born low birth weight to ensure minimal risk for chronic disease.","container-title":"Hypertension (Dallas, Tex. : 1979)","DOI":"10.1161/HYPERTENSIONAHA.118.12134","ISSN":"0194-911X","issue":"3","journalAbbreviation":"Hypertension","note":"PMID: 30636548\nPMCID: PMC6374157","page":"620-629","source":"PubMed Central","title":"Male and female intrauterine growth-restricted offspring differ in blood pressure, renal function, and glucose homeostasis responses to a post-natal diet high in fat and sugar","volume":"73","author":[{"family":"Intapad","given":"Suttira"},{"family":"Dasinger","given":"John Henry"},{"family":"Johnson","given":"Jeremy M."},{"family":"Brown","given":"Andrew D."},{"family":"Ojeda","given":"Norma B."},{"family":"Alexander","given":"Barbara T."}],"issued":{"date-parts":[["2019",3]]}}},{"id":482,"uris":["http://zotero.org/users/5073745/items/N4YRUPHH"],"uri":["http://zotero.org/users/5073745/items/N4YRUPHH"],"itemData":{"id":482,"type":"article-journal","abstract":"Intrauterine growth restriction (IUGR) programs adult disease, including obesity and insulin resistance. Our group previously demonstrated that IUGR dysregulates adipose deposition in male, but not female, weanling rats. Dysregulated adipose deposition is often accompanied by the release of proinflammatory signaling molecules, such as tumor necrosis factor alpha (TNFα). TNFα contributes to adipocyte inflammation and impaired insulin signaling. TNFα has also been implicated in the activation of the unfolded protein response (UPR), which impairs insulin signaling. We hypothesized that, in male rat pups, IUGR would increase TNFα, TNFR1, and components of the UPR (Hspa5, ATF6, p-eIF2α, and Ddit3) prior to the onset of obesity. We further hypothesized that impaired glucose tolerance would occur after the onset of adipose dysfunction in male IUGR rats. To test this hypothesis, we used a well-characterized rat model of uteroplacental insufficiency-induced IUGR. Our primary findings are that, in male rats, IUGR (1) increased circulating and adipose TNFα, (2) increased mRNA levels of UPR components as well as p-eIF2a, and (3) impaired glucose tolerance after observed TNFα increased and after UPR activation. We speculate that programmed dysregulation of TNFα and UPR contributed to the development of glucose intolerance in male IUGR rats.","container-title":"Journal of Obesity","DOI":"10.1155/2014/829862","ISSN":"2090-0708","journalAbbreviation":"J Obes","note":"PMID: 24804087\nPMCID: PMC3997936","page":"829862","source":"PubMed Central","title":"Intrauterine Growth Restriction Increases TNFα and Activates the Unfolded Protein Response in Male Rat Pups","volume":"2014","author":[{"family":"Riddle","given":"Emily S."},{"family":"Campbell","given":"Michael S."},{"family":"Lang","given":"Brook Y."},{"family":"Bierer","given":"Ryann"},{"family":"Wang","given":"Yan"},{"family":"Bagley","given":"Heidi N."},{"family":"Joss-Moore","given":"Lisa A."}],"issued":{"date-parts":[["2014"]]}}}],"schema":"https://github.com/citation-style-language/schema/raw/master/csl-citation.json"} </w:instrText>
-      </w:r>
-      <w:r>
-        <w:rPr>
-          <w:rFonts w:ascii="Times New Roman" w:hAnsi="Times New Roman" w:cs="Times New Roman"/>
-        </w:rPr>
-        <w:fldChar w:fldCharType="separate"/>
-      </w:r>
-      <w:r>
-        <w:rPr>
-          <w:rFonts w:ascii="Times New Roman" w:hAnsi="Times New Roman" w:cs="Times New Roman"/>
-        </w:rPr>
-        <w:t>(</w:t>
-      </w:r>
-      <w:proofErr w:type="spellStart"/>
-      <w:r>
-        <w:rPr>
-          <w:rFonts w:ascii="Times New Roman" w:hAnsi="Times New Roman" w:cs="Times New Roman"/>
-        </w:rPr>
-        <w:t>Intapad</w:t>
-      </w:r>
-      <w:proofErr w:type="spellEnd"/>
-      <w:r>
-        <w:rPr>
-          <w:rFonts w:ascii="Times New Roman" w:hAnsi="Times New Roman" w:cs="Times New Roman"/>
-        </w:rPr>
-        <w:t xml:space="preserve"> et al., 2017, 2019; Riddle et al., 2014)</w:t>
-      </w:r>
-      <w:r>
-        <w:rPr>
-          <w:rFonts w:ascii="Times New Roman" w:hAnsi="Times New Roman" w:cs="Times New Roman"/>
-        </w:rPr>
-        <w:fldChar w:fldCharType="end"/>
-      </w:r>
-      <w:r>
-        <w:rPr>
-          <w:rFonts w:ascii="Times New Roman" w:hAnsi="Times New Roman" w:cs="Times New Roman"/>
-        </w:rPr>
-        <w:t xml:space="preserve">. Results are less consistent in females, where some report normal glucose tolerance </w:t>
-      </w:r>
-      <w:r>
-        <w:rPr>
-          <w:rFonts w:ascii="Times New Roman" w:hAnsi="Times New Roman" w:cs="Times New Roman"/>
-        </w:rPr>
-        <w:fldChar w:fldCharType="begin"/>
-      </w:r>
-      <w:r>
-        <w:rPr>
-          <w:rFonts w:ascii="Times New Roman" w:hAnsi="Times New Roman" w:cs="Times New Roman"/>
-        </w:rPr>
-        <w:instrText xml:space="preserve"> ADDIN ZOTERO_ITEM CSL_CITATION {"citationID":"Fg68mq6G","properties":{"formattedCitation":"(Riddle et al., 2014)","plainCitation":"(Riddle et al., 2014)","noteIndex":0},"citationItems":[{"id":482,"uris":["http://zotero.org/users/5073745/items/N4YRUPHH"],"uri":["http://zotero.org/users/5073745/items/N4YRUPHH"],"itemData":{"id":482,"type":"article-journal","abstract":"Intrauterine growth restriction (IUGR) programs adult disease, including obesity and insulin resistance. Our group previously demonstrated that IUGR dysregulates adipose deposition in male, but not female, weanling rats. Dysregulated adipose deposition is often accompanied by the release of proinflammatory signaling molecules, such as tumor necrosis factor alpha (TNFα). TNFα contributes to adipocyte inflammation and impaired insulin signaling. TNFα has also been implicated in the activation of the unfolded protein response (UPR), which impairs insulin signaling. We hypothesized that, in male rat pups, IUGR would increase TNFα, TNFR1, and components of the UPR (Hspa5, ATF6, p-eIF2α, and Ddit3) prior to the onset of obesity. We further hypothesized that impaired glucose tolerance would occur after the onset of adipose dysfunction in male IUGR rats. To test this hypothesis, we used a well-characterized rat model of uteroplacental insufficiency-induced IUGR. Our primary findings are that, in male rats, IUGR (1) increased circulating and adipose TNFα, (2) increased mRNA levels of UPR components as well as p-eIF2a, and (3) impaired glucose tolerance after observed TNFα increased and after UPR activation. We speculate that programmed dysregulation of TNFα and UPR contributed to the development of glucose intolerance in male IUGR rats.","container-title":"Journal of Obesity","DOI":"10.1155/2014/829862","ISSN":"2090-0708","journalAbbreviation":"J Obes","note":"PMID: 24804087\nPMCID: PMC3997936","page":"829862","source":"PubMed Central","title":"Intrauterine Growth Restriction Increases TNFα and Activates the Unfolded Protein Response in Male Rat Pups","volume":"2014","author":[{"family":"Riddle","given":"Emily S."},{"family":"Campbell","given":"Michael S."},{"family":"Lang","given":"Brook Y."},{"family":"Bierer","given":"Ryann"},{"family":"Wang","given":"Yan"},{"family":"Bagley","given":"Heidi N."},{"family":"Joss-Moore","given":"Lisa A."}],"issued":{"date-parts":[["2014"]]}}}],"schema":"https://github.com/citation-style-language/schema/raw/master/csl-citation.json"} </w:instrText>
-      </w:r>
-      <w:r>
-        <w:rPr>
-          <w:rFonts w:ascii="Times New Roman" w:hAnsi="Times New Roman" w:cs="Times New Roman"/>
-        </w:rPr>
-        <w:fldChar w:fldCharType="separate"/>
-      </w:r>
-      <w:r>
-        <w:rPr>
-          <w:rFonts w:ascii="Times New Roman" w:hAnsi="Times New Roman" w:cs="Times New Roman"/>
-        </w:rPr>
-        <w:t>(Riddle et al., 2014)</w:t>
-      </w:r>
-      <w:r>
-        <w:rPr>
-          <w:rFonts w:ascii="Times New Roman" w:hAnsi="Times New Roman" w:cs="Times New Roman"/>
-        </w:rPr>
-        <w:fldChar w:fldCharType="end"/>
-      </w:r>
-      <w:r>
-        <w:rPr>
-          <w:rFonts w:ascii="Times New Roman" w:hAnsi="Times New Roman" w:cs="Times New Roman"/>
-        </w:rPr>
-        <w:t xml:space="preserve"> </w:t>
-      </w:r>
-      <w:r>
-        <w:rPr>
-          <w:rFonts w:ascii="Times New Roman" w:hAnsi="Times New Roman" w:cs="Times New Roman"/>
-        </w:rPr>
-        <w:t>and others</w:t>
-      </w:r>
-      <w:r>
-        <w:rPr>
-          <w:rFonts w:ascii="Times New Roman" w:hAnsi="Times New Roman" w:cs="Times New Roman"/>
-        </w:rPr>
-        <w:t xml:space="preserve"> </w:t>
-      </w:r>
-      <w:r>
-        <w:rPr>
-          <w:rFonts w:ascii="Times New Roman" w:hAnsi="Times New Roman" w:cs="Times New Roman"/>
-        </w:rPr>
-        <w:t xml:space="preserve">find </w:t>
-      </w:r>
-      <w:r>
-        <w:rPr>
-          <w:rFonts w:ascii="Times New Roman" w:hAnsi="Times New Roman" w:cs="Times New Roman"/>
-        </w:rPr>
-        <w:t xml:space="preserve">glucose intolerance </w:t>
-      </w:r>
-      <w:r>
-        <w:rPr>
-          <w:rFonts w:ascii="Times New Roman" w:hAnsi="Times New Roman" w:cs="Times New Roman"/>
-        </w:rPr>
-        <w:fldChar w:fldCharType="begin"/>
-      </w:r>
-      <w:r>
-        <w:rPr>
-          <w:rFonts w:ascii="Times New Roman" w:hAnsi="Times New Roman" w:cs="Times New Roman"/>
-        </w:rPr>
-        <w:instrText xml:space="preserve"> ADDIN ZOTERO_ITEM CSL_CITATION {"citationID":"dU0KL1Ya","properties":{"formattedCitation":"(Jahandideh et al., 2020; Jansson &amp; Lambert, 1999)","plainCitation":"(Jahandideh et al., 2020; Jansson &amp; Lambert, 1999)","noteIndex":0},"citationItems":[{"id":645,"uris":["http://zotero.org/users/5073745/items/H8JPFQZT"],"uri":["http://zotero.org/users/5073745/items/H8JPFQZT"],"itemData":{"id":645,"type":"article-journal","abstract":"Stressors during the fetal and postnatal period affect the growth and developmental trajectories of offspring, causing lasting effects on physiologic regulatory systems. Here, we tested whether reduced uterine artery blood flow in late pregnancy would alter body composition in the offspring, and whether feeding offspring a western diet (WD) would aggravate these programming effects. Pregnant rats underwent bilateral uterine artery ligation (BUAL) or sham surgery on gestational day (GD)18 (term = GD22). At weaning, offspring from each group received either a normal diet (ND) or a WD. BUAL surgery increased fetal loss and caused offspring growth restriction, albeit body weights were no longer different at weaning, suggesting postnatal catch-up growth. BUAL did not affect body weight gain, fat accumulation, or plasma lipid profile in adult male offspring. In contrast, while ND-fed females from BUAL group were smaller and leaner than their sham-littermates, WD consumption resulted in excess weight gain, fat accumulation, and visceral adiposity. Moreover, WD increased plasma triglycerides and cholesterol in the BUAL-treated female offspring without any effect on sham littermates. These results demonstrate that reduced uterine artery blood flow during late pregnancy in rodents can impact body composition in the offspring in a sex-dependent manner, and these effects may be exacerbated by postnatal chronic WD consumption.","container-title":"Scientific Reports","DOI":"10.1038/s41598-020-63392-y","ISSN":"2045-2322","journalAbbreviation":"Sci Rep","note":"PMID: 32332768\nPMCID: PMC7181802","page":"6926","source":"PubMed Central","title":"Late-pregnancy uterine artery ligation increases susceptibility to postnatal Western diet-induced fat accumulation in adult female offspring","volume":"10","author":[{"family":"Jahandideh","given":"Forough"},{"family":"Bourque","given":"Stephane L."},{"family":"Armstrong","given":"Edward A."},{"family":"Cherak","given":"Stephana J."},{"family":"Panahi","given":"Sareh"},{"family":"Macala","given":"Kimberly F."},{"family":"Davidge","given":"Sandra T."},{"family":"Yager","given":"Jerome Y."}],"issued":{"date-parts":[["2020",4,24]]}}},{"id":491,"uris":["http://zotero.org/users/5073745/items/R5KJJUL6"],"uri":["http://zotero.org/users/5073745/items/R5KJJUL6"],"itemData":{"id":491,"type":"article-journal","abstract":"Objective \n        Epidemiological studies suggest that intrauterine growth restriction (IUGR) due to maternal undernutrition during pregnancy represents a major risk factor for hypertension and diabetes in adult age. However, placental insuficiency, rather than maternal malnutrition, is the main cause of IUGR in the Western world. We therefore studied the relationship between birth weight and adult blood pressure and glucose tolerance in an established animal model of placental insufficiency\n        Design \n        IUGR was induced by uterine artery ligation in pregnant rats and the offspring were studied at 3–4 months of age.\n        Methods \n        In one subgroup of animals (n = 41, birth weight range 3.2–6.6 g) blood pressure was recorded over 72 h using telemetry and hypothalamic tissue levels of noradrenaline was measured. In another subgroup (n = 30, birth weight range 3.0–6.8 g) the activity of the sympathetic nervous system (SNS) was assessed by noradrenaline isotope dilution techniques and glucose tolerance determined by an intravenous glucose load.\n        Results \n        Adult blood pressure was independent of birth weight. Haemodynamic responses of IUGR rats to moderate sound stress was unaltered. In male rats neither SNS activity, hypothalamic noradrenaline concentrations nor glucose tolerance was associated with birth weight. In contrast, IUGR in female rats was associated with increased SNS activity, elevated fasting blood glucose as well as lower insulin and higher glucose levels in response to a glucose load.\n        Conclusion \n        IUGR is not linked to an elevated blood pressure at 3–4 months of age in this model. However, in female rats, IUGR is associated with increased SNS activity and impaired glucose tolerance in adult life.","container-title":"Journal of Hypertension","ISSN":"0263-6352","issue":"9","language":"en-US","page":"1239–1248","source":"journals-lww-com.proxy.lib.umich.edu","title":"Effect of intrauterine growth restriction on blood pressure, glucose tolerance and sympathetic nervous system activity in the rat at 3–4 months of age","volume":"17","author":[{"family":"Jansson","given":"Thomas"},{"family":"Lambert","given":"Gavin W."}],"issued":{"date-parts":[["1999",9]]}}}],"schema":"https://github.com/citation-style-language/schema/raw/master/csl-citation.json"} </w:instrText>
-      </w:r>
-      <w:r>
-        <w:rPr>
-          <w:rFonts w:ascii="Times New Roman" w:hAnsi="Times New Roman" w:cs="Times New Roman"/>
-        </w:rPr>
-        <w:fldChar w:fldCharType="separate"/>
-      </w:r>
-      <w:r>
-        <w:rPr>
-          <w:rFonts w:ascii="Times New Roman" w:hAnsi="Times New Roman" w:cs="Times New Roman"/>
-        </w:rPr>
-        <w:t>(</w:t>
-      </w:r>
-      <w:proofErr w:type="spellStart"/>
-      <w:r>
-        <w:rPr>
-          <w:rFonts w:ascii="Times New Roman" w:hAnsi="Times New Roman" w:cs="Times New Roman"/>
-        </w:rPr>
-        <w:t>Jahandideh</w:t>
-      </w:r>
-      <w:proofErr w:type="spellEnd"/>
-      <w:r>
-        <w:rPr>
-          <w:rFonts w:ascii="Times New Roman" w:hAnsi="Times New Roman" w:cs="Times New Roman"/>
-        </w:rPr>
-        <w:t xml:space="preserve"> et al., 2020; Jansson &amp; Lambert, 1999)</w:t>
-      </w:r>
-      <w:r>
-        <w:rPr>
-          <w:rFonts w:ascii="Times New Roman" w:hAnsi="Times New Roman" w:cs="Times New Roman"/>
-        </w:rPr>
-        <w:fldChar w:fldCharType="end"/>
-      </w:r>
-      <w:r>
-        <w:rPr>
-          <w:rFonts w:ascii="Times New Roman" w:hAnsi="Times New Roman" w:cs="Times New Roman"/>
-        </w:rPr>
-        <w:t xml:space="preserve">. </w:t>
-      </w:r>
-      <w:r>
-        <w:rPr>
-          <w:rFonts w:ascii="Times New Roman" w:hAnsi="Times New Roman" w:cs="Times New Roman"/>
-        </w:rPr>
-        <w:t xml:space="preserve">Maternal overnutrition models also </w:t>
-      </w:r>
-      <w:r>
-        <w:rPr>
-          <w:rFonts w:ascii="Times New Roman" w:hAnsi="Times New Roman" w:cs="Times New Roman"/>
-        </w:rPr>
-        <w:t>result in</w:t>
-      </w:r>
-      <w:r>
-        <w:rPr>
-          <w:rFonts w:ascii="Times New Roman" w:hAnsi="Times New Roman" w:cs="Times New Roman"/>
-        </w:rPr>
-        <w:t xml:space="preserve"> glucose intolerance in male</w:t>
-      </w:r>
-      <w:r>
-        <w:rPr>
-          <w:rFonts w:ascii="Times New Roman" w:hAnsi="Times New Roman" w:cs="Times New Roman"/>
-        </w:rPr>
-        <w:t xml:space="preserve"> offspring</w:t>
-      </w:r>
-      <w:r>
-        <w:rPr>
-          <w:rFonts w:ascii="Times New Roman" w:hAnsi="Times New Roman" w:cs="Times New Roman"/>
-        </w:rPr>
-        <w:t xml:space="preserve"> </w:t>
-      </w:r>
-      <w:r>
-        <w:rPr>
-          <w:rFonts w:ascii="Times New Roman" w:hAnsi="Times New Roman" w:cs="Times New Roman"/>
-        </w:rPr>
-        <w:fldChar w:fldCharType="begin"/>
-      </w:r>
-      <w:r>
-        <w:rPr>
-          <w:rFonts w:ascii="Times New Roman" w:hAnsi="Times New Roman" w:cs="Times New Roman"/>
-        </w:rPr>
-        <w:instrText xml:space="preserve"> ADDIN ZOTERO_ITEM CSL_CITATION {"citationID":"7hNjoJ61","properties":{"formattedCitation":"(Zhang et al., 2019; Zheng et al., 2020)","plainCitation":"(Zhang et al., 2019; Zheng et al., 2020)","noteIndex":0},"citationItems":[{"id":647,"uris":["http://zotero.org/users/5073745/items/9QAQ5MUT"],"uri":["http://zotero.org/users/5073745/items/9QAQ5MUT"],"itemData":{"id":647,"type":"article-journal","abstract":"Scope: Overnutrition in utero is a critical contributor to the susceptibility of diabetes by programming, although the exact mechanism is not clear. In this paper, we aimed to study the long-term effect of a maternal high-fat (HF) diet on offspring through epigenetic modifications., Procedures: Five-week-old female C57BL6/J mice were fed a HF diet or control diet for 4 weeks before mating and throughout gestation and lactation. At postnatal week 3, pups continued to consume a HF or switched to a control diet for 5 weeks, resulting in four groups of offspring differing by their maternal and postweaning diets., Results: The maternal HF diet combined with the offspring HF diet caused hyperglycemia and insulin resistance in male pups. Even after changing to the control diet, male pups exposed to the maternal HF diet still exhibited hyperglycemia and glucose intolerance. The livers of pups exposed to a maternal HF diet had a hypermethylated insulin receptor substrate 2 (Irs2) gene and a hypomethylated mitogen-activated protein kinase kinase 4 (Map2k4) gene. Correspondingly, the expression of the Irs2 gene decreased and that of Map2k4 increased in pups exposed to a maternal HF diet., Conclusion: Maternal overnutrition programs long-term epigenetic modifications, namely, Irs2 and Map2k4 gene methylation in the offspring liver, which in turn predisposes the offspring to diabetes later in life.","container-title":"Frontiers in Endocrinology","DOI":"10.3389/fendo.2019.00871","ISSN":"1664-2392","journalAbbreviation":"Front Endocrinol (Lausanne)","note":"PMID: 31920981\nPMCID: PMC6923194","page":"871","source":"PubMed Central","title":"A Maternal High-Fat Diet Induces DNA Methylation Changes That Contribute to Glucose Intolerance in Offspring","volume":"10","author":[{"family":"Zhang","given":"Qian"},{"family":"Xiao","given":"Xinhua"},{"family":"Zheng","given":"Jia"},{"family":"Li","given":"Ming"},{"family":"Yu","given":"Miao"},{"family":"Ping","given":"Fan"},{"family":"Wang","given":"Tong"},{"family":"Wang","given":"Xiaojing"}],"issued":{"date-parts":[["2019",12,13]]}}},{"id":617,"uris":["http://zotero.org/users/5073745/items/ERENG7PN"],"uri":["http://zotero.org/users/5073745/items/ERENG7PN"],"itemData":{"id":617,"type":"article-journal","abstract":"Background Maternal malnutrition is a critical factor in determining the risk of obesity and glucose intolerance in offspring. However, little is known about the effects of a maternal high-fat diet (HFD) on the β cell phenotype in offspring, which is a major factor in glucose homeostasis, especially during the early life of offspring. Methods Dams were randomly fed a HFD (60% kcal from fat) or a chow diet before pregnancy and during gestation and lactation. Glucose metabolism and the β cell phenotype were assessed in male offspring at weaning. Results Dams fed a HFD showed impaired glucose tolerance. A HFD predisposed the offspring to increased impairment of metabolic health, including obesity, glucose intolerance and insulin resistance, compared with offspring from chow diet-fed dams. Furthermore, increased islet sizes and islet densities were observed in male offspring from HFD-fed dams at weaning. There were increases in the insulin-positive area, β cell mass and β cell proliferation in male offspring from HFD-fed dams at weaning age. Next, we further determined whether a maternal HFD could affect β cell apoptosis in mouse offspring and found that there was no significant change in β cell apoptosis between the HFD and control groups. Conclusion Our study is novel in showing that a maternal HFD predisposes offspring to impaired glucose metabolism and has a profound effect on β cell mass and proliferation in offspring mice, which is observed in mice as early as at weaning age. However, further study to clarify the underlying mechanisms is warranted.","container-title":"PeerJ","DOI":"10.7717/peerj.9407","ISSN":"2167-8359","journalAbbreviation":"PeerJ","language":"en","note":"publisher: PeerJ Inc.","page":"e9407","source":"peerj.com","title":"Maternal high-fat diet regulates glucose metabolism and pancreatic β cell phenotype in mouse offspring at weaning","volume":"8","author":[{"family":"Zheng","given":"Jia"},{"family":"Zhang","given":"Ling"},{"family":"Wang","given":"Ziwei"},{"family":"Zhang","given":"Junqing"}],"issued":{"date-parts":[["2020",6,22]]}}}],"schema":"https://github.com/citation-style-language/schema/raw/master/csl-citation.json"} </w:instrText>
-      </w:r>
-      <w:r>
-        <w:rPr>
-          <w:rFonts w:ascii="Times New Roman" w:hAnsi="Times New Roman" w:cs="Times New Roman"/>
-        </w:rPr>
-        <w:fldChar w:fldCharType="separate"/>
-      </w:r>
-      <w:r>
-        <w:rPr>
-          <w:rFonts w:ascii="Times New Roman" w:hAnsi="Times New Roman" w:cs="Times New Roman"/>
-        </w:rPr>
-        <w:t>(Zhang et al., 2019; Zheng et al., 2020)</w:t>
-      </w:r>
-      <w:r>
-        <w:rPr>
-          <w:rFonts w:ascii="Times New Roman" w:hAnsi="Times New Roman" w:cs="Times New Roman"/>
-        </w:rPr>
-        <w:fldChar w:fldCharType="end"/>
-      </w:r>
-      <w:r>
-        <w:rPr>
-          <w:rFonts w:ascii="Times New Roman" w:hAnsi="Times New Roman" w:cs="Times New Roman"/>
-        </w:rPr>
-        <w:t xml:space="preserve">. </w:t>
-      </w:r>
       <w:proofErr w:type="gramStart"/>
       <w:r>
         <w:rPr>
@@ -10199,21 +10119,7 @@
         <w:rPr>
           <w:rFonts w:ascii="Times New Roman" w:hAnsi="Times New Roman" w:cs="Times New Roman"/>
         </w:rPr>
-        <w:t xml:space="preserve"> metabolic effects being limited in the current study to male offspring is consistent with much of the literature, </w:t>
-      </w:r>
-      <w:commentRangeStart w:id="8"/>
-      <w:r>
-        <w:rPr>
-          <w:rFonts w:ascii="Times New Roman" w:hAnsi="Times New Roman" w:cs="Times New Roman"/>
-        </w:rPr>
-        <w:t xml:space="preserve">as females being affected is less common. </w:t>
-      </w:r>
-      <w:commentRangeEnd w:id="8"/>
-      <w:r>
-        <w:rPr>
-          <w:rStyle w:val="CommentReference"/>
-        </w:rPr>
-        <w:commentReference w:id="8"/>
+        <w:t xml:space="preserve"> metabolic effects being limited in the current study to male offspring is consistent with much of the literature, as females being affected is less common. </w:t>
       </w:r>
     </w:p>
     <w:p>
@@ -10234,13 +10140,19 @@
         <w:rPr>
           <w:rFonts w:ascii="Times New Roman" w:hAnsi="Times New Roman" w:cs="Times New Roman"/>
         </w:rPr>
-        <w:t>In many IUGR models, g</w:t>
-      </w:r>
-      <w:r>
-        <w:rPr>
-          <w:rFonts w:ascii="Times New Roman" w:hAnsi="Times New Roman" w:cs="Times New Roman"/>
-        </w:rPr>
-        <w:t>lucose intolerance is</w:t>
+        <w:t>Glucose</w:t>
+      </w:r>
+      <w:r>
+        <w:rPr>
+          <w:rFonts w:ascii="Times New Roman" w:hAnsi="Times New Roman" w:cs="Times New Roman"/>
+        </w:rPr>
+        <w:t xml:space="preserve"> intolerance</w:t>
+      </w:r>
+      <w:r>
+        <w:rPr>
+          <w:rFonts w:ascii="Times New Roman" w:hAnsi="Times New Roman" w:cs="Times New Roman"/>
+        </w:rPr>
+        <w:t xml:space="preserve"> in IUGR models is</w:t>
       </w:r>
       <w:r>
         <w:rPr>
@@ -10252,6 +10164,12 @@
         <w:rPr>
           <w:rFonts w:ascii="Times New Roman" w:hAnsi="Times New Roman" w:cs="Times New Roman"/>
         </w:rPr>
+        <w:t xml:space="preserve">often </w:t>
+      </w:r>
+      <w:r>
+        <w:rPr>
+          <w:rFonts w:ascii="Times New Roman" w:hAnsi="Times New Roman" w:cs="Times New Roman"/>
+        </w:rPr>
         <w:t>concomitant with insulin</w:t>
       </w:r>
       <w:r>
@@ -10288,6 +10206,267 @@
         <w:rPr>
           <w:rFonts w:ascii="Times New Roman" w:hAnsi="Times New Roman" w:cs="Times New Roman"/>
         </w:rPr>
+        <w:t>(Shahkhalili et al., 2010)</w:t>
+      </w:r>
+      <w:r>
+        <w:rPr>
+          <w:rFonts w:ascii="Times New Roman" w:hAnsi="Times New Roman" w:cs="Times New Roman"/>
+        </w:rPr>
+        <w:fldChar w:fldCharType="end"/>
+      </w:r>
+      <w:r>
+        <w:rPr>
+          <w:rFonts w:ascii="Times New Roman" w:hAnsi="Times New Roman" w:cs="Times New Roman"/>
+        </w:rPr>
+        <w:t xml:space="preserve"> and basal </w:t>
+      </w:r>
+      <w:r>
+        <w:rPr>
+          <w:rFonts w:ascii="Times New Roman" w:hAnsi="Times New Roman" w:cs="Times New Roman"/>
+        </w:rPr>
+        <w:t>insulin levels</w:t>
+      </w:r>
+      <w:r>
+        <w:rPr>
+          <w:rFonts w:ascii="Times New Roman" w:hAnsi="Times New Roman" w:cs="Times New Roman"/>
+        </w:rPr>
+        <w:t xml:space="preserve"> </w:t>
+      </w:r>
+      <w:r>
+        <w:rPr>
+          <w:rFonts w:ascii="Times New Roman" w:hAnsi="Times New Roman" w:cs="Times New Roman"/>
+        </w:rPr>
+        <w:fldChar w:fldCharType="begin"/>
+      </w:r>
+      <w:r>
+        <w:rPr>
+          <w:rFonts w:ascii="Times New Roman" w:hAnsi="Times New Roman" w:cs="Times New Roman"/>
+        </w:rPr>
+        <w:instrText xml:space="preserve"> ADDIN ZOTERO_ITEM CSL_CITATION {"citationID":"C98WSlzK","properties":{"formattedCitation":"(J. Wang et al., 2016)","plainCitation":"(J. Wang et al., 2016)","noteIndex":0},"citationItems":[{"id":601,"uris":["http://zotero.org/users/5073745/items/I4HSNVRA"],"uri":["http://zotero.org/users/5073745/items/I4HSNVRA"],"itemData":{"id":601,"type":"article-journal","abstract":"Objective: The aim of this study was to evaluate the effects of food restriction followed by controlled refeeding on glucose tolerance in pigs exposed to intrauterine malnutrition.\nMethods: Pregnant sows (n ¼ 11) were assigned to either a control (C) group or an undernutrition (U) group (75% of C) during gestation. At postnatal 68 d, the offspring (n ¼ 16) were placed on either a cafeteria feeding (CF) group or a food-restricted (FR) group (75% of CF) for 6 wk. After that, all offspring were fed ad libitum until 189 d (dpn189).\nResults: The results showed that maternal malnutrition induced offspring glucose intolerance, which was demonstrated by increased serum glucose and triacylglycerol content at dpn189, as well as increased area under the blood glucose curve (AUC) during the intravenous glucose tolerance test (i.v.GTT) (P &lt; 0.05). Interestingly, food restriction followed by controlled refeeding further increased serum glucose content at dpn189 and AUC during i.v.GTT in pigs born from U sows (P &lt; 0.05), which was accompanied by catch-up growth during the refeeding period. These changes were associated with increased mRNA levels of hepatic gluconeogenesis (PC, PEPCK) enzymes (P &lt; 0.05), decreased mRNA level of muscle glucose transporter (GLUT4; P ¼ 0.07), and reduced mRNA level of insulin signaling protein (IRS1, P &lt; 0.05) in the liver.\nConclusions: Our results indicate that catch-up growth following food restriction can exacerbate glucose intolerance in offspring exposed to intrauterine malnutrition. This may be caused by increased hepatic gluconeogenesis, decreased muscle glucose transport, and impaired hepatic insulin signaling. Ó 2016 Elsevier Inc. All rights reserved.","container-title":"Nutrition","DOI":"10.1016/j.nut.2016.03.010","ISSN":"08999007","issue":"11-12","journalAbbreviation":"Nutrition","language":"en","page":"1275-1284","source":"DOI.org (Crossref)","title":"Catch-up growth following food restriction exacerbates adulthood glucose intolerance in pigs exposed to intrauterine undernutrition","volume":"32","author":[{"family":"Wang","given":"Jun"},{"family":"Cao","given":"Meng"},{"family":"Zhuo","given":"Yong"},{"family":"Che","given":"Lianqiang"},{"family":"Fang","given":"Zhengfeng"},{"family":"Xu","given":"Shengyu"},{"family":"Lin","given":"Yan"},{"family":"Feng","given":"Bin"},{"family":"Wu","given":"De"}],"issued":{"date-parts":[["2016",11]]}}}],"schema":"https://github.com/citation-style-language/schema/raw/master/csl-citation.json"} </w:instrText>
+      </w:r>
+      <w:r>
+        <w:rPr>
+          <w:rFonts w:ascii="Times New Roman" w:hAnsi="Times New Roman" w:cs="Times New Roman"/>
+        </w:rPr>
+        <w:fldChar w:fldCharType="separate"/>
+      </w:r>
+      <w:r>
+        <w:rPr>
+          <w:rFonts w:ascii="Times New Roman" w:hAnsi="Times New Roman" w:cs="Times New Roman"/>
+        </w:rPr>
+        <w:t>(J. Wang et al., 2016)</w:t>
+      </w:r>
+      <w:r>
+        <w:rPr>
+          <w:rFonts w:ascii="Times New Roman" w:hAnsi="Times New Roman" w:cs="Times New Roman"/>
+        </w:rPr>
+        <w:fldChar w:fldCharType="end"/>
+      </w:r>
+      <w:r>
+        <w:rPr>
+          <w:rFonts w:ascii="Times New Roman" w:hAnsi="Times New Roman" w:cs="Times New Roman"/>
+        </w:rPr>
+        <w:t xml:space="preserve">, impaired insulin secretion </w:t>
+      </w:r>
+      <w:r>
+        <w:rPr>
+          <w:rFonts w:ascii="Times New Roman" w:hAnsi="Times New Roman" w:cs="Times New Roman"/>
+        </w:rPr>
+        <w:fldChar w:fldCharType="begin"/>
+      </w:r>
+      <w:r>
+        <w:rPr>
+          <w:rFonts w:ascii="Times New Roman" w:hAnsi="Times New Roman" w:cs="Times New Roman"/>
+        </w:rPr>
+        <w:instrText xml:space="preserve"> ADDIN ZOTERO_ITEM CSL_CITATION {"citationID":"e8USWqS0","properties":{"formattedCitation":"(Jansson &amp; Lambert, 1999; Yuan et al., 2011)","plainCitation":"(Jansson &amp; Lambert, 1999; Yuan et al., 2011)","noteIndex":0},"citationItems":[{"id":491,"uris":["http://zotero.org/users/5073745/items/R5KJJUL6"],"uri":["http://zotero.org/users/5073745/items/R5KJJUL6"],"itemData":{"id":491,"type":"article-journal","abstract":"Objective \n        Epidemiological studies suggest that intrauterine growth restriction (IUGR) due to maternal undernutrition during pregnancy represents a major risk factor for hypertension and diabetes in adult age. However, placental insuficiency, rather than maternal malnutrition, is the main cause of IUGR in the Western world. We therefore studied the relationship between birth weight and adult blood pressure and glucose tolerance in an established animal model of placental insufficiency\n        Design \n        IUGR was induced by uterine artery ligation in pregnant rats and the offspring were studied at 3–4 months of age.\n        Methods \n        In one subgroup of animals (n = 41, birth weight range 3.2–6.6 g) blood pressure was recorded over 72 h using telemetry and hypothalamic tissue levels of noradrenaline was measured. In another subgroup (n = 30, birth weight range 3.0–6.8 g) the activity of the sympathetic nervous system (SNS) was assessed by noradrenaline isotope dilution techniques and glucose tolerance determined by an intravenous glucose load.\n        Results \n        Adult blood pressure was independent of birth weight. Haemodynamic responses of IUGR rats to moderate sound stress was unaltered. In male rats neither SNS activity, hypothalamic noradrenaline concentrations nor glucose tolerance was associated with birth weight. In contrast, IUGR in female rats was associated with increased SNS activity, elevated fasting blood glucose as well as lower insulin and higher glucose levels in response to a glucose load.\n        Conclusion \n        IUGR is not linked to an elevated blood pressure at 3–4 months of age in this model. However, in female rats, IUGR is associated with increased SNS activity and impaired glucose tolerance in adult life.","container-title":"Journal of Hypertension","ISSN":"0263-6352","issue":"9","language":"en-US","page":"1239–1248","source":"journals-lww-com.proxy.lib.umich.edu","title":"Effect of intrauterine growth restriction on blood pressure, glucose tolerance and sympathetic nervous system activity in the rat at 3–4 months of age","volume":"17","author":[{"family":"Jansson","given":"Thomas"},{"family":"Lambert","given":"Gavin W."}],"issued":{"date-parts":[["1999",9]]}}},{"id":1306,"uris":["http://zotero.org/users/5073745/items/PYVQGG9U"],"uri":["http://zotero.org/users/5073745/items/PYVQGG9U"],"itemData":{"id":1306,"type":"article-journal","abstract":"Epidemiological studies have linked intrauterine growth retardation (IUGR) to the metabolic diseases, consisting of insulin resistance, type 2 diabetes, obesity and coronary artery disease, during adult life. To determine the internal relationship between IUGR and islet β cell function and insulin sensitivity, we established the IUGR model by maternal nutrition restriction during mid- to late-gestation. Glucose tolerance test and insulin tolerance test(ITT) in vivo and glucose stimulated insulin secretion(GSIS) test in vitro were performed at different stages in IUGR and normal groups. Body weight, pancreas weight and pancreas/body weight of IUGR rats were much lower than those in normal group before 3 weeks of age. While the growth of IUGR rats accelerated after 3 weeks, pancreas weight and pancreas/body weight remained lower till 15 weeks of age. In the newborns, the fasting glucose and insulin levels of IUGR rats were both lower than those of controls, whereas glucose levels at 120 and 180 min after glucose load were significantly higher in IUGR group. Between 3 and 15 weeks of age, both the fasting glucose and insulin levels were elevated and the glucose tolerance was impaired with time in IUGR rats. At age 15 weeks, the area under curve of insulin(AUCi) after glucose load in IUGR rats elevated markedly. Meanwhile, the stimulating index of islets in IUGR group during GSIS test at age 15 weeks was significantly lower than that of controls. ITT showed no significant difference in two groups before 7 weeks of age. However, in 15-week-old IUGR rats, there was a markedly blunted glycemic response to insulin load compared with normal group. These findings demonstrate that IUGR rats had both impaired pancreatic development and deteriorated glucose tolerance and insulin sensitivity, which would be the internal causes why they were prone to develop type 2 diabetes.","container-title":"PLOS ONE","DOI":"10.1371/journal.pone.0025167","ISSN":"1932-6203","issue":"10","journalAbbreviation":"PLOS ONE","language":"en","note":"publisher: Public Library of Science","page":"e25167","source":"PLoS Journals","title":"Postnatal Pancreatic Islet β Cell Function and Insulin Sensitivity at Different Stages of Lifetime in Rats Born with Intrauterine Growth Retardation","volume":"6","author":[{"family":"Yuan","given":"Qingxin"},{"family":"Chen","given":"Lu"},{"family":"Liu","given":"Cuiping"},{"family":"Xu","given":"Kuanfeng"},{"family":"Mao","given":"Xiaodong"},{"family":"Liu","given":"Chao"}],"issued":{"date-parts":[["2011",10,12]]}}}],"schema":"https://github.com/citation-style-language/schema/raw/master/csl-citation.json"} </w:instrText>
+      </w:r>
+      <w:r>
+        <w:rPr>
+          <w:rFonts w:ascii="Times New Roman" w:hAnsi="Times New Roman" w:cs="Times New Roman"/>
+        </w:rPr>
+        <w:fldChar w:fldCharType="separate"/>
+      </w:r>
+      <w:r>
+        <w:rPr>
+          <w:rFonts w:ascii="Times New Roman" w:hAnsi="Times New Roman" w:cs="Times New Roman"/>
+        </w:rPr>
+        <w:t>(Jansson &amp; Lambert, 1999; Yuan et al., 2011)</w:t>
+      </w:r>
+      <w:r>
+        <w:rPr>
+          <w:rFonts w:ascii="Times New Roman" w:hAnsi="Times New Roman" w:cs="Times New Roman"/>
+        </w:rPr>
+        <w:fldChar w:fldCharType="end"/>
+      </w:r>
+      <w:r>
+        <w:rPr>
+          <w:rFonts w:ascii="Times New Roman" w:hAnsi="Times New Roman" w:cs="Times New Roman"/>
+        </w:rPr>
+        <w:t>,</w:t>
+      </w:r>
+      <w:r>
+        <w:rPr>
+          <w:rFonts w:ascii="Times New Roman" w:hAnsi="Times New Roman" w:cs="Times New Roman"/>
+        </w:rPr>
+        <w:t xml:space="preserve"> </w:t>
+      </w:r>
+      <w:r>
+        <w:rPr>
+          <w:rFonts w:ascii="Times New Roman" w:hAnsi="Times New Roman" w:cs="Times New Roman"/>
+        </w:rPr>
+        <w:t xml:space="preserve">reductions in alpha cell mass </w:t>
+      </w:r>
+      <w:r>
+        <w:rPr>
+          <w:rFonts w:ascii="Times New Roman" w:hAnsi="Times New Roman" w:cs="Times New Roman"/>
+        </w:rPr>
+        <w:fldChar w:fldCharType="begin"/>
+      </w:r>
+      <w:r>
+        <w:rPr>
+          <w:rFonts w:ascii="Times New Roman" w:hAnsi="Times New Roman" w:cs="Times New Roman"/>
+        </w:rPr>
+        <w:instrText xml:space="preserve"> ADDIN ZOTERO_ITEM CSL_CITATION {"citationID":"RJ0LxHTN","properties":{"formattedCitation":"(Elsakr et al., 2019)","plainCitation":"(Elsakr et al., 2019)","noteIndex":0},"citationItems":[{"id":666,"uris":["http://zotero.org/users/5073745/items/UVRPSL5E"],"uri":["http://zotero.org/users/5073745/items/UVRPSL5E"],"itemData":{"id":666,"type":"article-journal","abstract":"Objective\nIn humans, offspring of women who are overweight or obese are more likely to develop metabolic disease later in life. Studies in lower animal species reveal that a calorically-dense maternal diet is associated with alterations in islet cell mass and function. The long-term effects of maternal diet on the structure and function of offspring islets with characteristics similar to humans are unknown. We used a well-established non-human primate (NHP) model to determine the consequences of exposure to Western-Style Diet (WSD) in utero and during lactation on islet cell mass and function in the offspring.\nMethods\nFemale Japanese Macaques (Macaca fuscata) were fed either control (CTR) or WSD before and throughout pregnancy and lactation. Offspring were weaned onto CTR or WSD to generate four different groups based on maternal/offspring diets: CTR/CTR, WSD/CTR, CTR/WSD, and WSD/WSD. Offspring were analyzed at three years of age. Pancreatic tissue sections were immunolabelled to measure α- and β-cell mass and proliferation as well as islet vascularization. Live islets were also isolated to test the effects of WSD-exposure on islet function ex vivo. Offspring glucose tolerance was correlated with various maternal characteristics.\nResults\nα-cell mass was reduced as a result of maternal WSD exposure. α-cell proliferation was reduced in response to offspring WSD. Islet vasculature did not differ among the diet groups. Islets from WSD/CTR offspring secreted a greater amount of insulin in response to glucose ex vivo. We also found that maternal glucose tolerance and parity correlated with offspring glucose tolerance.\nConclusions\nMaternal WSD exposure results in persistently decreased α-cell mass in the three-year old offspring. WSD/CTR islets secreted greater amounts of insulin ex vivo, suggesting that these islets are primed to hyper-secrete insulin under certain metabolic stressors. Although WSD did not induce overt impaired glucose tolerance in dams or offspring, offspring born to mothers with higher glucose excursions during a glucose tolerance test were more likely to also show higher glucose excursions.","container-title":"Molecular Metabolism","DOI":"10.1016/j.molmet.2019.03.010","ISSN":"2212-8778","journalAbbreviation":"Molecular Metabolism","language":"en","page":"73-82","source":"ScienceDirect","title":"Maternal Western-style diet affects offspring islet composition and function in a non-human primate model of maternal over-nutrition","volume":"25","author":[{"family":"Elsakr","given":"Joseph M."},{"family":"Dunn","given":"Jennifer C."},{"family":"Tennant","given":"Katherine"},{"family":"Zhao","given":"Sifang Kathy"},{"family":"Kroeten","given":"Karly"},{"family":"Pasek","given":"Raymond C."},{"family":"Takahashi","given":"Diana L."},{"family":"Dean","given":"Tyler A."},{"family":"Velez Edwards","given":"Digna R."},{"family":"McCurdy","given":"Carrie E."},{"family":"Aagaard","given":"Kjersti M."},{"family":"Powers","given":"Alvin C."},{"family":"Friedman","given":"Jacob E."},{"family":"Kievit","given":"Paul"},{"family":"Gannon","given":"Maureen"}],"issued":{"date-parts":[["2019",7,1]]}}}],"schema":"https://github.com/citation-style-language/schema/raw/master/csl-citation.json"} </w:instrText>
+      </w:r>
+      <w:r>
+        <w:rPr>
+          <w:rFonts w:ascii="Times New Roman" w:hAnsi="Times New Roman" w:cs="Times New Roman"/>
+        </w:rPr>
+        <w:fldChar w:fldCharType="separate"/>
+      </w:r>
+      <w:r>
+        <w:rPr>
+          <w:rFonts w:ascii="Times New Roman" w:hAnsi="Times New Roman" w:cs="Times New Roman"/>
+          <w:noProof/>
+        </w:rPr>
+        <w:t>(Elsakr et al., 2019)</w:t>
+      </w:r>
+      <w:r>
+        <w:rPr>
+          <w:rFonts w:ascii="Times New Roman" w:hAnsi="Times New Roman" w:cs="Times New Roman"/>
+        </w:rPr>
+        <w:fldChar w:fldCharType="end"/>
+      </w:r>
+      <w:r>
+        <w:rPr>
+          <w:rFonts w:ascii="Times New Roman" w:hAnsi="Times New Roman" w:cs="Times New Roman"/>
+        </w:rPr>
+        <w:t xml:space="preserve">, increased pancreatic islet size </w:t>
+      </w:r>
+      <w:r>
+        <w:rPr>
+          <w:rFonts w:ascii="Times New Roman" w:hAnsi="Times New Roman" w:cs="Times New Roman"/>
+        </w:rPr>
+        <w:fldChar w:fldCharType="begin"/>
+      </w:r>
+      <w:r>
+        <w:rPr>
+          <w:rFonts w:ascii="Times New Roman" w:hAnsi="Times New Roman" w:cs="Times New Roman"/>
+        </w:rPr>
+        <w:instrText xml:space="preserve"> ADDIN ZOTERO_ITEM CSL_CITATION {"citationID":"hNdIceES","properties":{"formattedCitation":"(Zheng et al., 2020)","plainCitation":"(Zheng et al., 2020)","noteIndex":0},"citationItems":[{"id":617,"uris":["http://zotero.org/users/5073745/items/ERENG7PN"],"uri":["http://zotero.org/users/5073745/items/ERENG7PN"],"itemData":{"id":617,"type":"article-journal","abstract":"Background Maternal malnutrition is a critical factor in determining the risk of obesity and glucose intolerance in offspring. However, little is known about the effects of a maternal high-fat diet (HFD) on the β cell phenotype in offspring, which is a major factor in glucose homeostasis, especially during the early life of offspring. Methods Dams were randomly fed a HFD (60% kcal from fat) or a chow diet before pregnancy and during gestation and lactation. Glucose metabolism and the β cell phenotype were assessed in male offspring at weaning. Results Dams fed a HFD showed impaired glucose tolerance. A HFD predisposed the offspring to increased impairment of metabolic health, including obesity, glucose intolerance and insulin resistance, compared with offspring from chow diet-fed dams. Furthermore, increased islet sizes and islet densities were observed in male offspring from HFD-fed dams at weaning. There were increases in the insulin-positive area, β cell mass and β cell proliferation in male offspring from HFD-fed dams at weaning age. Next, we further determined whether a maternal HFD could affect β cell apoptosis in mouse offspring and found that there was no significant change in β cell apoptosis between the HFD and control groups. Conclusion Our study is novel in showing that a maternal HFD predisposes offspring to impaired glucose metabolism and has a profound effect on β cell mass and proliferation in offspring mice, which is observed in mice as early as at weaning age. However, further study to clarify the underlying mechanisms is warranted.","container-title":"PeerJ","DOI":"10.7717/peerj.9407","ISSN":"2167-8359","journalAbbreviation":"PeerJ","language":"en","note":"publisher: PeerJ Inc.","page":"e9407","source":"peerj.com","title":"Maternal high-fat diet regulates glucose metabolism and pancreatic β cell phenotype in mouse offspring at weaning","volume":"8","author":[{"family":"Zheng","given":"Jia"},{"family":"Zhang","given":"Ling"},{"family":"Wang","given":"Ziwei"},{"family":"Zhang","given":"Junqing"}],"issued":{"date-parts":[["2020",6,22]]}}}],"schema":"https://github.com/citation-style-language/schema/raw/master/csl-citation.json"} </w:instrText>
+      </w:r>
+      <w:r>
+        <w:rPr>
+          <w:rFonts w:ascii="Times New Roman" w:hAnsi="Times New Roman" w:cs="Times New Roman"/>
+        </w:rPr>
+        <w:fldChar w:fldCharType="separate"/>
+      </w:r>
+      <w:r>
+        <w:rPr>
+          <w:rFonts w:ascii="Times New Roman" w:hAnsi="Times New Roman" w:cs="Times New Roman"/>
+          <w:noProof/>
+        </w:rPr>
+        <w:t>(Zheng et al., 2020)</w:t>
+      </w:r>
+      <w:r>
+        <w:rPr>
+          <w:rFonts w:ascii="Times New Roman" w:hAnsi="Times New Roman" w:cs="Times New Roman"/>
+        </w:rPr>
+        <w:fldChar w:fldCharType="end"/>
+      </w:r>
+      <w:r>
+        <w:rPr>
+          <w:rFonts w:ascii="Times New Roman" w:hAnsi="Times New Roman" w:cs="Times New Roman"/>
+        </w:rPr>
+        <w:t xml:space="preserve">, altered vascularity of islets </w:t>
+      </w:r>
+      <w:r>
+        <w:rPr>
+          <w:rFonts w:ascii="Times New Roman" w:hAnsi="Times New Roman" w:cs="Times New Roman"/>
+        </w:rPr>
+        <w:fldChar w:fldCharType="begin"/>
+      </w:r>
+      <w:r>
+        <w:rPr>
+          <w:rFonts w:ascii="Times New Roman" w:hAnsi="Times New Roman" w:cs="Times New Roman"/>
+        </w:rPr>
+        <w:instrText xml:space="preserve"> ADDIN ZOTERO_ITEM CSL_CITATION {"citationID":"3VAUGPQY","properties":{"formattedCitation":"(Boehmer et al., 2017; Elsakr et al., 2019)","plainCitation":"(Boehmer et al., 2017; Elsakr et al., 2019)","noteIndex":0},"citationItems":[{"id":530,"uris":["http://zotero.org/users/5073745/items/9F99XAML"],"uri":["http://zotero.org/users/5073745/items/9F99XAML"],"itemData":{"id":530,"type":"article-journal","abstract":"Placental insufficiency is a primary cause of intrauterine growth restriction (IUGR). IUGR increases the risk of developing type 2 diabetes mellitus (T2DM) throughout life, which indicates that insults from placental insufficiency impair β-cell development during the perinatal period because β-cells have a central role in the regulation of glucose tolerance. The severely IUGR fetal pancreas is characterized by smaller islets, less β-cells, and lower insulin secretion. Because of the important associations among impaired islet growth, β-cell dysfunction, impaired fetal growth, and the propensity for T2DM, significant progress has been made in understanding the pathophysiology of IUGR and programing events in the fetal endocrine pancreas. Animal models of IUGR replicate many of the observations in severe cases of human IUGR and allow us to refine our understanding of the pathophysiology of developmental and functional defects in islet from IUGR fetuses. Almost all models demonstrate a phenotype of progressive loss of β-cell mass and impaired β-cell function. This review will first provide evidence of impaired human islet development and β-cell function associated with IUGR and the impact on glucose homeostasis including the development of glucose intolerance and diabetes in adulthood. We then discuss evidence for the mechanisms regulating β-cell mass and insulin secretion in the IUGR fetus, including the role of hypoxia, catecholamines, nutrients, growth factors, and pancreatic vascularity. We focus on recent evidence from experimental interventions in established models of IUGR to understand better the pathophysiological mechanisms linking placental insufficiency with impaired islet development and β-cell function.","container-title":"The Journal of endocrinology","DOI":"10.1530/JOE-17-0076","ISSN":"0022-0795","issue":"2","journalAbbreviation":"J Endocrinol","note":"PMID: 28808079\nPMCID: PMC5808569","page":"R63-R76","source":"PubMed Central","title":"The impact of IUGR on pancreatic islet development and β-cell function","volume":"235","author":[{"family":"Boehmer","given":"Brit H."},{"family":"Limesand","given":"Sean W."},{"family":"Rozance","given":"Paul J."}],"issued":{"date-parts":[["2017",11]]}}},{"id":666,"uris":["http://zotero.org/users/5073745/items/UVRPSL5E"],"uri":["http://zotero.org/users/5073745/items/UVRPSL5E"],"itemData":{"id":666,"type":"article-journal","abstract":"Objective\nIn humans, offspring of women who are overweight or obese are more likely to develop metabolic disease later in life. Studies in lower animal species reveal that a calorically-dense maternal diet is associated with alterations in islet cell mass and function. The long-term effects of maternal diet on the structure and function of offspring islets with characteristics similar to humans are unknown. We used a well-established non-human primate (NHP) model to determine the consequences of exposure to Western-Style Diet (WSD) in utero and during lactation on islet cell mass and function in the offspring.\nMethods\nFemale Japanese Macaques (Macaca fuscata) were fed either control (CTR) or WSD before and throughout pregnancy and lactation. Offspring were weaned onto CTR or WSD to generate four different groups based on maternal/offspring diets: CTR/CTR, WSD/CTR, CTR/WSD, and WSD/WSD. Offspring were analyzed at three years of age. Pancreatic tissue sections were immunolabelled to measure α- and β-cell mass and proliferation as well as islet vascularization. Live islets were also isolated to test the effects of WSD-exposure on islet function ex vivo. Offspring glucose tolerance was correlated with various maternal characteristics.\nResults\nα-cell mass was reduced as a result of maternal WSD exposure. α-cell proliferation was reduced in response to offspring WSD. Islet vasculature did not differ among the diet groups. Islets from WSD/CTR offspring secreted a greater amount of insulin in response to glucose ex vivo. We also found that maternal glucose tolerance and parity correlated with offspring glucose tolerance.\nConclusions\nMaternal WSD exposure results in persistently decreased α-cell mass in the three-year old offspring. WSD/CTR islets secreted greater amounts of insulin ex vivo, suggesting that these islets are primed to hyper-secrete insulin under certain metabolic stressors. Although WSD did not induce overt impaired glucose tolerance in dams or offspring, offspring born to mothers with higher glucose excursions during a glucose tolerance test were more likely to also show higher glucose excursions.","container-title":"Molecular Metabolism","DOI":"10.1016/j.molmet.2019.03.010","ISSN":"2212-8778","journalAbbreviation":"Molecular Metabolism","language":"en","page":"73-82","source":"ScienceDirect","title":"Maternal Western-style diet affects offspring islet composition and function in a non-human primate model of maternal over-nutrition","volume":"25","author":[{"family":"Elsakr","given":"Joseph M."},{"family":"Dunn","given":"Jennifer C."},{"family":"Tennant","given":"Katherine"},{"family":"Zhao","given":"Sifang Kathy"},{"family":"Kroeten","given":"Karly"},{"family":"Pasek","given":"Raymond C."},{"family":"Takahashi","given":"Diana L."},{"family":"Dean","given":"Tyler A."},{"family":"Velez Edwards","given":"Digna R."},{"family":"McCurdy","given":"Carrie E."},{"family":"Aagaard","given":"Kjersti M."},{"family":"Powers","given":"Alvin C."},{"family":"Friedman","given":"Jacob E."},{"family":"Kievit","given":"Paul"},{"family":"Gannon","given":"Maureen"}],"issued":{"date-parts":[["2019",7,1]]}}}],"schema":"https://github.com/citation-style-language/schema/raw/master/csl-citation.json"} </w:instrText>
+      </w:r>
+      <w:r>
+        <w:rPr>
+          <w:rFonts w:ascii="Times New Roman" w:hAnsi="Times New Roman" w:cs="Times New Roman"/>
+        </w:rPr>
+        <w:fldChar w:fldCharType="separate"/>
+      </w:r>
+      <w:r>
+        <w:rPr>
+          <w:rFonts w:ascii="Times New Roman" w:hAnsi="Times New Roman" w:cs="Times New Roman"/>
+          <w:noProof/>
+        </w:rPr>
+        <w:t>(Boehmer et al., 2017; Elsakr et al., 2019)</w:t>
+      </w:r>
+      <w:r>
+        <w:rPr>
+          <w:rFonts w:ascii="Times New Roman" w:hAnsi="Times New Roman" w:cs="Times New Roman"/>
+        </w:rPr>
+        <w:fldChar w:fldCharType="end"/>
+      </w:r>
+      <w:r>
+        <w:rPr>
+          <w:rFonts w:ascii="Times New Roman" w:hAnsi="Times New Roman" w:cs="Times New Roman"/>
+        </w:rPr>
+        <w:t>, increased HOMA-IR</w:t>
+      </w:r>
+      <w:r>
+        <w:rPr>
+          <w:rFonts w:ascii="Times New Roman" w:hAnsi="Times New Roman" w:cs="Times New Roman"/>
+        </w:rPr>
+        <w:t xml:space="preserve"> </w:t>
+      </w:r>
+      <w:r>
+        <w:rPr>
+          <w:rFonts w:ascii="Times New Roman" w:hAnsi="Times New Roman" w:cs="Times New Roman"/>
+        </w:rPr>
+        <w:fldChar w:fldCharType="begin"/>
+      </w:r>
+      <w:r>
+        <w:rPr>
+          <w:rFonts w:ascii="Times New Roman" w:hAnsi="Times New Roman" w:cs="Times New Roman"/>
+        </w:rPr>
+        <w:instrText xml:space="preserve"> ADDIN ZOTERO_ITEM CSL_CITATION {"citationID":"RU17nStQ","properties":{"formattedCitation":"(Dellschaft et al., 2015; Zhang et al., 2019)","plainCitation":"(Dellschaft et al., 2015; Zhang et al., 2019)","noteIndex":0},"citationItems":[{"id":599,"uris":["http://zotero.org/users/5073745/items/E4KAUTNE"],"uri":["http://zotero.org/users/5073745/items/E4KAUTNE"],"itemData":{"id":599,"type":"article-journal","abstract":"Maternal caloric restriction during late gestation reduces birth weight, but whether long-term adverse metabolic outcomes of intra-uterine growth retardation (IUGR) are dependent on either accelerated postnatal growth or exposure to an obesogenic environment after weaning is not established. We induced IUGR in twin-pregnant sheep using a 40% maternal caloric restriction commencing from 110 days of gestation until term (</w:instrText>
+      </w:r>
+      <w:r>
+        <w:rPr>
+          <w:rFonts w:ascii="Cambria Math" w:hAnsi="Cambria Math" w:cs="Cambria Math"/>
+        </w:rPr>
+        <w:instrText>∼</w:instrText>
+      </w:r>
+      <w:r>
+        <w:rPr>
+          <w:rFonts w:ascii="Times New Roman" w:hAnsi="Times New Roman" w:cs="Times New Roman"/>
+        </w:rPr>
+        <w:instrText xml:space="preserve">147 days), compared with mothers fed to 100% of requirements. Offspring were reared either as singletons to accelerate postnatal growth or as twins to achieve standard growth. To promote an adverse phenotype in young adulthood, after weaning, offspring were reared under a low-activity obesogenic environment with the exception of a subgroup of IUGR offspring, reared as twins, maintained in a standard activity environment. We assessed glucose tolerance together with leptin and cortisol responses to feeding in young adulthood when the hypothalamus was sampled for assessment of genes regulating appetite control, energy and endocrine sensitivity. Caloric restriction reduced maternal plasma glucose, raised non-esterified fatty acids, and changed the metabolomic profile, but had no effect on insulin, leptin, or cortisol. IUGR offspring whose postnatal growth was enhanced and were obese showed insulin and leptin resistance plus raised cortisol. This was accompanied by increased hypothalamic gene expression for energy and glucocorticoid sensitivity. These long-term adaptations were reduced but not normalized in IUGR offspring whose postnatal growth was not accelerated and remained lean in a standard post-weaning environment. IUGR results in an adverse metabolic phenotype, especially when postnatal growth is enhanced and offspring progress to juvenile-onset obesity.","container-title":"Journal of Endocrinology","DOI":"10.1530/JOE-14-0600","ISSN":"0022-0795, 1479-6805","issue":"2","language":"en_US","note":"publisher: Bioscientifica Ltd\nsection: Journal of Endocrinology","page":"171-182","source":"joe.bioscientifica.com","title":"Effect of pre- and postnatal growth and post-weaning activity on glucose metabolism in the offspring","volume":"224","author":[{"family":"Dellschaft","given":"Neele S."},{"family":"Alexandre-Gouabau","given":"Marie-Cecile"},{"family":"Gardner","given":"David S."},{"family":"Antignac","given":"Jean-Philippe"},{"family":"Keisler","given":"Duane H."},{"family":"Budge","given":"Helen"},{"family":"Symonds","given":"Michael E."},{"family":"Sebert","given":"Sylvain P."}],"issued":{"date-parts":[["2015",2,1]]}}},{"id":647,"uris":["http://zotero.org/users/5073745/items/9QAQ5MUT"],"uri":["http://zotero.org/users/5073745/items/9QAQ5MUT"],"itemData":{"id":647,"type":"article-journal","abstract":"Scope: Overnutrition in utero is a critical contributor to the susceptibility of diabetes by programming, although the exact mechanism is not clear. In this paper, we aimed to study the long-term effect of a maternal high-fat (HF) diet on offspring through epigenetic modifications., Procedures: Five-week-old female C57BL6/J mice were fed a HF diet or control diet for 4 weeks before mating and throughout gestation and lactation. At postnatal week 3, pups continued to consume a HF or switched to a control diet for 5 weeks, resulting in four groups of offspring differing by their maternal and postweaning diets., Results: The maternal HF diet combined with the offspring HF diet caused hyperglycemia and insulin resistance in male pups. Even after changing to the control diet, male pups exposed to the maternal HF diet still exhibited hyperglycemia and glucose intolerance. The livers of pups exposed to a maternal HF diet had a hypermethylated insulin receptor substrate 2 (Irs2) gene and a hypomethylated mitogen-activated protein kinase kinase 4 (Map2k4) gene. Correspondingly, the expression of the Irs2 gene decreased and that of Map2k4 increased in pups exposed to a maternal HF diet., Conclusion: Maternal overnutrition programs long-term epigenetic modifications, namely, Irs2 and Map2k4 gene methylation in the offspring liver, which in turn predisposes the offspring to diabetes later in life.","container-title":"Frontiers in Endocrinology","DOI":"10.3389/fendo.2019.00871","ISSN":"1664-2392","journalAbbreviation":"Front Endocrinol (Lausanne)","note":"PMID: 31920981\nPMCID: PMC6923194","page":"871","source":"PubMed Central","title":"A Maternal High-Fat Diet Induces DNA Methylation Changes That Contribute to Glucose Intolerance in Offspring","volume":"10","author":[{"family":"Zhang","given":"Qian"},{"family":"Xiao","given":"Xinhua"},{"family":"Zheng","given":"Jia"},{"family":"Li","given":"Ming"},{"family":"Yu","given":"Miao"},{"family":"Ping","given":"Fan"},{"family":"Wang","given":"Tong"},{"family":"Wang","given":"Xiaojing"}],"issued":{"date-parts":[["2019",12,13]]}}}],"schema":"https://github.com/citation-style-language/schema/raw/master/csl-citation.json"} </w:instrText>
+      </w:r>
+      <w:r>
+        <w:rPr>
+          <w:rFonts w:ascii="Times New Roman" w:hAnsi="Times New Roman" w:cs="Times New Roman"/>
+        </w:rPr>
+        <w:fldChar w:fldCharType="separate"/>
+      </w:r>
+      <w:r>
+        <w:rPr>
+          <w:rFonts w:ascii="Times New Roman" w:hAnsi="Times New Roman" w:cs="Times New Roman"/>
+        </w:rPr>
         <w:t>(</w:t>
       </w:r>
       <w:proofErr w:type="spellStart"/>
@@ -10295,14 +10474,14 @@
         <w:rPr>
           <w:rFonts w:ascii="Times New Roman" w:hAnsi="Times New Roman" w:cs="Times New Roman"/>
         </w:rPr>
-        <w:t>Shahkhalili</w:t>
-      </w:r>
-      <w:proofErr w:type="spellEnd"/>
-      <w:r>
-        <w:rPr>
-          <w:rFonts w:ascii="Times New Roman" w:hAnsi="Times New Roman" w:cs="Times New Roman"/>
-        </w:rPr>
-        <w:t xml:space="preserve"> et al., 2010)</w:t>
+        <w:t>Dellschaft</w:t>
+      </w:r>
+      <w:proofErr w:type="spellEnd"/>
+      <w:r>
+        <w:rPr>
+          <w:rFonts w:ascii="Times New Roman" w:hAnsi="Times New Roman" w:cs="Times New Roman"/>
+        </w:rPr>
+        <w:t xml:space="preserve"> et al., 2015; Zhang et al., 2019)</w:t>
       </w:r>
       <w:r>
         <w:rPr>
@@ -10314,7 +10493,19 @@
         <w:rPr>
           <w:rFonts w:ascii="Times New Roman" w:hAnsi="Times New Roman" w:cs="Times New Roman"/>
         </w:rPr>
-        <w:t xml:space="preserve"> and basal circulation </w:t>
+        <w:t xml:space="preserve"> </w:t>
+      </w:r>
+      <w:r>
+        <w:rPr>
+          <w:rFonts w:ascii="Times New Roman" w:hAnsi="Times New Roman" w:cs="Times New Roman"/>
+        </w:rPr>
+        <w:t>,</w:t>
+      </w:r>
+      <w:r>
+        <w:rPr>
+          <w:rFonts w:ascii="Times New Roman" w:hAnsi="Times New Roman" w:cs="Times New Roman"/>
+        </w:rPr>
+        <w:t>or reduced beta cell mass</w:t>
       </w:r>
       <w:r>
         <w:rPr>
@@ -10326,7 +10517,7 @@
         <w:rPr>
           <w:rFonts w:ascii="Times New Roman" w:hAnsi="Times New Roman" w:cs="Times New Roman"/>
         </w:rPr>
-        <w:instrText xml:space="preserve"> ADDIN ZOTERO_ITEM CSL_CITATION {"citationID":"C98WSlzK","properties":{"formattedCitation":"(J. Wang et al., 2016)","plainCitation":"(J. Wang et al., 2016)","noteIndex":0},"citationItems":[{"id":601,"uris":["http://zotero.org/users/5073745/items/I4HSNVRA"],"uri":["http://zotero.org/users/5073745/items/I4HSNVRA"],"itemData":{"id":601,"type":"article-journal","abstract":"Objective: The aim of this study was to evaluate the effects of food restriction followed by controlled refeeding on glucose tolerance in pigs exposed to intrauterine malnutrition.\nMethods: Pregnant sows (n ¼ 11) were assigned to either a control (C) group or an undernutrition (U) group (75% of C) during gestation. At postnatal 68 d, the offspring (n ¼ 16) were placed on either a cafeteria feeding (CF) group or a food-restricted (FR) group (75% of CF) for 6 wk. After that, all offspring were fed ad libitum until 189 d (dpn189).\nResults: The results showed that maternal malnutrition induced offspring glucose intolerance, which was demonstrated by increased serum glucose and triacylglycerol content at dpn189, as well as increased area under the blood glucose curve (AUC) during the intravenous glucose tolerance test (i.v.GTT) (P &lt; 0.05). Interestingly, food restriction followed by controlled refeeding further increased serum glucose content at dpn189 and AUC during i.v.GTT in pigs born from U sows (P &lt; 0.05), which was accompanied by catch-up growth during the refeeding period. These changes were associated with increased mRNA levels of hepatic gluconeogenesis (PC, PEPCK) enzymes (P &lt; 0.05), decreased mRNA level of muscle glucose transporter (GLUT4; P ¼ 0.07), and reduced mRNA level of insulin signaling protein (IRS1, P &lt; 0.05) in the liver.\nConclusions: Our results indicate that catch-up growth following food restriction can exacerbate glucose intolerance in offspring exposed to intrauterine malnutrition. This may be caused by increased hepatic gluconeogenesis, decreased muscle glucose transport, and impaired hepatic insulin signaling. Ó 2016 Elsevier Inc. All rights reserved.","container-title":"Nutrition","DOI":"10.1016/j.nut.2016.03.010","ISSN":"08999007","issue":"11-12","journalAbbreviation":"Nutrition","language":"en","page":"1275-1284","source":"DOI.org (Crossref)","title":"Catch-up growth following food restriction exacerbates adulthood glucose intolerance in pigs exposed to intrauterine undernutrition","volume":"32","author":[{"family":"Wang","given":"Jun"},{"family":"Cao","given":"Meng"},{"family":"Zhuo","given":"Yong"},{"family":"Che","given":"Lianqiang"},{"family":"Fang","given":"Zhengfeng"},{"family":"Xu","given":"Shengyu"},{"family":"Lin","given":"Yan"},{"family":"Feng","given":"Bin"},{"family":"Wu","given":"De"}],"issued":{"date-parts":[["2016",11]]}}}],"schema":"https://github.com/citation-style-language/schema/raw/master/csl-citation.json"} </w:instrText>
+        <w:instrText xml:space="preserve"> ADDIN ZOTERO_ITEM CSL_CITATION {"citationID":"faSl4cN8","properties":{"formattedCitation":"(Simmons et al., 2001)","plainCitation":"(Simmons et al., 2001)","noteIndex":0},"citationItems":[{"id":498,"uris":["http://zotero.org/users/5073745/items/RQU8MTV8"],"uri":["http://zotero.org/users/5073745/items/RQU8MTV8"],"itemData":{"id":498,"type":"article-journal","container-title":"Diabetes","DOI":"10.2337/diabetes.50.10.2279","ISSN":"0012-1797, 1939-327X","issue":"10","journalAbbreviation":"Diabetes","language":"en","page":"2279-2286","source":"DOI.org (Crossref)","title":"Intrauterine Growth Retardation Leads to the Development of Type 2 Diabetes in the Rat","volume":"50","author":[{"family":"Simmons","given":"R. A."},{"family":"Templeton","given":"L. J."},{"family":"Gertz","given":"S. J."}],"issued":{"date-parts":[["2001",10,1]]}}}],"schema":"https://github.com/citation-style-language/schema/raw/master/csl-citation.json"} </w:instrText>
       </w:r>
       <w:r>
         <w:rPr>
@@ -10338,7 +10529,7 @@
         <w:rPr>
           <w:rFonts w:ascii="Times New Roman" w:hAnsi="Times New Roman" w:cs="Times New Roman"/>
         </w:rPr>
-        <w:t>(J. Wang et al., 2016)</w:t>
+        <w:t>(Simmons et al., 2001)</w:t>
       </w:r>
       <w:r>
         <w:rPr>
@@ -10350,7 +10541,25 @@
         <w:rPr>
           <w:rFonts w:ascii="Times New Roman" w:hAnsi="Times New Roman" w:cs="Times New Roman"/>
         </w:rPr>
-        <w:t xml:space="preserve">, impaired insulin secretion </w:t>
+        <w:t xml:space="preserve">. </w:t>
+      </w:r>
+      <w:r>
+        <w:rPr>
+          <w:rFonts w:ascii="Times New Roman" w:hAnsi="Times New Roman" w:cs="Times New Roman"/>
+        </w:rPr>
+        <w:t xml:space="preserve">These abnormalities </w:t>
+      </w:r>
+      <w:r>
+        <w:rPr>
+          <w:rFonts w:ascii="Times New Roman" w:hAnsi="Times New Roman" w:cs="Times New Roman"/>
+        </w:rPr>
+        <w:t xml:space="preserve">result in adulthood </w:t>
+      </w:r>
+      <w:r>
+        <w:rPr>
+          <w:rFonts w:ascii="Times New Roman" w:hAnsi="Times New Roman" w:cs="Times New Roman"/>
+        </w:rPr>
+        <w:t xml:space="preserve">insulin resistance </w:t>
       </w:r>
       <w:r>
         <w:rPr>
@@ -10362,7 +10571,7 @@
         <w:rPr>
           <w:rFonts w:ascii="Times New Roman" w:hAnsi="Times New Roman" w:cs="Times New Roman"/>
         </w:rPr>
-        <w:instrText xml:space="preserve"> ADDIN ZOTERO_ITEM CSL_CITATION {"citationID":"e8USWqS0","properties":{"formattedCitation":"(Jansson &amp; Lambert, 1999; Yuan et al., 2011)","plainCitation":"(Jansson &amp; Lambert, 1999; Yuan et al., 2011)","noteIndex":0},"citationItems":[{"id":491,"uris":["http://zotero.org/users/5073745/items/R5KJJUL6"],"uri":["http://zotero.org/users/5073745/items/R5KJJUL6"],"itemData":{"id":491,"type":"article-journal","abstract":"Objective \n        Epidemiological studies suggest that intrauterine growth restriction (IUGR) due to maternal undernutrition during pregnancy represents a major risk factor for hypertension and diabetes in adult age. However, placental insuficiency, rather than maternal malnutrition, is the main cause of IUGR in the Western world. We therefore studied the relationship between birth weight and adult blood pressure and glucose tolerance in an established animal model of placental insufficiency\n        Design \n        IUGR was induced by uterine artery ligation in pregnant rats and the offspring were studied at 3–4 months of age.\n        Methods \n        In one subgroup of animals (n = 41, birth weight range 3.2–6.6 g) blood pressure was recorded over 72 h using telemetry and hypothalamic tissue levels of noradrenaline was measured. In another subgroup (n = 30, birth weight range 3.0–6.8 g) the activity of the sympathetic nervous system (SNS) was assessed by noradrenaline isotope dilution techniques and glucose tolerance determined by an intravenous glucose load.\n        Results \n        Adult blood pressure was independent of birth weight. Haemodynamic responses of IUGR rats to moderate sound stress was unaltered. In male rats neither SNS activity, hypothalamic noradrenaline concentrations nor glucose tolerance was associated with birth weight. In contrast, IUGR in female rats was associated with increased SNS activity, elevated fasting blood glucose as well as lower insulin and higher glucose levels in response to a glucose load.\n        Conclusion \n        IUGR is not linked to an elevated blood pressure at 3–4 months of age in this model. However, in female rats, IUGR is associated with increased SNS activity and impaired glucose tolerance in adult life.","container-title":"Journal of Hypertension","ISSN":"0263-6352","issue":"9","language":"en-US","page":"1239–1248","source":"journals-lww-com.proxy.lib.umich.edu","title":"Effect of intrauterine growth restriction on blood pressure, glucose tolerance and sympathetic nervous system activity in the rat at 3–4 months of age","volume":"17","author":[{"family":"Jansson","given":"Thomas"},{"family":"Lambert","given":"Gavin W."}],"issued":{"date-parts":[["1999",9]]}}},{"id":1306,"uris":["http://zotero.org/users/5073745/items/PYVQGG9U"],"uri":["http://zotero.org/users/5073745/items/PYVQGG9U"],"itemData":{"id":1306,"type":"article-journal","abstract":"Epidemiological studies have linked intrauterine growth retardation (IUGR) to the metabolic diseases, consisting of insulin resistance, type 2 diabetes, obesity and coronary artery disease, during adult life. To determine the internal relationship between IUGR and islet β cell function and insulin sensitivity, we established the IUGR model by maternal nutrition restriction during mid- to late-gestation. Glucose tolerance test and insulin tolerance test(ITT) in vivo and glucose stimulated insulin secretion(GSIS) test in vitro were performed at different stages in IUGR and normal groups. Body weight, pancreas weight and pancreas/body weight of IUGR rats were much lower than those in normal group before 3 weeks of age. While the growth of IUGR rats accelerated after 3 weeks, pancreas weight and pancreas/body weight remained lower till 15 weeks of age. In the newborns, the fasting glucose and insulin levels of IUGR rats were both lower than those of controls, whereas glucose levels at 120 and 180 min after glucose load were significantly higher in IUGR group. Between 3 and 15 weeks of age, both the fasting glucose and insulin levels were elevated and the glucose tolerance was impaired with time in IUGR rats. At age 15 weeks, the area under curve of insulin(AUCi) after glucose load in IUGR rats elevated markedly. Meanwhile, the stimulating index of islets in IUGR group during GSIS test at age 15 weeks was significantly lower than that of controls. ITT showed no significant difference in two groups before 7 weeks of age. However, in 15-week-old IUGR rats, there was a markedly blunted glycemic response to insulin load compared with normal group. These findings demonstrate that IUGR rats had both impaired pancreatic development and deteriorated glucose tolerance and insulin sensitivity, which would be the internal causes why they were prone to develop type 2 diabetes.","container-title":"PLOS ONE","DOI":"10.1371/journal.pone.0025167","ISSN":"1932-6203","issue":"10","journalAbbreviation":"PLOS ONE","language":"en","note":"publisher: Public Library of Science","page":"e25167","source":"PLoS Journals","title":"Postnatal Pancreatic Islet β Cell Function and Insulin Sensitivity at Different Stages of Lifetime in Rats Born with Intrauterine Growth Retardation","volume":"6","author":[{"family":"Yuan","given":"Qingxin"},{"family":"Chen","given":"Lu"},{"family":"Liu","given":"Cuiping"},{"family":"Xu","given":"Kuanfeng"},{"family":"Mao","given":"Xiaodong"},{"family":"Liu","given":"Chao"}],"issued":{"date-parts":[["2011",10,12]]}}}],"schema":"https://github.com/citation-style-language/schema/raw/master/csl-citation.json"} </w:instrText>
+        <w:instrText xml:space="preserve"> ADDIN ZOTERO_ITEM CSL_CITATION {"citationID":"a9tMC0gj","properties":{"formattedCitation":"(Alejandro et al., 2020; Zhang et al., 2019; Zheng et al., 2020)","plainCitation":"(Alejandro et al., 2020; Zhang et al., 2019; Zheng et al., 2020)","noteIndex":0},"citationItems":[{"id":646,"uris":["http://zotero.org/users/5073745/items/IAFZXV97"],"uri":["http://zotero.org/users/5073745/items/IAFZXV97"],"itemData":{"id":646,"type":"article-journal","abstract":"Maternal low-protein diet (LP) throughout gestation affects pancreatic β-cell fraction of the offspring at birth, thus increasing their susceptibility to metabolic dysfunction and type 2 diabetes in adulthood. The present study sought to strictly examine the effects of LP during the last week of gestation (LP12.5) alone as a developmental window for β-cell programming and metabolic dysfunction in adulthood. Islet morphology analysis revealed normal β-cell fraction in LP12.5 newborns. Normal glucose tolerance was observed in 6- to 8-wk-old male and female LP12.5 offspring. However, male LP12.5 offspring displayed glucose intolerance and reduced insulin sensitivity associated with β-cell dysfunction with aging. High-fat diet exposure of metabolically normal 12-wk-old male LP12.5 induced glucose intolerance due to increased body weight, insulin resistance, and insufficient β-cell mass adaptation despite higher insulin secretion. Assessment of epigenetic mechanisms through microRNAs (miRs) by a real-time PCR-based microarray in islets revealed elevation in miRs that regulate insulin secretion (miRs 342, 143), insulin resistance (miR143), and obesity (miR219). In the islets, overexpression of miR143 reduced insulin secretion in response to glucose. In contrast to the model of LP exposure throughout pregnancy, islet protein levels of mTOR and pancreatic and duodenal homeobox 1 were normal in LP12.5 islets. Collectively, these data suggest that LP diet during the last week of pregnancy is critical and sufficient to induce specific and distinct developmental programming effects of tissues that control glucose homeostasis, thus causing permanent changes in specific set of microRNAs that may contribute to the overall vulnerability of the offspring to obesity, insulin resistance, and type 2 diabetes.","container-title":"American Journal of Physiology. Regulatory, Integrative and Comparative Physiology","DOI":"10.1152/ajpregu.00284.2019","ISSN":"1522-1490","issue":"4","journalAbbreviation":"Am J Physiol Regul Integr Comp Physiol","language":"eng","note":"PMID: 32877242\nPMCID: PMC7717124","page":"R485-R496","source":"PubMed","title":"Maternal low-protein diet on the last week of pregnancy contributes to insulin resistance and β-cell dysfunction in the mouse offspring","volume":"319","author":[{"family":"Alejandro","given":"Emilyn U."},{"family":"Jo","given":"Seokwon"},{"family":"Akhaphong","given":"Brian"},{"family":"Llacer","given":"Pau Romaguera"},{"family":"Gianchandani","given":"Maya"},{"family":"Gregg","given":"Brigid"},{"family":"Parlee","given":"Sebastian D."},{"family":"MacDougald","given":"Ormond A."},{"family":"Bernal-Mizrachi","given":"Ernesto"}],"issued":{"date-parts":[["2020",10,1]]}}},{"id":647,"uris":["http://zotero.org/users/5073745/items/9QAQ5MUT"],"uri":["http://zotero.org/users/5073745/items/9QAQ5MUT"],"itemData":{"id":647,"type":"article-journal","abstract":"Scope: Overnutrition in utero is a critical contributor to the susceptibility of diabetes by programming, although the exact mechanism is not clear. In this paper, we aimed to study the long-term effect of a maternal high-fat (HF) diet on offspring through epigenetic modifications., Procedures: Five-week-old female C57BL6/J mice were fed a HF diet or control diet for 4 weeks before mating and throughout gestation and lactation. At postnatal week 3, pups continued to consume a HF or switched to a control diet for 5 weeks, resulting in four groups of offspring differing by their maternal and postweaning diets., Results: The maternal HF diet combined with the offspring HF diet caused hyperglycemia and insulin resistance in male pups. Even after changing to the control diet, male pups exposed to the maternal HF diet still exhibited hyperglycemia and glucose intolerance. The livers of pups exposed to a maternal HF diet had a hypermethylated insulin receptor substrate 2 (Irs2) gene and a hypomethylated mitogen-activated protein kinase kinase 4 (Map2k4) gene. Correspondingly, the expression of the Irs2 gene decreased and that of Map2k4 increased in pups exposed to a maternal HF diet., Conclusion: Maternal overnutrition programs long-term epigenetic modifications, namely, Irs2 and Map2k4 gene methylation in the offspring liver, which in turn predisposes the offspring to diabetes later in life.","container-title":"Frontiers in Endocrinology","DOI":"10.3389/fendo.2019.00871","ISSN":"1664-2392","journalAbbreviation":"Front Endocrinol (Lausanne)","note":"PMID: 31920981\nPMCID: PMC6923194","page":"871","source":"PubMed Central","title":"A Maternal High-Fat Diet Induces DNA Methylation Changes That Contribute to Glucose Intolerance in Offspring","volume":"10","author":[{"family":"Zhang","given":"Qian"},{"family":"Xiao","given":"Xinhua"},{"family":"Zheng","given":"Jia"},{"family":"Li","given":"Ming"},{"family":"Yu","given":"Miao"},{"family":"Ping","given":"Fan"},{"family":"Wang","given":"Tong"},{"family":"Wang","given":"Xiaojing"}],"issued":{"date-parts":[["2019",12,13]]}}},{"id":617,"uris":["http://zotero.org/users/5073745/items/ERENG7PN"],"uri":["http://zotero.org/users/5073745/items/ERENG7PN"],"itemData":{"id":617,"type":"article-journal","abstract":"Background Maternal malnutrition is a critical factor in determining the risk of obesity and glucose intolerance in offspring. However, little is known about the effects of a maternal high-fat diet (HFD) on the β cell phenotype in offspring, which is a major factor in glucose homeostasis, especially during the early life of offspring. Methods Dams were randomly fed a HFD (60% kcal from fat) or a chow diet before pregnancy and during gestation and lactation. Glucose metabolism and the β cell phenotype were assessed in male offspring at weaning. Results Dams fed a HFD showed impaired glucose tolerance. A HFD predisposed the offspring to increased impairment of metabolic health, including obesity, glucose intolerance and insulin resistance, compared with offspring from chow diet-fed dams. Furthermore, increased islet sizes and islet densities were observed in male offspring from HFD-fed dams at weaning. There were increases in the insulin-positive area, β cell mass and β cell proliferation in male offspring from HFD-fed dams at weaning age. Next, we further determined whether a maternal HFD could affect β cell apoptosis in mouse offspring and found that there was no significant change in β cell apoptosis between the HFD and control groups. Conclusion Our study is novel in showing that a maternal HFD predisposes offspring to impaired glucose metabolism and has a profound effect on β cell mass and proliferation in offspring mice, which is observed in mice as early as at weaning age. However, further study to clarify the underlying mechanisms is warranted.","container-title":"PeerJ","DOI":"10.7717/peerj.9407","ISSN":"2167-8359","journalAbbreviation":"PeerJ","language":"en","note":"publisher: PeerJ Inc.","page":"e9407","source":"peerj.com","title":"Maternal high-fat diet regulates glucose metabolism and pancreatic β cell phenotype in mouse offspring at weaning","volume":"8","author":[{"family":"Zheng","given":"Jia"},{"family":"Zhang","given":"Ling"},{"family":"Wang","given":"Ziwei"},{"family":"Zhang","given":"Junqing"}],"issued":{"date-parts":[["2020",6,22]]}}}],"schema":"https://github.com/citation-style-language/schema/raw/master/csl-citation.json"} </w:instrText>
       </w:r>
       <w:r>
         <w:rPr>
@@ -10373,8 +10582,9 @@
       <w:r>
         <w:rPr>
           <w:rFonts w:ascii="Times New Roman" w:hAnsi="Times New Roman" w:cs="Times New Roman"/>
-        </w:rPr>
-        <w:t>(Jansson &amp; Lambert, 1999; Yuan et al., 2011)</w:t>
+          <w:noProof/>
+        </w:rPr>
+        <w:t>(Alejandro et al., 2020; Zhang et al., 2019; Zheng et al., 2020)</w:t>
       </w:r>
       <w:r>
         <w:rPr>
@@ -10386,7 +10596,85 @@
         <w:rPr>
           <w:rFonts w:ascii="Times New Roman" w:hAnsi="Times New Roman" w:cs="Times New Roman"/>
         </w:rPr>
-        <w:t>,</w:t>
+        <w:t xml:space="preserve">. </w:t>
+      </w:r>
+      <w:r>
+        <w:rPr>
+          <w:rFonts w:ascii="Times New Roman" w:hAnsi="Times New Roman" w:cs="Times New Roman"/>
+        </w:rPr>
+        <w:t>However, in the present study</w:t>
+      </w:r>
+      <w:r>
+        <w:rPr>
+          <w:rFonts w:ascii="Times New Roman" w:hAnsi="Times New Roman" w:cs="Times New Roman"/>
+        </w:rPr>
+        <w:t xml:space="preserve"> we find modest improvement in male insulin sensitivity in adulthood in </w:t>
+      </w:r>
+      <w:r>
+        <w:rPr>
+          <w:rFonts w:ascii="Times New Roman" w:hAnsi="Times New Roman" w:cs="Times New Roman"/>
+        </w:rPr>
+        <w:t xml:space="preserve">male </w:t>
+      </w:r>
+      <w:r>
+        <w:rPr>
+          <w:rFonts w:ascii="Times New Roman" w:hAnsi="Times New Roman" w:cs="Times New Roman"/>
+        </w:rPr>
+        <w:t xml:space="preserve">offspring exposed to gestational </w:t>
+      </w:r>
+      <w:proofErr w:type="spellStart"/>
+      <w:r>
+        <w:rPr>
+          <w:rFonts w:ascii="Times New Roman" w:hAnsi="Times New Roman" w:cs="Times New Roman"/>
+        </w:rPr>
+        <w:t>eTRF</w:t>
+      </w:r>
+      <w:proofErr w:type="spellEnd"/>
+      <w:r>
+        <w:rPr>
+          <w:rFonts w:ascii="Times New Roman" w:hAnsi="Times New Roman" w:cs="Times New Roman"/>
+        </w:rPr>
+        <w:t xml:space="preserve">. </w:t>
+      </w:r>
+      <w:r>
+        <w:rPr>
+          <w:rFonts w:ascii="Times New Roman" w:hAnsi="Times New Roman" w:cs="Times New Roman"/>
+        </w:rPr>
+        <w:t>We attribu</w:t>
+      </w:r>
+      <w:r>
+        <w:rPr>
+          <w:rFonts w:ascii="Times New Roman" w:hAnsi="Times New Roman" w:cs="Times New Roman"/>
+        </w:rPr>
+        <w:t xml:space="preserve">te male-specific insulin sensitivity during high fat diet feeding to </w:t>
+      </w:r>
+      <w:proofErr w:type="spellStart"/>
+      <w:r>
+        <w:rPr>
+          <w:rFonts w:ascii="Times New Roman" w:hAnsi="Times New Roman" w:cs="Times New Roman"/>
+        </w:rPr>
+        <w:t>eTRF</w:t>
+      </w:r>
+      <w:proofErr w:type="spellEnd"/>
+      <w:r>
+        <w:rPr>
+          <w:rFonts w:ascii="Times New Roman" w:hAnsi="Times New Roman" w:cs="Times New Roman"/>
+        </w:rPr>
+        <w:t xml:space="preserve"> males having lower basal levels of insulin </w:t>
+      </w:r>
+      <w:proofErr w:type="gramStart"/>
+      <w:r>
+        <w:rPr>
+          <w:rFonts w:ascii="Times New Roman" w:hAnsi="Times New Roman" w:cs="Times New Roman"/>
+        </w:rPr>
+        <w:t>compare</w:t>
+      </w:r>
+      <w:proofErr w:type="gramEnd"/>
+      <w:r>
+        <w:rPr>
+          <w:rFonts w:ascii="Times New Roman" w:hAnsi="Times New Roman" w:cs="Times New Roman"/>
+        </w:rPr>
+        <w:t xml:space="preserve"> to AL males. This means that peripheral tissues would be more sensitive to insulin action, despite an apparent insulin secretion impairment at the level of the pancreas.</w:t>
       </w:r>
       <w:r>
         <w:rPr>
@@ -10398,388 +10686,6 @@
         <w:rPr>
           <w:rFonts w:ascii="Times New Roman" w:hAnsi="Times New Roman" w:cs="Times New Roman"/>
         </w:rPr>
-        <w:t xml:space="preserve">reductions in alpha cell mass </w:t>
-      </w:r>
-      <w:r>
-        <w:rPr>
-          <w:rFonts w:ascii="Times New Roman" w:hAnsi="Times New Roman" w:cs="Times New Roman"/>
-        </w:rPr>
-        <w:fldChar w:fldCharType="begin"/>
-      </w:r>
-      <w:r>
-        <w:rPr>
-          <w:rFonts w:ascii="Times New Roman" w:hAnsi="Times New Roman" w:cs="Times New Roman"/>
-        </w:rPr>
-        <w:instrText xml:space="preserve"> ADDIN ZOTERO_ITEM CSL_CITATION {"citationID":"RJ0LxHTN","properties":{"formattedCitation":"(Elsakr et al., 2019)","plainCitation":"(Elsakr et al., 2019)","noteIndex":0},"citationItems":[{"id":666,"uris":["http://zotero.org/users/5073745/items/UVRPSL5E"],"uri":["http://zotero.org/users/5073745/items/UVRPSL5E"],"itemData":{"id":666,"type":"article-journal","abstract":"Objective\nIn humans, offspring of women who are overweight or obese are more likely to develop metabolic disease later in life. Studies in lower animal species reveal that a calorically-dense maternal diet is associated with alterations in islet cell mass and function. The long-term effects of maternal diet on the structure and function of offspring islets with characteristics similar to humans are unknown. We used a well-established non-human primate (NHP) model to determine the consequences of exposure to Western-Style Diet (WSD) in utero and during lactation on islet cell mass and function in the offspring.\nMethods\nFemale Japanese Macaques (Macaca fuscata) were fed either control (CTR) or WSD before and throughout pregnancy and lactation. Offspring were weaned onto CTR or WSD to generate four different groups based on maternal/offspring diets: CTR/CTR, WSD/CTR, CTR/WSD, and WSD/WSD. Offspring were analyzed at three years of age. Pancreatic tissue sections were immunolabelled to measure α- and β-cell mass and proliferation as well as islet vascularization. Live islets were also isolated to test the effects of WSD-exposure on islet function ex vivo. Offspring glucose tolerance was correlated with various maternal characteristics.\nResults\nα-cell mass was reduced as a result of maternal WSD exposure. α-cell proliferation was reduced in response to offspring WSD. Islet vasculature did not differ among the diet groups. Islets from WSD/CTR offspring secreted a greater amount of insulin in response to glucose ex vivo. We also found that maternal glucose tolerance and parity correlated with offspring glucose tolerance.\nConclusions\nMaternal WSD exposure results in persistently decreased α-cell mass in the three-year old offspring. WSD/CTR islets secreted greater amounts of insulin ex vivo, suggesting that these islets are primed to hyper-secrete insulin under certain metabolic stressors. Although WSD did not induce overt impaired glucose tolerance in dams or offspring, offspring born to mothers with higher glucose excursions during a glucose tolerance test were more likely to also show higher glucose excursions.","container-title":"Molecular Metabolism","DOI":"10.1016/j.molmet.2019.03.010","ISSN":"2212-8778","journalAbbreviation":"Molecular Metabolism","language":"en","page":"73-82","source":"ScienceDirect","title":"Maternal Western-style diet affects offspring islet composition and function in a non-human primate model of maternal over-nutrition","volume":"25","author":[{"family":"Elsakr","given":"Joseph M."},{"family":"Dunn","given":"Jennifer C."},{"family":"Tennant","given":"Katherine"},{"family":"Zhao","given":"Sifang Kathy"},{"family":"Kroeten","given":"Karly"},{"family":"Pasek","given":"Raymond C."},{"family":"Takahashi","given":"Diana L."},{"family":"Dean","given":"Tyler A."},{"family":"Velez Edwards","given":"Digna R."},{"family":"McCurdy","given":"Carrie E."},{"family":"Aagaard","given":"Kjersti M."},{"family":"Powers","given":"Alvin C."},{"family":"Friedman","given":"Jacob E."},{"family":"Kievit","given":"Paul"},{"family":"Gannon","given":"Maureen"}],"issued":{"date-parts":[["2019",7,1]]}}}],"schema":"https://github.com/citation-style-language/schema/raw/master/csl-citation.json"} </w:instrText>
-      </w:r>
-      <w:r>
-        <w:rPr>
-          <w:rFonts w:ascii="Times New Roman" w:hAnsi="Times New Roman" w:cs="Times New Roman"/>
-        </w:rPr>
-        <w:fldChar w:fldCharType="separate"/>
-      </w:r>
-      <w:r>
-        <w:rPr>
-          <w:rFonts w:ascii="Times New Roman" w:hAnsi="Times New Roman" w:cs="Times New Roman"/>
-          <w:noProof/>
-        </w:rPr>
-        <w:t>(Elsakr et al., 2019)</w:t>
-      </w:r>
-      <w:r>
-        <w:rPr>
-          <w:rFonts w:ascii="Times New Roman" w:hAnsi="Times New Roman" w:cs="Times New Roman"/>
-        </w:rPr>
-        <w:fldChar w:fldCharType="end"/>
-      </w:r>
-      <w:r>
-        <w:rPr>
-          <w:rFonts w:ascii="Times New Roman" w:hAnsi="Times New Roman" w:cs="Times New Roman"/>
-        </w:rPr>
-        <w:t xml:space="preserve">, increased pancreatic islet size </w:t>
-      </w:r>
-      <w:r>
-        <w:rPr>
-          <w:rFonts w:ascii="Times New Roman" w:hAnsi="Times New Roman" w:cs="Times New Roman"/>
-        </w:rPr>
-        <w:fldChar w:fldCharType="begin"/>
-      </w:r>
-      <w:r>
-        <w:rPr>
-          <w:rFonts w:ascii="Times New Roman" w:hAnsi="Times New Roman" w:cs="Times New Roman"/>
-        </w:rPr>
-        <w:instrText xml:space="preserve"> ADDIN ZOTERO_ITEM CSL_CITATION {"citationID":"hNdIceES","properties":{"formattedCitation":"(Zheng et al., 2020)","plainCitation":"(Zheng et al., 2020)","noteIndex":0},"citationItems":[{"id":617,"uris":["http://zotero.org/users/5073745/items/ERENG7PN"],"uri":["http://zotero.org/users/5073745/items/ERENG7PN"],"itemData":{"id":617,"type":"article-journal","abstract":"Background Maternal malnutrition is a critical factor in determining the risk of obesity and glucose intolerance in offspring. However, little is known about the effects of a maternal high-fat diet (HFD) on the β cell phenotype in offspring, which is a major factor in glucose homeostasis, especially during the early life of offspring. Methods Dams were randomly fed a HFD (60% kcal from fat) or a chow diet before pregnancy and during gestation and lactation. Glucose metabolism and the β cell phenotype were assessed in male offspring at weaning. Results Dams fed a HFD showed impaired glucose tolerance. A HFD predisposed the offspring to increased impairment of metabolic health, including obesity, glucose intolerance and insulin resistance, compared with offspring from chow diet-fed dams. Furthermore, increased islet sizes and islet densities were observed in male offspring from HFD-fed dams at weaning. There were increases in the insulin-positive area, β cell mass and β cell proliferation in male offspring from HFD-fed dams at weaning age. Next, we further determined whether a maternal HFD could affect β cell apoptosis in mouse offspring and found that there was no significant change in β cell apoptosis between the HFD and control groups. Conclusion Our study is novel in showing that a maternal HFD predisposes offspring to impaired glucose metabolism and has a profound effect on β cell mass and proliferation in offspring mice, which is observed in mice as early as at weaning age. However, further study to clarify the underlying mechanisms is warranted.","container-title":"PeerJ","DOI":"10.7717/peerj.9407","ISSN":"2167-8359","journalAbbreviation":"PeerJ","language":"en","note":"publisher: PeerJ Inc.","page":"e9407","source":"peerj.com","title":"Maternal high-fat diet regulates glucose metabolism and pancreatic β cell phenotype in mouse offspring at weaning","volume":"8","author":[{"family":"Zheng","given":"Jia"},{"family":"Zhang","given":"Ling"},{"family":"Wang","given":"Ziwei"},{"family":"Zhang","given":"Junqing"}],"issued":{"date-parts":[["2020",6,22]]}}}],"schema":"https://github.com/citation-style-language/schema/raw/master/csl-citation.json"} </w:instrText>
-      </w:r>
-      <w:r>
-        <w:rPr>
-          <w:rFonts w:ascii="Times New Roman" w:hAnsi="Times New Roman" w:cs="Times New Roman"/>
-        </w:rPr>
-        <w:fldChar w:fldCharType="separate"/>
-      </w:r>
-      <w:r>
-        <w:rPr>
-          <w:rFonts w:ascii="Times New Roman" w:hAnsi="Times New Roman" w:cs="Times New Roman"/>
-          <w:noProof/>
-        </w:rPr>
-        <w:t>(Zheng et al., 2020)</w:t>
-      </w:r>
-      <w:r>
-        <w:rPr>
-          <w:rFonts w:ascii="Times New Roman" w:hAnsi="Times New Roman" w:cs="Times New Roman"/>
-        </w:rPr>
-        <w:fldChar w:fldCharType="end"/>
-      </w:r>
-      <w:r>
-        <w:rPr>
-          <w:rFonts w:ascii="Times New Roman" w:hAnsi="Times New Roman" w:cs="Times New Roman"/>
-        </w:rPr>
-        <w:t xml:space="preserve">, altered vascularity of islets </w:t>
-      </w:r>
-      <w:r>
-        <w:rPr>
-          <w:rFonts w:ascii="Times New Roman" w:hAnsi="Times New Roman" w:cs="Times New Roman"/>
-        </w:rPr>
-        <w:fldChar w:fldCharType="begin"/>
-      </w:r>
-      <w:r>
-        <w:rPr>
-          <w:rFonts w:ascii="Times New Roman" w:hAnsi="Times New Roman" w:cs="Times New Roman"/>
-        </w:rPr>
-        <w:instrText xml:space="preserve"> ADDIN ZOTERO_ITEM CSL_CITATION {"citationID":"3VAUGPQY","properties":{"formattedCitation":"(Boehmer et al., 2017; Elsakr et al., 2019)","plainCitation":"(Boehmer et al., 2017; Elsakr et al., 2019)","noteIndex":0},"citationItems":[{"id":530,"uris":["http://zotero.org/users/5073745/items/9F99XAML"],"uri":["http://zotero.org/users/5073745/items/9F99XAML"],"itemData":{"id":530,"type":"article-journal","abstract":"Placental insufficiency is a primary cause of intrauterine growth restriction (IUGR). IUGR increases the risk of developing type 2 diabetes mellitus (T2DM) throughout life, which indicates that insults from placental insufficiency impair β-cell development during the perinatal period because β-cells have a central role in the regulation of glucose tolerance. The severely IUGR fetal pancreas is characterized by smaller islets, less β-cells, and lower insulin secretion. Because of the important associations among impaired islet growth, β-cell dysfunction, impaired fetal growth, and the propensity for T2DM, significant progress has been made in understanding the pathophysiology of IUGR and programing events in the fetal endocrine pancreas. Animal models of IUGR replicate many of the observations in severe cases of human IUGR and allow us to refine our understanding of the pathophysiology of developmental and functional defects in islet from IUGR fetuses. Almost all models demonstrate a phenotype of progressive loss of β-cell mass and impaired β-cell function. This review will first provide evidence of impaired human islet development and β-cell function associated with IUGR and the impact on glucose homeostasis including the development of glucose intolerance and diabetes in adulthood. We then discuss evidence for the mechanisms regulating β-cell mass and insulin secretion in the IUGR fetus, including the role of hypoxia, catecholamines, nutrients, growth factors, and pancreatic vascularity. We focus on recent evidence from experimental interventions in established models of IUGR to understand better the pathophysiological mechanisms linking placental insufficiency with impaired islet development and β-cell function.","container-title":"The Journal of endocrinology","DOI":"10.1530/JOE-17-0076","ISSN":"0022-0795","issue":"2","journalAbbreviation":"J Endocrinol","note":"PMID: 28808079\nPMCID: PMC5808569","page":"R63-R76","source":"PubMed Central","title":"The impact of IUGR on pancreatic islet development and β-cell function","volume":"235","author":[{"family":"Boehmer","given":"Brit H."},{"family":"Limesand","given":"Sean W."},{"family":"Rozance","given":"Paul J."}],"issued":{"date-parts":[["2017",11]]}}},{"id":666,"uris":["http://zotero.org/users/5073745/items/UVRPSL5E"],"uri":["http://zotero.org/users/5073745/items/UVRPSL5E"],"itemData":{"id":666,"type":"article-journal","abstract":"Objective\nIn humans, offspring of women who are overweight or obese are more likely to develop metabolic disease later in life. Studies in lower animal species reveal that a calorically-dense maternal diet is associated with alterations in islet cell mass and function. The long-term effects of maternal diet on the structure and function of offspring islets with characteristics similar to humans are unknown. We used a well-established non-human primate (NHP) model to determine the consequences of exposure to Western-Style Diet (WSD) in utero and during lactation on islet cell mass and function in the offspring.\nMethods\nFemale Japanese Macaques (Macaca fuscata) were fed either control (CTR) or WSD before and throughout pregnancy and lactation. Offspring were weaned onto CTR or WSD to generate four different groups based on maternal/offspring diets: CTR/CTR, WSD/CTR, CTR/WSD, and WSD/WSD. Offspring were analyzed at three years of age. Pancreatic tissue sections were immunolabelled to measure α- and β-cell mass and proliferation as well as islet vascularization. Live islets were also isolated to test the effects of WSD-exposure on islet function ex vivo. Offspring glucose tolerance was correlated with various maternal characteristics.\nResults\nα-cell mass was reduced as a result of maternal WSD exposure. α-cell proliferation was reduced in response to offspring WSD. Islet vasculature did not differ among the diet groups. Islets from WSD/CTR offspring secreted a greater amount of insulin in response to glucose ex vivo. We also found that maternal glucose tolerance and parity correlated with offspring glucose tolerance.\nConclusions\nMaternal WSD exposure results in persistently decreased α-cell mass in the three-year old offspring. WSD/CTR islets secreted greater amounts of insulin ex vivo, suggesting that these islets are primed to hyper-secrete insulin under certain metabolic stressors. Although WSD did not induce overt impaired glucose tolerance in dams or offspring, offspring born to mothers with higher glucose excursions during a glucose tolerance test were more likely to also show higher glucose excursions.","container-title":"Molecular Metabolism","DOI":"10.1016/j.molmet.2019.03.010","ISSN":"2212-8778","journalAbbreviation":"Molecular Metabolism","language":"en","page":"73-82","source":"ScienceDirect","title":"Maternal Western-style diet affects offspring islet composition and function in a non-human primate model of maternal over-nutrition","volume":"25","author":[{"family":"Elsakr","given":"Joseph M."},{"family":"Dunn","given":"Jennifer C."},{"family":"Tennant","given":"Katherine"},{"family":"Zhao","given":"Sifang Kathy"},{"family":"Kroeten","given":"Karly"},{"family":"Pasek","given":"Raymond C."},{"family":"Takahashi","given":"Diana L."},{"family":"Dean","given":"Tyler A."},{"family":"Velez Edwards","given":"Digna R."},{"family":"McCurdy","given":"Carrie E."},{"family":"Aagaard","given":"Kjersti M."},{"family":"Powers","given":"Alvin C."},{"family":"Friedman","given":"Jacob E."},{"family":"Kievit","given":"Paul"},{"family":"Gannon","given":"Maureen"}],"issued":{"date-parts":[["2019",7,1]]}}}],"schema":"https://github.com/citation-style-language/schema/raw/master/csl-citation.json"} </w:instrText>
-      </w:r>
-      <w:r>
-        <w:rPr>
-          <w:rFonts w:ascii="Times New Roman" w:hAnsi="Times New Roman" w:cs="Times New Roman"/>
-        </w:rPr>
-        <w:fldChar w:fldCharType="separate"/>
-      </w:r>
-      <w:r>
-        <w:rPr>
-          <w:rFonts w:ascii="Times New Roman" w:hAnsi="Times New Roman" w:cs="Times New Roman"/>
-          <w:noProof/>
-        </w:rPr>
-        <w:t>(Boehmer et al., 2017; Elsakr et al., 2019)</w:t>
-      </w:r>
-      <w:r>
-        <w:rPr>
-          <w:rFonts w:ascii="Times New Roman" w:hAnsi="Times New Roman" w:cs="Times New Roman"/>
-        </w:rPr>
-        <w:fldChar w:fldCharType="end"/>
-      </w:r>
-      <w:r>
-        <w:rPr>
-          <w:rFonts w:ascii="Times New Roman" w:hAnsi="Times New Roman" w:cs="Times New Roman"/>
-        </w:rPr>
-        <w:t>, increased HOMA-IR</w:t>
-      </w:r>
-      <w:r>
-        <w:rPr>
-          <w:rFonts w:ascii="Times New Roman" w:hAnsi="Times New Roman" w:cs="Times New Roman"/>
-        </w:rPr>
-        <w:fldChar w:fldCharType="begin"/>
-      </w:r>
-      <w:r>
-        <w:rPr>
-          <w:rFonts w:ascii="Times New Roman" w:hAnsi="Times New Roman" w:cs="Times New Roman"/>
-        </w:rPr>
-        <w:instrText xml:space="preserve"> ADDIN ZOTERO_ITEM CSL_CITATION {"citationID":"RU17nStQ","properties":{"formattedCitation":"(Dellschaft et al., 2015; Zhang et al., 2019)","plainCitation":"(Dellschaft et al., 2015; Zhang et al., 2019)","noteIndex":0},"citationItems":[{"id":599,"uris":["http://zotero.org/users/5073745/items/E4KAUTNE"],"uri":["http://zotero.org/users/5073745/items/E4KAUTNE"],"itemData":{"id":599,"type":"article-journal","abstract":"Maternal caloric restriction during late gestation reduces birth weight, but whether long-term adverse metabolic outcomes of intra-uterine growth retardation (IUGR) are dependent on either accelerated postnatal growth or exposure to an obesogenic environment after weaning is not established. We induced IUGR in twin-pregnant sheep using a 40% maternal caloric restriction commencing from 110 days of gestation until term (</w:instrText>
-      </w:r>
-      <w:r>
-        <w:rPr>
-          <w:rFonts w:ascii="Cambria Math" w:hAnsi="Cambria Math" w:cs="Cambria Math"/>
-        </w:rPr>
-        <w:instrText>∼</w:instrText>
-      </w:r>
-      <w:r>
-        <w:rPr>
-          <w:rFonts w:ascii="Times New Roman" w:hAnsi="Times New Roman" w:cs="Times New Roman"/>
-        </w:rPr>
-        <w:instrText xml:space="preserve">147 days), compared with mothers fed to 100% of requirements. Offspring were reared either as singletons to accelerate postnatal growth or as twins to achieve standard growth. To promote an adverse phenotype in young adulthood, after weaning, offspring were reared under a low-activity obesogenic environment with the exception of a subgroup of IUGR offspring, reared as twins, maintained in a standard activity environment. We assessed glucose tolerance together with leptin and cortisol responses to feeding in young adulthood when the hypothalamus was sampled for assessment of genes regulating appetite control, energy and endocrine sensitivity. Caloric restriction reduced maternal plasma glucose, raised non-esterified fatty acids, and changed the metabolomic profile, but had no effect on insulin, leptin, or cortisol. IUGR offspring whose postnatal growth was enhanced and were obese showed insulin and leptin resistance plus raised cortisol. This was accompanied by increased hypothalamic gene expression for energy and glucocorticoid sensitivity. These long-term adaptations were reduced but not normalized in IUGR offspring whose postnatal growth was not accelerated and remained lean in a standard post-weaning environment. IUGR results in an adverse metabolic phenotype, especially when postnatal growth is enhanced and offspring progress to juvenile-onset obesity.","container-title":"Journal of Endocrinology","DOI":"10.1530/JOE-14-0600","ISSN":"0022-0795, 1479-6805","issue":"2","language":"en_US","note":"publisher: Bioscientifica Ltd\nsection: Journal of Endocrinology","page":"171-182","source":"joe.bioscientifica.com","title":"Effect of pre- and postnatal growth and post-weaning activity on glucose metabolism in the offspring","volume":"224","author":[{"family":"Dellschaft","given":"Neele S."},{"family":"Alexandre-Gouabau","given":"Marie-Cecile"},{"family":"Gardner","given":"David S."},{"family":"Antignac","given":"Jean-Philippe"},{"family":"Keisler","given":"Duane H."},{"family":"Budge","given":"Helen"},{"family":"Symonds","given":"Michael E."},{"family":"Sebert","given":"Sylvain P."}],"issued":{"date-parts":[["2015",2,1]]}}},{"id":647,"uris":["http://zotero.org/users/5073745/items/9QAQ5MUT"],"uri":["http://zotero.org/users/5073745/items/9QAQ5MUT"],"itemData":{"id":647,"type":"article-journal","abstract":"Scope: Overnutrition in utero is a critical contributor to the susceptibility of diabetes by programming, although the exact mechanism is not clear. In this paper, we aimed to study the long-term effect of a maternal high-fat (HF) diet on offspring through epigenetic modifications., Procedures: Five-week-old female C57BL6/J mice were fed a HF diet or control diet for 4 weeks before mating and throughout gestation and lactation. At postnatal week 3, pups continued to consume a HF or switched to a control diet for 5 weeks, resulting in four groups of offspring differing by their maternal and postweaning diets., Results: The maternal HF diet combined with the offspring HF diet caused hyperglycemia and insulin resistance in male pups. Even after changing to the control diet, male pups exposed to the maternal HF diet still exhibited hyperglycemia and glucose intolerance. The livers of pups exposed to a maternal HF diet had a hypermethylated insulin receptor substrate 2 (Irs2) gene and a hypomethylated mitogen-activated protein kinase kinase 4 (Map2k4) gene. Correspondingly, the expression of the Irs2 gene decreased and that of Map2k4 increased in pups exposed to a maternal HF diet., Conclusion: Maternal overnutrition programs long-term epigenetic modifications, namely, Irs2 and Map2k4 gene methylation in the offspring liver, which in turn predisposes the offspring to diabetes later in life.","container-title":"Frontiers in Endocrinology","DOI":"10.3389/fendo.2019.00871","ISSN":"1664-2392","journalAbbreviation":"Front Endocrinol (Lausanne)","note":"PMID: 31920981\nPMCID: PMC6923194","page":"871","source":"PubMed Central","title":"A Maternal High-Fat Diet Induces DNA Methylation Changes That Contribute to Glucose Intolerance in Offspring","volume":"10","author":[{"family":"Zhang","given":"Qian"},{"family":"Xiao","given":"Xinhua"},{"family":"Zheng","given":"Jia"},{"family":"Li","given":"Ming"},{"family":"Yu","given":"Miao"},{"family":"Ping","given":"Fan"},{"family":"Wang","given":"Tong"},{"family":"Wang","given":"Xiaojing"}],"issued":{"date-parts":[["2019",12,13]]}}}],"schema":"https://github.com/citation-style-language/schema/raw/master/csl-citation.json"} </w:instrText>
-      </w:r>
-      <w:r>
-        <w:rPr>
-          <w:rFonts w:ascii="Times New Roman" w:hAnsi="Times New Roman" w:cs="Times New Roman"/>
-        </w:rPr>
-        <w:fldChar w:fldCharType="separate"/>
-      </w:r>
-      <w:r>
-        <w:rPr>
-          <w:rFonts w:ascii="Times New Roman" w:hAnsi="Times New Roman" w:cs="Times New Roman"/>
-        </w:rPr>
-        <w:t>(</w:t>
-      </w:r>
-      <w:proofErr w:type="spellStart"/>
-      <w:r>
-        <w:rPr>
-          <w:rFonts w:ascii="Times New Roman" w:hAnsi="Times New Roman" w:cs="Times New Roman"/>
-        </w:rPr>
-        <w:t>Dellschaft</w:t>
-      </w:r>
-      <w:proofErr w:type="spellEnd"/>
-      <w:r>
-        <w:rPr>
-          <w:rFonts w:ascii="Times New Roman" w:hAnsi="Times New Roman" w:cs="Times New Roman"/>
-        </w:rPr>
-        <w:t xml:space="preserve"> et al., 2015; Zhang et al., 2019)</w:t>
-      </w:r>
-      <w:r>
-        <w:rPr>
-          <w:rFonts w:ascii="Times New Roman" w:hAnsi="Times New Roman" w:cs="Times New Roman"/>
-        </w:rPr>
-        <w:fldChar w:fldCharType="end"/>
-      </w:r>
-      <w:r>
-        <w:rPr>
-          <w:rFonts w:ascii="Times New Roman" w:hAnsi="Times New Roman" w:cs="Times New Roman"/>
-        </w:rPr>
-        <w:t xml:space="preserve"> </w:t>
-      </w:r>
-      <w:r>
-        <w:rPr>
-          <w:rFonts w:ascii="Times New Roman" w:hAnsi="Times New Roman" w:cs="Times New Roman"/>
-        </w:rPr>
-        <w:t>,</w:t>
-      </w:r>
-      <w:r>
-        <w:rPr>
-          <w:rFonts w:ascii="Times New Roman" w:hAnsi="Times New Roman" w:cs="Times New Roman"/>
-        </w:rPr>
-        <w:t>or reduced beta cell mass</w:t>
-      </w:r>
-      <w:r>
-        <w:rPr>
-          <w:rFonts w:ascii="Times New Roman" w:hAnsi="Times New Roman" w:cs="Times New Roman"/>
-        </w:rPr>
-        <w:fldChar w:fldCharType="begin"/>
-      </w:r>
-      <w:r>
-        <w:rPr>
-          <w:rFonts w:ascii="Times New Roman" w:hAnsi="Times New Roman" w:cs="Times New Roman"/>
-        </w:rPr>
-        <w:instrText xml:space="preserve"> ADDIN ZOTERO_ITEM CSL_CITATION {"citationID":"faSl4cN8","properties":{"formattedCitation":"(Simmons et al., 2001)","plainCitation":"(Simmons et al., 2001)","noteIndex":0},"citationItems":[{"id":498,"uris":["http://zotero.org/users/5073745/items/RQU8MTV8"],"uri":["http://zotero.org/users/5073745/items/RQU8MTV8"],"itemData":{"id":498,"type":"article-journal","container-title":"Diabetes","DOI":"10.2337/diabetes.50.10.2279","ISSN":"0012-1797, 1939-327X","issue":"10","journalAbbreviation":"Diabetes","language":"en","page":"2279-2286","source":"DOI.org (Crossref)","title":"Intrauterine Growth Retardation Leads to the Development of Type 2 Diabetes in the Rat","volume":"50","author":[{"family":"Simmons","given":"R. A."},{"family":"Templeton","given":"L. J."},{"family":"Gertz","given":"S. J."}],"issued":{"date-parts":[["2001",10,1]]}}}],"schema":"https://github.com/citation-style-language/schema/raw/master/csl-citation.json"} </w:instrText>
-      </w:r>
-      <w:r>
-        <w:rPr>
-          <w:rFonts w:ascii="Times New Roman" w:hAnsi="Times New Roman" w:cs="Times New Roman"/>
-        </w:rPr>
-        <w:fldChar w:fldCharType="separate"/>
-      </w:r>
-      <w:r>
-        <w:rPr>
-          <w:rFonts w:ascii="Times New Roman" w:hAnsi="Times New Roman" w:cs="Times New Roman"/>
-        </w:rPr>
-        <w:t>(Simmons et al., 2001)</w:t>
-      </w:r>
-      <w:r>
-        <w:rPr>
-          <w:rFonts w:ascii="Times New Roman" w:hAnsi="Times New Roman" w:cs="Times New Roman"/>
-        </w:rPr>
-        <w:fldChar w:fldCharType="end"/>
-      </w:r>
-      <w:r>
-        <w:rPr>
-          <w:rFonts w:ascii="Times New Roman" w:hAnsi="Times New Roman" w:cs="Times New Roman"/>
-        </w:rPr>
-        <w:t xml:space="preserve">. </w:t>
-      </w:r>
-      <w:r>
-        <w:rPr>
-          <w:rFonts w:ascii="Times New Roman" w:hAnsi="Times New Roman" w:cs="Times New Roman"/>
-        </w:rPr>
-        <w:t xml:space="preserve">These abnormalities sometime result </w:t>
-      </w:r>
-      <w:proofErr w:type="spellStart"/>
-      <w:r>
-        <w:rPr>
-          <w:rFonts w:ascii="Times New Roman" w:hAnsi="Times New Roman" w:cs="Times New Roman"/>
-        </w:rPr>
-        <w:t>in</w:t>
-      </w:r>
-      <w:r>
-        <w:rPr>
-          <w:rFonts w:ascii="Times New Roman" w:hAnsi="Times New Roman" w:cs="Times New Roman"/>
-        </w:rPr>
-        <w:t>overt</w:t>
-      </w:r>
-      <w:proofErr w:type="spellEnd"/>
-      <w:r>
-        <w:rPr>
-          <w:rFonts w:ascii="Times New Roman" w:hAnsi="Times New Roman" w:cs="Times New Roman"/>
-        </w:rPr>
-        <w:t xml:space="preserve"> insulin resistance</w:t>
-      </w:r>
-      <w:r>
-        <w:rPr>
-          <w:rFonts w:ascii="Times New Roman" w:hAnsi="Times New Roman" w:cs="Times New Roman"/>
-        </w:rPr>
-        <w:t xml:space="preserve"> in adulthood </w:t>
-      </w:r>
-      <w:r>
-        <w:rPr>
-          <w:rFonts w:ascii="Times New Roman" w:hAnsi="Times New Roman" w:cs="Times New Roman"/>
-        </w:rPr>
-        <w:fldChar w:fldCharType="begin"/>
-      </w:r>
-      <w:r>
-        <w:rPr>
-          <w:rFonts w:ascii="Times New Roman" w:hAnsi="Times New Roman" w:cs="Times New Roman"/>
-        </w:rPr>
-        <w:instrText xml:space="preserve"> ADDIN ZOTERO_ITEM CSL_CITATION {"citationID":"a9tMC0gj","properties":{"formattedCitation":"(Alejandro et al., 2020; Zhang et al., 2019; Zheng et al., 2020)","plainCitation":"(Alejandro et al., 2020; Zhang et al., 2019; Zheng et al., 2020)","noteIndex":0},"citationItems":[{"id":646,"uris":["http://zotero.org/users/5073745/items/IAFZXV97"],"uri":["http://zotero.org/users/5073745/items/IAFZXV97"],"itemData":{"id":646,"type":"article-journal","abstract":"Maternal low-protein diet (LP) throughout gestation affects pancreatic β-cell fraction of the offspring at birth, thus increasing their susceptibility to metabolic dysfunction and type 2 diabetes in adulthood. The present study sought to strictly examine the effects of LP during the last week of gestation (LP12.5) alone as a developmental window for β-cell programming and metabolic dysfunction in adulthood. Islet morphology analysis revealed normal β-cell fraction in LP12.5 newborns. Normal glucose tolerance was observed in 6- to 8-wk-old male and female LP12.5 offspring. However, male LP12.5 offspring displayed glucose intolerance and reduced insulin sensitivity associated with β-cell dysfunction with aging. High-fat diet exposure of metabolically normal 12-wk-old male LP12.5 induced glucose intolerance due to increased body weight, insulin resistance, and insufficient β-cell mass adaptation despite higher insulin secretion. Assessment of epigenetic mechanisms through microRNAs (miRs) by a real-time PCR-based microarray in islets revealed elevation in miRs that regulate insulin secretion (miRs 342, 143), insulin resistance (miR143), and obesity (miR219). In the islets, overexpression of miR143 reduced insulin secretion in response to glucose. In contrast to the model of LP exposure throughout pregnancy, islet protein levels of mTOR and pancreatic and duodenal homeobox 1 were normal in LP12.5 islets. Collectively, these data suggest that LP diet during the last week of pregnancy is critical and sufficient to induce specific and distinct developmental programming effects of tissues that control glucose homeostasis, thus causing permanent changes in specific set of microRNAs that may contribute to the overall vulnerability of the offspring to obesity, insulin resistance, and type 2 diabetes.","container-title":"American Journal of Physiology. Regulatory, Integrative and Comparative Physiology","DOI":"10.1152/ajpregu.00284.2019","ISSN":"1522-1490","issue":"4","journalAbbreviation":"Am J Physiol Regul Integr Comp Physiol","language":"eng","note":"PMID: 32877242\nPMCID: PMC7717124","page":"R485-R496","source":"PubMed","title":"Maternal low-protein diet on the last week of pregnancy contributes to insulin resistance and β-cell dysfunction in the mouse offspring","volume":"319","author":[{"family":"Alejandro","given":"Emilyn U."},{"family":"Jo","given":"Seokwon"},{"family":"Akhaphong","given":"Brian"},{"family":"Llacer","given":"Pau Romaguera"},{"family":"Gianchandani","given":"Maya"},{"family":"Gregg","given":"Brigid"},{"family":"Parlee","given":"Sebastian D."},{"family":"MacDougald","given":"Ormond A."},{"family":"Bernal-Mizrachi","given":"Ernesto"}],"issued":{"date-parts":[["2020",10,1]]}}},{"id":647,"uris":["http://zotero.org/users/5073745/items/9QAQ5MUT"],"uri":["http://zotero.org/users/5073745/items/9QAQ5MUT"],"itemData":{"id":647,"type":"article-journal","abstract":"Scope: Overnutrition in utero is a critical contributor to the susceptibility of diabetes by programming, although the exact mechanism is not clear. In this paper, we aimed to study the long-term effect of a maternal high-fat (HF) diet on offspring through epigenetic modifications., Procedures: Five-week-old female C57BL6/J mice were fed a HF diet or control diet for 4 weeks before mating and throughout gestation and lactation. At postnatal week 3, pups continued to consume a HF or switched to a control diet for 5 weeks, resulting in four groups of offspring differing by their maternal and postweaning diets., Results: The maternal HF diet combined with the offspring HF diet caused hyperglycemia and insulin resistance in male pups. Even after changing to the control diet, male pups exposed to the maternal HF diet still exhibited hyperglycemia and glucose intolerance. The livers of pups exposed to a maternal HF diet had a hypermethylated insulin receptor substrate 2 (Irs2) gene and a hypomethylated mitogen-activated protein kinase kinase 4 (Map2k4) gene. Correspondingly, the expression of the Irs2 gene decreased and that of Map2k4 increased in pups exposed to a maternal HF diet., Conclusion: Maternal overnutrition programs long-term epigenetic modifications, namely, Irs2 and Map2k4 gene methylation in the offspring liver, which in turn predisposes the offspring to diabetes later in life.","container-title":"Frontiers in Endocrinology","DOI":"10.3389/fendo.2019.00871","ISSN":"1664-2392","journalAbbreviation":"Front Endocrinol (Lausanne)","note":"PMID: 31920981\nPMCID: PMC6923194","page":"871","source":"PubMed Central","title":"A Maternal High-Fat Diet Induces DNA Methylation Changes That Contribute to Glucose Intolerance in Offspring","volume":"10","author":[{"family":"Zhang","given":"Qian"},{"family":"Xiao","given":"Xinhua"},{"family":"Zheng","given":"Jia"},{"family":"Li","given":"Ming"},{"family":"Yu","given":"Miao"},{"family":"Ping","given":"Fan"},{"family":"Wang","given":"Tong"},{"family":"Wang","given":"Xiaojing"}],"issued":{"date-parts":[["2019",12,13]]}}},{"id":617,"uris":["http://zotero.org/users/5073745/items/ERENG7PN"],"uri":["http://zotero.org/users/5073745/items/ERENG7PN"],"itemData":{"id":617,"type":"article-journal","abstract":"Background Maternal malnutrition is a critical factor in determining the risk of obesity and glucose intolerance in offspring. However, little is known about the effects of a maternal high-fat diet (HFD) on the β cell phenotype in offspring, which is a major factor in glucose homeostasis, especially during the early life of offspring. Methods Dams were randomly fed a HFD (60% kcal from fat) or a chow diet before pregnancy and during gestation and lactation. Glucose metabolism and the β cell phenotype were assessed in male offspring at weaning. Results Dams fed a HFD showed impaired glucose tolerance. A HFD predisposed the offspring to increased impairment of metabolic health, including obesity, glucose intolerance and insulin resistance, compared with offspring from chow diet-fed dams. Furthermore, increased islet sizes and islet densities were observed in male offspring from HFD-fed dams at weaning. There were increases in the insulin-positive area, β cell mass and β cell proliferation in male offspring from HFD-fed dams at weaning age. Next, we further determined whether a maternal HFD could affect β cell apoptosis in mouse offspring and found that there was no significant change in β cell apoptosis between the HFD and control groups. Conclusion Our study is novel in showing that a maternal HFD predisposes offspring to impaired glucose metabolism and has a profound effect on β cell mass and proliferation in offspring mice, which is observed in mice as early as at weaning age. However, further study to clarify the underlying mechanisms is warranted.","container-title":"PeerJ","DOI":"10.7717/peerj.9407","ISSN":"2167-8359","journalAbbreviation":"PeerJ","language":"en","note":"publisher: PeerJ Inc.","page":"e9407","source":"peerj.com","title":"Maternal high-fat diet regulates glucose metabolism and pancreatic β cell phenotype in mouse offspring at weaning","volume":"8","author":[{"family":"Zheng","given":"Jia"},{"family":"Zhang","given":"Ling"},{"family":"Wang","given":"Ziwei"},{"family":"Zhang","given":"Junqing"}],"issued":{"date-parts":[["2020",6,22]]}}}],"schema":"https://github.com/citation-style-language/schema/raw/master/csl-citation.json"} </w:instrText>
-      </w:r>
-      <w:r>
-        <w:rPr>
-          <w:rFonts w:ascii="Times New Roman" w:hAnsi="Times New Roman" w:cs="Times New Roman"/>
-        </w:rPr>
-        <w:fldChar w:fldCharType="separate"/>
-      </w:r>
-      <w:r>
-        <w:rPr>
-          <w:rFonts w:ascii="Times New Roman" w:hAnsi="Times New Roman" w:cs="Times New Roman"/>
-          <w:noProof/>
-        </w:rPr>
-        <w:t>(Alejandro et al., 2020; Zhang et al., 2019; Zheng et al., 2020)</w:t>
-      </w:r>
-      <w:r>
-        <w:rPr>
-          <w:rFonts w:ascii="Times New Roman" w:hAnsi="Times New Roman" w:cs="Times New Roman"/>
-        </w:rPr>
-        <w:fldChar w:fldCharType="end"/>
-      </w:r>
-      <w:r>
-        <w:rPr>
-          <w:rFonts w:ascii="Times New Roman" w:hAnsi="Times New Roman" w:cs="Times New Roman"/>
-        </w:rPr>
-        <w:t>.</w:t>
-      </w:r>
-      <w:r>
-        <w:rPr>
-          <w:rFonts w:ascii="Times New Roman" w:hAnsi="Times New Roman" w:cs="Times New Roman"/>
-        </w:rPr>
-        <w:t xml:space="preserve"> Although, not all studies </w:t>
-      </w:r>
-      <w:r>
-        <w:rPr>
-          <w:rFonts w:ascii="Times New Roman" w:hAnsi="Times New Roman" w:cs="Times New Roman"/>
-        </w:rPr>
-        <w:t>report differing insulin sensitivity</w:t>
-      </w:r>
-      <w:r>
-        <w:rPr>
-          <w:rFonts w:ascii="Times New Roman" w:hAnsi="Times New Roman" w:cs="Times New Roman"/>
-        </w:rPr>
-        <w:t xml:space="preserve"> </w:t>
-      </w:r>
-      <w:r>
-        <w:rPr>
-          <w:rFonts w:ascii="Times New Roman" w:hAnsi="Times New Roman" w:cs="Times New Roman"/>
-        </w:rPr>
-        <w:fldChar w:fldCharType="begin"/>
-      </w:r>
-      <w:r>
-        <w:rPr>
-          <w:rFonts w:ascii="Times New Roman" w:hAnsi="Times New Roman" w:cs="Times New Roman"/>
-        </w:rPr>
-        <w:instrText xml:space="preserve"> ADDIN ZOTERO_ITEM CSL_CITATION {"citationID":"zX0Fm7Oc","properties":{"formattedCitation":"(Riddle et al., 2014)","plainCitation":"(Riddle et al., 2014)","noteIndex":0},"citationItems":[{"id":482,"uris":["http://zotero.org/users/5073745/items/N4YRUPHH"],"uri":["http://zotero.org/users/5073745/items/N4YRUPHH"],"itemData":{"id":482,"type":"article-journal","abstract":"Intrauterine growth restriction (IUGR) programs adult disease, including obesity and insulin resistance. Our group previously demonstrated that IUGR dysregulates adipose deposition in male, but not female, weanling rats. Dysregulated adipose deposition is often accompanied by the release of proinflammatory signaling molecules, such as tumor necrosis factor alpha (TNFα). TNFα contributes to adipocyte inflammation and impaired insulin signaling. TNFα has also been implicated in the activation of the unfolded protein response (UPR), which impairs insulin signaling. We hypothesized that, in male rat pups, IUGR would increase TNFα, TNFR1, and components of the UPR (Hspa5, ATF6, p-eIF2α, and Ddit3) prior to the onset of obesity. We further hypothesized that impaired glucose tolerance would occur after the onset of adipose dysfunction in male IUGR rats. To test this hypothesis, we used a well-characterized rat model of uteroplacental insufficiency-induced IUGR. Our primary findings are that, in male rats, IUGR (1) increased circulating and adipose TNFα, (2) increased mRNA levels of UPR components as well as p-eIF2a, and (3) impaired glucose tolerance after observed TNFα increased and after UPR activation. We speculate that programmed dysregulation of TNFα and UPR contributed to the development of glucose intolerance in male IUGR rats.","container-title":"Journal of Obesity","DOI":"10.1155/2014/829862","ISSN":"2090-0708","journalAbbreviation":"J Obes","note":"PMID: 24804087\nPMCID: PMC3997936","page":"829862","source":"PubMed Central","title":"Intrauterine Growth Restriction Increases TNFα and Activates the Unfolded Protein Response in Male Rat Pups","volume":"2014","author":[{"family":"Riddle","given":"Emily S."},{"family":"Campbell","given":"Michael S."},{"family":"Lang","given":"Brook Y."},{"family":"Bierer","given":"Ryann"},{"family":"Wang","given":"Yan"},{"family":"Bagley","given":"Heidi N."},{"family":"Joss-Moore","given":"Lisa A."}],"issued":{"date-parts":[["2014"]]}}}],"schema":"https://github.com/citation-style-language/schema/raw/master/csl-citation.json"} </w:instrText>
-      </w:r>
-      <w:r>
-        <w:rPr>
-          <w:rFonts w:ascii="Times New Roman" w:hAnsi="Times New Roman" w:cs="Times New Roman"/>
-        </w:rPr>
-        <w:fldChar w:fldCharType="separate"/>
-      </w:r>
-      <w:r>
-        <w:rPr>
-          <w:rFonts w:ascii="Times New Roman" w:hAnsi="Times New Roman" w:cs="Times New Roman"/>
-        </w:rPr>
-        <w:t>(Riddle et al., 2014)</w:t>
-      </w:r>
-      <w:r>
-        <w:rPr>
-          <w:rFonts w:ascii="Times New Roman" w:hAnsi="Times New Roman" w:cs="Times New Roman"/>
-        </w:rPr>
-        <w:fldChar w:fldCharType="end"/>
-      </w:r>
-      <w:r>
-        <w:rPr>
-          <w:rFonts w:ascii="Times New Roman" w:hAnsi="Times New Roman" w:cs="Times New Roman"/>
-        </w:rPr>
-        <w:t xml:space="preserve">. </w:t>
-      </w:r>
-      <w:r>
-        <w:rPr>
-          <w:rFonts w:ascii="Times New Roman" w:hAnsi="Times New Roman" w:cs="Times New Roman"/>
-        </w:rPr>
-        <w:t xml:space="preserve">Unlike IUGR literature, we find modest improvement in male insulin sensitivity in adulthood in </w:t>
-      </w:r>
-      <w:r>
-        <w:rPr>
-          <w:rFonts w:ascii="Times New Roman" w:hAnsi="Times New Roman" w:cs="Times New Roman"/>
-        </w:rPr>
-        <w:t xml:space="preserve">male </w:t>
-      </w:r>
-      <w:r>
-        <w:rPr>
-          <w:rFonts w:ascii="Times New Roman" w:hAnsi="Times New Roman" w:cs="Times New Roman"/>
-        </w:rPr>
-        <w:t xml:space="preserve">offspring exposed to gestational </w:t>
-      </w:r>
-      <w:proofErr w:type="spellStart"/>
-      <w:r>
-        <w:rPr>
-          <w:rFonts w:ascii="Times New Roman" w:hAnsi="Times New Roman" w:cs="Times New Roman"/>
-        </w:rPr>
-        <w:t>eTRF</w:t>
-      </w:r>
-      <w:proofErr w:type="spellEnd"/>
-      <w:r>
-        <w:rPr>
-          <w:rFonts w:ascii="Times New Roman" w:hAnsi="Times New Roman" w:cs="Times New Roman"/>
-        </w:rPr>
-        <w:t xml:space="preserve">. </w:t>
-      </w:r>
-      <w:r>
-        <w:rPr>
-          <w:rFonts w:ascii="Times New Roman" w:hAnsi="Times New Roman" w:cs="Times New Roman"/>
-        </w:rPr>
         <w:t xml:space="preserve">The similarity of the </w:t>
       </w:r>
       <w:r>
@@ -10792,13 +10698,7 @@
         <w:rPr>
           <w:rFonts w:ascii="Times New Roman" w:hAnsi="Times New Roman" w:cs="Times New Roman"/>
         </w:rPr>
-        <w:t>using</w:t>
-      </w:r>
-      <w:r>
-        <w:rPr>
-          <w:rFonts w:ascii="Times New Roman" w:hAnsi="Times New Roman" w:cs="Times New Roman"/>
-        </w:rPr>
-        <w:t xml:space="preserve"> </w:t>
+        <w:t xml:space="preserve">using </w:t>
       </w:r>
       <w:r>
         <w:rPr>
@@ -10891,7 +10791,69 @@
         <w:rPr>
           <w:rFonts w:ascii="Times New Roman" w:hAnsi="Times New Roman" w:cs="Times New Roman"/>
         </w:rPr>
-        <w:t>, we hypothesize that</w:t>
+        <w:t xml:space="preserve">, we hypothesize that </w:t>
+      </w:r>
+      <w:r>
+        <w:rPr>
+          <w:rFonts w:ascii="Times New Roman" w:hAnsi="Times New Roman" w:cs="Times New Roman"/>
+        </w:rPr>
+        <w:t xml:space="preserve">alterations in the </w:t>
+      </w:r>
+      <w:r>
+        <w:rPr>
+          <w:rFonts w:ascii="Times New Roman" w:hAnsi="Times New Roman" w:cs="Times New Roman"/>
+        </w:rPr>
+        <w:t xml:space="preserve">development of the </w:t>
+      </w:r>
+      <w:r>
+        <w:rPr>
+          <w:rFonts w:ascii="Times New Roman" w:hAnsi="Times New Roman" w:cs="Times New Roman"/>
+        </w:rPr>
+        <w:t xml:space="preserve">pancreas </w:t>
+      </w:r>
+      <w:r>
+        <w:rPr>
+          <w:rFonts w:ascii="Times New Roman" w:hAnsi="Times New Roman" w:cs="Times New Roman"/>
+        </w:rPr>
+        <w:t xml:space="preserve">may underlie the </w:t>
+      </w:r>
+      <w:r>
+        <w:rPr>
+          <w:rFonts w:ascii="Times New Roman" w:hAnsi="Times New Roman" w:cs="Times New Roman"/>
+        </w:rPr>
+        <w:t>male</w:t>
+      </w:r>
+      <w:r>
+        <w:rPr>
+          <w:rFonts w:ascii="Times New Roman" w:hAnsi="Times New Roman" w:cs="Times New Roman"/>
+        </w:rPr>
+        <w:t>-</w:t>
+      </w:r>
+      <w:r>
+        <w:rPr>
+          <w:rFonts w:ascii="Times New Roman" w:hAnsi="Times New Roman" w:cs="Times New Roman"/>
+        </w:rPr>
+        <w:t xml:space="preserve">specific glucose intolerance and modest insulin sensitivity in </w:t>
+      </w:r>
+      <w:proofErr w:type="spellStart"/>
+      <w:r>
+        <w:rPr>
+          <w:rFonts w:ascii="Times New Roman" w:hAnsi="Times New Roman" w:cs="Times New Roman"/>
+        </w:rPr>
+        <w:t>eTRF</w:t>
+      </w:r>
+      <w:proofErr w:type="spellEnd"/>
+      <w:r>
+        <w:rPr>
+          <w:rFonts w:ascii="Times New Roman" w:hAnsi="Times New Roman" w:cs="Times New Roman"/>
+        </w:rPr>
+        <w:t xml:space="preserve"> offspring</w:t>
+      </w:r>
+      <w:r>
+        <w:rPr>
+          <w:rFonts w:ascii="Times New Roman" w:hAnsi="Times New Roman" w:cs="Times New Roman"/>
+        </w:rPr>
+        <w:t>.</w:t>
       </w:r>
       <w:r>
         <w:rPr>
@@ -10903,20 +10865,34 @@
         <w:rPr>
           <w:rFonts w:ascii="Times New Roman" w:hAnsi="Times New Roman" w:cs="Times New Roman"/>
         </w:rPr>
-        <w:t xml:space="preserve">alterations in the </w:t>
-      </w:r>
-      <w:r>
-        <w:rPr>
-          <w:rFonts w:ascii="Times New Roman" w:hAnsi="Times New Roman" w:cs="Times New Roman"/>
-        </w:rPr>
-        <w:t xml:space="preserve">development of the </w:t>
-      </w:r>
-      <w:r>
-        <w:rPr>
-          <w:rFonts w:ascii="Times New Roman" w:hAnsi="Times New Roman" w:cs="Times New Roman"/>
-        </w:rPr>
-        <w:t>pancreas</w:t>
-      </w:r>
+        <w:t>T</w:t>
+      </w:r>
+      <w:r>
+        <w:rPr>
+          <w:rFonts w:ascii="Times New Roman" w:hAnsi="Times New Roman" w:cs="Times New Roman"/>
+        </w:rPr>
+        <w:t>ime-</w:t>
+      </w:r>
+      <w:r>
+        <w:rPr>
+          <w:rFonts w:ascii="Times New Roman" w:hAnsi="Times New Roman" w:cs="Times New Roman"/>
+        </w:rPr>
+        <w:t xml:space="preserve">limiting the availability of nutrients to the fetus through </w:t>
+      </w:r>
+      <w:proofErr w:type="spellStart"/>
+      <w:r>
+        <w:rPr>
+          <w:rFonts w:ascii="Times New Roman" w:hAnsi="Times New Roman" w:cs="Times New Roman"/>
+        </w:rPr>
+        <w:t>e</w:t>
+      </w:r>
+      <w:r>
+        <w:rPr>
+          <w:rFonts w:ascii="Times New Roman" w:hAnsi="Times New Roman" w:cs="Times New Roman"/>
+        </w:rPr>
+        <w:t>TRF</w:t>
+      </w:r>
+      <w:proofErr w:type="spellEnd"/>
       <w:r>
         <w:rPr>
           <w:rFonts w:ascii="Times New Roman" w:hAnsi="Times New Roman" w:cs="Times New Roman"/>
@@ -10927,25 +10903,190 @@
         <w:rPr>
           <w:rFonts w:ascii="Times New Roman" w:hAnsi="Times New Roman" w:cs="Times New Roman"/>
         </w:rPr>
-        <w:t xml:space="preserve">may underlie the </w:t>
-      </w:r>
-      <w:r>
-        <w:rPr>
-          <w:rFonts w:ascii="Times New Roman" w:hAnsi="Times New Roman" w:cs="Times New Roman"/>
-        </w:rPr>
-        <w:t>male</w:t>
-      </w:r>
-      <w:r>
-        <w:rPr>
-          <w:rFonts w:ascii="Times New Roman" w:hAnsi="Times New Roman" w:cs="Times New Roman"/>
-        </w:rPr>
-        <w:t>-</w:t>
-      </w:r>
-      <w:r>
-        <w:rPr>
-          <w:rFonts w:ascii="Times New Roman" w:hAnsi="Times New Roman" w:cs="Times New Roman"/>
-        </w:rPr>
-        <w:t xml:space="preserve">specific glucose intolerance and modest insulin sensitivity in </w:t>
+        <w:t>may program</w:t>
+      </w:r>
+      <w:r>
+        <w:rPr>
+          <w:rFonts w:ascii="Times New Roman" w:hAnsi="Times New Roman" w:cs="Times New Roman"/>
+        </w:rPr>
+        <w:t xml:space="preserve"> offspring pancreas</w:t>
+      </w:r>
+      <w:r>
+        <w:rPr>
+          <w:rFonts w:ascii="Times New Roman" w:hAnsi="Times New Roman" w:cs="Times New Roman"/>
+        </w:rPr>
+        <w:t xml:space="preserve"> for development in </w:t>
+      </w:r>
+      <w:r>
+        <w:rPr>
+          <w:rFonts w:ascii="Times New Roman" w:hAnsi="Times New Roman" w:cs="Times New Roman"/>
+        </w:rPr>
+        <w:t xml:space="preserve">daily periods of </w:t>
+      </w:r>
+      <w:r>
+        <w:rPr>
+          <w:rFonts w:ascii="Times New Roman" w:hAnsi="Times New Roman" w:cs="Times New Roman"/>
+        </w:rPr>
+        <w:t xml:space="preserve">nutrient scarcity and resulted in </w:t>
+      </w:r>
+      <w:commentRangeStart w:id="2"/>
+      <w:r>
+        <w:rPr>
+          <w:rFonts w:ascii="Times New Roman" w:hAnsi="Times New Roman" w:cs="Times New Roman"/>
+        </w:rPr>
+        <w:t>impaired beta cell development or islet</w:t>
+      </w:r>
+      <w:r>
+        <w:rPr>
+          <w:rFonts w:ascii="Times New Roman" w:hAnsi="Times New Roman" w:cs="Times New Roman"/>
+        </w:rPr>
+        <w:t xml:space="preserve"> size </w:t>
+      </w:r>
+      <w:commentRangeEnd w:id="2"/>
+      <w:r>
+        <w:rPr>
+          <w:rStyle w:val="CommentReference"/>
+        </w:rPr>
+        <w:commentReference w:id="2"/>
+      </w:r>
+      <w:r>
+        <w:rPr>
+          <w:rFonts w:ascii="Times New Roman" w:hAnsi="Times New Roman" w:cs="Times New Roman"/>
+        </w:rPr>
+        <w:t xml:space="preserve">leading to </w:t>
+      </w:r>
+      <w:r>
+        <w:rPr>
+          <w:rFonts w:ascii="Times New Roman" w:hAnsi="Times New Roman" w:cs="Times New Roman"/>
+        </w:rPr>
+        <w:t xml:space="preserve">reduced </w:t>
+      </w:r>
+      <w:r>
+        <w:rPr>
+          <w:rFonts w:ascii="Times New Roman" w:hAnsi="Times New Roman" w:cs="Times New Roman"/>
+        </w:rPr>
+        <w:t>insulin secretion</w:t>
+      </w:r>
+      <w:r>
+        <w:rPr>
+          <w:rFonts w:ascii="Times New Roman" w:hAnsi="Times New Roman" w:cs="Times New Roman"/>
+        </w:rPr>
+        <w:t xml:space="preserve">. </w:t>
+      </w:r>
+      <w:r>
+        <w:rPr>
+          <w:rFonts w:ascii="Times New Roman" w:hAnsi="Times New Roman" w:cs="Times New Roman"/>
+        </w:rPr>
+        <w:t xml:space="preserve">It </w:t>
+      </w:r>
+      <w:r>
+        <w:rPr>
+          <w:rFonts w:ascii="Times New Roman" w:hAnsi="Times New Roman" w:cs="Times New Roman"/>
+        </w:rPr>
+        <w:t xml:space="preserve">also </w:t>
+      </w:r>
+      <w:r>
+        <w:rPr>
+          <w:rFonts w:ascii="Times New Roman" w:hAnsi="Times New Roman" w:cs="Times New Roman"/>
+        </w:rPr>
+        <w:t xml:space="preserve">may be that the islets were able to compensate in young male offspring during a lower-calorie diet </w:t>
+      </w:r>
+      <w:r>
+        <w:rPr>
+          <w:rFonts w:ascii="Times New Roman" w:hAnsi="Times New Roman" w:cs="Times New Roman"/>
+        </w:rPr>
+        <w:t xml:space="preserve">(NCD) </w:t>
+      </w:r>
+      <w:r>
+        <w:rPr>
+          <w:rFonts w:ascii="Times New Roman" w:hAnsi="Times New Roman" w:cs="Times New Roman"/>
+        </w:rPr>
+        <w:t xml:space="preserve">and therefore the effect did not become apparent until an overnutrition challenge </w:t>
+      </w:r>
+      <w:r>
+        <w:rPr>
+          <w:rFonts w:ascii="Times New Roman" w:hAnsi="Times New Roman" w:cs="Times New Roman"/>
+        </w:rPr>
+        <w:t>during adulthood</w:t>
+      </w:r>
+      <w:r>
+        <w:rPr>
+          <w:rFonts w:ascii="Times New Roman" w:hAnsi="Times New Roman" w:cs="Times New Roman"/>
+        </w:rPr>
+        <w:t xml:space="preserve">. </w:t>
+      </w:r>
+      <w:r>
+        <w:rPr>
+          <w:rFonts w:ascii="Times New Roman" w:hAnsi="Times New Roman" w:cs="Times New Roman"/>
+        </w:rPr>
+        <w:t xml:space="preserve">One study of </w:t>
+      </w:r>
+      <w:r>
+        <w:rPr>
+          <w:rFonts w:ascii="Times New Roman" w:hAnsi="Times New Roman" w:cs="Times New Roman"/>
+        </w:rPr>
+        <w:t xml:space="preserve">early post-natal </w:t>
+      </w:r>
+      <w:r>
+        <w:rPr>
+          <w:rFonts w:ascii="Times New Roman" w:hAnsi="Times New Roman" w:cs="Times New Roman"/>
+        </w:rPr>
+        <w:t xml:space="preserve">exposure to TRF found that adolescent males who were fed TRF the first 4 weeks after weaning developed smaller islets of Langerhans and higher blood glucose compared to those fed AL </w:t>
+      </w:r>
+      <w:r>
+        <w:rPr>
+          <w:rFonts w:ascii="Times New Roman" w:hAnsi="Times New Roman" w:cs="Times New Roman"/>
+        </w:rPr>
+        <w:fldChar w:fldCharType="begin"/>
+      </w:r>
+      <w:r>
+        <w:rPr>
+          <w:rFonts w:ascii="Times New Roman" w:hAnsi="Times New Roman" w:cs="Times New Roman"/>
+        </w:rPr>
+        <w:instrText xml:space="preserve"> ADDIN ZOTERO_ITEM CSL_CITATION {"citationID":"7kVhQzJT","properties":{"formattedCitation":"(Hu et al., 2019)","plainCitation":"(Hu et al., 2019)","noteIndex":0},"citationItems":[{"id":764,"uris":["http://zotero.org/users/5073745/items/NPYUTKVA"],"uri":["http://zotero.org/users/5073745/items/NPYUTKVA"],"itemData":{"id":764,"type":"article-journal","abstract":"Time-restricted feeding regimen (TRF), that is, no food consumption for 14–16 h during the light phase per day, attenuates the fattening traits and metabolic disorders in adults. This study aims to further investigate whether TRF would be protective against similar nutritional challenges in juvenile mice. Mice in the experimental group were treated with TRF during the first 4 weeks (considered to be the childhood phase of mice) before switching to ad libitum (AD) feeding pattern as adults; the control group with all subjects sticks to AD mode. Body weight was monitored, and serum biochemistry, sexual maturity, immune function, and gut microbiota were assessed at a certain timing. Mice treated with TRF during the childhood period (from weaning age) but went through AD feeding pattern as adults demonstrated the tendency of higher body weight, higher levels of serum glucose, shrunken Langerhans islets, fatty liver disease, thickening of aortic walls, delayed sexual development, increased proportion of T regulatory cells, and unhealthy gut microbiota. Childhood TRF causes pleiotropic adverse effects, including severe irreversible metabolic disorders, depressed immune function, and retarded puberty. Microbiota set the stage for TRF to employ downstream reactions on the above changes.","container-title":"Pediatric Research","DOI":"10.1038/s41390-018-0156-z","ISSN":"1530-0447","issue":"4","journalAbbreviation":"Pediatr Res","language":"en","page":"518-526","source":"www.nature.com","title":"Time-restricted feeding causes irreversible metabolic disorders and gut microbiota shift in pediatric mice","volume":"85","author":[{"family":"Hu","given":"Dandan"},{"family":"Mao","given":"Yilei"},{"family":"Xu","given":"Gang"},{"family":"Liao","given":"Wenjun"},{"family":"Ren","given":"Jinjun"},{"family":"Yang","given":"Huayu"},{"family":"Yang","given":"Jun"},{"family":"Sun","given":"Lejia"},{"family":"Chen","given":"Hongyu"},{"family":"Wang","given":"Wenda"},{"family":"Wang","given":"Yanan"},{"family":"Sang","given":"Xinting"},{"family":"Lu","given":"Xin"},{"family":"Zhang","given":"Hongbing"},{"family":"Zhong","given":"Shouxian"}],"issued":{"date-parts":[["2019",3]]}}}],"schema":"https://github.com/citation-style-language/schema/raw/master/csl-citation.json"} </w:instrText>
+      </w:r>
+      <w:r>
+        <w:rPr>
+          <w:rFonts w:ascii="Times New Roman" w:hAnsi="Times New Roman" w:cs="Times New Roman"/>
+        </w:rPr>
+        <w:fldChar w:fldCharType="separate"/>
+      </w:r>
+      <w:r>
+        <w:rPr>
+          <w:rFonts w:ascii="Times New Roman" w:hAnsi="Times New Roman" w:cs="Times New Roman"/>
+          <w:noProof/>
+        </w:rPr>
+        <w:t>(Hu et al., 2019)</w:t>
+      </w:r>
+      <w:r>
+        <w:rPr>
+          <w:rFonts w:ascii="Times New Roman" w:hAnsi="Times New Roman" w:cs="Times New Roman"/>
+        </w:rPr>
+        <w:fldChar w:fldCharType="end"/>
+      </w:r>
+      <w:r>
+        <w:rPr>
+          <w:rFonts w:ascii="Times New Roman" w:hAnsi="Times New Roman" w:cs="Times New Roman"/>
+        </w:rPr>
+        <w:t xml:space="preserve">. </w:t>
+      </w:r>
+      <w:r>
+        <w:rPr>
+          <w:rFonts w:ascii="Times New Roman" w:hAnsi="Times New Roman" w:cs="Times New Roman"/>
+        </w:rPr>
+        <w:t>Therefore, future studies of gestational</w:t>
+      </w:r>
+      <w:r>
+        <w:rPr>
+          <w:rFonts w:ascii="Times New Roman" w:hAnsi="Times New Roman" w:cs="Times New Roman"/>
+        </w:rPr>
+        <w:t xml:space="preserve"> or developmental</w:t>
+      </w:r>
+      <w:r>
+        <w:rPr>
+          <w:rFonts w:ascii="Times New Roman" w:hAnsi="Times New Roman" w:cs="Times New Roman"/>
+        </w:rPr>
+        <w:t xml:space="preserve"> </w:t>
       </w:r>
       <w:proofErr w:type="spellStart"/>
       <w:r>
@@ -10959,260 +11100,13 @@
         <w:rPr>
           <w:rFonts w:ascii="Times New Roman" w:hAnsi="Times New Roman" w:cs="Times New Roman"/>
         </w:rPr>
-        <w:t xml:space="preserve"> offspring</w:t>
-      </w:r>
-      <w:r>
-        <w:rPr>
-          <w:rFonts w:ascii="Times New Roman" w:hAnsi="Times New Roman" w:cs="Times New Roman"/>
-        </w:rPr>
-        <w:t>.</w:t>
-      </w:r>
-      <w:r>
-        <w:rPr>
-          <w:rFonts w:ascii="Times New Roman" w:hAnsi="Times New Roman" w:cs="Times New Roman"/>
-        </w:rPr>
-        <w:t xml:space="preserve"> </w:t>
-      </w:r>
-      <w:r>
-        <w:rPr>
-          <w:rFonts w:ascii="Times New Roman" w:hAnsi="Times New Roman" w:cs="Times New Roman"/>
-        </w:rPr>
-        <w:t>T</w:t>
-      </w:r>
-      <w:r>
-        <w:rPr>
-          <w:rFonts w:ascii="Times New Roman" w:hAnsi="Times New Roman" w:cs="Times New Roman"/>
-        </w:rPr>
-        <w:t>ime-</w:t>
-      </w:r>
-      <w:r>
-        <w:rPr>
-          <w:rFonts w:ascii="Times New Roman" w:hAnsi="Times New Roman" w:cs="Times New Roman"/>
-        </w:rPr>
-        <w:t xml:space="preserve">limiting the availability of nutrients to the fetus through </w:t>
-      </w:r>
-      <w:proofErr w:type="spellStart"/>
-      <w:r>
-        <w:rPr>
-          <w:rFonts w:ascii="Times New Roman" w:hAnsi="Times New Roman" w:cs="Times New Roman"/>
-        </w:rPr>
-        <w:t>e</w:t>
-      </w:r>
-      <w:r>
-        <w:rPr>
-          <w:rFonts w:ascii="Times New Roman" w:hAnsi="Times New Roman" w:cs="Times New Roman"/>
-        </w:rPr>
-        <w:t>TRF</w:t>
-      </w:r>
-      <w:proofErr w:type="spellEnd"/>
-      <w:r>
-        <w:rPr>
-          <w:rFonts w:ascii="Times New Roman" w:hAnsi="Times New Roman" w:cs="Times New Roman"/>
-        </w:rPr>
-        <w:t xml:space="preserve"> </w:t>
-      </w:r>
-      <w:r>
-        <w:rPr>
-          <w:rFonts w:ascii="Times New Roman" w:hAnsi="Times New Roman" w:cs="Times New Roman"/>
-        </w:rPr>
-        <w:t>may program</w:t>
-      </w:r>
-      <w:r>
-        <w:rPr>
-          <w:rFonts w:ascii="Times New Roman" w:hAnsi="Times New Roman" w:cs="Times New Roman"/>
-        </w:rPr>
-        <w:t xml:space="preserve"> offspring pancreas</w:t>
-      </w:r>
-      <w:r>
-        <w:rPr>
-          <w:rFonts w:ascii="Times New Roman" w:hAnsi="Times New Roman" w:cs="Times New Roman"/>
-        </w:rPr>
-        <w:t xml:space="preserve"> for development in </w:t>
-      </w:r>
-      <w:r>
-        <w:rPr>
-          <w:rFonts w:ascii="Times New Roman" w:hAnsi="Times New Roman" w:cs="Times New Roman"/>
-        </w:rPr>
-        <w:t xml:space="preserve">daily periods of </w:t>
-      </w:r>
-      <w:r>
-        <w:rPr>
-          <w:rFonts w:ascii="Times New Roman" w:hAnsi="Times New Roman" w:cs="Times New Roman"/>
-        </w:rPr>
-        <w:t xml:space="preserve">nutrient scarcity and resulted in </w:t>
-      </w:r>
-      <w:commentRangeStart w:id="9"/>
-      <w:r>
-        <w:rPr>
-          <w:rFonts w:ascii="Times New Roman" w:hAnsi="Times New Roman" w:cs="Times New Roman"/>
-        </w:rPr>
-        <w:t>impaired beta cell development or islet</w:t>
-      </w:r>
-      <w:r>
-        <w:rPr>
-          <w:rFonts w:ascii="Times New Roman" w:hAnsi="Times New Roman" w:cs="Times New Roman"/>
-        </w:rPr>
-        <w:t xml:space="preserve"> size </w:t>
-      </w:r>
-      <w:commentRangeEnd w:id="9"/>
-      <w:r>
-        <w:rPr>
-          <w:rStyle w:val="CommentReference"/>
-        </w:rPr>
-        <w:commentReference w:id="9"/>
-      </w:r>
-      <w:r>
-        <w:rPr>
-          <w:rFonts w:ascii="Times New Roman" w:hAnsi="Times New Roman" w:cs="Times New Roman"/>
-        </w:rPr>
-        <w:t xml:space="preserve">leading to </w:t>
-      </w:r>
-      <w:r>
-        <w:rPr>
-          <w:rFonts w:ascii="Times New Roman" w:hAnsi="Times New Roman" w:cs="Times New Roman"/>
-        </w:rPr>
-        <w:t xml:space="preserve">reduced </w:t>
-      </w:r>
-      <w:r>
-        <w:rPr>
-          <w:rFonts w:ascii="Times New Roman" w:hAnsi="Times New Roman" w:cs="Times New Roman"/>
-        </w:rPr>
-        <w:t>insulin secretion</w:t>
-      </w:r>
-      <w:r>
-        <w:rPr>
-          <w:rFonts w:ascii="Times New Roman" w:hAnsi="Times New Roman" w:cs="Times New Roman"/>
-        </w:rPr>
-        <w:t xml:space="preserve">. </w:t>
-      </w:r>
-      <w:r>
-        <w:rPr>
-          <w:rFonts w:ascii="Times New Roman" w:hAnsi="Times New Roman" w:cs="Times New Roman"/>
-        </w:rPr>
-        <w:t xml:space="preserve">It </w:t>
-      </w:r>
-      <w:r>
-        <w:rPr>
-          <w:rFonts w:ascii="Times New Roman" w:hAnsi="Times New Roman" w:cs="Times New Roman"/>
-        </w:rPr>
-        <w:t xml:space="preserve">also </w:t>
-      </w:r>
-      <w:r>
-        <w:rPr>
-          <w:rFonts w:ascii="Times New Roman" w:hAnsi="Times New Roman" w:cs="Times New Roman"/>
-        </w:rPr>
-        <w:t xml:space="preserve">may be that the islets were able to compensate in young male offspring during a lower-calorie diet and therefore the effect did not become apparent until an overnutrition challenge </w:t>
-      </w:r>
-      <w:r>
-        <w:rPr>
-          <w:rFonts w:ascii="Times New Roman" w:hAnsi="Times New Roman" w:cs="Times New Roman"/>
-        </w:rPr>
-        <w:t>during adulthood</w:t>
-      </w:r>
-      <w:r>
-        <w:rPr>
-          <w:rFonts w:ascii="Times New Roman" w:hAnsi="Times New Roman" w:cs="Times New Roman"/>
-        </w:rPr>
-        <w:t xml:space="preserve">. </w:t>
-      </w:r>
-      <w:r>
-        <w:rPr>
-          <w:rFonts w:ascii="Times New Roman" w:hAnsi="Times New Roman" w:cs="Times New Roman"/>
-        </w:rPr>
-        <w:t xml:space="preserve">One study of </w:t>
-      </w:r>
-      <w:r>
-        <w:rPr>
-          <w:rFonts w:ascii="Times New Roman" w:hAnsi="Times New Roman" w:cs="Times New Roman"/>
-        </w:rPr>
-        <w:t xml:space="preserve">early post-natal </w:t>
-      </w:r>
-      <w:r>
-        <w:rPr>
-          <w:rFonts w:ascii="Times New Roman" w:hAnsi="Times New Roman" w:cs="Times New Roman"/>
-        </w:rPr>
-        <w:t xml:space="preserve">exposure to TRF found that adolescent males who were fed TRF the first 4 weeks after weaning developed smaller islets of Langerhans and higher blood glucose compared to those fed AL </w:t>
-      </w:r>
-      <w:r>
-        <w:rPr>
-          <w:rFonts w:ascii="Times New Roman" w:hAnsi="Times New Roman" w:cs="Times New Roman"/>
-        </w:rPr>
-        <w:fldChar w:fldCharType="begin"/>
-      </w:r>
-      <w:r>
-        <w:rPr>
-          <w:rFonts w:ascii="Times New Roman" w:hAnsi="Times New Roman" w:cs="Times New Roman"/>
-        </w:rPr>
-        <w:instrText xml:space="preserve"> ADDIN ZOTERO_ITEM CSL_CITATION {"citationID":"7kVhQzJT","properties":{"formattedCitation":"(Hu et al., 2019)","plainCitation":"(Hu et al., 2019)","noteIndex":0},"citationItems":[{"id":764,"uris":["http://zotero.org/users/5073745/items/NPYUTKVA"],"uri":["http://zotero.org/users/5073745/items/NPYUTKVA"],"itemData":{"id":764,"type":"article-journal","abstract":"Time-restricted feeding regimen (TRF), that is, no food consumption for 14–16 h during the light phase per day, attenuates the fattening traits and metabolic disorders in adults. This study aims to further investigate whether TRF would be protective against similar nutritional challenges in juvenile mice. Mice in the experimental group were treated with TRF during the first 4 weeks (considered to be the childhood phase of mice) before switching to ad libitum (AD) feeding pattern as adults; the control group with all subjects sticks to AD mode. Body weight was monitored, and serum biochemistry, sexual maturity, immune function, and gut microbiota were assessed at a certain timing. Mice treated with TRF during the childhood period (from weaning age) but went through AD feeding pattern as adults demonstrated the tendency of higher body weight, higher levels of serum glucose, shrunken Langerhans islets, fatty liver disease, thickening of aortic walls, delayed sexual development, increased proportion of T regulatory cells, and unhealthy gut microbiota. Childhood TRF causes pleiotropic adverse effects, including severe irreversible metabolic disorders, depressed immune function, and retarded puberty. Microbiota set the stage for TRF to employ downstream reactions on the above changes.","container-title":"Pediatric Research","DOI":"10.1038/s41390-018-0156-z","ISSN":"1530-0447","issue":"4","journalAbbreviation":"Pediatr Res","language":"en","page":"518-526","source":"www.nature.com","title":"Time-restricted feeding causes irreversible metabolic disorders and gut microbiota shift in pediatric mice","volume":"85","author":[{"family":"Hu","given":"Dandan"},{"family":"Mao","given":"Yilei"},{"family":"Xu","given":"Gang"},{"family":"Liao","given":"Wenjun"},{"family":"Ren","given":"Jinjun"},{"family":"Yang","given":"Huayu"},{"family":"Yang","given":"Jun"},{"family":"Sun","given":"Lejia"},{"family":"Chen","given":"Hongyu"},{"family":"Wang","given":"Wenda"},{"family":"Wang","given":"Yanan"},{"family":"Sang","given":"Xinting"},{"family":"Lu","given":"Xin"},{"family":"Zhang","given":"Hongbing"},{"family":"Zhong","given":"Shouxian"}],"issued":{"date-parts":[["2019",3]]}}}],"schema":"https://github.com/citation-style-language/schema/raw/master/csl-citation.json"} </w:instrText>
-      </w:r>
-      <w:r>
-        <w:rPr>
-          <w:rFonts w:ascii="Times New Roman" w:hAnsi="Times New Roman" w:cs="Times New Roman"/>
-        </w:rPr>
-        <w:fldChar w:fldCharType="separate"/>
-      </w:r>
-      <w:r>
-        <w:rPr>
-          <w:rFonts w:ascii="Times New Roman" w:hAnsi="Times New Roman" w:cs="Times New Roman"/>
-          <w:noProof/>
-        </w:rPr>
-        <w:t>(Hu et al., 2019)</w:t>
-      </w:r>
-      <w:r>
-        <w:rPr>
-          <w:rFonts w:ascii="Times New Roman" w:hAnsi="Times New Roman" w:cs="Times New Roman"/>
-        </w:rPr>
-        <w:fldChar w:fldCharType="end"/>
-      </w:r>
-      <w:r>
-        <w:rPr>
-          <w:rFonts w:ascii="Times New Roman" w:hAnsi="Times New Roman" w:cs="Times New Roman"/>
-        </w:rPr>
-        <w:t xml:space="preserve">. </w:t>
-      </w:r>
-      <w:r>
-        <w:rPr>
-          <w:rFonts w:ascii="Times New Roman" w:hAnsi="Times New Roman" w:cs="Times New Roman"/>
-        </w:rPr>
-        <w:t>Therefore, future studies of gestational</w:t>
-      </w:r>
-      <w:r>
-        <w:rPr>
-          <w:rFonts w:ascii="Times New Roman" w:hAnsi="Times New Roman" w:cs="Times New Roman"/>
-        </w:rPr>
-        <w:t xml:space="preserve"> or developmental</w:t>
-      </w:r>
-      <w:r>
-        <w:rPr>
-          <w:rFonts w:ascii="Times New Roman" w:hAnsi="Times New Roman" w:cs="Times New Roman"/>
-        </w:rPr>
-        <w:t xml:space="preserve"> </w:t>
-      </w:r>
-      <w:proofErr w:type="spellStart"/>
-      <w:r>
-        <w:rPr>
-          <w:rFonts w:ascii="Times New Roman" w:hAnsi="Times New Roman" w:cs="Times New Roman"/>
-        </w:rPr>
-        <w:t>eTRF</w:t>
-      </w:r>
-      <w:proofErr w:type="spellEnd"/>
-      <w:r>
-        <w:rPr>
-          <w:rFonts w:ascii="Times New Roman" w:hAnsi="Times New Roman" w:cs="Times New Roman"/>
-        </w:rPr>
         <w:t xml:space="preserve"> should </w:t>
       </w:r>
       <w:r>
         <w:rPr>
           <w:rFonts w:ascii="Times New Roman" w:hAnsi="Times New Roman" w:cs="Times New Roman"/>
         </w:rPr>
-        <w:t>examine</w:t>
-      </w:r>
-      <w:r>
-        <w:rPr>
-          <w:rFonts w:ascii="Times New Roman" w:hAnsi="Times New Roman" w:cs="Times New Roman"/>
-        </w:rPr>
-        <w:t xml:space="preserve"> </w:t>
+        <w:t xml:space="preserve">examine </w:t>
       </w:r>
       <w:r>
         <w:rPr>
@@ -11299,13 +11193,7 @@
         <w:rPr>
           <w:rFonts w:ascii="Times New Roman" w:hAnsi="Times New Roman" w:cs="Times New Roman"/>
         </w:rPr>
-        <w:t>did</w:t>
-      </w:r>
-      <w:r>
-        <w:rPr>
-          <w:rFonts w:ascii="Times New Roman" w:hAnsi="Times New Roman" w:cs="Times New Roman"/>
-        </w:rPr>
-        <w:t xml:space="preserve"> </w:t>
+        <w:t xml:space="preserve">did </w:t>
       </w:r>
       <w:r>
         <w:rPr>
@@ -11323,33 +11211,37 @@
         <w:rPr>
           <w:rFonts w:ascii="Times New Roman" w:hAnsi="Times New Roman" w:cs="Times New Roman"/>
         </w:rPr>
-        <w:t xml:space="preserve">define </w:t>
-      </w:r>
-      <w:r>
-        <w:rPr>
-          <w:rFonts w:ascii="Times New Roman" w:hAnsi="Times New Roman" w:cs="Times New Roman"/>
-        </w:rPr>
-        <w:t>the mechanism driving the worsening of glucose tolerance in adulthood</w:t>
-      </w:r>
-      <w:proofErr w:type="gramStart"/>
-      <w:r>
-        <w:rPr>
-          <w:rFonts w:ascii="Times New Roman" w:hAnsi="Times New Roman" w:cs="Times New Roman"/>
-        </w:rPr>
-        <w:t>.</w:t>
-      </w:r>
-      <w:r>
-        <w:rPr>
-          <w:rFonts w:ascii="Times New Roman" w:hAnsi="Times New Roman" w:cs="Times New Roman"/>
-        </w:rPr>
-        <w:t xml:space="preserve">  </w:t>
-      </w:r>
-      <w:proofErr w:type="gramEnd"/>
-      <w:r>
-        <w:rPr>
-          <w:rFonts w:ascii="Times New Roman" w:hAnsi="Times New Roman" w:cs="Times New Roman"/>
-        </w:rPr>
-        <w:t>Finally, our model used healthy non-obese dams and our results cannot be extended to effects of eTRF in the context of metabolic syndrome or obesity during pregnancy.</w:t>
+        <w:t>d</w:t>
+      </w:r>
+      <w:r>
+        <w:rPr>
+          <w:rFonts w:ascii="Times New Roman" w:hAnsi="Times New Roman" w:cs="Times New Roman"/>
+        </w:rPr>
+        <w:t xml:space="preserve">etermine </w:t>
+      </w:r>
+      <w:r>
+        <w:rPr>
+          <w:rFonts w:ascii="Times New Roman" w:hAnsi="Times New Roman" w:cs="Times New Roman"/>
+        </w:rPr>
+        <w:t>the mechanism driving the worsening of glucose tolerance in adulthood.</w:t>
+      </w:r>
+      <w:r>
+        <w:rPr>
+          <w:rFonts w:ascii="Times New Roman" w:hAnsi="Times New Roman" w:cs="Times New Roman"/>
+        </w:rPr>
+        <w:t xml:space="preserve"> Finally, our model used healthy non-obese dams and our results cannot be extended to effects of eTRF in the context of metabolic syndrome</w:t>
+      </w:r>
+      <w:r>
+        <w:rPr>
+          <w:rFonts w:ascii="Times New Roman" w:hAnsi="Times New Roman" w:cs="Times New Roman"/>
+        </w:rPr>
+        <w:t>, diabetes,</w:t>
+      </w:r>
+      <w:r>
+        <w:rPr>
+          <w:rFonts w:ascii="Times New Roman" w:hAnsi="Times New Roman" w:cs="Times New Roman"/>
+        </w:rPr>
+        <w:t xml:space="preserve"> or obesity during pregnancy.</w:t>
       </w:r>
     </w:p>
     <w:p>
@@ -11376,13 +11268,7 @@
         <w:rPr>
           <w:rFonts w:ascii="Times New Roman" w:hAnsi="Times New Roman" w:cs="Times New Roman"/>
         </w:rPr>
-        <w:t>controlling for the effect</w:t>
-      </w:r>
-      <w:r>
-        <w:rPr>
-          <w:rFonts w:ascii="Times New Roman" w:hAnsi="Times New Roman" w:cs="Times New Roman"/>
-        </w:rPr>
-        <w:t xml:space="preserve"> </w:t>
+        <w:t xml:space="preserve">controlling for the effect </w:t>
       </w:r>
       <w:r>
         <w:rPr>
@@ -14325,7 +14211,7 @@
 
 <file path=word/comments.xml><?xml version="1.0" encoding="utf-8"?>
 <w:comments xmlns:wpc="http://schemas.microsoft.com/office/word/2010/wordprocessingCanvas" xmlns:cx="http://schemas.microsoft.com/office/drawing/2014/chartex" xmlns:cx1="http://schemas.microsoft.com/office/drawing/2015/9/8/chartex" xmlns:cx2="http://schemas.microsoft.com/office/drawing/2015/10/21/chartex" xmlns:cx3="http://schemas.microsoft.com/office/drawing/2016/5/9/chartex" xmlns:cx4="http://schemas.microsoft.com/office/drawing/2016/5/10/chartex" xmlns:cx5="http://schemas.microsoft.com/office/drawing/2016/5/11/chartex" xmlns:cx6="http://schemas.microsoft.com/office/drawing/2016/5/12/chartex" xmlns:cx7="http://schemas.microsoft.com/office/drawing/2016/5/13/chartex" xmlns:cx8="http://schemas.microsoft.com/office/drawing/2016/5/14/chartex" xmlns:mc="http://schemas.openxmlformats.org/markup-compatibility/2006" xmlns:aink="http://schemas.microsoft.com/office/drawing/2016/ink" xmlns:am3d="http://schemas.microsoft.com/office/drawing/2017/model3d" xmlns:o="urn:schemas-microsoft-com:office:office" xmlns:r="http://schemas.openxmlformats.org/officeDocument/2006/relationships" xmlns:m="http://schemas.openxmlformats.org/officeDocument/2006/math" xmlns:v="urn:schemas-microsoft-com:vml" xmlns:wp14="http://schemas.microsoft.com/office/word/2010/wordprocessingDrawing" xmlns:wp="http://schemas.openxmlformats.org/drawingml/2006/wordprocessingDrawing" xmlns:w10="urn:schemas-microsoft-com:office:word" xmlns:w="http://schemas.openxmlformats.org/wordprocessingml/2006/main" xmlns:w14="http://schemas.microsoft.com/office/word/2010/wordml" xmlns:w15="http://schemas.microsoft.com/office/word/2012/wordml" xmlns:w16cex="http://schemas.microsoft.com/office/word/2018/wordml/cex" xmlns:w16cid="http://schemas.microsoft.com/office/word/2016/wordml/cid" xmlns:w16="http://schemas.microsoft.com/office/word/2018/wordml" xmlns:w16sdtdh="http://schemas.microsoft.com/office/word/2020/wordml/sdtdatahash" xmlns:w16se="http://schemas.microsoft.com/office/word/2015/wordml/symex" xmlns:wpg="http://schemas.microsoft.com/office/word/2010/wordprocessingGroup" xmlns:wpi="http://schemas.microsoft.com/office/word/2010/wordprocessingInk" xmlns:wne="http://schemas.microsoft.com/office/word/2006/wordml" xmlns:wps="http://schemas.microsoft.com/office/word/2010/wordprocessingShape" mc:Ignorable="w14 w15 w16se w16cid w16 w16cex w16sdtdh wp14">
-  <w:comment w:id="3" w:author="Dave Bridges" w:date="2021-09-16T11:12:00Z" w:initials="DB">
+  <w:comment w:id="0" w:author="Dave Bridges" w:date="2021-09-16T11:12:00Z" w:initials="DB">
     <w:p>
       <w:pPr>
         <w:pStyle w:val="CommentText"/>
@@ -14357,7 +14243,7 @@
       </w:r>
     </w:p>
   </w:comment>
-  <w:comment w:id="4" w:author="Molly Mulcahy" w:date="2021-10-13T12:02:00Z" w:initials="MCM">
+  <w:comment w:id="1" w:author="Molly Mulcahy" w:date="2021-10-13T12:02:00Z" w:initials="MCM">
     <w:p>
       <w:pPr>
         <w:pStyle w:val="CommentText"/>
@@ -14393,56 +14279,7 @@
       </w:r>
     </w:p>
   </w:comment>
-  <w:comment w:id="8" w:author="Mulcahy, Molly" w:date="2021-11-03T15:56:00Z" w:initials="MM">
-    <w:p>
-      <w:pPr>
-        <w:pStyle w:val="CommentText"/>
-      </w:pPr>
-      <w:r>
-        <w:rPr>
-          <w:rStyle w:val="CommentReference"/>
-        </w:rPr>
-        <w:annotationRef/>
-      </w:r>
-      <w:r>
-        <w:rPr>
-          <w:noProof/>
-        </w:rPr>
-        <w:t xml:space="preserve">I've not seen any great </w:t>
-      </w:r>
-      <w:r>
-        <w:rPr>
-          <w:noProof/>
-        </w:rPr>
-        <w:t>mec</w:t>
-      </w:r>
-      <w:r>
-        <w:rPr>
-          <w:noProof/>
-        </w:rPr>
-        <w:t>hanistic explanation for</w:t>
-      </w:r>
-      <w:r>
-        <w:rPr>
-          <w:noProof/>
-        </w:rPr>
-        <w:t xml:space="preserve"> the sex-specific effects. SHould I go into the details of wh</w:t>
-      </w:r>
-      <w:r>
-        <w:rPr>
-          <w:noProof/>
-        </w:rPr>
-        <w:t>y it might just be males, or leave it as i</w:t>
-      </w:r>
-      <w:r>
-        <w:rPr>
-          <w:noProof/>
-        </w:rPr>
-        <w:t>s?</w:t>
-      </w:r>
-    </w:p>
-  </w:comment>
-  <w:comment w:id="9" w:author="Mulcahy, Molly" w:date="2021-11-03T15:14:00Z" w:initials="MM">
+  <w:comment w:id="2" w:author="Mulcahy, Molly" w:date="2021-11-03T15:14:00Z" w:initials="MM">
     <w:p>
       <w:pPr>
         <w:pStyle w:val="CommentText"/>
@@ -14468,7 +14305,6 @@
 <w15:commentsEx xmlns:wpc="http://schemas.microsoft.com/office/word/2010/wordprocessingCanvas" xmlns:cx="http://schemas.microsoft.com/office/drawing/2014/chartex" xmlns:cx1="http://schemas.microsoft.com/office/drawing/2015/9/8/chartex" xmlns:cx2="http://schemas.microsoft.com/office/drawing/2015/10/21/chartex" xmlns:cx3="http://schemas.microsoft.com/office/drawing/2016/5/9/chartex" xmlns:cx4="http://schemas.microsoft.com/office/drawing/2016/5/10/chartex" xmlns:cx5="http://schemas.microsoft.com/office/drawing/2016/5/11/chartex" xmlns:cx6="http://schemas.microsoft.com/office/drawing/2016/5/12/chartex" xmlns:cx7="http://schemas.microsoft.com/office/drawing/2016/5/13/chartex" xmlns:cx8="http://schemas.microsoft.com/office/drawing/2016/5/14/chartex" xmlns:mc="http://schemas.openxmlformats.org/markup-compatibility/2006" xmlns:aink="http://schemas.microsoft.com/office/drawing/2016/ink" xmlns:am3d="http://schemas.microsoft.com/office/drawing/2017/model3d" xmlns:o="urn:schemas-microsoft-com:office:office" xmlns:r="http://schemas.openxmlformats.org/officeDocument/2006/relationships" xmlns:m="http://schemas.openxmlformats.org/officeDocument/2006/math" xmlns:v="urn:schemas-microsoft-com:vml" xmlns:wp14="http://schemas.microsoft.com/office/word/2010/wordprocessingDrawing" xmlns:wp="http://schemas.openxmlformats.org/drawingml/2006/wordprocessingDrawing" xmlns:w10="urn:schemas-microsoft-com:office:word" xmlns:w="http://schemas.openxmlformats.org/wordprocessingml/2006/main" xmlns:w14="http://schemas.microsoft.com/office/word/2010/wordml" xmlns:w15="http://schemas.microsoft.com/office/word/2012/wordml" xmlns:w16cex="http://schemas.microsoft.com/office/word/2018/wordml/cex" xmlns:w16cid="http://schemas.microsoft.com/office/word/2016/wordml/cid" xmlns:w16="http://schemas.microsoft.com/office/word/2018/wordml" xmlns:w16sdtdh="http://schemas.microsoft.com/office/word/2020/wordml/sdtdatahash" xmlns:w16se="http://schemas.microsoft.com/office/word/2015/wordml/symex" xmlns:wpg="http://schemas.microsoft.com/office/word/2010/wordprocessingGroup" xmlns:wpi="http://schemas.microsoft.com/office/word/2010/wordprocessingInk" xmlns:wne="http://schemas.microsoft.com/office/word/2006/wordml" xmlns:wps="http://schemas.microsoft.com/office/word/2010/wordprocessingShape" mc:Ignorable="w14 w15 w16se w16cid w16 w16cex w16sdtdh wp14">
   <w15:commentEx w15:paraId="1CAFE0F1" w15:done="0"/>
   <w15:commentEx w15:paraId="2D33CA5C" w15:paraIdParent="1CAFE0F1" w15:done="0"/>
-  <w15:commentEx w15:paraId="6AA97EB1" w15:done="0"/>
   <w15:commentEx w15:paraId="201D3FAE" w15:done="0"/>
 </w15:commentsEx>
 </file>
@@ -14477,7 +14313,6 @@
 <w16cex:commentsExtensible xmlns:wpc="http://schemas.microsoft.com/office/word/2010/wordprocessingCanvas" xmlns:cx="http://schemas.microsoft.com/office/drawing/2014/chartex" xmlns:cx1="http://schemas.microsoft.com/office/drawing/2015/9/8/chartex" xmlns:cx2="http://schemas.microsoft.com/office/drawing/2015/10/21/chartex" xmlns:cx3="http://schemas.microsoft.com/office/drawing/2016/5/9/chartex" xmlns:cx4="http://schemas.microsoft.com/office/drawing/2016/5/10/chartex" xmlns:cx5="http://schemas.microsoft.com/office/drawing/2016/5/11/chartex" xmlns:cx6="http://schemas.microsoft.com/office/drawing/2016/5/12/chartex" xmlns:cx7="http://schemas.microsoft.com/office/drawing/2016/5/13/chartex" xmlns:cx8="http://schemas.microsoft.com/office/drawing/2016/5/14/chartex" xmlns:mc="http://schemas.openxmlformats.org/markup-compatibility/2006" xmlns:aink="http://schemas.microsoft.com/office/drawing/2016/ink" xmlns:am3d="http://schemas.microsoft.com/office/drawing/2017/model3d" xmlns:o="urn:schemas-microsoft-com:office:office" xmlns:r="http://schemas.openxmlformats.org/officeDocument/2006/relationships" xmlns:m="http://schemas.openxmlformats.org/officeDocument/2006/math" xmlns:v="urn:schemas-microsoft-com:vml" xmlns:wp14="http://schemas.microsoft.com/office/word/2010/wordprocessingDrawing" xmlns:wp="http://schemas.openxmlformats.org/drawingml/2006/wordprocessingDrawing" xmlns:w10="urn:schemas-microsoft-com:office:word" xmlns:w="http://schemas.openxmlformats.org/wordprocessingml/2006/main" xmlns:w14="http://schemas.microsoft.com/office/word/2010/wordml" xmlns:w15="http://schemas.microsoft.com/office/word/2012/wordml" xmlns:w16cex="http://schemas.microsoft.com/office/word/2018/wordml/cex" xmlns:w16cid="http://schemas.microsoft.com/office/word/2016/wordml/cid" xmlns:w16="http://schemas.microsoft.com/office/word/2018/wordml" xmlns:w16sdtdh="http://schemas.microsoft.com/office/word/2020/wordml/sdtdatahash" xmlns:w16se="http://schemas.microsoft.com/office/word/2015/wordml/symex" xmlns:wpg="http://schemas.microsoft.com/office/word/2010/wordprocessingGroup" xmlns:wpi="http://schemas.microsoft.com/office/word/2010/wordprocessingInk" xmlns:wne="http://schemas.microsoft.com/office/word/2006/wordml" xmlns:wps="http://schemas.microsoft.com/office/word/2010/wordprocessingShape" mc:Ignorable="w14 w15 w16se w16cid w16 w16cex w16sdtdh wp14">
   <w16cex:commentExtensible w16cex:durableId="24EDA52E" w16cex:dateUtc="2021-09-16T15:12:00Z"/>
   <w16cex:commentExtensible w16cex:durableId="25114963" w16cex:dateUtc="2021-10-13T16:02:00Z"/>
-  <w16cex:commentExtensible w16cex:durableId="252D2F9E" w16cex:dateUtc="2021-11-03T19:56:00Z"/>
   <w16cex:commentExtensible w16cex:durableId="252D25DD" w16cex:dateUtc="2021-11-03T19:14:00Z"/>
 </w16cex:commentsExtensible>
 </file>
@@ -14486,7 +14321,6 @@
 <w16cid:commentsIds xmlns:wpc="http://schemas.microsoft.com/office/word/2010/wordprocessingCanvas" xmlns:cx="http://schemas.microsoft.com/office/drawing/2014/chartex" xmlns:cx1="http://schemas.microsoft.com/office/drawing/2015/9/8/chartex" xmlns:cx2="http://schemas.microsoft.com/office/drawing/2015/10/21/chartex" xmlns:cx3="http://schemas.microsoft.com/office/drawing/2016/5/9/chartex" xmlns:cx4="http://schemas.microsoft.com/office/drawing/2016/5/10/chartex" xmlns:cx5="http://schemas.microsoft.com/office/drawing/2016/5/11/chartex" xmlns:cx6="http://schemas.microsoft.com/office/drawing/2016/5/12/chartex" xmlns:cx7="http://schemas.microsoft.com/office/drawing/2016/5/13/chartex" xmlns:cx8="http://schemas.microsoft.com/office/drawing/2016/5/14/chartex" xmlns:mc="http://schemas.openxmlformats.org/markup-compatibility/2006" xmlns:aink="http://schemas.microsoft.com/office/drawing/2016/ink" xmlns:am3d="http://schemas.microsoft.com/office/drawing/2017/model3d" xmlns:o="urn:schemas-microsoft-com:office:office" xmlns:r="http://schemas.openxmlformats.org/officeDocument/2006/relationships" xmlns:m="http://schemas.openxmlformats.org/officeDocument/2006/math" xmlns:v="urn:schemas-microsoft-com:vml" xmlns:wp14="http://schemas.microsoft.com/office/word/2010/wordprocessingDrawing" xmlns:wp="http://schemas.openxmlformats.org/drawingml/2006/wordprocessingDrawing" xmlns:w10="urn:schemas-microsoft-com:office:word" xmlns:w="http://schemas.openxmlformats.org/wordprocessingml/2006/main" xmlns:w14="http://schemas.microsoft.com/office/word/2010/wordml" xmlns:w15="http://schemas.microsoft.com/office/word/2012/wordml" xmlns:w16cex="http://schemas.microsoft.com/office/word/2018/wordml/cex" xmlns:w16cid="http://schemas.microsoft.com/office/word/2016/wordml/cid" xmlns:w16="http://schemas.microsoft.com/office/word/2018/wordml" xmlns:w16sdtdh="http://schemas.microsoft.com/office/word/2020/wordml/sdtdatahash" xmlns:w16se="http://schemas.microsoft.com/office/word/2015/wordml/symex" xmlns:wpg="http://schemas.microsoft.com/office/word/2010/wordprocessingGroup" xmlns:wpi="http://schemas.microsoft.com/office/word/2010/wordprocessingInk" xmlns:wne="http://schemas.microsoft.com/office/word/2006/wordml" xmlns:wps="http://schemas.microsoft.com/office/word/2010/wordprocessingShape" mc:Ignorable="w14 w15 w16se w16cid w16 w16cex w16sdtdh wp14">
   <w16cid:commentId w16cid:paraId="1CAFE0F1" w16cid:durableId="24EDA52E"/>
   <w16cid:commentId w16cid:paraId="2D33CA5C" w16cid:durableId="25114963"/>
-  <w16cid:commentId w16cid:paraId="6AA97EB1" w16cid:durableId="252D2F9E"/>
   <w16cid:commentId w16cid:paraId="201D3FAE" w16cid:durableId="252D25DD"/>
 </w16cid:commentsIds>
 </file>
@@ -15277,11 +15111,11 @@
 
 <file path=word/people.xml><?xml version="1.0" encoding="utf-8"?>
 <w15:people xmlns:wpc="http://schemas.microsoft.com/office/word/2010/wordprocessingCanvas" xmlns:cx="http://schemas.microsoft.com/office/drawing/2014/chartex" xmlns:cx1="http://schemas.microsoft.com/office/drawing/2015/9/8/chartex" xmlns:cx2="http://schemas.microsoft.com/office/drawing/2015/10/21/chartex" xmlns:cx3="http://schemas.microsoft.com/office/drawing/2016/5/9/chartex" xmlns:cx4="http://schemas.microsoft.com/office/drawing/2016/5/10/chartex" xmlns:cx5="http://schemas.microsoft.com/office/drawing/2016/5/11/chartex" xmlns:cx6="http://schemas.microsoft.com/office/drawing/2016/5/12/chartex" xmlns:cx7="http://schemas.microsoft.com/office/drawing/2016/5/13/chartex" xmlns:cx8="http://schemas.microsoft.com/office/drawing/2016/5/14/chartex" xmlns:mc="http://schemas.openxmlformats.org/markup-compatibility/2006" xmlns:aink="http://schemas.microsoft.com/office/drawing/2016/ink" xmlns:am3d="http://schemas.microsoft.com/office/drawing/2017/model3d" xmlns:o="urn:schemas-microsoft-com:office:office" xmlns:r="http://schemas.openxmlformats.org/officeDocument/2006/relationships" xmlns:m="http://schemas.openxmlformats.org/officeDocument/2006/math" xmlns:v="urn:schemas-microsoft-com:vml" xmlns:wp14="http://schemas.microsoft.com/office/word/2010/wordprocessingDrawing" xmlns:wp="http://schemas.openxmlformats.org/drawingml/2006/wordprocessingDrawing" xmlns:w10="urn:schemas-microsoft-com:office:word" xmlns:w="http://schemas.openxmlformats.org/wordprocessingml/2006/main" xmlns:w14="http://schemas.microsoft.com/office/word/2010/wordml" xmlns:w15="http://schemas.microsoft.com/office/word/2012/wordml" xmlns:w16cex="http://schemas.microsoft.com/office/word/2018/wordml/cex" xmlns:w16cid="http://schemas.microsoft.com/office/word/2016/wordml/cid" xmlns:w16="http://schemas.microsoft.com/office/word/2018/wordml" xmlns:w16sdtdh="http://schemas.microsoft.com/office/word/2020/wordml/sdtdatahash" xmlns:w16se="http://schemas.microsoft.com/office/word/2015/wordml/symex" xmlns:wpg="http://schemas.microsoft.com/office/word/2010/wordprocessingGroup" xmlns:wpi="http://schemas.microsoft.com/office/word/2010/wordprocessingInk" xmlns:wne="http://schemas.microsoft.com/office/word/2006/wordml" xmlns:wps="http://schemas.microsoft.com/office/word/2010/wordprocessingShape" mc:Ignorable="w14 w15 w16se w16cid w16 w16cex w16sdtdh wp14">
+  <w15:person w15:author="Dave Bridges">
+    <w15:presenceInfo w15:providerId="Windows Live" w15:userId="4bc1184c43c78bbd"/>
+  </w15:person>
   <w15:person w15:author="Mulcahy, Molly">
     <w15:presenceInfo w15:providerId="None" w15:userId="Mulcahy, Molly"/>
-  </w15:person>
-  <w15:person w15:author="Dave Bridges">
-    <w15:presenceInfo w15:providerId="Windows Live" w15:userId="4bc1184c43c78bbd"/>
   </w15:person>
 </w15:people>
 </file>
@@ -15704,6 +15538,7 @@
   <w:style w:type="character" w:default="1" w:styleId="DefaultParagraphFont">
     <w:name w:val="Default Paragraph Font"/>
     <w:uiPriority w:val="1"/>
+    <w:semiHidden/>
     <w:unhideWhenUsed/>
   </w:style>
   <w:style w:type="table" w:default="1" w:styleId="TableNormal">

</xml_diff>

<commit_message>
partially incorporated Brigid's comments
</commit_message>
<xml_diff>
--- a/Manuscripts/Manuscript.docx
+++ b/Manuscripts/Manuscript.docx
@@ -333,6 +333,28 @@
         </w:rPr>
         <w:t xml:space="preserve"> (nausea and vomiting of pregnancy, food insecurity, desire to manage gestational weight gain, disordered eating behaviors, </w:t>
       </w:r>
+      <w:ins w:id="0" w:author="Molly Mulcahy" w:date="2022-01-05T16:36:00Z">
+        <w:r>
+          <w:rPr>
+            <w:rFonts w:ascii="Times New Roman" w:hAnsi="Times New Roman" w:cs="Times New Roman"/>
+          </w:rPr>
+          <w:t>changes in taste and food preferences</w:t>
+        </w:r>
+      </w:ins>
+      <w:r>
+        <w:rPr>
+          <w:rFonts w:ascii="Times New Roman" w:hAnsi="Times New Roman" w:cs="Times New Roman"/>
+        </w:rPr>
+        <w:t>,</w:t>
+      </w:r>
+      <w:ins w:id="1" w:author="Molly Mulcahy" w:date="2022-01-05T16:36:00Z">
+        <w:r>
+          <w:rPr>
+            <w:rFonts w:ascii="Times New Roman" w:hAnsi="Times New Roman" w:cs="Times New Roman"/>
+          </w:rPr>
+          <w:t xml:space="preserve"> </w:t>
+        </w:r>
+      </w:ins>
       <w:proofErr w:type="spellStart"/>
       <w:r>
         <w:rPr>
@@ -365,25 +387,45 @@
         </w:rPr>
         <w:t xml:space="preserve">fasting </w:t>
       </w:r>
-      <w:proofErr w:type="gramStart"/>
-      <w:r>
-        <w:rPr>
-          <w:rFonts w:ascii="Times New Roman" w:hAnsi="Times New Roman" w:cs="Times New Roman"/>
-        </w:rPr>
-        <w:t>similar to</w:t>
-      </w:r>
-      <w:proofErr w:type="gramEnd"/>
-      <w:r>
-        <w:rPr>
-          <w:rFonts w:ascii="Times New Roman" w:hAnsi="Times New Roman" w:cs="Times New Roman"/>
-        </w:rPr>
-        <w:t xml:space="preserve"> TRF protocols</w:t>
-      </w:r>
-      <w:r>
-        <w:rPr>
-          <w:rFonts w:ascii="Times New Roman" w:hAnsi="Times New Roman" w:cs="Times New Roman"/>
-        </w:rPr>
-        <w:t xml:space="preserve">. Because interest in TRF is gaining and feeding may be interrupted in those who are </w:t>
+      <w:r>
+        <w:rPr>
+          <w:rFonts w:ascii="Times New Roman" w:hAnsi="Times New Roman" w:cs="Times New Roman"/>
+        </w:rPr>
+        <w:t>similar to TRF protocols</w:t>
+      </w:r>
+      <w:r>
+        <w:rPr>
+          <w:rFonts w:ascii="Times New Roman" w:hAnsi="Times New Roman" w:cs="Times New Roman"/>
+        </w:rPr>
+        <w:t xml:space="preserve">. Because interest in TRF is gaining </w:t>
+      </w:r>
+      <w:del w:id="2" w:author="Molly Mulcahy" w:date="2022-01-05T16:36:00Z">
+        <w:r>
+          <w:rPr>
+            <w:rFonts w:ascii="Times New Roman" w:hAnsi="Times New Roman" w:cs="Times New Roman"/>
+          </w:rPr>
+          <w:delText xml:space="preserve">and </w:delText>
+        </w:r>
+      </w:del>
+      <w:ins w:id="3" w:author="Molly Mulcahy" w:date="2022-01-05T16:36:00Z">
+        <w:r>
+          <w:rPr>
+            <w:rFonts w:ascii="Times New Roman" w:hAnsi="Times New Roman" w:cs="Times New Roman"/>
+          </w:rPr>
+          <w:t>popularity</w:t>
+        </w:r>
+        <w:r>
+          <w:rPr>
+            <w:rFonts w:ascii="Times New Roman" w:hAnsi="Times New Roman" w:cs="Times New Roman"/>
+          </w:rPr>
+          <w:t xml:space="preserve"> </w:t>
+        </w:r>
+      </w:ins>
+      <w:r>
+        <w:rPr>
+          <w:rFonts w:ascii="Times New Roman" w:hAnsi="Times New Roman" w:cs="Times New Roman"/>
+        </w:rPr>
+        <w:t xml:space="preserve">feeding may be interrupted in those who are </w:t>
       </w:r>
       <w:r>
         <w:rPr>
@@ -395,7 +437,49 @@
         <w:rPr>
           <w:rFonts w:ascii="Times New Roman" w:hAnsi="Times New Roman" w:cs="Times New Roman"/>
         </w:rPr>
-        <w:t xml:space="preserve">, it is important to study TRF during pregnancy for long term effects on the resultant offspring. </w:t>
+        <w:t xml:space="preserve">, it is important to study </w:t>
+      </w:r>
+      <w:ins w:id="4" w:author="Molly Mulcahy" w:date="2022-01-05T16:36:00Z">
+        <w:r>
+          <w:rPr>
+            <w:rFonts w:ascii="Times New Roman" w:hAnsi="Times New Roman" w:cs="Times New Roman"/>
+          </w:rPr>
+          <w:t xml:space="preserve">the </w:t>
+        </w:r>
+        <w:proofErr w:type="gramStart"/>
+        <w:r>
+          <w:rPr>
+            <w:rFonts w:ascii="Times New Roman" w:hAnsi="Times New Roman" w:cs="Times New Roman"/>
+          </w:rPr>
+          <w:t>long term</w:t>
+        </w:r>
+        <w:proofErr w:type="gramEnd"/>
+        <w:r>
+          <w:rPr>
+            <w:rFonts w:ascii="Times New Roman" w:hAnsi="Times New Roman" w:cs="Times New Roman"/>
+          </w:rPr>
+          <w:t xml:space="preserve"> effects of </w:t>
+        </w:r>
+      </w:ins>
+      <w:r>
+        <w:rPr>
+          <w:rFonts w:ascii="Times New Roman" w:hAnsi="Times New Roman" w:cs="Times New Roman"/>
+        </w:rPr>
+        <w:t xml:space="preserve">TRF during pregnancy </w:t>
+      </w:r>
+      <w:del w:id="5" w:author="Molly Mulcahy" w:date="2022-01-05T16:37:00Z">
+        <w:r>
+          <w:rPr>
+            <w:rFonts w:ascii="Times New Roman" w:hAnsi="Times New Roman" w:cs="Times New Roman"/>
+          </w:rPr>
+          <w:delText xml:space="preserve">for long term effects </w:delText>
+        </w:r>
+      </w:del>
+      <w:r>
+        <w:rPr>
+          <w:rFonts w:ascii="Times New Roman" w:hAnsi="Times New Roman" w:cs="Times New Roman"/>
+        </w:rPr>
+        <w:t xml:space="preserve">on the resultant offspring. </w:t>
       </w:r>
       <w:r>
         <w:rPr>
@@ -419,8 +503,30 @@
         <w:rPr>
           <w:rFonts w:ascii="Times New Roman" w:hAnsi="Times New Roman" w:cs="Times New Roman"/>
         </w:rPr>
-        <w:t xml:space="preserve"> effects of gestational exposure to TRF </w:t>
-      </w:r>
+        <w:t xml:space="preserve"> effects of gestational exposure to </w:t>
+      </w:r>
+      <w:ins w:id="6" w:author="Molly Mulcahy" w:date="2022-01-05T16:39:00Z">
+        <w:r>
+          <w:rPr>
+            <w:rFonts w:ascii="Times New Roman" w:hAnsi="Times New Roman" w:cs="Times New Roman"/>
+          </w:rPr>
+          <w:t xml:space="preserve">early </w:t>
+        </w:r>
+      </w:ins>
+      <w:r>
+        <w:rPr>
+          <w:rFonts w:ascii="Times New Roman" w:hAnsi="Times New Roman" w:cs="Times New Roman"/>
+        </w:rPr>
+        <w:t xml:space="preserve">TRF </w:t>
+      </w:r>
+      <w:ins w:id="7" w:author="Molly Mulcahy" w:date="2022-01-05T16:39:00Z">
+        <w:r>
+          <w:rPr>
+            <w:rFonts w:ascii="Times New Roman" w:hAnsi="Times New Roman" w:cs="Times New Roman"/>
+          </w:rPr>
+          <w:t xml:space="preserve">(eTRF) </w:t>
+        </w:r>
+      </w:ins>
       <w:r>
         <w:rPr>
           <w:rFonts w:ascii="Times New Roman" w:hAnsi="Times New Roman" w:cs="Times New Roman"/>
@@ -479,7 +585,21 @@
         <w:rPr>
           <w:rFonts w:ascii="Times New Roman" w:hAnsi="Times New Roman" w:cs="Times New Roman"/>
         </w:rPr>
-        <w:t xml:space="preserve"> more sensitive to insulin, </w:t>
+        <w:t xml:space="preserve"> more sensitive to insulin</w:t>
+      </w:r>
+      <w:del w:id="8" w:author="Molly Mulcahy" w:date="2022-01-05T16:40:00Z">
+        <w:r>
+          <w:rPr>
+            <w:rFonts w:ascii="Times New Roman" w:hAnsi="Times New Roman" w:cs="Times New Roman"/>
+          </w:rPr>
+          <w:delText>,</w:delText>
+        </w:r>
+      </w:del>
+      <w:r>
+        <w:rPr>
+          <w:rFonts w:ascii="Times New Roman" w:hAnsi="Times New Roman" w:cs="Times New Roman"/>
+        </w:rPr>
+        <w:t xml:space="preserve"> </w:t>
       </w:r>
       <w:r>
         <w:rPr>
@@ -577,6 +697,7 @@
           <w:b/>
           <w:bCs/>
         </w:rPr>
+        <w:lastRenderedPageBreak/>
         <w:br/>
         <w:t>Introduction</w:t>
       </w:r>
@@ -640,7 +761,7 @@
         <w:rPr>
           <w:rFonts w:ascii="Times New Roman" w:hAnsi="Times New Roman" w:cs="Times New Roman"/>
         </w:rPr>
-        <w:instrText xml:space="preserve"> ADDIN ZOTERO_ITEM CSL_CITATION {"citationID":"sAV5tMbx","properties":{"formattedCitation":"(Manoogian &amp; Panda, 2017)","plainCitation":"(Manoogian &amp; Panda, 2017)","noteIndex":0},"citationItems":[{"id":660,"uris":["http://zotero.org/users/5073745/items/VQ7EYNYD"],"uri":["http://zotero.org/users/5073745/items/VQ7EYNYD"],"itemData":{"id":660,"type":"article-journal","abstract":"Circadian rhythms optimize physiology and health by temporally coordinating cellular function, tissue function, and behavior. These endogenous rhythms dampen with age and thus compromise temporal coordination. Feeding-fasting patterns are an external cue that profoundly influence the robustness of daily biological rhythms. Erratic eating patterns can disrupt the temporal coordination of metabolism and physiology leading to chronic diseases that are also characteristic of aging. However, sustaining a robust feeding-fasting cycle, even without altering nutrition quality or quantity, can prevent or reverse these chronic diseases in experimental models. In humans, epidemiological studies have shown erratic eating patterns increase the risk of disease, whereas sustained feeding-fasting cycles, or prolonged overnight fasting, is correlated with protection from breast cancer. Therefore, optimizing the timing of external cues with defined eating patterns can sustain a robust circadian clock, which may prevent disease and improve prognosis.","collection-title":"Nutritional interventions modulating aging and age-associated diseases","container-title":"Ageing Research Reviews","DOI":"10.1016/j.arr.2016.12.006","ISSN":"1568-1637","journalAbbreviation":"Ageing Research Reviews","language":"en","page":"59-67","source":"ScienceDirect","title":"Circadian rhythms, time-restricted feeding, and healthy aging","volume":"39","author":[{"family":"Manoogian","given":"Emily N. C."},{"family":"Panda","given":"Satchidananda"}],"issued":{"date-parts":[["2017",10,1]]}}}],"schema":"https://github.com/citation-style-language/schema/raw/master/csl-citation.json"} </w:instrText>
+        <w:instrText xml:space="preserve"> ADDIN ZOTERO_ITEM CSL_CITATION {"citationID":"sAV5tMbx","properties":{"formattedCitation":"(Manoogian &amp; Panda, 2017)","plainCitation":"(Manoogian &amp; Panda, 2017)","noteIndex":0},"citationItems":[{"id":759,"uris":["http://zotero.org/users/5073745/items/VQ7EYNYD"],"uri":["http://zotero.org/users/5073745/items/VQ7EYNYD"],"itemData":{"id":759,"type":"article-journal","abstract":"Circadian rhythms optimize physiology and health by temporally coordinating cellular function, tissue function, and behavior. These endogenous rhythms dampen with age and thus compromise temporal coordination. Feeding-fasting patterns are an external cue that profoundly influence the robustness of daily biological rhythms. Erratic eating patterns can disrupt the temporal coordination of metabolism and physiology leading to chronic diseases that are also characteristic of aging. However, sustaining a robust feeding-fasting cycle, even without altering nutrition quality or quantity, can prevent or reverse these chronic diseases in experimental models. In humans, epidemiological studies have shown erratic eating patterns increase the risk of disease, whereas sustained feeding-fasting cycles, or prolonged overnight fasting, is correlated with protection from breast cancer. Therefore, optimizing the timing of external cues with defined eating patterns can sustain a robust circadian clock, which may prevent disease and improve prognosis.","collection-title":"Nutritional interventions modulating aging and age-associated diseases","container-title":"Ageing Research Reviews","DOI":"10.1016/j.arr.2016.12.006","ISSN":"1568-1637","journalAbbreviation":"Ageing Research Reviews","language":"en","page":"59-67","source":"ScienceDirect","title":"Circadian rhythms, time-restricted feeding, and healthy aging","volume":"39","author":[{"family":"Manoogian","given":"Emily N. C."},{"family":"Panda","given":"Satchidananda"}],"issued":{"date-parts":[["2017",10,1]]}}}],"schema":"https://github.com/citation-style-language/schema/raw/master/csl-citation.json"} </w:instrText>
       </w:r>
       <w:r>
         <w:rPr>
@@ -685,20 +806,20 @@
         </w:rPr>
         <w:t xml:space="preserve"> of metabolism</w:t>
       </w:r>
-      <w:proofErr w:type="gramStart"/>
       <w:r>
         <w:rPr>
           <w:rFonts w:ascii="Times New Roman" w:hAnsi="Times New Roman" w:cs="Times New Roman"/>
         </w:rPr>
         <w:t xml:space="preserve">. </w:t>
       </w:r>
-      <w:r>
-        <w:rPr>
-          <w:rFonts w:ascii="Times New Roman" w:hAnsi="Times New Roman" w:cs="Times New Roman"/>
-        </w:rPr>
-        <w:t xml:space="preserve"> </w:t>
-      </w:r>
-      <w:proofErr w:type="gramEnd"/>
+      <w:del w:id="9" w:author="Molly Mulcahy" w:date="2022-01-05T16:40:00Z">
+        <w:r>
+          <w:rPr>
+            <w:rFonts w:ascii="Times New Roman" w:hAnsi="Times New Roman" w:cs="Times New Roman"/>
+          </w:rPr>
+          <w:delText xml:space="preserve"> </w:delText>
+        </w:r>
+      </w:del>
       <w:r>
         <w:rPr>
           <w:rFonts w:ascii="Times New Roman" w:hAnsi="Times New Roman" w:cs="Times New Roman"/>
@@ -898,7 +1019,7 @@
         <w:rPr>
           <w:rFonts w:ascii="Times New Roman" w:hAnsi="Times New Roman" w:cs="Times New Roman"/>
         </w:rPr>
-        <w:instrText xml:space="preserve"> ADDIN ZOTERO_ITEM CSL_CITATION {"citationID":"uAU3k6ht","properties":{"formattedCitation":"(International Food Information Council, 2020)","plainCitation":"(International Food Information Council, 2020)","noteIndex":0},"citationItems":[{"id":662,"uris":["http://zotero.org/users/5073745/items/G6NTKEQP"],"uri":["http://zotero.org/users/5073745/items/G6NTKEQP"],"itemData":{"id":662,"type":"report","title":"2020 Food &amp; Health Survey","URL":"https://foodinsight.org/2020-food-and-health-survey/","author":[{"family":"International Food Information Council","given":""}],"issued":{"date-parts":[["2020",6,10]]}}}],"schema":"https://github.com/citation-style-language/schema/raw/master/csl-citation.json"} </w:instrText>
+        <w:instrText xml:space="preserve"> ADDIN ZOTERO_ITEM CSL_CITATION {"citationID":"uAU3k6ht","properties":{"formattedCitation":"(International Food Information Council, 2020)","plainCitation":"(International Food Information Council, 2020)","noteIndex":0},"citationItems":[{"id":756,"uris":["http://zotero.org/users/5073745/items/G6NTKEQP"],"uri":["http://zotero.org/users/5073745/items/G6NTKEQP"],"itemData":{"id":756,"type":"report","title":"2020 Food &amp; Health Survey","URL":"https://foodinsight.org/2020-food-and-health-survey/","author":[{"family":"International Food Information Council","given":""}],"issued":{"date-parts":[["2020",6,10]]}}}],"schema":"https://github.com/citation-style-language/schema/raw/master/csl-citation.json"} </w:instrText>
       </w:r>
       <w:r>
         <w:rPr>
@@ -947,7 +1068,21 @@
         <w:rPr>
           <w:rFonts w:ascii="Times New Roman" w:hAnsi="Times New Roman" w:cs="Times New Roman"/>
         </w:rPr>
-        <w:t>food insecurity, disordered eating behaviors, nausea and vomiting of pregnancy/morning sickness, or intentional timing of eating</w:t>
+        <w:t xml:space="preserve">food insecurity, disordered eating behaviors, nausea and vomiting of pregnancy/morning sickness, </w:t>
+      </w:r>
+      <w:ins w:id="10" w:author="Molly Mulcahy" w:date="2022-01-05T16:40:00Z">
+        <w:r>
+          <w:rPr>
+            <w:rFonts w:ascii="Times New Roman" w:hAnsi="Times New Roman" w:cs="Times New Roman"/>
+          </w:rPr>
+          <w:t xml:space="preserve">changes in taste/food preferences, </w:t>
+        </w:r>
+      </w:ins>
+      <w:r>
+        <w:rPr>
+          <w:rFonts w:ascii="Times New Roman" w:hAnsi="Times New Roman" w:cs="Times New Roman"/>
+        </w:rPr>
+        <w:t>or intentional timing of eating</w:t>
       </w:r>
       <w:r>
         <w:rPr>
@@ -995,8 +1130,30 @@
         <w:rPr>
           <w:rFonts w:ascii="Times New Roman" w:hAnsi="Times New Roman" w:cs="Times New Roman"/>
         </w:rPr>
-        <w:t xml:space="preserve">Review of these studies find that children born to those who fasted during pregnancy have babies with similar  birth weights </w:t>
-      </w:r>
+        <w:t>Review of these studies find that children born to those who fasted during pregnancy have babies with similar</w:t>
+      </w:r>
+      <w:del w:id="11" w:author="Molly Mulcahy" w:date="2022-01-05T16:41:00Z">
+        <w:r>
+          <w:rPr>
+            <w:rFonts w:ascii="Times New Roman" w:hAnsi="Times New Roman" w:cs="Times New Roman"/>
+          </w:rPr>
+          <w:delText xml:space="preserve"> </w:delText>
+        </w:r>
+      </w:del>
+      <w:r>
+        <w:rPr>
+          <w:rFonts w:ascii="Times New Roman" w:hAnsi="Times New Roman" w:cs="Times New Roman"/>
+        </w:rPr>
+        <w:t xml:space="preserve"> birth weights </w:t>
+      </w:r>
+      <w:ins w:id="12" w:author="Molly Mulcahy" w:date="2022-01-05T16:41:00Z">
+        <w:r>
+          <w:rPr>
+            <w:rFonts w:ascii="Times New Roman" w:hAnsi="Times New Roman" w:cs="Times New Roman"/>
+          </w:rPr>
+          <w:t xml:space="preserve">to those who did not fast </w:t>
+        </w:r>
+      </w:ins>
       <w:r>
         <w:rPr>
           <w:rFonts w:ascii="Times New Roman" w:hAnsi="Times New Roman" w:cs="Times New Roman"/>
@@ -1007,7 +1164,7 @@
         <w:rPr>
           <w:rFonts w:ascii="Times New Roman" w:hAnsi="Times New Roman" w:cs="Times New Roman"/>
         </w:rPr>
-        <w:instrText xml:space="preserve"> ADDIN ZOTERO_ITEM CSL_CITATION {"citationID":"814wGzYd","properties":{"formattedCitation":"(Daley et al., 2017; H\\uc0\\u305{}zl\\uc0\\u305{} et al., 2012; Savitri et al., 2018; Ziaee et al., 2010)","plainCitation":"(Daley et al., 2017; Hızlı et al., 2012; Savitri et al., 2018; Ziaee et al., 2010)","noteIndex":0},"citationItems":[{"id":640,"uris":["http://zotero.org/users/5073745/items/NN3J7BM8"],"uri":["http://zotero.org/users/5073745/items/NN3J7BM8"],"itemData":{"id":640,"type":"article-journal","abstract":"Background It is not known whether infants exposed to intermittent maternal fasting at conception are born smaller or have a higher risk of premature birth than those who are not. Doctors are therefore unsure about what advice to give women about the safety of Ramadan fasting. This cohort study aimed to investigate these questions in Muslim mother–infant pairs to inform prenatal care.\nMethods Routinely collected data accessed from maternity records were the source for information. Mothers were considered exposed if they were Muslim and Ramadan overlapped with their infant conception date, estimated to be 14 days after the last menstrual period. Infants were included as exposed if their estimated conception date was in the first 21 days of Ramadan or 7 days prior to Ramadan.\nResults After adjusting for gestational age, maternal age, infant gender, maternal body mass index at booking, smoking status, gestational diabetes, parity and year of birth, there was no significant difference in birth weight between infants born to Muslim mothers who were conceived during Ramadan (n=479) and those who were not (n=4677) (adjusted mean difference =24.3 g, 95% CI −16.4 to 64.9). There was no difference in rates of premature births in exposed and unexposed women (5.2% vs 4.9%; OR=1.08, 95% CI 0.71 to 1.65).\nConclusions Healthy Muslim women considering becoming pregnant prior to, or during Ramadan, can be advised that fasting does not seem to have a detrimental effect on the size (weight) of their baby and it appears not to increase the likelihood of giving birth prematurely.","container-title":"J Epidemiol Community Health","DOI":"10.1136/jech-2016-208800","ISSN":"0143-005X, 1470-2738","issue":"7","journalAbbreviation":"J Epidemiol Community Health","language":"en","note":"PMID: 28360117","page":"722-728","source":"jech-bmj-com.proxy.lib.umich.edu","title":"Are babies conceived during Ramadan born smaller and sooner than babies conceived at other times of the year? A Born in Bradford Cohort Study","title-short":"Are babies conceived during Ramadan born smaller and sooner than babies conceived at other times of the year?","volume":"71","author":[{"family":"Daley","given":"Amanda"},{"family":"Pallan","given":"Miranda"},{"family":"Clifford","given":"Sue"},{"family":"Jolly","given":"Kate"},{"family":"Bryant","given":"Maria"},{"family":"Adab","given":"Peymane"},{"family":"Cheng","given":"K. K."},{"family":"Roalfe","given":"Andrea"}],"issued":{"date-parts":[["2017",7,1]]}}},{"id":623,"uris":["http://zotero.org/users/5073745/items/5BSNJ3ST"],"uri":["http://zotero.org/users/5073745/items/5BSNJ3ST"],"itemData":{"id":623,"type":"article-journal","abstract":"Objective: The aim of the present study was to evaluate whether fasting may cause changes in maternal lipid profile, glucose level and ketonuria, and whether it has any adverse effects on fetal Doppler, birthweight, preterm delivery or cesarean section rate.Methods: Fifty-six consecutive, healthy women with singleton uncomplicated pregnancies of ≥28 week gestation who had fasted for at least 10 consecutive days during the study period were defined as the study group. Fifty-four healthy non-fasted women matched for age, parity, and gestational age were defined as the control group. Groups were compared according to fetal middle cerebral artery and umbilical artery systolic/diastolic ratio, maternal serum lipid levels and neonatal outcomes (gestational age at delivery, birthweight, delivery type and neonatal intensive care admission).Results: No statistical difference was found between the groups according to fetal Doppler parameters, amniotic fluid index, gestational age at delivery, cesarean section rate, birthweight or NICU admission. However, lower levels of VLDL, triglyceride and higher incidence of ketonuria were detected in the fasting group (p &lt; 0.05).Conclusion: Fasting of healthy women during pregnancy seems to have no adverse effects on amniotic fluid index, fetal Doppler and delivery parameters.","container-title":"The Journal of Maternal-Fetal &amp; Neonatal Medicine","DOI":"10.3109/14767058.2011.602142","ISSN":"1476-7058","issue":"7","page":"975-977","source":"Taylor and Francis+NEJM","title":"Impact of maternal fasting during Ramadan on fetal Doppler parameters, maternal lipid levels and neonatal outcomes","volume":"25","author":[{"family":"Hızlı","given":"Deniz"},{"family":"Yılmaz","given":"Saynur Sarıcı"},{"family":"Onaran","given":"Yüksel"},{"family":"Kafalı","given":"Hasan"},{"family":"Danışman","given":"Nuri"},{"family":"Mollamahmutoğlu","given":"Leyla"}],"issued":{"date-parts":[["2012",7,1]]}}},{"id":730,"uris":["http://zotero.org/users/5073745/items/YC7UA7UI"],"uri":["http://zotero.org/users/5073745/items/YC7UA7UI"],"itemData":{"id":730,"type":"article-journal","abstract":"Previous studies suggest that Ramadan exposure during pregnancy might affect the health of women and their babies, particularly through the effect of fasting. This study aimed to evaluate the association between Ramadan exposure and fasting during pregnancy on the birth weight of newborns. This study concerned 1351 pregnant women from a prospective cohort in Jakarta, Indonesia. Ramadan exposure was based on the actual overlap between Ramadan and pregnancy. Women's fasting behaviour was recorded among 139 women who came for antenatal care between 10 July 2013 and 7 August 2013, and those who had fasted for at least 1 d (n 110) were classified as exposed to Ramadan fasting. Furthermore, a 24 h dietary recall was performed and repeated 1 month later. Birth weight of newborns who were exposed to Ramadan during pregnancy did not significantly differ from those who were not, both in the total and trimester-specific analysis. Maternal fasting did not seem to affect the birth weight of newborns (−72 (95 % CI −258, 114) g; P = 0·44), although there was a non-significant trend towards lower birth weight with fasting in the second and third trimester. Women who fasted had significantly lower total energy, macronutrient and water intake as compared with women who did not. Women's intake was also lower during Ramadan (regardless of their fasting behaviour) as compared with 1 month later. Lifestyle changes that occur with Ramadan and fasting during pregnancy are associated with lower reported energy intake. We cannot conclude on the effect of fasting on birth weight due to low statistical power.","container-title":"Journal of Nutritional Science","DOI":"10.1017/jns.2017.70","ISSN":"2048-6790","journalAbbreviation":"J Nutr Sci","note":"PMID: 29430296\nPMCID: PMC5799608","source":"PubMed Central","title":"Ramadan during pregnancy and birth weight of newborns","URL":"https://www.ncbi.nlm.nih.gov/pmc/articles/PMC5799608/","volume":"7","author":[{"family":"Savitri","given":"Ary I."},{"family":"Amelia","given":"Dwirani"},{"family":"Painter","given":"Rebecca C."},{"family":"Baharuddin","given":"Mohammad"},{"family":"Roseboom","given":"Tessa J."},{"family":"Grobbee","given":"Diederick E."},{"family":"Uiterwaal","given":"Cuno S. P. M."}],"accessed":{"date-parts":[["2019",12,1]]},"issued":{"date-parts":[["2018",2,1]]}}},{"id":760,"uris":["http://zotero.org/users/5073745/items/CCGPVXWJ"],"uri":["http://zotero.org/users/5073745/items/CCGPVXWJ"],"itemData":{"id":760,"type":"article-journal","abstract":"Objective\nPregnancy is a physiological condition that its concurrence with fasting introduces some controversies about condition of mother and fetus. This study was conducted to evaluate the effect of fasting on pregnancy outcome.\n\nMethods\nThe historical cohort paradigm of this study was conducted on referrals of one of the Tehran's hospitals in 2004. All pregnant women at one of the trimesters in holy month of Ramadan were included in the study. The women were divided into non-fasting, 1-10 days fasting, 11-20 days fasting, and 21-30 days fasting. For statistical analysis of data, covariance analysis and SPSS package was used.\n\nFindings\nIn this study, 189 cases were evaluated and their mean age, weight, and body mass index (BMI) were 25.9 years, 61.7 kg, and 23.9 kg/m2 respectively. The mean for number of days on fasting was 13 days and 66 cases (34.9%) had not been on fasting. In addition, there was no significant difference between BMI at the beginning of pregnancy, mother's age, number of pregnancies, and a history of abortion in different groups. Meanwhile, there was also no significant difference between means of weight, height, and head circumference of infants with number of days on fasting. Furthermore, there was no significant difference between pregnancy outcome parameters and fasting at different trimesters.\n\nConclusion\nAccording to these findings, in healthy women with appropriate nutrition, Islamic fasting has no inappropriate effect on intrauterine growth and birth-time indices. Meanwhile, relative risk of low weight birth was 1.5 times in mothers on fasting at first trimester as compared to non-fasting mothers.","container-title":"Iranian Journal of Pediatrics","ISSN":"2008-2142","issue":"2","journalAbbreviation":"Iran J Pediatr","note":"PMID: 23056701\nPMCID: PMC3446023","page":"181-186","source":"PubMed Central","title":"The Effect of Ramadan Fasting on Outcome of Pregnancy","volume":"20","author":[{"family":"Ziaee","given":"Vahid"},{"family":"Kihanidoost","given":"Zarintaj"},{"family":"Younesian","given":"Masoud"},{"family":"Akhavirad","given":"Mohammad-Bagher"},{"family":"Bateni","given":"Farzad"},{"family":"Kazemianfar","given":"Zahra"},{"family":"Hantoushzadeh","given":"Sedigheh"}],"issued":{"date-parts":[["2010",6]]}}}],"schema":"https://github.com/citation-style-language/schema/raw/master/csl-citation.json"} </w:instrText>
+        <w:instrText xml:space="preserve"> ADDIN ZOTERO_ITEM CSL_CITATION {"citationID":"814wGzYd","properties":{"formattedCitation":"(Daley et al., 2017; H\\uc0\\u305{}zl\\uc0\\u305{} et al., 2012; Savitri et al., 2018; Ziaee et al., 2010)","plainCitation":"(Daley et al., 2017; Hızlı et al., 2012; Savitri et al., 2018; Ziaee et al., 2010)","noteIndex":0},"citationItems":[{"id":379,"uris":["http://zotero.org/users/5073745/items/NN3J7BM8"],"uri":["http://zotero.org/users/5073745/items/NN3J7BM8"],"itemData":{"id":379,"type":"article-journal","abstract":"Background It is not known whether infants exposed to intermittent maternal fasting at conception are born smaller or have a higher risk of premature birth than those who are not. Doctors are therefore unsure about what advice to give women about the safety of Ramadan fasting. This cohort study aimed to investigate these questions in Muslim mother–infant pairs to inform prenatal care.\nMethods Routinely collected data accessed from maternity records were the source for information. Mothers were considered exposed if they were Muslim and Ramadan overlapped with their infant conception date, estimated to be 14 days after the last menstrual period. Infants were included as exposed if their estimated conception date was in the first 21 days of Ramadan or 7 days prior to Ramadan.\nResults After adjusting for gestational age, maternal age, infant gender, maternal body mass index at booking, smoking status, gestational diabetes, parity and year of birth, there was no significant difference in birth weight between infants born to Muslim mothers who were conceived during Ramadan (n=479) and those who were not (n=4677) (adjusted mean difference =24.3 g, 95% CI −16.4 to 64.9). There was no difference in rates of premature births in exposed and unexposed women (5.2% vs 4.9%; OR=1.08, 95% CI 0.71 to 1.65).\nConclusions Healthy Muslim women considering becoming pregnant prior to, or during Ramadan, can be advised that fasting does not seem to have a detrimental effect on the size (weight) of their baby and it appears not to increase the likelihood of giving birth prematurely.","container-title":"J Epidemiol Community Health","DOI":"10.1136/jech-2016-208800","ISSN":"0143-005X, 1470-2738","issue":"7","journalAbbreviation":"J Epidemiol Community Health","language":"en","note":"PMID: 28360117","page":"722-728","source":"jech-bmj-com.proxy.lib.umich.edu","title":"Are babies conceived during Ramadan born smaller and sooner than babies conceived at other times of the year? A Born in Bradford Cohort Study","title-short":"Are babies conceived during Ramadan born smaller and sooner than babies conceived at other times of the year?","volume":"71","author":[{"family":"Daley","given":"Amanda"},{"family":"Pallan","given":"Miranda"},{"family":"Clifford","given":"Sue"},{"family":"Jolly","given":"Kate"},{"family":"Bryant","given":"Maria"},{"family":"Adab","given":"Peymane"},{"family":"Cheng","given":"K. K."},{"family":"Roalfe","given":"Andrea"}],"issued":{"date-parts":[["2017",7,1]]}}},{"id":189,"uris":["http://zotero.org/users/5073745/items/5BSNJ3ST"],"uri":["http://zotero.org/users/5073745/items/5BSNJ3ST"],"itemData":{"id":189,"type":"article-journal","abstract":"Objective: The aim of the present study was to evaluate whether fasting may cause changes in maternal lipid profile, glucose level and ketonuria, and whether it has any adverse effects on fetal Doppler, birthweight, preterm delivery or cesarean section rate.Methods: Fifty-six consecutive, healthy women with singleton uncomplicated pregnancies of ≥28 week gestation who had fasted for at least 10 consecutive days during the study period were defined as the study group. Fifty-four healthy non-fasted women matched for age, parity, and gestational age were defined as the control group. Groups were compared according to fetal middle cerebral artery and umbilical artery systolic/diastolic ratio, maternal serum lipid levels and neonatal outcomes (gestational age at delivery, birthweight, delivery type and neonatal intensive care admission).Results: No statistical difference was found between the groups according to fetal Doppler parameters, amniotic fluid index, gestational age at delivery, cesarean section rate, birthweight or NICU admission. However, lower levels of VLDL, triglyceride and higher incidence of ketonuria were detected in the fasting group (p &lt; 0.05).Conclusion: Fasting of healthy women during pregnancy seems to have no adverse effects on amniotic fluid index, fetal Doppler and delivery parameters.","container-title":"The Journal of Maternal-Fetal &amp; Neonatal Medicine","DOI":"10.3109/14767058.2011.602142","ISSN":"1476-7058","issue":"7","page":"975-977","source":"Taylor and Francis+NEJM","title":"Impact of maternal fasting during Ramadan on fetal Doppler parameters, maternal lipid levels and neonatal outcomes","volume":"25","author":[{"family":"Hızlı","given":"Deniz"},{"family":"Yılmaz","given":"Saynur Sarıcı"},{"family":"Onaran","given":"Yüksel"},{"family":"Kafalı","given":"Hasan"},{"family":"Danışman","given":"Nuri"},{"family":"Mollamahmutoğlu","given":"Leyla"}],"issued":{"date-parts":[["2012",7,1]]}}},{"id":224,"uris":["http://zotero.org/users/5073745/items/YC7UA7UI"],"uri":["http://zotero.org/users/5073745/items/YC7UA7UI"],"itemData":{"id":224,"type":"article-journal","abstract":"Previous studies suggest that Ramadan exposure during pregnancy might affect the health of women and their babies, particularly through the effect of fasting. This study aimed to evaluate the association between Ramadan exposure and fasting during pregnancy on the birth weight of newborns. This study concerned 1351 pregnant women from a prospective cohort in Jakarta, Indonesia. Ramadan exposure was based on the actual overlap between Ramadan and pregnancy. Women's fasting behaviour was recorded among 139 women who came for antenatal care between 10 July 2013 and 7 August 2013, and those who had fasted for at least 1 d (n 110) were classified as exposed to Ramadan fasting. Furthermore, a 24 h dietary recall was performed and repeated 1 month later. Birth weight of newborns who were exposed to Ramadan during pregnancy did not significantly differ from those who were not, both in the total and trimester-specific analysis. Maternal fasting did not seem to affect the birth weight of newborns (−72 (95 % CI −258, 114) g; P = 0·44), although there was a non-significant trend towards lower birth weight with fasting in the second and third trimester. Women who fasted had significantly lower total energy, macronutrient and water intake as compared with women who did not. Women's intake was also lower during Ramadan (regardless of their fasting behaviour) as compared with 1 month later. Lifestyle changes that occur with Ramadan and fasting during pregnancy are associated with lower reported energy intake. We cannot conclude on the effect of fasting on birth weight due to low statistical power.","container-title":"Journal of Nutritional Science","DOI":"10.1017/jns.2017.70","ISSN":"2048-6790","journalAbbreviation":"J Nutr Sci","note":"PMID: 29430296\nPMCID: PMC5799608","source":"PubMed Central","title":"Ramadan during pregnancy and birth weight of newborns","URL":"https://www.ncbi.nlm.nih.gov/pmc/articles/PMC5799608/","volume":"7","author":[{"family":"Savitri","given":"Ary I."},{"family":"Amelia","given":"Dwirani"},{"family":"Painter","given":"Rebecca C."},{"family":"Baharuddin","given":"Mohammad"},{"family":"Roseboom","given":"Tessa J."},{"family":"Grobbee","given":"Diederick E."},{"family":"Uiterwaal","given":"Cuno S. P. M."}],"accessed":{"date-parts":[["2019",12,1]]},"issued":{"date-parts":[["2018",2,1]]}}},{"id":127,"uris":["http://zotero.org/users/5073745/items/CCGPVXWJ"],"uri":["http://zotero.org/users/5073745/items/CCGPVXWJ"],"itemData":{"id":127,"type":"article-journal","abstract":"Objective\nPregnancy is a physiological condition that its concurrence with fasting introduces some controversies about condition of mother and fetus. This study was conducted to evaluate the effect of fasting on pregnancy outcome.\n\nMethods\nThe historical cohort paradigm of this study was conducted on referrals of one of the Tehran's hospitals in 2004. All pregnant women at one of the trimesters in holy month of Ramadan were included in the study. The women were divided into non-fasting, 1-10 days fasting, 11-20 days fasting, and 21-30 days fasting. For statistical analysis of data, covariance analysis and SPSS package was used.\n\nFindings\nIn this study, 189 cases were evaluated and their mean age, weight, and body mass index (BMI) were 25.9 years, 61.7 kg, and 23.9 kg/m2 respectively. The mean for number of days on fasting was 13 days and 66 cases (34.9%) had not been on fasting. In addition, there was no significant difference between BMI at the beginning of pregnancy, mother's age, number of pregnancies, and a history of abortion in different groups. Meanwhile, there was also no significant difference between means of weight, height, and head circumference of infants with number of days on fasting. Furthermore, there was no significant difference between pregnancy outcome parameters and fasting at different trimesters.\n\nConclusion\nAccording to these findings, in healthy women with appropriate nutrition, Islamic fasting has no inappropriate effect on intrauterine growth and birth-time indices. Meanwhile, relative risk of low weight birth was 1.5 times in mothers on fasting at first trimester as compared to non-fasting mothers.","container-title":"Iranian Journal of Pediatrics","ISSN":"2008-2142","issue":"2","journalAbbreviation":"Iran J Pediatr","note":"PMID: 23056701\nPMCID: PMC3446023","page":"181-186","source":"PubMed Central","title":"The Effect of Ramadan Fasting on Outcome of Pregnancy","volume":"20","author":[{"family":"Ziaee","given":"Vahid"},{"family":"Kihanidoost","given":"Zarintaj"},{"family":"Younesian","given":"Masoud"},{"family":"Akhavirad","given":"Mohammad-Bagher"},{"family":"Bateni","given":"Farzad"},{"family":"Kazemianfar","given":"Zahra"},{"family":"Hantoushzadeh","given":"Sedigheh"}],"issued":{"date-parts":[["2010",6]]}}}],"schema":"https://github.com/citation-style-language/schema/raw/master/csl-citation.json"} </w:instrText>
       </w:r>
       <w:r>
         <w:rPr>
@@ -1019,7 +1176,35 @@
         <w:rPr>
           <w:rFonts w:ascii="Times New Roman" w:hAnsi="Times New Roman" w:cs="Times New Roman"/>
         </w:rPr>
-        <w:t>(Daley et al., 2017; Hızlı et al., 2012; Savitri et al., 2018; Ziaee et al., 2010)</w:t>
+        <w:t xml:space="preserve">(Daley et al., 2017; </w:t>
+      </w:r>
+      <w:proofErr w:type="spellStart"/>
+      <w:r>
+        <w:rPr>
+          <w:rFonts w:ascii="Times New Roman" w:hAnsi="Times New Roman" w:cs="Times New Roman"/>
+        </w:rPr>
+        <w:t>Hızlı</w:t>
+      </w:r>
+      <w:proofErr w:type="spellEnd"/>
+      <w:r>
+        <w:rPr>
+          <w:rFonts w:ascii="Times New Roman" w:hAnsi="Times New Roman" w:cs="Times New Roman"/>
+        </w:rPr>
+        <w:t xml:space="preserve"> et al., 2012; Savitri et al., 2018; </w:t>
+      </w:r>
+      <w:proofErr w:type="spellStart"/>
+      <w:r>
+        <w:rPr>
+          <w:rFonts w:ascii="Times New Roman" w:hAnsi="Times New Roman" w:cs="Times New Roman"/>
+        </w:rPr>
+        <w:t>Ziaee</w:t>
+      </w:r>
+      <w:proofErr w:type="spellEnd"/>
+      <w:r>
+        <w:rPr>
+          <w:rFonts w:ascii="Times New Roman" w:hAnsi="Times New Roman" w:cs="Times New Roman"/>
+        </w:rPr>
+        <w:t xml:space="preserve"> et al., 2010)</w:t>
       </w:r>
       <w:r>
         <w:rPr>
@@ -1043,7 +1228,7 @@
         <w:rPr>
           <w:rFonts w:ascii="Times New Roman" w:hAnsi="Times New Roman" w:cs="Times New Roman"/>
         </w:rPr>
-        <w:instrText xml:space="preserve"> ADDIN ZOTERO_ITEM CSL_CITATION {"citationID":"AxjHAbYr","properties":{"formattedCitation":"(Awwad et al., 2012; Daley et al., 2017; Glazier et al., 2018; H\\uc0\\u305{}zl\\uc0\\u305{} et al., 2012; Savitri et al., 2014)","plainCitation":"(Awwad et al., 2012; Daley et al., 2017; Glazier et al., 2018; Hızlı et al., 2012; Savitri et al., 2014)","noteIndex":0},"citationItems":[{"id":725,"uris":["http://zotero.org/users/5073745/items/SAHRDCIB"],"uri":["http://zotero.org/users/5073745/items/SAHRDCIB"],"itemData":{"id":725,"type":"article-journal","abstract":"OBJECTIVE: To determine the effect of fasting during the month of Ramadan on the rate of preterm delivery (PTD).\nDESIGN: A prospective cohort study of women with singleton pregnancies who elected to fast and matched controls.\nSETTING: Four medical centres in Beirut, Lebanon.\nPOPULATION: Women presenting for prenatal care (20-34 weeks of gestation) during the month of Ramadan, September 2008.\nMETHODS: Data were collected prospectively. The frequency of PTD was evaluated in relation to the duration of fasting and the stage of gestation at the time of fasting.\nMAIN OUTCOME MEASURES: The primary endpoint was the percentage of pregnant women who had PTD, defined as delivery before 37 completed weeks of gestation.\nRESULTS: A total of 468 women were approached, of whom 402 were included in the study. There were no differences in smoking history and employment. There was no difference in the proportion of women who had PTD at &lt;37 weeks (10.4% versus 10.4%) or PTD at &lt;32 weeks (1.5% versus 0.5%) in the Ramadan-fasted group and the controls, respectively. The PTD rate was also similar in those who fasted before or during the third trimester. The mean birthweight was lower (3094 ± 467 g versus 3202 ± 473 g, P = 0.024) and the rate of ketosis and ketonuria was higher in the Ramadan-fasted women. On multivariate stepwise logistic regression analysis, fasting was not associated with an increased risk of PTD (odds ratio 0.72; 95% confidence interval 0.34-1.54; P = 0.397). The only factor that had a significant effect on the PTD rate was body mass index (odds ratio 0.43; 95% confidence interval 0.20-0.93; P = 0.033).\nCONCLUSIONS: Fasting during the month of Ramadan does not seem to increase the baseline risk of preterm delivery in pregnant women regardless of the gestational age during which this practice is observed.","container-title":"BJOG: an international journal of obstetrics and gynaecology","DOI":"10.1111/j.1471-0528.2012.03438.x","ISSN":"1471-0528","issue":"11","journalAbbreviation":"BJOG","language":"eng","note":"PMID: 22827751","page":"1379-1386","source":"PubMed","title":"The effect of maternal fasting during Ramadan on preterm delivery: a prospective cohort study","title-short":"The effect of maternal fasting during Ramadan on preterm delivery","volume":"119","author":[{"family":"Awwad","given":"J."},{"family":"Usta","given":"I. M."},{"family":"Succar","given":"J."},{"family":"Musallam","given":"K. M."},{"family":"Ghazeeri","given":"G."},{"family":"Nassar","given":"A. H."}],"issued":{"date-parts":[["2012",10]]}}},{"id":640,"uris":["http://zotero.org/users/5073745/items/NN3J7BM8"],"uri":["http://zotero.org/users/5073745/items/NN3J7BM8"],"itemData":{"id":640,"type":"article-journal","abstract":"Background It is not known whether infants exposed to intermittent maternal fasting at conception are born smaller or have a higher risk of premature birth than those who are not. Doctors are therefore unsure about what advice to give women about the safety of Ramadan fasting. This cohort study aimed to investigate these questions in Muslim mother–infant pairs to inform prenatal care.\nMethods Routinely collected data accessed from maternity records were the source for information. Mothers were considered exposed if they were Muslim and Ramadan overlapped with their infant conception date, estimated to be 14 days after the last menstrual period. Infants were included as exposed if their estimated conception date was in the first 21 days of Ramadan or 7 days prior to Ramadan.\nResults After adjusting for gestational age, maternal age, infant gender, maternal body mass index at booking, smoking status, gestational diabetes, parity and year of birth, there was no significant difference in birth weight between infants born to Muslim mothers who were conceived during Ramadan (n=479) and those who were not (n=4677) (adjusted mean difference =24.3 g, 95% CI −16.4 to 64.9). There was no difference in rates of premature births in exposed and unexposed women (5.2% vs 4.9%; OR=1.08, 95% CI 0.71 to 1.65).\nConclusions Healthy Muslim women considering becoming pregnant prior to, or during Ramadan, can be advised that fasting does not seem to have a detrimental effect on the size (weight) of their baby and it appears not to increase the likelihood of giving birth prematurely.","container-title":"J Epidemiol Community Health","DOI":"10.1136/jech-2016-208800","ISSN":"0143-005X, 1470-2738","issue":"7","journalAbbreviation":"J Epidemiol Community Health","language":"en","note":"PMID: 28360117","page":"722-728","source":"jech-bmj-com.proxy.lib.umich.edu","title":"Are babies conceived during Ramadan born smaller and sooner than babies conceived at other times of the year? A Born in Bradford Cohort Study","title-short":"Are babies conceived during Ramadan born smaller and sooner than babies conceived at other times of the year?","volume":"71","author":[{"family":"Daley","given":"Amanda"},{"family":"Pallan","given":"Miranda"},{"family":"Clifford","given":"Sue"},{"family":"Jolly","given":"Kate"},{"family":"Bryant","given":"Maria"},{"family":"Adab","given":"Peymane"},{"family":"Cheng","given":"K. K."},{"family":"Roalfe","given":"Andrea"}],"issued":{"date-parts":[["2017",7,1]]}}},{"id":705,"uris":["http://zotero.org/users/5073745/items/TH4IXLBS"],"uri":["http://zotero.org/users/5073745/items/TH4IXLBS"],"itemData":{"id":705,"type":"article-journal","abstract":"Background\nAlthough exempt, many pregnant Muslim women partake in the daily fast during daylight hours during the month of Ramadan. In other contexts an impoverished diet during pregnancy impacts on birth weight. The aim of this systematic review was to determine whether Ramadan fasting by pregnant women affects perinatal outcomes. Primary outcomes investigated were perinatal mortality, preterm birth and small for gestational age (SGA) infants. Secondary outcomes investigated were stillbirth, neonatal death, maternal death, hypertensive disorders of pregnancy, gestational diabetes, congenital abnormalities, serious neonatal morbidity, birth weight, preterm birth and placental weight.\n\nMethods\nSystematic review and meta-analysis of observational studies and randomised controlled trials was conducted in EMBASE, MEDLINE, CINAHL, Web of Science, Google Scholar, the Health Management Information Consortium and Applied Social Sciences Index and Abstracts. Studies from any year were eligible. Studies reporting predefined perinatal outcomes in pregnancies exposed to Ramadan fasting were included. Cohort studies with no comparator group or that considered fasting outside pregnancy were excluded, as were studies assuming fasting practice based solely upon family name. Quality of included studies was assessed using the ROBINS-I tool for assessing risk of bias in non-randomised studies. Analyses were performed in STATA.\n\nResults\nFrom 375 records, 22 studies of 31,374 pregnancies were included, of which 18,920 pregnancies were exposed to Ramadan fasting. Birth weight was reported in 21 studies and was not affected by maternal fasting (standardised mean difference [SMD] 0.03, 95% CI 0.00 to 0.05). Placental weight was significantly lower in fasting mothers (SMD -0.94, 95% CI -0.97 to  -0.90), although this observation was dominated by a single large study. No data were presented for perinatal mortality. Ramadan fasting had no effect on preterm delivery (odds ratio 0.99, 95% CI 0.72 to 1.37) based on 5600 pregnancies (1193 exposed to Ramadan fasting).\n\nConclusions\nRamadan fasting does not adversely affect birth weight although there is insufficient evidence regarding potential effects on other perinatal outcomes. Further studies are needed to accurately determine whether Ramadan fasting is associated with adverse maternal or neonatal outcome.\n\nElectronic supplementary material\nThe online version of this article (10.1186/s12884-018-2048-y) contains supplementary material, which is available to authorized users.","container-title":"BMC Pregnancy and Childbirth","DOI":"10.1186/s12884-018-2048-y","ISSN":"1471-2393","journalAbbreviation":"BMC Pregnancy Childbirth","note":"PMID: 30359228\nPMCID: PMC6202808","source":"PubMed Central","title":"The effect of Ramadan fasting during pregnancy on perinatal outcomes: a systematic review and meta-analysis","title-short":"The effect of Ramadan fasting during pregnancy on perinatal outcomes","URL":"https://www.ncbi.nlm.nih.gov/pmc/articles/PMC6202808/","volume":"18","author":[{"family":"Glazier","given":"Jocelyn D."},{"family":"Hayes","given":"Dexter J. L."},{"family":"Hussain","given":"Sabiha"},{"family":"D’Souza","given":"Stephen W."},{"family":"Whitcombe","given":"Joanne"},{"family":"Heazell","given":"Alexander E. P."},{"family":"Ashton","given":"Nick"}],"accessed":{"date-parts":[["2019",12,18]]},"issued":{"date-parts":[["2018",10,25]]}}},{"id":623,"uris":["http://zotero.org/users/5073745/items/5BSNJ3ST"],"uri":["http://zotero.org/users/5073745/items/5BSNJ3ST"],"itemData":{"id":623,"type":"article-journal","abstract":"Objective: The aim of the present study was to evaluate whether fasting may cause changes in maternal lipid profile, glucose level and ketonuria, and whether it has any adverse effects on fetal Doppler, birthweight, preterm delivery or cesarean section rate.Methods: Fifty-six consecutive, healthy women with singleton uncomplicated pregnancies of ≥28 week gestation who had fasted for at least 10 consecutive days during the study period were defined as the study group. Fifty-four healthy non-fasted women matched for age, parity, and gestational age were defined as the control group. Groups were compared according to fetal middle cerebral artery and umbilical artery systolic/diastolic ratio, maternal serum lipid levels and neonatal outcomes (gestational age at delivery, birthweight, delivery type and neonatal intensive care admission).Results: No statistical difference was found between the groups according to fetal Doppler parameters, amniotic fluid index, gestational age at delivery, cesarean section rate, birthweight or NICU admission. However, lower levels of VLDL, triglyceride and higher incidence of ketonuria were detected in the fasting group (p &lt; 0.05).Conclusion: Fasting of healthy women during pregnancy seems to have no adverse effects on amniotic fluid index, fetal Doppler and delivery parameters.","container-title":"The Journal of Maternal-Fetal &amp; Neonatal Medicine","DOI":"10.3109/14767058.2011.602142","ISSN":"1476-7058","issue":"7","page":"975-977","source":"Taylor and Francis+NEJM","title":"Impact of maternal fasting during Ramadan on fetal Doppler parameters, maternal lipid levels and neonatal outcomes","volume":"25","author":[{"family":"Hızlı","given":"Deniz"},{"family":"Yılmaz","given":"Saynur Sarıcı"},{"family":"Onaran","given":"Yüksel"},{"family":"Kafalı","given":"Hasan"},{"family":"Danışman","given":"Nuri"},{"family":"Mollamahmutoğlu","given":"Leyla"}],"issued":{"date-parts":[["2012",7,1]]}}},{"id":727,"uris":["http://zotero.org/users/5073745/items/XV5MAPTU"],"uri":["http://zotero.org/users/5073745/items/XV5MAPTU"],"itemData":{"id":727,"type":"article-journal","abstract":"Many Muslim women worldwide are pregnant during Ramadan and adhere to Ramadan fasting during pregnancy. In the present study, we determined whether maternal adherence to Ramadan fasting during pregnancy has an impact on the birth weight of the newborn, and whether the effects differed according to trimester in which Ramadan fasting took place. A prospective cohort study was conducted in 130 pregnant Muslim women who attended antenatal care in Amsterdam and Zaanstad, The Netherlands. Data on adherence to Ramadan fasting during pregnancy and demographics were self-reported by pregnant women, and the outcome of the newborn was retrieved from medical records after delivery. The results showed that half of all the women adhered to Ramadan fasting. With strict adherence to Ramadan fasting in pregnancy, the birth weight of newborns tended to be lower than that of newborns of non-fasting mothers, although this was not statistically significant ( - 198 g, 95 % CI - 447, 51, P= 0·12). Children of mothers who fasted in the first trimester of pregnancy were lighter at birth than those whose mothers had not fasted ( - 272 g, 95 % CI - 547, 3, P= 0·05). There were no differences in birth weight between children whose mothers had or had not fasted if Ramadan fasting had taken place later in pregnancy. Ramadan fasting during early pregnancy may lead to lower birth weight of newborns. These findings call for further confirmation in larger studies that should also investigate potential implications for perinatal and long-term morbidity and mortality.","container-title":"The British Journal of Nutrition","DOI":"10.1017/S0007114514002219","ISSN":"1475-2662","issue":"9","journalAbbreviation":"Br. J. Nutr.","language":"eng","note":"PMID: 25231606","page":"1503-1509","source":"PubMed","title":"Ramadan fasting and newborn's birth weight in pregnant Muslim women in The Netherlands","volume":"112","author":[{"family":"Savitri","given":"Ary I."},{"family":"Yadegari","given":"Nasim"},{"family":"Bakker","given":"Julia"},{"family":"Ewijk","given":"Reyn J. G.","non-dropping-particle":"van"},{"family":"Grobbee","given":"Diederick E."},{"family":"Painter","given":"Rebecca C."},{"family":"Uiterwaal","given":"Cuno S. P. M."},{"family":"Roseboom","given":"Tessa J."}],"issued":{"date-parts":[["2014",11,14]]}}}],"schema":"https://github.com/citation-style-language/schema/raw/master/csl-citation.json"} </w:instrText>
+        <w:instrText xml:space="preserve"> ADDIN ZOTERO_ITEM CSL_CITATION {"citationID":"AxjHAbYr","properties":{"formattedCitation":"(Awwad et al., 2012; Daley et al., 2017; Glazier et al., 2018; H\\uc0\\u305{}zl\\uc0\\u305{} et al., 2012; Savitri et al., 2014)","plainCitation":"(Awwad et al., 2012; Daley et al., 2017; Glazier et al., 2018; Hızlı et al., 2012; Savitri et al., 2014)","noteIndex":0},"citationItems":[{"id":238,"uris":["http://zotero.org/users/5073745/items/SAHRDCIB"],"uri":["http://zotero.org/users/5073745/items/SAHRDCIB"],"itemData":{"id":238,"type":"article-journal","abstract":"OBJECTIVE: To determine the effect of fasting during the month of Ramadan on the rate of preterm delivery (PTD).\nDESIGN: A prospective cohort study of women with singleton pregnancies who elected to fast and matched controls.\nSETTING: Four medical centres in Beirut, Lebanon.\nPOPULATION: Women presenting for prenatal care (20-34 weeks of gestation) during the month of Ramadan, September 2008.\nMETHODS: Data were collected prospectively. The frequency of PTD was evaluated in relation to the duration of fasting and the stage of gestation at the time of fasting.\nMAIN OUTCOME MEASURES: The primary endpoint was the percentage of pregnant women who had PTD, defined as delivery before 37 completed weeks of gestation.\nRESULTS: A total of 468 women were approached, of whom 402 were included in the study. There were no differences in smoking history and employment. There was no difference in the proportion of women who had PTD at &lt;37 weeks (10.4% versus 10.4%) or PTD at &lt;32 weeks (1.5% versus 0.5%) in the Ramadan-fasted group and the controls, respectively. The PTD rate was also similar in those who fasted before or during the third trimester. The mean birthweight was lower (3094 ± 467 g versus 3202 ± 473 g, P = 0.024) and the rate of ketosis and ketonuria was higher in the Ramadan-fasted women. On multivariate stepwise logistic regression analysis, fasting was not associated with an increased risk of PTD (odds ratio 0.72; 95% confidence interval 0.34-1.54; P = 0.397). The only factor that had a significant effect on the PTD rate was body mass index (odds ratio 0.43; 95% confidence interval 0.20-0.93; P = 0.033).\nCONCLUSIONS: Fasting during the month of Ramadan does not seem to increase the baseline risk of preterm delivery in pregnant women regardless of the gestational age during which this practice is observed.","container-title":"BJOG: an international journal of obstetrics and gynaecology","DOI":"10.1111/j.1471-0528.2012.03438.x","ISSN":"1471-0528","issue":"11","journalAbbreviation":"BJOG","language":"eng","note":"PMID: 22827751","page":"1379-1386","source":"PubMed","title":"The effect of maternal fasting during Ramadan on preterm delivery: a prospective cohort study","title-short":"The effect of maternal fasting during Ramadan on preterm delivery","volume":"119","author":[{"family":"Awwad","given":"J."},{"family":"Usta","given":"I. M."},{"family":"Succar","given":"J."},{"family":"Musallam","given":"K. M."},{"family":"Ghazeeri","given":"G."},{"family":"Nassar","given":"A. H."}],"issued":{"date-parts":[["2012",10]]}}},{"id":379,"uris":["http://zotero.org/users/5073745/items/NN3J7BM8"],"uri":["http://zotero.org/users/5073745/items/NN3J7BM8"],"itemData":{"id":379,"type":"article-journal","abstract":"Background It is not known whether infants exposed to intermittent maternal fasting at conception are born smaller or have a higher risk of premature birth than those who are not. Doctors are therefore unsure about what advice to give women about the safety of Ramadan fasting. This cohort study aimed to investigate these questions in Muslim mother–infant pairs to inform prenatal care.\nMethods Routinely collected data accessed from maternity records were the source for information. Mothers were considered exposed if they were Muslim and Ramadan overlapped with their infant conception date, estimated to be 14 days after the last menstrual period. Infants were included as exposed if their estimated conception date was in the first 21 days of Ramadan or 7 days prior to Ramadan.\nResults After adjusting for gestational age, maternal age, infant gender, maternal body mass index at booking, smoking status, gestational diabetes, parity and year of birth, there was no significant difference in birth weight between infants born to Muslim mothers who were conceived during Ramadan (n=479) and those who were not (n=4677) (adjusted mean difference =24.3 g, 95% CI −16.4 to 64.9). There was no difference in rates of premature births in exposed and unexposed women (5.2% vs 4.9%; OR=1.08, 95% CI 0.71 to 1.65).\nConclusions Healthy Muslim women considering becoming pregnant prior to, or during Ramadan, can be advised that fasting does not seem to have a detrimental effect on the size (weight) of their baby and it appears not to increase the likelihood of giving birth prematurely.","container-title":"J Epidemiol Community Health","DOI":"10.1136/jech-2016-208800","ISSN":"0143-005X, 1470-2738","issue":"7","journalAbbreviation":"J Epidemiol Community Health","language":"en","note":"PMID: 28360117","page":"722-728","source":"jech-bmj-com.proxy.lib.umich.edu","title":"Are babies conceived during Ramadan born smaller and sooner than babies conceived at other times of the year? A Born in Bradford Cohort Study","title-short":"Are babies conceived during Ramadan born smaller and sooner than babies conceived at other times of the year?","volume":"71","author":[{"family":"Daley","given":"Amanda"},{"family":"Pallan","given":"Miranda"},{"family":"Clifford","given":"Sue"},{"family":"Jolly","given":"Kate"},{"family":"Bryant","given":"Maria"},{"family":"Adab","given":"Peymane"},{"family":"Cheng","given":"K. K."},{"family":"Roalfe","given":"Andrea"}],"issued":{"date-parts":[["2017",7,1]]}}},{"id":300,"uris":["http://zotero.org/users/5073745/items/TH4IXLBS"],"uri":["http://zotero.org/users/5073745/items/TH4IXLBS"],"itemData":{"id":300,"type":"article-journal","abstract":"Background\nAlthough exempt, many pregnant Muslim women partake in the daily fast during daylight hours during the month of Ramadan. In other contexts an impoverished diet during pregnancy impacts on birth weight. The aim of this systematic review was to determine whether Ramadan fasting by pregnant women affects perinatal outcomes. Primary outcomes investigated were perinatal mortality, preterm birth and small for gestational age (SGA) infants. Secondary outcomes investigated were stillbirth, neonatal death, maternal death, hypertensive disorders of pregnancy, gestational diabetes, congenital abnormalities, serious neonatal morbidity, birth weight, preterm birth and placental weight.\n\nMethods\nSystematic review and meta-analysis of observational studies and randomised controlled trials was conducted in EMBASE, MEDLINE, CINAHL, Web of Science, Google Scholar, the Health Management Information Consortium and Applied Social Sciences Index and Abstracts. Studies from any year were eligible. Studies reporting predefined perinatal outcomes in pregnancies exposed to Ramadan fasting were included. Cohort studies with no comparator group or that considered fasting outside pregnancy were excluded, as were studies assuming fasting practice based solely upon family name. Quality of included studies was assessed using the ROBINS-I tool for assessing risk of bias in non-randomised studies. Analyses were performed in STATA.\n\nResults\nFrom 375 records, 22 studies of 31,374 pregnancies were included, of which 18,920 pregnancies were exposed to Ramadan fasting. Birth weight was reported in 21 studies and was not affected by maternal fasting (standardised mean difference [SMD] 0.03, 95% CI 0.00 to 0.05). Placental weight was significantly lower in fasting mothers (SMD -0.94, 95% CI -0.97 to  -0.90), although this observation was dominated by a single large study. No data were presented for perinatal mortality. Ramadan fasting had no effect on preterm delivery (odds ratio 0.99, 95% CI 0.72 to 1.37) based on 5600 pregnancies (1193 exposed to Ramadan fasting).\n\nConclusions\nRamadan fasting does not adversely affect birth weight although there is insufficient evidence regarding potential effects on other perinatal outcomes. Further studies are needed to accurately determine whether Ramadan fasting is associated with adverse maternal or neonatal outcome.\n\nElectronic supplementary material\nThe online version of this article (10.1186/s12884-018-2048-y) contains supplementary material, which is available to authorized users.","container-title":"BMC Pregnancy and Childbirth","DOI":"10.1186/s12884-018-2048-y","ISSN":"1471-2393","journalAbbreviation":"BMC Pregnancy Childbirth","note":"PMID: 30359228\nPMCID: PMC6202808","source":"PubMed Central","title":"The effect of Ramadan fasting during pregnancy on perinatal outcomes: a systematic review and meta-analysis","title-short":"The effect of Ramadan fasting during pregnancy on perinatal outcomes","URL":"https://www.ncbi.nlm.nih.gov/pmc/articles/PMC6202808/","volume":"18","author":[{"family":"Glazier","given":"Jocelyn D."},{"family":"Hayes","given":"Dexter J. L."},{"family":"Hussain","given":"Sabiha"},{"family":"D’Souza","given":"Stephen W."},{"family":"Whitcombe","given":"Joanne"},{"family":"Heazell","given":"Alexander E. P."},{"family":"Ashton","given":"Nick"}],"accessed":{"date-parts":[["2019",12,18]]},"issued":{"date-parts":[["2018",10,25]]}}},{"id":189,"uris":["http://zotero.org/users/5073745/items/5BSNJ3ST"],"uri":["http://zotero.org/users/5073745/items/5BSNJ3ST"],"itemData":{"id":189,"type":"article-journal","abstract":"Objective: The aim of the present study was to evaluate whether fasting may cause changes in maternal lipid profile, glucose level and ketonuria, and whether it has any adverse effects on fetal Doppler, birthweight, preterm delivery or cesarean section rate.Methods: Fifty-six consecutive, healthy women with singleton uncomplicated pregnancies of ≥28 week gestation who had fasted for at least 10 consecutive days during the study period were defined as the study group. Fifty-four healthy non-fasted women matched for age, parity, and gestational age were defined as the control group. Groups were compared according to fetal middle cerebral artery and umbilical artery systolic/diastolic ratio, maternal serum lipid levels and neonatal outcomes (gestational age at delivery, birthweight, delivery type and neonatal intensive care admission).Results: No statistical difference was found between the groups according to fetal Doppler parameters, amniotic fluid index, gestational age at delivery, cesarean section rate, birthweight or NICU admission. However, lower levels of VLDL, triglyceride and higher incidence of ketonuria were detected in the fasting group (p &lt; 0.05).Conclusion: Fasting of healthy women during pregnancy seems to have no adverse effects on amniotic fluid index, fetal Doppler and delivery parameters.","container-title":"The Journal of Maternal-Fetal &amp; Neonatal Medicine","DOI":"10.3109/14767058.2011.602142","ISSN":"1476-7058","issue":"7","page":"975-977","source":"Taylor and Francis+NEJM","title":"Impact of maternal fasting during Ramadan on fetal Doppler parameters, maternal lipid levels and neonatal outcomes","volume":"25","author":[{"family":"Hızlı","given":"Deniz"},{"family":"Yılmaz","given":"Saynur Sarıcı"},{"family":"Onaran","given":"Yüksel"},{"family":"Kafalı","given":"Hasan"},{"family":"Danışman","given":"Nuri"},{"family":"Mollamahmutoğlu","given":"Leyla"}],"issued":{"date-parts":[["2012",7,1]]}}},{"id":233,"uris":["http://zotero.org/users/5073745/items/XV5MAPTU"],"uri":["http://zotero.org/users/5073745/items/XV5MAPTU"],"itemData":{"id":233,"type":"article-journal","abstract":"Many Muslim women worldwide are pregnant during Ramadan and adhere to Ramadan fasting during pregnancy. In the present study, we determined whether maternal adherence to Ramadan fasting during pregnancy has an impact on the birth weight of the newborn, and whether the effects differed according to trimester in which Ramadan fasting took place. A prospective cohort study was conducted in 130 pregnant Muslim women who attended antenatal care in Amsterdam and Zaanstad, The Netherlands. Data on adherence to Ramadan fasting during pregnancy and demographics were self-reported by pregnant women, and the outcome of the newborn was retrieved from medical records after delivery. The results showed that half of all the women adhered to Ramadan fasting. With strict adherence to Ramadan fasting in pregnancy, the birth weight of newborns tended to be lower than that of newborns of non-fasting mothers, although this was not statistically significant ( - 198 g, 95 % CI - 447, 51, P= 0·12). Children of mothers who fasted in the first trimester of pregnancy were lighter at birth than those whose mothers had not fasted ( - 272 g, 95 % CI - 547, 3, P= 0·05). There were no differences in birth weight between children whose mothers had or had not fasted if Ramadan fasting had taken place later in pregnancy. Ramadan fasting during early pregnancy may lead to lower birth weight of newborns. These findings call for further confirmation in larger studies that should also investigate potential implications for perinatal and long-term morbidity and mortality.","container-title":"The British Journal of Nutrition","DOI":"10.1017/S0007114514002219","ISSN":"1475-2662","issue":"9","journalAbbreviation":"Br. J. Nutr.","language":"eng","note":"PMID: 25231606","page":"1503-1509","source":"PubMed","title":"Ramadan fasting and newborn's birth weight in pregnant Muslim women in The Netherlands","volume":"112","author":[{"family":"Savitri","given":"Ary I."},{"family":"Yadegari","given":"Nasim"},{"family":"Bakker","given":"Julia"},{"family":"Ewijk","given":"Reyn J. G.","non-dropping-particle":"van"},{"family":"Grobbee","given":"Diederick E."},{"family":"Painter","given":"Rebecca C."},{"family":"Uiterwaal","given":"Cuno S. P. M."},{"family":"Roseboom","given":"Tessa J."}],"issued":{"date-parts":[["2014",11,14]]}}}],"schema":"https://github.com/citation-style-language/schema/raw/master/csl-citation.json"} </w:instrText>
       </w:r>
       <w:r>
         <w:rPr>
@@ -1055,7 +1240,35 @@
         <w:rPr>
           <w:rFonts w:ascii="Times New Roman" w:hAnsi="Times New Roman" w:cs="Times New Roman"/>
         </w:rPr>
-        <w:t>(Awwad et al., 2012; Daley et al., 2017; Glazier et al., 2018; Hızlı et al., 2012; Savitri et al., 2014)</w:t>
+        <w:t>(</w:t>
+      </w:r>
+      <w:proofErr w:type="spellStart"/>
+      <w:r>
+        <w:rPr>
+          <w:rFonts w:ascii="Times New Roman" w:hAnsi="Times New Roman" w:cs="Times New Roman"/>
+        </w:rPr>
+        <w:t>Awwad</w:t>
+      </w:r>
+      <w:proofErr w:type="spellEnd"/>
+      <w:r>
+        <w:rPr>
+          <w:rFonts w:ascii="Times New Roman" w:hAnsi="Times New Roman" w:cs="Times New Roman"/>
+        </w:rPr>
+        <w:t xml:space="preserve"> et al., 2012; Daley et al., 2017; Glazier et al., 2018; </w:t>
+      </w:r>
+      <w:proofErr w:type="spellStart"/>
+      <w:r>
+        <w:rPr>
+          <w:rFonts w:ascii="Times New Roman" w:hAnsi="Times New Roman" w:cs="Times New Roman"/>
+        </w:rPr>
+        <w:t>Hızlı</w:t>
+      </w:r>
+      <w:proofErr w:type="spellEnd"/>
+      <w:r>
+        <w:rPr>
+          <w:rFonts w:ascii="Times New Roman" w:hAnsi="Times New Roman" w:cs="Times New Roman"/>
+        </w:rPr>
+        <w:t xml:space="preserve"> et al., 2012; Savitri et al., 2014)</w:t>
       </w:r>
       <w:r>
         <w:rPr>
@@ -1091,7 +1304,7 @@
         <w:rPr>
           <w:rFonts w:ascii="Times New Roman" w:hAnsi="Times New Roman" w:cs="Times New Roman"/>
         </w:rPr>
-        <w:instrText xml:space="preserve"> ADDIN ZOTERO_ITEM CSL_CITATION {"citationID":"Dx5MxgDu","properties":{"formattedCitation":"(Savitri et al., 2014)","plainCitation":"(Savitri et al., 2014)","noteIndex":0},"citationItems":[{"id":727,"uris":["http://zotero.org/users/5073745/items/XV5MAPTU"],"uri":["http://zotero.org/users/5073745/items/XV5MAPTU"],"itemData":{"id":727,"type":"article-journal","abstract":"Many Muslim women worldwide are pregnant during Ramadan and adhere to Ramadan fasting during pregnancy. In the present study, we determined whether maternal adherence to Ramadan fasting during pregnancy has an impact on the birth weight of the newborn, and whether the effects differed according to trimester in which Ramadan fasting took place. A prospective cohort study was conducted in 130 pregnant Muslim women who attended antenatal care in Amsterdam and Zaanstad, The Netherlands. Data on adherence to Ramadan fasting during pregnancy and demographics were self-reported by pregnant women, and the outcome of the newborn was retrieved from medical records after delivery. The results showed that half of all the women adhered to Ramadan fasting. With strict adherence to Ramadan fasting in pregnancy, the birth weight of newborns tended to be lower than that of newborns of non-fasting mothers, although this was not statistically significant ( - 198 g, 95 % CI - 447, 51, P= 0·12). Children of mothers who fasted in the first trimester of pregnancy were lighter at birth than those whose mothers had not fasted ( - 272 g, 95 % CI - 547, 3, P= 0·05). There were no differences in birth weight between children whose mothers had or had not fasted if Ramadan fasting had taken place later in pregnancy. Ramadan fasting during early pregnancy may lead to lower birth weight of newborns. These findings call for further confirmation in larger studies that should also investigate potential implications for perinatal and long-term morbidity and mortality.","container-title":"The British Journal of Nutrition","DOI":"10.1017/S0007114514002219","ISSN":"1475-2662","issue":"9","journalAbbreviation":"Br. J. Nutr.","language":"eng","note":"PMID: 25231606","page":"1503-1509","source":"PubMed","title":"Ramadan fasting and newborn's birth weight in pregnant Muslim women in The Netherlands","volume":"112","author":[{"family":"Savitri","given":"Ary I."},{"family":"Yadegari","given":"Nasim"},{"family":"Bakker","given":"Julia"},{"family":"Ewijk","given":"Reyn J. G.","non-dropping-particle":"van"},{"family":"Grobbee","given":"Diederick E."},{"family":"Painter","given":"Rebecca C."},{"family":"Uiterwaal","given":"Cuno S. P. M."},{"family":"Roseboom","given":"Tessa J."}],"issued":{"date-parts":[["2014",11,14]]}}}],"schema":"https://github.com/citation-style-language/schema/raw/master/csl-citation.json"} </w:instrText>
+        <w:instrText xml:space="preserve"> ADDIN ZOTERO_ITEM CSL_CITATION {"citationID":"Dx5MxgDu","properties":{"formattedCitation":"(Savitri et al., 2014)","plainCitation":"(Savitri et al., 2014)","noteIndex":0},"citationItems":[{"id":233,"uris":["http://zotero.org/users/5073745/items/XV5MAPTU"],"uri":["http://zotero.org/users/5073745/items/XV5MAPTU"],"itemData":{"id":233,"type":"article-journal","abstract":"Many Muslim women worldwide are pregnant during Ramadan and adhere to Ramadan fasting during pregnancy. In the present study, we determined whether maternal adherence to Ramadan fasting during pregnancy has an impact on the birth weight of the newborn, and whether the effects differed according to trimester in which Ramadan fasting took place. A prospective cohort study was conducted in 130 pregnant Muslim women who attended antenatal care in Amsterdam and Zaanstad, The Netherlands. Data on adherence to Ramadan fasting during pregnancy and demographics were self-reported by pregnant women, and the outcome of the newborn was retrieved from medical records after delivery. The results showed that half of all the women adhered to Ramadan fasting. With strict adherence to Ramadan fasting in pregnancy, the birth weight of newborns tended to be lower than that of newborns of non-fasting mothers, although this was not statistically significant ( - 198 g, 95 % CI - 447, 51, P= 0·12). Children of mothers who fasted in the first trimester of pregnancy were lighter at birth than those whose mothers had not fasted ( - 272 g, 95 % CI - 547, 3, P= 0·05). There were no differences in birth weight between children whose mothers had or had not fasted if Ramadan fasting had taken place later in pregnancy. Ramadan fasting during early pregnancy may lead to lower birth weight of newborns. These findings call for further confirmation in larger studies that should also investigate potential implications for perinatal and long-term morbidity and mortality.","container-title":"The British Journal of Nutrition","DOI":"10.1017/S0007114514002219","ISSN":"1475-2662","issue":"9","journalAbbreviation":"Br. J. Nutr.","language":"eng","note":"PMID: 25231606","page":"1503-1509","source":"PubMed","title":"Ramadan fasting and newborn's birth weight in pregnant Muslim women in The Netherlands","volume":"112","author":[{"family":"Savitri","given":"Ary I."},{"family":"Yadegari","given":"Nasim"},{"family":"Bakker","given":"Julia"},{"family":"Ewijk","given":"Reyn J. G.","non-dropping-particle":"van"},{"family":"Grobbee","given":"Diederick E."},{"family":"Painter","given":"Rebecca C."},{"family":"Uiterwaal","given":"Cuno S. P. M."},{"family":"Roseboom","given":"Tessa J."}],"issued":{"date-parts":[["2014",11,14]]}}}],"schema":"https://github.com/citation-style-language/schema/raw/master/csl-citation.json"} </w:instrText>
       </w:r>
       <w:r>
         <w:rPr>
@@ -1134,7 +1347,7 @@
         <w:rPr>
           <w:rFonts w:ascii="Times New Roman" w:hAnsi="Times New Roman" w:cs="Times New Roman"/>
         </w:rPr>
-        <w:instrText xml:space="preserve"> ADDIN ZOTERO_ITEM CSL_CITATION {"citationID":"vb0U1gNF","properties":{"formattedCitation":"(Ziaee et al., 2010)","plainCitation":"(Ziaee et al., 2010)","noteIndex":0},"citationItems":[{"id":760,"uris":["http://zotero.org/users/5073745/items/CCGPVXWJ"],"uri":["http://zotero.org/users/5073745/items/CCGPVXWJ"],"itemData":{"id":760,"type":"article-journal","abstract":"Objective\nPregnancy is a physiological condition that its concurrence with fasting introduces some controversies about condition of mother and fetus. This study was conducted to evaluate the effect of fasting on pregnancy outcome.\n\nMethods\nThe historical cohort paradigm of this study was conducted on referrals of one of the Tehran's hospitals in 2004. All pregnant women at one of the trimesters in holy month of Ramadan were included in the study. The women were divided into non-fasting, 1-10 days fasting, 11-20 days fasting, and 21-30 days fasting. For statistical analysis of data, covariance analysis and SPSS package was used.\n\nFindings\nIn this study, 189 cases were evaluated and their mean age, weight, and body mass index (BMI) were 25.9 years, 61.7 kg, and 23.9 kg/m2 respectively. The mean for number of days on fasting was 13 days and 66 cases (34.9%) had not been on fasting. In addition, there was no significant difference between BMI at the beginning of pregnancy, mother's age, number of pregnancies, and a history of abortion in different groups. Meanwhile, there was also no significant difference between means of weight, height, and head circumference of infants with number of days on fasting. Furthermore, there was no significant difference between pregnancy outcome parameters and fasting at different trimesters.\n\nConclusion\nAccording to these findings, in healthy women with appropriate nutrition, Islamic fasting has no inappropriate effect on intrauterine growth and birth-time indices. Meanwhile, relative risk of low weight birth was 1.5 times in mothers on fasting at first trimester as compared to non-fasting mothers.","container-title":"Iranian Journal of Pediatrics","ISSN":"2008-2142","issue":"2","journalAbbreviation":"Iran J Pediatr","note":"PMID: 23056701\nPMCID: PMC3446023","page":"181-186","source":"PubMed Central","title":"The Effect of Ramadan Fasting on Outcome of Pregnancy","volume":"20","author":[{"family":"Ziaee","given":"Vahid"},{"family":"Kihanidoost","given":"Zarintaj"},{"family":"Younesian","given":"Masoud"},{"family":"Akhavirad","given":"Mohammad-Bagher"},{"family":"Bateni","given":"Farzad"},{"family":"Kazemianfar","given":"Zahra"},{"family":"Hantoushzadeh","given":"Sedigheh"}],"issued":{"date-parts":[["2010",6]]}}}],"schema":"https://github.com/citation-style-language/schema/raw/master/csl-citation.json"} </w:instrText>
+        <w:instrText xml:space="preserve"> ADDIN ZOTERO_ITEM CSL_CITATION {"citationID":"vb0U1gNF","properties":{"formattedCitation":"(Ziaee et al., 2010)","plainCitation":"(Ziaee et al., 2010)","noteIndex":0},"citationItems":[{"id":127,"uris":["http://zotero.org/users/5073745/items/CCGPVXWJ"],"uri":["http://zotero.org/users/5073745/items/CCGPVXWJ"],"itemData":{"id":127,"type":"article-journal","abstract":"Objective\nPregnancy is a physiological condition that its concurrence with fasting introduces some controversies about condition of mother and fetus. This study was conducted to evaluate the effect of fasting on pregnancy outcome.\n\nMethods\nThe historical cohort paradigm of this study was conducted on referrals of one of the Tehran's hospitals in 2004. All pregnant women at one of the trimesters in holy month of Ramadan were included in the study. The women were divided into non-fasting, 1-10 days fasting, 11-20 days fasting, and 21-30 days fasting. For statistical analysis of data, covariance analysis and SPSS package was used.\n\nFindings\nIn this study, 189 cases were evaluated and their mean age, weight, and body mass index (BMI) were 25.9 years, 61.7 kg, and 23.9 kg/m2 respectively. The mean for number of days on fasting was 13 days and 66 cases (34.9%) had not been on fasting. In addition, there was no significant difference between BMI at the beginning of pregnancy, mother's age, number of pregnancies, and a history of abortion in different groups. Meanwhile, there was also no significant difference between means of weight, height, and head circumference of infants with number of days on fasting. Furthermore, there was no significant difference between pregnancy outcome parameters and fasting at different trimesters.\n\nConclusion\nAccording to these findings, in healthy women with appropriate nutrition, Islamic fasting has no inappropriate effect on intrauterine growth and birth-time indices. Meanwhile, relative risk of low weight birth was 1.5 times in mothers on fasting at first trimester as compared to non-fasting mothers.","container-title":"Iranian Journal of Pediatrics","ISSN":"2008-2142","issue":"2","journalAbbreviation":"Iran J Pediatr","note":"PMID: 23056701\nPMCID: PMC3446023","page":"181-186","source":"PubMed Central","title":"The Effect of Ramadan Fasting on Outcome of Pregnancy","volume":"20","author":[{"family":"Ziaee","given":"Vahid"},{"family":"Kihanidoost","given":"Zarintaj"},{"family":"Younesian","given":"Masoud"},{"family":"Akhavirad","given":"Mohammad-Bagher"},{"family":"Bateni","given":"Farzad"},{"family":"Kazemianfar","given":"Zahra"},{"family":"Hantoushzadeh","given":"Sedigheh"}],"issued":{"date-parts":[["2010",6]]}}}],"schema":"https://github.com/citation-style-language/schema/raw/master/csl-citation.json"} </w:instrText>
       </w:r>
       <w:r>
         <w:rPr>
@@ -1204,13 +1417,14 @@
         <w:rPr>
           <w:rFonts w:ascii="Times New Roman" w:hAnsi="Times New Roman" w:cs="Times New Roman"/>
         </w:rPr>
+        <w:lastRenderedPageBreak/>
         <w:t>literature is most focused on</w:t>
       </w:r>
       <w:r>
         <w:rPr>
           <w:rFonts w:ascii="Times New Roman" w:hAnsi="Times New Roman" w:cs="Times New Roman"/>
         </w:rPr>
-        <w:t xml:space="preserve">  the effects of the practice </w:t>
+        <w:t xml:space="preserve"> the effects of the practice </w:t>
       </w:r>
       <w:r>
         <w:rPr>
@@ -1240,7 +1454,7 @@
         <w:rPr>
           <w:rFonts w:ascii="Times New Roman" w:hAnsi="Times New Roman" w:cs="Times New Roman"/>
         </w:rPr>
-        <w:instrText xml:space="preserve"> ADDIN ZOTERO_ITEM CSL_CITATION {"citationID":"y4l66Io3","properties":{"formattedCitation":"(Glazier et al., 2018)","plainCitation":"(Glazier et al., 2018)","noteIndex":0},"citationItems":[{"id":705,"uris":["http://zotero.org/users/5073745/items/TH4IXLBS"],"uri":["http://zotero.org/users/5073745/items/TH4IXLBS"],"itemData":{"id":705,"type":"article-journal","abstract":"Background\nAlthough exempt, many pregnant Muslim women partake in the daily fast during daylight hours during the month of Ramadan. In other contexts an impoverished diet during pregnancy impacts on birth weight. The aim of this systematic review was to determine whether Ramadan fasting by pregnant women affects perinatal outcomes. Primary outcomes investigated were perinatal mortality, preterm birth and small for gestational age (SGA) infants. Secondary outcomes investigated were stillbirth, neonatal death, maternal death, hypertensive disorders of pregnancy, gestational diabetes, congenital abnormalities, serious neonatal morbidity, birth weight, preterm birth and placental weight.\n\nMethods\nSystematic review and meta-analysis of observational studies and randomised controlled trials was conducted in EMBASE, MEDLINE, CINAHL, Web of Science, Google Scholar, the Health Management Information Consortium and Applied Social Sciences Index and Abstracts. Studies from any year were eligible. Studies reporting predefined perinatal outcomes in pregnancies exposed to Ramadan fasting were included. Cohort studies with no comparator group or that considered fasting outside pregnancy were excluded, as were studies assuming fasting practice based solely upon family name. Quality of included studies was assessed using the ROBINS-I tool for assessing risk of bias in non-randomised studies. Analyses were performed in STATA.\n\nResults\nFrom 375 records, 22 studies of 31,374 pregnancies were included, of which 18,920 pregnancies were exposed to Ramadan fasting. Birth weight was reported in 21 studies and was not affected by maternal fasting (standardised mean difference [SMD] 0.03, 95% CI 0.00 to 0.05). Placental weight was significantly lower in fasting mothers (SMD -0.94, 95% CI -0.97 to  -0.90), although this observation was dominated by a single large study. No data were presented for perinatal mortality. Ramadan fasting had no effect on preterm delivery (odds ratio 0.99, 95% CI 0.72 to 1.37) based on 5600 pregnancies (1193 exposed to Ramadan fasting).\n\nConclusions\nRamadan fasting does not adversely affect birth weight although there is insufficient evidence regarding potential effects on other perinatal outcomes. Further studies are needed to accurately determine whether Ramadan fasting is associated with adverse maternal or neonatal outcome.\n\nElectronic supplementary material\nThe online version of this article (10.1186/s12884-018-2048-y) contains supplementary material, which is available to authorized users.","container-title":"BMC Pregnancy and Childbirth","DOI":"10.1186/s12884-018-2048-y","ISSN":"1471-2393","journalAbbreviation":"BMC Pregnancy Childbirth","note":"PMID: 30359228\nPMCID: PMC6202808","source":"PubMed Central","title":"The effect of Ramadan fasting during pregnancy on perinatal outcomes: a systematic review and meta-analysis","title-short":"The effect of Ramadan fasting during pregnancy on perinatal outcomes","URL":"https://www.ncbi.nlm.nih.gov/pmc/articles/PMC6202808/","volume":"18","author":[{"family":"Glazier","given":"Jocelyn D."},{"family":"Hayes","given":"Dexter J. L."},{"family":"Hussain","given":"Sabiha"},{"family":"D’Souza","given":"Stephen W."},{"family":"Whitcombe","given":"Joanne"},{"family":"Heazell","given":"Alexander E. P."},{"family":"Ashton","given":"Nick"}],"accessed":{"date-parts":[["2019",12,18]]},"issued":{"date-parts":[["2018",10,25]]}}}],"schema":"https://github.com/citation-style-language/schema/raw/master/csl-citation.json"} </w:instrText>
+        <w:instrText xml:space="preserve"> ADDIN ZOTERO_ITEM CSL_CITATION {"citationID":"y4l66Io3","properties":{"formattedCitation":"(Glazier et al., 2018)","plainCitation":"(Glazier et al., 2018)","noteIndex":0},"citationItems":[{"id":300,"uris":["http://zotero.org/users/5073745/items/TH4IXLBS"],"uri":["http://zotero.org/users/5073745/items/TH4IXLBS"],"itemData":{"id":300,"type":"article-journal","abstract":"Background\nAlthough exempt, many pregnant Muslim women partake in the daily fast during daylight hours during the month of Ramadan. In other contexts an impoverished diet during pregnancy impacts on birth weight. The aim of this systematic review was to determine whether Ramadan fasting by pregnant women affects perinatal outcomes. Primary outcomes investigated were perinatal mortality, preterm birth and small for gestational age (SGA) infants. Secondary outcomes investigated were stillbirth, neonatal death, maternal death, hypertensive disorders of pregnancy, gestational diabetes, congenital abnormalities, serious neonatal morbidity, birth weight, preterm birth and placental weight.\n\nMethods\nSystematic review and meta-analysis of observational studies and randomised controlled trials was conducted in EMBASE, MEDLINE, CINAHL, Web of Science, Google Scholar, the Health Management Information Consortium and Applied Social Sciences Index and Abstracts. Studies from any year were eligible. Studies reporting predefined perinatal outcomes in pregnancies exposed to Ramadan fasting were included. Cohort studies with no comparator group or that considered fasting outside pregnancy were excluded, as were studies assuming fasting practice based solely upon family name. Quality of included studies was assessed using the ROBINS-I tool for assessing risk of bias in non-randomised studies. Analyses were performed in STATA.\n\nResults\nFrom 375 records, 22 studies of 31,374 pregnancies were included, of which 18,920 pregnancies were exposed to Ramadan fasting. Birth weight was reported in 21 studies and was not affected by maternal fasting (standardised mean difference [SMD] 0.03, 95% CI 0.00 to 0.05). Placental weight was significantly lower in fasting mothers (SMD -0.94, 95% CI -0.97 to  -0.90), although this observation was dominated by a single large study. No data were presented for perinatal mortality. Ramadan fasting had no effect on preterm delivery (odds ratio 0.99, 95% CI 0.72 to 1.37) based on 5600 pregnancies (1193 exposed to Ramadan fasting).\n\nConclusions\nRamadan fasting does not adversely affect birth weight although there is insufficient evidence regarding potential effects on other perinatal outcomes. Further studies are needed to accurately determine whether Ramadan fasting is associated with adverse maternal or neonatal outcome.\n\nElectronic supplementary material\nThe online version of this article (10.1186/s12884-018-2048-y) contains supplementary material, which is available to authorized users.","container-title":"BMC Pregnancy and Childbirth","DOI":"10.1186/s12884-018-2048-y","ISSN":"1471-2393","journalAbbreviation":"BMC Pregnancy Childbirth","note":"PMID: 30359228\nPMCID: PMC6202808","source":"PubMed Central","title":"The effect of Ramadan fasting during pregnancy on perinatal outcomes: a systematic review and meta-analysis","title-short":"The effect of Ramadan fasting during pregnancy on perinatal outcomes","URL":"https://www.ncbi.nlm.nih.gov/pmc/articles/PMC6202808/","volume":"18","author":[{"family":"Glazier","given":"Jocelyn D."},{"family":"Hayes","given":"Dexter J. L."},{"family":"Hussain","given":"Sabiha"},{"family":"D’Souza","given":"Stephen W."},{"family":"Whitcombe","given":"Joanne"},{"family":"Heazell","given":"Alexander E. P."},{"family":"Ashton","given":"Nick"}],"accessed":{"date-parts":[["2019",12,18]]},"issued":{"date-parts":[["2018",10,25]]}}}],"schema":"https://github.com/citation-style-language/schema/raw/master/csl-citation.json"} </w:instrText>
       </w:r>
       <w:r>
         <w:rPr>
@@ -1313,7 +1527,7 @@
         <w:rPr>
           <w:rFonts w:ascii="Times New Roman" w:hAnsi="Times New Roman" w:cs="Times New Roman"/>
         </w:rPr>
-        <w:t xml:space="preserve"> research</w:t>
+        <w:t>research</w:t>
       </w:r>
       <w:r>
         <w:rPr>
@@ -1397,7 +1611,7 @@
         <w:rPr>
           <w:rFonts w:ascii="Times New Roman" w:hAnsi="Times New Roman" w:cs="Times New Roman"/>
         </w:rPr>
-        <w:instrText xml:space="preserve"> ADDIN ZOTERO_ITEM CSL_CITATION {"citationID":"sOhSbQVk","properties":{"formattedCitation":"(Ali &amp; Kunugi, 2020)","plainCitation":"(Ali &amp; Kunugi, 2020)","noteIndex":0},"citationItems":[{"id":598,"uris":["http://zotero.org/users/5073745/items/MJUJ2CHG"],"uri":["http://zotero.org/users/5073745/items/MJUJ2CHG"],"itemData":{"id":598,"type":"article-journal","abstract":"Gestational diabetes mellitus (GDM) is a common pregnancy-related condition afflicting 5–36% of pregnancies. It is associated with many morbid maternal and fetal outcomes. Mood dysregulations (MDs, e.g., depression, distress, and anxiety) are common among women with GDM, and they exacerbate its prognosis and hinder its treatment. Hence, in addition to early detection and proper management of GDM, treating the associated MDs is crucial. Maternal hyperglycemia and MDs result from a complex network of genetic, behavioral, and environmental factors. This review briefly explores mechanisms that underlie GDM and prenatal MDs. It also describes the effect of exercise, dietary modification, and intermittent fasting (IF) on metabolic and affective dysfunctions exemplified by a case report. In this patient, interventions such as IF considerably reduced maternal body weight, plasma glucose, and psychological distress without any adverse effects. Thus, IF is one measure that can control GDM and maternal MDs; however, more investigations are warranted.","container-title":"International Journal of Environmental Research and Public Health","DOI":"10.3390/ijerph17249379","ISSN":"1661-7827","issue":"24","journalAbbreviation":"Int J Environ Res Public Health","note":"PMID: 33333828\nPMCID: PMC7765295","page":"9379","source":"PubMed Central","title":"Intermittent Fasting, Dietary Modifications, and Exercise for the Control of Gestational Diabetes and Maternal Mood Dysregulation: A Review and a Case Report","title-short":"Intermittent Fasting, Dietary Modifications, and Exercise for the Control of Gestational Diabetes and Maternal Mood Dysregulation","volume":"17","author":[{"family":"Ali","given":"Amira Mohammed"},{"family":"Kunugi","given":"Hiroshi"}],"issued":{"date-parts":[["2020",12]]}}}],"schema":"https://github.com/citation-style-language/schema/raw/master/csl-citation.json"} </w:instrText>
+        <w:instrText xml:space="preserve"> ADDIN ZOTERO_ITEM CSL_CITATION {"citationID":"sOhSbQVk","properties":{"formattedCitation":"(Ali &amp; Kunugi, 2020)","plainCitation":"(Ali &amp; Kunugi, 2020)","noteIndex":0},"citationItems":[{"id":825,"uris":["http://zotero.org/users/5073745/items/MJUJ2CHG"],"uri":["http://zotero.org/users/5073745/items/MJUJ2CHG"],"itemData":{"id":825,"type":"article-journal","abstract":"Gestational diabetes mellitus (GDM) is a common pregnancy-related condition afflicting 5–36% of pregnancies. It is associated with many morbid maternal and fetal outcomes. Mood dysregulations (MDs, e.g., depression, distress, and anxiety) are common among women with GDM, and they exacerbate its prognosis and hinder its treatment. Hence, in addition to early detection and proper management of GDM, treating the associated MDs is crucial. Maternal hyperglycemia and MDs result from a complex network of genetic, behavioral, and environmental factors. This review briefly explores mechanisms that underlie GDM and prenatal MDs. It also describes the effect of exercise, dietary modification, and intermittent fasting (IF) on metabolic and affective dysfunctions exemplified by a case report. In this patient, interventions such as IF considerably reduced maternal body weight, plasma glucose, and psychological distress without any adverse effects. Thus, IF is one measure that can control GDM and maternal MDs; however, more investigations are warranted.","container-title":"International Journal of Environmental Research and Public Health","DOI":"10.3390/ijerph17249379","ISSN":"1661-7827","issue":"24","journalAbbreviation":"Int J Environ Res Public Health","note":"PMID: 33333828\nPMCID: PMC7765295","page":"9379","source":"PubMed Central","title":"Intermittent Fasting, Dietary Modifications, and Exercise for the Control of Gestational Diabetes and Maternal Mood Dysregulation: A Review and a Case Report","title-short":"Intermittent Fasting, Dietary Modifications, and Exercise for the Control of Gestational Diabetes and Maternal Mood Dysregulation","volume":"17","author":[{"family":"Ali","given":"Amira Mohammed"},{"family":"Kunugi","given":"Hiroshi"}],"issued":{"date-parts":[["2020",12]]}}}],"schema":"https://github.com/citation-style-language/schema/raw/master/csl-citation.json"} </w:instrText>
       </w:r>
       <w:r>
         <w:rPr>
@@ -1447,12 +1661,6 @@
         <w:rPr>
           <w:rFonts w:ascii="Times New Roman" w:hAnsi="Times New Roman" w:cs="Times New Roman"/>
         </w:rPr>
-        <w:t xml:space="preserve"> </w:t>
-      </w:r>
-      <w:r>
-        <w:rPr>
-          <w:rFonts w:ascii="Times New Roman" w:hAnsi="Times New Roman" w:cs="Times New Roman"/>
-        </w:rPr>
         <w:t>D</w:t>
       </w:r>
       <w:r>
@@ -1465,7 +1673,19 @@
         <w:rPr>
           <w:rFonts w:ascii="Times New Roman" w:hAnsi="Times New Roman" w:cs="Times New Roman"/>
         </w:rPr>
-        <w:t>modeling TRF in pregnancy is warranted, as it</w:t>
+        <w:t>modeling</w:t>
+      </w:r>
+      <w:r>
+        <w:rPr>
+          <w:rFonts w:ascii="Times New Roman" w:hAnsi="Times New Roman" w:cs="Times New Roman"/>
+        </w:rPr>
+        <w:t xml:space="preserve"> of</w:t>
+      </w:r>
+      <w:r>
+        <w:rPr>
+          <w:rFonts w:ascii="Times New Roman" w:hAnsi="Times New Roman" w:cs="Times New Roman"/>
+        </w:rPr>
+        <w:t xml:space="preserve"> TRF in pregnancy is warranted, as it</w:t>
       </w:r>
       <w:r>
         <w:rPr>
@@ -1548,6 +1768,26 @@
         </w:rPr>
         <w:t xml:space="preserve">work </w:t>
       </w:r>
+      <w:del w:id="13" w:author="Molly Mulcahy" w:date="2022-01-05T16:42:00Z">
+        <w:r>
+          <w:rPr>
+            <w:rFonts w:ascii="Times New Roman" w:hAnsi="Times New Roman" w:cs="Times New Roman"/>
+          </w:rPr>
+          <w:delText xml:space="preserve">was </w:delText>
+        </w:r>
+      </w:del>
+      <w:r>
+        <w:rPr>
+          <w:rFonts w:ascii="Times New Roman" w:hAnsi="Times New Roman" w:cs="Times New Roman"/>
+        </w:rPr>
+        <w:t>emphasized</w:t>
+      </w:r>
+      <w:r>
+        <w:rPr>
+          <w:rFonts w:ascii="Times New Roman" w:hAnsi="Times New Roman" w:cs="Times New Roman"/>
+        </w:rPr>
+        <w:t xml:space="preserve"> fetal health and </w:t>
+      </w:r>
       <w:r>
         <w:rPr>
           <w:rFonts w:ascii="Times New Roman" w:hAnsi="Times New Roman" w:cs="Times New Roman"/>
@@ -1558,24 +1798,6 @@
         <w:rPr>
           <w:rFonts w:ascii="Times New Roman" w:hAnsi="Times New Roman" w:cs="Times New Roman"/>
         </w:rPr>
-        <w:t>emphasized</w:t>
-      </w:r>
-      <w:r>
-        <w:rPr>
-          <w:rFonts w:ascii="Times New Roman" w:hAnsi="Times New Roman" w:cs="Times New Roman"/>
-        </w:rPr>
-        <w:t xml:space="preserve"> fetal health and </w:t>
-      </w:r>
-      <w:r>
-        <w:rPr>
-          <w:rFonts w:ascii="Times New Roman" w:hAnsi="Times New Roman" w:cs="Times New Roman"/>
-        </w:rPr>
-        <w:t xml:space="preserve">was </w:t>
-      </w:r>
-      <w:r>
-        <w:rPr>
-          <w:rFonts w:ascii="Times New Roman" w:hAnsi="Times New Roman" w:cs="Times New Roman"/>
-        </w:rPr>
         <w:t>completed in the context of preventing complications from overnutrition (a high fat diet) during gestation. Upadhyay and colleagues found that 9-hour TRF was sufficient to improve fetal lung development</w:t>
       </w:r>
       <w:r>
@@ -1594,7 +1816,7 @@
         <w:rPr>
           <w:rFonts w:ascii="Times New Roman" w:hAnsi="Times New Roman" w:cs="Times New Roman"/>
         </w:rPr>
-        <w:instrText xml:space="preserve"> ADDIN ZOTERO_ITEM CSL_CITATION {"citationID":"SIuD29a9","properties":{"formattedCitation":"(Upadhyay et al., 2020)","plainCitation":"(Upadhyay et al., 2020)","noteIndex":0},"citationItems":[{"id":572,"uris":["http://zotero.org/users/5073745/items/47W52XS2"],"uri":["http://zotero.org/users/5073745/items/47W52XS2"],"itemData":{"id":572,"type":"article-journal","abstract":"Maternal inﬂammation ensuing from high-fat diet (HFD) intake during pregnancy is related to spontaneous preterm birth and respiratory impairment among premature infants. Recently, a circadian aligned dietary intervention referred to as Time-restricted feeding (TRF) has been reported to have beneﬁcial metabolic eﬀects. This study aimed to assess the eﬀects of maternal TRF on fetal lung injury caused by maternal HFD intake. Female Wistar rats were kept on following three dietary regimens; Ad libitum normal chow diet (NCD-AL), Ad libitum HFD (HFD-AL) and Time-restricted fed HFD (HFD-TRF) from 5 months before mating and continued through pregnancy. Fetal lung samples were collected on the embryonic day 18.5, and apoptotic and inﬂammatory markers were assessed using TUNEL assay, western blotting, and qRT-PCR. Our results showed that TRF considerably prevented maternal HFD-induced apoptosis in fetal lung tissue that corroborated with a reduction in caspase activation and increased levels of anti-apoptotic BCL2 family proteins together with a lower level of ER-stress and autophagy markers including ATF6, CHOP and LC3-II. Besides, fetal lungs from HFD-TRF dams exhibited reduced expression of inﬂammatory genes that correlated with reduction and apoptotic injury throughout fetal development. Our results thus put forth TRF as a unique non-pharmacological approach to boost perinatal health beneath metabolic stress.","container-title":"Experimental and Molecular Pathology","DOI":"10.1016/j.yexmp.2020.104413","ISSN":"00144800","journalAbbreviation":"Experimental and Molecular Pathology","language":"en","page":"104413","source":"DOI.org (Crossref)","title":"Time-restricted feeding ameliorates maternal high-fat diet-induced fetal lung injury","volume":"114","author":[{"family":"Upadhyay","given":"Aditya"},{"family":"Sinha","given":"Rohit A."},{"family":"Kumar","given":"Alok"},{"family":"Godbole","given":"Madan M."}],"issued":{"date-parts":[["2020",6]]}}}],"schema":"https://github.com/citation-style-language/schema/raw/master/csl-citation.json"} </w:instrText>
+        <w:instrText xml:space="preserve"> ADDIN ZOTERO_ITEM CSL_CITATION {"citationID":"SIuD29a9","properties":{"formattedCitation":"(Upadhyay et al., 2020)","plainCitation":"(Upadhyay et al., 2020)","noteIndex":0},"citationItems":[{"id":419,"uris":["http://zotero.org/users/5073745/items/47W52XS2"],"uri":["http://zotero.org/users/5073745/items/47W52XS2"],"itemData":{"id":419,"type":"article-journal","abstract":"Maternal inﬂammation ensuing from high-fat diet (HFD) intake during pregnancy is related to spontaneous preterm birth and respiratory impairment among premature infants. Recently, a circadian aligned dietary intervention referred to as Time-restricted feeding (TRF) has been reported to have beneﬁcial metabolic eﬀects. This study aimed to assess the eﬀects of maternal TRF on fetal lung injury caused by maternal HFD intake. Female Wistar rats were kept on following three dietary regimens; Ad libitum normal chow diet (NCD-AL), Ad libitum HFD (HFD-AL) and Time-restricted fed HFD (HFD-TRF) from 5 months before mating and continued through pregnancy. Fetal lung samples were collected on the embryonic day 18.5, and apoptotic and inﬂammatory markers were assessed using TUNEL assay, western blotting, and qRT-PCR. Our results showed that TRF considerably prevented maternal HFD-induced apoptosis in fetal lung tissue that corroborated with a reduction in caspase activation and increased levels of anti-apoptotic BCL2 family proteins together with a lower level of ER-stress and autophagy markers including ATF6, CHOP and LC3-II. Besides, fetal lungs from HFD-TRF dams exhibited reduced expression of inﬂammatory genes that correlated with reduction and apoptotic injury throughout fetal development. Our results thus put forth TRF as a unique non-pharmacological approach to boost perinatal health beneath metabolic stress.","container-title":"Experimental and Molecular Pathology","DOI":"10.1016/j.yexmp.2020.104413","ISSN":"00144800","journalAbbreviation":"Experimental and Molecular Pathology","language":"en","page":"104413","source":"DOI.org (Crossref)","title":"Time-restricted feeding ameliorates maternal high-fat diet-induced fetal lung injury","volume":"114","author":[{"family":"Upadhyay","given":"Aditya"},{"family":"Sinha","given":"Rohit A."},{"family":"Kumar","given":"Alok"},{"family":"Godbole","given":"Madan M."}],"issued":{"date-parts":[["2020",6]]}}}],"schema":"https://github.com/citation-style-language/schema/raw/master/csl-citation.json"} </w:instrText>
       </w:r>
       <w:r>
         <w:rPr>
@@ -1631,7 +1853,7 @@
         <w:rPr>
           <w:rFonts w:ascii="Times New Roman" w:hAnsi="Times New Roman" w:cs="Times New Roman"/>
         </w:rPr>
-        <w:instrText xml:space="preserve"> ADDIN ZOTERO_ITEM CSL_CITATION {"citationID":"vO4EhllX","properties":{"formattedCitation":"(Upadhyay et al., 2019)","plainCitation":"(Upadhyay et al., 2019)","noteIndex":0},"citationItems":[{"id":497,"uris":["http://zotero.org/users/5073745/items/EC9EJ9LI"],"uri":["http://zotero.org/users/5073745/items/EC9EJ9LI"],"itemData":{"id":497,"type":"article-journal","abstract":"Maternal nutrition has become a major public health concern over recent years and is a known predictor of adverse long-term metabolic derangement in offspring. Time-restricted feeding (TRF), wherein food consumption is restricted to the metabolically active phase of the day, is a dietary approach that improves metabolic parameters when consuming a high-fat diet (HFD). Here, we tested whether TRF could reduce maternal HFD associated inflammation and thereby mitigate defects in fetal organ developmental. Female rats were kept on following three dietary regimens; Ad libitum normal chow diet (NCD-AL), Ad libitum HFD (HFD-AL) and Time-restricted fed HFD (HFD-TRF) from 5 months prior to mating and continued throughout pregnancy. Rat dams were sacrificed at embryonic day 18.5 (ED18.5) and placental tissues from these rats were processed for the analysis of cellular apoptosis, inflammatory cytokines (TNFα and IL-6), oxidative stress, endoplasmic reticulum (ER) stress and autophagy. Furthermore, fetal hepatic triglyceride (TG) content and fetal lung maturation were assessed at ED18.5. Biochemical analysis revealed that HFD-TRF rat had significantly lower serum TG levels and body weight compared to HFD-AL rats. Additionally, TRF significantly blocked HFD-induced placental apoptosis and inflammation via minimizing cellular stress, and restoring autophagic flux. In addition, fetal hepatosteatosis and delayed fetal lung maturation induced by HFD was significantly ameliorated in HFD-TRF compared to HFD-AL. Collectively, our results suggest that reducing placental inflammation via TRF could prevent adverse fetal metabolic outcomes in pregnancies complicated by maternal obesity.","container-title":"Biochemical and Biophysical Research Communications","DOI":"10.1016/j.bbrc.2019.04.154","ISSN":"0006-291X","issue":"2","journalAbbreviation":"Biochemical and Biophysical Research Communications","page":"415-421","source":"ScienceDirect","title":"Time-restricted feeding reduces high-fat diet associated placental inflammation and limits adverse effects on fetal organ development","volume":"514","author":[{"family":"Upadhyay","given":"Aditya"},{"family":"Anjum","given":"B."},{"family":"Godbole","given":"Nachiket M."},{"family":"Rajak","given":"Sangam"},{"family":"Shukla","given":"Pooja"},{"family":"Tiwari","given":"Swasti"},{"family":"Sinha","given":"Rohit A."},{"family":"Godbole","given":"Madan M."}],"issued":{"date-parts":[["2019",6,25]]}}}],"schema":"https://github.com/citation-style-language/schema/raw/master/csl-citation.json"} </w:instrText>
+        <w:instrText xml:space="preserve"> ADDIN ZOTERO_ITEM CSL_CITATION {"citationID":"vO4EhllX","properties":{"formattedCitation":"(Upadhyay et al., 2019)","plainCitation":"(Upadhyay et al., 2019)","noteIndex":0},"citationItems":[{"id":2,"uris":["http://zotero.org/users/5073745/items/EC9EJ9LI"],"uri":["http://zotero.org/users/5073745/items/EC9EJ9LI"],"itemData":{"id":2,"type":"article-journal","abstract":"Maternal nutrition has become a major public health concern over recent years and is a known predictor of adverse long-term metabolic derangement in offspring. Time-restricted feeding (TRF), wherein food consumption is restricted to the metabolically active phase of the day, is a dietary approach that improves metabolic parameters when consuming a high-fat diet (HFD). Here, we tested whether TRF could reduce maternal HFD associated inflammation and thereby mitigate defects in fetal organ developmental. Female rats were kept on following three dietary regimens; Ad libitum normal chow diet (NCD-AL), Ad libitum HFD (HFD-AL) and Time-restricted fed HFD (HFD-TRF) from 5 months prior to mating and continued throughout pregnancy. Rat dams were sacrificed at embryonic day 18.5 (ED18.5) and placental tissues from these rats were processed for the analysis of cellular apoptosis, inflammatory cytokines (TNFα and IL-6), oxidative stress, endoplasmic reticulum (ER) stress and autophagy. Furthermore, fetal hepatic triglyceride (TG) content and fetal lung maturation were assessed at ED18.5. Biochemical analysis revealed that HFD-TRF rat had significantly lower serum TG levels and body weight compared to HFD-AL rats. Additionally, TRF significantly blocked HFD-induced placental apoptosis and inflammation via minimizing cellular stress, and restoring autophagic flux. In addition, fetal hepatosteatosis and delayed fetal lung maturation induced by HFD was significantly ameliorated in HFD-TRF compared to HFD-AL. Collectively, our results suggest that reducing placental inflammation via TRF could prevent adverse fetal metabolic outcomes in pregnancies complicated by maternal obesity.","container-title":"Biochemical and Biophysical Research Communications","DOI":"10.1016/j.bbrc.2019.04.154","ISSN":"0006-291X","issue":"2","journalAbbreviation":"Biochemical and Biophysical Research Communications","page":"415-421","source":"ScienceDirect","title":"Time-restricted feeding reduces high-fat diet associated placental inflammation and limits adverse effects on fetal organ development","volume":"514","author":[{"family":"Upadhyay","given":"Aditya"},{"family":"Anjum","given":"B."},{"family":"Godbole","given":"Nachiket M."},{"family":"Rajak","given":"Sangam"},{"family":"Shukla","given":"Pooja"},{"family":"Tiwari","given":"Swasti"},{"family":"Sinha","given":"Rohit A."},{"family":"Godbole","given":"Madan M."}],"issued":{"date-parts":[["2019",6,25]]}}}],"schema":"https://github.com/citation-style-language/schema/raw/master/csl-citation.json"} </w:instrText>
       </w:r>
       <w:r>
         <w:rPr>
@@ -1728,7 +1950,7 @@
         <w:rPr>
           <w:rFonts w:ascii="Times New Roman" w:hAnsi="Times New Roman" w:cs="Times New Roman"/>
         </w:rPr>
-        <w:instrText xml:space="preserve"> ADDIN ZOTERO_ITEM CSL_CITATION {"citationID":"JW4ns9Nz","properties":{"formattedCitation":"(Hua et al., 2020)","plainCitation":"(Hua et al., 2020)","noteIndex":0},"citationItems":[{"id":533,"uris":["http://zotero.org/users/5073745/items/B6JXGYLT"],"uri":["http://zotero.org/users/5073745/items/B6JXGYLT"],"itemData":{"id":533,"type":"article-journal","abstract":"BACKGROUND: There has been a significant increase, to epidemic levels, of obese and overweight women of reproductive age, causing impairments to reproductive health. Time-restricted feeding (TRF) including isocaloric intake has shown to be preventive of obesity-related disorders. However, its therapeutic ability to improve the reproductive function of female remains largely unknown.\nMETHODS: Here, we investigated the ability of TRF to improve the reproductive function in wild-type and liver-specific FGF21 knockout female mice. To study fertility, a continuous and a short-term fertility test, gonadotropin releasing-hormone (GnRH), and Kisspeptin test were performed. Immortalized GnRH neuron was used to examine the direct role of liver fibroblast growth factor 21 (FGF21) on GnRH secretion.\nRESULTS: We found that TRF rescues female mice from bodyweight gain and glucose intolerance, as well as ovarian follicle loss and dysfunction of estrus cyclicity induced by high-fat diet. Furthermore, the beneficial effects of the TRF regimen on the reproductive performance were also observed in mice fed both chow and high-fat diet. However, those beneficial effects of TRF on metabolism and reproduction were absent in liver-specific FGF21 knockout mice. In vitro, FGF21 directly acted on GnRH neurons to modulate GnRH secretion via extracellular regulated protein kinases (ERK1/2 ) pathway.\nCONCLUSIONS: Overall, time-restricted feeding improves the reproductive function of female mice and liver FGF21 signaling plays a key role in GnRH neuron activity in female mice.","container-title":"Clinical and Translational Medicine","DOI":"10.1002/ctm2.195","ISSN":"2001-1326","issue":"6","journalAbbreviation":"Clin Transl Med","language":"eng","note":"PMID: 33135359\nPMCID: PMC7533054","page":"e195","source":"PubMed","title":"Time-restricted feeding improves the reproductive function of female mice via liver fibroblast growth factor 21","volume":"10","author":[{"family":"Hua","given":"Lun"},{"family":"Feng","given":"Bin"},{"family":"Huang","given":"Liansu"},{"family":"Li","given":"Jing"},{"family":"Luo","given":"Ting"},{"family":"Jiang","given":"Xuemei"},{"family":"Han","given":"Xingfa"},{"family":"Che","given":"Lianqiang"},{"family":"Xu","given":"Shengyu"},{"family":"Lin","given":"Yan"},{"family":"Fang","given":"Zhengfeng"},{"family":"Wu","given":"De"},{"family":"Zhuo","given":"Yong"}],"issued":{"date-parts":[["2020",10]]}}}],"schema":"https://github.com/citation-style-language/schema/raw/master/csl-citation.json"} </w:instrText>
+        <w:instrText xml:space="preserve"> ADDIN ZOTERO_ITEM CSL_CITATION {"citationID":"JW4ns9Nz","properties":{"formattedCitation":"(Hua et al., 2020)","plainCitation":"(Hua et al., 2020)","noteIndex":0},"citationItems":[{"id":527,"uris":["http://zotero.org/users/5073745/items/B6JXGYLT"],"uri":["http://zotero.org/users/5073745/items/B6JXGYLT"],"itemData":{"id":527,"type":"article-journal","abstract":"BACKGROUND: There has been a significant increase, to epidemic levels, of obese and overweight women of reproductive age, causing impairments to reproductive health. Time-restricted feeding (TRF) including isocaloric intake has shown to be preventive of obesity-related disorders. However, its therapeutic ability to improve the reproductive function of female remains largely unknown.\nMETHODS: Here, we investigated the ability of TRF to improve the reproductive function in wild-type and liver-specific FGF21 knockout female mice. To study fertility, a continuous and a short-term fertility test, gonadotropin releasing-hormone (GnRH), and Kisspeptin test were performed. Immortalized GnRH neuron was used to examine the direct role of liver fibroblast growth factor 21 (FGF21) on GnRH secretion.\nRESULTS: We found that TRF rescues female mice from bodyweight gain and glucose intolerance, as well as ovarian follicle loss and dysfunction of estrus cyclicity induced by high-fat diet. Furthermore, the beneficial effects of the TRF regimen on the reproductive performance were also observed in mice fed both chow and high-fat diet. However, those beneficial effects of TRF on metabolism and reproduction were absent in liver-specific FGF21 knockout mice. In vitro, FGF21 directly acted on GnRH neurons to modulate GnRH secretion via extracellular regulated protein kinases (ERK1/2 ) pathway.\nCONCLUSIONS: Overall, time-restricted feeding improves the reproductive function of female mice and liver FGF21 signaling plays a key role in GnRH neuron activity in female mice.","container-title":"Clinical and Translational Medicine","DOI":"10.1002/ctm2.195","ISSN":"2001-1326","issue":"6","journalAbbreviation":"Clin Transl Med","language":"eng","note":"PMID: 33135359\nPMCID: PMC7533054","page":"e195","source":"PubMed","title":"Time-restricted feeding improves the reproductive function of female mice via liver fibroblast growth factor 21","volume":"10","author":[{"family":"Hua","given":"Lun"},{"family":"Feng","given":"Bin"},{"family":"Huang","given":"Liansu"},{"family":"Li","given":"Jing"},{"family":"Luo","given":"Ting"},{"family":"Jiang","given":"Xuemei"},{"family":"Han","given":"Xingfa"},{"family":"Che","given":"Lianqiang"},{"family":"Xu","given":"Shengyu"},{"family":"Lin","given":"Yan"},{"family":"Fang","given":"Zhengfeng"},{"family":"Wu","given":"De"},{"family":"Zhuo","given":"Yong"}],"issued":{"date-parts":[["2020",10]]}}}],"schema":"https://github.com/citation-style-language/schema/raw/master/csl-citation.json"} </w:instrText>
       </w:r>
       <w:r>
         <w:rPr>
@@ -1777,7 +1999,21 @@
         <w:rPr>
           <w:rFonts w:ascii="Times New Roman" w:hAnsi="Times New Roman" w:cs="Times New Roman"/>
         </w:rPr>
-        <w:t xml:space="preserve"> evaluate the chronic, postnatal effects of TRF</w:t>
+        <w:t xml:space="preserve"> evaluate</w:t>
+      </w:r>
+      <w:ins w:id="14" w:author="Molly Mulcahy" w:date="2022-01-05T16:42:00Z">
+        <w:r>
+          <w:rPr>
+            <w:rFonts w:ascii="Times New Roman" w:hAnsi="Times New Roman" w:cs="Times New Roman"/>
+          </w:rPr>
+          <w:t>d</w:t>
+        </w:r>
+      </w:ins>
+      <w:r>
+        <w:rPr>
+          <w:rFonts w:ascii="Times New Roman" w:hAnsi="Times New Roman" w:cs="Times New Roman"/>
+        </w:rPr>
+        <w:t xml:space="preserve"> the chronic, postnatal effects of TRF</w:t>
       </w:r>
       <w:r>
         <w:rPr>
@@ -1801,21 +2037,35 @@
         <w:rPr>
           <w:rFonts w:ascii="Times New Roman" w:hAnsi="Times New Roman" w:cs="Times New Roman"/>
         </w:rPr>
-        <w:t xml:space="preserve">by the use of </w:t>
-      </w:r>
-      <w:proofErr w:type="gramStart"/>
-      <w:r>
-        <w:rPr>
-          <w:rFonts w:ascii="Times New Roman" w:hAnsi="Times New Roman" w:cs="Times New Roman"/>
-        </w:rPr>
-        <w:t>a</w:t>
-      </w:r>
-      <w:proofErr w:type="gramEnd"/>
-      <w:r>
-        <w:rPr>
-          <w:rFonts w:ascii="Times New Roman" w:hAnsi="Times New Roman" w:cs="Times New Roman"/>
-        </w:rPr>
-        <w:t xml:space="preserve"> HFD. </w:t>
+        <w:t xml:space="preserve">by the use of a </w:t>
+      </w:r>
+      <w:ins w:id="15" w:author="Molly Mulcahy" w:date="2022-01-05T16:42:00Z">
+        <w:r>
+          <w:rPr>
+            <w:rFonts w:ascii="Times New Roman" w:hAnsi="Times New Roman" w:cs="Times New Roman"/>
+          </w:rPr>
+          <w:t>high fat diet (</w:t>
+        </w:r>
+      </w:ins>
+      <w:r>
+        <w:rPr>
+          <w:rFonts w:ascii="Times New Roman" w:hAnsi="Times New Roman" w:cs="Times New Roman"/>
+        </w:rPr>
+        <w:t>HFD</w:t>
+      </w:r>
+      <w:ins w:id="16" w:author="Molly Mulcahy" w:date="2022-01-05T16:42:00Z">
+        <w:r>
+          <w:rPr>
+            <w:rFonts w:ascii="Times New Roman" w:hAnsi="Times New Roman" w:cs="Times New Roman"/>
+          </w:rPr>
+          <w:t>)</w:t>
+        </w:r>
+      </w:ins>
+      <w:r>
+        <w:rPr>
+          <w:rFonts w:ascii="Times New Roman" w:hAnsi="Times New Roman" w:cs="Times New Roman"/>
+        </w:rPr>
+        <w:t xml:space="preserve">. </w:t>
       </w:r>
     </w:p>
     <w:p>
@@ -1860,7 +2110,29 @@
         <w:rPr>
           <w:rFonts w:ascii="Times New Roman" w:hAnsi="Times New Roman" w:cs="Times New Roman"/>
         </w:rPr>
-        <w:t xml:space="preserve">TRF of a high fat diet </w:t>
+        <w:t xml:space="preserve">TRF of a </w:t>
+      </w:r>
+      <w:del w:id="17" w:author="Molly Mulcahy" w:date="2022-01-05T16:43:00Z">
+        <w:r>
+          <w:rPr>
+            <w:rFonts w:ascii="Times New Roman" w:hAnsi="Times New Roman" w:cs="Times New Roman"/>
+          </w:rPr>
+          <w:delText>high fat diet</w:delText>
+        </w:r>
+      </w:del>
+      <w:ins w:id="18" w:author="Molly Mulcahy" w:date="2022-01-05T16:43:00Z">
+        <w:r>
+          <w:rPr>
+            <w:rFonts w:ascii="Times New Roman" w:hAnsi="Times New Roman" w:cs="Times New Roman"/>
+          </w:rPr>
+          <w:t>HFD</w:t>
+        </w:r>
+      </w:ins>
+      <w:r>
+        <w:rPr>
+          <w:rFonts w:ascii="Times New Roman" w:hAnsi="Times New Roman" w:cs="Times New Roman"/>
+        </w:rPr>
+        <w:t xml:space="preserve"> </w:t>
       </w:r>
       <w:r>
         <w:rPr>
@@ -1896,7 +2168,7 @@
         <w:rPr>
           <w:rFonts w:ascii="Times New Roman" w:hAnsi="Times New Roman" w:cs="Times New Roman"/>
         </w:rPr>
-        <w:instrText xml:space="preserve"> ADDIN ZOTERO_ITEM CSL_CITATION {"citationID":"ogrU7IXm","properties":{"formattedCitation":"(Boucsein et al., 2019; Chaix et al., 2014; Chung et al., 2016; Das et al., 2021; Hatori et al., 2012; Sherman et al., 2012; X.-P. Wang et al., 2020)","plainCitation":"(Boucsein et al., 2019; Chaix et al., 2014; Chung et al., 2016; Das et al., 2021; Hatori et al., 2012; Sherman et al., 2012; X.-P. Wang et al., 2020)","noteIndex":0},"citationItems":[{"id":693,"uris":["http://zotero.org/users/5073745/items/K7KVJXE6"],"uri":["http://zotero.org/users/5073745/items/K7KVJXE6"],"itemData":{"id":693,"type":"article-journal","abstract":"Synchronization between biologic clocks and metabolism is crucial for most species. Here, we examined the ability of leptin, important in the control of energy metabolism, to induce leptin signaling at the molecular as well as the behavioral level throughout the 24-h day in mice fed either a control or a high-fat diet (HFD). Furthermore, we investigated the effects of time-restricted feeding (TRF; a limitation of HFD access to 6 h each day) on energy metabolism during different periods throughout the 24-h day. In control mice, molecular leptin sensitivity was highest at zeitgeber time (ZT)0 (lights on), declining during the light phase, and increasing during the dark phase. Surprisingly, leptin resistance in HFD-fed mice was only present from the middle of the dark to the middle of the light period. Specifically, when TRF occurred from ZT21 to ZT3 (when leptin resistance in HFD-fed mice was most profound), it resulted in a disruption of the daily rhythms of locomotor activity and energy expenditure and in increased plasma insulin levels compared with other TRF periods. These data provide evidence that leptin sensitivity is controlled by the circadian rhythm and that TRF periods may be most efficient when aligned with the leptin-sensitive period.-Boucsein, A., Rizwan, M. Z., Tups, A. Hypothalamic leptin sensitivity and health benefits of time-restricted feeding are dependent on the time of day in male mice.","container-title":"FASEB journal: official publication of the Federation of American Societies for Experimental Biology","DOI":"10.1096/fj.201901004R","ISSN":"1530-6860","issue":"11","journalAbbreviation":"FASEB J","language":"eng","note":"PMID: 31366239\nPMCID: PMC6902664","page":"12175-12187","source":"PubMed","title":"Hypothalamic leptin sensitivity and health benefits of time-restricted feeding are dependent on the time of day in male mice","volume":"33","author":[{"family":"Boucsein","given":"Alisa"},{"family":"Rizwan","given":"Mohammed Z."},{"family":"Tups","given":"Alexander"}],"issued":{"date-parts":[["2019",11]]}}},{"id":692,"uris":["http://zotero.org/users/5073745/items/DX4QM9CB"],"uri":["http://zotero.org/users/5073745/items/DX4QM9CB"],"itemData":{"id":692,"type":"article-journal","abstract":"Because current therapeutics for obesity are limited and only offer modest improvements, novel interventions are needed. Preventing obesity with time-restricted feeding (TRF; 8-9 hr food access in the active phase) is promising, yet its therapeutic applicability against preexisting obesity, diverse dietary conditions, and less stringent eating patterns is unknown. Here we tested TRF in mice under diverse nutritional challenges. We show that TRF attenuated metabolic diseases arising from a variety of obesogenic diets, and that benefits were proportional to the fasting duration. Furthermore, protective effects were maintained even when TRF was temporarily interrupted by ad libitum access to food during weekends, a regimen particularly relevant to human lifestyle. Finally, TRF stabilized and reversed the progression of metabolic diseases in mice with preexisting obesity and type II diabetes. We establish clinically relevant parameters of TRF for preventing and treating obesity and metabolic disorders, including type II diabetes, hepatic steatosis, and hypercholesterolemia.","container-title":"Cell Metabolism","DOI":"10.1016/j.cmet.2014.11.001","ISSN":"1932-7420","issue":"6","journalAbbreviation":"Cell Metab","language":"eng","note":"PMID: 25470547\nPMCID: PMC4255155","page":"991-1005","source":"PubMed","title":"Time-restricted feeding is a preventative and therapeutic intervention against diverse nutritional challenges","volume":"20","author":[{"family":"Chaix","given":"Amandine"},{"family":"Zarrinpar","given":"Amir"},{"family":"Miu","given":"Phuong"},{"family":"Panda","given":"Satchidananda"}],"issued":{"date-parts":[["2014",12,2]]}}},{"id":548,"uris":["http://zotero.org/users/5073745/items/9YE6QRBF"],"uri":["http://zotero.org/users/5073745/items/9YE6QRBF"],"itemData":{"id":548,"type":"article-journal","abstract":"Background. Menopause is associated with significant hormonal changes that result in increased total body fat and abdominal fat, amplifying the risk for metabolic syndrome and diseases such as diabetes, cardiovascular disease and cancer in postmenopausal women. Intermittent fasting regimens hold significant health benefit promise for obese humans, however, regimens that include extreme daytime calorie restriction or daytime fasting are generally associated with hunger and irritability, hampering long-term compliance and adoption in the clinical setting. Time-restricted feeding (TRF), a regimen allowing eating only during a specific period in the normal circadian feeding cycle, without calorie restriction, may increase compliance and provide a more clinically viable method for reducing the detrimental metabolic consequences associated with obesity.\nMethods. We tested TRF as an intervention in a mouse model of postmenopausal obesity. Metabolic parameters were measured using Clinical Laboratory Animal Monitoring System (CLAMS) and we carried out glucose tolerance tests. We also stained liver sections with oil red O to examine steatosis and measured gene expression related to gluconeogenesis.\nResults. Preexisting metabolic disease was significantly attenuated during 7 weeks of TRF. Despite having access to the same high fat diet (HFD) as ad libitum fed (ALF) mice, TRF mice experienced rapid weight loss followed by a delayed improvement in insulin resistance and a reduced severity of hepatic steatosis by having access to the HFD for only 8 h during their normal nocturnal feeding period. The lower respiratory exchange ratio in the TRF group compared with the ALF group early in the dark phase suggested that fat was the predominant fuel source in the TRF group and correlated with gene expression analyses that suggested a switch from gluconeogenesis to ketogenesis. In addition, TRF mice were more physically active than ALF fed mice.\nConclusions. Our data support further analysis of TRF as a clinically viable form of intermittent fasting to improve metabolic health due to obesity. © 2016 Elsevier Inc. All rights reserved.","container-title":"Metabolism","DOI":"10.1016/j.metabol.2016.09.006","ISSN":"00260495","issue":"12","journalAbbreviation":"Metabolism","language":"en","page":"1743-1754","source":"DOI.org (Crossref)","title":"Time-restricted feeding improves insulin resistance and hepatic steatosis in a mouse model of postmenopausal obesity","volume":"65","author":[{"family":"Chung","given":"Heekyung"},{"family":"Chou","given":"Winjet"},{"family":"Sears","given":"Dorothy D."},{"family":"Patterson","given":"Ruth E."},{"family":"Webster","given":"Nicholas J.G."},{"family":"Ellies","given":"Lesley G."}],"issued":{"date-parts":[["2016",12]]}}},{"id":505,"uris":["http://zotero.org/users/5073745/items/QMLGQCIB"],"uri":["http://zotero.org/users/5073745/items/QMLGQCIB"],"itemData":{"id":505,"type":"article-journal","abstract":"Abstract\n            Accumulating evidence indicates that obesity with its associated metabolic dysregulation, including hyperinsulinemia and aberrant circadian rhythms, increases the risk for a variety of cancers including postmenopausal breast cancer. Caloric restriction can ameliorate the harmful metabolic effects of obesity and inhibit cancer progression but is difficult to implement and maintain outside of the clinic. In this study, we aim to test a time-restricted feeding (TRF) approach on mouse models of obesity-driven postmenopausal breast cancer. We show that TRF abrogates the obesity-enhanced mammary tumor growth in two orthotopic models in the absence of calorie restriction or weight loss. TRF also reduces breast cancer metastasis to the lung. Furthermore, TRF delays tumor initiation in a transgenic model of mammary tumorigenesis prior to the onset of obesity. Notably, TRF increases whole-body insulin sensitivity, reduces hyperinsulinemia, restores diurnal gene expression rhythms in the tumor, and attenuates tumor growth and insulin signaling. Importantly, inhibition of insulin secretion with diazoxide mimics TRF whereas artificial elevation of insulin through insulin pumps implantation reverses the effect of TRF, suggesting that TRF acts through modulating hyperinsulinemia. Our data suggest that TRF is likely to be effective in breast cancer prevention and therapy.","container-title":"Nature Communications","DOI":"10.1038/s41467-020-20743-7","ISSN":"2041-1723","issue":"1","journalAbbreviation":"Nat Commun","language":"en","page":"565","source":"DOI.org (Crossref)","title":"Time-restricted feeding normalizes hyperinsulinemia to inhibit breast cancer in obese postmenopausal mouse models","volume":"12","author":[{"family":"Das","given":"Manasi"},{"family":"Ellies","given":"Lesley G."},{"family":"Kumar","given":"Deepak"},{"family":"Sauceda","given":"Consuelo"},{"family":"Oberg","given":"Alexis"},{"family":"Gross","given":"Emilie"},{"family":"Mandt","given":"Tyler"},{"family":"Newton","given":"Isabel G."},{"family":"Kaur","given":"Mehak"},{"family":"Sears","given":"Dorothy D."},{"family":"Webster","given":"Nicholas J. G."}],"issued":{"date-parts":[["2021",12]]}}},{"id":780,"uris":["http://zotero.org/users/5073745/items/T8U6Q3GZ"],"uri":["http://zotero.org/users/5073745/items/T8U6Q3GZ"],"itemData":{"id":780,"type":"article-journal","abstract":"Summary\nWhile diet-induced obesity has been exclusively attributed to increased caloric intake from fat, animals fed a high-fat diet (HFD) ad libitum (ad lib) eat frequently throughout day and night, disrupting the normal feeding cycle. To test whether obesity and metabolic diseases result from HFD or disruption of metabolic cycles, we subjected mice to either ad lib or time-restricted feeding (tRF) of a HFD for 8 hr per day. Mice under tRF consume equivalent calories from HFD as those with ad lib access yet are protected against obesity, hyperinsulinemia, hepatic steatosis, and inflammation and have improved motor coordination. The tRF regimen improved CREB, mTOR, and AMPK pathway function and oscillations of the circadian clock and their target genes' expression. These changes in catabolic and anabolic pathways altered liver metabolome and improved nutrient utilization and energy expenditure. We demonstrate in mice that tRF regimen is a nonpharmacological strategy against obesity and associated diseases.","container-title":"Cell Metabolism","DOI":"10.1016/j.cmet.2012.04.019","ISSN":"1550-4131","issue":"6","journalAbbreviation":"Cell Metabolism","page":"848-860","source":"ScienceDirect","title":"Time-Restricted Feeding without Reducing Caloric Intake Prevents Metabolic Diseases in Mice Fed a High-Fat Diet","volume":"15","author":[{"family":"Hatori","given":"Megumi"},{"family":"Vollmers","given":"Christopher"},{"family":"Zarrinpar","given":"Amir"},{"family":"DiTacchio","given":"Luciano"},{"family":"Bushong","given":"Eric A."},{"family":"Gill","given":"Shubhroz"},{"family":"Leblanc","given":"Mathias"},{"family":"Chaix","given":"Amandine"},{"family":"Joens","given":"Matthew"},{"family":"Fitzpatrick","given":"James A. J."},{"family":"Ellisman","given":"Mark H."},{"family":"Panda","given":"Satchidananda"}],"issued":{"date-parts":[["2012",6,6]]}}},{"id":603,"uris":["http://zotero.org/users/5073745/items/P497KC7N"],"uri":["http://zotero.org/users/5073745/items/P497KC7N"],"itemData":{"id":603,"type":"article-journal","abstract":"Disruption of circadian rhythms leads to obesity and metabolic disorders. Timed restricted feeding (RF) provides a time cue and resets the circadian clock, leading to better health. In contrast, a high-fat (HF) diet leads to disrupted circadian expression of metabolic factors and obesity. We tested whether long-term (18 wk) clock resetting by RF can attenuate the disruptive effects of diet-induced obesity. Analyses included liver clock gene expression, locomotor activity, blood glucose, metabolic markers, lipids, and hormones around the circadian cycle for a more accurate assessment. Compared with mice fed the HF diet ad libitum, the timed HF diet restored the expression phase of the clock genes Clock and Cry1 and phase-advanced Per1, Per2, Cry2, Bmal1, Rorα, and Rev-erbα. Although timed HF-diet-fed mice consumed the same amount of calories as ad libitum low-fat diet-fed mice, they showed 12% reduced body weight, 21% reduced cholesterol levels, and 1.4-fold increased insulin sensitivity. Compared with the HF diet ad libitum, the timed HF diet led to 18% lower body weight, 30% decreased cholesterol levels, 10% reduced TNF-α levels, and 3.7-fold improved insulin sensitivity. Timed HF-diet-fed mice exhibited a better satiated and less stressed phenotype of 25% lower ghrelin and 53% lower corticosterone levels compared with mice fed the timed low-fat diet. Taken together, our findings suggest that timing can prevent obesity and rectify the harmful effects of a HF diet.","container-title":"FASEB journal: official publication of the Federation of American Societies for Experimental Biology","DOI":"10.1096/fj.12-208868","ISSN":"1530-6860","issue":"8","journalAbbreviation":"FASEB J.","language":"eng","note":"PMID: 22593546","page":"3493-3502","source":"PubMed","title":"Timed high-fat diet resets circadian metabolism and prevents obesity","volume":"26","author":[{"family":"Sherman","given":"Hadas"},{"family":"Genzer","given":"Yoni"},{"family":"Cohen","given":"Rotem"},{"family":"Chapnik","given":"Nava"},{"family":"Madar","given":"Zecharia"},{"family":"Froy","given":"Oren"}],"issued":{"date-parts":[["2012",8]]}}},{"id":659,"uris":["http://zotero.org/users/5073745/items/ISBB6Q83"],"uri":["http://zotero.org/users/5073745/items/ISBB6Q83"],"itemData":{"id":659,"type":"article-journal","abstract":"Dietary restriction has been well-described to improve health metrics, but whether it could benefit pathophysiological adaptation to extreme environment, for example, microgravity, remains unknown. Here, we investigated the effects of a daily rhythm of fasting and feeding without reducing caloric intake on cardiac function and metabolism against simulated microgravity. Male rats under ad libitum feeding or time-restricted feeding (TRF; food access limited to 8 hours every day) were subjected to hindlimb unloading (HU) to simulate microgravity. HU for 6 weeks led to left ventricular dyssynchrony and declined cardiac function. HU also lowered pyruvate dehydrogenase (PDH) activity and impaired glucose utilization in the heart. All these were largely preserved by TRF. TRF showed no effects on HU-induced loss of cardiac mass, but significantly improved contractile function of cardiomyocytes. Interestingly, TRF raised liver-derived fibroblast growth factor 21 (FGF21) level and enhanced cardiac FGF21 signaling as manifested by upregulation of FGF receptor-1 (FGFR1) expression and its downstream markers in HU rats. In isolated cardiomyocytes, FGF21 treatment improved PDH activity and glucose utilization, consequently enhancing cell contractile function. Finally, both liver-specific knockdown (KD) of FGF21 and cardiac-specific FGFR1 KD abrogated the cardioprotective effects of TRF in HU rats. These data demonstrate that TRF improves cardiac glucose utilization and ameliorates cardiac dysfunction induced by simulated microgravity, at least partially, through restoring cardiac FGF21 signaling, suggesting TRF as a potential countermeasure for cardioprotection in long-term spaceflight.","container-title":"The FASEB Journal","DOI":"10.1096/fj.202001246RR","ISSN":"1530-6860","issue":"11","language":"en","note":"_eprint: https://faseb.onlinelibrary.wiley.com/doi/pdf/10.1096/fj.202001246RR","source":"Wiley Online Library","title":"Time-restricted feeding alleviates cardiac dysfunction induced by simulated microgravity via restoring cardiac FGF21 signaling","URL":"https://faseb.onlinelibrary.wiley.com/doi/abs/10.1096/fj.202001246RR","volume":"34","author":[{"family":"Wang","given":"Xin-Pei"},{"family":"Xing","given":"Chang-Yang"},{"family":"Zhang","given":"Jia-Xin"},{"family":"Zhou","given":"Jia-Heng"},{"family":"Li","given":"Yun-Chu"},{"family":"Yang","given":"Hong-Yan"},{"family":"Zhang","given":"Peng-Fei"},{"family":"Zhang","given":"Wei"},{"family":"Huang","given":"Yin"},{"family":"Long","given":"Jian-Gang"},{"family":"Gao","given":"Feng"},{"family":"Zhang","given":"Xing"},{"family":"Li","given":"Jia"}],"accessed":{"date-parts":[["2020",9,25]]},"issued":{"date-parts":[["2020",9,21]]}}}],"schema":"https://github.com/citation-style-language/schema/raw/master/csl-citation.json"} </w:instrText>
+        <w:instrText xml:space="preserve"> ADDIN ZOTERO_ITEM CSL_CITATION {"citationID":"ogrU7IXm","properties":{"formattedCitation":"(Boucsein et al., 2019; Chaix et al., 2014; Chung et al., 2016; Das et al., 2021; Hatori et al., 2012; Sherman et al., 2012; X.-P. Wang et al., 2020)","plainCitation":"(Boucsein et al., 2019; Chaix et al., 2014; Chung et al., 2016; Das et al., 2021; Hatori et al., 2012; Sherman et al., 2012; X.-P. Wang et al., 2020)","noteIndex":0},"citationItems":[{"id":652,"uris":["http://zotero.org/users/5073745/items/K7KVJXE6"],"uri":["http://zotero.org/users/5073745/items/K7KVJXE6"],"itemData":{"id":652,"type":"article-journal","abstract":"Synchronization between biologic clocks and metabolism is crucial for most species. Here, we examined the ability of leptin, important in the control of energy metabolism, to induce leptin signaling at the molecular as well as the behavioral level throughout the 24-h day in mice fed either a control or a high-fat diet (HFD). Furthermore, we investigated the effects of time-restricted feeding (TRF; a limitation of HFD access to 6 h each day) on energy metabolism during different periods throughout the 24-h day. In control mice, molecular leptin sensitivity was highest at zeitgeber time (ZT)0 (lights on), declining during the light phase, and increasing during the dark phase. Surprisingly, leptin resistance in HFD-fed mice was only present from the middle of the dark to the middle of the light period. Specifically, when TRF occurred from ZT21 to ZT3 (when leptin resistance in HFD-fed mice was most profound), it resulted in a disruption of the daily rhythms of locomotor activity and energy expenditure and in increased plasma insulin levels compared with other TRF periods. These data provide evidence that leptin sensitivity is controlled by the circadian rhythm and that TRF periods may be most efficient when aligned with the leptin-sensitive period.-Boucsein, A., Rizwan, M. Z., Tups, A. Hypothalamic leptin sensitivity and health benefits of time-restricted feeding are dependent on the time of day in male mice.","container-title":"FASEB journal: official publication of the Federation of American Societies for Experimental Biology","DOI":"10.1096/fj.201901004R","ISSN":"1530-6860","issue":"11","journalAbbreviation":"FASEB J","language":"eng","note":"PMID: 31366239\nPMCID: PMC6902664","page":"12175-12187","source":"PubMed","title":"Hypothalamic leptin sensitivity and health benefits of time-restricted feeding are dependent on the time of day in male mice","volume":"33","author":[{"family":"Boucsein","given":"Alisa"},{"family":"Rizwan","given":"Mohammed Z."},{"family":"Tups","given":"Alexander"}],"issued":{"date-parts":[["2019",11]]}}},{"id":655,"uris":["http://zotero.org/users/5073745/items/DX4QM9CB"],"uri":["http://zotero.org/users/5073745/items/DX4QM9CB"],"itemData":{"id":655,"type":"article-journal","abstract":"Because current therapeutics for obesity are limited and only offer modest improvements, novel interventions are needed. Preventing obesity with time-restricted feeding (TRF; 8-9 hr food access in the active phase) is promising, yet its therapeutic applicability against preexisting obesity, diverse dietary conditions, and less stringent eating patterns is unknown. Here we tested TRF in mice under diverse nutritional challenges. We show that TRF attenuated metabolic diseases arising from a variety of obesogenic diets, and that benefits were proportional to the fasting duration. Furthermore, protective effects were maintained even when TRF was temporarily interrupted by ad libitum access to food during weekends, a regimen particularly relevant to human lifestyle. Finally, TRF stabilized and reversed the progression of metabolic diseases in mice with preexisting obesity and type II diabetes. We establish clinically relevant parameters of TRF for preventing and treating obesity and metabolic disorders, including type II diabetes, hepatic steatosis, and hypercholesterolemia.","container-title":"Cell Metabolism","DOI":"10.1016/j.cmet.2014.11.001","ISSN":"1932-7420","issue":"6","journalAbbreviation":"Cell Metab","language":"eng","note":"PMID: 25470547\nPMCID: PMC4255155","page":"991-1005","source":"PubMed","title":"Time-restricted feeding is a preventative and therapeutic intervention against diverse nutritional challenges","volume":"20","author":[{"family":"Chaix","given":"Amandine"},{"family":"Zarrinpar","given":"Amir"},{"family":"Miu","given":"Phuong"},{"family":"Panda","given":"Satchidananda"}],"issued":{"date-parts":[["2014",12,2]]}}},{"id":486,"uris":["http://zotero.org/users/5073745/items/9YE6QRBF"],"uri":["http://zotero.org/users/5073745/items/9YE6QRBF"],"itemData":{"id":486,"type":"article-journal","abstract":"Background. Menopause is associated with significant hormonal changes that result in increased total body fat and abdominal fat, amplifying the risk for metabolic syndrome and diseases such as diabetes, cardiovascular disease and cancer in postmenopausal women. Intermittent fasting regimens hold significant health benefit promise for obese humans, however, regimens that include extreme daytime calorie restriction or daytime fasting are generally associated with hunger and irritability, hampering long-term compliance and adoption in the clinical setting. Time-restricted feeding (TRF), a regimen allowing eating only during a specific period in the normal circadian feeding cycle, without calorie restriction, may increase compliance and provide a more clinically viable method for reducing the detrimental metabolic consequences associated with obesity.\nMethods. We tested TRF as an intervention in a mouse model of postmenopausal obesity. Metabolic parameters were measured using Clinical Laboratory Animal Monitoring System (CLAMS) and we carried out glucose tolerance tests. We also stained liver sections with oil red O to examine steatosis and measured gene expression related to gluconeogenesis.\nResults. Preexisting metabolic disease was significantly attenuated during 7 weeks of TRF. Despite having access to the same high fat diet (HFD) as ad libitum fed (ALF) mice, TRF mice experienced rapid weight loss followed by a delayed improvement in insulin resistance and a reduced severity of hepatic steatosis by having access to the HFD for only 8 h during their normal nocturnal feeding period. The lower respiratory exchange ratio in the TRF group compared with the ALF group early in the dark phase suggested that fat was the predominant fuel source in the TRF group and correlated with gene expression analyses that suggested a switch from gluconeogenesis to ketogenesis. In addition, TRF mice were more physically active than ALF fed mice.\nConclusions. Our data support further analysis of TRF as a clinically viable form of intermittent fasting to improve metabolic health due to obesity. © 2016 Elsevier Inc. All rights reserved.","container-title":"Metabolism","DOI":"10.1016/j.metabol.2016.09.006","ISSN":"00260495","issue":"12","journalAbbreviation":"Metabolism","language":"en","page":"1743-1754","source":"DOI.org (Crossref)","title":"Time-restricted feeding improves insulin resistance and hepatic steatosis in a mouse model of postmenopausal obesity","volume":"65","author":[{"family":"Chung","given":"Heekyung"},{"family":"Chou","given":"Winjet"},{"family":"Sears","given":"Dorothy D."},{"family":"Patterson","given":"Ruth E."},{"family":"Webster","given":"Nicholas J.G."},{"family":"Ellies","given":"Lesley G."}],"issued":{"date-parts":[["2016",12]]}}},{"id":616,"uris":["http://zotero.org/users/5073745/items/QMLGQCIB"],"uri":["http://zotero.org/users/5073745/items/QMLGQCIB"],"itemData":{"id":616,"type":"article-journal","abstract":"Abstract\n            Accumulating evidence indicates that obesity with its associated metabolic dysregulation, including hyperinsulinemia and aberrant circadian rhythms, increases the risk for a variety of cancers including postmenopausal breast cancer. Caloric restriction can ameliorate the harmful metabolic effects of obesity and inhibit cancer progression but is difficult to implement and maintain outside of the clinic. In this study, we aim to test a time-restricted feeding (TRF) approach on mouse models of obesity-driven postmenopausal breast cancer. We show that TRF abrogates the obesity-enhanced mammary tumor growth in two orthotopic models in the absence of calorie restriction or weight loss. TRF also reduces breast cancer metastasis to the lung. Furthermore, TRF delays tumor initiation in a transgenic model of mammary tumorigenesis prior to the onset of obesity. Notably, TRF increases whole-body insulin sensitivity, reduces hyperinsulinemia, restores diurnal gene expression rhythms in the tumor, and attenuates tumor growth and insulin signaling. Importantly, inhibition of insulin secretion with diazoxide mimics TRF whereas artificial elevation of insulin through insulin pumps implantation reverses the effect of TRF, suggesting that TRF acts through modulating hyperinsulinemia. Our data suggest that TRF is likely to be effective in breast cancer prevention and therapy.","container-title":"Nature Communications","DOI":"10.1038/s41467-020-20743-7","ISSN":"2041-1723","issue":"1","journalAbbreviation":"Nat Commun","language":"en","page":"565","source":"DOI.org (Crossref)","title":"Time-restricted feeding normalizes hyperinsulinemia to inhibit breast cancer in obese postmenopausal mouse models","volume":"12","author":[{"family":"Das","given":"Manasi"},{"family":"Ellies","given":"Lesley G."},{"family":"Kumar","given":"Deepak"},{"family":"Sauceda","given":"Consuelo"},{"family":"Oberg","given":"Alexis"},{"family":"Gross","given":"Emilie"},{"family":"Mandt","given":"Tyler"},{"family":"Newton","given":"Isabel G."},{"family":"Kaur","given":"Mehak"},{"family":"Sears","given":"Dorothy D."},{"family":"Webster","given":"Nicholas J. G."}],"issued":{"date-parts":[["2021",12]]}}},{"id":67,"uris":["http://zotero.org/users/5073745/items/T8U6Q3GZ"],"uri":["http://zotero.org/users/5073745/items/T8U6Q3GZ"],"itemData":{"id":67,"type":"article-journal","abstract":"Summary\nWhile diet-induced obesity has been exclusively attributed to increased caloric intake from fat, animals fed a high-fat diet (HFD) ad libitum (ad lib) eat frequently throughout day and night, disrupting the normal feeding cycle. To test whether obesity and metabolic diseases result from HFD or disruption of metabolic cycles, we subjected mice to either ad lib or time-restricted feeding (tRF) of a HFD for 8 hr per day. Mice under tRF consume equivalent calories from HFD as those with ad lib access yet are protected against obesity, hyperinsulinemia, hepatic steatosis, and inflammation and have improved motor coordination. The tRF regimen improved CREB, mTOR, and AMPK pathway function and oscillations of the circadian clock and their target genes' expression. These changes in catabolic and anabolic pathways altered liver metabolome and improved nutrient utilization and energy expenditure. We demonstrate in mice that tRF regimen is a nonpharmacological strategy against obesity and associated diseases.","container-title":"Cell Metabolism","DOI":"10.1016/j.cmet.2012.04.019","ISSN":"1550-4131","issue":"6","journalAbbreviation":"Cell Metabolism","page":"848-860","source":"ScienceDirect","title":"Time-Restricted Feeding without Reducing Caloric Intake Prevents Metabolic Diseases in Mice Fed a High-Fat Diet","volume":"15","author":[{"family":"Hatori","given":"Megumi"},{"family":"Vollmers","given":"Christopher"},{"family":"Zarrinpar","given":"Amir"},{"family":"DiTacchio","given":"Luciano"},{"family":"Bushong","given":"Eric A."},{"family":"Gill","given":"Shubhroz"},{"family":"Leblanc","given":"Mathias"},{"family":"Chaix","given":"Amandine"},{"family":"Joens","given":"Matthew"},{"family":"Fitzpatrick","given":"James A. J."},{"family":"Ellisman","given":"Mark H."},{"family":"Panda","given":"Satchidananda"}],"issued":{"date-parts":[["2012",6,6]]}}},{"id":12,"uris":["http://zotero.org/users/5073745/items/P497KC7N"],"uri":["http://zotero.org/users/5073745/items/P497KC7N"],"itemData":{"id":12,"type":"article-journal","abstract":"Disruption of circadian rhythms leads to obesity and metabolic disorders. Timed restricted feeding (RF) provides a time cue and resets the circadian clock, leading to better health. In contrast, a high-fat (HF) diet leads to disrupted circadian expression of metabolic factors and obesity. We tested whether long-term (18 wk) clock resetting by RF can attenuate the disruptive effects of diet-induced obesity. Analyses included liver clock gene expression, locomotor activity, blood glucose, metabolic markers, lipids, and hormones around the circadian cycle for a more accurate assessment. Compared with mice fed the HF diet ad libitum, the timed HF diet restored the expression phase of the clock genes Clock and Cry1 and phase-advanced Per1, Per2, Cry2, Bmal1, Rorα, and Rev-erbα. Although timed HF-diet-fed mice consumed the same amount of calories as ad libitum low-fat diet-fed mice, they showed 12% reduced body weight, 21% reduced cholesterol levels, and 1.4-fold increased insulin sensitivity. Compared with the HF diet ad libitum, the timed HF diet led to 18% lower body weight, 30% decreased cholesterol levels, 10% reduced TNF-α levels, and 3.7-fold improved insulin sensitivity. Timed HF-diet-fed mice exhibited a better satiated and less stressed phenotype of 25% lower ghrelin and 53% lower corticosterone levels compared with mice fed the timed low-fat diet. Taken together, our findings suggest that timing can prevent obesity and rectify the harmful effects of a HF diet.","container-title":"FASEB journal: official publication of the Federation of American Societies for Experimental Biology","DOI":"10.1096/fj.12-208868","ISSN":"1530-6860","issue":"8","journalAbbreviation":"FASEB J.","language":"eng","note":"PMID: 22593546","page":"3493-3502","source":"PubMed","title":"Timed high-fat diet resets circadian metabolism and prevents obesity","volume":"26","author":[{"family":"Sherman","given":"Hadas"},{"family":"Genzer","given":"Yoni"},{"family":"Cohen","given":"Rotem"},{"family":"Chapnik","given":"Nava"},{"family":"Madar","given":"Zecharia"},{"family":"Froy","given":"Oren"}],"issued":{"date-parts":[["2012",8]]}}},{"id":499,"uris":["http://zotero.org/users/5073745/items/ISBB6Q83"],"uri":["http://zotero.org/users/5073745/items/ISBB6Q83"],"itemData":{"id":499,"type":"article-journal","abstract":"Dietary restriction has been well-described to improve health metrics, but whether it could benefit pathophysiological adaptation to extreme environment, for example, microgravity, remains unknown. Here, we investigated the effects of a daily rhythm of fasting and feeding without reducing caloric intake on cardiac function and metabolism against simulated microgravity. Male rats under ad libitum feeding or time-restricted feeding (TRF; food access limited to 8 hours every day) were subjected to hindlimb unloading (HU) to simulate microgravity. HU for 6 weeks led to left ventricular dyssynchrony and declined cardiac function. HU also lowered pyruvate dehydrogenase (PDH) activity and impaired glucose utilization in the heart. All these were largely preserved by TRF. TRF showed no effects on HU-induced loss of cardiac mass, but significantly improved contractile function of cardiomyocytes. Interestingly, TRF raised liver-derived fibroblast growth factor 21 (FGF21) level and enhanced cardiac FGF21 signaling as manifested by upregulation of FGF receptor-1 (FGFR1) expression and its downstream markers in HU rats. In isolated cardiomyocytes, FGF21 treatment improved PDH activity and glucose utilization, consequently enhancing cell contractile function. Finally, both liver-specific knockdown (KD) of FGF21 and cardiac-specific FGFR1 KD abrogated the cardioprotective effects of TRF in HU rats. These data demonstrate that TRF improves cardiac glucose utilization and ameliorates cardiac dysfunction induced by simulated microgravity, at least partially, through restoring cardiac FGF21 signaling, suggesting TRF as a potential countermeasure for cardioprotection in long-term spaceflight.","container-title":"The FASEB Journal","DOI":"10.1096/fj.202001246RR","ISSN":"1530-6860","issue":"11","language":"en","note":"_eprint: https://faseb.onlinelibrary.wiley.com/doi/pdf/10.1096/fj.202001246RR","source":"Wiley Online Library","title":"Time-restricted feeding alleviates cardiac dysfunction induced by simulated microgravity via restoring cardiac FGF21 signaling","URL":"https://faseb.onlinelibrary.wiley.com/doi/abs/10.1096/fj.202001246RR","volume":"34","author":[{"family":"Wang","given":"Xin-Pei"},{"family":"Xing","given":"Chang-Yang"},{"family":"Zhang","given":"Jia-Xin"},{"family":"Zhou","given":"Jia-Heng"},{"family":"Li","given":"Yun-Chu"},{"family":"Yang","given":"Hong-Yan"},{"family":"Zhang","given":"Peng-Fei"},{"family":"Zhang","given":"Wei"},{"family":"Huang","given":"Yin"},{"family":"Long","given":"Jian-Gang"},{"family":"Gao","given":"Feng"},{"family":"Zhang","given":"Xing"},{"family":"Li","given":"Jia"}],"accessed":{"date-parts":[["2020",9,25]]},"issued":{"date-parts":[["2020",9,21]]}}}],"schema":"https://github.com/citation-style-language/schema/raw/master/csl-citation.json"} </w:instrText>
       </w:r>
       <w:r>
         <w:rPr>
@@ -1908,7 +2180,49 @@
         <w:rPr>
           <w:rFonts w:ascii="Times New Roman" w:hAnsi="Times New Roman" w:cs="Times New Roman"/>
         </w:rPr>
-        <w:t>(Boucsein et al., 2019; Chaix et al., 2014; Chung et al., 2016; Das et al., 2021; Hatori et al., 2012; Sherman et al., 2012; X.-P. Wang et al., 2020)</w:t>
+        <w:t>(</w:t>
+      </w:r>
+      <w:proofErr w:type="spellStart"/>
+      <w:r>
+        <w:rPr>
+          <w:rFonts w:ascii="Times New Roman" w:hAnsi="Times New Roman" w:cs="Times New Roman"/>
+        </w:rPr>
+        <w:t>Boucsein</w:t>
+      </w:r>
+      <w:proofErr w:type="spellEnd"/>
+      <w:r>
+        <w:rPr>
+          <w:rFonts w:ascii="Times New Roman" w:hAnsi="Times New Roman" w:cs="Times New Roman"/>
+        </w:rPr>
+        <w:t xml:space="preserve"> et al., 2019; </w:t>
+      </w:r>
+      <w:proofErr w:type="spellStart"/>
+      <w:r>
+        <w:rPr>
+          <w:rFonts w:ascii="Times New Roman" w:hAnsi="Times New Roman" w:cs="Times New Roman"/>
+        </w:rPr>
+        <w:t>Chaix</w:t>
+      </w:r>
+      <w:proofErr w:type="spellEnd"/>
+      <w:r>
+        <w:rPr>
+          <w:rFonts w:ascii="Times New Roman" w:hAnsi="Times New Roman" w:cs="Times New Roman"/>
+        </w:rPr>
+        <w:t xml:space="preserve"> et al., 2014; Chung et al., 2016; Das et al., 2021; </w:t>
+      </w:r>
+      <w:proofErr w:type="spellStart"/>
+      <w:r>
+        <w:rPr>
+          <w:rFonts w:ascii="Times New Roman" w:hAnsi="Times New Roman" w:cs="Times New Roman"/>
+        </w:rPr>
+        <w:t>Hatori</w:t>
+      </w:r>
+      <w:proofErr w:type="spellEnd"/>
+      <w:r>
+        <w:rPr>
+          <w:rFonts w:ascii="Times New Roman" w:hAnsi="Times New Roman" w:cs="Times New Roman"/>
+        </w:rPr>
+        <w:t xml:space="preserve"> et al., 2012; Sherman et al., 2012; X.-P. Wang et al., 2020)</w:t>
       </w:r>
       <w:r>
         <w:rPr>
@@ -1944,7 +2258,7 @@
         <w:rPr>
           <w:rFonts w:ascii="Times New Roman" w:hAnsi="Times New Roman" w:cs="Times New Roman"/>
         </w:rPr>
-        <w:instrText xml:space="preserve"> ADDIN ZOTERO_ITEM CSL_CITATION {"citationID":"Y8G43sy1","properties":{"formattedCitation":"(Chung et al., 2016; She et al., 2021; Sherman et al., 2012)","plainCitation":"(Chung et al., 2016; She et al., 2021; Sherman et al., 2012)","noteIndex":0},"citationItems":[{"id":548,"uris":["http://zotero.org/users/5073745/items/9YE6QRBF"],"uri":["http://zotero.org/users/5073745/items/9YE6QRBF"],"itemData":{"id":548,"type":"article-journal","abstract":"Background. Menopause is associated with significant hormonal changes that result in increased total body fat and abdominal fat, amplifying the risk for metabolic syndrome and diseases such as diabetes, cardiovascular disease and cancer in postmenopausal women. Intermittent fasting regimens hold significant health benefit promise for obese humans, however, regimens that include extreme daytime calorie restriction or daytime fasting are generally associated with hunger and irritability, hampering long-term compliance and adoption in the clinical setting. Time-restricted feeding (TRF), a regimen allowing eating only during a specific period in the normal circadian feeding cycle, without calorie restriction, may increase compliance and provide a more clinically viable method for reducing the detrimental metabolic consequences associated with obesity.\nMethods. We tested TRF as an intervention in a mouse model of postmenopausal obesity. Metabolic parameters were measured using Clinical Laboratory Animal Monitoring System (CLAMS) and we carried out glucose tolerance tests. We also stained liver sections with oil red O to examine steatosis and measured gene expression related to gluconeogenesis.\nResults. Preexisting metabolic disease was significantly attenuated during 7 weeks of TRF. Despite having access to the same high fat diet (HFD) as ad libitum fed (ALF) mice, TRF mice experienced rapid weight loss followed by a delayed improvement in insulin resistance and a reduced severity of hepatic steatosis by having access to the HFD for only 8 h during their normal nocturnal feeding period. The lower respiratory exchange ratio in the TRF group compared with the ALF group early in the dark phase suggested that fat was the predominant fuel source in the TRF group and correlated with gene expression analyses that suggested a switch from gluconeogenesis to ketogenesis. In addition, TRF mice were more physically active than ALF fed mice.\nConclusions. Our data support further analysis of TRF as a clinically viable form of intermittent fasting to improve metabolic health due to obesity. © 2016 Elsevier Inc. All rights reserved.","container-title":"Metabolism","DOI":"10.1016/j.metabol.2016.09.006","ISSN":"00260495","issue":"12","journalAbbreviation":"Metabolism","language":"en","page":"1743-1754","source":"DOI.org (Crossref)","title":"Time-restricted feeding improves insulin resistance and hepatic steatosis in a mouse model of postmenopausal obesity","volume":"65","author":[{"family":"Chung","given":"Heekyung"},{"family":"Chou","given":"Winjet"},{"family":"Sears","given":"Dorothy D."},{"family":"Patterson","given":"Ruth E."},{"family":"Webster","given":"Nicholas J.G."},{"family":"Ellies","given":"Lesley G."}],"issued":{"date-parts":[["2016",12]]}}},{"id":694,"uris":["http://zotero.org/users/5073745/items/PYN7VQCH"],"uri":["http://zotero.org/users/5073745/items/PYN7VQCH"],"itemData":{"id":694,"type":"article-journal","abstract":"Background: Time-restricted feeding (TRF), a key component of intermittent fasting regimens, has gained considerable attention in recent years due to reversing obesity and insulin resistance. To the best of our knowledge, here, we reported for the first time the underlying mechanistic therapeutic efficacy of TRF against hepatic gluconeogenic activity in obese mice.\nMethods: The obese mice were subjected to either ad lib or TRF of a high fat diet for 8 h per day for 4 weeks. Western blotting, qRT-PCR, and plasma biochemical analyses were applied.\nResults: The present findings showed that TRF regimen reduced food intake, and reversed high fat diet-induced glucose intolerance, hyperglycemia and insulin resistance in mice of high fat diet-induced obesity. Mechanisti­ cally, we confirmed that TRF regimen protected against hyperglycemia and ameliorated hepatic gluconeogenic activity through inhibition of p38 MAPK/SIRT1/PGC-1α signal pathway.\nConclusion: Our findings suggest that TRF regimen might be a potential novel nonpharmacological strategy against obesity/diabetes-induced hyperglycemia and insulin resistance.","container-title":"Physiology &amp; Behavior","DOI":"10.1016/j.physbeh.2021.113313","ISSN":"00319384","journalAbbreviation":"Physiology &amp; Behavior","language":"en","page":"113313","source":"DOI.org (Crossref)","title":"Time-restricted feeding attenuates gluconeogenic activity through inhibition of PGC-1α expression and activity","volume":"231","author":[{"family":"She","given":"Yuqing"},{"family":"Sun","given":"Jingjing"},{"family":"Hou","given":"Pengfei"},{"family":"Fang","given":"Penghua"},{"family":"Zhang","given":"Zhenwen"}],"issued":{"date-parts":[["2021",3]]}}},{"id":603,"uris":["http://zotero.org/users/5073745/items/P497KC7N"],"uri":["http://zotero.org/users/5073745/items/P497KC7N"],"itemData":{"id":603,"type":"article-journal","abstract":"Disruption of circadian rhythms leads to obesity and metabolic disorders. Timed restricted feeding (RF) provides a time cue and resets the circadian clock, leading to better health. In contrast, a high-fat (HF) diet leads to disrupted circadian expression of metabolic factors and obesity. We tested whether long-term (18 wk) clock resetting by RF can attenuate the disruptive effects of diet-induced obesity. Analyses included liver clock gene expression, locomotor activity, blood glucose, metabolic markers, lipids, and hormones around the circadian cycle for a more accurate assessment. Compared with mice fed the HF diet ad libitum, the timed HF diet restored the expression phase of the clock genes Clock and Cry1 and phase-advanced Per1, Per2, Cry2, Bmal1, Rorα, and Rev-erbα. Although timed HF-diet-fed mice consumed the same amount of calories as ad libitum low-fat diet-fed mice, they showed 12% reduced body weight, 21% reduced cholesterol levels, and 1.4-fold increased insulin sensitivity. Compared with the HF diet ad libitum, the timed HF diet led to 18% lower body weight, 30% decreased cholesterol levels, 10% reduced TNF-α levels, and 3.7-fold improved insulin sensitivity. Timed HF-diet-fed mice exhibited a better satiated and less stressed phenotype of 25% lower ghrelin and 53% lower corticosterone levels compared with mice fed the timed low-fat diet. Taken together, our findings suggest that timing can prevent obesity and rectify the harmful effects of a HF diet.","container-title":"FASEB journal: official publication of the Federation of American Societies for Experimental Biology","DOI":"10.1096/fj.12-208868","ISSN":"1530-6860","issue":"8","journalAbbreviation":"FASEB J.","language":"eng","note":"PMID: 22593546","page":"3493-3502","source":"PubMed","title":"Timed high-fat diet resets circadian metabolism and prevents obesity","volume":"26","author":[{"family":"Sherman","given":"Hadas"},{"family":"Genzer","given":"Yoni"},{"family":"Cohen","given":"Rotem"},{"family":"Chapnik","given":"Nava"},{"family":"Madar","given":"Zecharia"},{"family":"Froy","given":"Oren"}],"issued":{"date-parts":[["2012",8]]}}}],"schema":"https://github.com/citation-style-language/schema/raw/master/csl-citation.json"} </w:instrText>
+        <w:instrText xml:space="preserve"> ADDIN ZOTERO_ITEM CSL_CITATION {"citationID":"Y8G43sy1","properties":{"formattedCitation":"(Chung et al., 2016; She et al., 2021; Sherman et al., 2012)","plainCitation":"(Chung et al., 2016; She et al., 2021; Sherman et al., 2012)","noteIndex":0},"citationItems":[{"id":486,"uris":["http://zotero.org/users/5073745/items/9YE6QRBF"],"uri":["http://zotero.org/users/5073745/items/9YE6QRBF"],"itemData":{"id":486,"type":"article-journal","abstract":"Background. Menopause is associated with significant hormonal changes that result in increased total body fat and abdominal fat, amplifying the risk for metabolic syndrome and diseases such as diabetes, cardiovascular disease and cancer in postmenopausal women. Intermittent fasting regimens hold significant health benefit promise for obese humans, however, regimens that include extreme daytime calorie restriction or daytime fasting are generally associated with hunger and irritability, hampering long-term compliance and adoption in the clinical setting. Time-restricted feeding (TRF), a regimen allowing eating only during a specific period in the normal circadian feeding cycle, without calorie restriction, may increase compliance and provide a more clinically viable method for reducing the detrimental metabolic consequences associated with obesity.\nMethods. We tested TRF as an intervention in a mouse model of postmenopausal obesity. Metabolic parameters were measured using Clinical Laboratory Animal Monitoring System (CLAMS) and we carried out glucose tolerance tests. We also stained liver sections with oil red O to examine steatosis and measured gene expression related to gluconeogenesis.\nResults. Preexisting metabolic disease was significantly attenuated during 7 weeks of TRF. Despite having access to the same high fat diet (HFD) as ad libitum fed (ALF) mice, TRF mice experienced rapid weight loss followed by a delayed improvement in insulin resistance and a reduced severity of hepatic steatosis by having access to the HFD for only 8 h during their normal nocturnal feeding period. The lower respiratory exchange ratio in the TRF group compared with the ALF group early in the dark phase suggested that fat was the predominant fuel source in the TRF group and correlated with gene expression analyses that suggested a switch from gluconeogenesis to ketogenesis. In addition, TRF mice were more physically active than ALF fed mice.\nConclusions. Our data support further analysis of TRF as a clinically viable form of intermittent fasting to improve metabolic health due to obesity. © 2016 Elsevier Inc. All rights reserved.","container-title":"Metabolism","DOI":"10.1016/j.metabol.2016.09.006","ISSN":"00260495","issue":"12","journalAbbreviation":"Metabolism","language":"en","page":"1743-1754","source":"DOI.org (Crossref)","title":"Time-restricted feeding improves insulin resistance and hepatic steatosis in a mouse model of postmenopausal obesity","volume":"65","author":[{"family":"Chung","given":"Heekyung"},{"family":"Chou","given":"Winjet"},{"family":"Sears","given":"Dorothy D."},{"family":"Patterson","given":"Ruth E."},{"family":"Webster","given":"Nicholas J.G."},{"family":"Ellies","given":"Lesley G."}],"issued":{"date-parts":[["2016",12]]}}},{"id":651,"uris":["http://zotero.org/users/5073745/items/PYN7VQCH"],"uri":["http://zotero.org/users/5073745/items/PYN7VQCH"],"itemData":{"id":651,"type":"article-journal","abstract":"Background: Time-restricted feeding (TRF), a key component of intermittent fasting regimens, has gained considerable attention in recent years due to reversing obesity and insulin resistance. To the best of our knowledge, here, we reported for the first time the underlying mechanistic therapeutic efficacy of TRF against hepatic gluconeogenic activity in obese mice.\nMethods: The obese mice were subjected to either ad lib or TRF of a high fat diet for 8 h per day for 4 weeks. Western blotting, qRT-PCR, and plasma biochemical analyses were applied.\nResults: The present findings showed that TRF regimen reduced food intake, and reversed high fat diet-induced glucose intolerance, hyperglycemia and insulin resistance in mice of high fat diet-induced obesity. Mechanisti­ cally, we confirmed that TRF regimen protected against hyperglycemia and ameliorated hepatic gluconeogenic activity through inhibition of p38 MAPK/SIRT1/PGC-1α signal pathway.\nConclusion: Our findings suggest that TRF regimen might be a potential novel nonpharmacological strategy against obesity/diabetes-induced hyperglycemia and insulin resistance.","container-title":"Physiology &amp; Behavior","DOI":"10.1016/j.physbeh.2021.113313","ISSN":"00319384","journalAbbreviation":"Physiology &amp; Behavior","language":"en","page":"113313","source":"DOI.org (Crossref)","title":"Time-restricted feeding attenuates gluconeogenic activity through inhibition of PGC-1α expression and activity","volume":"231","author":[{"family":"She","given":"Yuqing"},{"family":"Sun","given":"Jingjing"},{"family":"Hou","given":"Pengfei"},{"family":"Fang","given":"Penghua"},{"family":"Zhang","given":"Zhenwen"}],"issued":{"date-parts":[["2021",3]]}}},{"id":12,"uris":["http://zotero.org/users/5073745/items/P497KC7N"],"uri":["http://zotero.org/users/5073745/items/P497KC7N"],"itemData":{"id":12,"type":"article-journal","abstract":"Disruption of circadian rhythms leads to obesity and metabolic disorders. Timed restricted feeding (RF) provides a time cue and resets the circadian clock, leading to better health. In contrast, a high-fat (HF) diet leads to disrupted circadian expression of metabolic factors and obesity. We tested whether long-term (18 wk) clock resetting by RF can attenuate the disruptive effects of diet-induced obesity. Analyses included liver clock gene expression, locomotor activity, blood glucose, metabolic markers, lipids, and hormones around the circadian cycle for a more accurate assessment. Compared with mice fed the HF diet ad libitum, the timed HF diet restored the expression phase of the clock genes Clock and Cry1 and phase-advanced Per1, Per2, Cry2, Bmal1, Rorα, and Rev-erbα. Although timed HF-diet-fed mice consumed the same amount of calories as ad libitum low-fat diet-fed mice, they showed 12% reduced body weight, 21% reduced cholesterol levels, and 1.4-fold increased insulin sensitivity. Compared with the HF diet ad libitum, the timed HF diet led to 18% lower body weight, 30% decreased cholesterol levels, 10% reduced TNF-α levels, and 3.7-fold improved insulin sensitivity. Timed HF-diet-fed mice exhibited a better satiated and less stressed phenotype of 25% lower ghrelin and 53% lower corticosterone levels compared with mice fed the timed low-fat diet. Taken together, our findings suggest that timing can prevent obesity and rectify the harmful effects of a HF diet.","container-title":"FASEB journal: official publication of the Federation of American Societies for Experimental Biology","DOI":"10.1096/fj.12-208868","ISSN":"1530-6860","issue":"8","journalAbbreviation":"FASEB J.","language":"eng","note":"PMID: 22593546","page":"3493-3502","source":"PubMed","title":"Timed high-fat diet resets circadian metabolism and prevents obesity","volume":"26","author":[{"family":"Sherman","given":"Hadas"},{"family":"Genzer","given":"Yoni"},{"family":"Cohen","given":"Rotem"},{"family":"Chapnik","given":"Nava"},{"family":"Madar","given":"Zecharia"},{"family":"Froy","given":"Oren"}],"issued":{"date-parts":[["2012",8]]}}}],"schema":"https://github.com/citation-style-language/schema/raw/master/csl-citation.json"} </w:instrText>
       </w:r>
       <w:r>
         <w:rPr>
@@ -2005,7 +2319,7 @@
         <w:rPr>
           <w:rFonts w:ascii="Times New Roman" w:hAnsi="Times New Roman" w:cs="Times New Roman"/>
         </w:rPr>
-        <w:instrText xml:space="preserve"> ADDIN ZOTERO_ITEM CSL_CITATION {"citationID":"O1QZBfUa","properties":{"formattedCitation":"(Das et al., 2021; Hatori et al., 2012)","plainCitation":"(Das et al., 2021; Hatori et al., 2012)","noteIndex":0},"citationItems":[{"id":505,"uris":["http://zotero.org/users/5073745/items/QMLGQCIB"],"uri":["http://zotero.org/users/5073745/items/QMLGQCIB"],"itemData":{"id":505,"type":"article-journal","abstract":"Abstract\n            Accumulating evidence indicates that obesity with its associated metabolic dysregulation, including hyperinsulinemia and aberrant circadian rhythms, increases the risk for a variety of cancers including postmenopausal breast cancer. Caloric restriction can ameliorate the harmful metabolic effects of obesity and inhibit cancer progression but is difficult to implement and maintain outside of the clinic. In this study, we aim to test a time-restricted feeding (TRF) approach on mouse models of obesity-driven postmenopausal breast cancer. We show that TRF abrogates the obesity-enhanced mammary tumor growth in two orthotopic models in the absence of calorie restriction or weight loss. TRF also reduces breast cancer metastasis to the lung. Furthermore, TRF delays tumor initiation in a transgenic model of mammary tumorigenesis prior to the onset of obesity. Notably, TRF increases whole-body insulin sensitivity, reduces hyperinsulinemia, restores diurnal gene expression rhythms in the tumor, and attenuates tumor growth and insulin signaling. Importantly, inhibition of insulin secretion with diazoxide mimics TRF whereas artificial elevation of insulin through insulin pumps implantation reverses the effect of TRF, suggesting that TRF acts through modulating hyperinsulinemia. Our data suggest that TRF is likely to be effective in breast cancer prevention and therapy.","container-title":"Nature Communications","DOI":"10.1038/s41467-020-20743-7","ISSN":"2041-1723","issue":"1","journalAbbreviation":"Nat Commun","language":"en","page":"565","source":"DOI.org (Crossref)","title":"Time-restricted feeding normalizes hyperinsulinemia to inhibit breast cancer in obese postmenopausal mouse models","volume":"12","author":[{"family":"Das","given":"Manasi"},{"family":"Ellies","given":"Lesley G."},{"family":"Kumar","given":"Deepak"},{"family":"Sauceda","given":"Consuelo"},{"family":"Oberg","given":"Alexis"},{"family":"Gross","given":"Emilie"},{"family":"Mandt","given":"Tyler"},{"family":"Newton","given":"Isabel G."},{"family":"Kaur","given":"Mehak"},{"family":"Sears","given":"Dorothy D."},{"family":"Webster","given":"Nicholas J. G."}],"issued":{"date-parts":[["2021",12]]}}},{"id":780,"uris":["http://zotero.org/users/5073745/items/T8U6Q3GZ"],"uri":["http://zotero.org/users/5073745/items/T8U6Q3GZ"],"itemData":{"id":780,"type":"article-journal","abstract":"Summary\nWhile diet-induced obesity has been exclusively attributed to increased caloric intake from fat, animals fed a high-fat diet (HFD) ad libitum (ad lib) eat frequently throughout day and night, disrupting the normal feeding cycle. To test whether obesity and metabolic diseases result from HFD or disruption of metabolic cycles, we subjected mice to either ad lib or time-restricted feeding (tRF) of a HFD for 8 hr per day. Mice under tRF consume equivalent calories from HFD as those with ad lib access yet are protected against obesity, hyperinsulinemia, hepatic steatosis, and inflammation and have improved motor coordination. The tRF regimen improved CREB, mTOR, and AMPK pathway function and oscillations of the circadian clock and their target genes' expression. These changes in catabolic and anabolic pathways altered liver metabolome and improved nutrient utilization and energy expenditure. We demonstrate in mice that tRF regimen is a nonpharmacological strategy against obesity and associated diseases.","container-title":"Cell Metabolism","DOI":"10.1016/j.cmet.2012.04.019","ISSN":"1550-4131","issue":"6","journalAbbreviation":"Cell Metabolism","page":"848-860","source":"ScienceDirect","title":"Time-Restricted Feeding without Reducing Caloric Intake Prevents Metabolic Diseases in Mice Fed a High-Fat Diet","volume":"15","author":[{"family":"Hatori","given":"Megumi"},{"family":"Vollmers","given":"Christopher"},{"family":"Zarrinpar","given":"Amir"},{"family":"DiTacchio","given":"Luciano"},{"family":"Bushong","given":"Eric A."},{"family":"Gill","given":"Shubhroz"},{"family":"Leblanc","given":"Mathias"},{"family":"Chaix","given":"Amandine"},{"family":"Joens","given":"Matthew"},{"family":"Fitzpatrick","given":"James A. J."},{"family":"Ellisman","given":"Mark H."},{"family":"Panda","given":"Satchidananda"}],"issued":{"date-parts":[["2012",6,6]]}}}],"schema":"https://github.com/citation-style-language/schema/raw/master/csl-citation.json"} </w:instrText>
+        <w:instrText xml:space="preserve"> ADDIN ZOTERO_ITEM CSL_CITATION {"citationID":"O1QZBfUa","properties":{"formattedCitation":"(Das et al., 2021; Hatori et al., 2012)","plainCitation":"(Das et al., 2021; Hatori et al., 2012)","noteIndex":0},"citationItems":[{"id":616,"uris":["http://zotero.org/users/5073745/items/QMLGQCIB"],"uri":["http://zotero.org/users/5073745/items/QMLGQCIB"],"itemData":{"id":616,"type":"article-journal","abstract":"Abstract\n            Accumulating evidence indicates that obesity with its associated metabolic dysregulation, including hyperinsulinemia and aberrant circadian rhythms, increases the risk for a variety of cancers including postmenopausal breast cancer. Caloric restriction can ameliorate the harmful metabolic effects of obesity and inhibit cancer progression but is difficult to implement and maintain outside of the clinic. In this study, we aim to test a time-restricted feeding (TRF) approach on mouse models of obesity-driven postmenopausal breast cancer. We show that TRF abrogates the obesity-enhanced mammary tumor growth in two orthotopic models in the absence of calorie restriction or weight loss. TRF also reduces breast cancer metastasis to the lung. Furthermore, TRF delays tumor initiation in a transgenic model of mammary tumorigenesis prior to the onset of obesity. Notably, TRF increases whole-body insulin sensitivity, reduces hyperinsulinemia, restores diurnal gene expression rhythms in the tumor, and attenuates tumor growth and insulin signaling. Importantly, inhibition of insulin secretion with diazoxide mimics TRF whereas artificial elevation of insulin through insulin pumps implantation reverses the effect of TRF, suggesting that TRF acts through modulating hyperinsulinemia. Our data suggest that TRF is likely to be effective in breast cancer prevention and therapy.","container-title":"Nature Communications","DOI":"10.1038/s41467-020-20743-7","ISSN":"2041-1723","issue":"1","journalAbbreviation":"Nat Commun","language":"en","page":"565","source":"DOI.org (Crossref)","title":"Time-restricted feeding normalizes hyperinsulinemia to inhibit breast cancer in obese postmenopausal mouse models","volume":"12","author":[{"family":"Das","given":"Manasi"},{"family":"Ellies","given":"Lesley G."},{"family":"Kumar","given":"Deepak"},{"family":"Sauceda","given":"Consuelo"},{"family":"Oberg","given":"Alexis"},{"family":"Gross","given":"Emilie"},{"family":"Mandt","given":"Tyler"},{"family":"Newton","given":"Isabel G."},{"family":"Kaur","given":"Mehak"},{"family":"Sears","given":"Dorothy D."},{"family":"Webster","given":"Nicholas J. G."}],"issued":{"date-parts":[["2021",12]]}}},{"id":67,"uris":["http://zotero.org/users/5073745/items/T8U6Q3GZ"],"uri":["http://zotero.org/users/5073745/items/T8U6Q3GZ"],"itemData":{"id":67,"type":"article-journal","abstract":"Summary\nWhile diet-induced obesity has been exclusively attributed to increased caloric intake from fat, animals fed a high-fat diet (HFD) ad libitum (ad lib) eat frequently throughout day and night, disrupting the normal feeding cycle. To test whether obesity and metabolic diseases result from HFD or disruption of metabolic cycles, we subjected mice to either ad lib or time-restricted feeding (tRF) of a HFD for 8 hr per day. Mice under tRF consume equivalent calories from HFD as those with ad lib access yet are protected against obesity, hyperinsulinemia, hepatic steatosis, and inflammation and have improved motor coordination. The tRF regimen improved CREB, mTOR, and AMPK pathway function and oscillations of the circadian clock and their target genes' expression. These changes in catabolic and anabolic pathways altered liver metabolome and improved nutrient utilization and energy expenditure. We demonstrate in mice that tRF regimen is a nonpharmacological strategy against obesity and associated diseases.","container-title":"Cell Metabolism","DOI":"10.1016/j.cmet.2012.04.019","ISSN":"1550-4131","issue":"6","journalAbbreviation":"Cell Metabolism","page":"848-860","source":"ScienceDirect","title":"Time-Restricted Feeding without Reducing Caloric Intake Prevents Metabolic Diseases in Mice Fed a High-Fat Diet","volume":"15","author":[{"family":"Hatori","given":"Megumi"},{"family":"Vollmers","given":"Christopher"},{"family":"Zarrinpar","given":"Amir"},{"family":"DiTacchio","given":"Luciano"},{"family":"Bushong","given":"Eric A."},{"family":"Gill","given":"Shubhroz"},{"family":"Leblanc","given":"Mathias"},{"family":"Chaix","given":"Amandine"},{"family":"Joens","given":"Matthew"},{"family":"Fitzpatrick","given":"James A. J."},{"family":"Ellisman","given":"Mark H."},{"family":"Panda","given":"Satchidananda"}],"issued":{"date-parts":[["2012",6,6]]}}}],"schema":"https://github.com/citation-style-language/schema/raw/master/csl-citation.json"} </w:instrText>
       </w:r>
       <w:r>
         <w:rPr>
@@ -2030,7 +2344,29 @@
         <w:rPr>
           <w:rFonts w:ascii="Times New Roman" w:hAnsi="Times New Roman" w:cs="Times New Roman"/>
         </w:rPr>
-        <w:t xml:space="preserve"> from high fat diet feeding</w:t>
+        <w:t xml:space="preserve"> from </w:t>
+      </w:r>
+      <w:del w:id="19" w:author="Molly Mulcahy" w:date="2022-01-05T16:43:00Z">
+        <w:r>
+          <w:rPr>
+            <w:rFonts w:ascii="Times New Roman" w:hAnsi="Times New Roman" w:cs="Times New Roman"/>
+          </w:rPr>
+          <w:delText>high fat diet</w:delText>
+        </w:r>
+      </w:del>
+      <w:ins w:id="20" w:author="Molly Mulcahy" w:date="2022-01-05T16:43:00Z">
+        <w:r>
+          <w:rPr>
+            <w:rFonts w:ascii="Times New Roman" w:hAnsi="Times New Roman" w:cs="Times New Roman"/>
+          </w:rPr>
+          <w:t>HFD</w:t>
+        </w:r>
+      </w:ins>
+      <w:r>
+        <w:rPr>
+          <w:rFonts w:ascii="Times New Roman" w:hAnsi="Times New Roman" w:cs="Times New Roman"/>
+        </w:rPr>
+        <w:t xml:space="preserve"> feeding</w:t>
       </w:r>
       <w:r>
         <w:rPr>
@@ -2054,7 +2390,14 @@
         <w:rPr>
           <w:rFonts w:ascii="Times New Roman" w:hAnsi="Times New Roman" w:cs="Times New Roman"/>
         </w:rPr>
-        <w:t>entrain peripheral clocks in mice with</w:t>
+        <w:t xml:space="preserve">entrain </w:t>
+      </w:r>
+      <w:r>
+        <w:rPr>
+          <w:rFonts w:ascii="Times New Roman" w:hAnsi="Times New Roman" w:cs="Times New Roman"/>
+        </w:rPr>
+        <w:lastRenderedPageBreak/>
+        <w:t>peripheral clocks in mice with</w:t>
       </w:r>
       <w:r>
         <w:rPr>
@@ -2084,7 +2427,7 @@
         <w:rPr>
           <w:rFonts w:ascii="Times New Roman" w:hAnsi="Times New Roman" w:cs="Times New Roman"/>
         </w:rPr>
-        <w:instrText xml:space="preserve"> ADDIN ZOTERO_ITEM CSL_CITATION {"citationID":"kGB5bRlv","properties":{"formattedCitation":"(Chaix et al., 2019)","plainCitation":"(Chaix et al., 2019)","noteIndex":0},"citationItems":[{"id":710,"uris":["http://zotero.org/users/5073745/items/UGYPSTUR"],"uri":["http://zotero.org/users/5073745/items/UGYPSTUR"],"itemData":{"id":710,"type":"article-journal","abstract":"Increased susceptibility of circadian clock mutant mice to metabolic diseases has led to the idea that a molecular clock is necessary for metabolic homeostasis. However, these mice often lack a normal feeding-fasting cycle. We tested whether timerestricted feeding (TRF) could prevent obesity and metabolic syndrome in whole-body Cry1;Cry2 and in liver-speciﬁc Bmal1 and Rev-erba/b knockout mice. When provided access to food ad libitum, these mice rapidly gained weight and showed genotype-speciﬁc metabolic defects. However, when fed the same diet under TRF (food access restricted to 10 hr during the dark phase) they were protected from excessive weight gain and metabolic diseases. Transcriptome and metabolome analyses showed that TRF reduced the accumulation of hepatic lipids and enhanced cellular defenses against metabolic stress. These results suggest that the circadian clock maintains metabolic homeostasis by sustaining daily rhythms in feeding and fasting and by maintaining balance between nutrient and cellular stress responses.","container-title":"Cell Metabolism","DOI":"10.1016/j.cmet.2018.08.004","ISSN":"15504131","issue":"2","journalAbbreviation":"Cell Metabolism","language":"en","page":"303-319.e4","source":"DOI.org (Crossref)","title":"Time-Restricted Feeding Prevents Obesity and Metabolic Syndrome in Mice Lacking a Circadian Clock","volume":"29","author":[{"family":"Chaix","given":"Amandine"},{"family":"Lin","given":"Terry"},{"family":"Le","given":"Hiep D."},{"family":"Chang","given":"Max W."},{"family":"Panda","given":"Satchidananda"}],"issued":{"date-parts":[["2019",2]]}}}],"schema":"https://github.com/citation-style-language/schema/raw/master/csl-citation.json"} </w:instrText>
+        <w:instrText xml:space="preserve"> ADDIN ZOTERO_ITEM CSL_CITATION {"citationID":"kGB5bRlv","properties":{"formattedCitation":"(Chaix et al., 2019)","plainCitation":"(Chaix et al., 2019)","noteIndex":0},"citationItems":[{"id":287,"uris":["http://zotero.org/users/5073745/items/UGYPSTUR"],"uri":["http://zotero.org/users/5073745/items/UGYPSTUR"],"itemData":{"id":287,"type":"article-journal","abstract":"Increased susceptibility of circadian clock mutant mice to metabolic diseases has led to the idea that a molecular clock is necessary for metabolic homeostasis. However, these mice often lack a normal feeding-fasting cycle. We tested whether timerestricted feeding (TRF) could prevent obesity and metabolic syndrome in whole-body Cry1;Cry2 and in liver-speciﬁc Bmal1 and Rev-erba/b knockout mice. When provided access to food ad libitum, these mice rapidly gained weight and showed genotype-speciﬁc metabolic defects. However, when fed the same diet under TRF (food access restricted to 10 hr during the dark phase) they were protected from excessive weight gain and metabolic diseases. Transcriptome and metabolome analyses showed that TRF reduced the accumulation of hepatic lipids and enhanced cellular defenses against metabolic stress. These results suggest that the circadian clock maintains metabolic homeostasis by sustaining daily rhythms in feeding and fasting and by maintaining balance between nutrient and cellular stress responses.","container-title":"Cell Metabolism","DOI":"10.1016/j.cmet.2018.08.004","ISSN":"15504131","issue":"2","journalAbbreviation":"Cell Metabolism","language":"en","page":"303-319.e4","source":"DOI.org (Crossref)","title":"Time-Restricted Feeding Prevents Obesity and Metabolic Syndrome in Mice Lacking a Circadian Clock","volume":"29","author":[{"family":"Chaix","given":"Amandine"},{"family":"Lin","given":"Terry"},{"family":"Le","given":"Hiep D."},{"family":"Chang","given":"Max W."},{"family":"Panda","given":"Satchidananda"}],"issued":{"date-parts":[["2019",2]]}}}],"schema":"https://github.com/citation-style-language/schema/raw/master/csl-citation.json"} </w:instrText>
       </w:r>
       <w:r>
         <w:rPr>
@@ -2133,7 +2476,7 @@
         <w:rPr>
           <w:rFonts w:ascii="Times New Roman" w:hAnsi="Times New Roman" w:cs="Times New Roman"/>
         </w:rPr>
-        <w:instrText xml:space="preserve"> ADDIN ZOTERO_ITEM CSL_CITATION {"citationID":"ieRc6Xb8","properties":{"formattedCitation":"(Hara et al., 2001)","plainCitation":"(Hara et al., 2001)","noteIndex":0},"citationItems":[{"id":691,"uris":["http://zotero.org/users/5073745/items/P7EQBHE6"],"uri":["http://zotero.org/users/5073745/items/P7EQBHE6"],"itemData":{"id":691,"type":"article-journal","abstract":"BACKGROUND: There are two main stimuli that entrain the circadian rhythm, the light-dark cycle (LD) and restricted feeding (RF). Light-induced entrainment requires induction of the Per1 and Per2 genes in the suprachiasmatic nucleus (SCN), the locus of a main oscillator. In this experiment, we determined whether RF resets the expression of circadian clock genes in the mouse liver with or without participation of the SCN.\nRESULTS: Mice were allowed access to food for 4 h during the daytime (7 h advance of feeding time) under LD or constant darkness (DD). The peaks of mPer1, mPer2, D-site-binding protein (Dbp) and cholesterol 7alpha-hydroxylase (Cyp7A) mRNA in the liver were advanced 6-12 h after 6 days of RF, whereas those in SCN were unaffected. The advance of mPer expression in the liver by RF was still observed in SCN-lesioned mice. A 7 h advance in the LD cycle advanced the peaks of clock gene expression in both the liver and SCN, whereas, a shift in the LD did not move the phase of the liver clock when the shift was carried out under a fixed RF schedule during the night-time.\nCONCLUSIONS: These results suggest that restricted feeding strongly entrained the expression of circadian clock genes in the liver without the participation of an SCN clock function.","container-title":"Genes to Cells: Devoted to Molecular &amp; Cellular Mechanisms","DOI":"10.1046/j.1365-2443.2001.00419.x","ISSN":"1356-9597","issue":"3","journalAbbreviation":"Genes Cells","language":"eng","note":"PMID: 11260270","page":"269-278","source":"PubMed","title":"Restricted feeding entrains liver clock without participation of the suprachiasmatic nucleus","volume":"6","author":[{"family":"Hara","given":"R."},{"family":"Wan","given":"K."},{"family":"Wakamatsu","given":"H."},{"family":"Aida","given":"R."},{"family":"Moriya","given":"T."},{"family":"Akiyama","given":"M."},{"family":"Shibata","given":"S."}],"issued":{"date-parts":[["2001",3]]}}}],"schema":"https://github.com/citation-style-language/schema/raw/master/csl-citation.json"} </w:instrText>
+        <w:instrText xml:space="preserve"> ADDIN ZOTERO_ITEM CSL_CITATION {"citationID":"ieRc6Xb8","properties":{"formattedCitation":"(Hara et al., 2001)","plainCitation":"(Hara et al., 2001)","noteIndex":0},"citationItems":[{"id":658,"uris":["http://zotero.org/users/5073745/items/P7EQBHE6"],"uri":["http://zotero.org/users/5073745/items/P7EQBHE6"],"itemData":{"id":658,"type":"article-journal","abstract":"BACKGROUND: There are two main stimuli that entrain the circadian rhythm, the light-dark cycle (LD) and restricted feeding (RF). Light-induced entrainment requires induction of the Per1 and Per2 genes in the suprachiasmatic nucleus (SCN), the locus of a main oscillator. In this experiment, we determined whether RF resets the expression of circadian clock genes in the mouse liver with or without participation of the SCN.\nRESULTS: Mice were allowed access to food for 4 h during the daytime (7 h advance of feeding time) under LD or constant darkness (DD). The peaks of mPer1, mPer2, D-site-binding protein (Dbp) and cholesterol 7alpha-hydroxylase (Cyp7A) mRNA in the liver were advanced 6-12 h after 6 days of RF, whereas those in SCN were unaffected. The advance of mPer expression in the liver by RF was still observed in SCN-lesioned mice. A 7 h advance in the LD cycle advanced the peaks of clock gene expression in both the liver and SCN, whereas, a shift in the LD did not move the phase of the liver clock when the shift was carried out under a fixed RF schedule during the night-time.\nCONCLUSIONS: These results suggest that restricted feeding strongly entrained the expression of circadian clock genes in the liver without the participation of an SCN clock function.","container-title":"Genes to Cells: Devoted to Molecular &amp; Cellular Mechanisms","DOI":"10.1046/j.1365-2443.2001.00419.x","ISSN":"1356-9597","issue":"3","journalAbbreviation":"Genes Cells","language":"eng","note":"PMID: 11260270","page":"269-278","source":"PubMed","title":"Restricted feeding entrains liver clock without participation of the suprachiasmatic nucleus","volume":"6","author":[{"family":"Hara","given":"R."},{"family":"Wan","given":"K."},{"family":"Wakamatsu","given":"H."},{"family":"Aida","given":"R."},{"family":"Moriya","given":"T."},{"family":"Akiyama","given":"M."},{"family":"Shibata","given":"S."}],"issued":{"date-parts":[["2001",3]]}}}],"schema":"https://github.com/citation-style-language/schema/raw/master/csl-citation.json"} </w:instrText>
       </w:r>
       <w:r>
         <w:rPr>
@@ -2233,7 +2576,7 @@
         <w:rPr>
           <w:rFonts w:ascii="Times New Roman" w:hAnsi="Times New Roman" w:cs="Times New Roman"/>
         </w:rPr>
-        <w:instrText xml:space="preserve"> ADDIN ZOTERO_ITEM CSL_CITATION {"citationID":"ywz0Rsvp","properties":{"formattedCitation":"(Cienfuegos et al., 2020; Gabel et al., n.d.; Gill &amp; Panda, 2015; Karras et al., 2021; Moro et al., 2016)","plainCitation":"(Cienfuegos et al., 2020; Gabel et al., n.d.; Gill &amp; Panda, 2015; Karras et al., 2021; Moro et al., 2016)","noteIndex":0},"citationItems":[{"id":522,"uris":["http://zotero.org/users/5073745/items/XCTAMLBK"],"uri":["http://zotero.org/users/5073745/items/XCTAMLBK"],"itemData":{"id":522,"type":"article-journal","container-title":"Cell Metabolism","DOI":"10.1016/j.cmet.2020.06.018","ISSN":"1550-4131","issue":"3","journalAbbreviation":"Cell Metabolism","language":"English","note":"publisher: Elsevier\nPMID: 32673591","page":"366-378.e3","source":"www.cell.com","title":"Effects of 4- and 6-h Time-Restricted Feeding on Weight and Cardiometabolic Health: A Randomized Controlled Trial in Adults with Obesity","title-short":"Effects of 4- and 6-h Time-Restricted Feeding on Weight and Cardiometabolic Health","volume":"32","author":[{"family":"Cienfuegos","given":"Sofia"},{"family":"Gabel","given":"Kelsey"},{"family":"Kalam","given":"Faiza"},{"family":"Ezpeleta","given":"Mark"},{"family":"Wiseman","given":"Eric"},{"family":"Pavlou","given":"Vasiliki"},{"family":"Lin","given":"Shuhao"},{"family":"Oliveira","given":"Manoela Lima"},{"family":"Varady","given":"Krista A."}],"issued":{"date-parts":[["2020",9,1]]}}},{"id":625,"uris":["http://zotero.org/users/5073745/items/JQGFN28M"],"uri":["http://zotero.org/users/5073745/items/JQGFN28M"],"itemData":{"id":625,"type":"article-journal","abstract":"BACKGROUND:\nTime restricted feeding decreases energy intake without calorie counting and may be a viable option for weight loss. However, the effect of this diet on body weight in obese subjects has never been examined.\n\nOBJECTIVE:\nThis study investigated the effects of 8-h time restricted feeding on body weight and metabolic disease risk factors in obese adults.\n\nDESIGN:\nObese subjects (n = 23) participated in an 8-h time restricted feeding intervention (ad libitum feeding between 10:00 to 18:00 h, water fasting between 18:00 to 10:00 h) for 12 weeks. Weight loss and other outcomes were compared to a matched historical control group (n = 23).\n\nRESULTS:\nBody weight and energy intake decreased in the time restricted group (–2.6% ± 0.5; –341 ± 53 kcal/d) relative to controls over 12 weeks (P &lt; 0.05). Systolic blood pressure decreased in the time restricted feeding group (–7 ± 2 mm Hg) versus controls (P &lt; 0.05). Fat mass, lean mass, visceral fat mass, diastolic blood pressure, LDL cholesterol, HDL cholesterol, triglycerides, fasting glucose, fasting insulin, HOMA-IR, and homocysteine were not significantly different from controls after 12 weeks (no group×time interaction).\n\nCONCLUSION:\nThese findings suggest that 8-h time restricted feeding produces mild caloric restriction and weight loss, without calorie counting. It may also offer clinical benefits by reducing blood pressure.","container-title":"Nutrition and Healthy Aging","DOI":"10.3233/NHA-170036","ISSN":"2451-9480","issue":"4","journalAbbreviation":"Nutr Healthy Aging","note":"PMID: 29951594\nPMCID: PMC6004924","page":"345-353","source":"PubMed Central","title":"Effects of 8-hour time restricted feeding on body weight and metabolic disease risk factors in obese adults: A pilot study","title-short":"Effects of 8-hour time restricted feeding on body weight and metabolic disease risk factors in obese adults","volume":"4","author":[{"family":"Gabel","given":"Kelsey"},{"family":"Hoddy","given":"Kristin K."},{"family":"Haggerty","given":"Nicole"},{"family":"Song","given":"Jeehee"},{"family":"Kroeger","given":"Cynthia M."},{"family":"Trepanowski","given":"John F."},{"family":"Panda","given":"Satchidananda"},{"family":"Varady","given":"Krista A."}]}},{"id":585,"uris":["http://zotero.org/users/5073745/items/GMSMYKD4"],"uri":["http://zotero.org/users/5073745/items/GMSMYKD4"],"itemData":{"id":585,"type":"article-journal","abstract":"A diurnal rhythm of eating-fasting promotes health, but humans’ eating pattern is rarely assessed. Using a mobile app, we monitored ingestion events in healthy adults with no shift-work for several days. Most subjects ate frequently and erratically throughout wakeful hours and overnight fasting duration paralleled time in bed. There was a bias toward eating late, with estimated &lt;25% calories being consumed before noon and &gt;35% after 6pm. “Metabolic jetlag” resulting from weekday/weekend variation in eating pattern akin to travel across time-zones was prevalent. The daily intake duration (95% interval) exceeded 14.75 h for half the cohort. When overweight individuals with &gt;14 h eating duration ate for only 10–11 h daily for 16 weeks assisted by a data visualization (raster plot of dietary intake pattern, “feedogram”) that we developed, they reduced body weight, reported being energetic, and improved sleep. Benefits persisted for a year.,","container-title":"Cell metabolism","DOI":"10.1016/j.cmet.2015.09.005","ISSN":"1550-4131","issue":"5","journalAbbreviation":"Cell Metab","note":"PMID: 26411343\nPMCID: PMC4635036","page":"789-798","source":"PubMed Central","title":"A smartphone app reveals erratic diurnal eating patterns in humans that can be modulated for health benefits","volume":"22","author":[{"family":"Gill","given":"Shubhroz"},{"family":"Panda","given":"Satchidananda"}],"issued":{"date-parts":[["2015",11,3]]}}},{"id":517,"uris":["http://zotero.org/users/5073745/items/QABJCDJX"],"uri":["http://zotero.org/users/5073745/items/QABJCDJX"],"itemData":{"id":517,"type":"article-journal","abstract":"For seven weeks, 37 overweight adults followed a hypocaloric diet based on Orthodox Fasting (OF). A hypocaloric, time restricted eating (TRE) plan (eating between 08:00 to 16:00 h, water fasting from 16:00 to 08:00 h) was followed by 23 Body Mass Index (BMI)-matched participants. Anthropometric, glycaemic and inflammation markers and serum lipids were assessed before and after the diets. Both OF and TRE groups demonstrated reductions in BMI (28.54 ± 5.45 vs 27.20 ± 5.10 kg/m2, p &lt; 0.001 and 26.40 ± 4.11 vs 25.81 ± 3.78 kg/m2 p ¼ 0.001, respectively). Following the intervention, the OF group presented lower concentrations of total and low-density lipoprotein-cholesterol, compared with the pre-fasting values (178.40 ± 34.14 vs 197.17 ± 34.30 mg/dl, p &lt; 0.001 and 105.89 ± 28.08 vs 122.37 ± 29.70 mg/dl, p &lt; 0.001, respectively). Neither group manifested significant differences in glycaemic and inflammatory parameters. Our findings suggest that OF has superior lipid lowering effects than the TRE pattern.","container-title":"International Journal of Food Sciences and Nutrition","DOI":"10.1080/09637486.2020.1760218","ISSN":"0963-7486, 1465-3478","issue":"1","journalAbbreviation":"International Journal of Food Sciences and Nutrition","language":"en","page":"82-92","source":"DOI.org (Crossref)","title":"Effects of orthodox religious fasting versus combined energy and time restricted eating on body weight, lipid concentrations and glycaemic profile","volume":"72","author":[{"family":"Karras","given":"Spyridon N."},{"family":"Koufakis","given":"Theocharis"},{"family":"Adamidou","given":"Lilian"},{"family":"Antonopoulou","given":"Vasiliki"},{"family":"Karalazou","given":"Paraskevi"},{"family":"Thisiadou","given":"Katerina"},{"family":"Mitrofanova","given":"Elina"},{"family":"Mulrooney","given":"Hilda"},{"family":"Petróczi","given":"Andrea"},{"family":"Zebekakis","given":"Pantelis"},{"family":"Makedou","given":"Kali"},{"family":"Kotsa","given":"Kalliopi"}],"issued":{"date-parts":[["2021",1,2]]}}},{"id":769,"uris":["http://zotero.org/users/5073745/items/W9LIWJCV"],"uri":["http://zotero.org/users/5073745/items/W9LIWJCV"],"itemData":{"id":769,"type":"article-journal","abstract":"BackgroundIntermittent fasting (IF) is an increasingly popular dietary approach used for weight loss and overall health. While there is an increasing body of evidence demonstrating beneficial effects of IF on blood lipids and other health outcomes in the overweight and obese, limited data are available about the effect of IF in athletes. Thus, the present study sought to investigate the effects of a modified IF protocol (i.e. time-restricted feeding) during resistance training in healthy resistance-trained males.MethodsThirty-four resistance-trained males were randomly assigned to time-restricted feeding (TRF) or normal diet group (ND). TRF subjects consumed 100 % of their energy needs in an 8-h period of time each day, with their caloric intake divided into three meals consumed at 1 p.m., 4 p.m., and 8 p.m. The remaining 16 h per 24-h period made up the fasting period. Subjects in the ND group consumed 100 % of their energy needs divided into three meals consumed at 8 a.m., 1 p.m., and 8 p.m. Groups were matched for kilocalories consumed and macronutrient distribution (TRF 2826 ± 412.3 kcal/day, carbohydrates 53.2 ± 1.4 %, fat 24.7 ± 3.1 %, protein 22.1 ± 2.6 %, ND 3007 ± 444.7 kcal/day, carbohydrates 54.7 ± 2.2 %, fat 23.9 ± 3.5 %, protein 21.4 ± 1.8). Subjects were tested before and after 8 weeks of the assigned diet and standardized resistance training program. Fat mass and fat-free mass were assessed by dual-energy x-ray absorptiometry and muscle area of the thigh and arm were measured using an anthropometric system. Total and free testosterone, insulin-like growth factor 1, blood glucose, insulin, adiponectin, leptin, triiodothyronine, thyroid stimulating hormone, interleukin-6, interleukin-1β, tumor necrosis factor α, total cholesterol, high-density lipoprotein cholesterol, low-density lipoprotein cholesterol, and triglycerides were measured. Bench press and leg press maximal strength, resting energy expenditure, and respiratory ratio were also tested.ResultsAfter 8 weeks, the 2 Way ANOVA (Time * Diet interaction) showed a decrease in fat mass in TRF compared to ND (p = 0.0448), while fat-free mass, muscle area of the arm and thigh, and maximal strength were maintained in both groups. Testosterone and insulin-like growth factor 1 decreased significantly in TRF, with no changes in ND (p = 0.0476; p = 0.0397). Adiponectin increased (p = 0.0000) in TRF while total leptin decreased (p = 0.0001), although not when adjusted for fat mass. Triiodothyronine decreased in TRF, but no significant changes were detected in thyroid-stimulating hormone, total cholesterol, high-density lipoprotein, low-density lipoprotein, or triglycerides. Resting energy expenditure was unchanged, but a significant decrease in respiratory ratio was observed in the TRF group.ConclusionsOur results suggest that an intermittent fasting program in which all calories are consumed in an 8-h window each day, in conjunction with resistance training, could improve some health-related biomarkers, decrease fat mass, and maintain muscle mass in resistance-trained males.","container-title":"Journal of Translational Medicine","DOI":"10.1186/s12967-016-1044-0","ISSN":"1479-5876","issue":"1","journalAbbreviation":"J Transl Med","language":"en","page":"290","source":"Springer Link","title":"Effects of eight weeks of time-restricted feeding (16/8) on basal metabolism, maximal strength, body composition, inflammation, and cardiovascular risk factors in resistance-trained males","volume":"14","author":[{"family":"Moro","given":"Tatiana"},{"family":"Tinsley","given":"Grant"},{"family":"Bianco","given":"Antonino"},{"family":"Marcolin","given":"Giuseppe"},{"family":"Pacelli","given":"Quirico Francesco"},{"family":"Battaglia","given":"Giuseppe"},{"family":"Palma","given":"Antonio"},{"family":"Gentil","given":"Paulo"},{"family":"Neri","given":"Marco"},{"family":"Paoli","given":"Antonio"}],"issued":{"date-parts":[["2016",10,13]]}}}],"schema":"https://github.com/citation-style-language/schema/raw/master/csl-citation.json"} </w:instrText>
+        <w:instrText xml:space="preserve"> ADDIN ZOTERO_ITEM CSL_CITATION {"citationID":"LqnC3III","properties":{"formattedCitation":"(Cienfuegos et al., 2020; Gabel et al., 2018; Gill &amp; Panda, 2015; Karras et al., 2021; Moro et al., 2016)","plainCitation":"(Cienfuegos et al., 2020; Gabel et al., 2018; Gill &amp; Panda, 2015; Karras et al., 2021; Moro et al., 2016)","noteIndex":0},"citationItems":[{"id":561,"uris":["http://zotero.org/users/5073745/items/XCTAMLBK"],"uri":["http://zotero.org/users/5073745/items/XCTAMLBK"],"itemData":{"id":561,"type":"article-journal","container-title":"Cell Metabolism","DOI":"10.1016/j.cmet.2020.06.018","ISSN":"1550-4131","issue":"3","journalAbbreviation":"Cell Metabolism","language":"English","note":"publisher: Elsevier\nPMID: 32673591","page":"366-378.e3","source":"www.cell.com","title":"Effects of 4- and 6-h Time-Restricted Feeding on Weight and Cardiometabolic Health: A Randomized Controlled Trial in Adults with Obesity","title-short":"Effects of 4- and 6-h Time-Restricted Feeding on Weight and Cardiometabolic Health","volume":"32","author":[{"family":"Cienfuegos","given":"Sofia"},{"family":"Gabel","given":"Kelsey"},{"family":"Kalam","given":"Faiza"},{"family":"Ezpeleta","given":"Mark"},{"family":"Wiseman","given":"Eric"},{"family":"Pavlou","given":"Vasiliki"},{"family":"Lin","given":"Shuhao"},{"family":"Oliveira","given":"Manoela Lima"},{"family":"Varady","given":"Krista A."}],"issued":{"date-parts":[["2020",9,1]]}}},{"id":134,"uris":["http://zotero.org/users/5073745/items/JQGFN28M"],"uri":["http://zotero.org/users/5073745/items/JQGFN28M"],"itemData":{"id":134,"type":"article-journal","abstract":"BACKGROUND:\nTime restricted feeding decreases energy intake without calorie counting and may be a viable option for weight loss. However, the effect of this diet on body weight in obese subjects has never been examined.\n\nOBJECTIVE:\nThis study investigated the effects of 8-h time restricted feeding on body weight and metabolic disease risk factors in obese adults.\n\nDESIGN:\nObese subjects (n = 23) participated in an 8-h time restricted feeding intervention (ad libitum feeding between 10:00 to 18:00 h, water fasting between 18:00 to 10:00 h) for 12 weeks. Weight loss and other outcomes were compared to a matched historical control group (n = 23).\n\nRESULTS:\nBody weight and energy intake decreased in the time restricted group (–2.6% ± 0.5; –341 ± 53 kcal/d) relative to controls over 12 weeks (P &lt; 0.05). Systolic blood pressure decreased in the time restricted feeding group (–7 ± 2 mm Hg) versus controls (P &lt; 0.05). Fat mass, lean mass, visceral fat mass, diastolic blood pressure, LDL cholesterol, HDL cholesterol, triglycerides, fasting glucose, fasting insulin, HOMA-IR, and homocysteine were not significantly different from controls after 12 weeks (no group×time interaction).\n\nCONCLUSION:\nThese findings suggest that 8-h time restricted feeding produces mild caloric restriction and weight loss, without calorie counting. It may also offer clinical benefits by reducing blood pressure.","container-title":"Nutrition and Healthy Aging","DOI":"10.3233/NHA-170036","ISSN":"2451-9480","issue":"4","journalAbbreviation":"Nutr Healthy Aging","note":"PMID: 29951594\nPMCID: PMC6004924","page":"345-353","source":"PubMed Central","title":"Effects of 8-hour time restricted feeding on body weight and metabolic disease risk factors in obese adults: A pilot study","title-short":"Effects of 8-hour time restricted feeding on body weight and metabolic disease risk factors in obese adults","volume":"4","author":[{"family":"Gabel","given":"Kelsey"},{"family":"Hoddy","given":"Kristin K."},{"family":"Haggerty","given":"Nicole"},{"family":"Song","given":"Jeehee"},{"family":"Kroeger","given":"Cynthia M."},{"family":"Trepanowski","given":"John F."},{"family":"Panda","given":"Satchidananda"},{"family":"Varady","given":"Krista A."}],"issued":{"date-parts":[["2018",6,15]]}}},{"id":369,"uris":["http://zotero.org/users/5073745/items/GMSMYKD4"],"uri":["http://zotero.org/users/5073745/items/GMSMYKD4"],"itemData":{"id":369,"type":"article-journal","abstract":"A diurnal rhythm of eating-fasting promotes health, but humans’ eating pattern is rarely assessed. Using a mobile app, we monitored ingestion events in healthy adults with no shift-work for several days. Most subjects ate frequently and erratically throughout wakeful hours and overnight fasting duration paralleled time in bed. There was a bias toward eating late, with estimated &lt;25% calories being consumed before noon and &gt;35% after 6pm. “Metabolic jetlag” resulting from weekday/weekend variation in eating pattern akin to travel across time-zones was prevalent. The daily intake duration (95% interval) exceeded 14.75 h for half the cohort. When overweight individuals with &gt;14 h eating duration ate for only 10–11 h daily for 16 weeks assisted by a data visualization (raster plot of dietary intake pattern, “feedogram”) that we developed, they reduced body weight, reported being energetic, and improved sleep. Benefits persisted for a year.,","container-title":"Cell metabolism","DOI":"10.1016/j.cmet.2015.09.005","ISSN":"1550-4131","issue":"5","journalAbbreviation":"Cell Metab","note":"PMID: 26411343\nPMCID: PMC4635036","page":"789-798","source":"PubMed Central","title":"A smartphone app reveals erratic diurnal eating patterns in humans that can be modulated for health benefits","volume":"22","author":[{"family":"Gill","given":"Shubhroz"},{"family":"Panda","given":"Satchidananda"}],"issued":{"date-parts":[["2015",11,3]]}}},{"id":582,"uris":["http://zotero.org/users/5073745/items/QABJCDJX"],"uri":["http://zotero.org/users/5073745/items/QABJCDJX"],"itemData":{"id":582,"type":"article-journal","abstract":"For seven weeks, 37 overweight adults followed a hypocaloric diet based on Orthodox Fasting (OF). A hypocaloric, time restricted eating (TRE) plan (eating between 08:00 to 16:00 h, water fasting from 16:00 to 08:00 h) was followed by 23 Body Mass Index (BMI)-matched participants. Anthropometric, glycaemic and inflammation markers and serum lipids were assessed before and after the diets. Both OF and TRE groups demonstrated reductions in BMI (28.54 ± 5.45 vs 27.20 ± 5.10 kg/m2, p &lt; 0.001 and 26.40 ± 4.11 vs 25.81 ± 3.78 kg/m2 p ¼ 0.001, respectively). Following the intervention, the OF group presented lower concentrations of total and low-density lipoprotein-cholesterol, compared with the pre-fasting values (178.40 ± 34.14 vs 197.17 ± 34.30 mg/dl, p &lt; 0.001 and 105.89 ± 28.08 vs 122.37 ± 29.70 mg/dl, p &lt; 0.001, respectively). Neither group manifested significant differences in glycaemic and inflammatory parameters. Our findings suggest that OF has superior lipid lowering effects than the TRE pattern.","container-title":"International Journal of Food Sciences and Nutrition","DOI":"10.1080/09637486.2020.1760218","ISSN":"0963-7486, 1465-3478","issue":"1","journalAbbreviation":"International Journal of Food Sciences and Nutrition","language":"en","page":"82-92","source":"DOI.org (Crossref)","title":"Effects of orthodox religious fasting versus combined energy and time restricted eating on body weight, lipid concentrations and glycaemic profile","volume":"72","author":[{"family":"Karras","given":"Spyridon N."},{"family":"Koufakis","given":"Theocharis"},{"family":"Adamidou","given":"Lilian"},{"family":"Antonopoulou","given":"Vasiliki"},{"family":"Karalazou","given":"Paraskevi"},{"family":"Thisiadou","given":"Katerina"},{"family":"Mitrofanova","given":"Elina"},{"family":"Mulrooney","given":"Hilda"},{"family":"Petróczi","given":"Andrea"},{"family":"Zebekakis","given":"Pantelis"},{"family":"Makedou","given":"Kali"},{"family":"Kotsa","given":"Kalliopi"}],"issued":{"date-parts":[["2021",1,2]]}}},{"id":99,"uris":["http://zotero.org/users/5073745/items/W9LIWJCV"],"uri":["http://zotero.org/users/5073745/items/W9LIWJCV"],"itemData":{"id":99,"type":"article-journal","abstract":"BackgroundIntermittent fasting (IF) is an increasingly popular dietary approach used for weight loss and overall health. While there is an increasing body of evidence demonstrating beneficial effects of IF on blood lipids and other health outcomes in the overweight and obese, limited data are available about the effect of IF in athletes. Thus, the present study sought to investigate the effects of a modified IF protocol (i.e. time-restricted feeding) during resistance training in healthy resistance-trained males.MethodsThirty-four resistance-trained males were randomly assigned to time-restricted feeding (TRF) or normal diet group (ND). TRF subjects consumed 100 % of their energy needs in an 8-h period of time each day, with their caloric intake divided into three meals consumed at 1 p.m., 4 p.m., and 8 p.m. The remaining 16 h per 24-h period made up the fasting period. Subjects in the ND group consumed 100 % of their energy needs divided into three meals consumed at 8 a.m., 1 p.m., and 8 p.m. Groups were matched for kilocalories consumed and macronutrient distribution (TRF 2826 ± 412.3 kcal/day, carbohydrates 53.2 ± 1.4 %, fat 24.7 ± 3.1 %, protein 22.1 ± 2.6 %, ND 3007 ± 444.7 kcal/day, carbohydrates 54.7 ± 2.2 %, fat 23.9 ± 3.5 %, protein 21.4 ± 1.8). Subjects were tested before and after 8 weeks of the assigned diet and standardized resistance training program. Fat mass and fat-free mass were assessed by dual-energy x-ray absorptiometry and muscle area of the thigh and arm were measured using an anthropometric system. Total and free testosterone, insulin-like growth factor 1, blood glucose, insulin, adiponectin, leptin, triiodothyronine, thyroid stimulating hormone, interleukin-6, interleukin-1β, tumor necrosis factor α, total cholesterol, high-density lipoprotein cholesterol, low-density lipoprotein cholesterol, and triglycerides were measured. Bench press and leg press maximal strength, resting energy expenditure, and respiratory ratio were also tested.ResultsAfter 8 weeks, the 2 Way ANOVA (Time * Diet interaction) showed a decrease in fat mass in TRF compared to ND (p = 0.0448), while fat-free mass, muscle area of the arm and thigh, and maximal strength were maintained in both groups. Testosterone and insulin-like growth factor 1 decreased significantly in TRF, with no changes in ND (p = 0.0476; p = 0.0397). Adiponectin increased (p = 0.0000) in TRF while total leptin decreased (p = 0.0001), although not when adjusted for fat mass. Triiodothyronine decreased in TRF, but no significant changes were detected in thyroid-stimulating hormone, total cholesterol, high-density lipoprotein, low-density lipoprotein, or triglycerides. Resting energy expenditure was unchanged, but a significant decrease in respiratory ratio was observed in the TRF group.ConclusionsOur results suggest that an intermittent fasting program in which all calories are consumed in an 8-h window each day, in conjunction with resistance training, could improve some health-related biomarkers, decrease fat mass, and maintain muscle mass in resistance-trained males.","container-title":"Journal of Translational Medicine","DOI":"10.1186/s12967-016-1044-0","ISSN":"1479-5876","issue":"1","journalAbbreviation":"J Transl Med","language":"en","page":"290","source":"Springer Link","title":"Effects of eight weeks of time-restricted feeding (16/8) on basal metabolism, maximal strength, body composition, inflammation, and cardiovascular risk factors in resistance-trained males","volume":"14","author":[{"family":"Moro","given":"Tatiana"},{"family":"Tinsley","given":"Grant"},{"family":"Bianco","given":"Antonino"},{"family":"Marcolin","given":"Giuseppe"},{"family":"Pacelli","given":"Quirico Francesco"},{"family":"Battaglia","given":"Giuseppe"},{"family":"Palma","given":"Antonio"},{"family":"Gentil","given":"Paulo"},{"family":"Neri","given":"Marco"},{"family":"Paoli","given":"Antonio"}],"issued":{"date-parts":[["2016",10,13]]}}}],"schema":"https://github.com/citation-style-language/schema/raw/master/csl-citation.json"} </w:instrText>
       </w:r>
       <w:r>
         <w:rPr>
@@ -2245,7 +2588,21 @@
         <w:rPr>
           <w:rFonts w:ascii="Times New Roman" w:hAnsi="Times New Roman" w:cs="Times New Roman"/>
         </w:rPr>
-        <w:t>(Cienfuegos et al., 2020; Gabel et al., n.d.; Gill &amp; Panda, 2015; Karras et al., 2021; Moro et al., 2016)</w:t>
+        <w:t xml:space="preserve">(Cienfuegos et al., 2020; Gabel et al., 2018; Gill &amp; Panda, 2015; </w:t>
+      </w:r>
+      <w:proofErr w:type="spellStart"/>
+      <w:r>
+        <w:rPr>
+          <w:rFonts w:ascii="Times New Roman" w:hAnsi="Times New Roman" w:cs="Times New Roman"/>
+        </w:rPr>
+        <w:t>Karras</w:t>
+      </w:r>
+      <w:proofErr w:type="spellEnd"/>
+      <w:r>
+        <w:rPr>
+          <w:rFonts w:ascii="Times New Roman" w:hAnsi="Times New Roman" w:cs="Times New Roman"/>
+        </w:rPr>
+        <w:t xml:space="preserve"> et al., 2021; Moro et al., 2016)</w:t>
       </w:r>
       <w:r>
         <w:rPr>
@@ -2269,7 +2626,7 @@
         <w:rPr>
           <w:rFonts w:ascii="Times New Roman" w:hAnsi="Times New Roman" w:cs="Times New Roman"/>
         </w:rPr>
-        <w:instrText xml:space="preserve"> ADDIN ZOTERO_ITEM CSL_CITATION {"citationID":"LQrmlDh4","properties":{"formattedCitation":"(Antoni et al., 2018; Lowe et al., 2020; Sutton et al., 2018)","plainCitation":"(Antoni et al., 2018; Lowe et al., 2020; Sutton et al., 2018)","noteIndex":0},"citationItems":[{"id":509,"uris":["http://zotero.org/users/5073745/items/FG9B25RM"],"uri":["http://zotero.org/users/5073745/items/FG9B25RM"],"itemData":{"id":509,"type":"article-journal","abstract":"This pilot study explored the feasibility of a moderate time-restricted feeding (TRF) intervention and its effects on adiposity and metabolism. For 10 weeks, a free-living TRF group delayed breakfast and advanced dinner by 1·5 h each. Changes in dietary intake, adiposity and fasting biochemistry (glucose, insulin, lipids) were compared with controls who maintained habitual feeding patterns. Thirteen participants (29 (sem 2) kg/m2) completed the study. The average daily feeding interval was successfully reduced in the TRF group (743 (sem 32) to 517 (sem 22) min/d; P &lt; 0·001; n 7), although questionnaire responses indicated that social eating/drinking opportunities were negatively impacted. TRF participants reduced total daily energy intake (P = 0·019) despite ad libitum food access, with accompanying reductions in adiposity (P = 0·047). There were significant between-group differences in fasting glucose (P = 0·008), albeit driven primarily by an increase among controls. Larger studies can now be designed/powered, based on these novel preliminary qualitative and quantitative data, to ascertain and maximise the long-term sustainability of TRF.","container-title":"Journal of Nutritional Science","DOI":"10.1017/jns.2018.13","ISSN":"2048-6790","language":"en","note":"publisher: Cambridge University Press","source":"Cambridge University Press","title":"A pilot feasibility study exploring the effects of a moderate time-restricted feeding intervention on energy intake, adiposity and metabolic physiology in free-living human subjects","URL":"http://www.cambridge.org/core/journals/journal-of-nutritional-science/article/pilot-feasibility-study-exploring-the-effects-of-a-moderate-timerestricted-feeding-intervention-on-energy-intake-adiposity-and-metabolic-physiology-in-freeliving-human-subjects/9C604826401917A6CAD9CD10B72FEA32","volume":"7","author":[{"family":"Antoni","given":"Rona"},{"family":"Robertson","given":"Tracey M."},{"family":"Robertson","given":"M. Denise"},{"family":"Johnston","given":"Jonathan D."}],"accessed":{"date-parts":[["2021",1,15]]},"issued":{"date-parts":[["2018"]],"season":"ed"}}},{"id":534,"uris":["http://zotero.org/users/5073745/items/4HHZWM4Z"],"uri":["http://zotero.org/users/5073745/items/4HHZWM4Z"],"itemData":{"id":534,"type":"article-journal","abstract":"Importance: The efficacy and safety of time-restricted eating have not been explored in large randomized clinical trials.\nObjective: To determine the effect of 16:8-hour time-restricted eating on weight loss and metabolic risk markers.\nInterventions: Participants were randomized such that the consistent meal timing (CMT) group was instructed to eat 3 structured meals per day, and the time-restricted eating (TRE) group was instructed to eat ad libitum from 12:00 pm until 8:00 pm and completely abstain from caloric intake from 8:00 pm until 12:00 pm the following day.\nDesign, Setting, and Participants: This 12-week randomized clinical trial including men and women aged 18 to 64 years with a body mass index (BMI, calculated as weight in kilograms divided by height in meters squared) of 27 to 43 was conducted on a custom mobile study application. Participants received a Bluetooth scale. Participants lived anywhere in the United States, with a subset of 50 participants living near San Francisco, California, who underwent in-perso